<commit_message>
Alteracao estrutura fundamentacao teorica e inicio estruturacao da metodologia
</commit_message>
<xml_diff>
--- a/monografia_JP.docx
+++ b/monografia_JP.docx
@@ -19,6 +19,33 @@
         <w:fldChar w:fldCharType="begin"/>
       </w:r>
       <w:r>
+        <w:instrText xml:space="preserve"> INCLUDEPICTURE  "http://www.cdt.br/logo_menor.jpg" \* MERGEFORMATINET </w:instrText>
+      </w:r>
+      <w:r>
+        <w:fldChar w:fldCharType="separate"/>
+      </w:r>
+      <w:r>
+        <w:fldChar w:fldCharType="begin"/>
+      </w:r>
+      <w:r>
+        <w:instrText xml:space="preserve"> INCLUDEPICTURE  "http://www.cdt.br/logo_menor.jpg" \* MERGEFORMATINET </w:instrText>
+      </w:r>
+      <w:r>
+        <w:fldChar w:fldCharType="separate"/>
+      </w:r>
+      <w:r>
+        <w:fldChar w:fldCharType="begin"/>
+      </w:r>
+      <w:r>
+        <w:instrText xml:space="preserve"> INCLUDEPICTURE  "http://www.cdt.br/logo_menor.jpg" \* MERGEFORMATINET </w:instrText>
+      </w:r>
+      <w:r>
+        <w:fldChar w:fldCharType="separate"/>
+      </w:r>
+      <w:r>
+        <w:fldChar w:fldCharType="begin"/>
+      </w:r>
+      <w:r>
         <w:instrText xml:space="preserve"> </w:instrText>
       </w:r>
       <w:r>
@@ -31,11 +58,20 @@
         <w:fldChar w:fldCharType="separate"/>
       </w:r>
       <w:r>
-        <w:pict w14:anchorId="1CEC646E">
+        <w:pict w14:anchorId="302702BD">
           <v:shape id="_x0000_i1026" type="#_x0000_t75" alt="" style="width:52.05pt;height:56.3pt">
             <v:imagedata r:id="rId9" r:href="rId10"/>
           </v:shape>
         </w:pict>
+      </w:r>
+      <w:r>
+        <w:fldChar w:fldCharType="end"/>
+      </w:r>
+      <w:r>
+        <w:fldChar w:fldCharType="end"/>
+      </w:r>
+      <w:r>
+        <w:fldChar w:fldCharType="end"/>
       </w:r>
       <w:r>
         <w:fldChar w:fldCharType="end"/>
@@ -958,7 +994,7 @@
         <w:fldChar w:fldCharType="begin"/>
       </w:r>
       <w:r>
-        <w:instrText xml:space="preserve"> PAGEREF _Toc169426907 \h </w:instrText>
+        <w:instrText xml:space="preserve"> PAGEREF _Toc169788604 \h </w:instrText>
       </w:r>
       <w:r>
         <w:fldChar w:fldCharType="separate"/>
@@ -989,7 +1025,7 @@
         <w:fldChar w:fldCharType="begin"/>
       </w:r>
       <w:r>
-        <w:instrText xml:space="preserve"> PAGEREF _Toc169426908 \h </w:instrText>
+        <w:instrText xml:space="preserve"> PAGEREF _Toc169788605 \h </w:instrText>
       </w:r>
       <w:r>
         <w:fldChar w:fldCharType="separate"/>
@@ -1020,7 +1056,7 @@
         <w:fldChar w:fldCharType="begin"/>
       </w:r>
       <w:r>
-        <w:instrText xml:space="preserve"> PAGEREF _Toc169426909 \h </w:instrText>
+        <w:instrText xml:space="preserve"> PAGEREF _Toc169788606 \h </w:instrText>
       </w:r>
       <w:r>
         <w:fldChar w:fldCharType="separate"/>
@@ -1066,7 +1102,7 @@
         <w:fldChar w:fldCharType="begin"/>
       </w:r>
       <w:r>
-        <w:instrText xml:space="preserve"> PAGEREF _Toc169426910 \h </w:instrText>
+        <w:instrText xml:space="preserve"> PAGEREF _Toc169788607 \h </w:instrText>
       </w:r>
       <w:r>
         <w:fldChar w:fldCharType="separate"/>
@@ -1109,7 +1145,7 @@
         <w:fldChar w:fldCharType="begin"/>
       </w:r>
       <w:r>
-        <w:instrText xml:space="preserve"> PAGEREF _Toc169426911 \h </w:instrText>
+        <w:instrText xml:space="preserve"> PAGEREF _Toc169788608 \h </w:instrText>
       </w:r>
       <w:r>
         <w:fldChar w:fldCharType="separate"/>
@@ -1152,7 +1188,7 @@
         <w:fldChar w:fldCharType="begin"/>
       </w:r>
       <w:r>
-        <w:instrText xml:space="preserve"> PAGEREF _Toc169426912 \h </w:instrText>
+        <w:instrText xml:space="preserve"> PAGEREF _Toc169788609 \h </w:instrText>
       </w:r>
       <w:r>
         <w:fldChar w:fldCharType="separate"/>
@@ -1198,7 +1234,7 @@
         <w:fldChar w:fldCharType="begin"/>
       </w:r>
       <w:r>
-        <w:instrText xml:space="preserve"> PAGEREF _Toc169426913 \h </w:instrText>
+        <w:instrText xml:space="preserve"> PAGEREF _Toc169788610 \h </w:instrText>
       </w:r>
       <w:r>
         <w:fldChar w:fldCharType="separate"/>
@@ -1241,16 +1277,99 @@
         <w:fldChar w:fldCharType="begin"/>
       </w:r>
       <w:r>
-        <w:instrText xml:space="preserve"> PAGEREF _Toc169426914 \h </w:instrText>
+        <w:instrText xml:space="preserve"> PAGEREF _Toc169788611 \h </w:instrText>
       </w:r>
       <w:r>
         <w:fldChar w:fldCharType="separate"/>
       </w:r>
       <w:r>
-        <w:t>1</w:t>
-      </w:r>
-      <w:r>
-        <w:t>4</w:t>
+        <w:t>14</w:t>
+      </w:r>
+      <w:r>
+        <w:fldChar w:fldCharType="end"/>
+      </w:r>
+    </w:p>
+    <w:p>
+      <w:pPr>
+        <w:pStyle w:val="TOC2"/>
+        <w:tabs>
+          <w:tab w:val="left" w:pos="720"/>
+        </w:tabs>
+        <w:rPr>
+          <w:rFonts w:asciiTheme="minorHAnsi" w:eastAsiaTheme="minorEastAsia" w:hAnsiTheme="minorHAnsi" w:cstheme="minorBidi"/>
+          <w:lang w:val="en-US" w:eastAsia="ja-JP"/>
+        </w:rPr>
+      </w:pPr>
+      <w:r>
+        <w:t>2.1.1</w:t>
+      </w:r>
+      <w:r>
+        <w:rPr>
+          <w:rFonts w:asciiTheme="minorHAnsi" w:eastAsiaTheme="minorEastAsia" w:hAnsiTheme="minorHAnsi" w:cstheme="minorBidi"/>
+          <w:lang w:val="en-US" w:eastAsia="ja-JP"/>
+        </w:rPr>
+        <w:tab/>
+      </w:r>
+      <w:r>
+        <w:t>TESTES DE UNIDADE</w:t>
+      </w:r>
+      <w:r>
+        <w:tab/>
+      </w:r>
+      <w:r>
+        <w:fldChar w:fldCharType="begin"/>
+      </w:r>
+      <w:r>
+        <w:instrText xml:space="preserve"> PAGEREF _Toc169788612 \h </w:instrText>
+      </w:r>
+      <w:r>
+        <w:fldChar w:fldCharType="separate"/>
+      </w:r>
+      <w:r>
+        <w:t>15</w:t>
+      </w:r>
+      <w:r>
+        <w:fldChar w:fldCharType="end"/>
+      </w:r>
+    </w:p>
+    <w:p>
+      <w:pPr>
+        <w:pStyle w:val="TOC2"/>
+        <w:tabs>
+          <w:tab w:val="left" w:pos="720"/>
+        </w:tabs>
+        <w:rPr>
+          <w:rFonts w:asciiTheme="minorHAnsi" w:eastAsiaTheme="minorEastAsia" w:hAnsiTheme="minorHAnsi" w:cstheme="minorBidi"/>
+          <w:lang w:val="en-US" w:eastAsia="ja-JP"/>
+        </w:rPr>
+      </w:pPr>
+      <w:r>
+        <w:t>2.1.2</w:t>
+      </w:r>
+      <w:r>
+        <w:rPr>
+          <w:rFonts w:asciiTheme="minorHAnsi" w:eastAsiaTheme="minorEastAsia" w:hAnsiTheme="minorHAnsi" w:cstheme="minorBidi"/>
+          <w:lang w:val="en-US" w:eastAsia="ja-JP"/>
+        </w:rPr>
+        <w:tab/>
+      </w:r>
+      <w:r>
+        <w:t>TESTES DE INTEGRAÇÃO</w:t>
+      </w:r>
+      <w:r>
+        <w:tab/>
+      </w:r>
+      <w:r>
+        <w:fldChar w:fldCharType="begin"/>
+      </w:r>
+      <w:r>
+        <w:instrText xml:space="preserve"> PAGEREF _Toc169788613 \h </w:instrText>
+      </w:r>
+      <w:r>
+        <w:fldChar w:fldCharType="separate"/>
+      </w:r>
+      <w:r>
+        <w:t>15</w:t>
       </w:r>
       <w:r>
         <w:fldChar w:fldCharType="end"/>
@@ -1287,7 +1406,7 @@
         <w:fldChar w:fldCharType="begin"/>
       </w:r>
       <w:r>
-        <w:instrText xml:space="preserve"> PAGEREF _Toc169426915 \h </w:instrText>
+        <w:instrText xml:space="preserve"> PAGEREF _Toc169788614 \h </w:instrText>
       </w:r>
       <w:r>
         <w:fldChar w:fldCharType="separate"/>
@@ -1330,13 +1449,13 @@
         <w:fldChar w:fldCharType="begin"/>
       </w:r>
       <w:r>
-        <w:instrText xml:space="preserve"> PAGEREF _Toc169426916 \h </w:instrText>
+        <w:instrText xml:space="preserve"> PAGEREF _Toc169788615 \h </w:instrText>
       </w:r>
       <w:r>
         <w:fldChar w:fldCharType="separate"/>
       </w:r>
       <w:r>
-        <w:t>15</w:t>
+        <w:t>16</w:t>
       </w:r>
       <w:r>
         <w:fldChar w:fldCharType="end"/>
@@ -1373,13 +1492,56 @@
         <w:fldChar w:fldCharType="begin"/>
       </w:r>
       <w:r>
-        <w:instrText xml:space="preserve"> PAGEREF _Toc169426917 \h </w:instrText>
+        <w:instrText xml:space="preserve"> PAGEREF _Toc169788616 \h </w:instrText>
       </w:r>
       <w:r>
         <w:fldChar w:fldCharType="separate"/>
       </w:r>
       <w:r>
-        <w:t>15</w:t>
+        <w:t>16</w:t>
+      </w:r>
+      <w:r>
+        <w:fldChar w:fldCharType="end"/>
+      </w:r>
+    </w:p>
+    <w:p>
+      <w:pPr>
+        <w:pStyle w:val="TOC2"/>
+        <w:tabs>
+          <w:tab w:val="left" w:pos="540"/>
+        </w:tabs>
+        <w:rPr>
+          <w:rFonts w:asciiTheme="minorHAnsi" w:eastAsiaTheme="minorEastAsia" w:hAnsiTheme="minorHAnsi" w:cstheme="minorBidi"/>
+          <w:lang w:val="en-US" w:eastAsia="ja-JP"/>
+        </w:rPr>
+      </w:pPr>
+      <w:r>
+        <w:t>2.5</w:t>
+      </w:r>
+      <w:r>
+        <w:rPr>
+          <w:rFonts w:asciiTheme="minorHAnsi" w:eastAsiaTheme="minorEastAsia" w:hAnsiTheme="minorHAnsi" w:cstheme="minorBidi"/>
+          <w:lang w:val="en-US" w:eastAsia="ja-JP"/>
+        </w:rPr>
+        <w:tab/>
+      </w:r>
+      <w:r>
+        <w:t>DESENVOLVIMENTO MOBILE</w:t>
+      </w:r>
+      <w:r>
+        <w:tab/>
+      </w:r>
+      <w:r>
+        <w:fldChar w:fldCharType="begin"/>
+      </w:r>
+      <w:r>
+        <w:instrText xml:space="preserve"> PAGEREF _Toc169788617 \h </w:instrText>
+      </w:r>
+      <w:r>
+        <w:fldChar w:fldCharType="separate"/>
+      </w:r>
+      <w:r>
+        <w:t>16</w:t>
       </w:r>
       <w:r>
         <w:fldChar w:fldCharType="end"/>
@@ -1397,7 +1559,7 @@
         </w:rPr>
       </w:pPr>
       <w:r>
-        <w:t>2.4.1</w:t>
+        <w:t>2.5.1</w:t>
       </w:r>
       <w:r>
         <w:rPr>
@@ -1407,7 +1569,7 @@
         <w:tab/>
       </w:r>
       <w:r>
-        <w:t>FERRAMENTAS PARA TESTES AUTOMATIZADOS COM RAILS</w:t>
+        <w:t>J2ME</w:t>
       </w:r>
       <w:r>
         <w:tab/>
@@ -1416,13 +1578,99 @@
         <w:fldChar w:fldCharType="begin"/>
       </w:r>
       <w:r>
-        <w:instrText xml:space="preserve"> PAGEREF _Toc169426918 \h </w:instrText>
+        <w:instrText xml:space="preserve"> PAGEREF _Toc169788618 \h </w:instrText>
       </w:r>
       <w:r>
         <w:fldChar w:fldCharType="separate"/>
       </w:r>
       <w:r>
-        <w:t>15</w:t>
+        <w:t>16</w:t>
+      </w:r>
+      <w:r>
+        <w:fldChar w:fldCharType="end"/>
+      </w:r>
+    </w:p>
+    <w:p>
+      <w:pPr>
+        <w:pStyle w:val="TOC2"/>
+        <w:tabs>
+          <w:tab w:val="left" w:pos="720"/>
+        </w:tabs>
+        <w:rPr>
+          <w:rFonts w:asciiTheme="minorHAnsi" w:eastAsiaTheme="minorEastAsia" w:hAnsiTheme="minorHAnsi" w:cstheme="minorBidi"/>
+          <w:lang w:val="en-US" w:eastAsia="ja-JP"/>
+        </w:rPr>
+      </w:pPr>
+      <w:r>
+        <w:t>2.5.2</w:t>
+      </w:r>
+      <w:r>
+        <w:rPr>
+          <w:rFonts w:asciiTheme="minorHAnsi" w:eastAsiaTheme="minorEastAsia" w:hAnsiTheme="minorHAnsi" w:cstheme="minorBidi"/>
+          <w:lang w:val="en-US" w:eastAsia="ja-JP"/>
+        </w:rPr>
+        <w:tab/>
+      </w:r>
+      <w:r>
+        <w:t>IPHONE</w:t>
+      </w:r>
+      <w:r>
+        <w:tab/>
+      </w:r>
+      <w:r>
+        <w:fldChar w:fldCharType="begin"/>
+      </w:r>
+      <w:r>
+        <w:instrText xml:space="preserve"> PAGEREF _Toc169788619 \h </w:instrText>
+      </w:r>
+      <w:r>
+        <w:fldChar w:fldCharType="separate"/>
+      </w:r>
+      <w:r>
+        <w:t>16</w:t>
+      </w:r>
+      <w:r>
+        <w:fldChar w:fldCharType="end"/>
+      </w:r>
+    </w:p>
+    <w:p>
+      <w:pPr>
+        <w:pStyle w:val="TOC2"/>
+        <w:tabs>
+          <w:tab w:val="left" w:pos="720"/>
+        </w:tabs>
+        <w:rPr>
+          <w:rFonts w:asciiTheme="minorHAnsi" w:eastAsiaTheme="minorEastAsia" w:hAnsiTheme="minorHAnsi" w:cstheme="minorBidi"/>
+          <w:lang w:val="en-US" w:eastAsia="ja-JP"/>
+        </w:rPr>
+      </w:pPr>
+      <w:r>
+        <w:t>2.5.3</w:t>
+      </w:r>
+      <w:r>
+        <w:rPr>
+          <w:rFonts w:asciiTheme="minorHAnsi" w:eastAsiaTheme="minorEastAsia" w:hAnsiTheme="minorHAnsi" w:cstheme="minorBidi"/>
+          <w:lang w:val="en-US" w:eastAsia="ja-JP"/>
+        </w:rPr>
+        <w:tab/>
+      </w:r>
+      <w:r>
+        <w:t>ANDROID</w:t>
+      </w:r>
+      <w:r>
+        <w:tab/>
+      </w:r>
+      <w:r>
+        <w:fldChar w:fldCharType="begin"/>
+      </w:r>
+      <w:r>
+        <w:instrText xml:space="preserve"> PAGEREF _Toc169788620 \h </w:instrText>
+      </w:r>
+      <w:r>
+        <w:fldChar w:fldCharType="separate"/>
+      </w:r>
+      <w:r>
+        <w:t>16</w:t>
       </w:r>
       <w:r>
         <w:fldChar w:fldCharType="end"/>
@@ -1440,7 +1688,7 @@
         </w:rPr>
       </w:pPr>
       <w:r>
-        <w:t>2.5</w:t>
+        <w:t>2.6</w:t>
       </w:r>
       <w:r>
         <w:rPr>
@@ -1450,7 +1698,7 @@
         <w:tab/>
       </w:r>
       <w:r>
-        <w:t>DESENVOLVIMENTO MOBILE PARA ANDROID</w:t>
+        <w:t>REST</w:t>
       </w:r>
       <w:r>
         <w:tab/>
@@ -1459,13 +1707,56 @@
         <w:fldChar w:fldCharType="begin"/>
       </w:r>
       <w:r>
-        <w:instrText xml:space="preserve"> PAGEREF _Toc169426919 \h </w:instrText>
+        <w:instrText xml:space="preserve"> PAGEREF _Toc169788621 \h </w:instrText>
       </w:r>
       <w:r>
         <w:fldChar w:fldCharType="separate"/>
       </w:r>
       <w:r>
-        <w:t>15</w:t>
+        <w:t>16</w:t>
+      </w:r>
+      <w:r>
+        <w:fldChar w:fldCharType="end"/>
+      </w:r>
+    </w:p>
+    <w:p>
+      <w:pPr>
+        <w:pStyle w:val="TOC2"/>
+        <w:tabs>
+          <w:tab w:val="left" w:pos="540"/>
+        </w:tabs>
+        <w:rPr>
+          <w:rFonts w:asciiTheme="minorHAnsi" w:eastAsiaTheme="minorEastAsia" w:hAnsiTheme="minorHAnsi" w:cstheme="minorBidi"/>
+          <w:lang w:val="en-US" w:eastAsia="ja-JP"/>
+        </w:rPr>
+      </w:pPr>
+      <w:r>
+        <w:t>2.7</w:t>
+      </w:r>
+      <w:r>
+        <w:rPr>
+          <w:rFonts w:asciiTheme="minorHAnsi" w:eastAsiaTheme="minorEastAsia" w:hAnsiTheme="minorHAnsi" w:cstheme="minorBidi"/>
+          <w:lang w:val="en-US" w:eastAsia="ja-JP"/>
+        </w:rPr>
+        <w:tab/>
+      </w:r>
+      <w:r>
+        <w:t>METODOLOGIAS DE DESENVOLVIMENTO DE SOFTWARE</w:t>
+      </w:r>
+      <w:r>
+        <w:tab/>
+      </w:r>
+      <w:r>
+        <w:fldChar w:fldCharType="begin"/>
+      </w:r>
+      <w:r>
+        <w:instrText xml:space="preserve"> PAGEREF _Toc169788622 \h </w:instrText>
+      </w:r>
+      <w:r>
+        <w:fldChar w:fldCharType="separate"/>
+      </w:r>
+      <w:r>
+        <w:t>16</w:t>
       </w:r>
       <w:r>
         <w:fldChar w:fldCharType="end"/>
@@ -1483,7 +1774,7 @@
         </w:rPr>
       </w:pPr>
       <w:r>
-        <w:t>2.5.1</w:t>
+        <w:t>2.7.1</w:t>
       </w:r>
       <w:r>
         <w:rPr>
@@ -1493,7 +1784,7 @@
         <w:tab/>
       </w:r>
       <w:r>
-        <w:t>FERRAMENTAS PARA TESTES AUTOMATIZADOS COM ANDROID</w:t>
+        <w:t>METODOLOGIA EM CASCATA</w:t>
       </w:r>
       <w:r>
         <w:tab/>
@@ -1502,13 +1793,13 @@
         <w:fldChar w:fldCharType="begin"/>
       </w:r>
       <w:r>
-        <w:instrText xml:space="preserve"> PAGEREF _Toc169426920 \h </w:instrText>
+        <w:instrText xml:space="preserve"> PAGEREF _Toc169788623 \h </w:instrText>
       </w:r>
       <w:r>
         <w:fldChar w:fldCharType="separate"/>
       </w:r>
       <w:r>
-        <w:t>15</w:t>
+        <w:t>16</w:t>
       </w:r>
       <w:r>
         <w:fldChar w:fldCharType="end"/>
@@ -1518,7 +1809,7 @@
       <w:pPr>
         <w:pStyle w:val="TOC2"/>
         <w:tabs>
-          <w:tab w:val="left" w:pos="540"/>
+          <w:tab w:val="left" w:pos="720"/>
         </w:tabs>
         <w:rPr>
           <w:rFonts w:asciiTheme="minorHAnsi" w:eastAsiaTheme="minorEastAsia" w:hAnsiTheme="minorHAnsi" w:cstheme="minorBidi"/>
@@ -1526,7 +1817,7 @@
         </w:rPr>
       </w:pPr>
       <w:r>
-        <w:t>2.6</w:t>
+        <w:t>2.7.2</w:t>
       </w:r>
       <w:r>
         <w:rPr>
@@ -1536,7 +1827,7 @@
         <w:tab/>
       </w:r>
       <w:r>
-        <w:t>INTEGRAÇÃO DE SISTEMAS COM REST</w:t>
+        <w:t>RUP</w:t>
       </w:r>
       <w:r>
         <w:tab/>
@@ -1545,13 +1836,13 @@
         <w:fldChar w:fldCharType="begin"/>
       </w:r>
       <w:r>
-        <w:instrText xml:space="preserve"> PAGEREF _Toc169426921 \h </w:instrText>
+        <w:instrText xml:space="preserve"> PAGEREF _Toc169788624 \h </w:instrText>
       </w:r>
       <w:r>
         <w:fldChar w:fldCharType="separate"/>
       </w:r>
       <w:r>
-        <w:t>15</w:t>
+        <w:t>16</w:t>
       </w:r>
       <w:r>
         <w:fldChar w:fldCharType="end"/>
@@ -1561,7 +1852,7 @@
       <w:pPr>
         <w:pStyle w:val="TOC2"/>
         <w:tabs>
-          <w:tab w:val="left" w:pos="540"/>
+          <w:tab w:val="left" w:pos="720"/>
         </w:tabs>
         <w:rPr>
           <w:rFonts w:asciiTheme="minorHAnsi" w:eastAsiaTheme="minorEastAsia" w:hAnsiTheme="minorHAnsi" w:cstheme="minorBidi"/>
@@ -1569,7 +1860,7 @@
         </w:rPr>
       </w:pPr>
       <w:r>
-        <w:t>2.7</w:t>
+        <w:t>2.7.3</w:t>
       </w:r>
       <w:r>
         <w:rPr>
@@ -1579,7 +1870,7 @@
         <w:tab/>
       </w:r>
       <w:r>
-        <w:t>METODOLOGIAS DE DESENVOLVIMENTO DE SOFTWARE</w:t>
+        <w:t>XP</w:t>
       </w:r>
       <w:r>
         <w:tab/>
@@ -1588,13 +1879,99 @@
         <w:fldChar w:fldCharType="begin"/>
       </w:r>
       <w:r>
-        <w:instrText xml:space="preserve"> PAGEREF _Toc169426922 \h </w:instrText>
+        <w:instrText xml:space="preserve"> PAGEREF _Toc169788625 \h </w:instrText>
       </w:r>
       <w:r>
         <w:fldChar w:fldCharType="separate"/>
       </w:r>
       <w:r>
-        <w:t>15</w:t>
+        <w:t>16</w:t>
+      </w:r>
+      <w:r>
+        <w:fldChar w:fldCharType="end"/>
+      </w:r>
+    </w:p>
+    <w:p>
+      <w:pPr>
+        <w:pStyle w:val="TOC2"/>
+        <w:tabs>
+          <w:tab w:val="left" w:pos="720"/>
+        </w:tabs>
+        <w:rPr>
+          <w:rFonts w:asciiTheme="minorHAnsi" w:eastAsiaTheme="minorEastAsia" w:hAnsiTheme="minorHAnsi" w:cstheme="minorBidi"/>
+          <w:lang w:val="en-US" w:eastAsia="ja-JP"/>
+        </w:rPr>
+      </w:pPr>
+      <w:r>
+        <w:t>2.7.4</w:t>
+      </w:r>
+      <w:r>
+        <w:rPr>
+          <w:rFonts w:asciiTheme="minorHAnsi" w:eastAsiaTheme="minorEastAsia" w:hAnsiTheme="minorHAnsi" w:cstheme="minorBidi"/>
+          <w:lang w:val="en-US" w:eastAsia="ja-JP"/>
+        </w:rPr>
+        <w:tab/>
+      </w:r>
+      <w:r>
+        <w:t>LEAN</w:t>
+      </w:r>
+      <w:r>
+        <w:tab/>
+      </w:r>
+      <w:r>
+        <w:fldChar w:fldCharType="begin"/>
+      </w:r>
+      <w:r>
+        <w:instrText xml:space="preserve"> PAGEREF _Toc169788626 \h </w:instrText>
+      </w:r>
+      <w:r>
+        <w:fldChar w:fldCharType="separate"/>
+      </w:r>
+      <w:r>
+        <w:t>16</w:t>
+      </w:r>
+      <w:r>
+        <w:fldChar w:fldCharType="end"/>
+      </w:r>
+    </w:p>
+    <w:p>
+      <w:pPr>
+        <w:pStyle w:val="TOC2"/>
+        <w:tabs>
+          <w:tab w:val="left" w:pos="720"/>
+        </w:tabs>
+        <w:rPr>
+          <w:rFonts w:asciiTheme="minorHAnsi" w:eastAsiaTheme="minorEastAsia" w:hAnsiTheme="minorHAnsi" w:cstheme="minorBidi"/>
+          <w:lang w:val="en-US" w:eastAsia="ja-JP"/>
+        </w:rPr>
+      </w:pPr>
+      <w:r>
+        <w:t>2.7.5</w:t>
+      </w:r>
+      <w:r>
+        <w:rPr>
+          <w:rFonts w:asciiTheme="minorHAnsi" w:eastAsiaTheme="minorEastAsia" w:hAnsiTheme="minorHAnsi" w:cstheme="minorBidi"/>
+          <w:lang w:val="en-US" w:eastAsia="ja-JP"/>
+        </w:rPr>
+        <w:tab/>
+      </w:r>
+      <w:r>
+        <w:t>TDD</w:t>
+      </w:r>
+      <w:r>
+        <w:tab/>
+      </w:r>
+      <w:r>
+        <w:fldChar w:fldCharType="begin"/>
+      </w:r>
+      <w:r>
+        <w:instrText xml:space="preserve"> PAGEREF _Toc169788627 \h </w:instrText>
+      </w:r>
+      <w:r>
+        <w:fldChar w:fldCharType="separate"/>
+      </w:r>
+      <w:r>
+        <w:t>16</w:t>
       </w:r>
       <w:r>
         <w:fldChar w:fldCharType="end"/>
@@ -1625,7 +2002,7 @@
         <w:tab/>
       </w:r>
       <w:r>
-        <w:t>METODOLOGIA (estilo Título 1)</w:t>
+        <w:t>METODOLOGIA</w:t>
       </w:r>
       <w:r>
         <w:tab/>
@@ -1634,13 +2011,13 @@
         <w:fldChar w:fldCharType="begin"/>
       </w:r>
       <w:r>
-        <w:instrText xml:space="preserve"> PAGEREF _Toc169426923 \h </w:instrText>
+        <w:instrText xml:space="preserve"> PAGEREF _Toc169788628 \h </w:instrText>
       </w:r>
       <w:r>
         <w:fldChar w:fldCharType="separate"/>
       </w:r>
       <w:r>
-        <w:t>17</w:t>
+        <w:t>18</w:t>
       </w:r>
       <w:r>
         <w:fldChar w:fldCharType="end"/>
@@ -1668,7 +2045,7 @@
         <w:tab/>
       </w:r>
       <w:r>
-        <w:t>INSTRUÇÕES PARA DIGITAÇÃO (estilo Título 2)</w:t>
+        <w:t>ESCOLHA DAS TECNOLOGIAS</w:t>
       </w:r>
       <w:r>
         <w:tab/>
@@ -1677,13 +2054,13 @@
         <w:fldChar w:fldCharType="begin"/>
       </w:r>
       <w:r>
-        <w:instrText xml:space="preserve"> PAGEREF _Toc169426924 \h </w:instrText>
+        <w:instrText xml:space="preserve"> PAGEREF _Toc169788629 \h </w:instrText>
       </w:r>
       <w:r>
         <w:fldChar w:fldCharType="separate"/>
       </w:r>
       <w:r>
-        <w:t>17</w:t>
+        <w:t>18</w:t>
       </w:r>
       <w:r>
         <w:fldChar w:fldCharType="end"/>
@@ -1711,7 +2088,7 @@
         <w:tab/>
       </w:r>
       <w:r>
-        <w:t>FORMATAÇÃO DA PÁGINA E TEXTO (estilo Título 3)</w:t>
+        <w:t>FERRAMENTAS PARA AUTOMATIZAÇÃO DE TESTES COM RAILS</w:t>
       </w:r>
       <w:r>
         <w:tab/>
@@ -1720,13 +2097,13 @@
         <w:fldChar w:fldCharType="begin"/>
       </w:r>
       <w:r>
-        <w:instrText xml:space="preserve"> PAGEREF _Toc169426925 \h </w:instrText>
+        <w:instrText xml:space="preserve"> PAGEREF _Toc169788630 \h </w:instrText>
       </w:r>
       <w:r>
         <w:fldChar w:fldCharType="separate"/>
       </w:r>
       <w:r>
-        <w:t>17</w:t>
+        <w:t>18</w:t>
       </w:r>
       <w:r>
         <w:fldChar w:fldCharType="end"/>
@@ -1744,6 +2121,7 @@
         </w:rPr>
       </w:pPr>
       <w:r>
+        <w:lastRenderedPageBreak/>
         <w:t>3.1.2</w:t>
       </w:r>
       <w:r>
@@ -1754,7 +2132,7 @@
         <w:tab/>
       </w:r>
       <w:r>
-        <w:t>FIGURAS E TABELAS (estilo Título 3)</w:t>
+        <w:t>FERRAMENTAS PARA AUTOMATIZAÇÃO DE TESTES NO ANDROID</w:t>
       </w:r>
       <w:r>
         <w:tab/>
@@ -1763,7 +2141,7 @@
         <w:fldChar w:fldCharType="begin"/>
       </w:r>
       <w:r>
-        <w:instrText xml:space="preserve"> PAGEREF _Toc169426926 \h </w:instrText>
+        <w:instrText xml:space="preserve"> PAGEREF _Toc169788631 \h </w:instrText>
       </w:r>
       <w:r>
         <w:fldChar w:fldCharType="separate"/>
@@ -1797,7 +2175,7 @@
         <w:tab/>
       </w:r>
       <w:r>
-        <w:t>EQUAÇÕES E UNIDADES (estilo Título 3)</w:t>
+        <w:t>FORMATAÇÃO DA PÁGINA E TEXTO (estilo Título 3)</w:t>
       </w:r>
       <w:r>
         <w:tab/>
@@ -1806,13 +2184,13 @@
         <w:fldChar w:fldCharType="begin"/>
       </w:r>
       <w:r>
-        <w:instrText xml:space="preserve"> PAGEREF _Toc169426927 \h </w:instrText>
+        <w:instrText xml:space="preserve"> PAGEREF _Toc169788632 \h </w:instrText>
       </w:r>
       <w:r>
         <w:fldChar w:fldCharType="separate"/>
       </w:r>
       <w:r>
-        <w:t>19</w:t>
+        <w:t>18</w:t>
       </w:r>
       <w:r>
         <w:fldChar w:fldCharType="end"/>
@@ -1840,6 +2218,92 @@
         <w:tab/>
       </w:r>
       <w:r>
+        <w:t>FIGURAS E TABELAS (estilo Título 3)</w:t>
+      </w:r>
+      <w:r>
+        <w:tab/>
+      </w:r>
+      <w:r>
+        <w:fldChar w:fldCharType="begin"/>
+      </w:r>
+      <w:r>
+        <w:instrText xml:space="preserve"> PAGEREF _Toc169788633 \h </w:instrText>
+      </w:r>
+      <w:r>
+        <w:fldChar w:fldCharType="separate"/>
+      </w:r>
+      <w:r>
+        <w:t>19</w:t>
+      </w:r>
+      <w:r>
+        <w:fldChar w:fldCharType="end"/>
+      </w:r>
+    </w:p>
+    <w:p>
+      <w:pPr>
+        <w:pStyle w:val="TOC2"/>
+        <w:tabs>
+          <w:tab w:val="left" w:pos="720"/>
+        </w:tabs>
+        <w:rPr>
+          <w:rFonts w:asciiTheme="minorHAnsi" w:eastAsiaTheme="minorEastAsia" w:hAnsiTheme="minorHAnsi" w:cstheme="minorBidi"/>
+          <w:lang w:val="en-US" w:eastAsia="ja-JP"/>
+        </w:rPr>
+      </w:pPr>
+      <w:r>
+        <w:t>3.1.5</w:t>
+      </w:r>
+      <w:r>
+        <w:rPr>
+          <w:rFonts w:asciiTheme="minorHAnsi" w:eastAsiaTheme="minorEastAsia" w:hAnsiTheme="minorHAnsi" w:cstheme="minorBidi"/>
+          <w:lang w:val="en-US" w:eastAsia="ja-JP"/>
+        </w:rPr>
+        <w:tab/>
+      </w:r>
+      <w:r>
+        <w:t>EQUAÇÕES E UNIDADES (estilo Título 3)</w:t>
+      </w:r>
+      <w:r>
+        <w:tab/>
+      </w:r>
+      <w:r>
+        <w:fldChar w:fldCharType="begin"/>
+      </w:r>
+      <w:r>
+        <w:instrText xml:space="preserve"> PAGEREF _Toc169788634 \h </w:instrText>
+      </w:r>
+      <w:r>
+        <w:fldChar w:fldCharType="separate"/>
+      </w:r>
+      <w:r>
+        <w:t>20</w:t>
+      </w:r>
+      <w:r>
+        <w:fldChar w:fldCharType="end"/>
+      </w:r>
+    </w:p>
+    <w:p>
+      <w:pPr>
+        <w:pStyle w:val="TOC2"/>
+        <w:tabs>
+          <w:tab w:val="left" w:pos="720"/>
+        </w:tabs>
+        <w:rPr>
+          <w:rFonts w:asciiTheme="minorHAnsi" w:eastAsiaTheme="minorEastAsia" w:hAnsiTheme="minorHAnsi" w:cstheme="minorBidi"/>
+          <w:lang w:val="en-US" w:eastAsia="ja-JP"/>
+        </w:rPr>
+      </w:pPr>
+      <w:r>
+        <w:t>3.1.6</w:t>
+      </w:r>
+      <w:r>
+        <w:rPr>
+          <w:rFonts w:asciiTheme="minorHAnsi" w:eastAsiaTheme="minorEastAsia" w:hAnsiTheme="minorHAnsi" w:cstheme="minorBidi"/>
+          <w:lang w:val="en-US" w:eastAsia="ja-JP"/>
+        </w:rPr>
+        <w:tab/>
+      </w:r>
+      <w:r>
         <w:t>AS REFERÊNCIAS (estilo Título 3)</w:t>
       </w:r>
       <w:r>
@@ -1849,13 +2313,13 @@
         <w:fldChar w:fldCharType="begin"/>
       </w:r>
       <w:r>
-        <w:instrText xml:space="preserve"> PAGEREF _Toc169426928 \h </w:instrText>
+        <w:instrText xml:space="preserve"> PAGEREF _Toc169788635 \h </w:instrText>
       </w:r>
       <w:r>
         <w:fldChar w:fldCharType="separate"/>
       </w:r>
       <w:r>
-        <w:t>20</w:t>
+        <w:t>21</w:t>
       </w:r>
       <w:r>
         <w:fldChar w:fldCharType="end"/>
@@ -1895,13 +2359,13 @@
         <w:fldChar w:fldCharType="begin"/>
       </w:r>
       <w:r>
-        <w:instrText xml:space="preserve"> PAGEREF _Toc169426929 \h </w:instrText>
+        <w:instrText xml:space="preserve"> PAGEREF _Toc169788636 \h </w:instrText>
       </w:r>
       <w:r>
         <w:fldChar w:fldCharType="separate"/>
       </w:r>
       <w:r>
-        <w:t>21</w:t>
+        <w:t>22</w:t>
       </w:r>
       <w:r>
         <w:fldChar w:fldCharType="end"/>
@@ -1941,13 +2405,13 @@
         <w:fldChar w:fldCharType="begin"/>
       </w:r>
       <w:r>
-        <w:instrText xml:space="preserve"> PAGEREF _Toc169426930 \h </w:instrText>
+        <w:instrText xml:space="preserve"> PAGEREF _Toc169788637 \h </w:instrText>
       </w:r>
       <w:r>
         <w:fldChar w:fldCharType="separate"/>
       </w:r>
       <w:r>
-        <w:t>22</w:t>
+        <w:t>23</w:t>
       </w:r>
       <w:r>
         <w:fldChar w:fldCharType="end"/>
@@ -1972,13 +2436,13 @@
         <w:fldChar w:fldCharType="begin"/>
       </w:r>
       <w:r>
-        <w:instrText xml:space="preserve"> PAGEREF _Toc169426931 \h </w:instrText>
+        <w:instrText xml:space="preserve"> PAGEREF _Toc169788638 \h </w:instrText>
       </w:r>
       <w:r>
         <w:fldChar w:fldCharType="separate"/>
       </w:r>
       <w:r>
-        <w:t>26</w:t>
+        <w:t>27</w:t>
       </w:r>
       <w:r>
         <w:fldChar w:fldCharType="end"/>
@@ -2006,13 +2470,13 @@
         <w:fldChar w:fldCharType="begin"/>
       </w:r>
       <w:r>
-        <w:instrText xml:space="preserve"> PAGEREF _Toc169426932 \h </w:instrText>
+        <w:instrText xml:space="preserve"> PAGEREF _Toc169788639 \h </w:instrText>
       </w:r>
       <w:r>
         <w:fldChar w:fldCharType="separate"/>
       </w:r>
       <w:r>
-        <w:t>28</w:t>
+        <w:t>29</w:t>
       </w:r>
       <w:r>
         <w:fldChar w:fldCharType="end"/>
@@ -2035,7 +2499,6 @@
           <w:rFonts w:cs="Arial"/>
           <w:noProof/>
         </w:rPr>
-        <w:lastRenderedPageBreak/>
         <w:fldChar w:fldCharType="end"/>
       </w:r>
     </w:p>
@@ -2106,7 +2569,7 @@
       <w:bookmarkStart w:id="53" w:name="_Toc222801055"/>
       <w:bookmarkStart w:id="54" w:name="_Toc232224844"/>
       <w:bookmarkStart w:id="55" w:name="_Toc232225023"/>
-      <w:bookmarkStart w:id="56" w:name="_Toc169426907"/>
+      <w:bookmarkStart w:id="56" w:name="_Toc169788604"/>
       <w:r>
         <w:lastRenderedPageBreak/>
         <w:t>LI</w:t>
@@ -2515,7 +2978,7 @@
       <w:bookmarkStart w:id="61" w:name="_Toc222801056"/>
       <w:bookmarkStart w:id="62" w:name="_Toc232224845"/>
       <w:bookmarkStart w:id="63" w:name="_Toc232225024"/>
-      <w:bookmarkStart w:id="64" w:name="_Toc169426908"/>
+      <w:bookmarkStart w:id="64" w:name="_Toc169788605"/>
       <w:r>
         <w:lastRenderedPageBreak/>
         <w:t>LISTA DE TABELAS</w:t>
@@ -2730,7 +3193,7 @@
       <w:bookmarkStart w:id="91" w:name="_Toc150054853"/>
       <w:bookmarkStart w:id="92" w:name="_Toc151433548"/>
       <w:bookmarkStart w:id="93" w:name="_Toc151434319"/>
-      <w:bookmarkStart w:id="94" w:name="_Toc169426909"/>
+      <w:bookmarkStart w:id="94" w:name="_Toc169788606"/>
       <w:r>
         <w:lastRenderedPageBreak/>
         <w:t>LISTA DE SÍMBOLOS</w:t>
@@ -2854,7 +3317,7 @@
       <w:bookmarkStart w:id="116" w:name="_Toc222801059"/>
       <w:bookmarkStart w:id="117" w:name="_Toc232224848"/>
       <w:bookmarkStart w:id="118" w:name="_Toc232225027"/>
-      <w:bookmarkStart w:id="119" w:name="_Toc169426910"/>
+      <w:bookmarkStart w:id="119" w:name="_Toc169788607"/>
       <w:r>
         <w:lastRenderedPageBreak/>
         <w:t>INTRODUÇÃO</w:t>
@@ -3178,7 +3641,7 @@
       <w:pPr>
         <w:pStyle w:val="Heading2"/>
       </w:pPr>
-      <w:bookmarkStart w:id="120" w:name="_Toc169426911"/>
+      <w:bookmarkStart w:id="120" w:name="_Toc169788608"/>
       <w:r>
         <w:t>OBJETIVO DO TRABALHO</w:t>
       </w:r>
@@ -3245,7 +3708,7 @@
       <w:pPr>
         <w:pStyle w:val="Heading2"/>
       </w:pPr>
-      <w:bookmarkStart w:id="121" w:name="_Toc169426912"/>
+      <w:bookmarkStart w:id="121" w:name="_Toc169788609"/>
       <w:r>
         <w:t>JUSTIFICATIVA</w:t>
       </w:r>
@@ -3276,7 +3739,7 @@
       <w:pPr>
         <w:pStyle w:val="Heading1"/>
       </w:pPr>
-      <w:bookmarkStart w:id="122" w:name="_Toc169426913"/>
+      <w:bookmarkStart w:id="122" w:name="_Toc169788610"/>
       <w:r>
         <w:lastRenderedPageBreak/>
         <w:t>FUNDAMENTAÇÃO TE</w:t>
@@ -3293,7 +3756,7 @@
       <w:pPr>
         <w:pStyle w:val="Heading2"/>
       </w:pPr>
-      <w:bookmarkStart w:id="123" w:name="_Toc169426914"/>
+      <w:bookmarkStart w:id="123" w:name="_Toc169788611"/>
       <w:r>
         <w:t>TESTES DE SOFTWARE</w:t>
       </w:r>
@@ -3672,13 +4135,33 @@
     </w:p>
     <w:p>
       <w:pPr>
+        <w:pStyle w:val="Heading3"/>
+      </w:pPr>
+      <w:bookmarkStart w:id="124" w:name="_Toc169788612"/>
+      <w:r>
+        <w:t>TESTES DE UNIDADE</w:t>
+      </w:r>
+      <w:bookmarkEnd w:id="124"/>
+    </w:p>
+    <w:p>
+      <w:pPr>
+        <w:pStyle w:val="Heading3"/>
+      </w:pPr>
+      <w:bookmarkStart w:id="125" w:name="_Toc169788613"/>
+      <w:r>
+        <w:t>TESTES DE INTEGRAÇÃO</w:t>
+      </w:r>
+      <w:bookmarkEnd w:id="125"/>
+    </w:p>
+    <w:p>
+      <w:pPr>
         <w:pStyle w:val="Heading2"/>
       </w:pPr>
-      <w:bookmarkStart w:id="124" w:name="_Toc169426915"/>
+      <w:bookmarkStart w:id="126" w:name="_Toc169788614"/>
       <w:r>
         <w:t>TESTES AUTOMATIZADOS</w:t>
       </w:r>
-      <w:bookmarkEnd w:id="124"/>
+      <w:bookmarkEnd w:id="126"/>
     </w:p>
     <w:p>
       <w:r>
@@ -3708,39 +4191,41 @@
           <w:noProof/>
           <w:lang w:val="en-US"/>
         </w:rPr>
-        <w:t>(GUERRA, 2005)</w:t>
-      </w:r>
-      <w:r>
-        <w:t>, com o intuído de contornar este problema surgiu o conceito de automação de testes.</w:t>
-      </w:r>
-    </w:p>
-    <w:p>
-      <w:r>
-        <w:t xml:space="preserve">Automatizar o processo de testes aumenta a confiabilidade do software a ser desenvolvido e garante maior agilidade no ciclo de desenvolvimento, </w:t>
-      </w:r>
-      <w:r>
-        <w:t>já que</w:t>
-      </w:r>
-      <w:r>
-        <w:t xml:space="preserve"> os testes de regressão podem ser </w:t>
-      </w:r>
-      <w:r>
-        <w:t>executados</w:t>
-      </w:r>
-      <w:r>
-        <w:t xml:space="preserve"> a cada iteração do ciclo de desenvolvimento</w:t>
-      </w:r>
-      <w:r>
-        <w:rPr>
-          <w:noProof/>
-        </w:rPr>
-        <w:t xml:space="preserve"> </w:t>
-      </w:r>
+        <w:t>(GU</w:t>
+      </w:r>
+      <w:bookmarkStart w:id="127" w:name="_GoBack"/>
+      <w:bookmarkEnd w:id="127"/>
       <w:r>
         <w:rPr>
           <w:noProof/>
           <w:lang w:val="en-US"/>
         </w:rPr>
+        <w:t>ERRA, 2005)</w:t>
+      </w:r>
+      <w:r>
+        <w:t>, com o intuído de contornar este problema surgiu o conceito de automação de testes.</w:t>
+      </w:r>
+    </w:p>
+    <w:p>
+      <w:r>
+        <w:t xml:space="preserve">Automatizar o processo de testes aumenta a confiabilidade do software a ser desenvolvido e garante maior agilidade no ciclo de desenvolvimento, </w:t>
+      </w:r>
+      <w:r>
+        <w:t>já que</w:t>
+      </w:r>
+      <w:r>
+        <w:t xml:space="preserve"> os testes de regressão podem ser </w:t>
+      </w:r>
+      <w:r>
+        <w:t>executados</w:t>
+      </w:r>
+      <w:r>
+        <w:t xml:space="preserve"> a cada iteração do ciclo de desenvolvimento</w:t>
+      </w:r>
+      <w:r>
+        <w:rPr>
+          <w:noProof/>
+        </w:rPr>
         <w:t xml:space="preserve"> </w:t>
       </w:r>
       <w:r>
@@ -3748,40 +4233,6 @@
           <w:noProof/>
           <w:lang w:val="en-US"/>
         </w:rPr>
-        <w:t>(DUSTIN, 2002)</w:t>
-      </w:r>
-      <w:r>
-        <w:t>.</w:t>
-      </w:r>
-      <w:r>
-        <w:t xml:space="preserve"> </w:t>
-      </w:r>
-    </w:p>
-    <w:p>
-      <w:r>
-        <w:t>Com a execução d</w:t>
-      </w:r>
-      <w:r>
-        <w:t xml:space="preserve">os testes de regressão de maneira automatizada podemos saber rapidamente se </w:t>
-      </w:r>
-      <w:r>
-        <w:t>qualquer uma das modificações efetuadas causou</w:t>
-      </w:r>
-      <w:r>
-        <w:t xml:space="preserve"> algum impa</w:t>
-      </w:r>
-      <w:bookmarkStart w:id="125" w:name="_GoBack"/>
-      <w:bookmarkEnd w:id="125"/>
-      <w:r>
-        <w:t>cto indesejado</w:t>
-      </w:r>
-      <w:r>
-        <w:t xml:space="preserve"> em outras partes do software</w:t>
-      </w:r>
-      <w:r>
-        <w:rPr>
-          <w:noProof/>
-        </w:rPr>
         <w:t xml:space="preserve"> </w:t>
       </w:r>
       <w:r>
@@ -3789,6 +4240,35 @@
           <w:noProof/>
           <w:lang w:val="en-US"/>
         </w:rPr>
+        <w:t>(DUSTIN, 2002)</w:t>
+      </w:r>
+      <w:r>
+        <w:t>.</w:t>
+      </w:r>
+      <w:r>
+        <w:t xml:space="preserve"> </w:t>
+      </w:r>
+    </w:p>
+    <w:p>
+      <w:r>
+        <w:t>Com a execução d</w:t>
+      </w:r>
+      <w:r>
+        <w:t xml:space="preserve">os testes de regressão de maneira automatizada podemos saber rapidamente se </w:t>
+      </w:r>
+      <w:r>
+        <w:t>qualquer uma das modificações efetuadas causou</w:t>
+      </w:r>
+      <w:r>
+        <w:t xml:space="preserve"> algum impacto indesejado</w:t>
+      </w:r>
+      <w:r>
+        <w:t xml:space="preserve"> em outras partes do software</w:t>
+      </w:r>
+      <w:r>
+        <w:rPr>
+          <w:noProof/>
+        </w:rPr>
         <w:t xml:space="preserve"> </w:t>
       </w:r>
       <w:r>
@@ -3796,6 +4276,13 @@
           <w:noProof/>
           <w:lang w:val="en-US"/>
         </w:rPr>
+        <w:t xml:space="preserve"> </w:t>
+      </w:r>
+      <w:r>
+        <w:rPr>
+          <w:noProof/>
+          <w:lang w:val="en-US"/>
+        </w:rPr>
         <w:t>(DUSTIN, 2002)</w:t>
       </w:r>
       <w:r>
@@ -3806,71 +4293,142 @@
       <w:pPr>
         <w:pStyle w:val="Heading2"/>
       </w:pPr>
-      <w:bookmarkStart w:id="126" w:name="_Toc169426916"/>
-      <w:r>
+      <w:bookmarkStart w:id="128" w:name="_Toc169788615"/>
+      <w:r>
+        <w:lastRenderedPageBreak/>
         <w:t>LINGUAGEM DE PROGRAMAÇÃO RUBY</w:t>
       </w:r>
-      <w:bookmarkEnd w:id="126"/>
+      <w:bookmarkEnd w:id="128"/>
     </w:p>
     <w:p>
       <w:pPr>
         <w:pStyle w:val="Heading2"/>
       </w:pPr>
-      <w:bookmarkStart w:id="127" w:name="_Toc169426917"/>
+      <w:bookmarkStart w:id="129" w:name="_Toc169788616"/>
       <w:r>
         <w:t>FRAMEWORK DE DESENVOLVIMENTO RAILS</w:t>
       </w:r>
-      <w:bookmarkEnd w:id="127"/>
+      <w:bookmarkEnd w:id="129"/>
+    </w:p>
+    <w:p>
+      <w:pPr>
+        <w:pStyle w:val="Heading2"/>
+      </w:pPr>
+      <w:bookmarkStart w:id="130" w:name="_Toc169788617"/>
+      <w:r>
+        <w:t>DESENVOLVIMENTO MOBILE</w:t>
+      </w:r>
+      <w:bookmarkEnd w:id="130"/>
     </w:p>
     <w:p>
       <w:pPr>
         <w:pStyle w:val="Heading3"/>
       </w:pPr>
-      <w:bookmarkStart w:id="128" w:name="_Toc169426918"/>
-      <w:r>
-        <w:t>FERRAMENTAS PARA TESTES AUTOMATIZADOS COM RAILS</w:t>
-      </w:r>
-      <w:bookmarkEnd w:id="128"/>
+      <w:bookmarkStart w:id="131" w:name="_Toc169788618"/>
+      <w:r>
+        <w:t>J2ME</w:t>
+      </w:r>
+      <w:bookmarkEnd w:id="131"/>
+    </w:p>
+    <w:p>
+      <w:pPr>
+        <w:pStyle w:val="Heading3"/>
+      </w:pPr>
+      <w:bookmarkStart w:id="132" w:name="_Toc169788619"/>
+      <w:r>
+        <w:t>IPHONE</w:t>
+      </w:r>
+      <w:bookmarkEnd w:id="132"/>
+    </w:p>
+    <w:p>
+      <w:pPr>
+        <w:pStyle w:val="Heading3"/>
+      </w:pPr>
+      <w:bookmarkStart w:id="133" w:name="_Toc169788620"/>
+      <w:r>
+        <w:t>ANDROID</w:t>
+      </w:r>
+      <w:bookmarkEnd w:id="133"/>
     </w:p>
     <w:p>
       <w:pPr>
         <w:pStyle w:val="Heading2"/>
       </w:pPr>
-      <w:bookmarkStart w:id="129" w:name="_Toc169426919"/>
-      <w:r>
-        <w:t>DESENVOLVIMENTO MOBILE PARA ANDROID</w:t>
-      </w:r>
-      <w:bookmarkEnd w:id="129"/>
+      <w:bookmarkStart w:id="134" w:name="_Toc169788621"/>
+      <w:r>
+        <w:t>REST</w:t>
+      </w:r>
+      <w:bookmarkEnd w:id="134"/>
+    </w:p>
+    <w:p>
+      <w:pPr>
+        <w:pStyle w:val="Heading2"/>
+      </w:pPr>
+      <w:bookmarkStart w:id="135" w:name="_Toc169788622"/>
+      <w:r>
+        <w:t>METODOLOGIAS DE DESENVOLVIMENTO DE SOFTWARE</w:t>
+      </w:r>
+      <w:bookmarkEnd w:id="135"/>
     </w:p>
     <w:p>
       <w:pPr>
         <w:pStyle w:val="Heading3"/>
       </w:pPr>
-      <w:bookmarkStart w:id="130" w:name="_Toc169426920"/>
-      <w:r>
-        <w:t>FERRAMENTAS PARA TESTES AUTOMATIZADOS COM ANDROID</w:t>
-      </w:r>
-      <w:bookmarkEnd w:id="130"/>
-    </w:p>
-    <w:p>
-      <w:pPr>
-        <w:pStyle w:val="Heading2"/>
-      </w:pPr>
-      <w:bookmarkStart w:id="131" w:name="_Toc169426921"/>
-      <w:r>
-        <w:t>INTEGRAÇÃO DE SISTEMAS COM REST</w:t>
-      </w:r>
-      <w:bookmarkEnd w:id="131"/>
-    </w:p>
-    <w:p>
-      <w:pPr>
-        <w:pStyle w:val="Heading2"/>
-      </w:pPr>
-      <w:bookmarkStart w:id="132" w:name="_Toc169426922"/>
-      <w:r>
-        <w:t>METODOLOGIAS DE DESENVOLVIMENTO DE SOFTWARE</w:t>
-      </w:r>
-      <w:bookmarkEnd w:id="132"/>
+      <w:bookmarkStart w:id="136" w:name="_Toc169788623"/>
+      <w:r>
+        <w:t>METODOLOGIA EM CASCATA</w:t>
+      </w:r>
+      <w:bookmarkEnd w:id="136"/>
+    </w:p>
+    <w:p>
+      <w:pPr>
+        <w:pStyle w:val="Heading3"/>
+      </w:pPr>
+      <w:bookmarkStart w:id="137" w:name="_Toc169788624"/>
+      <w:r>
+        <w:t>RUP</w:t>
+      </w:r>
+      <w:bookmarkEnd w:id="137"/>
+    </w:p>
+    <w:p>
+      <w:pPr>
+        <w:pStyle w:val="Heading3"/>
+      </w:pPr>
+      <w:bookmarkStart w:id="138" w:name="_Toc169788625"/>
+      <w:r>
+        <w:t>XP</w:t>
+      </w:r>
+      <w:bookmarkEnd w:id="138"/>
+    </w:p>
+    <w:p>
+      <w:pPr>
+        <w:pStyle w:val="Heading3"/>
+      </w:pPr>
+      <w:bookmarkStart w:id="139" w:name="_Toc169788626"/>
+      <w:r>
+        <w:t>LEAN</w:t>
+      </w:r>
+      <w:bookmarkEnd w:id="139"/>
+    </w:p>
+    <w:p>
+      <w:pPr>
+        <w:pStyle w:val="Heading3"/>
+      </w:pPr>
+      <w:bookmarkStart w:id="140" w:name="_Toc169788627"/>
+      <w:r>
+        <w:t>TDD</w:t>
+      </w:r>
+      <w:bookmarkEnd w:id="140"/>
+    </w:p>
+    <w:p>
+      <w:pPr>
+        <w:ind w:firstLine="0"/>
+      </w:pPr>
+    </w:p>
+    <w:p>
+      <w:pPr>
+        <w:ind w:firstLine="0"/>
+      </w:pPr>
     </w:p>
     <w:p/>
     <w:p>
@@ -3916,7 +4474,6 @@
     </w:p>
     <w:p>
       <w:r>
-        <w:lastRenderedPageBreak/>
         <w:t>Para elaborar o trabalho, o autor deverá criar um arquivo</w:t>
       </w:r>
       <w:r>
@@ -3964,6 +4521,7 @@
         <w:ind w:left="1080"/>
       </w:pPr>
       <w:r>
+        <w:lastRenderedPageBreak/>
         <w:t>O</w:t>
       </w:r>
       <w:r>
@@ -4012,12 +4570,12 @@
       <w:r>
         <w:t>Texto não formatado;</w:t>
       </w:r>
-      <w:bookmarkStart w:id="133" w:name="_Toc133633010"/>
-      <w:bookmarkStart w:id="134" w:name="_Toc135814402"/>
-      <w:bookmarkStart w:id="135" w:name="_Toc136400079"/>
-      <w:bookmarkEnd w:id="133"/>
-      <w:bookmarkEnd w:id="134"/>
-      <w:bookmarkEnd w:id="135"/>
+      <w:bookmarkStart w:id="141" w:name="_Toc133633010"/>
+      <w:bookmarkStart w:id="142" w:name="_Toc135814402"/>
+      <w:bookmarkStart w:id="143" w:name="_Toc136400079"/>
+      <w:bookmarkEnd w:id="141"/>
+      <w:bookmarkEnd w:id="142"/>
+      <w:bookmarkEnd w:id="143"/>
     </w:p>
     <w:p>
       <w:pPr>
@@ -4106,87 +4664,87 @@
       <w:pPr>
         <w:pStyle w:val="Heading1"/>
       </w:pPr>
-      <w:bookmarkStart w:id="136" w:name="_Toc169426923"/>
+      <w:bookmarkStart w:id="144" w:name="_Toc169788628"/>
       <w:r>
         <w:lastRenderedPageBreak/>
         <w:t>METODOLOGIA</w:t>
       </w:r>
-      <w:r>
-        <w:t xml:space="preserve"> (</w:t>
+      <w:bookmarkEnd w:id="144"/>
+    </w:p>
+    <w:p>
+      <w:r>
+        <w:t>Neste cap</w:t>
+      </w:r>
+      <w:r>
+        <w:t>í</w:t>
+      </w:r>
+      <w:r>
+        <w:t>tulo, o texto do modelo e todos os seus elementos, desde títulos e subtítulos passando pelas figuras, tabelas e f</w:t>
+      </w:r>
+      <w:r>
+        <w:t>ó</w:t>
+      </w:r>
+      <w:r>
+        <w:t>rmulas até as refer</w:t>
+      </w:r>
+      <w:r>
+        <w:t>ê</w:t>
+      </w:r>
+      <w:r>
+        <w:t>ncias servirão para indicar a formatação que deverá ser utilizada na elaboração do texto da monografia do Trabalho de Conclusão de Curso, TCC.</w:t>
+      </w:r>
+    </w:p>
+    <w:p>
+      <w:pPr>
+        <w:pStyle w:val="Heading2"/>
+      </w:pPr>
+      <w:bookmarkStart w:id="145" w:name="_Toc169788629"/>
+      <w:r>
+        <w:t>ESCOLHA DAS TECNOLOGIAS</w:t>
+      </w:r>
+      <w:bookmarkEnd w:id="145"/>
+    </w:p>
+    <w:p>
+      <w:pPr>
+        <w:pStyle w:val="Heading3"/>
+      </w:pPr>
+      <w:bookmarkStart w:id="146" w:name="_Toc169788630"/>
+      <w:r>
+        <w:t>FERRAMENTAS PARA AUTOMATIZAÇÃO DE TESTES COM RAILS</w:t>
+      </w:r>
+      <w:bookmarkEnd w:id="146"/>
+    </w:p>
+    <w:p>
+      <w:pPr>
+        <w:pStyle w:val="Heading3"/>
+      </w:pPr>
+      <w:bookmarkStart w:id="147" w:name="_Toc169788631"/>
+      <w:r>
+        <w:t>FERRAMENTAS PARA AUTOMATIZAÇÃO DE TESTES NO ANDROID</w:t>
+      </w:r>
+      <w:bookmarkEnd w:id="147"/>
+    </w:p>
+    <w:p>
+      <w:pPr>
+        <w:pStyle w:val="Heading3"/>
+      </w:pPr>
+      <w:bookmarkStart w:id="148" w:name="_Toc169788632"/>
+      <w:r>
+        <w:t>FORMATAÇÃO DA P</w:t>
+      </w:r>
+      <w:r>
+        <w:t>Á</w:t>
+      </w:r>
+      <w:r>
+        <w:t>GINA E TEXTO (</w:t>
       </w:r>
       <w:r>
         <w:t xml:space="preserve">estilo </w:t>
       </w:r>
       <w:r>
-        <w:t>Título 1)</w:t>
-      </w:r>
-      <w:bookmarkEnd w:id="136"/>
-    </w:p>
-    <w:p>
-      <w:r>
-        <w:t>Neste cap</w:t>
-      </w:r>
-      <w:r>
-        <w:t>í</w:t>
-      </w:r>
-      <w:r>
-        <w:t>tulo, o texto do modelo e todos os seus elementos, desde títulos e subtítulos passando pelas figuras, tabelas e f</w:t>
-      </w:r>
-      <w:r>
-        <w:t>ó</w:t>
-      </w:r>
-      <w:r>
-        <w:t>rmulas até as refer</w:t>
-      </w:r>
-      <w:r>
-        <w:t>ê</w:t>
-      </w:r>
-      <w:r>
-        <w:t>ncias servirão para indicar a formatação que deverá ser utilizada na elaboração do texto da monografia do Trabalho de Conclusão de Curso, TCC.</w:t>
-      </w:r>
-    </w:p>
-    <w:p>
-      <w:pPr>
-        <w:pStyle w:val="Heading2"/>
-      </w:pPr>
-      <w:bookmarkStart w:id="137" w:name="_Toc169426924"/>
-      <w:r>
-        <w:t>INSTRUÇÕES PARA DIGITAÇÃO (</w:t>
-      </w:r>
-      <w:r>
-        <w:t xml:space="preserve">estilo </w:t>
-      </w:r>
-      <w:r>
-        <w:t>Título 2)</w:t>
-      </w:r>
-      <w:bookmarkEnd w:id="137"/>
-    </w:p>
-    <w:p>
-      <w:r>
-        <w:t>A estrutura básica do modelo para monografia segue orientações das normas para trabalhos acadêmicos da Associação Brasileira de Normas Técnicas (ABNT) e busca a padronização dos trabalhos em todos os cursos.</w:t>
-      </w:r>
-    </w:p>
-    <w:p>
-      <w:pPr>
-        <w:pStyle w:val="Heading3"/>
-      </w:pPr>
-      <w:bookmarkStart w:id="138" w:name="_Toc169426925"/>
-      <w:r>
-        <w:t>FORMATAÇÃO DA P</w:t>
-      </w:r>
-      <w:r>
-        <w:t>Á</w:t>
-      </w:r>
-      <w:r>
-        <w:t>GINA E TEXTO (</w:t>
-      </w:r>
-      <w:r>
-        <w:t xml:space="preserve">estilo </w:t>
-      </w:r>
-      <w:r>
         <w:t>Título 3)</w:t>
       </w:r>
-      <w:bookmarkEnd w:id="138"/>
+      <w:bookmarkEnd w:id="148"/>
     </w:p>
     <w:p>
       <w:r>
@@ -4287,7 +4845,7 @@
       </w:pPr>
       <w:r>
         <w:lastRenderedPageBreak/>
-        <w:pict w14:anchorId="33D58922">
+        <w:pict w14:anchorId="63A0EB71">
           <v:shape id="_x0000_i1027" type="#_x0000_t75" style="width:474.05pt;height:154.7pt">
             <v:imagedata r:id="rId13" o:title="" croptop="2485f" cropbottom="34612f" cropright="1034f"/>
           </v:shape>
@@ -4298,14 +4856,14 @@
       <w:pPr>
         <w:pStyle w:val="FIGURA"/>
       </w:pPr>
-      <w:bookmarkStart w:id="139" w:name="_Toc294361523"/>
+      <w:bookmarkStart w:id="149" w:name="_Toc294361523"/>
       <w:r>
         <w:t>Figura 3</w:t>
       </w:r>
       <w:r>
         <w:t>.1 – Configuração de página em papel A4.</w:t>
       </w:r>
-      <w:bookmarkEnd w:id="139"/>
+      <w:bookmarkEnd w:id="149"/>
     </w:p>
     <w:p/>
     <w:p/>
@@ -4314,7 +4872,7 @@
       <w:pPr>
         <w:pStyle w:val="Heading3"/>
       </w:pPr>
-      <w:bookmarkStart w:id="140" w:name="_Toc169426926"/>
+      <w:bookmarkStart w:id="150" w:name="_Toc169788633"/>
       <w:r>
         <w:t>FIGURAS E TABELAS</w:t>
       </w:r>
@@ -4327,7 +4885,7 @@
       <w:r>
         <w:t>tulo 3)</w:t>
       </w:r>
-      <w:bookmarkEnd w:id="140"/>
+      <w:bookmarkEnd w:id="150"/>
     </w:p>
     <w:p>
       <w:r>
@@ -4358,16 +4916,16 @@
       <w:pPr>
         <w:pStyle w:val="TABELA0"/>
       </w:pPr>
-      <w:bookmarkStart w:id="141" w:name="_Toc237612001"/>
-      <w:bookmarkStart w:id="142" w:name="_Toc238012854"/>
+      <w:bookmarkStart w:id="151" w:name="_Toc237612001"/>
+      <w:bookmarkStart w:id="152" w:name="_Toc238012854"/>
       <w:r>
         <w:t>Tabela 3</w:t>
       </w:r>
       <w:r>
         <w:t>.1 – Botões da barra de ferramentas</w:t>
       </w:r>
-      <w:bookmarkEnd w:id="141"/>
-      <w:bookmarkEnd w:id="142"/>
+      <w:bookmarkEnd w:id="151"/>
+      <w:bookmarkEnd w:id="152"/>
     </w:p>
     <w:tbl>
       <w:tblPr>
@@ -4410,7 +4968,7 @@
               <w:rPr>
                 <w:szCs w:val="24"/>
               </w:rPr>
-              <w:pict w14:anchorId="21FAA788">
+              <w:pict w14:anchorId="2F7545A3">
                 <v:shape id="_x0000_i1028" type="#_x0000_t75" style="width:17.8pt;height:17.1pt">
                   <v:imagedata r:id="rId14" o:title="" croptop="14684f" cropright="35109f"/>
                 </v:shape>
@@ -4457,7 +5015,7 @@
                 <w:szCs w:val="24"/>
               </w:rPr>
               <w:lastRenderedPageBreak/>
-              <w:pict w14:anchorId="27F9DF81">
+              <w:pict w14:anchorId="40FD5428">
                 <v:shape id="_x0000_i1029" type="#_x0000_t75" style="width:17.8pt;height:17.1pt" o:bullet="t">
                   <v:imagedata r:id="rId15" o:title="" croptop="3688f" cropbottom="59991f" cropleft="30474f" cropright="33574f"/>
                 </v:shape>
@@ -4517,7 +5075,7 @@
               <w:rPr>
                 <w:szCs w:val="24"/>
               </w:rPr>
-              <w:pict w14:anchorId="38001C33">
+              <w:pict w14:anchorId="5192697B">
                 <v:shape id="_x0000_i1030" type="#_x0000_t75" style="width:17.8pt;height:17.1pt">
                   <v:imagedata r:id="rId16" o:title="" croptop="14684f" cropright="35109f"/>
                 </v:shape>
@@ -4563,7 +5121,7 @@
               <w:rPr>
                 <w:szCs w:val="24"/>
               </w:rPr>
-              <w:pict w14:anchorId="77469D2D">
+              <w:pict w14:anchorId="78E5838C">
                 <v:shape id="_x0000_i1031" type="#_x0000_t75" style="width:17.8pt;height:17.1pt" o:bullet="t">
                   <v:imagedata r:id="rId17" o:title="" croptop="3688f" cropbottom="59991f" cropleft="30474f" cropright="33574f"/>
                 </v:shape>
@@ -4620,7 +5178,7 @@
       <w:pPr>
         <w:pStyle w:val="Heading3"/>
       </w:pPr>
-      <w:bookmarkStart w:id="143" w:name="_Toc169426927"/>
+      <w:bookmarkStart w:id="153" w:name="_Toc169788634"/>
       <w:r>
         <w:t>EQUAÇÕES E UNIDADES (</w:t>
       </w:r>
@@ -4639,7 +5197,7 @@
       <w:r>
         <w:t xml:space="preserve"> 3)</w:t>
       </w:r>
-      <w:bookmarkEnd w:id="143"/>
+      <w:bookmarkEnd w:id="153"/>
     </w:p>
     <w:p>
       <w:r>
@@ -4666,11 +5224,11 @@
         <w:rPr>
           <w:position w:val="-32"/>
         </w:rPr>
-        <w:object w:dxaOrig="3560" w:dyaOrig="760" w14:anchorId="6B08C094">
+        <w:object w:dxaOrig="3560" w:dyaOrig="760" w14:anchorId="17F49955">
           <v:shape id="_x0000_i1032" type="#_x0000_t75" style="width:178.2pt;height:37.8pt" o:ole="" fillcolor="window">
             <v:imagedata r:id="rId18" o:title=""/>
           </v:shape>
-          <o:OLEObject Type="Embed" ProgID="Equation.3" ShapeID="_x0000_i1032" DrawAspect="Content" ObjectID="_1243168897" r:id="rId19">
+          <o:OLEObject Type="Embed" ProgID="Equation.3" ShapeID="_x0000_i1032" DrawAspect="Content" ObjectID="_1243530923" r:id="rId19">
             <o:FieldCodes>\* Upper \* Upper \* Caps</o:FieldCodes>
           </o:OLEObject>
         </w:object>
@@ -4719,11 +5277,11 @@
         <w:rPr>
           <w:position w:val="-32"/>
         </w:rPr>
-        <w:object w:dxaOrig="2700" w:dyaOrig="760" w14:anchorId="49D0EA12">
+        <w:object w:dxaOrig="2700" w:dyaOrig="760" w14:anchorId="1DAB14F1">
           <v:shape id="_x0000_i1033" type="#_x0000_t75" style="width:134.75pt;height:37.8pt" o:ole="" fillcolor="window">
             <v:imagedata r:id="rId20" o:title=""/>
           </v:shape>
-          <o:OLEObject Type="Embed" ProgID="Equation.3" ShapeID="_x0000_i1033" DrawAspect="Content" ObjectID="_1243168898" r:id="rId21">
+          <o:OLEObject Type="Embed" ProgID="Equation.3" ShapeID="_x0000_i1033" DrawAspect="Content" ObjectID="_1243530924" r:id="rId21">
             <o:FieldCodes>\* Upper \* Upper \* Caps</o:FieldCodes>
           </o:OLEObject>
         </w:object>
@@ -4742,7 +5300,7 @@
       <w:pPr>
         <w:pStyle w:val="Heading3"/>
       </w:pPr>
-      <w:bookmarkStart w:id="144" w:name="_Toc169426928"/>
+      <w:bookmarkStart w:id="154" w:name="_Toc169788635"/>
       <w:r>
         <w:t>AS REFER</w:t>
       </w:r>
@@ -4764,7 +5322,7 @@
       <w:r>
         <w:t>tulo 3)</w:t>
       </w:r>
-      <w:bookmarkEnd w:id="144"/>
+      <w:bookmarkEnd w:id="154"/>
     </w:p>
     <w:p>
       <w:r>
@@ -4867,7 +5425,7 @@
       <w:pPr>
         <w:pStyle w:val="Heading1"/>
       </w:pPr>
-      <w:bookmarkStart w:id="145" w:name="_Toc169426929"/>
+      <w:bookmarkStart w:id="155" w:name="_Toc169788636"/>
       <w:r>
         <w:lastRenderedPageBreak/>
         <w:t>RESULTADOS (</w:t>
@@ -4884,15 +5442,15 @@
       <w:r>
         <w:t>tulo 1)</w:t>
       </w:r>
-      <w:bookmarkStart w:id="146" w:name="_Toc144288083"/>
-      <w:bookmarkStart w:id="147" w:name="_Toc144614336"/>
-      <w:bookmarkStart w:id="148" w:name="_Toc144614584"/>
-      <w:bookmarkStart w:id="149" w:name="_Toc144627063"/>
-      <w:bookmarkStart w:id="150" w:name="_Toc144630242"/>
-      <w:bookmarkStart w:id="151" w:name="_Toc144691039"/>
-      <w:bookmarkStart w:id="152" w:name="_Toc144691510"/>
-      <w:bookmarkStart w:id="153" w:name="_Toc144692261"/>
-      <w:bookmarkEnd w:id="145"/>
+      <w:bookmarkStart w:id="156" w:name="_Toc144288083"/>
+      <w:bookmarkStart w:id="157" w:name="_Toc144614336"/>
+      <w:bookmarkStart w:id="158" w:name="_Toc144614584"/>
+      <w:bookmarkStart w:id="159" w:name="_Toc144627063"/>
+      <w:bookmarkStart w:id="160" w:name="_Toc144630242"/>
+      <w:bookmarkStart w:id="161" w:name="_Toc144691039"/>
+      <w:bookmarkStart w:id="162" w:name="_Toc144691510"/>
+      <w:bookmarkStart w:id="163" w:name="_Toc144692261"/>
+      <w:bookmarkEnd w:id="155"/>
     </w:p>
     <w:p>
       <w:r>
@@ -4911,14 +5469,14 @@
         <w:t>e os previstos pela teoria e/ou a partir de outras experiências conhecidas. Anomalias e discrepâncias devem ser exploradas e explicadas em termos físicos e matemáticos. As explicações devem se basear nos gráficos e nas tabelas apresentadas nas seções anteriores. Por fim, é nessa seção que os resultados serão resumidos e discutidos. Maiores detalhes devem ser colocados em apêndice.</w:t>
       </w:r>
     </w:p>
-    <w:bookmarkEnd w:id="146"/>
-    <w:bookmarkEnd w:id="147"/>
-    <w:bookmarkEnd w:id="148"/>
-    <w:bookmarkEnd w:id="149"/>
-    <w:bookmarkEnd w:id="150"/>
-    <w:bookmarkEnd w:id="151"/>
-    <w:bookmarkEnd w:id="152"/>
-    <w:bookmarkEnd w:id="153"/>
+    <w:bookmarkEnd w:id="156"/>
+    <w:bookmarkEnd w:id="157"/>
+    <w:bookmarkEnd w:id="158"/>
+    <w:bookmarkEnd w:id="159"/>
+    <w:bookmarkEnd w:id="160"/>
+    <w:bookmarkEnd w:id="161"/>
+    <w:bookmarkEnd w:id="162"/>
+    <w:bookmarkEnd w:id="163"/>
     <w:p/>
     <w:p/>
     <w:p/>
@@ -4934,51 +5492,41 @@
       <w:pPr>
         <w:pStyle w:val="Heading1"/>
       </w:pPr>
-      <w:bookmarkStart w:id="154" w:name="_Toc144614347"/>
-      <w:bookmarkStart w:id="155" w:name="_Toc144614594"/>
-      <w:bookmarkStart w:id="156" w:name="_Toc144627073"/>
-      <w:bookmarkStart w:id="157" w:name="_Toc144630252"/>
-      <w:bookmarkStart w:id="158" w:name="_Toc144691052"/>
-      <w:bookmarkStart w:id="159" w:name="_Toc144691520"/>
-      <w:bookmarkStart w:id="160" w:name="_Toc144692271"/>
-      <w:bookmarkStart w:id="161" w:name="_Toc144805843"/>
-      <w:bookmarkStart w:id="162" w:name="_Toc144807464"/>
-      <w:bookmarkStart w:id="163" w:name="_Toc144811475"/>
-      <w:bookmarkStart w:id="164" w:name="_Toc144812020"/>
-      <w:bookmarkStart w:id="165" w:name="_Toc144812363"/>
-      <w:bookmarkStart w:id="166" w:name="_Toc149724332"/>
-      <w:bookmarkStart w:id="167" w:name="_Toc150052731"/>
-      <w:bookmarkStart w:id="168" w:name="_Toc150053222"/>
-      <w:bookmarkStart w:id="169" w:name="_Toc150053989"/>
-      <w:bookmarkStart w:id="170" w:name="_Toc150054445"/>
-      <w:bookmarkStart w:id="171" w:name="_Toc150054648"/>
-      <w:bookmarkStart w:id="172" w:name="_Toc150054863"/>
-      <w:bookmarkStart w:id="173" w:name="_Toc156710937"/>
-      <w:bookmarkStart w:id="174" w:name="_Toc156712246"/>
-      <w:bookmarkStart w:id="175" w:name="_Toc167274013"/>
-      <w:bookmarkStart w:id="176" w:name="_Toc167274180"/>
-      <w:bookmarkStart w:id="177" w:name="_Toc167274308"/>
-      <w:bookmarkStart w:id="178" w:name="_Toc198716027"/>
-      <w:bookmarkStart w:id="179" w:name="_Toc198716144"/>
-      <w:bookmarkStart w:id="180" w:name="_Toc221345537"/>
-      <w:bookmarkStart w:id="181" w:name="_Toc222801067"/>
-      <w:bookmarkStart w:id="182" w:name="_Toc232224856"/>
-      <w:bookmarkStart w:id="183" w:name="_Toc232225035"/>
-      <w:bookmarkStart w:id="184" w:name="_Toc169426930"/>
+      <w:bookmarkStart w:id="164" w:name="_Toc144614347"/>
+      <w:bookmarkStart w:id="165" w:name="_Toc144614594"/>
+      <w:bookmarkStart w:id="166" w:name="_Toc144627073"/>
+      <w:bookmarkStart w:id="167" w:name="_Toc144630252"/>
+      <w:bookmarkStart w:id="168" w:name="_Toc144691052"/>
+      <w:bookmarkStart w:id="169" w:name="_Toc144691520"/>
+      <w:bookmarkStart w:id="170" w:name="_Toc144692271"/>
+      <w:bookmarkStart w:id="171" w:name="_Toc144805843"/>
+      <w:bookmarkStart w:id="172" w:name="_Toc144807464"/>
+      <w:bookmarkStart w:id="173" w:name="_Toc144811475"/>
+      <w:bookmarkStart w:id="174" w:name="_Toc144812020"/>
+      <w:bookmarkStart w:id="175" w:name="_Toc144812363"/>
+      <w:bookmarkStart w:id="176" w:name="_Toc149724332"/>
+      <w:bookmarkStart w:id="177" w:name="_Toc150052731"/>
+      <w:bookmarkStart w:id="178" w:name="_Toc150053222"/>
+      <w:bookmarkStart w:id="179" w:name="_Toc150053989"/>
+      <w:bookmarkStart w:id="180" w:name="_Toc150054445"/>
+      <w:bookmarkStart w:id="181" w:name="_Toc150054648"/>
+      <w:bookmarkStart w:id="182" w:name="_Toc150054863"/>
+      <w:bookmarkStart w:id="183" w:name="_Toc156710937"/>
+      <w:bookmarkStart w:id="184" w:name="_Toc156712246"/>
+      <w:bookmarkStart w:id="185" w:name="_Toc167274013"/>
+      <w:bookmarkStart w:id="186" w:name="_Toc167274180"/>
+      <w:bookmarkStart w:id="187" w:name="_Toc167274308"/>
+      <w:bookmarkStart w:id="188" w:name="_Toc198716027"/>
+      <w:bookmarkStart w:id="189" w:name="_Toc198716144"/>
+      <w:bookmarkStart w:id="190" w:name="_Toc221345537"/>
+      <w:bookmarkStart w:id="191" w:name="_Toc222801067"/>
+      <w:bookmarkStart w:id="192" w:name="_Toc232224856"/>
+      <w:bookmarkStart w:id="193" w:name="_Toc232225035"/>
+      <w:bookmarkStart w:id="194" w:name="_Toc169788637"/>
       <w:r>
         <w:lastRenderedPageBreak/>
         <w:t>CONCLUSÃO</w:t>
       </w:r>
-      <w:bookmarkEnd w:id="154"/>
-      <w:bookmarkEnd w:id="155"/>
-      <w:bookmarkEnd w:id="156"/>
-      <w:bookmarkEnd w:id="157"/>
-      <w:bookmarkEnd w:id="158"/>
-      <w:bookmarkEnd w:id="159"/>
-      <w:bookmarkEnd w:id="160"/>
-      <w:bookmarkEnd w:id="161"/>
-      <w:bookmarkEnd w:id="162"/>
-      <w:bookmarkEnd w:id="163"/>
       <w:bookmarkEnd w:id="164"/>
       <w:bookmarkEnd w:id="165"/>
       <w:bookmarkEnd w:id="166"/>
@@ -4999,10 +5547,20 @@
       <w:bookmarkEnd w:id="181"/>
       <w:bookmarkEnd w:id="182"/>
       <w:bookmarkEnd w:id="183"/>
+      <w:bookmarkEnd w:id="184"/>
+      <w:bookmarkEnd w:id="185"/>
+      <w:bookmarkEnd w:id="186"/>
+      <w:bookmarkEnd w:id="187"/>
+      <w:bookmarkEnd w:id="188"/>
+      <w:bookmarkEnd w:id="189"/>
+      <w:bookmarkEnd w:id="190"/>
+      <w:bookmarkEnd w:id="191"/>
+      <w:bookmarkEnd w:id="192"/>
+      <w:bookmarkEnd w:id="193"/>
       <w:r>
         <w:t xml:space="preserve"> (estilo Título 1)</w:t>
       </w:r>
-      <w:bookmarkEnd w:id="184"/>
+      <w:bookmarkEnd w:id="194"/>
     </w:p>
     <w:p>
       <w:r>
@@ -5066,50 +5624,50 @@
           <w:docGrid w:linePitch="360"/>
         </w:sectPr>
       </w:pPr>
-      <w:bookmarkStart w:id="185" w:name="_REFERÊNCIAS_BIBLIOGRÁFICAS"/>
-      <w:bookmarkStart w:id="186" w:name="_Toc143669284"/>
-      <w:bookmarkStart w:id="187" w:name="_Toc144003460"/>
-      <w:bookmarkStart w:id="188" w:name="_Toc144004110"/>
-      <w:bookmarkStart w:id="189" w:name="_Toc144004164"/>
-      <w:bookmarkStart w:id="190" w:name="_Toc144004613"/>
-      <w:bookmarkStart w:id="191" w:name="_Toc144288100"/>
-      <w:bookmarkStart w:id="192" w:name="_Toc144288597"/>
-      <w:bookmarkStart w:id="193" w:name="_Toc144609689"/>
-      <w:bookmarkStart w:id="194" w:name="_Toc144614348"/>
-      <w:bookmarkStart w:id="195" w:name="_Toc144614595"/>
-      <w:bookmarkStart w:id="196" w:name="_Toc144627074"/>
-      <w:bookmarkStart w:id="197" w:name="_Toc144630253"/>
-      <w:bookmarkStart w:id="198" w:name="_Toc144691053"/>
-      <w:bookmarkStart w:id="199" w:name="_Toc144691521"/>
-      <w:bookmarkStart w:id="200" w:name="_Toc144692272"/>
-      <w:bookmarkStart w:id="201" w:name="_Toc144805844"/>
-      <w:bookmarkStart w:id="202" w:name="_Toc149724145"/>
-      <w:bookmarkStart w:id="203" w:name="_Toc149724333"/>
-      <w:bookmarkStart w:id="204" w:name="_Toc150052732"/>
-      <w:bookmarkStart w:id="205" w:name="_Toc150053223"/>
-      <w:bookmarkStart w:id="206" w:name="_Toc150053990"/>
-      <w:bookmarkStart w:id="207" w:name="_Toc150054446"/>
-      <w:bookmarkStart w:id="208" w:name="_Toc150054649"/>
-      <w:bookmarkStart w:id="209" w:name="_Toc150054864"/>
-      <w:bookmarkStart w:id="210" w:name="_Toc151433549"/>
-      <w:bookmarkStart w:id="211" w:name="_Toc151434320"/>
-      <w:bookmarkEnd w:id="185"/>
+      <w:bookmarkStart w:id="195" w:name="_REFERÊNCIAS_BIBLIOGRÁFICAS"/>
+      <w:bookmarkStart w:id="196" w:name="_Toc143669284"/>
+      <w:bookmarkStart w:id="197" w:name="_Toc144003460"/>
+      <w:bookmarkStart w:id="198" w:name="_Toc144004110"/>
+      <w:bookmarkStart w:id="199" w:name="_Toc144004164"/>
+      <w:bookmarkStart w:id="200" w:name="_Toc144004613"/>
+      <w:bookmarkStart w:id="201" w:name="_Toc144288100"/>
+      <w:bookmarkStart w:id="202" w:name="_Toc144288597"/>
+      <w:bookmarkStart w:id="203" w:name="_Toc144609689"/>
+      <w:bookmarkStart w:id="204" w:name="_Toc144614348"/>
+      <w:bookmarkStart w:id="205" w:name="_Toc144614595"/>
+      <w:bookmarkStart w:id="206" w:name="_Toc144627074"/>
+      <w:bookmarkStart w:id="207" w:name="_Toc144630253"/>
+      <w:bookmarkStart w:id="208" w:name="_Toc144691053"/>
+      <w:bookmarkStart w:id="209" w:name="_Toc144691521"/>
+      <w:bookmarkStart w:id="210" w:name="_Toc144692272"/>
+      <w:bookmarkStart w:id="211" w:name="_Toc144805844"/>
+      <w:bookmarkStart w:id="212" w:name="_Toc149724145"/>
+      <w:bookmarkStart w:id="213" w:name="_Toc149724333"/>
+      <w:bookmarkStart w:id="214" w:name="_Toc150052732"/>
+      <w:bookmarkStart w:id="215" w:name="_Toc150053223"/>
+      <w:bookmarkStart w:id="216" w:name="_Toc150053990"/>
+      <w:bookmarkStart w:id="217" w:name="_Toc150054446"/>
+      <w:bookmarkStart w:id="218" w:name="_Toc150054649"/>
+      <w:bookmarkStart w:id="219" w:name="_Toc150054864"/>
+      <w:bookmarkStart w:id="220" w:name="_Toc151433549"/>
+      <w:bookmarkStart w:id="221" w:name="_Toc151434320"/>
+      <w:bookmarkEnd w:id="195"/>
     </w:p>
     <w:p>
       <w:pPr>
         <w:pStyle w:val="REFERNCIA"/>
       </w:pPr>
-      <w:bookmarkStart w:id="212" w:name="_Toc152395091"/>
-      <w:bookmarkStart w:id="213" w:name="_Toc156710938"/>
-      <w:bookmarkStart w:id="214" w:name="_Toc156712247"/>
-      <w:bookmarkStart w:id="215" w:name="_Toc167274014"/>
-      <w:bookmarkStart w:id="216" w:name="_Toc167274181"/>
-      <w:bookmarkStart w:id="217" w:name="_Toc167274309"/>
-      <w:bookmarkStart w:id="218" w:name="_Toc198716028"/>
-      <w:bookmarkStart w:id="219" w:name="_Toc198716145"/>
-      <w:bookmarkStart w:id="220" w:name="_Toc222801068"/>
-      <w:bookmarkStart w:id="221" w:name="_Toc232224857"/>
-      <w:bookmarkStart w:id="222" w:name="_Toc232225036"/>
+      <w:bookmarkStart w:id="222" w:name="_Toc152395091"/>
+      <w:bookmarkStart w:id="223" w:name="_Toc156710938"/>
+      <w:bookmarkStart w:id="224" w:name="_Toc156712247"/>
+      <w:bookmarkStart w:id="225" w:name="_Toc167274014"/>
+      <w:bookmarkStart w:id="226" w:name="_Toc167274181"/>
+      <w:bookmarkStart w:id="227" w:name="_Toc167274309"/>
+      <w:bookmarkStart w:id="228" w:name="_Toc198716028"/>
+      <w:bookmarkStart w:id="229" w:name="_Toc198716145"/>
+      <w:bookmarkStart w:id="230" w:name="_Toc222801068"/>
+      <w:bookmarkStart w:id="231" w:name="_Toc232224857"/>
+      <w:bookmarkStart w:id="232" w:name="_Toc232225036"/>
       <w:r>
         <w:lastRenderedPageBreak/>
         <w:t>R</w:t>
@@ -5117,16 +5675,6 @@
       <w:r>
         <w:t>EFERÊNCIAS</w:t>
       </w:r>
-      <w:bookmarkEnd w:id="186"/>
-      <w:bookmarkEnd w:id="187"/>
-      <w:bookmarkEnd w:id="188"/>
-      <w:bookmarkEnd w:id="189"/>
-      <w:bookmarkEnd w:id="190"/>
-      <w:bookmarkEnd w:id="191"/>
-      <w:bookmarkEnd w:id="192"/>
-      <w:bookmarkEnd w:id="193"/>
-      <w:bookmarkEnd w:id="194"/>
-      <w:bookmarkEnd w:id="195"/>
       <w:bookmarkEnd w:id="196"/>
       <w:bookmarkEnd w:id="197"/>
       <w:bookmarkEnd w:id="198"/>
@@ -5154,646 +5702,6 @@
       <w:bookmarkEnd w:id="220"/>
       <w:bookmarkEnd w:id="221"/>
       <w:bookmarkEnd w:id="222"/>
-      <w:r>
-        <w:t xml:space="preserve"> (estilo REFER</w:t>
-      </w:r>
-      <w:r>
-        <w:t>Ê</w:t>
-      </w:r>
-      <w:r>
-        <w:t>NCIA)</w:t>
-      </w:r>
-    </w:p>
-    <w:p>
-      <w:pPr>
-        <w:pStyle w:val="RefBib"/>
-      </w:pPr>
-      <w:bookmarkStart w:id="223" w:name="_Toc144630254"/>
-      <w:bookmarkStart w:id="224" w:name="_Toc144691054"/>
-      <w:bookmarkStart w:id="225" w:name="_Toc144691522"/>
-      <w:bookmarkStart w:id="226" w:name="_Toc144692273"/>
-      <w:bookmarkStart w:id="227" w:name="_Toc144805848"/>
-      <w:bookmarkStart w:id="228" w:name="_Toc149724148"/>
-      <w:bookmarkStart w:id="229" w:name="_Toc149724336"/>
-      <w:bookmarkStart w:id="230" w:name="_Toc150052735"/>
-      <w:bookmarkStart w:id="231" w:name="_Toc150053226"/>
-      <w:bookmarkStart w:id="232" w:name="_Toc150053993"/>
-      <w:bookmarkStart w:id="233" w:name="_Toc150054449"/>
-      <w:bookmarkStart w:id="234" w:name="_Toc150054652"/>
-      <w:bookmarkStart w:id="235" w:name="_Toc150054866"/>
-      <w:bookmarkStart w:id="236" w:name="_Toc151433551"/>
-      <w:bookmarkStart w:id="237" w:name="_Toc151434322"/>
-      <w:bookmarkStart w:id="238" w:name="_Toc143669286"/>
-      <w:bookmarkStart w:id="239" w:name="_Toc144003462"/>
-      <w:bookmarkStart w:id="240" w:name="_Toc144004112"/>
-      <w:bookmarkStart w:id="241" w:name="_Toc144004166"/>
-      <w:bookmarkStart w:id="242" w:name="_Toc144004615"/>
-      <w:bookmarkStart w:id="243" w:name="_Toc144288102"/>
-      <w:bookmarkStart w:id="244" w:name="_Toc144288599"/>
-      <w:bookmarkStart w:id="245" w:name="_Toc144544687"/>
-      <w:bookmarkStart w:id="246" w:name="_Toc144545423"/>
-      <w:bookmarkStart w:id="247" w:name="_Toc144609690"/>
-      <w:bookmarkStart w:id="248" w:name="_Toc144614349"/>
-      <w:bookmarkStart w:id="249" w:name="_Toc144614596"/>
-      <w:r>
-        <w:t>Exemplo no caso de Normas</w:t>
-      </w:r>
-    </w:p>
-    <w:p>
-      <w:pPr>
-        <w:pStyle w:val="RefBib"/>
-      </w:pPr>
-      <w:r>
-        <w:t xml:space="preserve">ASSOCIAÇÃO BRASILEIRA DE NORMAS TÉCNICAS. </w:t>
-      </w:r>
-      <w:r>
-        <w:rPr>
-          <w:b/>
-        </w:rPr>
-        <w:t>NBR 14724</w:t>
-      </w:r>
-      <w:r>
-        <w:rPr>
-          <w:b/>
-        </w:rPr>
-        <w:t xml:space="preserve">: </w:t>
-      </w:r>
-      <w:r>
-        <w:t>Informação e documentação — Trabalhos</w:t>
-      </w:r>
-      <w:r>
-        <w:t xml:space="preserve"> </w:t>
-      </w:r>
-      <w:r>
-        <w:t>acadêmicos — Apresentação</w:t>
-      </w:r>
-      <w:r>
-        <w:t>. Rio de Janeiro, 2005. 9.p.</w:t>
-      </w:r>
-    </w:p>
-    <w:p>
-      <w:pPr>
-        <w:pStyle w:val="RefBib"/>
-      </w:pPr>
-    </w:p>
-    <w:p>
-      <w:pPr>
-        <w:pStyle w:val="RefBib"/>
-      </w:pPr>
-      <w:r>
-        <w:t xml:space="preserve">___________ </w:t>
-      </w:r>
-      <w:r>
-        <w:rPr>
-          <w:b/>
-        </w:rPr>
-        <w:t>NBR 6023</w:t>
-      </w:r>
-      <w:r>
-        <w:t>: informação e documentação: referências: elaboração. Rio de Janeiro, 2002. 24 p.</w:t>
-      </w:r>
-    </w:p>
-    <w:p>
-      <w:pPr>
-        <w:pStyle w:val="RefBib"/>
-      </w:pPr>
-    </w:p>
-    <w:p>
-      <w:pPr>
-        <w:pStyle w:val="RefBib"/>
-      </w:pPr>
-      <w:r>
-        <w:t xml:space="preserve">___________ </w:t>
-      </w:r>
-      <w:r>
-        <w:rPr>
-          <w:b/>
-        </w:rPr>
-        <w:t>NBR 10520</w:t>
-      </w:r>
-      <w:r>
-        <w:rPr>
-          <w:b/>
-        </w:rPr>
-        <w:t xml:space="preserve">: </w:t>
-      </w:r>
-      <w:r>
-        <w:t>e documentação: citações em documentos. Rio de Janeiro, 2002. 7 p.</w:t>
-      </w:r>
-    </w:p>
-    <w:p>
-      <w:pPr>
-        <w:pStyle w:val="RefBib"/>
-      </w:pPr>
-    </w:p>
-    <w:p>
-      <w:pPr>
-        <w:pStyle w:val="RefBib"/>
-      </w:pPr>
-      <w:r>
-        <w:t xml:space="preserve">___________ </w:t>
-      </w:r>
-      <w:r>
-        <w:rPr>
-          <w:b/>
-        </w:rPr>
-        <w:t>NBR 6024</w:t>
-      </w:r>
-      <w:r>
-        <w:t>: numeração progressiva das seções de um documento. Rio de Janeiro, 2003. 3 p.</w:t>
-      </w:r>
-    </w:p>
-    <w:p>
-      <w:pPr>
-        <w:pStyle w:val="RefBib"/>
-      </w:pPr>
-    </w:p>
-    <w:p>
-      <w:pPr>
-        <w:pStyle w:val="RefBib"/>
-      </w:pPr>
-      <w:r>
-        <w:t>Exemplo no caso de Livro</w:t>
-      </w:r>
-    </w:p>
-    <w:p>
-      <w:pPr>
-        <w:pStyle w:val="RefBib"/>
-      </w:pPr>
-      <w:r>
-        <w:t xml:space="preserve">CERVO, Amado </w:t>
-      </w:r>
-      <w:proofErr w:type="spellStart"/>
-      <w:r>
-        <w:t>Luis</w:t>
-      </w:r>
-      <w:proofErr w:type="spellEnd"/>
-      <w:r>
-        <w:t xml:space="preserve">; BERVIAN, Pedro Alcino; SILVA, Roberto. </w:t>
-      </w:r>
-      <w:r>
-        <w:rPr>
-          <w:b/>
-        </w:rPr>
-        <w:t>Metodologia Científica</w:t>
-      </w:r>
-      <w:r>
-        <w:t>. 6. ed. São Paulo: Prentice Hall, 2007.</w:t>
-      </w:r>
-    </w:p>
-    <w:p>
-      <w:pPr>
-        <w:pStyle w:val="RefBib"/>
-      </w:pPr>
-    </w:p>
-    <w:p>
-      <w:pPr>
-        <w:pStyle w:val="RefBib"/>
-      </w:pPr>
-      <w:r>
-        <w:t xml:space="preserve">GOMES, L. V. N. </w:t>
-      </w:r>
-      <w:r>
-        <w:rPr>
-          <w:b/>
-          <w:bCs/>
-        </w:rPr>
-        <w:t xml:space="preserve">Desenhando: </w:t>
-      </w:r>
-      <w:r>
-        <w:t xml:space="preserve">um panorama dos sistemas gráficos. Santa Maria: </w:t>
-      </w:r>
-      <w:proofErr w:type="spellStart"/>
-      <w:r>
-        <w:t>Ed.UFSM</w:t>
-      </w:r>
-      <w:proofErr w:type="spellEnd"/>
-      <w:r>
-        <w:t>, 1998.</w:t>
-      </w:r>
-    </w:p>
-    <w:p>
-      <w:pPr>
-        <w:pStyle w:val="RefBib"/>
-      </w:pPr>
-    </w:p>
-    <w:p>
-      <w:pPr>
-        <w:pStyle w:val="RefBib"/>
-      </w:pPr>
-      <w:r>
-        <w:t>Exemplo no caso de Capítulo de Livro</w:t>
-      </w:r>
-    </w:p>
-    <w:p>
-      <w:pPr>
-        <w:pStyle w:val="RefBib"/>
-      </w:pPr>
-      <w:proofErr w:type="gramStart"/>
-      <w:r>
-        <w:rPr>
-          <w:lang w:val="en-US"/>
-        </w:rPr>
-        <w:t>WILLIAMS, J. W. Flow measurement.</w:t>
-      </w:r>
-      <w:proofErr w:type="gramEnd"/>
-      <w:r>
-        <w:rPr>
-          <w:lang w:val="en-US"/>
-        </w:rPr>
-        <w:t xml:space="preserve"> In: ROUSE, H. (org.). </w:t>
-      </w:r>
-      <w:r>
-        <w:rPr>
-          <w:b/>
-          <w:bCs/>
-          <w:lang w:val="en-US"/>
-        </w:rPr>
-        <w:t>Engineering hydraulic</w:t>
-      </w:r>
-      <w:r>
-        <w:rPr>
-          <w:lang w:val="en-US"/>
-        </w:rPr>
-        <w:t xml:space="preserve">s. </w:t>
-      </w:r>
-      <w:r>
-        <w:t xml:space="preserve">New York: John </w:t>
-      </w:r>
-      <w:proofErr w:type="spellStart"/>
-      <w:r>
-        <w:t>Wiley</w:t>
-      </w:r>
-      <w:proofErr w:type="spellEnd"/>
-      <w:r>
-        <w:t xml:space="preserve"> &amp; Sons, 1950. p. 229-309.</w:t>
-      </w:r>
-    </w:p>
-    <w:p>
-      <w:pPr>
-        <w:pStyle w:val="RefBib"/>
-      </w:pPr>
-    </w:p>
-    <w:p>
-      <w:pPr>
-        <w:pStyle w:val="RefBib"/>
-      </w:pPr>
-      <w:r>
-        <w:t>Exemplo no caso artigo em periódico</w:t>
-      </w:r>
-    </w:p>
-    <w:p>
-      <w:pPr>
-        <w:pStyle w:val="RefBib"/>
-      </w:pPr>
-      <w:r>
-        <w:rPr>
-          <w:lang w:val="en-US"/>
-        </w:rPr>
-        <w:t>ABRAMOF, P. G.</w:t>
-      </w:r>
-      <w:r>
-        <w:rPr>
-          <w:lang w:val="en-US"/>
-        </w:rPr>
-        <w:t>,</w:t>
-      </w:r>
-      <w:r>
-        <w:rPr>
-          <w:lang w:val="en-US"/>
-        </w:rPr>
-        <w:t xml:space="preserve"> MIRANDA, C. R. B.</w:t>
-      </w:r>
-      <w:r>
-        <w:rPr>
-          <w:lang w:val="en-US"/>
-        </w:rPr>
-        <w:t>,</w:t>
-      </w:r>
-      <w:r>
-        <w:rPr>
-          <w:lang w:val="en-US"/>
-        </w:rPr>
-        <w:t xml:space="preserve"> BELOTO, A. F</w:t>
-      </w:r>
-      <w:proofErr w:type="gramStart"/>
-      <w:r>
-        <w:rPr>
-          <w:lang w:val="en-US"/>
-        </w:rPr>
-        <w:t>. ;</w:t>
-      </w:r>
-      <w:proofErr w:type="gramEnd"/>
-      <w:r>
-        <w:rPr>
-          <w:lang w:val="en-US"/>
-        </w:rPr>
-        <w:t xml:space="preserve"> UETA, A.Y.</w:t>
-      </w:r>
-      <w:r>
-        <w:rPr>
-          <w:lang w:val="en-US"/>
-        </w:rPr>
-        <w:t>,</w:t>
-      </w:r>
-      <w:r>
-        <w:rPr>
-          <w:lang w:val="en-US"/>
-        </w:rPr>
-        <w:t xml:space="preserve"> FERREIRA, N. G. </w:t>
-      </w:r>
-      <w:proofErr w:type="gramStart"/>
-      <w:r>
-        <w:rPr>
-          <w:lang w:val="en-US"/>
-        </w:rPr>
-        <w:t xml:space="preserve">An investigation of natural oxidation process on stain-etched </w:t>
-      </w:r>
-      <w:proofErr w:type="spellStart"/>
-      <w:r>
-        <w:rPr>
-          <w:lang w:val="en-US"/>
-        </w:rPr>
-        <w:t>nanoporous</w:t>
-      </w:r>
-      <w:proofErr w:type="spellEnd"/>
-      <w:r>
-        <w:rPr>
-          <w:lang w:val="en-US"/>
-        </w:rPr>
-        <w:t xml:space="preserve"> silicon by micro-Raman spectroscopy.</w:t>
-      </w:r>
-      <w:proofErr w:type="gramEnd"/>
-      <w:r>
-        <w:rPr>
-          <w:lang w:val="en-US"/>
-        </w:rPr>
-        <w:t xml:space="preserve"> </w:t>
-      </w:r>
-      <w:proofErr w:type="spellStart"/>
-      <w:r>
-        <w:rPr>
-          <w:b/>
-        </w:rPr>
-        <w:t>Applied</w:t>
-      </w:r>
-      <w:proofErr w:type="spellEnd"/>
-      <w:r>
-        <w:rPr>
-          <w:b/>
-        </w:rPr>
-        <w:t xml:space="preserve"> </w:t>
-      </w:r>
-      <w:proofErr w:type="spellStart"/>
-      <w:r>
-        <w:rPr>
-          <w:b/>
-        </w:rPr>
-        <w:t>Surface</w:t>
-      </w:r>
-      <w:proofErr w:type="spellEnd"/>
-      <w:r>
-        <w:rPr>
-          <w:b/>
-        </w:rPr>
-        <w:t xml:space="preserve"> Science</w:t>
-      </w:r>
-      <w:r>
-        <w:t>, v. 253, p. p. 7065-7068, 2007.</w:t>
-      </w:r>
-    </w:p>
-    <w:p>
-      <w:pPr>
-        <w:pStyle w:val="RefBib"/>
-      </w:pPr>
-    </w:p>
-    <w:p>
-      <w:pPr>
-        <w:pStyle w:val="RefBib"/>
-      </w:pPr>
-      <w:r>
-        <w:t>Exemplo no caso de monografia, dissertação e tese</w:t>
-      </w:r>
-    </w:p>
-    <w:p>
-      <w:pPr>
-        <w:pStyle w:val="RefBib"/>
-      </w:pPr>
-      <w:r>
-        <w:lastRenderedPageBreak/>
-        <w:t xml:space="preserve">MIRANDA, R. B. </w:t>
-      </w:r>
-      <w:r>
-        <w:t xml:space="preserve">Filmes de diamante </w:t>
-      </w:r>
-      <w:proofErr w:type="spellStart"/>
-      <w:r>
-        <w:t>nanocristalino</w:t>
-      </w:r>
-      <w:proofErr w:type="spellEnd"/>
-      <w:r>
-        <w:t xml:space="preserve"> infiltrados em substratos de silício poroso através das técnicas CVD/CVI. 2009. Tese (Doutorado em Engenharia e Tecnologia Espaciais) - Instituto Nacional de Pesquisas Espaciais</w:t>
-      </w:r>
-      <w:r>
-        <w:t>.</w:t>
-      </w:r>
-    </w:p>
-    <w:p>
-      <w:pPr>
-        <w:pStyle w:val="RefBib"/>
-      </w:pPr>
-    </w:p>
-    <w:p>
-      <w:pPr>
-        <w:pStyle w:val="RefBib"/>
-      </w:pPr>
-      <w:r>
-        <w:t>Exemplo no caso de artigo de jornal</w:t>
-      </w:r>
-    </w:p>
-    <w:p>
-      <w:pPr>
-        <w:pStyle w:val="RefBib"/>
-      </w:pPr>
-      <w:r>
-        <w:t xml:space="preserve">MOREIRA, T. Debate sobre software livre chega ao celular. </w:t>
-      </w:r>
-      <w:r>
-        <w:rPr>
-          <w:b/>
-          <w:bCs/>
-        </w:rPr>
-        <w:t>Valor Econômic</w:t>
-      </w:r>
-      <w:r>
-        <w:t>o, São Paulo, 04 out. 2004. p. B4.</w:t>
-      </w:r>
-    </w:p>
-    <w:p>
-      <w:pPr>
-        <w:pStyle w:val="RefBib"/>
-      </w:pPr>
-    </w:p>
-    <w:p>
-      <w:pPr>
-        <w:pStyle w:val="RefBib"/>
-      </w:pPr>
-      <w:r>
-        <w:t>Exemplo no caso de trabalho em evento</w:t>
-      </w:r>
-    </w:p>
-    <w:p>
-      <w:pPr>
-        <w:pStyle w:val="RefBib"/>
-      </w:pPr>
-      <w:r>
-        <w:t>ABRAMOF, P. G.</w:t>
-      </w:r>
-      <w:r>
-        <w:t>,</w:t>
-      </w:r>
-      <w:r>
-        <w:t xml:space="preserve"> MOTA A.C. Exame de desempenho dos estudantes: uma </w:t>
-      </w:r>
-      <w:proofErr w:type="spellStart"/>
-      <w:r>
-        <w:t>porposta</w:t>
-      </w:r>
-      <w:proofErr w:type="spellEnd"/>
-      <w:r>
-        <w:t xml:space="preserve"> de avaliação na educação em engenharia. In: XXXV CONGRESSO BRASILEIRO DE EDUCAÇÃO EM ENGENHARIA, Curitiba. Anais do XXXV Congresso Brasileiro de Educação em Engenharia, 2007</w:t>
-      </w:r>
-      <w:r>
-        <w:t>.</w:t>
-      </w:r>
-    </w:p>
-    <w:p>
-      <w:pPr>
-        <w:pStyle w:val="RefBib"/>
-      </w:pPr>
-    </w:p>
-    <w:p>
-      <w:pPr>
-        <w:pStyle w:val="RefBib"/>
-      </w:pPr>
-      <w:r>
-        <w:t>Exemplo de documento disponível na internet</w:t>
-      </w:r>
-    </w:p>
-    <w:p>
-      <w:pPr>
-        <w:pStyle w:val="RefBib"/>
-      </w:pPr>
-      <w:r>
-        <w:t xml:space="preserve">BRASIL, 2002. Conselho Nacional de Educação, Parecer CNE/CES 1362/2001 – </w:t>
-      </w:r>
-      <w:r>
-        <w:rPr>
-          <w:b/>
-        </w:rPr>
-        <w:t>Diretrizes Curriculares Nacionais dos Cursos de Engenharia</w:t>
-      </w:r>
-      <w:r>
-        <w:t>. Despacho do Ministro em 22/02/2002, publicado no DOU de 25 de fevereiro de 2002, Seção 1, p 17. Disponível em: &lt;htlm://portal.mec.gov.br/cne/arquivos/pdf/CES 1/2002&gt;</w:t>
-      </w:r>
-      <w:r>
-        <w:t xml:space="preserve"> </w:t>
-      </w:r>
-      <w:r>
-        <w:t>Acesso em 1</w:t>
-      </w:r>
-      <w:r>
-        <w:t>6 junho</w:t>
-      </w:r>
-      <w:r>
-        <w:t xml:space="preserve"> 2008</w:t>
-      </w:r>
-    </w:p>
-    <w:p>
-      <w:pPr>
-        <w:pStyle w:val="RefBib"/>
-      </w:pPr>
-    </w:p>
-    <w:p/>
-    <w:p/>
-    <w:p/>
-    <w:p>
-      <w:pPr>
-        <w:pStyle w:val="GLOSSRIO"/>
-      </w:pPr>
-      <w:r>
-        <w:lastRenderedPageBreak/>
-        <w:t>GLOSSÁRIO</w:t>
-      </w:r>
-      <w:r>
-        <w:t xml:space="preserve"> (est</w:t>
-      </w:r>
-      <w:r>
-        <w:t>i</w:t>
-      </w:r>
-      <w:r>
-        <w:t>lo GLOSS</w:t>
-      </w:r>
-      <w:r>
-        <w:t>A</w:t>
-      </w:r>
-      <w:r>
-        <w:t>RIO)</w:t>
-      </w:r>
-    </w:p>
-    <w:p>
-      <w:pPr>
-        <w:ind w:firstLine="0"/>
-      </w:pPr>
-      <w:r>
-        <w:t>Área - conjunto de conteúdos (grupos temáticos comuns) que compõem os diferentes campos do saber.</w:t>
-      </w:r>
-    </w:p>
-    <w:p>
-      <w:pPr>
-        <w:ind w:firstLine="0"/>
-      </w:pPr>
-    </w:p>
-    <w:p>
-      <w:pPr>
-        <w:ind w:firstLine="0"/>
-      </w:pPr>
-    </w:p>
-    <w:p>
-      <w:pPr>
-        <w:pStyle w:val="APENDICE"/>
-      </w:pPr>
-      <w:bookmarkStart w:id="250" w:name="_Toc156710940"/>
-      <w:bookmarkStart w:id="251" w:name="_Toc156712249"/>
-      <w:bookmarkStart w:id="252" w:name="_Toc167274016"/>
-      <w:bookmarkStart w:id="253" w:name="_Toc167274183"/>
-      <w:bookmarkStart w:id="254" w:name="_Toc167274311"/>
-      <w:bookmarkStart w:id="255" w:name="_Toc198716030"/>
-      <w:bookmarkStart w:id="256" w:name="_Toc198716146"/>
-      <w:bookmarkStart w:id="257" w:name="_Toc221345538"/>
-      <w:bookmarkStart w:id="258" w:name="_Toc222801070"/>
-      <w:bookmarkStart w:id="259" w:name="_Toc232224859"/>
-      <w:bookmarkStart w:id="260" w:name="_Toc232225038"/>
-      <w:bookmarkStart w:id="261" w:name="_Toc169426931"/>
-      <w:r>
-        <w:lastRenderedPageBreak/>
-        <w:t>APÊNDICE</w:t>
-      </w:r>
-      <w:bookmarkStart w:id="262" w:name="_Toc144805849"/>
-      <w:bookmarkStart w:id="263" w:name="_Toc149724149"/>
-      <w:bookmarkStart w:id="264" w:name="_Toc149724337"/>
-      <w:bookmarkStart w:id="265" w:name="_Toc150052736"/>
-      <w:bookmarkStart w:id="266" w:name="_Toc150053227"/>
-      <w:bookmarkStart w:id="267" w:name="_Toc150053994"/>
-      <w:bookmarkStart w:id="268" w:name="_Toc150054450"/>
-      <w:bookmarkStart w:id="269" w:name="_Toc150054653"/>
-      <w:bookmarkStart w:id="270" w:name="_Toc150054867"/>
-      <w:bookmarkStart w:id="271" w:name="_Toc151433552"/>
-      <w:bookmarkStart w:id="272" w:name="_Toc151434323"/>
-      <w:bookmarkStart w:id="273" w:name="_Toc156011591"/>
-      <w:bookmarkStart w:id="274" w:name="_Toc156278440"/>
-      <w:bookmarkStart w:id="275" w:name="_Toc156710941"/>
-      <w:bookmarkStart w:id="276" w:name="_Toc156712250"/>
       <w:bookmarkEnd w:id="223"/>
       <w:bookmarkEnd w:id="224"/>
       <w:bookmarkEnd w:id="225"/>
@@ -5804,416 +5712,651 @@
       <w:bookmarkEnd w:id="230"/>
       <w:bookmarkEnd w:id="231"/>
       <w:bookmarkEnd w:id="232"/>
+      <w:r>
+        <w:t xml:space="preserve"> (estilo REFER</w:t>
+      </w:r>
+      <w:r>
+        <w:t>Ê</w:t>
+      </w:r>
+      <w:r>
+        <w:t>NCIA)</w:t>
+      </w:r>
+    </w:p>
+    <w:p>
+      <w:pPr>
+        <w:pStyle w:val="RefBib"/>
+      </w:pPr>
+      <w:bookmarkStart w:id="233" w:name="_Toc144630254"/>
+      <w:bookmarkStart w:id="234" w:name="_Toc144691054"/>
+      <w:bookmarkStart w:id="235" w:name="_Toc144691522"/>
+      <w:bookmarkStart w:id="236" w:name="_Toc144692273"/>
+      <w:bookmarkStart w:id="237" w:name="_Toc144805848"/>
+      <w:bookmarkStart w:id="238" w:name="_Toc149724148"/>
+      <w:bookmarkStart w:id="239" w:name="_Toc149724336"/>
+      <w:bookmarkStart w:id="240" w:name="_Toc150052735"/>
+      <w:bookmarkStart w:id="241" w:name="_Toc150053226"/>
+      <w:bookmarkStart w:id="242" w:name="_Toc150053993"/>
+      <w:bookmarkStart w:id="243" w:name="_Toc150054449"/>
+      <w:bookmarkStart w:id="244" w:name="_Toc150054652"/>
+      <w:bookmarkStart w:id="245" w:name="_Toc150054866"/>
+      <w:bookmarkStart w:id="246" w:name="_Toc151433551"/>
+      <w:bookmarkStart w:id="247" w:name="_Toc151434322"/>
+      <w:bookmarkStart w:id="248" w:name="_Toc143669286"/>
+      <w:bookmarkStart w:id="249" w:name="_Toc144003462"/>
+      <w:bookmarkStart w:id="250" w:name="_Toc144004112"/>
+      <w:bookmarkStart w:id="251" w:name="_Toc144004166"/>
+      <w:bookmarkStart w:id="252" w:name="_Toc144004615"/>
+      <w:bookmarkStart w:id="253" w:name="_Toc144288102"/>
+      <w:bookmarkStart w:id="254" w:name="_Toc144288599"/>
+      <w:bookmarkStart w:id="255" w:name="_Toc144544687"/>
+      <w:bookmarkStart w:id="256" w:name="_Toc144545423"/>
+      <w:bookmarkStart w:id="257" w:name="_Toc144609690"/>
+      <w:bookmarkStart w:id="258" w:name="_Toc144614349"/>
+      <w:bookmarkStart w:id="259" w:name="_Toc144614596"/>
+      <w:r>
+        <w:t>Exemplo no caso de Normas</w:t>
+      </w:r>
+    </w:p>
+    <w:p>
+      <w:pPr>
+        <w:pStyle w:val="RefBib"/>
+      </w:pPr>
+      <w:r>
+        <w:t xml:space="preserve">ASSOCIAÇÃO BRASILEIRA DE NORMAS TÉCNICAS. </w:t>
+      </w:r>
+      <w:r>
+        <w:rPr>
+          <w:b/>
+        </w:rPr>
+        <w:t>NBR 14724</w:t>
+      </w:r>
+      <w:r>
+        <w:rPr>
+          <w:b/>
+        </w:rPr>
+        <w:t xml:space="preserve">: </w:t>
+      </w:r>
+      <w:r>
+        <w:t>Informação e documentação — Trabalhos</w:t>
+      </w:r>
+      <w:r>
+        <w:t xml:space="preserve"> </w:t>
+      </w:r>
+      <w:r>
+        <w:t>acadêmicos — Apresentação</w:t>
+      </w:r>
+      <w:r>
+        <w:t>. Rio de Janeiro, 2005. 9.p.</w:t>
+      </w:r>
+    </w:p>
+    <w:p>
+      <w:pPr>
+        <w:pStyle w:val="RefBib"/>
+      </w:pPr>
+    </w:p>
+    <w:p>
+      <w:pPr>
+        <w:pStyle w:val="RefBib"/>
+      </w:pPr>
+      <w:r>
+        <w:t xml:space="preserve">___________ </w:t>
+      </w:r>
+      <w:r>
+        <w:rPr>
+          <w:b/>
+        </w:rPr>
+        <w:t>NBR 6023</w:t>
+      </w:r>
+      <w:r>
+        <w:t>: informação e documentação: referências: elaboração. Rio de Janeiro, 2002. 24 p.</w:t>
+      </w:r>
+    </w:p>
+    <w:p>
+      <w:pPr>
+        <w:pStyle w:val="RefBib"/>
+      </w:pPr>
+    </w:p>
+    <w:p>
+      <w:pPr>
+        <w:pStyle w:val="RefBib"/>
+      </w:pPr>
+      <w:r>
+        <w:t xml:space="preserve">___________ </w:t>
+      </w:r>
+      <w:r>
+        <w:rPr>
+          <w:b/>
+        </w:rPr>
+        <w:t>NBR 10520</w:t>
+      </w:r>
+      <w:r>
+        <w:rPr>
+          <w:b/>
+        </w:rPr>
+        <w:t xml:space="preserve">: </w:t>
+      </w:r>
+      <w:r>
+        <w:t>e documentação: citações em documentos. Rio de Janeiro, 2002. 7 p.</w:t>
+      </w:r>
+    </w:p>
+    <w:p>
+      <w:pPr>
+        <w:pStyle w:val="RefBib"/>
+      </w:pPr>
+    </w:p>
+    <w:p>
+      <w:pPr>
+        <w:pStyle w:val="RefBib"/>
+      </w:pPr>
+      <w:r>
+        <w:t xml:space="preserve">___________ </w:t>
+      </w:r>
+      <w:r>
+        <w:rPr>
+          <w:b/>
+        </w:rPr>
+        <w:t>NBR 6024</w:t>
+      </w:r>
+      <w:r>
+        <w:t>: numeração progressiva das seções de um documento. Rio de Janeiro, 2003. 3 p.</w:t>
+      </w:r>
+    </w:p>
+    <w:p>
+      <w:pPr>
+        <w:pStyle w:val="RefBib"/>
+      </w:pPr>
+    </w:p>
+    <w:p>
+      <w:pPr>
+        <w:pStyle w:val="RefBib"/>
+      </w:pPr>
+      <w:r>
+        <w:t>Exemplo no caso de Livro</w:t>
+      </w:r>
+    </w:p>
+    <w:p>
+      <w:pPr>
+        <w:pStyle w:val="RefBib"/>
+      </w:pPr>
+      <w:r>
+        <w:t xml:space="preserve">CERVO, Amado </w:t>
+      </w:r>
+      <w:proofErr w:type="spellStart"/>
+      <w:r>
+        <w:t>Luis</w:t>
+      </w:r>
+      <w:proofErr w:type="spellEnd"/>
+      <w:r>
+        <w:t xml:space="preserve">; BERVIAN, Pedro Alcino; SILVA, Roberto. </w:t>
+      </w:r>
+      <w:r>
+        <w:rPr>
+          <w:b/>
+        </w:rPr>
+        <w:t>Metodologia Científica</w:t>
+      </w:r>
+      <w:r>
+        <w:t>. 6. ed. São Paulo: Prentice Hall, 2007.</w:t>
+      </w:r>
+    </w:p>
+    <w:p>
+      <w:pPr>
+        <w:pStyle w:val="RefBib"/>
+      </w:pPr>
+    </w:p>
+    <w:p>
+      <w:pPr>
+        <w:pStyle w:val="RefBib"/>
+      </w:pPr>
+      <w:r>
+        <w:t xml:space="preserve">GOMES, L. V. N. </w:t>
+      </w:r>
+      <w:r>
+        <w:rPr>
+          <w:b/>
+          <w:bCs/>
+        </w:rPr>
+        <w:t xml:space="preserve">Desenhando: </w:t>
+      </w:r>
+      <w:r>
+        <w:t xml:space="preserve">um panorama dos sistemas gráficos. Santa Maria: </w:t>
+      </w:r>
+      <w:proofErr w:type="spellStart"/>
+      <w:r>
+        <w:t>Ed.UFSM</w:t>
+      </w:r>
+      <w:proofErr w:type="spellEnd"/>
+      <w:r>
+        <w:t>, 1998.</w:t>
+      </w:r>
+    </w:p>
+    <w:p>
+      <w:pPr>
+        <w:pStyle w:val="RefBib"/>
+      </w:pPr>
+    </w:p>
+    <w:p>
+      <w:pPr>
+        <w:pStyle w:val="RefBib"/>
+      </w:pPr>
+      <w:r>
+        <w:t>Exemplo no caso de Capítulo de Livro</w:t>
+      </w:r>
+    </w:p>
+    <w:p>
+      <w:pPr>
+        <w:pStyle w:val="RefBib"/>
+      </w:pPr>
+      <w:proofErr w:type="gramStart"/>
+      <w:r>
+        <w:rPr>
+          <w:lang w:val="en-US"/>
+        </w:rPr>
+        <w:t>WILLIAMS, J. W. Flow measurement.</w:t>
+      </w:r>
+      <w:proofErr w:type="gramEnd"/>
+      <w:r>
+        <w:rPr>
+          <w:lang w:val="en-US"/>
+        </w:rPr>
+        <w:t xml:space="preserve"> In: ROUSE, H. (org.). </w:t>
+      </w:r>
+      <w:r>
+        <w:rPr>
+          <w:b/>
+          <w:bCs/>
+          <w:lang w:val="en-US"/>
+        </w:rPr>
+        <w:t>Engineering hydraulic</w:t>
+      </w:r>
+      <w:r>
+        <w:rPr>
+          <w:lang w:val="en-US"/>
+        </w:rPr>
+        <w:t xml:space="preserve">s. </w:t>
+      </w:r>
+      <w:r>
+        <w:t xml:space="preserve">New York: John </w:t>
+      </w:r>
+      <w:proofErr w:type="spellStart"/>
+      <w:r>
+        <w:t>Wiley</w:t>
+      </w:r>
+      <w:proofErr w:type="spellEnd"/>
+      <w:r>
+        <w:t xml:space="preserve"> &amp; Sons, 1950. p. 229-309.</w:t>
+      </w:r>
+    </w:p>
+    <w:p>
+      <w:pPr>
+        <w:pStyle w:val="RefBib"/>
+      </w:pPr>
+    </w:p>
+    <w:p>
+      <w:pPr>
+        <w:pStyle w:val="RefBib"/>
+      </w:pPr>
+      <w:r>
+        <w:t>Exemplo no caso artigo em periódico</w:t>
+      </w:r>
+    </w:p>
+    <w:p>
+      <w:pPr>
+        <w:pStyle w:val="RefBib"/>
+      </w:pPr>
+      <w:r>
+        <w:rPr>
+          <w:lang w:val="en-US"/>
+        </w:rPr>
+        <w:t>ABRAMOF, P. G.</w:t>
+      </w:r>
+      <w:r>
+        <w:rPr>
+          <w:lang w:val="en-US"/>
+        </w:rPr>
+        <w:t>,</w:t>
+      </w:r>
+      <w:r>
+        <w:rPr>
+          <w:lang w:val="en-US"/>
+        </w:rPr>
+        <w:t xml:space="preserve"> MIRANDA, C. R. B.</w:t>
+      </w:r>
+      <w:r>
+        <w:rPr>
+          <w:lang w:val="en-US"/>
+        </w:rPr>
+        <w:t>,</w:t>
+      </w:r>
+      <w:r>
+        <w:rPr>
+          <w:lang w:val="en-US"/>
+        </w:rPr>
+        <w:t xml:space="preserve"> BELOTO, A. F</w:t>
+      </w:r>
+      <w:proofErr w:type="gramStart"/>
+      <w:r>
+        <w:rPr>
+          <w:lang w:val="en-US"/>
+        </w:rPr>
+        <w:t>. ;</w:t>
+      </w:r>
+      <w:proofErr w:type="gramEnd"/>
+      <w:r>
+        <w:rPr>
+          <w:lang w:val="en-US"/>
+        </w:rPr>
+        <w:t xml:space="preserve"> UETA, A.Y.</w:t>
+      </w:r>
+      <w:r>
+        <w:rPr>
+          <w:lang w:val="en-US"/>
+        </w:rPr>
+        <w:t>,</w:t>
+      </w:r>
+      <w:r>
+        <w:rPr>
+          <w:lang w:val="en-US"/>
+        </w:rPr>
+        <w:t xml:space="preserve"> FERREIRA, N. G. </w:t>
+      </w:r>
+      <w:proofErr w:type="gramStart"/>
+      <w:r>
+        <w:rPr>
+          <w:lang w:val="en-US"/>
+        </w:rPr>
+        <w:t xml:space="preserve">An investigation of natural oxidation process on stain-etched </w:t>
+      </w:r>
+      <w:proofErr w:type="spellStart"/>
+      <w:r>
+        <w:rPr>
+          <w:lang w:val="en-US"/>
+        </w:rPr>
+        <w:t>nanoporous</w:t>
+      </w:r>
+      <w:proofErr w:type="spellEnd"/>
+      <w:r>
+        <w:rPr>
+          <w:lang w:val="en-US"/>
+        </w:rPr>
+        <w:t xml:space="preserve"> silicon by micro-Raman spectroscopy.</w:t>
+      </w:r>
+      <w:proofErr w:type="gramEnd"/>
+      <w:r>
+        <w:rPr>
+          <w:lang w:val="en-US"/>
+        </w:rPr>
+        <w:t xml:space="preserve"> </w:t>
+      </w:r>
+      <w:proofErr w:type="spellStart"/>
+      <w:r>
+        <w:rPr>
+          <w:b/>
+        </w:rPr>
+        <w:t>Applied</w:t>
+      </w:r>
+      <w:proofErr w:type="spellEnd"/>
+      <w:r>
+        <w:rPr>
+          <w:b/>
+        </w:rPr>
+        <w:t xml:space="preserve"> </w:t>
+      </w:r>
+      <w:proofErr w:type="spellStart"/>
+      <w:r>
+        <w:rPr>
+          <w:b/>
+        </w:rPr>
+        <w:t>Surface</w:t>
+      </w:r>
+      <w:proofErr w:type="spellEnd"/>
+      <w:r>
+        <w:rPr>
+          <w:b/>
+        </w:rPr>
+        <w:t xml:space="preserve"> Science</w:t>
+      </w:r>
+      <w:r>
+        <w:t>, v. 253, p. p. 7065-7068, 2007.</w:t>
+      </w:r>
+    </w:p>
+    <w:p>
+      <w:pPr>
+        <w:pStyle w:val="RefBib"/>
+      </w:pPr>
+    </w:p>
+    <w:p>
+      <w:pPr>
+        <w:pStyle w:val="RefBib"/>
+      </w:pPr>
+      <w:r>
+        <w:t>Exemplo no caso de monografia, dissertação e tese</w:t>
+      </w:r>
+    </w:p>
+    <w:p>
+      <w:pPr>
+        <w:pStyle w:val="RefBib"/>
+      </w:pPr>
+      <w:r>
+        <w:lastRenderedPageBreak/>
+        <w:t xml:space="preserve">MIRANDA, R. B. </w:t>
+      </w:r>
+      <w:r>
+        <w:t xml:space="preserve">Filmes de diamante </w:t>
+      </w:r>
+      <w:proofErr w:type="spellStart"/>
+      <w:r>
+        <w:t>nanocristalino</w:t>
+      </w:r>
+      <w:proofErr w:type="spellEnd"/>
+      <w:r>
+        <w:t xml:space="preserve"> infiltrados em substratos de silício poroso através das técnicas CVD/CVI. 2009. Tese (Doutorado em Engenharia e Tecnologia Espaciais) - Instituto Nacional de Pesquisas Espaciais</w:t>
+      </w:r>
+      <w:r>
+        <w:t>.</w:t>
+      </w:r>
+    </w:p>
+    <w:p>
+      <w:pPr>
+        <w:pStyle w:val="RefBib"/>
+      </w:pPr>
+    </w:p>
+    <w:p>
+      <w:pPr>
+        <w:pStyle w:val="RefBib"/>
+      </w:pPr>
+      <w:r>
+        <w:t>Exemplo no caso de artigo de jornal</w:t>
+      </w:r>
+    </w:p>
+    <w:p>
+      <w:pPr>
+        <w:pStyle w:val="RefBib"/>
+      </w:pPr>
+      <w:r>
+        <w:t xml:space="preserve">MOREIRA, T. Debate sobre software livre chega ao celular. </w:t>
+      </w:r>
+      <w:r>
+        <w:rPr>
+          <w:b/>
+          <w:bCs/>
+        </w:rPr>
+        <w:t>Valor Econômic</w:t>
+      </w:r>
+      <w:r>
+        <w:t>o, São Paulo, 04 out. 2004. p. B4.</w:t>
+      </w:r>
+    </w:p>
+    <w:p>
+      <w:pPr>
+        <w:pStyle w:val="RefBib"/>
+      </w:pPr>
+    </w:p>
+    <w:p>
+      <w:pPr>
+        <w:pStyle w:val="RefBib"/>
+      </w:pPr>
+      <w:r>
+        <w:t>Exemplo no caso de trabalho em evento</w:t>
+      </w:r>
+    </w:p>
+    <w:p>
+      <w:pPr>
+        <w:pStyle w:val="RefBib"/>
+      </w:pPr>
+      <w:r>
+        <w:t>ABRAMOF, P. G.</w:t>
+      </w:r>
+      <w:r>
+        <w:t>,</w:t>
+      </w:r>
+      <w:r>
+        <w:t xml:space="preserve"> MOTA A.C. Exame de desempenho dos estudantes: uma </w:t>
+      </w:r>
+      <w:proofErr w:type="spellStart"/>
+      <w:r>
+        <w:t>porposta</w:t>
+      </w:r>
+      <w:proofErr w:type="spellEnd"/>
+      <w:r>
+        <w:t xml:space="preserve"> de avaliação na educação em engenharia. In: XXXV CONGRESSO BRASILEIRO DE EDUCAÇÃO EM ENGENHARIA, Curitiba. Anais do XXXV Congresso Brasileiro de Educação em Engenharia, 2007</w:t>
+      </w:r>
+      <w:r>
+        <w:t>.</w:t>
+      </w:r>
+    </w:p>
+    <w:p>
+      <w:pPr>
+        <w:pStyle w:val="RefBib"/>
+      </w:pPr>
+    </w:p>
+    <w:p>
+      <w:pPr>
+        <w:pStyle w:val="RefBib"/>
+      </w:pPr>
+      <w:r>
+        <w:t>Exemplo de documento disponível na internet</w:t>
+      </w:r>
+    </w:p>
+    <w:p>
+      <w:pPr>
+        <w:pStyle w:val="RefBib"/>
+      </w:pPr>
+      <w:r>
+        <w:t xml:space="preserve">BRASIL, 2002. Conselho Nacional de Educação, Parecer CNE/CES 1362/2001 – </w:t>
+      </w:r>
+      <w:r>
+        <w:rPr>
+          <w:b/>
+        </w:rPr>
+        <w:t>Diretrizes Curriculares Nacionais dos Cursos de Engenharia</w:t>
+      </w:r>
+      <w:r>
+        <w:t>. Despacho do Ministro em 22/02/2002, publicado no DOU de 25 de fevereiro de 2002, Seção 1, p 17. Disponível em: &lt;htlm://portal.mec.gov.br/cne/arquivos/pdf/CES 1/2002&gt;</w:t>
+      </w:r>
+      <w:r>
+        <w:t xml:space="preserve"> </w:t>
+      </w:r>
+      <w:r>
+        <w:t>Acesso em 1</w:t>
+      </w:r>
+      <w:r>
+        <w:t>6 junho</w:t>
+      </w:r>
+      <w:r>
+        <w:t xml:space="preserve"> 2008</w:t>
+      </w:r>
+    </w:p>
+    <w:p>
+      <w:pPr>
+        <w:pStyle w:val="RefBib"/>
+      </w:pPr>
+    </w:p>
+    <w:p/>
+    <w:p/>
+    <w:p/>
+    <w:p>
+      <w:pPr>
+        <w:pStyle w:val="GLOSSRIO"/>
+      </w:pPr>
+      <w:r>
+        <w:lastRenderedPageBreak/>
+        <w:t>GLOSSÁRIO</w:t>
+      </w:r>
+      <w:r>
+        <w:t xml:space="preserve"> (est</w:t>
+      </w:r>
+      <w:r>
+        <w:t>i</w:t>
+      </w:r>
+      <w:r>
+        <w:t>lo GLOSS</w:t>
+      </w:r>
+      <w:r>
+        <w:t>A</w:t>
+      </w:r>
+      <w:r>
+        <w:t>RIO)</w:t>
+      </w:r>
+    </w:p>
+    <w:p>
+      <w:pPr>
+        <w:ind w:firstLine="0"/>
+      </w:pPr>
+      <w:r>
+        <w:t>Área - conjunto de conteúdos (grupos temáticos comuns) que compõem os diferentes campos do saber.</w:t>
+      </w:r>
+    </w:p>
+    <w:p>
+      <w:pPr>
+        <w:ind w:firstLine="0"/>
+      </w:pPr>
+    </w:p>
+    <w:p>
+      <w:pPr>
+        <w:ind w:firstLine="0"/>
+      </w:pPr>
+    </w:p>
+    <w:p>
+      <w:pPr>
+        <w:pStyle w:val="APENDICE"/>
+      </w:pPr>
+      <w:bookmarkStart w:id="260" w:name="_Toc156710940"/>
+      <w:bookmarkStart w:id="261" w:name="_Toc156712249"/>
+      <w:bookmarkStart w:id="262" w:name="_Toc167274016"/>
+      <w:bookmarkStart w:id="263" w:name="_Toc167274183"/>
+      <w:bookmarkStart w:id="264" w:name="_Toc167274311"/>
+      <w:bookmarkStart w:id="265" w:name="_Toc198716030"/>
+      <w:bookmarkStart w:id="266" w:name="_Toc198716146"/>
+      <w:bookmarkStart w:id="267" w:name="_Toc221345538"/>
+      <w:bookmarkStart w:id="268" w:name="_Toc222801070"/>
+      <w:bookmarkStart w:id="269" w:name="_Toc232224859"/>
+      <w:bookmarkStart w:id="270" w:name="_Toc232225038"/>
+      <w:bookmarkStart w:id="271" w:name="_Toc169788638"/>
+      <w:r>
+        <w:lastRenderedPageBreak/>
+        <w:t>APÊNDICE</w:t>
+      </w:r>
+      <w:bookmarkStart w:id="272" w:name="_Toc144805849"/>
+      <w:bookmarkStart w:id="273" w:name="_Toc149724149"/>
+      <w:bookmarkStart w:id="274" w:name="_Toc149724337"/>
+      <w:bookmarkStart w:id="275" w:name="_Toc150052736"/>
+      <w:bookmarkStart w:id="276" w:name="_Toc150053227"/>
+      <w:bookmarkStart w:id="277" w:name="_Toc150053994"/>
+      <w:bookmarkStart w:id="278" w:name="_Toc150054450"/>
+      <w:bookmarkStart w:id="279" w:name="_Toc150054653"/>
+      <w:bookmarkStart w:id="280" w:name="_Toc150054867"/>
+      <w:bookmarkStart w:id="281" w:name="_Toc151433552"/>
+      <w:bookmarkStart w:id="282" w:name="_Toc151434323"/>
+      <w:bookmarkStart w:id="283" w:name="_Toc156011591"/>
+      <w:bookmarkStart w:id="284" w:name="_Toc156278440"/>
+      <w:bookmarkStart w:id="285" w:name="_Toc156710941"/>
+      <w:bookmarkStart w:id="286" w:name="_Toc156712250"/>
       <w:bookmarkEnd w:id="233"/>
       <w:bookmarkEnd w:id="234"/>
       <w:bookmarkEnd w:id="235"/>
       <w:bookmarkEnd w:id="236"/>
       <w:bookmarkEnd w:id="237"/>
-      <w:bookmarkEnd w:id="250"/>
-      <w:bookmarkEnd w:id="251"/>
-      <w:r>
-        <w:t xml:space="preserve"> </w:t>
-      </w:r>
-      <w:r>
-        <w:t>A</w:t>
-      </w:r>
-      <w:bookmarkEnd w:id="252"/>
-      <w:bookmarkEnd w:id="253"/>
-      <w:bookmarkEnd w:id="254"/>
-      <w:bookmarkEnd w:id="255"/>
-      <w:bookmarkEnd w:id="256"/>
-      <w:bookmarkEnd w:id="257"/>
-      <w:bookmarkEnd w:id="258"/>
-      <w:bookmarkEnd w:id="259"/>
-      <w:bookmarkEnd w:id="260"/>
-      <w:bookmarkEnd w:id="262"/>
-      <w:bookmarkEnd w:id="263"/>
-      <w:bookmarkEnd w:id="264"/>
-      <w:bookmarkEnd w:id="265"/>
-      <w:bookmarkEnd w:id="266"/>
-      <w:bookmarkEnd w:id="267"/>
-      <w:bookmarkEnd w:id="268"/>
-      <w:bookmarkEnd w:id="269"/>
-      <w:bookmarkEnd w:id="270"/>
-      <w:bookmarkEnd w:id="271"/>
-      <w:bookmarkEnd w:id="272"/>
-      <w:bookmarkEnd w:id="273"/>
-      <w:bookmarkEnd w:id="274"/>
-      <w:bookmarkEnd w:id="275"/>
-      <w:bookmarkEnd w:id="276"/>
-      <w:r>
-        <w:t xml:space="preserve"> (estilo AP</w:t>
-      </w:r>
-      <w:r>
-        <w:t>Ê</w:t>
-      </w:r>
-      <w:r>
-        <w:t>NDICE)</w:t>
-      </w:r>
-      <w:bookmarkEnd w:id="261"/>
-    </w:p>
-    <w:p>
-      <w:bookmarkStart w:id="277" w:name="_Toc144805850"/>
-      <w:r>
-        <w:t>Elemento opcional. O(s) a</w:t>
-      </w:r>
-      <w:r>
-        <w:t>pêndice</w:t>
-      </w:r>
-      <w:r>
-        <w:t>(s) são identificados por letras maiúsculas consecutivas e pelos respectivos títulos</w:t>
-      </w:r>
-      <w:bookmarkEnd w:id="277"/>
-      <w:r>
-        <w:t xml:space="preserve"> e contem textos explicativos que não fazem parte do texto da monografia mas que foi elaborado pelo autor,.</w:t>
-      </w:r>
-    </w:p>
-    <w:p>
-      <w:r>
-        <w:t>A resolução das figuras de qualquer p</w:t>
-      </w:r>
-      <w:r>
-        <w:t xml:space="preserve">ublicação deve ser baixa, de forma a serem lidas em qualquer tipo de rede, sem muita demora. </w:t>
-      </w:r>
-      <w:r>
-        <w:t xml:space="preserve"> </w:t>
-      </w:r>
-      <w:r>
-        <w:t>Ve</w:t>
-      </w:r>
-      <w:r>
-        <w:t>r</w:t>
-      </w:r>
-      <w:r>
-        <w:t xml:space="preserve"> exemplos de figuras em</w:t>
-      </w:r>
-      <w:r>
-        <w:t xml:space="preserve"> Figura A.1, Figura A.2</w:t>
-      </w:r>
-      <w:r>
-        <w:t xml:space="preserve"> e</w:t>
-      </w:r>
-      <w:r>
-        <w:t xml:space="preserve"> Figura A.3</w:t>
-      </w:r>
-      <w:r>
-        <w:t>.</w:t>
-      </w:r>
-    </w:p>
-    <w:p>
-      <w:pPr>
-        <w:jc w:val="center"/>
-      </w:pPr>
-      <w:bookmarkStart w:id="278" w:name="_Toc144630257"/>
-      <w:r>
-        <w:pict w14:anchorId="6EB09B90">
-          <v:shape id="_x0000_i1034" type="#_x0000_t75" style="width:188.2pt;height:101.95pt">
-            <v:imagedata r:id="rId23" o:title=""/>
-          </v:shape>
-        </w:pict>
-      </w:r>
-      <w:bookmarkEnd w:id="278"/>
-    </w:p>
-    <w:p>
-      <w:pPr>
-        <w:pStyle w:val="FIGURA"/>
-      </w:pPr>
-      <w:bookmarkStart w:id="279" w:name="_Toc151436951"/>
-      <w:bookmarkStart w:id="280" w:name="_Toc144691057"/>
-      <w:bookmarkStart w:id="281" w:name="_Toc167274184"/>
-      <w:bookmarkStart w:id="282" w:name="_Toc227052345"/>
-      <w:bookmarkStart w:id="283" w:name="_Toc294361524"/>
-      <w:r>
-        <w:t xml:space="preserve">Figura </w:t>
-      </w:r>
-      <w:r>
-        <w:t>A</w:t>
-      </w:r>
-      <w:r>
-        <w:t>.</w:t>
-      </w:r>
-      <w:r>
-        <w:fldChar w:fldCharType="begin"/>
-      </w:r>
-      <w:r>
-        <w:instrText xml:space="preserve"> SEQ A. \* ARABIC </w:instrText>
-      </w:r>
-      <w:r>
-        <w:fldChar w:fldCharType="separate"/>
-      </w:r>
-      <w:r>
-        <w:rPr>
-          <w:noProof/>
-        </w:rPr>
-        <w:t>1</w:t>
-      </w:r>
-      <w:r>
-        <w:rPr>
-          <w:noProof/>
-        </w:rPr>
-        <w:fldChar w:fldCharType="end"/>
-      </w:r>
-      <w:r>
-        <w:t xml:space="preserve"> -</w:t>
-      </w:r>
-      <w:r>
-        <w:t xml:space="preserve"> </w:t>
-      </w:r>
-      <w:r>
-        <w:t>Diagrama de funcionamento</w:t>
-      </w:r>
-      <w:bookmarkEnd w:id="279"/>
-      <w:bookmarkEnd w:id="280"/>
-      <w:bookmarkEnd w:id="281"/>
-      <w:bookmarkEnd w:id="282"/>
-      <w:r>
-        <w:t>.</w:t>
-      </w:r>
-      <w:bookmarkEnd w:id="283"/>
-    </w:p>
-    <w:p>
-      <w:pPr>
-        <w:pStyle w:val="fontedefigura"/>
-      </w:pPr>
-      <w:bookmarkStart w:id="284" w:name="_Toc144691060"/>
-      <w:r>
-        <w:t xml:space="preserve">Fonte </w:t>
-      </w:r>
-      <w:r>
-        <w:t xml:space="preserve">Adaptada de </w:t>
-      </w:r>
-      <w:proofErr w:type="spellStart"/>
-      <w:r>
-        <w:t>Tourrilhes</w:t>
-      </w:r>
-      <w:proofErr w:type="spellEnd"/>
-      <w:r>
-        <w:t xml:space="preserve"> (2001</w:t>
-      </w:r>
-      <w:r>
-        <w:t>)</w:t>
-      </w:r>
-    </w:p>
-    <w:p/>
-    <w:p/>
-    <w:p/>
-    <w:p/>
-    <w:bookmarkEnd w:id="284"/>
-    <w:p/>
-    <w:p/>
-    <w:p>
-      <w:r>
-        <w:rPr>
-          <w:noProof/>
-        </w:rPr>
-        <w:pict w14:anchorId="084CDA27">
-          <v:shape id="_x0000_s1055" type="#_x0000_t75" style="position:absolute;left:0;text-align:left;margin-left:0;margin-top:-45pt;width:288.2pt;height:233.2pt;z-index:251657728;mso-position-horizontal:center" o:bordertopcolor="this" o:borderleftcolor="this" o:borderbottomcolor="this" o:borderrightcolor="this" stroked="t" strokeweight=".5pt">
-            <v:imagedata r:id="rId24" o:title="figcont"/>
-          </v:shape>
-        </w:pict>
-      </w:r>
-    </w:p>
-    <w:p/>
-    <w:p/>
-    <w:p/>
-    <w:p/>
-    <w:p/>
-    <w:p/>
-    <w:p/>
-    <w:p/>
-    <w:p/>
-    <w:p/>
-    <w:p/>
-    <w:p/>
-    <w:p/>
-    <w:p>
-      <w:pPr>
-        <w:ind w:firstLine="0"/>
-      </w:pPr>
-      <w:bookmarkStart w:id="285" w:name="_Toc151436954"/>
-      <w:bookmarkStart w:id="286" w:name="_Toc167274187"/>
-      <w:bookmarkStart w:id="287" w:name="_Toc227052354"/>
-    </w:p>
-    <w:p>
-      <w:pPr>
-        <w:pStyle w:val="FIGURA"/>
-        <w:rPr>
-          <w:rFonts w:cs="Times New Roman"/>
-        </w:rPr>
-      </w:pPr>
-      <w:bookmarkStart w:id="288" w:name="_Toc294361525"/>
-      <w:r>
-        <w:rPr>
-          <w:rFonts w:cs="Times New Roman"/>
-        </w:rPr>
-        <w:t>Figura A.</w:t>
-      </w:r>
-      <w:r>
-        <w:rPr>
-          <w:rFonts w:cs="Times New Roman"/>
-        </w:rPr>
-        <w:t>2</w:t>
-      </w:r>
-      <w:r>
-        <w:rPr>
-          <w:rFonts w:cs="Times New Roman"/>
-        </w:rPr>
-        <w:t xml:space="preserve"> </w:t>
-      </w:r>
-      <w:r>
-        <w:rPr>
-          <w:rFonts w:cs="Times New Roman"/>
-        </w:rPr>
-        <w:t>-</w:t>
-      </w:r>
-      <w:r>
-        <w:rPr>
-          <w:rFonts w:cs="Times New Roman"/>
-        </w:rPr>
-        <w:t xml:space="preserve"> </w:t>
-      </w:r>
-      <w:r>
-        <w:rPr>
-          <w:rFonts w:cs="Times New Roman"/>
-        </w:rPr>
-        <w:t>Como apresentar uma figura longa</w:t>
-      </w:r>
-      <w:bookmarkEnd w:id="285"/>
-      <w:bookmarkEnd w:id="286"/>
-      <w:bookmarkEnd w:id="287"/>
-      <w:bookmarkEnd w:id="288"/>
-    </w:p>
-    <w:p/>
-    <w:p/>
-    <w:p/>
-    <w:p>
-      <w:pPr>
-        <w:autoSpaceDE w:val="0"/>
-        <w:autoSpaceDN w:val="0"/>
-        <w:adjustRightInd w:val="0"/>
-        <w:jc w:val="center"/>
-        <w:rPr>
-          <w:color w:val="000000"/>
-        </w:rPr>
-      </w:pPr>
-      <w:r>
-        <w:rPr>
-          <w:color w:val="000000"/>
-          <w:sz w:val="20"/>
-          <w:szCs w:val="20"/>
-        </w:rPr>
-        <w:pict w14:anchorId="0759C0F2">
-          <v:shape id="_x0000_i1035" type="#_x0000_t75" style="width:196.05pt;height:109.05pt">
-            <v:imagedata r:id="rId25" o:title="figura1"/>
-          </v:shape>
-        </w:pict>
-      </w:r>
-    </w:p>
-    <w:p>
-      <w:pPr>
-        <w:pStyle w:val="FIGURA"/>
-      </w:pPr>
-      <w:bookmarkStart w:id="289" w:name="_Toc151436952"/>
-      <w:bookmarkStart w:id="290" w:name="_Toc167274185"/>
-      <w:bookmarkStart w:id="291" w:name="_Toc227052346"/>
-      <w:bookmarkStart w:id="292" w:name="_Toc294361526"/>
-      <w:bookmarkStart w:id="293" w:name="_Toc144691058"/>
-      <w:r>
-        <w:rPr>
-          <w:rFonts w:cs="Times New Roman"/>
-        </w:rPr>
-        <w:t>Figura A.</w:t>
-      </w:r>
-      <w:r>
-        <w:rPr>
-          <w:rFonts w:cs="Times New Roman"/>
-        </w:rPr>
-        <w:t>3</w:t>
-      </w:r>
-      <w:r>
-        <w:rPr>
-          <w:rFonts w:cs="Times New Roman"/>
-        </w:rPr>
-        <w:t xml:space="preserve"> - Movimento realocar tarefa</w:t>
-      </w:r>
-      <w:bookmarkEnd w:id="289"/>
-      <w:bookmarkEnd w:id="290"/>
-      <w:bookmarkEnd w:id="291"/>
-      <w:r>
-        <w:rPr>
-          <w:rFonts w:cs="Times New Roman"/>
-        </w:rPr>
-        <w:t>.</w:t>
-      </w:r>
-      <w:bookmarkEnd w:id="292"/>
-      <w:r>
-        <w:rPr>
-          <w:rFonts w:cs="Times New Roman"/>
-        </w:rPr>
-        <w:t xml:space="preserve"> </w:t>
-      </w:r>
-      <w:bookmarkEnd w:id="293"/>
-    </w:p>
-    <w:p>
-      <w:pPr>
-        <w:pStyle w:val="fontedefigura"/>
-      </w:pPr>
-      <w:bookmarkStart w:id="294" w:name="_Toc144691059"/>
-      <w:r>
-        <w:t>Fonte: Adaptada de Mauri (2003, p. 17</w:t>
-      </w:r>
-      <w:bookmarkEnd w:id="294"/>
-      <w:r>
-        <w:t>).</w:t>
-      </w:r>
-    </w:p>
-    <w:p/>
-    <w:p/>
-    <w:p>
-      <w:r>
-        <w:t xml:space="preserve">A mesma notação deve ser utilizada para tabelas apresentadas nos apêndices. </w:t>
-      </w:r>
-    </w:p>
-    <w:p/>
-    <w:p/>
-    <w:p/>
-    <w:p>
-      <w:pPr>
-        <w:pStyle w:val="ANEXO"/>
-        <w:rPr>
-          <w:rFonts w:cs="Times New Roman"/>
-        </w:rPr>
-      </w:pPr>
-      <w:bookmarkStart w:id="295" w:name="_Toc144609691"/>
-      <w:bookmarkStart w:id="296" w:name="_Toc144614351"/>
-      <w:bookmarkStart w:id="297" w:name="_Toc144614598"/>
-      <w:bookmarkStart w:id="298" w:name="_Toc144630262"/>
-      <w:bookmarkStart w:id="299" w:name="_Toc144691065"/>
-      <w:bookmarkStart w:id="300" w:name="_Toc144691529"/>
-      <w:bookmarkStart w:id="301" w:name="_Toc144692280"/>
-      <w:bookmarkStart w:id="302" w:name="_Toc144805854"/>
-      <w:bookmarkStart w:id="303" w:name="_Toc149724155"/>
-      <w:bookmarkStart w:id="304" w:name="_Toc149724343"/>
-      <w:bookmarkStart w:id="305" w:name="_Toc150052742"/>
-      <w:bookmarkStart w:id="306" w:name="_Toc150053230"/>
-      <w:bookmarkStart w:id="307" w:name="_Toc150054000"/>
-      <w:bookmarkStart w:id="308" w:name="_Toc150054453"/>
-      <w:bookmarkStart w:id="309" w:name="_Toc150054659"/>
-      <w:bookmarkStart w:id="310" w:name="_Toc150054873"/>
-      <w:bookmarkStart w:id="311" w:name="_Toc151433565"/>
-      <w:bookmarkStart w:id="312" w:name="_Toc151434334"/>
-      <w:bookmarkStart w:id="313" w:name="_Toc156710950"/>
-      <w:bookmarkStart w:id="314" w:name="_Toc156712259"/>
-      <w:bookmarkStart w:id="315" w:name="_Toc167274023"/>
-      <w:bookmarkStart w:id="316" w:name="_Toc167274193"/>
-      <w:bookmarkStart w:id="317" w:name="_Toc167274318"/>
-      <w:bookmarkStart w:id="318" w:name="_Toc198716037"/>
-      <w:bookmarkStart w:id="319" w:name="_Toc198716153"/>
-      <w:bookmarkStart w:id="320" w:name="_Toc221345545"/>
-      <w:bookmarkStart w:id="321" w:name="_Toc222801077"/>
-      <w:bookmarkStart w:id="322" w:name="_Toc232224868"/>
-      <w:bookmarkStart w:id="323" w:name="_Toc232225047"/>
-      <w:bookmarkStart w:id="324" w:name="_Toc169426932"/>
       <w:bookmarkEnd w:id="238"/>
       <w:bookmarkEnd w:id="239"/>
       <w:bookmarkEnd w:id="240"/>
@@ -6224,44 +6367,436 @@
       <w:bookmarkEnd w:id="245"/>
       <w:bookmarkEnd w:id="246"/>
       <w:bookmarkEnd w:id="247"/>
-      <w:bookmarkEnd w:id="248"/>
-      <w:bookmarkEnd w:id="249"/>
-      <w:r>
+      <w:bookmarkEnd w:id="260"/>
+      <w:bookmarkEnd w:id="261"/>
+      <w:r>
+        <w:t xml:space="preserve"> </w:t>
+      </w:r>
+      <w:r>
+        <w:t>A</w:t>
+      </w:r>
+      <w:bookmarkEnd w:id="262"/>
+      <w:bookmarkEnd w:id="263"/>
+      <w:bookmarkEnd w:id="264"/>
+      <w:bookmarkEnd w:id="265"/>
+      <w:bookmarkEnd w:id="266"/>
+      <w:bookmarkEnd w:id="267"/>
+      <w:bookmarkEnd w:id="268"/>
+      <w:bookmarkEnd w:id="269"/>
+      <w:bookmarkEnd w:id="270"/>
+      <w:bookmarkEnd w:id="272"/>
+      <w:bookmarkEnd w:id="273"/>
+      <w:bookmarkEnd w:id="274"/>
+      <w:bookmarkEnd w:id="275"/>
+      <w:bookmarkEnd w:id="276"/>
+      <w:bookmarkEnd w:id="277"/>
+      <w:bookmarkEnd w:id="278"/>
+      <w:bookmarkEnd w:id="279"/>
+      <w:bookmarkEnd w:id="280"/>
+      <w:bookmarkEnd w:id="281"/>
+      <w:bookmarkEnd w:id="282"/>
+      <w:bookmarkEnd w:id="283"/>
+      <w:bookmarkEnd w:id="284"/>
+      <w:bookmarkEnd w:id="285"/>
+      <w:bookmarkEnd w:id="286"/>
+      <w:r>
+        <w:t xml:space="preserve"> (estilo AP</w:t>
+      </w:r>
+      <w:r>
+        <w:t>Ê</w:t>
+      </w:r>
+      <w:r>
+        <w:t>NDICE)</w:t>
+      </w:r>
+      <w:bookmarkEnd w:id="271"/>
+    </w:p>
+    <w:p>
+      <w:bookmarkStart w:id="287" w:name="_Toc144805850"/>
+      <w:r>
+        <w:t>Elemento opcional. O(s) a</w:t>
+      </w:r>
+      <w:r>
+        <w:t>pêndice</w:t>
+      </w:r>
+      <w:r>
+        <w:t>(s) são identificados por letras maiúsculas consecutivas e pelos respectivos títulos</w:t>
+      </w:r>
+      <w:bookmarkEnd w:id="287"/>
+      <w:r>
+        <w:t xml:space="preserve"> e contem textos explicativos que não fazem parte do texto da monografia mas que foi elaborado pelo autor,.</w:t>
+      </w:r>
+    </w:p>
+    <w:p>
+      <w:r>
+        <w:t>A resolução das figuras de qualquer p</w:t>
+      </w:r>
+      <w:r>
+        <w:t xml:space="preserve">ublicação deve ser baixa, de forma a serem lidas em qualquer tipo de rede, sem muita demora. </w:t>
+      </w:r>
+      <w:r>
+        <w:t xml:space="preserve"> </w:t>
+      </w:r>
+      <w:r>
+        <w:t>Ve</w:t>
+      </w:r>
+      <w:r>
+        <w:t>r</w:t>
+      </w:r>
+      <w:r>
+        <w:t xml:space="preserve"> exemplos de figuras em</w:t>
+      </w:r>
+      <w:r>
+        <w:t xml:space="preserve"> Figura A.1, Figura A.2</w:t>
+      </w:r>
+      <w:r>
+        <w:t xml:space="preserve"> e</w:t>
+      </w:r>
+      <w:r>
+        <w:t xml:space="preserve"> Figura A.3</w:t>
+      </w:r>
+      <w:r>
+        <w:t>.</w:t>
+      </w:r>
+    </w:p>
+    <w:p>
+      <w:pPr>
+        <w:jc w:val="center"/>
+      </w:pPr>
+      <w:bookmarkStart w:id="288" w:name="_Toc144630257"/>
+      <w:r>
+        <w:pict w14:anchorId="474F2AD5">
+          <v:shape id="_x0000_i1034" type="#_x0000_t75" style="width:188.2pt;height:101.95pt">
+            <v:imagedata r:id="rId23" o:title=""/>
+          </v:shape>
+        </w:pict>
+      </w:r>
+      <w:bookmarkEnd w:id="288"/>
+    </w:p>
+    <w:p>
+      <w:pPr>
+        <w:pStyle w:val="FIGURA"/>
+      </w:pPr>
+      <w:bookmarkStart w:id="289" w:name="_Toc151436951"/>
+      <w:bookmarkStart w:id="290" w:name="_Toc144691057"/>
+      <w:bookmarkStart w:id="291" w:name="_Toc167274184"/>
+      <w:bookmarkStart w:id="292" w:name="_Toc227052345"/>
+      <w:bookmarkStart w:id="293" w:name="_Toc294361524"/>
+      <w:r>
+        <w:t xml:space="preserve">Figura </w:t>
+      </w:r>
+      <w:r>
+        <w:t>A</w:t>
+      </w:r>
+      <w:r>
+        <w:t>.</w:t>
+      </w:r>
+      <w:fldSimple w:instr=" SEQ A. \* ARABIC ">
+        <w:r>
+          <w:rPr>
+            <w:noProof/>
+          </w:rPr>
+          <w:t>1</w:t>
+        </w:r>
+      </w:fldSimple>
+      <w:r>
+        <w:t xml:space="preserve"> -</w:t>
+      </w:r>
+      <w:r>
+        <w:t xml:space="preserve"> </w:t>
+      </w:r>
+      <w:r>
+        <w:t>Diagrama de funcionamento</w:t>
+      </w:r>
+      <w:bookmarkEnd w:id="289"/>
+      <w:bookmarkEnd w:id="290"/>
+      <w:bookmarkEnd w:id="291"/>
+      <w:bookmarkEnd w:id="292"/>
+      <w:r>
+        <w:t>.</w:t>
+      </w:r>
+      <w:bookmarkEnd w:id="293"/>
+    </w:p>
+    <w:p>
+      <w:pPr>
+        <w:pStyle w:val="fontedefigura"/>
+      </w:pPr>
+      <w:bookmarkStart w:id="294" w:name="_Toc144691060"/>
+      <w:r>
+        <w:t xml:space="preserve">Fonte </w:t>
+      </w:r>
+      <w:r>
+        <w:t xml:space="preserve">Adaptada de </w:t>
+      </w:r>
+      <w:proofErr w:type="spellStart"/>
+      <w:r>
+        <w:t>Tourrilhes</w:t>
+      </w:r>
+      <w:proofErr w:type="spellEnd"/>
+      <w:r>
+        <w:t xml:space="preserve"> (2001</w:t>
+      </w:r>
+      <w:r>
+        <w:t>)</w:t>
+      </w:r>
+    </w:p>
+    <w:p/>
+    <w:p/>
+    <w:p/>
+    <w:p/>
+    <w:bookmarkEnd w:id="294"/>
+    <w:p/>
+    <w:p/>
+    <w:p>
+      <w:r>
+        <w:rPr>
+          <w:noProof/>
+        </w:rPr>
+        <w:pict w14:anchorId="432AF995">
+          <v:shape id="_x0000_s1055" type="#_x0000_t75" style="position:absolute;left:0;text-align:left;margin-left:0;margin-top:-45pt;width:288.2pt;height:233.2pt;z-index:251657728;mso-position-horizontal:center" o:bordertopcolor="this" o:borderleftcolor="this" o:borderbottomcolor="this" o:borderrightcolor="this" stroked="t" strokeweight=".5pt">
+            <v:imagedata r:id="rId24" o:title="figcont"/>
+          </v:shape>
+        </w:pict>
+      </w:r>
+    </w:p>
+    <w:p/>
+    <w:p/>
+    <w:p/>
+    <w:p/>
+    <w:p/>
+    <w:p/>
+    <w:p/>
+    <w:p/>
+    <w:p/>
+    <w:p/>
+    <w:p/>
+    <w:p/>
+    <w:p/>
+    <w:p>
+      <w:pPr>
+        <w:ind w:firstLine="0"/>
+      </w:pPr>
+      <w:bookmarkStart w:id="295" w:name="_Toc151436954"/>
+      <w:bookmarkStart w:id="296" w:name="_Toc167274187"/>
+      <w:bookmarkStart w:id="297" w:name="_Toc227052354"/>
+    </w:p>
+    <w:p>
+      <w:pPr>
+        <w:pStyle w:val="FIGURA"/>
         <w:rPr>
           <w:rFonts w:cs="Times New Roman"/>
         </w:rPr>
-        <w:lastRenderedPageBreak/>
-        <w:t>A</w:t>
-      </w:r>
+      </w:pPr>
+      <w:bookmarkStart w:id="298" w:name="_Toc294361525"/>
       <w:r>
         <w:rPr>
           <w:rFonts w:cs="Times New Roman"/>
         </w:rPr>
-        <w:t>NEXO</w:t>
+        <w:t>Figura A.</w:t>
       </w:r>
       <w:r>
         <w:rPr>
           <w:rFonts w:cs="Times New Roman"/>
         </w:rPr>
+        <w:t>2</w:t>
+      </w:r>
+      <w:r>
+        <w:rPr>
+          <w:rFonts w:cs="Times New Roman"/>
+        </w:rPr>
         <w:t xml:space="preserve"> </w:t>
       </w:r>
       <w:r>
         <w:rPr>
           <w:rFonts w:cs="Times New Roman"/>
         </w:rPr>
-        <w:t>A</w:t>
-      </w:r>
-      <w:bookmarkStart w:id="325" w:name="_Toc144609692"/>
+        <w:t>-</w:t>
+      </w:r>
+      <w:r>
+        <w:rPr>
+          <w:rFonts w:cs="Times New Roman"/>
+        </w:rPr>
+        <w:t xml:space="preserve"> </w:t>
+      </w:r>
+      <w:r>
+        <w:rPr>
+          <w:rFonts w:cs="Times New Roman"/>
+        </w:rPr>
+        <w:t>Como apresentar uma figura longa</w:t>
+      </w:r>
       <w:bookmarkEnd w:id="295"/>
       <w:bookmarkEnd w:id="296"/>
       <w:bookmarkEnd w:id="297"/>
       <w:bookmarkEnd w:id="298"/>
+    </w:p>
+    <w:p/>
+    <w:p/>
+    <w:p/>
+    <w:p>
+      <w:pPr>
+        <w:autoSpaceDE w:val="0"/>
+        <w:autoSpaceDN w:val="0"/>
+        <w:adjustRightInd w:val="0"/>
+        <w:jc w:val="center"/>
+        <w:rPr>
+          <w:color w:val="000000"/>
+        </w:rPr>
+      </w:pPr>
+      <w:r>
+        <w:rPr>
+          <w:color w:val="000000"/>
+          <w:sz w:val="20"/>
+          <w:szCs w:val="20"/>
+        </w:rPr>
+        <w:pict w14:anchorId="62B5988D">
+          <v:shape id="_x0000_i1035" type="#_x0000_t75" style="width:196.05pt;height:109.05pt">
+            <v:imagedata r:id="rId25" o:title="figura1"/>
+          </v:shape>
+        </w:pict>
+      </w:r>
+    </w:p>
+    <w:p>
+      <w:pPr>
+        <w:pStyle w:val="FIGURA"/>
+      </w:pPr>
+      <w:bookmarkStart w:id="299" w:name="_Toc151436952"/>
+      <w:bookmarkStart w:id="300" w:name="_Toc167274185"/>
+      <w:bookmarkStart w:id="301" w:name="_Toc227052346"/>
+      <w:bookmarkStart w:id="302" w:name="_Toc294361526"/>
+      <w:bookmarkStart w:id="303" w:name="_Toc144691058"/>
+      <w:r>
+        <w:rPr>
+          <w:rFonts w:cs="Times New Roman"/>
+        </w:rPr>
+        <w:t>Figura A.</w:t>
+      </w:r>
+      <w:r>
+        <w:rPr>
+          <w:rFonts w:cs="Times New Roman"/>
+        </w:rPr>
+        <w:t>3</w:t>
+      </w:r>
+      <w:r>
+        <w:rPr>
+          <w:rFonts w:cs="Times New Roman"/>
+        </w:rPr>
+        <w:t xml:space="preserve"> - Movimento realocar tarefa</w:t>
+      </w:r>
       <w:bookmarkEnd w:id="299"/>
       <w:bookmarkEnd w:id="300"/>
       <w:bookmarkEnd w:id="301"/>
+      <w:r>
+        <w:rPr>
+          <w:rFonts w:cs="Times New Roman"/>
+        </w:rPr>
+        <w:t>.</w:t>
+      </w:r>
       <w:bookmarkEnd w:id="302"/>
+      <w:r>
+        <w:rPr>
+          <w:rFonts w:cs="Times New Roman"/>
+        </w:rPr>
+        <w:t xml:space="preserve"> </w:t>
+      </w:r>
       <w:bookmarkEnd w:id="303"/>
+    </w:p>
+    <w:p>
+      <w:pPr>
+        <w:pStyle w:val="fontedefigura"/>
+      </w:pPr>
+      <w:bookmarkStart w:id="304" w:name="_Toc144691059"/>
+      <w:r>
+        <w:t>Fonte: Adaptada de Mauri (2003, p. 17</w:t>
+      </w:r>
       <w:bookmarkEnd w:id="304"/>
+      <w:r>
+        <w:t>).</w:t>
+      </w:r>
+    </w:p>
+    <w:p/>
+    <w:p/>
+    <w:p>
+      <w:r>
+        <w:t xml:space="preserve">A mesma notação deve ser utilizada para tabelas apresentadas nos apêndices. </w:t>
+      </w:r>
+    </w:p>
+    <w:p/>
+    <w:p/>
+    <w:p/>
+    <w:p>
+      <w:pPr>
+        <w:pStyle w:val="ANEXO"/>
+        <w:rPr>
+          <w:rFonts w:cs="Times New Roman"/>
+        </w:rPr>
+      </w:pPr>
+      <w:bookmarkStart w:id="305" w:name="_Toc144609691"/>
+      <w:bookmarkStart w:id="306" w:name="_Toc144614351"/>
+      <w:bookmarkStart w:id="307" w:name="_Toc144614598"/>
+      <w:bookmarkStart w:id="308" w:name="_Toc144630262"/>
+      <w:bookmarkStart w:id="309" w:name="_Toc144691065"/>
+      <w:bookmarkStart w:id="310" w:name="_Toc144691529"/>
+      <w:bookmarkStart w:id="311" w:name="_Toc144692280"/>
+      <w:bookmarkStart w:id="312" w:name="_Toc144805854"/>
+      <w:bookmarkStart w:id="313" w:name="_Toc149724155"/>
+      <w:bookmarkStart w:id="314" w:name="_Toc149724343"/>
+      <w:bookmarkStart w:id="315" w:name="_Toc150052742"/>
+      <w:bookmarkStart w:id="316" w:name="_Toc150053230"/>
+      <w:bookmarkStart w:id="317" w:name="_Toc150054000"/>
+      <w:bookmarkStart w:id="318" w:name="_Toc150054453"/>
+      <w:bookmarkStart w:id="319" w:name="_Toc150054659"/>
+      <w:bookmarkStart w:id="320" w:name="_Toc150054873"/>
+      <w:bookmarkStart w:id="321" w:name="_Toc151433565"/>
+      <w:bookmarkStart w:id="322" w:name="_Toc151434334"/>
+      <w:bookmarkStart w:id="323" w:name="_Toc156710950"/>
+      <w:bookmarkStart w:id="324" w:name="_Toc156712259"/>
+      <w:bookmarkStart w:id="325" w:name="_Toc167274023"/>
+      <w:bookmarkStart w:id="326" w:name="_Toc167274193"/>
+      <w:bookmarkStart w:id="327" w:name="_Toc167274318"/>
+      <w:bookmarkStart w:id="328" w:name="_Toc198716037"/>
+      <w:bookmarkStart w:id="329" w:name="_Toc198716153"/>
+      <w:bookmarkStart w:id="330" w:name="_Toc221345545"/>
+      <w:bookmarkStart w:id="331" w:name="_Toc222801077"/>
+      <w:bookmarkStart w:id="332" w:name="_Toc232224868"/>
+      <w:bookmarkStart w:id="333" w:name="_Toc232225047"/>
+      <w:bookmarkStart w:id="334" w:name="_Toc169788639"/>
+      <w:bookmarkEnd w:id="248"/>
+      <w:bookmarkEnd w:id="249"/>
+      <w:bookmarkEnd w:id="250"/>
+      <w:bookmarkEnd w:id="251"/>
+      <w:bookmarkEnd w:id="252"/>
+      <w:bookmarkEnd w:id="253"/>
+      <w:bookmarkEnd w:id="254"/>
+      <w:bookmarkEnd w:id="255"/>
+      <w:bookmarkEnd w:id="256"/>
+      <w:bookmarkEnd w:id="257"/>
+      <w:bookmarkEnd w:id="258"/>
+      <w:bookmarkEnd w:id="259"/>
+      <w:r>
+        <w:rPr>
+          <w:rFonts w:cs="Times New Roman"/>
+        </w:rPr>
+        <w:lastRenderedPageBreak/>
+        <w:t>A</w:t>
+      </w:r>
+      <w:r>
+        <w:rPr>
+          <w:rFonts w:cs="Times New Roman"/>
+        </w:rPr>
+        <w:t>NEXO</w:t>
+      </w:r>
+      <w:r>
+        <w:rPr>
+          <w:rFonts w:cs="Times New Roman"/>
+        </w:rPr>
+        <w:t xml:space="preserve"> </w:t>
+      </w:r>
+      <w:r>
+        <w:rPr>
+          <w:rFonts w:cs="Times New Roman"/>
+        </w:rPr>
+        <w:t>A</w:t>
+      </w:r>
+      <w:bookmarkStart w:id="335" w:name="_Toc144609692"/>
       <w:bookmarkEnd w:id="305"/>
       <w:bookmarkEnd w:id="306"/>
       <w:bookmarkEnd w:id="307"/>
@@ -6272,39 +6807,6 @@
       <w:bookmarkEnd w:id="312"/>
       <w:bookmarkEnd w:id="313"/>
       <w:bookmarkEnd w:id="314"/>
-      <w:r>
-        <w:rPr>
-          <w:rFonts w:cs="Times New Roman"/>
-        </w:rPr>
-        <w:t xml:space="preserve"> </w:t>
-      </w:r>
-      <w:bookmarkStart w:id="326" w:name="_Toc144805855"/>
-      <w:bookmarkStart w:id="327" w:name="_Toc149724156"/>
-      <w:bookmarkStart w:id="328" w:name="_Toc149724344"/>
-      <w:bookmarkStart w:id="329" w:name="_Toc150052743"/>
-      <w:bookmarkStart w:id="330" w:name="_Toc150053231"/>
-      <w:bookmarkStart w:id="331" w:name="_Toc150054001"/>
-      <w:bookmarkStart w:id="332" w:name="_Toc150054454"/>
-      <w:bookmarkStart w:id="333" w:name="_Toc150054660"/>
-      <w:bookmarkStart w:id="334" w:name="_Toc150054874"/>
-      <w:bookmarkStart w:id="335" w:name="_Toc151433566"/>
-      <w:bookmarkStart w:id="336" w:name="_Toc151434335"/>
-      <w:bookmarkStart w:id="337" w:name="_Toc156278450"/>
-      <w:bookmarkStart w:id="338" w:name="_Toc156710951"/>
-      <w:bookmarkStart w:id="339" w:name="_Toc156712260"/>
-      <w:bookmarkEnd w:id="325"/>
-      <w:r>
-        <w:rPr>
-          <w:rFonts w:cs="Times New Roman"/>
-        </w:rPr>
-        <w:t xml:space="preserve">- </w:t>
-      </w:r>
-      <w:r>
-        <w:rPr>
-          <w:rFonts w:cs="Times New Roman"/>
-        </w:rPr>
-        <w:t>ABREVIATURA DOS MESES</w:t>
-      </w:r>
       <w:bookmarkEnd w:id="315"/>
       <w:bookmarkEnd w:id="316"/>
       <w:bookmarkEnd w:id="317"/>
@@ -6314,6 +6816,41 @@
       <w:bookmarkEnd w:id="321"/>
       <w:bookmarkEnd w:id="322"/>
       <w:bookmarkEnd w:id="323"/>
+      <w:bookmarkEnd w:id="324"/>
+      <w:r>
+        <w:rPr>
+          <w:rFonts w:cs="Times New Roman"/>
+        </w:rPr>
+        <w:t xml:space="preserve"> </w:t>
+      </w:r>
+      <w:bookmarkStart w:id="336" w:name="_Toc144805855"/>
+      <w:bookmarkStart w:id="337" w:name="_Toc149724156"/>
+      <w:bookmarkStart w:id="338" w:name="_Toc149724344"/>
+      <w:bookmarkStart w:id="339" w:name="_Toc150052743"/>
+      <w:bookmarkStart w:id="340" w:name="_Toc150053231"/>
+      <w:bookmarkStart w:id="341" w:name="_Toc150054001"/>
+      <w:bookmarkStart w:id="342" w:name="_Toc150054454"/>
+      <w:bookmarkStart w:id="343" w:name="_Toc150054660"/>
+      <w:bookmarkStart w:id="344" w:name="_Toc150054874"/>
+      <w:bookmarkStart w:id="345" w:name="_Toc151433566"/>
+      <w:bookmarkStart w:id="346" w:name="_Toc151434335"/>
+      <w:bookmarkStart w:id="347" w:name="_Toc156278450"/>
+      <w:bookmarkStart w:id="348" w:name="_Toc156710951"/>
+      <w:bookmarkStart w:id="349" w:name="_Toc156712260"/>
+      <w:bookmarkEnd w:id="335"/>
+      <w:r>
+        <w:rPr>
+          <w:rFonts w:cs="Times New Roman"/>
+        </w:rPr>
+        <w:t xml:space="preserve">- </w:t>
+      </w:r>
+      <w:r>
+        <w:rPr>
+          <w:rFonts w:cs="Times New Roman"/>
+        </w:rPr>
+        <w:t>ABREVIATURA DOS MESES</w:t>
+      </w:r>
+      <w:bookmarkEnd w:id="325"/>
       <w:bookmarkEnd w:id="326"/>
       <w:bookmarkEnd w:id="327"/>
       <w:bookmarkEnd w:id="328"/>
@@ -6322,19 +6859,27 @@
       <w:bookmarkEnd w:id="331"/>
       <w:bookmarkEnd w:id="332"/>
       <w:bookmarkEnd w:id="333"/>
-      <w:bookmarkEnd w:id="334"/>
-      <w:bookmarkEnd w:id="335"/>
       <w:bookmarkEnd w:id="336"/>
       <w:bookmarkEnd w:id="337"/>
       <w:bookmarkEnd w:id="338"/>
       <w:bookmarkEnd w:id="339"/>
+      <w:bookmarkEnd w:id="340"/>
+      <w:bookmarkEnd w:id="341"/>
+      <w:bookmarkEnd w:id="342"/>
+      <w:bookmarkEnd w:id="343"/>
+      <w:bookmarkEnd w:id="344"/>
+      <w:bookmarkEnd w:id="345"/>
+      <w:bookmarkEnd w:id="346"/>
+      <w:bookmarkEnd w:id="347"/>
+      <w:bookmarkEnd w:id="348"/>
+      <w:bookmarkEnd w:id="349"/>
       <w:r>
         <w:rPr>
           <w:rFonts w:cs="Times New Roman"/>
         </w:rPr>
         <w:t xml:space="preserve"> (estilo ANEXO)</w:t>
       </w:r>
-      <w:bookmarkEnd w:id="324"/>
+      <w:bookmarkEnd w:id="334"/>
     </w:p>
     <w:p>
       <w:r>
@@ -6379,11 +6924,11 @@
       <w:pPr>
         <w:pStyle w:val="TABELA0"/>
       </w:pPr>
-      <w:bookmarkStart w:id="340" w:name="_Toc238012855"/>
+      <w:bookmarkStart w:id="350" w:name="_Toc238012855"/>
       <w:r>
         <w:t>Tabela 1- Abreviaturas</w:t>
       </w:r>
-      <w:bookmarkEnd w:id="340"/>
+      <w:bookmarkEnd w:id="350"/>
       <w:r>
         <w:t xml:space="preserve"> </w:t>
       </w:r>
@@ -8441,28 +8986,28 @@
           <w:lang w:val="de-DE"/>
         </w:rPr>
       </w:pPr>
-      <w:bookmarkStart w:id="341" w:name="_Toc149724159"/>
-      <w:bookmarkStart w:id="342" w:name="_Toc149724347"/>
-      <w:bookmarkStart w:id="343" w:name="_Toc150052746"/>
-      <w:bookmarkStart w:id="344" w:name="_Toc150053232"/>
-      <w:bookmarkStart w:id="345" w:name="_Toc150054004"/>
-      <w:bookmarkStart w:id="346" w:name="_Toc150054455"/>
-      <w:bookmarkStart w:id="347" w:name="_Toc150054663"/>
-      <w:bookmarkStart w:id="348" w:name="_Toc150054877"/>
-      <w:bookmarkStart w:id="349" w:name="_Toc151433569"/>
-      <w:bookmarkStart w:id="350" w:name="_Toc151434338"/>
-      <w:bookmarkStart w:id="351" w:name="_Toc144805856"/>
-      <w:bookmarkEnd w:id="341"/>
-      <w:bookmarkEnd w:id="342"/>
-      <w:bookmarkEnd w:id="343"/>
-      <w:bookmarkEnd w:id="344"/>
-      <w:bookmarkEnd w:id="345"/>
-      <w:bookmarkEnd w:id="346"/>
-      <w:bookmarkEnd w:id="347"/>
-      <w:bookmarkEnd w:id="348"/>
-      <w:bookmarkEnd w:id="349"/>
-      <w:bookmarkEnd w:id="350"/>
+      <w:bookmarkStart w:id="351" w:name="_Toc149724159"/>
+      <w:bookmarkStart w:id="352" w:name="_Toc149724347"/>
+      <w:bookmarkStart w:id="353" w:name="_Toc150052746"/>
+      <w:bookmarkStart w:id="354" w:name="_Toc150053232"/>
+      <w:bookmarkStart w:id="355" w:name="_Toc150054004"/>
+      <w:bookmarkStart w:id="356" w:name="_Toc150054455"/>
+      <w:bookmarkStart w:id="357" w:name="_Toc150054663"/>
+      <w:bookmarkStart w:id="358" w:name="_Toc150054877"/>
+      <w:bookmarkStart w:id="359" w:name="_Toc151433569"/>
+      <w:bookmarkStart w:id="360" w:name="_Toc151434338"/>
+      <w:bookmarkStart w:id="361" w:name="_Toc144805856"/>
       <w:bookmarkEnd w:id="351"/>
+      <w:bookmarkEnd w:id="352"/>
+      <w:bookmarkEnd w:id="353"/>
+      <w:bookmarkEnd w:id="354"/>
+      <w:bookmarkEnd w:id="355"/>
+      <w:bookmarkEnd w:id="356"/>
+      <w:bookmarkEnd w:id="357"/>
+      <w:bookmarkEnd w:id="358"/>
+      <w:bookmarkEnd w:id="359"/>
+      <w:bookmarkEnd w:id="360"/>
+      <w:bookmarkEnd w:id="361"/>
     </w:p>
     <w:sectPr>
       <w:headerReference w:type="even" r:id="rId26"/>
@@ -8605,7 +9150,7 @@
         <w:rStyle w:val="PageNumber"/>
         <w:noProof/>
       </w:rPr>
-      <w:t>15</w:t>
+      <w:t>23</w:t>
     </w:r>
     <w:r>
       <w:rPr>
@@ -8650,7 +9195,7 @@
         <w:rStyle w:val="PageNumber"/>
         <w:noProof/>
       </w:rPr>
-      <w:t>28</w:t>
+      <w:t>29</w:t>
     </w:r>
     <w:r>
       <w:rPr>
@@ -8736,7 +9281,7 @@
         <v:path o:extrusionok="f" gradientshapeok="t" o:connecttype="rect"/>
         <o:lock v:ext="edit" aspectratio="t"/>
       </v:shapetype>
-      <v:shape id="_x0000_i1027" type="#_x0000_t75" style="width:9.25pt;height:9.25pt" o:bullet="t">
+      <v:shape id="_x0000_i1026" type="#_x0000_t75" style="width:9.25pt;height:9.25pt" o:bullet="t">
         <v:imagedata r:id="rId1" o:title="BD15135_"/>
       </v:shape>
     </w:pict>
@@ -12383,7 +12928,7 @@
 </file>
 
 <file path=customXml/itemProps1.xml><?xml version="1.0" encoding="utf-8"?>
-<ds:datastoreItem xmlns:ds="http://schemas.openxmlformats.org/officeDocument/2006/customXml" ds:itemID="{6EBDEC09-15B2-AC41-BED8-079A3FF40DE9}">
+<ds:datastoreItem xmlns:ds="http://schemas.openxmlformats.org/officeDocument/2006/customXml" ds:itemID="{CF3070AC-697C-E640-B36A-6A38BEA00C41}">
   <ds:schemaRefs>
     <ds:schemaRef ds:uri="http://schemas.openxmlformats.org/officeDocument/2006/bibliography"/>
   </ds:schemaRefs>

</xml_diff>

<commit_message>
Texto sobre teste de unidade e teste de integracao e complemente do texto dos testes automatizados
</commit_message>
<xml_diff>
--- a/monografia_JP.docx
+++ b/monografia_JP.docx
@@ -46,19 +46,22 @@
         <w:fldChar w:fldCharType="begin"/>
       </w:r>
       <w:r>
-        <w:instrText xml:space="preserve"> </w:instrText>
-      </w:r>
-      <w:r>
-        <w:instrText>INCLUDEPICTURE  "http://www.cdt.br/logo_menor.jpg" \* MERGEFORMATINET</w:instrText>
-      </w:r>
-      <w:r>
-        <w:instrText xml:space="preserve"> </w:instrText>
+        <w:instrText xml:space="preserve"> INCLUDEPICTURE  "http://www.cdt.br/logo_menor.jpg" \* MERGEFORMATINET </w:instrText>
       </w:r>
       <w:r>
         <w:fldChar w:fldCharType="separate"/>
       </w:r>
       <w:r>
-        <w:pict w14:anchorId="302702BD">
+        <w:fldChar w:fldCharType="begin"/>
+      </w:r>
+      <w:r>
+        <w:instrText xml:space="preserve"> INCLUDEPICTURE  "http://www.cdt.br/logo_menor.jpg" \* MERGEFORMATINET </w:instrText>
+      </w:r>
+      <w:r>
+        <w:fldChar w:fldCharType="separate"/>
+      </w:r>
+      <w:r>
+        <w:pict w14:anchorId="2B689FF9">
           <v:shape id="_x0000_i1026" type="#_x0000_t75" alt="" style="width:52.05pt;height:56.3pt">
             <v:imagedata r:id="rId9" r:href="rId10"/>
           </v:shape>
@@ -79,6 +82,9 @@
       <w:r>
         <w:fldChar w:fldCharType="end"/>
       </w:r>
+      <w:r>
+        <w:fldChar w:fldCharType="end"/>
+      </w:r>
     </w:p>
     <w:p>
       <w:pPr>
@@ -184,23 +190,7 @@
         <w:t xml:space="preserve"> pelo</w:t>
       </w:r>
       <w:r>
-        <w:t xml:space="preserve"> Prof. </w:t>
-      </w:r>
-      <w:proofErr w:type="spellStart"/>
-      <w:r>
-        <w:t>Edizon</w:t>
-      </w:r>
-      <w:proofErr w:type="spellEnd"/>
-      <w:r>
-        <w:t xml:space="preserve"> </w:t>
-      </w:r>
-      <w:proofErr w:type="spellStart"/>
-      <w:r>
-        <w:t>Basseto</w:t>
-      </w:r>
-      <w:proofErr w:type="spellEnd"/>
-      <w:r>
-        <w:t xml:space="preserve"> Júnior</w:t>
+        <w:t xml:space="preserve"> Prof. Edizon Basseto Júnior</w:t>
       </w:r>
       <w:r>
         <w:t>.</w:t>
@@ -402,23 +392,7 @@
         <w:t xml:space="preserve">                                         </w:t>
       </w:r>
       <w:r>
-        <w:t xml:space="preserve">                                                                </w:t>
-      </w:r>
-      <w:proofErr w:type="spellStart"/>
-      <w:r>
-        <w:t>Edizon</w:t>
-      </w:r>
-      <w:proofErr w:type="spellEnd"/>
-      <w:r>
-        <w:t xml:space="preserve"> </w:t>
-      </w:r>
-      <w:proofErr w:type="spellStart"/>
-      <w:r>
-        <w:t>Basseto</w:t>
-      </w:r>
-      <w:proofErr w:type="spellEnd"/>
-      <w:r>
-        <w:t xml:space="preserve"> Júnior</w:t>
+        <w:t xml:space="preserve">                                                                Edizon Basseto Júnior</w:t>
       </w:r>
     </w:p>
     <w:p>
@@ -726,15 +700,7 @@
       <w:bookmarkStart w:id="21" w:name="_Toc143669252"/>
       <w:bookmarkEnd w:id="13"/>
       <w:r>
-        <w:t xml:space="preserve">O resumo é um texto que sintetiza os aspectos importantes do trabalho ressaltando o objetivo, o método, os resultados e as conclusões do trabalho. Deve ser composto de uma </w:t>
-      </w:r>
-      <w:proofErr w:type="spellStart"/>
-      <w:r>
-        <w:t>seqüência</w:t>
-      </w:r>
-      <w:proofErr w:type="spellEnd"/>
-      <w:r>
-        <w:t xml:space="preserve"> de frases concisas, afirmativas e não enumeração de tópicos</w:t>
+        <w:t>O resumo é um texto que sintetiza os aspectos importantes do trabalho ressaltando o objetivo, o método, os resultados e as conclusões do trabalho. Deve ser composto de uma seqüência de frases concisas, afirmativas e não enumeração de tópicos</w:t>
       </w:r>
       <w:r>
         <w:t xml:space="preserve"> formando </w:t>
@@ -815,15 +781,7 @@
         <w:t>Times New Roman</w:t>
       </w:r>
       <w:r>
-        <w:t xml:space="preserve"> tamanho 12 </w:t>
-      </w:r>
-      <w:proofErr w:type="spellStart"/>
-      <w:r>
-        <w:t>pt</w:t>
-      </w:r>
-      <w:proofErr w:type="spellEnd"/>
-      <w:r>
-        <w:t xml:space="preserve"> em todo o documento</w:t>
+        <w:t xml:space="preserve"> tamanho 12 pt em todo o documento</w:t>
       </w:r>
       <w:r>
         <w:t xml:space="preserve">, </w:t>
@@ -3171,29 +3129,29 @@
       <w:bookmarkStart w:id="69" w:name="_Toc222801058"/>
       <w:bookmarkStart w:id="70" w:name="_Toc232224847"/>
       <w:bookmarkStart w:id="71" w:name="_Toc232225026"/>
-      <w:bookmarkStart w:id="72" w:name="_Toc144288080"/>
-      <w:bookmarkStart w:id="73" w:name="_Toc144288581"/>
-      <w:bookmarkStart w:id="74" w:name="_Toc144609677"/>
-      <w:bookmarkStart w:id="75" w:name="_Toc144614334"/>
-      <w:bookmarkStart w:id="76" w:name="_Toc144614582"/>
-      <w:bookmarkStart w:id="77" w:name="_Toc144627061"/>
-      <w:bookmarkStart w:id="78" w:name="_Toc144630240"/>
-      <w:bookmarkStart w:id="79" w:name="_Toc144691037"/>
-      <w:bookmarkStart w:id="80" w:name="_Toc144691508"/>
-      <w:bookmarkStart w:id="81" w:name="_Toc144692259"/>
-      <w:bookmarkStart w:id="82" w:name="_Toc144805831"/>
-      <w:bookmarkStart w:id="83" w:name="_Toc144807452"/>
-      <w:bookmarkStart w:id="84" w:name="_Toc149724137"/>
-      <w:bookmarkStart w:id="85" w:name="_Toc149724322"/>
-      <w:bookmarkStart w:id="86" w:name="_Toc150052728"/>
-      <w:bookmarkStart w:id="87" w:name="_Toc150053219"/>
-      <w:bookmarkStart w:id="88" w:name="_Toc150053986"/>
-      <w:bookmarkStart w:id="89" w:name="_Toc150054435"/>
-      <w:bookmarkStart w:id="90" w:name="_Toc150054638"/>
-      <w:bookmarkStart w:id="91" w:name="_Toc150054853"/>
-      <w:bookmarkStart w:id="92" w:name="_Toc151433548"/>
-      <w:bookmarkStart w:id="93" w:name="_Toc151434319"/>
-      <w:bookmarkStart w:id="94" w:name="_Toc169788606"/>
+      <w:bookmarkStart w:id="72" w:name="_Toc169788606"/>
+      <w:bookmarkStart w:id="73" w:name="_Toc144288080"/>
+      <w:bookmarkStart w:id="74" w:name="_Toc144288581"/>
+      <w:bookmarkStart w:id="75" w:name="_Toc144609677"/>
+      <w:bookmarkStart w:id="76" w:name="_Toc144614334"/>
+      <w:bookmarkStart w:id="77" w:name="_Toc144614582"/>
+      <w:bookmarkStart w:id="78" w:name="_Toc144627061"/>
+      <w:bookmarkStart w:id="79" w:name="_Toc144630240"/>
+      <w:bookmarkStart w:id="80" w:name="_Toc144691037"/>
+      <w:bookmarkStart w:id="81" w:name="_Toc144691508"/>
+      <w:bookmarkStart w:id="82" w:name="_Toc144692259"/>
+      <w:bookmarkStart w:id="83" w:name="_Toc144805831"/>
+      <w:bookmarkStart w:id="84" w:name="_Toc144807452"/>
+      <w:bookmarkStart w:id="85" w:name="_Toc149724137"/>
+      <w:bookmarkStart w:id="86" w:name="_Toc149724322"/>
+      <w:bookmarkStart w:id="87" w:name="_Toc150052728"/>
+      <w:bookmarkStart w:id="88" w:name="_Toc150053219"/>
+      <w:bookmarkStart w:id="89" w:name="_Toc150053986"/>
+      <w:bookmarkStart w:id="90" w:name="_Toc150054435"/>
+      <w:bookmarkStart w:id="91" w:name="_Toc150054638"/>
+      <w:bookmarkStart w:id="92" w:name="_Toc150054853"/>
+      <w:bookmarkStart w:id="93" w:name="_Toc151433548"/>
+      <w:bookmarkStart w:id="94" w:name="_Toc151434319"/>
       <w:r>
         <w:lastRenderedPageBreak/>
         <w:t>LISTA DE SÍMBOLOS</w:t>
@@ -3205,7 +3163,7 @@
       <w:bookmarkEnd w:id="69"/>
       <w:bookmarkEnd w:id="70"/>
       <w:bookmarkEnd w:id="71"/>
-      <w:bookmarkEnd w:id="94"/>
+      <w:bookmarkEnd w:id="72"/>
     </w:p>
     <w:p/>
     <w:p>
@@ -3217,13 +3175,8 @@
         <w:t xml:space="preserve">f </w:t>
       </w:r>
       <w:r>
-        <w:t xml:space="preserve">- Vetor das Forças Aplicadas e </w:t>
-      </w:r>
-      <w:proofErr w:type="spellStart"/>
-      <w:r>
-        <w:t>Giroscópicas</w:t>
-      </w:r>
-      <w:proofErr w:type="spellEnd"/>
+        <w:t>- Vetor das Forças Aplicadas e Giroscópicas</w:t>
+      </w:r>
     </w:p>
     <w:p>
       <w:r>
@@ -3237,7 +3190,6 @@
         <w:t>- Energia Cinética</w:t>
       </w:r>
     </w:p>
-    <w:bookmarkEnd w:id="72"/>
     <w:bookmarkEnd w:id="73"/>
     <w:bookmarkEnd w:id="74"/>
     <w:bookmarkEnd w:id="75"/>
@@ -3259,6 +3211,7 @@
     <w:bookmarkEnd w:id="91"/>
     <w:bookmarkEnd w:id="92"/>
     <w:bookmarkEnd w:id="93"/>
+    <w:bookmarkEnd w:id="94"/>
     <w:p>
       <w:pPr>
         <w:ind w:firstLine="0"/>
@@ -3365,28 +3318,12 @@
     </w:p>
     <w:p>
       <w:r>
-        <w:t xml:space="preserve">Uma monografia é um instrumento de difusão de conhecimentos direcionado a um público específico e sua estrutura é orientada pela NBR 14724 – Informação e documentação — Trabalhos acadêmicos — Apresentação da Associação Brasileira de Normas Técnicas (ABNT, 2005). As monografias tal como os demais trabalhos científicos e acadêmicos estão estruturados em elementos </w:t>
-      </w:r>
-      <w:proofErr w:type="spellStart"/>
-      <w:r>
-        <w:t>pré</w:t>
-      </w:r>
-      <w:proofErr w:type="spellEnd"/>
-      <w:r>
-        <w:t>-textuais, textuais e pós-textuais.</w:t>
-      </w:r>
-    </w:p>
-    <w:p>
-      <w:r>
-        <w:t xml:space="preserve">Os elementos </w:t>
-      </w:r>
-      <w:proofErr w:type="spellStart"/>
-      <w:r>
-        <w:t>pré</w:t>
-      </w:r>
-      <w:proofErr w:type="spellEnd"/>
-      <w:r>
-        <w:t>-textuais são aqueles que contem os dados de identificação: título, autoria, agradecimento, resumo, sumario, índices de figuras</w:t>
+        <w:t>Uma monografia é um instrumento de difusão de conhecimentos direcionado a um público específico e sua estrutura é orientada pela NBR 14724 – Informação e documentação — Trabalhos acadêmicos — Apresentação da Associação Brasileira de Normas Técnicas (ABNT, 2005). As monografias tal como os demais trabalhos científicos e acadêmicos estão estruturados em elementos pré-textuais, textuais e pós-textuais.</w:t>
+      </w:r>
+    </w:p>
+    <w:p>
+      <w:r>
+        <w:t>Os elementos pré-textuais são aqueles que contem os dados de identificação: título, autoria, agradecimento, resumo, sumario, índices de figuras</w:t>
       </w:r>
       <w:r>
         <w:t xml:space="preserve"> e de</w:t>
@@ -3415,15 +3352,7 @@
         <w:t xml:space="preserve">no resumo seja ressaltado </w:t>
       </w:r>
       <w:r>
-        <w:t xml:space="preserve">claramente qual o objetivo, a metodologia, os resultados e as conclusões do trabalho. O resumo deve ser composto de uma </w:t>
-      </w:r>
-      <w:proofErr w:type="spellStart"/>
-      <w:r>
-        <w:t>seqüência</w:t>
-      </w:r>
-      <w:proofErr w:type="spellEnd"/>
-      <w:r>
-        <w:t xml:space="preserve"> de frases concisas, afirmativas sem enumeração de tópicos. Recomenda-se ainda que seja composto por um único parágrafo, com atenção especial para a primeira frase que deve explicitar claramente o tema principal do documento.</w:t>
+        <w:t>claramente qual o objetivo, a metodologia, os resultados e as conclusões do trabalho. O resumo deve ser composto de uma seqüência de frases concisas, afirmativas sem enumeração de tópicos. Recomenda-se ainda que seja composto por um único parágrafo, com atenção especial para a primeira frase que deve explicitar claramente o tema principal do documento.</w:t>
       </w:r>
     </w:p>
     <w:p>
@@ -3617,15 +3546,7 @@
     <w:p>
       <w:r>
         <w:lastRenderedPageBreak/>
-        <w:t xml:space="preserve">Os elementos pós-textuais são compostos de Referências, Glossários, Apêndices e Anexos. Destinam-se a esclarecer ou complementar o texto, sem, contudo, fazer parte deste. As referências devem seguir as normas da NBR 6023 (ABNT, 2002). Na seção desse modelo são apresentados exemplos de formatação de referências em diversas situações: livros, artigos, documentos oficiais. Os apêndices são textos ou documentos elaborados pelo próprio autor que servem para fundamentar, comprovar ou ilustrar o trabalho. Porém, por serem extensos e para não quebrar a </w:t>
-      </w:r>
-      <w:proofErr w:type="spellStart"/>
-      <w:r>
-        <w:t>seqüência</w:t>
-      </w:r>
-      <w:proofErr w:type="spellEnd"/>
-      <w:r>
-        <w:t xml:space="preserve"> lógica de exposição do texto, não foram incluídos no corpo do trabalho. Já os anexos são materiais (textos, documentos, figuras, tab</w:t>
+        <w:t>Os elementos pós-textuais são compostos de Referências, Glossários, Apêndices e Anexos. Destinam-se a esclarecer ou complementar o texto, sem, contudo, fazer parte deste. As referências devem seguir as normas da NBR 6023 (ABNT, 2002). Na seção desse modelo são apresentados exemplos de formatação de referências em diversas situações: livros, artigos, documentos oficiais. Os apêndices são textos ou documentos elaborados pelo próprio autor que servem para fundamentar, comprovar ou ilustrar o trabalho. Porém, por serem extensos e para não quebrar a seqüência lógica de exposição do texto, não foram incluídos no corpo do trabalho. Já os anexos são materiais (textos, documentos, figuras, tab</w:t>
       </w:r>
       <w:r>
         <w:t>elas, formulários</w:t>
@@ -3915,13 +3836,8 @@
         </w:rPr>
         <w:t>, e</w:t>
       </w:r>
-      <w:proofErr w:type="spellStart"/>
-      <w:r>
-        <w:t>xistem</w:t>
-      </w:r>
-      <w:proofErr w:type="spellEnd"/>
-      <w:r>
-        <w:t xml:space="preserve"> vários tipos de teste de software cada um com um propósito específico</w:t>
+      <w:r>
+        <w:t>xistem vários tipos de teste de software cada um com um propósito específico</w:t>
       </w:r>
       <w:r>
         <w:t>, alguns dos principais são:</w:t>
@@ -4134,6 +4050,11 @@
       </w:r>
     </w:p>
     <w:p>
+      <w:r>
+        <w:t>Nos próximos capítulos serão detalhados os principais tipos de teste utilizados neste trabalho.</w:t>
+      </w:r>
+    </w:p>
+    <w:p>
       <w:pPr>
         <w:pStyle w:val="Heading3"/>
       </w:pPr>
@@ -4144,40 +4065,17 @@
       <w:bookmarkEnd w:id="124"/>
     </w:p>
     <w:p>
-      <w:pPr>
-        <w:pStyle w:val="Heading3"/>
-      </w:pPr>
-      <w:bookmarkStart w:id="125" w:name="_Toc169788613"/>
-      <w:r>
-        <w:t>TESTES DE INTEGRAÇÃO</w:t>
-      </w:r>
-      <w:bookmarkEnd w:id="125"/>
-    </w:p>
-    <w:p>
-      <w:pPr>
-        <w:pStyle w:val="Heading2"/>
-      </w:pPr>
-      <w:bookmarkStart w:id="126" w:name="_Toc169788614"/>
-      <w:r>
-        <w:t>TESTES AUTOMATIZADOS</w:t>
-      </w:r>
-      <w:bookmarkEnd w:id="126"/>
-    </w:p>
-    <w:p>
-      <w:r>
-        <w:t xml:space="preserve">Executar uma bateria de testes manuais a cada iteração do sistema se torna inviável à medida que o </w:t>
-      </w:r>
-      <w:r>
-        <w:t>software</w:t>
-      </w:r>
-      <w:r>
-        <w:t xml:space="preserve"> cresce</w:t>
-      </w:r>
-      <w:r>
-        <w:rPr>
-          <w:noProof/>
-        </w:rPr>
-        <w:t xml:space="preserve"> </w:t>
+      <w:r>
+        <w:t xml:space="preserve">A unidade fundamental de um sistema orientado a objetos é denominada classe, o teste de unidade </w:t>
+      </w:r>
+      <w:r>
+        <w:t xml:space="preserve">de uma classe </w:t>
+      </w:r>
+      <w:r>
+        <w:t xml:space="preserve">tem como objetivo principal verificar se a implementação da classe corresponde ao que foi especificado para </w:t>
+      </w:r>
+      <w:r>
+        <w:t>a mesma</w:t>
       </w:r>
       <w:r>
         <w:rPr>
@@ -4191,102 +4089,328 @@
           <w:noProof/>
           <w:lang w:val="en-US"/>
         </w:rPr>
-        <w:t>(GU</w:t>
+        <w:t>(MCGREGOR, 2001)</w:t>
+      </w:r>
+      <w:r>
+        <w:t>.</w:t>
+      </w:r>
+    </w:p>
+    <w:p>
+      <w:r>
+        <w:t xml:space="preserve">Garantindo que todas as classes estão cobertas por testes de unidade, seguindo suas especificações, </w:t>
+      </w:r>
+      <w:r>
+        <w:t>haverá uma grande chance</w:t>
+      </w:r>
+      <w:r>
+        <w:t xml:space="preserve"> de que qualquer problema no sistema desenvolvido foi causado por erros de integração entre as unidades.</w:t>
+      </w:r>
+    </w:p>
+    <w:p>
+      <w:r>
+        <w:t xml:space="preserve">Segundo </w:t>
+      </w:r>
+      <w:r>
+        <w:rPr>
+          <w:noProof/>
+          <w:lang w:val="en-US"/>
+        </w:rPr>
+        <w:t>(MCGREGOR, 2001)</w:t>
+      </w:r>
+      <w:r>
+        <w:rPr>
+          <w:noProof/>
+          <w:lang w:val="en-US"/>
+        </w:rPr>
+        <w:t xml:space="preserve">, o tempo gasto com correção de problemas no sistema </w:t>
+      </w:r>
+      <w:r>
+        <w:rPr>
+          <w:noProof/>
+          <w:lang w:val="en-US"/>
+        </w:rPr>
+        <w:t xml:space="preserve">é reduzido drásticamente, já que as unidade </w:t>
+      </w:r>
+      <w:r>
+        <w:rPr>
+          <w:noProof/>
+          <w:lang w:val="en-US"/>
+        </w:rPr>
+        <w:t>são</w:t>
+      </w:r>
+      <w:r>
+        <w:rPr>
+          <w:noProof/>
+          <w:lang w:val="en-US"/>
+        </w:rPr>
+        <w:t xml:space="preserve"> </w:t>
+      </w:r>
+      <w:r>
+        <w:rPr>
+          <w:noProof/>
+          <w:lang w:val="en-US"/>
+        </w:rPr>
+        <w:t xml:space="preserve">coesas e </w:t>
+      </w:r>
+      <w:r>
+        <w:rPr>
+          <w:noProof/>
+          <w:lang w:val="en-US"/>
+        </w:rPr>
+        <w:t>testadas corretamente</w:t>
+      </w:r>
+      <w:r>
+        <w:rPr>
+          <w:noProof/>
+          <w:lang w:val="en-US"/>
+        </w:rPr>
+        <w:t>.</w:t>
+      </w:r>
+    </w:p>
+    <w:p>
+      <w:pPr>
+        <w:pStyle w:val="Heading3"/>
+      </w:pPr>
+      <w:bookmarkStart w:id="125" w:name="_Toc169788613"/>
+      <w:r>
+        <w:t>TESTES DE INTEGRAÇÃO</w:t>
+      </w:r>
+      <w:bookmarkEnd w:id="125"/>
+    </w:p>
+    <w:p>
+      <w:r>
+        <w:t xml:space="preserve">Um sistema orientado a objetos é composto por um conjunto de objetos que colaboram entre si para atingir um objetivo. O modo com que estes objetos interagem </w:t>
+      </w:r>
+      <w:r>
+        <w:t>entre si determina</w:t>
+      </w:r>
+      <w:r>
+        <w:t xml:space="preserve"> o resultado do sistema</w:t>
+      </w:r>
+      <w:r>
+        <w:rPr>
+          <w:noProof/>
+          <w:lang w:val="en-US"/>
+        </w:rPr>
+        <w:t xml:space="preserve"> </w:t>
+      </w:r>
+      <w:r>
+        <w:rPr>
+          <w:noProof/>
+          <w:lang w:val="en-US"/>
+        </w:rPr>
+        <w:t>(MCGREGOR, 2001)</w:t>
+      </w:r>
+      <w:r>
+        <w:t>.</w:t>
+      </w:r>
+      <w:r>
+        <w:t xml:space="preserve"> </w:t>
+      </w:r>
+    </w:p>
+    <w:p>
+      <w:r>
+        <w:t xml:space="preserve">Um exemplo seria o caso de um sistema em que todas as unidades </w:t>
+      </w:r>
+      <w:r>
+        <w:t xml:space="preserve">tem o comportamento correto quando isoladas, mas quando </w:t>
+      </w:r>
+      <w:r>
+        <w:t>colocadas para interagirem</w:t>
+      </w:r>
+      <w:r>
+        <w:t xml:space="preserve"> entre si o objetivo do sistema não é atingido, ou seja, existe um problema de integração entre as unidades</w:t>
+      </w:r>
+      <w:r>
+        <w:rPr>
+          <w:noProof/>
+          <w:lang w:val="en-US"/>
+        </w:rPr>
+        <w:t xml:space="preserve"> </w:t>
+      </w:r>
+      <w:r>
+        <w:rPr>
+          <w:noProof/>
+          <w:lang w:val="en-US"/>
+        </w:rPr>
+        <w:t>(MCGREGOR, 2001)</w:t>
+      </w:r>
+      <w:r>
+        <w:t>.</w:t>
+      </w:r>
+    </w:p>
+    <w:p>
+      <w:r>
+        <w:t xml:space="preserve">Segundo </w:t>
+      </w:r>
+      <w:r>
+        <w:rPr>
+          <w:noProof/>
+          <w:lang w:val="en-US"/>
+        </w:rPr>
+        <w:t>(MCGREGOR, 2001)</w:t>
+      </w:r>
+      <w:r>
+        <w:t xml:space="preserve"> o</w:t>
+      </w:r>
+      <w:r>
+        <w:t xml:space="preserve"> principal objeto de um teste de integração é garantir que as mensagens enviadas de um objeto para outro sejam executadas de maneira correta. </w:t>
+      </w:r>
+    </w:p>
+    <w:p>
+      <w:r>
+        <w:t>Antes de realizar testes de integração deve-se garantir que as unidades participantes do teste estão cobertas por testes de unidade.</w:t>
+      </w:r>
+    </w:p>
+    <w:p>
+      <w:pPr>
+        <w:pStyle w:val="Heading2"/>
+      </w:pPr>
+      <w:bookmarkStart w:id="126" w:name="_Toc169788614"/>
+      <w:r>
+        <w:lastRenderedPageBreak/>
+        <w:t>TESTES AUTOMATIZADOS</w:t>
+      </w:r>
+      <w:bookmarkEnd w:id="126"/>
+    </w:p>
+    <w:p>
+      <w:r>
+        <w:t xml:space="preserve">Executar uma bateria de testes manuais a cada iteração do sistema se torna inviável à medida que o </w:t>
+      </w:r>
+      <w:r>
+        <w:t>software</w:t>
+      </w:r>
+      <w:r>
+        <w:t xml:space="preserve"> cresce</w:t>
+      </w:r>
+      <w:r>
+        <w:rPr>
+          <w:noProof/>
+        </w:rPr>
+        <w:t xml:space="preserve"> </w:t>
+      </w:r>
+      <w:r>
+        <w:rPr>
+          <w:noProof/>
+          <w:lang w:val="en-US"/>
+        </w:rPr>
+        <w:t xml:space="preserve"> </w:t>
+      </w:r>
+      <w:r>
+        <w:rPr>
+          <w:noProof/>
+          <w:lang w:val="en-US"/>
+        </w:rPr>
+        <w:t>(GUERRA, 2005)</w:t>
+      </w:r>
+      <w:r>
+        <w:t>, com o intuído de contornar este problema surgiu o conceito de automação de testes.</w:t>
+      </w:r>
+    </w:p>
+    <w:p>
+      <w:r>
+        <w:t xml:space="preserve">Automatizar o processo de testes aumenta a confiabilidade do software a ser desenvolvido e garante maior agilidade no ciclo de desenvolvimento, </w:t>
+      </w:r>
+      <w:r>
+        <w:t>já que</w:t>
+      </w:r>
+      <w:r>
+        <w:t xml:space="preserve"> os testes de regressão podem ser </w:t>
+      </w:r>
+      <w:r>
+        <w:t>executados</w:t>
+      </w:r>
+      <w:r>
+        <w:t xml:space="preserve"> a cada iteração do ciclo de desenvolvimento</w:t>
+      </w:r>
+      <w:r>
+        <w:rPr>
+          <w:noProof/>
+        </w:rPr>
+        <w:t xml:space="preserve"> </w:t>
+      </w:r>
+      <w:r>
+        <w:rPr>
+          <w:noProof/>
+          <w:lang w:val="en-US"/>
+        </w:rPr>
+        <w:t xml:space="preserve"> </w:t>
+      </w:r>
+      <w:r>
+        <w:rPr>
+          <w:noProof/>
+          <w:lang w:val="en-US"/>
+        </w:rPr>
+        <w:t>(DUSTIN, 2002)</w:t>
+      </w:r>
+      <w:r>
+        <w:t>.</w:t>
+      </w:r>
+      <w:r>
+        <w:t xml:space="preserve"> </w:t>
+      </w:r>
+    </w:p>
+    <w:p>
+      <w:r>
+        <w:t>Com a execução d</w:t>
+      </w:r>
+      <w:r>
+        <w:t xml:space="preserve">os testes de regressão de maneira automatizada podemos saber rapidamente se </w:t>
+      </w:r>
+      <w:r>
+        <w:t>qualquer uma das modificações efetuadas causou</w:t>
+      </w:r>
+      <w:r>
+        <w:t xml:space="preserve"> algum impacto indesejado</w:t>
+      </w:r>
+      <w:r>
+        <w:t xml:space="preserve"> em outras partes do software</w:t>
+      </w:r>
+      <w:r>
+        <w:rPr>
+          <w:noProof/>
+        </w:rPr>
+        <w:t xml:space="preserve"> </w:t>
+      </w:r>
+      <w:r>
+        <w:rPr>
+          <w:noProof/>
+          <w:lang w:val="en-US"/>
+        </w:rPr>
+        <w:t xml:space="preserve"> </w:t>
+      </w:r>
+      <w:r>
+        <w:rPr>
+          <w:noProof/>
+          <w:lang w:val="en-US"/>
+        </w:rPr>
+        <w:t>(DUSTIN, 2002)</w:t>
+      </w:r>
+      <w:r>
+        <w:t>.</w:t>
+      </w:r>
+      <w:r>
+        <w:tab/>
+      </w:r>
+    </w:p>
+    <w:p>
+      <w:r>
+        <w:t>Recomenda-se que a cada alteração no sistema seja criado um caso teste para cobrir a nova situação criada com a alteração em questão</w:t>
+      </w:r>
+      <w:r>
+        <w:tab/>
+        <w:t xml:space="preserve">, depois de elaborar o caso de teste é necessário adicioná-lo </w:t>
+      </w:r>
+      <w:r>
+        <w:t xml:space="preserve">ao conjunto </w:t>
       </w:r>
       <w:bookmarkStart w:id="127" w:name="_GoBack"/>
       <w:bookmarkEnd w:id="127"/>
       <w:r>
-        <w:rPr>
-          <w:noProof/>
-          <w:lang w:val="en-US"/>
-        </w:rPr>
-        <w:t>ERRA, 2005)</w:t>
-      </w:r>
-      <w:r>
-        <w:t>, com o intuído de contornar este problema surgiu o conceito de automação de testes.</w:t>
-      </w:r>
-    </w:p>
-    <w:p>
-      <w:r>
-        <w:t xml:space="preserve">Automatizar o processo de testes aumenta a confiabilidade do software a ser desenvolvido e garante maior agilidade no ciclo de desenvolvimento, </w:t>
-      </w:r>
-      <w:r>
-        <w:t>já que</w:t>
-      </w:r>
-      <w:r>
-        <w:t xml:space="preserve"> os testes de regressão podem ser </w:t>
-      </w:r>
-      <w:r>
-        <w:t>executados</w:t>
-      </w:r>
-      <w:r>
-        <w:t xml:space="preserve"> a cada iteração do ciclo de desenvolvimento</w:t>
-      </w:r>
-      <w:r>
-        <w:rPr>
-          <w:noProof/>
-        </w:rPr>
-        <w:t xml:space="preserve"> </w:t>
-      </w:r>
-      <w:r>
-        <w:rPr>
-          <w:noProof/>
-          <w:lang w:val="en-US"/>
-        </w:rPr>
-        <w:t xml:space="preserve"> </w:t>
-      </w:r>
-      <w:r>
-        <w:rPr>
-          <w:noProof/>
-          <w:lang w:val="en-US"/>
-        </w:rPr>
-        <w:t>(DUSTIN, 2002)</w:t>
-      </w:r>
-      <w:r>
-        <w:t>.</w:t>
-      </w:r>
-      <w:r>
-        <w:t xml:space="preserve"> </w:t>
-      </w:r>
-    </w:p>
-    <w:p>
-      <w:r>
-        <w:t>Com a execução d</w:t>
-      </w:r>
-      <w:r>
-        <w:t xml:space="preserve">os testes de regressão de maneira automatizada podemos saber rapidamente se </w:t>
-      </w:r>
-      <w:r>
-        <w:t>qualquer uma das modificações efetuadas causou</w:t>
-      </w:r>
-      <w:r>
-        <w:t xml:space="preserve"> algum impacto indesejado</w:t>
-      </w:r>
-      <w:r>
-        <w:t xml:space="preserve"> em outras partes do software</w:t>
-      </w:r>
-      <w:r>
-        <w:rPr>
-          <w:noProof/>
-        </w:rPr>
-        <w:t xml:space="preserve"> </w:t>
-      </w:r>
-      <w:r>
-        <w:rPr>
-          <w:noProof/>
-          <w:lang w:val="en-US"/>
-        </w:rPr>
-        <w:t xml:space="preserve"> </w:t>
-      </w:r>
-      <w:r>
-        <w:rPr>
-          <w:noProof/>
-          <w:lang w:val="en-US"/>
-        </w:rPr>
-        <w:t>(DUSTIN, 2002)</w:t>
-      </w:r>
-      <w:r>
-        <w:t>.</w:t>
+        <w:t>de teste</w:t>
+      </w:r>
+      <w:r>
+        <w:t>s do sistema em desenvolvimento, fazendo com que o conjunto de testes automatizados esteja sempre atualizado.</w:t>
       </w:r>
     </w:p>
     <w:p>
@@ -4480,15 +4604,7 @@
         <w:t xml:space="preserve"> </w:t>
       </w:r>
       <w:r>
-        <w:t>.</w:t>
-      </w:r>
-      <w:proofErr w:type="spellStart"/>
-      <w:r>
-        <w:t>doc</w:t>
-      </w:r>
-      <w:proofErr w:type="spellEnd"/>
-      <w:r>
-        <w:t xml:space="preserve"> e seguir a estrutura, </w:t>
+        <w:t xml:space="preserve">.doc e seguir a estrutura, </w:t>
       </w:r>
       <w:r>
         <w:t xml:space="preserve">selecionando </w:t>
@@ -4596,15 +4712,7 @@
         <w:t xml:space="preserve"> abrir o </w:t>
       </w:r>
       <w:r>
-        <w:t>modelo .</w:t>
-      </w:r>
-      <w:proofErr w:type="spellStart"/>
-      <w:r>
-        <w:t>dot</w:t>
-      </w:r>
-      <w:proofErr w:type="spellEnd"/>
-      <w:r>
-        <w:t xml:space="preserve"> será gerado um novo documento.doc</w:t>
+        <w:t>modelo .dot será gerado um novo documento.doc</w:t>
       </w:r>
       <w:r>
         <w:t>, o sumário</w:t>
@@ -4763,15 +4871,7 @@
         <w:t>Times New Roman</w:t>
       </w:r>
       <w:r>
-        <w:t xml:space="preserve"> tamanho 12 </w:t>
-      </w:r>
-      <w:proofErr w:type="spellStart"/>
-      <w:r>
-        <w:t>pt</w:t>
-      </w:r>
-      <w:proofErr w:type="spellEnd"/>
-      <w:r>
-        <w:t xml:space="preserve"> em todo o documento, espaçamento simples e alinhamento justificado com tabulação de 1,25 na primeira linha do parágrafo. É recomendável que tenha no máximo 50 páginas sem contar os possíveis anexos e apêndices. </w:t>
+        <w:t xml:space="preserve"> tamanho 12 pt em todo o documento, espaçamento simples e alinhamento justificado com tabulação de 1,25 na primeira linha do parágrafo. É recomendável que tenha no máximo 50 páginas sem contar os possíveis anexos e apêndices. </w:t>
       </w:r>
     </w:p>
     <w:p>
@@ -4788,29 +4888,13 @@
         <w:t>a</w:t>
       </w:r>
       <w:r>
-        <w:t xml:space="preserve"> figura deve seguir a numeração da </w:t>
-      </w:r>
-      <w:proofErr w:type="spellStart"/>
-      <w:r>
-        <w:t>seqüência</w:t>
-      </w:r>
-      <w:proofErr w:type="spellEnd"/>
-      <w:r>
-        <w:t xml:space="preserve"> de apresentação da seguinte forma: o primeiro numeral deve corresponder ao cap</w:t>
+        <w:t xml:space="preserve"> figura deve seguir a numeração da seqüência de apresentação da seguinte forma: o primeiro numeral deve corresponder ao cap</w:t>
       </w:r>
       <w:r>
         <w:t>í</w:t>
       </w:r>
       <w:r>
-        <w:t xml:space="preserve">tulo e o segundo para a </w:t>
-      </w:r>
-      <w:proofErr w:type="spellStart"/>
-      <w:r>
-        <w:t>seqüência</w:t>
-      </w:r>
-      <w:proofErr w:type="spellEnd"/>
-      <w:r>
-        <w:t xml:space="preserve"> de apresentação no texto. Sua refer</w:t>
+        <w:t>tulo e o segundo para a seqüência de apresentação no texto. Sua refer</w:t>
       </w:r>
       <w:r>
         <w:t>ê</w:t>
@@ -4845,7 +4929,7 @@
       </w:pPr>
       <w:r>
         <w:lastRenderedPageBreak/>
-        <w:pict w14:anchorId="63A0EB71">
+        <w:pict w14:anchorId="67CDCD73">
           <v:shape id="_x0000_i1027" type="#_x0000_t75" style="width:474.05pt;height:154.7pt">
             <v:imagedata r:id="rId13" o:title="" croptop="2485f" cropbottom="34612f" cropright="1034f"/>
           </v:shape>
@@ -4894,15 +4978,7 @@
     </w:p>
     <w:p>
       <w:r>
-        <w:t xml:space="preserve">As tabelas são elementos demonstrativos de síntese que apresentam informações tratadas estatisticamente. Elas deverão ter numeração </w:t>
-      </w:r>
-      <w:proofErr w:type="spellStart"/>
-      <w:r>
-        <w:t>seqüencial</w:t>
-      </w:r>
-      <w:proofErr w:type="spellEnd"/>
-      <w:r>
-        <w:t xml:space="preserve"> em algarismos arábicos precedidos da palavra Tabela. Os títulos das tabelas deverão ser inseridos na parte superior das mesmas, após hífen que separa o título da respectiva identificação tabular, com letra em tamanho menor do que a utilizada no texto. Não se colocará ponto final nos títulos de tabelas. A Tabela </w:t>
+        <w:t xml:space="preserve">As tabelas são elementos demonstrativos de síntese que apresentam informações tratadas estatisticamente. Elas deverão ter numeração seqüencial em algarismos arábicos precedidos da palavra Tabela. Os títulos das tabelas deverão ser inseridos na parte superior das mesmas, após hífen que separa o título da respectiva identificação tabular, com letra em tamanho menor do que a utilizada no texto. Não se colocará ponto final nos títulos de tabelas. A Tabela </w:t>
       </w:r>
       <w:r>
         <w:t>3</w:t>
@@ -4968,7 +5044,7 @@
               <w:rPr>
                 <w:szCs w:val="24"/>
               </w:rPr>
-              <w:pict w14:anchorId="2F7545A3">
+              <w:pict w14:anchorId="5D4FA53E">
                 <v:shape id="_x0000_i1028" type="#_x0000_t75" style="width:17.8pt;height:17.1pt">
                   <v:imagedata r:id="rId14" o:title="" croptop="14684f" cropright="35109f"/>
                 </v:shape>
@@ -5015,7 +5091,7 @@
                 <w:szCs w:val="24"/>
               </w:rPr>
               <w:lastRenderedPageBreak/>
-              <w:pict w14:anchorId="40FD5428">
+              <w:pict w14:anchorId="53832E03">
                 <v:shape id="_x0000_i1029" type="#_x0000_t75" style="width:17.8pt;height:17.1pt" o:bullet="t">
                   <v:imagedata r:id="rId15" o:title="" croptop="3688f" cropbottom="59991f" cropleft="30474f" cropright="33574f"/>
                 </v:shape>
@@ -5075,7 +5151,7 @@
               <w:rPr>
                 <w:szCs w:val="24"/>
               </w:rPr>
-              <w:pict w14:anchorId="5192697B">
+              <w:pict w14:anchorId="6A8917E8">
                 <v:shape id="_x0000_i1030" type="#_x0000_t75" style="width:17.8pt;height:17.1pt">
                   <v:imagedata r:id="rId16" o:title="" croptop="14684f" cropright="35109f"/>
                 </v:shape>
@@ -5121,7 +5197,7 @@
               <w:rPr>
                 <w:szCs w:val="24"/>
               </w:rPr>
-              <w:pict w14:anchorId="78E5838C">
+              <w:pict w14:anchorId="286711EC">
                 <v:shape id="_x0000_i1031" type="#_x0000_t75" style="width:17.8pt;height:17.1pt" o:bullet="t">
                   <v:imagedata r:id="rId17" o:title="" croptop="3688f" cropbottom="59991f" cropleft="30474f" cropright="33574f"/>
                 </v:shape>
@@ -5201,15 +5277,7 @@
     </w:p>
     <w:p>
       <w:r>
-        <w:t xml:space="preserve">As equações podem ser inseridas através do MICROSOFT EQUATION. A numeração da equação segue o mesmo critério para figuras e tabelas. O primeiro numeral corresponde ao capitulo que está inserida e o segundo numeral corresponde a </w:t>
-      </w:r>
-      <w:proofErr w:type="spellStart"/>
-      <w:r>
-        <w:t>seqüência</w:t>
-      </w:r>
-      <w:proofErr w:type="spellEnd"/>
-      <w:r>
-        <w:t xml:space="preserve"> de ocorrência no texto. Veja exemplo para a eq. 3.1.</w:t>
+        <w:t>As equações podem ser inseridas através do MICROSOFT EQUATION. A numeração da equação segue o mesmo critério para figuras e tabelas. O primeiro numeral corresponde ao capitulo que está inserida e o segundo numeral corresponde a seqüência de ocorrência no texto. Veja exemplo para a eq. 3.1.</w:t>
       </w:r>
     </w:p>
     <w:p>
@@ -5224,11 +5292,11 @@
         <w:rPr>
           <w:position w:val="-32"/>
         </w:rPr>
-        <w:object w:dxaOrig="3560" w:dyaOrig="760" w14:anchorId="17F49955">
+        <w:object w:dxaOrig="3560" w:dyaOrig="760" w14:anchorId="15276121">
           <v:shape id="_x0000_i1032" type="#_x0000_t75" style="width:178.2pt;height:37.8pt" o:ole="" fillcolor="window">
             <v:imagedata r:id="rId18" o:title=""/>
           </v:shape>
-          <o:OLEObject Type="Embed" ProgID="Equation.3" ShapeID="_x0000_i1032" DrawAspect="Content" ObjectID="_1243530923" r:id="rId19">
+          <o:OLEObject Type="Embed" ProgID="Equation.3" ShapeID="_x0000_i1032" DrawAspect="Content" ObjectID="_1243805139" r:id="rId19">
             <o:FieldCodes>\* Upper \* Upper \* Caps</o:FieldCodes>
           </o:OLEObject>
         </w:object>
@@ -5246,23 +5314,7 @@
     <w:p/>
     <w:p>
       <w:r>
-        <w:t xml:space="preserve">A próxima fórmula deve apresentar numeração na </w:t>
-      </w:r>
-      <w:proofErr w:type="spellStart"/>
-      <w:r>
-        <w:t>seqüência</w:t>
-      </w:r>
-      <w:proofErr w:type="spellEnd"/>
-      <w:r>
-        <w:t xml:space="preserve"> com o primeiro numeral correspondendo ao capítulo e o segundo a </w:t>
-      </w:r>
-      <w:proofErr w:type="spellStart"/>
-      <w:r>
-        <w:t>seqüência</w:t>
-      </w:r>
-      <w:proofErr w:type="spellEnd"/>
-      <w:r>
-        <w:t xml:space="preserve"> no texto como pode ser vista na eq. 3.2.</w:t>
+        <w:t>A próxima fórmula deve apresentar numeração na seqüência com o primeiro numeral correspondendo ao capítulo e o segundo a seqüência no texto como pode ser vista na eq. 3.2.</w:t>
       </w:r>
     </w:p>
     <w:p>
@@ -5277,11 +5329,11 @@
         <w:rPr>
           <w:position w:val="-32"/>
         </w:rPr>
-        <w:object w:dxaOrig="2700" w:dyaOrig="760" w14:anchorId="1DAB14F1">
+        <w:object w:dxaOrig="2700" w:dyaOrig="760" w14:anchorId="22C5F306">
           <v:shape id="_x0000_i1033" type="#_x0000_t75" style="width:134.75pt;height:37.8pt" o:ole="" fillcolor="window">
             <v:imagedata r:id="rId20" o:title=""/>
           </v:shape>
-          <o:OLEObject Type="Embed" ProgID="Equation.3" ShapeID="_x0000_i1033" DrawAspect="Content" ObjectID="_1243530924" r:id="rId21">
+          <o:OLEObject Type="Embed" ProgID="Equation.3" ShapeID="_x0000_i1033" DrawAspect="Content" ObjectID="_1243805140" r:id="rId21">
             <o:FieldCodes>\* Upper \* Upper \* Caps</o:FieldCodes>
           </o:OLEObject>
         </w:object>
@@ -5389,29 +5441,13 @@
         <w:t>ê</w:t>
       </w:r>
       <w:r>
-        <w:t xml:space="preserve">ncia. A estilo de formatação disponível para referências bibliográficas é </w:t>
-      </w:r>
-      <w:proofErr w:type="spellStart"/>
-      <w:r>
-        <w:t>RefBib</w:t>
-      </w:r>
-      <w:proofErr w:type="spellEnd"/>
-      <w:r>
-        <w:t>. Deixe uma linha de espaço entre uma refer</w:t>
+        <w:t>ncia. A estilo de formatação disponível para referências bibliográficas é RefBib. Deixe uma linha de espaço entre uma refer</w:t>
       </w:r>
       <w:r>
         <w:t>ê</w:t>
       </w:r>
       <w:r>
-        <w:t xml:space="preserve">ncia e a </w:t>
-      </w:r>
-      <w:proofErr w:type="spellStart"/>
-      <w:r>
-        <w:t>subseqüente</w:t>
-      </w:r>
-      <w:proofErr w:type="spellEnd"/>
-      <w:r>
-        <w:t xml:space="preserve"> para melhor distribuição na p</w:t>
+        <w:t>ncia e a subseqüente para melhor distribuição na p</w:t>
       </w:r>
       <w:r>
         <w:t>á</w:t>
@@ -5879,15 +5915,7 @@
         <w:pStyle w:val="RefBib"/>
       </w:pPr>
       <w:r>
-        <w:t xml:space="preserve">CERVO, Amado </w:t>
-      </w:r>
-      <w:proofErr w:type="spellStart"/>
-      <w:r>
-        <w:t>Luis</w:t>
-      </w:r>
-      <w:proofErr w:type="spellEnd"/>
-      <w:r>
-        <w:t xml:space="preserve">; BERVIAN, Pedro Alcino; SILVA, Roberto. </w:t>
+        <w:t xml:space="preserve">CERVO, Amado Luis; BERVIAN, Pedro Alcino; SILVA, Roberto. </w:t>
       </w:r>
       <w:r>
         <w:rPr>
@@ -5919,15 +5947,7 @@
         <w:t xml:space="preserve">Desenhando: </w:t>
       </w:r>
       <w:r>
-        <w:t xml:space="preserve">um panorama dos sistemas gráficos. Santa Maria: </w:t>
-      </w:r>
-      <w:proofErr w:type="spellStart"/>
-      <w:r>
-        <w:t>Ed.UFSM</w:t>
-      </w:r>
-      <w:proofErr w:type="spellEnd"/>
-      <w:r>
-        <w:t>, 1998.</w:t>
+        <w:t>um panorama dos sistemas gráficos. Santa Maria: Ed.UFSM, 1998.</w:t>
       </w:r>
     </w:p>
     <w:p>
@@ -5947,19 +5967,11 @@
       <w:pPr>
         <w:pStyle w:val="RefBib"/>
       </w:pPr>
-      <w:proofErr w:type="gramStart"/>
       <w:r>
         <w:rPr>
           <w:lang w:val="en-US"/>
         </w:rPr>
-        <w:t>WILLIAMS, J. W. Flow measurement.</w:t>
-      </w:r>
-      <w:proofErr w:type="gramEnd"/>
-      <w:r>
-        <w:rPr>
-          <w:lang w:val="en-US"/>
-        </w:rPr>
-        <w:t xml:space="preserve"> In: ROUSE, H. (org.). </w:t>
+        <w:t xml:space="preserve">WILLIAMS, J. W. Flow measurement. In: ROUSE, H. (org.). </w:t>
       </w:r>
       <w:r>
         <w:rPr>
@@ -5976,15 +5988,7 @@
         <w:t xml:space="preserve">s. </w:t>
       </w:r>
       <w:r>
-        <w:t xml:space="preserve">New York: John </w:t>
-      </w:r>
-      <w:proofErr w:type="spellStart"/>
-      <w:r>
-        <w:t>Wiley</w:t>
-      </w:r>
-      <w:proofErr w:type="spellEnd"/>
-      <w:r>
-        <w:t xml:space="preserve"> &amp; Sons, 1950. p. 229-309.</w:t>
+        <w:t>New York: John Wiley &amp; Sons, 1950. p. 229-309.</w:t>
       </w:r>
     </w:p>
     <w:p>
@@ -6032,89 +6036,25 @@
         <w:rPr>
           <w:lang w:val="en-US"/>
         </w:rPr>
-        <w:t xml:space="preserve"> BELOTO, A. F</w:t>
-      </w:r>
-      <w:proofErr w:type="gramStart"/>
+        <w:t xml:space="preserve"> BELOTO, A. F. ; UETA, A.Y.</w:t>
+      </w:r>
       <w:r>
         <w:rPr>
           <w:lang w:val="en-US"/>
         </w:rPr>
-        <w:t>. ;</w:t>
-      </w:r>
-      <w:proofErr w:type="gramEnd"/>
+        <w:t>,</w:t>
+      </w:r>
       <w:r>
         <w:rPr>
           <w:lang w:val="en-US"/>
         </w:rPr>
-        <w:t xml:space="preserve"> UETA, A.Y.</w:t>
-      </w:r>
-      <w:r>
-        <w:rPr>
-          <w:lang w:val="en-US"/>
-        </w:rPr>
-        <w:t>,</w:t>
-      </w:r>
-      <w:r>
-        <w:rPr>
-          <w:lang w:val="en-US"/>
-        </w:rPr>
-        <w:t xml:space="preserve"> FERREIRA, N. G. </w:t>
-      </w:r>
-      <w:proofErr w:type="gramStart"/>
-      <w:r>
-        <w:rPr>
-          <w:lang w:val="en-US"/>
-        </w:rPr>
-        <w:t xml:space="preserve">An investigation of natural oxidation process on stain-etched </w:t>
-      </w:r>
-      <w:proofErr w:type="spellStart"/>
-      <w:r>
-        <w:rPr>
-          <w:lang w:val="en-US"/>
-        </w:rPr>
-        <w:t>nanoporous</w:t>
-      </w:r>
-      <w:proofErr w:type="spellEnd"/>
-      <w:r>
-        <w:rPr>
-          <w:lang w:val="en-US"/>
-        </w:rPr>
-        <w:t xml:space="preserve"> silicon by micro-Raman spectroscopy.</w:t>
-      </w:r>
-      <w:proofErr w:type="gramEnd"/>
-      <w:r>
-        <w:rPr>
-          <w:lang w:val="en-US"/>
-        </w:rPr>
-        <w:t xml:space="preserve"> </w:t>
-      </w:r>
-      <w:proofErr w:type="spellStart"/>
+        <w:t xml:space="preserve"> FERREIRA, N. G. An investigation of natural oxidation process on stain-etched nanoporous silicon by micro-Raman spectroscopy. </w:t>
+      </w:r>
       <w:r>
         <w:rPr>
           <w:b/>
         </w:rPr>
-        <w:t>Applied</w:t>
-      </w:r>
-      <w:proofErr w:type="spellEnd"/>
-      <w:r>
-        <w:rPr>
-          <w:b/>
-        </w:rPr>
-        <w:t xml:space="preserve"> </w:t>
-      </w:r>
-      <w:proofErr w:type="spellStart"/>
-      <w:r>
-        <w:rPr>
-          <w:b/>
-        </w:rPr>
-        <w:t>Surface</w:t>
-      </w:r>
-      <w:proofErr w:type="spellEnd"/>
-      <w:r>
-        <w:rPr>
-          <w:b/>
-        </w:rPr>
-        <w:t xml:space="preserve"> Science</w:t>
+        <w:t>Applied Surface Science</w:t>
       </w:r>
       <w:r>
         <w:t>, v. 253, p. p. 7065-7068, 2007.</w:t>
@@ -6142,15 +6082,7 @@
         <w:t xml:space="preserve">MIRANDA, R. B. </w:t>
       </w:r>
       <w:r>
-        <w:t xml:space="preserve">Filmes de diamante </w:t>
-      </w:r>
-      <w:proofErr w:type="spellStart"/>
-      <w:r>
-        <w:t>nanocristalino</w:t>
-      </w:r>
-      <w:proofErr w:type="spellEnd"/>
-      <w:r>
-        <w:t xml:space="preserve"> infiltrados em substratos de silício poroso através das técnicas CVD/CVI. 2009. Tese (Doutorado em Engenharia e Tecnologia Espaciais) - Instituto Nacional de Pesquisas Espaciais</w:t>
+        <w:t>Filmes de diamante nanocristalino infiltrados em substratos de silício poroso através das técnicas CVD/CVI. 2009. Tese (Doutorado em Engenharia e Tecnologia Espaciais) - Instituto Nacional de Pesquisas Espaciais</w:t>
       </w:r>
       <w:r>
         <w:t>.</w:t>
@@ -6211,15 +6143,7 @@
         <w:t>,</w:t>
       </w:r>
       <w:r>
-        <w:t xml:space="preserve"> MOTA A.C. Exame de desempenho dos estudantes: uma </w:t>
-      </w:r>
-      <w:proofErr w:type="spellStart"/>
-      <w:r>
-        <w:t>porposta</w:t>
-      </w:r>
-      <w:proofErr w:type="spellEnd"/>
-      <w:r>
-        <w:t xml:space="preserve"> de avaliação na educação em engenharia. In: XXXV CONGRESSO BRASILEIRO DE EDUCAÇÃO EM ENGENHARIA, Curitiba. Anais do XXXV Congresso Brasileiro de Educação em Engenharia, 2007</w:t>
+        <w:t xml:space="preserve"> MOTA A.C. Exame de desempenho dos estudantes: uma porposta de avaliação na educação em engenharia. In: XXXV CONGRESSO BRASILEIRO DE EDUCAÇÃO EM ENGENHARIA, Curitiba. Anais do XXXV Congresso Brasileiro de Educação em Engenharia, 2007</w:t>
       </w:r>
       <w:r>
         <w:t>.</w:t>
@@ -6464,7 +6388,7 @@
       </w:pPr>
       <w:bookmarkStart w:id="288" w:name="_Toc144630257"/>
       <w:r>
-        <w:pict w14:anchorId="474F2AD5">
+        <w:pict w14:anchorId="1F090453">
           <v:shape id="_x0000_i1034" type="#_x0000_t75" style="width:188.2pt;height:101.95pt">
             <v:imagedata r:id="rId23" o:title=""/>
           </v:shape>
@@ -6525,15 +6449,7 @@
         <w:t xml:space="preserve">Fonte </w:t>
       </w:r>
       <w:r>
-        <w:t xml:space="preserve">Adaptada de </w:t>
-      </w:r>
-      <w:proofErr w:type="spellStart"/>
-      <w:r>
-        <w:t>Tourrilhes</w:t>
-      </w:r>
-      <w:proofErr w:type="spellEnd"/>
-      <w:r>
-        <w:t xml:space="preserve"> (2001</w:t>
+        <w:t>Adaptada de Tourrilhes (2001</w:t>
       </w:r>
       <w:r>
         <w:t>)</w:t>
@@ -6551,7 +6467,7 @@
         <w:rPr>
           <w:noProof/>
         </w:rPr>
-        <w:pict w14:anchorId="432AF995">
+        <w:pict w14:anchorId="37F7A125">
           <v:shape id="_x0000_s1055" type="#_x0000_t75" style="position:absolute;left:0;text-align:left;margin-left:0;margin-top:-45pt;width:288.2pt;height:233.2pt;z-index:251657728;mso-position-horizontal:center" o:bordertopcolor="this" o:borderleftcolor="this" o:borderbottomcolor="this" o:borderrightcolor="this" stroked="t" strokeweight=".5pt">
             <v:imagedata r:id="rId24" o:title="figcont"/>
           </v:shape>
@@ -6647,7 +6563,7 @@
           <w:sz w:val="20"/>
           <w:szCs w:val="20"/>
         </w:rPr>
-        <w:pict w14:anchorId="62B5988D">
+        <w:pict w14:anchorId="31EDDCBD">
           <v:shape id="_x0000_i1035" type="#_x0000_t75" style="width:196.05pt;height:109.05pt">
             <v:imagedata r:id="rId25" o:title="figura1"/>
           </v:shape>
@@ -7344,37 +7260,12 @@
                 <w:szCs w:val="18"/>
               </w:rPr>
             </w:pPr>
-            <w:proofErr w:type="spellStart"/>
             <w:r>
               <w:rPr>
                 <w:sz w:val="18"/>
                 <w:szCs w:val="18"/>
               </w:rPr>
-              <w:t>enero</w:t>
-            </w:r>
-            <w:proofErr w:type="spellEnd"/>
-            <w:r>
-              <w:rPr>
-                <w:sz w:val="18"/>
-                <w:szCs w:val="18"/>
-              </w:rPr>
-              <w:t xml:space="preserve"> = </w:t>
-            </w:r>
-            <w:proofErr w:type="spellStart"/>
-            <w:r>
-              <w:rPr>
-                <w:sz w:val="18"/>
-                <w:szCs w:val="18"/>
-              </w:rPr>
-              <w:t>ene</w:t>
-            </w:r>
-            <w:proofErr w:type="spellEnd"/>
-            <w:r>
-              <w:rPr>
-                <w:sz w:val="18"/>
-                <w:szCs w:val="18"/>
-              </w:rPr>
-              <w:t xml:space="preserve"> </w:t>
+              <w:t xml:space="preserve">enero = ene </w:t>
             </w:r>
           </w:p>
           <w:p>
@@ -7384,31 +7275,13 @@
                 <w:szCs w:val="18"/>
               </w:rPr>
             </w:pPr>
-            <w:proofErr w:type="spellStart"/>
             <w:r>
               <w:rPr>
                 <w:sz w:val="18"/>
                 <w:szCs w:val="18"/>
               </w:rPr>
-              <w:t>febrero</w:t>
+              <w:t>febrero = feb</w:t>
             </w:r>
-            <w:proofErr w:type="spellEnd"/>
-            <w:r>
-              <w:rPr>
-                <w:sz w:val="18"/>
-                <w:szCs w:val="18"/>
-              </w:rPr>
-              <w:t xml:space="preserve"> = </w:t>
-            </w:r>
-            <w:proofErr w:type="spellStart"/>
-            <w:r>
-              <w:rPr>
-                <w:sz w:val="18"/>
-                <w:szCs w:val="18"/>
-              </w:rPr>
-              <w:t>feb</w:t>
-            </w:r>
-            <w:proofErr w:type="spellEnd"/>
           </w:p>
           <w:p>
             <w:pPr>
@@ -7417,21 +7290,12 @@
                 <w:szCs w:val="18"/>
               </w:rPr>
             </w:pPr>
-            <w:proofErr w:type="spellStart"/>
             <w:r>
               <w:rPr>
                 <w:sz w:val="18"/>
                 <w:szCs w:val="18"/>
               </w:rPr>
-              <w:t>marzo</w:t>
-            </w:r>
-            <w:proofErr w:type="spellEnd"/>
-            <w:r>
-              <w:rPr>
-                <w:sz w:val="18"/>
-                <w:szCs w:val="18"/>
-              </w:rPr>
-              <w:t xml:space="preserve"> = mar. </w:t>
+              <w:t xml:space="preserve">marzo = mar. </w:t>
             </w:r>
           </w:p>
           <w:p>
@@ -7456,37 +7320,12 @@
                 <w:szCs w:val="18"/>
               </w:rPr>
             </w:pPr>
-            <w:proofErr w:type="spellStart"/>
             <w:r>
               <w:rPr>
                 <w:sz w:val="18"/>
                 <w:szCs w:val="18"/>
               </w:rPr>
-              <w:t>mayo</w:t>
-            </w:r>
-            <w:proofErr w:type="spellEnd"/>
-            <w:r>
-              <w:rPr>
-                <w:sz w:val="18"/>
-                <w:szCs w:val="18"/>
-              </w:rPr>
-              <w:t xml:space="preserve"> = </w:t>
-            </w:r>
-            <w:proofErr w:type="spellStart"/>
-            <w:r>
-              <w:rPr>
-                <w:sz w:val="18"/>
-                <w:szCs w:val="18"/>
-              </w:rPr>
-              <w:t>mayo</w:t>
-            </w:r>
-            <w:proofErr w:type="spellEnd"/>
-            <w:r>
-              <w:rPr>
-                <w:sz w:val="18"/>
-                <w:szCs w:val="18"/>
-              </w:rPr>
-              <w:t xml:space="preserve"> </w:t>
+              <w:t xml:space="preserve">mayo = mayo </w:t>
             </w:r>
           </w:p>
           <w:p>
@@ -7496,21 +7335,12 @@
                 <w:szCs w:val="18"/>
               </w:rPr>
             </w:pPr>
-            <w:proofErr w:type="spellStart"/>
             <w:r>
               <w:rPr>
                 <w:sz w:val="18"/>
                 <w:szCs w:val="18"/>
               </w:rPr>
-              <w:t>junio</w:t>
-            </w:r>
-            <w:proofErr w:type="spellEnd"/>
-            <w:r>
-              <w:rPr>
-                <w:sz w:val="18"/>
-                <w:szCs w:val="18"/>
-              </w:rPr>
-              <w:t xml:space="preserve"> = jun.</w:t>
+              <w:t>junio = jun.</w:t>
             </w:r>
           </w:p>
           <w:p>
@@ -7520,21 +7350,12 @@
                 <w:szCs w:val="18"/>
               </w:rPr>
             </w:pPr>
-            <w:proofErr w:type="spellStart"/>
             <w:r>
               <w:rPr>
                 <w:sz w:val="18"/>
                 <w:szCs w:val="18"/>
               </w:rPr>
-              <w:t>julio</w:t>
-            </w:r>
-            <w:proofErr w:type="spellEnd"/>
-            <w:r>
-              <w:rPr>
-                <w:sz w:val="18"/>
-                <w:szCs w:val="18"/>
-              </w:rPr>
-              <w:t xml:space="preserve"> = jul. </w:t>
+              <w:t xml:space="preserve">julio = jul. </w:t>
             </w:r>
           </w:p>
           <w:p>
@@ -7549,23 +7370,7 @@
                 <w:sz w:val="18"/>
                 <w:szCs w:val="18"/>
               </w:rPr>
-              <w:t xml:space="preserve">agosto = ago. </w:t>
-            </w:r>
-            <w:proofErr w:type="spellStart"/>
-            <w:r>
-              <w:rPr>
-                <w:sz w:val="18"/>
-                <w:szCs w:val="18"/>
-              </w:rPr>
-              <w:t>septiembre</w:t>
-            </w:r>
-            <w:proofErr w:type="spellEnd"/>
-            <w:r>
-              <w:rPr>
-                <w:sz w:val="18"/>
-                <w:szCs w:val="18"/>
-              </w:rPr>
-              <w:t xml:space="preserve"> = sep.</w:t>
+              <w:t>agosto = ago. septiembre = sep.</w:t>
             </w:r>
           </w:p>
           <w:p>
@@ -7576,23 +7381,13 @@
                 <w:lang w:val="fr-FR"/>
               </w:rPr>
             </w:pPr>
-            <w:proofErr w:type="spellStart"/>
             <w:r>
               <w:rPr>
                 <w:sz w:val="18"/>
                 <w:szCs w:val="18"/>
                 <w:lang w:val="fr-FR"/>
               </w:rPr>
-              <w:t>octubre</w:t>
-            </w:r>
-            <w:proofErr w:type="spellEnd"/>
-            <w:r>
-              <w:rPr>
-                <w:sz w:val="18"/>
-                <w:szCs w:val="18"/>
-                <w:lang w:val="fr-FR"/>
-              </w:rPr>
-              <w:t xml:space="preserve"> = oct. </w:t>
+              <w:t xml:space="preserve">octubre = oct. </w:t>
             </w:r>
           </w:p>
           <w:p>
@@ -7604,59 +7399,13 @@
                 <w:lang w:val="fr-FR"/>
               </w:rPr>
             </w:pPr>
-            <w:proofErr w:type="spellStart"/>
             <w:r>
               <w:rPr>
                 <w:sz w:val="18"/>
                 <w:szCs w:val="18"/>
                 <w:lang w:val="fr-FR"/>
               </w:rPr>
-              <w:t>noviembre</w:t>
-            </w:r>
-            <w:proofErr w:type="spellEnd"/>
-            <w:r>
-              <w:rPr>
-                <w:sz w:val="18"/>
-                <w:szCs w:val="18"/>
-                <w:lang w:val="fr-FR"/>
-              </w:rPr>
-              <w:t xml:space="preserve"> =nov. </w:t>
-            </w:r>
-            <w:proofErr w:type="spellStart"/>
-            <w:r>
-              <w:rPr>
-                <w:sz w:val="18"/>
-                <w:szCs w:val="18"/>
-                <w:lang w:val="fr-FR"/>
-              </w:rPr>
-              <w:t>diciembre</w:t>
-            </w:r>
-            <w:proofErr w:type="spellEnd"/>
-            <w:r>
-              <w:rPr>
-                <w:sz w:val="18"/>
-                <w:szCs w:val="18"/>
-                <w:lang w:val="fr-FR"/>
-              </w:rPr>
-              <w:t xml:space="preserve"> = </w:t>
-            </w:r>
-            <w:proofErr w:type="spellStart"/>
-            <w:r>
-              <w:rPr>
-                <w:sz w:val="18"/>
-                <w:szCs w:val="18"/>
-                <w:lang w:val="fr-FR"/>
-              </w:rPr>
-              <w:t>dic</w:t>
-            </w:r>
-            <w:proofErr w:type="spellEnd"/>
-            <w:r>
-              <w:rPr>
-                <w:sz w:val="18"/>
-                <w:szCs w:val="18"/>
-                <w:lang w:val="fr-FR"/>
-              </w:rPr>
-              <w:t>.</w:t>
+              <w:t>noviembre =nov. diciembre = dic.</w:t>
             </w:r>
           </w:p>
         </w:tc>
@@ -7685,21 +7434,12 @@
                 <w:szCs w:val="18"/>
               </w:rPr>
             </w:pPr>
-            <w:proofErr w:type="spellStart"/>
             <w:r>
               <w:rPr>
                 <w:sz w:val="18"/>
                 <w:szCs w:val="18"/>
               </w:rPr>
-              <w:t>gennaio</w:t>
-            </w:r>
-            <w:proofErr w:type="spellEnd"/>
-            <w:r>
-              <w:rPr>
-                <w:sz w:val="18"/>
-                <w:szCs w:val="18"/>
-              </w:rPr>
-              <w:t xml:space="preserve"> = gen.</w:t>
+              <w:t>gennaio = gen.</w:t>
             </w:r>
           </w:p>
           <w:p>
@@ -7709,37 +7449,12 @@
                 <w:szCs w:val="18"/>
               </w:rPr>
             </w:pPr>
-            <w:proofErr w:type="spellStart"/>
             <w:r>
               <w:rPr>
                 <w:sz w:val="18"/>
                 <w:szCs w:val="18"/>
               </w:rPr>
-              <w:t>febbraio</w:t>
-            </w:r>
-            <w:proofErr w:type="spellEnd"/>
-            <w:r>
-              <w:rPr>
-                <w:sz w:val="18"/>
-                <w:szCs w:val="18"/>
-              </w:rPr>
-              <w:t xml:space="preserve"> = </w:t>
-            </w:r>
-            <w:proofErr w:type="spellStart"/>
-            <w:r>
-              <w:rPr>
-                <w:sz w:val="18"/>
-                <w:szCs w:val="18"/>
-              </w:rPr>
-              <w:t>feb</w:t>
-            </w:r>
-            <w:proofErr w:type="spellEnd"/>
-            <w:r>
-              <w:rPr>
-                <w:sz w:val="18"/>
-                <w:szCs w:val="18"/>
-              </w:rPr>
-              <w:t>.</w:t>
+              <w:t>febbraio = feb.</w:t>
             </w:r>
           </w:p>
           <w:p>
@@ -7749,21 +7464,12 @@
                 <w:szCs w:val="18"/>
               </w:rPr>
             </w:pPr>
-            <w:proofErr w:type="spellStart"/>
             <w:r>
               <w:rPr>
                 <w:sz w:val="18"/>
                 <w:szCs w:val="18"/>
               </w:rPr>
-              <w:t>marzo</w:t>
-            </w:r>
-            <w:proofErr w:type="spellEnd"/>
-            <w:r>
-              <w:rPr>
-                <w:sz w:val="18"/>
-                <w:szCs w:val="18"/>
-              </w:rPr>
-              <w:t xml:space="preserve"> = mar. </w:t>
+              <w:t xml:space="preserve">marzo = mar. </w:t>
             </w:r>
           </w:p>
           <w:p>
@@ -7773,37 +7479,12 @@
                 <w:szCs w:val="18"/>
               </w:rPr>
             </w:pPr>
-            <w:proofErr w:type="spellStart"/>
             <w:r>
               <w:rPr>
                 <w:sz w:val="18"/>
                 <w:szCs w:val="18"/>
               </w:rPr>
-              <w:t>aprile</w:t>
-            </w:r>
-            <w:proofErr w:type="spellEnd"/>
-            <w:r>
-              <w:rPr>
-                <w:sz w:val="18"/>
-                <w:szCs w:val="18"/>
-              </w:rPr>
-              <w:t xml:space="preserve"> = </w:t>
-            </w:r>
-            <w:proofErr w:type="spellStart"/>
-            <w:r>
-              <w:rPr>
-                <w:sz w:val="18"/>
-                <w:szCs w:val="18"/>
-              </w:rPr>
-              <w:t>apr</w:t>
-            </w:r>
-            <w:proofErr w:type="spellEnd"/>
-            <w:r>
-              <w:rPr>
-                <w:sz w:val="18"/>
-                <w:szCs w:val="18"/>
-              </w:rPr>
-              <w:t xml:space="preserve">. </w:t>
+              <w:t xml:space="preserve">aprile = apr. </w:t>
             </w:r>
           </w:p>
           <w:p>
@@ -7813,53 +7494,12 @@
                 <w:szCs w:val="18"/>
               </w:rPr>
             </w:pPr>
-            <w:proofErr w:type="spellStart"/>
             <w:r>
               <w:rPr>
                 <w:sz w:val="18"/>
                 <w:szCs w:val="18"/>
               </w:rPr>
-              <w:t>maggio</w:t>
-            </w:r>
-            <w:proofErr w:type="spellEnd"/>
-            <w:r>
-              <w:rPr>
-                <w:sz w:val="18"/>
-                <w:szCs w:val="18"/>
-              </w:rPr>
-              <w:t xml:space="preserve"> = mag. </w:t>
-            </w:r>
-            <w:proofErr w:type="spellStart"/>
-            <w:r>
-              <w:rPr>
-                <w:sz w:val="18"/>
-                <w:szCs w:val="18"/>
-              </w:rPr>
-              <w:t>giugno</w:t>
-            </w:r>
-            <w:proofErr w:type="spellEnd"/>
-            <w:r>
-              <w:rPr>
-                <w:sz w:val="18"/>
-                <w:szCs w:val="18"/>
-              </w:rPr>
-              <w:t xml:space="preserve"> = </w:t>
-            </w:r>
-            <w:proofErr w:type="spellStart"/>
-            <w:r>
-              <w:rPr>
-                <w:sz w:val="18"/>
-                <w:szCs w:val="18"/>
-              </w:rPr>
-              <w:t>giu</w:t>
-            </w:r>
-            <w:proofErr w:type="spellEnd"/>
-            <w:r>
-              <w:rPr>
-                <w:sz w:val="18"/>
-                <w:szCs w:val="18"/>
-              </w:rPr>
-              <w:t xml:space="preserve">. </w:t>
+              <w:t xml:space="preserve">maggio = mag. giugno = giu. </w:t>
             </w:r>
           </w:p>
           <w:p>
@@ -7869,21 +7509,12 @@
                 <w:szCs w:val="18"/>
               </w:rPr>
             </w:pPr>
-            <w:proofErr w:type="spellStart"/>
             <w:r>
               <w:rPr>
                 <w:sz w:val="18"/>
                 <w:szCs w:val="18"/>
               </w:rPr>
-              <w:t>luglio</w:t>
-            </w:r>
-            <w:proofErr w:type="spellEnd"/>
-            <w:r>
-              <w:rPr>
-                <w:sz w:val="18"/>
-                <w:szCs w:val="18"/>
-              </w:rPr>
-              <w:t xml:space="preserve"> = lug. </w:t>
+              <w:t xml:space="preserve">luglio = lug. </w:t>
             </w:r>
           </w:p>
           <w:p>
@@ -7895,159 +7526,13 @@
                 <w:lang w:val="en-US"/>
               </w:rPr>
             </w:pPr>
-            <w:proofErr w:type="spellStart"/>
-            <w:proofErr w:type="gramStart"/>
             <w:r>
               <w:rPr>
                 <w:sz w:val="18"/>
                 <w:szCs w:val="18"/>
                 <w:lang w:val="en-US"/>
               </w:rPr>
-              <w:t>agosto</w:t>
-            </w:r>
-            <w:proofErr w:type="spellEnd"/>
-            <w:proofErr w:type="gramEnd"/>
-            <w:r>
-              <w:rPr>
-                <w:sz w:val="18"/>
-                <w:szCs w:val="18"/>
-                <w:lang w:val="en-US"/>
-              </w:rPr>
-              <w:t xml:space="preserve"> = ago. </w:t>
-            </w:r>
-            <w:proofErr w:type="spellStart"/>
-            <w:proofErr w:type="gramStart"/>
-            <w:r>
-              <w:rPr>
-                <w:sz w:val="18"/>
-                <w:szCs w:val="18"/>
-                <w:lang w:val="en-US"/>
-              </w:rPr>
-              <w:t>settembre</w:t>
-            </w:r>
-            <w:proofErr w:type="spellEnd"/>
-            <w:proofErr w:type="gramEnd"/>
-            <w:r>
-              <w:rPr>
-                <w:sz w:val="18"/>
-                <w:szCs w:val="18"/>
-                <w:lang w:val="en-US"/>
-              </w:rPr>
-              <w:t xml:space="preserve"> = set. </w:t>
-            </w:r>
-            <w:proofErr w:type="spellStart"/>
-            <w:proofErr w:type="gramStart"/>
-            <w:r>
-              <w:rPr>
-                <w:sz w:val="18"/>
-                <w:szCs w:val="18"/>
-                <w:lang w:val="en-US"/>
-              </w:rPr>
-              <w:t>ottobre</w:t>
-            </w:r>
-            <w:proofErr w:type="spellEnd"/>
-            <w:proofErr w:type="gramEnd"/>
-            <w:r>
-              <w:rPr>
-                <w:sz w:val="18"/>
-                <w:szCs w:val="18"/>
-                <w:lang w:val="en-US"/>
-              </w:rPr>
-              <w:t xml:space="preserve"> = </w:t>
-            </w:r>
-            <w:proofErr w:type="spellStart"/>
-            <w:r>
-              <w:rPr>
-                <w:sz w:val="18"/>
-                <w:szCs w:val="18"/>
-                <w:lang w:val="en-US"/>
-              </w:rPr>
-              <w:t>ott</w:t>
-            </w:r>
-            <w:proofErr w:type="spellEnd"/>
-            <w:r>
-              <w:rPr>
-                <w:sz w:val="18"/>
-                <w:szCs w:val="18"/>
-                <w:lang w:val="en-US"/>
-              </w:rPr>
-              <w:t xml:space="preserve">. </w:t>
-            </w:r>
-            <w:proofErr w:type="spellStart"/>
-            <w:proofErr w:type="gramStart"/>
-            <w:r>
-              <w:rPr>
-                <w:sz w:val="18"/>
-                <w:szCs w:val="18"/>
-                <w:lang w:val="en-US"/>
-              </w:rPr>
-              <w:t>novembre</w:t>
-            </w:r>
-            <w:proofErr w:type="spellEnd"/>
-            <w:proofErr w:type="gramEnd"/>
-            <w:r>
-              <w:rPr>
-                <w:sz w:val="18"/>
-                <w:szCs w:val="18"/>
-                <w:lang w:val="en-US"/>
-              </w:rPr>
-              <w:t xml:space="preserve"> = </w:t>
-            </w:r>
-            <w:proofErr w:type="spellStart"/>
-            <w:r>
-              <w:rPr>
-                <w:sz w:val="18"/>
-                <w:szCs w:val="18"/>
-                <w:lang w:val="en-US"/>
-              </w:rPr>
-              <w:t>nov.</w:t>
-            </w:r>
-            <w:proofErr w:type="spellEnd"/>
-            <w:r>
-              <w:rPr>
-                <w:sz w:val="18"/>
-                <w:szCs w:val="18"/>
-                <w:lang w:val="en-US"/>
-              </w:rPr>
-              <w:t xml:space="preserve"> </w:t>
-            </w:r>
-            <w:proofErr w:type="spellStart"/>
-            <w:proofErr w:type="gramStart"/>
-            <w:r>
-              <w:rPr>
-                <w:sz w:val="18"/>
-                <w:szCs w:val="18"/>
-                <w:lang w:val="en-US"/>
-              </w:rPr>
-              <w:t>dicembre</w:t>
-            </w:r>
-            <w:proofErr w:type="spellEnd"/>
-            <w:proofErr w:type="gramEnd"/>
-            <w:r>
-              <w:rPr>
-                <w:sz w:val="18"/>
-                <w:szCs w:val="18"/>
-                <w:lang w:val="en-US"/>
-              </w:rPr>
-              <w:t xml:space="preserve"> = </w:t>
-            </w:r>
-            <w:proofErr w:type="spellStart"/>
-            <w:r>
-              <w:rPr>
-                <w:sz w:val="18"/>
-                <w:szCs w:val="18"/>
-                <w:lang w:val="en-US"/>
-              </w:rPr>
-              <w:t>dic</w:t>
-            </w:r>
-            <w:proofErr w:type="spellEnd"/>
-            <w:r>
-              <w:rPr>
-                <w:sz w:val="18"/>
-                <w:szCs w:val="18"/>
-                <w:lang w:val="en-US"/>
-              </w:rPr>
-              <w:t>.</w:t>
+              <w:t>agosto = ago. settembre = set. ottobre = ott. novembre = nov. dicembre = dic.</w:t>
             </w:r>
           </w:p>
         </w:tc>
@@ -8132,7 +7617,6 @@
                 <w:lang w:val="en-US"/>
               </w:rPr>
             </w:pPr>
-            <w:proofErr w:type="spellStart"/>
             <w:r>
               <w:rPr>
                 <w:b/>
@@ -8142,7 +7626,6 @@
               </w:rPr>
               <w:t>Inglês</w:t>
             </w:r>
-            <w:proofErr w:type="spellEnd"/>
           </w:p>
         </w:tc>
         <w:tc>
@@ -8165,7 +7648,6 @@
                 <w:lang w:val="en-US"/>
               </w:rPr>
             </w:pPr>
-            <w:proofErr w:type="spellStart"/>
             <w:r>
               <w:rPr>
                 <w:b/>
@@ -8175,7 +7657,6 @@
               </w:rPr>
               <w:t>Alemão</w:t>
             </w:r>
-            <w:proofErr w:type="spellEnd"/>
           </w:p>
         </w:tc>
       </w:tr>
@@ -8396,36 +7877,14 @@
                 <w:lang w:val="en-US"/>
               </w:rPr>
             </w:pPr>
-            <w:proofErr w:type="spellStart"/>
-            <w:proofErr w:type="gramStart"/>
             <w:r>
               <w:rPr>
                 <w:sz w:val="18"/>
                 <w:szCs w:val="18"/>
                 <w:lang w:val="en-US"/>
               </w:rPr>
-              <w:t>novembre</w:t>
+              <w:t>novembre = nov.</w:t>
             </w:r>
-            <w:proofErr w:type="spellEnd"/>
-            <w:proofErr w:type="gramEnd"/>
-            <w:r>
-              <w:rPr>
-                <w:sz w:val="18"/>
-                <w:szCs w:val="18"/>
-                <w:lang w:val="en-US"/>
-              </w:rPr>
-              <w:t xml:space="preserve"> = </w:t>
-            </w:r>
-            <w:proofErr w:type="spellStart"/>
-            <w:r>
-              <w:rPr>
-                <w:sz w:val="18"/>
-                <w:szCs w:val="18"/>
-                <w:lang w:val="en-US"/>
-              </w:rPr>
-              <w:t>nov.</w:t>
-            </w:r>
-            <w:proofErr w:type="spellEnd"/>
           </w:p>
           <w:p>
             <w:pPr>
@@ -8437,37 +7896,12 @@
                 <w:szCs w:val="18"/>
               </w:rPr>
             </w:pPr>
-            <w:proofErr w:type="spellStart"/>
             <w:r>
               <w:rPr>
                 <w:sz w:val="18"/>
                 <w:szCs w:val="18"/>
               </w:rPr>
-              <w:t>décembre</w:t>
-            </w:r>
-            <w:proofErr w:type="spellEnd"/>
-            <w:r>
-              <w:rPr>
-                <w:sz w:val="18"/>
-                <w:szCs w:val="18"/>
-              </w:rPr>
-              <w:t xml:space="preserve"> = </w:t>
-            </w:r>
-            <w:proofErr w:type="spellStart"/>
-            <w:r>
-              <w:rPr>
-                <w:sz w:val="18"/>
-                <w:szCs w:val="18"/>
-              </w:rPr>
-              <w:t>déc</w:t>
-            </w:r>
-            <w:proofErr w:type="spellEnd"/>
-            <w:r>
-              <w:rPr>
-                <w:sz w:val="18"/>
-                <w:szCs w:val="18"/>
-              </w:rPr>
-              <w:t>.</w:t>
+              <w:t>décembre = déc.</w:t>
             </w:r>
           </w:p>
           <w:p>
@@ -9150,7 +8584,7 @@
         <w:rStyle w:val="PageNumber"/>
         <w:noProof/>
       </w:rPr>
-      <w:t>23</w:t>
+      <w:t>16</w:t>
     </w:r>
     <w:r>
       <w:rPr>
@@ -9195,7 +8629,7 @@
         <w:rStyle w:val="PageNumber"/>
         <w:noProof/>
       </w:rPr>
-      <w:t>29</w:t>
+      <w:t>31</w:t>
     </w:r>
     <w:r>
       <w:rPr>
@@ -9281,7 +8715,7 @@
         <v:path o:extrusionok="f" gradientshapeok="t" o:connecttype="rect"/>
         <o:lock v:ext="edit" aspectratio="t"/>
       </v:shapetype>
-      <v:shape id="_x0000_i1026" type="#_x0000_t75" style="width:9.25pt;height:9.25pt" o:bullet="t">
+      <v:shape id="_x0000_i1030" type="#_x0000_t75" style="width:9.25pt;height:9.25pt" o:bullet="t">
         <v:imagedata r:id="rId1" o:title="BD15135_"/>
       </v:shape>
     </w:pict>
@@ -12902,7 +12336,7 @@
     <b:Year>2001</b:Year>
     <b:City>Upper Saddle River</b:City>
     <b:Publisher>Addisson Wesley</b:Publisher>
-    <b:RefOrder>4</b:RefOrder>
+    <b:RefOrder>1</b:RefOrder>
   </b:Source>
   <b:Source>
     <b:Tag>Elf02</b:Tag>
@@ -12922,13 +12356,13 @@
     <b:Title>Effective Software Testing: 50 Specific Ways to Improve Your Testing</b:Title>
     <b:Year>2002</b:Year>
     <b:Publisher>Addison Wesley</b:Publisher>
-    <b:RefOrder>1</b:RefOrder>
+    <b:RefOrder>4</b:RefOrder>
   </b:Source>
 </b:Sources>
 </file>
 
 <file path=customXml/itemProps1.xml><?xml version="1.0" encoding="utf-8"?>
-<ds:datastoreItem xmlns:ds="http://schemas.openxmlformats.org/officeDocument/2006/customXml" ds:itemID="{CF3070AC-697C-E640-B36A-6A38BEA00C41}">
+<ds:datastoreItem xmlns:ds="http://schemas.openxmlformats.org/officeDocument/2006/customXml" ds:itemID="{53A8E4D1-1450-874D-B7BC-1805DC0F2037}">
   <ds:schemaRefs>
     <ds:schemaRef ds:uri="http://schemas.openxmlformats.org/officeDocument/2006/bibliography"/>
   </ds:schemaRefs>

</xml_diff>

<commit_message>
Texto sobre a linguagem de programacao ruby
</commit_message>
<xml_diff>
--- a/monografia_JP.docx
+++ b/monografia_JP.docx
@@ -61,7 +61,16 @@
         <w:fldChar w:fldCharType="separate"/>
       </w:r>
       <w:r>
-        <w:pict w14:anchorId="2B689FF9">
+        <w:fldChar w:fldCharType="begin"/>
+      </w:r>
+      <w:r>
+        <w:instrText xml:space="preserve"> INCLUDEPICTURE  "http://www.cdt.br/logo_menor.jpg" \* MERGEFORMATINET </w:instrText>
+      </w:r>
+      <w:r>
+        <w:fldChar w:fldCharType="separate"/>
+      </w:r>
+      <w:r>
+        <w:pict w14:anchorId="3FBFBE71">
           <v:shape id="_x0000_i1026" type="#_x0000_t75" alt="" style="width:52.05pt;height:56.3pt">
             <v:imagedata r:id="rId9" r:href="rId10"/>
           </v:shape>
@@ -85,6 +94,9 @@
       <w:r>
         <w:fldChar w:fldCharType="end"/>
       </w:r>
+      <w:r>
+        <w:fldChar w:fldCharType="end"/>
+      </w:r>
     </w:p>
     <w:p>
       <w:pPr>
@@ -190,7 +202,23 @@
         <w:t xml:space="preserve"> pelo</w:t>
       </w:r>
       <w:r>
-        <w:t xml:space="preserve"> Prof. Edizon Basseto Júnior</w:t>
+        <w:t xml:space="preserve"> Prof. </w:t>
+      </w:r>
+      <w:proofErr w:type="spellStart"/>
+      <w:r>
+        <w:t>Edizon</w:t>
+      </w:r>
+      <w:proofErr w:type="spellEnd"/>
+      <w:r>
+        <w:t xml:space="preserve"> </w:t>
+      </w:r>
+      <w:proofErr w:type="spellStart"/>
+      <w:r>
+        <w:t>Basseto</w:t>
+      </w:r>
+      <w:proofErr w:type="spellEnd"/>
+      <w:r>
+        <w:t xml:space="preserve"> Júnior</w:t>
       </w:r>
       <w:r>
         <w:t>.</w:t>
@@ -392,7 +420,23 @@
         <w:t xml:space="preserve">                                         </w:t>
       </w:r>
       <w:r>
-        <w:t xml:space="preserve">                                                                Edizon Basseto Júnior</w:t>
+        <w:t xml:space="preserve">                                                                </w:t>
+      </w:r>
+      <w:proofErr w:type="spellStart"/>
+      <w:r>
+        <w:t>Edizon</w:t>
+      </w:r>
+      <w:proofErr w:type="spellEnd"/>
+      <w:r>
+        <w:t xml:space="preserve"> </w:t>
+      </w:r>
+      <w:proofErr w:type="spellStart"/>
+      <w:r>
+        <w:t>Basseto</w:t>
+      </w:r>
+      <w:proofErr w:type="spellEnd"/>
+      <w:r>
+        <w:t xml:space="preserve"> Júnior</w:t>
       </w:r>
     </w:p>
     <w:p>
@@ -700,7 +744,15 @@
       <w:bookmarkStart w:id="21" w:name="_Toc143669252"/>
       <w:bookmarkEnd w:id="13"/>
       <w:r>
-        <w:t>O resumo é um texto que sintetiza os aspectos importantes do trabalho ressaltando o objetivo, o método, os resultados e as conclusões do trabalho. Deve ser composto de uma seqüência de frases concisas, afirmativas e não enumeração de tópicos</w:t>
+        <w:t xml:space="preserve">O resumo é um texto que sintetiza os aspectos importantes do trabalho ressaltando o objetivo, o método, os resultados e as conclusões do trabalho. Deve ser composto de uma </w:t>
+      </w:r>
+      <w:proofErr w:type="spellStart"/>
+      <w:r>
+        <w:t>seqüência</w:t>
+      </w:r>
+      <w:proofErr w:type="spellEnd"/>
+      <w:r>
+        <w:t xml:space="preserve"> de frases concisas, afirmativas e não enumeração de tópicos</w:t>
       </w:r>
       <w:r>
         <w:t xml:space="preserve"> formando </w:t>
@@ -781,7 +833,15 @@
         <w:t>Times New Roman</w:t>
       </w:r>
       <w:r>
-        <w:t xml:space="preserve"> tamanho 12 pt em todo o documento</w:t>
+        <w:t xml:space="preserve"> tamanho 12 </w:t>
+      </w:r>
+      <w:proofErr w:type="spellStart"/>
+      <w:r>
+        <w:t>pt</w:t>
+      </w:r>
+      <w:proofErr w:type="spellEnd"/>
+      <w:r>
+        <w:t xml:space="preserve"> em todo o documento</w:t>
       </w:r>
       <w:r>
         <w:t xml:space="preserve">, </w:t>
@@ -952,7 +1012,7 @@
         <w:fldChar w:fldCharType="begin"/>
       </w:r>
       <w:r>
-        <w:instrText xml:space="preserve"> PAGEREF _Toc169788604 \h </w:instrText>
+        <w:instrText xml:space="preserve"> PAGEREF _Toc170123050 \h </w:instrText>
       </w:r>
       <w:r>
         <w:fldChar w:fldCharType="separate"/>
@@ -983,7 +1043,7 @@
         <w:fldChar w:fldCharType="begin"/>
       </w:r>
       <w:r>
-        <w:instrText xml:space="preserve"> PAGEREF _Toc169788605 \h </w:instrText>
+        <w:instrText xml:space="preserve"> PAGEREF _Toc170123051 \h </w:instrText>
       </w:r>
       <w:r>
         <w:fldChar w:fldCharType="separate"/>
@@ -1014,7 +1074,7 @@
         <w:fldChar w:fldCharType="begin"/>
       </w:r>
       <w:r>
-        <w:instrText xml:space="preserve"> PAGEREF _Toc169788606 \h </w:instrText>
+        <w:instrText xml:space="preserve"> PAGEREF _Toc170123052 \h </w:instrText>
       </w:r>
       <w:r>
         <w:fldChar w:fldCharType="separate"/>
@@ -1060,7 +1120,7 @@
         <w:fldChar w:fldCharType="begin"/>
       </w:r>
       <w:r>
-        <w:instrText xml:space="preserve"> PAGEREF _Toc169788607 \h </w:instrText>
+        <w:instrText xml:space="preserve"> PAGEREF _Toc170123053 \h </w:instrText>
       </w:r>
       <w:r>
         <w:fldChar w:fldCharType="separate"/>
@@ -1103,7 +1163,7 @@
         <w:fldChar w:fldCharType="begin"/>
       </w:r>
       <w:r>
-        <w:instrText xml:space="preserve"> PAGEREF _Toc169788608 \h </w:instrText>
+        <w:instrText xml:space="preserve"> PAGEREF _Toc170123054 \h </w:instrText>
       </w:r>
       <w:r>
         <w:fldChar w:fldCharType="separate"/>
@@ -1146,7 +1206,7 @@
         <w:fldChar w:fldCharType="begin"/>
       </w:r>
       <w:r>
-        <w:instrText xml:space="preserve"> PAGEREF _Toc169788609 \h </w:instrText>
+        <w:instrText xml:space="preserve"> PAGEREF _Toc170123055 \h </w:instrText>
       </w:r>
       <w:r>
         <w:fldChar w:fldCharType="separate"/>
@@ -1192,7 +1252,7 @@
         <w:fldChar w:fldCharType="begin"/>
       </w:r>
       <w:r>
-        <w:instrText xml:space="preserve"> PAGEREF _Toc169788610 \h </w:instrText>
+        <w:instrText xml:space="preserve"> PAGEREF _Toc170123056 \h </w:instrText>
       </w:r>
       <w:r>
         <w:fldChar w:fldCharType="separate"/>
@@ -1235,7 +1295,7 @@
         <w:fldChar w:fldCharType="begin"/>
       </w:r>
       <w:r>
-        <w:instrText xml:space="preserve"> PAGEREF _Toc169788611 \h </w:instrText>
+        <w:instrText xml:space="preserve"> PAGEREF _Toc170123057 \h </w:instrText>
       </w:r>
       <w:r>
         <w:fldChar w:fldCharType="separate"/>
@@ -1278,7 +1338,7 @@
         <w:fldChar w:fldCharType="begin"/>
       </w:r>
       <w:r>
-        <w:instrText xml:space="preserve"> PAGEREF _Toc169788612 \h </w:instrText>
+        <w:instrText xml:space="preserve"> PAGEREF _Toc170123058 \h </w:instrText>
       </w:r>
       <w:r>
         <w:fldChar w:fldCharType="separate"/>
@@ -1321,7 +1381,7 @@
         <w:fldChar w:fldCharType="begin"/>
       </w:r>
       <w:r>
-        <w:instrText xml:space="preserve"> PAGEREF _Toc169788613 \h </w:instrText>
+        <w:instrText xml:space="preserve"> PAGEREF _Toc170123059 \h </w:instrText>
       </w:r>
       <w:r>
         <w:fldChar w:fldCharType="separate"/>
@@ -1364,13 +1424,13 @@
         <w:fldChar w:fldCharType="begin"/>
       </w:r>
       <w:r>
-        <w:instrText xml:space="preserve"> PAGEREF _Toc169788614 \h </w:instrText>
+        <w:instrText xml:space="preserve"> PAGEREF _Toc170123060 \h </w:instrText>
       </w:r>
       <w:r>
         <w:fldChar w:fldCharType="separate"/>
       </w:r>
       <w:r>
-        <w:t>15</w:t>
+        <w:t>16</w:t>
       </w:r>
       <w:r>
         <w:fldChar w:fldCharType="end"/>
@@ -1388,6 +1448,9 @@
         </w:rPr>
       </w:pPr>
       <w:r>
+        <w:rPr>
+          <w:lang w:val="en-US"/>
+        </w:rPr>
         <w:t>2.3</w:t>
       </w:r>
       <w:r>
@@ -1407,7 +1470,7 @@
         <w:fldChar w:fldCharType="begin"/>
       </w:r>
       <w:r>
-        <w:instrText xml:space="preserve"> PAGEREF _Toc169788615 \h </w:instrText>
+        <w:instrText xml:space="preserve"> PAGEREF _Toc170123061 \h </w:instrText>
       </w:r>
       <w:r>
         <w:fldChar w:fldCharType="separate"/>
@@ -1450,13 +1513,13 @@
         <w:fldChar w:fldCharType="begin"/>
       </w:r>
       <w:r>
-        <w:instrText xml:space="preserve"> PAGEREF _Toc169788616 \h </w:instrText>
+        <w:instrText xml:space="preserve"> PAGEREF _Toc170123062 \h </w:instrText>
       </w:r>
       <w:r>
         <w:fldChar w:fldCharType="separate"/>
       </w:r>
       <w:r>
-        <w:t>16</w:t>
+        <w:t>18</w:t>
       </w:r>
       <w:r>
         <w:fldChar w:fldCharType="end"/>
@@ -1493,13 +1556,13 @@
         <w:fldChar w:fldCharType="begin"/>
       </w:r>
       <w:r>
-        <w:instrText xml:space="preserve"> PAGEREF _Toc169788617 \h </w:instrText>
+        <w:instrText xml:space="preserve"> PAGEREF _Toc170123063 \h </w:instrText>
       </w:r>
       <w:r>
         <w:fldChar w:fldCharType="separate"/>
       </w:r>
       <w:r>
-        <w:t>16</w:t>
+        <w:t>18</w:t>
       </w:r>
       <w:r>
         <w:fldChar w:fldCharType="end"/>
@@ -1536,13 +1599,13 @@
         <w:fldChar w:fldCharType="begin"/>
       </w:r>
       <w:r>
-        <w:instrText xml:space="preserve"> PAGEREF _Toc169788618 \h </w:instrText>
+        <w:instrText xml:space="preserve"> PAGEREF _Toc170123064 \h </w:instrText>
       </w:r>
       <w:r>
         <w:fldChar w:fldCharType="separate"/>
       </w:r>
       <w:r>
-        <w:t>16</w:t>
+        <w:t>18</w:t>
       </w:r>
       <w:r>
         <w:fldChar w:fldCharType="end"/>
@@ -1579,13 +1642,13 @@
         <w:fldChar w:fldCharType="begin"/>
       </w:r>
       <w:r>
-        <w:instrText xml:space="preserve"> PAGEREF _Toc169788619 \h </w:instrText>
+        <w:instrText xml:space="preserve"> PAGEREF _Toc170123065 \h </w:instrText>
       </w:r>
       <w:r>
         <w:fldChar w:fldCharType="separate"/>
       </w:r>
       <w:r>
-        <w:t>16</w:t>
+        <w:t>18</w:t>
       </w:r>
       <w:r>
         <w:fldChar w:fldCharType="end"/>
@@ -1622,13 +1685,13 @@
         <w:fldChar w:fldCharType="begin"/>
       </w:r>
       <w:r>
-        <w:instrText xml:space="preserve"> PAGEREF _Toc169788620 \h </w:instrText>
+        <w:instrText xml:space="preserve"> PAGEREF _Toc170123066 \h </w:instrText>
       </w:r>
       <w:r>
         <w:fldChar w:fldCharType="separate"/>
       </w:r>
       <w:r>
-        <w:t>16</w:t>
+        <w:t>18</w:t>
       </w:r>
       <w:r>
         <w:fldChar w:fldCharType="end"/>
@@ -1665,13 +1728,13 @@
         <w:fldChar w:fldCharType="begin"/>
       </w:r>
       <w:r>
-        <w:instrText xml:space="preserve"> PAGEREF _Toc169788621 \h </w:instrText>
+        <w:instrText xml:space="preserve"> PAGEREF _Toc170123067 \h </w:instrText>
       </w:r>
       <w:r>
         <w:fldChar w:fldCharType="separate"/>
       </w:r>
       <w:r>
-        <w:t>16</w:t>
+        <w:t>18</w:t>
       </w:r>
       <w:r>
         <w:fldChar w:fldCharType="end"/>
@@ -1708,13 +1771,13 @@
         <w:fldChar w:fldCharType="begin"/>
       </w:r>
       <w:r>
-        <w:instrText xml:space="preserve"> PAGEREF _Toc169788622 \h </w:instrText>
+        <w:instrText xml:space="preserve"> PAGEREF _Toc170123068 \h </w:instrText>
       </w:r>
       <w:r>
         <w:fldChar w:fldCharType="separate"/>
       </w:r>
       <w:r>
-        <w:t>16</w:t>
+        <w:t>18</w:t>
       </w:r>
       <w:r>
         <w:fldChar w:fldCharType="end"/>
@@ -1751,13 +1814,13 @@
         <w:fldChar w:fldCharType="begin"/>
       </w:r>
       <w:r>
-        <w:instrText xml:space="preserve"> PAGEREF _Toc169788623 \h </w:instrText>
+        <w:instrText xml:space="preserve"> PAGEREF _Toc170123069 \h </w:instrText>
       </w:r>
       <w:r>
         <w:fldChar w:fldCharType="separate"/>
       </w:r>
       <w:r>
-        <w:t>16</w:t>
+        <w:t>18</w:t>
       </w:r>
       <w:r>
         <w:fldChar w:fldCharType="end"/>
@@ -1794,13 +1857,13 @@
         <w:fldChar w:fldCharType="begin"/>
       </w:r>
       <w:r>
-        <w:instrText xml:space="preserve"> PAGEREF _Toc169788624 \h </w:instrText>
+        <w:instrText xml:space="preserve"> PAGEREF _Toc170123070 \h </w:instrText>
       </w:r>
       <w:r>
         <w:fldChar w:fldCharType="separate"/>
       </w:r>
       <w:r>
-        <w:t>16</w:t>
+        <w:t>18</w:t>
       </w:r>
       <w:r>
         <w:fldChar w:fldCharType="end"/>
@@ -1837,13 +1900,13 @@
         <w:fldChar w:fldCharType="begin"/>
       </w:r>
       <w:r>
-        <w:instrText xml:space="preserve"> PAGEREF _Toc169788625 \h </w:instrText>
+        <w:instrText xml:space="preserve"> PAGEREF _Toc170123071 \h </w:instrText>
       </w:r>
       <w:r>
         <w:fldChar w:fldCharType="separate"/>
       </w:r>
       <w:r>
-        <w:t>16</w:t>
+        <w:t>18</w:t>
       </w:r>
       <w:r>
         <w:fldChar w:fldCharType="end"/>
@@ -1880,13 +1943,13 @@
         <w:fldChar w:fldCharType="begin"/>
       </w:r>
       <w:r>
-        <w:instrText xml:space="preserve"> PAGEREF _Toc169788626 \h </w:instrText>
+        <w:instrText xml:space="preserve"> PAGEREF _Toc170123072 \h </w:instrText>
       </w:r>
       <w:r>
         <w:fldChar w:fldCharType="separate"/>
       </w:r>
       <w:r>
-        <w:t>16</w:t>
+        <w:t>18</w:t>
       </w:r>
       <w:r>
         <w:fldChar w:fldCharType="end"/>
@@ -1923,13 +1986,13 @@
         <w:fldChar w:fldCharType="begin"/>
       </w:r>
       <w:r>
-        <w:instrText xml:space="preserve"> PAGEREF _Toc169788627 \h </w:instrText>
+        <w:instrText xml:space="preserve"> PAGEREF _Toc170123073 \h </w:instrText>
       </w:r>
       <w:r>
         <w:fldChar w:fldCharType="separate"/>
       </w:r>
       <w:r>
-        <w:t>16</w:t>
+        <w:t>18</w:t>
       </w:r>
       <w:r>
         <w:fldChar w:fldCharType="end"/>
@@ -1969,13 +2032,13 @@
         <w:fldChar w:fldCharType="begin"/>
       </w:r>
       <w:r>
-        <w:instrText xml:space="preserve"> PAGEREF _Toc169788628 \h </w:instrText>
+        <w:instrText xml:space="preserve"> PAGEREF _Toc170123074 \h </w:instrText>
       </w:r>
       <w:r>
         <w:fldChar w:fldCharType="separate"/>
       </w:r>
       <w:r>
-        <w:t>18</w:t>
+        <w:t>20</w:t>
       </w:r>
       <w:r>
         <w:fldChar w:fldCharType="end"/>
@@ -2012,13 +2075,13 @@
         <w:fldChar w:fldCharType="begin"/>
       </w:r>
       <w:r>
-        <w:instrText xml:space="preserve"> PAGEREF _Toc169788629 \h </w:instrText>
+        <w:instrText xml:space="preserve"> PAGEREF _Toc170123075 \h </w:instrText>
       </w:r>
       <w:r>
         <w:fldChar w:fldCharType="separate"/>
       </w:r>
       <w:r>
-        <w:t>18</w:t>
+        <w:t>20</w:t>
       </w:r>
       <w:r>
         <w:fldChar w:fldCharType="end"/>
@@ -2055,13 +2118,13 @@
         <w:fldChar w:fldCharType="begin"/>
       </w:r>
       <w:r>
-        <w:instrText xml:space="preserve"> PAGEREF _Toc169788630 \h </w:instrText>
+        <w:instrText xml:space="preserve"> PAGEREF _Toc170123076 \h </w:instrText>
       </w:r>
       <w:r>
         <w:fldChar w:fldCharType="separate"/>
       </w:r>
       <w:r>
-        <w:t>18</w:t>
+        <w:t>20</w:t>
       </w:r>
       <w:r>
         <w:fldChar w:fldCharType="end"/>
@@ -2099,13 +2162,13 @@
         <w:fldChar w:fldCharType="begin"/>
       </w:r>
       <w:r>
-        <w:instrText xml:space="preserve"> PAGEREF _Toc169788631 \h </w:instrText>
+        <w:instrText xml:space="preserve"> PAGEREF _Toc170123077 \h </w:instrText>
       </w:r>
       <w:r>
         <w:fldChar w:fldCharType="separate"/>
       </w:r>
       <w:r>
-        <w:t>18</w:t>
+        <w:t>20</w:t>
       </w:r>
       <w:r>
         <w:fldChar w:fldCharType="end"/>
@@ -2142,13 +2205,13 @@
         <w:fldChar w:fldCharType="begin"/>
       </w:r>
       <w:r>
-        <w:instrText xml:space="preserve"> PAGEREF _Toc169788632 \h </w:instrText>
+        <w:instrText xml:space="preserve"> PAGEREF _Toc170123078 \h </w:instrText>
       </w:r>
       <w:r>
         <w:fldChar w:fldCharType="separate"/>
       </w:r>
       <w:r>
-        <w:t>18</w:t>
+        <w:t>20</w:t>
       </w:r>
       <w:r>
         <w:fldChar w:fldCharType="end"/>
@@ -2185,13 +2248,13 @@
         <w:fldChar w:fldCharType="begin"/>
       </w:r>
       <w:r>
-        <w:instrText xml:space="preserve"> PAGEREF _Toc169788633 \h </w:instrText>
+        <w:instrText xml:space="preserve"> PAGEREF _Toc170123079 \h </w:instrText>
       </w:r>
       <w:r>
         <w:fldChar w:fldCharType="separate"/>
       </w:r>
       <w:r>
-        <w:t>19</w:t>
+        <w:t>21</w:t>
       </w:r>
       <w:r>
         <w:fldChar w:fldCharType="end"/>
@@ -2228,13 +2291,13 @@
         <w:fldChar w:fldCharType="begin"/>
       </w:r>
       <w:r>
-        <w:instrText xml:space="preserve"> PAGEREF _Toc169788634 \h </w:instrText>
+        <w:instrText xml:space="preserve"> PAGEREF _Toc170123080 \h </w:instrText>
       </w:r>
       <w:r>
         <w:fldChar w:fldCharType="separate"/>
       </w:r>
       <w:r>
-        <w:t>20</w:t>
+        <w:t>22</w:t>
       </w:r>
       <w:r>
         <w:fldChar w:fldCharType="end"/>
@@ -2271,13 +2334,13 @@
         <w:fldChar w:fldCharType="begin"/>
       </w:r>
       <w:r>
-        <w:instrText xml:space="preserve"> PAGEREF _Toc169788635 \h </w:instrText>
+        <w:instrText xml:space="preserve"> PAGEREF _Toc170123081 \h </w:instrText>
       </w:r>
       <w:r>
         <w:fldChar w:fldCharType="separate"/>
       </w:r>
       <w:r>
-        <w:t>21</w:t>
+        <w:t>23</w:t>
       </w:r>
       <w:r>
         <w:fldChar w:fldCharType="end"/>
@@ -2317,13 +2380,13 @@
         <w:fldChar w:fldCharType="begin"/>
       </w:r>
       <w:r>
-        <w:instrText xml:space="preserve"> PAGEREF _Toc169788636 \h </w:instrText>
+        <w:instrText xml:space="preserve"> PAGEREF _Toc170123082 \h </w:instrText>
       </w:r>
       <w:r>
         <w:fldChar w:fldCharType="separate"/>
       </w:r>
       <w:r>
-        <w:t>22</w:t>
+        <w:t>24</w:t>
       </w:r>
       <w:r>
         <w:fldChar w:fldCharType="end"/>
@@ -2363,13 +2426,13 @@
         <w:fldChar w:fldCharType="begin"/>
       </w:r>
       <w:r>
-        <w:instrText xml:space="preserve"> PAGEREF _Toc169788637 \h </w:instrText>
+        <w:instrText xml:space="preserve"> PAGEREF _Toc170123083 \h </w:instrText>
       </w:r>
       <w:r>
         <w:fldChar w:fldCharType="separate"/>
       </w:r>
       <w:r>
-        <w:t>23</w:t>
+        <w:t>25</w:t>
       </w:r>
       <w:r>
         <w:fldChar w:fldCharType="end"/>
@@ -2394,13 +2457,13 @@
         <w:fldChar w:fldCharType="begin"/>
       </w:r>
       <w:r>
-        <w:instrText xml:space="preserve"> PAGEREF _Toc169788638 \h </w:instrText>
+        <w:instrText xml:space="preserve"> PAGEREF _Toc170123084 \h </w:instrText>
       </w:r>
       <w:r>
         <w:fldChar w:fldCharType="separate"/>
       </w:r>
       <w:r>
-        <w:t>27</w:t>
+        <w:t>29</w:t>
       </w:r>
       <w:r>
         <w:fldChar w:fldCharType="end"/>
@@ -2428,13 +2491,13 @@
         <w:fldChar w:fldCharType="begin"/>
       </w:r>
       <w:r>
-        <w:instrText xml:space="preserve"> PAGEREF _Toc169788639 \h </w:instrText>
+        <w:instrText xml:space="preserve"> PAGEREF _Toc170123085 \h </w:instrText>
       </w:r>
       <w:r>
         <w:fldChar w:fldCharType="separate"/>
       </w:r>
       <w:r>
-        <w:t>29</w:t>
+        <w:t>31</w:t>
       </w:r>
       <w:r>
         <w:fldChar w:fldCharType="end"/>
@@ -2527,7 +2590,7 @@
       <w:bookmarkStart w:id="53" w:name="_Toc222801055"/>
       <w:bookmarkStart w:id="54" w:name="_Toc232224844"/>
       <w:bookmarkStart w:id="55" w:name="_Toc232225023"/>
-      <w:bookmarkStart w:id="56" w:name="_Toc169788604"/>
+      <w:bookmarkStart w:id="56" w:name="_Toc170123050"/>
       <w:r>
         <w:lastRenderedPageBreak/>
         <w:t>LI</w:t>
@@ -2936,7 +2999,7 @@
       <w:bookmarkStart w:id="61" w:name="_Toc222801056"/>
       <w:bookmarkStart w:id="62" w:name="_Toc232224845"/>
       <w:bookmarkStart w:id="63" w:name="_Toc232225024"/>
-      <w:bookmarkStart w:id="64" w:name="_Toc169788605"/>
+      <w:bookmarkStart w:id="64" w:name="_Toc170123051"/>
       <w:r>
         <w:lastRenderedPageBreak/>
         <w:t>LISTA DE TABELAS</w:t>
@@ -3129,29 +3192,29 @@
       <w:bookmarkStart w:id="69" w:name="_Toc222801058"/>
       <w:bookmarkStart w:id="70" w:name="_Toc232224847"/>
       <w:bookmarkStart w:id="71" w:name="_Toc232225026"/>
-      <w:bookmarkStart w:id="72" w:name="_Toc169788606"/>
-      <w:bookmarkStart w:id="73" w:name="_Toc144288080"/>
-      <w:bookmarkStart w:id="74" w:name="_Toc144288581"/>
-      <w:bookmarkStart w:id="75" w:name="_Toc144609677"/>
-      <w:bookmarkStart w:id="76" w:name="_Toc144614334"/>
-      <w:bookmarkStart w:id="77" w:name="_Toc144614582"/>
-      <w:bookmarkStart w:id="78" w:name="_Toc144627061"/>
-      <w:bookmarkStart w:id="79" w:name="_Toc144630240"/>
-      <w:bookmarkStart w:id="80" w:name="_Toc144691037"/>
-      <w:bookmarkStart w:id="81" w:name="_Toc144691508"/>
-      <w:bookmarkStart w:id="82" w:name="_Toc144692259"/>
-      <w:bookmarkStart w:id="83" w:name="_Toc144805831"/>
-      <w:bookmarkStart w:id="84" w:name="_Toc144807452"/>
-      <w:bookmarkStart w:id="85" w:name="_Toc149724137"/>
-      <w:bookmarkStart w:id="86" w:name="_Toc149724322"/>
-      <w:bookmarkStart w:id="87" w:name="_Toc150052728"/>
-      <w:bookmarkStart w:id="88" w:name="_Toc150053219"/>
-      <w:bookmarkStart w:id="89" w:name="_Toc150053986"/>
-      <w:bookmarkStart w:id="90" w:name="_Toc150054435"/>
-      <w:bookmarkStart w:id="91" w:name="_Toc150054638"/>
-      <w:bookmarkStart w:id="92" w:name="_Toc150054853"/>
-      <w:bookmarkStart w:id="93" w:name="_Toc151433548"/>
-      <w:bookmarkStart w:id="94" w:name="_Toc151434319"/>
+      <w:bookmarkStart w:id="72" w:name="_Toc144288080"/>
+      <w:bookmarkStart w:id="73" w:name="_Toc144288581"/>
+      <w:bookmarkStart w:id="74" w:name="_Toc144609677"/>
+      <w:bookmarkStart w:id="75" w:name="_Toc144614334"/>
+      <w:bookmarkStart w:id="76" w:name="_Toc144614582"/>
+      <w:bookmarkStart w:id="77" w:name="_Toc144627061"/>
+      <w:bookmarkStart w:id="78" w:name="_Toc144630240"/>
+      <w:bookmarkStart w:id="79" w:name="_Toc144691037"/>
+      <w:bookmarkStart w:id="80" w:name="_Toc144691508"/>
+      <w:bookmarkStart w:id="81" w:name="_Toc144692259"/>
+      <w:bookmarkStart w:id="82" w:name="_Toc144805831"/>
+      <w:bookmarkStart w:id="83" w:name="_Toc144807452"/>
+      <w:bookmarkStart w:id="84" w:name="_Toc149724137"/>
+      <w:bookmarkStart w:id="85" w:name="_Toc149724322"/>
+      <w:bookmarkStart w:id="86" w:name="_Toc150052728"/>
+      <w:bookmarkStart w:id="87" w:name="_Toc150053219"/>
+      <w:bookmarkStart w:id="88" w:name="_Toc150053986"/>
+      <w:bookmarkStart w:id="89" w:name="_Toc150054435"/>
+      <w:bookmarkStart w:id="90" w:name="_Toc150054638"/>
+      <w:bookmarkStart w:id="91" w:name="_Toc150054853"/>
+      <w:bookmarkStart w:id="92" w:name="_Toc151433548"/>
+      <w:bookmarkStart w:id="93" w:name="_Toc151434319"/>
+      <w:bookmarkStart w:id="94" w:name="_Toc170123052"/>
       <w:r>
         <w:lastRenderedPageBreak/>
         <w:t>LISTA DE SÍMBOLOS</w:t>
@@ -3163,7 +3226,7 @@
       <w:bookmarkEnd w:id="69"/>
       <w:bookmarkEnd w:id="70"/>
       <w:bookmarkEnd w:id="71"/>
-      <w:bookmarkEnd w:id="72"/>
+      <w:bookmarkEnd w:id="94"/>
     </w:p>
     <w:p/>
     <w:p>
@@ -3175,8 +3238,13 @@
         <w:t xml:space="preserve">f </w:t>
       </w:r>
       <w:r>
-        <w:t>- Vetor das Forças Aplicadas e Giroscópicas</w:t>
-      </w:r>
+        <w:t xml:space="preserve">- Vetor das Forças Aplicadas e </w:t>
+      </w:r>
+      <w:proofErr w:type="spellStart"/>
+      <w:r>
+        <w:t>Giroscópicas</w:t>
+      </w:r>
+      <w:proofErr w:type="spellEnd"/>
     </w:p>
     <w:p>
       <w:r>
@@ -3190,6 +3258,7 @@
         <w:t>- Energia Cinética</w:t>
       </w:r>
     </w:p>
+    <w:bookmarkEnd w:id="72"/>
     <w:bookmarkEnd w:id="73"/>
     <w:bookmarkEnd w:id="74"/>
     <w:bookmarkEnd w:id="75"/>
@@ -3211,7 +3280,6 @@
     <w:bookmarkEnd w:id="91"/>
     <w:bookmarkEnd w:id="92"/>
     <w:bookmarkEnd w:id="93"/>
-    <w:bookmarkEnd w:id="94"/>
     <w:p>
       <w:pPr>
         <w:ind w:firstLine="0"/>
@@ -3270,7 +3338,7 @@
       <w:bookmarkStart w:id="116" w:name="_Toc222801059"/>
       <w:bookmarkStart w:id="117" w:name="_Toc232224848"/>
       <w:bookmarkStart w:id="118" w:name="_Toc232225027"/>
-      <w:bookmarkStart w:id="119" w:name="_Toc169788607"/>
+      <w:bookmarkStart w:id="119" w:name="_Toc170123053"/>
       <w:r>
         <w:lastRenderedPageBreak/>
         <w:t>INTRODUÇÃO</w:t>
@@ -3318,12 +3386,28 @@
     </w:p>
     <w:p>
       <w:r>
-        <w:t>Uma monografia é um instrumento de difusão de conhecimentos direcionado a um público específico e sua estrutura é orientada pela NBR 14724 – Informação e documentação — Trabalhos acadêmicos — Apresentação da Associação Brasileira de Normas Técnicas (ABNT, 2005). As monografias tal como os demais trabalhos científicos e acadêmicos estão estruturados em elementos pré-textuais, textuais e pós-textuais.</w:t>
-      </w:r>
-    </w:p>
-    <w:p>
-      <w:r>
-        <w:t>Os elementos pré-textuais são aqueles que contem os dados de identificação: título, autoria, agradecimento, resumo, sumario, índices de figuras</w:t>
+        <w:t xml:space="preserve">Uma monografia é um instrumento de difusão de conhecimentos direcionado a um público específico e sua estrutura é orientada pela NBR 14724 – Informação e documentação — Trabalhos acadêmicos — Apresentação da Associação Brasileira de Normas Técnicas (ABNT, 2005). As monografias tal como os demais trabalhos científicos e acadêmicos estão estruturados em elementos </w:t>
+      </w:r>
+      <w:proofErr w:type="spellStart"/>
+      <w:r>
+        <w:t>pré</w:t>
+      </w:r>
+      <w:proofErr w:type="spellEnd"/>
+      <w:r>
+        <w:t>-textuais, textuais e pós-textuais.</w:t>
+      </w:r>
+    </w:p>
+    <w:p>
+      <w:r>
+        <w:t xml:space="preserve">Os elementos </w:t>
+      </w:r>
+      <w:proofErr w:type="spellStart"/>
+      <w:r>
+        <w:t>pré</w:t>
+      </w:r>
+      <w:proofErr w:type="spellEnd"/>
+      <w:r>
+        <w:t>-textuais são aqueles que contem os dados de identificação: título, autoria, agradecimento, resumo, sumario, índices de figuras</w:t>
       </w:r>
       <w:r>
         <w:t xml:space="preserve"> e de</w:t>
@@ -3352,7 +3436,15 @@
         <w:t xml:space="preserve">no resumo seja ressaltado </w:t>
       </w:r>
       <w:r>
-        <w:t>claramente qual o objetivo, a metodologia, os resultados e as conclusões do trabalho. O resumo deve ser composto de uma seqüência de frases concisas, afirmativas sem enumeração de tópicos. Recomenda-se ainda que seja composto por um único parágrafo, com atenção especial para a primeira frase que deve explicitar claramente o tema principal do documento.</w:t>
+        <w:t xml:space="preserve">claramente qual o objetivo, a metodologia, os resultados e as conclusões do trabalho. O resumo deve ser composto de uma </w:t>
+      </w:r>
+      <w:proofErr w:type="spellStart"/>
+      <w:r>
+        <w:t>seqüência</w:t>
+      </w:r>
+      <w:proofErr w:type="spellEnd"/>
+      <w:r>
+        <w:t xml:space="preserve"> de frases concisas, afirmativas sem enumeração de tópicos. Recomenda-se ainda que seja composto por um único parágrafo, com atenção especial para a primeira frase que deve explicitar claramente o tema principal do documento.</w:t>
       </w:r>
     </w:p>
     <w:p>
@@ -3546,7 +3638,15 @@
     <w:p>
       <w:r>
         <w:lastRenderedPageBreak/>
-        <w:t>Os elementos pós-textuais são compostos de Referências, Glossários, Apêndices e Anexos. Destinam-se a esclarecer ou complementar o texto, sem, contudo, fazer parte deste. As referências devem seguir as normas da NBR 6023 (ABNT, 2002). Na seção desse modelo são apresentados exemplos de formatação de referências em diversas situações: livros, artigos, documentos oficiais. Os apêndices são textos ou documentos elaborados pelo próprio autor que servem para fundamentar, comprovar ou ilustrar o trabalho. Porém, por serem extensos e para não quebrar a seqüência lógica de exposição do texto, não foram incluídos no corpo do trabalho. Já os anexos são materiais (textos, documentos, figuras, tab</w:t>
+        <w:t xml:space="preserve">Os elementos pós-textuais são compostos de Referências, Glossários, Apêndices e Anexos. Destinam-se a esclarecer ou complementar o texto, sem, contudo, fazer parte deste. As referências devem seguir as normas da NBR 6023 (ABNT, 2002). Na seção desse modelo são apresentados exemplos de formatação de referências em diversas situações: livros, artigos, documentos oficiais. Os apêndices são textos ou documentos elaborados pelo próprio autor que servem para fundamentar, comprovar ou ilustrar o trabalho. Porém, por serem extensos e para não quebrar a </w:t>
+      </w:r>
+      <w:proofErr w:type="spellStart"/>
+      <w:r>
+        <w:t>seqüência</w:t>
+      </w:r>
+      <w:proofErr w:type="spellEnd"/>
+      <w:r>
+        <w:t xml:space="preserve"> lógica de exposição do texto, não foram incluídos no corpo do trabalho. Já os anexos são materiais (textos, documentos, figuras, tab</w:t>
       </w:r>
       <w:r>
         <w:t>elas, formulários</w:t>
@@ -3562,7 +3662,7 @@
       <w:pPr>
         <w:pStyle w:val="Heading2"/>
       </w:pPr>
-      <w:bookmarkStart w:id="120" w:name="_Toc169788608"/>
+      <w:bookmarkStart w:id="120" w:name="_Toc170123054"/>
       <w:r>
         <w:t>OBJETIVO DO TRABALHO</w:t>
       </w:r>
@@ -3629,7 +3729,7 @@
       <w:pPr>
         <w:pStyle w:val="Heading2"/>
       </w:pPr>
-      <w:bookmarkStart w:id="121" w:name="_Toc169788609"/>
+      <w:bookmarkStart w:id="121" w:name="_Toc170123055"/>
       <w:r>
         <w:t>JUSTIFICATIVA</w:t>
       </w:r>
@@ -3660,7 +3760,7 @@
       <w:pPr>
         <w:pStyle w:val="Heading1"/>
       </w:pPr>
-      <w:bookmarkStart w:id="122" w:name="_Toc169788610"/>
+      <w:bookmarkStart w:id="122" w:name="_Toc170123056"/>
       <w:r>
         <w:lastRenderedPageBreak/>
         <w:t>FUNDAMENTAÇÃO TE</w:t>
@@ -3677,7 +3777,7 @@
       <w:pPr>
         <w:pStyle w:val="Heading2"/>
       </w:pPr>
-      <w:bookmarkStart w:id="123" w:name="_Toc169788611"/>
+      <w:bookmarkStart w:id="123" w:name="_Toc170123057"/>
       <w:r>
         <w:t>TESTES DE SOFTWARE</w:t>
       </w:r>
@@ -4058,7 +4158,7 @@
       <w:pPr>
         <w:pStyle w:val="Heading3"/>
       </w:pPr>
-      <w:bookmarkStart w:id="124" w:name="_Toc169788612"/>
+      <w:bookmarkStart w:id="124" w:name="_Toc170123058"/>
       <w:r>
         <w:t>TESTES DE UNIDADE</w:t>
       </w:r>
@@ -4171,7 +4271,7 @@
       <w:pPr>
         <w:pStyle w:val="Heading3"/>
       </w:pPr>
-      <w:bookmarkStart w:id="125" w:name="_Toc169788613"/>
+      <w:bookmarkStart w:id="125" w:name="_Toc170123059"/>
       <w:r>
         <w:t>TESTES DE INTEGRAÇÃO</w:t>
       </w:r>
@@ -4266,7 +4366,7 @@
       <w:pPr>
         <w:pStyle w:val="Heading2"/>
       </w:pPr>
-      <w:bookmarkStart w:id="126" w:name="_Toc169788614"/>
+      <w:bookmarkStart w:id="126" w:name="_Toc170123060"/>
       <w:r>
         <w:lastRenderedPageBreak/>
         <w:t>TESTES AUTOMATIZADOS</w:t>
@@ -4404,141 +4504,545 @@
       <w:r>
         <w:t xml:space="preserve">ao conjunto </w:t>
       </w:r>
-      <w:bookmarkStart w:id="127" w:name="_GoBack"/>
+      <w:r>
+        <w:t>de teste</w:t>
+      </w:r>
+      <w:r>
+        <w:t>s do sistema em desenvolvimento, fazendo com que o conjunto de testes automatizados esteja sempre atualizado.</w:t>
+      </w:r>
+    </w:p>
+    <w:p>
+      <w:pPr>
+        <w:pStyle w:val="Heading2"/>
+        <w:rPr>
+          <w:noProof/>
+          <w:lang w:val="en-US"/>
+        </w:rPr>
+      </w:pPr>
+      <w:bookmarkStart w:id="127" w:name="_Toc170123061"/>
+      <w:r>
+        <w:t>LINGUAGEM DE PROGRAMAÇÃO RUBY</w:t>
+      </w:r>
       <w:bookmarkEnd w:id="127"/>
-      <w:r>
-        <w:t>de teste</w:t>
-      </w:r>
-      <w:r>
-        <w:t>s do sistema em desenvolvimento, fazendo com que o conjunto de testes automatizados esteja sempre atualizado.</w:t>
-      </w:r>
+    </w:p>
+    <w:p>
+      <w:r>
+        <w:t xml:space="preserve">A linguagem de programação </w:t>
+      </w:r>
+      <w:proofErr w:type="spellStart"/>
+      <w:r>
+        <w:t>R</w:t>
+      </w:r>
+      <w:r>
+        <w:t>uby</w:t>
+      </w:r>
+      <w:proofErr w:type="spellEnd"/>
+      <w:r>
+        <w:t xml:space="preserve"> foi criada por </w:t>
+      </w:r>
+      <w:proofErr w:type="spellStart"/>
+      <w:r>
+        <w:t>Yuki</w:t>
+      </w:r>
+      <w:proofErr w:type="spellEnd"/>
+      <w:r>
+        <w:tab/>
+      </w:r>
+      <w:proofErr w:type="spellStart"/>
+      <w:r>
+        <w:t>hiro</w:t>
+      </w:r>
+      <w:proofErr w:type="spellEnd"/>
+      <w:r>
+        <w:t xml:space="preserve"> Mats</w:t>
+      </w:r>
+      <w:r>
+        <w:t>umoto, no Japão, no ano de 1995, desde então vem se tornando uma linguagem robusta o suficiente para ser utilizada em sistemas de qualquer natureza</w:t>
+      </w:r>
+      <w:r>
+        <w:rPr>
+          <w:noProof/>
+          <w:lang w:val="en-US"/>
+        </w:rPr>
+        <w:t xml:space="preserve"> </w:t>
+      </w:r>
+      <w:r>
+        <w:rPr>
+          <w:noProof/>
+          <w:lang w:val="en-US"/>
+        </w:rPr>
+        <w:t>(MATSUMOTO, 2001)</w:t>
+      </w:r>
+      <w:r>
+        <w:t>.</w:t>
+      </w:r>
+    </w:p>
+    <w:p>
+      <w:proofErr w:type="spellStart"/>
+      <w:r>
+        <w:t>Ruby</w:t>
+      </w:r>
+      <w:proofErr w:type="spellEnd"/>
+      <w:r>
+        <w:t xml:space="preserve"> é uma linguagem de programação totalmente orientada a objetos</w:t>
+      </w:r>
+      <w:r>
+        <w:t xml:space="preserve">, já que tudo em </w:t>
+      </w:r>
+      <w:proofErr w:type="spellStart"/>
+      <w:r>
+        <w:t>Ruby</w:t>
+      </w:r>
+      <w:proofErr w:type="spellEnd"/>
+      <w:r>
+        <w:t xml:space="preserve"> é um objeto, sem exceções.</w:t>
+      </w:r>
+      <w:r>
+        <w:t xml:space="preserve"> </w:t>
+      </w:r>
+    </w:p>
+    <w:p>
+      <w:r>
+        <w:t xml:space="preserve">Muitas linguagens de programação incorporaram aspectos de programação orientada a objetos, mas poucas conseguem ser totalmente orientadas a objetos assim como </w:t>
+      </w:r>
+      <w:proofErr w:type="spellStart"/>
+      <w:r>
+        <w:t>Ruby</w:t>
+      </w:r>
+      <w:proofErr w:type="spellEnd"/>
+      <w:r>
+        <w:rPr>
+          <w:noProof/>
+          <w:lang w:val="en-US"/>
+        </w:rPr>
+        <w:t xml:space="preserve"> </w:t>
+      </w:r>
+      <w:r>
+        <w:rPr>
+          <w:noProof/>
+          <w:lang w:val="en-US"/>
+        </w:rPr>
+        <w:t>(MATSUMOTO, 2001)</w:t>
+      </w:r>
+      <w:r>
+        <w:t xml:space="preserve">. </w:t>
+      </w:r>
+    </w:p>
+    <w:p>
+      <w:r>
+        <w:t>Como exemplo pode-se citar a linguagem de programação Java, ela é classificada como uma linguagem de programação orientada a objetos, mas existem representações de tipos primitivos</w:t>
+      </w:r>
+      <w:r>
+        <w:t xml:space="preserve"> (</w:t>
+      </w:r>
+      <w:proofErr w:type="spellStart"/>
+      <w:r>
+        <w:t>integer</w:t>
+      </w:r>
+      <w:proofErr w:type="spellEnd"/>
+      <w:r>
+        <w:t xml:space="preserve">, </w:t>
+      </w:r>
+      <w:proofErr w:type="spellStart"/>
+      <w:r>
+        <w:t>double</w:t>
+      </w:r>
+      <w:proofErr w:type="spellEnd"/>
+      <w:r>
+        <w:t xml:space="preserve">, byte, char, </w:t>
+      </w:r>
+      <w:proofErr w:type="spellStart"/>
+      <w:r>
+        <w:t>etc</w:t>
+      </w:r>
+      <w:proofErr w:type="spellEnd"/>
+      <w:r>
+        <w:t>)</w:t>
+      </w:r>
+      <w:r>
+        <w:t xml:space="preserve"> em Java, ou seja, esses tipos primitivos não são objetos, sendo assim Java não é uma linguagem totalmente orientada a objetos</w:t>
+      </w:r>
+      <w:r>
+        <w:t xml:space="preserve"> </w:t>
+      </w:r>
+      <w:r>
+        <w:rPr>
+          <w:noProof/>
+          <w:lang w:val="en-US"/>
+        </w:rPr>
+        <w:t xml:space="preserve"> </w:t>
+      </w:r>
+      <w:r>
+        <w:rPr>
+          <w:noProof/>
+          <w:lang w:val="en-US"/>
+        </w:rPr>
+        <w:t>(SIERRA, 2008)</w:t>
+      </w:r>
+      <w:r>
+        <w:t xml:space="preserve">. </w:t>
+      </w:r>
+      <w:r>
+        <w:t xml:space="preserve">Em </w:t>
+      </w:r>
+      <w:proofErr w:type="spellStart"/>
+      <w:r>
+        <w:t>Ruby</w:t>
+      </w:r>
+      <w:proofErr w:type="spellEnd"/>
+      <w:r>
+        <w:t xml:space="preserve"> até os inteiros são objetos da classe </w:t>
+      </w:r>
+      <w:proofErr w:type="spellStart"/>
+      <w:r>
+        <w:t>FixNum</w:t>
+      </w:r>
+      <w:proofErr w:type="spellEnd"/>
+      <w:r>
+        <w:t>.</w:t>
+      </w:r>
+    </w:p>
+    <w:p>
+      <w:r>
+        <w:t xml:space="preserve">Segundo </w:t>
+      </w:r>
+      <w:r>
+        <w:rPr>
+          <w:noProof/>
+          <w:lang w:val="en-US"/>
+        </w:rPr>
+        <w:t>(MATSUMOTO, 2001)</w:t>
+      </w:r>
+      <w:r>
+        <w:t xml:space="preserve">, quando a linguagem </w:t>
+      </w:r>
+      <w:proofErr w:type="spellStart"/>
+      <w:r>
+        <w:t>Ruby</w:t>
+      </w:r>
+      <w:proofErr w:type="spellEnd"/>
+      <w:r>
+        <w:t xml:space="preserve"> foi desenvolvida o principal foco de seu criador era gerar uma linguagem que pudesse aumentar a produtividade </w:t>
+      </w:r>
+      <w:r>
+        <w:lastRenderedPageBreak/>
+        <w:t xml:space="preserve">dos desenvolvedores de forma fácil, com base nessa necessidade do criador da linguagem, </w:t>
+      </w:r>
+      <w:proofErr w:type="spellStart"/>
+      <w:r>
+        <w:t>Ruby</w:t>
+      </w:r>
+      <w:proofErr w:type="spellEnd"/>
+      <w:r>
+        <w:t xml:space="preserve"> adquiriu algumas características, descritas abaixo</w:t>
+      </w:r>
+      <w:r>
+        <w:rPr>
+          <w:noProof/>
+          <w:lang w:val="en-US"/>
+        </w:rPr>
+        <w:t xml:space="preserve"> </w:t>
+      </w:r>
+      <w:r>
+        <w:rPr>
+          <w:noProof/>
+          <w:lang w:val="en-US"/>
+        </w:rPr>
+        <w:t>(MATSUMOTO, 2001)</w:t>
+      </w:r>
+      <w:r>
+        <w:t>:</w:t>
+      </w:r>
+    </w:p>
+    <w:p>
+      <w:pPr>
+        <w:numPr>
+          <w:ilvl w:val="0"/>
+          <w:numId w:val="25"/>
+        </w:numPr>
+      </w:pPr>
+      <w:r>
+        <w:t xml:space="preserve"> </w:t>
+      </w:r>
+      <w:r>
+        <w:t>Programaçã</w:t>
+      </w:r>
+      <w:r>
+        <w:t xml:space="preserve">o Interativa: </w:t>
+      </w:r>
+      <w:proofErr w:type="spellStart"/>
+      <w:r>
+        <w:t>Ruby</w:t>
+      </w:r>
+      <w:proofErr w:type="spellEnd"/>
+      <w:r>
+        <w:t xml:space="preserve"> é uma linguagem de script, ou seja, não é necessário compilar o código. Existe um interpretador para facilitar o desenvolvimento.</w:t>
+      </w:r>
+    </w:p>
+    <w:p>
+      <w:pPr>
+        <w:numPr>
+          <w:ilvl w:val="0"/>
+          <w:numId w:val="25"/>
+        </w:numPr>
+      </w:pPr>
+      <w:r>
+        <w:t xml:space="preserve"> Programação Dinâmica:</w:t>
+      </w:r>
+      <w:r>
+        <w:t xml:space="preserve"> Praticamente tudo que é feito em </w:t>
+      </w:r>
+      <w:proofErr w:type="spellStart"/>
+      <w:r>
+        <w:t>Ruby</w:t>
+      </w:r>
+      <w:proofErr w:type="spellEnd"/>
+      <w:r>
+        <w:t xml:space="preserve"> é feito em tempo de execução. Os tipos das variáveis, expressões, classes e definições de métodos são determinados em tempo de execução. Uma característica interessante é a possibilidade de alteração de suas classes em tempo de execução de maneira totalmente dinâ</w:t>
+      </w:r>
+      <w:r>
+        <w:t>mica, garantindo grande flexibilidade no desenvolvimento.</w:t>
+      </w:r>
+    </w:p>
+    <w:p>
+      <w:pPr>
+        <w:numPr>
+          <w:ilvl w:val="0"/>
+          <w:numId w:val="25"/>
+        </w:numPr>
+      </w:pPr>
+      <w:r>
+        <w:t xml:space="preserve"> Sintaxe Familiar:</w:t>
+      </w:r>
+      <w:r>
+        <w:t xml:space="preserve"> </w:t>
+      </w:r>
+      <w:r>
+        <w:t xml:space="preserve">A sintaxe da linguagem </w:t>
+      </w:r>
+      <w:proofErr w:type="spellStart"/>
+      <w:r>
+        <w:t>Ruby</w:t>
+      </w:r>
+      <w:proofErr w:type="spellEnd"/>
+      <w:r>
+        <w:t xml:space="preserve"> é muito parecida com a sintaxe de linguagens renomadas, como por exemplo, Java, Perl, Python, C/C++,  essa característica ajuda na disseminação da linguagem.</w:t>
+      </w:r>
+    </w:p>
+    <w:p>
+      <w:pPr>
+        <w:numPr>
+          <w:ilvl w:val="0"/>
+          <w:numId w:val="25"/>
+        </w:numPr>
+      </w:pPr>
+      <w:r>
+        <w:t xml:space="preserve"> Bibliotecas de classes:</w:t>
+      </w:r>
+      <w:r>
+        <w:t xml:space="preserve"> </w:t>
+      </w:r>
+      <w:proofErr w:type="spellStart"/>
+      <w:r>
+        <w:t>Ruby</w:t>
+      </w:r>
+      <w:proofErr w:type="spellEnd"/>
+      <w:r>
+        <w:t xml:space="preserve"> possui uma grande quantidade de bibliotecas que</w:t>
+      </w:r>
+      <w:r>
+        <w:t xml:space="preserve"> já vem com a distribuição padrão e</w:t>
+      </w:r>
+      <w:r>
+        <w:t xml:space="preserve"> cobrem um vasto domínio de necessidades, começando pelos tipos básicos (</w:t>
+      </w:r>
+      <w:proofErr w:type="spellStart"/>
+      <w:r>
+        <w:t>strings</w:t>
+      </w:r>
+      <w:proofErr w:type="spellEnd"/>
+      <w:r>
+        <w:t xml:space="preserve">, </w:t>
+      </w:r>
+      <w:proofErr w:type="spellStart"/>
+      <w:r>
+        <w:t>arrays</w:t>
+      </w:r>
+      <w:proofErr w:type="spellEnd"/>
+      <w:r>
+        <w:t xml:space="preserve">, </w:t>
+      </w:r>
+      <w:proofErr w:type="spellStart"/>
+      <w:r>
+        <w:t>hashes</w:t>
+      </w:r>
+      <w:proofErr w:type="spellEnd"/>
+      <w:r>
+        <w:t>) e indo até tópicos mais avançados, como programação para recursos de rede e threads</w:t>
+      </w:r>
+      <w:r>
+        <w:t>. Mesmo possuindo</w:t>
+      </w:r>
+      <w:r>
+        <w:t xml:space="preserve"> uma grande quantidade de bibliotecas nativas, é possível adicionar novas bibliotecas desenvolvidas por terceiros.</w:t>
+      </w:r>
+    </w:p>
+    <w:p>
+      <w:pPr>
+        <w:numPr>
+          <w:ilvl w:val="0"/>
+          <w:numId w:val="25"/>
+        </w:numPr>
+      </w:pPr>
+      <w:r>
+        <w:t xml:space="preserve"> Portabilidade:</w:t>
+      </w:r>
+      <w:r>
+        <w:t xml:space="preserve"> Programas escritos em </w:t>
+      </w:r>
+      <w:proofErr w:type="spellStart"/>
+      <w:r>
+        <w:t>Ruby</w:t>
+      </w:r>
+      <w:proofErr w:type="spellEnd"/>
+      <w:r>
+        <w:t xml:space="preserve"> podem ser rodados em qualquer ambiente computacional que possua um interpretador </w:t>
+      </w:r>
+      <w:proofErr w:type="spellStart"/>
+      <w:r>
+        <w:t>Ruby</w:t>
+      </w:r>
+      <w:proofErr w:type="spellEnd"/>
+      <w:r>
+        <w:t xml:space="preserve">, ou seja, é possível criar programas </w:t>
+      </w:r>
+      <w:proofErr w:type="spellStart"/>
+      <w:r>
+        <w:t>Ruby</w:t>
+      </w:r>
+      <w:proofErr w:type="spellEnd"/>
+      <w:r>
+        <w:t xml:space="preserve"> em um plataforma e migrá-los para outra sem a necessidade de nenhuma modificação.</w:t>
+      </w:r>
+      <w:bookmarkStart w:id="128" w:name="_GoBack"/>
+      <w:bookmarkEnd w:id="128"/>
     </w:p>
     <w:p>
       <w:pPr>
         <w:pStyle w:val="Heading2"/>
       </w:pPr>
-      <w:bookmarkStart w:id="128" w:name="_Toc169788615"/>
+      <w:bookmarkStart w:id="129" w:name="_Toc170123062"/>
       <w:r>
         <w:lastRenderedPageBreak/>
-        <w:t>LINGUAGEM DE PROGRAMAÇÃO RUBY</w:t>
-      </w:r>
-      <w:bookmarkEnd w:id="128"/>
+        <w:t>FRAMEWORK DE DESENVOLVIMENTO RAILS</w:t>
+      </w:r>
+      <w:bookmarkEnd w:id="129"/>
     </w:p>
     <w:p>
       <w:pPr>
         <w:pStyle w:val="Heading2"/>
       </w:pPr>
-      <w:bookmarkStart w:id="129" w:name="_Toc169788616"/>
-      <w:r>
-        <w:t>FRAMEWORK DE DESENVOLVIMENTO RAILS</w:t>
-      </w:r>
-      <w:bookmarkEnd w:id="129"/>
+      <w:bookmarkStart w:id="130" w:name="_Toc170123063"/>
+      <w:r>
+        <w:t>DESENVOLVIMENTO MOBILE</w:t>
+      </w:r>
+      <w:bookmarkEnd w:id="130"/>
+    </w:p>
+    <w:p>
+      <w:pPr>
+        <w:pStyle w:val="Heading3"/>
+      </w:pPr>
+      <w:bookmarkStart w:id="131" w:name="_Toc170123064"/>
+      <w:r>
+        <w:t>J2ME</w:t>
+      </w:r>
+      <w:bookmarkEnd w:id="131"/>
+    </w:p>
+    <w:p>
+      <w:pPr>
+        <w:pStyle w:val="Heading3"/>
+      </w:pPr>
+      <w:bookmarkStart w:id="132" w:name="_Toc170123065"/>
+      <w:r>
+        <w:t>IPHONE</w:t>
+      </w:r>
+      <w:bookmarkEnd w:id="132"/>
+    </w:p>
+    <w:p>
+      <w:pPr>
+        <w:pStyle w:val="Heading3"/>
+      </w:pPr>
+      <w:bookmarkStart w:id="133" w:name="_Toc170123066"/>
+      <w:r>
+        <w:t>ANDROID</w:t>
+      </w:r>
+      <w:bookmarkEnd w:id="133"/>
     </w:p>
     <w:p>
       <w:pPr>
         <w:pStyle w:val="Heading2"/>
       </w:pPr>
-      <w:bookmarkStart w:id="130" w:name="_Toc169788617"/>
-      <w:r>
-        <w:t>DESENVOLVIMENTO MOBILE</w:t>
-      </w:r>
-      <w:bookmarkEnd w:id="130"/>
+      <w:bookmarkStart w:id="134" w:name="_Toc170123067"/>
+      <w:r>
+        <w:t>REST</w:t>
+      </w:r>
+      <w:bookmarkEnd w:id="134"/>
+    </w:p>
+    <w:p>
+      <w:pPr>
+        <w:pStyle w:val="Heading2"/>
+      </w:pPr>
+      <w:bookmarkStart w:id="135" w:name="_Toc170123068"/>
+      <w:r>
+        <w:t>METODOLOGIAS DE DESENVOLVIMENTO DE SOFTWARE</w:t>
+      </w:r>
+      <w:bookmarkEnd w:id="135"/>
     </w:p>
     <w:p>
       <w:pPr>
         <w:pStyle w:val="Heading3"/>
       </w:pPr>
-      <w:bookmarkStart w:id="131" w:name="_Toc169788618"/>
-      <w:r>
-        <w:t>J2ME</w:t>
-      </w:r>
-      <w:bookmarkEnd w:id="131"/>
+      <w:bookmarkStart w:id="136" w:name="_Toc170123069"/>
+      <w:r>
+        <w:t>METODOLOGIA EM CASCATA</w:t>
+      </w:r>
+      <w:bookmarkEnd w:id="136"/>
     </w:p>
     <w:p>
       <w:pPr>
         <w:pStyle w:val="Heading3"/>
       </w:pPr>
-      <w:bookmarkStart w:id="132" w:name="_Toc169788619"/>
-      <w:r>
-        <w:t>IPHONE</w:t>
-      </w:r>
-      <w:bookmarkEnd w:id="132"/>
+      <w:bookmarkStart w:id="137" w:name="_Toc170123070"/>
+      <w:r>
+        <w:t>RUP</w:t>
+      </w:r>
+      <w:bookmarkEnd w:id="137"/>
     </w:p>
     <w:p>
       <w:pPr>
         <w:pStyle w:val="Heading3"/>
       </w:pPr>
-      <w:bookmarkStart w:id="133" w:name="_Toc169788620"/>
-      <w:r>
-        <w:t>ANDROID</w:t>
-      </w:r>
-      <w:bookmarkEnd w:id="133"/>
-    </w:p>
-    <w:p>
-      <w:pPr>
-        <w:pStyle w:val="Heading2"/>
-      </w:pPr>
-      <w:bookmarkStart w:id="134" w:name="_Toc169788621"/>
-      <w:r>
-        <w:t>REST</w:t>
-      </w:r>
-      <w:bookmarkEnd w:id="134"/>
-    </w:p>
-    <w:p>
-      <w:pPr>
-        <w:pStyle w:val="Heading2"/>
-      </w:pPr>
-      <w:bookmarkStart w:id="135" w:name="_Toc169788622"/>
-      <w:r>
-        <w:t>METODOLOGIAS DE DESENVOLVIMENTO DE SOFTWARE</w:t>
-      </w:r>
-      <w:bookmarkEnd w:id="135"/>
+      <w:bookmarkStart w:id="138" w:name="_Toc170123071"/>
+      <w:r>
+        <w:t>XP</w:t>
+      </w:r>
+      <w:bookmarkEnd w:id="138"/>
     </w:p>
     <w:p>
       <w:pPr>
         <w:pStyle w:val="Heading3"/>
       </w:pPr>
-      <w:bookmarkStart w:id="136" w:name="_Toc169788623"/>
-      <w:r>
-        <w:t>METODOLOGIA EM CASCATA</w:t>
-      </w:r>
-      <w:bookmarkEnd w:id="136"/>
+      <w:bookmarkStart w:id="139" w:name="_Toc170123072"/>
+      <w:r>
+        <w:t>LEAN</w:t>
+      </w:r>
+      <w:bookmarkEnd w:id="139"/>
     </w:p>
     <w:p>
       <w:pPr>
         <w:pStyle w:val="Heading3"/>
       </w:pPr>
-      <w:bookmarkStart w:id="137" w:name="_Toc169788624"/>
-      <w:r>
-        <w:t>RUP</w:t>
-      </w:r>
-      <w:bookmarkEnd w:id="137"/>
-    </w:p>
-    <w:p>
-      <w:pPr>
-        <w:pStyle w:val="Heading3"/>
-      </w:pPr>
-      <w:bookmarkStart w:id="138" w:name="_Toc169788625"/>
-      <w:r>
-        <w:t>XP</w:t>
-      </w:r>
-      <w:bookmarkEnd w:id="138"/>
-    </w:p>
-    <w:p>
-      <w:pPr>
-        <w:pStyle w:val="Heading3"/>
-      </w:pPr>
-      <w:bookmarkStart w:id="139" w:name="_Toc169788626"/>
-      <w:r>
-        <w:t>LEAN</w:t>
-      </w:r>
-      <w:bookmarkEnd w:id="139"/>
-    </w:p>
-    <w:p>
-      <w:pPr>
-        <w:pStyle w:val="Heading3"/>
-      </w:pPr>
-      <w:bookmarkStart w:id="140" w:name="_Toc169788627"/>
+      <w:bookmarkStart w:id="140" w:name="_Toc170123073"/>
       <w:r>
         <w:t>TDD</w:t>
       </w:r>
@@ -4604,7 +5108,15 @@
         <w:t xml:space="preserve"> </w:t>
       </w:r>
       <w:r>
-        <w:t xml:space="preserve">.doc e seguir a estrutura, </w:t>
+        <w:t>.</w:t>
+      </w:r>
+      <w:proofErr w:type="spellStart"/>
+      <w:r>
+        <w:t>doc</w:t>
+      </w:r>
+      <w:proofErr w:type="spellEnd"/>
+      <w:r>
+        <w:t xml:space="preserve"> e seguir a estrutura, </w:t>
       </w:r>
       <w:r>
         <w:t xml:space="preserve">selecionando </w:t>
@@ -4637,7 +5149,6 @@
         <w:ind w:left="1080"/>
       </w:pPr>
       <w:r>
-        <w:lastRenderedPageBreak/>
         <w:t>O</w:t>
       </w:r>
       <w:r>
@@ -4657,6 +5168,7 @@
         <w:ind w:left="1080"/>
       </w:pPr>
       <w:r>
+        <w:lastRenderedPageBreak/>
         <w:t>Ao</w:t>
       </w:r>
       <w:r>
@@ -4712,7 +5224,15 @@
         <w:t xml:space="preserve"> abrir o </w:t>
       </w:r>
       <w:r>
-        <w:t>modelo .dot será gerado um novo documento.doc</w:t>
+        <w:t>modelo .</w:t>
+      </w:r>
+      <w:proofErr w:type="spellStart"/>
+      <w:r>
+        <w:t>dot</w:t>
+      </w:r>
+      <w:proofErr w:type="spellEnd"/>
+      <w:r>
+        <w:t xml:space="preserve"> será gerado um novo documento.doc</w:t>
       </w:r>
       <w:r>
         <w:t>, o sumário</w:t>
@@ -4772,7 +5292,7 @@
       <w:pPr>
         <w:pStyle w:val="Heading1"/>
       </w:pPr>
-      <w:bookmarkStart w:id="144" w:name="_Toc169788628"/>
+      <w:bookmarkStart w:id="144" w:name="_Toc170123074"/>
       <w:r>
         <w:lastRenderedPageBreak/>
         <w:t>METODOLOGIA</w:t>
@@ -4806,7 +5326,7 @@
       <w:pPr>
         <w:pStyle w:val="Heading2"/>
       </w:pPr>
-      <w:bookmarkStart w:id="145" w:name="_Toc169788629"/>
+      <w:bookmarkStart w:id="145" w:name="_Toc170123075"/>
       <w:r>
         <w:t>ESCOLHA DAS TECNOLOGIAS</w:t>
       </w:r>
@@ -4816,7 +5336,7 @@
       <w:pPr>
         <w:pStyle w:val="Heading3"/>
       </w:pPr>
-      <w:bookmarkStart w:id="146" w:name="_Toc169788630"/>
+      <w:bookmarkStart w:id="146" w:name="_Toc170123076"/>
       <w:r>
         <w:t>FERRAMENTAS PARA AUTOMATIZAÇÃO DE TESTES COM RAILS</w:t>
       </w:r>
@@ -4826,7 +5346,7 @@
       <w:pPr>
         <w:pStyle w:val="Heading3"/>
       </w:pPr>
-      <w:bookmarkStart w:id="147" w:name="_Toc169788631"/>
+      <w:bookmarkStart w:id="147" w:name="_Toc170123077"/>
       <w:r>
         <w:t>FERRAMENTAS PARA AUTOMATIZAÇÃO DE TESTES NO ANDROID</w:t>
       </w:r>
@@ -4836,7 +5356,7 @@
       <w:pPr>
         <w:pStyle w:val="Heading3"/>
       </w:pPr>
-      <w:bookmarkStart w:id="148" w:name="_Toc169788632"/>
+      <w:bookmarkStart w:id="148" w:name="_Toc170123078"/>
       <w:r>
         <w:t>FORMATAÇÃO DA P</w:t>
       </w:r>
@@ -4871,7 +5391,15 @@
         <w:t>Times New Roman</w:t>
       </w:r>
       <w:r>
-        <w:t xml:space="preserve"> tamanho 12 pt em todo o documento, espaçamento simples e alinhamento justificado com tabulação de 1,25 na primeira linha do parágrafo. É recomendável que tenha no máximo 50 páginas sem contar os possíveis anexos e apêndices. </w:t>
+        <w:t xml:space="preserve"> tamanho 12 </w:t>
+      </w:r>
+      <w:proofErr w:type="spellStart"/>
+      <w:r>
+        <w:t>pt</w:t>
+      </w:r>
+      <w:proofErr w:type="spellEnd"/>
+      <w:r>
+        <w:t xml:space="preserve"> em todo o documento, espaçamento simples e alinhamento justificado com tabulação de 1,25 na primeira linha do parágrafo. É recomendável que tenha no máximo 50 páginas sem contar os possíveis anexos e apêndices. </w:t>
       </w:r>
     </w:p>
     <w:p>
@@ -4888,13 +5416,29 @@
         <w:t>a</w:t>
       </w:r>
       <w:r>
-        <w:t xml:space="preserve"> figura deve seguir a numeração da seqüência de apresentação da seguinte forma: o primeiro numeral deve corresponder ao cap</w:t>
+        <w:t xml:space="preserve"> figura deve seguir a numeração da </w:t>
+      </w:r>
+      <w:proofErr w:type="spellStart"/>
+      <w:r>
+        <w:t>seqüência</w:t>
+      </w:r>
+      <w:proofErr w:type="spellEnd"/>
+      <w:r>
+        <w:t xml:space="preserve"> de apresentação da seguinte forma: o primeiro numeral deve corresponder ao cap</w:t>
       </w:r>
       <w:r>
         <w:t>í</w:t>
       </w:r>
       <w:r>
-        <w:t>tulo e o segundo para a seqüência de apresentação no texto. Sua refer</w:t>
+        <w:t xml:space="preserve">tulo e o segundo para a </w:t>
+      </w:r>
+      <w:proofErr w:type="spellStart"/>
+      <w:r>
+        <w:t>seqüência</w:t>
+      </w:r>
+      <w:proofErr w:type="spellEnd"/>
+      <w:r>
+        <w:t xml:space="preserve"> de apresentação no texto. Sua refer</w:t>
       </w:r>
       <w:r>
         <w:t>ê</w:t>
@@ -4929,7 +5473,7 @@
       </w:pPr>
       <w:r>
         <w:lastRenderedPageBreak/>
-        <w:pict w14:anchorId="67CDCD73">
+        <w:pict w14:anchorId="39F9BFD4">
           <v:shape id="_x0000_i1027" type="#_x0000_t75" style="width:474.05pt;height:154.7pt">
             <v:imagedata r:id="rId13" o:title="" croptop="2485f" cropbottom="34612f" cropright="1034f"/>
           </v:shape>
@@ -4956,7 +5500,7 @@
       <w:pPr>
         <w:pStyle w:val="Heading3"/>
       </w:pPr>
-      <w:bookmarkStart w:id="150" w:name="_Toc169788633"/>
+      <w:bookmarkStart w:id="150" w:name="_Toc170123079"/>
       <w:r>
         <w:t>FIGURAS E TABELAS</w:t>
       </w:r>
@@ -4978,7 +5522,15 @@
     </w:p>
     <w:p>
       <w:r>
-        <w:t xml:space="preserve">As tabelas são elementos demonstrativos de síntese que apresentam informações tratadas estatisticamente. Elas deverão ter numeração seqüencial em algarismos arábicos precedidos da palavra Tabela. Os títulos das tabelas deverão ser inseridos na parte superior das mesmas, após hífen que separa o título da respectiva identificação tabular, com letra em tamanho menor do que a utilizada no texto. Não se colocará ponto final nos títulos de tabelas. A Tabela </w:t>
+        <w:t xml:space="preserve">As tabelas são elementos demonstrativos de síntese que apresentam informações tratadas estatisticamente. Elas deverão ter numeração </w:t>
+      </w:r>
+      <w:proofErr w:type="spellStart"/>
+      <w:r>
+        <w:t>seqüencial</w:t>
+      </w:r>
+      <w:proofErr w:type="spellEnd"/>
+      <w:r>
+        <w:t xml:space="preserve"> em algarismos arábicos precedidos da palavra Tabela. Os títulos das tabelas deverão ser inseridos na parte superior das mesmas, após hífen que separa o título da respectiva identificação tabular, com letra em tamanho menor do que a utilizada no texto. Não se colocará ponto final nos títulos de tabelas. A Tabela </w:t>
       </w:r>
       <w:r>
         <w:t>3</w:t>
@@ -5044,7 +5596,7 @@
               <w:rPr>
                 <w:szCs w:val="24"/>
               </w:rPr>
-              <w:pict w14:anchorId="5D4FA53E">
+              <w:pict w14:anchorId="3D410C7F">
                 <v:shape id="_x0000_i1028" type="#_x0000_t75" style="width:17.8pt;height:17.1pt">
                   <v:imagedata r:id="rId14" o:title="" croptop="14684f" cropright="35109f"/>
                 </v:shape>
@@ -5091,7 +5643,7 @@
                 <w:szCs w:val="24"/>
               </w:rPr>
               <w:lastRenderedPageBreak/>
-              <w:pict w14:anchorId="53832E03">
+              <w:pict w14:anchorId="03892DDF">
                 <v:shape id="_x0000_i1029" type="#_x0000_t75" style="width:17.8pt;height:17.1pt" o:bullet="t">
                   <v:imagedata r:id="rId15" o:title="" croptop="3688f" cropbottom="59991f" cropleft="30474f" cropright="33574f"/>
                 </v:shape>
@@ -5151,7 +5703,7 @@
               <w:rPr>
                 <w:szCs w:val="24"/>
               </w:rPr>
-              <w:pict w14:anchorId="6A8917E8">
+              <w:pict w14:anchorId="40B16D4C">
                 <v:shape id="_x0000_i1030" type="#_x0000_t75" style="width:17.8pt;height:17.1pt">
                   <v:imagedata r:id="rId16" o:title="" croptop="14684f" cropright="35109f"/>
                 </v:shape>
@@ -5197,7 +5749,7 @@
               <w:rPr>
                 <w:szCs w:val="24"/>
               </w:rPr>
-              <w:pict w14:anchorId="286711EC">
+              <w:pict w14:anchorId="71BAD9AB">
                 <v:shape id="_x0000_i1031" type="#_x0000_t75" style="width:17.8pt;height:17.1pt" o:bullet="t">
                   <v:imagedata r:id="rId17" o:title="" croptop="3688f" cropbottom="59991f" cropleft="30474f" cropright="33574f"/>
                 </v:shape>
@@ -5254,7 +5806,7 @@
       <w:pPr>
         <w:pStyle w:val="Heading3"/>
       </w:pPr>
-      <w:bookmarkStart w:id="153" w:name="_Toc169788634"/>
+      <w:bookmarkStart w:id="153" w:name="_Toc170123080"/>
       <w:r>
         <w:t>EQUAÇÕES E UNIDADES (</w:t>
       </w:r>
@@ -5277,7 +5829,15 @@
     </w:p>
     <w:p>
       <w:r>
-        <w:t>As equações podem ser inseridas através do MICROSOFT EQUATION. A numeração da equação segue o mesmo critério para figuras e tabelas. O primeiro numeral corresponde ao capitulo que está inserida e o segundo numeral corresponde a seqüência de ocorrência no texto. Veja exemplo para a eq. 3.1.</w:t>
+        <w:t xml:space="preserve">As equações podem ser inseridas através do MICROSOFT EQUATION. A numeração da equação segue o mesmo critério para figuras e tabelas. O primeiro numeral corresponde ao capitulo que está inserida e o segundo numeral corresponde a </w:t>
+      </w:r>
+      <w:proofErr w:type="spellStart"/>
+      <w:r>
+        <w:t>seqüência</w:t>
+      </w:r>
+      <w:proofErr w:type="spellEnd"/>
+      <w:r>
+        <w:t xml:space="preserve"> de ocorrência no texto. Veja exemplo para a eq. 3.1.</w:t>
       </w:r>
     </w:p>
     <w:p>
@@ -5292,11 +5852,11 @@
         <w:rPr>
           <w:position w:val="-32"/>
         </w:rPr>
-        <w:object w:dxaOrig="3560" w:dyaOrig="760" w14:anchorId="15276121">
+        <w:object w:dxaOrig="3560" w:dyaOrig="760" w14:anchorId="283D65E4">
           <v:shape id="_x0000_i1032" type="#_x0000_t75" style="width:178.2pt;height:37.8pt" o:ole="" fillcolor="window">
             <v:imagedata r:id="rId18" o:title=""/>
           </v:shape>
-          <o:OLEObject Type="Embed" ProgID="Equation.3" ShapeID="_x0000_i1032" DrawAspect="Content" ObjectID="_1243805139" r:id="rId19">
+          <o:OLEObject Type="Embed" ProgID="Equation.3" ShapeID="_x0000_i1032" DrawAspect="Content" ObjectID="_1243864958" r:id="rId19">
             <o:FieldCodes>\* Upper \* Upper \* Caps</o:FieldCodes>
           </o:OLEObject>
         </w:object>
@@ -5314,7 +5874,23 @@
     <w:p/>
     <w:p>
       <w:r>
-        <w:t>A próxima fórmula deve apresentar numeração na seqüência com o primeiro numeral correspondendo ao capítulo e o segundo a seqüência no texto como pode ser vista na eq. 3.2.</w:t>
+        <w:t xml:space="preserve">A próxima fórmula deve apresentar numeração na </w:t>
+      </w:r>
+      <w:proofErr w:type="spellStart"/>
+      <w:r>
+        <w:t>seqüência</w:t>
+      </w:r>
+      <w:proofErr w:type="spellEnd"/>
+      <w:r>
+        <w:t xml:space="preserve"> com o primeiro numeral correspondendo ao capítulo e o segundo a </w:t>
+      </w:r>
+      <w:proofErr w:type="spellStart"/>
+      <w:r>
+        <w:t>seqüência</w:t>
+      </w:r>
+      <w:proofErr w:type="spellEnd"/>
+      <w:r>
+        <w:t xml:space="preserve"> no texto como pode ser vista na eq. 3.2.</w:t>
       </w:r>
     </w:p>
     <w:p>
@@ -5329,11 +5905,11 @@
         <w:rPr>
           <w:position w:val="-32"/>
         </w:rPr>
-        <w:object w:dxaOrig="2700" w:dyaOrig="760" w14:anchorId="22C5F306">
+        <w:object w:dxaOrig="2700" w:dyaOrig="760" w14:anchorId="567A9D8A">
           <v:shape id="_x0000_i1033" type="#_x0000_t75" style="width:134.75pt;height:37.8pt" o:ole="" fillcolor="window">
             <v:imagedata r:id="rId20" o:title=""/>
           </v:shape>
-          <o:OLEObject Type="Embed" ProgID="Equation.3" ShapeID="_x0000_i1033" DrawAspect="Content" ObjectID="_1243805140" r:id="rId21">
+          <o:OLEObject Type="Embed" ProgID="Equation.3" ShapeID="_x0000_i1033" DrawAspect="Content" ObjectID="_1243864959" r:id="rId21">
             <o:FieldCodes>\* Upper \* Upper \* Caps</o:FieldCodes>
           </o:OLEObject>
         </w:object>
@@ -5352,7 +5928,7 @@
       <w:pPr>
         <w:pStyle w:val="Heading3"/>
       </w:pPr>
-      <w:bookmarkStart w:id="154" w:name="_Toc169788635"/>
+      <w:bookmarkStart w:id="154" w:name="_Toc170123081"/>
       <w:r>
         <w:t>AS REFER</w:t>
       </w:r>
@@ -5441,13 +6017,29 @@
         <w:t>ê</w:t>
       </w:r>
       <w:r>
-        <w:t>ncia. A estilo de formatação disponível para referências bibliográficas é RefBib. Deixe uma linha de espaço entre uma refer</w:t>
+        <w:t xml:space="preserve">ncia. A estilo de formatação disponível para referências bibliográficas é </w:t>
+      </w:r>
+      <w:proofErr w:type="spellStart"/>
+      <w:r>
+        <w:t>RefBib</w:t>
+      </w:r>
+      <w:proofErr w:type="spellEnd"/>
+      <w:r>
+        <w:t>. Deixe uma linha de espaço entre uma refer</w:t>
       </w:r>
       <w:r>
         <w:t>ê</w:t>
       </w:r>
       <w:r>
-        <w:t>ncia e a subseqüente para melhor distribuição na p</w:t>
+        <w:t xml:space="preserve">ncia e a </w:t>
+      </w:r>
+      <w:proofErr w:type="spellStart"/>
+      <w:r>
+        <w:t>subseqüente</w:t>
+      </w:r>
+      <w:proofErr w:type="spellEnd"/>
+      <w:r>
+        <w:t xml:space="preserve"> para melhor distribuição na p</w:t>
       </w:r>
       <w:r>
         <w:t>á</w:t>
@@ -5461,7 +6053,7 @@
       <w:pPr>
         <w:pStyle w:val="Heading1"/>
       </w:pPr>
-      <w:bookmarkStart w:id="155" w:name="_Toc169788636"/>
+      <w:bookmarkStart w:id="155" w:name="_Toc170123082"/>
       <w:r>
         <w:lastRenderedPageBreak/>
         <w:t>RESULTADOS (</w:t>
@@ -5558,7 +6150,7 @@
       <w:bookmarkStart w:id="191" w:name="_Toc222801067"/>
       <w:bookmarkStart w:id="192" w:name="_Toc232224856"/>
       <w:bookmarkStart w:id="193" w:name="_Toc232225035"/>
-      <w:bookmarkStart w:id="194" w:name="_Toc169788637"/>
+      <w:bookmarkStart w:id="194" w:name="_Toc170123083"/>
       <w:r>
         <w:lastRenderedPageBreak/>
         <w:t>CONCLUSÃO</w:t>
@@ -5915,7 +6507,15 @@
         <w:pStyle w:val="RefBib"/>
       </w:pPr>
       <w:r>
-        <w:t xml:space="preserve">CERVO, Amado Luis; BERVIAN, Pedro Alcino; SILVA, Roberto. </w:t>
+        <w:t xml:space="preserve">CERVO, Amado </w:t>
+      </w:r>
+      <w:proofErr w:type="spellStart"/>
+      <w:r>
+        <w:t>Luis</w:t>
+      </w:r>
+      <w:proofErr w:type="spellEnd"/>
+      <w:r>
+        <w:t xml:space="preserve">; BERVIAN, Pedro Alcino; SILVA, Roberto. </w:t>
       </w:r>
       <w:r>
         <w:rPr>
@@ -5947,7 +6547,15 @@
         <w:t xml:space="preserve">Desenhando: </w:t>
       </w:r>
       <w:r>
-        <w:t>um panorama dos sistemas gráficos. Santa Maria: Ed.UFSM, 1998.</w:t>
+        <w:t xml:space="preserve">um panorama dos sistemas gráficos. Santa Maria: </w:t>
+      </w:r>
+      <w:proofErr w:type="spellStart"/>
+      <w:r>
+        <w:t>Ed.UFSM</w:t>
+      </w:r>
+      <w:proofErr w:type="spellEnd"/>
+      <w:r>
+        <w:t>, 1998.</w:t>
       </w:r>
     </w:p>
     <w:p>
@@ -5967,11 +6575,19 @@
       <w:pPr>
         <w:pStyle w:val="RefBib"/>
       </w:pPr>
+      <w:proofErr w:type="gramStart"/>
       <w:r>
         <w:rPr>
           <w:lang w:val="en-US"/>
         </w:rPr>
-        <w:t xml:space="preserve">WILLIAMS, J. W. Flow measurement. In: ROUSE, H. (org.). </w:t>
+        <w:t>WILLIAMS, J. W. Flow measurement.</w:t>
+      </w:r>
+      <w:proofErr w:type="gramEnd"/>
+      <w:r>
+        <w:rPr>
+          <w:lang w:val="en-US"/>
+        </w:rPr>
+        <w:t xml:space="preserve"> In: ROUSE, H. (org.). </w:t>
       </w:r>
       <w:r>
         <w:rPr>
@@ -5988,7 +6604,15 @@
         <w:t xml:space="preserve">s. </w:t>
       </w:r>
       <w:r>
-        <w:t>New York: John Wiley &amp; Sons, 1950. p. 229-309.</w:t>
+        <w:t xml:space="preserve">New York: John </w:t>
+      </w:r>
+      <w:proofErr w:type="spellStart"/>
+      <w:r>
+        <w:t>Wiley</w:t>
+      </w:r>
+      <w:proofErr w:type="spellEnd"/>
+      <w:r>
+        <w:t xml:space="preserve"> &amp; Sons, 1950. p. 229-309.</w:t>
       </w:r>
     </w:p>
     <w:p>
@@ -6036,25 +6660,89 @@
         <w:rPr>
           <w:lang w:val="en-US"/>
         </w:rPr>
-        <w:t xml:space="preserve"> BELOTO, A. F. ; UETA, A.Y.</w:t>
-      </w:r>
+        <w:t xml:space="preserve"> BELOTO, A. F</w:t>
+      </w:r>
+      <w:proofErr w:type="gramStart"/>
       <w:r>
         <w:rPr>
           <w:lang w:val="en-US"/>
         </w:rPr>
+        <w:t>. ;</w:t>
+      </w:r>
+      <w:proofErr w:type="gramEnd"/>
+      <w:r>
+        <w:rPr>
+          <w:lang w:val="en-US"/>
+        </w:rPr>
+        <w:t xml:space="preserve"> UETA, A.Y.</w:t>
+      </w:r>
+      <w:r>
+        <w:rPr>
+          <w:lang w:val="en-US"/>
+        </w:rPr>
         <w:t>,</w:t>
       </w:r>
       <w:r>
         <w:rPr>
           <w:lang w:val="en-US"/>
         </w:rPr>
-        <w:t xml:space="preserve"> FERREIRA, N. G. An investigation of natural oxidation process on stain-etched nanoporous silicon by micro-Raman spectroscopy. </w:t>
-      </w:r>
+        <w:t xml:space="preserve"> FERREIRA, N. G. </w:t>
+      </w:r>
+      <w:proofErr w:type="gramStart"/>
+      <w:r>
+        <w:rPr>
+          <w:lang w:val="en-US"/>
+        </w:rPr>
+        <w:t xml:space="preserve">An investigation of natural oxidation process on stain-etched </w:t>
+      </w:r>
+      <w:proofErr w:type="spellStart"/>
+      <w:r>
+        <w:rPr>
+          <w:lang w:val="en-US"/>
+        </w:rPr>
+        <w:t>nanoporous</w:t>
+      </w:r>
+      <w:proofErr w:type="spellEnd"/>
+      <w:r>
+        <w:rPr>
+          <w:lang w:val="en-US"/>
+        </w:rPr>
+        <w:t xml:space="preserve"> silicon by micro-Raman spectroscopy.</w:t>
+      </w:r>
+      <w:proofErr w:type="gramEnd"/>
+      <w:r>
+        <w:rPr>
+          <w:lang w:val="en-US"/>
+        </w:rPr>
+        <w:t xml:space="preserve"> </w:t>
+      </w:r>
+      <w:proofErr w:type="spellStart"/>
       <w:r>
         <w:rPr>
           <w:b/>
         </w:rPr>
-        <w:t>Applied Surface Science</w:t>
+        <w:t>Applied</w:t>
+      </w:r>
+      <w:proofErr w:type="spellEnd"/>
+      <w:r>
+        <w:rPr>
+          <w:b/>
+        </w:rPr>
+        <w:t xml:space="preserve"> </w:t>
+      </w:r>
+      <w:proofErr w:type="spellStart"/>
+      <w:r>
+        <w:rPr>
+          <w:b/>
+        </w:rPr>
+        <w:t>Surface</w:t>
+      </w:r>
+      <w:proofErr w:type="spellEnd"/>
+      <w:r>
+        <w:rPr>
+          <w:b/>
+        </w:rPr>
+        <w:t xml:space="preserve"> Science</w:t>
       </w:r>
       <w:r>
         <w:t>, v. 253, p. p. 7065-7068, 2007.</w:t>
@@ -6082,7 +6770,15 @@
         <w:t xml:space="preserve">MIRANDA, R. B. </w:t>
       </w:r>
       <w:r>
-        <w:t>Filmes de diamante nanocristalino infiltrados em substratos de silício poroso através das técnicas CVD/CVI. 2009. Tese (Doutorado em Engenharia e Tecnologia Espaciais) - Instituto Nacional de Pesquisas Espaciais</w:t>
+        <w:t xml:space="preserve">Filmes de diamante </w:t>
+      </w:r>
+      <w:proofErr w:type="spellStart"/>
+      <w:r>
+        <w:t>nanocristalino</w:t>
+      </w:r>
+      <w:proofErr w:type="spellEnd"/>
+      <w:r>
+        <w:t xml:space="preserve"> infiltrados em substratos de silício poroso através das técnicas CVD/CVI. 2009. Tese (Doutorado em Engenharia e Tecnologia Espaciais) - Instituto Nacional de Pesquisas Espaciais</w:t>
       </w:r>
       <w:r>
         <w:t>.</w:t>
@@ -6143,7 +6839,15 @@
         <w:t>,</w:t>
       </w:r>
       <w:r>
-        <w:t xml:space="preserve"> MOTA A.C. Exame de desempenho dos estudantes: uma porposta de avaliação na educação em engenharia. In: XXXV CONGRESSO BRASILEIRO DE EDUCAÇÃO EM ENGENHARIA, Curitiba. Anais do XXXV Congresso Brasileiro de Educação em Engenharia, 2007</w:t>
+        <w:t xml:space="preserve"> MOTA A.C. Exame de desempenho dos estudantes: uma </w:t>
+      </w:r>
+      <w:proofErr w:type="spellStart"/>
+      <w:r>
+        <w:t>porposta</w:t>
+      </w:r>
+      <w:proofErr w:type="spellEnd"/>
+      <w:r>
+        <w:t xml:space="preserve"> de avaliação na educação em engenharia. In: XXXV CONGRESSO BRASILEIRO DE EDUCAÇÃO EM ENGENHARIA, Curitiba. Anais do XXXV Congresso Brasileiro de Educação em Engenharia, 2007</w:t>
       </w:r>
       <w:r>
         <w:t>.</w:t>
@@ -6256,7 +6960,7 @@
       <w:bookmarkStart w:id="268" w:name="_Toc222801070"/>
       <w:bookmarkStart w:id="269" w:name="_Toc232224859"/>
       <w:bookmarkStart w:id="270" w:name="_Toc232225038"/>
-      <w:bookmarkStart w:id="271" w:name="_Toc169788638"/>
+      <w:bookmarkStart w:id="271" w:name="_Toc170123084"/>
       <w:r>
         <w:lastRenderedPageBreak/>
         <w:t>APÊNDICE</w:t>
@@ -6388,7 +7092,7 @@
       </w:pPr>
       <w:bookmarkStart w:id="288" w:name="_Toc144630257"/>
       <w:r>
-        <w:pict w14:anchorId="1F090453">
+        <w:pict w14:anchorId="38FA9C70">
           <v:shape id="_x0000_i1034" type="#_x0000_t75" style="width:188.2pt;height:101.95pt">
             <v:imagedata r:id="rId23" o:title=""/>
           </v:shape>
@@ -6449,7 +7153,15 @@
         <w:t xml:space="preserve">Fonte </w:t>
       </w:r>
       <w:r>
-        <w:t>Adaptada de Tourrilhes (2001</w:t>
+        <w:t xml:space="preserve">Adaptada de </w:t>
+      </w:r>
+      <w:proofErr w:type="spellStart"/>
+      <w:r>
+        <w:t>Tourrilhes</w:t>
+      </w:r>
+      <w:proofErr w:type="spellEnd"/>
+      <w:r>
+        <w:t xml:space="preserve"> (2001</w:t>
       </w:r>
       <w:r>
         <w:t>)</w:t>
@@ -6467,7 +7179,7 @@
         <w:rPr>
           <w:noProof/>
         </w:rPr>
-        <w:pict w14:anchorId="37F7A125">
+        <w:pict w14:anchorId="01503E59">
           <v:shape id="_x0000_s1055" type="#_x0000_t75" style="position:absolute;left:0;text-align:left;margin-left:0;margin-top:-45pt;width:288.2pt;height:233.2pt;z-index:251657728;mso-position-horizontal:center" o:bordertopcolor="this" o:borderleftcolor="this" o:borderbottomcolor="this" o:borderrightcolor="this" stroked="t" strokeweight=".5pt">
             <v:imagedata r:id="rId24" o:title="figcont"/>
           </v:shape>
@@ -6563,7 +7275,7 @@
           <w:sz w:val="20"/>
           <w:szCs w:val="20"/>
         </w:rPr>
-        <w:pict w14:anchorId="31EDDCBD">
+        <w:pict w14:anchorId="7E747EA5">
           <v:shape id="_x0000_i1035" type="#_x0000_t75" style="width:196.05pt;height:109.05pt">
             <v:imagedata r:id="rId25" o:title="figura1"/>
           </v:shape>
@@ -6674,7 +7386,7 @@
       <w:bookmarkStart w:id="331" w:name="_Toc222801077"/>
       <w:bookmarkStart w:id="332" w:name="_Toc232224868"/>
       <w:bookmarkStart w:id="333" w:name="_Toc232225047"/>
-      <w:bookmarkStart w:id="334" w:name="_Toc169788639"/>
+      <w:bookmarkStart w:id="334" w:name="_Toc170123085"/>
       <w:bookmarkEnd w:id="248"/>
       <w:bookmarkEnd w:id="249"/>
       <w:bookmarkEnd w:id="250"/>
@@ -7260,12 +7972,37 @@
                 <w:szCs w:val="18"/>
               </w:rPr>
             </w:pPr>
+            <w:proofErr w:type="spellStart"/>
             <w:r>
               <w:rPr>
                 <w:sz w:val="18"/>
                 <w:szCs w:val="18"/>
               </w:rPr>
-              <w:t xml:space="preserve">enero = ene </w:t>
+              <w:t>enero</w:t>
+            </w:r>
+            <w:proofErr w:type="spellEnd"/>
+            <w:r>
+              <w:rPr>
+                <w:sz w:val="18"/>
+                <w:szCs w:val="18"/>
+              </w:rPr>
+              <w:t xml:space="preserve"> = </w:t>
+            </w:r>
+            <w:proofErr w:type="spellStart"/>
+            <w:r>
+              <w:rPr>
+                <w:sz w:val="18"/>
+                <w:szCs w:val="18"/>
+              </w:rPr>
+              <w:t>ene</w:t>
+            </w:r>
+            <w:proofErr w:type="spellEnd"/>
+            <w:r>
+              <w:rPr>
+                <w:sz w:val="18"/>
+                <w:szCs w:val="18"/>
+              </w:rPr>
+              <w:t xml:space="preserve"> </w:t>
             </w:r>
           </w:p>
           <w:p>
@@ -7275,13 +8012,31 @@
                 <w:szCs w:val="18"/>
               </w:rPr>
             </w:pPr>
+            <w:proofErr w:type="spellStart"/>
             <w:r>
               <w:rPr>
                 <w:sz w:val="18"/>
                 <w:szCs w:val="18"/>
               </w:rPr>
-              <w:t>febrero = feb</w:t>
+              <w:t>febrero</w:t>
             </w:r>
+            <w:proofErr w:type="spellEnd"/>
+            <w:r>
+              <w:rPr>
+                <w:sz w:val="18"/>
+                <w:szCs w:val="18"/>
+              </w:rPr>
+              <w:t xml:space="preserve"> = </w:t>
+            </w:r>
+            <w:proofErr w:type="spellStart"/>
+            <w:r>
+              <w:rPr>
+                <w:sz w:val="18"/>
+                <w:szCs w:val="18"/>
+              </w:rPr>
+              <w:t>feb</w:t>
+            </w:r>
+            <w:proofErr w:type="spellEnd"/>
           </w:p>
           <w:p>
             <w:pPr>
@@ -7290,12 +8045,21 @@
                 <w:szCs w:val="18"/>
               </w:rPr>
             </w:pPr>
+            <w:proofErr w:type="spellStart"/>
             <w:r>
               <w:rPr>
                 <w:sz w:val="18"/>
                 <w:szCs w:val="18"/>
               </w:rPr>
-              <w:t xml:space="preserve">marzo = mar. </w:t>
+              <w:t>marzo</w:t>
+            </w:r>
+            <w:proofErr w:type="spellEnd"/>
+            <w:r>
+              <w:rPr>
+                <w:sz w:val="18"/>
+                <w:szCs w:val="18"/>
+              </w:rPr>
+              <w:t xml:space="preserve"> = mar. </w:t>
             </w:r>
           </w:p>
           <w:p>
@@ -7320,12 +8084,37 @@
                 <w:szCs w:val="18"/>
               </w:rPr>
             </w:pPr>
+            <w:proofErr w:type="spellStart"/>
             <w:r>
               <w:rPr>
                 <w:sz w:val="18"/>
                 <w:szCs w:val="18"/>
               </w:rPr>
-              <w:t xml:space="preserve">mayo = mayo </w:t>
+              <w:t>mayo</w:t>
+            </w:r>
+            <w:proofErr w:type="spellEnd"/>
+            <w:r>
+              <w:rPr>
+                <w:sz w:val="18"/>
+                <w:szCs w:val="18"/>
+              </w:rPr>
+              <w:t xml:space="preserve"> = </w:t>
+            </w:r>
+            <w:proofErr w:type="spellStart"/>
+            <w:r>
+              <w:rPr>
+                <w:sz w:val="18"/>
+                <w:szCs w:val="18"/>
+              </w:rPr>
+              <w:t>mayo</w:t>
+            </w:r>
+            <w:proofErr w:type="spellEnd"/>
+            <w:r>
+              <w:rPr>
+                <w:sz w:val="18"/>
+                <w:szCs w:val="18"/>
+              </w:rPr>
+              <w:t xml:space="preserve"> </w:t>
             </w:r>
           </w:p>
           <w:p>
@@ -7335,12 +8124,21 @@
                 <w:szCs w:val="18"/>
               </w:rPr>
             </w:pPr>
+            <w:proofErr w:type="spellStart"/>
             <w:r>
               <w:rPr>
                 <w:sz w:val="18"/>
                 <w:szCs w:val="18"/>
               </w:rPr>
-              <w:t>junio = jun.</w:t>
+              <w:t>junio</w:t>
+            </w:r>
+            <w:proofErr w:type="spellEnd"/>
+            <w:r>
+              <w:rPr>
+                <w:sz w:val="18"/>
+                <w:szCs w:val="18"/>
+              </w:rPr>
+              <w:t xml:space="preserve"> = jun.</w:t>
             </w:r>
           </w:p>
           <w:p>
@@ -7350,12 +8148,21 @@
                 <w:szCs w:val="18"/>
               </w:rPr>
             </w:pPr>
+            <w:proofErr w:type="spellStart"/>
             <w:r>
               <w:rPr>
                 <w:sz w:val="18"/>
                 <w:szCs w:val="18"/>
               </w:rPr>
-              <w:t xml:space="preserve">julio = jul. </w:t>
+              <w:t>julio</w:t>
+            </w:r>
+            <w:proofErr w:type="spellEnd"/>
+            <w:r>
+              <w:rPr>
+                <w:sz w:val="18"/>
+                <w:szCs w:val="18"/>
+              </w:rPr>
+              <w:t xml:space="preserve"> = jul. </w:t>
             </w:r>
           </w:p>
           <w:p>
@@ -7370,7 +8177,23 @@
                 <w:sz w:val="18"/>
                 <w:szCs w:val="18"/>
               </w:rPr>
-              <w:t>agosto = ago. septiembre = sep.</w:t>
+              <w:t xml:space="preserve">agosto = ago. </w:t>
+            </w:r>
+            <w:proofErr w:type="spellStart"/>
+            <w:r>
+              <w:rPr>
+                <w:sz w:val="18"/>
+                <w:szCs w:val="18"/>
+              </w:rPr>
+              <w:t>septiembre</w:t>
+            </w:r>
+            <w:proofErr w:type="spellEnd"/>
+            <w:r>
+              <w:rPr>
+                <w:sz w:val="18"/>
+                <w:szCs w:val="18"/>
+              </w:rPr>
+              <w:t xml:space="preserve"> = sep.</w:t>
             </w:r>
           </w:p>
           <w:p>
@@ -7381,13 +8204,23 @@
                 <w:lang w:val="fr-FR"/>
               </w:rPr>
             </w:pPr>
+            <w:proofErr w:type="spellStart"/>
             <w:r>
               <w:rPr>
                 <w:sz w:val="18"/>
                 <w:szCs w:val="18"/>
                 <w:lang w:val="fr-FR"/>
               </w:rPr>
-              <w:t xml:space="preserve">octubre = oct. </w:t>
+              <w:t>octubre</w:t>
+            </w:r>
+            <w:proofErr w:type="spellEnd"/>
+            <w:r>
+              <w:rPr>
+                <w:sz w:val="18"/>
+                <w:szCs w:val="18"/>
+                <w:lang w:val="fr-FR"/>
+              </w:rPr>
+              <w:t xml:space="preserve"> = oct. </w:t>
             </w:r>
           </w:p>
           <w:p>
@@ -7399,13 +8232,59 @@
                 <w:lang w:val="fr-FR"/>
               </w:rPr>
             </w:pPr>
+            <w:proofErr w:type="spellStart"/>
             <w:r>
               <w:rPr>
                 <w:sz w:val="18"/>
                 <w:szCs w:val="18"/>
                 <w:lang w:val="fr-FR"/>
               </w:rPr>
-              <w:t>noviembre =nov. diciembre = dic.</w:t>
+              <w:t>noviembre</w:t>
+            </w:r>
+            <w:proofErr w:type="spellEnd"/>
+            <w:r>
+              <w:rPr>
+                <w:sz w:val="18"/>
+                <w:szCs w:val="18"/>
+                <w:lang w:val="fr-FR"/>
+              </w:rPr>
+              <w:t xml:space="preserve"> =nov. </w:t>
+            </w:r>
+            <w:proofErr w:type="spellStart"/>
+            <w:r>
+              <w:rPr>
+                <w:sz w:val="18"/>
+                <w:szCs w:val="18"/>
+                <w:lang w:val="fr-FR"/>
+              </w:rPr>
+              <w:t>diciembre</w:t>
+            </w:r>
+            <w:proofErr w:type="spellEnd"/>
+            <w:r>
+              <w:rPr>
+                <w:sz w:val="18"/>
+                <w:szCs w:val="18"/>
+                <w:lang w:val="fr-FR"/>
+              </w:rPr>
+              <w:t xml:space="preserve"> = </w:t>
+            </w:r>
+            <w:proofErr w:type="spellStart"/>
+            <w:r>
+              <w:rPr>
+                <w:sz w:val="18"/>
+                <w:szCs w:val="18"/>
+                <w:lang w:val="fr-FR"/>
+              </w:rPr>
+              <w:t>dic</w:t>
+            </w:r>
+            <w:proofErr w:type="spellEnd"/>
+            <w:r>
+              <w:rPr>
+                <w:sz w:val="18"/>
+                <w:szCs w:val="18"/>
+                <w:lang w:val="fr-FR"/>
+              </w:rPr>
+              <w:t>.</w:t>
             </w:r>
           </w:p>
         </w:tc>
@@ -7434,12 +8313,21 @@
                 <w:szCs w:val="18"/>
               </w:rPr>
             </w:pPr>
+            <w:proofErr w:type="spellStart"/>
             <w:r>
               <w:rPr>
                 <w:sz w:val="18"/>
                 <w:szCs w:val="18"/>
               </w:rPr>
-              <w:t>gennaio = gen.</w:t>
+              <w:t>gennaio</w:t>
+            </w:r>
+            <w:proofErr w:type="spellEnd"/>
+            <w:r>
+              <w:rPr>
+                <w:sz w:val="18"/>
+                <w:szCs w:val="18"/>
+              </w:rPr>
+              <w:t xml:space="preserve"> = gen.</w:t>
             </w:r>
           </w:p>
           <w:p>
@@ -7449,12 +8337,37 @@
                 <w:szCs w:val="18"/>
               </w:rPr>
             </w:pPr>
+            <w:proofErr w:type="spellStart"/>
             <w:r>
               <w:rPr>
                 <w:sz w:val="18"/>
                 <w:szCs w:val="18"/>
               </w:rPr>
-              <w:t>febbraio = feb.</w:t>
+              <w:t>febbraio</w:t>
+            </w:r>
+            <w:proofErr w:type="spellEnd"/>
+            <w:r>
+              <w:rPr>
+                <w:sz w:val="18"/>
+                <w:szCs w:val="18"/>
+              </w:rPr>
+              <w:t xml:space="preserve"> = </w:t>
+            </w:r>
+            <w:proofErr w:type="spellStart"/>
+            <w:r>
+              <w:rPr>
+                <w:sz w:val="18"/>
+                <w:szCs w:val="18"/>
+              </w:rPr>
+              <w:t>feb</w:t>
+            </w:r>
+            <w:proofErr w:type="spellEnd"/>
+            <w:r>
+              <w:rPr>
+                <w:sz w:val="18"/>
+                <w:szCs w:val="18"/>
+              </w:rPr>
+              <w:t>.</w:t>
             </w:r>
           </w:p>
           <w:p>
@@ -7464,12 +8377,21 @@
                 <w:szCs w:val="18"/>
               </w:rPr>
             </w:pPr>
+            <w:proofErr w:type="spellStart"/>
             <w:r>
               <w:rPr>
                 <w:sz w:val="18"/>
                 <w:szCs w:val="18"/>
               </w:rPr>
-              <w:t xml:space="preserve">marzo = mar. </w:t>
+              <w:t>marzo</w:t>
+            </w:r>
+            <w:proofErr w:type="spellEnd"/>
+            <w:r>
+              <w:rPr>
+                <w:sz w:val="18"/>
+                <w:szCs w:val="18"/>
+              </w:rPr>
+              <w:t xml:space="preserve"> = mar. </w:t>
             </w:r>
           </w:p>
           <w:p>
@@ -7479,12 +8401,37 @@
                 <w:szCs w:val="18"/>
               </w:rPr>
             </w:pPr>
+            <w:proofErr w:type="spellStart"/>
             <w:r>
               <w:rPr>
                 <w:sz w:val="18"/>
                 <w:szCs w:val="18"/>
               </w:rPr>
-              <w:t xml:space="preserve">aprile = apr. </w:t>
+              <w:t>aprile</w:t>
+            </w:r>
+            <w:proofErr w:type="spellEnd"/>
+            <w:r>
+              <w:rPr>
+                <w:sz w:val="18"/>
+                <w:szCs w:val="18"/>
+              </w:rPr>
+              <w:t xml:space="preserve"> = </w:t>
+            </w:r>
+            <w:proofErr w:type="spellStart"/>
+            <w:r>
+              <w:rPr>
+                <w:sz w:val="18"/>
+                <w:szCs w:val="18"/>
+              </w:rPr>
+              <w:t>apr</w:t>
+            </w:r>
+            <w:proofErr w:type="spellEnd"/>
+            <w:r>
+              <w:rPr>
+                <w:sz w:val="18"/>
+                <w:szCs w:val="18"/>
+              </w:rPr>
+              <w:t xml:space="preserve">. </w:t>
             </w:r>
           </w:p>
           <w:p>
@@ -7494,12 +8441,53 @@
                 <w:szCs w:val="18"/>
               </w:rPr>
             </w:pPr>
+            <w:proofErr w:type="spellStart"/>
             <w:r>
               <w:rPr>
                 <w:sz w:val="18"/>
                 <w:szCs w:val="18"/>
               </w:rPr>
-              <w:t xml:space="preserve">maggio = mag. giugno = giu. </w:t>
+              <w:t>maggio</w:t>
+            </w:r>
+            <w:proofErr w:type="spellEnd"/>
+            <w:r>
+              <w:rPr>
+                <w:sz w:val="18"/>
+                <w:szCs w:val="18"/>
+              </w:rPr>
+              <w:t xml:space="preserve"> = mag. </w:t>
+            </w:r>
+            <w:proofErr w:type="spellStart"/>
+            <w:r>
+              <w:rPr>
+                <w:sz w:val="18"/>
+                <w:szCs w:val="18"/>
+              </w:rPr>
+              <w:t>giugno</w:t>
+            </w:r>
+            <w:proofErr w:type="spellEnd"/>
+            <w:r>
+              <w:rPr>
+                <w:sz w:val="18"/>
+                <w:szCs w:val="18"/>
+              </w:rPr>
+              <w:t xml:space="preserve"> = </w:t>
+            </w:r>
+            <w:proofErr w:type="spellStart"/>
+            <w:r>
+              <w:rPr>
+                <w:sz w:val="18"/>
+                <w:szCs w:val="18"/>
+              </w:rPr>
+              <w:t>giu</w:t>
+            </w:r>
+            <w:proofErr w:type="spellEnd"/>
+            <w:r>
+              <w:rPr>
+                <w:sz w:val="18"/>
+                <w:szCs w:val="18"/>
+              </w:rPr>
+              <w:t xml:space="preserve">. </w:t>
             </w:r>
           </w:p>
           <w:p>
@@ -7509,12 +8497,21 @@
                 <w:szCs w:val="18"/>
               </w:rPr>
             </w:pPr>
+            <w:proofErr w:type="spellStart"/>
             <w:r>
               <w:rPr>
                 <w:sz w:val="18"/>
                 <w:szCs w:val="18"/>
               </w:rPr>
-              <w:t xml:space="preserve">luglio = lug. </w:t>
+              <w:t>luglio</w:t>
+            </w:r>
+            <w:proofErr w:type="spellEnd"/>
+            <w:r>
+              <w:rPr>
+                <w:sz w:val="18"/>
+                <w:szCs w:val="18"/>
+              </w:rPr>
+              <w:t xml:space="preserve"> = lug. </w:t>
             </w:r>
           </w:p>
           <w:p>
@@ -7526,13 +8523,159 @@
                 <w:lang w:val="en-US"/>
               </w:rPr>
             </w:pPr>
+            <w:proofErr w:type="spellStart"/>
+            <w:proofErr w:type="gramStart"/>
             <w:r>
               <w:rPr>
                 <w:sz w:val="18"/>
                 <w:szCs w:val="18"/>
                 <w:lang w:val="en-US"/>
               </w:rPr>
-              <w:t>agosto = ago. settembre = set. ottobre = ott. novembre = nov. dicembre = dic.</w:t>
+              <w:t>agosto</w:t>
+            </w:r>
+            <w:proofErr w:type="spellEnd"/>
+            <w:proofErr w:type="gramEnd"/>
+            <w:r>
+              <w:rPr>
+                <w:sz w:val="18"/>
+                <w:szCs w:val="18"/>
+                <w:lang w:val="en-US"/>
+              </w:rPr>
+              <w:t xml:space="preserve"> = ago. </w:t>
+            </w:r>
+            <w:proofErr w:type="spellStart"/>
+            <w:proofErr w:type="gramStart"/>
+            <w:r>
+              <w:rPr>
+                <w:sz w:val="18"/>
+                <w:szCs w:val="18"/>
+                <w:lang w:val="en-US"/>
+              </w:rPr>
+              <w:t>settembre</w:t>
+            </w:r>
+            <w:proofErr w:type="spellEnd"/>
+            <w:proofErr w:type="gramEnd"/>
+            <w:r>
+              <w:rPr>
+                <w:sz w:val="18"/>
+                <w:szCs w:val="18"/>
+                <w:lang w:val="en-US"/>
+              </w:rPr>
+              <w:t xml:space="preserve"> = set. </w:t>
+            </w:r>
+            <w:proofErr w:type="spellStart"/>
+            <w:proofErr w:type="gramStart"/>
+            <w:r>
+              <w:rPr>
+                <w:sz w:val="18"/>
+                <w:szCs w:val="18"/>
+                <w:lang w:val="en-US"/>
+              </w:rPr>
+              <w:t>ottobre</w:t>
+            </w:r>
+            <w:proofErr w:type="spellEnd"/>
+            <w:proofErr w:type="gramEnd"/>
+            <w:r>
+              <w:rPr>
+                <w:sz w:val="18"/>
+                <w:szCs w:val="18"/>
+                <w:lang w:val="en-US"/>
+              </w:rPr>
+              <w:t xml:space="preserve"> = </w:t>
+            </w:r>
+            <w:proofErr w:type="spellStart"/>
+            <w:r>
+              <w:rPr>
+                <w:sz w:val="18"/>
+                <w:szCs w:val="18"/>
+                <w:lang w:val="en-US"/>
+              </w:rPr>
+              <w:t>ott</w:t>
+            </w:r>
+            <w:proofErr w:type="spellEnd"/>
+            <w:r>
+              <w:rPr>
+                <w:sz w:val="18"/>
+                <w:szCs w:val="18"/>
+                <w:lang w:val="en-US"/>
+              </w:rPr>
+              <w:t xml:space="preserve">. </w:t>
+            </w:r>
+            <w:proofErr w:type="spellStart"/>
+            <w:proofErr w:type="gramStart"/>
+            <w:r>
+              <w:rPr>
+                <w:sz w:val="18"/>
+                <w:szCs w:val="18"/>
+                <w:lang w:val="en-US"/>
+              </w:rPr>
+              <w:t>novembre</w:t>
+            </w:r>
+            <w:proofErr w:type="spellEnd"/>
+            <w:proofErr w:type="gramEnd"/>
+            <w:r>
+              <w:rPr>
+                <w:sz w:val="18"/>
+                <w:szCs w:val="18"/>
+                <w:lang w:val="en-US"/>
+              </w:rPr>
+              <w:t xml:space="preserve"> = </w:t>
+            </w:r>
+            <w:proofErr w:type="spellStart"/>
+            <w:r>
+              <w:rPr>
+                <w:sz w:val="18"/>
+                <w:szCs w:val="18"/>
+                <w:lang w:val="en-US"/>
+              </w:rPr>
+              <w:t>nov.</w:t>
+            </w:r>
+            <w:proofErr w:type="spellEnd"/>
+            <w:r>
+              <w:rPr>
+                <w:sz w:val="18"/>
+                <w:szCs w:val="18"/>
+                <w:lang w:val="en-US"/>
+              </w:rPr>
+              <w:t xml:space="preserve"> </w:t>
+            </w:r>
+            <w:proofErr w:type="spellStart"/>
+            <w:proofErr w:type="gramStart"/>
+            <w:r>
+              <w:rPr>
+                <w:sz w:val="18"/>
+                <w:szCs w:val="18"/>
+                <w:lang w:val="en-US"/>
+              </w:rPr>
+              <w:t>dicembre</w:t>
+            </w:r>
+            <w:proofErr w:type="spellEnd"/>
+            <w:proofErr w:type="gramEnd"/>
+            <w:r>
+              <w:rPr>
+                <w:sz w:val="18"/>
+                <w:szCs w:val="18"/>
+                <w:lang w:val="en-US"/>
+              </w:rPr>
+              <w:t xml:space="preserve"> = </w:t>
+            </w:r>
+            <w:proofErr w:type="spellStart"/>
+            <w:r>
+              <w:rPr>
+                <w:sz w:val="18"/>
+                <w:szCs w:val="18"/>
+                <w:lang w:val="en-US"/>
+              </w:rPr>
+              <w:t>dic</w:t>
+            </w:r>
+            <w:proofErr w:type="spellEnd"/>
+            <w:r>
+              <w:rPr>
+                <w:sz w:val="18"/>
+                <w:szCs w:val="18"/>
+                <w:lang w:val="en-US"/>
+              </w:rPr>
+              <w:t>.</w:t>
             </w:r>
           </w:p>
         </w:tc>
@@ -7617,6 +8760,7 @@
                 <w:lang w:val="en-US"/>
               </w:rPr>
             </w:pPr>
+            <w:proofErr w:type="spellStart"/>
             <w:r>
               <w:rPr>
                 <w:b/>
@@ -7626,6 +8770,7 @@
               </w:rPr>
               <w:t>Inglês</w:t>
             </w:r>
+            <w:proofErr w:type="spellEnd"/>
           </w:p>
         </w:tc>
         <w:tc>
@@ -7648,6 +8793,7 @@
                 <w:lang w:val="en-US"/>
               </w:rPr>
             </w:pPr>
+            <w:proofErr w:type="spellStart"/>
             <w:r>
               <w:rPr>
                 <w:b/>
@@ -7657,6 +8803,7 @@
               </w:rPr>
               <w:t>Alemão</w:t>
             </w:r>
+            <w:proofErr w:type="spellEnd"/>
           </w:p>
         </w:tc>
       </w:tr>
@@ -7877,14 +9024,36 @@
                 <w:lang w:val="en-US"/>
               </w:rPr>
             </w:pPr>
+            <w:proofErr w:type="spellStart"/>
+            <w:proofErr w:type="gramStart"/>
             <w:r>
               <w:rPr>
                 <w:sz w:val="18"/>
                 <w:szCs w:val="18"/>
                 <w:lang w:val="en-US"/>
               </w:rPr>
-              <w:t>novembre = nov.</w:t>
+              <w:t>novembre</w:t>
             </w:r>
+            <w:proofErr w:type="spellEnd"/>
+            <w:proofErr w:type="gramEnd"/>
+            <w:r>
+              <w:rPr>
+                <w:sz w:val="18"/>
+                <w:szCs w:val="18"/>
+                <w:lang w:val="en-US"/>
+              </w:rPr>
+              <w:t xml:space="preserve"> = </w:t>
+            </w:r>
+            <w:proofErr w:type="spellStart"/>
+            <w:r>
+              <w:rPr>
+                <w:sz w:val="18"/>
+                <w:szCs w:val="18"/>
+                <w:lang w:val="en-US"/>
+              </w:rPr>
+              <w:t>nov.</w:t>
+            </w:r>
+            <w:proofErr w:type="spellEnd"/>
           </w:p>
           <w:p>
             <w:pPr>
@@ -7896,12 +9065,37 @@
                 <w:szCs w:val="18"/>
               </w:rPr>
             </w:pPr>
+            <w:proofErr w:type="spellStart"/>
             <w:r>
               <w:rPr>
                 <w:sz w:val="18"/>
                 <w:szCs w:val="18"/>
               </w:rPr>
-              <w:t>décembre = déc.</w:t>
+              <w:t>décembre</w:t>
+            </w:r>
+            <w:proofErr w:type="spellEnd"/>
+            <w:r>
+              <w:rPr>
+                <w:sz w:val="18"/>
+                <w:szCs w:val="18"/>
+              </w:rPr>
+              <w:t xml:space="preserve"> = </w:t>
+            </w:r>
+            <w:proofErr w:type="spellStart"/>
+            <w:r>
+              <w:rPr>
+                <w:sz w:val="18"/>
+                <w:szCs w:val="18"/>
+              </w:rPr>
+              <w:t>déc</w:t>
+            </w:r>
+            <w:proofErr w:type="spellEnd"/>
+            <w:r>
+              <w:rPr>
+                <w:sz w:val="18"/>
+                <w:szCs w:val="18"/>
+              </w:rPr>
+              <w:t>.</w:t>
             </w:r>
           </w:p>
           <w:p>
@@ -8584,7 +9778,7 @@
         <w:rStyle w:val="PageNumber"/>
         <w:noProof/>
       </w:rPr>
-      <w:t>16</w:t>
+      <w:t>25</w:t>
     </w:r>
     <w:r>
       <w:rPr>
@@ -8629,7 +9823,7 @@
         <w:rStyle w:val="PageNumber"/>
         <w:noProof/>
       </w:rPr>
-      <w:t>31</w:t>
+      <w:t>32</w:t>
     </w:r>
     <w:r>
       <w:rPr>
@@ -8715,7 +9909,7 @@
         <v:path o:extrusionok="f" gradientshapeok="t" o:connecttype="rect"/>
         <o:lock v:ext="edit" aspectratio="t"/>
       </v:shapetype>
-      <v:shape id="_x0000_i1030" type="#_x0000_t75" style="width:9.25pt;height:9.25pt" o:bullet="t">
+      <v:shape id="_x0000_i1032" type="#_x0000_t75" style="width:9.25pt;height:9.25pt" o:bullet="t">
         <v:imagedata r:id="rId1" o:title="BD15135_"/>
       </v:shape>
     </w:pict>
@@ -10380,6 +11574,119 @@
     </w:lvl>
   </w:abstractNum>
   <w:abstractNum w:abstractNumId="21">
+    <w:nsid w:val="7C6B6E56"/>
+    <w:multiLevelType w:val="hybridMultilevel"/>
+    <w:tmpl w:val="528AE9CC"/>
+    <w:lvl w:ilvl="0" w:tplc="04090001">
+      <w:start w:val="1"/>
+      <w:numFmt w:val="bullet"/>
+      <w:lvlText w:val=""/>
+      <w:lvlJc w:val="left"/>
+      <w:pPr>
+        <w:ind w:left="1429" w:hanging="360"/>
+      </w:pPr>
+      <w:rPr>
+        <w:rFonts w:ascii="Symbol" w:hAnsi="Symbol" w:hint="default"/>
+      </w:rPr>
+    </w:lvl>
+    <w:lvl w:ilvl="1" w:tplc="04090003" w:tentative="1">
+      <w:start w:val="1"/>
+      <w:numFmt w:val="bullet"/>
+      <w:lvlText w:val="o"/>
+      <w:lvlJc w:val="left"/>
+      <w:pPr>
+        <w:ind w:left="2149" w:hanging="360"/>
+      </w:pPr>
+      <w:rPr>
+        <w:rFonts w:ascii="Courier New" w:hAnsi="Courier New" w:hint="default"/>
+      </w:rPr>
+    </w:lvl>
+    <w:lvl w:ilvl="2" w:tplc="04090005" w:tentative="1">
+      <w:start w:val="1"/>
+      <w:numFmt w:val="bullet"/>
+      <w:lvlText w:val=""/>
+      <w:lvlJc w:val="left"/>
+      <w:pPr>
+        <w:ind w:left="2869" w:hanging="360"/>
+      </w:pPr>
+      <w:rPr>
+        <w:rFonts w:ascii="Wingdings" w:hAnsi="Wingdings" w:hint="default"/>
+      </w:rPr>
+    </w:lvl>
+    <w:lvl w:ilvl="3" w:tplc="04090001" w:tentative="1">
+      <w:start w:val="1"/>
+      <w:numFmt w:val="bullet"/>
+      <w:lvlText w:val=""/>
+      <w:lvlJc w:val="left"/>
+      <w:pPr>
+        <w:ind w:left="3589" w:hanging="360"/>
+      </w:pPr>
+      <w:rPr>
+        <w:rFonts w:ascii="Symbol" w:hAnsi="Symbol" w:hint="default"/>
+      </w:rPr>
+    </w:lvl>
+    <w:lvl w:ilvl="4" w:tplc="04090003" w:tentative="1">
+      <w:start w:val="1"/>
+      <w:numFmt w:val="bullet"/>
+      <w:lvlText w:val="o"/>
+      <w:lvlJc w:val="left"/>
+      <w:pPr>
+        <w:ind w:left="4309" w:hanging="360"/>
+      </w:pPr>
+      <w:rPr>
+        <w:rFonts w:ascii="Courier New" w:hAnsi="Courier New" w:hint="default"/>
+      </w:rPr>
+    </w:lvl>
+    <w:lvl w:ilvl="5" w:tplc="04090005" w:tentative="1">
+      <w:start w:val="1"/>
+      <w:numFmt w:val="bullet"/>
+      <w:lvlText w:val=""/>
+      <w:lvlJc w:val="left"/>
+      <w:pPr>
+        <w:ind w:left="5029" w:hanging="360"/>
+      </w:pPr>
+      <w:rPr>
+        <w:rFonts w:ascii="Wingdings" w:hAnsi="Wingdings" w:hint="default"/>
+      </w:rPr>
+    </w:lvl>
+    <w:lvl w:ilvl="6" w:tplc="04090001" w:tentative="1">
+      <w:start w:val="1"/>
+      <w:numFmt w:val="bullet"/>
+      <w:lvlText w:val=""/>
+      <w:lvlJc w:val="left"/>
+      <w:pPr>
+        <w:ind w:left="5749" w:hanging="360"/>
+      </w:pPr>
+      <w:rPr>
+        <w:rFonts w:ascii="Symbol" w:hAnsi="Symbol" w:hint="default"/>
+      </w:rPr>
+    </w:lvl>
+    <w:lvl w:ilvl="7" w:tplc="04090003" w:tentative="1">
+      <w:start w:val="1"/>
+      <w:numFmt w:val="bullet"/>
+      <w:lvlText w:val="o"/>
+      <w:lvlJc w:val="left"/>
+      <w:pPr>
+        <w:ind w:left="6469" w:hanging="360"/>
+      </w:pPr>
+      <w:rPr>
+        <w:rFonts w:ascii="Courier New" w:hAnsi="Courier New" w:hint="default"/>
+      </w:rPr>
+    </w:lvl>
+    <w:lvl w:ilvl="8" w:tplc="04090005" w:tentative="1">
+      <w:start w:val="1"/>
+      <w:numFmt w:val="bullet"/>
+      <w:lvlText w:val=""/>
+      <w:lvlJc w:val="left"/>
+      <w:pPr>
+        <w:ind w:left="7189" w:hanging="360"/>
+      </w:pPr>
+      <w:rPr>
+        <w:rFonts w:ascii="Wingdings" w:hAnsi="Wingdings" w:hint="default"/>
+      </w:rPr>
+    </w:lvl>
+  </w:abstractNum>
+  <w:abstractNum w:abstractNumId="22">
     <w:nsid w:val="7EB94990"/>
     <w:multiLevelType w:val="hybridMultilevel"/>
     <w:tmpl w:val="A3A2091C"/>
@@ -10562,13 +11869,16 @@
     <w:abstractNumId w:val="13"/>
   </w:num>
   <w:num w:numId="22">
-    <w:abstractNumId w:val="21"/>
+    <w:abstractNumId w:val="22"/>
   </w:num>
   <w:num w:numId="23">
     <w:abstractNumId w:val="11"/>
   </w:num>
   <w:num w:numId="24">
     <w:abstractNumId w:val="15"/>
+  </w:num>
+  <w:num w:numId="25">
+    <w:abstractNumId w:val="21"/>
   </w:num>
   <w:numIdMacAtCleanup w:val="7"/>
 </w:numbering>
@@ -12336,7 +13646,7 @@
     <b:Year>2001</b:Year>
     <b:City>Upper Saddle River</b:City>
     <b:Publisher>Addisson Wesley</b:Publisher>
-    <b:RefOrder>1</b:RefOrder>
+    <b:RefOrder>4</b:RefOrder>
   </b:Source>
   <b:Source>
     <b:Tag>Elf02</b:Tag>
@@ -12356,13 +13666,53 @@
     <b:Title>Effective Software Testing: 50 Specific Ways to Improve Your Testing</b:Title>
     <b:Year>2002</b:Year>
     <b:Publisher>Addison Wesley</b:Publisher>
-    <b:RefOrder>4</b:RefOrder>
+    <b:RefOrder>5</b:RefOrder>
+  </b:Source>
+  <b:Source>
+    <b:Tag>Yuk01</b:Tag>
+    <b:SourceType>Book</b:SourceType>
+    <b:Guid>{F2C08884-B029-1F42-81C3-B55D3F2CB9E9}</b:Guid>
+    <b:Author>
+      <b:Author>
+        <b:NameList>
+          <b:Person>
+            <b:Last>Matsumoto</b:Last>
+            <b:First>Yukihiro</b:First>
+          </b:Person>
+        </b:NameList>
+      </b:Author>
+    </b:Author>
+    <b:Title>Ruby in a Nutshell</b:Title>
+    <b:City>Sebastopol</b:City>
+    <b:StateProvince>CA</b:StateProvince>
+    <b:Publisher>O'Reilly</b:Publisher>
+    <b:Year>2001</b:Year>
+    <b:RefOrder>1</b:RefOrder>
+  </b:Source>
+  <b:Source>
+    <b:Tag>Kat08</b:Tag>
+    <b:SourceType>Book</b:SourceType>
+    <b:Guid>{CC39D538-8B1B-6843-8EED-9F787FC10375}</b:Guid>
+    <b:Author>
+      <b:Author>
+        <b:NameList>
+          <b:Person>
+            <b:Last>Sierra</b:Last>
+            <b:First>Katherine</b:First>
+          </b:Person>
+        </b:NameList>
+      </b:Author>
+    </b:Author>
+    <b:Title>SCJP Sun Certified Programmer for Java 6</b:Title>
+    <b:Publisher>McGraw-Hill Osborne Media</b:Publisher>
+    <b:Year>2008</b:Year>
+    <b:RefOrder>6</b:RefOrder>
   </b:Source>
 </b:Sources>
 </file>
 
 <file path=customXml/itemProps1.xml><?xml version="1.0" encoding="utf-8"?>
-<ds:datastoreItem xmlns:ds="http://schemas.openxmlformats.org/officeDocument/2006/customXml" ds:itemID="{53A8E4D1-1450-874D-B7BC-1805DC0F2037}">
+<ds:datastoreItem xmlns:ds="http://schemas.openxmlformats.org/officeDocument/2006/customXml" ds:itemID="{2AB43A15-5DB0-E34F-82D7-89AECA46D7C3}">
   <ds:schemaRefs>
     <ds:schemaRef ds:uri="http://schemas.openxmlformats.org/officeDocument/2006/bibliography"/>
   </ds:schemaRefs>

</xml_diff>

<commit_message>
Novo texto sobre MVC e inicio de texto sobre rails
</commit_message>
<xml_diff>
--- a/monografia_JP.docx
+++ b/monografia_JP.docx
@@ -70,7 +70,25 @@
         <w:fldChar w:fldCharType="separate"/>
       </w:r>
       <w:r>
-        <w:pict w14:anchorId="3FBFBE71">
+        <w:fldChar w:fldCharType="begin"/>
+      </w:r>
+      <w:r>
+        <w:instrText xml:space="preserve"> INCLUDEPICTURE  "http://www.cdt.br/logo_menor.jpg" \* MERGEFORMATINET </w:instrText>
+      </w:r>
+      <w:r>
+        <w:fldChar w:fldCharType="separate"/>
+      </w:r>
+      <w:r>
+        <w:fldChar w:fldCharType="begin"/>
+      </w:r>
+      <w:r>
+        <w:instrText xml:space="preserve"> INCLUDEPICTURE  "http://www.cdt.br/logo_menor.jpg" \* MERGEFORMATINET </w:instrText>
+      </w:r>
+      <w:r>
+        <w:fldChar w:fldCharType="separate"/>
+      </w:r>
+      <w:r>
+        <w:pict w14:anchorId="58E7D297">
           <v:shape id="_x0000_i1026" type="#_x0000_t75" alt="" style="width:52.05pt;height:56.3pt">
             <v:imagedata r:id="rId9" r:href="rId10"/>
           </v:shape>
@@ -97,6 +115,12 @@
       <w:r>
         <w:fldChar w:fldCharType="end"/>
       </w:r>
+      <w:r>
+        <w:fldChar w:fldCharType="end"/>
+      </w:r>
+      <w:r>
+        <w:fldChar w:fldCharType="end"/>
+      </w:r>
     </w:p>
     <w:p>
       <w:pPr>
@@ -202,23 +226,7 @@
         <w:t xml:space="preserve"> pelo</w:t>
       </w:r>
       <w:r>
-        <w:t xml:space="preserve"> Prof. </w:t>
-      </w:r>
-      <w:proofErr w:type="spellStart"/>
-      <w:r>
-        <w:t>Edizon</w:t>
-      </w:r>
-      <w:proofErr w:type="spellEnd"/>
-      <w:r>
-        <w:t xml:space="preserve"> </w:t>
-      </w:r>
-      <w:proofErr w:type="spellStart"/>
-      <w:r>
-        <w:t>Basseto</w:t>
-      </w:r>
-      <w:proofErr w:type="spellEnd"/>
-      <w:r>
-        <w:t xml:space="preserve"> Júnior</w:t>
+        <w:t xml:space="preserve"> Prof. Edizon Basseto Júnior</w:t>
       </w:r>
       <w:r>
         <w:t>.</w:t>
@@ -420,23 +428,7 @@
         <w:t xml:space="preserve">                                         </w:t>
       </w:r>
       <w:r>
-        <w:t xml:space="preserve">                                                                </w:t>
-      </w:r>
-      <w:proofErr w:type="spellStart"/>
-      <w:r>
-        <w:t>Edizon</w:t>
-      </w:r>
-      <w:proofErr w:type="spellEnd"/>
-      <w:r>
-        <w:t xml:space="preserve"> </w:t>
-      </w:r>
-      <w:proofErr w:type="spellStart"/>
-      <w:r>
-        <w:t>Basseto</w:t>
-      </w:r>
-      <w:proofErr w:type="spellEnd"/>
-      <w:r>
-        <w:t xml:space="preserve"> Júnior</w:t>
+        <w:t xml:space="preserve">                                                                Edizon Basseto Júnior</w:t>
       </w:r>
     </w:p>
     <w:p>
@@ -744,15 +736,7 @@
       <w:bookmarkStart w:id="21" w:name="_Toc143669252"/>
       <w:bookmarkEnd w:id="13"/>
       <w:r>
-        <w:t xml:space="preserve">O resumo é um texto que sintetiza os aspectos importantes do trabalho ressaltando o objetivo, o método, os resultados e as conclusões do trabalho. Deve ser composto de uma </w:t>
-      </w:r>
-      <w:proofErr w:type="spellStart"/>
-      <w:r>
-        <w:t>seqüência</w:t>
-      </w:r>
-      <w:proofErr w:type="spellEnd"/>
-      <w:r>
-        <w:t xml:space="preserve"> de frases concisas, afirmativas e não enumeração de tópicos</w:t>
+        <w:t>O resumo é um texto que sintetiza os aspectos importantes do trabalho ressaltando o objetivo, o método, os resultados e as conclusões do trabalho. Deve ser composto de uma seqüência de frases concisas, afirmativas e não enumeração de tópicos</w:t>
       </w:r>
       <w:r>
         <w:t xml:space="preserve"> formando </w:t>
@@ -833,15 +817,7 @@
         <w:t>Times New Roman</w:t>
       </w:r>
       <w:r>
-        <w:t xml:space="preserve"> tamanho 12 </w:t>
-      </w:r>
-      <w:proofErr w:type="spellStart"/>
-      <w:r>
-        <w:t>pt</w:t>
-      </w:r>
-      <w:proofErr w:type="spellEnd"/>
-      <w:r>
-        <w:t xml:space="preserve"> em todo o documento</w:t>
+        <w:t xml:space="preserve"> tamanho 12 pt em todo o documento</w:t>
       </w:r>
       <w:r>
         <w:t xml:space="preserve">, </w:t>
@@ -3192,29 +3168,29 @@
       <w:bookmarkStart w:id="69" w:name="_Toc222801058"/>
       <w:bookmarkStart w:id="70" w:name="_Toc232224847"/>
       <w:bookmarkStart w:id="71" w:name="_Toc232225026"/>
-      <w:bookmarkStart w:id="72" w:name="_Toc144288080"/>
-      <w:bookmarkStart w:id="73" w:name="_Toc144288581"/>
-      <w:bookmarkStart w:id="74" w:name="_Toc144609677"/>
-      <w:bookmarkStart w:id="75" w:name="_Toc144614334"/>
-      <w:bookmarkStart w:id="76" w:name="_Toc144614582"/>
-      <w:bookmarkStart w:id="77" w:name="_Toc144627061"/>
-      <w:bookmarkStart w:id="78" w:name="_Toc144630240"/>
-      <w:bookmarkStart w:id="79" w:name="_Toc144691037"/>
-      <w:bookmarkStart w:id="80" w:name="_Toc144691508"/>
-      <w:bookmarkStart w:id="81" w:name="_Toc144692259"/>
-      <w:bookmarkStart w:id="82" w:name="_Toc144805831"/>
-      <w:bookmarkStart w:id="83" w:name="_Toc144807452"/>
-      <w:bookmarkStart w:id="84" w:name="_Toc149724137"/>
-      <w:bookmarkStart w:id="85" w:name="_Toc149724322"/>
-      <w:bookmarkStart w:id="86" w:name="_Toc150052728"/>
-      <w:bookmarkStart w:id="87" w:name="_Toc150053219"/>
-      <w:bookmarkStart w:id="88" w:name="_Toc150053986"/>
-      <w:bookmarkStart w:id="89" w:name="_Toc150054435"/>
-      <w:bookmarkStart w:id="90" w:name="_Toc150054638"/>
-      <w:bookmarkStart w:id="91" w:name="_Toc150054853"/>
-      <w:bookmarkStart w:id="92" w:name="_Toc151433548"/>
-      <w:bookmarkStart w:id="93" w:name="_Toc151434319"/>
-      <w:bookmarkStart w:id="94" w:name="_Toc170123052"/>
+      <w:bookmarkStart w:id="72" w:name="_Toc170123052"/>
+      <w:bookmarkStart w:id="73" w:name="_Toc144288080"/>
+      <w:bookmarkStart w:id="74" w:name="_Toc144288581"/>
+      <w:bookmarkStart w:id="75" w:name="_Toc144609677"/>
+      <w:bookmarkStart w:id="76" w:name="_Toc144614334"/>
+      <w:bookmarkStart w:id="77" w:name="_Toc144614582"/>
+      <w:bookmarkStart w:id="78" w:name="_Toc144627061"/>
+      <w:bookmarkStart w:id="79" w:name="_Toc144630240"/>
+      <w:bookmarkStart w:id="80" w:name="_Toc144691037"/>
+      <w:bookmarkStart w:id="81" w:name="_Toc144691508"/>
+      <w:bookmarkStart w:id="82" w:name="_Toc144692259"/>
+      <w:bookmarkStart w:id="83" w:name="_Toc144805831"/>
+      <w:bookmarkStart w:id="84" w:name="_Toc144807452"/>
+      <w:bookmarkStart w:id="85" w:name="_Toc149724137"/>
+      <w:bookmarkStart w:id="86" w:name="_Toc149724322"/>
+      <w:bookmarkStart w:id="87" w:name="_Toc150052728"/>
+      <w:bookmarkStart w:id="88" w:name="_Toc150053219"/>
+      <w:bookmarkStart w:id="89" w:name="_Toc150053986"/>
+      <w:bookmarkStart w:id="90" w:name="_Toc150054435"/>
+      <w:bookmarkStart w:id="91" w:name="_Toc150054638"/>
+      <w:bookmarkStart w:id="92" w:name="_Toc150054853"/>
+      <w:bookmarkStart w:id="93" w:name="_Toc151433548"/>
+      <w:bookmarkStart w:id="94" w:name="_Toc151434319"/>
       <w:r>
         <w:lastRenderedPageBreak/>
         <w:t>LISTA DE SÍMBOLOS</w:t>
@@ -3226,7 +3202,7 @@
       <w:bookmarkEnd w:id="69"/>
       <w:bookmarkEnd w:id="70"/>
       <w:bookmarkEnd w:id="71"/>
-      <w:bookmarkEnd w:id="94"/>
+      <w:bookmarkEnd w:id="72"/>
     </w:p>
     <w:p/>
     <w:p>
@@ -3238,13 +3214,8 @@
         <w:t xml:space="preserve">f </w:t>
       </w:r>
       <w:r>
-        <w:t xml:space="preserve">- Vetor das Forças Aplicadas e </w:t>
-      </w:r>
-      <w:proofErr w:type="spellStart"/>
-      <w:r>
-        <w:t>Giroscópicas</w:t>
-      </w:r>
-      <w:proofErr w:type="spellEnd"/>
+        <w:t>- Vetor das Forças Aplicadas e Giroscópicas</w:t>
+      </w:r>
     </w:p>
     <w:p>
       <w:r>
@@ -3258,7 +3229,6 @@
         <w:t>- Energia Cinética</w:t>
       </w:r>
     </w:p>
-    <w:bookmarkEnd w:id="72"/>
     <w:bookmarkEnd w:id="73"/>
     <w:bookmarkEnd w:id="74"/>
     <w:bookmarkEnd w:id="75"/>
@@ -3280,6 +3250,7 @@
     <w:bookmarkEnd w:id="91"/>
     <w:bookmarkEnd w:id="92"/>
     <w:bookmarkEnd w:id="93"/>
+    <w:bookmarkEnd w:id="94"/>
     <w:p>
       <w:pPr>
         <w:ind w:firstLine="0"/>
@@ -3386,28 +3357,12 @@
     </w:p>
     <w:p>
       <w:r>
-        <w:t xml:space="preserve">Uma monografia é um instrumento de difusão de conhecimentos direcionado a um público específico e sua estrutura é orientada pela NBR 14724 – Informação e documentação — Trabalhos acadêmicos — Apresentação da Associação Brasileira de Normas Técnicas (ABNT, 2005). As monografias tal como os demais trabalhos científicos e acadêmicos estão estruturados em elementos </w:t>
-      </w:r>
-      <w:proofErr w:type="spellStart"/>
-      <w:r>
-        <w:t>pré</w:t>
-      </w:r>
-      <w:proofErr w:type="spellEnd"/>
-      <w:r>
-        <w:t>-textuais, textuais e pós-textuais.</w:t>
-      </w:r>
-    </w:p>
-    <w:p>
-      <w:r>
-        <w:t xml:space="preserve">Os elementos </w:t>
-      </w:r>
-      <w:proofErr w:type="spellStart"/>
-      <w:r>
-        <w:t>pré</w:t>
-      </w:r>
-      <w:proofErr w:type="spellEnd"/>
-      <w:r>
-        <w:t>-textuais são aqueles que contem os dados de identificação: título, autoria, agradecimento, resumo, sumario, índices de figuras</w:t>
+        <w:t>Uma monografia é um instrumento de difusão de conhecimentos direcionado a um público específico e sua estrutura é orientada pela NBR 14724 – Informação e documentação — Trabalhos acadêmicos — Apresentação da Associação Brasileira de Normas Técnicas (ABNT, 2005). As monografias tal como os demais trabalhos científicos e acadêmicos estão estruturados em elementos pré-textuais, textuais e pós-textuais.</w:t>
+      </w:r>
+    </w:p>
+    <w:p>
+      <w:r>
+        <w:t>Os elementos pré-textuais são aqueles que contem os dados de identificação: título, autoria, agradecimento, resumo, sumario, índices de figuras</w:t>
       </w:r>
       <w:r>
         <w:t xml:space="preserve"> e de</w:t>
@@ -3436,15 +3391,7 @@
         <w:t xml:space="preserve">no resumo seja ressaltado </w:t>
       </w:r>
       <w:r>
-        <w:t xml:space="preserve">claramente qual o objetivo, a metodologia, os resultados e as conclusões do trabalho. O resumo deve ser composto de uma </w:t>
-      </w:r>
-      <w:proofErr w:type="spellStart"/>
-      <w:r>
-        <w:t>seqüência</w:t>
-      </w:r>
-      <w:proofErr w:type="spellEnd"/>
-      <w:r>
-        <w:t xml:space="preserve"> de frases concisas, afirmativas sem enumeração de tópicos. Recomenda-se ainda que seja composto por um único parágrafo, com atenção especial para a primeira frase que deve explicitar claramente o tema principal do documento.</w:t>
+        <w:t>claramente qual o objetivo, a metodologia, os resultados e as conclusões do trabalho. O resumo deve ser composto de uma seqüência de frases concisas, afirmativas sem enumeração de tópicos. Recomenda-se ainda que seja composto por um único parágrafo, com atenção especial para a primeira frase que deve explicitar claramente o tema principal do documento.</w:t>
       </w:r>
     </w:p>
     <w:p>
@@ -3638,15 +3585,7 @@
     <w:p>
       <w:r>
         <w:lastRenderedPageBreak/>
-        <w:t xml:space="preserve">Os elementos pós-textuais são compostos de Referências, Glossários, Apêndices e Anexos. Destinam-se a esclarecer ou complementar o texto, sem, contudo, fazer parte deste. As referências devem seguir as normas da NBR 6023 (ABNT, 2002). Na seção desse modelo são apresentados exemplos de formatação de referências em diversas situações: livros, artigos, documentos oficiais. Os apêndices são textos ou documentos elaborados pelo próprio autor que servem para fundamentar, comprovar ou ilustrar o trabalho. Porém, por serem extensos e para não quebrar a </w:t>
-      </w:r>
-      <w:proofErr w:type="spellStart"/>
-      <w:r>
-        <w:t>seqüência</w:t>
-      </w:r>
-      <w:proofErr w:type="spellEnd"/>
-      <w:r>
-        <w:t xml:space="preserve"> lógica de exposição do texto, não foram incluídos no corpo do trabalho. Já os anexos são materiais (textos, documentos, figuras, tab</w:t>
+        <w:t>Os elementos pós-textuais são compostos de Referências, Glossários, Apêndices e Anexos. Destinam-se a esclarecer ou complementar o texto, sem, contudo, fazer parte deste. As referências devem seguir as normas da NBR 6023 (ABNT, 2002). Na seção desse modelo são apresentados exemplos de formatação de referências em diversas situações: livros, artigos, documentos oficiais. Os apêndices são textos ou documentos elaborados pelo próprio autor que servem para fundamentar, comprovar ou ilustrar o trabalho. Porém, por serem extensos e para não quebrar a seqüência lógica de exposição do texto, não foram incluídos no corpo do trabalho. Já os anexos são materiais (textos, documentos, figuras, tab</w:t>
       </w:r>
       <w:r>
         <w:t>elas, formulários</w:t>
@@ -4527,34 +4466,14 @@
     </w:p>
     <w:p>
       <w:r>
-        <w:t xml:space="preserve">A linguagem de programação </w:t>
-      </w:r>
-      <w:proofErr w:type="spellStart"/>
-      <w:r>
-        <w:t>R</w:t>
-      </w:r>
-      <w:r>
-        <w:t>uby</w:t>
-      </w:r>
-      <w:proofErr w:type="spellEnd"/>
-      <w:r>
-        <w:t xml:space="preserve"> foi criada por </w:t>
-      </w:r>
-      <w:proofErr w:type="spellStart"/>
-      <w:r>
-        <w:t>Yuki</w:t>
-      </w:r>
-      <w:proofErr w:type="spellEnd"/>
+        <w:t>A linguagem de programação R</w:t>
+      </w:r>
+      <w:r>
+        <w:t>uby foi criada por Yuki</w:t>
+      </w:r>
       <w:r>
         <w:tab/>
-      </w:r>
-      <w:proofErr w:type="spellStart"/>
-      <w:r>
-        <w:t>hiro</w:t>
-      </w:r>
-      <w:proofErr w:type="spellEnd"/>
-      <w:r>
-        <w:t xml:space="preserve"> Mats</w:t>
+        <w:t>hiro Mats</w:t>
       </w:r>
       <w:r>
         <w:t>umoto, no Japão, no ano de 1995, desde então vem se tornando uma linguagem robusta o suficiente para ser utilizada em sistemas de qualquer natureza</w:t>
@@ -4578,24 +4497,11 @@
       </w:r>
     </w:p>
     <w:p>
-      <w:proofErr w:type="spellStart"/>
-      <w:r>
-        <w:t>Ruby</w:t>
-      </w:r>
-      <w:proofErr w:type="spellEnd"/>
-      <w:r>
-        <w:t xml:space="preserve"> é uma linguagem de programação totalmente orientada a objetos</w:t>
-      </w:r>
-      <w:r>
-        <w:t xml:space="preserve">, já que tudo em </w:t>
-      </w:r>
-      <w:proofErr w:type="spellStart"/>
-      <w:r>
-        <w:t>Ruby</w:t>
-      </w:r>
-      <w:proofErr w:type="spellEnd"/>
-      <w:r>
-        <w:t xml:space="preserve"> é um objeto, sem exceções.</w:t>
+      <w:r>
+        <w:t>Ruby é uma linguagem de programação totalmente orientada a objetos</w:t>
+      </w:r>
+      <w:r>
+        <w:t>, já que tudo em Ruby é um objeto, sem exceções.</w:t>
       </w:r>
       <w:r>
         <w:t xml:space="preserve"> </w:t>
@@ -4603,13 +4509,8 @@
     </w:p>
     <w:p>
       <w:r>
-        <w:t xml:space="preserve">Muitas linguagens de programação incorporaram aspectos de programação orientada a objetos, mas poucas conseguem ser totalmente orientadas a objetos assim como </w:t>
-      </w:r>
-      <w:proofErr w:type="spellStart"/>
-      <w:r>
-        <w:t>Ruby</w:t>
-      </w:r>
-      <w:proofErr w:type="spellEnd"/>
+        <w:t>Muitas linguagens de programação incorporaram aspectos de programação orientada a objetos, mas poucas conseguem ser totalmente orientadas a objetos assim como Ruby</w:t>
+      </w:r>
       <w:r>
         <w:rPr>
           <w:noProof/>
@@ -4633,31 +4534,7 @@
         <w:t>Como exemplo pode-se citar a linguagem de programação Java, ela é classificada como uma linguagem de programação orientada a objetos, mas existem representações de tipos primitivos</w:t>
       </w:r>
       <w:r>
-        <w:t xml:space="preserve"> (</w:t>
-      </w:r>
-      <w:proofErr w:type="spellStart"/>
-      <w:r>
-        <w:t>integer</w:t>
-      </w:r>
-      <w:proofErr w:type="spellEnd"/>
-      <w:r>
-        <w:t xml:space="preserve">, </w:t>
-      </w:r>
-      <w:proofErr w:type="spellStart"/>
-      <w:r>
-        <w:t>double</w:t>
-      </w:r>
-      <w:proofErr w:type="spellEnd"/>
-      <w:r>
-        <w:t xml:space="preserve">, byte, char, </w:t>
-      </w:r>
-      <w:proofErr w:type="spellStart"/>
-      <w:r>
-        <w:t>etc</w:t>
-      </w:r>
-      <w:proofErr w:type="spellEnd"/>
-      <w:r>
-        <w:t>)</w:t>
+        <w:t xml:space="preserve"> (integer, double, byte, char, etc)</w:t>
       </w:r>
       <w:r>
         <w:t xml:space="preserve"> em Java, ou seja, esses tipos primitivos não são objetos, sendo assim Java não é uma linguagem totalmente orientada a objetos</w:t>
@@ -4683,23 +4560,7 @@
         <w:t xml:space="preserve">. </w:t>
       </w:r>
       <w:r>
-        <w:t xml:space="preserve">Em </w:t>
-      </w:r>
-      <w:proofErr w:type="spellStart"/>
-      <w:r>
-        <w:t>Ruby</w:t>
-      </w:r>
-      <w:proofErr w:type="spellEnd"/>
-      <w:r>
-        <w:t xml:space="preserve"> até os inteiros são objetos da classe </w:t>
-      </w:r>
-      <w:proofErr w:type="spellStart"/>
-      <w:r>
-        <w:t>FixNum</w:t>
-      </w:r>
-      <w:proofErr w:type="spellEnd"/>
-      <w:r>
-        <w:t>.</w:t>
+        <w:t>Em Ruby até os inteiros são objetos da classe FixNum.</w:t>
       </w:r>
     </w:p>
     <w:p>
@@ -4714,27 +4575,11 @@
         <w:t>(MATSUMOTO, 2001)</w:t>
       </w:r>
       <w:r>
-        <w:t xml:space="preserve">, quando a linguagem </w:t>
-      </w:r>
-      <w:proofErr w:type="spellStart"/>
-      <w:r>
-        <w:t>Ruby</w:t>
-      </w:r>
-      <w:proofErr w:type="spellEnd"/>
-      <w:r>
-        <w:t xml:space="preserve"> foi desenvolvida o principal foco de seu criador era gerar uma linguagem que pudesse aumentar a produtividade </w:t>
+        <w:t xml:space="preserve">, quando a linguagem Ruby foi desenvolvida o principal foco de seu criador era gerar uma linguagem que pudesse aumentar a produtividade </w:t>
       </w:r>
       <w:r>
         <w:lastRenderedPageBreak/>
-        <w:t xml:space="preserve">dos desenvolvedores de forma fácil, com base nessa necessidade do criador da linguagem, </w:t>
-      </w:r>
-      <w:proofErr w:type="spellStart"/>
-      <w:r>
-        <w:t>Ruby</w:t>
-      </w:r>
-      <w:proofErr w:type="spellEnd"/>
-      <w:r>
-        <w:t xml:space="preserve"> adquiriu algumas características, descritas abaixo</w:t>
+        <w:t>dos desenvolvedores de forma fácil, com base nessa necessidade do criador da linguagem, Ruby adquiriu algumas características, descritas abaixo</w:t>
       </w:r>
       <w:r>
         <w:rPr>
@@ -4768,15 +4613,7 @@
         <w:t>Programaçã</w:t>
       </w:r>
       <w:r>
-        <w:t xml:space="preserve">o Interativa: </w:t>
-      </w:r>
-      <w:proofErr w:type="spellStart"/>
-      <w:r>
-        <w:t>Ruby</w:t>
-      </w:r>
-      <w:proofErr w:type="spellEnd"/>
-      <w:r>
-        <w:t xml:space="preserve"> é uma linguagem de script, ou seja, não é necessário compilar o código. Existe um interpretador para facilitar o desenvolvimento.</w:t>
+        <w:t>o Interativa: Ruby é uma linguagem de script, ou seja, não é necessário compilar o código. Existe um interpretador para facilitar o desenvolvimento.</w:t>
       </w:r>
     </w:p>
     <w:p>
@@ -4790,15 +4627,7 @@
         <w:t xml:space="preserve"> Programação Dinâmica:</w:t>
       </w:r>
       <w:r>
-        <w:t xml:space="preserve"> Praticamente tudo que é feito em </w:t>
-      </w:r>
-      <w:proofErr w:type="spellStart"/>
-      <w:r>
-        <w:t>Ruby</w:t>
-      </w:r>
-      <w:proofErr w:type="spellEnd"/>
-      <w:r>
-        <w:t xml:space="preserve"> é feito em tempo de execução. Os tipos das variáveis, expressões, classes e definições de métodos são determinados em tempo de execução. Uma característica interessante é a possibilidade de alteração de suas classes em tempo de execução de maneira totalmente dinâ</w:t>
+        <w:t xml:space="preserve"> Praticamente tudo que é feito em Ruby é feito em tempo de execução. Os tipos das variáveis, expressões, classes e definições de métodos são determinados em tempo de execução. Uma característica interessante é a possibilidade de alteração de suas classes em tempo de execução de maneira totalmente dinâ</w:t>
       </w:r>
       <w:r>
         <w:t>mica, garantindo grande flexibilidade no desenvolvimento.</w:t>
@@ -4818,15 +4647,7 @@
         <w:t xml:space="preserve"> </w:t>
       </w:r>
       <w:r>
-        <w:t xml:space="preserve">A sintaxe da linguagem </w:t>
-      </w:r>
-      <w:proofErr w:type="spellStart"/>
-      <w:r>
-        <w:t>Ruby</w:t>
-      </w:r>
-      <w:proofErr w:type="spellEnd"/>
-      <w:r>
-        <w:t xml:space="preserve"> é muito parecida com a sintaxe de linguagens renomadas, como por exemplo, Java, Perl, Python, C/C++,  essa característica ajuda na disseminação da linguagem.</w:t>
+        <w:t>A sintaxe da linguagem Ruby é muito parecida com a sintaxe de linguagens renomadas, como por exemplo, Java, Perl, Python, C/C++,  essa característica ajuda na disseminação da linguagem.</w:t>
       </w:r>
     </w:p>
     <w:p>
@@ -4840,45 +4661,13 @@
         <w:t xml:space="preserve"> Bibliotecas de classes:</w:t>
       </w:r>
       <w:r>
-        <w:t xml:space="preserve"> </w:t>
-      </w:r>
-      <w:proofErr w:type="spellStart"/>
-      <w:r>
-        <w:t>Ruby</w:t>
-      </w:r>
-      <w:proofErr w:type="spellEnd"/>
-      <w:r>
-        <w:t xml:space="preserve"> possui uma grande quantidade de bibliotecas que</w:t>
+        <w:t xml:space="preserve"> Ruby possui uma grande quantidade de bibliotecas que</w:t>
       </w:r>
       <w:r>
         <w:t xml:space="preserve"> já vem com a distribuição padrão e</w:t>
       </w:r>
       <w:r>
-        <w:t xml:space="preserve"> cobrem um vasto domínio de necessidades, começando pelos tipos básicos (</w:t>
-      </w:r>
-      <w:proofErr w:type="spellStart"/>
-      <w:r>
-        <w:t>strings</w:t>
-      </w:r>
-      <w:proofErr w:type="spellEnd"/>
-      <w:r>
-        <w:t xml:space="preserve">, </w:t>
-      </w:r>
-      <w:proofErr w:type="spellStart"/>
-      <w:r>
-        <w:t>arrays</w:t>
-      </w:r>
-      <w:proofErr w:type="spellEnd"/>
-      <w:r>
-        <w:t xml:space="preserve">, </w:t>
-      </w:r>
-      <w:proofErr w:type="spellStart"/>
-      <w:r>
-        <w:t>hashes</w:t>
-      </w:r>
-      <w:proofErr w:type="spellEnd"/>
-      <w:r>
-        <w:t>) e indo até tópicos mais avançados, como programação para recursos de rede e threads</w:t>
+        <w:t xml:space="preserve"> cobrem um vasto domínio de necessidades, começando pelos tipos básicos (strings, arrays, hashes) e indo até tópicos mais avançados, como programação para recursos de rede e threads</w:t>
       </w:r>
       <w:r>
         <w:t>. Mesmo possuindo</w:t>
@@ -4898,52 +4687,240 @@
         <w:t xml:space="preserve"> Portabilidade:</w:t>
       </w:r>
       <w:r>
-        <w:t xml:space="preserve"> Programas escritos em </w:t>
-      </w:r>
-      <w:proofErr w:type="spellStart"/>
-      <w:r>
-        <w:t>Ruby</w:t>
-      </w:r>
-      <w:proofErr w:type="spellEnd"/>
-      <w:r>
-        <w:t xml:space="preserve"> podem ser rodados em qualquer ambiente computacional que possua um interpretador </w:t>
-      </w:r>
-      <w:proofErr w:type="spellStart"/>
-      <w:r>
-        <w:t>Ruby</w:t>
-      </w:r>
-      <w:proofErr w:type="spellEnd"/>
-      <w:r>
-        <w:t xml:space="preserve">, ou seja, é possível criar programas </w:t>
-      </w:r>
-      <w:proofErr w:type="spellStart"/>
-      <w:r>
-        <w:t>Ruby</w:t>
-      </w:r>
-      <w:proofErr w:type="spellEnd"/>
-      <w:r>
-        <w:t xml:space="preserve"> em um plataforma e migrá-los para outra sem a necessidade de nenhuma modificação.</w:t>
-      </w:r>
-      <w:bookmarkStart w:id="128" w:name="_GoBack"/>
+        <w:t xml:space="preserve"> Programas escritos em Ruby podem ser rodados em qualquer ambiente computacional que possua um interpretador Ruby, ou seja, é possível criar programas Ruby em um plataforma e migrá-los para outra sem a necessidade de nenhuma modificação.</w:t>
+      </w:r>
+    </w:p>
+    <w:p>
+      <w:pPr>
+        <w:pStyle w:val="Heading2"/>
+      </w:pPr>
+      <w:r>
+        <w:t>PADRÃO ARQUITETURAL MVC</w:t>
+      </w:r>
+    </w:p>
+    <w:p>
+      <w:r>
+        <w:t xml:space="preserve">Em 1979, Trygve Reenskaug desenvolveu um padrão arquitetural </w:t>
+      </w:r>
+      <w:r>
+        <w:t xml:space="preserve">para desenvolvimento de aplicativos, padrão </w:t>
+      </w:r>
+      <w:r>
+        <w:t xml:space="preserve">conhecido como Modelo – Visão – Controlador </w:t>
+      </w:r>
+      <w:r>
+        <w:rPr>
+          <w:b/>
+        </w:rPr>
+        <w:t>(MVC)</w:t>
+      </w:r>
+      <w:r>
+        <w:t>. Como o próprio nome sugere esse padrão arquitetural divide a arquitetura das aplicações em 3 camadas básicas</w:t>
+      </w:r>
+      <w:r>
+        <w:rPr>
+          <w:noProof/>
+          <w:lang w:val="en-US"/>
+        </w:rPr>
+        <w:t xml:space="preserve"> </w:t>
+      </w:r>
+      <w:r>
+        <w:rPr>
+          <w:noProof/>
+          <w:lang w:val="en-US"/>
+        </w:rPr>
+        <w:t>(RUBY, THOMAS e HANSSON, 2010)</w:t>
+      </w:r>
+      <w:r>
+        <w:t>:</w:t>
+      </w:r>
+    </w:p>
+    <w:p>
+      <w:pPr>
+        <w:numPr>
+          <w:ilvl w:val="0"/>
+          <w:numId w:val="26"/>
+        </w:numPr>
+      </w:pPr>
+      <w:r>
+        <w:t xml:space="preserve"> Modelo:</w:t>
+      </w:r>
+      <w:r>
+        <w:t xml:space="preserve"> O modelo é responsável por representar os estados dos objetos da aplicação. O estado dos objetos pode ser considerado transiente, quando o </w:t>
+      </w:r>
+      <w:r>
+        <w:lastRenderedPageBreak/>
+        <w:t>estado é mantido apenas por algumas interações, ou persistente, quando o estado é grava em um mecanismo de persistência, como os banco de dados.</w:t>
+      </w:r>
+      <w:r>
+        <w:t xml:space="preserve"> O modelo é muito mais que apenas dados, ele assegura algumas regras de negócios relacionadas com os dados representados por ele.</w:t>
+      </w:r>
+    </w:p>
+    <w:p>
+      <w:pPr>
+        <w:numPr>
+          <w:ilvl w:val="0"/>
+          <w:numId w:val="26"/>
+        </w:numPr>
+      </w:pPr>
+      <w:r>
+        <w:t xml:space="preserve"> Visão:</w:t>
+      </w:r>
+      <w:r>
+        <w:t xml:space="preserve"> A visão é responsável por gerar a interface com o usuário, baseando-se nos dados do modelo.</w:t>
+      </w:r>
+    </w:p>
+    <w:p>
+      <w:pPr>
+        <w:numPr>
+          <w:ilvl w:val="0"/>
+          <w:numId w:val="26"/>
+        </w:numPr>
+      </w:pPr>
+      <w:r>
+        <w:t xml:space="preserve"> Controlador:</w:t>
+      </w:r>
+      <w:r>
+        <w:t xml:space="preserve"> Os controladores são responsáveis por coordenar o funcionamento da aplicação, eles recebem os eventos gerados pela visão, interagem com os modelos e respondem aos eventos delegando o fluxo para outras visões.</w:t>
+      </w:r>
+    </w:p>
+    <w:p>
+      <w:pPr>
+        <w:pStyle w:val="Heading2"/>
+      </w:pPr>
+      <w:bookmarkStart w:id="128" w:name="_Toc170123062"/>
+      <w:r>
+        <w:t>FRAMEWORK DE DESENVOLVIMENTO RAILS</w:t>
+      </w:r>
       <w:bookmarkEnd w:id="128"/>
     </w:p>
     <w:p>
+      <w:r>
+        <w:t>Rails é um framework para desenvolvimento de aplicações para web escrito em Ruby. Seu principal objetivo é facilitar o desenvolvimento de aplicações para web, levando em consideração alguns aspectos que os desenvolvedores precisam conhecer para começar a desenvolver uma aplicação</w:t>
+      </w:r>
+      <w:r>
+        <w:rPr>
+          <w:noProof/>
+          <w:lang w:val="en-US"/>
+        </w:rPr>
+        <w:t xml:space="preserve"> </w:t>
+      </w:r>
+      <w:r>
+        <w:rPr>
+          <w:noProof/>
+          <w:lang w:val="en-US"/>
+        </w:rPr>
+        <w:t>(RUBY, THOMAS e HANSSON, 2010)</w:t>
+      </w:r>
+      <w:r>
+        <w:t>.</w:t>
+      </w:r>
+    </w:p>
+    <w:p>
+      <w:r>
+        <w:t>Os principais conceitos utilizados na criação do Rails foram:</w:t>
+      </w:r>
+    </w:p>
+    <w:p>
+      <w:pPr>
+        <w:numPr>
+          <w:ilvl w:val="0"/>
+          <w:numId w:val="27"/>
+        </w:numPr>
+      </w:pPr>
+      <w:r>
+        <w:t xml:space="preserve"> Convenção ao invés de configuração: Principal fundamento do framework, para tudo no Rails existe uma convenção, como por exemplo:</w:t>
+      </w:r>
+    </w:p>
+    <w:p>
+      <w:pPr>
+        <w:numPr>
+          <w:ilvl w:val="1"/>
+          <w:numId w:val="27"/>
+        </w:numPr>
+      </w:pPr>
+      <w:r>
+        <w:t xml:space="preserve"> Estrutura de diretórios da aplicação;</w:t>
+      </w:r>
+    </w:p>
+    <w:p>
+      <w:pPr>
+        <w:numPr>
+          <w:ilvl w:val="1"/>
+          <w:numId w:val="27"/>
+        </w:numPr>
+      </w:pPr>
+      <w:r>
+        <w:t xml:space="preserve"> Padrão de nomes dos controladores, sempre seguindo o nome dos modelos;</w:t>
+      </w:r>
+    </w:p>
+    <w:p>
+      <w:pPr>
+        <w:numPr>
+          <w:ilvl w:val="1"/>
+          <w:numId w:val="27"/>
+        </w:numPr>
+      </w:pPr>
+      <w:r>
+        <w:t xml:space="preserve"> Padrão de nomes das visões, sempre seguindo os nomes das ações dos controladores;</w:t>
+      </w:r>
+    </w:p>
+    <w:p>
+      <w:pPr>
+        <w:numPr>
+          <w:ilvl w:val="1"/>
+          <w:numId w:val="27"/>
+        </w:numPr>
+      </w:pPr>
+      <w:r>
+        <w:t xml:space="preserve"> Padrão de nomes de tabelas do banco de dados, sempre o nome do modelo no plural;</w:t>
+      </w:r>
+    </w:p>
+    <w:p>
+      <w:pPr>
+        <w:ind w:left="1429" w:firstLine="0"/>
+      </w:pPr>
+      <w:r>
+        <w:t>Conhecer e obedecer as convenções é muito importante para aproveitar todas as facilidades do framework</w:t>
+      </w:r>
+      <w:r>
+        <w:t>.</w:t>
+      </w:r>
+    </w:p>
+    <w:p>
+      <w:pPr>
+        <w:numPr>
+          <w:ilvl w:val="0"/>
+          <w:numId w:val="27"/>
+        </w:numPr>
+      </w:pPr>
+      <w:r>
+        <w:t xml:space="preserve"> Não se repita:</w:t>
+      </w:r>
+      <w:r>
+        <w:t xml:space="preserve"> Grande facilidade para reuso de código através de plugins;</w:t>
+      </w:r>
+      <w:bookmarkStart w:id="129" w:name="_GoBack"/>
+      <w:bookmarkEnd w:id="129"/>
+    </w:p>
+    <w:p>
+      <w:r>
+        <w:t>Rails é um framework MVC, ou seja, as aplicações desenvolvidas com Rails possuem modelos, visões e controladores</w:t>
+      </w:r>
+      <w:r>
+        <w:t>.</w:t>
+      </w:r>
+      <w:r>
+        <w:t xml:space="preserve"> </w:t>
+      </w:r>
+    </w:p>
+    <w:p>
       <w:pPr>
         <w:pStyle w:val="Heading2"/>
       </w:pPr>
-      <w:bookmarkStart w:id="129" w:name="_Toc170123062"/>
+      <w:bookmarkStart w:id="130" w:name="_Toc170123063"/>
       <w:r>
         <w:lastRenderedPageBreak/>
-        <w:t>FRAMEWORK DE DESENVOLVIMENTO RAILS</w:t>
-      </w:r>
-      <w:bookmarkEnd w:id="129"/>
-    </w:p>
-    <w:p>
-      <w:pPr>
-        <w:pStyle w:val="Heading2"/>
-      </w:pPr>
-      <w:bookmarkStart w:id="130" w:name="_Toc170123063"/>
-      <w:r>
         <w:t>DESENVOLVIMENTO MOBILE</w:t>
       </w:r>
       <w:bookmarkEnd w:id="130"/>
@@ -5108,15 +5085,7 @@
         <w:t xml:space="preserve"> </w:t>
       </w:r>
       <w:r>
-        <w:t>.</w:t>
-      </w:r>
-      <w:proofErr w:type="spellStart"/>
-      <w:r>
-        <w:t>doc</w:t>
-      </w:r>
-      <w:proofErr w:type="spellEnd"/>
-      <w:r>
-        <w:t xml:space="preserve"> e seguir a estrutura, </w:t>
+        <w:t xml:space="preserve">.doc e seguir a estrutura, </w:t>
       </w:r>
       <w:r>
         <w:t xml:space="preserve">selecionando </w:t>
@@ -5168,11 +5137,14 @@
         <w:ind w:left="1080"/>
       </w:pPr>
       <w:r>
+        <w:t>Ao</w:t>
+      </w:r>
+      <w:r>
+        <w:t xml:space="preserve"> transferir qualquer texto para o estilo deve ser retirada, primeiramente, toda a formatação anterior para colá-lo no trabalho. O método usado para efetuar esta </w:t>
+      </w:r>
+      <w:r>
         <w:lastRenderedPageBreak/>
-        <w:t>Ao</w:t>
-      </w:r>
-      <w:r>
-        <w:t xml:space="preserve"> transferir qualquer texto para o estilo deve ser retirada, primeiramente, toda a formatação anterior para colá-lo no trabalho. O método usado para efetuar esta retirada de formatação é copiar o conteúdo do local onde ele se encontra</w:t>
+        <w:t>retirada de formatação é copiar o conteúdo do local onde ele se encontra</w:t>
       </w:r>
       <w:r>
         <w:t xml:space="preserve"> para a</w:t>
@@ -5224,15 +5196,7 @@
         <w:t xml:space="preserve"> abrir o </w:t>
       </w:r>
       <w:r>
-        <w:t>modelo .</w:t>
-      </w:r>
-      <w:proofErr w:type="spellStart"/>
-      <w:r>
-        <w:t>dot</w:t>
-      </w:r>
-      <w:proofErr w:type="spellEnd"/>
-      <w:r>
-        <w:t xml:space="preserve"> será gerado um novo documento.doc</w:t>
+        <w:t>modelo .dot será gerado um novo documento.doc</w:t>
       </w:r>
       <w:r>
         <w:t>, o sumário</w:t>
@@ -5391,15 +5355,7 @@
         <w:t>Times New Roman</w:t>
       </w:r>
       <w:r>
-        <w:t xml:space="preserve"> tamanho 12 </w:t>
-      </w:r>
-      <w:proofErr w:type="spellStart"/>
-      <w:r>
-        <w:t>pt</w:t>
-      </w:r>
-      <w:proofErr w:type="spellEnd"/>
-      <w:r>
-        <w:t xml:space="preserve"> em todo o documento, espaçamento simples e alinhamento justificado com tabulação de 1,25 na primeira linha do parágrafo. É recomendável que tenha no máximo 50 páginas sem contar os possíveis anexos e apêndices. </w:t>
+        <w:t xml:space="preserve"> tamanho 12 pt em todo o documento, espaçamento simples e alinhamento justificado com tabulação de 1,25 na primeira linha do parágrafo. É recomendável que tenha no máximo 50 páginas sem contar os possíveis anexos e apêndices. </w:t>
       </w:r>
     </w:p>
     <w:p>
@@ -5416,29 +5372,13 @@
         <w:t>a</w:t>
       </w:r>
       <w:r>
-        <w:t xml:space="preserve"> figura deve seguir a numeração da </w:t>
-      </w:r>
-      <w:proofErr w:type="spellStart"/>
-      <w:r>
-        <w:t>seqüência</w:t>
-      </w:r>
-      <w:proofErr w:type="spellEnd"/>
-      <w:r>
-        <w:t xml:space="preserve"> de apresentação da seguinte forma: o primeiro numeral deve corresponder ao cap</w:t>
+        <w:t xml:space="preserve"> figura deve seguir a numeração da seqüência de apresentação da seguinte forma: o primeiro numeral deve corresponder ao cap</w:t>
       </w:r>
       <w:r>
         <w:t>í</w:t>
       </w:r>
       <w:r>
-        <w:t xml:space="preserve">tulo e o segundo para a </w:t>
-      </w:r>
-      <w:proofErr w:type="spellStart"/>
-      <w:r>
-        <w:t>seqüência</w:t>
-      </w:r>
-      <w:proofErr w:type="spellEnd"/>
-      <w:r>
-        <w:t xml:space="preserve"> de apresentação no texto. Sua refer</w:t>
+        <w:t>tulo e o segundo para a seqüência de apresentação no texto. Sua refer</w:t>
       </w:r>
       <w:r>
         <w:t>ê</w:t>
@@ -5473,7 +5413,7 @@
       </w:pPr>
       <w:r>
         <w:lastRenderedPageBreak/>
-        <w:pict w14:anchorId="39F9BFD4">
+        <w:pict w14:anchorId="5086D81A">
           <v:shape id="_x0000_i1027" type="#_x0000_t75" style="width:474.05pt;height:154.7pt">
             <v:imagedata r:id="rId13" o:title="" croptop="2485f" cropbottom="34612f" cropright="1034f"/>
           </v:shape>
@@ -5522,15 +5462,7 @@
     </w:p>
     <w:p>
       <w:r>
-        <w:t xml:space="preserve">As tabelas são elementos demonstrativos de síntese que apresentam informações tratadas estatisticamente. Elas deverão ter numeração </w:t>
-      </w:r>
-      <w:proofErr w:type="spellStart"/>
-      <w:r>
-        <w:t>seqüencial</w:t>
-      </w:r>
-      <w:proofErr w:type="spellEnd"/>
-      <w:r>
-        <w:t xml:space="preserve"> em algarismos arábicos precedidos da palavra Tabela. Os títulos das tabelas deverão ser inseridos na parte superior das mesmas, após hífen que separa o título da respectiva identificação tabular, com letra em tamanho menor do que a utilizada no texto. Não se colocará ponto final nos títulos de tabelas. A Tabela </w:t>
+        <w:t xml:space="preserve">As tabelas são elementos demonstrativos de síntese que apresentam informações tratadas estatisticamente. Elas deverão ter numeração seqüencial em algarismos arábicos precedidos da palavra Tabela. Os títulos das tabelas deverão ser inseridos na parte superior das mesmas, após hífen que separa o título da respectiva identificação tabular, com letra em tamanho menor do que a utilizada no texto. Não se colocará ponto final nos títulos de tabelas. A Tabela </w:t>
       </w:r>
       <w:r>
         <w:t>3</w:t>
@@ -5596,7 +5528,7 @@
               <w:rPr>
                 <w:szCs w:val="24"/>
               </w:rPr>
-              <w:pict w14:anchorId="3D410C7F">
+              <w:pict w14:anchorId="601D30D7">
                 <v:shape id="_x0000_i1028" type="#_x0000_t75" style="width:17.8pt;height:17.1pt">
                   <v:imagedata r:id="rId14" o:title="" croptop="14684f" cropright="35109f"/>
                 </v:shape>
@@ -5643,7 +5575,7 @@
                 <w:szCs w:val="24"/>
               </w:rPr>
               <w:lastRenderedPageBreak/>
-              <w:pict w14:anchorId="03892DDF">
+              <w:pict w14:anchorId="5AE78850">
                 <v:shape id="_x0000_i1029" type="#_x0000_t75" style="width:17.8pt;height:17.1pt" o:bullet="t">
                   <v:imagedata r:id="rId15" o:title="" croptop="3688f" cropbottom="59991f" cropleft="30474f" cropright="33574f"/>
                 </v:shape>
@@ -5703,7 +5635,7 @@
               <w:rPr>
                 <w:szCs w:val="24"/>
               </w:rPr>
-              <w:pict w14:anchorId="40B16D4C">
+              <w:pict w14:anchorId="7F654797">
                 <v:shape id="_x0000_i1030" type="#_x0000_t75" style="width:17.8pt;height:17.1pt">
                   <v:imagedata r:id="rId16" o:title="" croptop="14684f" cropright="35109f"/>
                 </v:shape>
@@ -5749,7 +5681,7 @@
               <w:rPr>
                 <w:szCs w:val="24"/>
               </w:rPr>
-              <w:pict w14:anchorId="71BAD9AB">
+              <w:pict w14:anchorId="6B786696">
                 <v:shape id="_x0000_i1031" type="#_x0000_t75" style="width:17.8pt;height:17.1pt" o:bullet="t">
                   <v:imagedata r:id="rId17" o:title="" croptop="3688f" cropbottom="59991f" cropleft="30474f" cropright="33574f"/>
                 </v:shape>
@@ -5829,15 +5761,7 @@
     </w:p>
     <w:p>
       <w:r>
-        <w:t xml:space="preserve">As equações podem ser inseridas através do MICROSOFT EQUATION. A numeração da equação segue o mesmo critério para figuras e tabelas. O primeiro numeral corresponde ao capitulo que está inserida e o segundo numeral corresponde a </w:t>
-      </w:r>
-      <w:proofErr w:type="spellStart"/>
-      <w:r>
-        <w:t>seqüência</w:t>
-      </w:r>
-      <w:proofErr w:type="spellEnd"/>
-      <w:r>
-        <w:t xml:space="preserve"> de ocorrência no texto. Veja exemplo para a eq. 3.1.</w:t>
+        <w:t>As equações podem ser inseridas através do MICROSOFT EQUATION. A numeração da equação segue o mesmo critério para figuras e tabelas. O primeiro numeral corresponde ao capitulo que está inserida e o segundo numeral corresponde a seqüência de ocorrência no texto. Veja exemplo para a eq. 3.1.</w:t>
       </w:r>
     </w:p>
     <w:p>
@@ -5852,11 +5776,11 @@
         <w:rPr>
           <w:position w:val="-32"/>
         </w:rPr>
-        <w:object w:dxaOrig="3560" w:dyaOrig="760" w14:anchorId="283D65E4">
+        <w:object w:dxaOrig="3560" w:dyaOrig="760" w14:anchorId="050476B7">
           <v:shape id="_x0000_i1032" type="#_x0000_t75" style="width:178.2pt;height:37.8pt" o:ole="" fillcolor="window">
             <v:imagedata r:id="rId18" o:title=""/>
           </v:shape>
-          <o:OLEObject Type="Embed" ProgID="Equation.3" ShapeID="_x0000_i1032" DrawAspect="Content" ObjectID="_1243864958" r:id="rId19">
+          <o:OLEObject Type="Embed" ProgID="Equation.3" ShapeID="_x0000_i1032" DrawAspect="Content" ObjectID="_1244829443" r:id="rId19">
             <o:FieldCodes>\* Upper \* Upper \* Caps</o:FieldCodes>
           </o:OLEObject>
         </w:object>
@@ -5874,23 +5798,7 @@
     <w:p/>
     <w:p>
       <w:r>
-        <w:t xml:space="preserve">A próxima fórmula deve apresentar numeração na </w:t>
-      </w:r>
-      <w:proofErr w:type="spellStart"/>
-      <w:r>
-        <w:t>seqüência</w:t>
-      </w:r>
-      <w:proofErr w:type="spellEnd"/>
-      <w:r>
-        <w:t xml:space="preserve"> com o primeiro numeral correspondendo ao capítulo e o segundo a </w:t>
-      </w:r>
-      <w:proofErr w:type="spellStart"/>
-      <w:r>
-        <w:t>seqüência</w:t>
-      </w:r>
-      <w:proofErr w:type="spellEnd"/>
-      <w:r>
-        <w:t xml:space="preserve"> no texto como pode ser vista na eq. 3.2.</w:t>
+        <w:t>A próxima fórmula deve apresentar numeração na seqüência com o primeiro numeral correspondendo ao capítulo e o segundo a seqüência no texto como pode ser vista na eq. 3.2.</w:t>
       </w:r>
     </w:p>
     <w:p>
@@ -5905,11 +5813,11 @@
         <w:rPr>
           <w:position w:val="-32"/>
         </w:rPr>
-        <w:object w:dxaOrig="2700" w:dyaOrig="760" w14:anchorId="567A9D8A">
+        <w:object w:dxaOrig="2700" w:dyaOrig="760" w14:anchorId="174B0574">
           <v:shape id="_x0000_i1033" type="#_x0000_t75" style="width:134.75pt;height:37.8pt" o:ole="" fillcolor="window">
             <v:imagedata r:id="rId20" o:title=""/>
           </v:shape>
-          <o:OLEObject Type="Embed" ProgID="Equation.3" ShapeID="_x0000_i1033" DrawAspect="Content" ObjectID="_1243864959" r:id="rId21">
+          <o:OLEObject Type="Embed" ProgID="Equation.3" ShapeID="_x0000_i1033" DrawAspect="Content" ObjectID="_1244829444" r:id="rId21">
             <o:FieldCodes>\* Upper \* Upper \* Caps</o:FieldCodes>
           </o:OLEObject>
         </w:object>
@@ -6017,29 +5925,13 @@
         <w:t>ê</w:t>
       </w:r>
       <w:r>
-        <w:t xml:space="preserve">ncia. A estilo de formatação disponível para referências bibliográficas é </w:t>
-      </w:r>
-      <w:proofErr w:type="spellStart"/>
-      <w:r>
-        <w:t>RefBib</w:t>
-      </w:r>
-      <w:proofErr w:type="spellEnd"/>
-      <w:r>
-        <w:t>. Deixe uma linha de espaço entre uma refer</w:t>
+        <w:t>ncia. A estilo de formatação disponível para referências bibliográficas é RefBib. Deixe uma linha de espaço entre uma refer</w:t>
       </w:r>
       <w:r>
         <w:t>ê</w:t>
       </w:r>
       <w:r>
-        <w:t xml:space="preserve">ncia e a </w:t>
-      </w:r>
-      <w:proofErr w:type="spellStart"/>
-      <w:r>
-        <w:t>subseqüente</w:t>
-      </w:r>
-      <w:proofErr w:type="spellEnd"/>
-      <w:r>
-        <w:t xml:space="preserve"> para melhor distribuição na p</w:t>
+        <w:t>ncia e a subseqüente para melhor distribuição na p</w:t>
       </w:r>
       <w:r>
         <w:t>á</w:t>
@@ -6507,15 +6399,7 @@
         <w:pStyle w:val="RefBib"/>
       </w:pPr>
       <w:r>
-        <w:t xml:space="preserve">CERVO, Amado </w:t>
-      </w:r>
-      <w:proofErr w:type="spellStart"/>
-      <w:r>
-        <w:t>Luis</w:t>
-      </w:r>
-      <w:proofErr w:type="spellEnd"/>
-      <w:r>
-        <w:t xml:space="preserve">; BERVIAN, Pedro Alcino; SILVA, Roberto. </w:t>
+        <w:t xml:space="preserve">CERVO, Amado Luis; BERVIAN, Pedro Alcino; SILVA, Roberto. </w:t>
       </w:r>
       <w:r>
         <w:rPr>
@@ -6547,15 +6431,7 @@
         <w:t xml:space="preserve">Desenhando: </w:t>
       </w:r>
       <w:r>
-        <w:t xml:space="preserve">um panorama dos sistemas gráficos. Santa Maria: </w:t>
-      </w:r>
-      <w:proofErr w:type="spellStart"/>
-      <w:r>
-        <w:t>Ed.UFSM</w:t>
-      </w:r>
-      <w:proofErr w:type="spellEnd"/>
-      <w:r>
-        <w:t>, 1998.</w:t>
+        <w:t>um panorama dos sistemas gráficos. Santa Maria: Ed.UFSM, 1998.</w:t>
       </w:r>
     </w:p>
     <w:p>
@@ -6575,19 +6451,11 @@
       <w:pPr>
         <w:pStyle w:val="RefBib"/>
       </w:pPr>
-      <w:proofErr w:type="gramStart"/>
       <w:r>
         <w:rPr>
           <w:lang w:val="en-US"/>
         </w:rPr>
-        <w:t>WILLIAMS, J. W. Flow measurement.</w:t>
-      </w:r>
-      <w:proofErr w:type="gramEnd"/>
-      <w:r>
-        <w:rPr>
-          <w:lang w:val="en-US"/>
-        </w:rPr>
-        <w:t xml:space="preserve"> In: ROUSE, H. (org.). </w:t>
+        <w:t xml:space="preserve">WILLIAMS, J. W. Flow measurement. In: ROUSE, H. (org.). </w:t>
       </w:r>
       <w:r>
         <w:rPr>
@@ -6604,15 +6472,7 @@
         <w:t xml:space="preserve">s. </w:t>
       </w:r>
       <w:r>
-        <w:t xml:space="preserve">New York: John </w:t>
-      </w:r>
-      <w:proofErr w:type="spellStart"/>
-      <w:r>
-        <w:t>Wiley</w:t>
-      </w:r>
-      <w:proofErr w:type="spellEnd"/>
-      <w:r>
-        <w:t xml:space="preserve"> &amp; Sons, 1950. p. 229-309.</w:t>
+        <w:t>New York: John Wiley &amp; Sons, 1950. p. 229-309.</w:t>
       </w:r>
     </w:p>
     <w:p>
@@ -6660,89 +6520,25 @@
         <w:rPr>
           <w:lang w:val="en-US"/>
         </w:rPr>
-        <w:t xml:space="preserve"> BELOTO, A. F</w:t>
-      </w:r>
-      <w:proofErr w:type="gramStart"/>
+        <w:t xml:space="preserve"> BELOTO, A. F. ; UETA, A.Y.</w:t>
+      </w:r>
       <w:r>
         <w:rPr>
           <w:lang w:val="en-US"/>
         </w:rPr>
-        <w:t>. ;</w:t>
-      </w:r>
-      <w:proofErr w:type="gramEnd"/>
+        <w:t>,</w:t>
+      </w:r>
       <w:r>
         <w:rPr>
           <w:lang w:val="en-US"/>
         </w:rPr>
-        <w:t xml:space="preserve"> UETA, A.Y.</w:t>
-      </w:r>
-      <w:r>
-        <w:rPr>
-          <w:lang w:val="en-US"/>
-        </w:rPr>
-        <w:t>,</w:t>
-      </w:r>
-      <w:r>
-        <w:rPr>
-          <w:lang w:val="en-US"/>
-        </w:rPr>
-        <w:t xml:space="preserve"> FERREIRA, N. G. </w:t>
-      </w:r>
-      <w:proofErr w:type="gramStart"/>
-      <w:r>
-        <w:rPr>
-          <w:lang w:val="en-US"/>
-        </w:rPr>
-        <w:t xml:space="preserve">An investigation of natural oxidation process on stain-etched </w:t>
-      </w:r>
-      <w:proofErr w:type="spellStart"/>
-      <w:r>
-        <w:rPr>
-          <w:lang w:val="en-US"/>
-        </w:rPr>
-        <w:t>nanoporous</w:t>
-      </w:r>
-      <w:proofErr w:type="spellEnd"/>
-      <w:r>
-        <w:rPr>
-          <w:lang w:val="en-US"/>
-        </w:rPr>
-        <w:t xml:space="preserve"> silicon by micro-Raman spectroscopy.</w:t>
-      </w:r>
-      <w:proofErr w:type="gramEnd"/>
-      <w:r>
-        <w:rPr>
-          <w:lang w:val="en-US"/>
-        </w:rPr>
-        <w:t xml:space="preserve"> </w:t>
-      </w:r>
-      <w:proofErr w:type="spellStart"/>
+        <w:t xml:space="preserve"> FERREIRA, N. G. An investigation of natural oxidation process on stain-etched nanoporous silicon by micro-Raman spectroscopy. </w:t>
+      </w:r>
       <w:r>
         <w:rPr>
           <w:b/>
         </w:rPr>
-        <w:t>Applied</w:t>
-      </w:r>
-      <w:proofErr w:type="spellEnd"/>
-      <w:r>
-        <w:rPr>
-          <w:b/>
-        </w:rPr>
-        <w:t xml:space="preserve"> </w:t>
-      </w:r>
-      <w:proofErr w:type="spellStart"/>
-      <w:r>
-        <w:rPr>
-          <w:b/>
-        </w:rPr>
-        <w:t>Surface</w:t>
-      </w:r>
-      <w:proofErr w:type="spellEnd"/>
-      <w:r>
-        <w:rPr>
-          <w:b/>
-        </w:rPr>
-        <w:t xml:space="preserve"> Science</w:t>
+        <w:t>Applied Surface Science</w:t>
       </w:r>
       <w:r>
         <w:t>, v. 253, p. p. 7065-7068, 2007.</w:t>
@@ -6770,15 +6566,7 @@
         <w:t xml:space="preserve">MIRANDA, R. B. </w:t>
       </w:r>
       <w:r>
-        <w:t xml:space="preserve">Filmes de diamante </w:t>
-      </w:r>
-      <w:proofErr w:type="spellStart"/>
-      <w:r>
-        <w:t>nanocristalino</w:t>
-      </w:r>
-      <w:proofErr w:type="spellEnd"/>
-      <w:r>
-        <w:t xml:space="preserve"> infiltrados em substratos de silício poroso através das técnicas CVD/CVI. 2009. Tese (Doutorado em Engenharia e Tecnologia Espaciais) - Instituto Nacional de Pesquisas Espaciais</w:t>
+        <w:t>Filmes de diamante nanocristalino infiltrados em substratos de silício poroso através das técnicas CVD/CVI. 2009. Tese (Doutorado em Engenharia e Tecnologia Espaciais) - Instituto Nacional de Pesquisas Espaciais</w:t>
       </w:r>
       <w:r>
         <w:t>.</w:t>
@@ -6839,15 +6627,7 @@
         <w:t>,</w:t>
       </w:r>
       <w:r>
-        <w:t xml:space="preserve"> MOTA A.C. Exame de desempenho dos estudantes: uma </w:t>
-      </w:r>
-      <w:proofErr w:type="spellStart"/>
-      <w:r>
-        <w:t>porposta</w:t>
-      </w:r>
-      <w:proofErr w:type="spellEnd"/>
-      <w:r>
-        <w:t xml:space="preserve"> de avaliação na educação em engenharia. In: XXXV CONGRESSO BRASILEIRO DE EDUCAÇÃO EM ENGENHARIA, Curitiba. Anais do XXXV Congresso Brasileiro de Educação em Engenharia, 2007</w:t>
+        <w:t xml:space="preserve"> MOTA A.C. Exame de desempenho dos estudantes: uma porposta de avaliação na educação em engenharia. In: XXXV CONGRESSO BRASILEIRO DE EDUCAÇÃO EM ENGENHARIA, Curitiba. Anais do XXXV Congresso Brasileiro de Educação em Engenharia, 2007</w:t>
       </w:r>
       <w:r>
         <w:t>.</w:t>
@@ -7092,7 +6872,7 @@
       </w:pPr>
       <w:bookmarkStart w:id="288" w:name="_Toc144630257"/>
       <w:r>
-        <w:pict w14:anchorId="38FA9C70">
+        <w:pict w14:anchorId="341CE4BF">
           <v:shape id="_x0000_i1034" type="#_x0000_t75" style="width:188.2pt;height:101.95pt">
             <v:imagedata r:id="rId23" o:title=""/>
           </v:shape>
@@ -7153,15 +6933,7 @@
         <w:t xml:space="preserve">Fonte </w:t>
       </w:r>
       <w:r>
-        <w:t xml:space="preserve">Adaptada de </w:t>
-      </w:r>
-      <w:proofErr w:type="spellStart"/>
-      <w:r>
-        <w:t>Tourrilhes</w:t>
-      </w:r>
-      <w:proofErr w:type="spellEnd"/>
-      <w:r>
-        <w:t xml:space="preserve"> (2001</w:t>
+        <w:t>Adaptada de Tourrilhes (2001</w:t>
       </w:r>
       <w:r>
         <w:t>)</w:t>
@@ -7179,7 +6951,7 @@
         <w:rPr>
           <w:noProof/>
         </w:rPr>
-        <w:pict w14:anchorId="01503E59">
+        <w:pict w14:anchorId="5380304D">
           <v:shape id="_x0000_s1055" type="#_x0000_t75" style="position:absolute;left:0;text-align:left;margin-left:0;margin-top:-45pt;width:288.2pt;height:233.2pt;z-index:251657728;mso-position-horizontal:center" o:bordertopcolor="this" o:borderleftcolor="this" o:borderbottomcolor="this" o:borderrightcolor="this" stroked="t" strokeweight=".5pt">
             <v:imagedata r:id="rId24" o:title="figcont"/>
           </v:shape>
@@ -7275,7 +7047,7 @@
           <w:sz w:val="20"/>
           <w:szCs w:val="20"/>
         </w:rPr>
-        <w:pict w14:anchorId="7E747EA5">
+        <w:pict w14:anchorId="77C9EDA9">
           <v:shape id="_x0000_i1035" type="#_x0000_t75" style="width:196.05pt;height:109.05pt">
             <v:imagedata r:id="rId25" o:title="figura1"/>
           </v:shape>
@@ -7972,37 +7744,12 @@
                 <w:szCs w:val="18"/>
               </w:rPr>
             </w:pPr>
-            <w:proofErr w:type="spellStart"/>
             <w:r>
               <w:rPr>
                 <w:sz w:val="18"/>
                 <w:szCs w:val="18"/>
               </w:rPr>
-              <w:t>enero</w:t>
-            </w:r>
-            <w:proofErr w:type="spellEnd"/>
-            <w:r>
-              <w:rPr>
-                <w:sz w:val="18"/>
-                <w:szCs w:val="18"/>
-              </w:rPr>
-              <w:t xml:space="preserve"> = </w:t>
-            </w:r>
-            <w:proofErr w:type="spellStart"/>
-            <w:r>
-              <w:rPr>
-                <w:sz w:val="18"/>
-                <w:szCs w:val="18"/>
-              </w:rPr>
-              <w:t>ene</w:t>
-            </w:r>
-            <w:proofErr w:type="spellEnd"/>
-            <w:r>
-              <w:rPr>
-                <w:sz w:val="18"/>
-                <w:szCs w:val="18"/>
-              </w:rPr>
-              <w:t xml:space="preserve"> </w:t>
+              <w:t xml:space="preserve">enero = ene </w:t>
             </w:r>
           </w:p>
           <w:p>
@@ -8012,31 +7759,13 @@
                 <w:szCs w:val="18"/>
               </w:rPr>
             </w:pPr>
-            <w:proofErr w:type="spellStart"/>
             <w:r>
               <w:rPr>
                 <w:sz w:val="18"/>
                 <w:szCs w:val="18"/>
               </w:rPr>
-              <w:t>febrero</w:t>
+              <w:t>febrero = feb</w:t>
             </w:r>
-            <w:proofErr w:type="spellEnd"/>
-            <w:r>
-              <w:rPr>
-                <w:sz w:val="18"/>
-                <w:szCs w:val="18"/>
-              </w:rPr>
-              <w:t xml:space="preserve"> = </w:t>
-            </w:r>
-            <w:proofErr w:type="spellStart"/>
-            <w:r>
-              <w:rPr>
-                <w:sz w:val="18"/>
-                <w:szCs w:val="18"/>
-              </w:rPr>
-              <w:t>feb</w:t>
-            </w:r>
-            <w:proofErr w:type="spellEnd"/>
           </w:p>
           <w:p>
             <w:pPr>
@@ -8045,21 +7774,12 @@
                 <w:szCs w:val="18"/>
               </w:rPr>
             </w:pPr>
-            <w:proofErr w:type="spellStart"/>
             <w:r>
               <w:rPr>
                 <w:sz w:val="18"/>
                 <w:szCs w:val="18"/>
               </w:rPr>
-              <w:t>marzo</w:t>
-            </w:r>
-            <w:proofErr w:type="spellEnd"/>
-            <w:r>
-              <w:rPr>
-                <w:sz w:val="18"/>
-                <w:szCs w:val="18"/>
-              </w:rPr>
-              <w:t xml:space="preserve"> = mar. </w:t>
+              <w:t xml:space="preserve">marzo = mar. </w:t>
             </w:r>
           </w:p>
           <w:p>
@@ -8084,37 +7804,12 @@
                 <w:szCs w:val="18"/>
               </w:rPr>
             </w:pPr>
-            <w:proofErr w:type="spellStart"/>
             <w:r>
               <w:rPr>
                 <w:sz w:val="18"/>
                 <w:szCs w:val="18"/>
               </w:rPr>
-              <w:t>mayo</w:t>
-            </w:r>
-            <w:proofErr w:type="spellEnd"/>
-            <w:r>
-              <w:rPr>
-                <w:sz w:val="18"/>
-                <w:szCs w:val="18"/>
-              </w:rPr>
-              <w:t xml:space="preserve"> = </w:t>
-            </w:r>
-            <w:proofErr w:type="spellStart"/>
-            <w:r>
-              <w:rPr>
-                <w:sz w:val="18"/>
-                <w:szCs w:val="18"/>
-              </w:rPr>
-              <w:t>mayo</w:t>
-            </w:r>
-            <w:proofErr w:type="spellEnd"/>
-            <w:r>
-              <w:rPr>
-                <w:sz w:val="18"/>
-                <w:szCs w:val="18"/>
-              </w:rPr>
-              <w:t xml:space="preserve"> </w:t>
+              <w:t xml:space="preserve">mayo = mayo </w:t>
             </w:r>
           </w:p>
           <w:p>
@@ -8124,21 +7819,12 @@
                 <w:szCs w:val="18"/>
               </w:rPr>
             </w:pPr>
-            <w:proofErr w:type="spellStart"/>
             <w:r>
               <w:rPr>
                 <w:sz w:val="18"/>
                 <w:szCs w:val="18"/>
               </w:rPr>
-              <w:t>junio</w:t>
-            </w:r>
-            <w:proofErr w:type="spellEnd"/>
-            <w:r>
-              <w:rPr>
-                <w:sz w:val="18"/>
-                <w:szCs w:val="18"/>
-              </w:rPr>
-              <w:t xml:space="preserve"> = jun.</w:t>
+              <w:t>junio = jun.</w:t>
             </w:r>
           </w:p>
           <w:p>
@@ -8148,21 +7834,12 @@
                 <w:szCs w:val="18"/>
               </w:rPr>
             </w:pPr>
-            <w:proofErr w:type="spellStart"/>
             <w:r>
               <w:rPr>
                 <w:sz w:val="18"/>
                 <w:szCs w:val="18"/>
               </w:rPr>
-              <w:t>julio</w:t>
-            </w:r>
-            <w:proofErr w:type="spellEnd"/>
-            <w:r>
-              <w:rPr>
-                <w:sz w:val="18"/>
-                <w:szCs w:val="18"/>
-              </w:rPr>
-              <w:t xml:space="preserve"> = jul. </w:t>
+              <w:t xml:space="preserve">julio = jul. </w:t>
             </w:r>
           </w:p>
           <w:p>
@@ -8177,23 +7854,7 @@
                 <w:sz w:val="18"/>
                 <w:szCs w:val="18"/>
               </w:rPr>
-              <w:t xml:space="preserve">agosto = ago. </w:t>
-            </w:r>
-            <w:proofErr w:type="spellStart"/>
-            <w:r>
-              <w:rPr>
-                <w:sz w:val="18"/>
-                <w:szCs w:val="18"/>
-              </w:rPr>
-              <w:t>septiembre</w:t>
-            </w:r>
-            <w:proofErr w:type="spellEnd"/>
-            <w:r>
-              <w:rPr>
-                <w:sz w:val="18"/>
-                <w:szCs w:val="18"/>
-              </w:rPr>
-              <w:t xml:space="preserve"> = sep.</w:t>
+              <w:t>agosto = ago. septiembre = sep.</w:t>
             </w:r>
           </w:p>
           <w:p>
@@ -8204,23 +7865,13 @@
                 <w:lang w:val="fr-FR"/>
               </w:rPr>
             </w:pPr>
-            <w:proofErr w:type="spellStart"/>
             <w:r>
               <w:rPr>
                 <w:sz w:val="18"/>
                 <w:szCs w:val="18"/>
                 <w:lang w:val="fr-FR"/>
               </w:rPr>
-              <w:t>octubre</w:t>
-            </w:r>
-            <w:proofErr w:type="spellEnd"/>
-            <w:r>
-              <w:rPr>
-                <w:sz w:val="18"/>
-                <w:szCs w:val="18"/>
-                <w:lang w:val="fr-FR"/>
-              </w:rPr>
-              <w:t xml:space="preserve"> = oct. </w:t>
+              <w:t xml:space="preserve">octubre = oct. </w:t>
             </w:r>
           </w:p>
           <w:p>
@@ -8232,59 +7883,13 @@
                 <w:lang w:val="fr-FR"/>
               </w:rPr>
             </w:pPr>
-            <w:proofErr w:type="spellStart"/>
             <w:r>
               <w:rPr>
                 <w:sz w:val="18"/>
                 <w:szCs w:val="18"/>
                 <w:lang w:val="fr-FR"/>
               </w:rPr>
-              <w:t>noviembre</w:t>
-            </w:r>
-            <w:proofErr w:type="spellEnd"/>
-            <w:r>
-              <w:rPr>
-                <w:sz w:val="18"/>
-                <w:szCs w:val="18"/>
-                <w:lang w:val="fr-FR"/>
-              </w:rPr>
-              <w:t xml:space="preserve"> =nov. </w:t>
-            </w:r>
-            <w:proofErr w:type="spellStart"/>
-            <w:r>
-              <w:rPr>
-                <w:sz w:val="18"/>
-                <w:szCs w:val="18"/>
-                <w:lang w:val="fr-FR"/>
-              </w:rPr>
-              <w:t>diciembre</w:t>
-            </w:r>
-            <w:proofErr w:type="spellEnd"/>
-            <w:r>
-              <w:rPr>
-                <w:sz w:val="18"/>
-                <w:szCs w:val="18"/>
-                <w:lang w:val="fr-FR"/>
-              </w:rPr>
-              <w:t xml:space="preserve"> = </w:t>
-            </w:r>
-            <w:proofErr w:type="spellStart"/>
-            <w:r>
-              <w:rPr>
-                <w:sz w:val="18"/>
-                <w:szCs w:val="18"/>
-                <w:lang w:val="fr-FR"/>
-              </w:rPr>
-              <w:t>dic</w:t>
-            </w:r>
-            <w:proofErr w:type="spellEnd"/>
-            <w:r>
-              <w:rPr>
-                <w:sz w:val="18"/>
-                <w:szCs w:val="18"/>
-                <w:lang w:val="fr-FR"/>
-              </w:rPr>
-              <w:t>.</w:t>
+              <w:t>noviembre =nov. diciembre = dic.</w:t>
             </w:r>
           </w:p>
         </w:tc>
@@ -8313,21 +7918,12 @@
                 <w:szCs w:val="18"/>
               </w:rPr>
             </w:pPr>
-            <w:proofErr w:type="spellStart"/>
             <w:r>
               <w:rPr>
                 <w:sz w:val="18"/>
                 <w:szCs w:val="18"/>
               </w:rPr>
-              <w:t>gennaio</w:t>
-            </w:r>
-            <w:proofErr w:type="spellEnd"/>
-            <w:r>
-              <w:rPr>
-                <w:sz w:val="18"/>
-                <w:szCs w:val="18"/>
-              </w:rPr>
-              <w:t xml:space="preserve"> = gen.</w:t>
+              <w:t>gennaio = gen.</w:t>
             </w:r>
           </w:p>
           <w:p>
@@ -8337,37 +7933,12 @@
                 <w:szCs w:val="18"/>
               </w:rPr>
             </w:pPr>
-            <w:proofErr w:type="spellStart"/>
             <w:r>
               <w:rPr>
                 <w:sz w:val="18"/>
                 <w:szCs w:val="18"/>
               </w:rPr>
-              <w:t>febbraio</w:t>
-            </w:r>
-            <w:proofErr w:type="spellEnd"/>
-            <w:r>
-              <w:rPr>
-                <w:sz w:val="18"/>
-                <w:szCs w:val="18"/>
-              </w:rPr>
-              <w:t xml:space="preserve"> = </w:t>
-            </w:r>
-            <w:proofErr w:type="spellStart"/>
-            <w:r>
-              <w:rPr>
-                <w:sz w:val="18"/>
-                <w:szCs w:val="18"/>
-              </w:rPr>
-              <w:t>feb</w:t>
-            </w:r>
-            <w:proofErr w:type="spellEnd"/>
-            <w:r>
-              <w:rPr>
-                <w:sz w:val="18"/>
-                <w:szCs w:val="18"/>
-              </w:rPr>
-              <w:t>.</w:t>
+              <w:t>febbraio = feb.</w:t>
             </w:r>
           </w:p>
           <w:p>
@@ -8377,21 +7948,12 @@
                 <w:szCs w:val="18"/>
               </w:rPr>
             </w:pPr>
-            <w:proofErr w:type="spellStart"/>
             <w:r>
               <w:rPr>
                 <w:sz w:val="18"/>
                 <w:szCs w:val="18"/>
               </w:rPr>
-              <w:t>marzo</w:t>
-            </w:r>
-            <w:proofErr w:type="spellEnd"/>
-            <w:r>
-              <w:rPr>
-                <w:sz w:val="18"/>
-                <w:szCs w:val="18"/>
-              </w:rPr>
-              <w:t xml:space="preserve"> = mar. </w:t>
+              <w:t xml:space="preserve">marzo = mar. </w:t>
             </w:r>
           </w:p>
           <w:p>
@@ -8401,37 +7963,12 @@
                 <w:szCs w:val="18"/>
               </w:rPr>
             </w:pPr>
-            <w:proofErr w:type="spellStart"/>
             <w:r>
               <w:rPr>
                 <w:sz w:val="18"/>
                 <w:szCs w:val="18"/>
               </w:rPr>
-              <w:t>aprile</w:t>
-            </w:r>
-            <w:proofErr w:type="spellEnd"/>
-            <w:r>
-              <w:rPr>
-                <w:sz w:val="18"/>
-                <w:szCs w:val="18"/>
-              </w:rPr>
-              <w:t xml:space="preserve"> = </w:t>
-            </w:r>
-            <w:proofErr w:type="spellStart"/>
-            <w:r>
-              <w:rPr>
-                <w:sz w:val="18"/>
-                <w:szCs w:val="18"/>
-              </w:rPr>
-              <w:t>apr</w:t>
-            </w:r>
-            <w:proofErr w:type="spellEnd"/>
-            <w:r>
-              <w:rPr>
-                <w:sz w:val="18"/>
-                <w:szCs w:val="18"/>
-              </w:rPr>
-              <w:t xml:space="preserve">. </w:t>
+              <w:t xml:space="preserve">aprile = apr. </w:t>
             </w:r>
           </w:p>
           <w:p>
@@ -8441,53 +7978,12 @@
                 <w:szCs w:val="18"/>
               </w:rPr>
             </w:pPr>
-            <w:proofErr w:type="spellStart"/>
             <w:r>
               <w:rPr>
                 <w:sz w:val="18"/>
                 <w:szCs w:val="18"/>
               </w:rPr>
-              <w:t>maggio</w:t>
-            </w:r>
-            <w:proofErr w:type="spellEnd"/>
-            <w:r>
-              <w:rPr>
-                <w:sz w:val="18"/>
-                <w:szCs w:val="18"/>
-              </w:rPr>
-              <w:t xml:space="preserve"> = mag. </w:t>
-            </w:r>
-            <w:proofErr w:type="spellStart"/>
-            <w:r>
-              <w:rPr>
-                <w:sz w:val="18"/>
-                <w:szCs w:val="18"/>
-              </w:rPr>
-              <w:t>giugno</w:t>
-            </w:r>
-            <w:proofErr w:type="spellEnd"/>
-            <w:r>
-              <w:rPr>
-                <w:sz w:val="18"/>
-                <w:szCs w:val="18"/>
-              </w:rPr>
-              <w:t xml:space="preserve"> = </w:t>
-            </w:r>
-            <w:proofErr w:type="spellStart"/>
-            <w:r>
-              <w:rPr>
-                <w:sz w:val="18"/>
-                <w:szCs w:val="18"/>
-              </w:rPr>
-              <w:t>giu</w:t>
-            </w:r>
-            <w:proofErr w:type="spellEnd"/>
-            <w:r>
-              <w:rPr>
-                <w:sz w:val="18"/>
-                <w:szCs w:val="18"/>
-              </w:rPr>
-              <w:t xml:space="preserve">. </w:t>
+              <w:t xml:space="preserve">maggio = mag. giugno = giu. </w:t>
             </w:r>
           </w:p>
           <w:p>
@@ -8497,21 +7993,12 @@
                 <w:szCs w:val="18"/>
               </w:rPr>
             </w:pPr>
-            <w:proofErr w:type="spellStart"/>
             <w:r>
               <w:rPr>
                 <w:sz w:val="18"/>
                 <w:szCs w:val="18"/>
               </w:rPr>
-              <w:t>luglio</w:t>
-            </w:r>
-            <w:proofErr w:type="spellEnd"/>
-            <w:r>
-              <w:rPr>
-                <w:sz w:val="18"/>
-                <w:szCs w:val="18"/>
-              </w:rPr>
-              <w:t xml:space="preserve"> = lug. </w:t>
+              <w:t xml:space="preserve">luglio = lug. </w:t>
             </w:r>
           </w:p>
           <w:p>
@@ -8523,159 +8010,13 @@
                 <w:lang w:val="en-US"/>
               </w:rPr>
             </w:pPr>
-            <w:proofErr w:type="spellStart"/>
-            <w:proofErr w:type="gramStart"/>
             <w:r>
               <w:rPr>
                 <w:sz w:val="18"/>
                 <w:szCs w:val="18"/>
                 <w:lang w:val="en-US"/>
               </w:rPr>
-              <w:t>agosto</w:t>
-            </w:r>
-            <w:proofErr w:type="spellEnd"/>
-            <w:proofErr w:type="gramEnd"/>
-            <w:r>
-              <w:rPr>
-                <w:sz w:val="18"/>
-                <w:szCs w:val="18"/>
-                <w:lang w:val="en-US"/>
-              </w:rPr>
-              <w:t xml:space="preserve"> = ago. </w:t>
-            </w:r>
-            <w:proofErr w:type="spellStart"/>
-            <w:proofErr w:type="gramStart"/>
-            <w:r>
-              <w:rPr>
-                <w:sz w:val="18"/>
-                <w:szCs w:val="18"/>
-                <w:lang w:val="en-US"/>
-              </w:rPr>
-              <w:t>settembre</w:t>
-            </w:r>
-            <w:proofErr w:type="spellEnd"/>
-            <w:proofErr w:type="gramEnd"/>
-            <w:r>
-              <w:rPr>
-                <w:sz w:val="18"/>
-                <w:szCs w:val="18"/>
-                <w:lang w:val="en-US"/>
-              </w:rPr>
-              <w:t xml:space="preserve"> = set. </w:t>
-            </w:r>
-            <w:proofErr w:type="spellStart"/>
-            <w:proofErr w:type="gramStart"/>
-            <w:r>
-              <w:rPr>
-                <w:sz w:val="18"/>
-                <w:szCs w:val="18"/>
-                <w:lang w:val="en-US"/>
-              </w:rPr>
-              <w:t>ottobre</w:t>
-            </w:r>
-            <w:proofErr w:type="spellEnd"/>
-            <w:proofErr w:type="gramEnd"/>
-            <w:r>
-              <w:rPr>
-                <w:sz w:val="18"/>
-                <w:szCs w:val="18"/>
-                <w:lang w:val="en-US"/>
-              </w:rPr>
-              <w:t xml:space="preserve"> = </w:t>
-            </w:r>
-            <w:proofErr w:type="spellStart"/>
-            <w:r>
-              <w:rPr>
-                <w:sz w:val="18"/>
-                <w:szCs w:val="18"/>
-                <w:lang w:val="en-US"/>
-              </w:rPr>
-              <w:t>ott</w:t>
-            </w:r>
-            <w:proofErr w:type="spellEnd"/>
-            <w:r>
-              <w:rPr>
-                <w:sz w:val="18"/>
-                <w:szCs w:val="18"/>
-                <w:lang w:val="en-US"/>
-              </w:rPr>
-              <w:t xml:space="preserve">. </w:t>
-            </w:r>
-            <w:proofErr w:type="spellStart"/>
-            <w:proofErr w:type="gramStart"/>
-            <w:r>
-              <w:rPr>
-                <w:sz w:val="18"/>
-                <w:szCs w:val="18"/>
-                <w:lang w:val="en-US"/>
-              </w:rPr>
-              <w:t>novembre</w:t>
-            </w:r>
-            <w:proofErr w:type="spellEnd"/>
-            <w:proofErr w:type="gramEnd"/>
-            <w:r>
-              <w:rPr>
-                <w:sz w:val="18"/>
-                <w:szCs w:val="18"/>
-                <w:lang w:val="en-US"/>
-              </w:rPr>
-              <w:t xml:space="preserve"> = </w:t>
-            </w:r>
-            <w:proofErr w:type="spellStart"/>
-            <w:r>
-              <w:rPr>
-                <w:sz w:val="18"/>
-                <w:szCs w:val="18"/>
-                <w:lang w:val="en-US"/>
-              </w:rPr>
-              <w:t>nov.</w:t>
-            </w:r>
-            <w:proofErr w:type="spellEnd"/>
-            <w:r>
-              <w:rPr>
-                <w:sz w:val="18"/>
-                <w:szCs w:val="18"/>
-                <w:lang w:val="en-US"/>
-              </w:rPr>
-              <w:t xml:space="preserve"> </w:t>
-            </w:r>
-            <w:proofErr w:type="spellStart"/>
-            <w:proofErr w:type="gramStart"/>
-            <w:r>
-              <w:rPr>
-                <w:sz w:val="18"/>
-                <w:szCs w:val="18"/>
-                <w:lang w:val="en-US"/>
-              </w:rPr>
-              <w:t>dicembre</w:t>
-            </w:r>
-            <w:proofErr w:type="spellEnd"/>
-            <w:proofErr w:type="gramEnd"/>
-            <w:r>
-              <w:rPr>
-                <w:sz w:val="18"/>
-                <w:szCs w:val="18"/>
-                <w:lang w:val="en-US"/>
-              </w:rPr>
-              <w:t xml:space="preserve"> = </w:t>
-            </w:r>
-            <w:proofErr w:type="spellStart"/>
-            <w:r>
-              <w:rPr>
-                <w:sz w:val="18"/>
-                <w:szCs w:val="18"/>
-                <w:lang w:val="en-US"/>
-              </w:rPr>
-              <w:t>dic</w:t>
-            </w:r>
-            <w:proofErr w:type="spellEnd"/>
-            <w:r>
-              <w:rPr>
-                <w:sz w:val="18"/>
-                <w:szCs w:val="18"/>
-                <w:lang w:val="en-US"/>
-              </w:rPr>
-              <w:t>.</w:t>
+              <w:t>agosto = ago. settembre = set. ottobre = ott. novembre = nov. dicembre = dic.</w:t>
             </w:r>
           </w:p>
         </w:tc>
@@ -8760,7 +8101,6 @@
                 <w:lang w:val="en-US"/>
               </w:rPr>
             </w:pPr>
-            <w:proofErr w:type="spellStart"/>
             <w:r>
               <w:rPr>
                 <w:b/>
@@ -8770,7 +8110,6 @@
               </w:rPr>
               <w:t>Inglês</w:t>
             </w:r>
-            <w:proofErr w:type="spellEnd"/>
           </w:p>
         </w:tc>
         <w:tc>
@@ -8793,7 +8132,6 @@
                 <w:lang w:val="en-US"/>
               </w:rPr>
             </w:pPr>
-            <w:proofErr w:type="spellStart"/>
             <w:r>
               <w:rPr>
                 <w:b/>
@@ -8803,7 +8141,6 @@
               </w:rPr>
               <w:t>Alemão</w:t>
             </w:r>
-            <w:proofErr w:type="spellEnd"/>
           </w:p>
         </w:tc>
       </w:tr>
@@ -9024,36 +8361,14 @@
                 <w:lang w:val="en-US"/>
               </w:rPr>
             </w:pPr>
-            <w:proofErr w:type="spellStart"/>
-            <w:proofErr w:type="gramStart"/>
             <w:r>
               <w:rPr>
                 <w:sz w:val="18"/>
                 <w:szCs w:val="18"/>
                 <w:lang w:val="en-US"/>
               </w:rPr>
-              <w:t>novembre</w:t>
+              <w:t>novembre = nov.</w:t>
             </w:r>
-            <w:proofErr w:type="spellEnd"/>
-            <w:proofErr w:type="gramEnd"/>
-            <w:r>
-              <w:rPr>
-                <w:sz w:val="18"/>
-                <w:szCs w:val="18"/>
-                <w:lang w:val="en-US"/>
-              </w:rPr>
-              <w:t xml:space="preserve"> = </w:t>
-            </w:r>
-            <w:proofErr w:type="spellStart"/>
-            <w:r>
-              <w:rPr>
-                <w:sz w:val="18"/>
-                <w:szCs w:val="18"/>
-                <w:lang w:val="en-US"/>
-              </w:rPr>
-              <w:t>nov.</w:t>
-            </w:r>
-            <w:proofErr w:type="spellEnd"/>
           </w:p>
           <w:p>
             <w:pPr>
@@ -9065,37 +8380,12 @@
                 <w:szCs w:val="18"/>
               </w:rPr>
             </w:pPr>
-            <w:proofErr w:type="spellStart"/>
             <w:r>
               <w:rPr>
                 <w:sz w:val="18"/>
                 <w:szCs w:val="18"/>
               </w:rPr>
-              <w:t>décembre</w:t>
-            </w:r>
-            <w:proofErr w:type="spellEnd"/>
-            <w:r>
-              <w:rPr>
-                <w:sz w:val="18"/>
-                <w:szCs w:val="18"/>
-              </w:rPr>
-              <w:t xml:space="preserve"> = </w:t>
-            </w:r>
-            <w:proofErr w:type="spellStart"/>
-            <w:r>
-              <w:rPr>
-                <w:sz w:val="18"/>
-                <w:szCs w:val="18"/>
-              </w:rPr>
-              <w:t>déc</w:t>
-            </w:r>
-            <w:proofErr w:type="spellEnd"/>
-            <w:r>
-              <w:rPr>
-                <w:sz w:val="18"/>
-                <w:szCs w:val="18"/>
-              </w:rPr>
-              <w:t>.</w:t>
+              <w:t>décembre = déc.</w:t>
             </w:r>
           </w:p>
           <w:p>
@@ -9778,7 +9068,7 @@
         <w:rStyle w:val="PageNumber"/>
         <w:noProof/>
       </w:rPr>
-      <w:t>25</w:t>
+      <w:t>18</w:t>
     </w:r>
     <w:r>
       <w:rPr>
@@ -9823,7 +9113,7 @@
         <w:rStyle w:val="PageNumber"/>
         <w:noProof/>
       </w:rPr>
-      <w:t>32</w:t>
+      <w:t>33</w:t>
     </w:r>
     <w:r>
       <w:rPr>
@@ -9909,7 +9199,7 @@
         <v:path o:extrusionok="f" gradientshapeok="t" o:connecttype="rect"/>
         <o:lock v:ext="edit" aspectratio="t"/>
       </v:shapetype>
-      <v:shape id="_x0000_i1032" type="#_x0000_t75" style="width:9.25pt;height:9.25pt" o:bullet="t">
+      <v:shape id="_x0000_i1028" type="#_x0000_t75" style="width:9.25pt;height:9.25pt" o:bullet="t">
         <v:imagedata r:id="rId1" o:title="BD15135_"/>
       </v:shape>
     </w:pict>
@@ -10278,6 +9568,119 @@
     </w:lvl>
   </w:abstractNum>
   <w:abstractNum w:abstractNumId="11">
+    <w:nsid w:val="10DA2779"/>
+    <w:multiLevelType w:val="hybridMultilevel"/>
+    <w:tmpl w:val="EC8C7978"/>
+    <w:lvl w:ilvl="0" w:tplc="04090001">
+      <w:start w:val="1"/>
+      <w:numFmt w:val="bullet"/>
+      <w:lvlText w:val=""/>
+      <w:lvlJc w:val="left"/>
+      <w:pPr>
+        <w:ind w:left="1429" w:hanging="360"/>
+      </w:pPr>
+      <w:rPr>
+        <w:rFonts w:ascii="Symbol" w:hAnsi="Symbol" w:hint="default"/>
+      </w:rPr>
+    </w:lvl>
+    <w:lvl w:ilvl="1" w:tplc="04090003">
+      <w:start w:val="1"/>
+      <w:numFmt w:val="bullet"/>
+      <w:lvlText w:val="o"/>
+      <w:lvlJc w:val="left"/>
+      <w:pPr>
+        <w:ind w:left="2149" w:hanging="360"/>
+      </w:pPr>
+      <w:rPr>
+        <w:rFonts w:ascii="Courier New" w:hAnsi="Courier New" w:hint="default"/>
+      </w:rPr>
+    </w:lvl>
+    <w:lvl w:ilvl="2" w:tplc="04090005" w:tentative="1">
+      <w:start w:val="1"/>
+      <w:numFmt w:val="bullet"/>
+      <w:lvlText w:val=""/>
+      <w:lvlJc w:val="left"/>
+      <w:pPr>
+        <w:ind w:left="2869" w:hanging="360"/>
+      </w:pPr>
+      <w:rPr>
+        <w:rFonts w:ascii="Wingdings" w:hAnsi="Wingdings" w:hint="default"/>
+      </w:rPr>
+    </w:lvl>
+    <w:lvl w:ilvl="3" w:tplc="04090001" w:tentative="1">
+      <w:start w:val="1"/>
+      <w:numFmt w:val="bullet"/>
+      <w:lvlText w:val=""/>
+      <w:lvlJc w:val="left"/>
+      <w:pPr>
+        <w:ind w:left="3589" w:hanging="360"/>
+      </w:pPr>
+      <w:rPr>
+        <w:rFonts w:ascii="Symbol" w:hAnsi="Symbol" w:hint="default"/>
+      </w:rPr>
+    </w:lvl>
+    <w:lvl w:ilvl="4" w:tplc="04090003" w:tentative="1">
+      <w:start w:val="1"/>
+      <w:numFmt w:val="bullet"/>
+      <w:lvlText w:val="o"/>
+      <w:lvlJc w:val="left"/>
+      <w:pPr>
+        <w:ind w:left="4309" w:hanging="360"/>
+      </w:pPr>
+      <w:rPr>
+        <w:rFonts w:ascii="Courier New" w:hAnsi="Courier New" w:hint="default"/>
+      </w:rPr>
+    </w:lvl>
+    <w:lvl w:ilvl="5" w:tplc="04090005" w:tentative="1">
+      <w:start w:val="1"/>
+      <w:numFmt w:val="bullet"/>
+      <w:lvlText w:val=""/>
+      <w:lvlJc w:val="left"/>
+      <w:pPr>
+        <w:ind w:left="5029" w:hanging="360"/>
+      </w:pPr>
+      <w:rPr>
+        <w:rFonts w:ascii="Wingdings" w:hAnsi="Wingdings" w:hint="default"/>
+      </w:rPr>
+    </w:lvl>
+    <w:lvl w:ilvl="6" w:tplc="04090001" w:tentative="1">
+      <w:start w:val="1"/>
+      <w:numFmt w:val="bullet"/>
+      <w:lvlText w:val=""/>
+      <w:lvlJc w:val="left"/>
+      <w:pPr>
+        <w:ind w:left="5749" w:hanging="360"/>
+      </w:pPr>
+      <w:rPr>
+        <w:rFonts w:ascii="Symbol" w:hAnsi="Symbol" w:hint="default"/>
+      </w:rPr>
+    </w:lvl>
+    <w:lvl w:ilvl="7" w:tplc="04090003" w:tentative="1">
+      <w:start w:val="1"/>
+      <w:numFmt w:val="bullet"/>
+      <w:lvlText w:val="o"/>
+      <w:lvlJc w:val="left"/>
+      <w:pPr>
+        <w:ind w:left="6469" w:hanging="360"/>
+      </w:pPr>
+      <w:rPr>
+        <w:rFonts w:ascii="Courier New" w:hAnsi="Courier New" w:hint="default"/>
+      </w:rPr>
+    </w:lvl>
+    <w:lvl w:ilvl="8" w:tplc="04090005" w:tentative="1">
+      <w:start w:val="1"/>
+      <w:numFmt w:val="bullet"/>
+      <w:lvlText w:val=""/>
+      <w:lvlJc w:val="left"/>
+      <w:pPr>
+        <w:ind w:left="7189" w:hanging="360"/>
+      </w:pPr>
+      <w:rPr>
+        <w:rFonts w:ascii="Wingdings" w:hAnsi="Wingdings" w:hint="default"/>
+      </w:rPr>
+    </w:lvl>
+  </w:abstractNum>
+  <w:abstractNum w:abstractNumId="12">
     <w:nsid w:val="1A0F7899"/>
     <w:multiLevelType w:val="hybridMultilevel"/>
     <w:tmpl w:val="BB181310"/>
@@ -10390,7 +9793,7 @@
       </w:rPr>
     </w:lvl>
   </w:abstractNum>
-  <w:abstractNum w:abstractNumId="12">
+  <w:abstractNum w:abstractNumId="13">
     <w:nsid w:val="1AC65738"/>
     <w:multiLevelType w:val="multilevel"/>
     <w:tmpl w:val="FC2E1AFC"/>
@@ -10539,7 +9942,7 @@
       </w:rPr>
     </w:lvl>
   </w:abstractNum>
-  <w:abstractNum w:abstractNumId="13">
+  <w:abstractNum w:abstractNumId="14">
     <w:nsid w:val="2EE67397"/>
     <w:multiLevelType w:val="hybridMultilevel"/>
     <w:tmpl w:val="5EB47CAC"/>
@@ -10679,7 +10082,7 @@
       </w:rPr>
     </w:lvl>
   </w:abstractNum>
-  <w:abstractNum w:abstractNumId="14">
+  <w:abstractNum w:abstractNumId="15">
     <w:nsid w:val="30F72F72"/>
     <w:multiLevelType w:val="multilevel"/>
     <w:tmpl w:val="0416001F"/>
@@ -10793,7 +10196,7 @@
       </w:pPr>
     </w:lvl>
   </w:abstractNum>
-  <w:abstractNum w:abstractNumId="15">
+  <w:abstractNum w:abstractNumId="16">
     <w:nsid w:val="47346B38"/>
     <w:multiLevelType w:val="hybridMultilevel"/>
     <w:tmpl w:val="17102D3A"/>
@@ -10906,7 +10309,7 @@
       </w:rPr>
     </w:lvl>
   </w:abstractNum>
-  <w:abstractNum w:abstractNumId="16">
+  <w:abstractNum w:abstractNumId="17">
     <w:nsid w:val="5AFC4774"/>
     <w:multiLevelType w:val="multilevel"/>
     <w:tmpl w:val="E6CCCCE8"/>
@@ -11046,7 +10449,7 @@
       </w:rPr>
     </w:lvl>
   </w:abstractNum>
-  <w:abstractNum w:abstractNumId="17">
+  <w:abstractNum w:abstractNumId="18">
     <w:nsid w:val="61DC7D77"/>
     <w:multiLevelType w:val="hybridMultilevel"/>
     <w:tmpl w:val="B4B621EE"/>
@@ -11162,7 +10565,7 @@
       </w:pPr>
     </w:lvl>
   </w:abstractNum>
-  <w:abstractNum w:abstractNumId="18">
+  <w:abstractNum w:abstractNumId="19">
     <w:nsid w:val="6C997DD1"/>
     <w:multiLevelType w:val="multilevel"/>
     <w:tmpl w:val="1F9E5C06"/>
@@ -11321,7 +10724,120 @@
       </w:rPr>
     </w:lvl>
   </w:abstractNum>
-  <w:abstractNum w:abstractNumId="19">
+  <w:abstractNum w:abstractNumId="20">
+    <w:nsid w:val="6F2A6BBA"/>
+    <w:multiLevelType w:val="hybridMultilevel"/>
+    <w:tmpl w:val="F786680A"/>
+    <w:lvl w:ilvl="0" w:tplc="04090001">
+      <w:start w:val="1"/>
+      <w:numFmt w:val="bullet"/>
+      <w:lvlText w:val=""/>
+      <w:lvlJc w:val="left"/>
+      <w:pPr>
+        <w:ind w:left="1429" w:hanging="360"/>
+      </w:pPr>
+      <w:rPr>
+        <w:rFonts w:ascii="Symbol" w:hAnsi="Symbol" w:hint="default"/>
+      </w:rPr>
+    </w:lvl>
+    <w:lvl w:ilvl="1" w:tplc="04090003" w:tentative="1">
+      <w:start w:val="1"/>
+      <w:numFmt w:val="bullet"/>
+      <w:lvlText w:val="o"/>
+      <w:lvlJc w:val="left"/>
+      <w:pPr>
+        <w:ind w:left="2149" w:hanging="360"/>
+      </w:pPr>
+      <w:rPr>
+        <w:rFonts w:ascii="Courier New" w:hAnsi="Courier New" w:hint="default"/>
+      </w:rPr>
+    </w:lvl>
+    <w:lvl w:ilvl="2" w:tplc="04090005" w:tentative="1">
+      <w:start w:val="1"/>
+      <w:numFmt w:val="bullet"/>
+      <w:lvlText w:val=""/>
+      <w:lvlJc w:val="left"/>
+      <w:pPr>
+        <w:ind w:left="2869" w:hanging="360"/>
+      </w:pPr>
+      <w:rPr>
+        <w:rFonts w:ascii="Wingdings" w:hAnsi="Wingdings" w:hint="default"/>
+      </w:rPr>
+    </w:lvl>
+    <w:lvl w:ilvl="3" w:tplc="04090001" w:tentative="1">
+      <w:start w:val="1"/>
+      <w:numFmt w:val="bullet"/>
+      <w:lvlText w:val=""/>
+      <w:lvlJc w:val="left"/>
+      <w:pPr>
+        <w:ind w:left="3589" w:hanging="360"/>
+      </w:pPr>
+      <w:rPr>
+        <w:rFonts w:ascii="Symbol" w:hAnsi="Symbol" w:hint="default"/>
+      </w:rPr>
+    </w:lvl>
+    <w:lvl w:ilvl="4" w:tplc="04090003" w:tentative="1">
+      <w:start w:val="1"/>
+      <w:numFmt w:val="bullet"/>
+      <w:lvlText w:val="o"/>
+      <w:lvlJc w:val="left"/>
+      <w:pPr>
+        <w:ind w:left="4309" w:hanging="360"/>
+      </w:pPr>
+      <w:rPr>
+        <w:rFonts w:ascii="Courier New" w:hAnsi="Courier New" w:hint="default"/>
+      </w:rPr>
+    </w:lvl>
+    <w:lvl w:ilvl="5" w:tplc="04090005" w:tentative="1">
+      <w:start w:val="1"/>
+      <w:numFmt w:val="bullet"/>
+      <w:lvlText w:val=""/>
+      <w:lvlJc w:val="left"/>
+      <w:pPr>
+        <w:ind w:left="5029" w:hanging="360"/>
+      </w:pPr>
+      <w:rPr>
+        <w:rFonts w:ascii="Wingdings" w:hAnsi="Wingdings" w:hint="default"/>
+      </w:rPr>
+    </w:lvl>
+    <w:lvl w:ilvl="6" w:tplc="04090001" w:tentative="1">
+      <w:start w:val="1"/>
+      <w:numFmt w:val="bullet"/>
+      <w:lvlText w:val=""/>
+      <w:lvlJc w:val="left"/>
+      <w:pPr>
+        <w:ind w:left="5749" w:hanging="360"/>
+      </w:pPr>
+      <w:rPr>
+        <w:rFonts w:ascii="Symbol" w:hAnsi="Symbol" w:hint="default"/>
+      </w:rPr>
+    </w:lvl>
+    <w:lvl w:ilvl="7" w:tplc="04090003" w:tentative="1">
+      <w:start w:val="1"/>
+      <w:numFmt w:val="bullet"/>
+      <w:lvlText w:val="o"/>
+      <w:lvlJc w:val="left"/>
+      <w:pPr>
+        <w:ind w:left="6469" w:hanging="360"/>
+      </w:pPr>
+      <w:rPr>
+        <w:rFonts w:ascii="Courier New" w:hAnsi="Courier New" w:hint="default"/>
+      </w:rPr>
+    </w:lvl>
+    <w:lvl w:ilvl="8" w:tplc="04090005" w:tentative="1">
+      <w:start w:val="1"/>
+      <w:numFmt w:val="bullet"/>
+      <w:lvlText w:val=""/>
+      <w:lvlJc w:val="left"/>
+      <w:pPr>
+        <w:ind w:left="7189" w:hanging="360"/>
+      </w:pPr>
+      <w:rPr>
+        <w:rFonts w:ascii="Wingdings" w:hAnsi="Wingdings" w:hint="default"/>
+      </w:rPr>
+    </w:lvl>
+  </w:abstractNum>
+  <w:abstractNum w:abstractNumId="21">
     <w:nsid w:val="79754A7B"/>
     <w:multiLevelType w:val="hybridMultilevel"/>
     <w:tmpl w:val="7DA6C466"/>
@@ -11437,7 +10953,7 @@
       </w:pPr>
     </w:lvl>
   </w:abstractNum>
-  <w:abstractNum w:abstractNumId="20">
+  <w:abstractNum w:abstractNumId="22">
     <w:nsid w:val="7BB651D0"/>
     <w:multiLevelType w:val="hybridMultilevel"/>
     <w:tmpl w:val="DF6A67B4"/>
@@ -11573,7 +11089,7 @@
       </w:pPr>
     </w:lvl>
   </w:abstractNum>
-  <w:abstractNum w:abstractNumId="21">
+  <w:abstractNum w:abstractNumId="23">
     <w:nsid w:val="7C6B6E56"/>
     <w:multiLevelType w:val="hybridMultilevel"/>
     <w:tmpl w:val="528AE9CC"/>
@@ -11686,7 +11202,7 @@
       </w:rPr>
     </w:lvl>
   </w:abstractNum>
-  <w:abstractNum w:abstractNumId="22">
+  <w:abstractNum w:abstractNumId="24">
     <w:nsid w:val="7EB94990"/>
     <w:multiLevelType w:val="hybridMultilevel"/>
     <w:tmpl w:val="A3A2091C"/>
@@ -11800,37 +11316,37 @@
     </w:lvl>
   </w:abstractNum>
   <w:num w:numId="1">
-    <w:abstractNumId w:val="14"/>
+    <w:abstractNumId w:val="15"/>
   </w:num>
   <w:num w:numId="2">
-    <w:abstractNumId w:val="12"/>
+    <w:abstractNumId w:val="13"/>
   </w:num>
   <w:num w:numId="3">
-    <w:abstractNumId w:val="20"/>
+    <w:abstractNumId w:val="22"/>
   </w:num>
   <w:num w:numId="4">
     <w:abstractNumId w:val="10"/>
   </w:num>
   <w:num w:numId="5">
-    <w:abstractNumId w:val="20"/>
+    <w:abstractNumId w:val="22"/>
     <w:lvlOverride w:ilvl="0">
       <w:startOverride w:val="1"/>
     </w:lvlOverride>
   </w:num>
   <w:num w:numId="6">
-    <w:abstractNumId w:val="20"/>
+    <w:abstractNumId w:val="22"/>
     <w:lvlOverride w:ilvl="0">
       <w:startOverride w:val="1"/>
     </w:lvlOverride>
   </w:num>
   <w:num w:numId="7">
+    <w:abstractNumId w:val="19"/>
+  </w:num>
+  <w:num w:numId="8">
     <w:abstractNumId w:val="18"/>
   </w:num>
-  <w:num w:numId="8">
-    <w:abstractNumId w:val="17"/>
-  </w:num>
   <w:num w:numId="9">
-    <w:abstractNumId w:val="19"/>
+    <w:abstractNumId w:val="21"/>
   </w:num>
   <w:num w:numId="10">
     <w:abstractNumId w:val="9"/>
@@ -11863,22 +11379,28 @@
     <w:abstractNumId w:val="6"/>
   </w:num>
   <w:num w:numId="20">
+    <w:abstractNumId w:val="17"/>
+  </w:num>
+  <w:num w:numId="21">
+    <w:abstractNumId w:val="14"/>
+  </w:num>
+  <w:num w:numId="22">
+    <w:abstractNumId w:val="24"/>
+  </w:num>
+  <w:num w:numId="23">
+    <w:abstractNumId w:val="12"/>
+  </w:num>
+  <w:num w:numId="24">
     <w:abstractNumId w:val="16"/>
   </w:num>
-  <w:num w:numId="21">
-    <w:abstractNumId w:val="13"/>
+  <w:num w:numId="25">
+    <w:abstractNumId w:val="23"/>
   </w:num>
-  <w:num w:numId="22">
-    <w:abstractNumId w:val="22"/>
+  <w:num w:numId="26">
+    <w:abstractNumId w:val="20"/>
   </w:num>
-  <w:num w:numId="23">
+  <w:num w:numId="27">
     <w:abstractNumId w:val="11"/>
-  </w:num>
-  <w:num w:numId="24">
-    <w:abstractNumId w:val="15"/>
-  </w:num>
-  <w:num w:numId="25">
-    <w:abstractNumId w:val="21"/>
   </w:num>
   <w:numIdMacAtCleanup w:val="7"/>
 </w:numbering>
@@ -13687,7 +13209,7 @@
     <b:StateProvince>CA</b:StateProvince>
     <b:Publisher>O'Reilly</b:Publisher>
     <b:Year>2001</b:Year>
-    <b:RefOrder>1</b:RefOrder>
+    <b:RefOrder>6</b:RefOrder>
   </b:Source>
   <b:Source>
     <b:Tag>Kat08</b:Tag>
@@ -13706,13 +13228,43 @@
     <b:Title>SCJP Sun Certified Programmer for Java 6</b:Title>
     <b:Publisher>McGraw-Hill Osborne Media</b:Publisher>
     <b:Year>2008</b:Year>
-    <b:RefOrder>6</b:RefOrder>
+    <b:RefOrder>7</b:RefOrder>
+  </b:Source>
+  <b:Source>
+    <b:Tag>Rub10</b:Tag>
+    <b:SourceType>Book</b:SourceType>
+    <b:Guid>{C74F1BD9-75C9-6D4C-9D1D-FF94AAEC9C9D}</b:Guid>
+    <b:Title>Agile Web Development with Rails</b:Title>
+    <b:City>Releigh</b:City>
+    <b:StateProvince>North Carolina</b:StateProvince>
+    <b:Publisher>The Pragmatic Programmers LLC</b:Publisher>
+    <b:Year>2010</b:Year>
+    <b:Author>
+      <b:Author>
+        <b:NameList>
+          <b:Person>
+            <b:Last>Ruby</b:Last>
+            <b:First>Sam</b:First>
+          </b:Person>
+          <b:Person>
+            <b:Last>Thomas</b:Last>
+            <b:First>Dave</b:First>
+          </b:Person>
+          <b:Person>
+            <b:Last>Hansson</b:Last>
+            <b:Middle>Heinemeier</b:Middle>
+            <b:First>David</b:First>
+          </b:Person>
+        </b:NameList>
+      </b:Author>
+    </b:Author>
+    <b:RefOrder>1</b:RefOrder>
   </b:Source>
 </b:Sources>
 </file>
 
 <file path=customXml/itemProps1.xml><?xml version="1.0" encoding="utf-8"?>
-<ds:datastoreItem xmlns:ds="http://schemas.openxmlformats.org/officeDocument/2006/customXml" ds:itemID="{2AB43A15-5DB0-E34F-82D7-89AECA46D7C3}">
+<ds:datastoreItem xmlns:ds="http://schemas.openxmlformats.org/officeDocument/2006/customXml" ds:itemID="{F98B7D06-EEBE-2B4F-AACB-2261CB3CC9A5}">
   <ds:schemaRefs>
     <ds:schemaRef ds:uri="http://schemas.openxmlformats.org/officeDocument/2006/bibliography"/>
   </ds:schemaRefs>

</xml_diff>

<commit_message>
Conclusao do texto sobre rails
</commit_message>
<xml_diff>
--- a/monografia_JP.docx
+++ b/monografia_JP.docx
@@ -88,11 +88,23 @@
         <w:fldChar w:fldCharType="separate"/>
       </w:r>
       <w:r>
-        <w:pict w14:anchorId="58E7D297">
+        <w:fldChar w:fldCharType="begin"/>
+      </w:r>
+      <w:r>
+        <w:instrText xml:space="preserve"> INCLUDEPICTURE  "http://www.cdt.br/logo_menor.jpg" \* MERGEFORMATINET </w:instrText>
+      </w:r>
+      <w:r>
+        <w:fldChar w:fldCharType="separate"/>
+      </w:r>
+      <w:r>
+        <w:pict w14:anchorId="69839745">
           <v:shape id="_x0000_i1026" type="#_x0000_t75" alt="" style="width:52.05pt;height:56.3pt">
             <v:imagedata r:id="rId9" r:href="rId10"/>
           </v:shape>
         </w:pict>
+      </w:r>
+      <w:r>
+        <w:fldChar w:fldCharType="end"/>
       </w:r>
       <w:r>
         <w:fldChar w:fldCharType="end"/>
@@ -4796,7 +4808,13 @@
     </w:p>
     <w:p>
       <w:r>
-        <w:t>Rails é um framework para desenvolvimento de aplicações para web escrito em Ruby. Seu principal objetivo é facilitar o desenvolvimento de aplicações para web, levando em consideração alguns aspectos que os desenvolvedores precisam conhecer para começar a desenvolver uma aplicação</w:t>
+        <w:t xml:space="preserve">Rails é um framework para desenvolvimento de aplicações para web escrito em Ruby. </w:t>
+      </w:r>
+      <w:r>
+        <w:t xml:space="preserve">Criado por David Heinemeier Hansson, tem como seu principal objetivo </w:t>
+      </w:r>
+      <w:r>
+        <w:t>facilitar o desenvolvimento de aplicações para web, levando em consideração alguns aspectos que os desenvolvedores precisam conhecer para começar a desenvolver uma aplicação</w:t>
       </w:r>
       <w:r>
         <w:rPr>
@@ -4898,18 +4916,217 @@
         <w:t xml:space="preserve"> Não se repita:</w:t>
       </w:r>
       <w:r>
-        <w:t xml:space="preserve"> Grande facilidade para reuso de código através de plugins;</w:t>
+        <w:t xml:space="preserve"> Grande facilidade para reu</w:t>
+      </w:r>
+      <w:r>
+        <w:t>so de código através de plugins. Alguns do plugins mais populares para o desenvolvimento Rails são:</w:t>
+      </w:r>
+    </w:p>
+    <w:p>
+      <w:pPr>
+        <w:numPr>
+          <w:ilvl w:val="1"/>
+          <w:numId w:val="27"/>
+        </w:numPr>
+      </w:pPr>
+      <w:r>
+        <w:t xml:space="preserve"> Devise: É capaz de criar uma estrutura completa para autenticação de usuários;</w:t>
+      </w:r>
+    </w:p>
+    <w:p>
+      <w:pPr>
+        <w:numPr>
+          <w:ilvl w:val="1"/>
+          <w:numId w:val="27"/>
+        </w:numPr>
+      </w:pPr>
+      <w:r>
+        <w:lastRenderedPageBreak/>
+        <w:t xml:space="preserve"> Will Paginate: Serve para paginar os itens nas listagens;</w:t>
+      </w:r>
+    </w:p>
+    <w:p>
+      <w:pPr>
+        <w:numPr>
+          <w:ilvl w:val="1"/>
+          <w:numId w:val="27"/>
+        </w:numPr>
+      </w:pPr>
+      <w:r>
+        <w:t xml:space="preserve"> PaperClip: Serve para controlar upload de arquivos;</w:t>
+      </w:r>
+    </w:p>
+    <w:p>
+      <w:r>
+        <w:t>A estrutura interna do Rails é divida nos seguintes componentes:</w:t>
+      </w:r>
+    </w:p>
+    <w:p>
+      <w:pPr>
+        <w:numPr>
+          <w:ilvl w:val="0"/>
+          <w:numId w:val="27"/>
+        </w:numPr>
+      </w:pPr>
+      <w:r>
+        <w:t xml:space="preserve"> Action Controller</w:t>
+      </w:r>
+      <w:r>
+        <w:t>: Cuida do gerenciamento dos controles das aplicações. Processa as requisições HTTP, extrai os parâmetros e faz o encaminhamento para a ação desejada. Outros serviços provenientes do Action Controller são:</w:t>
+      </w:r>
+    </w:p>
+    <w:p>
+      <w:pPr>
+        <w:numPr>
+          <w:ilvl w:val="1"/>
+          <w:numId w:val="27"/>
+        </w:numPr>
+      </w:pPr>
+      <w:r>
+        <w:t xml:space="preserve"> Gerenciamento de sessões HTTP;</w:t>
+      </w:r>
+    </w:p>
+    <w:p>
+      <w:pPr>
+        <w:numPr>
+          <w:ilvl w:val="1"/>
+          <w:numId w:val="27"/>
+        </w:numPr>
+      </w:pPr>
+      <w:r>
+        <w:t xml:space="preserve"> Renderização de templates;</w:t>
+      </w:r>
+    </w:p>
+    <w:p>
+      <w:pPr>
+        <w:numPr>
+          <w:ilvl w:val="1"/>
+          <w:numId w:val="27"/>
+        </w:numPr>
+      </w:pPr>
+      <w:r>
+        <w:t xml:space="preserve"> Redirecionamentos.</w:t>
+      </w:r>
+    </w:p>
+    <w:p>
+      <w:pPr>
+        <w:numPr>
+          <w:ilvl w:val="0"/>
+          <w:numId w:val="27"/>
+        </w:numPr>
+      </w:pPr>
+      <w:r>
+        <w:t xml:space="preserve"> Action Dispatch</w:t>
+      </w:r>
+      <w:r>
+        <w:t xml:space="preserve">: </w:t>
+      </w:r>
+      <w:r>
+        <w:t>É responsável pelo roteamento das requisições HTTP.</w:t>
+      </w:r>
+      <w:r>
+        <w:t xml:space="preserve"> </w:t>
+      </w:r>
+    </w:p>
+    <w:p>
+      <w:pPr>
+        <w:numPr>
+          <w:ilvl w:val="0"/>
+          <w:numId w:val="27"/>
+        </w:numPr>
+      </w:pPr>
+      <w:r>
+        <w:t xml:space="preserve"> Action View</w:t>
+      </w:r>
+      <w:r>
+        <w:t>: É responsável pela geração das respostas para as requisições feitas, por padrão Rails tem suporte a html, xml e json.</w:t>
+      </w:r>
+    </w:p>
+    <w:p>
+      <w:pPr>
+        <w:numPr>
+          <w:ilvl w:val="0"/>
+          <w:numId w:val="27"/>
+        </w:numPr>
+      </w:pPr>
+      <w:r>
+        <w:t xml:space="preserve"> Action Mailer</w:t>
+      </w:r>
+      <w:r>
+        <w:t xml:space="preserve">: </w:t>
+      </w:r>
+      <w:r>
+        <w:t>É utilizado para gerenciar o envio e recebimento de e-mails.</w:t>
+      </w:r>
+    </w:p>
+    <w:p>
+      <w:pPr>
+        <w:numPr>
+          <w:ilvl w:val="0"/>
+          <w:numId w:val="27"/>
+        </w:numPr>
+      </w:pPr>
+      <w:r>
+        <w:t xml:space="preserve"> Active Record</w:t>
+      </w:r>
+      <w:r>
+        <w:t>: É a base para os modelos nas aplicações Rails. Algumas de suas características são:</w:t>
+      </w:r>
+    </w:p>
+    <w:p>
+      <w:pPr>
+        <w:numPr>
+          <w:ilvl w:val="1"/>
+          <w:numId w:val="27"/>
+        </w:numPr>
+      </w:pPr>
+      <w:r>
+        <w:t xml:space="preserve"> Possibilita a independência de uma banco de dados específico;</w:t>
+      </w:r>
+    </w:p>
+    <w:p>
+      <w:pPr>
+        <w:numPr>
+          <w:ilvl w:val="1"/>
+          <w:numId w:val="27"/>
+        </w:numPr>
+      </w:pPr>
+      <w:r>
+        <w:t xml:space="preserve"> É capaz de fazer buscas avançadas;</w:t>
+      </w:r>
+    </w:p>
+    <w:p>
+      <w:pPr>
+        <w:numPr>
+          <w:ilvl w:val="1"/>
+          <w:numId w:val="27"/>
+        </w:numPr>
+      </w:pPr>
+      <w:r>
+        <w:t xml:space="preserve"> Possibilita a criação de relacionamentos entre os modelos.</w:t>
+      </w:r>
+    </w:p>
+    <w:p>
+      <w:pPr>
+        <w:numPr>
+          <w:ilvl w:val="0"/>
+          <w:numId w:val="27"/>
+        </w:numPr>
+      </w:pPr>
+      <w:r>
+        <w:t xml:space="preserve"> Active Suport</w:t>
+      </w:r>
+      <w:r>
+        <w:t xml:space="preserve">: </w:t>
+      </w:r>
+      <w:r>
+        <w:t xml:space="preserve">Classes utilitárias usadas por todo o framework </w:t>
+      </w:r>
+      <w:r>
+        <w:t>Rails.</w:t>
       </w:r>
       <w:bookmarkStart w:id="129" w:name="_GoBack"/>
       <w:bookmarkEnd w:id="129"/>
-    </w:p>
-    <w:p>
-      <w:r>
-        <w:t>Rails é um framework MVC, ou seja, as aplicações desenvolvidas com Rails possuem modelos, visões e controladores</w:t>
-      </w:r>
-      <w:r>
-        <w:t>.</w:t>
-      </w:r>
       <w:r>
         <w:t xml:space="preserve"> </w:t>
       </w:r>
@@ -5413,7 +5630,7 @@
       </w:pPr>
       <w:r>
         <w:lastRenderedPageBreak/>
-        <w:pict w14:anchorId="5086D81A">
+        <w:pict w14:anchorId="784F1A24">
           <v:shape id="_x0000_i1027" type="#_x0000_t75" style="width:474.05pt;height:154.7pt">
             <v:imagedata r:id="rId13" o:title="" croptop="2485f" cropbottom="34612f" cropright="1034f"/>
           </v:shape>
@@ -5528,7 +5745,7 @@
               <w:rPr>
                 <w:szCs w:val="24"/>
               </w:rPr>
-              <w:pict w14:anchorId="601D30D7">
+              <w:pict w14:anchorId="0DAABC62">
                 <v:shape id="_x0000_i1028" type="#_x0000_t75" style="width:17.8pt;height:17.1pt">
                   <v:imagedata r:id="rId14" o:title="" croptop="14684f" cropright="35109f"/>
                 </v:shape>
@@ -5575,7 +5792,7 @@
                 <w:szCs w:val="24"/>
               </w:rPr>
               <w:lastRenderedPageBreak/>
-              <w:pict w14:anchorId="5AE78850">
+              <w:pict w14:anchorId="6A09C541">
                 <v:shape id="_x0000_i1029" type="#_x0000_t75" style="width:17.8pt;height:17.1pt" o:bullet="t">
                   <v:imagedata r:id="rId15" o:title="" croptop="3688f" cropbottom="59991f" cropleft="30474f" cropright="33574f"/>
                 </v:shape>
@@ -5635,7 +5852,7 @@
               <w:rPr>
                 <w:szCs w:val="24"/>
               </w:rPr>
-              <w:pict w14:anchorId="7F654797">
+              <w:pict w14:anchorId="13E13DA9">
                 <v:shape id="_x0000_i1030" type="#_x0000_t75" style="width:17.8pt;height:17.1pt">
                   <v:imagedata r:id="rId16" o:title="" croptop="14684f" cropright="35109f"/>
                 </v:shape>
@@ -5681,7 +5898,7 @@
               <w:rPr>
                 <w:szCs w:val="24"/>
               </w:rPr>
-              <w:pict w14:anchorId="6B786696">
+              <w:pict w14:anchorId="43073737">
                 <v:shape id="_x0000_i1031" type="#_x0000_t75" style="width:17.8pt;height:17.1pt" o:bullet="t">
                   <v:imagedata r:id="rId17" o:title="" croptop="3688f" cropbottom="59991f" cropleft="30474f" cropright="33574f"/>
                 </v:shape>
@@ -5776,11 +5993,11 @@
         <w:rPr>
           <w:position w:val="-32"/>
         </w:rPr>
-        <w:object w:dxaOrig="3560" w:dyaOrig="760" w14:anchorId="050476B7">
+        <w:object w:dxaOrig="3560" w:dyaOrig="760" w14:anchorId="06DE0303">
           <v:shape id="_x0000_i1032" type="#_x0000_t75" style="width:178.2pt;height:37.8pt" o:ole="" fillcolor="window">
             <v:imagedata r:id="rId18" o:title=""/>
           </v:shape>
-          <o:OLEObject Type="Embed" ProgID="Equation.3" ShapeID="_x0000_i1032" DrawAspect="Content" ObjectID="_1244829443" r:id="rId19">
+          <o:OLEObject Type="Embed" ProgID="Equation.3" ShapeID="_x0000_i1032" DrawAspect="Content" ObjectID="_1245172546" r:id="rId19">
             <o:FieldCodes>\* Upper \* Upper \* Caps</o:FieldCodes>
           </o:OLEObject>
         </w:object>
@@ -5813,11 +6030,11 @@
         <w:rPr>
           <w:position w:val="-32"/>
         </w:rPr>
-        <w:object w:dxaOrig="2700" w:dyaOrig="760" w14:anchorId="174B0574">
+        <w:object w:dxaOrig="2700" w:dyaOrig="760" w14:anchorId="0E264F41">
           <v:shape id="_x0000_i1033" type="#_x0000_t75" style="width:134.75pt;height:37.8pt" o:ole="" fillcolor="window">
             <v:imagedata r:id="rId20" o:title=""/>
           </v:shape>
-          <o:OLEObject Type="Embed" ProgID="Equation.3" ShapeID="_x0000_i1033" DrawAspect="Content" ObjectID="_1244829444" r:id="rId21">
+          <o:OLEObject Type="Embed" ProgID="Equation.3" ShapeID="_x0000_i1033" DrawAspect="Content" ObjectID="_1245172547" r:id="rId21">
             <o:FieldCodes>\* Upper \* Upper \* Caps</o:FieldCodes>
           </o:OLEObject>
         </w:object>
@@ -6872,7 +7089,7 @@
       </w:pPr>
       <w:bookmarkStart w:id="288" w:name="_Toc144630257"/>
       <w:r>
-        <w:pict w14:anchorId="341CE4BF">
+        <w:pict w14:anchorId="6EBB16D3">
           <v:shape id="_x0000_i1034" type="#_x0000_t75" style="width:188.2pt;height:101.95pt">
             <v:imagedata r:id="rId23" o:title=""/>
           </v:shape>
@@ -6951,7 +7168,7 @@
         <w:rPr>
           <w:noProof/>
         </w:rPr>
-        <w:pict w14:anchorId="5380304D">
+        <w:pict w14:anchorId="1A678EEC">
           <v:shape id="_x0000_s1055" type="#_x0000_t75" style="position:absolute;left:0;text-align:left;margin-left:0;margin-top:-45pt;width:288.2pt;height:233.2pt;z-index:251657728;mso-position-horizontal:center" o:bordertopcolor="this" o:borderleftcolor="this" o:borderbottomcolor="this" o:borderrightcolor="this" stroked="t" strokeweight=".5pt">
             <v:imagedata r:id="rId24" o:title="figcont"/>
           </v:shape>
@@ -7047,7 +7264,7 @@
           <w:sz w:val="20"/>
           <w:szCs w:val="20"/>
         </w:rPr>
-        <w:pict w14:anchorId="77C9EDA9">
+        <w:pict w14:anchorId="11E2A75D">
           <v:shape id="_x0000_i1035" type="#_x0000_t75" style="width:196.05pt;height:109.05pt">
             <v:imagedata r:id="rId25" o:title="figura1"/>
           </v:shape>
@@ -9068,7 +9285,7 @@
         <w:rStyle w:val="PageNumber"/>
         <w:noProof/>
       </w:rPr>
-      <w:t>18</w:t>
+      <w:t>19</w:t>
     </w:r>
     <w:r>
       <w:rPr>
@@ -9113,7 +9330,7 @@
         <w:rStyle w:val="PageNumber"/>
         <w:noProof/>
       </w:rPr>
-      <w:t>33</w:t>
+      <w:t>34</w:t>
     </w:r>
     <w:r>
       <w:rPr>
@@ -9199,7 +9416,7 @@
         <v:path o:extrusionok="f" gradientshapeok="t" o:connecttype="rect"/>
         <o:lock v:ext="edit" aspectratio="t"/>
       </v:shapetype>
-      <v:shape id="_x0000_i1028" type="#_x0000_t75" style="width:9.25pt;height:9.25pt" o:bullet="t">
+      <v:shape id="_x0000_i1029" type="#_x0000_t75" style="width:9.25pt;height:9.25pt" o:bullet="t">
         <v:imagedata r:id="rId1" o:title="BD15135_"/>
       </v:shape>
     </w:pict>
@@ -9570,7 +9787,7 @@
   <w:abstractNum w:abstractNumId="11">
     <w:nsid w:val="10DA2779"/>
     <w:multiLevelType w:val="hybridMultilevel"/>
-    <w:tmpl w:val="EC8C7978"/>
+    <w:tmpl w:val="65840D96"/>
     <w:lvl w:ilvl="0" w:tplc="04090001">
       <w:start w:val="1"/>
       <w:numFmt w:val="bullet"/>
@@ -13264,7 +13481,7 @@
 </file>
 
 <file path=customXml/itemProps1.xml><?xml version="1.0" encoding="utf-8"?>
-<ds:datastoreItem xmlns:ds="http://schemas.openxmlformats.org/officeDocument/2006/customXml" ds:itemID="{F98B7D06-EEBE-2B4F-AACB-2261CB3CC9A5}">
+<ds:datastoreItem xmlns:ds="http://schemas.openxmlformats.org/officeDocument/2006/customXml" ds:itemID="{93CEF4BA-4F53-2847-A8DA-C676D930B8F4}">
   <ds:schemaRefs>
     <ds:schemaRef ds:uri="http://schemas.openxmlformats.org/officeDocument/2006/bibliography"/>
   </ds:schemaRefs>

</xml_diff>

<commit_message>
Texto sobre desenvolvimento mobile
</commit_message>
<xml_diff>
--- a/monografia_JP.docx
+++ b/monografia_JP.docx
@@ -97,11 +97,47 @@
         <w:fldChar w:fldCharType="separate"/>
       </w:r>
       <w:r>
-        <w:pict w14:anchorId="69839745">
+        <w:fldChar w:fldCharType="begin"/>
+      </w:r>
+      <w:r>
+        <w:instrText xml:space="preserve"> INCLUDEPICTURE  "http://www.cdt.br/logo_menor.jpg" \* MERGEFORMATINET </w:instrText>
+      </w:r>
+      <w:r>
+        <w:fldChar w:fldCharType="separate"/>
+      </w:r>
+      <w:r>
+        <w:fldChar w:fldCharType="begin"/>
+      </w:r>
+      <w:r>
+        <w:instrText xml:space="preserve"> INCLUDEPICTURE  "http://www.cdt.br/logo_menor.jpg" \* MERGEFORMATINET </w:instrText>
+      </w:r>
+      <w:r>
+        <w:fldChar w:fldCharType="separate"/>
+      </w:r>
+      <w:r>
+        <w:fldChar w:fldCharType="begin"/>
+      </w:r>
+      <w:r>
+        <w:instrText xml:space="preserve"> INCLUDEPICTURE  "http://www.cdt.br/logo_menor.jpg" \* MERGEFORMATINET </w:instrText>
+      </w:r>
+      <w:r>
+        <w:fldChar w:fldCharType="separate"/>
+      </w:r>
+      <w:r>
+        <w:pict w14:anchorId="68BA7F8E">
           <v:shape id="_x0000_i1026" type="#_x0000_t75" alt="" style="width:52.05pt;height:56.3pt">
             <v:imagedata r:id="rId9" r:href="rId10"/>
           </v:shape>
         </w:pict>
+      </w:r>
+      <w:r>
+        <w:fldChar w:fldCharType="end"/>
+      </w:r>
+      <w:r>
+        <w:fldChar w:fldCharType="end"/>
+      </w:r>
+      <w:r>
+        <w:fldChar w:fldCharType="end"/>
       </w:r>
       <w:r>
         <w:fldChar w:fldCharType="end"/>
@@ -1000,7 +1036,7 @@
         <w:fldChar w:fldCharType="begin"/>
       </w:r>
       <w:r>
-        <w:instrText xml:space="preserve"> PAGEREF _Toc170123050 \h </w:instrText>
+        <w:instrText xml:space="preserve"> PAGEREF _Toc172208299 \h </w:instrText>
       </w:r>
       <w:r>
         <w:fldChar w:fldCharType="separate"/>
@@ -1031,7 +1067,7 @@
         <w:fldChar w:fldCharType="begin"/>
       </w:r>
       <w:r>
-        <w:instrText xml:space="preserve"> PAGEREF _Toc170123051 \h </w:instrText>
+        <w:instrText xml:space="preserve"> PAGEREF _Toc172208300 \h </w:instrText>
       </w:r>
       <w:r>
         <w:fldChar w:fldCharType="separate"/>
@@ -1062,7 +1098,7 @@
         <w:fldChar w:fldCharType="begin"/>
       </w:r>
       <w:r>
-        <w:instrText xml:space="preserve"> PAGEREF _Toc170123052 \h </w:instrText>
+        <w:instrText xml:space="preserve"> PAGEREF _Toc172208301 \h </w:instrText>
       </w:r>
       <w:r>
         <w:fldChar w:fldCharType="separate"/>
@@ -1108,7 +1144,7 @@
         <w:fldChar w:fldCharType="begin"/>
       </w:r>
       <w:r>
-        <w:instrText xml:space="preserve"> PAGEREF _Toc170123053 \h </w:instrText>
+        <w:instrText xml:space="preserve"> PAGEREF _Toc172208302 \h </w:instrText>
       </w:r>
       <w:r>
         <w:fldChar w:fldCharType="separate"/>
@@ -1151,7 +1187,7 @@
         <w:fldChar w:fldCharType="begin"/>
       </w:r>
       <w:r>
-        <w:instrText xml:space="preserve"> PAGEREF _Toc170123054 \h </w:instrText>
+        <w:instrText xml:space="preserve"> PAGEREF _Toc172208303 \h </w:instrText>
       </w:r>
       <w:r>
         <w:fldChar w:fldCharType="separate"/>
@@ -1194,7 +1230,7 @@
         <w:fldChar w:fldCharType="begin"/>
       </w:r>
       <w:r>
-        <w:instrText xml:space="preserve"> PAGEREF _Toc170123055 \h </w:instrText>
+        <w:instrText xml:space="preserve"> PAGEREF _Toc172208304 \h </w:instrText>
       </w:r>
       <w:r>
         <w:fldChar w:fldCharType="separate"/>
@@ -1240,7 +1276,7 @@
         <w:fldChar w:fldCharType="begin"/>
       </w:r>
       <w:r>
-        <w:instrText xml:space="preserve"> PAGEREF _Toc170123056 \h </w:instrText>
+        <w:instrText xml:space="preserve"> PAGEREF _Toc172208305 \h </w:instrText>
       </w:r>
       <w:r>
         <w:fldChar w:fldCharType="separate"/>
@@ -1283,7 +1319,7 @@
         <w:fldChar w:fldCharType="begin"/>
       </w:r>
       <w:r>
-        <w:instrText xml:space="preserve"> PAGEREF _Toc170123057 \h </w:instrText>
+        <w:instrText xml:space="preserve"> PAGEREF _Toc172208306 \h </w:instrText>
       </w:r>
       <w:r>
         <w:fldChar w:fldCharType="separate"/>
@@ -1326,7 +1362,7 @@
         <w:fldChar w:fldCharType="begin"/>
       </w:r>
       <w:r>
-        <w:instrText xml:space="preserve"> PAGEREF _Toc170123058 \h </w:instrText>
+        <w:instrText xml:space="preserve"> PAGEREF _Toc172208307 \h </w:instrText>
       </w:r>
       <w:r>
         <w:fldChar w:fldCharType="separate"/>
@@ -1369,7 +1405,7 @@
         <w:fldChar w:fldCharType="begin"/>
       </w:r>
       <w:r>
-        <w:instrText xml:space="preserve"> PAGEREF _Toc170123059 \h </w:instrText>
+        <w:instrText xml:space="preserve"> PAGEREF _Toc172208308 \h </w:instrText>
       </w:r>
       <w:r>
         <w:fldChar w:fldCharType="separate"/>
@@ -1412,7 +1448,7 @@
         <w:fldChar w:fldCharType="begin"/>
       </w:r>
       <w:r>
-        <w:instrText xml:space="preserve"> PAGEREF _Toc170123060 \h </w:instrText>
+        <w:instrText xml:space="preserve"> PAGEREF _Toc172208309 \h </w:instrText>
       </w:r>
       <w:r>
         <w:fldChar w:fldCharType="separate"/>
@@ -1458,7 +1494,7 @@
         <w:fldChar w:fldCharType="begin"/>
       </w:r>
       <w:r>
-        <w:instrText xml:space="preserve"> PAGEREF _Toc170123061 \h </w:instrText>
+        <w:instrText xml:space="preserve"> PAGEREF _Toc172208310 \h </w:instrText>
       </w:r>
       <w:r>
         <w:fldChar w:fldCharType="separate"/>
@@ -1492,7 +1528,7 @@
         <w:tab/>
       </w:r>
       <w:r>
-        <w:t>FRAMEWORK DE DESENVOLVIMENTO RAILS</w:t>
+        <w:t>PADRÃO ARQUITETURAL MVC</w:t>
       </w:r>
       <w:r>
         <w:tab/>
@@ -1501,13 +1537,13 @@
         <w:fldChar w:fldCharType="begin"/>
       </w:r>
       <w:r>
-        <w:instrText xml:space="preserve"> PAGEREF _Toc170123062 \h </w:instrText>
+        <w:instrText xml:space="preserve"> PAGEREF _Toc172208311 \h </w:instrText>
       </w:r>
       <w:r>
         <w:fldChar w:fldCharType="separate"/>
       </w:r>
       <w:r>
-        <w:t>18</w:t>
+        <w:t>17</w:t>
       </w:r>
       <w:r>
         <w:fldChar w:fldCharType="end"/>
@@ -1535,7 +1571,7 @@
         <w:tab/>
       </w:r>
       <w:r>
-        <w:t>DESENVOLVIMENTO MOBILE</w:t>
+        <w:t>FRAMEWORK DE DESENVOLVIMENTO RAILS</w:t>
       </w:r>
       <w:r>
         <w:tab/>
@@ -1544,13 +1580,56 @@
         <w:fldChar w:fldCharType="begin"/>
       </w:r>
       <w:r>
-        <w:instrText xml:space="preserve"> PAGEREF _Toc170123063 \h </w:instrText>
+        <w:instrText xml:space="preserve"> PAGEREF _Toc172208312 \h </w:instrText>
       </w:r>
       <w:r>
         <w:fldChar w:fldCharType="separate"/>
       </w:r>
       <w:r>
         <w:t>18</w:t>
+      </w:r>
+      <w:r>
+        <w:fldChar w:fldCharType="end"/>
+      </w:r>
+    </w:p>
+    <w:p>
+      <w:pPr>
+        <w:pStyle w:val="TOC2"/>
+        <w:tabs>
+          <w:tab w:val="left" w:pos="540"/>
+        </w:tabs>
+        <w:rPr>
+          <w:rFonts w:asciiTheme="minorHAnsi" w:eastAsiaTheme="minorEastAsia" w:hAnsiTheme="minorHAnsi" w:cstheme="minorBidi"/>
+          <w:lang w:val="en-US" w:eastAsia="ja-JP"/>
+        </w:rPr>
+      </w:pPr>
+      <w:r>
+        <w:t>2.6</w:t>
+      </w:r>
+      <w:r>
+        <w:rPr>
+          <w:rFonts w:asciiTheme="minorHAnsi" w:eastAsiaTheme="minorEastAsia" w:hAnsiTheme="minorHAnsi" w:cstheme="minorBidi"/>
+          <w:lang w:val="en-US" w:eastAsia="ja-JP"/>
+        </w:rPr>
+        <w:tab/>
+      </w:r>
+      <w:r>
+        <w:t>DESENVOLVIMENTO PARA DISPOSITIVOS MÓVEIS</w:t>
+      </w:r>
+      <w:r>
+        <w:tab/>
+      </w:r>
+      <w:r>
+        <w:fldChar w:fldCharType="begin"/>
+      </w:r>
+      <w:r>
+        <w:instrText xml:space="preserve"> PAGEREF _Toc172208313 \h </w:instrText>
+      </w:r>
+      <w:r>
+        <w:fldChar w:fldCharType="separate"/>
+      </w:r>
+      <w:r>
+        <w:t>20</w:t>
       </w:r>
       <w:r>
         <w:fldChar w:fldCharType="end"/>
@@ -1568,7 +1647,7 @@
         </w:rPr>
       </w:pPr>
       <w:r>
-        <w:t>2.5.1</w:t>
+        <w:t>2.6.1</w:t>
       </w:r>
       <w:r>
         <w:rPr>
@@ -1587,13 +1666,13 @@
         <w:fldChar w:fldCharType="begin"/>
       </w:r>
       <w:r>
-        <w:instrText xml:space="preserve"> PAGEREF _Toc170123064 \h </w:instrText>
+        <w:instrText xml:space="preserve"> PAGEREF _Toc172208314 \h </w:instrText>
       </w:r>
       <w:r>
         <w:fldChar w:fldCharType="separate"/>
       </w:r>
       <w:r>
-        <w:t>18</w:t>
+        <w:t>20</w:t>
       </w:r>
       <w:r>
         <w:fldChar w:fldCharType="end"/>
@@ -1611,7 +1690,7 @@
         </w:rPr>
       </w:pPr>
       <w:r>
-        <w:t>2.5.2</w:t>
+        <w:t>2.6.2</w:t>
       </w:r>
       <w:r>
         <w:rPr>
@@ -1630,13 +1709,13 @@
         <w:fldChar w:fldCharType="begin"/>
       </w:r>
       <w:r>
-        <w:instrText xml:space="preserve"> PAGEREF _Toc170123065 \h </w:instrText>
+        <w:instrText xml:space="preserve"> PAGEREF _Toc172208315 \h </w:instrText>
       </w:r>
       <w:r>
         <w:fldChar w:fldCharType="separate"/>
       </w:r>
       <w:r>
-        <w:t>18</w:t>
+        <w:t>20</w:t>
       </w:r>
       <w:r>
         <w:fldChar w:fldCharType="end"/>
@@ -1654,7 +1733,7 @@
         </w:rPr>
       </w:pPr>
       <w:r>
-        <w:t>2.5.3</w:t>
+        <w:t>2.6.3</w:t>
       </w:r>
       <w:r>
         <w:rPr>
@@ -1673,13 +1752,13 @@
         <w:fldChar w:fldCharType="begin"/>
       </w:r>
       <w:r>
-        <w:instrText xml:space="preserve"> PAGEREF _Toc170123066 \h </w:instrText>
+        <w:instrText xml:space="preserve"> PAGEREF _Toc172208316 \h </w:instrText>
       </w:r>
       <w:r>
         <w:fldChar w:fldCharType="separate"/>
       </w:r>
       <w:r>
-        <w:t>18</w:t>
+        <w:t>20</w:t>
       </w:r>
       <w:r>
         <w:fldChar w:fldCharType="end"/>
@@ -1697,7 +1776,7 @@
         </w:rPr>
       </w:pPr>
       <w:r>
-        <w:t>2.6</w:t>
+        <w:t>2.7</w:t>
       </w:r>
       <w:r>
         <w:rPr>
@@ -1716,13 +1795,13 @@
         <w:fldChar w:fldCharType="begin"/>
       </w:r>
       <w:r>
-        <w:instrText xml:space="preserve"> PAGEREF _Toc170123067 \h </w:instrText>
+        <w:instrText xml:space="preserve"> PAGEREF _Toc172208317 \h </w:instrText>
       </w:r>
       <w:r>
         <w:fldChar w:fldCharType="separate"/>
       </w:r>
       <w:r>
-        <w:t>18</w:t>
+        <w:t>20</w:t>
       </w:r>
       <w:r>
         <w:fldChar w:fldCharType="end"/>
@@ -1740,7 +1819,7 @@
         </w:rPr>
       </w:pPr>
       <w:r>
-        <w:t>2.7</w:t>
+        <w:t>2.8</w:t>
       </w:r>
       <w:r>
         <w:rPr>
@@ -1759,13 +1838,13 @@
         <w:fldChar w:fldCharType="begin"/>
       </w:r>
       <w:r>
-        <w:instrText xml:space="preserve"> PAGEREF _Toc170123068 \h </w:instrText>
+        <w:instrText xml:space="preserve"> PAGEREF _Toc172208318 \h </w:instrText>
       </w:r>
       <w:r>
         <w:fldChar w:fldCharType="separate"/>
       </w:r>
       <w:r>
-        <w:t>18</w:t>
+        <w:t>20</w:t>
       </w:r>
       <w:r>
         <w:fldChar w:fldCharType="end"/>
@@ -1783,7 +1862,7 @@
         </w:rPr>
       </w:pPr>
       <w:r>
-        <w:t>2.7.1</w:t>
+        <w:t>2.8.1</w:t>
       </w:r>
       <w:r>
         <w:rPr>
@@ -1802,13 +1881,13 @@
         <w:fldChar w:fldCharType="begin"/>
       </w:r>
       <w:r>
-        <w:instrText xml:space="preserve"> PAGEREF _Toc170123069 \h </w:instrText>
+        <w:instrText xml:space="preserve"> PAGEREF _Toc172208319 \h </w:instrText>
       </w:r>
       <w:r>
         <w:fldChar w:fldCharType="separate"/>
       </w:r>
       <w:r>
-        <w:t>18</w:t>
+        <w:t>20</w:t>
       </w:r>
       <w:r>
         <w:fldChar w:fldCharType="end"/>
@@ -1826,7 +1905,7 @@
         </w:rPr>
       </w:pPr>
       <w:r>
-        <w:t>2.7.2</w:t>
+        <w:t>2.8.2</w:t>
       </w:r>
       <w:r>
         <w:rPr>
@@ -1845,13 +1924,13 @@
         <w:fldChar w:fldCharType="begin"/>
       </w:r>
       <w:r>
-        <w:instrText xml:space="preserve"> PAGEREF _Toc170123070 \h </w:instrText>
+        <w:instrText xml:space="preserve"> PAGEREF _Toc172208320 \h </w:instrText>
       </w:r>
       <w:r>
         <w:fldChar w:fldCharType="separate"/>
       </w:r>
       <w:r>
-        <w:t>18</w:t>
+        <w:t>20</w:t>
       </w:r>
       <w:r>
         <w:fldChar w:fldCharType="end"/>
@@ -1869,7 +1948,7 @@
         </w:rPr>
       </w:pPr>
       <w:r>
-        <w:t>2.7.3</w:t>
+        <w:t>2.8.3</w:t>
       </w:r>
       <w:r>
         <w:rPr>
@@ -1888,13 +1967,13 @@
         <w:fldChar w:fldCharType="begin"/>
       </w:r>
       <w:r>
-        <w:instrText xml:space="preserve"> PAGEREF _Toc170123071 \h </w:instrText>
+        <w:instrText xml:space="preserve"> PAGEREF _Toc172208321 \h </w:instrText>
       </w:r>
       <w:r>
         <w:fldChar w:fldCharType="separate"/>
       </w:r>
       <w:r>
-        <w:t>18</w:t>
+        <w:t>20</w:t>
       </w:r>
       <w:r>
         <w:fldChar w:fldCharType="end"/>
@@ -1912,7 +1991,7 @@
         </w:rPr>
       </w:pPr>
       <w:r>
-        <w:t>2.7.4</w:t>
+        <w:t>2.8.4</w:t>
       </w:r>
       <w:r>
         <w:rPr>
@@ -1931,13 +2010,13 @@
         <w:fldChar w:fldCharType="begin"/>
       </w:r>
       <w:r>
-        <w:instrText xml:space="preserve"> PAGEREF _Toc170123072 \h </w:instrText>
+        <w:instrText xml:space="preserve"> PAGEREF _Toc172208322 \h </w:instrText>
       </w:r>
       <w:r>
         <w:fldChar w:fldCharType="separate"/>
       </w:r>
       <w:r>
-        <w:t>18</w:t>
+        <w:t>20</w:t>
       </w:r>
       <w:r>
         <w:fldChar w:fldCharType="end"/>
@@ -1955,7 +2034,7 @@
         </w:rPr>
       </w:pPr>
       <w:r>
-        <w:t>2.7.5</w:t>
+        <w:t>2.8.5</w:t>
       </w:r>
       <w:r>
         <w:rPr>
@@ -1974,13 +2053,13 @@
         <w:fldChar w:fldCharType="begin"/>
       </w:r>
       <w:r>
-        <w:instrText xml:space="preserve"> PAGEREF _Toc170123073 \h </w:instrText>
+        <w:instrText xml:space="preserve"> PAGEREF _Toc172208323 \h </w:instrText>
       </w:r>
       <w:r>
         <w:fldChar w:fldCharType="separate"/>
       </w:r>
       <w:r>
-        <w:t>18</w:t>
+        <w:t>20</w:t>
       </w:r>
       <w:r>
         <w:fldChar w:fldCharType="end"/>
@@ -2020,13 +2099,13 @@
         <w:fldChar w:fldCharType="begin"/>
       </w:r>
       <w:r>
-        <w:instrText xml:space="preserve"> PAGEREF _Toc170123074 \h </w:instrText>
+        <w:instrText xml:space="preserve"> PAGEREF _Toc172208324 \h </w:instrText>
       </w:r>
       <w:r>
         <w:fldChar w:fldCharType="separate"/>
       </w:r>
       <w:r>
-        <w:t>20</w:t>
+        <w:t>22</w:t>
       </w:r>
       <w:r>
         <w:fldChar w:fldCharType="end"/>
@@ -2063,13 +2142,13 @@
         <w:fldChar w:fldCharType="begin"/>
       </w:r>
       <w:r>
-        <w:instrText xml:space="preserve"> PAGEREF _Toc170123075 \h </w:instrText>
+        <w:instrText xml:space="preserve"> PAGEREF _Toc172208325 \h </w:instrText>
       </w:r>
       <w:r>
         <w:fldChar w:fldCharType="separate"/>
       </w:r>
       <w:r>
-        <w:t>20</w:t>
+        <w:t>22</w:t>
       </w:r>
       <w:r>
         <w:fldChar w:fldCharType="end"/>
@@ -2087,6 +2166,7 @@
         </w:rPr>
       </w:pPr>
       <w:r>
+        <w:lastRenderedPageBreak/>
         <w:t>3.1.1</w:t>
       </w:r>
       <w:r>
@@ -2106,13 +2186,13 @@
         <w:fldChar w:fldCharType="begin"/>
       </w:r>
       <w:r>
-        <w:instrText xml:space="preserve"> PAGEREF _Toc170123076 \h </w:instrText>
+        <w:instrText xml:space="preserve"> PAGEREF _Toc172208326 \h </w:instrText>
       </w:r>
       <w:r>
         <w:fldChar w:fldCharType="separate"/>
       </w:r>
       <w:r>
-        <w:t>20</w:t>
+        <w:t>22</w:t>
       </w:r>
       <w:r>
         <w:fldChar w:fldCharType="end"/>
@@ -2130,7 +2210,6 @@
         </w:rPr>
       </w:pPr>
       <w:r>
-        <w:lastRenderedPageBreak/>
         <w:t>3.1.2</w:t>
       </w:r>
       <w:r>
@@ -2150,13 +2229,13 @@
         <w:fldChar w:fldCharType="begin"/>
       </w:r>
       <w:r>
-        <w:instrText xml:space="preserve"> PAGEREF _Toc170123077 \h </w:instrText>
+        <w:instrText xml:space="preserve"> PAGEREF _Toc172208327 \h </w:instrText>
       </w:r>
       <w:r>
         <w:fldChar w:fldCharType="separate"/>
       </w:r>
       <w:r>
-        <w:t>20</w:t>
+        <w:t>22</w:t>
       </w:r>
       <w:r>
         <w:fldChar w:fldCharType="end"/>
@@ -2193,13 +2272,13 @@
         <w:fldChar w:fldCharType="begin"/>
       </w:r>
       <w:r>
-        <w:instrText xml:space="preserve"> PAGEREF _Toc170123078 \h </w:instrText>
+        <w:instrText xml:space="preserve"> PAGEREF _Toc172208328 \h </w:instrText>
       </w:r>
       <w:r>
         <w:fldChar w:fldCharType="separate"/>
       </w:r>
       <w:r>
-        <w:t>20</w:t>
+        <w:t>22</w:t>
       </w:r>
       <w:r>
         <w:fldChar w:fldCharType="end"/>
@@ -2236,13 +2315,13 @@
         <w:fldChar w:fldCharType="begin"/>
       </w:r>
       <w:r>
-        <w:instrText xml:space="preserve"> PAGEREF _Toc170123079 \h </w:instrText>
+        <w:instrText xml:space="preserve"> PAGEREF _Toc172208329 \h </w:instrText>
       </w:r>
       <w:r>
         <w:fldChar w:fldCharType="separate"/>
       </w:r>
       <w:r>
-        <w:t>21</w:t>
+        <w:t>23</w:t>
       </w:r>
       <w:r>
         <w:fldChar w:fldCharType="end"/>
@@ -2279,13 +2358,13 @@
         <w:fldChar w:fldCharType="begin"/>
       </w:r>
       <w:r>
-        <w:instrText xml:space="preserve"> PAGEREF _Toc170123080 \h </w:instrText>
+        <w:instrText xml:space="preserve"> PAGEREF _Toc172208330 \h </w:instrText>
       </w:r>
       <w:r>
         <w:fldChar w:fldCharType="separate"/>
       </w:r>
       <w:r>
-        <w:t>22</w:t>
+        <w:t>24</w:t>
       </w:r>
       <w:r>
         <w:fldChar w:fldCharType="end"/>
@@ -2322,13 +2401,13 @@
         <w:fldChar w:fldCharType="begin"/>
       </w:r>
       <w:r>
-        <w:instrText xml:space="preserve"> PAGEREF _Toc170123081 \h </w:instrText>
+        <w:instrText xml:space="preserve"> PAGEREF _Toc172208331 \h </w:instrText>
       </w:r>
       <w:r>
         <w:fldChar w:fldCharType="separate"/>
       </w:r>
       <w:r>
-        <w:t>23</w:t>
+        <w:t>25</w:t>
       </w:r>
       <w:r>
         <w:fldChar w:fldCharType="end"/>
@@ -2368,13 +2447,13 @@
         <w:fldChar w:fldCharType="begin"/>
       </w:r>
       <w:r>
-        <w:instrText xml:space="preserve"> PAGEREF _Toc170123082 \h </w:instrText>
+        <w:instrText xml:space="preserve"> PAGEREF _Toc172208332 \h </w:instrText>
       </w:r>
       <w:r>
         <w:fldChar w:fldCharType="separate"/>
       </w:r>
       <w:r>
-        <w:t>24</w:t>
+        <w:t>26</w:t>
       </w:r>
       <w:r>
         <w:fldChar w:fldCharType="end"/>
@@ -2414,13 +2493,13 @@
         <w:fldChar w:fldCharType="begin"/>
       </w:r>
       <w:r>
-        <w:instrText xml:space="preserve"> PAGEREF _Toc170123083 \h </w:instrText>
+        <w:instrText xml:space="preserve"> PAGEREF _Toc172208333 \h </w:instrText>
       </w:r>
       <w:r>
         <w:fldChar w:fldCharType="separate"/>
       </w:r>
       <w:r>
-        <w:t>25</w:t>
+        <w:t>27</w:t>
       </w:r>
       <w:r>
         <w:fldChar w:fldCharType="end"/>
@@ -2445,13 +2524,13 @@
         <w:fldChar w:fldCharType="begin"/>
       </w:r>
       <w:r>
-        <w:instrText xml:space="preserve"> PAGEREF _Toc170123084 \h </w:instrText>
+        <w:instrText xml:space="preserve"> PAGEREF _Toc172208334 \h </w:instrText>
       </w:r>
       <w:r>
         <w:fldChar w:fldCharType="separate"/>
       </w:r>
       <w:r>
-        <w:t>29</w:t>
+        <w:t>31</w:t>
       </w:r>
       <w:r>
         <w:fldChar w:fldCharType="end"/>
@@ -2479,13 +2558,13 @@
         <w:fldChar w:fldCharType="begin"/>
       </w:r>
       <w:r>
-        <w:instrText xml:space="preserve"> PAGEREF _Toc170123085 \h </w:instrText>
+        <w:instrText xml:space="preserve"> PAGEREF _Toc172208335 \h </w:instrText>
       </w:r>
       <w:r>
         <w:fldChar w:fldCharType="separate"/>
       </w:r>
       <w:r>
-        <w:t>31</w:t>
+        <w:t>33</w:t>
       </w:r>
       <w:r>
         <w:fldChar w:fldCharType="end"/>
@@ -2578,7 +2657,7 @@
       <w:bookmarkStart w:id="53" w:name="_Toc222801055"/>
       <w:bookmarkStart w:id="54" w:name="_Toc232224844"/>
       <w:bookmarkStart w:id="55" w:name="_Toc232225023"/>
-      <w:bookmarkStart w:id="56" w:name="_Toc170123050"/>
+      <w:bookmarkStart w:id="56" w:name="_Toc172208299"/>
       <w:r>
         <w:lastRenderedPageBreak/>
         <w:t>LI</w:t>
@@ -2987,7 +3066,7 @@
       <w:bookmarkStart w:id="61" w:name="_Toc222801056"/>
       <w:bookmarkStart w:id="62" w:name="_Toc232224845"/>
       <w:bookmarkStart w:id="63" w:name="_Toc232225024"/>
-      <w:bookmarkStart w:id="64" w:name="_Toc170123051"/>
+      <w:bookmarkStart w:id="64" w:name="_Toc172208300"/>
       <w:r>
         <w:lastRenderedPageBreak/>
         <w:t>LISTA DE TABELAS</w:t>
@@ -3180,7 +3259,7 @@
       <w:bookmarkStart w:id="69" w:name="_Toc222801058"/>
       <w:bookmarkStart w:id="70" w:name="_Toc232224847"/>
       <w:bookmarkStart w:id="71" w:name="_Toc232225026"/>
-      <w:bookmarkStart w:id="72" w:name="_Toc170123052"/>
+      <w:bookmarkStart w:id="72" w:name="_Toc172208301"/>
       <w:bookmarkStart w:id="73" w:name="_Toc144288080"/>
       <w:bookmarkStart w:id="74" w:name="_Toc144288581"/>
       <w:bookmarkStart w:id="75" w:name="_Toc144609677"/>
@@ -3321,7 +3400,7 @@
       <w:bookmarkStart w:id="116" w:name="_Toc222801059"/>
       <w:bookmarkStart w:id="117" w:name="_Toc232224848"/>
       <w:bookmarkStart w:id="118" w:name="_Toc232225027"/>
-      <w:bookmarkStart w:id="119" w:name="_Toc170123053"/>
+      <w:bookmarkStart w:id="119" w:name="_Toc172208302"/>
       <w:r>
         <w:lastRenderedPageBreak/>
         <w:t>INTRODUÇÃO</w:t>
@@ -3613,7 +3692,7 @@
       <w:pPr>
         <w:pStyle w:val="Heading2"/>
       </w:pPr>
-      <w:bookmarkStart w:id="120" w:name="_Toc170123054"/>
+      <w:bookmarkStart w:id="120" w:name="_Toc172208303"/>
       <w:r>
         <w:t>OBJETIVO DO TRABALHO</w:t>
       </w:r>
@@ -3680,7 +3759,7 @@
       <w:pPr>
         <w:pStyle w:val="Heading2"/>
       </w:pPr>
-      <w:bookmarkStart w:id="121" w:name="_Toc170123055"/>
+      <w:bookmarkStart w:id="121" w:name="_Toc172208304"/>
       <w:r>
         <w:t>JUSTIFICATIVA</w:t>
       </w:r>
@@ -3711,7 +3790,7 @@
       <w:pPr>
         <w:pStyle w:val="Heading1"/>
       </w:pPr>
-      <w:bookmarkStart w:id="122" w:name="_Toc170123056"/>
+      <w:bookmarkStart w:id="122" w:name="_Toc172208305"/>
       <w:r>
         <w:lastRenderedPageBreak/>
         <w:t>FUNDAMENTAÇÃO TE</w:t>
@@ -3728,7 +3807,7 @@
       <w:pPr>
         <w:pStyle w:val="Heading2"/>
       </w:pPr>
-      <w:bookmarkStart w:id="123" w:name="_Toc170123057"/>
+      <w:bookmarkStart w:id="123" w:name="_Toc172208306"/>
       <w:r>
         <w:t>TESTES DE SOFTWARE</w:t>
       </w:r>
@@ -4109,7 +4188,7 @@
       <w:pPr>
         <w:pStyle w:val="Heading3"/>
       </w:pPr>
-      <w:bookmarkStart w:id="124" w:name="_Toc170123058"/>
+      <w:bookmarkStart w:id="124" w:name="_Toc172208307"/>
       <w:r>
         <w:t>TESTES DE UNIDADE</w:t>
       </w:r>
@@ -4222,7 +4301,7 @@
       <w:pPr>
         <w:pStyle w:val="Heading3"/>
       </w:pPr>
-      <w:bookmarkStart w:id="125" w:name="_Toc170123059"/>
+      <w:bookmarkStart w:id="125" w:name="_Toc172208308"/>
       <w:r>
         <w:t>TESTES DE INTEGRAÇÃO</w:t>
       </w:r>
@@ -4317,7 +4396,7 @@
       <w:pPr>
         <w:pStyle w:val="Heading2"/>
       </w:pPr>
-      <w:bookmarkStart w:id="126" w:name="_Toc170123060"/>
+      <w:bookmarkStart w:id="126" w:name="_Toc172208309"/>
       <w:r>
         <w:lastRenderedPageBreak/>
         <w:t>TESTES AUTOMATIZADOS</w:t>
@@ -4470,7 +4549,7 @@
           <w:lang w:val="en-US"/>
         </w:rPr>
       </w:pPr>
-      <w:bookmarkStart w:id="127" w:name="_Toc170123061"/>
+      <w:bookmarkStart w:id="127" w:name="_Toc172208310"/>
       <w:r>
         <w:t>LINGUAGEM DE PROGRAMAÇÃO RUBY</w:t>
       </w:r>
@@ -4706,9 +4785,11 @@
       <w:pPr>
         <w:pStyle w:val="Heading2"/>
       </w:pPr>
+      <w:bookmarkStart w:id="128" w:name="_Toc172208311"/>
       <w:r>
         <w:t>PADRÃO ARQUITETURAL MVC</w:t>
       </w:r>
+      <w:bookmarkEnd w:id="128"/>
     </w:p>
     <w:p>
       <w:r>
@@ -4800,11 +4881,11 @@
       <w:pPr>
         <w:pStyle w:val="Heading2"/>
       </w:pPr>
-      <w:bookmarkStart w:id="128" w:name="_Toc170123062"/>
+      <w:bookmarkStart w:id="129" w:name="_Toc172208312"/>
       <w:r>
         <w:t>FRAMEWORK DE DESENVOLVIMENTO RAILS</w:t>
       </w:r>
-      <w:bookmarkEnd w:id="128"/>
+      <w:bookmarkEnd w:id="129"/>
     </w:p>
     <w:p>
       <w:r>
@@ -4907,6 +4988,11 @@
     </w:p>
     <w:p>
       <w:pPr>
+        <w:ind w:left="1429" w:firstLine="0"/>
+      </w:pPr>
+    </w:p>
+    <w:p>
+      <w:pPr>
         <w:numPr>
           <w:ilvl w:val="0"/>
           <w:numId w:val="27"/>
@@ -4930,6 +5016,7 @@
         </w:numPr>
       </w:pPr>
       <w:r>
+        <w:lastRenderedPageBreak/>
         <w:t xml:space="preserve"> Devise: É capaz de criar uma estrutura completa para autenticação de usuários;</w:t>
       </w:r>
     </w:p>
@@ -4941,7 +5028,6 @@
         </w:numPr>
       </w:pPr>
       <w:r>
-        <w:lastRenderedPageBreak/>
         <w:t xml:space="preserve"> Will Paginate: Serve para paginar os itens nas listagens;</w:t>
       </w:r>
     </w:p>
@@ -4957,8 +5043,30 @@
       </w:r>
     </w:p>
     <w:p>
-      <w:r>
-        <w:t>A estrutura interna do Rails é divida nos seguintes componentes:</w:t>
+      <w:pPr>
+        <w:ind w:left="1789" w:firstLine="0"/>
+      </w:pPr>
+    </w:p>
+    <w:p>
+      <w:r>
+        <w:t>A estrutura interna do Rails é divida nos seguintes componentes</w:t>
+      </w:r>
+      <w:r>
+        <w:rPr>
+          <w:noProof/>
+          <w:lang w:val="en-US"/>
+        </w:rPr>
+        <w:t xml:space="preserve"> </w:t>
+      </w:r>
+      <w:r>
+        <w:rPr>
+          <w:noProof/>
+          <w:lang w:val="en-US"/>
+        </w:rPr>
+        <w:t>(FERNANDEZ, 2010)</w:t>
+      </w:r>
+      <w:r>
+        <w:t>:</w:t>
       </w:r>
     </w:p>
     <w:p>
@@ -5125,8 +5233,6 @@
       <w:r>
         <w:t>Rails.</w:t>
       </w:r>
-      <w:bookmarkStart w:id="129" w:name="_GoBack"/>
-      <w:bookmarkEnd w:id="129"/>
       <w:r>
         <w:t xml:space="preserve"> </w:t>
       </w:r>
@@ -5135,112 +5241,351 @@
       <w:pPr>
         <w:pStyle w:val="Heading2"/>
       </w:pPr>
-      <w:bookmarkStart w:id="130" w:name="_Toc170123063"/>
+      <w:bookmarkStart w:id="130" w:name="_Toc172208313"/>
+      <w:r>
+        <w:t xml:space="preserve">DESENVOLVIMENTO </w:t>
+      </w:r>
+      <w:r>
+        <w:t xml:space="preserve">PARA DISPOSITIVOS </w:t>
+      </w:r>
+      <w:r>
+        <w:t>M</w:t>
+      </w:r>
+      <w:r>
+        <w:t>ÓVEIS</w:t>
+      </w:r>
+      <w:bookmarkEnd w:id="130"/>
+    </w:p>
+    <w:p>
+      <w:r>
+        <w:rPr>
+          <w:noProof/>
+          <w:lang w:val="en-US"/>
+        </w:rPr>
+        <w:t>Segundo</w:t>
+      </w:r>
+      <w:r>
+        <w:rPr>
+          <w:noProof/>
+          <w:lang w:val="en-US"/>
+        </w:rPr>
+        <w:t xml:space="preserve"> </w:t>
+      </w:r>
+      <w:r>
+        <w:rPr>
+          <w:noProof/>
+          <w:lang w:val="en-US"/>
+        </w:rPr>
+        <w:t>(FLING, 2009)</w:t>
+      </w:r>
+      <w:r>
+        <w:rPr>
+          <w:noProof/>
+          <w:lang w:val="en-US"/>
+        </w:rPr>
+        <w:t xml:space="preserve"> </w:t>
+      </w:r>
+      <w:r>
+        <w:rPr>
+          <w:noProof/>
+          <w:lang w:val="en-US"/>
+        </w:rPr>
+        <w:t>o</w:t>
+      </w:r>
+      <w:r>
+        <w:t xml:space="preserve"> telefone</w:t>
+      </w:r>
+      <w:r>
+        <w:t xml:space="preserve"> </w:t>
+      </w:r>
+      <w:r>
+        <w:t xml:space="preserve">é </w:t>
+      </w:r>
+      <w:r>
+        <w:t>uma das maiores invenções da humanidade, ele revolucionou as comunicações, possibilitando que pessoas</w:t>
+      </w:r>
+      <w:r>
+        <w:t xml:space="preserve">, mesmo distantes, </w:t>
+      </w:r>
+      <w:r>
+        <w:t>consigam</w:t>
+      </w:r>
+      <w:r>
+        <w:t xml:space="preserve"> se comunicar</w:t>
+      </w:r>
+      <w:r>
+        <w:t>.</w:t>
+      </w:r>
+    </w:p>
+    <w:p>
+      <w:r>
+        <w:t>Hoje em dia o</w:t>
+      </w:r>
+      <w:r>
+        <w:t>s</w:t>
+      </w:r>
+      <w:r>
+        <w:t xml:space="preserve"> telefone</w:t>
+      </w:r>
+      <w:r>
+        <w:t>s</w:t>
+      </w:r>
+      <w:r>
+        <w:t xml:space="preserve"> representa</w:t>
+      </w:r>
+      <w:r>
+        <w:t>m</w:t>
+      </w:r>
+      <w:r>
+        <w:t xml:space="preserve"> dispositivo</w:t>
+      </w:r>
+      <w:r>
+        <w:t>s</w:t>
+      </w:r>
+      <w:r>
+        <w:t xml:space="preserve"> com muitas funcionalidades, com um telefone é possível fazer ligações, mandar mensagens de texto, navegar na internet, jogar jogos</w:t>
+      </w:r>
+      <w:r>
+        <w:t>, acessar mapas, ouvir músicas, assistir vídeos</w:t>
+      </w:r>
+      <w:r>
+        <w:t xml:space="preserve"> e utilizar aplicações em geral.</w:t>
+      </w:r>
+    </w:p>
+    <w:p>
       <w:r>
         <w:lastRenderedPageBreak/>
-        <w:t>DESENVOLVIMENTO MOBILE</w:t>
-      </w:r>
-      <w:bookmarkEnd w:id="130"/>
+        <w:t>Graças a evolução do hardware para dispositivos móveis é possível adicionar mais funcionalidades aos telefones atuais</w:t>
+      </w:r>
+      <w:r>
+        <w:t>.</w:t>
+      </w:r>
+    </w:p>
+    <w:p>
+      <w:r>
+        <w:t>Com essa evolução dos telefones, o desenvolvimento de aplicativos para platafor</w:t>
+      </w:r>
+      <w:r>
+        <w:t>mas móveis vem se popularizando, algumas das principais tecnologias utilizadas para desenvolvimento de aplicações móveis serão introduzidas nos próximos capítulos.</w:t>
+      </w:r>
     </w:p>
     <w:p>
       <w:pPr>
         <w:pStyle w:val="Heading3"/>
       </w:pPr>
-      <w:bookmarkStart w:id="131" w:name="_Toc170123064"/>
-      <w:r>
+      <w:bookmarkStart w:id="131" w:name="_Toc172208314"/>
+      <w:r>
+        <w:t>J2</w:t>
+      </w:r>
+      <w:r>
+        <w:t>ME</w:t>
+      </w:r>
+      <w:bookmarkEnd w:id="131"/>
+    </w:p>
+    <w:p>
+      <w:r>
+        <w:t>Java Micro Edition (</w:t>
+      </w:r>
+      <w:r>
+        <w:rPr>
+          <w:b/>
+        </w:rPr>
         <w:t>J2ME</w:t>
       </w:r>
-      <w:bookmarkEnd w:id="131"/>
+      <w:r>
+        <w:t>)</w:t>
+      </w:r>
+      <w:r>
+        <w:t xml:space="preserve"> é </w:t>
+      </w:r>
+      <w:r>
+        <w:t xml:space="preserve">um conjunto de tecnologias e especificações </w:t>
+      </w:r>
+      <w:r>
+        <w:t>que têm como principal objetivo a criação de uma máquina virtual Java capaz de ser executada em dispositivos com limitações de recursos de hardware, ideal para dispositivos móveis.</w:t>
+      </w:r>
+    </w:p>
+    <w:p>
+      <w:r>
+        <w:t>Aplicativos escritos usando J2ME podem ser executados em qualquer dispositivo que possua uma máquina virtual Java, como os dispositivos listados aba</w:t>
+      </w:r>
+      <w:r>
+        <w:t>i</w:t>
+      </w:r>
+      <w:r>
+        <w:t>xo:</w:t>
+      </w:r>
+    </w:p>
+    <w:p>
+      <w:pPr>
+        <w:numPr>
+          <w:ilvl w:val="0"/>
+          <w:numId w:val="28"/>
+        </w:numPr>
+      </w:pPr>
+      <w:r>
+        <w:t xml:space="preserve"> Celular;</w:t>
+      </w:r>
+    </w:p>
+    <w:p>
+      <w:pPr>
+        <w:numPr>
+          <w:ilvl w:val="0"/>
+          <w:numId w:val="28"/>
+        </w:numPr>
+      </w:pPr>
+      <w:r>
+        <w:t xml:space="preserve"> Palm;</w:t>
+      </w:r>
+    </w:p>
+    <w:p>
+      <w:pPr>
+        <w:numPr>
+          <w:ilvl w:val="0"/>
+          <w:numId w:val="28"/>
+        </w:numPr>
+      </w:pPr>
+      <w:r>
+        <w:t xml:space="preserve"> Pager;</w:t>
+      </w:r>
+    </w:p>
+    <w:p>
+      <w:pPr>
+        <w:numPr>
+          <w:ilvl w:val="0"/>
+          <w:numId w:val="28"/>
+        </w:numPr>
+      </w:pPr>
+      <w:r>
+        <w:t xml:space="preserve"> Tablets;</w:t>
+      </w:r>
+    </w:p>
+    <w:p>
+      <w:r>
+        <w:t xml:space="preserve">A linguagem de desenvolvimento é </w:t>
+      </w:r>
+      <w:r>
+        <w:t xml:space="preserve">puramente </w:t>
+      </w:r>
+      <w:r>
+        <w:t xml:space="preserve">Java com limitações </w:t>
+      </w:r>
+      <w:r>
+        <w:t xml:space="preserve">em algumas </w:t>
+      </w:r>
+      <w:bookmarkStart w:id="132" w:name="_GoBack"/>
+      <w:bookmarkEnd w:id="132"/>
+      <w:r>
+        <w:t>bibliotecas, isso facilita o crescimento da comunidade que desenvolve para esta plataforma</w:t>
+      </w:r>
+      <w:r>
+        <w:rPr>
+          <w:noProof/>
+          <w:lang w:val="en-US"/>
+        </w:rPr>
+        <w:t xml:space="preserve"> </w:t>
+      </w:r>
+      <w:r>
+        <w:rPr>
+          <w:noProof/>
+          <w:lang w:val="en-US"/>
+        </w:rPr>
+        <w:t>(RISCHPATER, 2008)</w:t>
+      </w:r>
+      <w:r>
+        <w:t>.</w:t>
+      </w:r>
     </w:p>
     <w:p>
       <w:pPr>
         <w:pStyle w:val="Heading3"/>
       </w:pPr>
-      <w:bookmarkStart w:id="132" w:name="_Toc170123065"/>
-      <w:r>
+      <w:bookmarkStart w:id="133" w:name="_Toc172208315"/>
+      <w:r>
+        <w:lastRenderedPageBreak/>
         <w:t>IPHONE</w:t>
       </w:r>
-      <w:bookmarkEnd w:id="132"/>
+      <w:bookmarkEnd w:id="133"/>
     </w:p>
     <w:p>
       <w:pPr>
         <w:pStyle w:val="Heading3"/>
       </w:pPr>
-      <w:bookmarkStart w:id="133" w:name="_Toc170123066"/>
+      <w:bookmarkStart w:id="134" w:name="_Toc172208316"/>
       <w:r>
         <w:t>ANDROID</w:t>
       </w:r>
-      <w:bookmarkEnd w:id="133"/>
+      <w:bookmarkEnd w:id="134"/>
     </w:p>
     <w:p>
       <w:pPr>
         <w:pStyle w:val="Heading2"/>
       </w:pPr>
-      <w:bookmarkStart w:id="134" w:name="_Toc170123067"/>
+      <w:bookmarkStart w:id="135" w:name="_Toc172208317"/>
       <w:r>
         <w:t>REST</w:t>
       </w:r>
-      <w:bookmarkEnd w:id="134"/>
+      <w:bookmarkEnd w:id="135"/>
     </w:p>
     <w:p>
       <w:pPr>
         <w:pStyle w:val="Heading2"/>
       </w:pPr>
-      <w:bookmarkStart w:id="135" w:name="_Toc170123068"/>
+      <w:bookmarkStart w:id="136" w:name="_Toc172208318"/>
       <w:r>
         <w:t>METODOLOGIAS DE DESENVOLVIMENTO DE SOFTWARE</w:t>
       </w:r>
-      <w:bookmarkEnd w:id="135"/>
+      <w:bookmarkEnd w:id="136"/>
     </w:p>
     <w:p>
       <w:pPr>
         <w:pStyle w:val="Heading3"/>
       </w:pPr>
-      <w:bookmarkStart w:id="136" w:name="_Toc170123069"/>
+      <w:bookmarkStart w:id="137" w:name="_Toc172208319"/>
       <w:r>
         <w:t>METODOLOGIA EM CASCATA</w:t>
       </w:r>
-      <w:bookmarkEnd w:id="136"/>
+      <w:bookmarkEnd w:id="137"/>
     </w:p>
     <w:p>
       <w:pPr>
         <w:pStyle w:val="Heading3"/>
       </w:pPr>
-      <w:bookmarkStart w:id="137" w:name="_Toc170123070"/>
+      <w:bookmarkStart w:id="138" w:name="_Toc172208320"/>
       <w:r>
         <w:t>RUP</w:t>
       </w:r>
-      <w:bookmarkEnd w:id="137"/>
+      <w:bookmarkEnd w:id="138"/>
     </w:p>
     <w:p>
       <w:pPr>
         <w:pStyle w:val="Heading3"/>
       </w:pPr>
-      <w:bookmarkStart w:id="138" w:name="_Toc170123071"/>
+      <w:bookmarkStart w:id="139" w:name="_Toc172208321"/>
       <w:r>
         <w:t>XP</w:t>
       </w:r>
-      <w:bookmarkEnd w:id="138"/>
+      <w:bookmarkEnd w:id="139"/>
     </w:p>
     <w:p>
       <w:pPr>
         <w:pStyle w:val="Heading3"/>
       </w:pPr>
-      <w:bookmarkStart w:id="139" w:name="_Toc170123072"/>
+      <w:bookmarkStart w:id="140" w:name="_Toc172208322"/>
       <w:r>
         <w:t>LEAN</w:t>
       </w:r>
-      <w:bookmarkEnd w:id="139"/>
+      <w:bookmarkEnd w:id="140"/>
     </w:p>
     <w:p>
       <w:pPr>
         <w:pStyle w:val="Heading3"/>
       </w:pPr>
-      <w:bookmarkStart w:id="140" w:name="_Toc170123073"/>
+      <w:bookmarkStart w:id="141" w:name="_Toc172208323"/>
       <w:r>
         <w:t>TDD</w:t>
       </w:r>
-      <w:bookmarkEnd w:id="140"/>
+      <w:bookmarkEnd w:id="141"/>
     </w:p>
     <w:p>
       <w:pPr>
@@ -5357,11 +5702,7 @@
         <w:t>Ao</w:t>
       </w:r>
       <w:r>
-        <w:t xml:space="preserve"> transferir qualquer texto para o estilo deve ser retirada, primeiramente, toda a formatação anterior para colá-lo no trabalho. O método usado para efetuar esta </w:t>
-      </w:r>
-      <w:r>
-        <w:lastRenderedPageBreak/>
-        <w:t>retirada de formatação é copiar o conteúdo do local onde ele se encontra</w:t>
+        <w:t xml:space="preserve"> transferir qualquer texto para o estilo deve ser retirada, primeiramente, toda a formatação anterior para colá-lo no trabalho. O método usado para efetuar esta retirada de formatação é copiar o conteúdo do local onde ele se encontra</w:t>
       </w:r>
       <w:r>
         <w:t xml:space="preserve"> para a</w:t>
@@ -5387,12 +5728,12 @@
       <w:r>
         <w:t>Texto não formatado;</w:t>
       </w:r>
-      <w:bookmarkStart w:id="141" w:name="_Toc133633010"/>
-      <w:bookmarkStart w:id="142" w:name="_Toc135814402"/>
-      <w:bookmarkStart w:id="143" w:name="_Toc136400079"/>
-      <w:bookmarkEnd w:id="141"/>
+      <w:bookmarkStart w:id="142" w:name="_Toc133633010"/>
+      <w:bookmarkStart w:id="143" w:name="_Toc135814402"/>
+      <w:bookmarkStart w:id="144" w:name="_Toc136400079"/>
       <w:bookmarkEnd w:id="142"/>
       <w:bookmarkEnd w:id="143"/>
+      <w:bookmarkEnd w:id="144"/>
     </w:p>
     <w:p>
       <w:pPr>
@@ -5407,6 +5748,7 @@
         <w:ind w:left="1080"/>
       </w:pPr>
       <w:r>
+        <w:lastRenderedPageBreak/>
         <w:t>Ao</w:t>
       </w:r>
       <w:r>
@@ -5473,12 +5815,12 @@
       <w:pPr>
         <w:pStyle w:val="Heading1"/>
       </w:pPr>
-      <w:bookmarkStart w:id="144" w:name="_Toc170123074"/>
+      <w:bookmarkStart w:id="145" w:name="_Toc172208324"/>
       <w:r>
         <w:lastRenderedPageBreak/>
         <w:t>METODOLOGIA</w:t>
       </w:r>
-      <w:bookmarkEnd w:id="144"/>
+      <w:bookmarkEnd w:id="145"/>
     </w:p>
     <w:p>
       <w:r>
@@ -5507,37 +5849,37 @@
       <w:pPr>
         <w:pStyle w:val="Heading2"/>
       </w:pPr>
-      <w:bookmarkStart w:id="145" w:name="_Toc170123075"/>
+      <w:bookmarkStart w:id="146" w:name="_Toc172208325"/>
       <w:r>
         <w:t>ESCOLHA DAS TECNOLOGIAS</w:t>
       </w:r>
-      <w:bookmarkEnd w:id="145"/>
+      <w:bookmarkEnd w:id="146"/>
     </w:p>
     <w:p>
       <w:pPr>
         <w:pStyle w:val="Heading3"/>
       </w:pPr>
-      <w:bookmarkStart w:id="146" w:name="_Toc170123076"/>
+      <w:bookmarkStart w:id="147" w:name="_Toc172208326"/>
       <w:r>
         <w:t>FERRAMENTAS PARA AUTOMATIZAÇÃO DE TESTES COM RAILS</w:t>
       </w:r>
-      <w:bookmarkEnd w:id="146"/>
+      <w:bookmarkEnd w:id="147"/>
     </w:p>
     <w:p>
       <w:pPr>
         <w:pStyle w:val="Heading3"/>
       </w:pPr>
-      <w:bookmarkStart w:id="147" w:name="_Toc170123077"/>
+      <w:bookmarkStart w:id="148" w:name="_Toc172208327"/>
       <w:r>
         <w:t>FERRAMENTAS PARA AUTOMATIZAÇÃO DE TESTES NO ANDROID</w:t>
       </w:r>
-      <w:bookmarkEnd w:id="147"/>
+      <w:bookmarkEnd w:id="148"/>
     </w:p>
     <w:p>
       <w:pPr>
         <w:pStyle w:val="Heading3"/>
       </w:pPr>
-      <w:bookmarkStart w:id="148" w:name="_Toc170123078"/>
+      <w:bookmarkStart w:id="149" w:name="_Toc172208328"/>
       <w:r>
         <w:t>FORMATAÇÃO DA P</w:t>
       </w:r>
@@ -5553,7 +5895,7 @@
       <w:r>
         <w:t>Título 3)</w:t>
       </w:r>
-      <w:bookmarkEnd w:id="148"/>
+      <w:bookmarkEnd w:id="149"/>
     </w:p>
     <w:p>
       <w:r>
@@ -5630,7 +5972,7 @@
       </w:pPr>
       <w:r>
         <w:lastRenderedPageBreak/>
-        <w:pict w14:anchorId="784F1A24">
+        <w:pict w14:anchorId="55BC6C49">
           <v:shape id="_x0000_i1027" type="#_x0000_t75" style="width:474.05pt;height:154.7pt">
             <v:imagedata r:id="rId13" o:title="" croptop="2485f" cropbottom="34612f" cropright="1034f"/>
           </v:shape>
@@ -5641,14 +5983,14 @@
       <w:pPr>
         <w:pStyle w:val="FIGURA"/>
       </w:pPr>
-      <w:bookmarkStart w:id="149" w:name="_Toc294361523"/>
+      <w:bookmarkStart w:id="150" w:name="_Toc294361523"/>
       <w:r>
         <w:t>Figura 3</w:t>
       </w:r>
       <w:r>
         <w:t>.1 – Configuração de página em papel A4.</w:t>
       </w:r>
-      <w:bookmarkEnd w:id="149"/>
+      <w:bookmarkEnd w:id="150"/>
     </w:p>
     <w:p/>
     <w:p/>
@@ -5657,7 +5999,7 @@
       <w:pPr>
         <w:pStyle w:val="Heading3"/>
       </w:pPr>
-      <w:bookmarkStart w:id="150" w:name="_Toc170123079"/>
+      <w:bookmarkStart w:id="151" w:name="_Toc172208329"/>
       <w:r>
         <w:t>FIGURAS E TABELAS</w:t>
       </w:r>
@@ -5670,7 +6012,7 @@
       <w:r>
         <w:t>tulo 3)</w:t>
       </w:r>
-      <w:bookmarkEnd w:id="150"/>
+      <w:bookmarkEnd w:id="151"/>
     </w:p>
     <w:p>
       <w:r>
@@ -5693,16 +6035,16 @@
       <w:pPr>
         <w:pStyle w:val="TABELA0"/>
       </w:pPr>
-      <w:bookmarkStart w:id="151" w:name="_Toc237612001"/>
-      <w:bookmarkStart w:id="152" w:name="_Toc238012854"/>
+      <w:bookmarkStart w:id="152" w:name="_Toc237612001"/>
+      <w:bookmarkStart w:id="153" w:name="_Toc238012854"/>
       <w:r>
         <w:t>Tabela 3</w:t>
       </w:r>
       <w:r>
         <w:t>.1 – Botões da barra de ferramentas</w:t>
       </w:r>
-      <w:bookmarkEnd w:id="151"/>
       <w:bookmarkEnd w:id="152"/>
+      <w:bookmarkEnd w:id="153"/>
     </w:p>
     <w:tbl>
       <w:tblPr>
@@ -5745,7 +6087,7 @@
               <w:rPr>
                 <w:szCs w:val="24"/>
               </w:rPr>
-              <w:pict w14:anchorId="0DAABC62">
+              <w:pict w14:anchorId="38931678">
                 <v:shape id="_x0000_i1028" type="#_x0000_t75" style="width:17.8pt;height:17.1pt">
                   <v:imagedata r:id="rId14" o:title="" croptop="14684f" cropright="35109f"/>
                 </v:shape>
@@ -5792,7 +6134,7 @@
                 <w:szCs w:val="24"/>
               </w:rPr>
               <w:lastRenderedPageBreak/>
-              <w:pict w14:anchorId="6A09C541">
+              <w:pict w14:anchorId="7DD1CD49">
                 <v:shape id="_x0000_i1029" type="#_x0000_t75" style="width:17.8pt;height:17.1pt" o:bullet="t">
                   <v:imagedata r:id="rId15" o:title="" croptop="3688f" cropbottom="59991f" cropleft="30474f" cropright="33574f"/>
                 </v:shape>
@@ -5852,7 +6194,7 @@
               <w:rPr>
                 <w:szCs w:val="24"/>
               </w:rPr>
-              <w:pict w14:anchorId="13E13DA9">
+              <w:pict w14:anchorId="74BD6599">
                 <v:shape id="_x0000_i1030" type="#_x0000_t75" style="width:17.8pt;height:17.1pt">
                   <v:imagedata r:id="rId16" o:title="" croptop="14684f" cropright="35109f"/>
                 </v:shape>
@@ -5898,7 +6240,7 @@
               <w:rPr>
                 <w:szCs w:val="24"/>
               </w:rPr>
-              <w:pict w14:anchorId="43073737">
+              <w:pict w14:anchorId="20EF96FE">
                 <v:shape id="_x0000_i1031" type="#_x0000_t75" style="width:17.8pt;height:17.1pt" o:bullet="t">
                   <v:imagedata r:id="rId17" o:title="" croptop="3688f" cropbottom="59991f" cropleft="30474f" cropright="33574f"/>
                 </v:shape>
@@ -5955,7 +6297,7 @@
       <w:pPr>
         <w:pStyle w:val="Heading3"/>
       </w:pPr>
-      <w:bookmarkStart w:id="153" w:name="_Toc170123080"/>
+      <w:bookmarkStart w:id="154" w:name="_Toc172208330"/>
       <w:r>
         <w:t>EQUAÇÕES E UNIDADES (</w:t>
       </w:r>
@@ -5974,7 +6316,7 @@
       <w:r>
         <w:t xml:space="preserve"> 3)</w:t>
       </w:r>
-      <w:bookmarkEnd w:id="153"/>
+      <w:bookmarkEnd w:id="154"/>
     </w:p>
     <w:p>
       <w:r>
@@ -5993,11 +6335,11 @@
         <w:rPr>
           <w:position w:val="-32"/>
         </w:rPr>
-        <w:object w:dxaOrig="3560" w:dyaOrig="760" w14:anchorId="06DE0303">
+        <w:object w:dxaOrig="3560" w:dyaOrig="760" w14:anchorId="22806438">
           <v:shape id="_x0000_i1032" type="#_x0000_t75" style="width:178.2pt;height:37.8pt" o:ole="" fillcolor="window">
             <v:imagedata r:id="rId18" o:title=""/>
           </v:shape>
-          <o:OLEObject Type="Embed" ProgID="Equation.3" ShapeID="_x0000_i1032" DrawAspect="Content" ObjectID="_1245172546" r:id="rId19">
+          <o:OLEObject Type="Embed" ProgID="Equation.3" ShapeID="_x0000_i1032" DrawAspect="Content" ObjectID="_1246049653" r:id="rId19">
             <o:FieldCodes>\* Upper \* Upper \* Caps</o:FieldCodes>
           </o:OLEObject>
         </w:object>
@@ -6030,11 +6372,11 @@
         <w:rPr>
           <w:position w:val="-32"/>
         </w:rPr>
-        <w:object w:dxaOrig="2700" w:dyaOrig="760" w14:anchorId="0E264F41">
+        <w:object w:dxaOrig="2700" w:dyaOrig="760" w14:anchorId="329178EF">
           <v:shape id="_x0000_i1033" type="#_x0000_t75" style="width:134.75pt;height:37.8pt" o:ole="" fillcolor="window">
             <v:imagedata r:id="rId20" o:title=""/>
           </v:shape>
-          <o:OLEObject Type="Embed" ProgID="Equation.3" ShapeID="_x0000_i1033" DrawAspect="Content" ObjectID="_1245172547" r:id="rId21">
+          <o:OLEObject Type="Embed" ProgID="Equation.3" ShapeID="_x0000_i1033" DrawAspect="Content" ObjectID="_1246049654" r:id="rId21">
             <o:FieldCodes>\* Upper \* Upper \* Caps</o:FieldCodes>
           </o:OLEObject>
         </w:object>
@@ -6053,7 +6395,7 @@
       <w:pPr>
         <w:pStyle w:val="Heading3"/>
       </w:pPr>
-      <w:bookmarkStart w:id="154" w:name="_Toc170123081"/>
+      <w:bookmarkStart w:id="155" w:name="_Toc172208331"/>
       <w:r>
         <w:t>AS REFER</w:t>
       </w:r>
@@ -6075,7 +6417,7 @@
       <w:r>
         <w:t>tulo 3)</w:t>
       </w:r>
-      <w:bookmarkEnd w:id="154"/>
+      <w:bookmarkEnd w:id="155"/>
     </w:p>
     <w:p>
       <w:r>
@@ -6162,7 +6504,7 @@
       <w:pPr>
         <w:pStyle w:val="Heading1"/>
       </w:pPr>
-      <w:bookmarkStart w:id="155" w:name="_Toc170123082"/>
+      <w:bookmarkStart w:id="156" w:name="_Toc172208332"/>
       <w:r>
         <w:lastRenderedPageBreak/>
         <w:t>RESULTADOS (</w:t>
@@ -6179,15 +6521,15 @@
       <w:r>
         <w:t>tulo 1)</w:t>
       </w:r>
-      <w:bookmarkStart w:id="156" w:name="_Toc144288083"/>
-      <w:bookmarkStart w:id="157" w:name="_Toc144614336"/>
-      <w:bookmarkStart w:id="158" w:name="_Toc144614584"/>
-      <w:bookmarkStart w:id="159" w:name="_Toc144627063"/>
-      <w:bookmarkStart w:id="160" w:name="_Toc144630242"/>
-      <w:bookmarkStart w:id="161" w:name="_Toc144691039"/>
-      <w:bookmarkStart w:id="162" w:name="_Toc144691510"/>
-      <w:bookmarkStart w:id="163" w:name="_Toc144692261"/>
-      <w:bookmarkEnd w:id="155"/>
+      <w:bookmarkStart w:id="157" w:name="_Toc144288083"/>
+      <w:bookmarkStart w:id="158" w:name="_Toc144614336"/>
+      <w:bookmarkStart w:id="159" w:name="_Toc144614584"/>
+      <w:bookmarkStart w:id="160" w:name="_Toc144627063"/>
+      <w:bookmarkStart w:id="161" w:name="_Toc144630242"/>
+      <w:bookmarkStart w:id="162" w:name="_Toc144691039"/>
+      <w:bookmarkStart w:id="163" w:name="_Toc144691510"/>
+      <w:bookmarkStart w:id="164" w:name="_Toc144692261"/>
+      <w:bookmarkEnd w:id="156"/>
     </w:p>
     <w:p>
       <w:r>
@@ -6206,7 +6548,6 @@
         <w:t>e os previstos pela teoria e/ou a partir de outras experiências conhecidas. Anomalias e discrepâncias devem ser exploradas e explicadas em termos físicos e matemáticos. As explicações devem se basear nos gráficos e nas tabelas apresentadas nas seções anteriores. Por fim, é nessa seção que os resultados serão resumidos e discutidos. Maiores detalhes devem ser colocados em apêndice.</w:t>
       </w:r>
     </w:p>
-    <w:bookmarkEnd w:id="156"/>
     <w:bookmarkEnd w:id="157"/>
     <w:bookmarkEnd w:id="158"/>
     <w:bookmarkEnd w:id="159"/>
@@ -6214,6 +6555,7 @@
     <w:bookmarkEnd w:id="161"/>
     <w:bookmarkEnd w:id="162"/>
     <w:bookmarkEnd w:id="163"/>
+    <w:bookmarkEnd w:id="164"/>
     <w:p/>
     <w:p/>
     <w:p/>
@@ -6229,42 +6571,41 @@
       <w:pPr>
         <w:pStyle w:val="Heading1"/>
       </w:pPr>
-      <w:bookmarkStart w:id="164" w:name="_Toc144614347"/>
-      <w:bookmarkStart w:id="165" w:name="_Toc144614594"/>
-      <w:bookmarkStart w:id="166" w:name="_Toc144627073"/>
-      <w:bookmarkStart w:id="167" w:name="_Toc144630252"/>
-      <w:bookmarkStart w:id="168" w:name="_Toc144691052"/>
-      <w:bookmarkStart w:id="169" w:name="_Toc144691520"/>
-      <w:bookmarkStart w:id="170" w:name="_Toc144692271"/>
-      <w:bookmarkStart w:id="171" w:name="_Toc144805843"/>
-      <w:bookmarkStart w:id="172" w:name="_Toc144807464"/>
-      <w:bookmarkStart w:id="173" w:name="_Toc144811475"/>
-      <w:bookmarkStart w:id="174" w:name="_Toc144812020"/>
-      <w:bookmarkStart w:id="175" w:name="_Toc144812363"/>
-      <w:bookmarkStart w:id="176" w:name="_Toc149724332"/>
-      <w:bookmarkStart w:id="177" w:name="_Toc150052731"/>
-      <w:bookmarkStart w:id="178" w:name="_Toc150053222"/>
-      <w:bookmarkStart w:id="179" w:name="_Toc150053989"/>
-      <w:bookmarkStart w:id="180" w:name="_Toc150054445"/>
-      <w:bookmarkStart w:id="181" w:name="_Toc150054648"/>
-      <w:bookmarkStart w:id="182" w:name="_Toc150054863"/>
-      <w:bookmarkStart w:id="183" w:name="_Toc156710937"/>
-      <w:bookmarkStart w:id="184" w:name="_Toc156712246"/>
-      <w:bookmarkStart w:id="185" w:name="_Toc167274013"/>
-      <w:bookmarkStart w:id="186" w:name="_Toc167274180"/>
-      <w:bookmarkStart w:id="187" w:name="_Toc167274308"/>
-      <w:bookmarkStart w:id="188" w:name="_Toc198716027"/>
-      <w:bookmarkStart w:id="189" w:name="_Toc198716144"/>
-      <w:bookmarkStart w:id="190" w:name="_Toc221345537"/>
-      <w:bookmarkStart w:id="191" w:name="_Toc222801067"/>
-      <w:bookmarkStart w:id="192" w:name="_Toc232224856"/>
-      <w:bookmarkStart w:id="193" w:name="_Toc232225035"/>
-      <w:bookmarkStart w:id="194" w:name="_Toc170123083"/>
+      <w:bookmarkStart w:id="165" w:name="_Toc144614347"/>
+      <w:bookmarkStart w:id="166" w:name="_Toc144614594"/>
+      <w:bookmarkStart w:id="167" w:name="_Toc144627073"/>
+      <w:bookmarkStart w:id="168" w:name="_Toc144630252"/>
+      <w:bookmarkStart w:id="169" w:name="_Toc144691052"/>
+      <w:bookmarkStart w:id="170" w:name="_Toc144691520"/>
+      <w:bookmarkStart w:id="171" w:name="_Toc144692271"/>
+      <w:bookmarkStart w:id="172" w:name="_Toc144805843"/>
+      <w:bookmarkStart w:id="173" w:name="_Toc144807464"/>
+      <w:bookmarkStart w:id="174" w:name="_Toc144811475"/>
+      <w:bookmarkStart w:id="175" w:name="_Toc144812020"/>
+      <w:bookmarkStart w:id="176" w:name="_Toc144812363"/>
+      <w:bookmarkStart w:id="177" w:name="_Toc149724332"/>
+      <w:bookmarkStart w:id="178" w:name="_Toc150052731"/>
+      <w:bookmarkStart w:id="179" w:name="_Toc150053222"/>
+      <w:bookmarkStart w:id="180" w:name="_Toc150053989"/>
+      <w:bookmarkStart w:id="181" w:name="_Toc150054445"/>
+      <w:bookmarkStart w:id="182" w:name="_Toc150054648"/>
+      <w:bookmarkStart w:id="183" w:name="_Toc150054863"/>
+      <w:bookmarkStart w:id="184" w:name="_Toc156710937"/>
+      <w:bookmarkStart w:id="185" w:name="_Toc156712246"/>
+      <w:bookmarkStart w:id="186" w:name="_Toc167274013"/>
+      <w:bookmarkStart w:id="187" w:name="_Toc167274180"/>
+      <w:bookmarkStart w:id="188" w:name="_Toc167274308"/>
+      <w:bookmarkStart w:id="189" w:name="_Toc198716027"/>
+      <w:bookmarkStart w:id="190" w:name="_Toc198716144"/>
+      <w:bookmarkStart w:id="191" w:name="_Toc221345537"/>
+      <w:bookmarkStart w:id="192" w:name="_Toc222801067"/>
+      <w:bookmarkStart w:id="193" w:name="_Toc232224856"/>
+      <w:bookmarkStart w:id="194" w:name="_Toc232225035"/>
+      <w:bookmarkStart w:id="195" w:name="_Toc172208333"/>
       <w:r>
         <w:lastRenderedPageBreak/>
         <w:t>CONCLUSÃO</w:t>
       </w:r>
-      <w:bookmarkEnd w:id="164"/>
       <w:bookmarkEnd w:id="165"/>
       <w:bookmarkEnd w:id="166"/>
       <w:bookmarkEnd w:id="167"/>
@@ -6294,10 +6635,11 @@
       <w:bookmarkEnd w:id="191"/>
       <w:bookmarkEnd w:id="192"/>
       <w:bookmarkEnd w:id="193"/>
+      <w:bookmarkEnd w:id="194"/>
       <w:r>
         <w:t xml:space="preserve"> (estilo Título 1)</w:t>
       </w:r>
-      <w:bookmarkEnd w:id="194"/>
+      <w:bookmarkEnd w:id="195"/>
     </w:p>
     <w:p>
       <w:r>
@@ -6361,50 +6703,50 @@
           <w:docGrid w:linePitch="360"/>
         </w:sectPr>
       </w:pPr>
-      <w:bookmarkStart w:id="195" w:name="_REFERÊNCIAS_BIBLIOGRÁFICAS"/>
-      <w:bookmarkStart w:id="196" w:name="_Toc143669284"/>
-      <w:bookmarkStart w:id="197" w:name="_Toc144003460"/>
-      <w:bookmarkStart w:id="198" w:name="_Toc144004110"/>
-      <w:bookmarkStart w:id="199" w:name="_Toc144004164"/>
-      <w:bookmarkStart w:id="200" w:name="_Toc144004613"/>
-      <w:bookmarkStart w:id="201" w:name="_Toc144288100"/>
-      <w:bookmarkStart w:id="202" w:name="_Toc144288597"/>
-      <w:bookmarkStart w:id="203" w:name="_Toc144609689"/>
-      <w:bookmarkStart w:id="204" w:name="_Toc144614348"/>
-      <w:bookmarkStart w:id="205" w:name="_Toc144614595"/>
-      <w:bookmarkStart w:id="206" w:name="_Toc144627074"/>
-      <w:bookmarkStart w:id="207" w:name="_Toc144630253"/>
-      <w:bookmarkStart w:id="208" w:name="_Toc144691053"/>
-      <w:bookmarkStart w:id="209" w:name="_Toc144691521"/>
-      <w:bookmarkStart w:id="210" w:name="_Toc144692272"/>
-      <w:bookmarkStart w:id="211" w:name="_Toc144805844"/>
-      <w:bookmarkStart w:id="212" w:name="_Toc149724145"/>
-      <w:bookmarkStart w:id="213" w:name="_Toc149724333"/>
-      <w:bookmarkStart w:id="214" w:name="_Toc150052732"/>
-      <w:bookmarkStart w:id="215" w:name="_Toc150053223"/>
-      <w:bookmarkStart w:id="216" w:name="_Toc150053990"/>
-      <w:bookmarkStart w:id="217" w:name="_Toc150054446"/>
-      <w:bookmarkStart w:id="218" w:name="_Toc150054649"/>
-      <w:bookmarkStart w:id="219" w:name="_Toc150054864"/>
-      <w:bookmarkStart w:id="220" w:name="_Toc151433549"/>
-      <w:bookmarkStart w:id="221" w:name="_Toc151434320"/>
-      <w:bookmarkEnd w:id="195"/>
+      <w:bookmarkStart w:id="196" w:name="_REFERÊNCIAS_BIBLIOGRÁFICAS"/>
+      <w:bookmarkStart w:id="197" w:name="_Toc143669284"/>
+      <w:bookmarkStart w:id="198" w:name="_Toc144003460"/>
+      <w:bookmarkStart w:id="199" w:name="_Toc144004110"/>
+      <w:bookmarkStart w:id="200" w:name="_Toc144004164"/>
+      <w:bookmarkStart w:id="201" w:name="_Toc144004613"/>
+      <w:bookmarkStart w:id="202" w:name="_Toc144288100"/>
+      <w:bookmarkStart w:id="203" w:name="_Toc144288597"/>
+      <w:bookmarkStart w:id="204" w:name="_Toc144609689"/>
+      <w:bookmarkStart w:id="205" w:name="_Toc144614348"/>
+      <w:bookmarkStart w:id="206" w:name="_Toc144614595"/>
+      <w:bookmarkStart w:id="207" w:name="_Toc144627074"/>
+      <w:bookmarkStart w:id="208" w:name="_Toc144630253"/>
+      <w:bookmarkStart w:id="209" w:name="_Toc144691053"/>
+      <w:bookmarkStart w:id="210" w:name="_Toc144691521"/>
+      <w:bookmarkStart w:id="211" w:name="_Toc144692272"/>
+      <w:bookmarkStart w:id="212" w:name="_Toc144805844"/>
+      <w:bookmarkStart w:id="213" w:name="_Toc149724145"/>
+      <w:bookmarkStart w:id="214" w:name="_Toc149724333"/>
+      <w:bookmarkStart w:id="215" w:name="_Toc150052732"/>
+      <w:bookmarkStart w:id="216" w:name="_Toc150053223"/>
+      <w:bookmarkStart w:id="217" w:name="_Toc150053990"/>
+      <w:bookmarkStart w:id="218" w:name="_Toc150054446"/>
+      <w:bookmarkStart w:id="219" w:name="_Toc150054649"/>
+      <w:bookmarkStart w:id="220" w:name="_Toc150054864"/>
+      <w:bookmarkStart w:id="221" w:name="_Toc151433549"/>
+      <w:bookmarkStart w:id="222" w:name="_Toc151434320"/>
+      <w:bookmarkEnd w:id="196"/>
     </w:p>
     <w:p>
       <w:pPr>
         <w:pStyle w:val="REFERNCIA"/>
       </w:pPr>
-      <w:bookmarkStart w:id="222" w:name="_Toc152395091"/>
-      <w:bookmarkStart w:id="223" w:name="_Toc156710938"/>
-      <w:bookmarkStart w:id="224" w:name="_Toc156712247"/>
-      <w:bookmarkStart w:id="225" w:name="_Toc167274014"/>
-      <w:bookmarkStart w:id="226" w:name="_Toc167274181"/>
-      <w:bookmarkStart w:id="227" w:name="_Toc167274309"/>
-      <w:bookmarkStart w:id="228" w:name="_Toc198716028"/>
-      <w:bookmarkStart w:id="229" w:name="_Toc198716145"/>
-      <w:bookmarkStart w:id="230" w:name="_Toc222801068"/>
-      <w:bookmarkStart w:id="231" w:name="_Toc232224857"/>
-      <w:bookmarkStart w:id="232" w:name="_Toc232225036"/>
+      <w:bookmarkStart w:id="223" w:name="_Toc152395091"/>
+      <w:bookmarkStart w:id="224" w:name="_Toc156710938"/>
+      <w:bookmarkStart w:id="225" w:name="_Toc156712247"/>
+      <w:bookmarkStart w:id="226" w:name="_Toc167274014"/>
+      <w:bookmarkStart w:id="227" w:name="_Toc167274181"/>
+      <w:bookmarkStart w:id="228" w:name="_Toc167274309"/>
+      <w:bookmarkStart w:id="229" w:name="_Toc198716028"/>
+      <w:bookmarkStart w:id="230" w:name="_Toc198716145"/>
+      <w:bookmarkStart w:id="231" w:name="_Toc222801068"/>
+      <w:bookmarkStart w:id="232" w:name="_Toc232224857"/>
+      <w:bookmarkStart w:id="233" w:name="_Toc232225036"/>
       <w:r>
         <w:lastRenderedPageBreak/>
         <w:t>R</w:t>
@@ -6412,7 +6754,6 @@
       <w:r>
         <w:t>EFERÊNCIAS</w:t>
       </w:r>
-      <w:bookmarkEnd w:id="196"/>
       <w:bookmarkEnd w:id="197"/>
       <w:bookmarkEnd w:id="198"/>
       <w:bookmarkEnd w:id="199"/>
@@ -6449,6 +6790,7 @@
       <w:bookmarkEnd w:id="230"/>
       <w:bookmarkEnd w:id="231"/>
       <w:bookmarkEnd w:id="232"/>
+      <w:bookmarkEnd w:id="233"/>
       <w:r>
         <w:t xml:space="preserve"> (estilo REFER</w:t>
       </w:r>
@@ -6463,33 +6805,33 @@
       <w:pPr>
         <w:pStyle w:val="RefBib"/>
       </w:pPr>
-      <w:bookmarkStart w:id="233" w:name="_Toc144630254"/>
-      <w:bookmarkStart w:id="234" w:name="_Toc144691054"/>
-      <w:bookmarkStart w:id="235" w:name="_Toc144691522"/>
-      <w:bookmarkStart w:id="236" w:name="_Toc144692273"/>
-      <w:bookmarkStart w:id="237" w:name="_Toc144805848"/>
-      <w:bookmarkStart w:id="238" w:name="_Toc149724148"/>
-      <w:bookmarkStart w:id="239" w:name="_Toc149724336"/>
-      <w:bookmarkStart w:id="240" w:name="_Toc150052735"/>
-      <w:bookmarkStart w:id="241" w:name="_Toc150053226"/>
-      <w:bookmarkStart w:id="242" w:name="_Toc150053993"/>
-      <w:bookmarkStart w:id="243" w:name="_Toc150054449"/>
-      <w:bookmarkStart w:id="244" w:name="_Toc150054652"/>
-      <w:bookmarkStart w:id="245" w:name="_Toc150054866"/>
-      <w:bookmarkStart w:id="246" w:name="_Toc151433551"/>
-      <w:bookmarkStart w:id="247" w:name="_Toc151434322"/>
-      <w:bookmarkStart w:id="248" w:name="_Toc143669286"/>
-      <w:bookmarkStart w:id="249" w:name="_Toc144003462"/>
-      <w:bookmarkStart w:id="250" w:name="_Toc144004112"/>
-      <w:bookmarkStart w:id="251" w:name="_Toc144004166"/>
-      <w:bookmarkStart w:id="252" w:name="_Toc144004615"/>
-      <w:bookmarkStart w:id="253" w:name="_Toc144288102"/>
-      <w:bookmarkStart w:id="254" w:name="_Toc144288599"/>
-      <w:bookmarkStart w:id="255" w:name="_Toc144544687"/>
-      <w:bookmarkStart w:id="256" w:name="_Toc144545423"/>
-      <w:bookmarkStart w:id="257" w:name="_Toc144609690"/>
-      <w:bookmarkStart w:id="258" w:name="_Toc144614349"/>
-      <w:bookmarkStart w:id="259" w:name="_Toc144614596"/>
+      <w:bookmarkStart w:id="234" w:name="_Toc144630254"/>
+      <w:bookmarkStart w:id="235" w:name="_Toc144691054"/>
+      <w:bookmarkStart w:id="236" w:name="_Toc144691522"/>
+      <w:bookmarkStart w:id="237" w:name="_Toc144692273"/>
+      <w:bookmarkStart w:id="238" w:name="_Toc144805848"/>
+      <w:bookmarkStart w:id="239" w:name="_Toc149724148"/>
+      <w:bookmarkStart w:id="240" w:name="_Toc149724336"/>
+      <w:bookmarkStart w:id="241" w:name="_Toc150052735"/>
+      <w:bookmarkStart w:id="242" w:name="_Toc150053226"/>
+      <w:bookmarkStart w:id="243" w:name="_Toc150053993"/>
+      <w:bookmarkStart w:id="244" w:name="_Toc150054449"/>
+      <w:bookmarkStart w:id="245" w:name="_Toc150054652"/>
+      <w:bookmarkStart w:id="246" w:name="_Toc150054866"/>
+      <w:bookmarkStart w:id="247" w:name="_Toc151433551"/>
+      <w:bookmarkStart w:id="248" w:name="_Toc151434322"/>
+      <w:bookmarkStart w:id="249" w:name="_Toc143669286"/>
+      <w:bookmarkStart w:id="250" w:name="_Toc144003462"/>
+      <w:bookmarkStart w:id="251" w:name="_Toc144004112"/>
+      <w:bookmarkStart w:id="252" w:name="_Toc144004166"/>
+      <w:bookmarkStart w:id="253" w:name="_Toc144004615"/>
+      <w:bookmarkStart w:id="254" w:name="_Toc144288102"/>
+      <w:bookmarkStart w:id="255" w:name="_Toc144288599"/>
+      <w:bookmarkStart w:id="256" w:name="_Toc144544687"/>
+      <w:bookmarkStart w:id="257" w:name="_Toc144545423"/>
+      <w:bookmarkStart w:id="258" w:name="_Toc144609690"/>
+      <w:bookmarkStart w:id="259" w:name="_Toc144614349"/>
+      <w:bookmarkStart w:id="260" w:name="_Toc144614596"/>
       <w:r>
         <w:t>Exemplo no caso de Normas</w:t>
       </w:r>
@@ -6946,38 +7288,37 @@
       <w:pPr>
         <w:pStyle w:val="APENDICE"/>
       </w:pPr>
-      <w:bookmarkStart w:id="260" w:name="_Toc156710940"/>
-      <w:bookmarkStart w:id="261" w:name="_Toc156712249"/>
-      <w:bookmarkStart w:id="262" w:name="_Toc167274016"/>
-      <w:bookmarkStart w:id="263" w:name="_Toc167274183"/>
-      <w:bookmarkStart w:id="264" w:name="_Toc167274311"/>
-      <w:bookmarkStart w:id="265" w:name="_Toc198716030"/>
-      <w:bookmarkStart w:id="266" w:name="_Toc198716146"/>
-      <w:bookmarkStart w:id="267" w:name="_Toc221345538"/>
-      <w:bookmarkStart w:id="268" w:name="_Toc222801070"/>
-      <w:bookmarkStart w:id="269" w:name="_Toc232224859"/>
-      <w:bookmarkStart w:id="270" w:name="_Toc232225038"/>
-      <w:bookmarkStart w:id="271" w:name="_Toc170123084"/>
+      <w:bookmarkStart w:id="261" w:name="_Toc156710940"/>
+      <w:bookmarkStart w:id="262" w:name="_Toc156712249"/>
+      <w:bookmarkStart w:id="263" w:name="_Toc167274016"/>
+      <w:bookmarkStart w:id="264" w:name="_Toc167274183"/>
+      <w:bookmarkStart w:id="265" w:name="_Toc167274311"/>
+      <w:bookmarkStart w:id="266" w:name="_Toc198716030"/>
+      <w:bookmarkStart w:id="267" w:name="_Toc198716146"/>
+      <w:bookmarkStart w:id="268" w:name="_Toc221345538"/>
+      <w:bookmarkStart w:id="269" w:name="_Toc222801070"/>
+      <w:bookmarkStart w:id="270" w:name="_Toc232224859"/>
+      <w:bookmarkStart w:id="271" w:name="_Toc232225038"/>
+      <w:bookmarkStart w:id="272" w:name="_Toc172208334"/>
       <w:r>
         <w:lastRenderedPageBreak/>
         <w:t>APÊNDICE</w:t>
       </w:r>
-      <w:bookmarkStart w:id="272" w:name="_Toc144805849"/>
-      <w:bookmarkStart w:id="273" w:name="_Toc149724149"/>
-      <w:bookmarkStart w:id="274" w:name="_Toc149724337"/>
-      <w:bookmarkStart w:id="275" w:name="_Toc150052736"/>
-      <w:bookmarkStart w:id="276" w:name="_Toc150053227"/>
-      <w:bookmarkStart w:id="277" w:name="_Toc150053994"/>
-      <w:bookmarkStart w:id="278" w:name="_Toc150054450"/>
-      <w:bookmarkStart w:id="279" w:name="_Toc150054653"/>
-      <w:bookmarkStart w:id="280" w:name="_Toc150054867"/>
-      <w:bookmarkStart w:id="281" w:name="_Toc151433552"/>
-      <w:bookmarkStart w:id="282" w:name="_Toc151434323"/>
-      <w:bookmarkStart w:id="283" w:name="_Toc156011591"/>
-      <w:bookmarkStart w:id="284" w:name="_Toc156278440"/>
-      <w:bookmarkStart w:id="285" w:name="_Toc156710941"/>
-      <w:bookmarkStart w:id="286" w:name="_Toc156712250"/>
-      <w:bookmarkEnd w:id="233"/>
+      <w:bookmarkStart w:id="273" w:name="_Toc144805849"/>
+      <w:bookmarkStart w:id="274" w:name="_Toc149724149"/>
+      <w:bookmarkStart w:id="275" w:name="_Toc149724337"/>
+      <w:bookmarkStart w:id="276" w:name="_Toc150052736"/>
+      <w:bookmarkStart w:id="277" w:name="_Toc150053227"/>
+      <w:bookmarkStart w:id="278" w:name="_Toc150053994"/>
+      <w:bookmarkStart w:id="279" w:name="_Toc150054450"/>
+      <w:bookmarkStart w:id="280" w:name="_Toc150054653"/>
+      <w:bookmarkStart w:id="281" w:name="_Toc150054867"/>
+      <w:bookmarkStart w:id="282" w:name="_Toc151433552"/>
+      <w:bookmarkStart w:id="283" w:name="_Toc151434323"/>
+      <w:bookmarkStart w:id="284" w:name="_Toc156011591"/>
+      <w:bookmarkStart w:id="285" w:name="_Toc156278440"/>
+      <w:bookmarkStart w:id="286" w:name="_Toc156710941"/>
+      <w:bookmarkStart w:id="287" w:name="_Toc156712250"/>
       <w:bookmarkEnd w:id="234"/>
       <w:bookmarkEnd w:id="235"/>
       <w:bookmarkEnd w:id="236"/>
@@ -6992,15 +7333,15 @@
       <w:bookmarkEnd w:id="245"/>
       <w:bookmarkEnd w:id="246"/>
       <w:bookmarkEnd w:id="247"/>
-      <w:bookmarkEnd w:id="260"/>
+      <w:bookmarkEnd w:id="248"/>
       <w:bookmarkEnd w:id="261"/>
+      <w:bookmarkEnd w:id="262"/>
       <w:r>
         <w:t xml:space="preserve"> </w:t>
       </w:r>
       <w:r>
         <w:t>A</w:t>
       </w:r>
-      <w:bookmarkEnd w:id="262"/>
       <w:bookmarkEnd w:id="263"/>
       <w:bookmarkEnd w:id="264"/>
       <w:bookmarkEnd w:id="265"/>
@@ -7009,7 +7350,7 @@
       <w:bookmarkEnd w:id="268"/>
       <w:bookmarkEnd w:id="269"/>
       <w:bookmarkEnd w:id="270"/>
-      <w:bookmarkEnd w:id="272"/>
+      <w:bookmarkEnd w:id="271"/>
       <w:bookmarkEnd w:id="273"/>
       <w:bookmarkEnd w:id="274"/>
       <w:bookmarkEnd w:id="275"/>
@@ -7024,6 +7365,7 @@
       <w:bookmarkEnd w:id="284"/>
       <w:bookmarkEnd w:id="285"/>
       <w:bookmarkEnd w:id="286"/>
+      <w:bookmarkEnd w:id="287"/>
       <w:r>
         <w:t xml:space="preserve"> (estilo AP</w:t>
       </w:r>
@@ -7033,10 +7375,10 @@
       <w:r>
         <w:t>NDICE)</w:t>
       </w:r>
-      <w:bookmarkEnd w:id="271"/>
-    </w:p>
-    <w:p>
-      <w:bookmarkStart w:id="287" w:name="_Toc144805850"/>
+      <w:bookmarkEnd w:id="272"/>
+    </w:p>
+    <w:p>
+      <w:bookmarkStart w:id="288" w:name="_Toc144805850"/>
       <w:r>
         <w:t>Elemento opcional. O(s) a</w:t>
       </w:r>
@@ -7046,7 +7388,7 @@
       <w:r>
         <w:t>(s) são identificados por letras maiúsculas consecutivas e pelos respectivos títulos</w:t>
       </w:r>
-      <w:bookmarkEnd w:id="287"/>
+      <w:bookmarkEnd w:id="288"/>
       <w:r>
         <w:t xml:space="preserve"> e contem textos explicativos que não fazem parte do texto da monografia mas que foi elaborado pelo autor,.</w:t>
       </w:r>
@@ -7087,25 +7429,25 @@
       <w:pPr>
         <w:jc w:val="center"/>
       </w:pPr>
-      <w:bookmarkStart w:id="288" w:name="_Toc144630257"/>
-      <w:r>
-        <w:pict w14:anchorId="6EBB16D3">
+      <w:bookmarkStart w:id="289" w:name="_Toc144630257"/>
+      <w:r>
+        <w:pict w14:anchorId="11D93255">
           <v:shape id="_x0000_i1034" type="#_x0000_t75" style="width:188.2pt;height:101.95pt">
             <v:imagedata r:id="rId23" o:title=""/>
           </v:shape>
         </w:pict>
       </w:r>
-      <w:bookmarkEnd w:id="288"/>
+      <w:bookmarkEnd w:id="289"/>
     </w:p>
     <w:p>
       <w:pPr>
         <w:pStyle w:val="FIGURA"/>
       </w:pPr>
-      <w:bookmarkStart w:id="289" w:name="_Toc151436951"/>
-      <w:bookmarkStart w:id="290" w:name="_Toc144691057"/>
-      <w:bookmarkStart w:id="291" w:name="_Toc167274184"/>
-      <w:bookmarkStart w:id="292" w:name="_Toc227052345"/>
-      <w:bookmarkStart w:id="293" w:name="_Toc294361524"/>
+      <w:bookmarkStart w:id="290" w:name="_Toc151436951"/>
+      <w:bookmarkStart w:id="291" w:name="_Toc144691057"/>
+      <w:bookmarkStart w:id="292" w:name="_Toc167274184"/>
+      <w:bookmarkStart w:id="293" w:name="_Toc227052345"/>
+      <w:bookmarkStart w:id="294" w:name="_Toc294361524"/>
       <w:r>
         <w:t xml:space="preserve">Figura </w:t>
       </w:r>
@@ -7132,20 +7474,20 @@
       <w:r>
         <w:t>Diagrama de funcionamento</w:t>
       </w:r>
-      <w:bookmarkEnd w:id="289"/>
       <w:bookmarkEnd w:id="290"/>
       <w:bookmarkEnd w:id="291"/>
       <w:bookmarkEnd w:id="292"/>
+      <w:bookmarkEnd w:id="293"/>
       <w:r>
         <w:t>.</w:t>
       </w:r>
-      <w:bookmarkEnd w:id="293"/>
+      <w:bookmarkEnd w:id="294"/>
     </w:p>
     <w:p>
       <w:pPr>
         <w:pStyle w:val="fontedefigura"/>
       </w:pPr>
-      <w:bookmarkStart w:id="294" w:name="_Toc144691060"/>
+      <w:bookmarkStart w:id="295" w:name="_Toc144691060"/>
       <w:r>
         <w:t xml:space="preserve">Fonte </w:t>
       </w:r>
@@ -7160,7 +7502,7 @@
     <w:p/>
     <w:p/>
     <w:p/>
-    <w:bookmarkEnd w:id="294"/>
+    <w:bookmarkEnd w:id="295"/>
     <w:p/>
     <w:p/>
     <w:p>
@@ -7168,7 +7510,7 @@
         <w:rPr>
           <w:noProof/>
         </w:rPr>
-        <w:pict w14:anchorId="1A678EEC">
+        <w:pict w14:anchorId="546CA19F">
           <v:shape id="_x0000_s1055" type="#_x0000_t75" style="position:absolute;left:0;text-align:left;margin-left:0;margin-top:-45pt;width:288.2pt;height:233.2pt;z-index:251657728;mso-position-horizontal:center" o:bordertopcolor="this" o:borderleftcolor="this" o:borderbottomcolor="this" o:borderrightcolor="this" stroked="t" strokeweight=".5pt">
             <v:imagedata r:id="rId24" o:title="figcont"/>
           </v:shape>
@@ -7192,9 +7534,9 @@
       <w:pPr>
         <w:ind w:firstLine="0"/>
       </w:pPr>
-      <w:bookmarkStart w:id="295" w:name="_Toc151436954"/>
-      <w:bookmarkStart w:id="296" w:name="_Toc167274187"/>
-      <w:bookmarkStart w:id="297" w:name="_Toc227052354"/>
+      <w:bookmarkStart w:id="296" w:name="_Toc151436954"/>
+      <w:bookmarkStart w:id="297" w:name="_Toc167274187"/>
+      <w:bookmarkStart w:id="298" w:name="_Toc227052354"/>
     </w:p>
     <w:p>
       <w:pPr>
@@ -7203,7 +7545,7 @@
           <w:rFonts w:cs="Times New Roman"/>
         </w:rPr>
       </w:pPr>
-      <w:bookmarkStart w:id="298" w:name="_Toc294361525"/>
+      <w:bookmarkStart w:id="299" w:name="_Toc294361525"/>
       <w:r>
         <w:rPr>
           <w:rFonts w:cs="Times New Roman"/>
@@ -7240,10 +7582,10 @@
         </w:rPr>
         <w:t>Como apresentar uma figura longa</w:t>
       </w:r>
-      <w:bookmarkEnd w:id="295"/>
       <w:bookmarkEnd w:id="296"/>
       <w:bookmarkEnd w:id="297"/>
       <w:bookmarkEnd w:id="298"/>
+      <w:bookmarkEnd w:id="299"/>
     </w:p>
     <w:p/>
     <w:p/>
@@ -7264,7 +7606,7 @@
           <w:sz w:val="20"/>
           <w:szCs w:val="20"/>
         </w:rPr>
-        <w:pict w14:anchorId="11E2A75D">
+        <w:pict w14:anchorId="66813A2F">
           <v:shape id="_x0000_i1035" type="#_x0000_t75" style="width:196.05pt;height:109.05pt">
             <v:imagedata r:id="rId25" o:title="figura1"/>
           </v:shape>
@@ -7275,11 +7617,11 @@
       <w:pPr>
         <w:pStyle w:val="FIGURA"/>
       </w:pPr>
-      <w:bookmarkStart w:id="299" w:name="_Toc151436952"/>
-      <w:bookmarkStart w:id="300" w:name="_Toc167274185"/>
-      <w:bookmarkStart w:id="301" w:name="_Toc227052346"/>
-      <w:bookmarkStart w:id="302" w:name="_Toc294361526"/>
-      <w:bookmarkStart w:id="303" w:name="_Toc144691058"/>
+      <w:bookmarkStart w:id="300" w:name="_Toc151436952"/>
+      <w:bookmarkStart w:id="301" w:name="_Toc167274185"/>
+      <w:bookmarkStart w:id="302" w:name="_Toc227052346"/>
+      <w:bookmarkStart w:id="303" w:name="_Toc294361526"/>
+      <w:bookmarkStart w:id="304" w:name="_Toc144691058"/>
       <w:r>
         <w:rPr>
           <w:rFonts w:cs="Times New Roman"/>
@@ -7298,33 +7640,33 @@
         </w:rPr>
         <w:t xml:space="preserve"> - Movimento realocar tarefa</w:t>
       </w:r>
-      <w:bookmarkEnd w:id="299"/>
       <w:bookmarkEnd w:id="300"/>
       <w:bookmarkEnd w:id="301"/>
+      <w:bookmarkEnd w:id="302"/>
       <w:r>
         <w:rPr>
           <w:rFonts w:cs="Times New Roman"/>
         </w:rPr>
         <w:t>.</w:t>
       </w:r>
-      <w:bookmarkEnd w:id="302"/>
+      <w:bookmarkEnd w:id="303"/>
       <w:r>
         <w:rPr>
           <w:rFonts w:cs="Times New Roman"/>
         </w:rPr>
         <w:t xml:space="preserve"> </w:t>
       </w:r>
-      <w:bookmarkEnd w:id="303"/>
+      <w:bookmarkEnd w:id="304"/>
     </w:p>
     <w:p>
       <w:pPr>
         <w:pStyle w:val="fontedefigura"/>
       </w:pPr>
-      <w:bookmarkStart w:id="304" w:name="_Toc144691059"/>
+      <w:bookmarkStart w:id="305" w:name="_Toc144691059"/>
       <w:r>
         <w:t>Fonte: Adaptada de Mauri (2003, p. 17</w:t>
       </w:r>
-      <w:bookmarkEnd w:id="304"/>
+      <w:bookmarkEnd w:id="305"/>
       <w:r>
         <w:t>).</w:t>
       </w:r>
@@ -7346,37 +7688,36 @@
           <w:rFonts w:cs="Times New Roman"/>
         </w:rPr>
       </w:pPr>
-      <w:bookmarkStart w:id="305" w:name="_Toc144609691"/>
-      <w:bookmarkStart w:id="306" w:name="_Toc144614351"/>
-      <w:bookmarkStart w:id="307" w:name="_Toc144614598"/>
-      <w:bookmarkStart w:id="308" w:name="_Toc144630262"/>
-      <w:bookmarkStart w:id="309" w:name="_Toc144691065"/>
-      <w:bookmarkStart w:id="310" w:name="_Toc144691529"/>
-      <w:bookmarkStart w:id="311" w:name="_Toc144692280"/>
-      <w:bookmarkStart w:id="312" w:name="_Toc144805854"/>
-      <w:bookmarkStart w:id="313" w:name="_Toc149724155"/>
-      <w:bookmarkStart w:id="314" w:name="_Toc149724343"/>
-      <w:bookmarkStart w:id="315" w:name="_Toc150052742"/>
-      <w:bookmarkStart w:id="316" w:name="_Toc150053230"/>
-      <w:bookmarkStart w:id="317" w:name="_Toc150054000"/>
-      <w:bookmarkStart w:id="318" w:name="_Toc150054453"/>
-      <w:bookmarkStart w:id="319" w:name="_Toc150054659"/>
-      <w:bookmarkStart w:id="320" w:name="_Toc150054873"/>
-      <w:bookmarkStart w:id="321" w:name="_Toc151433565"/>
-      <w:bookmarkStart w:id="322" w:name="_Toc151434334"/>
-      <w:bookmarkStart w:id="323" w:name="_Toc156710950"/>
-      <w:bookmarkStart w:id="324" w:name="_Toc156712259"/>
-      <w:bookmarkStart w:id="325" w:name="_Toc167274023"/>
-      <w:bookmarkStart w:id="326" w:name="_Toc167274193"/>
-      <w:bookmarkStart w:id="327" w:name="_Toc167274318"/>
-      <w:bookmarkStart w:id="328" w:name="_Toc198716037"/>
-      <w:bookmarkStart w:id="329" w:name="_Toc198716153"/>
-      <w:bookmarkStart w:id="330" w:name="_Toc221345545"/>
-      <w:bookmarkStart w:id="331" w:name="_Toc222801077"/>
-      <w:bookmarkStart w:id="332" w:name="_Toc232224868"/>
-      <w:bookmarkStart w:id="333" w:name="_Toc232225047"/>
-      <w:bookmarkStart w:id="334" w:name="_Toc170123085"/>
-      <w:bookmarkEnd w:id="248"/>
+      <w:bookmarkStart w:id="306" w:name="_Toc144609691"/>
+      <w:bookmarkStart w:id="307" w:name="_Toc144614351"/>
+      <w:bookmarkStart w:id="308" w:name="_Toc144614598"/>
+      <w:bookmarkStart w:id="309" w:name="_Toc144630262"/>
+      <w:bookmarkStart w:id="310" w:name="_Toc144691065"/>
+      <w:bookmarkStart w:id="311" w:name="_Toc144691529"/>
+      <w:bookmarkStart w:id="312" w:name="_Toc144692280"/>
+      <w:bookmarkStart w:id="313" w:name="_Toc144805854"/>
+      <w:bookmarkStart w:id="314" w:name="_Toc149724155"/>
+      <w:bookmarkStart w:id="315" w:name="_Toc149724343"/>
+      <w:bookmarkStart w:id="316" w:name="_Toc150052742"/>
+      <w:bookmarkStart w:id="317" w:name="_Toc150053230"/>
+      <w:bookmarkStart w:id="318" w:name="_Toc150054000"/>
+      <w:bookmarkStart w:id="319" w:name="_Toc150054453"/>
+      <w:bookmarkStart w:id="320" w:name="_Toc150054659"/>
+      <w:bookmarkStart w:id="321" w:name="_Toc150054873"/>
+      <w:bookmarkStart w:id="322" w:name="_Toc151433565"/>
+      <w:bookmarkStart w:id="323" w:name="_Toc151434334"/>
+      <w:bookmarkStart w:id="324" w:name="_Toc156710950"/>
+      <w:bookmarkStart w:id="325" w:name="_Toc156712259"/>
+      <w:bookmarkStart w:id="326" w:name="_Toc167274023"/>
+      <w:bookmarkStart w:id="327" w:name="_Toc167274193"/>
+      <w:bookmarkStart w:id="328" w:name="_Toc167274318"/>
+      <w:bookmarkStart w:id="329" w:name="_Toc198716037"/>
+      <w:bookmarkStart w:id="330" w:name="_Toc198716153"/>
+      <w:bookmarkStart w:id="331" w:name="_Toc221345545"/>
+      <w:bookmarkStart w:id="332" w:name="_Toc222801077"/>
+      <w:bookmarkStart w:id="333" w:name="_Toc232224868"/>
+      <w:bookmarkStart w:id="334" w:name="_Toc232225047"/>
+      <w:bookmarkStart w:id="335" w:name="_Toc172208335"/>
       <w:bookmarkEnd w:id="249"/>
       <w:bookmarkEnd w:id="250"/>
       <w:bookmarkEnd w:id="251"/>
@@ -7388,6 +7729,7 @@
       <w:bookmarkEnd w:id="257"/>
       <w:bookmarkEnd w:id="258"/>
       <w:bookmarkEnd w:id="259"/>
+      <w:bookmarkEnd w:id="260"/>
       <w:r>
         <w:rPr>
           <w:rFonts w:cs="Times New Roman"/>
@@ -7413,8 +7755,7 @@
         </w:rPr>
         <w:t>A</w:t>
       </w:r>
-      <w:bookmarkStart w:id="335" w:name="_Toc144609692"/>
-      <w:bookmarkEnd w:id="305"/>
+      <w:bookmarkStart w:id="336" w:name="_Toc144609692"/>
       <w:bookmarkEnd w:id="306"/>
       <w:bookmarkEnd w:id="307"/>
       <w:bookmarkEnd w:id="308"/>
@@ -7434,27 +7775,28 @@
       <w:bookmarkEnd w:id="322"/>
       <w:bookmarkEnd w:id="323"/>
       <w:bookmarkEnd w:id="324"/>
+      <w:bookmarkEnd w:id="325"/>
       <w:r>
         <w:rPr>
           <w:rFonts w:cs="Times New Roman"/>
         </w:rPr>
         <w:t xml:space="preserve"> </w:t>
       </w:r>
-      <w:bookmarkStart w:id="336" w:name="_Toc144805855"/>
-      <w:bookmarkStart w:id="337" w:name="_Toc149724156"/>
-      <w:bookmarkStart w:id="338" w:name="_Toc149724344"/>
-      <w:bookmarkStart w:id="339" w:name="_Toc150052743"/>
-      <w:bookmarkStart w:id="340" w:name="_Toc150053231"/>
-      <w:bookmarkStart w:id="341" w:name="_Toc150054001"/>
-      <w:bookmarkStart w:id="342" w:name="_Toc150054454"/>
-      <w:bookmarkStart w:id="343" w:name="_Toc150054660"/>
-      <w:bookmarkStart w:id="344" w:name="_Toc150054874"/>
-      <w:bookmarkStart w:id="345" w:name="_Toc151433566"/>
-      <w:bookmarkStart w:id="346" w:name="_Toc151434335"/>
-      <w:bookmarkStart w:id="347" w:name="_Toc156278450"/>
-      <w:bookmarkStart w:id="348" w:name="_Toc156710951"/>
-      <w:bookmarkStart w:id="349" w:name="_Toc156712260"/>
-      <w:bookmarkEnd w:id="335"/>
+      <w:bookmarkStart w:id="337" w:name="_Toc144805855"/>
+      <w:bookmarkStart w:id="338" w:name="_Toc149724156"/>
+      <w:bookmarkStart w:id="339" w:name="_Toc149724344"/>
+      <w:bookmarkStart w:id="340" w:name="_Toc150052743"/>
+      <w:bookmarkStart w:id="341" w:name="_Toc150053231"/>
+      <w:bookmarkStart w:id="342" w:name="_Toc150054001"/>
+      <w:bookmarkStart w:id="343" w:name="_Toc150054454"/>
+      <w:bookmarkStart w:id="344" w:name="_Toc150054660"/>
+      <w:bookmarkStart w:id="345" w:name="_Toc150054874"/>
+      <w:bookmarkStart w:id="346" w:name="_Toc151433566"/>
+      <w:bookmarkStart w:id="347" w:name="_Toc151434335"/>
+      <w:bookmarkStart w:id="348" w:name="_Toc156278450"/>
+      <w:bookmarkStart w:id="349" w:name="_Toc156710951"/>
+      <w:bookmarkStart w:id="350" w:name="_Toc156712260"/>
+      <w:bookmarkEnd w:id="336"/>
       <w:r>
         <w:rPr>
           <w:rFonts w:cs="Times New Roman"/>
@@ -7467,7 +7809,6 @@
         </w:rPr>
         <w:t>ABREVIATURA DOS MESES</w:t>
       </w:r>
-      <w:bookmarkEnd w:id="325"/>
       <w:bookmarkEnd w:id="326"/>
       <w:bookmarkEnd w:id="327"/>
       <w:bookmarkEnd w:id="328"/>
@@ -7476,7 +7817,7 @@
       <w:bookmarkEnd w:id="331"/>
       <w:bookmarkEnd w:id="332"/>
       <w:bookmarkEnd w:id="333"/>
-      <w:bookmarkEnd w:id="336"/>
+      <w:bookmarkEnd w:id="334"/>
       <w:bookmarkEnd w:id="337"/>
       <w:bookmarkEnd w:id="338"/>
       <w:bookmarkEnd w:id="339"/>
@@ -7490,13 +7831,14 @@
       <w:bookmarkEnd w:id="347"/>
       <w:bookmarkEnd w:id="348"/>
       <w:bookmarkEnd w:id="349"/>
+      <w:bookmarkEnd w:id="350"/>
       <w:r>
         <w:rPr>
           <w:rFonts w:cs="Times New Roman"/>
         </w:rPr>
         <w:t xml:space="preserve"> (estilo ANEXO)</w:t>
       </w:r>
-      <w:bookmarkEnd w:id="334"/>
+      <w:bookmarkEnd w:id="335"/>
     </w:p>
     <w:p>
       <w:r>
@@ -7541,11 +7883,11 @@
       <w:pPr>
         <w:pStyle w:val="TABELA0"/>
       </w:pPr>
-      <w:bookmarkStart w:id="350" w:name="_Toc238012855"/>
+      <w:bookmarkStart w:id="351" w:name="_Toc238012855"/>
       <w:r>
         <w:t>Tabela 1- Abreviaturas</w:t>
       </w:r>
-      <w:bookmarkEnd w:id="350"/>
+      <w:bookmarkEnd w:id="351"/>
       <w:r>
         <w:t xml:space="preserve"> </w:t>
       </w:r>
@@ -9121,18 +9463,17 @@
           <w:lang w:val="de-DE"/>
         </w:rPr>
       </w:pPr>
-      <w:bookmarkStart w:id="351" w:name="_Toc149724159"/>
-      <w:bookmarkStart w:id="352" w:name="_Toc149724347"/>
-      <w:bookmarkStart w:id="353" w:name="_Toc150052746"/>
-      <w:bookmarkStart w:id="354" w:name="_Toc150053232"/>
-      <w:bookmarkStart w:id="355" w:name="_Toc150054004"/>
-      <w:bookmarkStart w:id="356" w:name="_Toc150054455"/>
-      <w:bookmarkStart w:id="357" w:name="_Toc150054663"/>
-      <w:bookmarkStart w:id="358" w:name="_Toc150054877"/>
-      <w:bookmarkStart w:id="359" w:name="_Toc151433569"/>
-      <w:bookmarkStart w:id="360" w:name="_Toc151434338"/>
-      <w:bookmarkStart w:id="361" w:name="_Toc144805856"/>
-      <w:bookmarkEnd w:id="351"/>
+      <w:bookmarkStart w:id="352" w:name="_Toc149724159"/>
+      <w:bookmarkStart w:id="353" w:name="_Toc149724347"/>
+      <w:bookmarkStart w:id="354" w:name="_Toc150052746"/>
+      <w:bookmarkStart w:id="355" w:name="_Toc150053232"/>
+      <w:bookmarkStart w:id="356" w:name="_Toc150054004"/>
+      <w:bookmarkStart w:id="357" w:name="_Toc150054455"/>
+      <w:bookmarkStart w:id="358" w:name="_Toc150054663"/>
+      <w:bookmarkStart w:id="359" w:name="_Toc150054877"/>
+      <w:bookmarkStart w:id="360" w:name="_Toc151433569"/>
+      <w:bookmarkStart w:id="361" w:name="_Toc151434338"/>
+      <w:bookmarkStart w:id="362" w:name="_Toc144805856"/>
       <w:bookmarkEnd w:id="352"/>
       <w:bookmarkEnd w:id="353"/>
       <w:bookmarkEnd w:id="354"/>
@@ -9143,6 +9484,7 @@
       <w:bookmarkEnd w:id="359"/>
       <w:bookmarkEnd w:id="360"/>
       <w:bookmarkEnd w:id="361"/>
+      <w:bookmarkEnd w:id="362"/>
     </w:p>
     <w:sectPr>
       <w:headerReference w:type="even" r:id="rId26"/>
@@ -9285,7 +9627,7 @@
         <w:rStyle w:val="PageNumber"/>
         <w:noProof/>
       </w:rPr>
-      <w:t>19</w:t>
+      <w:t>20</w:t>
     </w:r>
     <w:r>
       <w:rPr>
@@ -9330,7 +9672,7 @@
         <w:rStyle w:val="PageNumber"/>
         <w:noProof/>
       </w:rPr>
-      <w:t>34</w:t>
+      <w:t>35</w:t>
     </w:r>
     <w:r>
       <w:rPr>
@@ -9898,6 +10240,232 @@
     </w:lvl>
   </w:abstractNum>
   <w:abstractNum w:abstractNumId="12">
+    <w:nsid w:val="123816E8"/>
+    <w:multiLevelType w:val="hybridMultilevel"/>
+    <w:tmpl w:val="F3D4BD8E"/>
+    <w:lvl w:ilvl="0" w:tplc="04090001">
+      <w:start w:val="1"/>
+      <w:numFmt w:val="bullet"/>
+      <w:lvlText w:val=""/>
+      <w:lvlJc w:val="left"/>
+      <w:pPr>
+        <w:ind w:left="1429" w:hanging="360"/>
+      </w:pPr>
+      <w:rPr>
+        <w:rFonts w:ascii="Symbol" w:hAnsi="Symbol" w:hint="default"/>
+      </w:rPr>
+    </w:lvl>
+    <w:lvl w:ilvl="1" w:tplc="04090003" w:tentative="1">
+      <w:start w:val="1"/>
+      <w:numFmt w:val="bullet"/>
+      <w:lvlText w:val="o"/>
+      <w:lvlJc w:val="left"/>
+      <w:pPr>
+        <w:ind w:left="2149" w:hanging="360"/>
+      </w:pPr>
+      <w:rPr>
+        <w:rFonts w:ascii="Courier New" w:hAnsi="Courier New" w:hint="default"/>
+      </w:rPr>
+    </w:lvl>
+    <w:lvl w:ilvl="2" w:tplc="04090005" w:tentative="1">
+      <w:start w:val="1"/>
+      <w:numFmt w:val="bullet"/>
+      <w:lvlText w:val=""/>
+      <w:lvlJc w:val="left"/>
+      <w:pPr>
+        <w:ind w:left="2869" w:hanging="360"/>
+      </w:pPr>
+      <w:rPr>
+        <w:rFonts w:ascii="Wingdings" w:hAnsi="Wingdings" w:hint="default"/>
+      </w:rPr>
+    </w:lvl>
+    <w:lvl w:ilvl="3" w:tplc="04090001" w:tentative="1">
+      <w:start w:val="1"/>
+      <w:numFmt w:val="bullet"/>
+      <w:lvlText w:val=""/>
+      <w:lvlJc w:val="left"/>
+      <w:pPr>
+        <w:ind w:left="3589" w:hanging="360"/>
+      </w:pPr>
+      <w:rPr>
+        <w:rFonts w:ascii="Symbol" w:hAnsi="Symbol" w:hint="default"/>
+      </w:rPr>
+    </w:lvl>
+    <w:lvl w:ilvl="4" w:tplc="04090003" w:tentative="1">
+      <w:start w:val="1"/>
+      <w:numFmt w:val="bullet"/>
+      <w:lvlText w:val="o"/>
+      <w:lvlJc w:val="left"/>
+      <w:pPr>
+        <w:ind w:left="4309" w:hanging="360"/>
+      </w:pPr>
+      <w:rPr>
+        <w:rFonts w:ascii="Courier New" w:hAnsi="Courier New" w:hint="default"/>
+      </w:rPr>
+    </w:lvl>
+    <w:lvl w:ilvl="5" w:tplc="04090005" w:tentative="1">
+      <w:start w:val="1"/>
+      <w:numFmt w:val="bullet"/>
+      <w:lvlText w:val=""/>
+      <w:lvlJc w:val="left"/>
+      <w:pPr>
+        <w:ind w:left="5029" w:hanging="360"/>
+      </w:pPr>
+      <w:rPr>
+        <w:rFonts w:ascii="Wingdings" w:hAnsi="Wingdings" w:hint="default"/>
+      </w:rPr>
+    </w:lvl>
+    <w:lvl w:ilvl="6" w:tplc="04090001" w:tentative="1">
+      <w:start w:val="1"/>
+      <w:numFmt w:val="bullet"/>
+      <w:lvlText w:val=""/>
+      <w:lvlJc w:val="left"/>
+      <w:pPr>
+        <w:ind w:left="5749" w:hanging="360"/>
+      </w:pPr>
+      <w:rPr>
+        <w:rFonts w:ascii="Symbol" w:hAnsi="Symbol" w:hint="default"/>
+      </w:rPr>
+    </w:lvl>
+    <w:lvl w:ilvl="7" w:tplc="04090003" w:tentative="1">
+      <w:start w:val="1"/>
+      <w:numFmt w:val="bullet"/>
+      <w:lvlText w:val="o"/>
+      <w:lvlJc w:val="left"/>
+      <w:pPr>
+        <w:ind w:left="6469" w:hanging="360"/>
+      </w:pPr>
+      <w:rPr>
+        <w:rFonts w:ascii="Courier New" w:hAnsi="Courier New" w:hint="default"/>
+      </w:rPr>
+    </w:lvl>
+    <w:lvl w:ilvl="8" w:tplc="04090005" w:tentative="1">
+      <w:start w:val="1"/>
+      <w:numFmt w:val="bullet"/>
+      <w:lvlText w:val=""/>
+      <w:lvlJc w:val="left"/>
+      <w:pPr>
+        <w:ind w:left="7189" w:hanging="360"/>
+      </w:pPr>
+      <w:rPr>
+        <w:rFonts w:ascii="Wingdings" w:hAnsi="Wingdings" w:hint="default"/>
+      </w:rPr>
+    </w:lvl>
+  </w:abstractNum>
+  <w:abstractNum w:abstractNumId="13">
+    <w:nsid w:val="134B5F00"/>
+    <w:multiLevelType w:val="hybridMultilevel"/>
+    <w:tmpl w:val="75969C5A"/>
+    <w:lvl w:ilvl="0" w:tplc="04090001">
+      <w:start w:val="1"/>
+      <w:numFmt w:val="bullet"/>
+      <w:lvlText w:val=""/>
+      <w:lvlJc w:val="left"/>
+      <w:pPr>
+        <w:ind w:left="1429" w:hanging="360"/>
+      </w:pPr>
+      <w:rPr>
+        <w:rFonts w:ascii="Symbol" w:hAnsi="Symbol" w:hint="default"/>
+      </w:rPr>
+    </w:lvl>
+    <w:lvl w:ilvl="1" w:tplc="04090003" w:tentative="1">
+      <w:start w:val="1"/>
+      <w:numFmt w:val="bullet"/>
+      <w:lvlText w:val="o"/>
+      <w:lvlJc w:val="left"/>
+      <w:pPr>
+        <w:ind w:left="2149" w:hanging="360"/>
+      </w:pPr>
+      <w:rPr>
+        <w:rFonts w:ascii="Courier New" w:hAnsi="Courier New" w:hint="default"/>
+      </w:rPr>
+    </w:lvl>
+    <w:lvl w:ilvl="2" w:tplc="04090005" w:tentative="1">
+      <w:start w:val="1"/>
+      <w:numFmt w:val="bullet"/>
+      <w:lvlText w:val=""/>
+      <w:lvlJc w:val="left"/>
+      <w:pPr>
+        <w:ind w:left="2869" w:hanging="360"/>
+      </w:pPr>
+      <w:rPr>
+        <w:rFonts w:ascii="Wingdings" w:hAnsi="Wingdings" w:hint="default"/>
+      </w:rPr>
+    </w:lvl>
+    <w:lvl w:ilvl="3" w:tplc="04090001" w:tentative="1">
+      <w:start w:val="1"/>
+      <w:numFmt w:val="bullet"/>
+      <w:lvlText w:val=""/>
+      <w:lvlJc w:val="left"/>
+      <w:pPr>
+        <w:ind w:left="3589" w:hanging="360"/>
+      </w:pPr>
+      <w:rPr>
+        <w:rFonts w:ascii="Symbol" w:hAnsi="Symbol" w:hint="default"/>
+      </w:rPr>
+    </w:lvl>
+    <w:lvl w:ilvl="4" w:tplc="04090003" w:tentative="1">
+      <w:start w:val="1"/>
+      <w:numFmt w:val="bullet"/>
+      <w:lvlText w:val="o"/>
+      <w:lvlJc w:val="left"/>
+      <w:pPr>
+        <w:ind w:left="4309" w:hanging="360"/>
+      </w:pPr>
+      <w:rPr>
+        <w:rFonts w:ascii="Courier New" w:hAnsi="Courier New" w:hint="default"/>
+      </w:rPr>
+    </w:lvl>
+    <w:lvl w:ilvl="5" w:tplc="04090005" w:tentative="1">
+      <w:start w:val="1"/>
+      <w:numFmt w:val="bullet"/>
+      <w:lvlText w:val=""/>
+      <w:lvlJc w:val="left"/>
+      <w:pPr>
+        <w:ind w:left="5029" w:hanging="360"/>
+      </w:pPr>
+      <w:rPr>
+        <w:rFonts w:ascii="Wingdings" w:hAnsi="Wingdings" w:hint="default"/>
+      </w:rPr>
+    </w:lvl>
+    <w:lvl w:ilvl="6" w:tplc="04090001" w:tentative="1">
+      <w:start w:val="1"/>
+      <w:numFmt w:val="bullet"/>
+      <w:lvlText w:val=""/>
+      <w:lvlJc w:val="left"/>
+      <w:pPr>
+        <w:ind w:left="5749" w:hanging="360"/>
+      </w:pPr>
+      <w:rPr>
+        <w:rFonts w:ascii="Symbol" w:hAnsi="Symbol" w:hint="default"/>
+      </w:rPr>
+    </w:lvl>
+    <w:lvl w:ilvl="7" w:tplc="04090003" w:tentative="1">
+      <w:start w:val="1"/>
+      <w:numFmt w:val="bullet"/>
+      <w:lvlText w:val="o"/>
+      <w:lvlJc w:val="left"/>
+      <w:pPr>
+        <w:ind w:left="6469" w:hanging="360"/>
+      </w:pPr>
+      <w:rPr>
+        <w:rFonts w:ascii="Courier New" w:hAnsi="Courier New" w:hint="default"/>
+      </w:rPr>
+    </w:lvl>
+    <w:lvl w:ilvl="8" w:tplc="04090005" w:tentative="1">
+      <w:start w:val="1"/>
+      <w:numFmt w:val="bullet"/>
+      <w:lvlText w:val=""/>
+      <w:lvlJc w:val="left"/>
+      <w:pPr>
+        <w:ind w:left="7189" w:hanging="360"/>
+      </w:pPr>
+      <w:rPr>
+        <w:rFonts w:ascii="Wingdings" w:hAnsi="Wingdings" w:hint="default"/>
+      </w:rPr>
+    </w:lvl>
+  </w:abstractNum>
+  <w:abstractNum w:abstractNumId="14">
     <w:nsid w:val="1A0F7899"/>
     <w:multiLevelType w:val="hybridMultilevel"/>
     <w:tmpl w:val="BB181310"/>
@@ -10010,7 +10578,7 @@
       </w:rPr>
     </w:lvl>
   </w:abstractNum>
-  <w:abstractNum w:abstractNumId="13">
+  <w:abstractNum w:abstractNumId="15">
     <w:nsid w:val="1AC65738"/>
     <w:multiLevelType w:val="multilevel"/>
     <w:tmpl w:val="FC2E1AFC"/>
@@ -10159,7 +10727,7 @@
       </w:rPr>
     </w:lvl>
   </w:abstractNum>
-  <w:abstractNum w:abstractNumId="14">
+  <w:abstractNum w:abstractNumId="16">
     <w:nsid w:val="2EE67397"/>
     <w:multiLevelType w:val="hybridMultilevel"/>
     <w:tmpl w:val="5EB47CAC"/>
@@ -10299,7 +10867,7 @@
       </w:rPr>
     </w:lvl>
   </w:abstractNum>
-  <w:abstractNum w:abstractNumId="15">
+  <w:abstractNum w:abstractNumId="17">
     <w:nsid w:val="30F72F72"/>
     <w:multiLevelType w:val="multilevel"/>
     <w:tmpl w:val="0416001F"/>
@@ -10413,7 +10981,7 @@
       </w:pPr>
     </w:lvl>
   </w:abstractNum>
-  <w:abstractNum w:abstractNumId="16">
+  <w:abstractNum w:abstractNumId="18">
     <w:nsid w:val="47346B38"/>
     <w:multiLevelType w:val="hybridMultilevel"/>
     <w:tmpl w:val="17102D3A"/>
@@ -10526,7 +11094,7 @@
       </w:rPr>
     </w:lvl>
   </w:abstractNum>
-  <w:abstractNum w:abstractNumId="17">
+  <w:abstractNum w:abstractNumId="19">
     <w:nsid w:val="5AFC4774"/>
     <w:multiLevelType w:val="multilevel"/>
     <w:tmpl w:val="E6CCCCE8"/>
@@ -10666,7 +11234,7 @@
       </w:rPr>
     </w:lvl>
   </w:abstractNum>
-  <w:abstractNum w:abstractNumId="18">
+  <w:abstractNum w:abstractNumId="20">
     <w:nsid w:val="61DC7D77"/>
     <w:multiLevelType w:val="hybridMultilevel"/>
     <w:tmpl w:val="B4B621EE"/>
@@ -10782,7 +11350,7 @@
       </w:pPr>
     </w:lvl>
   </w:abstractNum>
-  <w:abstractNum w:abstractNumId="19">
+  <w:abstractNum w:abstractNumId="21">
     <w:nsid w:val="6C997DD1"/>
     <w:multiLevelType w:val="multilevel"/>
     <w:tmpl w:val="1F9E5C06"/>
@@ -10941,7 +11509,7 @@
       </w:rPr>
     </w:lvl>
   </w:abstractNum>
-  <w:abstractNum w:abstractNumId="20">
+  <w:abstractNum w:abstractNumId="22">
     <w:nsid w:val="6F2A6BBA"/>
     <w:multiLevelType w:val="hybridMultilevel"/>
     <w:tmpl w:val="F786680A"/>
@@ -11054,7 +11622,7 @@
       </w:rPr>
     </w:lvl>
   </w:abstractNum>
-  <w:abstractNum w:abstractNumId="21">
+  <w:abstractNum w:abstractNumId="23">
     <w:nsid w:val="79754A7B"/>
     <w:multiLevelType w:val="hybridMultilevel"/>
     <w:tmpl w:val="7DA6C466"/>
@@ -11170,7 +11738,7 @@
       </w:pPr>
     </w:lvl>
   </w:abstractNum>
-  <w:abstractNum w:abstractNumId="22">
+  <w:abstractNum w:abstractNumId="24">
     <w:nsid w:val="7BB651D0"/>
     <w:multiLevelType w:val="hybridMultilevel"/>
     <w:tmpl w:val="DF6A67B4"/>
@@ -11306,7 +11874,7 @@
       </w:pPr>
     </w:lvl>
   </w:abstractNum>
-  <w:abstractNum w:abstractNumId="23">
+  <w:abstractNum w:abstractNumId="25">
     <w:nsid w:val="7C6B6E56"/>
     <w:multiLevelType w:val="hybridMultilevel"/>
     <w:tmpl w:val="528AE9CC"/>
@@ -11419,7 +11987,7 @@
       </w:rPr>
     </w:lvl>
   </w:abstractNum>
-  <w:abstractNum w:abstractNumId="24">
+  <w:abstractNum w:abstractNumId="26">
     <w:nsid w:val="7EB94990"/>
     <w:multiLevelType w:val="hybridMultilevel"/>
     <w:tmpl w:val="A3A2091C"/>
@@ -11533,37 +12101,37 @@
     </w:lvl>
   </w:abstractNum>
   <w:num w:numId="1">
+    <w:abstractNumId w:val="17"/>
+  </w:num>
+  <w:num w:numId="2">
     <w:abstractNumId w:val="15"/>
   </w:num>
-  <w:num w:numId="2">
-    <w:abstractNumId w:val="13"/>
-  </w:num>
   <w:num w:numId="3">
-    <w:abstractNumId w:val="22"/>
+    <w:abstractNumId w:val="24"/>
   </w:num>
   <w:num w:numId="4">
     <w:abstractNumId w:val="10"/>
   </w:num>
   <w:num w:numId="5">
-    <w:abstractNumId w:val="22"/>
+    <w:abstractNumId w:val="24"/>
     <w:lvlOverride w:ilvl="0">
       <w:startOverride w:val="1"/>
     </w:lvlOverride>
   </w:num>
   <w:num w:numId="6">
-    <w:abstractNumId w:val="22"/>
+    <w:abstractNumId w:val="24"/>
     <w:lvlOverride w:ilvl="0">
       <w:startOverride w:val="1"/>
     </w:lvlOverride>
   </w:num>
   <w:num w:numId="7">
-    <w:abstractNumId w:val="19"/>
+    <w:abstractNumId w:val="21"/>
   </w:num>
   <w:num w:numId="8">
-    <w:abstractNumId w:val="18"/>
+    <w:abstractNumId w:val="20"/>
   </w:num>
   <w:num w:numId="9">
-    <w:abstractNumId w:val="21"/>
+    <w:abstractNumId w:val="23"/>
   </w:num>
   <w:num w:numId="10">
     <w:abstractNumId w:val="9"/>
@@ -11596,28 +12164,34 @@
     <w:abstractNumId w:val="6"/>
   </w:num>
   <w:num w:numId="20">
-    <w:abstractNumId w:val="17"/>
+    <w:abstractNumId w:val="19"/>
   </w:num>
   <w:num w:numId="21">
+    <w:abstractNumId w:val="16"/>
+  </w:num>
+  <w:num w:numId="22">
+    <w:abstractNumId w:val="26"/>
+  </w:num>
+  <w:num w:numId="23">
     <w:abstractNumId w:val="14"/>
   </w:num>
-  <w:num w:numId="22">
-    <w:abstractNumId w:val="24"/>
-  </w:num>
-  <w:num w:numId="23">
-    <w:abstractNumId w:val="12"/>
-  </w:num>
   <w:num w:numId="24">
-    <w:abstractNumId w:val="16"/>
+    <w:abstractNumId w:val="18"/>
   </w:num>
   <w:num w:numId="25">
-    <w:abstractNumId w:val="23"/>
+    <w:abstractNumId w:val="25"/>
   </w:num>
   <w:num w:numId="26">
-    <w:abstractNumId w:val="20"/>
+    <w:abstractNumId w:val="22"/>
   </w:num>
   <w:num w:numId="27">
     <w:abstractNumId w:val="11"/>
+  </w:num>
+  <w:num w:numId="28">
+    <w:abstractNumId w:val="12"/>
+  </w:num>
+  <w:num w:numId="29">
+    <w:abstractNumId w:val="13"/>
   </w:num>
   <w:numIdMacAtCleanup w:val="7"/>
 </w:numbering>
@@ -13475,13 +14049,73 @@
         </b:NameList>
       </b:Author>
     </b:Author>
+    <b:RefOrder>8</b:RefOrder>
+  </b:Source>
+  <b:Source>
+    <b:Tag>Obi10</b:Tag>
+    <b:SourceType>Book</b:SourceType>
+    <b:Guid>{EB39E3BF-C9D4-2C4C-BDA2-53535A2AF068}</b:Guid>
+    <b:Author>
+      <b:Author>
+        <b:NameList>
+          <b:Person>
+            <b:Last>Fernandez</b:Last>
+            <b:First>Obie</b:First>
+          </b:Person>
+        </b:NameList>
+      </b:Author>
+    </b:Author>
+    <b:Title>The Rails 3 Way</b:Title>
+    <b:City>Boston</b:City>
+    <b:StateProvince>MA</b:StateProvince>
+    <b:Publisher> Addison-Wesley Professional</b:Publisher>
+    <b:Year>2010</b:Year>
+    <b:RefOrder>9</b:RefOrder>
+  </b:Source>
+  <b:Source>
+    <b:Tag>Bri09</b:Tag>
+    <b:SourceType>Book</b:SourceType>
+    <b:Guid>{742B3A24-CBB0-F54B-BC6C-D9E68C3C30C8}</b:Guid>
+    <b:Author>
+      <b:Author>
+        <b:NameList>
+          <b:Person>
+            <b:Last>Fling</b:Last>
+            <b:First>Brian</b:First>
+          </b:Person>
+        </b:NameList>
+      </b:Author>
+    </b:Author>
+    <b:Title>Mobile Design and Development</b:Title>
+    <b:City>Sebastopol</b:City>
+    <b:StateProvince>CA</b:StateProvince>
+    <b:Publisher>O’Reilly Media</b:Publisher>
+    <b:Year>2009</b:Year>
+    <b:RefOrder>10</b:RefOrder>
+  </b:Source>
+  <b:Source>
+    <b:Tag>Ray08</b:Tag>
+    <b:SourceType>Book</b:SourceType>
+    <b:Guid>{1B247D47-1D94-1F4B-8CFD-A8ADB6060EEE}</b:Guid>
+    <b:Author>
+      <b:Author>
+        <b:NameList>
+          <b:Person>
+            <b:Last>Rischpater</b:Last>
+            <b:First>Ray</b:First>
+          </b:Person>
+        </b:NameList>
+      </b:Author>
+    </b:Author>
+    <b:Title>Beginning Java ME Platform</b:Title>
+    <b:Year>2008</b:Year>
     <b:RefOrder>1</b:RefOrder>
   </b:Source>
 </b:Sources>
 </file>
 
 <file path=customXml/itemProps1.xml><?xml version="1.0" encoding="utf-8"?>
-<ds:datastoreItem xmlns:ds="http://schemas.openxmlformats.org/officeDocument/2006/customXml" ds:itemID="{93CEF4BA-4F53-2847-A8DA-C676D930B8F4}">
+<ds:datastoreItem xmlns:ds="http://schemas.openxmlformats.org/officeDocument/2006/customXml" ds:itemID="{E049FA78-41B2-DD46-A34B-1AC7C115D5F8}">
   <ds:schemaRefs>
     <ds:schemaRef ds:uri="http://schemas.openxmlformats.org/officeDocument/2006/bibliography"/>
   </ds:schemaRefs>

</xml_diff>

<commit_message>
Texto sobre metodologia cascata e rup
</commit_message>
<xml_diff>
--- a/monografia_JP.docx
+++ b/monografia_JP.docx
@@ -133,7 +133,16 @@
         <w:fldChar w:fldCharType="separate"/>
       </w:r>
       <w:r>
-        <w:pict w14:anchorId="4E6AA67D">
+        <w:fldChar w:fldCharType="begin"/>
+      </w:r>
+      <w:r>
+        <w:instrText xml:space="preserve"> INCLUDEPICTURE  "http://www.cdt.br/logo_menor.jpg" \* MERGEFORMATINET </w:instrText>
+      </w:r>
+      <w:r>
+        <w:fldChar w:fldCharType="separate"/>
+      </w:r>
+      <w:r>
+        <w:pict w14:anchorId="7A53ECCB">
           <v:shape id="_x0000_i1026" type="#_x0000_t75" alt="" style="width:52.05pt;height:56.3pt">
             <v:imagedata r:id="rId9" r:href="rId10"/>
           </v:shape>
@@ -181,6 +190,9 @@
       <w:r>
         <w:fldChar w:fldCharType="end"/>
       </w:r>
+      <w:r>
+        <w:fldChar w:fldCharType="end"/>
+      </w:r>
     </w:p>
     <w:p>
       <w:pPr>
@@ -286,23 +298,7 @@
         <w:t xml:space="preserve"> pelo</w:t>
       </w:r>
       <w:r>
-        <w:t xml:space="preserve"> Prof. </w:t>
-      </w:r>
-      <w:proofErr w:type="spellStart"/>
-      <w:r>
-        <w:t>Edizon</w:t>
-      </w:r>
-      <w:proofErr w:type="spellEnd"/>
-      <w:r>
-        <w:t xml:space="preserve"> </w:t>
-      </w:r>
-      <w:proofErr w:type="spellStart"/>
-      <w:r>
-        <w:t>Basseto</w:t>
-      </w:r>
-      <w:proofErr w:type="spellEnd"/>
-      <w:r>
-        <w:t xml:space="preserve"> Júnior</w:t>
+        <w:t xml:space="preserve"> Prof. Edizon Basseto Júnior</w:t>
       </w:r>
       <w:r>
         <w:t>.</w:t>
@@ -504,23 +500,7 @@
         <w:t xml:space="preserve">                                         </w:t>
       </w:r>
       <w:r>
-        <w:t xml:space="preserve">                                                                </w:t>
-      </w:r>
-      <w:proofErr w:type="spellStart"/>
-      <w:r>
-        <w:t>Edizon</w:t>
-      </w:r>
-      <w:proofErr w:type="spellEnd"/>
-      <w:r>
-        <w:t xml:space="preserve"> </w:t>
-      </w:r>
-      <w:proofErr w:type="spellStart"/>
-      <w:r>
-        <w:t>Basseto</w:t>
-      </w:r>
-      <w:proofErr w:type="spellEnd"/>
-      <w:r>
-        <w:t xml:space="preserve"> Júnior</w:t>
+        <w:t xml:space="preserve">                                                                Edizon Basseto Júnior</w:t>
       </w:r>
     </w:p>
     <w:p>
@@ -828,15 +808,7 @@
       <w:bookmarkStart w:id="21" w:name="_Toc143669252"/>
       <w:bookmarkEnd w:id="13"/>
       <w:r>
-        <w:t xml:space="preserve">O resumo é um texto que sintetiza os aspectos importantes do trabalho ressaltando o objetivo, o método, os resultados e as conclusões do trabalho. Deve ser composto de uma </w:t>
-      </w:r>
-      <w:proofErr w:type="spellStart"/>
-      <w:r>
-        <w:t>seqüência</w:t>
-      </w:r>
-      <w:proofErr w:type="spellEnd"/>
-      <w:r>
-        <w:t xml:space="preserve"> de frases concisas, afirmativas e não enumeração de tópicos</w:t>
+        <w:t>O resumo é um texto que sintetiza os aspectos importantes do trabalho ressaltando o objetivo, o método, os resultados e as conclusões do trabalho. Deve ser composto de uma seqüência de frases concisas, afirmativas e não enumeração de tópicos</w:t>
       </w:r>
       <w:r>
         <w:t xml:space="preserve"> formando </w:t>
@@ -917,15 +889,7 @@
         <w:t>Times New Roman</w:t>
       </w:r>
       <w:r>
-        <w:t xml:space="preserve"> tamanho 12 </w:t>
-      </w:r>
-      <w:proofErr w:type="spellStart"/>
-      <w:r>
-        <w:t>pt</w:t>
-      </w:r>
-      <w:proofErr w:type="spellEnd"/>
-      <w:r>
-        <w:t xml:space="preserve"> em todo o documento</w:t>
+        <w:t xml:space="preserve"> tamanho 12 pt em todo o documento</w:t>
       </w:r>
       <w:r>
         <w:t xml:space="preserve">, </w:t>
@@ -1086,8 +1050,6 @@
       <w:r>
         <w:fldChar w:fldCharType="separate"/>
       </w:r>
-      <w:bookmarkStart w:id="23" w:name="_GoBack"/>
-      <w:bookmarkEnd w:id="23"/>
       <w:r>
         <w:t>LISTA DE FIGURAS</w:t>
       </w:r>
@@ -2643,40 +2605,40 @@
       <w:pPr>
         <w:pStyle w:val="PRE-TEXTO1"/>
       </w:pPr>
-      <w:bookmarkStart w:id="24" w:name="_Toc144003428"/>
-      <w:bookmarkStart w:id="25" w:name="_Toc144004088"/>
-      <w:bookmarkStart w:id="26" w:name="_Toc144004142"/>
-      <w:bookmarkStart w:id="27" w:name="_Toc144004591"/>
-      <w:bookmarkStart w:id="28" w:name="_Toc144288077"/>
-      <w:bookmarkStart w:id="29" w:name="_Toc144288578"/>
-      <w:bookmarkStart w:id="30" w:name="_Toc144609674"/>
-      <w:bookmarkStart w:id="31" w:name="_Toc144614331"/>
-      <w:bookmarkStart w:id="32" w:name="_Toc144614579"/>
-      <w:bookmarkStart w:id="33" w:name="_Toc144627058"/>
-      <w:bookmarkStart w:id="34" w:name="_Toc144630237"/>
-      <w:bookmarkStart w:id="35" w:name="_Toc144691034"/>
-      <w:bookmarkStart w:id="36" w:name="_Toc144691505"/>
-      <w:bookmarkStart w:id="37" w:name="_Toc144692256"/>
-      <w:bookmarkStart w:id="38" w:name="_Toc144805828"/>
-      <w:bookmarkStart w:id="39" w:name="_Toc144807449"/>
-      <w:bookmarkStart w:id="40" w:name="_Toc149724134"/>
-      <w:bookmarkStart w:id="41" w:name="_Toc149724319"/>
-      <w:bookmarkStart w:id="42" w:name="_Toc150052725"/>
-      <w:bookmarkStart w:id="43" w:name="_Toc150053216"/>
-      <w:bookmarkStart w:id="44" w:name="_Toc150053983"/>
-      <w:bookmarkStart w:id="45" w:name="_Toc150054432"/>
-      <w:bookmarkStart w:id="46" w:name="_Toc150054635"/>
-      <w:bookmarkStart w:id="47" w:name="_Toc150054850"/>
-      <w:bookmarkStart w:id="48" w:name="_Toc151433545"/>
-      <w:bookmarkStart w:id="49" w:name="_Toc151434316"/>
-      <w:bookmarkStart w:id="50" w:name="_Toc156710924"/>
-      <w:bookmarkStart w:id="51" w:name="_Toc156712233"/>
-      <w:bookmarkStart w:id="52" w:name="_Toc198716132"/>
-      <w:bookmarkStart w:id="53" w:name="_Toc221345525"/>
-      <w:bookmarkStart w:id="54" w:name="_Toc222801055"/>
-      <w:bookmarkStart w:id="55" w:name="_Toc232224844"/>
-      <w:bookmarkStart w:id="56" w:name="_Toc232225023"/>
-      <w:bookmarkStart w:id="57" w:name="_Toc172461065"/>
+      <w:bookmarkStart w:id="23" w:name="_Toc144003428"/>
+      <w:bookmarkStart w:id="24" w:name="_Toc144004088"/>
+      <w:bookmarkStart w:id="25" w:name="_Toc144004142"/>
+      <w:bookmarkStart w:id="26" w:name="_Toc144004591"/>
+      <w:bookmarkStart w:id="27" w:name="_Toc144288077"/>
+      <w:bookmarkStart w:id="28" w:name="_Toc144288578"/>
+      <w:bookmarkStart w:id="29" w:name="_Toc144609674"/>
+      <w:bookmarkStart w:id="30" w:name="_Toc144614331"/>
+      <w:bookmarkStart w:id="31" w:name="_Toc144614579"/>
+      <w:bookmarkStart w:id="32" w:name="_Toc144627058"/>
+      <w:bookmarkStart w:id="33" w:name="_Toc144630237"/>
+      <w:bookmarkStart w:id="34" w:name="_Toc144691034"/>
+      <w:bookmarkStart w:id="35" w:name="_Toc144691505"/>
+      <w:bookmarkStart w:id="36" w:name="_Toc144692256"/>
+      <w:bookmarkStart w:id="37" w:name="_Toc144805828"/>
+      <w:bookmarkStart w:id="38" w:name="_Toc144807449"/>
+      <w:bookmarkStart w:id="39" w:name="_Toc149724134"/>
+      <w:bookmarkStart w:id="40" w:name="_Toc149724319"/>
+      <w:bookmarkStart w:id="41" w:name="_Toc150052725"/>
+      <w:bookmarkStart w:id="42" w:name="_Toc150053216"/>
+      <w:bookmarkStart w:id="43" w:name="_Toc150053983"/>
+      <w:bookmarkStart w:id="44" w:name="_Toc150054432"/>
+      <w:bookmarkStart w:id="45" w:name="_Toc150054635"/>
+      <w:bookmarkStart w:id="46" w:name="_Toc150054850"/>
+      <w:bookmarkStart w:id="47" w:name="_Toc151433545"/>
+      <w:bookmarkStart w:id="48" w:name="_Toc151434316"/>
+      <w:bookmarkStart w:id="49" w:name="_Toc156710924"/>
+      <w:bookmarkStart w:id="50" w:name="_Toc156712233"/>
+      <w:bookmarkStart w:id="51" w:name="_Toc198716132"/>
+      <w:bookmarkStart w:id="52" w:name="_Toc221345525"/>
+      <w:bookmarkStart w:id="53" w:name="_Toc222801055"/>
+      <w:bookmarkStart w:id="54" w:name="_Toc232224844"/>
+      <w:bookmarkStart w:id="55" w:name="_Toc232225023"/>
+      <w:bookmarkStart w:id="56" w:name="_Toc172461065"/>
       <w:r>
         <w:lastRenderedPageBreak/>
         <w:t>LI</w:t>
@@ -2685,6 +2647,7 @@
         <w:t>STA DE FIGURAS</w:t>
       </w:r>
       <w:bookmarkEnd w:id="21"/>
+      <w:bookmarkEnd w:id="23"/>
       <w:bookmarkEnd w:id="24"/>
       <w:bookmarkEnd w:id="25"/>
       <w:bookmarkEnd w:id="26"/>
@@ -2718,7 +2681,6 @@
       <w:bookmarkEnd w:id="54"/>
       <w:bookmarkEnd w:id="55"/>
       <w:bookmarkEnd w:id="56"/>
-      <w:bookmarkEnd w:id="57"/>
     </w:p>
     <w:p>
       <w:pPr>
@@ -3078,18 +3040,19 @@
       <w:pPr>
         <w:pStyle w:val="PRE-TEXTO1"/>
       </w:pPr>
-      <w:bookmarkStart w:id="58" w:name="_Toc156710925"/>
-      <w:bookmarkStart w:id="59" w:name="_Toc156712234"/>
-      <w:bookmarkStart w:id="60" w:name="_Toc198716133"/>
-      <w:bookmarkStart w:id="61" w:name="_Toc221345526"/>
-      <w:bookmarkStart w:id="62" w:name="_Toc222801056"/>
-      <w:bookmarkStart w:id="63" w:name="_Toc232224845"/>
-      <w:bookmarkStart w:id="64" w:name="_Toc232225024"/>
-      <w:bookmarkStart w:id="65" w:name="_Toc172461066"/>
+      <w:bookmarkStart w:id="57" w:name="_Toc156710925"/>
+      <w:bookmarkStart w:id="58" w:name="_Toc156712234"/>
+      <w:bookmarkStart w:id="59" w:name="_Toc198716133"/>
+      <w:bookmarkStart w:id="60" w:name="_Toc221345526"/>
+      <w:bookmarkStart w:id="61" w:name="_Toc222801056"/>
+      <w:bookmarkStart w:id="62" w:name="_Toc232224845"/>
+      <w:bookmarkStart w:id="63" w:name="_Toc232225024"/>
+      <w:bookmarkStart w:id="64" w:name="_Toc172461066"/>
       <w:r>
         <w:lastRenderedPageBreak/>
         <w:t>LISTA DE TABELAS</w:t>
       </w:r>
+      <w:bookmarkEnd w:id="57"/>
       <w:bookmarkEnd w:id="58"/>
       <w:bookmarkEnd w:id="59"/>
       <w:bookmarkEnd w:id="60"/>
@@ -3097,7 +3060,6 @@
       <w:bookmarkEnd w:id="62"/>
       <w:bookmarkEnd w:id="63"/>
       <w:bookmarkEnd w:id="64"/>
-      <w:bookmarkEnd w:id="65"/>
     </w:p>
     <w:p>
       <w:pPr>
@@ -3271,13 +3233,14 @@
       <w:pPr>
         <w:pStyle w:val="PRE-TEXTO1"/>
       </w:pPr>
-      <w:bookmarkStart w:id="66" w:name="_Toc156710927"/>
-      <w:bookmarkStart w:id="67" w:name="_Toc156712236"/>
-      <w:bookmarkStart w:id="68" w:name="_Toc198716135"/>
-      <w:bookmarkStart w:id="69" w:name="_Toc221345528"/>
-      <w:bookmarkStart w:id="70" w:name="_Toc222801058"/>
-      <w:bookmarkStart w:id="71" w:name="_Toc232224847"/>
-      <w:bookmarkStart w:id="72" w:name="_Toc232225026"/>
+      <w:bookmarkStart w:id="65" w:name="_Toc156710927"/>
+      <w:bookmarkStart w:id="66" w:name="_Toc156712236"/>
+      <w:bookmarkStart w:id="67" w:name="_Toc198716135"/>
+      <w:bookmarkStart w:id="68" w:name="_Toc221345528"/>
+      <w:bookmarkStart w:id="69" w:name="_Toc222801058"/>
+      <w:bookmarkStart w:id="70" w:name="_Toc232224847"/>
+      <w:bookmarkStart w:id="71" w:name="_Toc232225026"/>
+      <w:bookmarkStart w:id="72" w:name="_Toc172461067"/>
       <w:bookmarkStart w:id="73" w:name="_Toc144288080"/>
       <w:bookmarkStart w:id="74" w:name="_Toc144288581"/>
       <w:bookmarkStart w:id="75" w:name="_Toc144609677"/>
@@ -3300,11 +3263,11 @@
       <w:bookmarkStart w:id="92" w:name="_Toc150054853"/>
       <w:bookmarkStart w:id="93" w:name="_Toc151433548"/>
       <w:bookmarkStart w:id="94" w:name="_Toc151434319"/>
-      <w:bookmarkStart w:id="95" w:name="_Toc172461067"/>
       <w:r>
         <w:lastRenderedPageBreak/>
         <w:t>LISTA DE SÍMBOLOS</w:t>
       </w:r>
+      <w:bookmarkEnd w:id="65"/>
       <w:bookmarkEnd w:id="66"/>
       <w:bookmarkEnd w:id="67"/>
       <w:bookmarkEnd w:id="68"/>
@@ -3312,7 +3275,6 @@
       <w:bookmarkEnd w:id="70"/>
       <w:bookmarkEnd w:id="71"/>
       <w:bookmarkEnd w:id="72"/>
-      <w:bookmarkEnd w:id="95"/>
     </w:p>
     <w:p/>
     <w:p>
@@ -3324,13 +3286,8 @@
         <w:t xml:space="preserve">f </w:t>
       </w:r>
       <w:r>
-        <w:t xml:space="preserve">- Vetor das Forças Aplicadas e </w:t>
-      </w:r>
-      <w:proofErr w:type="spellStart"/>
-      <w:r>
-        <w:t>Giroscópicas</w:t>
-      </w:r>
-      <w:proofErr w:type="spellEnd"/>
+        <w:t>- Vetor das Forças Aplicadas e Giroscópicas</w:t>
+      </w:r>
     </w:p>
     <w:p>
       <w:r>
@@ -3400,35 +3357,36 @@
       <w:pPr>
         <w:pStyle w:val="Heading1"/>
       </w:pPr>
-      <w:bookmarkStart w:id="96" w:name="_Toc144805832"/>
-      <w:bookmarkStart w:id="97" w:name="_Toc144807453"/>
-      <w:bookmarkStart w:id="98" w:name="_Toc144811464"/>
-      <w:bookmarkStart w:id="99" w:name="_Toc144812009"/>
-      <w:bookmarkStart w:id="100" w:name="_Toc144812352"/>
-      <w:bookmarkStart w:id="101" w:name="_Ref148840979"/>
-      <w:bookmarkStart w:id="102" w:name="_Toc149724323"/>
-      <w:bookmarkStart w:id="103" w:name="_Toc150052729"/>
-      <w:bookmarkStart w:id="104" w:name="_Toc150053220"/>
-      <w:bookmarkStart w:id="105" w:name="_Toc150053987"/>
-      <w:bookmarkStart w:id="106" w:name="_Toc150054436"/>
-      <w:bookmarkStart w:id="107" w:name="_Toc150054639"/>
-      <w:bookmarkStart w:id="108" w:name="_Toc150054854"/>
-      <w:bookmarkStart w:id="109" w:name="_Toc156710928"/>
-      <w:bookmarkStart w:id="110" w:name="_Toc156712237"/>
-      <w:bookmarkStart w:id="111" w:name="_Toc167274005"/>
-      <w:bookmarkStart w:id="112" w:name="_Toc167274171"/>
-      <w:bookmarkStart w:id="113" w:name="_Toc167274300"/>
-      <w:bookmarkStart w:id="114" w:name="_Toc198716019"/>
-      <w:bookmarkStart w:id="115" w:name="_Toc198716136"/>
-      <w:bookmarkStart w:id="116" w:name="_Toc221345529"/>
-      <w:bookmarkStart w:id="117" w:name="_Toc222801059"/>
-      <w:bookmarkStart w:id="118" w:name="_Toc232224848"/>
-      <w:bookmarkStart w:id="119" w:name="_Toc232225027"/>
-      <w:bookmarkStart w:id="120" w:name="_Toc172461068"/>
+      <w:bookmarkStart w:id="95" w:name="_Toc144805832"/>
+      <w:bookmarkStart w:id="96" w:name="_Toc144807453"/>
+      <w:bookmarkStart w:id="97" w:name="_Toc144811464"/>
+      <w:bookmarkStart w:id="98" w:name="_Toc144812009"/>
+      <w:bookmarkStart w:id="99" w:name="_Toc144812352"/>
+      <w:bookmarkStart w:id="100" w:name="_Ref148840979"/>
+      <w:bookmarkStart w:id="101" w:name="_Toc149724323"/>
+      <w:bookmarkStart w:id="102" w:name="_Toc150052729"/>
+      <w:bookmarkStart w:id="103" w:name="_Toc150053220"/>
+      <w:bookmarkStart w:id="104" w:name="_Toc150053987"/>
+      <w:bookmarkStart w:id="105" w:name="_Toc150054436"/>
+      <w:bookmarkStart w:id="106" w:name="_Toc150054639"/>
+      <w:bookmarkStart w:id="107" w:name="_Toc150054854"/>
+      <w:bookmarkStart w:id="108" w:name="_Toc156710928"/>
+      <w:bookmarkStart w:id="109" w:name="_Toc156712237"/>
+      <w:bookmarkStart w:id="110" w:name="_Toc167274005"/>
+      <w:bookmarkStart w:id="111" w:name="_Toc167274171"/>
+      <w:bookmarkStart w:id="112" w:name="_Toc167274300"/>
+      <w:bookmarkStart w:id="113" w:name="_Toc198716019"/>
+      <w:bookmarkStart w:id="114" w:name="_Toc198716136"/>
+      <w:bookmarkStart w:id="115" w:name="_Toc221345529"/>
+      <w:bookmarkStart w:id="116" w:name="_Toc222801059"/>
+      <w:bookmarkStart w:id="117" w:name="_Toc232224848"/>
+      <w:bookmarkStart w:id="118" w:name="_Toc232225027"/>
+      <w:bookmarkStart w:id="119" w:name="_Toc172461068"/>
       <w:r>
         <w:lastRenderedPageBreak/>
         <w:t>INTRODUÇÃO</w:t>
       </w:r>
+      <w:bookmarkEnd w:id="95"/>
       <w:bookmarkEnd w:id="96"/>
       <w:bookmarkEnd w:id="97"/>
       <w:bookmarkEnd w:id="98"/>
@@ -3452,48 +3410,31 @@
       <w:bookmarkEnd w:id="116"/>
       <w:bookmarkEnd w:id="117"/>
       <w:bookmarkEnd w:id="118"/>
+      <w:r>
+        <w:t xml:space="preserve"> (</w:t>
+      </w:r>
+      <w:r>
+        <w:t xml:space="preserve">estilo </w:t>
+      </w:r>
+      <w:r>
+        <w:t>T</w:t>
+      </w:r>
+      <w:r>
+        <w:t>í</w:t>
+      </w:r>
+      <w:r>
+        <w:t>tulo 1)</w:t>
+      </w:r>
       <w:bookmarkEnd w:id="119"/>
-      <w:r>
-        <w:t xml:space="preserve"> (</w:t>
-      </w:r>
-      <w:r>
-        <w:t xml:space="preserve">estilo </w:t>
-      </w:r>
-      <w:r>
-        <w:t>T</w:t>
-      </w:r>
-      <w:r>
-        <w:t>í</w:t>
-      </w:r>
-      <w:r>
-        <w:t>tulo 1)</w:t>
-      </w:r>
-      <w:bookmarkEnd w:id="120"/>
-    </w:p>
-    <w:p>
-      <w:r>
-        <w:t xml:space="preserve">Uma monografia é um instrumento de difusão de conhecimentos direcionado a um público específico e sua estrutura é orientada pela NBR 14724 – Informação e documentação — Trabalhos acadêmicos — Apresentação da Associação Brasileira de Normas Técnicas (ABNT, 2005). As monografias tal como os demais trabalhos científicos e acadêmicos estão estruturados em elementos </w:t>
-      </w:r>
-      <w:proofErr w:type="spellStart"/>
-      <w:r>
-        <w:t>pré</w:t>
-      </w:r>
-      <w:proofErr w:type="spellEnd"/>
-      <w:r>
-        <w:t>-textuais, textuais e pós-textuais.</w:t>
-      </w:r>
-    </w:p>
-    <w:p>
-      <w:r>
-        <w:t xml:space="preserve">Os elementos </w:t>
-      </w:r>
-      <w:proofErr w:type="spellStart"/>
-      <w:r>
-        <w:t>pré</w:t>
-      </w:r>
-      <w:proofErr w:type="spellEnd"/>
-      <w:r>
-        <w:t>-textuais são aqueles que contem os dados de identificação: título, autoria, agradecimento, resumo, sumario, índices de figuras</w:t>
+    </w:p>
+    <w:p>
+      <w:r>
+        <w:t>Uma monografia é um instrumento de difusão de conhecimentos direcionado a um público específico e sua estrutura é orientada pela NBR 14724 – Informação e documentação — Trabalhos acadêmicos — Apresentação da Associação Brasileira de Normas Técnicas (ABNT, 2005). As monografias tal como os demais trabalhos científicos e acadêmicos estão estruturados em elementos pré-textuais, textuais e pós-textuais.</w:t>
+      </w:r>
+    </w:p>
+    <w:p>
+      <w:r>
+        <w:t>Os elementos pré-textuais são aqueles que contem os dados de identificação: título, autoria, agradecimento, resumo, sumario, índices de figuras</w:t>
       </w:r>
       <w:r>
         <w:t xml:space="preserve"> e de</w:t>
@@ -3522,15 +3463,7 @@
         <w:t xml:space="preserve">no resumo seja ressaltado </w:t>
       </w:r>
       <w:r>
-        <w:t xml:space="preserve">claramente qual o objetivo, a metodologia, os resultados e as conclusões do trabalho. O resumo deve ser composto de uma </w:t>
-      </w:r>
-      <w:proofErr w:type="spellStart"/>
-      <w:r>
-        <w:t>seqüência</w:t>
-      </w:r>
-      <w:proofErr w:type="spellEnd"/>
-      <w:r>
-        <w:t xml:space="preserve"> de frases concisas, afirmativas sem enumeração de tópicos. Recomenda-se ainda que seja composto por um único parágrafo, com atenção especial para a primeira frase que deve explicitar claramente o tema principal do documento.</w:t>
+        <w:t>claramente qual o objetivo, a metodologia, os resultados e as conclusões do trabalho. O resumo deve ser composto de uma seqüência de frases concisas, afirmativas sem enumeração de tópicos. Recomenda-se ainda que seja composto por um único parágrafo, com atenção especial para a primeira frase que deve explicitar claramente o tema principal do documento.</w:t>
       </w:r>
     </w:p>
     <w:p>
@@ -3724,15 +3657,7 @@
     <w:p>
       <w:r>
         <w:lastRenderedPageBreak/>
-        <w:t xml:space="preserve">Os elementos pós-textuais são compostos de Referências, Glossários, Apêndices e Anexos. Destinam-se a esclarecer ou complementar o texto, sem, contudo, fazer parte deste. As referências devem seguir as normas da NBR 6023 (ABNT, 2002). Na seção desse modelo são apresentados exemplos de formatação de referências em diversas situações: livros, artigos, documentos oficiais. Os apêndices são textos ou documentos elaborados pelo próprio autor que servem para fundamentar, comprovar ou ilustrar o trabalho. Porém, por serem extensos e para não quebrar a </w:t>
-      </w:r>
-      <w:proofErr w:type="spellStart"/>
-      <w:r>
-        <w:t>seqüência</w:t>
-      </w:r>
-      <w:proofErr w:type="spellEnd"/>
-      <w:r>
-        <w:t xml:space="preserve"> lógica de exposição do texto, não foram incluídos no corpo do trabalho. Já os anexos são materiais (textos, documentos, figuras, tab</w:t>
+        <w:t>Os elementos pós-textuais são compostos de Referências, Glossários, Apêndices e Anexos. Destinam-se a esclarecer ou complementar o texto, sem, contudo, fazer parte deste. As referências devem seguir as normas da NBR 6023 (ABNT, 2002). Na seção desse modelo são apresentados exemplos de formatação de referências em diversas situações: livros, artigos, documentos oficiais. Os apêndices são textos ou documentos elaborados pelo próprio autor que servem para fundamentar, comprovar ou ilustrar o trabalho. Porém, por serem extensos e para não quebrar a seqüência lógica de exposição do texto, não foram incluídos no corpo do trabalho. Já os anexos são materiais (textos, documentos, figuras, tab</w:t>
       </w:r>
       <w:r>
         <w:t>elas, formulários</w:t>
@@ -3748,7 +3673,7 @@
       <w:pPr>
         <w:pStyle w:val="Heading2"/>
       </w:pPr>
-      <w:bookmarkStart w:id="121" w:name="_Toc172461069"/>
+      <w:bookmarkStart w:id="120" w:name="_Toc172461069"/>
       <w:r>
         <w:t>OBJETIVO DO TRABALHO</w:t>
       </w:r>
@@ -3767,77 +3692,77 @@
       <w:r>
         <w:t>tulo 2)</w:t>
       </w:r>
+      <w:bookmarkEnd w:id="120"/>
+    </w:p>
+    <w:p>
+      <w:r>
+        <w:t>Os objetivos devem traduzir as ações que serão realizadas pelo pesquisador para</w:t>
+      </w:r>
+      <w:r>
+        <w:t xml:space="preserve"> atingir seus fi</w:t>
+      </w:r>
+      <w:r>
+        <w:t xml:space="preserve">ns. </w:t>
+      </w:r>
+      <w:r>
+        <w:t xml:space="preserve">Eles podem ser apresentados em </w:t>
+      </w:r>
+      <w:r>
+        <w:t>dois níveis:</w:t>
+      </w:r>
+    </w:p>
+    <w:p>
+      <w:r>
+        <w:t>a) objetivo geral que deverá explicitar de modo claro e preciso a grande</w:t>
+      </w:r>
+      <w:r>
+        <w:t xml:space="preserve"> </w:t>
+      </w:r>
+      <w:r>
+        <w:t>ação do estudo proposto;</w:t>
+      </w:r>
+    </w:p>
+    <w:p>
+      <w:r>
+        <w:t>b) objetivos específi</w:t>
+      </w:r>
+      <w:r>
+        <w:t>cos que apresentam ações a serem desenvolvidas para</w:t>
+      </w:r>
+      <w:r>
+        <w:t xml:space="preserve"> </w:t>
+      </w:r>
+      <w:r>
+        <w:t>alcançar o objetivo geral.</w:t>
+      </w:r>
+    </w:p>
+    <w:p>
+      <w:pPr>
+        <w:pStyle w:val="Heading2"/>
+      </w:pPr>
+      <w:bookmarkStart w:id="121" w:name="_Toc172461070"/>
+      <w:r>
+        <w:t>JUSTIFICATIVA</w:t>
+      </w:r>
+      <w:r>
+        <w:t xml:space="preserve"> (</w:t>
+      </w:r>
+      <w:r>
+        <w:t xml:space="preserve">estilo </w:t>
+      </w:r>
+      <w:r>
+        <w:t>T</w:t>
+      </w:r>
+      <w:r>
+        <w:t>í</w:t>
+      </w:r>
+      <w:r>
+        <w:t>tulo 2)</w:t>
+      </w:r>
       <w:bookmarkEnd w:id="121"/>
     </w:p>
     <w:p>
       <w:r>
-        <w:t>Os objetivos devem traduzir as ações que serão realizadas pelo pesquisador para</w:t>
-      </w:r>
-      <w:r>
-        <w:t xml:space="preserve"> atingir seus fi</w:t>
-      </w:r>
-      <w:r>
-        <w:t xml:space="preserve">ns. </w:t>
-      </w:r>
-      <w:r>
-        <w:t xml:space="preserve">Eles podem ser apresentados em </w:t>
-      </w:r>
-      <w:r>
-        <w:t>dois níveis:</w:t>
-      </w:r>
-    </w:p>
-    <w:p>
-      <w:r>
-        <w:t>a) objetivo geral que deverá explicitar de modo claro e preciso a grande</w:t>
-      </w:r>
-      <w:r>
-        <w:t xml:space="preserve"> </w:t>
-      </w:r>
-      <w:r>
-        <w:t>ação do estudo proposto;</w:t>
-      </w:r>
-    </w:p>
-    <w:p>
-      <w:r>
-        <w:t>b) objetivos específi</w:t>
-      </w:r>
-      <w:r>
-        <w:t>cos que apresentam ações a serem desenvolvidas para</w:t>
-      </w:r>
-      <w:r>
-        <w:t xml:space="preserve"> </w:t>
-      </w:r>
-      <w:r>
-        <w:t>alcançar o objetivo geral.</w:t>
-      </w:r>
-    </w:p>
-    <w:p>
-      <w:pPr>
-        <w:pStyle w:val="Heading2"/>
-      </w:pPr>
-      <w:bookmarkStart w:id="122" w:name="_Toc172461070"/>
-      <w:r>
-        <w:t>JUSTIFICATIVA</w:t>
-      </w:r>
-      <w:r>
-        <w:t xml:space="preserve"> (</w:t>
-      </w:r>
-      <w:r>
-        <w:t xml:space="preserve">estilo </w:t>
-      </w:r>
-      <w:r>
-        <w:t>T</w:t>
-      </w:r>
-      <w:r>
-        <w:t>í</w:t>
-      </w:r>
-      <w:r>
-        <w:t>tulo 2)</w:t>
-      </w:r>
-      <w:bookmarkEnd w:id="122"/>
-    </w:p>
-    <w:p>
-      <w:r>
         <w:t>A justificativa consiste de uma exposição sobre as razões que motivaram a realização da pesquisa como: o interesse pessoal ou institucional na investigação do tema; a importância teórica e prática do tema da pesquisa; a relevância social; e a oportunidade econômica.</w:t>
       </w:r>
     </w:p>
@@ -3846,7 +3771,7 @@
       <w:pPr>
         <w:pStyle w:val="Heading1"/>
       </w:pPr>
-      <w:bookmarkStart w:id="123" w:name="_Toc172461071"/>
+      <w:bookmarkStart w:id="122" w:name="_Toc172461071"/>
       <w:r>
         <w:lastRenderedPageBreak/>
         <w:t>FUNDAMENTAÇÃO TE</w:t>
@@ -3857,17 +3782,17 @@
       <w:r>
         <w:t>RICA</w:t>
       </w:r>
+      <w:bookmarkEnd w:id="122"/>
+    </w:p>
+    <w:p>
+      <w:pPr>
+        <w:pStyle w:val="Heading2"/>
+      </w:pPr>
+      <w:bookmarkStart w:id="123" w:name="_Toc172461072"/>
+      <w:r>
+        <w:t>TESTES DE SOFTWARE</w:t>
+      </w:r>
       <w:bookmarkEnd w:id="123"/>
-    </w:p>
-    <w:p>
-      <w:pPr>
-        <w:pStyle w:val="Heading2"/>
-      </w:pPr>
-      <w:bookmarkStart w:id="124" w:name="_Toc172461072"/>
-      <w:r>
-        <w:t>TESTES DE SOFTWARE</w:t>
-      </w:r>
-      <w:bookmarkEnd w:id="124"/>
     </w:p>
     <w:p>
       <w:r>
@@ -4244,11 +4169,11 @@
       <w:pPr>
         <w:pStyle w:val="Heading3"/>
       </w:pPr>
-      <w:bookmarkStart w:id="125" w:name="_Toc172461073"/>
+      <w:bookmarkStart w:id="124" w:name="_Toc172461073"/>
       <w:r>
         <w:t>TESTES DE UNIDADE</w:t>
       </w:r>
-      <w:bookmarkEnd w:id="125"/>
+      <w:bookmarkEnd w:id="124"/>
     </w:p>
     <w:p>
       <w:r>
@@ -4357,11 +4282,11 @@
       <w:pPr>
         <w:pStyle w:val="Heading3"/>
       </w:pPr>
-      <w:bookmarkStart w:id="126" w:name="_Toc172461074"/>
+      <w:bookmarkStart w:id="125" w:name="_Toc172461074"/>
       <w:r>
         <w:t>TESTES DE INTEGRAÇÃO</w:t>
       </w:r>
-      <w:bookmarkEnd w:id="126"/>
+      <w:bookmarkEnd w:id="125"/>
     </w:p>
     <w:p>
       <w:r>
@@ -4452,12 +4377,12 @@
       <w:pPr>
         <w:pStyle w:val="Heading2"/>
       </w:pPr>
-      <w:bookmarkStart w:id="127" w:name="_Toc172461075"/>
+      <w:bookmarkStart w:id="126" w:name="_Toc172461075"/>
       <w:r>
         <w:lastRenderedPageBreak/>
         <w:t>TESTES AUTOMATIZADOS</w:t>
       </w:r>
-      <w:bookmarkEnd w:id="127"/>
+      <w:bookmarkEnd w:id="126"/>
     </w:p>
     <w:p>
       <w:r>
@@ -4605,42 +4530,22 @@
           <w:lang w:val="en-US"/>
         </w:rPr>
       </w:pPr>
-      <w:bookmarkStart w:id="128" w:name="_Toc172461076"/>
+      <w:bookmarkStart w:id="127" w:name="_Toc172461076"/>
       <w:r>
         <w:t>LINGUAGEM DE PROGRAMAÇÃO RUBY</w:t>
       </w:r>
-      <w:bookmarkEnd w:id="128"/>
-    </w:p>
-    <w:p>
-      <w:r>
-        <w:t xml:space="preserve">A linguagem de programação </w:t>
-      </w:r>
-      <w:proofErr w:type="spellStart"/>
-      <w:r>
-        <w:t>R</w:t>
-      </w:r>
-      <w:r>
-        <w:t>uby</w:t>
-      </w:r>
-      <w:proofErr w:type="spellEnd"/>
-      <w:r>
-        <w:t xml:space="preserve"> foi criada por </w:t>
-      </w:r>
-      <w:proofErr w:type="spellStart"/>
-      <w:r>
-        <w:t>Yuki</w:t>
-      </w:r>
-      <w:proofErr w:type="spellEnd"/>
+      <w:bookmarkEnd w:id="127"/>
+    </w:p>
+    <w:p>
+      <w:r>
+        <w:t>A linguagem de programação R</w:t>
+      </w:r>
+      <w:r>
+        <w:t>uby foi criada por Yuki</w:t>
+      </w:r>
       <w:r>
         <w:tab/>
-      </w:r>
-      <w:proofErr w:type="spellStart"/>
-      <w:r>
-        <w:t>hiro</w:t>
-      </w:r>
-      <w:proofErr w:type="spellEnd"/>
-      <w:r>
-        <w:t xml:space="preserve"> Mats</w:t>
+        <w:t>hiro Mats</w:t>
       </w:r>
       <w:r>
         <w:t>umoto, no Japão, no ano de 1995, desde então vem se tornando uma linguagem robusta o suficiente para ser utilizada em sistemas de qualquer natureza</w:t>
@@ -4664,24 +4569,11 @@
       </w:r>
     </w:p>
     <w:p>
-      <w:proofErr w:type="spellStart"/>
-      <w:r>
-        <w:t>Ruby</w:t>
-      </w:r>
-      <w:proofErr w:type="spellEnd"/>
-      <w:r>
-        <w:t xml:space="preserve"> é uma linguagem de programação totalmente orientada a objetos</w:t>
-      </w:r>
-      <w:r>
-        <w:t xml:space="preserve">, já que tudo em </w:t>
-      </w:r>
-      <w:proofErr w:type="spellStart"/>
-      <w:r>
-        <w:t>Ruby</w:t>
-      </w:r>
-      <w:proofErr w:type="spellEnd"/>
-      <w:r>
-        <w:t xml:space="preserve"> é um objeto, sem exceções.</w:t>
+      <w:r>
+        <w:t>Ruby é uma linguagem de programação totalmente orientada a objetos</w:t>
+      </w:r>
+      <w:r>
+        <w:t>, já que tudo em Ruby é um objeto, sem exceções.</w:t>
       </w:r>
       <w:r>
         <w:t xml:space="preserve"> </w:t>
@@ -4689,13 +4581,8 @@
     </w:p>
     <w:p>
       <w:r>
-        <w:t xml:space="preserve">Muitas linguagens de programação incorporaram aspectos de programação orientada a objetos, mas poucas conseguem ser totalmente orientadas a objetos assim como </w:t>
-      </w:r>
-      <w:proofErr w:type="spellStart"/>
-      <w:r>
-        <w:t>Ruby</w:t>
-      </w:r>
-      <w:proofErr w:type="spellEnd"/>
+        <w:t>Muitas linguagens de programação incorporaram aspectos de programação orientada a objetos, mas poucas conseguem ser totalmente orientadas a objetos assim como Ruby</w:t>
+      </w:r>
       <w:r>
         <w:rPr>
           <w:noProof/>
@@ -4719,31 +4606,7 @@
         <w:t>Como exemplo pode-se citar a linguagem de programação Java, ela é classificada como uma linguagem de programação orientada a objetos, mas existem representações de tipos primitivos</w:t>
       </w:r>
       <w:r>
-        <w:t xml:space="preserve"> (</w:t>
-      </w:r>
-      <w:proofErr w:type="spellStart"/>
-      <w:r>
-        <w:t>integer</w:t>
-      </w:r>
-      <w:proofErr w:type="spellEnd"/>
-      <w:r>
-        <w:t xml:space="preserve">, </w:t>
-      </w:r>
-      <w:proofErr w:type="spellStart"/>
-      <w:r>
-        <w:t>double</w:t>
-      </w:r>
-      <w:proofErr w:type="spellEnd"/>
-      <w:r>
-        <w:t xml:space="preserve">, byte, char, </w:t>
-      </w:r>
-      <w:proofErr w:type="spellStart"/>
-      <w:r>
-        <w:t>etc</w:t>
-      </w:r>
-      <w:proofErr w:type="spellEnd"/>
-      <w:r>
-        <w:t>)</w:t>
+        <w:t xml:space="preserve"> (integer, double, byte, char, etc)</w:t>
       </w:r>
       <w:r>
         <w:t xml:space="preserve"> em Java, ou seja, esses tipos primitivos não são objetos, sendo assim Java não é uma linguagem totalmente orientada a objetos</w:t>
@@ -4769,23 +4632,7 @@
         <w:t xml:space="preserve">. </w:t>
       </w:r>
       <w:r>
-        <w:t xml:space="preserve">Em </w:t>
-      </w:r>
-      <w:proofErr w:type="spellStart"/>
-      <w:r>
-        <w:t>Ruby</w:t>
-      </w:r>
-      <w:proofErr w:type="spellEnd"/>
-      <w:r>
-        <w:t xml:space="preserve"> até os inteiros são objetos da classe </w:t>
-      </w:r>
-      <w:proofErr w:type="spellStart"/>
-      <w:r>
-        <w:t>FixNum</w:t>
-      </w:r>
-      <w:proofErr w:type="spellEnd"/>
-      <w:r>
-        <w:t>.</w:t>
+        <w:t>Em Ruby até os inteiros são objetos da classe FixNum.</w:t>
       </w:r>
     </w:p>
     <w:p>
@@ -4800,27 +4647,11 @@
         <w:t>(MATSUMOTO, 2001)</w:t>
       </w:r>
       <w:r>
-        <w:t xml:space="preserve">, quando a linguagem </w:t>
-      </w:r>
-      <w:proofErr w:type="spellStart"/>
-      <w:r>
-        <w:t>Ruby</w:t>
-      </w:r>
-      <w:proofErr w:type="spellEnd"/>
-      <w:r>
-        <w:t xml:space="preserve"> foi desenvolvida o principal foco de seu criador era gerar uma linguagem que pudesse aumentar a produtividade </w:t>
+        <w:t xml:space="preserve">, quando a linguagem Ruby foi desenvolvida o principal foco de seu criador era gerar uma linguagem que pudesse aumentar a produtividade </w:t>
       </w:r>
       <w:r>
         <w:lastRenderedPageBreak/>
-        <w:t xml:space="preserve">dos desenvolvedores de forma fácil, com base nessa necessidade do criador da linguagem, </w:t>
-      </w:r>
-      <w:proofErr w:type="spellStart"/>
-      <w:r>
-        <w:t>Ruby</w:t>
-      </w:r>
-      <w:proofErr w:type="spellEnd"/>
-      <w:r>
-        <w:t xml:space="preserve"> adquiriu algumas características, descritas abaixo</w:t>
+        <w:t>dos desenvolvedores de forma fácil, com base nessa necessidade do criador da linguagem, Ruby adquiriu algumas características, descritas abaixo</w:t>
       </w:r>
       <w:r>
         <w:rPr>
@@ -4854,15 +4685,7 @@
         <w:t>Programaçã</w:t>
       </w:r>
       <w:r>
-        <w:t xml:space="preserve">o Interativa: </w:t>
-      </w:r>
-      <w:proofErr w:type="spellStart"/>
-      <w:r>
-        <w:t>Ruby</w:t>
-      </w:r>
-      <w:proofErr w:type="spellEnd"/>
-      <w:r>
-        <w:t xml:space="preserve"> é uma linguagem de script, ou seja, não é necessário compilar o código. Existe um interpretador para facilitar o desenvolvimento.</w:t>
+        <w:t>o Interativa: Ruby é uma linguagem de script, ou seja, não é necessário compilar o código. Existe um interpretador para facilitar o desenvolvimento.</w:t>
       </w:r>
     </w:p>
     <w:p>
@@ -4876,15 +4699,7 @@
         <w:t xml:space="preserve"> Programação Dinâmica:</w:t>
       </w:r>
       <w:r>
-        <w:t xml:space="preserve"> Praticamente tudo que é feito em </w:t>
-      </w:r>
-      <w:proofErr w:type="spellStart"/>
-      <w:r>
-        <w:t>Ruby</w:t>
-      </w:r>
-      <w:proofErr w:type="spellEnd"/>
-      <w:r>
-        <w:t xml:space="preserve"> é feito em tempo de execução. Os tipos das variáveis, expressões, classes e definições de métodos são determinados em tempo de execução. Uma característica interessante é a possibilidade de alteração de suas classes em tempo de execução de maneira totalmente dinâ</w:t>
+        <w:t xml:space="preserve"> Praticamente tudo que é feito em Ruby é feito em tempo de execução. Os tipos das variáveis, expressões, classes e definições de métodos são determinados em tempo de execução. Uma característica interessante é a possibilidade de alteração de suas classes em tempo de execução de maneira totalmente dinâ</w:t>
       </w:r>
       <w:r>
         <w:t>mica, garantindo grande flexibilidade no desenvolvimento.</w:t>
@@ -4904,15 +4719,7 @@
         <w:t xml:space="preserve"> </w:t>
       </w:r>
       <w:r>
-        <w:t xml:space="preserve">A sintaxe da linguagem </w:t>
-      </w:r>
-      <w:proofErr w:type="spellStart"/>
-      <w:r>
-        <w:t>Ruby</w:t>
-      </w:r>
-      <w:proofErr w:type="spellEnd"/>
-      <w:r>
-        <w:t xml:space="preserve"> é muito parecida com a sintaxe de linguagens renomadas, como por exemplo, Java, Perl, Python, C/C++,  essa característica ajuda na disseminação da linguagem.</w:t>
+        <w:t>A sintaxe da linguagem Ruby é muito parecida com a sintaxe de linguagens renomadas, como por exemplo, Java, Perl, Python, C/C++,  essa característica ajuda na disseminação da linguagem.</w:t>
       </w:r>
     </w:p>
     <w:p>
@@ -4926,45 +4733,13 @@
         <w:t xml:space="preserve"> Bibliotecas de classes:</w:t>
       </w:r>
       <w:r>
-        <w:t xml:space="preserve"> </w:t>
-      </w:r>
-      <w:proofErr w:type="spellStart"/>
-      <w:r>
-        <w:t>Ruby</w:t>
-      </w:r>
-      <w:proofErr w:type="spellEnd"/>
-      <w:r>
-        <w:t xml:space="preserve"> possui uma grande quantidade de bibliotecas que</w:t>
+        <w:t xml:space="preserve"> Ruby possui uma grande quantidade de bibliotecas que</w:t>
       </w:r>
       <w:r>
         <w:t xml:space="preserve"> já vem com a distribuição padrão e</w:t>
       </w:r>
       <w:r>
-        <w:t xml:space="preserve"> cobrem um vasto domínio de necessidades, começando pelos tipos básicos (</w:t>
-      </w:r>
-      <w:proofErr w:type="spellStart"/>
-      <w:r>
-        <w:t>strings</w:t>
-      </w:r>
-      <w:proofErr w:type="spellEnd"/>
-      <w:r>
-        <w:t xml:space="preserve">, </w:t>
-      </w:r>
-      <w:proofErr w:type="spellStart"/>
-      <w:r>
-        <w:t>arrays</w:t>
-      </w:r>
-      <w:proofErr w:type="spellEnd"/>
-      <w:r>
-        <w:t xml:space="preserve">, </w:t>
-      </w:r>
-      <w:proofErr w:type="spellStart"/>
-      <w:r>
-        <w:t>hashes</w:t>
-      </w:r>
-      <w:proofErr w:type="spellEnd"/>
-      <w:r>
-        <w:t>) e indo até tópicos mais avançados, como programação para recursos de rede e threads</w:t>
+        <w:t xml:space="preserve"> cobrem um vasto domínio de necessidades, começando pelos tipos básicos (strings, arrays, hashes) e indo até tópicos mais avançados, como programação para recursos de rede e threads</w:t>
       </w:r>
       <w:r>
         <w:t>. Mesmo possuindo</w:t>
@@ -4984,62 +4759,22 @@
         <w:t xml:space="preserve"> Portabilidade:</w:t>
       </w:r>
       <w:r>
-        <w:t xml:space="preserve"> Programas escritos em </w:t>
-      </w:r>
-      <w:proofErr w:type="spellStart"/>
-      <w:r>
-        <w:t>Ruby</w:t>
-      </w:r>
-      <w:proofErr w:type="spellEnd"/>
-      <w:r>
-        <w:t xml:space="preserve"> podem ser rodados em qualquer ambiente computacional que possua um interpretador </w:t>
-      </w:r>
-      <w:proofErr w:type="spellStart"/>
-      <w:r>
-        <w:t>Ruby</w:t>
-      </w:r>
-      <w:proofErr w:type="spellEnd"/>
-      <w:r>
-        <w:t xml:space="preserve">, ou seja, é possível criar programas </w:t>
-      </w:r>
-      <w:proofErr w:type="spellStart"/>
-      <w:r>
-        <w:t>Ruby</w:t>
-      </w:r>
-      <w:proofErr w:type="spellEnd"/>
-      <w:r>
-        <w:t xml:space="preserve"> em um plataforma e migrá-los para outra sem a necessidade de nenhuma modificação.</w:t>
+        <w:t xml:space="preserve"> Programas escritos em Ruby podem ser rodados em qualquer ambiente computacional que possua um interpretador Ruby, ou seja, é possível criar programas Ruby em um plataforma e migrá-los para outra sem a necessidade de nenhuma modificação.</w:t>
       </w:r>
     </w:p>
     <w:p>
       <w:pPr>
         <w:pStyle w:val="Heading2"/>
       </w:pPr>
-      <w:bookmarkStart w:id="129" w:name="_Toc172461077"/>
+      <w:bookmarkStart w:id="128" w:name="_Toc172461077"/>
       <w:r>
         <w:t>PADRÃO ARQUITETURAL MVC</w:t>
       </w:r>
-      <w:bookmarkEnd w:id="129"/>
-    </w:p>
-    <w:p>
-      <w:r>
-        <w:t xml:space="preserve">Em 1979, </w:t>
-      </w:r>
-      <w:proofErr w:type="spellStart"/>
-      <w:r>
-        <w:t>Trygve</w:t>
-      </w:r>
-      <w:proofErr w:type="spellEnd"/>
-      <w:r>
-        <w:t xml:space="preserve"> </w:t>
-      </w:r>
-      <w:proofErr w:type="spellStart"/>
-      <w:r>
-        <w:t>Reenskaug</w:t>
-      </w:r>
-      <w:proofErr w:type="spellEnd"/>
-      <w:r>
-        <w:t xml:space="preserve"> desenvolveu um padrão arquitetural </w:t>
+      <w:bookmarkEnd w:id="128"/>
+    </w:p>
+    <w:p>
+      <w:r>
+        <w:t xml:space="preserve">Em 1979, Trygve Reenskaug desenvolveu um padrão arquitetural </w:t>
       </w:r>
       <w:r>
         <w:t xml:space="preserve">para desenvolvimento de aplicativos, padrão </w:t>
@@ -5127,47 +4862,18 @@
       <w:pPr>
         <w:pStyle w:val="Heading2"/>
       </w:pPr>
-      <w:bookmarkStart w:id="130" w:name="_Toc172461078"/>
+      <w:bookmarkStart w:id="129" w:name="_Toc172461078"/>
       <w:r>
         <w:t>FRAMEWORK DE DESENVOLVIMENTO RAILS</w:t>
       </w:r>
-      <w:bookmarkEnd w:id="130"/>
-    </w:p>
-    <w:p>
-      <w:proofErr w:type="spellStart"/>
-      <w:r>
-        <w:t>Rails</w:t>
-      </w:r>
-      <w:proofErr w:type="spellEnd"/>
-      <w:r>
-        <w:t xml:space="preserve"> é um framework para desenvolvimento de aplicações para web escrito em </w:t>
-      </w:r>
-      <w:proofErr w:type="spellStart"/>
-      <w:r>
-        <w:t>Ruby</w:t>
-      </w:r>
-      <w:proofErr w:type="spellEnd"/>
-      <w:r>
-        <w:t xml:space="preserve">. </w:t>
-      </w:r>
-      <w:r>
-        <w:t xml:space="preserve">Criado por David </w:t>
-      </w:r>
-      <w:proofErr w:type="spellStart"/>
-      <w:r>
-        <w:t>Heinemeier</w:t>
-      </w:r>
-      <w:proofErr w:type="spellEnd"/>
-      <w:r>
-        <w:t xml:space="preserve"> </w:t>
-      </w:r>
-      <w:proofErr w:type="spellStart"/>
-      <w:r>
-        <w:t>Hansson</w:t>
-      </w:r>
-      <w:proofErr w:type="spellEnd"/>
-      <w:r>
-        <w:t xml:space="preserve">, tem como seu principal objetivo </w:t>
+      <w:bookmarkEnd w:id="129"/>
+    </w:p>
+    <w:p>
+      <w:r>
+        <w:t xml:space="preserve">Rails é um framework para desenvolvimento de aplicações para web escrito em Ruby. </w:t>
+      </w:r>
+      <w:r>
+        <w:t xml:space="preserve">Criado por David Heinemeier Hansson, tem como seu principal objetivo </w:t>
       </w:r>
       <w:r>
         <w:t>facilitar o desenvolvimento de aplicações para web, levando em consideração alguns aspectos que os desenvolvedores precisam conhecer para começar a desenvolver uma aplicação</w:t>
@@ -5192,15 +4898,7 @@
     </w:p>
     <w:p>
       <w:r>
-        <w:t xml:space="preserve">Os principais conceitos utilizados na criação do </w:t>
-      </w:r>
-      <w:proofErr w:type="spellStart"/>
-      <w:r>
-        <w:t>Rails</w:t>
-      </w:r>
-      <w:proofErr w:type="spellEnd"/>
-      <w:r>
-        <w:t xml:space="preserve"> foram:</w:t>
+        <w:t>Os principais conceitos utilizados na criação do Rails foram:</w:t>
       </w:r>
     </w:p>
     <w:p>
@@ -5211,15 +4909,7 @@
         </w:numPr>
       </w:pPr>
       <w:r>
-        <w:t xml:space="preserve"> Convenção ao invés de configuração: Principal fundamento do framework, para tudo no </w:t>
-      </w:r>
-      <w:proofErr w:type="spellStart"/>
-      <w:r>
-        <w:t>Rails</w:t>
-      </w:r>
-      <w:proofErr w:type="spellEnd"/>
-      <w:r>
-        <w:t xml:space="preserve"> existe uma convenção, como por exemplo:</w:t>
+        <w:t xml:space="preserve"> Convenção ao invés de configuração: Principal fundamento do framework, para tudo no Rails existe uma convenção, como por exemplo:</w:t>
       </w:r>
     </w:p>
     <w:p>
@@ -5296,31 +4986,7 @@
         <w:t xml:space="preserve"> Grande facilidade para reu</w:t>
       </w:r>
       <w:r>
-        <w:t xml:space="preserve">so de código através de </w:t>
-      </w:r>
-      <w:proofErr w:type="spellStart"/>
-      <w:r>
-        <w:t>plugins</w:t>
-      </w:r>
-      <w:proofErr w:type="spellEnd"/>
-      <w:r>
-        <w:t xml:space="preserve">. Alguns do </w:t>
-      </w:r>
-      <w:proofErr w:type="spellStart"/>
-      <w:r>
-        <w:t>plugins</w:t>
-      </w:r>
-      <w:proofErr w:type="spellEnd"/>
-      <w:r>
-        <w:t xml:space="preserve"> mais populares para o desenvolvimento </w:t>
-      </w:r>
-      <w:proofErr w:type="spellStart"/>
-      <w:r>
-        <w:t>Rails</w:t>
-      </w:r>
-      <w:proofErr w:type="spellEnd"/>
-      <w:r>
-        <w:t xml:space="preserve"> são:</w:t>
+        <w:t>so de código através de plugins. Alguns do plugins mais populares para o desenvolvimento Rails são:</w:t>
       </w:r>
     </w:p>
     <w:p>
@@ -5332,15 +4998,7 @@
       </w:pPr>
       <w:r>
         <w:lastRenderedPageBreak/>
-        <w:t xml:space="preserve"> </w:t>
-      </w:r>
-      <w:proofErr w:type="spellStart"/>
-      <w:r>
-        <w:t>Devise</w:t>
-      </w:r>
-      <w:proofErr w:type="spellEnd"/>
-      <w:r>
-        <w:t>: É capaz de criar uma estrutura completa para autenticação de usuários;</w:t>
+        <w:t xml:space="preserve"> Devise: É capaz de criar uma estrutura completa para autenticação de usuários;</w:t>
       </w:r>
     </w:p>
     <w:p>
@@ -5351,15 +5009,7 @@
         </w:numPr>
       </w:pPr>
       <w:r>
-        <w:t xml:space="preserve"> Will </w:t>
-      </w:r>
-      <w:proofErr w:type="spellStart"/>
-      <w:r>
-        <w:t>Paginate</w:t>
-      </w:r>
-      <w:proofErr w:type="spellEnd"/>
-      <w:r>
-        <w:t>: Serve para paginar os itens nas listagens;</w:t>
+        <w:t xml:space="preserve"> Will Paginate: Serve para paginar os itens nas listagens;</w:t>
       </w:r>
     </w:p>
     <w:p>
@@ -5370,15 +5020,7 @@
         </w:numPr>
       </w:pPr>
       <w:r>
-        <w:t xml:space="preserve"> </w:t>
-      </w:r>
-      <w:proofErr w:type="spellStart"/>
-      <w:r>
-        <w:t>PaperClip</w:t>
-      </w:r>
-      <w:proofErr w:type="spellEnd"/>
-      <w:r>
-        <w:t>: Serve para controlar upload de arquivos;</w:t>
+        <w:t xml:space="preserve"> PaperClip: Serve para controlar upload de arquivos;</w:t>
       </w:r>
     </w:p>
     <w:p>
@@ -5388,15 +5030,7 @@
     </w:p>
     <w:p>
       <w:r>
-        <w:t xml:space="preserve">A estrutura interna do </w:t>
-      </w:r>
-      <w:proofErr w:type="spellStart"/>
-      <w:r>
-        <w:t>Rails</w:t>
-      </w:r>
-      <w:proofErr w:type="spellEnd"/>
-      <w:r>
-        <w:t xml:space="preserve"> é divida nos seguintes componentes</w:t>
+        <w:t>A estrutura interna do Rails é divida nos seguintes componentes</w:t>
       </w:r>
       <w:r>
         <w:rPr>
@@ -5424,39 +5058,10 @@
         </w:numPr>
       </w:pPr>
       <w:r>
-        <w:t xml:space="preserve"> </w:t>
-      </w:r>
-      <w:proofErr w:type="spellStart"/>
-      <w:r>
-        <w:t>Action</w:t>
-      </w:r>
-      <w:proofErr w:type="spellEnd"/>
-      <w:r>
-        <w:t xml:space="preserve"> </w:t>
-      </w:r>
-      <w:proofErr w:type="spellStart"/>
-      <w:r>
-        <w:t>Controller</w:t>
-      </w:r>
-      <w:proofErr w:type="spellEnd"/>
-      <w:r>
-        <w:t xml:space="preserve">: Cuida do gerenciamento dos controles das aplicações. Processa as requisições HTTP, extrai os parâmetros e faz o encaminhamento para a ação desejada. Outros serviços provenientes do </w:t>
-      </w:r>
-      <w:proofErr w:type="spellStart"/>
-      <w:r>
-        <w:t>Action</w:t>
-      </w:r>
-      <w:proofErr w:type="spellEnd"/>
-      <w:r>
-        <w:t xml:space="preserve"> </w:t>
-      </w:r>
-      <w:proofErr w:type="spellStart"/>
-      <w:r>
-        <w:t>Controller</w:t>
-      </w:r>
-      <w:proofErr w:type="spellEnd"/>
-      <w:r>
-        <w:t xml:space="preserve"> são:</w:t>
+        <w:t xml:space="preserve"> Action Controller</w:t>
+      </w:r>
+      <w:r>
+        <w:t>: Cuida do gerenciamento dos controles das aplicações. Processa as requisições HTTP, extrai os parâmetros e faz o encaminhamento para a ação desejada. Outros serviços provenientes do Action Controller são:</w:t>
       </w:r>
     </w:p>
     <w:p>
@@ -5478,23 +5083,7 @@
         </w:numPr>
       </w:pPr>
       <w:r>
-        <w:t xml:space="preserve"> </w:t>
-      </w:r>
-      <w:proofErr w:type="spellStart"/>
-      <w:r>
-        <w:t>Renderização</w:t>
-      </w:r>
-      <w:proofErr w:type="spellEnd"/>
-      <w:r>
-        <w:t xml:space="preserve"> de </w:t>
-      </w:r>
-      <w:proofErr w:type="spellStart"/>
-      <w:r>
-        <w:t>templates</w:t>
-      </w:r>
-      <w:proofErr w:type="spellEnd"/>
-      <w:r>
-        <w:t>;</w:t>
+        <w:t xml:space="preserve"> Renderização de templates;</w:t>
       </w:r>
     </w:p>
     <w:p>
@@ -5516,21 +5105,8 @@
         </w:numPr>
       </w:pPr>
       <w:r>
-        <w:t xml:space="preserve"> </w:t>
-      </w:r>
-      <w:proofErr w:type="spellStart"/>
-      <w:r>
-        <w:t>Action</w:t>
-      </w:r>
-      <w:proofErr w:type="spellEnd"/>
-      <w:r>
-        <w:t xml:space="preserve"> </w:t>
-      </w:r>
-      <w:proofErr w:type="spellStart"/>
-      <w:r>
-        <w:t>Dispatch</w:t>
-      </w:r>
-      <w:proofErr w:type="spellEnd"/>
+        <w:t xml:space="preserve"> Action Dispatch</w:t>
+      </w:r>
       <w:r>
         <w:t xml:space="preserve">: </w:t>
       </w:r>
@@ -5549,55 +5125,10 @@
         </w:numPr>
       </w:pPr>
       <w:r>
-        <w:t xml:space="preserve"> </w:t>
-      </w:r>
-      <w:proofErr w:type="spellStart"/>
-      <w:r>
-        <w:t>Action</w:t>
-      </w:r>
-      <w:proofErr w:type="spellEnd"/>
-      <w:r>
-        <w:t xml:space="preserve"> </w:t>
-      </w:r>
-      <w:proofErr w:type="spellStart"/>
-      <w:r>
-        <w:t>View</w:t>
-      </w:r>
-      <w:proofErr w:type="spellEnd"/>
-      <w:r>
-        <w:t xml:space="preserve">: É responsável pela geração das respostas para as requisições feitas, por padrão </w:t>
-      </w:r>
-      <w:proofErr w:type="spellStart"/>
-      <w:r>
-        <w:t>Rails</w:t>
-      </w:r>
-      <w:proofErr w:type="spellEnd"/>
-      <w:r>
-        <w:t xml:space="preserve"> tem suporte a </w:t>
-      </w:r>
-      <w:proofErr w:type="spellStart"/>
-      <w:r>
-        <w:t>html</w:t>
-      </w:r>
-      <w:proofErr w:type="spellEnd"/>
-      <w:r>
-        <w:t xml:space="preserve">, </w:t>
-      </w:r>
-      <w:proofErr w:type="spellStart"/>
-      <w:r>
-        <w:t>xml</w:t>
-      </w:r>
-      <w:proofErr w:type="spellEnd"/>
-      <w:r>
-        <w:t xml:space="preserve"> e </w:t>
-      </w:r>
-      <w:proofErr w:type="spellStart"/>
-      <w:r>
-        <w:t>json</w:t>
-      </w:r>
-      <w:proofErr w:type="spellEnd"/>
-      <w:r>
-        <w:t>.</w:t>
+        <w:t xml:space="preserve"> Action View</w:t>
+      </w:r>
+      <w:r>
+        <w:t>: É responsável pela geração das respostas para as requisições feitas, por padrão Rails tem suporte a html, xml e json.</w:t>
       </w:r>
     </w:p>
     <w:p>
@@ -5608,15 +5139,7 @@
         </w:numPr>
       </w:pPr>
       <w:r>
-        <w:t xml:space="preserve"> </w:t>
-      </w:r>
-      <w:proofErr w:type="spellStart"/>
-      <w:r>
-        <w:t>Action</w:t>
-      </w:r>
-      <w:proofErr w:type="spellEnd"/>
-      <w:r>
-        <w:t xml:space="preserve"> Mailer</w:t>
+        <w:t xml:space="preserve"> Action Mailer</w:t>
       </w:r>
       <w:r>
         <w:t xml:space="preserve">: </w:t>
@@ -5636,15 +5159,7 @@
         <w:t xml:space="preserve"> Active Record</w:t>
       </w:r>
       <w:r>
-        <w:t xml:space="preserve">: É a base para os modelos nas aplicações </w:t>
-      </w:r>
-      <w:proofErr w:type="spellStart"/>
-      <w:r>
-        <w:t>Rails</w:t>
-      </w:r>
-      <w:proofErr w:type="spellEnd"/>
-      <w:r>
-        <w:t>. Algumas de suas características são:</w:t>
+        <w:t>: É a base para os modelos nas aplicações Rails. Algumas de suas características são:</w:t>
       </w:r>
     </w:p>
     <w:p>
@@ -5688,26 +5203,16 @@
         </w:numPr>
       </w:pPr>
       <w:r>
-        <w:t xml:space="preserve"> Active </w:t>
-      </w:r>
-      <w:proofErr w:type="spellStart"/>
-      <w:r>
-        <w:t>Suport</w:t>
-      </w:r>
-      <w:proofErr w:type="spellEnd"/>
+        <w:t xml:space="preserve"> Active Suport</w:t>
+      </w:r>
       <w:r>
         <w:t xml:space="preserve">: </w:t>
       </w:r>
       <w:r>
         <w:t xml:space="preserve">Classes utilitárias usadas por todo o framework </w:t>
       </w:r>
-      <w:proofErr w:type="spellStart"/>
-      <w:r>
-        <w:t>Rails</w:t>
-      </w:r>
-      <w:proofErr w:type="spellEnd"/>
-      <w:r>
-        <w:t>.</w:t>
+      <w:r>
+        <w:t>Rails.</w:t>
       </w:r>
       <w:r>
         <w:t xml:space="preserve"> </w:t>
@@ -5717,7 +5222,7 @@
       <w:pPr>
         <w:pStyle w:val="Heading2"/>
       </w:pPr>
-      <w:bookmarkStart w:id="131" w:name="_Toc172461079"/>
+      <w:bookmarkStart w:id="130" w:name="_Toc172461079"/>
       <w:r>
         <w:t xml:space="preserve">DESENVOLVIMENTO </w:t>
       </w:r>
@@ -5730,10 +5235,9 @@
       <w:r>
         <w:t>ÓVEIS</w:t>
       </w:r>
-      <w:bookmarkEnd w:id="131"/>
-    </w:p>
-    <w:p>
-      <w:proofErr w:type="gramStart"/>
+      <w:bookmarkEnd w:id="130"/>
+    </w:p>
+    <w:p>
       <w:r>
         <w:rPr>
           <w:noProof/>
@@ -5793,7 +5297,6 @@
       <w:r>
         <w:t>.</w:t>
       </w:r>
-      <w:proofErr w:type="gramEnd"/>
     </w:p>
     <w:p>
       <w:r>
@@ -5851,26 +5354,18 @@
       <w:pPr>
         <w:pStyle w:val="Heading3"/>
       </w:pPr>
-      <w:bookmarkStart w:id="132" w:name="_Toc172461080"/>
+      <w:bookmarkStart w:id="131" w:name="_Toc172461080"/>
       <w:r>
         <w:t>J2</w:t>
       </w:r>
       <w:r>
         <w:t>ME</w:t>
       </w:r>
-      <w:bookmarkEnd w:id="132"/>
-    </w:p>
-    <w:p>
-      <w:r>
-        <w:t xml:space="preserve">Java Micro </w:t>
-      </w:r>
-      <w:proofErr w:type="spellStart"/>
-      <w:r>
-        <w:t>Edition</w:t>
-      </w:r>
-      <w:proofErr w:type="spellEnd"/>
-      <w:r>
-        <w:t xml:space="preserve"> (</w:t>
+      <w:bookmarkEnd w:id="131"/>
+    </w:p>
+    <w:p>
+      <w:r>
+        <w:t>Java Micro Edition (</w:t>
       </w:r>
       <w:r>
         <w:rPr>
@@ -5943,15 +5438,7 @@
         </w:numPr>
       </w:pPr>
       <w:r>
-        <w:t xml:space="preserve"> </w:t>
-      </w:r>
-      <w:proofErr w:type="spellStart"/>
-      <w:r>
-        <w:t>Tablets</w:t>
-      </w:r>
-      <w:proofErr w:type="spellEnd"/>
-      <w:r>
-        <w:t>;</w:t>
+        <w:t xml:space="preserve"> Tablets;</w:t>
       </w:r>
     </w:p>
     <w:p>
@@ -5992,11 +5479,11 @@
       <w:pPr>
         <w:pStyle w:val="Heading3"/>
       </w:pPr>
-      <w:bookmarkStart w:id="133" w:name="_Toc172461081"/>
+      <w:bookmarkStart w:id="132" w:name="_Toc172461081"/>
       <w:r>
         <w:t>IPHONE</w:t>
       </w:r>
-      <w:bookmarkEnd w:id="133"/>
+      <w:bookmarkEnd w:id="132"/>
     </w:p>
     <w:p>
       <w:r>
@@ -6005,15 +5492,7 @@
     </w:p>
     <w:p>
       <w:r>
-        <w:t xml:space="preserve">O desenvolvimento para IPhone é feito utilizando uma linguagem de programação chamada </w:t>
-      </w:r>
-      <w:proofErr w:type="spellStart"/>
-      <w:r>
-        <w:t>Objetctive</w:t>
-      </w:r>
-      <w:proofErr w:type="spellEnd"/>
-      <w:r>
-        <w:t>-C e ferramentas feitas para rodarem apenas em máquinas Apple, ou seja, o desenvolvimento é mais restrito</w:t>
+        <w:t>O desenvolvimento para IPhone é feito utilizando uma linguagem de programação chamada Objetctive-C e ferramentas feitas para rodarem apenas em máquinas Apple, ou seja, o desenvolvimento é mais restrito</w:t>
       </w:r>
       <w:r>
         <w:t>,</w:t>
@@ -6058,15 +5537,7 @@
         </w:numPr>
       </w:pPr>
       <w:r>
-        <w:t xml:space="preserve"> </w:t>
-      </w:r>
-      <w:proofErr w:type="spellStart"/>
-      <w:r>
-        <w:t>XCode</w:t>
-      </w:r>
-      <w:proofErr w:type="spellEnd"/>
-      <w:r>
-        <w:t xml:space="preserve">: </w:t>
+        <w:t xml:space="preserve"> XCode: </w:t>
       </w:r>
       <w:r>
         <w:t xml:space="preserve">Ferramenta para </w:t>
@@ -6093,15 +5564,7 @@
         </w:numPr>
       </w:pPr>
       <w:r>
-        <w:t xml:space="preserve"> Interface </w:t>
-      </w:r>
-      <w:proofErr w:type="spellStart"/>
-      <w:r>
-        <w:t>Builder</w:t>
-      </w:r>
-      <w:proofErr w:type="spellEnd"/>
-      <w:r>
-        <w:t>:</w:t>
+        <w:t xml:space="preserve"> Interface Builder:</w:t>
       </w:r>
       <w:r>
         <w:t xml:space="preserve"> Ferramenta para a criação das interfaces visuais da aplicação, você pode arrastar e soltar os componentes para criar suas interfaces visuais, facilitando muito o desenvolvimento.</w:t>
@@ -6115,15 +5578,7 @@
         </w:numPr>
       </w:pPr>
       <w:r>
-        <w:t xml:space="preserve"> </w:t>
-      </w:r>
-      <w:proofErr w:type="spellStart"/>
-      <w:r>
-        <w:t>Instruments</w:t>
-      </w:r>
-      <w:proofErr w:type="spellEnd"/>
-      <w:r>
-        <w:t>:</w:t>
+        <w:t xml:space="preserve"> Instruments:</w:t>
       </w:r>
       <w:r>
         <w:t xml:space="preserve"> Ferramenta utilizada para a coleta de dados de aplicações e otimização das mesmas.</w:t>
@@ -6147,45 +5602,21 @@
       <w:pPr>
         <w:pStyle w:val="Heading3"/>
       </w:pPr>
-      <w:bookmarkStart w:id="134" w:name="_Toc172461082"/>
+      <w:bookmarkStart w:id="133" w:name="_Toc172461082"/>
       <w:r>
         <w:t>ANDROID</w:t>
       </w:r>
-      <w:bookmarkEnd w:id="134"/>
-    </w:p>
-    <w:p>
-      <w:r>
-        <w:t xml:space="preserve">A plataforma </w:t>
-      </w:r>
-      <w:proofErr w:type="spellStart"/>
-      <w:r>
-        <w:t>Android</w:t>
-      </w:r>
-      <w:proofErr w:type="spellEnd"/>
-      <w:r>
-        <w:t xml:space="preserve"> foi criada sobre </w:t>
-      </w:r>
-      <w:r>
-        <w:t xml:space="preserve">o </w:t>
-      </w:r>
-      <w:proofErr w:type="spellStart"/>
-      <w:r>
-        <w:t>kernel</w:t>
-      </w:r>
-      <w:proofErr w:type="spellEnd"/>
-      <w:r>
-        <w:t xml:space="preserve"> do Linux, ou seja, foi criada baseada num sistema operacional sólido e estável. </w:t>
-      </w:r>
-      <w:r>
-        <w:t xml:space="preserve">O </w:t>
-      </w:r>
-      <w:proofErr w:type="spellStart"/>
-      <w:r>
-        <w:t>Android</w:t>
-      </w:r>
-      <w:proofErr w:type="spellEnd"/>
-      <w:r>
-        <w:t xml:space="preserve"> tem sua arquitetura de sistema como é mostrado na figura a seguir</w:t>
+      <w:bookmarkEnd w:id="133"/>
+    </w:p>
+    <w:p>
+      <w:r>
+        <w:t xml:space="preserve">A plataforma Android foi criada sobre </w:t>
+      </w:r>
+      <w:r>
+        <w:t xml:space="preserve">o kernel do Linux, ou seja, foi criada baseada num sistema operacional sólido e estável. </w:t>
+      </w:r>
+      <w:r>
+        <w:t>O Android tem sua arquitetura de sistema como é mostrado na figura a seguir</w:t>
       </w:r>
       <w:r>
         <w:t xml:space="preserve"> </w:t>
@@ -6207,8 +5638,8 @@
         <w:pStyle w:val="FIGURA"/>
       </w:pPr>
       <w:r>
-        <w:pict w14:anchorId="7C705474">
-          <v:shape id="_x0000_i1040" type="#_x0000_t75" style="width:344.3pt;height:233.8pt">
+        <w:pict w14:anchorId="00B018F8">
+          <v:shape id="_x0000_i1027" type="#_x0000_t75" style="width:344.3pt;height:233.8pt">
             <v:imagedata r:id="rId13" o:title=""/>
           </v:shape>
         </w:pict>
@@ -6219,34 +5650,16 @@
         <w:pStyle w:val="FIGURA"/>
       </w:pPr>
       <w:r>
-        <w:t xml:space="preserve">Figura 2.1 - Arquitetura do </w:t>
-      </w:r>
-      <w:proofErr w:type="spellStart"/>
-      <w:r>
-        <w:t>Android</w:t>
-      </w:r>
-      <w:proofErr w:type="spellEnd"/>
+        <w:t>Figura 2.1 - Arquitetura do Android</w:t>
+      </w:r>
     </w:p>
     <w:p/>
     <w:p>
       <w:r>
-        <w:t xml:space="preserve">Internamente o </w:t>
-      </w:r>
-      <w:proofErr w:type="spellStart"/>
-      <w:r>
-        <w:t>Android</w:t>
-      </w:r>
-      <w:proofErr w:type="spellEnd"/>
-      <w:r>
-        <w:t xml:space="preserve"> utiliza-se de vários recursos do </w:t>
-      </w:r>
-      <w:proofErr w:type="spellStart"/>
-      <w:r>
-        <w:t>kernel</w:t>
-      </w:r>
-      <w:proofErr w:type="spellEnd"/>
-      <w:r>
-        <w:t xml:space="preserve"> do </w:t>
+        <w:t xml:space="preserve">Internamente o Android utiliza-se de vários recursos do </w:t>
+      </w:r>
+      <w:r>
+        <w:t xml:space="preserve">kernel do </w:t>
       </w:r>
       <w:r>
         <w:t>Linux:</w:t>
@@ -6321,15 +5734,7 @@
     </w:p>
     <w:p>
       <w:r>
-        <w:t xml:space="preserve">A próxima camada acima do </w:t>
-      </w:r>
-      <w:proofErr w:type="spellStart"/>
-      <w:r>
-        <w:t>kernel</w:t>
-      </w:r>
-      <w:proofErr w:type="spellEnd"/>
-      <w:r>
-        <w:t xml:space="preserve"> é composta pelas bibliotecas nativas do sistema, essas bibliotecas são responsáveis por realizar operações básicas para</w:t>
+        <w:t>A próxima camada acima do kernel é composta pelas bibliotecas nativas do sistema, essas bibliotecas são responsáveis por realizar operações básicas para</w:t>
       </w:r>
       <w:r>
         <w:t xml:space="preserve"> as camadas superiores. Alguns exemplos de componentes presentes na camada de bibliotecas são mostrados a seguir:</w:t>
@@ -6343,15 +5748,7 @@
         </w:numPr>
       </w:pPr>
       <w:r>
-        <w:t xml:space="preserve"> </w:t>
-      </w:r>
-      <w:proofErr w:type="spellStart"/>
-      <w:r>
-        <w:t>Surface</w:t>
-      </w:r>
-      <w:proofErr w:type="spellEnd"/>
-      <w:r>
-        <w:t xml:space="preserve"> Manager:</w:t>
+        <w:t xml:space="preserve"> Surface Manager:</w:t>
       </w:r>
       <w:r>
         <w:t xml:space="preserve"> </w:t>
@@ -6374,23 +5771,7 @@
         <w:t xml:space="preserve"> </w:t>
       </w:r>
       <w:r>
-        <w:t xml:space="preserve">Motor de </w:t>
-      </w:r>
-      <w:proofErr w:type="spellStart"/>
-      <w:r>
-        <w:t>renderização</w:t>
-      </w:r>
-      <w:proofErr w:type="spellEnd"/>
-      <w:r>
-        <w:t xml:space="preserve"> capaz de gerar gráficos em 2D e 3D em uma única interface visual. É possível utilizar recursos para </w:t>
-      </w:r>
-      <w:proofErr w:type="spellStart"/>
-      <w:r>
-        <w:t>renderização</w:t>
-      </w:r>
-      <w:proofErr w:type="spellEnd"/>
-      <w:r>
-        <w:t xml:space="preserve"> 3D caso o telefone utilizado seja compatível, possibilitando a execução de jogos com gráficos mais refinados.</w:t>
+        <w:t>Motor de renderização capaz de gerar gráficos em 2D e 3D em uma única interface visual. É possível utilizar recursos para renderização 3D caso o telefone utilizado seja compatível, possibilitando a execução de jogos com gráficos mais refinados.</w:t>
       </w:r>
     </w:p>
     <w:p>
@@ -6401,15 +5782,7 @@
         </w:numPr>
       </w:pPr>
       <w:r>
-        <w:t xml:space="preserve"> </w:t>
-      </w:r>
-      <w:proofErr w:type="spellStart"/>
-      <w:r>
-        <w:t>Codecs</w:t>
-      </w:r>
-      <w:proofErr w:type="spellEnd"/>
-      <w:r>
-        <w:t xml:space="preserve"> para vídeos e áudio:</w:t>
+        <w:t xml:space="preserve"> Codecs para vídeos e áudio:</w:t>
       </w:r>
       <w:r>
         <w:t xml:space="preserve"> São responsáveis por interpretar arquivos de áudio e vídeo em diversos formatos, alguns dois mais conhecidos são: AAC, AVC (H.264), H.263, MP3 e MPEG-4.</w:t>
@@ -6426,15 +5799,7 @@
         <w:t xml:space="preserve"> Banco de dados interno:</w:t>
       </w:r>
       <w:r>
-        <w:t xml:space="preserve"> Banco de dados </w:t>
-      </w:r>
-      <w:proofErr w:type="spellStart"/>
-      <w:r>
-        <w:t>SQLite</w:t>
-      </w:r>
-      <w:proofErr w:type="spellEnd"/>
-      <w:r>
-        <w:t xml:space="preserve"> embutido, utilizado para armazenamento persistente de dados.</w:t>
+        <w:t xml:space="preserve"> Banco de dados SQLite embutido, utilizado para armazenamento persistente de dados.</w:t>
       </w:r>
     </w:p>
     <w:p>
@@ -6448,29 +5813,8 @@
         <w:t xml:space="preserve"> Mecanismo para exibição de conteúdo HTML:</w:t>
       </w:r>
       <w:r>
-        <w:t xml:space="preserve"> Para garantir um bom desempenho na exibição de páginas HTML, o </w:t>
-      </w:r>
-      <w:proofErr w:type="spellStart"/>
-      <w:r>
-        <w:t>Android</w:t>
-      </w:r>
-      <w:proofErr w:type="spellEnd"/>
-      <w:r>
-        <w:t xml:space="preserve"> usa uma biblioteca chamada </w:t>
-      </w:r>
-      <w:proofErr w:type="spellStart"/>
-      <w:r>
-        <w:t>WebKit</w:t>
-      </w:r>
-      <w:proofErr w:type="spellEnd"/>
-      <w:r>
-        <w:t xml:space="preserve">, mesma biblioteca utilizada no browser </w:t>
-      </w:r>
-      <w:proofErr w:type="spellStart"/>
-      <w:r>
-        <w:t>GoogleChrome</w:t>
-      </w:r>
-      <w:proofErr w:type="spellEnd"/>
+        <w:t xml:space="preserve"> Para garantir um bom desempenho na exibição de páginas HTML, o Android usa uma biblioteca chamada WebKit, mesma biblioteca utilizada no browser GoogleChrome</w:t>
+      </w:r>
       <w:r>
         <w:t>, Safari, IPhone e celulares Nokia da linha S60</w:t>
       </w:r>
@@ -6480,34 +5824,10 @@
     </w:p>
     <w:p>
       <w:r>
-        <w:t xml:space="preserve">Juntamente com a camada de bibliotecas existe a camada responsável pela execução do </w:t>
-      </w:r>
-      <w:proofErr w:type="spellStart"/>
-      <w:r>
-        <w:t>Android</w:t>
-      </w:r>
-      <w:proofErr w:type="spellEnd"/>
-      <w:r>
-        <w:t xml:space="preserve">, essa camada é composta por uma máquina virtual Java chamada </w:t>
-      </w:r>
-      <w:proofErr w:type="spellStart"/>
-      <w:r>
-        <w:t>Dalvik</w:t>
-      </w:r>
-      <w:proofErr w:type="spellEnd"/>
-      <w:r>
-        <w:t>, desenvolvida pela Google e otimizada para dispositivos móveis.</w:t>
-      </w:r>
-      <w:r>
-        <w:t xml:space="preserve"> Todo o código escrito para </w:t>
-      </w:r>
-      <w:proofErr w:type="spellStart"/>
-      <w:r>
-        <w:t>Android</w:t>
-      </w:r>
-      <w:proofErr w:type="spellEnd"/>
-      <w:r>
-        <w:t xml:space="preserve"> é feito em Java.</w:t>
+        <w:t>Juntamente com a camada de bibliotecas existe a camada responsável pela execução do Android, essa camada é composta por uma máquina virtual Java chamada Dalvik, desenvolvida pela Google e otimizada para dispositivos móveis.</w:t>
+      </w:r>
+      <w:r>
+        <w:t xml:space="preserve"> Todo o código escrito para Android é feito em Java.</w:t>
       </w:r>
     </w:p>
     <w:p>
@@ -6626,31 +5946,7 @@
     </w:p>
     <w:p>
       <w:r>
-        <w:t xml:space="preserve">A última camada na arquitetura de aplicações </w:t>
-      </w:r>
-      <w:proofErr w:type="spellStart"/>
-      <w:r>
-        <w:t>Android</w:t>
-      </w:r>
-      <w:proofErr w:type="spellEnd"/>
-      <w:r>
-        <w:t xml:space="preserve"> é a camada dos aplicativos que rodam no </w:t>
-      </w:r>
-      <w:proofErr w:type="spellStart"/>
-      <w:r>
-        <w:t>Android</w:t>
-      </w:r>
-      <w:proofErr w:type="spellEnd"/>
-      <w:r>
-        <w:t xml:space="preserve">. Essa é a camada pela qual o usuário vai interagir com o sistema, enviando eventos e requisições para os aplicativos. Alguns dos aplicativos que já vem instalados por num sistema </w:t>
-      </w:r>
-      <w:proofErr w:type="spellStart"/>
-      <w:r>
-        <w:t>Android</w:t>
-      </w:r>
-      <w:proofErr w:type="spellEnd"/>
-      <w:r>
-        <w:t xml:space="preserve"> são:</w:t>
+        <w:t>A última camada na arquitetura de aplicações Android é a camada dos aplicativos que rodam no Android. Essa é a camada pela qual o usuário vai interagir com o sistema, enviando eventos e requisições para os aplicativos. Alguns dos aplicativos que já vem instalados por num sistema Android são:</w:t>
       </w:r>
     </w:p>
     <w:p>
@@ -6672,15 +5968,7 @@
         </w:numPr>
       </w:pPr>
       <w:r>
-        <w:t xml:space="preserve"> Leitor de </w:t>
-      </w:r>
-      <w:proofErr w:type="spellStart"/>
-      <w:r>
-        <w:t>email</w:t>
-      </w:r>
-      <w:proofErr w:type="spellEnd"/>
-      <w:r>
-        <w:t>;</w:t>
+        <w:t xml:space="preserve"> Leitor de email;</w:t>
       </w:r>
     </w:p>
     <w:p>
@@ -6710,54 +5998,348 @@
     </w:p>
     <w:p>
       <w:r>
-        <w:t xml:space="preserve">Através de um aplicativos chamado </w:t>
-      </w:r>
-      <w:proofErr w:type="spellStart"/>
-      <w:r>
-        <w:t>Android</w:t>
-      </w:r>
-      <w:proofErr w:type="spellEnd"/>
-      <w:r>
-        <w:t xml:space="preserve"> Market é possível instalar dezenas de outros aplicativos no </w:t>
-      </w:r>
-      <w:proofErr w:type="spellStart"/>
-      <w:r>
-        <w:t>Android</w:t>
-      </w:r>
-      <w:proofErr w:type="spellEnd"/>
+        <w:t>Através de um aplicativos chamado Android Market é possível instalar dezenas de outros aplicativos no Android.</w:t>
+      </w:r>
+    </w:p>
+    <w:p>
+      <w:pPr>
+        <w:pStyle w:val="Heading2"/>
+      </w:pPr>
+      <w:bookmarkStart w:id="134" w:name="_Toc172461083"/>
+      <w:r>
+        <w:t>METODOLOGIAS DE DESENVOLVIMENTO DE SOFTWARE</w:t>
+      </w:r>
+      <w:bookmarkEnd w:id="134"/>
+    </w:p>
+    <w:p>
+      <w:r>
+        <w:t>Nesta etapa serão apresentadas algumas metodologias de desenvolvimento mais conhecidas.</w:t>
+      </w:r>
+    </w:p>
+    <w:p>
+      <w:pPr>
+        <w:pStyle w:val="Heading3"/>
+      </w:pPr>
+      <w:bookmarkStart w:id="135" w:name="_Toc172461084"/>
+      <w:r>
+        <w:t>CASCATA</w:t>
+      </w:r>
+      <w:bookmarkEnd w:id="135"/>
+    </w:p>
+    <w:p>
+      <w:r>
+        <w:t>Foi a primeira metodologia para desenvolvimento de software amplamente utilizada pelas empresas</w:t>
+      </w:r>
+      <w:r>
+        <w:t xml:space="preserve">. Por volta de 1970 a indústria de software descobriu que o processo de desenvolvimento de software precisava ter uma organização maior, com base nesta </w:t>
+      </w:r>
+      <w:r>
+        <w:lastRenderedPageBreak/>
+        <w:t>necessidade Royce desenvolveu uma metodologia linear para desenvolvimento de software</w:t>
+      </w:r>
+      <w:r>
+        <w:rPr>
+          <w:noProof/>
+          <w:lang w:val="en-US"/>
+        </w:rPr>
+        <w:t xml:space="preserve"> </w:t>
+      </w:r>
+      <w:r>
+        <w:rPr>
+          <w:noProof/>
+          <w:lang w:val="en-US"/>
+        </w:rPr>
+        <w:t>(ROYCE, 1970)</w:t>
+      </w:r>
       <w:r>
         <w:t>.</w:t>
       </w:r>
     </w:p>
     <w:p>
-      <w:pPr>
-        <w:pStyle w:val="Heading2"/>
-      </w:pPr>
-      <w:bookmarkStart w:id="135" w:name="_Toc172461083"/>
+      <w:r>
+        <w:t>Nesta metodologia o desenvolvimento segue algumas etapas previamente definidas</w:t>
+      </w:r>
+      <w:r>
+        <w:t xml:space="preserve">. </w:t>
+      </w:r>
+      <w:r>
+        <w:t xml:space="preserve">Segundo </w:t>
+      </w:r>
+      <w:r>
+        <w:rPr>
+          <w:noProof/>
+          <w:lang w:val="en-US"/>
+        </w:rPr>
+        <w:t>(PRESSMAN, 2009)</w:t>
+      </w:r>
+      <w:r>
+        <w:rPr>
+          <w:noProof/>
+          <w:lang w:val="en-US"/>
+        </w:rPr>
+        <w:t>, as etapas existentes são</w:t>
+      </w:r>
+      <w:r>
+        <w:t>:</w:t>
+      </w:r>
+    </w:p>
+    <w:p>
+      <w:pPr>
+        <w:numPr>
+          <w:ilvl w:val="0"/>
+          <w:numId w:val="35"/>
+        </w:numPr>
+      </w:pPr>
+      <w:r>
+        <w:t xml:space="preserve"> Engenharia do Sistema:</w:t>
+      </w:r>
+      <w:r>
+        <w:t xml:space="preserve"> Etapa inicial dedicada à análise de requisitos de forma ampla, ideal para definir restrições tecnológicas.</w:t>
+      </w:r>
+    </w:p>
+    <w:p>
+      <w:pPr>
+        <w:numPr>
+          <w:ilvl w:val="0"/>
+          <w:numId w:val="35"/>
+        </w:numPr>
+      </w:pPr>
+      <w:r>
+        <w:t xml:space="preserve"> Análise de Requisitos:</w:t>
+      </w:r>
+      <w:r>
+        <w:t xml:space="preserve"> Levantamento das funcionalidades necessárias para o software. Nesta fase é criado um conhecimento profundo sobre o domínio de negócios do software. Tudo que for levantando deve ser documentado e revisto pelo cliente.</w:t>
+      </w:r>
+    </w:p>
+    <w:p>
+      <w:pPr>
+        <w:numPr>
+          <w:ilvl w:val="0"/>
+          <w:numId w:val="35"/>
+        </w:numPr>
+      </w:pPr>
+      <w:r>
+        <w:t xml:space="preserve"> Projeto:</w:t>
+      </w:r>
+      <w:r>
+        <w:t xml:space="preserve"> Nesta etapa são tomadas decisões de arquitetura e modelagem respeitando os requisitos levantados nas fases anteriores. O resultado é um documento que representa detalhadamente como cada parte </w:t>
+      </w:r>
+      <w:r>
+        <w:t xml:space="preserve">do sistema </w:t>
+      </w:r>
+      <w:r>
+        <w:t>deve ser implementada.</w:t>
+      </w:r>
+    </w:p>
+    <w:p>
+      <w:pPr>
+        <w:numPr>
+          <w:ilvl w:val="0"/>
+          <w:numId w:val="35"/>
+        </w:numPr>
+      </w:pPr>
+      <w:r>
+        <w:t xml:space="preserve"> Geração de Código:</w:t>
+      </w:r>
+      <w:r>
+        <w:t xml:space="preserve"> Etapa onde ocorre a codificação do que foi estabelecido na fase de projeto.</w:t>
+      </w:r>
+    </w:p>
+    <w:p>
+      <w:pPr>
+        <w:numPr>
+          <w:ilvl w:val="0"/>
+          <w:numId w:val="35"/>
+        </w:numPr>
+      </w:pPr>
+      <w:r>
+        <w:t xml:space="preserve"> Testes:</w:t>
+      </w:r>
+      <w:r>
+        <w:t xml:space="preserve"> </w:t>
+      </w:r>
+      <w:r>
+        <w:t>Nesta etapa deve ser feita a validação de cada funcionalidade do sistema de modo a garantir que o que foi implementado está de acordo com o que foi projetado.</w:t>
+      </w:r>
+    </w:p>
+    <w:p>
+      <w:pPr>
+        <w:numPr>
+          <w:ilvl w:val="0"/>
+          <w:numId w:val="35"/>
+        </w:numPr>
+      </w:pPr>
+      <w:r>
+        <w:t xml:space="preserve"> Manutenção:</w:t>
+      </w:r>
+      <w:r>
+        <w:t xml:space="preserve"> </w:t>
+      </w:r>
+      <w:r>
+        <w:t>Etapa destinada à correções nas funcionalidades já implementadas ou destinada à adição de novas implementações.</w:t>
+      </w:r>
+    </w:p>
+    <w:p>
+      <w:pPr>
+        <w:pStyle w:val="Heading3"/>
+      </w:pPr>
+      <w:bookmarkStart w:id="136" w:name="_Toc172461085"/>
+      <w:r>
+        <w:t>RUP</w:t>
+      </w:r>
+      <w:bookmarkEnd w:id="136"/>
+    </w:p>
+    <w:p>
+      <w:r>
+        <w:t>Rational Unified Process (</w:t>
+      </w:r>
+      <w:r>
+        <w:rPr>
+          <w:b/>
+        </w:rPr>
+        <w:t>RUP</w:t>
+      </w:r>
+      <w:r>
+        <w:t>)</w:t>
+      </w:r>
+      <w:r>
+        <w:t xml:space="preserve"> </w:t>
+      </w:r>
+      <w:r>
+        <w:t>é a versão do Processo Unificado (</w:t>
+      </w:r>
+      <w:r>
+        <w:rPr>
+          <w:b/>
+        </w:rPr>
+        <w:t>UP</w:t>
+      </w:r>
+      <w:r>
+        <w:t>), para desenvolvimento de software, criada pela Rational Corporation</w:t>
+      </w:r>
+      <w:r>
+        <w:rPr>
+          <w:noProof/>
+          <w:lang w:val="en-US"/>
+        </w:rPr>
+        <w:t xml:space="preserve"> </w:t>
+      </w:r>
+      <w:r>
+        <w:rPr>
+          <w:noProof/>
+          <w:lang w:val="en-US"/>
+        </w:rPr>
+        <w:t>(JACOBSON, 1999)</w:t>
+      </w:r>
+      <w:r>
+        <w:t>.</w:t>
+      </w:r>
+    </w:p>
+    <w:p>
+      <w:r>
+        <w:t>Por muito tempo RUP foi largamente utilizado em grandes aplicações, assim ganhou a fama de que era um processo pesado.</w:t>
+      </w:r>
+      <w:r>
+        <w:t xml:space="preserve"> Com a crescente utilização de metodologias ágeis para desenvolvimento de software, a Rational Corporation tem seus esforços voltados para mostrar que o RUP é um processo adaptável e flexível</w:t>
+      </w:r>
+      <w:r>
+        <w:rPr>
+          <w:noProof/>
+          <w:lang w:val="en-US"/>
+        </w:rPr>
+        <w:t xml:space="preserve"> </w:t>
+      </w:r>
+      <w:r>
+        <w:rPr>
+          <w:noProof/>
+          <w:lang w:val="en-US"/>
+        </w:rPr>
+        <w:t>(EVANS, 2003)</w:t>
+      </w:r>
+      <w:r>
+        <w:t>.</w:t>
+      </w:r>
+    </w:p>
+    <w:p>
+      <w:r>
+        <w:t>O processo unificado é dividido em quatro fases:</w:t>
+      </w:r>
+    </w:p>
+    <w:p>
+      <w:pPr>
+        <w:numPr>
+          <w:ilvl w:val="0"/>
+          <w:numId w:val="36"/>
+        </w:numPr>
+      </w:pPr>
+      <w:r>
+        <w:t xml:space="preserve"> Concepção:</w:t>
+      </w:r>
+      <w:r>
+        <w:t xml:space="preserve"> Etapa dedicada</w:t>
+      </w:r>
+      <w:r>
+        <w:t xml:space="preserve"> à coleta de requisitos, levantamento dos principais riscos e um levantamento </w:t>
+      </w:r>
+      <w:r>
+        <w:t>dos esforços</w:t>
+      </w:r>
+      <w:r>
+        <w:t>.</w:t>
+      </w:r>
+    </w:p>
+    <w:p>
+      <w:pPr>
+        <w:numPr>
+          <w:ilvl w:val="0"/>
+          <w:numId w:val="36"/>
+        </w:numPr>
+      </w:pPr>
       <w:r>
         <w:lastRenderedPageBreak/>
-        <w:t>METODOLOGIAS DE DESENVOLVIMENTO DE SOFTWARE</w:t>
-      </w:r>
-      <w:bookmarkEnd w:id="135"/>
-    </w:p>
-    <w:p>
-      <w:pPr>
-        <w:pStyle w:val="Heading3"/>
-      </w:pPr>
-      <w:bookmarkStart w:id="136" w:name="_Toc172461084"/>
-      <w:r>
-        <w:t>METODOLOGIA EM CASCATA</w:t>
-      </w:r>
-      <w:bookmarkEnd w:id="136"/>
-    </w:p>
-    <w:p>
-      <w:pPr>
-        <w:pStyle w:val="Heading3"/>
-      </w:pPr>
-      <w:bookmarkStart w:id="137" w:name="_Toc172461085"/>
-      <w:r>
-        <w:t>RUP</w:t>
-      </w:r>
+        <w:t xml:space="preserve"> Elaboração:</w:t>
+      </w:r>
+      <w:r>
+        <w:t xml:space="preserve"> Os requisitos são estudados mais profundamente. A arquitetura do sistema é desenvolvida e testada com objetivo de reduzir riscos e obter uma estimativa mais precisa </w:t>
+      </w:r>
+      <w:r>
+        <w:t>dos esforços. Esta etapa é subdividida em iterações que contêm: levantamento de requisitos, modelagem, programação e testes.</w:t>
+      </w:r>
+    </w:p>
+    <w:p>
+      <w:pPr>
+        <w:numPr>
+          <w:ilvl w:val="0"/>
+          <w:numId w:val="36"/>
+        </w:numPr>
+      </w:pPr>
+      <w:r>
+        <w:t xml:space="preserve"> Construção:</w:t>
+      </w:r>
+      <w:r>
+        <w:t xml:space="preserve"> Com base na estrutura criada na etapa de elaboração, as implementações do sistemas são iniciadas. Essas implementações são divididas em iterações incluem codificação e testes de aceitação com os clientes.</w:t>
+      </w:r>
+    </w:p>
+    <w:p>
+      <w:pPr>
+        <w:numPr>
+          <w:ilvl w:val="0"/>
+          <w:numId w:val="36"/>
+        </w:numPr>
+      </w:pPr>
+      <w:r>
+        <w:t xml:space="preserve"> Transição:</w:t>
+      </w:r>
+      <w:r>
+        <w:t xml:space="preserve"> </w:t>
+      </w:r>
+      <w:r>
+        <w:t>As implementações estão finalizadas e o sistema pode ser entregue para o cliente.</w:t>
+      </w:r>
+      <w:r>
+        <w:t xml:space="preserve"> Alguns ajustes no sistema são aceitáveis antes da entrega final para o cliente.</w:t>
+      </w:r>
+      <w:bookmarkStart w:id="137" w:name="_GoBack"/>
       <w:bookmarkEnd w:id="137"/>
     </w:p>
     <w:p>
@@ -6850,15 +6432,7 @@
         <w:t xml:space="preserve"> </w:t>
       </w:r>
       <w:r>
-        <w:t>.</w:t>
-      </w:r>
-      <w:proofErr w:type="spellStart"/>
-      <w:r>
-        <w:t>doc</w:t>
-      </w:r>
-      <w:proofErr w:type="spellEnd"/>
-      <w:r>
-        <w:t xml:space="preserve"> e seguir a estrutura, </w:t>
+        <w:t xml:space="preserve">.doc e seguir a estrutura, </w:t>
       </w:r>
       <w:r>
         <w:t xml:space="preserve">selecionando </w:t>
@@ -6919,7 +6493,11 @@
         <w:t xml:space="preserve"> para a</w:t>
       </w:r>
       <w:r>
-        <w:t xml:space="preserve"> área de transferência</w:t>
+        <w:t xml:space="preserve"> </w:t>
+      </w:r>
+      <w:r>
+        <w:lastRenderedPageBreak/>
+        <w:t>área de transferência</w:t>
       </w:r>
       <w:r>
         <w:t xml:space="preserve"> e</w:t>
@@ -6965,15 +6543,7 @@
         <w:t xml:space="preserve"> abrir o </w:t>
       </w:r>
       <w:r>
-        <w:t>modelo .</w:t>
-      </w:r>
-      <w:proofErr w:type="spellStart"/>
-      <w:r>
-        <w:t>dot</w:t>
-      </w:r>
-      <w:proofErr w:type="spellEnd"/>
-      <w:r>
-        <w:t xml:space="preserve"> será gerado um novo documento.doc</w:t>
+        <w:t>modelo .dot será gerado um novo documento.doc</w:t>
       </w:r>
       <w:r>
         <w:t>, o sumário</w:t>
@@ -7020,7 +6590,6 @@
     </w:p>
     <w:p>
       <w:r>
-        <w:lastRenderedPageBreak/>
         <w:t xml:space="preserve">Na parte destinada à fundamentação teórica é feita a revisão </w:t>
       </w:r>
       <w:r>
@@ -7133,15 +6702,7 @@
         <w:t>Times New Roman</w:t>
       </w:r>
       <w:r>
-        <w:t xml:space="preserve"> tamanho 12 </w:t>
-      </w:r>
-      <w:proofErr w:type="spellStart"/>
-      <w:r>
-        <w:t>pt</w:t>
-      </w:r>
-      <w:proofErr w:type="spellEnd"/>
-      <w:r>
-        <w:t xml:space="preserve"> em todo o documento, espaçamento simples e alinhamento justificado com tabulação de 1,25 na primeira linha do parágrafo. É recomendável que tenha no máximo 50 páginas sem contar os possíveis anexos e apêndices. </w:t>
+        <w:t xml:space="preserve"> tamanho 12 pt em todo o documento, espaçamento simples e alinhamento justificado com tabulação de 1,25 na primeira linha do parágrafo. É recomendável que tenha no máximo 50 páginas sem contar os possíveis anexos e apêndices. </w:t>
       </w:r>
     </w:p>
     <w:p>
@@ -7158,29 +6719,13 @@
         <w:t>a</w:t>
       </w:r>
       <w:r>
-        <w:t xml:space="preserve"> figura deve seguir a numeração da </w:t>
-      </w:r>
-      <w:proofErr w:type="spellStart"/>
-      <w:r>
-        <w:t>seqüência</w:t>
-      </w:r>
-      <w:proofErr w:type="spellEnd"/>
-      <w:r>
-        <w:t xml:space="preserve"> de apresentação da seguinte forma: o primeiro numeral deve corresponder ao cap</w:t>
+        <w:t xml:space="preserve"> figura deve seguir a numeração da seqüência de apresentação da seguinte forma: o primeiro numeral deve corresponder ao cap</w:t>
       </w:r>
       <w:r>
         <w:t>í</w:t>
       </w:r>
       <w:r>
-        <w:t xml:space="preserve">tulo e o segundo para a </w:t>
-      </w:r>
-      <w:proofErr w:type="spellStart"/>
-      <w:r>
-        <w:t>seqüência</w:t>
-      </w:r>
-      <w:proofErr w:type="spellEnd"/>
-      <w:r>
-        <w:t xml:space="preserve"> de apresentação no texto. Sua refer</w:t>
+        <w:t>tulo e o segundo para a seqüência de apresentação no texto. Sua refer</w:t>
       </w:r>
       <w:r>
         <w:t>ê</w:t>
@@ -7215,8 +6760,8 @@
       </w:pPr>
       <w:r>
         <w:lastRenderedPageBreak/>
-        <w:pict w14:anchorId="6C81EE7C">
-          <v:shape id="_x0000_i1027" type="#_x0000_t75" style="width:474.05pt;height:154.7pt">
+        <w:pict w14:anchorId="7EBA80E3">
+          <v:shape id="_x0000_i1028" type="#_x0000_t75" style="width:474.05pt;height:154.7pt">
             <v:imagedata r:id="rId14" o:title="" croptop="2485f" cropbottom="34612f" cropright="1034f"/>
           </v:shape>
         </w:pict>
@@ -7264,15 +6809,7 @@
     </w:p>
     <w:p>
       <w:r>
-        <w:t xml:space="preserve">As tabelas são elementos demonstrativos de síntese que apresentam informações tratadas estatisticamente. Elas deverão ter numeração </w:t>
-      </w:r>
-      <w:proofErr w:type="spellStart"/>
-      <w:r>
-        <w:t>seqüencial</w:t>
-      </w:r>
-      <w:proofErr w:type="spellEnd"/>
-      <w:r>
-        <w:t xml:space="preserve"> em algarismos arábicos precedidos da palavra Tabela. Os títulos das tabelas deverão ser inseridos na parte superior das mesmas, após hífen que separa o título da respectiva identificação tabular, com letra em tamanho menor do que a utilizada no texto. Não se colocará ponto final nos títulos de tabelas. A Tabela </w:t>
+        <w:t xml:space="preserve">As tabelas são elementos demonstrativos de síntese que apresentam informações tratadas estatisticamente. Elas deverão ter numeração seqüencial em algarismos arábicos precedidos da palavra Tabela. Os títulos das tabelas deverão ser inseridos na parte superior das mesmas, após hífen que separa o título da respectiva identificação tabular, com letra em tamanho menor do que a utilizada no texto. Não se colocará ponto final nos títulos de tabelas. A Tabela </w:t>
       </w:r>
       <w:r>
         <w:t>3</w:t>
@@ -7338,8 +6875,8 @@
               <w:rPr>
                 <w:szCs w:val="24"/>
               </w:rPr>
-              <w:pict w14:anchorId="4FA70C86">
-                <v:shape id="_x0000_i1028" type="#_x0000_t75" style="width:17.8pt;height:17.1pt">
+              <w:pict w14:anchorId="53EF7768">
+                <v:shape id="_x0000_i1029" type="#_x0000_t75" style="width:17.8pt;height:17.1pt">
                   <v:imagedata r:id="rId15" o:title="" croptop="14684f" cropright="35109f"/>
                 </v:shape>
               </w:pict>
@@ -7385,8 +6922,8 @@
                 <w:szCs w:val="24"/>
               </w:rPr>
               <w:lastRenderedPageBreak/>
-              <w:pict w14:anchorId="569845B9">
-                <v:shape id="_x0000_i1029" type="#_x0000_t75" style="width:17.8pt;height:17.1pt" o:bullet="t">
+              <w:pict w14:anchorId="24C4A839">
+                <v:shape id="_x0000_i1030" type="#_x0000_t75" style="width:17.8pt;height:17.1pt" o:bullet="t">
                   <v:imagedata r:id="rId16" o:title="" croptop="3688f" cropbottom="59991f" cropleft="30474f" cropright="33574f"/>
                 </v:shape>
               </w:pict>
@@ -7445,8 +6982,8 @@
               <w:rPr>
                 <w:szCs w:val="24"/>
               </w:rPr>
-              <w:pict w14:anchorId="2AB7AA44">
-                <v:shape id="_x0000_i1030" type="#_x0000_t75" style="width:17.8pt;height:17.1pt">
+              <w:pict w14:anchorId="27766B93">
+                <v:shape id="_x0000_i1031" type="#_x0000_t75" style="width:17.8pt;height:17.1pt">
                   <v:imagedata r:id="rId17" o:title="" croptop="14684f" cropright="35109f"/>
                 </v:shape>
               </w:pict>
@@ -7491,8 +7028,8 @@
               <w:rPr>
                 <w:szCs w:val="24"/>
               </w:rPr>
-              <w:pict w14:anchorId="630BC74C">
-                <v:shape id="_x0000_i1031" type="#_x0000_t75" style="width:17.8pt;height:17.1pt" o:bullet="t">
+              <w:pict w14:anchorId="0509AA37">
+                <v:shape id="_x0000_i1032" type="#_x0000_t75" style="width:17.8pt;height:17.1pt" o:bullet="t">
                   <v:imagedata r:id="rId18" o:title="" croptop="3688f" cropbottom="59991f" cropleft="30474f" cropright="33574f"/>
                 </v:shape>
               </w:pict>
@@ -7571,15 +7108,7 @@
     </w:p>
     <w:p>
       <w:r>
-        <w:t xml:space="preserve">As equações podem ser inseridas através do MICROSOFT EQUATION. A numeração da equação segue o mesmo critério para figuras e tabelas. O primeiro numeral corresponde ao capitulo que está inserida e o segundo numeral corresponde a </w:t>
-      </w:r>
-      <w:proofErr w:type="spellStart"/>
-      <w:r>
-        <w:t>seqüência</w:t>
-      </w:r>
-      <w:proofErr w:type="spellEnd"/>
-      <w:r>
-        <w:t xml:space="preserve"> de ocorrência no texto. Veja exemplo para a eq. 3.1.</w:t>
+        <w:t>As equações podem ser inseridas através do MICROSOFT EQUATION. A numeração da equação segue o mesmo critério para figuras e tabelas. O primeiro numeral corresponde ao capitulo que está inserida e o segundo numeral corresponde a seqüência de ocorrência no texto. Veja exemplo para a eq. 3.1.</w:t>
       </w:r>
     </w:p>
     <w:p>
@@ -7594,11 +7123,11 @@
         <w:rPr>
           <w:position w:val="-32"/>
         </w:rPr>
-        <w:object w:dxaOrig="3560" w:dyaOrig="760" w14:anchorId="55E98B38">
-          <v:shape id="_x0000_i1032" type="#_x0000_t75" style="width:178.2pt;height:37.8pt" o:ole="" fillcolor="window">
+        <w:object w:dxaOrig="3560" w:dyaOrig="760" w14:anchorId="5ED3C237">
+          <v:shape id="_x0000_i1033" type="#_x0000_t75" style="width:178.2pt;height:37.8pt" o:ole="" fillcolor="window">
             <v:imagedata r:id="rId19" o:title=""/>
           </v:shape>
-          <o:OLEObject Type="Embed" ProgID="Equation.3" ShapeID="_x0000_i1032" DrawAspect="Content" ObjectID="_1246202932" r:id="rId20">
+          <o:OLEObject Type="Embed" ProgID="Equation.3" ShapeID="_x0000_i1033" DrawAspect="Content" ObjectID="_1246223676" r:id="rId20">
             <o:FieldCodes>\* Upper \* Upper \* Caps</o:FieldCodes>
           </o:OLEObject>
         </w:object>
@@ -7616,23 +7145,7 @@
     <w:p/>
     <w:p>
       <w:r>
-        <w:t xml:space="preserve">A próxima fórmula deve apresentar numeração na </w:t>
-      </w:r>
-      <w:proofErr w:type="spellStart"/>
-      <w:r>
-        <w:t>seqüência</w:t>
-      </w:r>
-      <w:proofErr w:type="spellEnd"/>
-      <w:r>
-        <w:t xml:space="preserve"> com o primeiro numeral correspondendo ao capítulo e o segundo a </w:t>
-      </w:r>
-      <w:proofErr w:type="spellStart"/>
-      <w:r>
-        <w:t>seqüência</w:t>
-      </w:r>
-      <w:proofErr w:type="spellEnd"/>
-      <w:r>
-        <w:t xml:space="preserve"> no texto como pode ser vista na eq. 3.2.</w:t>
+        <w:t>A próxima fórmula deve apresentar numeração na seqüência com o primeiro numeral correspondendo ao capítulo e o segundo a seqüência no texto como pode ser vista na eq. 3.2.</w:t>
       </w:r>
     </w:p>
     <w:p>
@@ -7647,11 +7160,11 @@
         <w:rPr>
           <w:position w:val="-32"/>
         </w:rPr>
-        <w:object w:dxaOrig="2700" w:dyaOrig="760" w14:anchorId="7B8ED0A9">
-          <v:shape id="_x0000_i1033" type="#_x0000_t75" style="width:134.75pt;height:37.8pt" o:ole="" fillcolor="window">
+        <w:object w:dxaOrig="2700" w:dyaOrig="760" w14:anchorId="7CCEA7B2">
+          <v:shape id="_x0000_i1034" type="#_x0000_t75" style="width:134.75pt;height:37.8pt" o:ole="" fillcolor="window">
             <v:imagedata r:id="rId21" o:title=""/>
           </v:shape>
-          <o:OLEObject Type="Embed" ProgID="Equation.3" ShapeID="_x0000_i1033" DrawAspect="Content" ObjectID="_1246202933" r:id="rId22">
+          <o:OLEObject Type="Embed" ProgID="Equation.3" ShapeID="_x0000_i1034" DrawAspect="Content" ObjectID="_1246223677" r:id="rId22">
             <o:FieldCodes>\* Upper \* Upper \* Caps</o:FieldCodes>
           </o:OLEObject>
         </w:object>
@@ -7759,29 +7272,13 @@
         <w:t>ê</w:t>
       </w:r>
       <w:r>
-        <w:t xml:space="preserve">ncia. A estilo de formatação disponível para referências bibliográficas é </w:t>
-      </w:r>
-      <w:proofErr w:type="spellStart"/>
-      <w:r>
-        <w:t>RefBib</w:t>
-      </w:r>
-      <w:proofErr w:type="spellEnd"/>
-      <w:r>
-        <w:t>. Deixe uma linha de espaço entre uma refer</w:t>
+        <w:t>ncia. A estilo de formatação disponível para referências bibliográficas é RefBib. Deixe uma linha de espaço entre uma refer</w:t>
       </w:r>
       <w:r>
         <w:t>ê</w:t>
       </w:r>
       <w:r>
-        <w:t xml:space="preserve">ncia e a </w:t>
-      </w:r>
-      <w:proofErr w:type="spellStart"/>
-      <w:r>
-        <w:t>subseqüente</w:t>
-      </w:r>
-      <w:proofErr w:type="spellEnd"/>
-      <w:r>
-        <w:t xml:space="preserve"> para melhor distribuição na p</w:t>
+        <w:t>ncia e a subseqüente para melhor distribuição na p</w:t>
       </w:r>
       <w:r>
         <w:t>á</w:t>
@@ -8249,15 +7746,7 @@
         <w:pStyle w:val="RefBib"/>
       </w:pPr>
       <w:r>
-        <w:t xml:space="preserve">CERVO, Amado </w:t>
-      </w:r>
-      <w:proofErr w:type="spellStart"/>
-      <w:r>
-        <w:t>Luis</w:t>
-      </w:r>
-      <w:proofErr w:type="spellEnd"/>
-      <w:r>
-        <w:t xml:space="preserve">; BERVIAN, Pedro Alcino; SILVA, Roberto. </w:t>
+        <w:t xml:space="preserve">CERVO, Amado Luis; BERVIAN, Pedro Alcino; SILVA, Roberto. </w:t>
       </w:r>
       <w:r>
         <w:rPr>
@@ -8289,15 +7778,7 @@
         <w:t xml:space="preserve">Desenhando: </w:t>
       </w:r>
       <w:r>
-        <w:t xml:space="preserve">um panorama dos sistemas gráficos. Santa Maria: </w:t>
-      </w:r>
-      <w:proofErr w:type="spellStart"/>
-      <w:r>
-        <w:t>Ed.UFSM</w:t>
-      </w:r>
-      <w:proofErr w:type="spellEnd"/>
-      <w:r>
-        <w:t>, 1998.</w:t>
+        <w:t>um panorama dos sistemas gráficos. Santa Maria: Ed.UFSM, 1998.</w:t>
       </w:r>
     </w:p>
     <w:p>
@@ -8317,19 +7798,11 @@
       <w:pPr>
         <w:pStyle w:val="RefBib"/>
       </w:pPr>
-      <w:proofErr w:type="gramStart"/>
       <w:r>
         <w:rPr>
           <w:lang w:val="en-US"/>
         </w:rPr>
-        <w:t>WILLIAMS, J. W. Flow measurement.</w:t>
-      </w:r>
-      <w:proofErr w:type="gramEnd"/>
-      <w:r>
-        <w:rPr>
-          <w:lang w:val="en-US"/>
-        </w:rPr>
-        <w:t xml:space="preserve"> In: ROUSE, H. (org.). </w:t>
+        <w:t xml:space="preserve">WILLIAMS, J. W. Flow measurement. In: ROUSE, H. (org.). </w:t>
       </w:r>
       <w:r>
         <w:rPr>
@@ -8346,15 +7819,7 @@
         <w:t xml:space="preserve">s. </w:t>
       </w:r>
       <w:r>
-        <w:t xml:space="preserve">New York: John </w:t>
-      </w:r>
-      <w:proofErr w:type="spellStart"/>
-      <w:r>
-        <w:t>Wiley</w:t>
-      </w:r>
-      <w:proofErr w:type="spellEnd"/>
-      <w:r>
-        <w:t xml:space="preserve"> &amp; Sons, 1950. p. 229-309.</w:t>
+        <w:t>New York: John Wiley &amp; Sons, 1950. p. 229-309.</w:t>
       </w:r>
     </w:p>
     <w:p>
@@ -8402,89 +7867,25 @@
         <w:rPr>
           <w:lang w:val="en-US"/>
         </w:rPr>
-        <w:t xml:space="preserve"> BELOTO, A. F</w:t>
-      </w:r>
-      <w:proofErr w:type="gramStart"/>
+        <w:t xml:space="preserve"> BELOTO, A. F. ; UETA, A.Y.</w:t>
+      </w:r>
       <w:r>
         <w:rPr>
           <w:lang w:val="en-US"/>
         </w:rPr>
-        <w:t>. ;</w:t>
-      </w:r>
-      <w:proofErr w:type="gramEnd"/>
+        <w:t>,</w:t>
+      </w:r>
       <w:r>
         <w:rPr>
           <w:lang w:val="en-US"/>
         </w:rPr>
-        <w:t xml:space="preserve"> UETA, A.Y.</w:t>
-      </w:r>
-      <w:r>
-        <w:rPr>
-          <w:lang w:val="en-US"/>
-        </w:rPr>
-        <w:t>,</w:t>
-      </w:r>
-      <w:r>
-        <w:rPr>
-          <w:lang w:val="en-US"/>
-        </w:rPr>
-        <w:t xml:space="preserve"> FERREIRA, N. G. </w:t>
-      </w:r>
-      <w:proofErr w:type="gramStart"/>
-      <w:r>
-        <w:rPr>
-          <w:lang w:val="en-US"/>
-        </w:rPr>
-        <w:t xml:space="preserve">An investigation of natural oxidation process on stain-etched </w:t>
-      </w:r>
-      <w:proofErr w:type="spellStart"/>
-      <w:r>
-        <w:rPr>
-          <w:lang w:val="en-US"/>
-        </w:rPr>
-        <w:t>nanoporous</w:t>
-      </w:r>
-      <w:proofErr w:type="spellEnd"/>
-      <w:r>
-        <w:rPr>
-          <w:lang w:val="en-US"/>
-        </w:rPr>
-        <w:t xml:space="preserve"> silicon by micro-Raman spectroscopy.</w:t>
-      </w:r>
-      <w:proofErr w:type="gramEnd"/>
-      <w:r>
-        <w:rPr>
-          <w:lang w:val="en-US"/>
-        </w:rPr>
-        <w:t xml:space="preserve"> </w:t>
-      </w:r>
-      <w:proofErr w:type="spellStart"/>
+        <w:t xml:space="preserve"> FERREIRA, N. G. An investigation of natural oxidation process on stain-etched nanoporous silicon by micro-Raman spectroscopy. </w:t>
+      </w:r>
       <w:r>
         <w:rPr>
           <w:b/>
         </w:rPr>
-        <w:t>Applied</w:t>
-      </w:r>
-      <w:proofErr w:type="spellEnd"/>
-      <w:r>
-        <w:rPr>
-          <w:b/>
-        </w:rPr>
-        <w:t xml:space="preserve"> </w:t>
-      </w:r>
-      <w:proofErr w:type="spellStart"/>
-      <w:r>
-        <w:rPr>
-          <w:b/>
-        </w:rPr>
-        <w:t>Surface</w:t>
-      </w:r>
-      <w:proofErr w:type="spellEnd"/>
-      <w:r>
-        <w:rPr>
-          <w:b/>
-        </w:rPr>
-        <w:t xml:space="preserve"> Science</w:t>
+        <w:t>Applied Surface Science</w:t>
       </w:r>
       <w:r>
         <w:t>, v. 253, p. p. 7065-7068, 2007.</w:t>
@@ -8512,15 +7913,7 @@
         <w:t xml:space="preserve">MIRANDA, R. B. </w:t>
       </w:r>
       <w:r>
-        <w:t xml:space="preserve">Filmes de diamante </w:t>
-      </w:r>
-      <w:proofErr w:type="spellStart"/>
-      <w:r>
-        <w:t>nanocristalino</w:t>
-      </w:r>
-      <w:proofErr w:type="spellEnd"/>
-      <w:r>
-        <w:t xml:space="preserve"> infiltrados em substratos de silício poroso através das técnicas CVD/CVI. 2009. Tese (Doutorado em Engenharia e Tecnologia Espaciais) - Instituto Nacional de Pesquisas Espaciais</w:t>
+        <w:t>Filmes de diamante nanocristalino infiltrados em substratos de silício poroso através das técnicas CVD/CVI. 2009. Tese (Doutorado em Engenharia e Tecnologia Espaciais) - Instituto Nacional de Pesquisas Espaciais</w:t>
       </w:r>
       <w:r>
         <w:t>.</w:t>
@@ -8581,15 +7974,7 @@
         <w:t>,</w:t>
       </w:r>
       <w:r>
-        <w:t xml:space="preserve"> MOTA A.C. Exame de desempenho dos estudantes: uma </w:t>
-      </w:r>
-      <w:proofErr w:type="spellStart"/>
-      <w:r>
-        <w:t>porposta</w:t>
-      </w:r>
-      <w:proofErr w:type="spellEnd"/>
-      <w:r>
-        <w:t xml:space="preserve"> de avaliação na educação em engenharia. In: XXXV CONGRESSO BRASILEIRO DE EDUCAÇÃO EM ENGENHARIA, Curitiba. Anais do XXXV Congresso Brasileiro de Educação em Engenharia, 2007</w:t>
+        <w:t xml:space="preserve"> MOTA A.C. Exame de desempenho dos estudantes: uma porposta de avaliação na educação em engenharia. In: XXXV CONGRESSO BRASILEIRO DE EDUCAÇÃO EM ENGENHARIA, Curitiba. Anais do XXXV Congresso Brasileiro de Educação em Engenharia, 2007</w:t>
       </w:r>
       <w:r>
         <w:t>.</w:t>
@@ -8834,8 +8219,8 @@
       </w:pPr>
       <w:bookmarkStart w:id="288" w:name="_Toc144630257"/>
       <w:r>
-        <w:pict w14:anchorId="30E7E41F">
-          <v:shape id="_x0000_i1034" type="#_x0000_t75" style="width:188.2pt;height:101.95pt">
+        <w:pict w14:anchorId="1F045133">
+          <v:shape id="_x0000_i1035" type="#_x0000_t75" style="width:188.2pt;height:101.95pt">
             <v:imagedata r:id="rId24" o:title=""/>
           </v:shape>
         </w:pict>
@@ -8895,15 +8280,7 @@
         <w:t xml:space="preserve">Fonte </w:t>
       </w:r>
       <w:r>
-        <w:t xml:space="preserve">Adaptada de </w:t>
-      </w:r>
-      <w:proofErr w:type="spellStart"/>
-      <w:r>
-        <w:t>Tourrilhes</w:t>
-      </w:r>
-      <w:proofErr w:type="spellEnd"/>
-      <w:r>
-        <w:t xml:space="preserve"> (2001</w:t>
+        <w:t>Adaptada de Tourrilhes (2001</w:t>
       </w:r>
       <w:r>
         <w:t>)</w:t>
@@ -8921,7 +8298,7 @@
         <w:rPr>
           <w:noProof/>
         </w:rPr>
-        <w:pict w14:anchorId="4B275580">
+        <w:pict w14:anchorId="03ABDCFC">
           <v:shape id="_x0000_s1055" type="#_x0000_t75" style="position:absolute;left:0;text-align:left;margin-left:0;margin-top:-45pt;width:288.2pt;height:233.2pt;z-index:251657728;mso-position-horizontal:center" o:bordertopcolor="this" o:borderleftcolor="this" o:borderbottomcolor="this" o:borderrightcolor="this" stroked="t" strokeweight=".5pt">
             <v:imagedata r:id="rId25" o:title="figcont"/>
           </v:shape>
@@ -9017,8 +8394,8 @@
           <w:sz w:val="20"/>
           <w:szCs w:val="20"/>
         </w:rPr>
-        <w:pict w14:anchorId="3F07D9FB">
-          <v:shape id="_x0000_i1035" type="#_x0000_t75" style="width:196.05pt;height:109.05pt">
+        <w:pict w14:anchorId="73495FA6">
+          <v:shape id="_x0000_i1036" type="#_x0000_t75" style="width:196.05pt;height:109.05pt">
             <v:imagedata r:id="rId26" o:title="figura1"/>
           </v:shape>
         </w:pict>
@@ -9714,37 +9091,12 @@
                 <w:szCs w:val="18"/>
               </w:rPr>
             </w:pPr>
-            <w:proofErr w:type="spellStart"/>
             <w:r>
               <w:rPr>
                 <w:sz w:val="18"/>
                 <w:szCs w:val="18"/>
               </w:rPr>
-              <w:t>enero</w:t>
-            </w:r>
-            <w:proofErr w:type="spellEnd"/>
-            <w:r>
-              <w:rPr>
-                <w:sz w:val="18"/>
-                <w:szCs w:val="18"/>
-              </w:rPr>
-              <w:t xml:space="preserve"> = </w:t>
-            </w:r>
-            <w:proofErr w:type="spellStart"/>
-            <w:r>
-              <w:rPr>
-                <w:sz w:val="18"/>
-                <w:szCs w:val="18"/>
-              </w:rPr>
-              <w:t>ene</w:t>
-            </w:r>
-            <w:proofErr w:type="spellEnd"/>
-            <w:r>
-              <w:rPr>
-                <w:sz w:val="18"/>
-                <w:szCs w:val="18"/>
-              </w:rPr>
-              <w:t xml:space="preserve"> </w:t>
+              <w:t xml:space="preserve">enero = ene </w:t>
             </w:r>
           </w:p>
           <w:p>
@@ -9754,31 +9106,13 @@
                 <w:szCs w:val="18"/>
               </w:rPr>
             </w:pPr>
-            <w:proofErr w:type="spellStart"/>
             <w:r>
               <w:rPr>
                 <w:sz w:val="18"/>
                 <w:szCs w:val="18"/>
               </w:rPr>
-              <w:t>febrero</w:t>
+              <w:t>febrero = feb</w:t>
             </w:r>
-            <w:proofErr w:type="spellEnd"/>
-            <w:r>
-              <w:rPr>
-                <w:sz w:val="18"/>
-                <w:szCs w:val="18"/>
-              </w:rPr>
-              <w:t xml:space="preserve"> = </w:t>
-            </w:r>
-            <w:proofErr w:type="spellStart"/>
-            <w:r>
-              <w:rPr>
-                <w:sz w:val="18"/>
-                <w:szCs w:val="18"/>
-              </w:rPr>
-              <w:t>feb</w:t>
-            </w:r>
-            <w:proofErr w:type="spellEnd"/>
           </w:p>
           <w:p>
             <w:pPr>
@@ -9787,21 +9121,12 @@
                 <w:szCs w:val="18"/>
               </w:rPr>
             </w:pPr>
-            <w:proofErr w:type="spellStart"/>
             <w:r>
               <w:rPr>
                 <w:sz w:val="18"/>
                 <w:szCs w:val="18"/>
               </w:rPr>
-              <w:t>marzo</w:t>
-            </w:r>
-            <w:proofErr w:type="spellEnd"/>
-            <w:r>
-              <w:rPr>
-                <w:sz w:val="18"/>
-                <w:szCs w:val="18"/>
-              </w:rPr>
-              <w:t xml:space="preserve"> = mar. </w:t>
+              <w:t xml:space="preserve">marzo = mar. </w:t>
             </w:r>
           </w:p>
           <w:p>
@@ -9826,37 +9151,12 @@
                 <w:szCs w:val="18"/>
               </w:rPr>
             </w:pPr>
-            <w:proofErr w:type="spellStart"/>
             <w:r>
               <w:rPr>
                 <w:sz w:val="18"/>
                 <w:szCs w:val="18"/>
               </w:rPr>
-              <w:t>mayo</w:t>
-            </w:r>
-            <w:proofErr w:type="spellEnd"/>
-            <w:r>
-              <w:rPr>
-                <w:sz w:val="18"/>
-                <w:szCs w:val="18"/>
-              </w:rPr>
-              <w:t xml:space="preserve"> = </w:t>
-            </w:r>
-            <w:proofErr w:type="spellStart"/>
-            <w:r>
-              <w:rPr>
-                <w:sz w:val="18"/>
-                <w:szCs w:val="18"/>
-              </w:rPr>
-              <w:t>mayo</w:t>
-            </w:r>
-            <w:proofErr w:type="spellEnd"/>
-            <w:r>
-              <w:rPr>
-                <w:sz w:val="18"/>
-                <w:szCs w:val="18"/>
-              </w:rPr>
-              <w:t xml:space="preserve"> </w:t>
+              <w:t xml:space="preserve">mayo = mayo </w:t>
             </w:r>
           </w:p>
           <w:p>
@@ -9866,21 +9166,12 @@
                 <w:szCs w:val="18"/>
               </w:rPr>
             </w:pPr>
-            <w:proofErr w:type="spellStart"/>
             <w:r>
               <w:rPr>
                 <w:sz w:val="18"/>
                 <w:szCs w:val="18"/>
               </w:rPr>
-              <w:t>junio</w:t>
-            </w:r>
-            <w:proofErr w:type="spellEnd"/>
-            <w:r>
-              <w:rPr>
-                <w:sz w:val="18"/>
-                <w:szCs w:val="18"/>
-              </w:rPr>
-              <w:t xml:space="preserve"> = jun.</w:t>
+              <w:t>junio = jun.</w:t>
             </w:r>
           </w:p>
           <w:p>
@@ -9890,21 +9181,12 @@
                 <w:szCs w:val="18"/>
               </w:rPr>
             </w:pPr>
-            <w:proofErr w:type="spellStart"/>
             <w:r>
               <w:rPr>
                 <w:sz w:val="18"/>
                 <w:szCs w:val="18"/>
               </w:rPr>
-              <w:t>julio</w:t>
-            </w:r>
-            <w:proofErr w:type="spellEnd"/>
-            <w:r>
-              <w:rPr>
-                <w:sz w:val="18"/>
-                <w:szCs w:val="18"/>
-              </w:rPr>
-              <w:t xml:space="preserve"> = jul. </w:t>
+              <w:t xml:space="preserve">julio = jul. </w:t>
             </w:r>
           </w:p>
           <w:p>
@@ -9919,23 +9201,7 @@
                 <w:sz w:val="18"/>
                 <w:szCs w:val="18"/>
               </w:rPr>
-              <w:t xml:space="preserve">agosto = ago. </w:t>
-            </w:r>
-            <w:proofErr w:type="spellStart"/>
-            <w:r>
-              <w:rPr>
-                <w:sz w:val="18"/>
-                <w:szCs w:val="18"/>
-              </w:rPr>
-              <w:t>septiembre</w:t>
-            </w:r>
-            <w:proofErr w:type="spellEnd"/>
-            <w:r>
-              <w:rPr>
-                <w:sz w:val="18"/>
-                <w:szCs w:val="18"/>
-              </w:rPr>
-              <w:t xml:space="preserve"> = sep.</w:t>
+              <w:t>agosto = ago. septiembre = sep.</w:t>
             </w:r>
           </w:p>
           <w:p>
@@ -9946,23 +9212,13 @@
                 <w:lang w:val="fr-FR"/>
               </w:rPr>
             </w:pPr>
-            <w:proofErr w:type="spellStart"/>
             <w:r>
               <w:rPr>
                 <w:sz w:val="18"/>
                 <w:szCs w:val="18"/>
                 <w:lang w:val="fr-FR"/>
               </w:rPr>
-              <w:t>octubre</w:t>
-            </w:r>
-            <w:proofErr w:type="spellEnd"/>
-            <w:r>
-              <w:rPr>
-                <w:sz w:val="18"/>
-                <w:szCs w:val="18"/>
-                <w:lang w:val="fr-FR"/>
-              </w:rPr>
-              <w:t xml:space="preserve"> = oct. </w:t>
+              <w:t xml:space="preserve">octubre = oct. </w:t>
             </w:r>
           </w:p>
           <w:p>
@@ -9974,59 +9230,13 @@
                 <w:lang w:val="fr-FR"/>
               </w:rPr>
             </w:pPr>
-            <w:proofErr w:type="spellStart"/>
             <w:r>
               <w:rPr>
                 <w:sz w:val="18"/>
                 <w:szCs w:val="18"/>
                 <w:lang w:val="fr-FR"/>
               </w:rPr>
-              <w:t>noviembre</w:t>
-            </w:r>
-            <w:proofErr w:type="spellEnd"/>
-            <w:r>
-              <w:rPr>
-                <w:sz w:val="18"/>
-                <w:szCs w:val="18"/>
-                <w:lang w:val="fr-FR"/>
-              </w:rPr>
-              <w:t xml:space="preserve"> =nov. </w:t>
-            </w:r>
-            <w:proofErr w:type="spellStart"/>
-            <w:r>
-              <w:rPr>
-                <w:sz w:val="18"/>
-                <w:szCs w:val="18"/>
-                <w:lang w:val="fr-FR"/>
-              </w:rPr>
-              <w:t>diciembre</w:t>
-            </w:r>
-            <w:proofErr w:type="spellEnd"/>
-            <w:r>
-              <w:rPr>
-                <w:sz w:val="18"/>
-                <w:szCs w:val="18"/>
-                <w:lang w:val="fr-FR"/>
-              </w:rPr>
-              <w:t xml:space="preserve"> = </w:t>
-            </w:r>
-            <w:proofErr w:type="spellStart"/>
-            <w:r>
-              <w:rPr>
-                <w:sz w:val="18"/>
-                <w:szCs w:val="18"/>
-                <w:lang w:val="fr-FR"/>
-              </w:rPr>
-              <w:t>dic</w:t>
-            </w:r>
-            <w:proofErr w:type="spellEnd"/>
-            <w:r>
-              <w:rPr>
-                <w:sz w:val="18"/>
-                <w:szCs w:val="18"/>
-                <w:lang w:val="fr-FR"/>
-              </w:rPr>
-              <w:t>.</w:t>
+              <w:t>noviembre =nov. diciembre = dic.</w:t>
             </w:r>
           </w:p>
         </w:tc>
@@ -10055,21 +9265,12 @@
                 <w:szCs w:val="18"/>
               </w:rPr>
             </w:pPr>
-            <w:proofErr w:type="spellStart"/>
             <w:r>
               <w:rPr>
                 <w:sz w:val="18"/>
                 <w:szCs w:val="18"/>
               </w:rPr>
-              <w:t>gennaio</w:t>
-            </w:r>
-            <w:proofErr w:type="spellEnd"/>
-            <w:r>
-              <w:rPr>
-                <w:sz w:val="18"/>
-                <w:szCs w:val="18"/>
-              </w:rPr>
-              <w:t xml:space="preserve"> = gen.</w:t>
+              <w:t>gennaio = gen.</w:t>
             </w:r>
           </w:p>
           <w:p>
@@ -10079,37 +9280,12 @@
                 <w:szCs w:val="18"/>
               </w:rPr>
             </w:pPr>
-            <w:proofErr w:type="spellStart"/>
             <w:r>
               <w:rPr>
                 <w:sz w:val="18"/>
                 <w:szCs w:val="18"/>
               </w:rPr>
-              <w:t>febbraio</w:t>
-            </w:r>
-            <w:proofErr w:type="spellEnd"/>
-            <w:r>
-              <w:rPr>
-                <w:sz w:val="18"/>
-                <w:szCs w:val="18"/>
-              </w:rPr>
-              <w:t xml:space="preserve"> = </w:t>
-            </w:r>
-            <w:proofErr w:type="spellStart"/>
-            <w:r>
-              <w:rPr>
-                <w:sz w:val="18"/>
-                <w:szCs w:val="18"/>
-              </w:rPr>
-              <w:t>feb</w:t>
-            </w:r>
-            <w:proofErr w:type="spellEnd"/>
-            <w:r>
-              <w:rPr>
-                <w:sz w:val="18"/>
-                <w:szCs w:val="18"/>
-              </w:rPr>
-              <w:t>.</w:t>
+              <w:t>febbraio = feb.</w:t>
             </w:r>
           </w:p>
           <w:p>
@@ -10119,21 +9295,12 @@
                 <w:szCs w:val="18"/>
               </w:rPr>
             </w:pPr>
-            <w:proofErr w:type="spellStart"/>
             <w:r>
               <w:rPr>
                 <w:sz w:val="18"/>
                 <w:szCs w:val="18"/>
               </w:rPr>
-              <w:t>marzo</w:t>
-            </w:r>
-            <w:proofErr w:type="spellEnd"/>
-            <w:r>
-              <w:rPr>
-                <w:sz w:val="18"/>
-                <w:szCs w:val="18"/>
-              </w:rPr>
-              <w:t xml:space="preserve"> = mar. </w:t>
+              <w:t xml:space="preserve">marzo = mar. </w:t>
             </w:r>
           </w:p>
           <w:p>
@@ -10143,37 +9310,12 @@
                 <w:szCs w:val="18"/>
               </w:rPr>
             </w:pPr>
-            <w:proofErr w:type="spellStart"/>
             <w:r>
               <w:rPr>
                 <w:sz w:val="18"/>
                 <w:szCs w:val="18"/>
               </w:rPr>
-              <w:t>aprile</w:t>
-            </w:r>
-            <w:proofErr w:type="spellEnd"/>
-            <w:r>
-              <w:rPr>
-                <w:sz w:val="18"/>
-                <w:szCs w:val="18"/>
-              </w:rPr>
-              <w:t xml:space="preserve"> = </w:t>
-            </w:r>
-            <w:proofErr w:type="spellStart"/>
-            <w:r>
-              <w:rPr>
-                <w:sz w:val="18"/>
-                <w:szCs w:val="18"/>
-              </w:rPr>
-              <w:t>apr</w:t>
-            </w:r>
-            <w:proofErr w:type="spellEnd"/>
-            <w:r>
-              <w:rPr>
-                <w:sz w:val="18"/>
-                <w:szCs w:val="18"/>
-              </w:rPr>
-              <w:t xml:space="preserve">. </w:t>
+              <w:t xml:space="preserve">aprile = apr. </w:t>
             </w:r>
           </w:p>
           <w:p>
@@ -10183,53 +9325,12 @@
                 <w:szCs w:val="18"/>
               </w:rPr>
             </w:pPr>
-            <w:proofErr w:type="spellStart"/>
             <w:r>
               <w:rPr>
                 <w:sz w:val="18"/>
                 <w:szCs w:val="18"/>
               </w:rPr>
-              <w:t>maggio</w:t>
-            </w:r>
-            <w:proofErr w:type="spellEnd"/>
-            <w:r>
-              <w:rPr>
-                <w:sz w:val="18"/>
-                <w:szCs w:val="18"/>
-              </w:rPr>
-              <w:t xml:space="preserve"> = mag. </w:t>
-            </w:r>
-            <w:proofErr w:type="spellStart"/>
-            <w:r>
-              <w:rPr>
-                <w:sz w:val="18"/>
-                <w:szCs w:val="18"/>
-              </w:rPr>
-              <w:t>giugno</w:t>
-            </w:r>
-            <w:proofErr w:type="spellEnd"/>
-            <w:r>
-              <w:rPr>
-                <w:sz w:val="18"/>
-                <w:szCs w:val="18"/>
-              </w:rPr>
-              <w:t xml:space="preserve"> = </w:t>
-            </w:r>
-            <w:proofErr w:type="spellStart"/>
-            <w:r>
-              <w:rPr>
-                <w:sz w:val="18"/>
-                <w:szCs w:val="18"/>
-              </w:rPr>
-              <w:t>giu</w:t>
-            </w:r>
-            <w:proofErr w:type="spellEnd"/>
-            <w:r>
-              <w:rPr>
-                <w:sz w:val="18"/>
-                <w:szCs w:val="18"/>
-              </w:rPr>
-              <w:t xml:space="preserve">. </w:t>
+              <w:t xml:space="preserve">maggio = mag. giugno = giu. </w:t>
             </w:r>
           </w:p>
           <w:p>
@@ -10239,21 +9340,12 @@
                 <w:szCs w:val="18"/>
               </w:rPr>
             </w:pPr>
-            <w:proofErr w:type="spellStart"/>
             <w:r>
               <w:rPr>
                 <w:sz w:val="18"/>
                 <w:szCs w:val="18"/>
               </w:rPr>
-              <w:t>luglio</w:t>
-            </w:r>
-            <w:proofErr w:type="spellEnd"/>
-            <w:r>
-              <w:rPr>
-                <w:sz w:val="18"/>
-                <w:szCs w:val="18"/>
-              </w:rPr>
-              <w:t xml:space="preserve"> = lug. </w:t>
+              <w:t xml:space="preserve">luglio = lug. </w:t>
             </w:r>
           </w:p>
           <w:p>
@@ -10265,159 +9357,13 @@
                 <w:lang w:val="en-US"/>
               </w:rPr>
             </w:pPr>
-            <w:proofErr w:type="spellStart"/>
-            <w:proofErr w:type="gramStart"/>
             <w:r>
               <w:rPr>
                 <w:sz w:val="18"/>
                 <w:szCs w:val="18"/>
                 <w:lang w:val="en-US"/>
               </w:rPr>
-              <w:t>agosto</w:t>
-            </w:r>
-            <w:proofErr w:type="spellEnd"/>
-            <w:proofErr w:type="gramEnd"/>
-            <w:r>
-              <w:rPr>
-                <w:sz w:val="18"/>
-                <w:szCs w:val="18"/>
-                <w:lang w:val="en-US"/>
-              </w:rPr>
-              <w:t xml:space="preserve"> = ago. </w:t>
-            </w:r>
-            <w:proofErr w:type="spellStart"/>
-            <w:proofErr w:type="gramStart"/>
-            <w:r>
-              <w:rPr>
-                <w:sz w:val="18"/>
-                <w:szCs w:val="18"/>
-                <w:lang w:val="en-US"/>
-              </w:rPr>
-              <w:t>settembre</w:t>
-            </w:r>
-            <w:proofErr w:type="spellEnd"/>
-            <w:proofErr w:type="gramEnd"/>
-            <w:r>
-              <w:rPr>
-                <w:sz w:val="18"/>
-                <w:szCs w:val="18"/>
-                <w:lang w:val="en-US"/>
-              </w:rPr>
-              <w:t xml:space="preserve"> = set. </w:t>
-            </w:r>
-            <w:proofErr w:type="spellStart"/>
-            <w:proofErr w:type="gramStart"/>
-            <w:r>
-              <w:rPr>
-                <w:sz w:val="18"/>
-                <w:szCs w:val="18"/>
-                <w:lang w:val="en-US"/>
-              </w:rPr>
-              <w:t>ottobre</w:t>
-            </w:r>
-            <w:proofErr w:type="spellEnd"/>
-            <w:proofErr w:type="gramEnd"/>
-            <w:r>
-              <w:rPr>
-                <w:sz w:val="18"/>
-                <w:szCs w:val="18"/>
-                <w:lang w:val="en-US"/>
-              </w:rPr>
-              <w:t xml:space="preserve"> = </w:t>
-            </w:r>
-            <w:proofErr w:type="spellStart"/>
-            <w:r>
-              <w:rPr>
-                <w:sz w:val="18"/>
-                <w:szCs w:val="18"/>
-                <w:lang w:val="en-US"/>
-              </w:rPr>
-              <w:t>ott</w:t>
-            </w:r>
-            <w:proofErr w:type="spellEnd"/>
-            <w:r>
-              <w:rPr>
-                <w:sz w:val="18"/>
-                <w:szCs w:val="18"/>
-                <w:lang w:val="en-US"/>
-              </w:rPr>
-              <w:t xml:space="preserve">. </w:t>
-            </w:r>
-            <w:proofErr w:type="spellStart"/>
-            <w:proofErr w:type="gramStart"/>
-            <w:r>
-              <w:rPr>
-                <w:sz w:val="18"/>
-                <w:szCs w:val="18"/>
-                <w:lang w:val="en-US"/>
-              </w:rPr>
-              <w:t>novembre</w:t>
-            </w:r>
-            <w:proofErr w:type="spellEnd"/>
-            <w:proofErr w:type="gramEnd"/>
-            <w:r>
-              <w:rPr>
-                <w:sz w:val="18"/>
-                <w:szCs w:val="18"/>
-                <w:lang w:val="en-US"/>
-              </w:rPr>
-              <w:t xml:space="preserve"> = </w:t>
-            </w:r>
-            <w:proofErr w:type="spellStart"/>
-            <w:r>
-              <w:rPr>
-                <w:sz w:val="18"/>
-                <w:szCs w:val="18"/>
-                <w:lang w:val="en-US"/>
-              </w:rPr>
-              <w:t>nov.</w:t>
-            </w:r>
-            <w:proofErr w:type="spellEnd"/>
-            <w:r>
-              <w:rPr>
-                <w:sz w:val="18"/>
-                <w:szCs w:val="18"/>
-                <w:lang w:val="en-US"/>
-              </w:rPr>
-              <w:t xml:space="preserve"> </w:t>
-            </w:r>
-            <w:proofErr w:type="spellStart"/>
-            <w:proofErr w:type="gramStart"/>
-            <w:r>
-              <w:rPr>
-                <w:sz w:val="18"/>
-                <w:szCs w:val="18"/>
-                <w:lang w:val="en-US"/>
-              </w:rPr>
-              <w:t>dicembre</w:t>
-            </w:r>
-            <w:proofErr w:type="spellEnd"/>
-            <w:proofErr w:type="gramEnd"/>
-            <w:r>
-              <w:rPr>
-                <w:sz w:val="18"/>
-                <w:szCs w:val="18"/>
-                <w:lang w:val="en-US"/>
-              </w:rPr>
-              <w:t xml:space="preserve"> = </w:t>
-            </w:r>
-            <w:proofErr w:type="spellStart"/>
-            <w:r>
-              <w:rPr>
-                <w:sz w:val="18"/>
-                <w:szCs w:val="18"/>
-                <w:lang w:val="en-US"/>
-              </w:rPr>
-              <w:t>dic</w:t>
-            </w:r>
-            <w:proofErr w:type="spellEnd"/>
-            <w:r>
-              <w:rPr>
-                <w:sz w:val="18"/>
-                <w:szCs w:val="18"/>
-                <w:lang w:val="en-US"/>
-              </w:rPr>
-              <w:t>.</w:t>
+              <w:t>agosto = ago. settembre = set. ottobre = ott. novembre = nov. dicembre = dic.</w:t>
             </w:r>
           </w:p>
         </w:tc>
@@ -10502,7 +9448,6 @@
                 <w:lang w:val="en-US"/>
               </w:rPr>
             </w:pPr>
-            <w:proofErr w:type="spellStart"/>
             <w:r>
               <w:rPr>
                 <w:b/>
@@ -10512,7 +9457,6 @@
               </w:rPr>
               <w:t>Inglês</w:t>
             </w:r>
-            <w:proofErr w:type="spellEnd"/>
           </w:p>
         </w:tc>
         <w:tc>
@@ -10535,7 +9479,6 @@
                 <w:lang w:val="en-US"/>
               </w:rPr>
             </w:pPr>
-            <w:proofErr w:type="spellStart"/>
             <w:r>
               <w:rPr>
                 <w:b/>
@@ -10545,7 +9488,6 @@
               </w:rPr>
               <w:t>Alemão</w:t>
             </w:r>
-            <w:proofErr w:type="spellEnd"/>
           </w:p>
         </w:tc>
       </w:tr>
@@ -10766,36 +9708,14 @@
                 <w:lang w:val="en-US"/>
               </w:rPr>
             </w:pPr>
-            <w:proofErr w:type="spellStart"/>
-            <w:proofErr w:type="gramStart"/>
             <w:r>
               <w:rPr>
                 <w:sz w:val="18"/>
                 <w:szCs w:val="18"/>
                 <w:lang w:val="en-US"/>
               </w:rPr>
-              <w:t>novembre</w:t>
+              <w:t>novembre = nov.</w:t>
             </w:r>
-            <w:proofErr w:type="spellEnd"/>
-            <w:proofErr w:type="gramEnd"/>
-            <w:r>
-              <w:rPr>
-                <w:sz w:val="18"/>
-                <w:szCs w:val="18"/>
-                <w:lang w:val="en-US"/>
-              </w:rPr>
-              <w:t xml:space="preserve"> = </w:t>
-            </w:r>
-            <w:proofErr w:type="spellStart"/>
-            <w:r>
-              <w:rPr>
-                <w:sz w:val="18"/>
-                <w:szCs w:val="18"/>
-                <w:lang w:val="en-US"/>
-              </w:rPr>
-              <w:t>nov.</w:t>
-            </w:r>
-            <w:proofErr w:type="spellEnd"/>
           </w:p>
           <w:p>
             <w:pPr>
@@ -10807,37 +9727,12 @@
                 <w:szCs w:val="18"/>
               </w:rPr>
             </w:pPr>
-            <w:proofErr w:type="spellStart"/>
             <w:r>
               <w:rPr>
                 <w:sz w:val="18"/>
                 <w:szCs w:val="18"/>
               </w:rPr>
-              <w:t>décembre</w:t>
-            </w:r>
-            <w:proofErr w:type="spellEnd"/>
-            <w:r>
-              <w:rPr>
-                <w:sz w:val="18"/>
-                <w:szCs w:val="18"/>
-              </w:rPr>
-              <w:t xml:space="preserve"> = </w:t>
-            </w:r>
-            <w:proofErr w:type="spellStart"/>
-            <w:r>
-              <w:rPr>
-                <w:sz w:val="18"/>
-                <w:szCs w:val="18"/>
-              </w:rPr>
-              <w:t>déc</w:t>
-            </w:r>
-            <w:proofErr w:type="spellEnd"/>
-            <w:r>
-              <w:rPr>
-                <w:sz w:val="18"/>
-                <w:szCs w:val="18"/>
-              </w:rPr>
-              <w:t>.</w:t>
+              <w:t>décembre = déc.</w:t>
             </w:r>
           </w:p>
           <w:p>
@@ -11520,7 +10415,7 @@
         <w:rStyle w:val="PageNumber"/>
         <w:noProof/>
       </w:rPr>
-      <w:t>6</w:t>
+      <w:t>25</w:t>
     </w:r>
     <w:r>
       <w:rPr>
@@ -11565,7 +10460,7 @@
         <w:rStyle w:val="PageNumber"/>
         <w:noProof/>
       </w:rPr>
-      <w:t>37</w:t>
+      <w:t>39</w:t>
     </w:r>
     <w:r>
       <w:rPr>
@@ -11651,7 +10546,7 @@
         <v:path o:extrusionok="f" gradientshapeok="t" o:connecttype="rect"/>
         <o:lock v:ext="edit" aspectratio="t"/>
       </v:shapetype>
-      <v:shape id="_x0000_i1033" type="#_x0000_t75" style="width:9.25pt;height:9.25pt" o:bullet="t">
+      <v:shape id="_x0000_i1030" type="#_x0000_t75" style="width:9.25pt;height:9.25pt" o:bullet="t">
         <v:imagedata r:id="rId1" o:title="BD15135_"/>
       </v:shape>
     </w:pict>
@@ -13354,6 +12249,119 @@
     </w:lvl>
   </w:abstractNum>
   <w:abstractNum w:abstractNumId="22">
+    <w:nsid w:val="5C1B367A"/>
+    <w:multiLevelType w:val="hybridMultilevel"/>
+    <w:tmpl w:val="5A1678F4"/>
+    <w:lvl w:ilvl="0" w:tplc="04090001">
+      <w:start w:val="1"/>
+      <w:numFmt w:val="bullet"/>
+      <w:lvlText w:val=""/>
+      <w:lvlJc w:val="left"/>
+      <w:pPr>
+        <w:ind w:left="1429" w:hanging="360"/>
+      </w:pPr>
+      <w:rPr>
+        <w:rFonts w:ascii="Symbol" w:hAnsi="Symbol" w:hint="default"/>
+      </w:rPr>
+    </w:lvl>
+    <w:lvl w:ilvl="1" w:tplc="04090003" w:tentative="1">
+      <w:start w:val="1"/>
+      <w:numFmt w:val="bullet"/>
+      <w:lvlText w:val="o"/>
+      <w:lvlJc w:val="left"/>
+      <w:pPr>
+        <w:ind w:left="2149" w:hanging="360"/>
+      </w:pPr>
+      <w:rPr>
+        <w:rFonts w:ascii="Courier New" w:hAnsi="Courier New" w:hint="default"/>
+      </w:rPr>
+    </w:lvl>
+    <w:lvl w:ilvl="2" w:tplc="04090005" w:tentative="1">
+      <w:start w:val="1"/>
+      <w:numFmt w:val="bullet"/>
+      <w:lvlText w:val=""/>
+      <w:lvlJc w:val="left"/>
+      <w:pPr>
+        <w:ind w:left="2869" w:hanging="360"/>
+      </w:pPr>
+      <w:rPr>
+        <w:rFonts w:ascii="Wingdings" w:hAnsi="Wingdings" w:hint="default"/>
+      </w:rPr>
+    </w:lvl>
+    <w:lvl w:ilvl="3" w:tplc="04090001" w:tentative="1">
+      <w:start w:val="1"/>
+      <w:numFmt w:val="bullet"/>
+      <w:lvlText w:val=""/>
+      <w:lvlJc w:val="left"/>
+      <w:pPr>
+        <w:ind w:left="3589" w:hanging="360"/>
+      </w:pPr>
+      <w:rPr>
+        <w:rFonts w:ascii="Symbol" w:hAnsi="Symbol" w:hint="default"/>
+      </w:rPr>
+    </w:lvl>
+    <w:lvl w:ilvl="4" w:tplc="04090003" w:tentative="1">
+      <w:start w:val="1"/>
+      <w:numFmt w:val="bullet"/>
+      <w:lvlText w:val="o"/>
+      <w:lvlJc w:val="left"/>
+      <w:pPr>
+        <w:ind w:left="4309" w:hanging="360"/>
+      </w:pPr>
+      <w:rPr>
+        <w:rFonts w:ascii="Courier New" w:hAnsi="Courier New" w:hint="default"/>
+      </w:rPr>
+    </w:lvl>
+    <w:lvl w:ilvl="5" w:tplc="04090005" w:tentative="1">
+      <w:start w:val="1"/>
+      <w:numFmt w:val="bullet"/>
+      <w:lvlText w:val=""/>
+      <w:lvlJc w:val="left"/>
+      <w:pPr>
+        <w:ind w:left="5029" w:hanging="360"/>
+      </w:pPr>
+      <w:rPr>
+        <w:rFonts w:ascii="Wingdings" w:hAnsi="Wingdings" w:hint="default"/>
+      </w:rPr>
+    </w:lvl>
+    <w:lvl w:ilvl="6" w:tplc="04090001" w:tentative="1">
+      <w:start w:val="1"/>
+      <w:numFmt w:val="bullet"/>
+      <w:lvlText w:val=""/>
+      <w:lvlJc w:val="left"/>
+      <w:pPr>
+        <w:ind w:left="5749" w:hanging="360"/>
+      </w:pPr>
+      <w:rPr>
+        <w:rFonts w:ascii="Symbol" w:hAnsi="Symbol" w:hint="default"/>
+      </w:rPr>
+    </w:lvl>
+    <w:lvl w:ilvl="7" w:tplc="04090003" w:tentative="1">
+      <w:start w:val="1"/>
+      <w:numFmt w:val="bullet"/>
+      <w:lvlText w:val="o"/>
+      <w:lvlJc w:val="left"/>
+      <w:pPr>
+        <w:ind w:left="6469" w:hanging="360"/>
+      </w:pPr>
+      <w:rPr>
+        <w:rFonts w:ascii="Courier New" w:hAnsi="Courier New" w:hint="default"/>
+      </w:rPr>
+    </w:lvl>
+    <w:lvl w:ilvl="8" w:tplc="04090005" w:tentative="1">
+      <w:start w:val="1"/>
+      <w:numFmt w:val="bullet"/>
+      <w:lvlText w:val=""/>
+      <w:lvlJc w:val="left"/>
+      <w:pPr>
+        <w:ind w:left="7189" w:hanging="360"/>
+      </w:pPr>
+      <w:rPr>
+        <w:rFonts w:ascii="Wingdings" w:hAnsi="Wingdings" w:hint="default"/>
+      </w:rPr>
+    </w:lvl>
+  </w:abstractNum>
+  <w:abstractNum w:abstractNumId="23">
     <w:nsid w:val="61DC7D77"/>
     <w:multiLevelType w:val="hybridMultilevel"/>
     <w:tmpl w:val="B4B621EE"/>
@@ -13469,7 +12477,7 @@
       </w:pPr>
     </w:lvl>
   </w:abstractNum>
-  <w:abstractNum w:abstractNumId="23">
+  <w:abstractNum w:abstractNumId="24">
     <w:nsid w:val="6C997DD1"/>
     <w:multiLevelType w:val="multilevel"/>
     <w:tmpl w:val="1F9E5C06"/>
@@ -13628,7 +12636,7 @@
       </w:rPr>
     </w:lvl>
   </w:abstractNum>
-  <w:abstractNum w:abstractNumId="24">
+  <w:abstractNum w:abstractNumId="25">
     <w:nsid w:val="6F2A6BBA"/>
     <w:multiLevelType w:val="hybridMultilevel"/>
     <w:tmpl w:val="F786680A"/>
@@ -13741,7 +12749,7 @@
       </w:rPr>
     </w:lvl>
   </w:abstractNum>
-  <w:abstractNum w:abstractNumId="25">
+  <w:abstractNum w:abstractNumId="26">
     <w:nsid w:val="72A15E98"/>
     <w:multiLevelType w:val="hybridMultilevel"/>
     <w:tmpl w:val="932451C6"/>
@@ -13854,7 +12862,7 @@
       </w:rPr>
     </w:lvl>
   </w:abstractNum>
-  <w:abstractNum w:abstractNumId="26">
+  <w:abstractNum w:abstractNumId="27">
     <w:nsid w:val="78884497"/>
     <w:multiLevelType w:val="hybridMultilevel"/>
     <w:tmpl w:val="1F0C99F8"/>
@@ -13967,7 +12975,120 @@
       </w:rPr>
     </w:lvl>
   </w:abstractNum>
-  <w:abstractNum w:abstractNumId="27">
+  <w:abstractNum w:abstractNumId="28">
+    <w:nsid w:val="78EE1D67"/>
+    <w:multiLevelType w:val="hybridMultilevel"/>
+    <w:tmpl w:val="53B83148"/>
+    <w:lvl w:ilvl="0" w:tplc="04090001">
+      <w:start w:val="1"/>
+      <w:numFmt w:val="bullet"/>
+      <w:lvlText w:val=""/>
+      <w:lvlJc w:val="left"/>
+      <w:pPr>
+        <w:ind w:left="1429" w:hanging="360"/>
+      </w:pPr>
+      <w:rPr>
+        <w:rFonts w:ascii="Symbol" w:hAnsi="Symbol" w:hint="default"/>
+      </w:rPr>
+    </w:lvl>
+    <w:lvl w:ilvl="1" w:tplc="04090003" w:tentative="1">
+      <w:start w:val="1"/>
+      <w:numFmt w:val="bullet"/>
+      <w:lvlText w:val="o"/>
+      <w:lvlJc w:val="left"/>
+      <w:pPr>
+        <w:ind w:left="2149" w:hanging="360"/>
+      </w:pPr>
+      <w:rPr>
+        <w:rFonts w:ascii="Courier New" w:hAnsi="Courier New" w:hint="default"/>
+      </w:rPr>
+    </w:lvl>
+    <w:lvl w:ilvl="2" w:tplc="04090005" w:tentative="1">
+      <w:start w:val="1"/>
+      <w:numFmt w:val="bullet"/>
+      <w:lvlText w:val=""/>
+      <w:lvlJc w:val="left"/>
+      <w:pPr>
+        <w:ind w:left="2869" w:hanging="360"/>
+      </w:pPr>
+      <w:rPr>
+        <w:rFonts w:ascii="Wingdings" w:hAnsi="Wingdings" w:hint="default"/>
+      </w:rPr>
+    </w:lvl>
+    <w:lvl w:ilvl="3" w:tplc="04090001" w:tentative="1">
+      <w:start w:val="1"/>
+      <w:numFmt w:val="bullet"/>
+      <w:lvlText w:val=""/>
+      <w:lvlJc w:val="left"/>
+      <w:pPr>
+        <w:ind w:left="3589" w:hanging="360"/>
+      </w:pPr>
+      <w:rPr>
+        <w:rFonts w:ascii="Symbol" w:hAnsi="Symbol" w:hint="default"/>
+      </w:rPr>
+    </w:lvl>
+    <w:lvl w:ilvl="4" w:tplc="04090003" w:tentative="1">
+      <w:start w:val="1"/>
+      <w:numFmt w:val="bullet"/>
+      <w:lvlText w:val="o"/>
+      <w:lvlJc w:val="left"/>
+      <w:pPr>
+        <w:ind w:left="4309" w:hanging="360"/>
+      </w:pPr>
+      <w:rPr>
+        <w:rFonts w:ascii="Courier New" w:hAnsi="Courier New" w:hint="default"/>
+      </w:rPr>
+    </w:lvl>
+    <w:lvl w:ilvl="5" w:tplc="04090005" w:tentative="1">
+      <w:start w:val="1"/>
+      <w:numFmt w:val="bullet"/>
+      <w:lvlText w:val=""/>
+      <w:lvlJc w:val="left"/>
+      <w:pPr>
+        <w:ind w:left="5029" w:hanging="360"/>
+      </w:pPr>
+      <w:rPr>
+        <w:rFonts w:ascii="Wingdings" w:hAnsi="Wingdings" w:hint="default"/>
+      </w:rPr>
+    </w:lvl>
+    <w:lvl w:ilvl="6" w:tplc="04090001" w:tentative="1">
+      <w:start w:val="1"/>
+      <w:numFmt w:val="bullet"/>
+      <w:lvlText w:val=""/>
+      <w:lvlJc w:val="left"/>
+      <w:pPr>
+        <w:ind w:left="5749" w:hanging="360"/>
+      </w:pPr>
+      <w:rPr>
+        <w:rFonts w:ascii="Symbol" w:hAnsi="Symbol" w:hint="default"/>
+      </w:rPr>
+    </w:lvl>
+    <w:lvl w:ilvl="7" w:tplc="04090003" w:tentative="1">
+      <w:start w:val="1"/>
+      <w:numFmt w:val="bullet"/>
+      <w:lvlText w:val="o"/>
+      <w:lvlJc w:val="left"/>
+      <w:pPr>
+        <w:ind w:left="6469" w:hanging="360"/>
+      </w:pPr>
+      <w:rPr>
+        <w:rFonts w:ascii="Courier New" w:hAnsi="Courier New" w:hint="default"/>
+      </w:rPr>
+    </w:lvl>
+    <w:lvl w:ilvl="8" w:tplc="04090005" w:tentative="1">
+      <w:start w:val="1"/>
+      <w:numFmt w:val="bullet"/>
+      <w:lvlText w:val=""/>
+      <w:lvlJc w:val="left"/>
+      <w:pPr>
+        <w:ind w:left="7189" w:hanging="360"/>
+      </w:pPr>
+      <w:rPr>
+        <w:rFonts w:ascii="Wingdings" w:hAnsi="Wingdings" w:hint="default"/>
+      </w:rPr>
+    </w:lvl>
+  </w:abstractNum>
+  <w:abstractNum w:abstractNumId="29">
     <w:nsid w:val="79754A7B"/>
     <w:multiLevelType w:val="hybridMultilevel"/>
     <w:tmpl w:val="7DA6C466"/>
@@ -14083,7 +13204,7 @@
       </w:pPr>
     </w:lvl>
   </w:abstractNum>
-  <w:abstractNum w:abstractNumId="28">
+  <w:abstractNum w:abstractNumId="30">
     <w:nsid w:val="7BB651D0"/>
     <w:multiLevelType w:val="hybridMultilevel"/>
     <w:tmpl w:val="DF6A67B4"/>
@@ -14219,7 +13340,7 @@
       </w:pPr>
     </w:lvl>
   </w:abstractNum>
-  <w:abstractNum w:abstractNumId="29">
+  <w:abstractNum w:abstractNumId="31">
     <w:nsid w:val="7C6B6E56"/>
     <w:multiLevelType w:val="hybridMultilevel"/>
     <w:tmpl w:val="528AE9CC"/>
@@ -14332,7 +13453,7 @@
       </w:rPr>
     </w:lvl>
   </w:abstractNum>
-  <w:abstractNum w:abstractNumId="30">
+  <w:abstractNum w:abstractNumId="32">
     <w:nsid w:val="7DBF6980"/>
     <w:multiLevelType w:val="hybridMultilevel"/>
     <w:tmpl w:val="1D40A09C"/>
@@ -14445,7 +13566,7 @@
       </w:rPr>
     </w:lvl>
   </w:abstractNum>
-  <w:abstractNum w:abstractNumId="31">
+  <w:abstractNum w:abstractNumId="33">
     <w:nsid w:val="7EB94990"/>
     <w:multiLevelType w:val="hybridMultilevel"/>
     <w:tmpl w:val="A3A2091C"/>
@@ -14565,31 +13686,31 @@
     <w:abstractNumId w:val="15"/>
   </w:num>
   <w:num w:numId="3">
-    <w:abstractNumId w:val="28"/>
+    <w:abstractNumId w:val="30"/>
   </w:num>
   <w:num w:numId="4">
     <w:abstractNumId w:val="10"/>
   </w:num>
   <w:num w:numId="5">
-    <w:abstractNumId w:val="28"/>
+    <w:abstractNumId w:val="30"/>
     <w:lvlOverride w:ilvl="0">
       <w:startOverride w:val="1"/>
     </w:lvlOverride>
   </w:num>
   <w:num w:numId="6">
-    <w:abstractNumId w:val="28"/>
+    <w:abstractNumId w:val="30"/>
     <w:lvlOverride w:ilvl="0">
       <w:startOverride w:val="1"/>
     </w:lvlOverride>
   </w:num>
   <w:num w:numId="7">
+    <w:abstractNumId w:val="24"/>
+  </w:num>
+  <w:num w:numId="8">
     <w:abstractNumId w:val="23"/>
   </w:num>
-  <w:num w:numId="8">
-    <w:abstractNumId w:val="22"/>
-  </w:num>
   <w:num w:numId="9">
-    <w:abstractNumId w:val="27"/>
+    <w:abstractNumId w:val="29"/>
   </w:num>
   <w:num w:numId="10">
     <w:abstractNumId w:val="9"/>
@@ -14628,7 +13749,7 @@
     <w:abstractNumId w:val="17"/>
   </w:num>
   <w:num w:numId="22">
-    <w:abstractNumId w:val="31"/>
+    <w:abstractNumId w:val="33"/>
   </w:num>
   <w:num w:numId="23">
     <w:abstractNumId w:val="14"/>
@@ -14637,10 +13758,10 @@
     <w:abstractNumId w:val="20"/>
   </w:num>
   <w:num w:numId="25">
-    <w:abstractNumId w:val="29"/>
+    <w:abstractNumId w:val="31"/>
   </w:num>
   <w:num w:numId="26">
-    <w:abstractNumId w:val="24"/>
+    <w:abstractNumId w:val="25"/>
   </w:num>
   <w:num w:numId="27">
     <w:abstractNumId w:val="11"/>
@@ -14655,16 +13776,22 @@
     <w:abstractNumId w:val="19"/>
   </w:num>
   <w:num w:numId="31">
-    <w:abstractNumId w:val="25"/>
+    <w:abstractNumId w:val="26"/>
   </w:num>
   <w:num w:numId="32">
-    <w:abstractNumId w:val="30"/>
+    <w:abstractNumId w:val="32"/>
   </w:num>
   <w:num w:numId="33">
     <w:abstractNumId w:val="16"/>
   </w:num>
   <w:num w:numId="34">
-    <w:abstractNumId w:val="26"/>
+    <w:abstractNumId w:val="27"/>
+  </w:num>
+  <w:num w:numId="35">
+    <w:abstractNumId w:val="22"/>
+  </w:num>
+  <w:num w:numId="36">
+    <w:abstractNumId w:val="28"/>
   </w:num>
   <w:numIdMacAtCleanup w:val="7"/>
 </w:numbering>
@@ -16658,13 +15785,88 @@
     <b:Title>REST in Practice: Hypermedia and Systems Architecture</b:Title>
     <b:Publisher>O'Reilly Media</b:Publisher>
     <b:Year>2010</b:Year>
+    <b:RefOrder>15</b:RefOrder>
+  </b:Source>
+  <b:Source>
+    <b:Tag>Roy70</b:Tag>
+    <b:SourceType>Book</b:SourceType>
+    <b:Guid>{39A2CD5D-0C01-A54C-B7C8-15284DA40B59}</b:Guid>
+    <b:Title>Managing the Development of large Software Systems</b:Title>
+    <b:Year>1970</b:Year>
+    <b:Author>
+      <b:Author>
+        <b:NameList>
+          <b:Person>
+            <b:Last>Royce</b:Last>
+            <b:First>Winston</b:First>
+            <b:Middle>W.</b:Middle>
+          </b:Person>
+        </b:NameList>
+      </b:Author>
+    </b:Author>
+    <b:RefOrder>16</b:RefOrder>
+  </b:Source>
+  <b:Source>
+    <b:Tag>Rog09</b:Tag>
+    <b:SourceType>Book</b:SourceType>
+    <b:Guid>{591A440A-407A-7848-97D1-64293300DCCC}</b:Guid>
+    <b:Author>
+      <b:Author>
+        <b:NameList>
+          <b:Person>
+            <b:Last>Pressman</b:Last>
+            <b:First>Roger</b:First>
+            <b:Middle>S.</b:Middle>
+          </b:Person>
+        </b:NameList>
+      </b:Author>
+    </b:Author>
+    <b:Title>Software Engineering: A Practitioner's Approach</b:Title>
+    <b:Year>2009</b:Year>
+    <b:RefOrder>17</b:RefOrder>
+  </b:Source>
+  <b:Source>
+    <b:Tag>Iva99</b:Tag>
+    <b:SourceType>Book</b:SourceType>
+    <b:Guid>{28A8B2CC-320B-8B40-B85D-6E65ABA159C6}</b:Guid>
+    <b:Title>The Unified Software Development Process</b:Title>
+    <b:Publisher>Addison-Wesley Professional</b:Publisher>
+    <b:Year>1999</b:Year>
+    <b:Author>
+      <b:Author>
+        <b:NameList>
+          <b:Person>
+            <b:Last>Jacobson</b:Last>
+            <b:First>Ivar</b:First>
+          </b:Person>
+        </b:NameList>
+      </b:Author>
+    </b:Author>
+    <b:RefOrder>18</b:RefOrder>
+  </b:Source>
+  <b:Source>
+    <b:Tag>Gar03</b:Tag>
+    <b:SourceType>Book</b:SourceType>
+    <b:Guid>{E3865174-B8BF-2E46-B58F-06763C72C022}</b:Guid>
+    <b:Title>Agile RUP for non-object-oriented projects</b:Title>
+    <b:Year>2003</b:Year>
+    <b:Author>
+      <b:Author>
+        <b:NameList>
+          <b:Person>
+            <b:Last>Evans</b:Last>
+            <b:First>Gary</b:First>
+          </b:Person>
+        </b:NameList>
+      </b:Author>
+    </b:Author>
     <b:RefOrder>1</b:RefOrder>
   </b:Source>
 </b:Sources>
 </file>
 
 <file path=customXml/itemProps1.xml><?xml version="1.0" encoding="utf-8"?>
-<ds:datastoreItem xmlns:ds="http://schemas.openxmlformats.org/officeDocument/2006/customXml" ds:itemID="{42B229AF-D075-FD44-8E90-87A64D00C791}">
+<ds:datastoreItem xmlns:ds="http://schemas.openxmlformats.org/officeDocument/2006/customXml" ds:itemID="{8867E063-F384-734B-BA38-403119738718}">
   <ds:schemaRefs>
     <ds:schemaRef ds:uri="http://schemas.openxmlformats.org/officeDocument/2006/bibliography"/>
   </ds:schemaRefs>

</xml_diff>

<commit_message>
Novo texto sobre XP
</commit_message>
<xml_diff>
--- a/monografia_JP.docx
+++ b/monografia_JP.docx
@@ -151,11 +151,53 @@
         <w:fldChar w:fldCharType="separate"/>
       </w:r>
       <w:r>
-        <w:pict w14:anchorId="5A1297E0">
+        <w:fldChar w:fldCharType="begin"/>
+      </w:r>
+      <w:r>
+        <w:instrText xml:space="preserve"> INCLUDEPICTURE  "http://www.cdt.br/logo_menor.jpg" \* MERGEFORMATINET </w:instrText>
+      </w:r>
+      <w:r>
+        <w:fldChar w:fldCharType="separate"/>
+      </w:r>
+      <w:r>
+        <w:fldChar w:fldCharType="begin"/>
+      </w:r>
+      <w:r>
+        <w:instrText xml:space="preserve"> INCLUDEPICTURE  "http://www.cdt.br/logo_menor.jpg" \* MERGEFORMATINET </w:instrText>
+      </w:r>
+      <w:r>
+        <w:fldChar w:fldCharType="separate"/>
+      </w:r>
+      <w:r>
+        <w:fldChar w:fldCharType="begin"/>
+      </w:r>
+      <w:r>
+        <w:instrText xml:space="preserve"> </w:instrText>
+      </w:r>
+      <w:r>
+        <w:instrText>INCLUDEPICTURE  "http://www.cdt.br/logo_menor.jpg" \* MERGEFORMATINET</w:instrText>
+      </w:r>
+      <w:r>
+        <w:instrText xml:space="preserve"> </w:instrText>
+      </w:r>
+      <w:r>
+        <w:fldChar w:fldCharType="separate"/>
+      </w:r>
+      <w:r>
+        <w:pict w14:anchorId="314F28AC">
           <v:shape id="_x0000_i1026" type="#_x0000_t75" alt="" style="width:52.05pt;height:56.3pt">
             <v:imagedata r:id="rId9" r:href="rId10"/>
           </v:shape>
         </w:pict>
+      </w:r>
+      <w:r>
+        <w:fldChar w:fldCharType="end"/>
+      </w:r>
+      <w:r>
+        <w:fldChar w:fldCharType="end"/>
+      </w:r>
+      <w:r>
+        <w:fldChar w:fldCharType="end"/>
       </w:r>
       <w:r>
         <w:fldChar w:fldCharType="end"/>
@@ -900,13 +942,19 @@
         <w:rPr>
           <w:i/>
         </w:rPr>
+        <w:t xml:space="preserve">Ruby; </w:t>
+      </w:r>
+      <w:r>
+        <w:rPr>
+          <w:i/>
+        </w:rPr>
         <w:t>Rails</w:t>
       </w:r>
       <w:r>
         <w:rPr>
           <w:i/>
         </w:rPr>
-        <w:t xml:space="preserve">, </w:t>
+        <w:t xml:space="preserve">; </w:t>
       </w:r>
       <w:r>
         <w:rPr>
@@ -944,8 +992,6 @@
         </w:rPr>
         <w:t xml:space="preserve"> Catálogo;</w:t>
       </w:r>
-      <w:bookmarkStart w:id="22" w:name="_GoBack"/>
-      <w:bookmarkEnd w:id="22"/>
     </w:p>
     <w:p>
       <w:pPr>
@@ -982,7 +1028,7 @@
           <w:u w:val="single"/>
         </w:rPr>
       </w:pPr>
-      <w:bookmarkStart w:id="23" w:name="_Toc144288686"/>
+      <w:bookmarkStart w:id="22" w:name="_Toc144288686"/>
       <w:r>
         <w:rPr>
           <w:b/>
@@ -990,7 +1036,7 @@
         </w:rPr>
         <w:t>Pág.</w:t>
       </w:r>
-      <w:bookmarkEnd w:id="23"/>
+      <w:bookmarkEnd w:id="22"/>
       <w:r>
         <w:rPr>
           <w:b/>
@@ -2582,40 +2628,40 @@
       <w:pPr>
         <w:pStyle w:val="PRE-TEXTO1"/>
       </w:pPr>
-      <w:bookmarkStart w:id="24" w:name="_Toc144003428"/>
-      <w:bookmarkStart w:id="25" w:name="_Toc144004088"/>
-      <w:bookmarkStart w:id="26" w:name="_Toc144004142"/>
-      <w:bookmarkStart w:id="27" w:name="_Toc144004591"/>
-      <w:bookmarkStart w:id="28" w:name="_Toc144288077"/>
-      <w:bookmarkStart w:id="29" w:name="_Toc144288578"/>
-      <w:bookmarkStart w:id="30" w:name="_Toc144609674"/>
-      <w:bookmarkStart w:id="31" w:name="_Toc144614331"/>
-      <w:bookmarkStart w:id="32" w:name="_Toc144614579"/>
-      <w:bookmarkStart w:id="33" w:name="_Toc144627058"/>
-      <w:bookmarkStart w:id="34" w:name="_Toc144630237"/>
-      <w:bookmarkStart w:id="35" w:name="_Toc144691034"/>
-      <w:bookmarkStart w:id="36" w:name="_Toc144691505"/>
-      <w:bookmarkStart w:id="37" w:name="_Toc144692256"/>
-      <w:bookmarkStart w:id="38" w:name="_Toc144805828"/>
-      <w:bookmarkStart w:id="39" w:name="_Toc144807449"/>
-      <w:bookmarkStart w:id="40" w:name="_Toc149724134"/>
-      <w:bookmarkStart w:id="41" w:name="_Toc149724319"/>
-      <w:bookmarkStart w:id="42" w:name="_Toc150052725"/>
-      <w:bookmarkStart w:id="43" w:name="_Toc150053216"/>
-      <w:bookmarkStart w:id="44" w:name="_Toc150053983"/>
-      <w:bookmarkStart w:id="45" w:name="_Toc150054432"/>
-      <w:bookmarkStart w:id="46" w:name="_Toc150054635"/>
-      <w:bookmarkStart w:id="47" w:name="_Toc150054850"/>
-      <w:bookmarkStart w:id="48" w:name="_Toc151433545"/>
-      <w:bookmarkStart w:id="49" w:name="_Toc151434316"/>
-      <w:bookmarkStart w:id="50" w:name="_Toc156710924"/>
-      <w:bookmarkStart w:id="51" w:name="_Toc156712233"/>
-      <w:bookmarkStart w:id="52" w:name="_Toc198716132"/>
-      <w:bookmarkStart w:id="53" w:name="_Toc221345525"/>
-      <w:bookmarkStart w:id="54" w:name="_Toc222801055"/>
-      <w:bookmarkStart w:id="55" w:name="_Toc232224844"/>
-      <w:bookmarkStart w:id="56" w:name="_Toc232225023"/>
-      <w:bookmarkStart w:id="57" w:name="_Toc172532246"/>
+      <w:bookmarkStart w:id="23" w:name="_Toc144003428"/>
+      <w:bookmarkStart w:id="24" w:name="_Toc144004088"/>
+      <w:bookmarkStart w:id="25" w:name="_Toc144004142"/>
+      <w:bookmarkStart w:id="26" w:name="_Toc144004591"/>
+      <w:bookmarkStart w:id="27" w:name="_Toc144288077"/>
+      <w:bookmarkStart w:id="28" w:name="_Toc144288578"/>
+      <w:bookmarkStart w:id="29" w:name="_Toc144609674"/>
+      <w:bookmarkStart w:id="30" w:name="_Toc144614331"/>
+      <w:bookmarkStart w:id="31" w:name="_Toc144614579"/>
+      <w:bookmarkStart w:id="32" w:name="_Toc144627058"/>
+      <w:bookmarkStart w:id="33" w:name="_Toc144630237"/>
+      <w:bookmarkStart w:id="34" w:name="_Toc144691034"/>
+      <w:bookmarkStart w:id="35" w:name="_Toc144691505"/>
+      <w:bookmarkStart w:id="36" w:name="_Toc144692256"/>
+      <w:bookmarkStart w:id="37" w:name="_Toc144805828"/>
+      <w:bookmarkStart w:id="38" w:name="_Toc144807449"/>
+      <w:bookmarkStart w:id="39" w:name="_Toc149724134"/>
+      <w:bookmarkStart w:id="40" w:name="_Toc149724319"/>
+      <w:bookmarkStart w:id="41" w:name="_Toc150052725"/>
+      <w:bookmarkStart w:id="42" w:name="_Toc150053216"/>
+      <w:bookmarkStart w:id="43" w:name="_Toc150053983"/>
+      <w:bookmarkStart w:id="44" w:name="_Toc150054432"/>
+      <w:bookmarkStart w:id="45" w:name="_Toc150054635"/>
+      <w:bookmarkStart w:id="46" w:name="_Toc150054850"/>
+      <w:bookmarkStart w:id="47" w:name="_Toc151433545"/>
+      <w:bookmarkStart w:id="48" w:name="_Toc151434316"/>
+      <w:bookmarkStart w:id="49" w:name="_Toc156710924"/>
+      <w:bookmarkStart w:id="50" w:name="_Toc156712233"/>
+      <w:bookmarkStart w:id="51" w:name="_Toc198716132"/>
+      <w:bookmarkStart w:id="52" w:name="_Toc221345525"/>
+      <w:bookmarkStart w:id="53" w:name="_Toc222801055"/>
+      <w:bookmarkStart w:id="54" w:name="_Toc232224844"/>
+      <w:bookmarkStart w:id="55" w:name="_Toc232225023"/>
+      <w:bookmarkStart w:id="56" w:name="_Toc172532246"/>
       <w:r>
         <w:lastRenderedPageBreak/>
         <w:t>LI</w:t>
@@ -2624,6 +2670,7 @@
         <w:t>STA DE FIGURAS</w:t>
       </w:r>
       <w:bookmarkEnd w:id="21"/>
+      <w:bookmarkEnd w:id="23"/>
       <w:bookmarkEnd w:id="24"/>
       <w:bookmarkEnd w:id="25"/>
       <w:bookmarkEnd w:id="26"/>
@@ -2657,7 +2704,6 @@
       <w:bookmarkEnd w:id="54"/>
       <w:bookmarkEnd w:id="55"/>
       <w:bookmarkEnd w:id="56"/>
-      <w:bookmarkEnd w:id="57"/>
     </w:p>
     <w:p>
       <w:pPr>
@@ -2705,19 +2751,7 @@
           <w:rPr>
             <w:rStyle w:val="Hyperlink"/>
           </w:rPr>
-          <w:t>Figura 3.1 – Configuração de página em pape</w:t>
-        </w:r>
-        <w:r>
-          <w:rPr>
-            <w:rStyle w:val="Hyperlink"/>
-          </w:rPr>
-          <w:t>l</w:t>
-        </w:r>
-        <w:r>
-          <w:rPr>
-            <w:rStyle w:val="Hyperlink"/>
-          </w:rPr>
-          <w:t xml:space="preserve"> A4.</w:t>
+          <w:t>Figura 3.1 – Configuração de página em papel A4.</w:t>
         </w:r>
         <w:r>
           <w:rPr>
@@ -3029,18 +3063,19 @@
       <w:pPr>
         <w:pStyle w:val="PRE-TEXTO1"/>
       </w:pPr>
-      <w:bookmarkStart w:id="58" w:name="_Toc156710925"/>
-      <w:bookmarkStart w:id="59" w:name="_Toc156712234"/>
-      <w:bookmarkStart w:id="60" w:name="_Toc198716133"/>
-      <w:bookmarkStart w:id="61" w:name="_Toc221345526"/>
-      <w:bookmarkStart w:id="62" w:name="_Toc222801056"/>
-      <w:bookmarkStart w:id="63" w:name="_Toc232224845"/>
-      <w:bookmarkStart w:id="64" w:name="_Toc232225024"/>
-      <w:bookmarkStart w:id="65" w:name="_Toc172532247"/>
+      <w:bookmarkStart w:id="57" w:name="_Toc156710925"/>
+      <w:bookmarkStart w:id="58" w:name="_Toc156712234"/>
+      <w:bookmarkStart w:id="59" w:name="_Toc198716133"/>
+      <w:bookmarkStart w:id="60" w:name="_Toc221345526"/>
+      <w:bookmarkStart w:id="61" w:name="_Toc222801056"/>
+      <w:bookmarkStart w:id="62" w:name="_Toc232224845"/>
+      <w:bookmarkStart w:id="63" w:name="_Toc232225024"/>
+      <w:bookmarkStart w:id="64" w:name="_Toc172532247"/>
       <w:r>
         <w:lastRenderedPageBreak/>
         <w:t>LISTA DE TABELAS</w:t>
       </w:r>
+      <w:bookmarkEnd w:id="57"/>
       <w:bookmarkEnd w:id="58"/>
       <w:bookmarkEnd w:id="59"/>
       <w:bookmarkEnd w:id="60"/>
@@ -3048,7 +3083,6 @@
       <w:bookmarkEnd w:id="62"/>
       <w:bookmarkEnd w:id="63"/>
       <w:bookmarkEnd w:id="64"/>
-      <w:bookmarkEnd w:id="65"/>
     </w:p>
     <w:p>
       <w:pPr>
@@ -3222,13 +3256,14 @@
       <w:pPr>
         <w:pStyle w:val="PRE-TEXTO1"/>
       </w:pPr>
-      <w:bookmarkStart w:id="66" w:name="_Toc156710927"/>
-      <w:bookmarkStart w:id="67" w:name="_Toc156712236"/>
-      <w:bookmarkStart w:id="68" w:name="_Toc198716135"/>
-      <w:bookmarkStart w:id="69" w:name="_Toc221345528"/>
-      <w:bookmarkStart w:id="70" w:name="_Toc222801058"/>
-      <w:bookmarkStart w:id="71" w:name="_Toc232224847"/>
-      <w:bookmarkStart w:id="72" w:name="_Toc232225026"/>
+      <w:bookmarkStart w:id="65" w:name="_Toc156710927"/>
+      <w:bookmarkStart w:id="66" w:name="_Toc156712236"/>
+      <w:bookmarkStart w:id="67" w:name="_Toc198716135"/>
+      <w:bookmarkStart w:id="68" w:name="_Toc221345528"/>
+      <w:bookmarkStart w:id="69" w:name="_Toc222801058"/>
+      <w:bookmarkStart w:id="70" w:name="_Toc232224847"/>
+      <w:bookmarkStart w:id="71" w:name="_Toc232225026"/>
+      <w:bookmarkStart w:id="72" w:name="_Toc172532248"/>
       <w:bookmarkStart w:id="73" w:name="_Toc144288080"/>
       <w:bookmarkStart w:id="74" w:name="_Toc144288581"/>
       <w:bookmarkStart w:id="75" w:name="_Toc144609677"/>
@@ -3251,11 +3286,11 @@
       <w:bookmarkStart w:id="92" w:name="_Toc150054853"/>
       <w:bookmarkStart w:id="93" w:name="_Toc151433548"/>
       <w:bookmarkStart w:id="94" w:name="_Toc151434319"/>
-      <w:bookmarkStart w:id="95" w:name="_Toc172532248"/>
       <w:r>
         <w:lastRenderedPageBreak/>
         <w:t>LISTA DE SÍMBOLOS</w:t>
       </w:r>
+      <w:bookmarkEnd w:id="65"/>
       <w:bookmarkEnd w:id="66"/>
       <w:bookmarkEnd w:id="67"/>
       <w:bookmarkEnd w:id="68"/>
@@ -3263,7 +3298,6 @@
       <w:bookmarkEnd w:id="70"/>
       <w:bookmarkEnd w:id="71"/>
       <w:bookmarkEnd w:id="72"/>
-      <w:bookmarkEnd w:id="95"/>
     </w:p>
     <w:p/>
     <w:p>
@@ -3346,35 +3380,36 @@
       <w:pPr>
         <w:pStyle w:val="Heading1"/>
       </w:pPr>
-      <w:bookmarkStart w:id="96" w:name="_Toc144805832"/>
-      <w:bookmarkStart w:id="97" w:name="_Toc144807453"/>
-      <w:bookmarkStart w:id="98" w:name="_Toc144811464"/>
-      <w:bookmarkStart w:id="99" w:name="_Toc144812009"/>
-      <w:bookmarkStart w:id="100" w:name="_Toc144812352"/>
-      <w:bookmarkStart w:id="101" w:name="_Ref148840979"/>
-      <w:bookmarkStart w:id="102" w:name="_Toc149724323"/>
-      <w:bookmarkStart w:id="103" w:name="_Toc150052729"/>
-      <w:bookmarkStart w:id="104" w:name="_Toc150053220"/>
-      <w:bookmarkStart w:id="105" w:name="_Toc150053987"/>
-      <w:bookmarkStart w:id="106" w:name="_Toc150054436"/>
-      <w:bookmarkStart w:id="107" w:name="_Toc150054639"/>
-      <w:bookmarkStart w:id="108" w:name="_Toc150054854"/>
-      <w:bookmarkStart w:id="109" w:name="_Toc156710928"/>
-      <w:bookmarkStart w:id="110" w:name="_Toc156712237"/>
-      <w:bookmarkStart w:id="111" w:name="_Toc167274005"/>
-      <w:bookmarkStart w:id="112" w:name="_Toc167274171"/>
-      <w:bookmarkStart w:id="113" w:name="_Toc167274300"/>
-      <w:bookmarkStart w:id="114" w:name="_Toc198716019"/>
-      <w:bookmarkStart w:id="115" w:name="_Toc198716136"/>
-      <w:bookmarkStart w:id="116" w:name="_Toc221345529"/>
-      <w:bookmarkStart w:id="117" w:name="_Toc222801059"/>
-      <w:bookmarkStart w:id="118" w:name="_Toc232224848"/>
-      <w:bookmarkStart w:id="119" w:name="_Toc232225027"/>
-      <w:bookmarkStart w:id="120" w:name="_Toc172532249"/>
+      <w:bookmarkStart w:id="95" w:name="_Toc144805832"/>
+      <w:bookmarkStart w:id="96" w:name="_Toc144807453"/>
+      <w:bookmarkStart w:id="97" w:name="_Toc144811464"/>
+      <w:bookmarkStart w:id="98" w:name="_Toc144812009"/>
+      <w:bookmarkStart w:id="99" w:name="_Toc144812352"/>
+      <w:bookmarkStart w:id="100" w:name="_Ref148840979"/>
+      <w:bookmarkStart w:id="101" w:name="_Toc149724323"/>
+      <w:bookmarkStart w:id="102" w:name="_Toc150052729"/>
+      <w:bookmarkStart w:id="103" w:name="_Toc150053220"/>
+      <w:bookmarkStart w:id="104" w:name="_Toc150053987"/>
+      <w:bookmarkStart w:id="105" w:name="_Toc150054436"/>
+      <w:bookmarkStart w:id="106" w:name="_Toc150054639"/>
+      <w:bookmarkStart w:id="107" w:name="_Toc150054854"/>
+      <w:bookmarkStart w:id="108" w:name="_Toc156710928"/>
+      <w:bookmarkStart w:id="109" w:name="_Toc156712237"/>
+      <w:bookmarkStart w:id="110" w:name="_Toc167274005"/>
+      <w:bookmarkStart w:id="111" w:name="_Toc167274171"/>
+      <w:bookmarkStart w:id="112" w:name="_Toc167274300"/>
+      <w:bookmarkStart w:id="113" w:name="_Toc198716019"/>
+      <w:bookmarkStart w:id="114" w:name="_Toc198716136"/>
+      <w:bookmarkStart w:id="115" w:name="_Toc221345529"/>
+      <w:bookmarkStart w:id="116" w:name="_Toc222801059"/>
+      <w:bookmarkStart w:id="117" w:name="_Toc232224848"/>
+      <w:bookmarkStart w:id="118" w:name="_Toc232225027"/>
+      <w:bookmarkStart w:id="119" w:name="_Toc172532249"/>
       <w:r>
         <w:lastRenderedPageBreak/>
         <w:t>INTRODUÇÃO</w:t>
       </w:r>
+      <w:bookmarkEnd w:id="95"/>
       <w:bookmarkEnd w:id="96"/>
       <w:bookmarkEnd w:id="97"/>
       <w:bookmarkEnd w:id="98"/>
@@ -3398,23 +3433,22 @@
       <w:bookmarkEnd w:id="116"/>
       <w:bookmarkEnd w:id="117"/>
       <w:bookmarkEnd w:id="118"/>
+      <w:r>
+        <w:t xml:space="preserve"> (</w:t>
+      </w:r>
+      <w:r>
+        <w:t xml:space="preserve">estilo </w:t>
+      </w:r>
+      <w:r>
+        <w:t>T</w:t>
+      </w:r>
+      <w:r>
+        <w:t>í</w:t>
+      </w:r>
+      <w:r>
+        <w:t>tulo 1)</w:t>
+      </w:r>
       <w:bookmarkEnd w:id="119"/>
-      <w:r>
-        <w:t xml:space="preserve"> (</w:t>
-      </w:r>
-      <w:r>
-        <w:t xml:space="preserve">estilo </w:t>
-      </w:r>
-      <w:r>
-        <w:t>T</w:t>
-      </w:r>
-      <w:r>
-        <w:t>í</w:t>
-      </w:r>
-      <w:r>
-        <w:t>tulo 1)</w:t>
-      </w:r>
-      <w:bookmarkEnd w:id="120"/>
     </w:p>
     <w:p>
       <w:r>
@@ -3662,7 +3696,7 @@
       <w:pPr>
         <w:pStyle w:val="Heading2"/>
       </w:pPr>
-      <w:bookmarkStart w:id="121" w:name="_Toc172532250"/>
+      <w:bookmarkStart w:id="120" w:name="_Toc172532250"/>
       <w:r>
         <w:t>OBJETIVO DO TRABALHO</w:t>
       </w:r>
@@ -3681,77 +3715,77 @@
       <w:r>
         <w:t>tulo 2)</w:t>
       </w:r>
+      <w:bookmarkEnd w:id="120"/>
+    </w:p>
+    <w:p>
+      <w:r>
+        <w:t>Os objetivos devem traduzir as ações que serão realizadas pelo pesquisador para</w:t>
+      </w:r>
+      <w:r>
+        <w:t xml:space="preserve"> atingir seus fi</w:t>
+      </w:r>
+      <w:r>
+        <w:t xml:space="preserve">ns. </w:t>
+      </w:r>
+      <w:r>
+        <w:t xml:space="preserve">Eles podem ser apresentados em </w:t>
+      </w:r>
+      <w:r>
+        <w:t>dois níveis:</w:t>
+      </w:r>
+    </w:p>
+    <w:p>
+      <w:r>
+        <w:t>a) objetivo geral que deverá explicitar de modo claro e preciso a grande</w:t>
+      </w:r>
+      <w:r>
+        <w:t xml:space="preserve"> </w:t>
+      </w:r>
+      <w:r>
+        <w:t>ação do estudo proposto;</w:t>
+      </w:r>
+    </w:p>
+    <w:p>
+      <w:r>
+        <w:t>b) objetivos específi</w:t>
+      </w:r>
+      <w:r>
+        <w:t>cos que apresentam ações a serem desenvolvidas para</w:t>
+      </w:r>
+      <w:r>
+        <w:t xml:space="preserve"> </w:t>
+      </w:r>
+      <w:r>
+        <w:t>alcançar o objetivo geral.</w:t>
+      </w:r>
+    </w:p>
+    <w:p>
+      <w:pPr>
+        <w:pStyle w:val="Heading2"/>
+      </w:pPr>
+      <w:bookmarkStart w:id="121" w:name="_Toc172532251"/>
+      <w:r>
+        <w:t>JUSTIFICATIVA</w:t>
+      </w:r>
+      <w:r>
+        <w:t xml:space="preserve"> (</w:t>
+      </w:r>
+      <w:r>
+        <w:t xml:space="preserve">estilo </w:t>
+      </w:r>
+      <w:r>
+        <w:t>T</w:t>
+      </w:r>
+      <w:r>
+        <w:t>í</w:t>
+      </w:r>
+      <w:r>
+        <w:t>tulo 2)</w:t>
+      </w:r>
       <w:bookmarkEnd w:id="121"/>
     </w:p>
     <w:p>
       <w:r>
-        <w:t>Os objetivos devem traduzir as ações que serão realizadas pelo pesquisador para</w:t>
-      </w:r>
-      <w:r>
-        <w:t xml:space="preserve"> atingir seus fi</w:t>
-      </w:r>
-      <w:r>
-        <w:t xml:space="preserve">ns. </w:t>
-      </w:r>
-      <w:r>
-        <w:t xml:space="preserve">Eles podem ser apresentados em </w:t>
-      </w:r>
-      <w:r>
-        <w:t>dois níveis:</w:t>
-      </w:r>
-    </w:p>
-    <w:p>
-      <w:r>
-        <w:t>a) objetivo geral que deverá explicitar de modo claro e preciso a grande</w:t>
-      </w:r>
-      <w:r>
-        <w:t xml:space="preserve"> </w:t>
-      </w:r>
-      <w:r>
-        <w:t>ação do estudo proposto;</w:t>
-      </w:r>
-    </w:p>
-    <w:p>
-      <w:r>
-        <w:t>b) objetivos específi</w:t>
-      </w:r>
-      <w:r>
-        <w:t>cos que apresentam ações a serem desenvolvidas para</w:t>
-      </w:r>
-      <w:r>
-        <w:t xml:space="preserve"> </w:t>
-      </w:r>
-      <w:r>
-        <w:t>alcançar o objetivo geral.</w:t>
-      </w:r>
-    </w:p>
-    <w:p>
-      <w:pPr>
-        <w:pStyle w:val="Heading2"/>
-      </w:pPr>
-      <w:bookmarkStart w:id="122" w:name="_Toc172532251"/>
-      <w:r>
-        <w:t>JUSTIFICATIVA</w:t>
-      </w:r>
-      <w:r>
-        <w:t xml:space="preserve"> (</w:t>
-      </w:r>
-      <w:r>
-        <w:t xml:space="preserve">estilo </w:t>
-      </w:r>
-      <w:r>
-        <w:t>T</w:t>
-      </w:r>
-      <w:r>
-        <w:t>í</w:t>
-      </w:r>
-      <w:r>
-        <w:t>tulo 2)</w:t>
-      </w:r>
-      <w:bookmarkEnd w:id="122"/>
-    </w:p>
-    <w:p>
-      <w:r>
         <w:t>A justificativa consiste de uma exposição sobre as razões que motivaram a realização da pesquisa como: o interesse pessoal ou institucional na investigação do tema; a importância teórica e prática do tema da pesquisa; a relevância social; e a oportunidade econômica.</w:t>
       </w:r>
     </w:p>
@@ -3760,7 +3794,7 @@
       <w:pPr>
         <w:pStyle w:val="Heading1"/>
       </w:pPr>
-      <w:bookmarkStart w:id="123" w:name="_Toc172532252"/>
+      <w:bookmarkStart w:id="122" w:name="_Toc172532252"/>
       <w:r>
         <w:lastRenderedPageBreak/>
         <w:t>FUNDAMENTAÇÃO TE</w:t>
@@ -3771,17 +3805,17 @@
       <w:r>
         <w:t>RICA</w:t>
       </w:r>
+      <w:bookmarkEnd w:id="122"/>
+    </w:p>
+    <w:p>
+      <w:pPr>
+        <w:pStyle w:val="Heading2"/>
+      </w:pPr>
+      <w:bookmarkStart w:id="123" w:name="_Toc172532253"/>
+      <w:r>
+        <w:t>TESTES DE SOFTWARE</w:t>
+      </w:r>
       <w:bookmarkEnd w:id="123"/>
-    </w:p>
-    <w:p>
-      <w:pPr>
-        <w:pStyle w:val="Heading2"/>
-      </w:pPr>
-      <w:bookmarkStart w:id="124" w:name="_Toc172532253"/>
-      <w:r>
-        <w:t>TESTES DE SOFTWARE</w:t>
-      </w:r>
-      <w:bookmarkEnd w:id="124"/>
     </w:p>
     <w:p>
       <w:r>
@@ -4158,11 +4192,11 @@
       <w:pPr>
         <w:pStyle w:val="Heading3"/>
       </w:pPr>
-      <w:bookmarkStart w:id="125" w:name="_Toc172532254"/>
+      <w:bookmarkStart w:id="124" w:name="_Toc172532254"/>
       <w:r>
         <w:t>TESTES DE UNIDADE</w:t>
       </w:r>
-      <w:bookmarkEnd w:id="125"/>
+      <w:bookmarkEnd w:id="124"/>
     </w:p>
     <w:p>
       <w:r>
@@ -4271,11 +4305,11 @@
       <w:pPr>
         <w:pStyle w:val="Heading3"/>
       </w:pPr>
-      <w:bookmarkStart w:id="126" w:name="_Toc172532255"/>
+      <w:bookmarkStart w:id="125" w:name="_Toc172532255"/>
       <w:r>
         <w:t>TESTES DE INTEGRAÇÃO</w:t>
       </w:r>
-      <w:bookmarkEnd w:id="126"/>
+      <w:bookmarkEnd w:id="125"/>
     </w:p>
     <w:p>
       <w:r>
@@ -4366,12 +4400,12 @@
       <w:pPr>
         <w:pStyle w:val="Heading2"/>
       </w:pPr>
-      <w:bookmarkStart w:id="127" w:name="_Toc172532256"/>
+      <w:bookmarkStart w:id="126" w:name="_Toc172532256"/>
       <w:r>
         <w:lastRenderedPageBreak/>
         <w:t>TESTES AUTOMATIZADOS</w:t>
       </w:r>
-      <w:bookmarkEnd w:id="127"/>
+      <w:bookmarkEnd w:id="126"/>
     </w:p>
     <w:p>
       <w:r>
@@ -4519,11 +4553,11 @@
           <w:lang w:val="en-US"/>
         </w:rPr>
       </w:pPr>
-      <w:bookmarkStart w:id="128" w:name="_Toc172532257"/>
+      <w:bookmarkStart w:id="127" w:name="_Toc172532257"/>
       <w:r>
         <w:t>LINGUAGEM DE PROGRAMAÇÃO RUBY</w:t>
       </w:r>
-      <w:bookmarkEnd w:id="128"/>
+      <w:bookmarkEnd w:id="127"/>
     </w:p>
     <w:p>
       <w:r>
@@ -4755,11 +4789,11 @@
       <w:pPr>
         <w:pStyle w:val="Heading2"/>
       </w:pPr>
-      <w:bookmarkStart w:id="129" w:name="_Toc172532258"/>
+      <w:bookmarkStart w:id="128" w:name="_Toc172532258"/>
       <w:r>
         <w:t>PADRÃO ARQUITETURAL MVC</w:t>
       </w:r>
-      <w:bookmarkEnd w:id="129"/>
+      <w:bookmarkEnd w:id="128"/>
     </w:p>
     <w:p>
       <w:r>
@@ -4851,11 +4885,11 @@
       <w:pPr>
         <w:pStyle w:val="Heading2"/>
       </w:pPr>
-      <w:bookmarkStart w:id="130" w:name="_Toc172532259"/>
+      <w:bookmarkStart w:id="129" w:name="_Toc172532259"/>
       <w:r>
         <w:t>FRAMEWORK DE DESENVOLVIMENTO RAILS</w:t>
       </w:r>
-      <w:bookmarkEnd w:id="130"/>
+      <w:bookmarkEnd w:id="129"/>
     </w:p>
     <w:p>
       <w:r>
@@ -5192,7 +5226,13 @@
         </w:numPr>
       </w:pPr>
       <w:r>
-        <w:t xml:space="preserve"> Active Suport</w:t>
+        <w:t xml:space="preserve"> Active Sup</w:t>
+      </w:r>
+      <w:r>
+        <w:t>p</w:t>
+      </w:r>
+      <w:r>
+        <w:t>ort</w:t>
       </w:r>
       <w:r>
         <w:t xml:space="preserve">: </w:t>
@@ -5211,7 +5251,7 @@
       <w:pPr>
         <w:pStyle w:val="Heading2"/>
       </w:pPr>
-      <w:bookmarkStart w:id="131" w:name="_Toc172532260"/>
+      <w:bookmarkStart w:id="130" w:name="_Toc172532260"/>
       <w:r>
         <w:t xml:space="preserve">DESENVOLVIMENTO </w:t>
       </w:r>
@@ -5224,7 +5264,7 @@
       <w:r>
         <w:t>ÓVEIS</w:t>
       </w:r>
-      <w:bookmarkEnd w:id="131"/>
+      <w:bookmarkEnd w:id="130"/>
     </w:p>
     <w:p>
       <w:r>
@@ -5269,7 +5309,10 @@
         <w:t xml:space="preserve"> </w:t>
       </w:r>
       <w:r>
-        <w:t xml:space="preserve">é </w:t>
+        <w:t>foi</w:t>
+      </w:r>
+      <w:r>
+        <w:t xml:space="preserve"> </w:t>
       </w:r>
       <w:r>
         <w:t>uma das maiores invenções da humanidade, ele revolucionou as comunicações, possibilitando que pessoas</w:t>
@@ -5284,6 +5327,9 @@
         <w:t xml:space="preserve"> se comunicar</w:t>
       </w:r>
       <w:r>
+        <w:t xml:space="preserve"> de maneira rápida e fácil</w:t>
+      </w:r>
+      <w:r>
         <w:t>.</w:t>
       </w:r>
     </w:p>
@@ -5313,7 +5359,7 @@
         <w:t>s</w:t>
       </w:r>
       <w:r>
-        <w:t xml:space="preserve"> com muitas funcionalidades, com um telefone é possível fazer ligações, mandar mensagens de texto, navegar na internet, jogar jogos</w:t>
+        <w:t xml:space="preserve"> com muitas funcionalidades, com um telefone é possível fazer ligações, mandar mensagens de texto, navegar na internet, jogar</w:t>
       </w:r>
       <w:r>
         <w:t>, acessar mapas, ouvir músicas, assistir vídeos</w:t>
@@ -5325,7 +5371,13 @@
     <w:p>
       <w:r>
         <w:lastRenderedPageBreak/>
-        <w:t>Graças a evolução do hardware para dispositivos móveis é possível adicionar mais funcionalidades aos telefones atuais</w:t>
+        <w:t>Graças a evolução do hardware para dispositivos móveis é possível</w:t>
+      </w:r>
+      <w:r>
+        <w:t xml:space="preserve">, cada vez mais, </w:t>
+      </w:r>
+      <w:r>
+        <w:t>adicionar funcionalidades aos telefones atuais</w:t>
       </w:r>
       <w:r>
         <w:t>.</w:t>
@@ -5336,21 +5388,27 @@
         <w:t>Com essa evolução dos telefones, o desenvolvimento de aplicativos para platafor</w:t>
       </w:r>
       <w:r>
-        <w:t>mas móveis vem se popularizando, algumas das principais tecnologias utilizadas para desenvolvimento de aplicações móveis serão introduzidas nos próximos capítulos.</w:t>
+        <w:t xml:space="preserve">mas móveis vem se popularizando, algumas das principais tecnologias utilizadas para desenvolvimento de aplicações móveis serão introduzidas </w:t>
+      </w:r>
+      <w:r>
+        <w:t>a seguir</w:t>
+      </w:r>
+      <w:r>
+        <w:t>.</w:t>
       </w:r>
     </w:p>
     <w:p>
       <w:pPr>
         <w:pStyle w:val="Heading3"/>
       </w:pPr>
-      <w:bookmarkStart w:id="132" w:name="_Toc172532261"/>
+      <w:bookmarkStart w:id="131" w:name="_Toc172532261"/>
       <w:r>
         <w:t>J2</w:t>
       </w:r>
       <w:r>
         <w:t>ME</w:t>
       </w:r>
-      <w:bookmarkEnd w:id="132"/>
+      <w:bookmarkEnd w:id="131"/>
     </w:p>
     <w:p>
       <w:r>
@@ -5468,11 +5526,11 @@
       <w:pPr>
         <w:pStyle w:val="Heading3"/>
       </w:pPr>
-      <w:bookmarkStart w:id="133" w:name="_Toc172532262"/>
+      <w:bookmarkStart w:id="132" w:name="_Toc172532262"/>
       <w:r>
         <w:t>IPHONE</w:t>
       </w:r>
-      <w:bookmarkEnd w:id="133"/>
+      <w:bookmarkEnd w:id="132"/>
     </w:p>
     <w:p>
       <w:r>
@@ -5591,11 +5649,11 @@
       <w:pPr>
         <w:pStyle w:val="Heading3"/>
       </w:pPr>
-      <w:bookmarkStart w:id="134" w:name="_Toc172532263"/>
+      <w:bookmarkStart w:id="133" w:name="_Toc172532263"/>
       <w:r>
         <w:t>ANDROID</w:t>
       </w:r>
-      <w:bookmarkEnd w:id="134"/>
+      <w:bookmarkEnd w:id="133"/>
     </w:p>
     <w:p>
       <w:r>
@@ -5627,8 +5685,8 @@
         <w:pStyle w:val="FIGURA"/>
       </w:pPr>
       <w:r>
-        <w:pict w14:anchorId="16595AE6">
-          <v:shape id="_x0000_i1077" type="#_x0000_t75" style="width:344.3pt;height:233.8pt">
+        <w:pict w14:anchorId="44D81D02">
+          <v:shape id="_x0000_i1027" type="#_x0000_t75" style="width:344.3pt;height:233.8pt">
             <v:imagedata r:id="rId13" o:title=""/>
           </v:shape>
         </w:pict>
@@ -5994,26 +6052,26 @@
       <w:pPr>
         <w:pStyle w:val="Heading2"/>
       </w:pPr>
-      <w:bookmarkStart w:id="135" w:name="_Toc172532264"/>
+      <w:bookmarkStart w:id="134" w:name="_Toc172532264"/>
       <w:r>
         <w:t>METODOLOGIAS DE DESENVOLVIMENTO DE SOFTWARE</w:t>
       </w:r>
+      <w:bookmarkEnd w:id="134"/>
+    </w:p>
+    <w:p>
+      <w:r>
+        <w:t>Nesta etapa serão apresentadas algumas metodologias de desenvolvimento mais conhecidas.</w:t>
+      </w:r>
+    </w:p>
+    <w:p>
+      <w:pPr>
+        <w:pStyle w:val="Heading3"/>
+      </w:pPr>
+      <w:bookmarkStart w:id="135" w:name="_Toc172532265"/>
+      <w:r>
+        <w:t>CASCATA</w:t>
+      </w:r>
       <w:bookmarkEnd w:id="135"/>
-    </w:p>
-    <w:p>
-      <w:r>
-        <w:t>Nesta etapa serão apresentadas algumas metodologias de desenvolvimento mais conhecidas.</w:t>
-      </w:r>
-    </w:p>
-    <w:p>
-      <w:pPr>
-        <w:pStyle w:val="Heading3"/>
-      </w:pPr>
-      <w:bookmarkStart w:id="136" w:name="_Toc172532265"/>
-      <w:r>
-        <w:t>CASCATA</w:t>
-      </w:r>
-      <w:bookmarkEnd w:id="136"/>
     </w:p>
     <w:p>
       <w:r>
@@ -6172,11 +6230,11 @@
       <w:pPr>
         <w:pStyle w:val="Heading3"/>
       </w:pPr>
-      <w:bookmarkStart w:id="137" w:name="_Toc172532266"/>
+      <w:bookmarkStart w:id="136" w:name="_Toc172532266"/>
       <w:r>
         <w:t>RUP</w:t>
       </w:r>
-      <w:bookmarkEnd w:id="137"/>
+      <w:bookmarkEnd w:id="136"/>
     </w:p>
     <w:p>
       <w:r>
@@ -6334,11 +6392,291 @@
       <w:pPr>
         <w:pStyle w:val="Heading3"/>
       </w:pPr>
-      <w:bookmarkStart w:id="138" w:name="_Toc172532267"/>
+      <w:bookmarkStart w:id="137" w:name="_Toc172532267"/>
+      <w:r>
+        <w:t>PROGRAMAÇÃO EXTREMA</w:t>
+      </w:r>
+      <w:r>
+        <w:t xml:space="preserve"> - </w:t>
+      </w:r>
       <w:r>
         <w:t>XP</w:t>
       </w:r>
+      <w:bookmarkEnd w:id="137"/>
+    </w:p>
+    <w:p>
+      <w:r>
+        <w:t xml:space="preserve">Depois de muitos anos trabalhando com desenvolvimento de software, Kent Beck propôs uma metodologia para desenvolvimento de software conhecida como Programação Extrema </w:t>
+      </w:r>
+      <w:r>
+        <w:rPr>
+          <w:b/>
+        </w:rPr>
+        <w:t>(XP)</w:t>
+      </w:r>
+      <w:r>
+        <w:t>.</w:t>
+      </w:r>
+    </w:p>
+    <w:p>
+      <w:r>
+        <w:t>Com base em sua experiência com SmallTalk, em 1996 Beck publicou seu livro sobre técnicas para programação</w:t>
+      </w:r>
+      <w:r>
+        <w:rPr>
+          <w:noProof/>
+          <w:lang w:val="en-US"/>
+        </w:rPr>
+        <w:t xml:space="preserve"> </w:t>
+      </w:r>
+      <w:r>
+        <w:rPr>
+          <w:noProof/>
+          <w:lang w:val="en-US"/>
+        </w:rPr>
+        <w:t>(BECK, 1996)</w:t>
+      </w:r>
+      <w:r>
+        <w:t>.</w:t>
+      </w:r>
+      <w:r>
+        <w:t xml:space="preserve"> No mesmo ano da publicação do livro, Beck foi convidado para liderar um projeto muito importante na Chrysler, era um sistema para controlar a folha de pagamento da empresa, este sistema já estava com prazos e custos estourados</w:t>
+      </w:r>
+      <w:r>
+        <w:t xml:space="preserve"> e ainda não possuía resultados.</w:t>
+      </w:r>
+      <w:r>
+        <w:t xml:space="preserve"> Com a participação de Martin Fowler e Ron Jeffries, Beck conseguiu alta produtividade para a equipe e eles conseguiram entregar um sistema de excelente qualidade começando do zero e gastando menos tempo do que foi gasto nas tentativas anteriores.</w:t>
+      </w:r>
+    </w:p>
+    <w:p>
+      <w:r>
+        <w:t>Neste projeto da Chrysler, Beck decidiu utilizar uma série de práticas que foram consideradas eficientes em outros projetos, este foi o início da Programação Extrema.</w:t>
+      </w:r>
+      <w:r>
+        <w:t xml:space="preserve"> Algumas das práticas utilizadas</w:t>
+      </w:r>
+      <w:r>
+        <w:t>, que foram impactantes para o aumento da qualidade do produto,</w:t>
+      </w:r>
+      <w:r>
+        <w:t xml:space="preserve"> </w:t>
+      </w:r>
+      <w:r>
+        <w:t>são</w:t>
+      </w:r>
+      <w:r>
+        <w:t>:</w:t>
+      </w:r>
+    </w:p>
+    <w:p>
+      <w:pPr>
+        <w:numPr>
+          <w:ilvl w:val="0"/>
+          <w:numId w:val="37"/>
+        </w:numPr>
+      </w:pPr>
+      <w:r>
+        <w:t xml:space="preserve"> Revisão de código;</w:t>
+      </w:r>
+    </w:p>
+    <w:p>
+      <w:pPr>
+        <w:numPr>
+          <w:ilvl w:val="0"/>
+          <w:numId w:val="37"/>
+        </w:numPr>
+      </w:pPr>
+      <w:r>
+        <w:t xml:space="preserve"> Testes;</w:t>
+      </w:r>
+    </w:p>
+    <w:p>
+      <w:pPr>
+        <w:numPr>
+          <w:ilvl w:val="0"/>
+          <w:numId w:val="37"/>
+        </w:numPr>
+      </w:pPr>
+      <w:r>
+        <w:t xml:space="preserve"> Integração rápida;</w:t>
+      </w:r>
+    </w:p>
+    <w:p>
+      <w:pPr>
+        <w:numPr>
+          <w:ilvl w:val="0"/>
+          <w:numId w:val="37"/>
+        </w:numPr>
+      </w:pPr>
+      <w:r>
+        <w:t xml:space="preserve"> Feedback do cliente;</w:t>
+      </w:r>
+    </w:p>
+    <w:p>
+      <w:pPr>
+        <w:numPr>
+          <w:ilvl w:val="0"/>
+          <w:numId w:val="37"/>
+        </w:numPr>
+      </w:pPr>
+      <w:r>
+        <w:t xml:space="preserve"> Design simples;</w:t>
+      </w:r>
+    </w:p>
+    <w:p/>
+    <w:p>
+      <w:r>
+        <w:t xml:space="preserve">Além de aplicar as práticas descritas acima, Beck intensificou o uso destas práticas, como por exemplo: </w:t>
+      </w:r>
+    </w:p>
+    <w:p>
+      <w:pPr>
+        <w:numPr>
+          <w:ilvl w:val="0"/>
+          <w:numId w:val="38"/>
+        </w:numPr>
+      </w:pPr>
+      <w:r>
+        <w:t xml:space="preserve"> Intensificou a revisão de código através da programação em pares;</w:t>
+      </w:r>
+    </w:p>
+    <w:p>
+      <w:pPr>
+        <w:numPr>
+          <w:ilvl w:val="0"/>
+          <w:numId w:val="38"/>
+        </w:numPr>
+      </w:pPr>
+      <w:r>
+        <w:t xml:space="preserve"> Intensificou o uso de testes com testes automatizados;</w:t>
+      </w:r>
+    </w:p>
+    <w:p>
+      <w:pPr>
+        <w:numPr>
+          <w:ilvl w:val="0"/>
+          <w:numId w:val="38"/>
+        </w:numPr>
+      </w:pPr>
+      <w:r>
+        <w:t xml:space="preserve"> Intensificou o feedback do cliente fazendo o cliente mais presente no desenvolvimento do software.</w:t>
+      </w:r>
+    </w:p>
+    <w:p>
+      <w:r>
+        <w:t>Com base nestes princípios e práticas utilizados, em 1999, Beck publicou um livro</w:t>
+      </w:r>
+      <w:r>
+        <w:rPr>
+          <w:noProof/>
+          <w:lang w:val="en-US"/>
+        </w:rPr>
+        <w:t xml:space="preserve"> </w:t>
+      </w:r>
+      <w:r>
+        <w:rPr>
+          <w:noProof/>
+          <w:lang w:val="en-US"/>
+        </w:rPr>
+        <w:t>(BECK, 1999)</w:t>
+      </w:r>
+      <w:r>
+        <w:t xml:space="preserve"> que ajudou a popularizar a metodologia em questão. O livro aborda os principais valores da metodologia:</w:t>
+      </w:r>
+    </w:p>
+    <w:p>
+      <w:pPr>
+        <w:numPr>
+          <w:ilvl w:val="0"/>
+          <w:numId w:val="39"/>
+        </w:numPr>
+      </w:pPr>
+      <w:r>
+        <w:t xml:space="preserve"> Comunicação: </w:t>
+      </w:r>
+      <w:r>
+        <w:t>é fundamental para conseguir atender as necessidades do cliente, a presença do cliente aumenta o feedback e favorece o desenvolvimento de um produto com mais qualidade.</w:t>
+      </w:r>
+    </w:p>
+    <w:p>
+      <w:pPr>
+        <w:numPr>
+          <w:ilvl w:val="0"/>
+          <w:numId w:val="39"/>
+        </w:numPr>
+      </w:pPr>
+      <w:r>
+        <w:t xml:space="preserve"> Simplicidade: </w:t>
+      </w:r>
+      <w:r>
+        <w:t>deve ser sempre utilizada para evitar que o tempo da equipe seja gasto com atividades que não precisam ser complexas. Além disso a complexidade aumenta a possibilidade de introdução de erros. Quanto mais simples for o código desenvolvimento mais facilmente um desenvolvedor pode compreender o que foi feito e conseguir contribuir.</w:t>
+      </w:r>
+    </w:p>
+    <w:p>
+      <w:pPr>
+        <w:numPr>
+          <w:ilvl w:val="0"/>
+          <w:numId w:val="39"/>
+        </w:numPr>
+      </w:pPr>
+      <w:r>
+        <w:t xml:space="preserve"> Coragem: </w:t>
+      </w:r>
+      <w:r>
+        <w:t>é comum existir uma resistência em relação às mudanças, mesmo assim as mudanças são necessárias</w:t>
+      </w:r>
+      <w:r>
+        <w:t>,</w:t>
+      </w:r>
+      <w:r>
+        <w:t xml:space="preserve"> tendo em vista que podemos não tomar as melhores decisões durante o desenvolvimento de um </w:t>
+      </w:r>
+      <w:r>
+        <w:t>sistema</w:t>
+      </w:r>
+      <w:r>
+        <w:t>. Para garantir que o sistema a ser desenvolvido está tomando o rumo correto deve-se ter coragem para mudar e inovar.</w:t>
+      </w:r>
+    </w:p>
+    <w:p>
+      <w:pPr>
+        <w:numPr>
+          <w:ilvl w:val="0"/>
+          <w:numId w:val="39"/>
+        </w:numPr>
+      </w:pPr>
+      <w:r>
+        <w:t xml:space="preserve"> Feedback: </w:t>
+      </w:r>
+      <w:r>
+        <w:t>deve ser constante entre os participantes de um projeto para compartilhar soluções e problemas, aumentando o nível de entendimento de todos sobre o projeto.</w:t>
+      </w:r>
+      <w:r>
+        <w:t xml:space="preserve"> Quanto mais cedo um problema for detectado e compartilhado mais cedo ele será resolvido e todos saberão com lidar com ele posteriormente.</w:t>
+      </w:r>
+    </w:p>
+    <w:p>
+      <w:pPr>
+        <w:numPr>
+          <w:ilvl w:val="0"/>
+          <w:numId w:val="39"/>
+        </w:numPr>
+      </w:pPr>
+      <w:r>
+        <w:t xml:space="preserve"> Respeito: </w:t>
+      </w:r>
+      <w:r>
+        <w:t>deve existir entre os participantes de um projeto para que os outros valores possam ser eficazes.</w:t>
+      </w:r>
+      <w:r>
+        <w:t xml:space="preserve"> A falta de respeito pode comprometer a comunicação e o feedback, reduzindo a transparência entre os membros da equipe.</w:t>
+      </w:r>
+      <w:bookmarkStart w:id="138" w:name="_GoBack"/>
       <w:bookmarkEnd w:id="138"/>
+      <w:r>
+        <w:t xml:space="preserve"> </w:t>
+      </w:r>
     </w:p>
     <w:p>
       <w:pPr>
@@ -6346,6 +6684,7 @@
       </w:pPr>
       <w:bookmarkStart w:id="139" w:name="_Toc172532268"/>
       <w:r>
+        <w:lastRenderedPageBreak/>
         <w:t>LEAN</w:t>
       </w:r>
       <w:bookmarkEnd w:id="139"/>
@@ -6481,11 +6820,7 @@
         <w:t xml:space="preserve"> para a</w:t>
       </w:r>
       <w:r>
-        <w:t xml:space="preserve"> </w:t>
-      </w:r>
-      <w:r>
-        <w:lastRenderedPageBreak/>
-        <w:t>área de transferência</w:t>
+        <w:t xml:space="preserve"> área de transferência</w:t>
       </w:r>
       <w:r>
         <w:t xml:space="preserve"> e</w:t>
@@ -6748,8 +7083,8 @@
       </w:pPr>
       <w:r>
         <w:lastRenderedPageBreak/>
-        <w:pict w14:anchorId="7D00D9F4">
-          <v:shape id="_x0000_i1078" type="#_x0000_t75" style="width:474.05pt;height:154.7pt">
+        <w:pict w14:anchorId="31DDBD5B">
+          <v:shape id="_x0000_i1028" type="#_x0000_t75" style="width:474.05pt;height:154.7pt">
             <v:imagedata r:id="rId14" o:title="" croptop="2485f" cropbottom="34612f" cropright="1034f"/>
           </v:shape>
         </w:pict>
@@ -6863,8 +7198,8 @@
               <w:rPr>
                 <w:szCs w:val="24"/>
               </w:rPr>
-              <w:pict w14:anchorId="24B672E2">
-                <v:shape id="_x0000_i1079" type="#_x0000_t75" style="width:17.8pt;height:17.1pt">
+              <w:pict w14:anchorId="22B6078E">
+                <v:shape id="_x0000_i1029" type="#_x0000_t75" style="width:17.8pt;height:17.1pt">
                   <v:imagedata r:id="rId15" o:title="" croptop="14684f" cropright="35109f"/>
                 </v:shape>
               </w:pict>
@@ -6910,8 +7245,8 @@
                 <w:szCs w:val="24"/>
               </w:rPr>
               <w:lastRenderedPageBreak/>
-              <w:pict w14:anchorId="06620AB7">
-                <v:shape id="_x0000_i1080" type="#_x0000_t75" style="width:17.8pt;height:17.1pt" o:bullet="t">
+              <w:pict w14:anchorId="3C4C8E9B">
+                <v:shape id="_x0000_i1030" type="#_x0000_t75" style="width:17.8pt;height:17.1pt" o:bullet="t">
                   <v:imagedata r:id="rId16" o:title="" croptop="3688f" cropbottom="59991f" cropleft="30474f" cropright="33574f"/>
                 </v:shape>
               </w:pict>
@@ -6970,8 +7305,8 @@
               <w:rPr>
                 <w:szCs w:val="24"/>
               </w:rPr>
-              <w:pict w14:anchorId="7A41D44F">
-                <v:shape id="_x0000_i1081" type="#_x0000_t75" style="width:17.8pt;height:17.1pt">
+              <w:pict w14:anchorId="600796BD">
+                <v:shape id="_x0000_i1031" type="#_x0000_t75" style="width:17.8pt;height:17.1pt">
                   <v:imagedata r:id="rId17" o:title="" croptop="14684f" cropright="35109f"/>
                 </v:shape>
               </w:pict>
@@ -7016,8 +7351,8 @@
               <w:rPr>
                 <w:szCs w:val="24"/>
               </w:rPr>
-              <w:pict w14:anchorId="4A7AE5FE">
-                <v:shape id="_x0000_i1082" type="#_x0000_t75" style="width:17.8pt;height:17.1pt" o:bullet="t">
+              <w:pict w14:anchorId="1E2EC6F9">
+                <v:shape id="_x0000_i1032" type="#_x0000_t75" style="width:17.8pt;height:17.1pt" o:bullet="t">
                   <v:imagedata r:id="rId18" o:title="" croptop="3688f" cropbottom="59991f" cropleft="30474f" cropright="33574f"/>
                 </v:shape>
               </w:pict>
@@ -7111,11 +7446,11 @@
         <w:rPr>
           <w:position w:val="-32"/>
         </w:rPr>
-        <w:object w:dxaOrig="3560" w:dyaOrig="760" w14:anchorId="67D60E86">
-          <v:shape id="_x0000_i1083" type="#_x0000_t75" style="width:178.2pt;height:37.8pt" o:ole="" fillcolor="window">
+        <w:object w:dxaOrig="3560" w:dyaOrig="760" w14:anchorId="03941108">
+          <v:shape id="_x0000_i1033" type="#_x0000_t75" style="width:178.2pt;height:37.8pt" o:ole="" fillcolor="window">
             <v:imagedata r:id="rId19" o:title=""/>
           </v:shape>
-          <o:OLEObject Type="Embed" ProgID="Equation.3" ShapeID="_x0000_i1083" DrawAspect="Content" ObjectID="_1246275963" r:id="rId20">
+          <o:OLEObject Type="Embed" ProgID="Equation.3" ShapeID="_x0000_i1033" DrawAspect="Content" ObjectID="_1247477401" r:id="rId20">
             <o:FieldCodes>\* Upper \* Upper \* Caps</o:FieldCodes>
           </o:OLEObject>
         </w:object>
@@ -7148,11 +7483,11 @@
         <w:rPr>
           <w:position w:val="-32"/>
         </w:rPr>
-        <w:object w:dxaOrig="2700" w:dyaOrig="760" w14:anchorId="19F80EF0">
-          <v:shape id="_x0000_i1084" type="#_x0000_t75" style="width:134.75pt;height:37.8pt" o:ole="" fillcolor="window">
+        <w:object w:dxaOrig="2700" w:dyaOrig="760" w14:anchorId="625E19D3">
+          <v:shape id="_x0000_i1034" type="#_x0000_t75" style="width:134.75pt;height:37.8pt" o:ole="" fillcolor="window">
             <v:imagedata r:id="rId21" o:title=""/>
           </v:shape>
-          <o:OLEObject Type="Embed" ProgID="Equation.3" ShapeID="_x0000_i1084" DrawAspect="Content" ObjectID="_1246275964" r:id="rId22">
+          <o:OLEObject Type="Embed" ProgID="Equation.3" ShapeID="_x0000_i1034" DrawAspect="Content" ObjectID="_1247477402" r:id="rId22">
             <o:FieldCodes>\* Upper \* Upper \* Caps</o:FieldCodes>
           </o:OLEObject>
         </w:object>
@@ -8207,8 +8542,8 @@
       </w:pPr>
       <w:bookmarkStart w:id="288" w:name="_Toc144630257"/>
       <w:r>
-        <w:pict w14:anchorId="5C61C203">
-          <v:shape id="_x0000_i1085" type="#_x0000_t75" style="width:188.2pt;height:101.95pt">
+        <w:pict w14:anchorId="4F119D27">
+          <v:shape id="_x0000_i1035" type="#_x0000_t75" style="width:188.2pt;height:101.95pt">
             <v:imagedata r:id="rId24" o:title=""/>
           </v:shape>
         </w:pict>
@@ -8233,14 +8568,27 @@
       <w:r>
         <w:t>.</w:t>
       </w:r>
-      <w:fldSimple w:instr=" SEQ A. \* ARABIC ">
-        <w:r>
-          <w:rPr>
-            <w:noProof/>
-          </w:rPr>
-          <w:t>1</w:t>
-        </w:r>
-      </w:fldSimple>
+      <w:r>
+        <w:fldChar w:fldCharType="begin"/>
+      </w:r>
+      <w:r>
+        <w:instrText xml:space="preserve"> SEQ A. \* ARABIC </w:instrText>
+      </w:r>
+      <w:r>
+        <w:fldChar w:fldCharType="separate"/>
+      </w:r>
+      <w:r>
+        <w:rPr>
+          <w:noProof/>
+        </w:rPr>
+        <w:t>1</w:t>
+      </w:r>
+      <w:r>
+        <w:rPr>
+          <w:noProof/>
+        </w:rPr>
+        <w:fldChar w:fldCharType="end"/>
+      </w:r>
       <w:r>
         <w:t xml:space="preserve"> -</w:t>
       </w:r>
@@ -8286,7 +8634,7 @@
         <w:rPr>
           <w:noProof/>
         </w:rPr>
-        <w:pict w14:anchorId="2D5CC91A">
+        <w:pict w14:anchorId="71C6B16A">
           <v:shape id="_x0000_s1055" type="#_x0000_t75" style="position:absolute;left:0;text-align:left;margin-left:0;margin-top:-45pt;width:288.2pt;height:233.2pt;z-index:251657728;mso-position-horizontal:center" o:bordertopcolor="this" o:borderleftcolor="this" o:borderbottomcolor="this" o:borderrightcolor="this" stroked="t" strokeweight=".5pt">
             <v:imagedata r:id="rId25" o:title="figcont"/>
           </v:shape>
@@ -8382,8 +8730,8 @@
           <w:sz w:val="20"/>
           <w:szCs w:val="20"/>
         </w:rPr>
-        <w:pict w14:anchorId="5B9BC662">
-          <v:shape id="_x0000_i1086" type="#_x0000_t75" style="width:196.05pt;height:109.05pt">
+        <w:pict w14:anchorId="6E911DF3">
+          <v:shape id="_x0000_i1036" type="#_x0000_t75" style="width:196.05pt;height:109.05pt">
             <v:imagedata r:id="rId26" o:title="figura1"/>
           </v:shape>
         </w:pict>
@@ -10403,7 +10751,7 @@
         <w:rStyle w:val="PageNumber"/>
         <w:noProof/>
       </w:rPr>
-      <w:t>5</w:t>
+      <w:t>26</w:t>
     </w:r>
     <w:r>
       <w:rPr>
@@ -10534,7 +10882,7 @@
         <v:path o:extrusionok="f" gradientshapeok="t" o:connecttype="rect"/>
         <o:lock v:ext="edit" aspectratio="t"/>
       </v:shapetype>
-      <v:shape id="_x0000_i1031" type="#_x0000_t75" style="width:9.25pt;height:9.25pt" o:bullet="t">
+      <v:shape id="_x0000_i1026" type="#_x0000_t75" style="width:9.25pt;height:9.25pt" o:bullet="t">
         <v:imagedata r:id="rId1" o:title="BD15135_"/>
       </v:shape>
     </w:pict>
@@ -10725,6 +11073,119 @@
     </w:lvl>
   </w:abstractNum>
   <w:abstractNum w:abstractNumId="10">
+    <w:nsid w:val="02EB1D44"/>
+    <w:multiLevelType w:val="hybridMultilevel"/>
+    <w:tmpl w:val="C694B8D2"/>
+    <w:lvl w:ilvl="0" w:tplc="04090001">
+      <w:start w:val="1"/>
+      <w:numFmt w:val="bullet"/>
+      <w:lvlText w:val=""/>
+      <w:lvlJc w:val="left"/>
+      <w:pPr>
+        <w:ind w:left="1429" w:hanging="360"/>
+      </w:pPr>
+      <w:rPr>
+        <w:rFonts w:ascii="Symbol" w:hAnsi="Symbol" w:hint="default"/>
+      </w:rPr>
+    </w:lvl>
+    <w:lvl w:ilvl="1" w:tplc="04090003" w:tentative="1">
+      <w:start w:val="1"/>
+      <w:numFmt w:val="bullet"/>
+      <w:lvlText w:val="o"/>
+      <w:lvlJc w:val="left"/>
+      <w:pPr>
+        <w:ind w:left="2149" w:hanging="360"/>
+      </w:pPr>
+      <w:rPr>
+        <w:rFonts w:ascii="Courier New" w:hAnsi="Courier New" w:hint="default"/>
+      </w:rPr>
+    </w:lvl>
+    <w:lvl w:ilvl="2" w:tplc="04090005" w:tentative="1">
+      <w:start w:val="1"/>
+      <w:numFmt w:val="bullet"/>
+      <w:lvlText w:val=""/>
+      <w:lvlJc w:val="left"/>
+      <w:pPr>
+        <w:ind w:left="2869" w:hanging="360"/>
+      </w:pPr>
+      <w:rPr>
+        <w:rFonts w:ascii="Wingdings" w:hAnsi="Wingdings" w:hint="default"/>
+      </w:rPr>
+    </w:lvl>
+    <w:lvl w:ilvl="3" w:tplc="04090001" w:tentative="1">
+      <w:start w:val="1"/>
+      <w:numFmt w:val="bullet"/>
+      <w:lvlText w:val=""/>
+      <w:lvlJc w:val="left"/>
+      <w:pPr>
+        <w:ind w:left="3589" w:hanging="360"/>
+      </w:pPr>
+      <w:rPr>
+        <w:rFonts w:ascii="Symbol" w:hAnsi="Symbol" w:hint="default"/>
+      </w:rPr>
+    </w:lvl>
+    <w:lvl w:ilvl="4" w:tplc="04090003" w:tentative="1">
+      <w:start w:val="1"/>
+      <w:numFmt w:val="bullet"/>
+      <w:lvlText w:val="o"/>
+      <w:lvlJc w:val="left"/>
+      <w:pPr>
+        <w:ind w:left="4309" w:hanging="360"/>
+      </w:pPr>
+      <w:rPr>
+        <w:rFonts w:ascii="Courier New" w:hAnsi="Courier New" w:hint="default"/>
+      </w:rPr>
+    </w:lvl>
+    <w:lvl w:ilvl="5" w:tplc="04090005" w:tentative="1">
+      <w:start w:val="1"/>
+      <w:numFmt w:val="bullet"/>
+      <w:lvlText w:val=""/>
+      <w:lvlJc w:val="left"/>
+      <w:pPr>
+        <w:ind w:left="5029" w:hanging="360"/>
+      </w:pPr>
+      <w:rPr>
+        <w:rFonts w:ascii="Wingdings" w:hAnsi="Wingdings" w:hint="default"/>
+      </w:rPr>
+    </w:lvl>
+    <w:lvl w:ilvl="6" w:tplc="04090001" w:tentative="1">
+      <w:start w:val="1"/>
+      <w:numFmt w:val="bullet"/>
+      <w:lvlText w:val=""/>
+      <w:lvlJc w:val="left"/>
+      <w:pPr>
+        <w:ind w:left="5749" w:hanging="360"/>
+      </w:pPr>
+      <w:rPr>
+        <w:rFonts w:ascii="Symbol" w:hAnsi="Symbol" w:hint="default"/>
+      </w:rPr>
+    </w:lvl>
+    <w:lvl w:ilvl="7" w:tplc="04090003" w:tentative="1">
+      <w:start w:val="1"/>
+      <w:numFmt w:val="bullet"/>
+      <w:lvlText w:val="o"/>
+      <w:lvlJc w:val="left"/>
+      <w:pPr>
+        <w:ind w:left="6469" w:hanging="360"/>
+      </w:pPr>
+      <w:rPr>
+        <w:rFonts w:ascii="Courier New" w:hAnsi="Courier New" w:hint="default"/>
+      </w:rPr>
+    </w:lvl>
+    <w:lvl w:ilvl="8" w:tplc="04090005" w:tentative="1">
+      <w:start w:val="1"/>
+      <w:numFmt w:val="bullet"/>
+      <w:lvlText w:val=""/>
+      <w:lvlJc w:val="left"/>
+      <w:pPr>
+        <w:ind w:left="7189" w:hanging="360"/>
+      </w:pPr>
+      <w:rPr>
+        <w:rFonts w:ascii="Wingdings" w:hAnsi="Wingdings" w:hint="default"/>
+      </w:rPr>
+    </w:lvl>
+  </w:abstractNum>
+  <w:abstractNum w:abstractNumId="11">
     <w:nsid w:val="06C2766F"/>
     <w:multiLevelType w:val="multilevel"/>
     <w:tmpl w:val="11C6490C"/>
@@ -10902,7 +11363,7 @@
       </w:rPr>
     </w:lvl>
   </w:abstractNum>
-  <w:abstractNum w:abstractNumId="11">
+  <w:abstractNum w:abstractNumId="12">
     <w:nsid w:val="10DA2779"/>
     <w:multiLevelType w:val="hybridMultilevel"/>
     <w:tmpl w:val="65840D96"/>
@@ -11015,7 +11476,7 @@
       </w:rPr>
     </w:lvl>
   </w:abstractNum>
-  <w:abstractNum w:abstractNumId="12">
+  <w:abstractNum w:abstractNumId="13">
     <w:nsid w:val="123816E8"/>
     <w:multiLevelType w:val="hybridMultilevel"/>
     <w:tmpl w:val="F3D4BD8E"/>
@@ -11128,7 +11589,7 @@
       </w:rPr>
     </w:lvl>
   </w:abstractNum>
-  <w:abstractNum w:abstractNumId="13">
+  <w:abstractNum w:abstractNumId="14">
     <w:nsid w:val="134B5F00"/>
     <w:multiLevelType w:val="hybridMultilevel"/>
     <w:tmpl w:val="75969C5A"/>
@@ -11241,7 +11702,7 @@
       </w:rPr>
     </w:lvl>
   </w:abstractNum>
-  <w:abstractNum w:abstractNumId="14">
+  <w:abstractNum w:abstractNumId="15">
     <w:nsid w:val="1A0F7899"/>
     <w:multiLevelType w:val="hybridMultilevel"/>
     <w:tmpl w:val="BB181310"/>
@@ -11354,7 +11815,7 @@
       </w:rPr>
     </w:lvl>
   </w:abstractNum>
-  <w:abstractNum w:abstractNumId="15">
+  <w:abstractNum w:abstractNumId="16">
     <w:nsid w:val="1AC65738"/>
     <w:multiLevelType w:val="multilevel"/>
     <w:tmpl w:val="FC2E1AFC"/>
@@ -11503,7 +11964,120 @@
       </w:rPr>
     </w:lvl>
   </w:abstractNum>
-  <w:abstractNum w:abstractNumId="16">
+  <w:abstractNum w:abstractNumId="17">
+    <w:nsid w:val="1D395D5F"/>
+    <w:multiLevelType w:val="hybridMultilevel"/>
+    <w:tmpl w:val="9A38E714"/>
+    <w:lvl w:ilvl="0" w:tplc="04090001">
+      <w:start w:val="1"/>
+      <w:numFmt w:val="bullet"/>
+      <w:lvlText w:val=""/>
+      <w:lvlJc w:val="left"/>
+      <w:pPr>
+        <w:ind w:left="1429" w:hanging="360"/>
+      </w:pPr>
+      <w:rPr>
+        <w:rFonts w:ascii="Symbol" w:hAnsi="Symbol" w:hint="default"/>
+      </w:rPr>
+    </w:lvl>
+    <w:lvl w:ilvl="1" w:tplc="04090003" w:tentative="1">
+      <w:start w:val="1"/>
+      <w:numFmt w:val="bullet"/>
+      <w:lvlText w:val="o"/>
+      <w:lvlJc w:val="left"/>
+      <w:pPr>
+        <w:ind w:left="2149" w:hanging="360"/>
+      </w:pPr>
+      <w:rPr>
+        <w:rFonts w:ascii="Courier New" w:hAnsi="Courier New" w:hint="default"/>
+      </w:rPr>
+    </w:lvl>
+    <w:lvl w:ilvl="2" w:tplc="04090005" w:tentative="1">
+      <w:start w:val="1"/>
+      <w:numFmt w:val="bullet"/>
+      <w:lvlText w:val=""/>
+      <w:lvlJc w:val="left"/>
+      <w:pPr>
+        <w:ind w:left="2869" w:hanging="360"/>
+      </w:pPr>
+      <w:rPr>
+        <w:rFonts w:ascii="Wingdings" w:hAnsi="Wingdings" w:hint="default"/>
+      </w:rPr>
+    </w:lvl>
+    <w:lvl w:ilvl="3" w:tplc="04090001" w:tentative="1">
+      <w:start w:val="1"/>
+      <w:numFmt w:val="bullet"/>
+      <w:lvlText w:val=""/>
+      <w:lvlJc w:val="left"/>
+      <w:pPr>
+        <w:ind w:left="3589" w:hanging="360"/>
+      </w:pPr>
+      <w:rPr>
+        <w:rFonts w:ascii="Symbol" w:hAnsi="Symbol" w:hint="default"/>
+      </w:rPr>
+    </w:lvl>
+    <w:lvl w:ilvl="4" w:tplc="04090003" w:tentative="1">
+      <w:start w:val="1"/>
+      <w:numFmt w:val="bullet"/>
+      <w:lvlText w:val="o"/>
+      <w:lvlJc w:val="left"/>
+      <w:pPr>
+        <w:ind w:left="4309" w:hanging="360"/>
+      </w:pPr>
+      <w:rPr>
+        <w:rFonts w:ascii="Courier New" w:hAnsi="Courier New" w:hint="default"/>
+      </w:rPr>
+    </w:lvl>
+    <w:lvl w:ilvl="5" w:tplc="04090005" w:tentative="1">
+      <w:start w:val="1"/>
+      <w:numFmt w:val="bullet"/>
+      <w:lvlText w:val=""/>
+      <w:lvlJc w:val="left"/>
+      <w:pPr>
+        <w:ind w:left="5029" w:hanging="360"/>
+      </w:pPr>
+      <w:rPr>
+        <w:rFonts w:ascii="Wingdings" w:hAnsi="Wingdings" w:hint="default"/>
+      </w:rPr>
+    </w:lvl>
+    <w:lvl w:ilvl="6" w:tplc="04090001" w:tentative="1">
+      <w:start w:val="1"/>
+      <w:numFmt w:val="bullet"/>
+      <w:lvlText w:val=""/>
+      <w:lvlJc w:val="left"/>
+      <w:pPr>
+        <w:ind w:left="5749" w:hanging="360"/>
+      </w:pPr>
+      <w:rPr>
+        <w:rFonts w:ascii="Symbol" w:hAnsi="Symbol" w:hint="default"/>
+      </w:rPr>
+    </w:lvl>
+    <w:lvl w:ilvl="7" w:tplc="04090003" w:tentative="1">
+      <w:start w:val="1"/>
+      <w:numFmt w:val="bullet"/>
+      <w:lvlText w:val="o"/>
+      <w:lvlJc w:val="left"/>
+      <w:pPr>
+        <w:ind w:left="6469" w:hanging="360"/>
+      </w:pPr>
+      <w:rPr>
+        <w:rFonts w:ascii="Courier New" w:hAnsi="Courier New" w:hint="default"/>
+      </w:rPr>
+    </w:lvl>
+    <w:lvl w:ilvl="8" w:tplc="04090005" w:tentative="1">
+      <w:start w:val="1"/>
+      <w:numFmt w:val="bullet"/>
+      <w:lvlText w:val=""/>
+      <w:lvlJc w:val="left"/>
+      <w:pPr>
+        <w:ind w:left="7189" w:hanging="360"/>
+      </w:pPr>
+      <w:rPr>
+        <w:rFonts w:ascii="Wingdings" w:hAnsi="Wingdings" w:hint="default"/>
+      </w:rPr>
+    </w:lvl>
+  </w:abstractNum>
+  <w:abstractNum w:abstractNumId="18">
     <w:nsid w:val="232F7037"/>
     <w:multiLevelType w:val="hybridMultilevel"/>
     <w:tmpl w:val="6228FE58"/>
@@ -11616,7 +12190,7 @@
       </w:rPr>
     </w:lvl>
   </w:abstractNum>
-  <w:abstractNum w:abstractNumId="17">
+  <w:abstractNum w:abstractNumId="19">
     <w:nsid w:val="2EE67397"/>
     <w:multiLevelType w:val="hybridMultilevel"/>
     <w:tmpl w:val="5EB47CAC"/>
@@ -11756,7 +12330,7 @@
       </w:rPr>
     </w:lvl>
   </w:abstractNum>
-  <w:abstractNum w:abstractNumId="18">
+  <w:abstractNum w:abstractNumId="20">
     <w:nsid w:val="30F72F72"/>
     <w:multiLevelType w:val="multilevel"/>
     <w:tmpl w:val="0416001F"/>
@@ -11870,7 +12444,7 @@
       </w:pPr>
     </w:lvl>
   </w:abstractNum>
-  <w:abstractNum w:abstractNumId="19">
+  <w:abstractNum w:abstractNumId="21">
     <w:nsid w:val="42A16A30"/>
     <w:multiLevelType w:val="hybridMultilevel"/>
     <w:tmpl w:val="F9EC59EE"/>
@@ -11983,7 +12557,7 @@
       </w:rPr>
     </w:lvl>
   </w:abstractNum>
-  <w:abstractNum w:abstractNumId="20">
+  <w:abstractNum w:abstractNumId="22">
     <w:nsid w:val="47346B38"/>
     <w:multiLevelType w:val="hybridMultilevel"/>
     <w:tmpl w:val="17102D3A"/>
@@ -12096,7 +12670,120 @@
       </w:rPr>
     </w:lvl>
   </w:abstractNum>
-  <w:abstractNum w:abstractNumId="21">
+  <w:abstractNum w:abstractNumId="23">
+    <w:nsid w:val="521A7E1D"/>
+    <w:multiLevelType w:val="hybridMultilevel"/>
+    <w:tmpl w:val="E40C2E6A"/>
+    <w:lvl w:ilvl="0" w:tplc="04090001">
+      <w:start w:val="1"/>
+      <w:numFmt w:val="bullet"/>
+      <w:lvlText w:val=""/>
+      <w:lvlJc w:val="left"/>
+      <w:pPr>
+        <w:ind w:left="1429" w:hanging="360"/>
+      </w:pPr>
+      <w:rPr>
+        <w:rFonts w:ascii="Symbol" w:hAnsi="Symbol" w:hint="default"/>
+      </w:rPr>
+    </w:lvl>
+    <w:lvl w:ilvl="1" w:tplc="04090003" w:tentative="1">
+      <w:start w:val="1"/>
+      <w:numFmt w:val="bullet"/>
+      <w:lvlText w:val="o"/>
+      <w:lvlJc w:val="left"/>
+      <w:pPr>
+        <w:ind w:left="2149" w:hanging="360"/>
+      </w:pPr>
+      <w:rPr>
+        <w:rFonts w:ascii="Courier New" w:hAnsi="Courier New" w:hint="default"/>
+      </w:rPr>
+    </w:lvl>
+    <w:lvl w:ilvl="2" w:tplc="04090005" w:tentative="1">
+      <w:start w:val="1"/>
+      <w:numFmt w:val="bullet"/>
+      <w:lvlText w:val=""/>
+      <w:lvlJc w:val="left"/>
+      <w:pPr>
+        <w:ind w:left="2869" w:hanging="360"/>
+      </w:pPr>
+      <w:rPr>
+        <w:rFonts w:ascii="Wingdings" w:hAnsi="Wingdings" w:hint="default"/>
+      </w:rPr>
+    </w:lvl>
+    <w:lvl w:ilvl="3" w:tplc="04090001" w:tentative="1">
+      <w:start w:val="1"/>
+      <w:numFmt w:val="bullet"/>
+      <w:lvlText w:val=""/>
+      <w:lvlJc w:val="left"/>
+      <w:pPr>
+        <w:ind w:left="3589" w:hanging="360"/>
+      </w:pPr>
+      <w:rPr>
+        <w:rFonts w:ascii="Symbol" w:hAnsi="Symbol" w:hint="default"/>
+      </w:rPr>
+    </w:lvl>
+    <w:lvl w:ilvl="4" w:tplc="04090003" w:tentative="1">
+      <w:start w:val="1"/>
+      <w:numFmt w:val="bullet"/>
+      <w:lvlText w:val="o"/>
+      <w:lvlJc w:val="left"/>
+      <w:pPr>
+        <w:ind w:left="4309" w:hanging="360"/>
+      </w:pPr>
+      <w:rPr>
+        <w:rFonts w:ascii="Courier New" w:hAnsi="Courier New" w:hint="default"/>
+      </w:rPr>
+    </w:lvl>
+    <w:lvl w:ilvl="5" w:tplc="04090005" w:tentative="1">
+      <w:start w:val="1"/>
+      <w:numFmt w:val="bullet"/>
+      <w:lvlText w:val=""/>
+      <w:lvlJc w:val="left"/>
+      <w:pPr>
+        <w:ind w:left="5029" w:hanging="360"/>
+      </w:pPr>
+      <w:rPr>
+        <w:rFonts w:ascii="Wingdings" w:hAnsi="Wingdings" w:hint="default"/>
+      </w:rPr>
+    </w:lvl>
+    <w:lvl w:ilvl="6" w:tplc="04090001" w:tentative="1">
+      <w:start w:val="1"/>
+      <w:numFmt w:val="bullet"/>
+      <w:lvlText w:val=""/>
+      <w:lvlJc w:val="left"/>
+      <w:pPr>
+        <w:ind w:left="5749" w:hanging="360"/>
+      </w:pPr>
+      <w:rPr>
+        <w:rFonts w:ascii="Symbol" w:hAnsi="Symbol" w:hint="default"/>
+      </w:rPr>
+    </w:lvl>
+    <w:lvl w:ilvl="7" w:tplc="04090003" w:tentative="1">
+      <w:start w:val="1"/>
+      <w:numFmt w:val="bullet"/>
+      <w:lvlText w:val="o"/>
+      <w:lvlJc w:val="left"/>
+      <w:pPr>
+        <w:ind w:left="6469" w:hanging="360"/>
+      </w:pPr>
+      <w:rPr>
+        <w:rFonts w:ascii="Courier New" w:hAnsi="Courier New" w:hint="default"/>
+      </w:rPr>
+    </w:lvl>
+    <w:lvl w:ilvl="8" w:tplc="04090005" w:tentative="1">
+      <w:start w:val="1"/>
+      <w:numFmt w:val="bullet"/>
+      <w:lvlText w:val=""/>
+      <w:lvlJc w:val="left"/>
+      <w:pPr>
+        <w:ind w:left="7189" w:hanging="360"/>
+      </w:pPr>
+      <w:rPr>
+        <w:rFonts w:ascii="Wingdings" w:hAnsi="Wingdings" w:hint="default"/>
+      </w:rPr>
+    </w:lvl>
+  </w:abstractNum>
+  <w:abstractNum w:abstractNumId="24">
     <w:nsid w:val="5AFC4774"/>
     <w:multiLevelType w:val="multilevel"/>
     <w:tmpl w:val="E6CCCCE8"/>
@@ -12236,7 +12923,7 @@
       </w:rPr>
     </w:lvl>
   </w:abstractNum>
-  <w:abstractNum w:abstractNumId="22">
+  <w:abstractNum w:abstractNumId="25">
     <w:nsid w:val="5C1B367A"/>
     <w:multiLevelType w:val="hybridMultilevel"/>
     <w:tmpl w:val="5A1678F4"/>
@@ -12349,7 +13036,7 @@
       </w:rPr>
     </w:lvl>
   </w:abstractNum>
-  <w:abstractNum w:abstractNumId="23">
+  <w:abstractNum w:abstractNumId="26">
     <w:nsid w:val="61DC7D77"/>
     <w:multiLevelType w:val="hybridMultilevel"/>
     <w:tmpl w:val="B4B621EE"/>
@@ -12465,7 +13152,7 @@
       </w:pPr>
     </w:lvl>
   </w:abstractNum>
-  <w:abstractNum w:abstractNumId="24">
+  <w:abstractNum w:abstractNumId="27">
     <w:nsid w:val="6C997DD1"/>
     <w:multiLevelType w:val="multilevel"/>
     <w:tmpl w:val="1F9E5C06"/>
@@ -12624,7 +13311,7 @@
       </w:rPr>
     </w:lvl>
   </w:abstractNum>
-  <w:abstractNum w:abstractNumId="25">
+  <w:abstractNum w:abstractNumId="28">
     <w:nsid w:val="6F2A6BBA"/>
     <w:multiLevelType w:val="hybridMultilevel"/>
     <w:tmpl w:val="F786680A"/>
@@ -12737,7 +13424,7 @@
       </w:rPr>
     </w:lvl>
   </w:abstractNum>
-  <w:abstractNum w:abstractNumId="26">
+  <w:abstractNum w:abstractNumId="29">
     <w:nsid w:val="72A15E98"/>
     <w:multiLevelType w:val="hybridMultilevel"/>
     <w:tmpl w:val="932451C6"/>
@@ -12850,7 +13537,7 @@
       </w:rPr>
     </w:lvl>
   </w:abstractNum>
-  <w:abstractNum w:abstractNumId="27">
+  <w:abstractNum w:abstractNumId="30">
     <w:nsid w:val="78884497"/>
     <w:multiLevelType w:val="hybridMultilevel"/>
     <w:tmpl w:val="1F0C99F8"/>
@@ -12963,7 +13650,7 @@
       </w:rPr>
     </w:lvl>
   </w:abstractNum>
-  <w:abstractNum w:abstractNumId="28">
+  <w:abstractNum w:abstractNumId="31">
     <w:nsid w:val="78EE1D67"/>
     <w:multiLevelType w:val="hybridMultilevel"/>
     <w:tmpl w:val="53B83148"/>
@@ -13076,7 +13763,7 @@
       </w:rPr>
     </w:lvl>
   </w:abstractNum>
-  <w:abstractNum w:abstractNumId="29">
+  <w:abstractNum w:abstractNumId="32">
     <w:nsid w:val="79754A7B"/>
     <w:multiLevelType w:val="hybridMultilevel"/>
     <w:tmpl w:val="7DA6C466"/>
@@ -13192,7 +13879,7 @@
       </w:pPr>
     </w:lvl>
   </w:abstractNum>
-  <w:abstractNum w:abstractNumId="30">
+  <w:abstractNum w:abstractNumId="33">
     <w:nsid w:val="7BB651D0"/>
     <w:multiLevelType w:val="hybridMultilevel"/>
     <w:tmpl w:val="DF6A67B4"/>
@@ -13328,7 +14015,7 @@
       </w:pPr>
     </w:lvl>
   </w:abstractNum>
-  <w:abstractNum w:abstractNumId="31">
+  <w:abstractNum w:abstractNumId="34">
     <w:nsid w:val="7C6B6E56"/>
     <w:multiLevelType w:val="hybridMultilevel"/>
     <w:tmpl w:val="528AE9CC"/>
@@ -13441,7 +14128,7 @@
       </w:rPr>
     </w:lvl>
   </w:abstractNum>
-  <w:abstractNum w:abstractNumId="32">
+  <w:abstractNum w:abstractNumId="35">
     <w:nsid w:val="7DBF6980"/>
     <w:multiLevelType w:val="hybridMultilevel"/>
     <w:tmpl w:val="1D40A09C"/>
@@ -13554,7 +14241,7 @@
       </w:rPr>
     </w:lvl>
   </w:abstractNum>
-  <w:abstractNum w:abstractNumId="33">
+  <w:abstractNum w:abstractNumId="36">
     <w:nsid w:val="7EB94990"/>
     <w:multiLevelType w:val="hybridMultilevel"/>
     <w:tmpl w:val="A3A2091C"/>
@@ -13668,37 +14355,37 @@
     </w:lvl>
   </w:abstractNum>
   <w:num w:numId="1">
-    <w:abstractNumId w:val="18"/>
+    <w:abstractNumId w:val="20"/>
   </w:num>
   <w:num w:numId="2">
-    <w:abstractNumId w:val="15"/>
+    <w:abstractNumId w:val="16"/>
   </w:num>
   <w:num w:numId="3">
-    <w:abstractNumId w:val="30"/>
+    <w:abstractNumId w:val="33"/>
   </w:num>
   <w:num w:numId="4">
-    <w:abstractNumId w:val="10"/>
+    <w:abstractNumId w:val="11"/>
   </w:num>
   <w:num w:numId="5">
-    <w:abstractNumId w:val="30"/>
+    <w:abstractNumId w:val="33"/>
     <w:lvlOverride w:ilvl="0">
       <w:startOverride w:val="1"/>
     </w:lvlOverride>
   </w:num>
   <w:num w:numId="6">
-    <w:abstractNumId w:val="30"/>
+    <w:abstractNumId w:val="33"/>
     <w:lvlOverride w:ilvl="0">
       <w:startOverride w:val="1"/>
     </w:lvlOverride>
   </w:num>
   <w:num w:numId="7">
-    <w:abstractNumId w:val="24"/>
+    <w:abstractNumId w:val="27"/>
   </w:num>
   <w:num w:numId="8">
-    <w:abstractNumId w:val="23"/>
+    <w:abstractNumId w:val="26"/>
   </w:num>
   <w:num w:numId="9">
-    <w:abstractNumId w:val="29"/>
+    <w:abstractNumId w:val="32"/>
   </w:num>
   <w:num w:numId="10">
     <w:abstractNumId w:val="9"/>
@@ -13731,55 +14418,64 @@
     <w:abstractNumId w:val="6"/>
   </w:num>
   <w:num w:numId="20">
+    <w:abstractNumId w:val="24"/>
+  </w:num>
+  <w:num w:numId="21">
+    <w:abstractNumId w:val="19"/>
+  </w:num>
+  <w:num w:numId="22">
+    <w:abstractNumId w:val="36"/>
+  </w:num>
+  <w:num w:numId="23">
+    <w:abstractNumId w:val="15"/>
+  </w:num>
+  <w:num w:numId="24">
+    <w:abstractNumId w:val="22"/>
+  </w:num>
+  <w:num w:numId="25">
+    <w:abstractNumId w:val="34"/>
+  </w:num>
+  <w:num w:numId="26">
+    <w:abstractNumId w:val="28"/>
+  </w:num>
+  <w:num w:numId="27">
+    <w:abstractNumId w:val="12"/>
+  </w:num>
+  <w:num w:numId="28">
+    <w:abstractNumId w:val="13"/>
+  </w:num>
+  <w:num w:numId="29">
+    <w:abstractNumId w:val="14"/>
+  </w:num>
+  <w:num w:numId="30">
     <w:abstractNumId w:val="21"/>
   </w:num>
-  <w:num w:numId="21">
+  <w:num w:numId="31">
+    <w:abstractNumId w:val="29"/>
+  </w:num>
+  <w:num w:numId="32">
+    <w:abstractNumId w:val="35"/>
+  </w:num>
+  <w:num w:numId="33">
+    <w:abstractNumId w:val="18"/>
+  </w:num>
+  <w:num w:numId="34">
+    <w:abstractNumId w:val="30"/>
+  </w:num>
+  <w:num w:numId="35">
+    <w:abstractNumId w:val="25"/>
+  </w:num>
+  <w:num w:numId="36">
+    <w:abstractNumId w:val="31"/>
+  </w:num>
+  <w:num w:numId="37">
+    <w:abstractNumId w:val="23"/>
+  </w:num>
+  <w:num w:numId="38">
     <w:abstractNumId w:val="17"/>
   </w:num>
-  <w:num w:numId="22">
-    <w:abstractNumId w:val="33"/>
-  </w:num>
-  <w:num w:numId="23">
-    <w:abstractNumId w:val="14"/>
-  </w:num>
-  <w:num w:numId="24">
-    <w:abstractNumId w:val="20"/>
-  </w:num>
-  <w:num w:numId="25">
-    <w:abstractNumId w:val="31"/>
-  </w:num>
-  <w:num w:numId="26">
-    <w:abstractNumId w:val="25"/>
-  </w:num>
-  <w:num w:numId="27">
-    <w:abstractNumId w:val="11"/>
-  </w:num>
-  <w:num w:numId="28">
-    <w:abstractNumId w:val="12"/>
-  </w:num>
-  <w:num w:numId="29">
-    <w:abstractNumId w:val="13"/>
-  </w:num>
-  <w:num w:numId="30">
-    <w:abstractNumId w:val="19"/>
-  </w:num>
-  <w:num w:numId="31">
-    <w:abstractNumId w:val="26"/>
-  </w:num>
-  <w:num w:numId="32">
-    <w:abstractNumId w:val="32"/>
-  </w:num>
-  <w:num w:numId="33">
-    <w:abstractNumId w:val="16"/>
-  </w:num>
-  <w:num w:numId="34">
-    <w:abstractNumId w:val="27"/>
-  </w:num>
-  <w:num w:numId="35">
-    <w:abstractNumId w:val="22"/>
-  </w:num>
-  <w:num w:numId="36">
-    <w:abstractNumId w:val="28"/>
+  <w:num w:numId="39">
+    <w:abstractNumId w:val="10"/>
   </w:num>
   <w:numIdMacAtCleanup w:val="7"/>
 </w:numbering>
@@ -15848,13 +16544,51 @@
         </b:NameList>
       </b:Author>
     </b:Author>
+    <b:RefOrder>19</b:RefOrder>
+  </b:Source>
+  <b:Source>
+    <b:Tag>Ken96</b:Tag>
+    <b:SourceType>Book</b:SourceType>
+    <b:Guid>{817E46EC-F435-284A-9E33-288F682A3F2D}</b:Guid>
+    <b:Author>
+      <b:Author>
+        <b:NameList>
+          <b:Person>
+            <b:Last>Beck</b:Last>
+            <b:First>Kent</b:First>
+          </b:Person>
+        </b:NameList>
+      </b:Author>
+    </b:Author>
+    <b:Title>Smalltalk Best Practice Patterns</b:Title>
+    <b:Publisher>Prentice Hall</b:Publisher>
+    <b:Year>1996</b:Year>
+    <b:RefOrder>20</b:RefOrder>
+  </b:Source>
+  <b:Source>
+    <b:Tag>Ken99</b:Tag>
+    <b:SourceType>Book</b:SourceType>
+    <b:Guid>{8DCB1525-1316-6A48-9B0A-008358A0D6EB}</b:Guid>
+    <b:Author>
+      <b:Author>
+        <b:NameList>
+          <b:Person>
+            <b:Last>Beck</b:Last>
+            <b:First>Kent</b:First>
+          </b:Person>
+        </b:NameList>
+      </b:Author>
+    </b:Author>
+    <b:Title>Extreme Programming Explained: Embrace Change</b:Title>
+    <b:Publisher>Addison-Wesley Professional</b:Publisher>
+    <b:Year>1999</b:Year>
     <b:RefOrder>1</b:RefOrder>
   </b:Source>
 </b:Sources>
 </file>
 
 <file path=customXml/itemProps1.xml><?xml version="1.0" encoding="utf-8"?>
-<ds:datastoreItem xmlns:ds="http://schemas.openxmlformats.org/officeDocument/2006/customXml" ds:itemID="{E45D876C-3424-7848-8877-8E369686F15B}">
+<ds:datastoreItem xmlns:ds="http://schemas.openxmlformats.org/officeDocument/2006/customXml" ds:itemID="{4CE4743E-1EEB-084A-9E39-ACC421DEFD7A}">
   <ds:schemaRefs>
     <ds:schemaRef ds:uri="http://schemas.openxmlformats.org/officeDocument/2006/bibliography"/>
   </ds:schemaRefs>

</xml_diff>

<commit_message>
Inicio do texto sobre lean
</commit_message>
<xml_diff>
--- a/monografia_JP.docx
+++ b/monografia_JP.docx
@@ -172,13 +172,7 @@
         <w:fldChar w:fldCharType="begin"/>
       </w:r>
       <w:r>
-        <w:instrText xml:space="preserve"> </w:instrText>
-      </w:r>
-      <w:r>
-        <w:instrText>INCLUDEPICTURE  "http://www.cdt.br/logo_menor.jpg" \* MERGEFORMATINET</w:instrText>
-      </w:r>
-      <w:r>
-        <w:instrText xml:space="preserve"> </w:instrText>
+        <w:instrText xml:space="preserve"> INCLUDEPICTURE  "http://www.cdt.br/logo_menor.jpg" \* MERGEFORMATINET </w:instrText>
       </w:r>
       <w:r>
         <w:fldChar w:fldCharType="separate"/>
@@ -6670,23 +6664,169 @@
         <w:t>deve existir entre os participantes de um projeto para que os outros valores possam ser eficazes.</w:t>
       </w:r>
       <w:r>
-        <w:t xml:space="preserve"> A falta de respeito pode comprometer a comunicação e o feedback, reduzindo a transparência entre os membros da equipe.</w:t>
-      </w:r>
-      <w:bookmarkStart w:id="138" w:name="_GoBack"/>
-      <w:bookmarkEnd w:id="138"/>
-      <w:r>
-        <w:t xml:space="preserve"> </w:t>
+        <w:t xml:space="preserve"> A falta de respeito pode comprometer a comunicação e o feedback, reduzindo a transparência entre os membros da equipe. </w:t>
       </w:r>
     </w:p>
     <w:p>
       <w:pPr>
         <w:pStyle w:val="Heading3"/>
       </w:pPr>
-      <w:bookmarkStart w:id="139" w:name="_Toc172532268"/>
+      <w:bookmarkStart w:id="138" w:name="_Toc172532268"/>
       <w:r>
         <w:lastRenderedPageBreak/>
         <w:t>LEAN</w:t>
       </w:r>
+      <w:bookmarkEnd w:id="138"/>
+    </w:p>
+    <w:p>
+      <w:r>
+        <w:t xml:space="preserve">Na década de 40 a Toyota ainda era uma pequena empresa, que percebeu a possibilidade de crescimento se conseguisse produzir veículos baratos e com qualidade. Taiichi Ohno e Shigeo Shingo receberam o desafio para reduzir os custos na linha de produção da Toyota, para atingir o objetivo proposto, eles propuseram a eliminação de todo desperdício presente desde a fabricação até a entrega do produto. </w:t>
+      </w:r>
+      <w:r>
+        <w:t>As mudanças para redução de custo foram base para o início do pensamento Lean.</w:t>
+      </w:r>
+      <w:r>
+        <w:t xml:space="preserve"> Os princípios elementares para a cultura Lean utilizada pela Toyota eram</w:t>
+      </w:r>
+      <w:r>
+        <w:rPr>
+          <w:noProof/>
+          <w:lang w:val="en-US"/>
+        </w:rPr>
+        <w:t xml:space="preserve"> </w:t>
+      </w:r>
+      <w:r>
+        <w:rPr>
+          <w:noProof/>
+          <w:lang w:val="en-US"/>
+        </w:rPr>
+        <w:t>(OHNO, 1988)</w:t>
+      </w:r>
+      <w:r>
+        <w:t>:</w:t>
+      </w:r>
+    </w:p>
+    <w:p>
+      <w:pPr>
+        <w:numPr>
+          <w:ilvl w:val="0"/>
+          <w:numId w:val="40"/>
+        </w:numPr>
+      </w:pPr>
+      <w:r>
+        <w:t xml:space="preserve"> Just in Time: Eliminou a necessidade de estocar itens para a produção, eliminado custos e problemas de armazenamento.</w:t>
+      </w:r>
+    </w:p>
+    <w:p>
+      <w:pPr>
+        <w:numPr>
+          <w:ilvl w:val="0"/>
+          <w:numId w:val="40"/>
+        </w:numPr>
+      </w:pPr>
+      <w:r>
+        <w:t xml:space="preserve"> Stop the line: </w:t>
+      </w:r>
+      <w:r>
+        <w:t>uma parada na linha de produção era forçada se um defeito fosse encontrado, evitando a produção de produtos com erros. A linha de produção só retomava o funcionamento normal quando o defeito fosse eliminado.</w:t>
+      </w:r>
+    </w:p>
+    <w:p>
+      <w:r>
+        <w:t>Mais tarde esses princípios foram estendidos para outras áreas da empresa.</w:t>
+      </w:r>
+    </w:p>
+    <w:p>
+      <w:r>
+        <w:t>Os princípios Lean são voltados para a redução de custos e podem ser aplicados no desenvolvimento de qualquer tipo de produto. Alguns princípios podem surgir dependendo do contexto do produto a ser desenvolvido, no desenvolvimento de software podemos destacar os seguintes princípios</w:t>
+      </w:r>
+      <w:r>
+        <w:t xml:space="preserve"> elementares</w:t>
+      </w:r>
+      <w:r>
+        <w:rPr>
+          <w:noProof/>
+          <w:lang w:val="en-US"/>
+        </w:rPr>
+        <w:t xml:space="preserve"> </w:t>
+      </w:r>
+      <w:r>
+        <w:rPr>
+          <w:noProof/>
+          <w:lang w:val="en-US"/>
+        </w:rPr>
+        <w:t>(POPPENDIECK, 2003)</w:t>
+      </w:r>
+      <w:r>
+        <w:t>:</w:t>
+      </w:r>
+    </w:p>
+    <w:p>
+      <w:pPr>
+        <w:numPr>
+          <w:ilvl w:val="0"/>
+          <w:numId w:val="41"/>
+        </w:numPr>
+      </w:pPr>
+      <w:r>
+        <w:t xml:space="preserve"> Elimine o desperdício:</w:t>
+      </w:r>
+    </w:p>
+    <w:p>
+      <w:pPr>
+        <w:numPr>
+          <w:ilvl w:val="0"/>
+          <w:numId w:val="41"/>
+        </w:numPr>
+      </w:pPr>
+      <w:r>
+        <w:t xml:space="preserve"> Amplifique o aprendizado:</w:t>
+      </w:r>
+    </w:p>
+    <w:p>
+      <w:pPr>
+        <w:numPr>
+          <w:ilvl w:val="0"/>
+          <w:numId w:val="41"/>
+        </w:numPr>
+      </w:pPr>
+      <w:r>
+        <w:t xml:space="preserve"> Adie comprometimentos:</w:t>
+      </w:r>
+    </w:p>
+    <w:p>
+      <w:pPr>
+        <w:numPr>
+          <w:ilvl w:val="0"/>
+          <w:numId w:val="41"/>
+        </w:numPr>
+      </w:pPr>
+      <w:r>
+        <w:t xml:space="preserve"> Entregue rápido:</w:t>
+      </w:r>
+    </w:p>
+    <w:p>
+      <w:pPr>
+        <w:numPr>
+          <w:ilvl w:val="0"/>
+          <w:numId w:val="41"/>
+        </w:numPr>
+      </w:pPr>
+      <w:r>
+        <w:t xml:space="preserve"> Valorize a equipe:</w:t>
+      </w:r>
+    </w:p>
+    <w:p>
+      <w:pPr>
+        <w:numPr>
+          <w:ilvl w:val="0"/>
+          <w:numId w:val="41"/>
+        </w:numPr>
+      </w:pPr>
+      <w:r>
+        <w:t xml:space="preserve"> Otimize o todo:</w:t>
+      </w:r>
+      <w:bookmarkStart w:id="139" w:name="_GoBack"/>
       <w:bookmarkEnd w:id="139"/>
     </w:p>
     <w:p>
@@ -7450,7 +7590,7 @@
           <v:shape id="_x0000_i1033" type="#_x0000_t75" style="width:178.2pt;height:37.8pt" o:ole="" fillcolor="window">
             <v:imagedata r:id="rId19" o:title=""/>
           </v:shape>
-          <o:OLEObject Type="Embed" ProgID="Equation.3" ShapeID="_x0000_i1033" DrawAspect="Content" ObjectID="_1247477401" r:id="rId20">
+          <o:OLEObject Type="Embed" ProgID="Equation.3" ShapeID="_x0000_i1033" DrawAspect="Content" ObjectID="_1247484398" r:id="rId20">
             <o:FieldCodes>\* Upper \* Upper \* Caps</o:FieldCodes>
           </o:OLEObject>
         </w:object>
@@ -7487,7 +7627,7 @@
           <v:shape id="_x0000_i1034" type="#_x0000_t75" style="width:134.75pt;height:37.8pt" o:ole="" fillcolor="window">
             <v:imagedata r:id="rId21" o:title=""/>
           </v:shape>
-          <o:OLEObject Type="Embed" ProgID="Equation.3" ShapeID="_x0000_i1034" DrawAspect="Content" ObjectID="_1247477402" r:id="rId22">
+          <o:OLEObject Type="Embed" ProgID="Equation.3" ShapeID="_x0000_i1034" DrawAspect="Content" ObjectID="_1247484399" r:id="rId22">
             <o:FieldCodes>\* Upper \* Upper \* Caps</o:FieldCodes>
           </o:OLEObject>
         </w:object>
@@ -8568,27 +8708,14 @@
       <w:r>
         <w:t>.</w:t>
       </w:r>
-      <w:r>
-        <w:fldChar w:fldCharType="begin"/>
-      </w:r>
-      <w:r>
-        <w:instrText xml:space="preserve"> SEQ A. \* ARABIC </w:instrText>
-      </w:r>
-      <w:r>
-        <w:fldChar w:fldCharType="separate"/>
-      </w:r>
-      <w:r>
-        <w:rPr>
-          <w:noProof/>
-        </w:rPr>
-        <w:t>1</w:t>
-      </w:r>
-      <w:r>
-        <w:rPr>
-          <w:noProof/>
-        </w:rPr>
-        <w:fldChar w:fldCharType="end"/>
-      </w:r>
+      <w:fldSimple w:instr=" SEQ A. \* ARABIC ">
+        <w:r>
+          <w:rPr>
+            <w:noProof/>
+          </w:rPr>
+          <w:t>1</w:t>
+        </w:r>
+      </w:fldSimple>
       <w:r>
         <w:t xml:space="preserve"> -</w:t>
       </w:r>
@@ -10751,7 +10878,7 @@
         <w:rStyle w:val="PageNumber"/>
         <w:noProof/>
       </w:rPr>
-      <w:t>26</w:t>
+      <w:t>27</w:t>
     </w:r>
     <w:r>
       <w:rPr>
@@ -10796,7 +10923,7 @@
         <w:rStyle w:val="PageNumber"/>
         <w:noProof/>
       </w:rPr>
-      <w:t>39</w:t>
+      <w:t>41</w:t>
     </w:r>
     <w:r>
       <w:rPr>
@@ -10882,7 +11009,7 @@
         <v:path o:extrusionok="f" gradientshapeok="t" o:connecttype="rect"/>
         <o:lock v:ext="edit" aspectratio="t"/>
       </v:shapetype>
-      <v:shape id="_x0000_i1026" type="#_x0000_t75" style="width:9.25pt;height:9.25pt" o:bullet="t">
+      <v:shape id="_x0000_i1028" type="#_x0000_t75" style="width:9.25pt;height:9.25pt" o:bullet="t">
         <v:imagedata r:id="rId1" o:title="BD15135_"/>
       </v:shape>
     </w:pict>
@@ -11186,6 +11313,119 @@
     </w:lvl>
   </w:abstractNum>
   <w:abstractNum w:abstractNumId="11">
+    <w:nsid w:val="05FC3756"/>
+    <w:multiLevelType w:val="hybridMultilevel"/>
+    <w:tmpl w:val="17881F62"/>
+    <w:lvl w:ilvl="0" w:tplc="04090001">
+      <w:start w:val="1"/>
+      <w:numFmt w:val="bullet"/>
+      <w:lvlText w:val=""/>
+      <w:lvlJc w:val="left"/>
+      <w:pPr>
+        <w:ind w:left="1429" w:hanging="360"/>
+      </w:pPr>
+      <w:rPr>
+        <w:rFonts w:ascii="Symbol" w:hAnsi="Symbol" w:hint="default"/>
+      </w:rPr>
+    </w:lvl>
+    <w:lvl w:ilvl="1" w:tplc="04090003" w:tentative="1">
+      <w:start w:val="1"/>
+      <w:numFmt w:val="bullet"/>
+      <w:lvlText w:val="o"/>
+      <w:lvlJc w:val="left"/>
+      <w:pPr>
+        <w:ind w:left="2149" w:hanging="360"/>
+      </w:pPr>
+      <w:rPr>
+        <w:rFonts w:ascii="Courier New" w:hAnsi="Courier New" w:hint="default"/>
+      </w:rPr>
+    </w:lvl>
+    <w:lvl w:ilvl="2" w:tplc="04090005" w:tentative="1">
+      <w:start w:val="1"/>
+      <w:numFmt w:val="bullet"/>
+      <w:lvlText w:val=""/>
+      <w:lvlJc w:val="left"/>
+      <w:pPr>
+        <w:ind w:left="2869" w:hanging="360"/>
+      </w:pPr>
+      <w:rPr>
+        <w:rFonts w:ascii="Wingdings" w:hAnsi="Wingdings" w:hint="default"/>
+      </w:rPr>
+    </w:lvl>
+    <w:lvl w:ilvl="3" w:tplc="04090001" w:tentative="1">
+      <w:start w:val="1"/>
+      <w:numFmt w:val="bullet"/>
+      <w:lvlText w:val=""/>
+      <w:lvlJc w:val="left"/>
+      <w:pPr>
+        <w:ind w:left="3589" w:hanging="360"/>
+      </w:pPr>
+      <w:rPr>
+        <w:rFonts w:ascii="Symbol" w:hAnsi="Symbol" w:hint="default"/>
+      </w:rPr>
+    </w:lvl>
+    <w:lvl w:ilvl="4" w:tplc="04090003" w:tentative="1">
+      <w:start w:val="1"/>
+      <w:numFmt w:val="bullet"/>
+      <w:lvlText w:val="o"/>
+      <w:lvlJc w:val="left"/>
+      <w:pPr>
+        <w:ind w:left="4309" w:hanging="360"/>
+      </w:pPr>
+      <w:rPr>
+        <w:rFonts w:ascii="Courier New" w:hAnsi="Courier New" w:hint="default"/>
+      </w:rPr>
+    </w:lvl>
+    <w:lvl w:ilvl="5" w:tplc="04090005" w:tentative="1">
+      <w:start w:val="1"/>
+      <w:numFmt w:val="bullet"/>
+      <w:lvlText w:val=""/>
+      <w:lvlJc w:val="left"/>
+      <w:pPr>
+        <w:ind w:left="5029" w:hanging="360"/>
+      </w:pPr>
+      <w:rPr>
+        <w:rFonts w:ascii="Wingdings" w:hAnsi="Wingdings" w:hint="default"/>
+      </w:rPr>
+    </w:lvl>
+    <w:lvl w:ilvl="6" w:tplc="04090001" w:tentative="1">
+      <w:start w:val="1"/>
+      <w:numFmt w:val="bullet"/>
+      <w:lvlText w:val=""/>
+      <w:lvlJc w:val="left"/>
+      <w:pPr>
+        <w:ind w:left="5749" w:hanging="360"/>
+      </w:pPr>
+      <w:rPr>
+        <w:rFonts w:ascii="Symbol" w:hAnsi="Symbol" w:hint="default"/>
+      </w:rPr>
+    </w:lvl>
+    <w:lvl w:ilvl="7" w:tplc="04090003" w:tentative="1">
+      <w:start w:val="1"/>
+      <w:numFmt w:val="bullet"/>
+      <w:lvlText w:val="o"/>
+      <w:lvlJc w:val="left"/>
+      <w:pPr>
+        <w:ind w:left="6469" w:hanging="360"/>
+      </w:pPr>
+      <w:rPr>
+        <w:rFonts w:ascii="Courier New" w:hAnsi="Courier New" w:hint="default"/>
+      </w:rPr>
+    </w:lvl>
+    <w:lvl w:ilvl="8" w:tplc="04090005" w:tentative="1">
+      <w:start w:val="1"/>
+      <w:numFmt w:val="bullet"/>
+      <w:lvlText w:val=""/>
+      <w:lvlJc w:val="left"/>
+      <w:pPr>
+        <w:ind w:left="7189" w:hanging="360"/>
+      </w:pPr>
+      <w:rPr>
+        <w:rFonts w:ascii="Wingdings" w:hAnsi="Wingdings" w:hint="default"/>
+      </w:rPr>
+    </w:lvl>
+  </w:abstractNum>
+  <w:abstractNum w:abstractNumId="12">
     <w:nsid w:val="06C2766F"/>
     <w:multiLevelType w:val="multilevel"/>
     <w:tmpl w:val="11C6490C"/>
@@ -11363,7 +11603,7 @@
       </w:rPr>
     </w:lvl>
   </w:abstractNum>
-  <w:abstractNum w:abstractNumId="12">
+  <w:abstractNum w:abstractNumId="13">
     <w:nsid w:val="10DA2779"/>
     <w:multiLevelType w:val="hybridMultilevel"/>
     <w:tmpl w:val="65840D96"/>
@@ -11476,7 +11716,7 @@
       </w:rPr>
     </w:lvl>
   </w:abstractNum>
-  <w:abstractNum w:abstractNumId="13">
+  <w:abstractNum w:abstractNumId="14">
     <w:nsid w:val="123816E8"/>
     <w:multiLevelType w:val="hybridMultilevel"/>
     <w:tmpl w:val="F3D4BD8E"/>
@@ -11589,7 +11829,7 @@
       </w:rPr>
     </w:lvl>
   </w:abstractNum>
-  <w:abstractNum w:abstractNumId="14">
+  <w:abstractNum w:abstractNumId="15">
     <w:nsid w:val="134B5F00"/>
     <w:multiLevelType w:val="hybridMultilevel"/>
     <w:tmpl w:val="75969C5A"/>
@@ -11702,7 +11942,7 @@
       </w:rPr>
     </w:lvl>
   </w:abstractNum>
-  <w:abstractNum w:abstractNumId="15">
+  <w:abstractNum w:abstractNumId="16">
     <w:nsid w:val="1A0F7899"/>
     <w:multiLevelType w:val="hybridMultilevel"/>
     <w:tmpl w:val="BB181310"/>
@@ -11815,7 +12055,7 @@
       </w:rPr>
     </w:lvl>
   </w:abstractNum>
-  <w:abstractNum w:abstractNumId="16">
+  <w:abstractNum w:abstractNumId="17">
     <w:nsid w:val="1AC65738"/>
     <w:multiLevelType w:val="multilevel"/>
     <w:tmpl w:val="FC2E1AFC"/>
@@ -11964,7 +12204,7 @@
       </w:rPr>
     </w:lvl>
   </w:abstractNum>
-  <w:abstractNum w:abstractNumId="17">
+  <w:abstractNum w:abstractNumId="18">
     <w:nsid w:val="1D395D5F"/>
     <w:multiLevelType w:val="hybridMultilevel"/>
     <w:tmpl w:val="9A38E714"/>
@@ -12077,7 +12317,7 @@
       </w:rPr>
     </w:lvl>
   </w:abstractNum>
-  <w:abstractNum w:abstractNumId="18">
+  <w:abstractNum w:abstractNumId="19">
     <w:nsid w:val="232F7037"/>
     <w:multiLevelType w:val="hybridMultilevel"/>
     <w:tmpl w:val="6228FE58"/>
@@ -12190,7 +12430,120 @@
       </w:rPr>
     </w:lvl>
   </w:abstractNum>
-  <w:abstractNum w:abstractNumId="19">
+  <w:abstractNum w:abstractNumId="20">
+    <w:nsid w:val="27E113A6"/>
+    <w:multiLevelType w:val="hybridMultilevel"/>
+    <w:tmpl w:val="08F4F462"/>
+    <w:lvl w:ilvl="0" w:tplc="04090001">
+      <w:start w:val="1"/>
+      <w:numFmt w:val="bullet"/>
+      <w:lvlText w:val=""/>
+      <w:lvlJc w:val="left"/>
+      <w:pPr>
+        <w:ind w:left="1429" w:hanging="360"/>
+      </w:pPr>
+      <w:rPr>
+        <w:rFonts w:ascii="Symbol" w:hAnsi="Symbol" w:hint="default"/>
+      </w:rPr>
+    </w:lvl>
+    <w:lvl w:ilvl="1" w:tplc="04090003" w:tentative="1">
+      <w:start w:val="1"/>
+      <w:numFmt w:val="bullet"/>
+      <w:lvlText w:val="o"/>
+      <w:lvlJc w:val="left"/>
+      <w:pPr>
+        <w:ind w:left="2149" w:hanging="360"/>
+      </w:pPr>
+      <w:rPr>
+        <w:rFonts w:ascii="Courier New" w:hAnsi="Courier New" w:hint="default"/>
+      </w:rPr>
+    </w:lvl>
+    <w:lvl w:ilvl="2" w:tplc="04090005" w:tentative="1">
+      <w:start w:val="1"/>
+      <w:numFmt w:val="bullet"/>
+      <w:lvlText w:val=""/>
+      <w:lvlJc w:val="left"/>
+      <w:pPr>
+        <w:ind w:left="2869" w:hanging="360"/>
+      </w:pPr>
+      <w:rPr>
+        <w:rFonts w:ascii="Wingdings" w:hAnsi="Wingdings" w:hint="default"/>
+      </w:rPr>
+    </w:lvl>
+    <w:lvl w:ilvl="3" w:tplc="04090001" w:tentative="1">
+      <w:start w:val="1"/>
+      <w:numFmt w:val="bullet"/>
+      <w:lvlText w:val=""/>
+      <w:lvlJc w:val="left"/>
+      <w:pPr>
+        <w:ind w:left="3589" w:hanging="360"/>
+      </w:pPr>
+      <w:rPr>
+        <w:rFonts w:ascii="Symbol" w:hAnsi="Symbol" w:hint="default"/>
+      </w:rPr>
+    </w:lvl>
+    <w:lvl w:ilvl="4" w:tplc="04090003" w:tentative="1">
+      <w:start w:val="1"/>
+      <w:numFmt w:val="bullet"/>
+      <w:lvlText w:val="o"/>
+      <w:lvlJc w:val="left"/>
+      <w:pPr>
+        <w:ind w:left="4309" w:hanging="360"/>
+      </w:pPr>
+      <w:rPr>
+        <w:rFonts w:ascii="Courier New" w:hAnsi="Courier New" w:hint="default"/>
+      </w:rPr>
+    </w:lvl>
+    <w:lvl w:ilvl="5" w:tplc="04090005" w:tentative="1">
+      <w:start w:val="1"/>
+      <w:numFmt w:val="bullet"/>
+      <w:lvlText w:val=""/>
+      <w:lvlJc w:val="left"/>
+      <w:pPr>
+        <w:ind w:left="5029" w:hanging="360"/>
+      </w:pPr>
+      <w:rPr>
+        <w:rFonts w:ascii="Wingdings" w:hAnsi="Wingdings" w:hint="default"/>
+      </w:rPr>
+    </w:lvl>
+    <w:lvl w:ilvl="6" w:tplc="04090001" w:tentative="1">
+      <w:start w:val="1"/>
+      <w:numFmt w:val="bullet"/>
+      <w:lvlText w:val=""/>
+      <w:lvlJc w:val="left"/>
+      <w:pPr>
+        <w:ind w:left="5749" w:hanging="360"/>
+      </w:pPr>
+      <w:rPr>
+        <w:rFonts w:ascii="Symbol" w:hAnsi="Symbol" w:hint="default"/>
+      </w:rPr>
+    </w:lvl>
+    <w:lvl w:ilvl="7" w:tplc="04090003" w:tentative="1">
+      <w:start w:val="1"/>
+      <w:numFmt w:val="bullet"/>
+      <w:lvlText w:val="o"/>
+      <w:lvlJc w:val="left"/>
+      <w:pPr>
+        <w:ind w:left="6469" w:hanging="360"/>
+      </w:pPr>
+      <w:rPr>
+        <w:rFonts w:ascii="Courier New" w:hAnsi="Courier New" w:hint="default"/>
+      </w:rPr>
+    </w:lvl>
+    <w:lvl w:ilvl="8" w:tplc="04090005" w:tentative="1">
+      <w:start w:val="1"/>
+      <w:numFmt w:val="bullet"/>
+      <w:lvlText w:val=""/>
+      <w:lvlJc w:val="left"/>
+      <w:pPr>
+        <w:ind w:left="7189" w:hanging="360"/>
+      </w:pPr>
+      <w:rPr>
+        <w:rFonts w:ascii="Wingdings" w:hAnsi="Wingdings" w:hint="default"/>
+      </w:rPr>
+    </w:lvl>
+  </w:abstractNum>
+  <w:abstractNum w:abstractNumId="21">
     <w:nsid w:val="2EE67397"/>
     <w:multiLevelType w:val="hybridMultilevel"/>
     <w:tmpl w:val="5EB47CAC"/>
@@ -12330,7 +12683,7 @@
       </w:rPr>
     </w:lvl>
   </w:abstractNum>
-  <w:abstractNum w:abstractNumId="20">
+  <w:abstractNum w:abstractNumId="22">
     <w:nsid w:val="30F72F72"/>
     <w:multiLevelType w:val="multilevel"/>
     <w:tmpl w:val="0416001F"/>
@@ -12444,7 +12797,7 @@
       </w:pPr>
     </w:lvl>
   </w:abstractNum>
-  <w:abstractNum w:abstractNumId="21">
+  <w:abstractNum w:abstractNumId="23">
     <w:nsid w:val="42A16A30"/>
     <w:multiLevelType w:val="hybridMultilevel"/>
     <w:tmpl w:val="F9EC59EE"/>
@@ -12557,7 +12910,7 @@
       </w:rPr>
     </w:lvl>
   </w:abstractNum>
-  <w:abstractNum w:abstractNumId="22">
+  <w:abstractNum w:abstractNumId="24">
     <w:nsid w:val="47346B38"/>
     <w:multiLevelType w:val="hybridMultilevel"/>
     <w:tmpl w:val="17102D3A"/>
@@ -12670,7 +13023,7 @@
       </w:rPr>
     </w:lvl>
   </w:abstractNum>
-  <w:abstractNum w:abstractNumId="23">
+  <w:abstractNum w:abstractNumId="25">
     <w:nsid w:val="521A7E1D"/>
     <w:multiLevelType w:val="hybridMultilevel"/>
     <w:tmpl w:val="E40C2E6A"/>
@@ -12783,7 +13136,7 @@
       </w:rPr>
     </w:lvl>
   </w:abstractNum>
-  <w:abstractNum w:abstractNumId="24">
+  <w:abstractNum w:abstractNumId="26">
     <w:nsid w:val="5AFC4774"/>
     <w:multiLevelType w:val="multilevel"/>
     <w:tmpl w:val="E6CCCCE8"/>
@@ -12923,7 +13276,7 @@
       </w:rPr>
     </w:lvl>
   </w:abstractNum>
-  <w:abstractNum w:abstractNumId="25">
+  <w:abstractNum w:abstractNumId="27">
     <w:nsid w:val="5C1B367A"/>
     <w:multiLevelType w:val="hybridMultilevel"/>
     <w:tmpl w:val="5A1678F4"/>
@@ -13036,7 +13389,7 @@
       </w:rPr>
     </w:lvl>
   </w:abstractNum>
-  <w:abstractNum w:abstractNumId="26">
+  <w:abstractNum w:abstractNumId="28">
     <w:nsid w:val="61DC7D77"/>
     <w:multiLevelType w:val="hybridMultilevel"/>
     <w:tmpl w:val="B4B621EE"/>
@@ -13152,7 +13505,7 @@
       </w:pPr>
     </w:lvl>
   </w:abstractNum>
-  <w:abstractNum w:abstractNumId="27">
+  <w:abstractNum w:abstractNumId="29">
     <w:nsid w:val="6C997DD1"/>
     <w:multiLevelType w:val="multilevel"/>
     <w:tmpl w:val="1F9E5C06"/>
@@ -13311,7 +13664,7 @@
       </w:rPr>
     </w:lvl>
   </w:abstractNum>
-  <w:abstractNum w:abstractNumId="28">
+  <w:abstractNum w:abstractNumId="30">
     <w:nsid w:val="6F2A6BBA"/>
     <w:multiLevelType w:val="hybridMultilevel"/>
     <w:tmpl w:val="F786680A"/>
@@ -13424,7 +13777,7 @@
       </w:rPr>
     </w:lvl>
   </w:abstractNum>
-  <w:abstractNum w:abstractNumId="29">
+  <w:abstractNum w:abstractNumId="31">
     <w:nsid w:val="72A15E98"/>
     <w:multiLevelType w:val="hybridMultilevel"/>
     <w:tmpl w:val="932451C6"/>
@@ -13537,7 +13890,7 @@
       </w:rPr>
     </w:lvl>
   </w:abstractNum>
-  <w:abstractNum w:abstractNumId="30">
+  <w:abstractNum w:abstractNumId="32">
     <w:nsid w:val="78884497"/>
     <w:multiLevelType w:val="hybridMultilevel"/>
     <w:tmpl w:val="1F0C99F8"/>
@@ -13650,7 +14003,7 @@
       </w:rPr>
     </w:lvl>
   </w:abstractNum>
-  <w:abstractNum w:abstractNumId="31">
+  <w:abstractNum w:abstractNumId="33">
     <w:nsid w:val="78EE1D67"/>
     <w:multiLevelType w:val="hybridMultilevel"/>
     <w:tmpl w:val="53B83148"/>
@@ -13763,7 +14116,7 @@
       </w:rPr>
     </w:lvl>
   </w:abstractNum>
-  <w:abstractNum w:abstractNumId="32">
+  <w:abstractNum w:abstractNumId="34">
     <w:nsid w:val="79754A7B"/>
     <w:multiLevelType w:val="hybridMultilevel"/>
     <w:tmpl w:val="7DA6C466"/>
@@ -13879,7 +14232,7 @@
       </w:pPr>
     </w:lvl>
   </w:abstractNum>
-  <w:abstractNum w:abstractNumId="33">
+  <w:abstractNum w:abstractNumId="35">
     <w:nsid w:val="7BB651D0"/>
     <w:multiLevelType w:val="hybridMultilevel"/>
     <w:tmpl w:val="DF6A67B4"/>
@@ -14015,7 +14368,7 @@
       </w:pPr>
     </w:lvl>
   </w:abstractNum>
-  <w:abstractNum w:abstractNumId="34">
+  <w:abstractNum w:abstractNumId="36">
     <w:nsid w:val="7C6B6E56"/>
     <w:multiLevelType w:val="hybridMultilevel"/>
     <w:tmpl w:val="528AE9CC"/>
@@ -14128,7 +14481,7 @@
       </w:rPr>
     </w:lvl>
   </w:abstractNum>
-  <w:abstractNum w:abstractNumId="35">
+  <w:abstractNum w:abstractNumId="37">
     <w:nsid w:val="7DBF6980"/>
     <w:multiLevelType w:val="hybridMultilevel"/>
     <w:tmpl w:val="1D40A09C"/>
@@ -14241,7 +14594,7 @@
       </w:rPr>
     </w:lvl>
   </w:abstractNum>
-  <w:abstractNum w:abstractNumId="36">
+  <w:abstractNum w:abstractNumId="38">
     <w:nsid w:val="7EB94990"/>
     <w:multiLevelType w:val="hybridMultilevel"/>
     <w:tmpl w:val="A3A2091C"/>
@@ -14355,37 +14708,37 @@
     </w:lvl>
   </w:abstractNum>
   <w:num w:numId="1">
-    <w:abstractNumId w:val="20"/>
+    <w:abstractNumId w:val="22"/>
   </w:num>
   <w:num w:numId="2">
-    <w:abstractNumId w:val="16"/>
+    <w:abstractNumId w:val="17"/>
   </w:num>
   <w:num w:numId="3">
-    <w:abstractNumId w:val="33"/>
+    <w:abstractNumId w:val="35"/>
   </w:num>
   <w:num w:numId="4">
-    <w:abstractNumId w:val="11"/>
+    <w:abstractNumId w:val="12"/>
   </w:num>
   <w:num w:numId="5">
-    <w:abstractNumId w:val="33"/>
+    <w:abstractNumId w:val="35"/>
     <w:lvlOverride w:ilvl="0">
       <w:startOverride w:val="1"/>
     </w:lvlOverride>
   </w:num>
   <w:num w:numId="6">
-    <w:abstractNumId w:val="33"/>
+    <w:abstractNumId w:val="35"/>
     <w:lvlOverride w:ilvl="0">
       <w:startOverride w:val="1"/>
     </w:lvlOverride>
   </w:num>
   <w:num w:numId="7">
-    <w:abstractNumId w:val="27"/>
+    <w:abstractNumId w:val="29"/>
   </w:num>
   <w:num w:numId="8">
-    <w:abstractNumId w:val="26"/>
+    <w:abstractNumId w:val="28"/>
   </w:num>
   <w:num w:numId="9">
-    <w:abstractNumId w:val="32"/>
+    <w:abstractNumId w:val="34"/>
   </w:num>
   <w:num w:numId="10">
     <w:abstractNumId w:val="9"/>
@@ -14418,64 +14771,70 @@
     <w:abstractNumId w:val="6"/>
   </w:num>
   <w:num w:numId="20">
+    <w:abstractNumId w:val="26"/>
+  </w:num>
+  <w:num w:numId="21">
+    <w:abstractNumId w:val="21"/>
+  </w:num>
+  <w:num w:numId="22">
+    <w:abstractNumId w:val="38"/>
+  </w:num>
+  <w:num w:numId="23">
+    <w:abstractNumId w:val="16"/>
+  </w:num>
+  <w:num w:numId="24">
     <w:abstractNumId w:val="24"/>
   </w:num>
-  <w:num w:numId="21">
+  <w:num w:numId="25">
+    <w:abstractNumId w:val="36"/>
+  </w:num>
+  <w:num w:numId="26">
+    <w:abstractNumId w:val="30"/>
+  </w:num>
+  <w:num w:numId="27">
+    <w:abstractNumId w:val="13"/>
+  </w:num>
+  <w:num w:numId="28">
+    <w:abstractNumId w:val="14"/>
+  </w:num>
+  <w:num w:numId="29">
+    <w:abstractNumId w:val="15"/>
+  </w:num>
+  <w:num w:numId="30">
+    <w:abstractNumId w:val="23"/>
+  </w:num>
+  <w:num w:numId="31">
+    <w:abstractNumId w:val="31"/>
+  </w:num>
+  <w:num w:numId="32">
+    <w:abstractNumId w:val="37"/>
+  </w:num>
+  <w:num w:numId="33">
     <w:abstractNumId w:val="19"/>
   </w:num>
-  <w:num w:numId="22">
-    <w:abstractNumId w:val="36"/>
-  </w:num>
-  <w:num w:numId="23">
-    <w:abstractNumId w:val="15"/>
-  </w:num>
-  <w:num w:numId="24">
-    <w:abstractNumId w:val="22"/>
-  </w:num>
-  <w:num w:numId="25">
-    <w:abstractNumId w:val="34"/>
-  </w:num>
-  <w:num w:numId="26">
-    <w:abstractNumId w:val="28"/>
-  </w:num>
-  <w:num w:numId="27">
-    <w:abstractNumId w:val="12"/>
-  </w:num>
-  <w:num w:numId="28">
-    <w:abstractNumId w:val="13"/>
-  </w:num>
-  <w:num w:numId="29">
-    <w:abstractNumId w:val="14"/>
-  </w:num>
-  <w:num w:numId="30">
-    <w:abstractNumId w:val="21"/>
-  </w:num>
-  <w:num w:numId="31">
-    <w:abstractNumId w:val="29"/>
-  </w:num>
-  <w:num w:numId="32">
-    <w:abstractNumId w:val="35"/>
-  </w:num>
-  <w:num w:numId="33">
-    <w:abstractNumId w:val="18"/>
-  </w:num>
   <w:num w:numId="34">
-    <w:abstractNumId w:val="30"/>
+    <w:abstractNumId w:val="32"/>
   </w:num>
   <w:num w:numId="35">
+    <w:abstractNumId w:val="27"/>
+  </w:num>
+  <w:num w:numId="36">
+    <w:abstractNumId w:val="33"/>
+  </w:num>
+  <w:num w:numId="37">
     <w:abstractNumId w:val="25"/>
   </w:num>
-  <w:num w:numId="36">
-    <w:abstractNumId w:val="31"/>
-  </w:num>
-  <w:num w:numId="37">
-    <w:abstractNumId w:val="23"/>
-  </w:num>
   <w:num w:numId="38">
-    <w:abstractNumId w:val="17"/>
+    <w:abstractNumId w:val="18"/>
   </w:num>
   <w:num w:numId="39">
     <w:abstractNumId w:val="10"/>
+  </w:num>
+  <w:num w:numId="40">
+    <w:abstractNumId w:val="11"/>
+  </w:num>
+  <w:num w:numId="41">
+    <w:abstractNumId w:val="20"/>
   </w:num>
   <w:numIdMacAtCleanup w:val="7"/>
 </w:numbering>
@@ -16582,13 +16941,51 @@
     <b:Title>Extreme Programming Explained: Embrace Change</b:Title>
     <b:Publisher>Addison-Wesley Professional</b:Publisher>
     <b:Year>1999</b:Year>
+    <b:RefOrder>21</b:RefOrder>
+  </b:Source>
+  <b:Source>
+    <b:Tag>Tai88</b:Tag>
+    <b:SourceType>Book</b:SourceType>
+    <b:Guid>{8938A177-8B2B-104A-A879-A6114A8AAED3}</b:Guid>
+    <b:Author>
+      <b:Author>
+        <b:NameList>
+          <b:Person>
+            <b:Last>Ohno</b:Last>
+            <b:First>Taiichi</b:First>
+          </b:Person>
+        </b:NameList>
+      </b:Author>
+    </b:Author>
+    <b:Title>Toyota Production System: Beyond Large-Scale Production</b:Title>
+    <b:Publisher>Productivity Press</b:Publisher>
+    <b:Year>1988</b:Year>
+    <b:RefOrder>22</b:RefOrder>
+  </b:Source>
+  <b:Source>
+    <b:Tag>Mar03</b:Tag>
+    <b:SourceType>Book</b:SourceType>
+    <b:Guid>{FA2997AF-5D07-9945-84DD-78D684A8BC7E}</b:Guid>
+    <b:Author>
+      <b:Author>
+        <b:NameList>
+          <b:Person>
+            <b:Last>Poppendieck</b:Last>
+            <b:First>Mary</b:First>
+          </b:Person>
+        </b:NameList>
+      </b:Author>
+    </b:Author>
+    <b:Title>Lean Software Development: An Agile Toolkit</b:Title>
+    <b:Publisher>Addison-Wesley Professional</b:Publisher>
+    <b:Year>2003</b:Year>
     <b:RefOrder>1</b:RefOrder>
   </b:Source>
 </b:Sources>
 </file>
 
 <file path=customXml/itemProps1.xml><?xml version="1.0" encoding="utf-8"?>
-<ds:datastoreItem xmlns:ds="http://schemas.openxmlformats.org/officeDocument/2006/customXml" ds:itemID="{4CE4743E-1EEB-084A-9E39-ACC421DEFD7A}">
+<ds:datastoreItem xmlns:ds="http://schemas.openxmlformats.org/officeDocument/2006/customXml" ds:itemID="{7235F955-76E5-6E47-8846-BFE54D9440F0}">
   <ds:schemaRefs>
     <ds:schemaRef ds:uri="http://schemas.openxmlformats.org/officeDocument/2006/bibliography"/>
   </ds:schemaRefs>

</xml_diff>

<commit_message>
Texto sobre lean finalizado
</commit_message>
<xml_diff>
--- a/monografia_JP.docx
+++ b/monografia_JP.docx
@@ -346,7 +346,23 @@
         <w:t xml:space="preserve"> pelo</w:t>
       </w:r>
       <w:r>
-        <w:t xml:space="preserve"> Prof. Edizon Basseto Júnior</w:t>
+        <w:t xml:space="preserve"> Prof. </w:t>
+      </w:r>
+      <w:proofErr w:type="spellStart"/>
+      <w:r>
+        <w:t>Edizon</w:t>
+      </w:r>
+      <w:proofErr w:type="spellEnd"/>
+      <w:r>
+        <w:t xml:space="preserve"> </w:t>
+      </w:r>
+      <w:proofErr w:type="spellStart"/>
+      <w:r>
+        <w:t>Basseto</w:t>
+      </w:r>
+      <w:proofErr w:type="spellEnd"/>
+      <w:r>
+        <w:t xml:space="preserve"> Júnior</w:t>
       </w:r>
       <w:r>
         <w:t>.</w:t>
@@ -548,7 +564,23 @@
         <w:t xml:space="preserve">                                         </w:t>
       </w:r>
       <w:r>
-        <w:t xml:space="preserve">                                                                Edizon Basseto Júnior</w:t>
+        <w:t xml:space="preserve">                                                                </w:t>
+      </w:r>
+      <w:proofErr w:type="spellStart"/>
+      <w:r>
+        <w:t>Edizon</w:t>
+      </w:r>
+      <w:proofErr w:type="spellEnd"/>
+      <w:r>
+        <w:t xml:space="preserve"> </w:t>
+      </w:r>
+      <w:proofErr w:type="spellStart"/>
+      <w:r>
+        <w:t>Basseto</w:t>
+      </w:r>
+      <w:proofErr w:type="spellEnd"/>
+      <w:r>
+        <w:t xml:space="preserve"> Júnior</w:t>
       </w:r>
     </w:p>
     <w:p>
@@ -738,8 +770,21 @@
         <w:t xml:space="preserve"> </w:t>
       </w:r>
       <w:r>
-        <w:t>Ana Cláudia Narumi Kameda</w:t>
-      </w:r>
+        <w:t xml:space="preserve">Ana Cláudia </w:t>
+      </w:r>
+      <w:proofErr w:type="spellStart"/>
+      <w:r>
+        <w:t>Narumi</w:t>
+      </w:r>
+      <w:proofErr w:type="spellEnd"/>
+      <w:r>
+        <w:t xml:space="preserve"> </w:t>
+      </w:r>
+      <w:proofErr w:type="spellStart"/>
+      <w:r>
+        <w:t>Kameda</w:t>
+      </w:r>
+      <w:proofErr w:type="spellEnd"/>
       <w:r>
         <w:t xml:space="preserve"> e aos familiares, que me apoiaram na elaboração deste projeto. Gostaria de exprimir os mais sinceros agradecimentos e aqui reconhecer a sua importante contribuição.</w:t>
       </w:r>
@@ -751,8 +796,21 @@
       <w:r>
         <w:t xml:space="preserve">Aos meus amigos de classe, pelo apoio incondicional e pela grande amizade que têm dedicado e que nunca pouparam esforços para me ajudar. Aos professores, em especial ao professor </w:t>
       </w:r>
-      <w:r>
-        <w:t>Edizon Basseto Júnior</w:t>
+      <w:proofErr w:type="spellStart"/>
+      <w:r>
+        <w:t>Edizon</w:t>
+      </w:r>
+      <w:proofErr w:type="spellEnd"/>
+      <w:r>
+        <w:t xml:space="preserve"> </w:t>
+      </w:r>
+      <w:proofErr w:type="spellStart"/>
+      <w:r>
+        <w:t>Basseto</w:t>
+      </w:r>
+      <w:proofErr w:type="spellEnd"/>
+      <w:r>
+        <w:t xml:space="preserve"> Júnior</w:t>
       </w:r>
       <w:r>
         <w:t xml:space="preserve"> pela disponibilidade e força de vontade de orientar, sendo os educadores da ETEP Faculdades os que sempre me incentivaram.</w:t>
@@ -819,7 +877,15 @@
       <w:bookmarkStart w:id="21" w:name="_Toc143669252"/>
       <w:bookmarkEnd w:id="13"/>
       <w:r>
-        <w:t>Com a popularização de dispositivos móveis como os tablets, surge a possibilidade de automatização dos processos existentes com a utilização destes dispositivos. Em um restaurante</w:t>
+        <w:t xml:space="preserve">Com a popularização de dispositivos móveis como os </w:t>
+      </w:r>
+      <w:proofErr w:type="spellStart"/>
+      <w:r>
+        <w:t>tablets</w:t>
+      </w:r>
+      <w:proofErr w:type="spellEnd"/>
+      <w:r>
+        <w:t>, surge a possibilidade de automatização dos processos existentes com a utilização destes dispositivos. Em um restaurante</w:t>
       </w:r>
       <w:r>
         <w:t>, por exemplo,</w:t>
@@ -837,7 +903,23 @@
         <w:t xml:space="preserve"> é necessária uma nova impressão dos mesmos, sem contar o tempo que o processo de atualização pode tomar.</w:t>
       </w:r>
       <w:r>
-        <w:t xml:space="preserve"> Neste caso a utilização de tablets no lugar de cardápios pode ser uma solução para reduzir o custo e tempo para atualização dos cardápios, além da vantagem relativa ao custo e tempo, existe outra vantagem que esta relacionada à modernização no atendimento, o cliente do restaurante poderá utilizar os serviços disponíveis pelo tablet enquanto espera seu prato ficar pronto.</w:t>
+        <w:t xml:space="preserve"> Neste caso a utilização de </w:t>
+      </w:r>
+      <w:proofErr w:type="spellStart"/>
+      <w:r>
+        <w:t>tablets</w:t>
+      </w:r>
+      <w:proofErr w:type="spellEnd"/>
+      <w:r>
+        <w:t xml:space="preserve"> no lugar de cardápios pode ser uma solução para reduzir o custo e tempo para atualização dos cardápios, além da vantagem relativa ao custo e tempo, existe outra vantagem que esta relacionada à modernização no atendimento, o cliente do restaurante poderá utilizar os serviços disponíveis pelo </w:t>
+      </w:r>
+      <w:proofErr w:type="spellStart"/>
+      <w:r>
+        <w:t>tablet</w:t>
+      </w:r>
+      <w:proofErr w:type="spellEnd"/>
+      <w:r>
+        <w:t xml:space="preserve"> enquanto espera seu prato ficar pronto.</w:t>
       </w:r>
       <w:r>
         <w:t xml:space="preserve"> Para </w:t>
@@ -849,19 +931,56 @@
         <w:t>, este trabalho aborda a construção de uma aplicação que ficará na Web, sendo responsável por todo o gerenciamento dos dados do restaurante</w:t>
       </w:r>
       <w:r>
-        <w:t>, aplicação que será desenvolvida utilizando-se de um framework para desenvolvimento Web chamado Rails</w:t>
-      </w:r>
-      <w:r>
-        <w:t>. Outro módulo a ser desenvolvido será um aplicativo feito para tablets que rodam o sistema operacional Android, este módulo será a interface do catálogo com o usuário final, este módulo será responsável por buscar os dados cadastrados no servidor Web e mostrá-los para os clientes do restaurante</w:t>
-      </w:r>
-      <w:r>
-        <w:t>, este software que será feito para rodar no tablets será escrito em Java</w:t>
+        <w:t xml:space="preserve">, aplicação que será desenvolvida utilizando-se de um framework para desenvolvimento Web chamado </w:t>
+      </w:r>
+      <w:proofErr w:type="spellStart"/>
+      <w:r>
+        <w:t>Rails</w:t>
+      </w:r>
+      <w:proofErr w:type="spellEnd"/>
+      <w:r>
+        <w:t xml:space="preserve">. Outro módulo a ser desenvolvido será um aplicativo feito para </w:t>
+      </w:r>
+      <w:proofErr w:type="spellStart"/>
+      <w:r>
+        <w:t>tablets</w:t>
+      </w:r>
+      <w:proofErr w:type="spellEnd"/>
+      <w:r>
+        <w:t xml:space="preserve"> que rodam o sistema operacional </w:t>
+      </w:r>
+      <w:proofErr w:type="spellStart"/>
+      <w:r>
+        <w:t>Android</w:t>
+      </w:r>
+      <w:proofErr w:type="spellEnd"/>
+      <w:r>
+        <w:t>, este módulo será a interface do catálogo com o usuário final, este módulo será responsável por buscar os dados cadastrados no servidor Web e mostrá-los para os clientes do restaurante</w:t>
+      </w:r>
+      <w:r>
+        <w:t xml:space="preserve">, este software que será feito para rodar no </w:t>
+      </w:r>
+      <w:proofErr w:type="spellStart"/>
+      <w:r>
+        <w:t>tablets</w:t>
+      </w:r>
+      <w:proofErr w:type="spellEnd"/>
+      <w:r>
+        <w:t xml:space="preserve"> será escrito em Java</w:t>
       </w:r>
       <w:r>
         <w:t>.</w:t>
       </w:r>
       <w:r>
-        <w:t xml:space="preserve"> Além de propor a utilização de tablets para este problema este trabalho também aborda a vantagem de utilizar </w:t>
+        <w:t xml:space="preserve"> Além de propor a utilização de </w:t>
+      </w:r>
+      <w:proofErr w:type="spellStart"/>
+      <w:r>
+        <w:t>tablets</w:t>
+      </w:r>
+      <w:proofErr w:type="spellEnd"/>
+      <w:r>
+        <w:t xml:space="preserve"> para este problema este trabalho também aborda a vantagem de utilizar </w:t>
       </w:r>
       <w:r>
         <w:t xml:space="preserve">TDD e </w:t>
@@ -932,18 +1051,28 @@
         </w:rPr>
         <w:t xml:space="preserve">; </w:t>
       </w:r>
+      <w:proofErr w:type="spellStart"/>
       <w:r>
         <w:rPr>
           <w:i/>
         </w:rPr>
-        <w:t xml:space="preserve">Ruby; </w:t>
-      </w:r>
+        <w:t>Ruby</w:t>
+      </w:r>
+      <w:proofErr w:type="spellEnd"/>
       <w:r>
         <w:rPr>
           <w:i/>
         </w:rPr>
+        <w:t xml:space="preserve">; </w:t>
+      </w:r>
+      <w:proofErr w:type="spellStart"/>
+      <w:r>
+        <w:rPr>
+          <w:i/>
+        </w:rPr>
         <w:t>Rails</w:t>
       </w:r>
+      <w:proofErr w:type="spellEnd"/>
       <w:r>
         <w:rPr>
           <w:i/>
@@ -974,11 +1103,19 @@
         </w:rPr>
         <w:t xml:space="preserve">; </w:t>
       </w:r>
+      <w:proofErr w:type="spellStart"/>
       <w:r>
         <w:rPr>
           <w:i/>
         </w:rPr>
-        <w:t>Android;</w:t>
+        <w:t>Android</w:t>
+      </w:r>
+      <w:proofErr w:type="spellEnd"/>
+      <w:r>
+        <w:rPr>
+          <w:i/>
+        </w:rPr>
+        <w:t>;</w:t>
       </w:r>
       <w:r>
         <w:rPr>
@@ -3303,8 +3440,13 @@
         <w:t xml:space="preserve">f </w:t>
       </w:r>
       <w:r>
-        <w:t>- Vetor das Forças Aplicadas e Giroscópicas</w:t>
-      </w:r>
+        <w:t xml:space="preserve">- Vetor das Forças Aplicadas e </w:t>
+      </w:r>
+      <w:proofErr w:type="spellStart"/>
+      <w:r>
+        <w:t>Giroscópicas</w:t>
+      </w:r>
+      <w:proofErr w:type="spellEnd"/>
     </w:p>
     <w:p>
       <w:r>
@@ -3446,12 +3588,28 @@
     </w:p>
     <w:p>
       <w:r>
-        <w:t>Uma monografia é um instrumento de difusão de conhecimentos direcionado a um público específico e sua estrutura é orientada pela NBR 14724 – Informação e documentação — Trabalhos acadêmicos — Apresentação da Associação Brasileira de Normas Técnicas (ABNT, 2005). As monografias tal como os demais trabalhos científicos e acadêmicos estão estruturados em elementos pré-textuais, textuais e pós-textuais.</w:t>
-      </w:r>
-    </w:p>
-    <w:p>
-      <w:r>
-        <w:t>Os elementos pré-textuais são aqueles que contem os dados de identificação: título, autoria, agradecimento, resumo, sumario, índices de figuras</w:t>
+        <w:t xml:space="preserve">Uma monografia é um instrumento de difusão de conhecimentos direcionado a um público específico e sua estrutura é orientada pela NBR 14724 – Informação e documentação — Trabalhos acadêmicos — Apresentação da Associação Brasileira de Normas Técnicas (ABNT, 2005). As monografias tal como os demais trabalhos científicos e acadêmicos estão estruturados em elementos </w:t>
+      </w:r>
+      <w:proofErr w:type="spellStart"/>
+      <w:r>
+        <w:t>pré</w:t>
+      </w:r>
+      <w:proofErr w:type="spellEnd"/>
+      <w:r>
+        <w:t>-textuais, textuais e pós-textuais.</w:t>
+      </w:r>
+    </w:p>
+    <w:p>
+      <w:r>
+        <w:t xml:space="preserve">Os elementos </w:t>
+      </w:r>
+      <w:proofErr w:type="spellStart"/>
+      <w:r>
+        <w:t>pré</w:t>
+      </w:r>
+      <w:proofErr w:type="spellEnd"/>
+      <w:r>
+        <w:t>-textuais são aqueles que contem os dados de identificação: título, autoria, agradecimento, resumo, sumario, índices de figuras</w:t>
       </w:r>
       <w:r>
         <w:t xml:space="preserve"> e de</w:t>
@@ -3480,7 +3638,15 @@
         <w:t xml:space="preserve">no resumo seja ressaltado </w:t>
       </w:r>
       <w:r>
-        <w:t>claramente qual o objetivo, a metodologia, os resultados e as conclusões do trabalho. O resumo deve ser composto de uma seqüência de frases concisas, afirmativas sem enumeração de tópicos. Recomenda-se ainda que seja composto por um único parágrafo, com atenção especial para a primeira frase que deve explicitar claramente o tema principal do documento.</w:t>
+        <w:t xml:space="preserve">claramente qual o objetivo, a metodologia, os resultados e as conclusões do trabalho. O resumo deve ser composto de uma </w:t>
+      </w:r>
+      <w:proofErr w:type="spellStart"/>
+      <w:r>
+        <w:t>seqüência</w:t>
+      </w:r>
+      <w:proofErr w:type="spellEnd"/>
+      <w:r>
+        <w:t xml:space="preserve"> de frases concisas, afirmativas sem enumeração de tópicos. Recomenda-se ainda que seja composto por um único parágrafo, com atenção especial para a primeira frase que deve explicitar claramente o tema principal do documento.</w:t>
       </w:r>
     </w:p>
     <w:p>
@@ -3674,7 +3840,15 @@
     <w:p>
       <w:r>
         <w:lastRenderedPageBreak/>
-        <w:t>Os elementos pós-textuais são compostos de Referências, Glossários, Apêndices e Anexos. Destinam-se a esclarecer ou complementar o texto, sem, contudo, fazer parte deste. As referências devem seguir as normas da NBR 6023 (ABNT, 2002). Na seção desse modelo são apresentados exemplos de formatação de referências em diversas situações: livros, artigos, documentos oficiais. Os apêndices são textos ou documentos elaborados pelo próprio autor que servem para fundamentar, comprovar ou ilustrar o trabalho. Porém, por serem extensos e para não quebrar a seqüência lógica de exposição do texto, não foram incluídos no corpo do trabalho. Já os anexos são materiais (textos, documentos, figuras, tab</w:t>
+        <w:t xml:space="preserve">Os elementos pós-textuais são compostos de Referências, Glossários, Apêndices e Anexos. Destinam-se a esclarecer ou complementar o texto, sem, contudo, fazer parte deste. As referências devem seguir as normas da NBR 6023 (ABNT, 2002). Na seção desse modelo são apresentados exemplos de formatação de referências em diversas situações: livros, artigos, documentos oficiais. Os apêndices são textos ou documentos elaborados pelo próprio autor que servem para fundamentar, comprovar ou ilustrar o trabalho. Porém, por serem extensos e para não quebrar a </w:t>
+      </w:r>
+      <w:proofErr w:type="spellStart"/>
+      <w:r>
+        <w:t>seqüência</w:t>
+      </w:r>
+      <w:proofErr w:type="spellEnd"/>
+      <w:r>
+        <w:t xml:space="preserve"> lógica de exposição do texto, não foram incluídos no corpo do trabalho. Já os anexos são materiais (textos, documentos, figuras, tab</w:t>
       </w:r>
       <w:r>
         <w:t>elas, formulários</w:t>
@@ -4555,14 +4729,34 @@
     </w:p>
     <w:p>
       <w:r>
-        <w:t>A linguagem de programação R</w:t>
-      </w:r>
-      <w:r>
-        <w:t>uby foi criada por Yuki</w:t>
-      </w:r>
+        <w:t xml:space="preserve">A linguagem de programação </w:t>
+      </w:r>
+      <w:proofErr w:type="spellStart"/>
+      <w:r>
+        <w:t>R</w:t>
+      </w:r>
+      <w:r>
+        <w:t>uby</w:t>
+      </w:r>
+      <w:proofErr w:type="spellEnd"/>
+      <w:r>
+        <w:t xml:space="preserve"> foi criada por </w:t>
+      </w:r>
+      <w:proofErr w:type="spellStart"/>
+      <w:r>
+        <w:t>Yuki</w:t>
+      </w:r>
+      <w:proofErr w:type="spellEnd"/>
       <w:r>
         <w:tab/>
-        <w:t>hiro Mats</w:t>
+      </w:r>
+      <w:proofErr w:type="spellStart"/>
+      <w:r>
+        <w:t>hiro</w:t>
+      </w:r>
+      <w:proofErr w:type="spellEnd"/>
+      <w:r>
+        <w:t xml:space="preserve"> Mats</w:t>
       </w:r>
       <w:r>
         <w:t>umoto, no Japão, no ano de 1995, desde então vem se tornando uma linguagem robusta o suficiente para ser utilizada em sistemas de qualquer natureza</w:t>
@@ -4586,11 +4780,24 @@
       </w:r>
     </w:p>
     <w:p>
-      <w:r>
-        <w:t>Ruby é uma linguagem de programação totalmente orientada a objetos</w:t>
-      </w:r>
-      <w:r>
-        <w:t>, já que tudo em Ruby é um objeto, sem exceções.</w:t>
+      <w:proofErr w:type="spellStart"/>
+      <w:r>
+        <w:t>Ruby</w:t>
+      </w:r>
+      <w:proofErr w:type="spellEnd"/>
+      <w:r>
+        <w:t xml:space="preserve"> é uma linguagem de programação totalmente orientada a objetos</w:t>
+      </w:r>
+      <w:r>
+        <w:t xml:space="preserve">, já que tudo em </w:t>
+      </w:r>
+      <w:proofErr w:type="spellStart"/>
+      <w:r>
+        <w:t>Ruby</w:t>
+      </w:r>
+      <w:proofErr w:type="spellEnd"/>
+      <w:r>
+        <w:t xml:space="preserve"> é um objeto, sem exceções.</w:t>
       </w:r>
       <w:r>
         <w:t xml:space="preserve"> </w:t>
@@ -4598,8 +4805,13 @@
     </w:p>
     <w:p>
       <w:r>
-        <w:t>Muitas linguagens de programação incorporaram aspectos de programação orientada a objetos, mas poucas conseguem ser totalmente orientadas a objetos assim como Ruby</w:t>
-      </w:r>
+        <w:t xml:space="preserve">Muitas linguagens de programação incorporaram aspectos de programação orientada a objetos, mas poucas conseguem ser totalmente orientadas a objetos assim como </w:t>
+      </w:r>
+      <w:proofErr w:type="spellStart"/>
+      <w:r>
+        <w:t>Ruby</w:t>
+      </w:r>
+      <w:proofErr w:type="spellEnd"/>
       <w:r>
         <w:rPr>
           <w:noProof/>
@@ -4623,7 +4835,31 @@
         <w:t>Como exemplo pode-se citar a linguagem de programação Java, ela é classificada como uma linguagem de programação orientada a objetos, mas existem representações de tipos primitivos</w:t>
       </w:r>
       <w:r>
-        <w:t xml:space="preserve"> (integer, double, byte, char, etc)</w:t>
+        <w:t xml:space="preserve"> (</w:t>
+      </w:r>
+      <w:proofErr w:type="spellStart"/>
+      <w:r>
+        <w:t>integer</w:t>
+      </w:r>
+      <w:proofErr w:type="spellEnd"/>
+      <w:r>
+        <w:t xml:space="preserve">, </w:t>
+      </w:r>
+      <w:proofErr w:type="spellStart"/>
+      <w:r>
+        <w:t>double</w:t>
+      </w:r>
+      <w:proofErr w:type="spellEnd"/>
+      <w:r>
+        <w:t xml:space="preserve">, byte, char, </w:t>
+      </w:r>
+      <w:proofErr w:type="spellStart"/>
+      <w:r>
+        <w:t>etc</w:t>
+      </w:r>
+      <w:proofErr w:type="spellEnd"/>
+      <w:r>
+        <w:t>)</w:t>
       </w:r>
       <w:r>
         <w:t xml:space="preserve"> em Java, ou seja, esses tipos primitivos não são objetos, sendo assim Java não é uma linguagem totalmente orientada a objetos</w:t>
@@ -4649,7 +4885,23 @@
         <w:t xml:space="preserve">. </w:t>
       </w:r>
       <w:r>
-        <w:t>Em Ruby até os inteiros são objetos da classe FixNum.</w:t>
+        <w:t xml:space="preserve">Em </w:t>
+      </w:r>
+      <w:proofErr w:type="spellStart"/>
+      <w:r>
+        <w:t>Ruby</w:t>
+      </w:r>
+      <w:proofErr w:type="spellEnd"/>
+      <w:r>
+        <w:t xml:space="preserve"> até os inteiros são objetos da classe </w:t>
+      </w:r>
+      <w:proofErr w:type="spellStart"/>
+      <w:r>
+        <w:t>FixNum</w:t>
+      </w:r>
+      <w:proofErr w:type="spellEnd"/>
+      <w:r>
+        <w:t>.</w:t>
       </w:r>
     </w:p>
     <w:p>
@@ -4664,11 +4916,27 @@
         <w:t>(MATSUMOTO, 2001)</w:t>
       </w:r>
       <w:r>
-        <w:t xml:space="preserve">, quando a linguagem Ruby foi desenvolvida o principal foco de seu criador era gerar uma linguagem que pudesse aumentar a produtividade </w:t>
+        <w:t xml:space="preserve">, quando a linguagem </w:t>
+      </w:r>
+      <w:proofErr w:type="spellStart"/>
+      <w:r>
+        <w:t>Ruby</w:t>
+      </w:r>
+      <w:proofErr w:type="spellEnd"/>
+      <w:r>
+        <w:t xml:space="preserve"> foi desenvolvida o principal foco de seu criador era gerar uma linguagem que pudesse aumentar a produtividade </w:t>
       </w:r>
       <w:r>
         <w:lastRenderedPageBreak/>
-        <w:t>dos desenvolvedores de forma fácil, com base nessa necessidade do criador da linguagem, Ruby adquiriu algumas características, descritas abaixo</w:t>
+        <w:t xml:space="preserve">dos desenvolvedores de forma fácil, com base nessa necessidade do criador da linguagem, </w:t>
+      </w:r>
+      <w:proofErr w:type="spellStart"/>
+      <w:r>
+        <w:t>Ruby</w:t>
+      </w:r>
+      <w:proofErr w:type="spellEnd"/>
+      <w:r>
+        <w:t xml:space="preserve"> adquiriu algumas características, descritas abaixo</w:t>
       </w:r>
       <w:r>
         <w:rPr>
@@ -4702,7 +4970,15 @@
         <w:t>Programaçã</w:t>
       </w:r>
       <w:r>
-        <w:t>o Interativa: Ruby é uma linguagem de script, ou seja, não é necessário compilar o código. Existe um interpretador para facilitar o desenvolvimento.</w:t>
+        <w:t xml:space="preserve">o Interativa: </w:t>
+      </w:r>
+      <w:proofErr w:type="spellStart"/>
+      <w:r>
+        <w:t>Ruby</w:t>
+      </w:r>
+      <w:proofErr w:type="spellEnd"/>
+      <w:r>
+        <w:t xml:space="preserve"> é uma linguagem de script, ou seja, não é necessário compilar o código. Existe um interpretador para facilitar o desenvolvimento.</w:t>
       </w:r>
     </w:p>
     <w:p>
@@ -4716,7 +4992,15 @@
         <w:t xml:space="preserve"> Programação Dinâmica:</w:t>
       </w:r>
       <w:r>
-        <w:t xml:space="preserve"> Praticamente tudo que é feito em Ruby é feito em tempo de execução. Os tipos das variáveis, expressões, classes e definições de métodos são determinados em tempo de execução. Uma característica interessante é a possibilidade de alteração de suas classes em tempo de execução de maneira totalmente dinâ</w:t>
+        <w:t xml:space="preserve"> Praticamente tudo que é feito em </w:t>
+      </w:r>
+      <w:proofErr w:type="spellStart"/>
+      <w:r>
+        <w:t>Ruby</w:t>
+      </w:r>
+      <w:proofErr w:type="spellEnd"/>
+      <w:r>
+        <w:t xml:space="preserve"> é feito em tempo de execução. Os tipos das variáveis, expressões, classes e definições de métodos são determinados em tempo de execução. Uma característica interessante é a possibilidade de alteração de suas classes em tempo de execução de maneira totalmente dinâ</w:t>
       </w:r>
       <w:r>
         <w:t>mica, garantindo grande flexibilidade no desenvolvimento.</w:t>
@@ -4736,7 +5020,15 @@
         <w:t xml:space="preserve"> </w:t>
       </w:r>
       <w:r>
-        <w:t>A sintaxe da linguagem Ruby é muito parecida com a sintaxe de linguagens renomadas, como por exemplo, Java, Perl, Python, C/C++,  essa característica ajuda na disseminação da linguagem.</w:t>
+        <w:t xml:space="preserve">A sintaxe da linguagem </w:t>
+      </w:r>
+      <w:proofErr w:type="spellStart"/>
+      <w:r>
+        <w:t>Ruby</w:t>
+      </w:r>
+      <w:proofErr w:type="spellEnd"/>
+      <w:r>
+        <w:t xml:space="preserve"> é muito parecida com a sintaxe de linguagens renomadas, como por exemplo, Java, Perl, Python, C/C++,  essa característica ajuda na disseminação da linguagem.</w:t>
       </w:r>
     </w:p>
     <w:p>
@@ -4750,13 +5042,45 @@
         <w:t xml:space="preserve"> Bibliotecas de classes:</w:t>
       </w:r>
       <w:r>
-        <w:t xml:space="preserve"> Ruby possui uma grande quantidade de bibliotecas que</w:t>
+        <w:t xml:space="preserve"> </w:t>
+      </w:r>
+      <w:proofErr w:type="spellStart"/>
+      <w:r>
+        <w:t>Ruby</w:t>
+      </w:r>
+      <w:proofErr w:type="spellEnd"/>
+      <w:r>
+        <w:t xml:space="preserve"> possui uma grande quantidade de bibliotecas que</w:t>
       </w:r>
       <w:r>
         <w:t xml:space="preserve"> já vem com a distribuição padrão e</w:t>
       </w:r>
       <w:r>
-        <w:t xml:space="preserve"> cobrem um vasto domínio de necessidades, começando pelos tipos básicos (strings, arrays, hashes) e indo até tópicos mais avançados, como programação para recursos de rede e threads</w:t>
+        <w:t xml:space="preserve"> cobrem um vasto domínio de necessidades, começando pelos tipos básicos (</w:t>
+      </w:r>
+      <w:proofErr w:type="spellStart"/>
+      <w:r>
+        <w:t>strings</w:t>
+      </w:r>
+      <w:proofErr w:type="spellEnd"/>
+      <w:r>
+        <w:t xml:space="preserve">, </w:t>
+      </w:r>
+      <w:proofErr w:type="spellStart"/>
+      <w:r>
+        <w:t>arrays</w:t>
+      </w:r>
+      <w:proofErr w:type="spellEnd"/>
+      <w:r>
+        <w:t xml:space="preserve">, </w:t>
+      </w:r>
+      <w:proofErr w:type="spellStart"/>
+      <w:r>
+        <w:t>hashes</w:t>
+      </w:r>
+      <w:proofErr w:type="spellEnd"/>
+      <w:r>
+        <w:t>) e indo até tópicos mais avançados, como programação para recursos de rede e threads</w:t>
       </w:r>
       <w:r>
         <w:t>. Mesmo possuindo</w:t>
@@ -4776,7 +5100,31 @@
         <w:t xml:space="preserve"> Portabilidade:</w:t>
       </w:r>
       <w:r>
-        <w:t xml:space="preserve"> Programas escritos em Ruby podem ser rodados em qualquer ambiente computacional que possua um interpretador Ruby, ou seja, é possível criar programas Ruby em um plataforma e migrá-los para outra sem a necessidade de nenhuma modificação.</w:t>
+        <w:t xml:space="preserve"> Programas escritos em </w:t>
+      </w:r>
+      <w:proofErr w:type="spellStart"/>
+      <w:r>
+        <w:t>Ruby</w:t>
+      </w:r>
+      <w:proofErr w:type="spellEnd"/>
+      <w:r>
+        <w:t xml:space="preserve"> podem ser rodados em qualquer ambiente computacional que possua um interpretador </w:t>
+      </w:r>
+      <w:proofErr w:type="spellStart"/>
+      <w:r>
+        <w:t>Ruby</w:t>
+      </w:r>
+      <w:proofErr w:type="spellEnd"/>
+      <w:r>
+        <w:t xml:space="preserve">, ou seja, é possível criar programas </w:t>
+      </w:r>
+      <w:proofErr w:type="spellStart"/>
+      <w:r>
+        <w:t>Ruby</w:t>
+      </w:r>
+      <w:proofErr w:type="spellEnd"/>
+      <w:r>
+        <w:t xml:space="preserve"> em um plataforma e migrá-los para outra sem a necessidade de nenhuma modificação.</w:t>
       </w:r>
     </w:p>
     <w:p>
@@ -4791,7 +5139,23 @@
     </w:p>
     <w:p>
       <w:r>
-        <w:t xml:space="preserve">Em 1979, Trygve Reenskaug desenvolveu um padrão arquitetural </w:t>
+        <w:t xml:space="preserve">Em 1979, </w:t>
+      </w:r>
+      <w:proofErr w:type="spellStart"/>
+      <w:r>
+        <w:t>Trygve</w:t>
+      </w:r>
+      <w:proofErr w:type="spellEnd"/>
+      <w:r>
+        <w:t xml:space="preserve"> </w:t>
+      </w:r>
+      <w:proofErr w:type="spellStart"/>
+      <w:r>
+        <w:t>Reenskaug</w:t>
+      </w:r>
+      <w:proofErr w:type="spellEnd"/>
+      <w:r>
+        <w:t xml:space="preserve"> desenvolveu um padrão arquitetural </w:t>
       </w:r>
       <w:r>
         <w:t xml:space="preserve">para desenvolvimento de aplicativos, padrão </w:t>
@@ -4886,11 +5250,40 @@
       <w:bookmarkEnd w:id="129"/>
     </w:p>
     <w:p>
-      <w:r>
-        <w:t xml:space="preserve">Rails é um framework para desenvolvimento de aplicações para web escrito em Ruby. </w:t>
-      </w:r>
-      <w:r>
-        <w:t xml:space="preserve">Criado por David Heinemeier Hansson, tem como seu principal objetivo </w:t>
+      <w:proofErr w:type="spellStart"/>
+      <w:r>
+        <w:t>Rails</w:t>
+      </w:r>
+      <w:proofErr w:type="spellEnd"/>
+      <w:r>
+        <w:t xml:space="preserve"> é um framework para desenvolvimento de aplicações para web escrito em </w:t>
+      </w:r>
+      <w:proofErr w:type="spellStart"/>
+      <w:r>
+        <w:t>Ruby</w:t>
+      </w:r>
+      <w:proofErr w:type="spellEnd"/>
+      <w:r>
+        <w:t xml:space="preserve">. </w:t>
+      </w:r>
+      <w:r>
+        <w:t xml:space="preserve">Criado por David </w:t>
+      </w:r>
+      <w:proofErr w:type="spellStart"/>
+      <w:r>
+        <w:t>Heinemeier</w:t>
+      </w:r>
+      <w:proofErr w:type="spellEnd"/>
+      <w:r>
+        <w:t xml:space="preserve"> </w:t>
+      </w:r>
+      <w:proofErr w:type="spellStart"/>
+      <w:r>
+        <w:t>Hansson</w:t>
+      </w:r>
+      <w:proofErr w:type="spellEnd"/>
+      <w:r>
+        <w:t xml:space="preserve">, tem como seu principal objetivo </w:t>
       </w:r>
       <w:r>
         <w:t>facilitar o desenvolvimento de aplicações para web, levando em consideração alguns aspectos que os desenvolvedores precisam conhecer para começar a desenvolver uma aplicação</w:t>
@@ -4915,7 +5308,15 @@
     </w:p>
     <w:p>
       <w:r>
-        <w:t>Os principais conceitos utilizados na criação do Rails foram:</w:t>
+        <w:t xml:space="preserve">Os principais conceitos utilizados na criação do </w:t>
+      </w:r>
+      <w:proofErr w:type="spellStart"/>
+      <w:r>
+        <w:t>Rails</w:t>
+      </w:r>
+      <w:proofErr w:type="spellEnd"/>
+      <w:r>
+        <w:t xml:space="preserve"> foram:</w:t>
       </w:r>
     </w:p>
     <w:p>
@@ -4926,7 +5327,15 @@
         </w:numPr>
       </w:pPr>
       <w:r>
-        <w:t xml:space="preserve"> Convenção ao invés de configuração: Principal fundamento do framework, para tudo no Rails existe uma convenção, como por exemplo:</w:t>
+        <w:t xml:space="preserve"> Convenção ao invés de configuração: Principal fundamento do framework, para tudo no </w:t>
+      </w:r>
+      <w:proofErr w:type="spellStart"/>
+      <w:r>
+        <w:t>Rails</w:t>
+      </w:r>
+      <w:proofErr w:type="spellEnd"/>
+      <w:r>
+        <w:t xml:space="preserve"> existe uma convenção, como por exemplo:</w:t>
       </w:r>
     </w:p>
     <w:p>
@@ -5003,7 +5412,31 @@
         <w:t xml:space="preserve"> Grande facilidade para reu</w:t>
       </w:r>
       <w:r>
-        <w:t>so de código através de plugins. Alguns do plugins mais populares para o desenvolvimento Rails são:</w:t>
+        <w:t xml:space="preserve">so de código através de </w:t>
+      </w:r>
+      <w:proofErr w:type="spellStart"/>
+      <w:r>
+        <w:t>plugins</w:t>
+      </w:r>
+      <w:proofErr w:type="spellEnd"/>
+      <w:r>
+        <w:t xml:space="preserve">. Alguns do </w:t>
+      </w:r>
+      <w:proofErr w:type="spellStart"/>
+      <w:r>
+        <w:t>plugins</w:t>
+      </w:r>
+      <w:proofErr w:type="spellEnd"/>
+      <w:r>
+        <w:t xml:space="preserve"> mais populares para o desenvolvimento </w:t>
+      </w:r>
+      <w:proofErr w:type="spellStart"/>
+      <w:r>
+        <w:t>Rails</w:t>
+      </w:r>
+      <w:proofErr w:type="spellEnd"/>
+      <w:r>
+        <w:t xml:space="preserve"> são:</w:t>
       </w:r>
     </w:p>
     <w:p>
@@ -5015,7 +5448,15 @@
       </w:pPr>
       <w:r>
         <w:lastRenderedPageBreak/>
-        <w:t xml:space="preserve"> Devise: É capaz de criar uma estrutura completa para autenticação de usuários;</w:t>
+        <w:t xml:space="preserve"> </w:t>
+      </w:r>
+      <w:proofErr w:type="spellStart"/>
+      <w:r>
+        <w:t>Devise</w:t>
+      </w:r>
+      <w:proofErr w:type="spellEnd"/>
+      <w:r>
+        <w:t>: É capaz de criar uma estrutura completa para autenticação de usuários;</w:t>
       </w:r>
     </w:p>
     <w:p>
@@ -5026,7 +5467,15 @@
         </w:numPr>
       </w:pPr>
       <w:r>
-        <w:t xml:space="preserve"> Will Paginate: Serve para paginar os itens nas listagens;</w:t>
+        <w:t xml:space="preserve"> Will </w:t>
+      </w:r>
+      <w:proofErr w:type="spellStart"/>
+      <w:r>
+        <w:t>Paginate</w:t>
+      </w:r>
+      <w:proofErr w:type="spellEnd"/>
+      <w:r>
+        <w:t>: Serve para paginar os itens nas listagens;</w:t>
       </w:r>
     </w:p>
     <w:p>
@@ -5037,7 +5486,15 @@
         </w:numPr>
       </w:pPr>
       <w:r>
-        <w:t xml:space="preserve"> PaperClip: Serve para controlar upload de arquivos;</w:t>
+        <w:t xml:space="preserve"> </w:t>
+      </w:r>
+      <w:proofErr w:type="spellStart"/>
+      <w:r>
+        <w:t>PaperClip</w:t>
+      </w:r>
+      <w:proofErr w:type="spellEnd"/>
+      <w:r>
+        <w:t>: Serve para controlar upload de arquivos;</w:t>
       </w:r>
     </w:p>
     <w:p>
@@ -5047,7 +5504,15 @@
     </w:p>
     <w:p>
       <w:r>
-        <w:t>A estrutura interna do Rails é divida nos seguintes componentes</w:t>
+        <w:t xml:space="preserve">A estrutura interna do </w:t>
+      </w:r>
+      <w:proofErr w:type="spellStart"/>
+      <w:r>
+        <w:t>Rails</w:t>
+      </w:r>
+      <w:proofErr w:type="spellEnd"/>
+      <w:r>
+        <w:t xml:space="preserve"> é divida nos seguintes componentes</w:t>
       </w:r>
       <w:r>
         <w:rPr>
@@ -5075,10 +5540,39 @@
         </w:numPr>
       </w:pPr>
       <w:r>
-        <w:t xml:space="preserve"> Action Controller</w:t>
-      </w:r>
-      <w:r>
-        <w:t>: Cuida do gerenciamento dos controles das aplicações. Processa as requisições HTTP, extrai os parâmetros e faz o encaminhamento para a ação desejada. Outros serviços provenientes do Action Controller são:</w:t>
+        <w:t xml:space="preserve"> </w:t>
+      </w:r>
+      <w:proofErr w:type="spellStart"/>
+      <w:r>
+        <w:t>Action</w:t>
+      </w:r>
+      <w:proofErr w:type="spellEnd"/>
+      <w:r>
+        <w:t xml:space="preserve"> </w:t>
+      </w:r>
+      <w:proofErr w:type="spellStart"/>
+      <w:r>
+        <w:t>Controller</w:t>
+      </w:r>
+      <w:proofErr w:type="spellEnd"/>
+      <w:r>
+        <w:t xml:space="preserve">: Cuida do gerenciamento dos controles das aplicações. Processa as requisições HTTP, extrai os parâmetros e faz o encaminhamento para a ação desejada. Outros serviços provenientes do </w:t>
+      </w:r>
+      <w:proofErr w:type="spellStart"/>
+      <w:r>
+        <w:t>Action</w:t>
+      </w:r>
+      <w:proofErr w:type="spellEnd"/>
+      <w:r>
+        <w:t xml:space="preserve"> </w:t>
+      </w:r>
+      <w:proofErr w:type="spellStart"/>
+      <w:r>
+        <w:t>Controller</w:t>
+      </w:r>
+      <w:proofErr w:type="spellEnd"/>
+      <w:r>
+        <w:t xml:space="preserve"> são:</w:t>
       </w:r>
     </w:p>
     <w:p>
@@ -5100,7 +5594,23 @@
         </w:numPr>
       </w:pPr>
       <w:r>
-        <w:t xml:space="preserve"> Renderização de templates;</w:t>
+        <w:t xml:space="preserve"> </w:t>
+      </w:r>
+      <w:proofErr w:type="spellStart"/>
+      <w:r>
+        <w:t>Renderização</w:t>
+      </w:r>
+      <w:proofErr w:type="spellEnd"/>
+      <w:r>
+        <w:t xml:space="preserve"> de </w:t>
+      </w:r>
+      <w:proofErr w:type="spellStart"/>
+      <w:r>
+        <w:t>templates</w:t>
+      </w:r>
+      <w:proofErr w:type="spellEnd"/>
+      <w:r>
+        <w:t>;</w:t>
       </w:r>
     </w:p>
     <w:p>
@@ -5122,8 +5632,21 @@
         </w:numPr>
       </w:pPr>
       <w:r>
-        <w:t xml:space="preserve"> Action Dispatch</w:t>
-      </w:r>
+        <w:t xml:space="preserve"> </w:t>
+      </w:r>
+      <w:proofErr w:type="spellStart"/>
+      <w:r>
+        <w:t>Action</w:t>
+      </w:r>
+      <w:proofErr w:type="spellEnd"/>
+      <w:r>
+        <w:t xml:space="preserve"> </w:t>
+      </w:r>
+      <w:proofErr w:type="spellStart"/>
+      <w:r>
+        <w:t>Dispatch</w:t>
+      </w:r>
+      <w:proofErr w:type="spellEnd"/>
       <w:r>
         <w:t xml:space="preserve">: </w:t>
       </w:r>
@@ -5142,10 +5665,55 @@
         </w:numPr>
       </w:pPr>
       <w:r>
-        <w:t xml:space="preserve"> Action View</w:t>
-      </w:r>
-      <w:r>
-        <w:t>: É responsável pela geração das respostas para as requisições feitas, por padrão Rails tem suporte a html, xml e json.</w:t>
+        <w:t xml:space="preserve"> </w:t>
+      </w:r>
+      <w:proofErr w:type="spellStart"/>
+      <w:r>
+        <w:t>Action</w:t>
+      </w:r>
+      <w:proofErr w:type="spellEnd"/>
+      <w:r>
+        <w:t xml:space="preserve"> </w:t>
+      </w:r>
+      <w:proofErr w:type="spellStart"/>
+      <w:r>
+        <w:t>View</w:t>
+      </w:r>
+      <w:proofErr w:type="spellEnd"/>
+      <w:r>
+        <w:t xml:space="preserve">: É responsável pela geração das respostas para as requisições feitas, por padrão </w:t>
+      </w:r>
+      <w:proofErr w:type="spellStart"/>
+      <w:r>
+        <w:t>Rails</w:t>
+      </w:r>
+      <w:proofErr w:type="spellEnd"/>
+      <w:r>
+        <w:t xml:space="preserve"> tem suporte a </w:t>
+      </w:r>
+      <w:proofErr w:type="spellStart"/>
+      <w:r>
+        <w:t>html</w:t>
+      </w:r>
+      <w:proofErr w:type="spellEnd"/>
+      <w:r>
+        <w:t xml:space="preserve">, </w:t>
+      </w:r>
+      <w:proofErr w:type="spellStart"/>
+      <w:r>
+        <w:t>xml</w:t>
+      </w:r>
+      <w:proofErr w:type="spellEnd"/>
+      <w:r>
+        <w:t xml:space="preserve"> e </w:t>
+      </w:r>
+      <w:proofErr w:type="spellStart"/>
+      <w:r>
+        <w:t>json</w:t>
+      </w:r>
+      <w:proofErr w:type="spellEnd"/>
+      <w:r>
+        <w:t>.</w:t>
       </w:r>
     </w:p>
     <w:p>
@@ -5156,7 +5724,15 @@
         </w:numPr>
       </w:pPr>
       <w:r>
-        <w:t xml:space="preserve"> Action Mailer</w:t>
+        <w:t xml:space="preserve"> </w:t>
+      </w:r>
+      <w:proofErr w:type="spellStart"/>
+      <w:r>
+        <w:t>Action</w:t>
+      </w:r>
+      <w:proofErr w:type="spellEnd"/>
+      <w:r>
+        <w:t xml:space="preserve"> Mailer</w:t>
       </w:r>
       <w:r>
         <w:t xml:space="preserve">: </w:t>
@@ -5176,7 +5752,15 @@
         <w:t xml:space="preserve"> Active Record</w:t>
       </w:r>
       <w:r>
-        <w:t>: É a base para os modelos nas aplicações Rails. Algumas de suas características são:</w:t>
+        <w:t xml:space="preserve">: É a base para os modelos nas aplicações </w:t>
+      </w:r>
+      <w:proofErr w:type="spellStart"/>
+      <w:r>
+        <w:t>Rails</w:t>
+      </w:r>
+      <w:proofErr w:type="spellEnd"/>
+      <w:r>
+        <w:t>. Algumas de suas características são:</w:t>
       </w:r>
     </w:p>
     <w:p>
@@ -5220,7 +5804,11 @@
         </w:numPr>
       </w:pPr>
       <w:r>
-        <w:t xml:space="preserve"> Active Sup</w:t>
+        <w:t xml:space="preserve"> Active </w:t>
+      </w:r>
+      <w:proofErr w:type="spellStart"/>
+      <w:r>
+        <w:t>Sup</w:t>
       </w:r>
       <w:r>
         <w:t>p</w:t>
@@ -5228,14 +5816,20 @@
       <w:r>
         <w:t>ort</w:t>
       </w:r>
+      <w:proofErr w:type="spellEnd"/>
       <w:r>
         <w:t xml:space="preserve">: </w:t>
       </w:r>
       <w:r>
         <w:t xml:space="preserve">Classes utilitárias usadas por todo o framework </w:t>
       </w:r>
-      <w:r>
-        <w:t>Rails.</w:t>
+      <w:proofErr w:type="spellStart"/>
+      <w:r>
+        <w:t>Rails</w:t>
+      </w:r>
+      <w:proofErr w:type="spellEnd"/>
+      <w:r>
+        <w:t>.</w:t>
       </w:r>
       <w:r>
         <w:t xml:space="preserve"> </w:t>
@@ -5261,6 +5855,7 @@
       <w:bookmarkEnd w:id="130"/>
     </w:p>
     <w:p>
+      <w:proofErr w:type="gramStart"/>
       <w:r>
         <w:rPr>
           <w:noProof/>
@@ -5326,6 +5921,7 @@
       <w:r>
         <w:t>.</w:t>
       </w:r>
+      <w:proofErr w:type="gramEnd"/>
     </w:p>
     <w:p>
       <w:r>
@@ -5406,7 +6002,15 @@
     </w:p>
     <w:p>
       <w:r>
-        <w:t>Java Micro Edition (</w:t>
+        <w:t xml:space="preserve">Java Micro </w:t>
+      </w:r>
+      <w:proofErr w:type="spellStart"/>
+      <w:r>
+        <w:t>Edition</w:t>
+      </w:r>
+      <w:proofErr w:type="spellEnd"/>
+      <w:r>
+        <w:t xml:space="preserve"> (</w:t>
       </w:r>
       <w:r>
         <w:rPr>
@@ -5479,7 +6083,15 @@
         </w:numPr>
       </w:pPr>
       <w:r>
-        <w:t xml:space="preserve"> Tablets;</w:t>
+        <w:t xml:space="preserve"> </w:t>
+      </w:r>
+      <w:proofErr w:type="spellStart"/>
+      <w:r>
+        <w:t>Tablets</w:t>
+      </w:r>
+      <w:proofErr w:type="spellEnd"/>
+      <w:r>
+        <w:t>;</w:t>
       </w:r>
     </w:p>
     <w:p>
@@ -5533,7 +6145,15 @@
     </w:p>
     <w:p>
       <w:r>
-        <w:t>O desenvolvimento para IPhone é feito utilizando uma linguagem de programação chamada Objetctive-C e ferramentas feitas para rodarem apenas em máquinas Apple, ou seja, o desenvolvimento é mais restrito</w:t>
+        <w:t xml:space="preserve">O desenvolvimento para IPhone é feito utilizando uma linguagem de programação chamada </w:t>
+      </w:r>
+      <w:proofErr w:type="spellStart"/>
+      <w:r>
+        <w:t>Objetctive</w:t>
+      </w:r>
+      <w:proofErr w:type="spellEnd"/>
+      <w:r>
+        <w:t>-C e ferramentas feitas para rodarem apenas em máquinas Apple, ou seja, o desenvolvimento é mais restrito</w:t>
       </w:r>
       <w:r>
         <w:t>,</w:t>
@@ -5578,7 +6198,15 @@
         </w:numPr>
       </w:pPr>
       <w:r>
-        <w:t xml:space="preserve"> XCode: </w:t>
+        <w:t xml:space="preserve"> </w:t>
+      </w:r>
+      <w:proofErr w:type="spellStart"/>
+      <w:r>
+        <w:t>XCode</w:t>
+      </w:r>
+      <w:proofErr w:type="spellEnd"/>
+      <w:r>
+        <w:t xml:space="preserve">: </w:t>
       </w:r>
       <w:r>
         <w:t xml:space="preserve">Ferramenta para </w:t>
@@ -5605,7 +6233,15 @@
         </w:numPr>
       </w:pPr>
       <w:r>
-        <w:t xml:space="preserve"> Interface Builder:</w:t>
+        <w:t xml:space="preserve"> Interface </w:t>
+      </w:r>
+      <w:proofErr w:type="spellStart"/>
+      <w:r>
+        <w:t>Builder</w:t>
+      </w:r>
+      <w:proofErr w:type="spellEnd"/>
+      <w:r>
+        <w:t>:</w:t>
       </w:r>
       <w:r>
         <w:t xml:space="preserve"> Ferramenta para a criação das interfaces visuais da aplicação, você pode arrastar e soltar os componentes para criar suas interfaces visuais, facilitando muito o desenvolvimento.</w:t>
@@ -5619,7 +6255,15 @@
         </w:numPr>
       </w:pPr>
       <w:r>
-        <w:t xml:space="preserve"> Instruments:</w:t>
+        <w:t xml:space="preserve"> </w:t>
+      </w:r>
+      <w:proofErr w:type="spellStart"/>
+      <w:r>
+        <w:t>Instruments</w:t>
+      </w:r>
+      <w:proofErr w:type="spellEnd"/>
+      <w:r>
+        <w:t>:</w:t>
       </w:r>
       <w:r>
         <w:t xml:space="preserve"> Ferramenta utilizada para a coleta de dados de aplicações e otimização das mesmas.</w:t>
@@ -5651,13 +6295,37 @@
     </w:p>
     <w:p>
       <w:r>
-        <w:t xml:space="preserve">A plataforma Android foi criada sobre </w:t>
-      </w:r>
-      <w:r>
-        <w:t xml:space="preserve">o kernel do Linux, ou seja, foi criada baseada num sistema operacional sólido e estável. </w:t>
-      </w:r>
-      <w:r>
-        <w:t>O Android tem sua arquitetura de sistema como é mostrado na figura a seguir</w:t>
+        <w:t xml:space="preserve">A plataforma </w:t>
+      </w:r>
+      <w:proofErr w:type="spellStart"/>
+      <w:r>
+        <w:t>Android</w:t>
+      </w:r>
+      <w:proofErr w:type="spellEnd"/>
+      <w:r>
+        <w:t xml:space="preserve"> foi criada sobre </w:t>
+      </w:r>
+      <w:r>
+        <w:t xml:space="preserve">o </w:t>
+      </w:r>
+      <w:proofErr w:type="spellStart"/>
+      <w:r>
+        <w:t>kernel</w:t>
+      </w:r>
+      <w:proofErr w:type="spellEnd"/>
+      <w:r>
+        <w:t xml:space="preserve"> do Linux, ou seja, foi criada baseada num sistema operacional sólido e estável. </w:t>
+      </w:r>
+      <w:r>
+        <w:t xml:space="preserve">O </w:t>
+      </w:r>
+      <w:proofErr w:type="spellStart"/>
+      <w:r>
+        <w:t>Android</w:t>
+      </w:r>
+      <w:proofErr w:type="spellEnd"/>
+      <w:r>
+        <w:t xml:space="preserve"> tem sua arquitetura de sistema como é mostrado na figura a seguir</w:t>
       </w:r>
       <w:r>
         <w:t xml:space="preserve"> </w:t>
@@ -5691,16 +6359,34 @@
         <w:pStyle w:val="FIGURA"/>
       </w:pPr>
       <w:r>
-        <w:t>Figura 2.1 - Arquitetura do Android</w:t>
-      </w:r>
+        <w:t xml:space="preserve">Figura 2.1 - Arquitetura do </w:t>
+      </w:r>
+      <w:proofErr w:type="spellStart"/>
+      <w:r>
+        <w:t>Android</w:t>
+      </w:r>
+      <w:proofErr w:type="spellEnd"/>
     </w:p>
     <w:p/>
     <w:p>
       <w:r>
-        <w:t xml:space="preserve">Internamente o Android utiliza-se de vários recursos do </w:t>
-      </w:r>
-      <w:r>
-        <w:t xml:space="preserve">kernel do </w:t>
+        <w:t xml:space="preserve">Internamente o </w:t>
+      </w:r>
+      <w:proofErr w:type="spellStart"/>
+      <w:r>
+        <w:t>Android</w:t>
+      </w:r>
+      <w:proofErr w:type="spellEnd"/>
+      <w:r>
+        <w:t xml:space="preserve"> utiliza-se de vários recursos do </w:t>
+      </w:r>
+      <w:proofErr w:type="spellStart"/>
+      <w:r>
+        <w:t>kernel</w:t>
+      </w:r>
+      <w:proofErr w:type="spellEnd"/>
+      <w:r>
+        <w:t xml:space="preserve"> do </w:t>
       </w:r>
       <w:r>
         <w:t>Linux:</w:t>
@@ -5775,7 +6461,15 @@
     </w:p>
     <w:p>
       <w:r>
-        <w:t>A próxima camada acima do kernel é composta pelas bibliotecas nativas do sistema, essas bibliotecas são responsáveis por realizar operações básicas para</w:t>
+        <w:t xml:space="preserve">A próxima camada acima do </w:t>
+      </w:r>
+      <w:proofErr w:type="spellStart"/>
+      <w:r>
+        <w:t>kernel</w:t>
+      </w:r>
+      <w:proofErr w:type="spellEnd"/>
+      <w:r>
+        <w:t xml:space="preserve"> é composta pelas bibliotecas nativas do sistema, essas bibliotecas são responsáveis por realizar operações básicas para</w:t>
       </w:r>
       <w:r>
         <w:t xml:space="preserve"> as camadas superiores. Alguns exemplos de componentes presentes na camada de bibliotecas são mostrados a seguir:</w:t>
@@ -5789,7 +6483,15 @@
         </w:numPr>
       </w:pPr>
       <w:r>
-        <w:t xml:space="preserve"> Surface Manager:</w:t>
+        <w:t xml:space="preserve"> </w:t>
+      </w:r>
+      <w:proofErr w:type="spellStart"/>
+      <w:r>
+        <w:t>Surface</w:t>
+      </w:r>
+      <w:proofErr w:type="spellEnd"/>
+      <w:r>
+        <w:t xml:space="preserve"> Manager:</w:t>
       </w:r>
       <w:r>
         <w:t xml:space="preserve"> </w:t>
@@ -5812,7 +6514,23 @@
         <w:t xml:space="preserve"> </w:t>
       </w:r>
       <w:r>
-        <w:t>Motor de renderização capaz de gerar gráficos em 2D e 3D em uma única interface visual. É possível utilizar recursos para renderização 3D caso o telefone utilizado seja compatível, possibilitando a execução de jogos com gráficos mais refinados.</w:t>
+        <w:t xml:space="preserve">Motor de </w:t>
+      </w:r>
+      <w:proofErr w:type="spellStart"/>
+      <w:r>
+        <w:t>renderização</w:t>
+      </w:r>
+      <w:proofErr w:type="spellEnd"/>
+      <w:r>
+        <w:t xml:space="preserve"> capaz de gerar gráficos em 2D e 3D em uma única interface visual. É possível utilizar recursos para </w:t>
+      </w:r>
+      <w:proofErr w:type="spellStart"/>
+      <w:r>
+        <w:t>renderização</w:t>
+      </w:r>
+      <w:proofErr w:type="spellEnd"/>
+      <w:r>
+        <w:t xml:space="preserve"> 3D caso o telefone utilizado seja compatível, possibilitando a execução de jogos com gráficos mais refinados.</w:t>
       </w:r>
     </w:p>
     <w:p>
@@ -5823,7 +6541,15 @@
         </w:numPr>
       </w:pPr>
       <w:r>
-        <w:t xml:space="preserve"> Codecs para vídeos e áudio:</w:t>
+        <w:t xml:space="preserve"> </w:t>
+      </w:r>
+      <w:proofErr w:type="spellStart"/>
+      <w:r>
+        <w:t>Codecs</w:t>
+      </w:r>
+      <w:proofErr w:type="spellEnd"/>
+      <w:r>
+        <w:t xml:space="preserve"> para vídeos e áudio:</w:t>
       </w:r>
       <w:r>
         <w:t xml:space="preserve"> São responsáveis por interpretar arquivos de áudio e vídeo em diversos formatos, alguns dois mais conhecidos são: AAC, AVC (H.264), H.263, MP3 e MPEG-4.</w:t>
@@ -5840,7 +6566,15 @@
         <w:t xml:space="preserve"> Banco de dados interno:</w:t>
       </w:r>
       <w:r>
-        <w:t xml:space="preserve"> Banco de dados SQLite embutido, utilizado para armazenamento persistente de dados.</w:t>
+        <w:t xml:space="preserve"> Banco de dados </w:t>
+      </w:r>
+      <w:proofErr w:type="spellStart"/>
+      <w:r>
+        <w:t>SQLite</w:t>
+      </w:r>
+      <w:proofErr w:type="spellEnd"/>
+      <w:r>
+        <w:t xml:space="preserve"> embutido, utilizado para armazenamento persistente de dados.</w:t>
       </w:r>
     </w:p>
     <w:p>
@@ -5854,8 +6588,29 @@
         <w:t xml:space="preserve"> Mecanismo para exibição de conteúdo HTML:</w:t>
       </w:r>
       <w:r>
-        <w:t xml:space="preserve"> Para garantir um bom desempenho na exibição de páginas HTML, o Android usa uma biblioteca chamada WebKit, mesma biblioteca utilizada no browser GoogleChrome</w:t>
-      </w:r>
+        <w:t xml:space="preserve"> Para garantir um bom desempenho na exibição de páginas HTML, o </w:t>
+      </w:r>
+      <w:proofErr w:type="spellStart"/>
+      <w:r>
+        <w:t>Android</w:t>
+      </w:r>
+      <w:proofErr w:type="spellEnd"/>
+      <w:r>
+        <w:t xml:space="preserve"> usa uma biblioteca chamada </w:t>
+      </w:r>
+      <w:proofErr w:type="spellStart"/>
+      <w:r>
+        <w:t>WebKit</w:t>
+      </w:r>
+      <w:proofErr w:type="spellEnd"/>
+      <w:r>
+        <w:t xml:space="preserve">, mesma biblioteca utilizada no browser </w:t>
+      </w:r>
+      <w:proofErr w:type="spellStart"/>
+      <w:r>
+        <w:t>GoogleChrome</w:t>
+      </w:r>
+      <w:proofErr w:type="spellEnd"/>
       <w:r>
         <w:t>, Safari, IPhone e celulares Nokia da linha S60</w:t>
       </w:r>
@@ -5865,10 +6620,34 @@
     </w:p>
     <w:p>
       <w:r>
-        <w:t>Juntamente com a camada de bibliotecas existe a camada responsável pela execução do Android, essa camada é composta por uma máquina virtual Java chamada Dalvik, desenvolvida pela Google e otimizada para dispositivos móveis.</w:t>
-      </w:r>
-      <w:r>
-        <w:t xml:space="preserve"> Todo o código escrito para Android é feito em Java.</w:t>
+        <w:t xml:space="preserve">Juntamente com a camada de bibliotecas existe a camada responsável pela execução do </w:t>
+      </w:r>
+      <w:proofErr w:type="spellStart"/>
+      <w:r>
+        <w:t>Android</w:t>
+      </w:r>
+      <w:proofErr w:type="spellEnd"/>
+      <w:r>
+        <w:t xml:space="preserve">, essa camada é composta por uma máquina virtual Java chamada </w:t>
+      </w:r>
+      <w:proofErr w:type="spellStart"/>
+      <w:r>
+        <w:t>Dalvik</w:t>
+      </w:r>
+      <w:proofErr w:type="spellEnd"/>
+      <w:r>
+        <w:t>, desenvolvida pela Google e otimizada para dispositivos móveis.</w:t>
+      </w:r>
+      <w:r>
+        <w:t xml:space="preserve"> Todo o código escrito para </w:t>
+      </w:r>
+      <w:proofErr w:type="spellStart"/>
+      <w:r>
+        <w:t>Android</w:t>
+      </w:r>
+      <w:proofErr w:type="spellEnd"/>
+      <w:r>
+        <w:t xml:space="preserve"> é feito em Java.</w:t>
       </w:r>
     </w:p>
     <w:p>
@@ -5987,7 +6766,31 @@
     </w:p>
     <w:p>
       <w:r>
-        <w:t>A última camada na arquitetura de aplicações Android é a camada dos aplicativos que rodam no Android. Essa é a camada pela qual o usuário vai interagir com o sistema, enviando eventos e requisições para os aplicativos. Alguns dos aplicativos que já vem instalados por num sistema Android são:</w:t>
+        <w:t xml:space="preserve">A última camada na arquitetura de aplicações </w:t>
+      </w:r>
+      <w:proofErr w:type="spellStart"/>
+      <w:r>
+        <w:t>Android</w:t>
+      </w:r>
+      <w:proofErr w:type="spellEnd"/>
+      <w:r>
+        <w:t xml:space="preserve"> é a camada dos aplicativos que rodam no </w:t>
+      </w:r>
+      <w:proofErr w:type="spellStart"/>
+      <w:r>
+        <w:t>Android</w:t>
+      </w:r>
+      <w:proofErr w:type="spellEnd"/>
+      <w:r>
+        <w:t xml:space="preserve">. Essa é a camada pela qual o usuário vai interagir com o sistema, enviando eventos e requisições para os aplicativos. Alguns dos aplicativos que já vem instalados por num sistema </w:t>
+      </w:r>
+      <w:proofErr w:type="spellStart"/>
+      <w:r>
+        <w:t>Android</w:t>
+      </w:r>
+      <w:proofErr w:type="spellEnd"/>
+      <w:r>
+        <w:t xml:space="preserve"> são:</w:t>
       </w:r>
     </w:p>
     <w:p>
@@ -6009,7 +6812,15 @@
         </w:numPr>
       </w:pPr>
       <w:r>
-        <w:t xml:space="preserve"> Leitor de email;</w:t>
+        <w:t xml:space="preserve"> Leitor de </w:t>
+      </w:r>
+      <w:proofErr w:type="spellStart"/>
+      <w:r>
+        <w:t>email</w:t>
+      </w:r>
+      <w:proofErr w:type="spellEnd"/>
+      <w:r>
+        <w:t>;</w:t>
       </w:r>
     </w:p>
     <w:p>
@@ -6039,7 +6850,23 @@
     </w:p>
     <w:p>
       <w:r>
-        <w:t>Através de um aplicativos chamado Android Market é possível instalar dezenas de outros aplicativos no Android.</w:t>
+        <w:t xml:space="preserve">Através de um aplicativos chamado </w:t>
+      </w:r>
+      <w:proofErr w:type="spellStart"/>
+      <w:r>
+        <w:t>Android</w:t>
+      </w:r>
+      <w:proofErr w:type="spellEnd"/>
+      <w:r>
+        <w:t xml:space="preserve"> Market é possível instalar dezenas de outros aplicativos no </w:t>
+      </w:r>
+      <w:proofErr w:type="spellStart"/>
+      <w:r>
+        <w:t>Android</w:t>
+      </w:r>
+      <w:proofErr w:type="spellEnd"/>
+      <w:r>
+        <w:t>.</w:t>
       </w:r>
     </w:p>
     <w:p>
@@ -6076,7 +6903,15 @@
       </w:r>
       <w:r>
         <w:lastRenderedPageBreak/>
-        <w:t>necessidade Royce desenvolveu uma metodologia linear para desenvolvimento de software</w:t>
+        <w:t xml:space="preserve">necessidade </w:t>
+      </w:r>
+      <w:proofErr w:type="spellStart"/>
+      <w:r>
+        <w:t>Royce</w:t>
+      </w:r>
+      <w:proofErr w:type="spellEnd"/>
+      <w:r>
+        <w:t xml:space="preserve"> desenvolveu uma metodologia linear para desenvolvimento de software</w:t>
       </w:r>
       <w:r>
         <w:rPr>
@@ -6231,8 +7066,29 @@
       <w:bookmarkEnd w:id="136"/>
     </w:p>
     <w:p>
-      <w:r>
-        <w:t>Rational Unified Process (</w:t>
+      <w:proofErr w:type="spellStart"/>
+      <w:r>
+        <w:t>Rational</w:t>
+      </w:r>
+      <w:proofErr w:type="spellEnd"/>
+      <w:r>
+        <w:t xml:space="preserve"> </w:t>
+      </w:r>
+      <w:proofErr w:type="spellStart"/>
+      <w:r>
+        <w:t>Unified</w:t>
+      </w:r>
+      <w:proofErr w:type="spellEnd"/>
+      <w:r>
+        <w:t xml:space="preserve"> </w:t>
+      </w:r>
+      <w:proofErr w:type="spellStart"/>
+      <w:r>
+        <w:t>Process</w:t>
+      </w:r>
+      <w:proofErr w:type="spellEnd"/>
+      <w:r>
+        <w:t xml:space="preserve"> (</w:t>
       </w:r>
       <w:r>
         <w:rPr>
@@ -6256,7 +7112,15 @@
         <w:t>UP</w:t>
       </w:r>
       <w:r>
-        <w:t>), para desenvolvimento de software, criada pela Rational Corporation</w:t>
+        <w:t xml:space="preserve">), para desenvolvimento de software, criada pela </w:t>
+      </w:r>
+      <w:proofErr w:type="spellStart"/>
+      <w:r>
+        <w:t>Rational</w:t>
+      </w:r>
+      <w:proofErr w:type="spellEnd"/>
+      <w:r>
+        <w:t xml:space="preserve"> Corporation</w:t>
       </w:r>
       <w:r>
         <w:rPr>
@@ -6281,7 +7145,15 @@
         <w:t>Por muito tempo RUP foi largamente utilizado em grandes aplicações, assim ganhou a fama de que era um processo pesado.</w:t>
       </w:r>
       <w:r>
-        <w:t xml:space="preserve"> Com a crescente utilização de metodologias ágeis para desenvolvimento de software, a Rational Corporation tem seus esforços voltados para mostrar que o RUP é um processo adaptável e flexível</w:t>
+        <w:t xml:space="preserve"> Com a crescente utilização de metodologias ágeis para desenvolvimento de software, a </w:t>
+      </w:r>
+      <w:proofErr w:type="spellStart"/>
+      <w:r>
+        <w:t>Rational</w:t>
+      </w:r>
+      <w:proofErr w:type="spellEnd"/>
+      <w:r>
+        <w:t xml:space="preserve"> Corporation tem seus esforços voltados para mostrar que o RUP é um processo adaptável e flexível</w:t>
       </w:r>
       <w:r>
         <w:rPr>
@@ -6414,7 +7286,15 @@
     </w:p>
     <w:p>
       <w:r>
-        <w:t>Com base em sua experiência com SmallTalk, em 1996 Beck publicou seu livro sobre técnicas para programação</w:t>
+        <w:t xml:space="preserve">Com base em sua experiência com </w:t>
+      </w:r>
+      <w:proofErr w:type="spellStart"/>
+      <w:r>
+        <w:t>SmallTalk</w:t>
+      </w:r>
+      <w:proofErr w:type="spellEnd"/>
+      <w:r>
+        <w:t>, em 1996 Beck publicou seu livro sobre técnicas para programação</w:t>
       </w:r>
       <w:r>
         <w:rPr>
@@ -6440,7 +7320,15 @@
         <w:t xml:space="preserve"> e ainda não possuía resultados.</w:t>
       </w:r>
       <w:r>
-        <w:t xml:space="preserve"> Com a participação de Martin Fowler e Ron Jeffries, Beck conseguiu alta produtividade para a equipe e eles conseguiram entregar um sistema de excelente qualidade começando do zero e gastando menos tempo do que foi gasto nas tentativas anteriores.</w:t>
+        <w:t xml:space="preserve"> Com a participação de Martin Fowler e Ron </w:t>
+      </w:r>
+      <w:proofErr w:type="spellStart"/>
+      <w:r>
+        <w:t>Jeffries</w:t>
+      </w:r>
+      <w:proofErr w:type="spellEnd"/>
+      <w:r>
+        <w:t>, Beck conseguiu alta produtividade para a equipe e eles conseguiram entregar um sistema de excelente qualidade começando do zero e gastando menos tempo do que foi gasto nas tentativas anteriores.</w:t>
       </w:r>
     </w:p>
     <w:p>
@@ -6680,13 +7568,61 @@
     </w:p>
     <w:p>
       <w:r>
-        <w:t xml:space="preserve">Na década de 40 a Toyota ainda era uma pequena empresa, que percebeu a possibilidade de crescimento se conseguisse produzir veículos baratos e com qualidade. Taiichi Ohno e Shigeo Shingo receberam o desafio para reduzir os custos na linha de produção da Toyota, para atingir o objetivo proposto, eles propuseram a eliminação de todo desperdício presente desde a fabricação até a entrega do produto. </w:t>
-      </w:r>
-      <w:r>
-        <w:t>As mudanças para redução de custo foram base para o início do pensamento Lean.</w:t>
-      </w:r>
-      <w:r>
-        <w:t xml:space="preserve"> Os princípios elementares para a cultura Lean utilizada pela Toyota eram</w:t>
+        <w:t xml:space="preserve">Na década de 40 a Toyota ainda era uma pequena empresa, que percebeu a possibilidade de crescimento se conseguisse produzir veículos baratos e com qualidade. </w:t>
+      </w:r>
+      <w:proofErr w:type="spellStart"/>
+      <w:r>
+        <w:t>Taiichi</w:t>
+      </w:r>
+      <w:proofErr w:type="spellEnd"/>
+      <w:r>
+        <w:t xml:space="preserve"> </w:t>
+      </w:r>
+      <w:proofErr w:type="spellStart"/>
+      <w:r>
+        <w:t>Ohno</w:t>
+      </w:r>
+      <w:proofErr w:type="spellEnd"/>
+      <w:r>
+        <w:t xml:space="preserve"> e </w:t>
+      </w:r>
+      <w:proofErr w:type="spellStart"/>
+      <w:r>
+        <w:t>Shigeo</w:t>
+      </w:r>
+      <w:proofErr w:type="spellEnd"/>
+      <w:r>
+        <w:t xml:space="preserve"> </w:t>
+      </w:r>
+      <w:proofErr w:type="spellStart"/>
+      <w:r>
+        <w:t>Shingo</w:t>
+      </w:r>
+      <w:proofErr w:type="spellEnd"/>
+      <w:r>
+        <w:t xml:space="preserve"> receberam o desafio para reduzir os custos na linha de produção da Toyota, para atingir o objetivo proposto, eles propuseram a eliminação de todo desperdício presente desde a fabricação até a entrega do produto. </w:t>
+      </w:r>
+      <w:r>
+        <w:t xml:space="preserve">As mudanças para redução de custo foram base para o início do pensamento </w:t>
+      </w:r>
+      <w:proofErr w:type="spellStart"/>
+      <w:r>
+        <w:t>Lean</w:t>
+      </w:r>
+      <w:proofErr w:type="spellEnd"/>
+      <w:r>
+        <w:t>.</w:t>
+      </w:r>
+      <w:r>
+        <w:t xml:space="preserve"> Os princípios elementares para a cultura </w:t>
+      </w:r>
+      <w:proofErr w:type="spellStart"/>
+      <w:r>
+        <w:t>Lean</w:t>
+      </w:r>
+      <w:proofErr w:type="spellEnd"/>
+      <w:r>
+        <w:t xml:space="preserve"> utilizada pela Toyota eram</w:t>
       </w:r>
       <w:r>
         <w:rPr>
@@ -6725,7 +7661,23 @@
         </w:numPr>
       </w:pPr>
       <w:r>
-        <w:t xml:space="preserve"> Stop the line: </w:t>
+        <w:t xml:space="preserve"> Stop </w:t>
+      </w:r>
+      <w:proofErr w:type="spellStart"/>
+      <w:r>
+        <w:t>the</w:t>
+      </w:r>
+      <w:proofErr w:type="spellEnd"/>
+      <w:r>
+        <w:t xml:space="preserve"> </w:t>
+      </w:r>
+      <w:proofErr w:type="spellStart"/>
+      <w:r>
+        <w:t>line</w:t>
+      </w:r>
+      <w:proofErr w:type="spellEnd"/>
+      <w:r>
+        <w:t xml:space="preserve">: </w:t>
       </w:r>
       <w:r>
         <w:t>uma parada na linha de produção era forçada se um defeito fosse encontrado, evitando a produção de produtos com erros. A linha de produção só retomava o funcionamento normal quando o defeito fosse eliminado.</w:t>
@@ -6738,7 +7690,15 @@
     </w:p>
     <w:p>
       <w:r>
-        <w:t>Os princípios Lean são voltados para a redução de custos e podem ser aplicados no desenvolvimento de qualquer tipo de produto. Alguns princípios podem surgir dependendo do contexto do produto a ser desenvolvido, no desenvolvimento de software podemos destacar os seguintes princípios</w:t>
+        <w:t xml:space="preserve">Os princípios </w:t>
+      </w:r>
+      <w:proofErr w:type="spellStart"/>
+      <w:r>
+        <w:t>Lean</w:t>
+      </w:r>
+      <w:proofErr w:type="spellEnd"/>
+      <w:r>
+        <w:t xml:space="preserve"> são voltados para a redução de custos e podem ser aplicados no desenvolvimento de qualquer tipo de produto. Alguns princípios podem surgir dependendo do contexto do produto a ser desenvolvido, no desenvolvimento de software podemos destacar os seguintes princípios</w:t>
       </w:r>
       <w:r>
         <w:t xml:space="preserve"> elementares</w:t>
@@ -6771,6 +7731,116 @@
       <w:r>
         <w:t xml:space="preserve"> Elimine o desperdício:</w:t>
       </w:r>
+      <w:r>
+        <w:t xml:space="preserve"> </w:t>
+      </w:r>
+      <w:r>
+        <w:t xml:space="preserve">de acordo com o criado do pensamento </w:t>
+      </w:r>
+      <w:proofErr w:type="spellStart"/>
+      <w:r>
+        <w:t>Lean</w:t>
+      </w:r>
+      <w:proofErr w:type="spellEnd"/>
+      <w:r>
+        <w:t>, desperdício é tudo aquilo que não acrescenta valor ao produto na percepção do cliente. Alguns tipos de desperdícios que devem ser evitados durante o desenvolvimento de software são listados abaixo:</w:t>
+      </w:r>
+    </w:p>
+    <w:p>
+      <w:pPr>
+        <w:numPr>
+          <w:ilvl w:val="1"/>
+          <w:numId w:val="41"/>
+        </w:numPr>
+      </w:pPr>
+      <w:r>
+        <w:t xml:space="preserve"> Funcionalidades incompletas</w:t>
+      </w:r>
+      <w:r>
+        <w:t>, poderiam ser evitadas através de um planejamento prévio</w:t>
+      </w:r>
+      <w:r>
+        <w:t>;</w:t>
+      </w:r>
+    </w:p>
+    <w:p>
+      <w:pPr>
+        <w:numPr>
+          <w:ilvl w:val="1"/>
+          <w:numId w:val="41"/>
+        </w:numPr>
+      </w:pPr>
+      <w:r>
+        <w:t xml:space="preserve"> Excesso de processos</w:t>
+      </w:r>
+      <w:r>
+        <w:t>, normalmente não acrescentam valor para o cliente final</w:t>
+      </w:r>
+      <w:r>
+        <w:t>;</w:t>
+      </w:r>
+    </w:p>
+    <w:p>
+      <w:pPr>
+        <w:numPr>
+          <w:ilvl w:val="1"/>
+          <w:numId w:val="41"/>
+        </w:numPr>
+      </w:pPr>
+      <w:r>
+        <w:t xml:space="preserve"> Antecipação de funcionalidades, pois aumenta a complexidade do sistema desnecessariamente;</w:t>
+      </w:r>
+    </w:p>
+    <w:p>
+      <w:pPr>
+        <w:numPr>
+          <w:ilvl w:val="1"/>
+          <w:numId w:val="41"/>
+        </w:numPr>
+      </w:pPr>
+      <w:r>
+        <w:t xml:space="preserve"> Troca de tarefas, pois o número excessivo de trocas de contexto reduz a produtividade;</w:t>
+      </w:r>
+    </w:p>
+    <w:p>
+      <w:pPr>
+        <w:numPr>
+          <w:ilvl w:val="1"/>
+          <w:numId w:val="41"/>
+        </w:numPr>
+      </w:pPr>
+      <w:r>
+        <w:t xml:space="preserve"> Esperar por informações, ter que esperar em alguma etapa do ciclo de desenvolvimento atrasa todo o ciclo;</w:t>
+      </w:r>
+    </w:p>
+    <w:p>
+      <w:pPr>
+        <w:numPr>
+          <w:ilvl w:val="1"/>
+          <w:numId w:val="41"/>
+        </w:numPr>
+      </w:pPr>
+      <w:r>
+        <w:lastRenderedPageBreak/>
+        <w:t xml:space="preserve"> </w:t>
+      </w:r>
+      <w:r>
+        <w:t>Troca de pessoas entre equipes causa desperdício em razão da perda de conhecimento;</w:t>
+      </w:r>
+    </w:p>
+    <w:p>
+      <w:pPr>
+        <w:numPr>
+          <w:ilvl w:val="1"/>
+          <w:numId w:val="41"/>
+        </w:numPr>
+      </w:pPr>
+      <w:r>
+        <w:t xml:space="preserve"> </w:t>
+      </w:r>
+      <w:r>
+        <w:t>Defeitos causam desperdício pois o tempo gasto costuma ser muito grande quando se comparado com o tempo utilizado na prevenção;</w:t>
+      </w:r>
     </w:p>
     <w:p>
       <w:pPr>
@@ -6782,6 +7852,12 @@
       <w:r>
         <w:t xml:space="preserve"> Amplifique o aprendizado:</w:t>
       </w:r>
+      <w:r>
+        <w:t xml:space="preserve"> lições devem ser extraídas dos problemas enfrentados e disseminadas entre os membros da equipe</w:t>
+      </w:r>
+      <w:r>
+        <w:t>, criando uma base de conhecimento para ajudar na evolução e amadurecimento da equipe.</w:t>
+      </w:r>
     </w:p>
     <w:p>
       <w:pPr>
@@ -6791,7 +7867,10 @@
         </w:numPr>
       </w:pPr>
       <w:r>
-        <w:t xml:space="preserve"> Adie comprometimentos:</w:t>
+        <w:t xml:space="preserve"> Entregue rápido:</w:t>
+      </w:r>
+      <w:r>
+        <w:t xml:space="preserve"> deve-se entregar pequenas partes funcionais do sistema de forma incremental para aumentar a interação com o cliente e aumentar a frequência com que o cliente dá feedbacks.</w:t>
       </w:r>
     </w:p>
     <w:p>
@@ -6802,7 +7881,19 @@
         </w:numPr>
       </w:pPr>
       <w:r>
-        <w:t xml:space="preserve"> Entregue rápido:</w:t>
+        <w:t xml:space="preserve"> Valorize a equipe:</w:t>
+      </w:r>
+      <w:r>
+        <w:t xml:space="preserve"> as pessoas não devem ser tratadas </w:t>
+      </w:r>
+      <w:r>
+        <w:t xml:space="preserve">apenas </w:t>
+      </w:r>
+      <w:r>
+        <w:t>como re</w:t>
+      </w:r>
+      <w:r>
+        <w:t>cursos, os membros da equipe devem ter seu trabalho reconhecido para conseguirem motivação e assim contribuir para o desenvolvimento do produto de forma efetiva.</w:t>
       </w:r>
     </w:p>
     <w:p>
@@ -6813,18 +7904,10 @@
         </w:numPr>
       </w:pPr>
       <w:r>
-        <w:t xml:space="preserve"> Valorize a equipe:</w:t>
-      </w:r>
-    </w:p>
-    <w:p>
-      <w:pPr>
-        <w:numPr>
-          <w:ilvl w:val="0"/>
-          <w:numId w:val="41"/>
-        </w:numPr>
-      </w:pPr>
-      <w:r>
-        <w:t xml:space="preserve"> Otimize o todo:</w:t>
+        <w:t xml:space="preserve"> Adicione segurança:</w:t>
+      </w:r>
+      <w:r>
+        <w:t xml:space="preserve"> deve-se implementar soluções que deixe a equipe segura de que o produto que está sendo desenvolvido tem qualidade. Priorize a automatização de testes ao invés da detecção e correção de defeitos.</w:t>
       </w:r>
       <w:bookmarkStart w:id="139" w:name="_GoBack"/>
       <w:bookmarkEnd w:id="139"/>
@@ -6899,7 +7982,15 @@
         <w:t xml:space="preserve"> </w:t>
       </w:r>
       <w:r>
-        <w:t xml:space="preserve">.doc e seguir a estrutura, </w:t>
+        <w:t>.</w:t>
+      </w:r>
+      <w:proofErr w:type="spellStart"/>
+      <w:r>
+        <w:t>doc</w:t>
+      </w:r>
+      <w:proofErr w:type="spellEnd"/>
+      <w:r>
+        <w:t xml:space="preserve"> e seguir a estrutura, </w:t>
       </w:r>
       <w:r>
         <w:t xml:space="preserve">selecionando </w:t>
@@ -6951,6 +8042,7 @@
         <w:ind w:left="1080"/>
       </w:pPr>
       <w:r>
+        <w:lastRenderedPageBreak/>
         <w:t>Ao</w:t>
       </w:r>
       <w:r>
@@ -7006,7 +8098,15 @@
         <w:t xml:space="preserve"> abrir o </w:t>
       </w:r>
       <w:r>
-        <w:t>modelo .dot será gerado um novo documento.doc</w:t>
+        <w:t>modelo .</w:t>
+      </w:r>
+      <w:proofErr w:type="spellStart"/>
+      <w:r>
+        <w:t>dot</w:t>
+      </w:r>
+      <w:proofErr w:type="spellEnd"/>
+      <w:r>
+        <w:t xml:space="preserve"> será gerado um novo documento.doc</w:t>
       </w:r>
       <w:r>
         <w:t>, o sumário</w:t>
@@ -7165,7 +8265,15 @@
         <w:t>Times New Roman</w:t>
       </w:r>
       <w:r>
-        <w:t xml:space="preserve"> tamanho 12 pt em todo o documento, espaçamento simples e alinhamento justificado com tabulação de 1,25 na primeira linha do parágrafo. É recomendável que tenha no máximo 50 páginas sem contar os possíveis anexos e apêndices. </w:t>
+        <w:t xml:space="preserve"> tamanho 12 </w:t>
+      </w:r>
+      <w:proofErr w:type="spellStart"/>
+      <w:r>
+        <w:t>pt</w:t>
+      </w:r>
+      <w:proofErr w:type="spellEnd"/>
+      <w:r>
+        <w:t xml:space="preserve"> em todo o documento, espaçamento simples e alinhamento justificado com tabulação de 1,25 na primeira linha do parágrafo. É recomendável que tenha no máximo 50 páginas sem contar os possíveis anexos e apêndices. </w:t>
       </w:r>
     </w:p>
     <w:p>
@@ -7182,13 +8290,29 @@
         <w:t>a</w:t>
       </w:r>
       <w:r>
-        <w:t xml:space="preserve"> figura deve seguir a numeração da seqüência de apresentação da seguinte forma: o primeiro numeral deve corresponder ao cap</w:t>
+        <w:t xml:space="preserve"> figura deve seguir a numeração da </w:t>
+      </w:r>
+      <w:proofErr w:type="spellStart"/>
+      <w:r>
+        <w:t>seqüência</w:t>
+      </w:r>
+      <w:proofErr w:type="spellEnd"/>
+      <w:r>
+        <w:t xml:space="preserve"> de apresentação da seguinte forma: o primeiro numeral deve corresponder ao cap</w:t>
       </w:r>
       <w:r>
         <w:t>í</w:t>
       </w:r>
       <w:r>
-        <w:t>tulo e o segundo para a seqüência de apresentação no texto. Sua refer</w:t>
+        <w:t xml:space="preserve">tulo e o segundo para a </w:t>
+      </w:r>
+      <w:proofErr w:type="spellStart"/>
+      <w:r>
+        <w:t>seqüência</w:t>
+      </w:r>
+      <w:proofErr w:type="spellEnd"/>
+      <w:r>
+        <w:t xml:space="preserve"> de apresentação no texto. Sua refer</w:t>
       </w:r>
       <w:r>
         <w:t>ê</w:t>
@@ -7272,7 +8396,15 @@
     </w:p>
     <w:p>
       <w:r>
-        <w:t xml:space="preserve">As tabelas são elementos demonstrativos de síntese que apresentam informações tratadas estatisticamente. Elas deverão ter numeração seqüencial em algarismos arábicos precedidos da palavra Tabela. Os títulos das tabelas deverão ser inseridos na parte superior das mesmas, após hífen que separa o título da respectiva identificação tabular, com letra em tamanho menor do que a utilizada no texto. Não se colocará ponto final nos títulos de tabelas. A Tabela </w:t>
+        <w:t xml:space="preserve">As tabelas são elementos demonstrativos de síntese que apresentam informações tratadas estatisticamente. Elas deverão ter numeração </w:t>
+      </w:r>
+      <w:proofErr w:type="spellStart"/>
+      <w:r>
+        <w:t>seqüencial</w:t>
+      </w:r>
+      <w:proofErr w:type="spellEnd"/>
+      <w:r>
+        <w:t xml:space="preserve"> em algarismos arábicos precedidos da palavra Tabela. Os títulos das tabelas deverão ser inseridos na parte superior das mesmas, após hífen que separa o título da respectiva identificação tabular, com letra em tamanho menor do que a utilizada no texto. Não se colocará ponto final nos títulos de tabelas. A Tabela </w:t>
       </w:r>
       <w:r>
         <w:t>3</w:t>
@@ -7571,7 +8703,15 @@
     </w:p>
     <w:p>
       <w:r>
-        <w:t>As equações podem ser inseridas através do MICROSOFT EQUATION. A numeração da equação segue o mesmo critério para figuras e tabelas. O primeiro numeral corresponde ao capitulo que está inserida e o segundo numeral corresponde a seqüência de ocorrência no texto. Veja exemplo para a eq. 3.1.</w:t>
+        <w:t xml:space="preserve">As equações podem ser inseridas através do MICROSOFT EQUATION. A numeração da equação segue o mesmo critério para figuras e tabelas. O primeiro numeral corresponde ao capitulo que está inserida e o segundo numeral corresponde a </w:t>
+      </w:r>
+      <w:proofErr w:type="spellStart"/>
+      <w:r>
+        <w:t>seqüência</w:t>
+      </w:r>
+      <w:proofErr w:type="spellEnd"/>
+      <w:r>
+        <w:t xml:space="preserve"> de ocorrência no texto. Veja exemplo para a eq. 3.1.</w:t>
       </w:r>
     </w:p>
     <w:p>
@@ -7590,7 +8730,7 @@
           <v:shape id="_x0000_i1033" type="#_x0000_t75" style="width:178.2pt;height:37.8pt" o:ole="" fillcolor="window">
             <v:imagedata r:id="rId19" o:title=""/>
           </v:shape>
-          <o:OLEObject Type="Embed" ProgID="Equation.3" ShapeID="_x0000_i1033" DrawAspect="Content" ObjectID="_1247484398" r:id="rId20">
+          <o:OLEObject Type="Embed" ProgID="Equation.3" ShapeID="_x0000_i1033" DrawAspect="Content" ObjectID="_1247491144" r:id="rId20">
             <o:FieldCodes>\* Upper \* Upper \* Caps</o:FieldCodes>
           </o:OLEObject>
         </w:object>
@@ -7608,7 +8748,23 @@
     <w:p/>
     <w:p>
       <w:r>
-        <w:t>A próxima fórmula deve apresentar numeração na seqüência com o primeiro numeral correspondendo ao capítulo e o segundo a seqüência no texto como pode ser vista na eq. 3.2.</w:t>
+        <w:t xml:space="preserve">A próxima fórmula deve apresentar numeração na </w:t>
+      </w:r>
+      <w:proofErr w:type="spellStart"/>
+      <w:r>
+        <w:t>seqüência</w:t>
+      </w:r>
+      <w:proofErr w:type="spellEnd"/>
+      <w:r>
+        <w:t xml:space="preserve"> com o primeiro numeral correspondendo ao capítulo e o segundo a </w:t>
+      </w:r>
+      <w:proofErr w:type="spellStart"/>
+      <w:r>
+        <w:t>seqüência</w:t>
+      </w:r>
+      <w:proofErr w:type="spellEnd"/>
+      <w:r>
+        <w:t xml:space="preserve"> no texto como pode ser vista na eq. 3.2.</w:t>
       </w:r>
     </w:p>
     <w:p>
@@ -7627,7 +8783,7 @@
           <v:shape id="_x0000_i1034" type="#_x0000_t75" style="width:134.75pt;height:37.8pt" o:ole="" fillcolor="window">
             <v:imagedata r:id="rId21" o:title=""/>
           </v:shape>
-          <o:OLEObject Type="Embed" ProgID="Equation.3" ShapeID="_x0000_i1034" DrawAspect="Content" ObjectID="_1247484399" r:id="rId22">
+          <o:OLEObject Type="Embed" ProgID="Equation.3" ShapeID="_x0000_i1034" DrawAspect="Content" ObjectID="_1247491145" r:id="rId22">
             <o:FieldCodes>\* Upper \* Upper \* Caps</o:FieldCodes>
           </o:OLEObject>
         </w:object>
@@ -7735,13 +8891,29 @@
         <w:t>ê</w:t>
       </w:r>
       <w:r>
-        <w:t>ncia. A estilo de formatação disponível para referências bibliográficas é RefBib. Deixe uma linha de espaço entre uma refer</w:t>
+        <w:t xml:space="preserve">ncia. A estilo de formatação disponível para referências bibliográficas é </w:t>
+      </w:r>
+      <w:proofErr w:type="spellStart"/>
+      <w:r>
+        <w:t>RefBib</w:t>
+      </w:r>
+      <w:proofErr w:type="spellEnd"/>
+      <w:r>
+        <w:t>. Deixe uma linha de espaço entre uma refer</w:t>
       </w:r>
       <w:r>
         <w:t>ê</w:t>
       </w:r>
       <w:r>
-        <w:t>ncia e a subseqüente para melhor distribuição na p</w:t>
+        <w:t xml:space="preserve">ncia e a </w:t>
+      </w:r>
+      <w:proofErr w:type="spellStart"/>
+      <w:r>
+        <w:t>subseqüente</w:t>
+      </w:r>
+      <w:proofErr w:type="spellEnd"/>
+      <w:r>
+        <w:t xml:space="preserve"> para melhor distribuição na p</w:t>
       </w:r>
       <w:r>
         <w:t>á</w:t>
@@ -8209,7 +9381,15 @@
         <w:pStyle w:val="RefBib"/>
       </w:pPr>
       <w:r>
-        <w:t xml:space="preserve">CERVO, Amado Luis; BERVIAN, Pedro Alcino; SILVA, Roberto. </w:t>
+        <w:t xml:space="preserve">CERVO, Amado </w:t>
+      </w:r>
+      <w:proofErr w:type="spellStart"/>
+      <w:r>
+        <w:t>Luis</w:t>
+      </w:r>
+      <w:proofErr w:type="spellEnd"/>
+      <w:r>
+        <w:t xml:space="preserve">; BERVIAN, Pedro Alcino; SILVA, Roberto. </w:t>
       </w:r>
       <w:r>
         <w:rPr>
@@ -8241,7 +9421,15 @@
         <w:t xml:space="preserve">Desenhando: </w:t>
       </w:r>
       <w:r>
-        <w:t>um panorama dos sistemas gráficos. Santa Maria: Ed.UFSM, 1998.</w:t>
+        <w:t xml:space="preserve">um panorama dos sistemas gráficos. Santa Maria: </w:t>
+      </w:r>
+      <w:proofErr w:type="spellStart"/>
+      <w:r>
+        <w:t>Ed.UFSM</w:t>
+      </w:r>
+      <w:proofErr w:type="spellEnd"/>
+      <w:r>
+        <w:t>, 1998.</w:t>
       </w:r>
     </w:p>
     <w:p>
@@ -8261,11 +9449,19 @@
       <w:pPr>
         <w:pStyle w:val="RefBib"/>
       </w:pPr>
+      <w:proofErr w:type="gramStart"/>
       <w:r>
         <w:rPr>
           <w:lang w:val="en-US"/>
         </w:rPr>
-        <w:t xml:space="preserve">WILLIAMS, J. W. Flow measurement. In: ROUSE, H. (org.). </w:t>
+        <w:t>WILLIAMS, J. W. Flow measurement.</w:t>
+      </w:r>
+      <w:proofErr w:type="gramEnd"/>
+      <w:r>
+        <w:rPr>
+          <w:lang w:val="en-US"/>
+        </w:rPr>
+        <w:t xml:space="preserve"> In: ROUSE, H. (org.). </w:t>
       </w:r>
       <w:r>
         <w:rPr>
@@ -8282,7 +9478,15 @@
         <w:t xml:space="preserve">s. </w:t>
       </w:r>
       <w:r>
-        <w:t>New York: John Wiley &amp; Sons, 1950. p. 229-309.</w:t>
+        <w:t xml:space="preserve">New York: John </w:t>
+      </w:r>
+      <w:proofErr w:type="spellStart"/>
+      <w:r>
+        <w:t>Wiley</w:t>
+      </w:r>
+      <w:proofErr w:type="spellEnd"/>
+      <w:r>
+        <w:t xml:space="preserve"> &amp; Sons, 1950. p. 229-309.</w:t>
       </w:r>
     </w:p>
     <w:p>
@@ -8330,25 +9534,89 @@
         <w:rPr>
           <w:lang w:val="en-US"/>
         </w:rPr>
-        <w:t xml:space="preserve"> BELOTO, A. F. ; UETA, A.Y.</w:t>
-      </w:r>
+        <w:t xml:space="preserve"> BELOTO, A. F</w:t>
+      </w:r>
+      <w:proofErr w:type="gramStart"/>
       <w:r>
         <w:rPr>
           <w:lang w:val="en-US"/>
         </w:rPr>
+        <w:t>. ;</w:t>
+      </w:r>
+      <w:proofErr w:type="gramEnd"/>
+      <w:r>
+        <w:rPr>
+          <w:lang w:val="en-US"/>
+        </w:rPr>
+        <w:t xml:space="preserve"> UETA, A.Y.</w:t>
+      </w:r>
+      <w:r>
+        <w:rPr>
+          <w:lang w:val="en-US"/>
+        </w:rPr>
         <w:t>,</w:t>
       </w:r>
       <w:r>
         <w:rPr>
           <w:lang w:val="en-US"/>
         </w:rPr>
-        <w:t xml:space="preserve"> FERREIRA, N. G. An investigation of natural oxidation process on stain-etched nanoporous silicon by micro-Raman spectroscopy. </w:t>
-      </w:r>
+        <w:t xml:space="preserve"> FERREIRA, N. G. </w:t>
+      </w:r>
+      <w:proofErr w:type="gramStart"/>
+      <w:r>
+        <w:rPr>
+          <w:lang w:val="en-US"/>
+        </w:rPr>
+        <w:t xml:space="preserve">An investigation of natural oxidation process on stain-etched </w:t>
+      </w:r>
+      <w:proofErr w:type="spellStart"/>
+      <w:r>
+        <w:rPr>
+          <w:lang w:val="en-US"/>
+        </w:rPr>
+        <w:t>nanoporous</w:t>
+      </w:r>
+      <w:proofErr w:type="spellEnd"/>
+      <w:r>
+        <w:rPr>
+          <w:lang w:val="en-US"/>
+        </w:rPr>
+        <w:t xml:space="preserve"> silicon by micro-Raman spectroscopy.</w:t>
+      </w:r>
+      <w:proofErr w:type="gramEnd"/>
+      <w:r>
+        <w:rPr>
+          <w:lang w:val="en-US"/>
+        </w:rPr>
+        <w:t xml:space="preserve"> </w:t>
+      </w:r>
+      <w:proofErr w:type="spellStart"/>
       <w:r>
         <w:rPr>
           <w:b/>
         </w:rPr>
-        <w:t>Applied Surface Science</w:t>
+        <w:t>Applied</w:t>
+      </w:r>
+      <w:proofErr w:type="spellEnd"/>
+      <w:r>
+        <w:rPr>
+          <w:b/>
+        </w:rPr>
+        <w:t xml:space="preserve"> </w:t>
+      </w:r>
+      <w:proofErr w:type="spellStart"/>
+      <w:r>
+        <w:rPr>
+          <w:b/>
+        </w:rPr>
+        <w:t>Surface</w:t>
+      </w:r>
+      <w:proofErr w:type="spellEnd"/>
+      <w:r>
+        <w:rPr>
+          <w:b/>
+        </w:rPr>
+        <w:t xml:space="preserve"> Science</w:t>
       </w:r>
       <w:r>
         <w:t>, v. 253, p. p. 7065-7068, 2007.</w:t>
@@ -8376,7 +9644,15 @@
         <w:t xml:space="preserve">MIRANDA, R. B. </w:t>
       </w:r>
       <w:r>
-        <w:t>Filmes de diamante nanocristalino infiltrados em substratos de silício poroso através das técnicas CVD/CVI. 2009. Tese (Doutorado em Engenharia e Tecnologia Espaciais) - Instituto Nacional de Pesquisas Espaciais</w:t>
+        <w:t xml:space="preserve">Filmes de diamante </w:t>
+      </w:r>
+      <w:proofErr w:type="spellStart"/>
+      <w:r>
+        <w:t>nanocristalino</w:t>
+      </w:r>
+      <w:proofErr w:type="spellEnd"/>
+      <w:r>
+        <w:t xml:space="preserve"> infiltrados em substratos de silício poroso através das técnicas CVD/CVI. 2009. Tese (Doutorado em Engenharia e Tecnologia Espaciais) - Instituto Nacional de Pesquisas Espaciais</w:t>
       </w:r>
       <w:r>
         <w:t>.</w:t>
@@ -8437,7 +9713,15 @@
         <w:t>,</w:t>
       </w:r>
       <w:r>
-        <w:t xml:space="preserve"> MOTA A.C. Exame de desempenho dos estudantes: uma porposta de avaliação na educação em engenharia. In: XXXV CONGRESSO BRASILEIRO DE EDUCAÇÃO EM ENGENHARIA, Curitiba. Anais do XXXV Congresso Brasileiro de Educação em Engenharia, 2007</w:t>
+        <w:t xml:space="preserve"> MOTA A.C. Exame de desempenho dos estudantes: uma </w:t>
+      </w:r>
+      <w:proofErr w:type="spellStart"/>
+      <w:r>
+        <w:t>porposta</w:t>
+      </w:r>
+      <w:proofErr w:type="spellEnd"/>
+      <w:r>
+        <w:t xml:space="preserve"> de avaliação na educação em engenharia. In: XXXV CONGRESSO BRASILEIRO DE EDUCAÇÃO EM ENGENHARIA, Curitiba. Anais do XXXV Congresso Brasileiro de Educação em Engenharia, 2007</w:t>
       </w:r>
       <w:r>
         <w:t>.</w:t>
@@ -8743,7 +10027,15 @@
         <w:t xml:space="preserve">Fonte </w:t>
       </w:r>
       <w:r>
-        <w:t>Adaptada de Tourrilhes (2001</w:t>
+        <w:t xml:space="preserve">Adaptada de </w:t>
+      </w:r>
+      <w:proofErr w:type="spellStart"/>
+      <w:r>
+        <w:t>Tourrilhes</w:t>
+      </w:r>
+      <w:proofErr w:type="spellEnd"/>
+      <w:r>
+        <w:t xml:space="preserve"> (2001</w:t>
       </w:r>
       <w:r>
         <w:t>)</w:t>
@@ -9554,12 +10846,37 @@
                 <w:szCs w:val="18"/>
               </w:rPr>
             </w:pPr>
+            <w:proofErr w:type="spellStart"/>
             <w:r>
               <w:rPr>
                 <w:sz w:val="18"/>
                 <w:szCs w:val="18"/>
               </w:rPr>
-              <w:t xml:space="preserve">enero = ene </w:t>
+              <w:t>enero</w:t>
+            </w:r>
+            <w:proofErr w:type="spellEnd"/>
+            <w:r>
+              <w:rPr>
+                <w:sz w:val="18"/>
+                <w:szCs w:val="18"/>
+              </w:rPr>
+              <w:t xml:space="preserve"> = </w:t>
+            </w:r>
+            <w:proofErr w:type="spellStart"/>
+            <w:r>
+              <w:rPr>
+                <w:sz w:val="18"/>
+                <w:szCs w:val="18"/>
+              </w:rPr>
+              <w:t>ene</w:t>
+            </w:r>
+            <w:proofErr w:type="spellEnd"/>
+            <w:r>
+              <w:rPr>
+                <w:sz w:val="18"/>
+                <w:szCs w:val="18"/>
+              </w:rPr>
+              <w:t xml:space="preserve"> </w:t>
             </w:r>
           </w:p>
           <w:p>
@@ -9569,13 +10886,31 @@
                 <w:szCs w:val="18"/>
               </w:rPr>
             </w:pPr>
+            <w:proofErr w:type="spellStart"/>
             <w:r>
               <w:rPr>
                 <w:sz w:val="18"/>
                 <w:szCs w:val="18"/>
               </w:rPr>
-              <w:t>febrero = feb</w:t>
+              <w:t>febrero</w:t>
             </w:r>
+            <w:proofErr w:type="spellEnd"/>
+            <w:r>
+              <w:rPr>
+                <w:sz w:val="18"/>
+                <w:szCs w:val="18"/>
+              </w:rPr>
+              <w:t xml:space="preserve"> = </w:t>
+            </w:r>
+            <w:proofErr w:type="spellStart"/>
+            <w:r>
+              <w:rPr>
+                <w:sz w:val="18"/>
+                <w:szCs w:val="18"/>
+              </w:rPr>
+              <w:t>feb</w:t>
+            </w:r>
+            <w:proofErr w:type="spellEnd"/>
           </w:p>
           <w:p>
             <w:pPr>
@@ -9584,12 +10919,21 @@
                 <w:szCs w:val="18"/>
               </w:rPr>
             </w:pPr>
+            <w:proofErr w:type="spellStart"/>
             <w:r>
               <w:rPr>
                 <w:sz w:val="18"/>
                 <w:szCs w:val="18"/>
               </w:rPr>
-              <w:t xml:space="preserve">marzo = mar. </w:t>
+              <w:t>marzo</w:t>
+            </w:r>
+            <w:proofErr w:type="spellEnd"/>
+            <w:r>
+              <w:rPr>
+                <w:sz w:val="18"/>
+                <w:szCs w:val="18"/>
+              </w:rPr>
+              <w:t xml:space="preserve"> = mar. </w:t>
             </w:r>
           </w:p>
           <w:p>
@@ -9614,12 +10958,37 @@
                 <w:szCs w:val="18"/>
               </w:rPr>
             </w:pPr>
+            <w:proofErr w:type="spellStart"/>
             <w:r>
               <w:rPr>
                 <w:sz w:val="18"/>
                 <w:szCs w:val="18"/>
               </w:rPr>
-              <w:t xml:space="preserve">mayo = mayo </w:t>
+              <w:t>mayo</w:t>
+            </w:r>
+            <w:proofErr w:type="spellEnd"/>
+            <w:r>
+              <w:rPr>
+                <w:sz w:val="18"/>
+                <w:szCs w:val="18"/>
+              </w:rPr>
+              <w:t xml:space="preserve"> = </w:t>
+            </w:r>
+            <w:proofErr w:type="spellStart"/>
+            <w:r>
+              <w:rPr>
+                <w:sz w:val="18"/>
+                <w:szCs w:val="18"/>
+              </w:rPr>
+              <w:t>mayo</w:t>
+            </w:r>
+            <w:proofErr w:type="spellEnd"/>
+            <w:r>
+              <w:rPr>
+                <w:sz w:val="18"/>
+                <w:szCs w:val="18"/>
+              </w:rPr>
+              <w:t xml:space="preserve"> </w:t>
             </w:r>
           </w:p>
           <w:p>
@@ -9629,12 +10998,21 @@
                 <w:szCs w:val="18"/>
               </w:rPr>
             </w:pPr>
+            <w:proofErr w:type="spellStart"/>
             <w:r>
               <w:rPr>
                 <w:sz w:val="18"/>
                 <w:szCs w:val="18"/>
               </w:rPr>
-              <w:t>junio = jun.</w:t>
+              <w:t>junio</w:t>
+            </w:r>
+            <w:proofErr w:type="spellEnd"/>
+            <w:r>
+              <w:rPr>
+                <w:sz w:val="18"/>
+                <w:szCs w:val="18"/>
+              </w:rPr>
+              <w:t xml:space="preserve"> = jun.</w:t>
             </w:r>
           </w:p>
           <w:p>
@@ -9644,12 +11022,21 @@
                 <w:szCs w:val="18"/>
               </w:rPr>
             </w:pPr>
+            <w:proofErr w:type="spellStart"/>
             <w:r>
               <w:rPr>
                 <w:sz w:val="18"/>
                 <w:szCs w:val="18"/>
               </w:rPr>
-              <w:t xml:space="preserve">julio = jul. </w:t>
+              <w:t>julio</w:t>
+            </w:r>
+            <w:proofErr w:type="spellEnd"/>
+            <w:r>
+              <w:rPr>
+                <w:sz w:val="18"/>
+                <w:szCs w:val="18"/>
+              </w:rPr>
+              <w:t xml:space="preserve"> = jul. </w:t>
             </w:r>
           </w:p>
           <w:p>
@@ -9664,7 +11051,23 @@
                 <w:sz w:val="18"/>
                 <w:szCs w:val="18"/>
               </w:rPr>
-              <w:t>agosto = ago. septiembre = sep.</w:t>
+              <w:t xml:space="preserve">agosto = ago. </w:t>
+            </w:r>
+            <w:proofErr w:type="spellStart"/>
+            <w:r>
+              <w:rPr>
+                <w:sz w:val="18"/>
+                <w:szCs w:val="18"/>
+              </w:rPr>
+              <w:t>septiembre</w:t>
+            </w:r>
+            <w:proofErr w:type="spellEnd"/>
+            <w:r>
+              <w:rPr>
+                <w:sz w:val="18"/>
+                <w:szCs w:val="18"/>
+              </w:rPr>
+              <w:t xml:space="preserve"> = sep.</w:t>
             </w:r>
           </w:p>
           <w:p>
@@ -9675,13 +11078,23 @@
                 <w:lang w:val="fr-FR"/>
               </w:rPr>
             </w:pPr>
+            <w:proofErr w:type="spellStart"/>
             <w:r>
               <w:rPr>
                 <w:sz w:val="18"/>
                 <w:szCs w:val="18"/>
                 <w:lang w:val="fr-FR"/>
               </w:rPr>
-              <w:t xml:space="preserve">octubre = oct. </w:t>
+              <w:t>octubre</w:t>
+            </w:r>
+            <w:proofErr w:type="spellEnd"/>
+            <w:r>
+              <w:rPr>
+                <w:sz w:val="18"/>
+                <w:szCs w:val="18"/>
+                <w:lang w:val="fr-FR"/>
+              </w:rPr>
+              <w:t xml:space="preserve"> = oct. </w:t>
             </w:r>
           </w:p>
           <w:p>
@@ -9693,13 +11106,59 @@
                 <w:lang w:val="fr-FR"/>
               </w:rPr>
             </w:pPr>
+            <w:proofErr w:type="spellStart"/>
             <w:r>
               <w:rPr>
                 <w:sz w:val="18"/>
                 <w:szCs w:val="18"/>
                 <w:lang w:val="fr-FR"/>
               </w:rPr>
-              <w:t>noviembre =nov. diciembre = dic.</w:t>
+              <w:t>noviembre</w:t>
+            </w:r>
+            <w:proofErr w:type="spellEnd"/>
+            <w:r>
+              <w:rPr>
+                <w:sz w:val="18"/>
+                <w:szCs w:val="18"/>
+                <w:lang w:val="fr-FR"/>
+              </w:rPr>
+              <w:t xml:space="preserve"> =nov. </w:t>
+            </w:r>
+            <w:proofErr w:type="spellStart"/>
+            <w:r>
+              <w:rPr>
+                <w:sz w:val="18"/>
+                <w:szCs w:val="18"/>
+                <w:lang w:val="fr-FR"/>
+              </w:rPr>
+              <w:t>diciembre</w:t>
+            </w:r>
+            <w:proofErr w:type="spellEnd"/>
+            <w:r>
+              <w:rPr>
+                <w:sz w:val="18"/>
+                <w:szCs w:val="18"/>
+                <w:lang w:val="fr-FR"/>
+              </w:rPr>
+              <w:t xml:space="preserve"> = </w:t>
+            </w:r>
+            <w:proofErr w:type="spellStart"/>
+            <w:r>
+              <w:rPr>
+                <w:sz w:val="18"/>
+                <w:szCs w:val="18"/>
+                <w:lang w:val="fr-FR"/>
+              </w:rPr>
+              <w:t>dic</w:t>
+            </w:r>
+            <w:proofErr w:type="spellEnd"/>
+            <w:r>
+              <w:rPr>
+                <w:sz w:val="18"/>
+                <w:szCs w:val="18"/>
+                <w:lang w:val="fr-FR"/>
+              </w:rPr>
+              <w:t>.</w:t>
             </w:r>
           </w:p>
         </w:tc>
@@ -9728,12 +11187,21 @@
                 <w:szCs w:val="18"/>
               </w:rPr>
             </w:pPr>
+            <w:proofErr w:type="spellStart"/>
             <w:r>
               <w:rPr>
                 <w:sz w:val="18"/>
                 <w:szCs w:val="18"/>
               </w:rPr>
-              <w:t>gennaio = gen.</w:t>
+              <w:t>gennaio</w:t>
+            </w:r>
+            <w:proofErr w:type="spellEnd"/>
+            <w:r>
+              <w:rPr>
+                <w:sz w:val="18"/>
+                <w:szCs w:val="18"/>
+              </w:rPr>
+              <w:t xml:space="preserve"> = gen.</w:t>
             </w:r>
           </w:p>
           <w:p>
@@ -9743,12 +11211,37 @@
                 <w:szCs w:val="18"/>
               </w:rPr>
             </w:pPr>
+            <w:proofErr w:type="spellStart"/>
             <w:r>
               <w:rPr>
                 <w:sz w:val="18"/>
                 <w:szCs w:val="18"/>
               </w:rPr>
-              <w:t>febbraio = feb.</w:t>
+              <w:t>febbraio</w:t>
+            </w:r>
+            <w:proofErr w:type="spellEnd"/>
+            <w:r>
+              <w:rPr>
+                <w:sz w:val="18"/>
+                <w:szCs w:val="18"/>
+              </w:rPr>
+              <w:t xml:space="preserve"> = </w:t>
+            </w:r>
+            <w:proofErr w:type="spellStart"/>
+            <w:r>
+              <w:rPr>
+                <w:sz w:val="18"/>
+                <w:szCs w:val="18"/>
+              </w:rPr>
+              <w:t>feb</w:t>
+            </w:r>
+            <w:proofErr w:type="spellEnd"/>
+            <w:r>
+              <w:rPr>
+                <w:sz w:val="18"/>
+                <w:szCs w:val="18"/>
+              </w:rPr>
+              <w:t>.</w:t>
             </w:r>
           </w:p>
           <w:p>
@@ -9758,12 +11251,21 @@
                 <w:szCs w:val="18"/>
               </w:rPr>
             </w:pPr>
+            <w:proofErr w:type="spellStart"/>
             <w:r>
               <w:rPr>
                 <w:sz w:val="18"/>
                 <w:szCs w:val="18"/>
               </w:rPr>
-              <w:t xml:space="preserve">marzo = mar. </w:t>
+              <w:t>marzo</w:t>
+            </w:r>
+            <w:proofErr w:type="spellEnd"/>
+            <w:r>
+              <w:rPr>
+                <w:sz w:val="18"/>
+                <w:szCs w:val="18"/>
+              </w:rPr>
+              <w:t xml:space="preserve"> = mar. </w:t>
             </w:r>
           </w:p>
           <w:p>
@@ -9773,12 +11275,37 @@
                 <w:szCs w:val="18"/>
               </w:rPr>
             </w:pPr>
+            <w:proofErr w:type="spellStart"/>
             <w:r>
               <w:rPr>
                 <w:sz w:val="18"/>
                 <w:szCs w:val="18"/>
               </w:rPr>
-              <w:t xml:space="preserve">aprile = apr. </w:t>
+              <w:t>aprile</w:t>
+            </w:r>
+            <w:proofErr w:type="spellEnd"/>
+            <w:r>
+              <w:rPr>
+                <w:sz w:val="18"/>
+                <w:szCs w:val="18"/>
+              </w:rPr>
+              <w:t xml:space="preserve"> = </w:t>
+            </w:r>
+            <w:proofErr w:type="spellStart"/>
+            <w:r>
+              <w:rPr>
+                <w:sz w:val="18"/>
+                <w:szCs w:val="18"/>
+              </w:rPr>
+              <w:t>apr</w:t>
+            </w:r>
+            <w:proofErr w:type="spellEnd"/>
+            <w:r>
+              <w:rPr>
+                <w:sz w:val="18"/>
+                <w:szCs w:val="18"/>
+              </w:rPr>
+              <w:t xml:space="preserve">. </w:t>
             </w:r>
           </w:p>
           <w:p>
@@ -9788,12 +11315,53 @@
                 <w:szCs w:val="18"/>
               </w:rPr>
             </w:pPr>
+            <w:proofErr w:type="spellStart"/>
             <w:r>
               <w:rPr>
                 <w:sz w:val="18"/>
                 <w:szCs w:val="18"/>
               </w:rPr>
-              <w:t xml:space="preserve">maggio = mag. giugno = giu. </w:t>
+              <w:t>maggio</w:t>
+            </w:r>
+            <w:proofErr w:type="spellEnd"/>
+            <w:r>
+              <w:rPr>
+                <w:sz w:val="18"/>
+                <w:szCs w:val="18"/>
+              </w:rPr>
+              <w:t xml:space="preserve"> = mag. </w:t>
+            </w:r>
+            <w:proofErr w:type="spellStart"/>
+            <w:r>
+              <w:rPr>
+                <w:sz w:val="18"/>
+                <w:szCs w:val="18"/>
+              </w:rPr>
+              <w:t>giugno</w:t>
+            </w:r>
+            <w:proofErr w:type="spellEnd"/>
+            <w:r>
+              <w:rPr>
+                <w:sz w:val="18"/>
+                <w:szCs w:val="18"/>
+              </w:rPr>
+              <w:t xml:space="preserve"> = </w:t>
+            </w:r>
+            <w:proofErr w:type="spellStart"/>
+            <w:r>
+              <w:rPr>
+                <w:sz w:val="18"/>
+                <w:szCs w:val="18"/>
+              </w:rPr>
+              <w:t>giu</w:t>
+            </w:r>
+            <w:proofErr w:type="spellEnd"/>
+            <w:r>
+              <w:rPr>
+                <w:sz w:val="18"/>
+                <w:szCs w:val="18"/>
+              </w:rPr>
+              <w:t xml:space="preserve">. </w:t>
             </w:r>
           </w:p>
           <w:p>
@@ -9803,12 +11371,21 @@
                 <w:szCs w:val="18"/>
               </w:rPr>
             </w:pPr>
+            <w:proofErr w:type="spellStart"/>
             <w:r>
               <w:rPr>
                 <w:sz w:val="18"/>
                 <w:szCs w:val="18"/>
               </w:rPr>
-              <w:t xml:space="preserve">luglio = lug. </w:t>
+              <w:t>luglio</w:t>
+            </w:r>
+            <w:proofErr w:type="spellEnd"/>
+            <w:r>
+              <w:rPr>
+                <w:sz w:val="18"/>
+                <w:szCs w:val="18"/>
+              </w:rPr>
+              <w:t xml:space="preserve"> = lug. </w:t>
             </w:r>
           </w:p>
           <w:p>
@@ -9820,13 +11397,159 @@
                 <w:lang w:val="en-US"/>
               </w:rPr>
             </w:pPr>
+            <w:proofErr w:type="spellStart"/>
+            <w:proofErr w:type="gramStart"/>
             <w:r>
               <w:rPr>
                 <w:sz w:val="18"/>
                 <w:szCs w:val="18"/>
                 <w:lang w:val="en-US"/>
               </w:rPr>
-              <w:t>agosto = ago. settembre = set. ottobre = ott. novembre = nov. dicembre = dic.</w:t>
+              <w:t>agosto</w:t>
+            </w:r>
+            <w:proofErr w:type="spellEnd"/>
+            <w:proofErr w:type="gramEnd"/>
+            <w:r>
+              <w:rPr>
+                <w:sz w:val="18"/>
+                <w:szCs w:val="18"/>
+                <w:lang w:val="en-US"/>
+              </w:rPr>
+              <w:t xml:space="preserve"> = ago. </w:t>
+            </w:r>
+            <w:proofErr w:type="spellStart"/>
+            <w:proofErr w:type="gramStart"/>
+            <w:r>
+              <w:rPr>
+                <w:sz w:val="18"/>
+                <w:szCs w:val="18"/>
+                <w:lang w:val="en-US"/>
+              </w:rPr>
+              <w:t>settembre</w:t>
+            </w:r>
+            <w:proofErr w:type="spellEnd"/>
+            <w:proofErr w:type="gramEnd"/>
+            <w:r>
+              <w:rPr>
+                <w:sz w:val="18"/>
+                <w:szCs w:val="18"/>
+                <w:lang w:val="en-US"/>
+              </w:rPr>
+              <w:t xml:space="preserve"> = set. </w:t>
+            </w:r>
+            <w:proofErr w:type="spellStart"/>
+            <w:proofErr w:type="gramStart"/>
+            <w:r>
+              <w:rPr>
+                <w:sz w:val="18"/>
+                <w:szCs w:val="18"/>
+                <w:lang w:val="en-US"/>
+              </w:rPr>
+              <w:t>ottobre</w:t>
+            </w:r>
+            <w:proofErr w:type="spellEnd"/>
+            <w:proofErr w:type="gramEnd"/>
+            <w:r>
+              <w:rPr>
+                <w:sz w:val="18"/>
+                <w:szCs w:val="18"/>
+                <w:lang w:val="en-US"/>
+              </w:rPr>
+              <w:t xml:space="preserve"> = </w:t>
+            </w:r>
+            <w:proofErr w:type="spellStart"/>
+            <w:r>
+              <w:rPr>
+                <w:sz w:val="18"/>
+                <w:szCs w:val="18"/>
+                <w:lang w:val="en-US"/>
+              </w:rPr>
+              <w:t>ott</w:t>
+            </w:r>
+            <w:proofErr w:type="spellEnd"/>
+            <w:r>
+              <w:rPr>
+                <w:sz w:val="18"/>
+                <w:szCs w:val="18"/>
+                <w:lang w:val="en-US"/>
+              </w:rPr>
+              <w:t xml:space="preserve">. </w:t>
+            </w:r>
+            <w:proofErr w:type="spellStart"/>
+            <w:proofErr w:type="gramStart"/>
+            <w:r>
+              <w:rPr>
+                <w:sz w:val="18"/>
+                <w:szCs w:val="18"/>
+                <w:lang w:val="en-US"/>
+              </w:rPr>
+              <w:t>novembre</w:t>
+            </w:r>
+            <w:proofErr w:type="spellEnd"/>
+            <w:proofErr w:type="gramEnd"/>
+            <w:r>
+              <w:rPr>
+                <w:sz w:val="18"/>
+                <w:szCs w:val="18"/>
+                <w:lang w:val="en-US"/>
+              </w:rPr>
+              <w:t xml:space="preserve"> = </w:t>
+            </w:r>
+            <w:proofErr w:type="spellStart"/>
+            <w:r>
+              <w:rPr>
+                <w:sz w:val="18"/>
+                <w:szCs w:val="18"/>
+                <w:lang w:val="en-US"/>
+              </w:rPr>
+              <w:t>nov.</w:t>
+            </w:r>
+            <w:proofErr w:type="spellEnd"/>
+            <w:r>
+              <w:rPr>
+                <w:sz w:val="18"/>
+                <w:szCs w:val="18"/>
+                <w:lang w:val="en-US"/>
+              </w:rPr>
+              <w:t xml:space="preserve"> </w:t>
+            </w:r>
+            <w:proofErr w:type="spellStart"/>
+            <w:proofErr w:type="gramStart"/>
+            <w:r>
+              <w:rPr>
+                <w:sz w:val="18"/>
+                <w:szCs w:val="18"/>
+                <w:lang w:val="en-US"/>
+              </w:rPr>
+              <w:t>dicembre</w:t>
+            </w:r>
+            <w:proofErr w:type="spellEnd"/>
+            <w:proofErr w:type="gramEnd"/>
+            <w:r>
+              <w:rPr>
+                <w:sz w:val="18"/>
+                <w:szCs w:val="18"/>
+                <w:lang w:val="en-US"/>
+              </w:rPr>
+              <w:t xml:space="preserve"> = </w:t>
+            </w:r>
+            <w:proofErr w:type="spellStart"/>
+            <w:r>
+              <w:rPr>
+                <w:sz w:val="18"/>
+                <w:szCs w:val="18"/>
+                <w:lang w:val="en-US"/>
+              </w:rPr>
+              <w:t>dic</w:t>
+            </w:r>
+            <w:proofErr w:type="spellEnd"/>
+            <w:r>
+              <w:rPr>
+                <w:sz w:val="18"/>
+                <w:szCs w:val="18"/>
+                <w:lang w:val="en-US"/>
+              </w:rPr>
+              <w:t>.</w:t>
             </w:r>
           </w:p>
         </w:tc>
@@ -9911,6 +11634,7 @@
                 <w:lang w:val="en-US"/>
               </w:rPr>
             </w:pPr>
+            <w:proofErr w:type="spellStart"/>
             <w:r>
               <w:rPr>
                 <w:b/>
@@ -9920,6 +11644,7 @@
               </w:rPr>
               <w:t>Inglês</w:t>
             </w:r>
+            <w:proofErr w:type="spellEnd"/>
           </w:p>
         </w:tc>
         <w:tc>
@@ -9942,6 +11667,7 @@
                 <w:lang w:val="en-US"/>
               </w:rPr>
             </w:pPr>
+            <w:proofErr w:type="spellStart"/>
             <w:r>
               <w:rPr>
                 <w:b/>
@@ -9951,6 +11677,7 @@
               </w:rPr>
               <w:t>Alemão</w:t>
             </w:r>
+            <w:proofErr w:type="spellEnd"/>
           </w:p>
         </w:tc>
       </w:tr>
@@ -10171,14 +11898,36 @@
                 <w:lang w:val="en-US"/>
               </w:rPr>
             </w:pPr>
+            <w:proofErr w:type="spellStart"/>
+            <w:proofErr w:type="gramStart"/>
             <w:r>
               <w:rPr>
                 <w:sz w:val="18"/>
                 <w:szCs w:val="18"/>
                 <w:lang w:val="en-US"/>
               </w:rPr>
-              <w:t>novembre = nov.</w:t>
+              <w:t>novembre</w:t>
             </w:r>
+            <w:proofErr w:type="spellEnd"/>
+            <w:proofErr w:type="gramEnd"/>
+            <w:r>
+              <w:rPr>
+                <w:sz w:val="18"/>
+                <w:szCs w:val="18"/>
+                <w:lang w:val="en-US"/>
+              </w:rPr>
+              <w:t xml:space="preserve"> = </w:t>
+            </w:r>
+            <w:proofErr w:type="spellStart"/>
+            <w:r>
+              <w:rPr>
+                <w:sz w:val="18"/>
+                <w:szCs w:val="18"/>
+                <w:lang w:val="en-US"/>
+              </w:rPr>
+              <w:t>nov.</w:t>
+            </w:r>
+            <w:proofErr w:type="spellEnd"/>
           </w:p>
           <w:p>
             <w:pPr>
@@ -10190,12 +11939,37 @@
                 <w:szCs w:val="18"/>
               </w:rPr>
             </w:pPr>
+            <w:proofErr w:type="spellStart"/>
             <w:r>
               <w:rPr>
                 <w:sz w:val="18"/>
                 <w:szCs w:val="18"/>
               </w:rPr>
-              <w:t>décembre = déc.</w:t>
+              <w:t>décembre</w:t>
+            </w:r>
+            <w:proofErr w:type="spellEnd"/>
+            <w:r>
+              <w:rPr>
+                <w:sz w:val="18"/>
+                <w:szCs w:val="18"/>
+              </w:rPr>
+              <w:t xml:space="preserve"> = </w:t>
+            </w:r>
+            <w:proofErr w:type="spellStart"/>
+            <w:r>
+              <w:rPr>
+                <w:sz w:val="18"/>
+                <w:szCs w:val="18"/>
+              </w:rPr>
+              <w:t>déc</w:t>
+            </w:r>
+            <w:proofErr w:type="spellEnd"/>
+            <w:r>
+              <w:rPr>
+                <w:sz w:val="18"/>
+                <w:szCs w:val="18"/>
+              </w:rPr>
+              <w:t>.</w:t>
             </w:r>
           </w:p>
           <w:p>
@@ -10923,7 +12697,7 @@
         <w:rStyle w:val="PageNumber"/>
         <w:noProof/>
       </w:rPr>
-      <w:t>41</w:t>
+      <w:t>42</w:t>
     </w:r>
     <w:r>
       <w:rPr>
@@ -11009,7 +12783,7 @@
         <v:path o:extrusionok="f" gradientshapeok="t" o:connecttype="rect"/>
         <o:lock v:ext="edit" aspectratio="t"/>
       </v:shapetype>
-      <v:shape id="_x0000_i1028" type="#_x0000_t75" style="width:9.25pt;height:9.25pt" o:bullet="t">
+      <v:shape id="_x0000_i1030" type="#_x0000_t75" style="width:9.25pt;height:9.25pt" o:bullet="t">
         <v:imagedata r:id="rId1" o:title="BD15135_"/>
       </v:shape>
     </w:pict>
@@ -12446,7 +14220,7 @@
         <w:rFonts w:ascii="Symbol" w:hAnsi="Symbol" w:hint="default"/>
       </w:rPr>
     </w:lvl>
-    <w:lvl w:ilvl="1" w:tplc="04090003" w:tentative="1">
+    <w:lvl w:ilvl="1" w:tplc="04090003">
       <w:start w:val="1"/>
       <w:numFmt w:val="bullet"/>
       <w:lvlText w:val="o"/>
@@ -16985,7 +18759,7 @@
 </file>
 
 <file path=customXml/itemProps1.xml><?xml version="1.0" encoding="utf-8"?>
-<ds:datastoreItem xmlns:ds="http://schemas.openxmlformats.org/officeDocument/2006/customXml" ds:itemID="{7235F955-76E5-6E47-8846-BFE54D9440F0}">
+<ds:datastoreItem xmlns:ds="http://schemas.openxmlformats.org/officeDocument/2006/customXml" ds:itemID="{C9575770-322D-B640-9B44-EC0E602C8541}">
   <ds:schemaRefs>
     <ds:schemaRef ds:uri="http://schemas.openxmlformats.org/officeDocument/2006/bibliography"/>
   </ds:schemaRefs>

</xml_diff>

<commit_message>
Texto inicial sobre TDD
</commit_message>
<xml_diff>
--- a/monografia_JP.docx
+++ b/monografia_JP.docx
@@ -7909,344 +7909,321 @@
       <w:r>
         <w:t xml:space="preserve"> deve-se implementar soluções que deixe a equipe segura de que o produto que está sendo desenvolvido tem qualidade. Priorize a automatização de testes ao invés da detecção e correção de defeitos.</w:t>
       </w:r>
-      <w:bookmarkStart w:id="139" w:name="_GoBack"/>
+    </w:p>
+    <w:p>
+      <w:pPr>
+        <w:pStyle w:val="Heading3"/>
+      </w:pPr>
+      <w:bookmarkStart w:id="139" w:name="_Toc172532269"/>
+      <w:r>
+        <w:t>TDD</w:t>
+      </w:r>
       <w:bookmarkEnd w:id="139"/>
     </w:p>
     <w:p>
-      <w:pPr>
-        <w:pStyle w:val="Heading3"/>
-      </w:pPr>
-      <w:bookmarkStart w:id="140" w:name="_Toc172532269"/>
-      <w:r>
+      <w:r>
+        <w:t>De acordo com</w:t>
+      </w:r>
+      <w:r>
+        <w:rPr>
+          <w:noProof/>
+          <w:lang w:val="en-US"/>
+        </w:rPr>
+        <w:t xml:space="preserve"> </w:t>
+      </w:r>
+      <w:r>
+        <w:rPr>
+          <w:noProof/>
+          <w:lang w:val="en-US"/>
+        </w:rPr>
+        <w:t>(FREEMAN, 2009)</w:t>
+      </w:r>
+      <w:r>
+        <w:t>, o desenvolvimento dirigido por testes (</w:t>
+      </w:r>
+      <w:r>
+        <w:rPr>
+          <w:b/>
+        </w:rPr>
         <w:t>TDD</w:t>
       </w:r>
-      <w:bookmarkEnd w:id="140"/>
-    </w:p>
-    <w:p>
-      <w:pPr>
-        <w:ind w:firstLine="0"/>
-      </w:pPr>
-    </w:p>
-    <w:p>
-      <w:pPr>
-        <w:ind w:firstLine="0"/>
-      </w:pPr>
-    </w:p>
-    <w:p/>
-    <w:p>
-      <w:pPr>
-        <w:pStyle w:val="Heading2"/>
+      <w:r>
+        <w:t>)</w:t>
+      </w:r>
+      <w:r>
+        <w:rPr>
+          <w:b/>
+        </w:rPr>
+        <w:t xml:space="preserve"> </w:t>
+      </w:r>
+      <w:r>
+        <w:t>é uma ideia simples que diz: escreva testes para o seu código antes escrever o próprio código. Utilizar TDD muda o papel que os testes tem no desenvolvimento de software, ao invés de utilizarmos os testes pra evitar que os clientes tenham problemas ao utilizar o sistema, o levantamento dos testes faz com que a equipe entenda a funcionalidade antes de implementá-la</w:t>
+      </w:r>
+      <w:r>
+        <w:t>.</w:t>
+      </w:r>
+    </w:p>
+    <w:p>
+      <w:r>
+        <w:t>TDD é uma prática muito usada em abordagens ágeis para desenvolvimento de software, é umas das principais práticas da Programação Extrema.</w:t>
+      </w:r>
+    </w:p>
+    <w:p>
+      <w:r>
+        <w:t>O ciclo básico para quem usa TDD consiste em:</w:t>
+      </w:r>
+    </w:p>
+    <w:p>
+      <w:pPr>
         <w:numPr>
           <w:ilvl w:val="0"/>
-          <w:numId w:val="0"/>
+          <w:numId w:val="42"/>
         </w:numPr>
       </w:pPr>
-    </w:p>
-    <w:p>
-      <w:r>
-        <w:t xml:space="preserve">A estrutura deste </w:t>
-      </w:r>
-      <w:r>
-        <w:t>modelo</w:t>
-      </w:r>
-      <w:r>
-        <w:t xml:space="preserve"> é </w:t>
-      </w:r>
-      <w:r>
-        <w:t xml:space="preserve">de monografia e os demais </w:t>
-      </w:r>
-      <w:r>
-        <w:t>tipos de publicações</w:t>
-      </w:r>
-      <w:r>
-        <w:t xml:space="preserve"> acadêmicas como teses, dissertações e projetos de pesquisa seguem</w:t>
-      </w:r>
-      <w:r>
-        <w:t>,</w:t>
-      </w:r>
-      <w:r>
-        <w:t xml:space="preserve"> em linhas gerais</w:t>
-      </w:r>
-      <w:r>
-        <w:t>,</w:t>
-      </w:r>
-      <w:r>
-        <w:t xml:space="preserve"> a mesma organização.</w:t>
-      </w:r>
-    </w:p>
-    <w:p>
-      <w:r>
-        <w:t>Para elaborar o trabalho, o autor deverá criar um arquivo</w:t>
-      </w:r>
-      <w:r>
-        <w:t xml:space="preserve"> </w:t>
-      </w:r>
-      <w:r>
-        <w:t>.</w:t>
-      </w:r>
-      <w:proofErr w:type="spellStart"/>
-      <w:r>
-        <w:t>doc</w:t>
-      </w:r>
-      <w:proofErr w:type="spellEnd"/>
-      <w:r>
-        <w:t xml:space="preserve"> e seguir a estrutura, </w:t>
-      </w:r>
-      <w:r>
-        <w:t xml:space="preserve">selecionando </w:t>
-      </w:r>
-      <w:r>
-        <w:t>as formatações para o conteúdo do seu arquivo</w:t>
-      </w:r>
-      <w:r>
-        <w:t>.</w:t>
-      </w:r>
-    </w:p>
-    <w:p>
-      <w:r>
-        <w:t>Para o bom uso do modelo</w:t>
-      </w:r>
-      <w:r>
-        <w:t>, na criação de qualquer tipo de publicação com o Word, seguem três observações fundamentais:</w:t>
+      <w:r>
+        <w:t xml:space="preserve"> Escrever um teste;</w:t>
       </w:r>
     </w:p>
     <w:p>
       <w:pPr>
         <w:numPr>
           <w:ilvl w:val="0"/>
-          <w:numId w:val="21"/>
+          <w:numId w:val="42"/>
         </w:numPr>
-        <w:tabs>
-          <w:tab w:val="clear" w:pos="1429"/>
-          <w:tab w:val="num" w:pos="1080"/>
-        </w:tabs>
-        <w:ind w:left="1080"/>
-      </w:pPr>
-      <w:r>
-        <w:t>O</w:t>
-      </w:r>
-      <w:r>
-        <w:t xml:space="preserve"> trabalho deve ser elaborado com a mesma versão do Word do início ao fim;</w:t>
+      </w:pPr>
+      <w:r>
+        <w:t xml:space="preserve"> Escrever o código para fazer o teste passar;</w:t>
       </w:r>
     </w:p>
     <w:p>
       <w:pPr>
         <w:numPr>
           <w:ilvl w:val="0"/>
-          <w:numId w:val="21"/>
+          <w:numId w:val="42"/>
         </w:numPr>
-        <w:tabs>
-          <w:tab w:val="clear" w:pos="1429"/>
-          <w:tab w:val="num" w:pos="1080"/>
-        </w:tabs>
-        <w:ind w:left="1080"/>
-      </w:pPr>
+      </w:pPr>
+      <w:r>
+        <w:t xml:space="preserve"> Melhorar o código garantindo que os testes ainda estão passando;</w:t>
+      </w:r>
+    </w:p>
+    <w:p>
       <w:r>
         <w:lastRenderedPageBreak/>
-        <w:t>Ao</w:t>
-      </w:r>
-      <w:r>
-        <w:t xml:space="preserve"> transferir qualquer texto para o estilo deve ser retirada, primeiramente, toda a formatação anterior para colá-lo no trabalho. O método usado para efetuar esta retirada de formatação é copiar o conteúdo do local onde ele se encontra</w:t>
-      </w:r>
-      <w:r>
-        <w:t xml:space="preserve"> para a</w:t>
-      </w:r>
-      <w:r>
-        <w:t xml:space="preserve"> área de transferência</w:t>
-      </w:r>
-      <w:r>
-        <w:t xml:space="preserve"> e</w:t>
-      </w:r>
-      <w:r>
-        <w:t xml:space="preserve"> trazer este conteúdo para o </w:t>
-      </w:r>
-      <w:r>
-        <w:t xml:space="preserve">documento </w:t>
-      </w:r>
-      <w:r>
-        <w:t>usando Editar/Colar Especial</w:t>
-      </w:r>
-      <w:r>
-        <w:t>/</w:t>
-      </w:r>
-      <w:r>
-        <w:t>Texto não formatado;</w:t>
-      </w:r>
-      <w:bookmarkStart w:id="141" w:name="_Toc133633010"/>
-      <w:bookmarkStart w:id="142" w:name="_Toc135814402"/>
-      <w:bookmarkStart w:id="143" w:name="_Toc136400079"/>
-      <w:bookmarkEnd w:id="141"/>
-      <w:bookmarkEnd w:id="142"/>
-      <w:bookmarkEnd w:id="143"/>
+        <w:t>Este ciclo deve ser repetido a cada mudança que for feita no sistema. A figura a seguir representa o ciclo descrito anteriormente.</w:t>
+      </w:r>
+    </w:p>
+    <w:p>
+      <w:pPr>
+        <w:jc w:val="center"/>
+      </w:pPr>
+      <w:r>
+        <w:pict w14:anchorId="254127D2">
+          <v:shape id="_x0000_i1059" type="#_x0000_t75" style="width:156.85pt;height:119.05pt">
+            <v:imagedata r:id="rId14" o:title=""/>
+          </v:shape>
+        </w:pict>
+      </w:r>
+    </w:p>
+    <w:p>
+      <w:pPr>
+        <w:pStyle w:val="FIGURA"/>
+      </w:pPr>
+      <w:r>
+        <w:t>Figura 2.2 – Ciclo básico para TDD</w:t>
+      </w:r>
+    </w:p>
+    <w:p>
+      <w:r>
+        <w:t>A medida que o sistema vai sendo desenvolvido recebemos feedbacks relativos à implementação e design do sistema.</w:t>
+      </w:r>
+    </w:p>
+    <w:p>
+      <w:r>
+        <w:t>Quando escrevemos testes temos os seguintes benefícios:</w:t>
+      </w:r>
     </w:p>
     <w:p>
       <w:pPr>
         <w:numPr>
           <w:ilvl w:val="0"/>
-          <w:numId w:val="21"/>
+          <w:numId w:val="43"/>
         </w:numPr>
-        <w:tabs>
-          <w:tab w:val="clear" w:pos="1429"/>
-          <w:tab w:val="num" w:pos="1080"/>
-        </w:tabs>
-        <w:ind w:left="1080"/>
-      </w:pPr>
-      <w:r>
-        <w:t>Ao</w:t>
-      </w:r>
-      <w:r>
-        <w:t xml:space="preserve"> abrir o </w:t>
-      </w:r>
-      <w:r>
-        <w:t>modelo .</w:t>
-      </w:r>
-      <w:proofErr w:type="spellStart"/>
-      <w:r>
-        <w:t>dot</w:t>
-      </w:r>
-      <w:proofErr w:type="spellEnd"/>
-      <w:r>
-        <w:t xml:space="preserve"> será gerado um novo documento.doc</w:t>
-      </w:r>
-      <w:r>
-        <w:t>, o sumário</w:t>
-      </w:r>
+      </w:pPr>
+      <w:r>
+        <w:t xml:space="preserve"> Ajuda a ter uma ideia clara de qual deve ser o próximo passo para o desenvolvimento</w:t>
+      </w:r>
+      <w:r>
+        <w:t>, o design tendo a ser melhor;</w:t>
+      </w:r>
+    </w:p>
+    <w:p>
+      <w:pPr>
+        <w:numPr>
+          <w:ilvl w:val="0"/>
+          <w:numId w:val="43"/>
+        </w:numPr>
+      </w:pPr>
       <w:r>
         <w:t xml:space="preserve"> </w:t>
       </w:r>
       <w:r>
-        <w:t xml:space="preserve">e </w:t>
-      </w:r>
-      <w:r>
-        <w:t xml:space="preserve">os índices de </w:t>
-      </w:r>
-      <w:r>
-        <w:t>figuras e tabelas estarão com o número de páginas</w:t>
-      </w:r>
-      <w:r>
-        <w:t>. Após alterações, para atuali</w:t>
-      </w:r>
-      <w:r>
-        <w:t xml:space="preserve">zar os números de páginas </w:t>
-      </w:r>
-      <w:r>
-        <w:t xml:space="preserve">basta </w:t>
-      </w:r>
-      <w:r>
-        <w:t xml:space="preserve">clicar </w:t>
-      </w:r>
-      <w:r>
-        <w:t>no campo do sum</w:t>
-      </w:r>
-      <w:r>
-        <w:t>á</w:t>
-      </w:r>
-      <w:r>
-        <w:t>rio ou dos índices</w:t>
-      </w:r>
-      <w:r>
-        <w:t xml:space="preserve"> e </w:t>
-      </w:r>
-      <w:r>
-        <w:t>então atualizar campo.</w:t>
-      </w:r>
-    </w:p>
-    <w:p>
-      <w:r>
-        <w:t xml:space="preserve">Na parte destinada à fundamentação teórica é feita a revisão </w:t>
-      </w:r>
-      <w:r>
-        <w:t>bibliográfica</w:t>
-      </w:r>
-      <w:r>
-        <w:t xml:space="preserve"> pormenorizada referente ao tema tratado.</w:t>
-      </w:r>
-    </w:p>
+        <w:t>O desenvolvimento de componentes desacoplados é favorecido, tendo em vista que componentes desacoplados são mais fáceis de se testar;</w:t>
+      </w:r>
+    </w:p>
+    <w:p>
+      <w:pPr>
+        <w:numPr>
+          <w:ilvl w:val="0"/>
+          <w:numId w:val="43"/>
+        </w:numPr>
+      </w:pPr>
+      <w:r>
+        <w:t xml:space="preserve"> </w:t>
+      </w:r>
+      <w:r>
+        <w:t>O código de teste ser como uma especificação executável do código desenvolvido;</w:t>
+      </w:r>
+    </w:p>
+    <w:p>
+      <w:pPr>
+        <w:numPr>
+          <w:ilvl w:val="0"/>
+          <w:numId w:val="43"/>
+        </w:numPr>
+      </w:pPr>
+      <w:r>
+        <w:t xml:space="preserve"> </w:t>
+      </w:r>
+      <w:r>
+        <w:t>Ganha-se um conjunto de testes de regressão.</w:t>
+      </w:r>
+    </w:p>
+    <w:p>
+      <w:r>
+        <w:t>Quando rodamos os testes que foram escritos anteriormente</w:t>
+      </w:r>
+      <w:r>
+        <w:t xml:space="preserve"> temos os seguintes benefícios</w:t>
+      </w:r>
+      <w:r>
+        <w:t>:</w:t>
+      </w:r>
+    </w:p>
+    <w:p>
+      <w:pPr>
+        <w:numPr>
+          <w:ilvl w:val="0"/>
+          <w:numId w:val="44"/>
+        </w:numPr>
+      </w:pPr>
+      <w:r>
+        <w:t xml:space="preserve"> Facilidade na detecção  de erros, o erro é detectado de forma instantânea, assim que o conjunto de testes é</w:t>
+      </w:r>
+      <w:r>
+        <w:t xml:space="preserve"> executado;</w:t>
+      </w:r>
+    </w:p>
+    <w:p>
+      <w:pPr>
+        <w:numPr>
+          <w:ilvl w:val="0"/>
+          <w:numId w:val="44"/>
+        </w:numPr>
+      </w:pPr>
+      <w:r>
+        <w:t xml:space="preserve"> Ajuda a saber quando a funcionalidade está terminada, evitando a criação de partes de código desnecessárias para a funcionalidade em questão.</w:t>
+      </w:r>
+    </w:p>
+    <w:p>
+      <w:bookmarkStart w:id="140" w:name="_GoBack"/>
+      <w:bookmarkEnd w:id="140"/>
+    </w:p>
+    <w:p/>
     <w:p>
       <w:pPr>
         <w:pStyle w:val="Heading1"/>
       </w:pPr>
-      <w:bookmarkStart w:id="144" w:name="_Toc172532270"/>
+      <w:bookmarkStart w:id="141" w:name="_Toc172532270"/>
       <w:r>
         <w:lastRenderedPageBreak/>
         <w:t>METODOLOGIA</w:t>
       </w:r>
+      <w:bookmarkEnd w:id="141"/>
+    </w:p>
+    <w:p>
+      <w:r>
+        <w:t>Neste cap</w:t>
+      </w:r>
+      <w:r>
+        <w:t>í</w:t>
+      </w:r>
+      <w:r>
+        <w:t>tulo, o texto do modelo e todos os seus elementos, desde títulos e subtítulos passando pelas figuras, tabelas e f</w:t>
+      </w:r>
+      <w:r>
+        <w:t>ó</w:t>
+      </w:r>
+      <w:r>
+        <w:t>rmulas até as refer</w:t>
+      </w:r>
+      <w:r>
+        <w:t>ê</w:t>
+      </w:r>
+      <w:r>
+        <w:t>ncias servirão para indicar a formatação que deverá ser utilizada na elaboração do texto da monografia do Trabalho de Conclusão de Curso, TCC.</w:t>
+      </w:r>
+    </w:p>
+    <w:p>
+      <w:pPr>
+        <w:pStyle w:val="Heading2"/>
+      </w:pPr>
+      <w:bookmarkStart w:id="142" w:name="_Toc172532271"/>
+      <w:r>
+        <w:t>ESCOLHA DAS TECNOLOGIAS</w:t>
+      </w:r>
+      <w:bookmarkEnd w:id="142"/>
+    </w:p>
+    <w:p>
+      <w:pPr>
+        <w:pStyle w:val="Heading3"/>
+      </w:pPr>
+      <w:bookmarkStart w:id="143" w:name="_Toc172532272"/>
+      <w:r>
+        <w:t>FERRAMENTAS PARA AUTOMATIZAÇÃO DE TESTES COM RAILS</w:t>
+      </w:r>
+      <w:bookmarkEnd w:id="143"/>
+    </w:p>
+    <w:p>
+      <w:pPr>
+        <w:pStyle w:val="Heading3"/>
+      </w:pPr>
+      <w:bookmarkStart w:id="144" w:name="_Toc172532273"/>
+      <w:r>
+        <w:t>FERRAMENTAS PARA AUTOMATIZAÇÃO DE TESTES NO ANDROID</w:t>
+      </w:r>
       <w:bookmarkEnd w:id="144"/>
     </w:p>
     <w:p>
-      <w:r>
-        <w:t>Neste cap</w:t>
-      </w:r>
-      <w:r>
-        <w:t>í</w:t>
-      </w:r>
-      <w:r>
-        <w:t>tulo, o texto do modelo e todos os seus elementos, desde títulos e subtítulos passando pelas figuras, tabelas e f</w:t>
-      </w:r>
-      <w:r>
-        <w:t>ó</w:t>
-      </w:r>
-      <w:r>
-        <w:t>rmulas até as refer</w:t>
-      </w:r>
-      <w:r>
-        <w:t>ê</w:t>
-      </w:r>
-      <w:r>
-        <w:t>ncias servirão para indicar a formatação que deverá ser utilizada na elaboração do texto da monografia do Trabalho de Conclusão de Curso, TCC.</w:t>
-      </w:r>
-    </w:p>
-    <w:p>
-      <w:pPr>
-        <w:pStyle w:val="Heading2"/>
-      </w:pPr>
-      <w:bookmarkStart w:id="145" w:name="_Toc172532271"/>
-      <w:r>
-        <w:t>ESCOLHA DAS TECNOLOGIAS</w:t>
+      <w:pPr>
+        <w:pStyle w:val="Heading3"/>
+      </w:pPr>
+      <w:bookmarkStart w:id="145" w:name="_Toc172532274"/>
+      <w:r>
+        <w:t>FORMATAÇÃO DA P</w:t>
+      </w:r>
+      <w:r>
+        <w:t>Á</w:t>
+      </w:r>
+      <w:r>
+        <w:t>GINA E TEXTO (</w:t>
+      </w:r>
+      <w:r>
+        <w:t xml:space="preserve">estilo </w:t>
+      </w:r>
+      <w:r>
+        <w:t>Título 3)</w:t>
       </w:r>
       <w:bookmarkEnd w:id="145"/>
-    </w:p>
-    <w:p>
-      <w:pPr>
-        <w:pStyle w:val="Heading3"/>
-      </w:pPr>
-      <w:bookmarkStart w:id="146" w:name="_Toc172532272"/>
-      <w:r>
-        <w:t>FERRAMENTAS PARA AUTOMATIZAÇÃO DE TESTES COM RAILS</w:t>
-      </w:r>
-      <w:bookmarkEnd w:id="146"/>
-    </w:p>
-    <w:p>
-      <w:pPr>
-        <w:pStyle w:val="Heading3"/>
-      </w:pPr>
-      <w:bookmarkStart w:id="147" w:name="_Toc172532273"/>
-      <w:r>
-        <w:t>FERRAMENTAS PARA AUTOMATIZAÇÃO DE TESTES NO ANDROID</w:t>
-      </w:r>
-      <w:bookmarkEnd w:id="147"/>
-    </w:p>
-    <w:p>
-      <w:pPr>
-        <w:pStyle w:val="Heading3"/>
-      </w:pPr>
-      <w:bookmarkStart w:id="148" w:name="_Toc172532274"/>
-      <w:r>
-        <w:t>FORMATAÇÃO DA P</w:t>
-      </w:r>
-      <w:r>
-        <w:t>Á</w:t>
-      </w:r>
-      <w:r>
-        <w:t>GINA E TEXTO (</w:t>
-      </w:r>
-      <w:r>
-        <w:t xml:space="preserve">estilo </w:t>
-      </w:r>
-      <w:r>
-        <w:t>Título 3)</w:t>
-      </w:r>
-      <w:bookmarkEnd w:id="148"/>
     </w:p>
     <w:p>
       <w:r>
@@ -8349,7 +8326,7 @@
         <w:lastRenderedPageBreak/>
         <w:pict w14:anchorId="31DDBD5B">
           <v:shape id="_x0000_i1028" type="#_x0000_t75" style="width:474.05pt;height:154.7pt">
-            <v:imagedata r:id="rId14" o:title="" croptop="2485f" cropbottom="34612f" cropright="1034f"/>
+            <v:imagedata r:id="rId15" o:title="" croptop="2485f" cropbottom="34612f" cropright="1034f"/>
           </v:shape>
         </w:pict>
       </w:r>
@@ -8358,14 +8335,14 @@
       <w:pPr>
         <w:pStyle w:val="FIGURA"/>
       </w:pPr>
-      <w:bookmarkStart w:id="149" w:name="_Toc294361523"/>
+      <w:bookmarkStart w:id="146" w:name="_Toc294361523"/>
       <w:r>
         <w:t>Figura 3</w:t>
       </w:r>
       <w:r>
         <w:t>.1 – Configuração de página em papel A4.</w:t>
       </w:r>
-      <w:bookmarkEnd w:id="149"/>
+      <w:bookmarkEnd w:id="146"/>
     </w:p>
     <w:p/>
     <w:p/>
@@ -8374,7 +8351,7 @@
       <w:pPr>
         <w:pStyle w:val="Heading3"/>
       </w:pPr>
-      <w:bookmarkStart w:id="150" w:name="_Toc172532275"/>
+      <w:bookmarkStart w:id="147" w:name="_Toc172532275"/>
       <w:r>
         <w:t>FIGURAS E TABELAS</w:t>
       </w:r>
@@ -8387,7 +8364,7 @@
       <w:r>
         <w:t>tulo 3)</w:t>
       </w:r>
-      <w:bookmarkEnd w:id="150"/>
+      <w:bookmarkEnd w:id="147"/>
     </w:p>
     <w:p>
       <w:r>
@@ -8418,16 +8395,16 @@
       <w:pPr>
         <w:pStyle w:val="TABELA0"/>
       </w:pPr>
-      <w:bookmarkStart w:id="151" w:name="_Toc237612001"/>
-      <w:bookmarkStart w:id="152" w:name="_Toc238012854"/>
+      <w:bookmarkStart w:id="148" w:name="_Toc237612001"/>
+      <w:bookmarkStart w:id="149" w:name="_Toc238012854"/>
       <w:r>
         <w:t>Tabela 3</w:t>
       </w:r>
       <w:r>
         <w:t>.1 – Botões da barra de ferramentas</w:t>
       </w:r>
-      <w:bookmarkEnd w:id="151"/>
-      <w:bookmarkEnd w:id="152"/>
+      <w:bookmarkEnd w:id="148"/>
+      <w:bookmarkEnd w:id="149"/>
     </w:p>
     <w:tbl>
       <w:tblPr>
@@ -8472,7 +8449,7 @@
               </w:rPr>
               <w:pict w14:anchorId="22B6078E">
                 <v:shape id="_x0000_i1029" type="#_x0000_t75" style="width:17.8pt;height:17.1pt">
-                  <v:imagedata r:id="rId15" o:title="" croptop="14684f" cropright="35109f"/>
+                  <v:imagedata r:id="rId16" o:title="" croptop="14684f" cropright="35109f"/>
                 </v:shape>
               </w:pict>
             </w:r>
@@ -8519,7 +8496,7 @@
               <w:lastRenderedPageBreak/>
               <w:pict w14:anchorId="3C4C8E9B">
                 <v:shape id="_x0000_i1030" type="#_x0000_t75" style="width:17.8pt;height:17.1pt" o:bullet="t">
-                  <v:imagedata r:id="rId16" o:title="" croptop="3688f" cropbottom="59991f" cropleft="30474f" cropright="33574f"/>
+                  <v:imagedata r:id="rId17" o:title="" croptop="3688f" cropbottom="59991f" cropleft="30474f" cropright="33574f"/>
                 </v:shape>
               </w:pict>
             </w:r>
@@ -8579,7 +8556,7 @@
               </w:rPr>
               <w:pict w14:anchorId="600796BD">
                 <v:shape id="_x0000_i1031" type="#_x0000_t75" style="width:17.8pt;height:17.1pt">
-                  <v:imagedata r:id="rId17" o:title="" croptop="14684f" cropright="35109f"/>
+                  <v:imagedata r:id="rId18" o:title="" croptop="14684f" cropright="35109f"/>
                 </v:shape>
               </w:pict>
             </w:r>
@@ -8625,7 +8602,7 @@
               </w:rPr>
               <w:pict w14:anchorId="1E2EC6F9">
                 <v:shape id="_x0000_i1032" type="#_x0000_t75" style="width:17.8pt;height:17.1pt" o:bullet="t">
-                  <v:imagedata r:id="rId18" o:title="" croptop="3688f" cropbottom="59991f" cropleft="30474f" cropright="33574f"/>
+                  <v:imagedata r:id="rId19" o:title="" croptop="3688f" cropbottom="59991f" cropleft="30474f" cropright="33574f"/>
                 </v:shape>
               </w:pict>
             </w:r>
@@ -8680,7 +8657,7 @@
       <w:pPr>
         <w:pStyle w:val="Heading3"/>
       </w:pPr>
-      <w:bookmarkStart w:id="153" w:name="_Toc172532276"/>
+      <w:bookmarkStart w:id="150" w:name="_Toc172532276"/>
       <w:r>
         <w:t>EQUAÇÕES E UNIDADES (</w:t>
       </w:r>
@@ -8699,7 +8676,7 @@
       <w:r>
         <w:t xml:space="preserve"> 3)</w:t>
       </w:r>
-      <w:bookmarkEnd w:id="153"/>
+      <w:bookmarkEnd w:id="150"/>
     </w:p>
     <w:p>
       <w:r>
@@ -8728,9 +8705,9 @@
         </w:rPr>
         <w:object w:dxaOrig="3560" w:dyaOrig="760" w14:anchorId="03941108">
           <v:shape id="_x0000_i1033" type="#_x0000_t75" style="width:178.2pt;height:37.8pt" o:ole="" fillcolor="window">
-            <v:imagedata r:id="rId19" o:title=""/>
+            <v:imagedata r:id="rId20" o:title=""/>
           </v:shape>
-          <o:OLEObject Type="Embed" ProgID="Equation.3" ShapeID="_x0000_i1033" DrawAspect="Content" ObjectID="_1247491144" r:id="rId20">
+          <o:OLEObject Type="Embed" ProgID="Equation.3" ShapeID="_x0000_i1033" DrawAspect="Content" ObjectID="_1247494154" r:id="rId21">
             <o:FieldCodes>\* Upper \* Upper \* Caps</o:FieldCodes>
           </o:OLEObject>
         </w:object>
@@ -8781,9 +8758,9 @@
         </w:rPr>
         <w:object w:dxaOrig="2700" w:dyaOrig="760" w14:anchorId="625E19D3">
           <v:shape id="_x0000_i1034" type="#_x0000_t75" style="width:134.75pt;height:37.8pt" o:ole="" fillcolor="window">
-            <v:imagedata r:id="rId21" o:title=""/>
+            <v:imagedata r:id="rId22" o:title=""/>
           </v:shape>
-          <o:OLEObject Type="Embed" ProgID="Equation.3" ShapeID="_x0000_i1034" DrawAspect="Content" ObjectID="_1247491145" r:id="rId22">
+          <o:OLEObject Type="Embed" ProgID="Equation.3" ShapeID="_x0000_i1034" DrawAspect="Content" ObjectID="_1247494155" r:id="rId23">
             <o:FieldCodes>\* Upper \* Upper \* Caps</o:FieldCodes>
           </o:OLEObject>
         </w:object>
@@ -8802,7 +8779,7 @@
       <w:pPr>
         <w:pStyle w:val="Heading3"/>
       </w:pPr>
-      <w:bookmarkStart w:id="154" w:name="_Toc172532277"/>
+      <w:bookmarkStart w:id="151" w:name="_Toc172532277"/>
       <w:r>
         <w:t>AS REFER</w:t>
       </w:r>
@@ -8824,7 +8801,7 @@
       <w:r>
         <w:t>tulo 3)</w:t>
       </w:r>
-      <w:bookmarkEnd w:id="154"/>
+      <w:bookmarkEnd w:id="151"/>
     </w:p>
     <w:p>
       <w:r>
@@ -8927,7 +8904,7 @@
       <w:pPr>
         <w:pStyle w:val="Heading1"/>
       </w:pPr>
-      <w:bookmarkStart w:id="155" w:name="_Toc172532278"/>
+      <w:bookmarkStart w:id="152" w:name="_Toc172532278"/>
       <w:r>
         <w:lastRenderedPageBreak/>
         <w:t>RESULTADOS (</w:t>
@@ -8944,15 +8921,15 @@
       <w:r>
         <w:t>tulo 1)</w:t>
       </w:r>
-      <w:bookmarkStart w:id="156" w:name="_Toc144288083"/>
-      <w:bookmarkStart w:id="157" w:name="_Toc144614336"/>
-      <w:bookmarkStart w:id="158" w:name="_Toc144614584"/>
-      <w:bookmarkStart w:id="159" w:name="_Toc144627063"/>
-      <w:bookmarkStart w:id="160" w:name="_Toc144630242"/>
-      <w:bookmarkStart w:id="161" w:name="_Toc144691039"/>
-      <w:bookmarkStart w:id="162" w:name="_Toc144691510"/>
-      <w:bookmarkStart w:id="163" w:name="_Toc144692261"/>
-      <w:bookmarkEnd w:id="155"/>
+      <w:bookmarkStart w:id="153" w:name="_Toc144288083"/>
+      <w:bookmarkStart w:id="154" w:name="_Toc144614336"/>
+      <w:bookmarkStart w:id="155" w:name="_Toc144614584"/>
+      <w:bookmarkStart w:id="156" w:name="_Toc144627063"/>
+      <w:bookmarkStart w:id="157" w:name="_Toc144630242"/>
+      <w:bookmarkStart w:id="158" w:name="_Toc144691039"/>
+      <w:bookmarkStart w:id="159" w:name="_Toc144691510"/>
+      <w:bookmarkStart w:id="160" w:name="_Toc144692261"/>
+      <w:bookmarkEnd w:id="152"/>
     </w:p>
     <w:p>
       <w:r>
@@ -8971,14 +8948,14 @@
         <w:t>e os previstos pela teoria e/ou a partir de outras experiências conhecidas. Anomalias e discrepâncias devem ser exploradas e explicadas em termos físicos e matemáticos. As explicações devem se basear nos gráficos e nas tabelas apresentadas nas seções anteriores. Por fim, é nessa seção que os resultados serão resumidos e discutidos. Maiores detalhes devem ser colocados em apêndice.</w:t>
       </w:r>
     </w:p>
+    <w:bookmarkEnd w:id="153"/>
+    <w:bookmarkEnd w:id="154"/>
+    <w:bookmarkEnd w:id="155"/>
     <w:bookmarkEnd w:id="156"/>
     <w:bookmarkEnd w:id="157"/>
     <w:bookmarkEnd w:id="158"/>
     <w:bookmarkEnd w:id="159"/>
     <w:bookmarkEnd w:id="160"/>
-    <w:bookmarkEnd w:id="161"/>
-    <w:bookmarkEnd w:id="162"/>
-    <w:bookmarkEnd w:id="163"/>
     <w:p/>
     <w:p/>
     <w:p/>
@@ -8994,41 +8971,44 @@
       <w:pPr>
         <w:pStyle w:val="Heading1"/>
       </w:pPr>
-      <w:bookmarkStart w:id="164" w:name="_Toc144614347"/>
-      <w:bookmarkStart w:id="165" w:name="_Toc144614594"/>
-      <w:bookmarkStart w:id="166" w:name="_Toc144627073"/>
-      <w:bookmarkStart w:id="167" w:name="_Toc144630252"/>
-      <w:bookmarkStart w:id="168" w:name="_Toc144691052"/>
-      <w:bookmarkStart w:id="169" w:name="_Toc144691520"/>
-      <w:bookmarkStart w:id="170" w:name="_Toc144692271"/>
-      <w:bookmarkStart w:id="171" w:name="_Toc144805843"/>
-      <w:bookmarkStart w:id="172" w:name="_Toc144807464"/>
-      <w:bookmarkStart w:id="173" w:name="_Toc144811475"/>
-      <w:bookmarkStart w:id="174" w:name="_Toc144812020"/>
-      <w:bookmarkStart w:id="175" w:name="_Toc144812363"/>
-      <w:bookmarkStart w:id="176" w:name="_Toc149724332"/>
-      <w:bookmarkStart w:id="177" w:name="_Toc150052731"/>
-      <w:bookmarkStart w:id="178" w:name="_Toc150053222"/>
-      <w:bookmarkStart w:id="179" w:name="_Toc150053989"/>
-      <w:bookmarkStart w:id="180" w:name="_Toc150054445"/>
-      <w:bookmarkStart w:id="181" w:name="_Toc150054648"/>
-      <w:bookmarkStart w:id="182" w:name="_Toc150054863"/>
-      <w:bookmarkStart w:id="183" w:name="_Toc156710937"/>
-      <w:bookmarkStart w:id="184" w:name="_Toc156712246"/>
-      <w:bookmarkStart w:id="185" w:name="_Toc167274013"/>
-      <w:bookmarkStart w:id="186" w:name="_Toc167274180"/>
-      <w:bookmarkStart w:id="187" w:name="_Toc167274308"/>
-      <w:bookmarkStart w:id="188" w:name="_Toc198716027"/>
-      <w:bookmarkStart w:id="189" w:name="_Toc198716144"/>
-      <w:bookmarkStart w:id="190" w:name="_Toc221345537"/>
-      <w:bookmarkStart w:id="191" w:name="_Toc222801067"/>
-      <w:bookmarkStart w:id="192" w:name="_Toc232224856"/>
-      <w:bookmarkStart w:id="193" w:name="_Toc232225035"/>
-      <w:bookmarkStart w:id="194" w:name="_Toc172532279"/>
+      <w:bookmarkStart w:id="161" w:name="_Toc144614347"/>
+      <w:bookmarkStart w:id="162" w:name="_Toc144614594"/>
+      <w:bookmarkStart w:id="163" w:name="_Toc144627073"/>
+      <w:bookmarkStart w:id="164" w:name="_Toc144630252"/>
+      <w:bookmarkStart w:id="165" w:name="_Toc144691052"/>
+      <w:bookmarkStart w:id="166" w:name="_Toc144691520"/>
+      <w:bookmarkStart w:id="167" w:name="_Toc144692271"/>
+      <w:bookmarkStart w:id="168" w:name="_Toc144805843"/>
+      <w:bookmarkStart w:id="169" w:name="_Toc144807464"/>
+      <w:bookmarkStart w:id="170" w:name="_Toc144811475"/>
+      <w:bookmarkStart w:id="171" w:name="_Toc144812020"/>
+      <w:bookmarkStart w:id="172" w:name="_Toc144812363"/>
+      <w:bookmarkStart w:id="173" w:name="_Toc149724332"/>
+      <w:bookmarkStart w:id="174" w:name="_Toc150052731"/>
+      <w:bookmarkStart w:id="175" w:name="_Toc150053222"/>
+      <w:bookmarkStart w:id="176" w:name="_Toc150053989"/>
+      <w:bookmarkStart w:id="177" w:name="_Toc150054445"/>
+      <w:bookmarkStart w:id="178" w:name="_Toc150054648"/>
+      <w:bookmarkStart w:id="179" w:name="_Toc150054863"/>
+      <w:bookmarkStart w:id="180" w:name="_Toc156710937"/>
+      <w:bookmarkStart w:id="181" w:name="_Toc156712246"/>
+      <w:bookmarkStart w:id="182" w:name="_Toc167274013"/>
+      <w:bookmarkStart w:id="183" w:name="_Toc167274180"/>
+      <w:bookmarkStart w:id="184" w:name="_Toc167274308"/>
+      <w:bookmarkStart w:id="185" w:name="_Toc198716027"/>
+      <w:bookmarkStart w:id="186" w:name="_Toc198716144"/>
+      <w:bookmarkStart w:id="187" w:name="_Toc221345537"/>
+      <w:bookmarkStart w:id="188" w:name="_Toc222801067"/>
+      <w:bookmarkStart w:id="189" w:name="_Toc232224856"/>
+      <w:bookmarkStart w:id="190" w:name="_Toc232225035"/>
+      <w:bookmarkStart w:id="191" w:name="_Toc172532279"/>
       <w:r>
         <w:lastRenderedPageBreak/>
         <w:t>CONCLUSÃO</w:t>
       </w:r>
+      <w:bookmarkEnd w:id="161"/>
+      <w:bookmarkEnd w:id="162"/>
+      <w:bookmarkEnd w:id="163"/>
       <w:bookmarkEnd w:id="164"/>
       <w:bookmarkEnd w:id="165"/>
       <w:bookmarkEnd w:id="166"/>
@@ -9056,13 +9036,10 @@
       <w:bookmarkEnd w:id="188"/>
       <w:bookmarkEnd w:id="189"/>
       <w:bookmarkEnd w:id="190"/>
+      <w:r>
+        <w:t xml:space="preserve"> (estilo Título 1)</w:t>
+      </w:r>
       <w:bookmarkEnd w:id="191"/>
-      <w:bookmarkEnd w:id="192"/>
-      <w:bookmarkEnd w:id="193"/>
-      <w:r>
-        <w:t xml:space="preserve"> (estilo Título 1)</w:t>
-      </w:r>
-      <w:bookmarkEnd w:id="194"/>
     </w:p>
     <w:p>
       <w:r>
@@ -9118,7 +9095,7 @@
     <w:p>
       <w:pPr>
         <w:sectPr>
-          <w:footerReference w:type="default" r:id="rId23"/>
+          <w:footerReference w:type="default" r:id="rId24"/>
           <w:pgSz w:w="11907" w:h="16840" w:code="9"/>
           <w:pgMar w:top="1701" w:right="1134" w:bottom="1134" w:left="1701" w:header="709" w:footer="1418" w:gutter="0"/>
           <w:pgNumType w:start="3"/>
@@ -9126,50 +9103,50 @@
           <w:docGrid w:linePitch="360"/>
         </w:sectPr>
       </w:pPr>
-      <w:bookmarkStart w:id="195" w:name="_REFERÊNCIAS_BIBLIOGRÁFICAS"/>
-      <w:bookmarkStart w:id="196" w:name="_Toc143669284"/>
-      <w:bookmarkStart w:id="197" w:name="_Toc144003460"/>
-      <w:bookmarkStart w:id="198" w:name="_Toc144004110"/>
-      <w:bookmarkStart w:id="199" w:name="_Toc144004164"/>
-      <w:bookmarkStart w:id="200" w:name="_Toc144004613"/>
-      <w:bookmarkStart w:id="201" w:name="_Toc144288100"/>
-      <w:bookmarkStart w:id="202" w:name="_Toc144288597"/>
-      <w:bookmarkStart w:id="203" w:name="_Toc144609689"/>
-      <w:bookmarkStart w:id="204" w:name="_Toc144614348"/>
-      <w:bookmarkStart w:id="205" w:name="_Toc144614595"/>
-      <w:bookmarkStart w:id="206" w:name="_Toc144627074"/>
-      <w:bookmarkStart w:id="207" w:name="_Toc144630253"/>
-      <w:bookmarkStart w:id="208" w:name="_Toc144691053"/>
-      <w:bookmarkStart w:id="209" w:name="_Toc144691521"/>
-      <w:bookmarkStart w:id="210" w:name="_Toc144692272"/>
-      <w:bookmarkStart w:id="211" w:name="_Toc144805844"/>
-      <w:bookmarkStart w:id="212" w:name="_Toc149724145"/>
-      <w:bookmarkStart w:id="213" w:name="_Toc149724333"/>
-      <w:bookmarkStart w:id="214" w:name="_Toc150052732"/>
-      <w:bookmarkStart w:id="215" w:name="_Toc150053223"/>
-      <w:bookmarkStart w:id="216" w:name="_Toc150053990"/>
-      <w:bookmarkStart w:id="217" w:name="_Toc150054446"/>
-      <w:bookmarkStart w:id="218" w:name="_Toc150054649"/>
-      <w:bookmarkStart w:id="219" w:name="_Toc150054864"/>
-      <w:bookmarkStart w:id="220" w:name="_Toc151433549"/>
-      <w:bookmarkStart w:id="221" w:name="_Toc151434320"/>
-      <w:bookmarkEnd w:id="195"/>
+      <w:bookmarkStart w:id="192" w:name="_REFERÊNCIAS_BIBLIOGRÁFICAS"/>
+      <w:bookmarkStart w:id="193" w:name="_Toc143669284"/>
+      <w:bookmarkStart w:id="194" w:name="_Toc144003460"/>
+      <w:bookmarkStart w:id="195" w:name="_Toc144004110"/>
+      <w:bookmarkStart w:id="196" w:name="_Toc144004164"/>
+      <w:bookmarkStart w:id="197" w:name="_Toc144004613"/>
+      <w:bookmarkStart w:id="198" w:name="_Toc144288100"/>
+      <w:bookmarkStart w:id="199" w:name="_Toc144288597"/>
+      <w:bookmarkStart w:id="200" w:name="_Toc144609689"/>
+      <w:bookmarkStart w:id="201" w:name="_Toc144614348"/>
+      <w:bookmarkStart w:id="202" w:name="_Toc144614595"/>
+      <w:bookmarkStart w:id="203" w:name="_Toc144627074"/>
+      <w:bookmarkStart w:id="204" w:name="_Toc144630253"/>
+      <w:bookmarkStart w:id="205" w:name="_Toc144691053"/>
+      <w:bookmarkStart w:id="206" w:name="_Toc144691521"/>
+      <w:bookmarkStart w:id="207" w:name="_Toc144692272"/>
+      <w:bookmarkStart w:id="208" w:name="_Toc144805844"/>
+      <w:bookmarkStart w:id="209" w:name="_Toc149724145"/>
+      <w:bookmarkStart w:id="210" w:name="_Toc149724333"/>
+      <w:bookmarkStart w:id="211" w:name="_Toc150052732"/>
+      <w:bookmarkStart w:id="212" w:name="_Toc150053223"/>
+      <w:bookmarkStart w:id="213" w:name="_Toc150053990"/>
+      <w:bookmarkStart w:id="214" w:name="_Toc150054446"/>
+      <w:bookmarkStart w:id="215" w:name="_Toc150054649"/>
+      <w:bookmarkStart w:id="216" w:name="_Toc150054864"/>
+      <w:bookmarkStart w:id="217" w:name="_Toc151433549"/>
+      <w:bookmarkStart w:id="218" w:name="_Toc151434320"/>
+      <w:bookmarkEnd w:id="192"/>
     </w:p>
     <w:p>
       <w:pPr>
         <w:pStyle w:val="REFERNCIA"/>
       </w:pPr>
-      <w:bookmarkStart w:id="222" w:name="_Toc152395091"/>
-      <w:bookmarkStart w:id="223" w:name="_Toc156710938"/>
-      <w:bookmarkStart w:id="224" w:name="_Toc156712247"/>
-      <w:bookmarkStart w:id="225" w:name="_Toc167274014"/>
-      <w:bookmarkStart w:id="226" w:name="_Toc167274181"/>
-      <w:bookmarkStart w:id="227" w:name="_Toc167274309"/>
-      <w:bookmarkStart w:id="228" w:name="_Toc198716028"/>
-      <w:bookmarkStart w:id="229" w:name="_Toc198716145"/>
-      <w:bookmarkStart w:id="230" w:name="_Toc222801068"/>
-      <w:bookmarkStart w:id="231" w:name="_Toc232224857"/>
-      <w:bookmarkStart w:id="232" w:name="_Toc232225036"/>
+      <w:bookmarkStart w:id="219" w:name="_Toc152395091"/>
+      <w:bookmarkStart w:id="220" w:name="_Toc156710938"/>
+      <w:bookmarkStart w:id="221" w:name="_Toc156712247"/>
+      <w:bookmarkStart w:id="222" w:name="_Toc167274014"/>
+      <w:bookmarkStart w:id="223" w:name="_Toc167274181"/>
+      <w:bookmarkStart w:id="224" w:name="_Toc167274309"/>
+      <w:bookmarkStart w:id="225" w:name="_Toc198716028"/>
+      <w:bookmarkStart w:id="226" w:name="_Toc198716145"/>
+      <w:bookmarkStart w:id="227" w:name="_Toc222801068"/>
+      <w:bookmarkStart w:id="228" w:name="_Toc232224857"/>
+      <w:bookmarkStart w:id="229" w:name="_Toc232225036"/>
       <w:r>
         <w:lastRenderedPageBreak/>
         <w:t>R</w:t>
@@ -9177,6 +9154,9 @@
       <w:r>
         <w:t>EFERÊNCIAS</w:t>
       </w:r>
+      <w:bookmarkEnd w:id="193"/>
+      <w:bookmarkEnd w:id="194"/>
+      <w:bookmarkEnd w:id="195"/>
       <w:bookmarkEnd w:id="196"/>
       <w:bookmarkEnd w:id="197"/>
       <w:bookmarkEnd w:id="198"/>
@@ -9211,649 +9191,649 @@
       <w:bookmarkEnd w:id="227"/>
       <w:bookmarkEnd w:id="228"/>
       <w:bookmarkEnd w:id="229"/>
+      <w:r>
+        <w:t xml:space="preserve"> (estilo REFER</w:t>
+      </w:r>
+      <w:r>
+        <w:t>Ê</w:t>
+      </w:r>
+      <w:r>
+        <w:t>NCIA)</w:t>
+      </w:r>
+    </w:p>
+    <w:p>
+      <w:pPr>
+        <w:pStyle w:val="RefBib"/>
+      </w:pPr>
+      <w:bookmarkStart w:id="230" w:name="_Toc144630254"/>
+      <w:bookmarkStart w:id="231" w:name="_Toc144691054"/>
+      <w:bookmarkStart w:id="232" w:name="_Toc144691522"/>
+      <w:bookmarkStart w:id="233" w:name="_Toc144692273"/>
+      <w:bookmarkStart w:id="234" w:name="_Toc144805848"/>
+      <w:bookmarkStart w:id="235" w:name="_Toc149724148"/>
+      <w:bookmarkStart w:id="236" w:name="_Toc149724336"/>
+      <w:bookmarkStart w:id="237" w:name="_Toc150052735"/>
+      <w:bookmarkStart w:id="238" w:name="_Toc150053226"/>
+      <w:bookmarkStart w:id="239" w:name="_Toc150053993"/>
+      <w:bookmarkStart w:id="240" w:name="_Toc150054449"/>
+      <w:bookmarkStart w:id="241" w:name="_Toc150054652"/>
+      <w:bookmarkStart w:id="242" w:name="_Toc150054866"/>
+      <w:bookmarkStart w:id="243" w:name="_Toc151433551"/>
+      <w:bookmarkStart w:id="244" w:name="_Toc151434322"/>
+      <w:bookmarkStart w:id="245" w:name="_Toc143669286"/>
+      <w:bookmarkStart w:id="246" w:name="_Toc144003462"/>
+      <w:bookmarkStart w:id="247" w:name="_Toc144004112"/>
+      <w:bookmarkStart w:id="248" w:name="_Toc144004166"/>
+      <w:bookmarkStart w:id="249" w:name="_Toc144004615"/>
+      <w:bookmarkStart w:id="250" w:name="_Toc144288102"/>
+      <w:bookmarkStart w:id="251" w:name="_Toc144288599"/>
+      <w:bookmarkStart w:id="252" w:name="_Toc144544687"/>
+      <w:bookmarkStart w:id="253" w:name="_Toc144545423"/>
+      <w:bookmarkStart w:id="254" w:name="_Toc144609690"/>
+      <w:bookmarkStart w:id="255" w:name="_Toc144614349"/>
+      <w:bookmarkStart w:id="256" w:name="_Toc144614596"/>
+      <w:r>
+        <w:t>Exemplo no caso de Normas</w:t>
+      </w:r>
+    </w:p>
+    <w:p>
+      <w:pPr>
+        <w:pStyle w:val="RefBib"/>
+      </w:pPr>
+      <w:r>
+        <w:t xml:space="preserve">ASSOCIAÇÃO BRASILEIRA DE NORMAS TÉCNICAS. </w:t>
+      </w:r>
+      <w:r>
+        <w:rPr>
+          <w:b/>
+        </w:rPr>
+        <w:t>NBR 14724</w:t>
+      </w:r>
+      <w:r>
+        <w:rPr>
+          <w:b/>
+        </w:rPr>
+        <w:t xml:space="preserve">: </w:t>
+      </w:r>
+      <w:r>
+        <w:t>Informação e documentação — Trabalhos</w:t>
+      </w:r>
+      <w:r>
+        <w:t xml:space="preserve"> </w:t>
+      </w:r>
+      <w:r>
+        <w:t>acadêmicos — Apresentação</w:t>
+      </w:r>
+      <w:r>
+        <w:t>. Rio de Janeiro, 2005. 9.p.</w:t>
+      </w:r>
+    </w:p>
+    <w:p>
+      <w:pPr>
+        <w:pStyle w:val="RefBib"/>
+      </w:pPr>
+    </w:p>
+    <w:p>
+      <w:pPr>
+        <w:pStyle w:val="RefBib"/>
+      </w:pPr>
+      <w:r>
+        <w:t xml:space="preserve">___________ </w:t>
+      </w:r>
+      <w:r>
+        <w:rPr>
+          <w:b/>
+        </w:rPr>
+        <w:t>NBR 6023</w:t>
+      </w:r>
+      <w:r>
+        <w:t>: informação e documentação: referências: elaboração. Rio de Janeiro, 2002. 24 p.</w:t>
+      </w:r>
+    </w:p>
+    <w:p>
+      <w:pPr>
+        <w:pStyle w:val="RefBib"/>
+      </w:pPr>
+    </w:p>
+    <w:p>
+      <w:pPr>
+        <w:pStyle w:val="RefBib"/>
+      </w:pPr>
+      <w:r>
+        <w:t xml:space="preserve">___________ </w:t>
+      </w:r>
+      <w:r>
+        <w:rPr>
+          <w:b/>
+        </w:rPr>
+        <w:t>NBR 10520</w:t>
+      </w:r>
+      <w:r>
+        <w:rPr>
+          <w:b/>
+        </w:rPr>
+        <w:t xml:space="preserve">: </w:t>
+      </w:r>
+      <w:r>
+        <w:t>e documentação: citações em documentos. Rio de Janeiro, 2002. 7 p.</w:t>
+      </w:r>
+    </w:p>
+    <w:p>
+      <w:pPr>
+        <w:pStyle w:val="RefBib"/>
+      </w:pPr>
+    </w:p>
+    <w:p>
+      <w:pPr>
+        <w:pStyle w:val="RefBib"/>
+      </w:pPr>
+      <w:r>
+        <w:t xml:space="preserve">___________ </w:t>
+      </w:r>
+      <w:r>
+        <w:rPr>
+          <w:b/>
+        </w:rPr>
+        <w:t>NBR 6024</w:t>
+      </w:r>
+      <w:r>
+        <w:t>: numeração progressiva das seções de um documento. Rio de Janeiro, 2003. 3 p.</w:t>
+      </w:r>
+    </w:p>
+    <w:p>
+      <w:pPr>
+        <w:pStyle w:val="RefBib"/>
+      </w:pPr>
+    </w:p>
+    <w:p>
+      <w:pPr>
+        <w:pStyle w:val="RefBib"/>
+      </w:pPr>
+      <w:r>
+        <w:t>Exemplo no caso de Livro</w:t>
+      </w:r>
+    </w:p>
+    <w:p>
+      <w:pPr>
+        <w:pStyle w:val="RefBib"/>
+      </w:pPr>
+      <w:r>
+        <w:t xml:space="preserve">CERVO, Amado </w:t>
+      </w:r>
+      <w:proofErr w:type="spellStart"/>
+      <w:r>
+        <w:t>Luis</w:t>
+      </w:r>
+      <w:proofErr w:type="spellEnd"/>
+      <w:r>
+        <w:t xml:space="preserve">; BERVIAN, Pedro Alcino; SILVA, Roberto. </w:t>
+      </w:r>
+      <w:r>
+        <w:rPr>
+          <w:b/>
+        </w:rPr>
+        <w:t>Metodologia Científica</w:t>
+      </w:r>
+      <w:r>
+        <w:t>. 6. ed. São Paulo: Prentice Hall, 2007.</w:t>
+      </w:r>
+    </w:p>
+    <w:p>
+      <w:pPr>
+        <w:pStyle w:val="RefBib"/>
+      </w:pPr>
+    </w:p>
+    <w:p>
+      <w:pPr>
+        <w:pStyle w:val="RefBib"/>
+      </w:pPr>
+      <w:r>
+        <w:t xml:space="preserve">GOMES, L. V. N. </w:t>
+      </w:r>
+      <w:r>
+        <w:rPr>
+          <w:b/>
+          <w:bCs/>
+        </w:rPr>
+        <w:t xml:space="preserve">Desenhando: </w:t>
+      </w:r>
+      <w:r>
+        <w:t xml:space="preserve">um panorama dos sistemas gráficos. Santa Maria: </w:t>
+      </w:r>
+      <w:proofErr w:type="spellStart"/>
+      <w:r>
+        <w:t>Ed.UFSM</w:t>
+      </w:r>
+      <w:proofErr w:type="spellEnd"/>
+      <w:r>
+        <w:t>, 1998.</w:t>
+      </w:r>
+    </w:p>
+    <w:p>
+      <w:pPr>
+        <w:pStyle w:val="RefBib"/>
+      </w:pPr>
+    </w:p>
+    <w:p>
+      <w:pPr>
+        <w:pStyle w:val="RefBib"/>
+      </w:pPr>
+      <w:r>
+        <w:t>Exemplo no caso de Capítulo de Livro</w:t>
+      </w:r>
+    </w:p>
+    <w:p>
+      <w:pPr>
+        <w:pStyle w:val="RefBib"/>
+      </w:pPr>
+      <w:proofErr w:type="gramStart"/>
+      <w:r>
+        <w:rPr>
+          <w:lang w:val="en-US"/>
+        </w:rPr>
+        <w:t>WILLIAMS, J. W. Flow measurement.</w:t>
+      </w:r>
+      <w:proofErr w:type="gramEnd"/>
+      <w:r>
+        <w:rPr>
+          <w:lang w:val="en-US"/>
+        </w:rPr>
+        <w:t xml:space="preserve"> In: ROUSE, H. (org.). </w:t>
+      </w:r>
+      <w:r>
+        <w:rPr>
+          <w:b/>
+          <w:bCs/>
+          <w:lang w:val="en-US"/>
+        </w:rPr>
+        <w:t>Engineering hydraulic</w:t>
+      </w:r>
+      <w:r>
+        <w:rPr>
+          <w:lang w:val="en-US"/>
+        </w:rPr>
+        <w:t xml:space="preserve">s. </w:t>
+      </w:r>
+      <w:r>
+        <w:t xml:space="preserve">New York: John </w:t>
+      </w:r>
+      <w:proofErr w:type="spellStart"/>
+      <w:r>
+        <w:t>Wiley</w:t>
+      </w:r>
+      <w:proofErr w:type="spellEnd"/>
+      <w:r>
+        <w:t xml:space="preserve"> &amp; Sons, 1950. p. 229-309.</w:t>
+      </w:r>
+    </w:p>
+    <w:p>
+      <w:pPr>
+        <w:pStyle w:val="RefBib"/>
+      </w:pPr>
+    </w:p>
+    <w:p>
+      <w:pPr>
+        <w:pStyle w:val="RefBib"/>
+      </w:pPr>
+      <w:r>
+        <w:t>Exemplo no caso artigo em periódico</w:t>
+      </w:r>
+    </w:p>
+    <w:p>
+      <w:pPr>
+        <w:pStyle w:val="RefBib"/>
+      </w:pPr>
+      <w:r>
+        <w:rPr>
+          <w:lang w:val="en-US"/>
+        </w:rPr>
+        <w:t>ABRAMOF, P. G.</w:t>
+      </w:r>
+      <w:r>
+        <w:rPr>
+          <w:lang w:val="en-US"/>
+        </w:rPr>
+        <w:t>,</w:t>
+      </w:r>
+      <w:r>
+        <w:rPr>
+          <w:lang w:val="en-US"/>
+        </w:rPr>
+        <w:t xml:space="preserve"> MIRANDA, C. R. B.</w:t>
+      </w:r>
+      <w:r>
+        <w:rPr>
+          <w:lang w:val="en-US"/>
+        </w:rPr>
+        <w:t>,</w:t>
+      </w:r>
+      <w:r>
+        <w:rPr>
+          <w:lang w:val="en-US"/>
+        </w:rPr>
+        <w:t xml:space="preserve"> BELOTO, A. F</w:t>
+      </w:r>
+      <w:proofErr w:type="gramStart"/>
+      <w:r>
+        <w:rPr>
+          <w:lang w:val="en-US"/>
+        </w:rPr>
+        <w:t>. ;</w:t>
+      </w:r>
+      <w:proofErr w:type="gramEnd"/>
+      <w:r>
+        <w:rPr>
+          <w:lang w:val="en-US"/>
+        </w:rPr>
+        <w:t xml:space="preserve"> UETA, A.Y.</w:t>
+      </w:r>
+      <w:r>
+        <w:rPr>
+          <w:lang w:val="en-US"/>
+        </w:rPr>
+        <w:t>,</w:t>
+      </w:r>
+      <w:r>
+        <w:rPr>
+          <w:lang w:val="en-US"/>
+        </w:rPr>
+        <w:t xml:space="preserve"> FERREIRA, N. G. </w:t>
+      </w:r>
+      <w:proofErr w:type="gramStart"/>
+      <w:r>
+        <w:rPr>
+          <w:lang w:val="en-US"/>
+        </w:rPr>
+        <w:t xml:space="preserve">An investigation of natural oxidation process on stain-etched </w:t>
+      </w:r>
+      <w:proofErr w:type="spellStart"/>
+      <w:r>
+        <w:rPr>
+          <w:lang w:val="en-US"/>
+        </w:rPr>
+        <w:t>nanoporous</w:t>
+      </w:r>
+      <w:proofErr w:type="spellEnd"/>
+      <w:r>
+        <w:rPr>
+          <w:lang w:val="en-US"/>
+        </w:rPr>
+        <w:t xml:space="preserve"> silicon by micro-Raman spectroscopy.</w:t>
+      </w:r>
+      <w:proofErr w:type="gramEnd"/>
+      <w:r>
+        <w:rPr>
+          <w:lang w:val="en-US"/>
+        </w:rPr>
+        <w:t xml:space="preserve"> </w:t>
+      </w:r>
+      <w:proofErr w:type="spellStart"/>
+      <w:r>
+        <w:rPr>
+          <w:b/>
+        </w:rPr>
+        <w:t>Applied</w:t>
+      </w:r>
+      <w:proofErr w:type="spellEnd"/>
+      <w:r>
+        <w:rPr>
+          <w:b/>
+        </w:rPr>
+        <w:t xml:space="preserve"> </w:t>
+      </w:r>
+      <w:proofErr w:type="spellStart"/>
+      <w:r>
+        <w:rPr>
+          <w:b/>
+        </w:rPr>
+        <w:t>Surface</w:t>
+      </w:r>
+      <w:proofErr w:type="spellEnd"/>
+      <w:r>
+        <w:rPr>
+          <w:b/>
+        </w:rPr>
+        <w:t xml:space="preserve"> Science</w:t>
+      </w:r>
+      <w:r>
+        <w:t>, v. 253, p. p. 7065-7068, 2007.</w:t>
+      </w:r>
+    </w:p>
+    <w:p>
+      <w:pPr>
+        <w:pStyle w:val="RefBib"/>
+      </w:pPr>
+    </w:p>
+    <w:p>
+      <w:pPr>
+        <w:pStyle w:val="RefBib"/>
+      </w:pPr>
+      <w:r>
+        <w:t>Exemplo no caso de monografia, dissertação e tese</w:t>
+      </w:r>
+    </w:p>
+    <w:p>
+      <w:pPr>
+        <w:pStyle w:val="RefBib"/>
+      </w:pPr>
+      <w:r>
+        <w:lastRenderedPageBreak/>
+        <w:t xml:space="preserve">MIRANDA, R. B. </w:t>
+      </w:r>
+      <w:r>
+        <w:t xml:space="preserve">Filmes de diamante </w:t>
+      </w:r>
+      <w:proofErr w:type="spellStart"/>
+      <w:r>
+        <w:t>nanocristalino</w:t>
+      </w:r>
+      <w:proofErr w:type="spellEnd"/>
+      <w:r>
+        <w:t xml:space="preserve"> infiltrados em substratos de silício poroso através das técnicas CVD/CVI. 2009. Tese (Doutorado em Engenharia e Tecnologia Espaciais) - Instituto Nacional de Pesquisas Espaciais</w:t>
+      </w:r>
+      <w:r>
+        <w:t>.</w:t>
+      </w:r>
+    </w:p>
+    <w:p>
+      <w:pPr>
+        <w:pStyle w:val="RefBib"/>
+      </w:pPr>
+    </w:p>
+    <w:p>
+      <w:pPr>
+        <w:pStyle w:val="RefBib"/>
+      </w:pPr>
+      <w:r>
+        <w:t>Exemplo no caso de artigo de jornal</w:t>
+      </w:r>
+    </w:p>
+    <w:p>
+      <w:pPr>
+        <w:pStyle w:val="RefBib"/>
+      </w:pPr>
+      <w:r>
+        <w:t xml:space="preserve">MOREIRA, T. Debate sobre software livre chega ao celular. </w:t>
+      </w:r>
+      <w:r>
+        <w:rPr>
+          <w:b/>
+          <w:bCs/>
+        </w:rPr>
+        <w:t>Valor Econômic</w:t>
+      </w:r>
+      <w:r>
+        <w:t>o, São Paulo, 04 out. 2004. p. B4.</w:t>
+      </w:r>
+    </w:p>
+    <w:p>
+      <w:pPr>
+        <w:pStyle w:val="RefBib"/>
+      </w:pPr>
+    </w:p>
+    <w:p>
+      <w:pPr>
+        <w:pStyle w:val="RefBib"/>
+      </w:pPr>
+      <w:r>
+        <w:t>Exemplo no caso de trabalho em evento</w:t>
+      </w:r>
+    </w:p>
+    <w:p>
+      <w:pPr>
+        <w:pStyle w:val="RefBib"/>
+      </w:pPr>
+      <w:r>
+        <w:t>ABRAMOF, P. G.</w:t>
+      </w:r>
+      <w:r>
+        <w:t>,</w:t>
+      </w:r>
+      <w:r>
+        <w:t xml:space="preserve"> MOTA A.C. Exame de desempenho dos estudantes: uma </w:t>
+      </w:r>
+      <w:proofErr w:type="spellStart"/>
+      <w:r>
+        <w:t>porposta</w:t>
+      </w:r>
+      <w:proofErr w:type="spellEnd"/>
+      <w:r>
+        <w:t xml:space="preserve"> de avaliação na educação em engenharia. In: XXXV CONGRESSO BRASILEIRO DE EDUCAÇÃO EM ENGENHARIA, Curitiba. Anais do XXXV Congresso Brasileiro de Educação em Engenharia, 2007</w:t>
+      </w:r>
+      <w:r>
+        <w:t>.</w:t>
+      </w:r>
+    </w:p>
+    <w:p>
+      <w:pPr>
+        <w:pStyle w:val="RefBib"/>
+      </w:pPr>
+    </w:p>
+    <w:p>
+      <w:pPr>
+        <w:pStyle w:val="RefBib"/>
+      </w:pPr>
+      <w:r>
+        <w:t>Exemplo de documento disponível na internet</w:t>
+      </w:r>
+    </w:p>
+    <w:p>
+      <w:pPr>
+        <w:pStyle w:val="RefBib"/>
+      </w:pPr>
+      <w:r>
+        <w:t xml:space="preserve">BRASIL, 2002. Conselho Nacional de Educação, Parecer CNE/CES 1362/2001 – </w:t>
+      </w:r>
+      <w:r>
+        <w:rPr>
+          <w:b/>
+        </w:rPr>
+        <w:t>Diretrizes Curriculares Nacionais dos Cursos de Engenharia</w:t>
+      </w:r>
+      <w:r>
+        <w:t>. Despacho do Ministro em 22/02/2002, publicado no DOU de 25 de fevereiro de 2002, Seção 1, p 17. Disponível em: &lt;htlm://portal.mec.gov.br/cne/arquivos/pdf/CES 1/2002&gt;</w:t>
+      </w:r>
+      <w:r>
+        <w:t xml:space="preserve"> </w:t>
+      </w:r>
+      <w:r>
+        <w:t>Acesso em 1</w:t>
+      </w:r>
+      <w:r>
+        <w:t>6 junho</w:t>
+      </w:r>
+      <w:r>
+        <w:t xml:space="preserve"> 2008</w:t>
+      </w:r>
+    </w:p>
+    <w:p>
+      <w:pPr>
+        <w:pStyle w:val="RefBib"/>
+      </w:pPr>
+    </w:p>
+    <w:p/>
+    <w:p/>
+    <w:p/>
+    <w:p>
+      <w:pPr>
+        <w:pStyle w:val="GLOSSRIO"/>
+      </w:pPr>
+      <w:r>
+        <w:lastRenderedPageBreak/>
+        <w:t>GLOSSÁRIO</w:t>
+      </w:r>
+      <w:r>
+        <w:t xml:space="preserve"> (est</w:t>
+      </w:r>
+      <w:r>
+        <w:t>i</w:t>
+      </w:r>
+      <w:r>
+        <w:t>lo GLOSS</w:t>
+      </w:r>
+      <w:r>
+        <w:t>A</w:t>
+      </w:r>
+      <w:r>
+        <w:t>RIO)</w:t>
+      </w:r>
+    </w:p>
+    <w:p>
+      <w:pPr>
+        <w:ind w:firstLine="0"/>
+      </w:pPr>
+      <w:r>
+        <w:t>Área - conjunto de conteúdos (grupos temáticos comuns) que compõem os diferentes campos do saber.</w:t>
+      </w:r>
+    </w:p>
+    <w:p>
+      <w:pPr>
+        <w:ind w:firstLine="0"/>
+      </w:pPr>
+    </w:p>
+    <w:p>
+      <w:pPr>
+        <w:ind w:firstLine="0"/>
+      </w:pPr>
+    </w:p>
+    <w:p>
+      <w:pPr>
+        <w:pStyle w:val="APENDICE"/>
+      </w:pPr>
+      <w:bookmarkStart w:id="257" w:name="_Toc156710940"/>
+      <w:bookmarkStart w:id="258" w:name="_Toc156712249"/>
+      <w:bookmarkStart w:id="259" w:name="_Toc167274016"/>
+      <w:bookmarkStart w:id="260" w:name="_Toc167274183"/>
+      <w:bookmarkStart w:id="261" w:name="_Toc167274311"/>
+      <w:bookmarkStart w:id="262" w:name="_Toc198716030"/>
+      <w:bookmarkStart w:id="263" w:name="_Toc198716146"/>
+      <w:bookmarkStart w:id="264" w:name="_Toc221345538"/>
+      <w:bookmarkStart w:id="265" w:name="_Toc222801070"/>
+      <w:bookmarkStart w:id="266" w:name="_Toc232224859"/>
+      <w:bookmarkStart w:id="267" w:name="_Toc232225038"/>
+      <w:bookmarkStart w:id="268" w:name="_Toc172532280"/>
+      <w:r>
+        <w:lastRenderedPageBreak/>
+        <w:t>APÊNDICE</w:t>
+      </w:r>
+      <w:bookmarkStart w:id="269" w:name="_Toc144805849"/>
+      <w:bookmarkStart w:id="270" w:name="_Toc149724149"/>
+      <w:bookmarkStart w:id="271" w:name="_Toc149724337"/>
+      <w:bookmarkStart w:id="272" w:name="_Toc150052736"/>
+      <w:bookmarkStart w:id="273" w:name="_Toc150053227"/>
+      <w:bookmarkStart w:id="274" w:name="_Toc150053994"/>
+      <w:bookmarkStart w:id="275" w:name="_Toc150054450"/>
+      <w:bookmarkStart w:id="276" w:name="_Toc150054653"/>
+      <w:bookmarkStart w:id="277" w:name="_Toc150054867"/>
+      <w:bookmarkStart w:id="278" w:name="_Toc151433552"/>
+      <w:bookmarkStart w:id="279" w:name="_Toc151434323"/>
+      <w:bookmarkStart w:id="280" w:name="_Toc156011591"/>
+      <w:bookmarkStart w:id="281" w:name="_Toc156278440"/>
+      <w:bookmarkStart w:id="282" w:name="_Toc156710941"/>
+      <w:bookmarkStart w:id="283" w:name="_Toc156712250"/>
       <w:bookmarkEnd w:id="230"/>
       <w:bookmarkEnd w:id="231"/>
       <w:bookmarkEnd w:id="232"/>
-      <w:r>
-        <w:t xml:space="preserve"> (estilo REFER</w:t>
-      </w:r>
-      <w:r>
-        <w:t>Ê</w:t>
-      </w:r>
-      <w:r>
-        <w:t>NCIA)</w:t>
-      </w:r>
-    </w:p>
-    <w:p>
-      <w:pPr>
-        <w:pStyle w:val="RefBib"/>
-      </w:pPr>
-      <w:bookmarkStart w:id="233" w:name="_Toc144630254"/>
-      <w:bookmarkStart w:id="234" w:name="_Toc144691054"/>
-      <w:bookmarkStart w:id="235" w:name="_Toc144691522"/>
-      <w:bookmarkStart w:id="236" w:name="_Toc144692273"/>
-      <w:bookmarkStart w:id="237" w:name="_Toc144805848"/>
-      <w:bookmarkStart w:id="238" w:name="_Toc149724148"/>
-      <w:bookmarkStart w:id="239" w:name="_Toc149724336"/>
-      <w:bookmarkStart w:id="240" w:name="_Toc150052735"/>
-      <w:bookmarkStart w:id="241" w:name="_Toc150053226"/>
-      <w:bookmarkStart w:id="242" w:name="_Toc150053993"/>
-      <w:bookmarkStart w:id="243" w:name="_Toc150054449"/>
-      <w:bookmarkStart w:id="244" w:name="_Toc150054652"/>
-      <w:bookmarkStart w:id="245" w:name="_Toc150054866"/>
-      <w:bookmarkStart w:id="246" w:name="_Toc151433551"/>
-      <w:bookmarkStart w:id="247" w:name="_Toc151434322"/>
-      <w:bookmarkStart w:id="248" w:name="_Toc143669286"/>
-      <w:bookmarkStart w:id="249" w:name="_Toc144003462"/>
-      <w:bookmarkStart w:id="250" w:name="_Toc144004112"/>
-      <w:bookmarkStart w:id="251" w:name="_Toc144004166"/>
-      <w:bookmarkStart w:id="252" w:name="_Toc144004615"/>
-      <w:bookmarkStart w:id="253" w:name="_Toc144288102"/>
-      <w:bookmarkStart w:id="254" w:name="_Toc144288599"/>
-      <w:bookmarkStart w:id="255" w:name="_Toc144544687"/>
-      <w:bookmarkStart w:id="256" w:name="_Toc144545423"/>
-      <w:bookmarkStart w:id="257" w:name="_Toc144609690"/>
-      <w:bookmarkStart w:id="258" w:name="_Toc144614349"/>
-      <w:bookmarkStart w:id="259" w:name="_Toc144614596"/>
-      <w:r>
-        <w:t>Exemplo no caso de Normas</w:t>
-      </w:r>
-    </w:p>
-    <w:p>
-      <w:pPr>
-        <w:pStyle w:val="RefBib"/>
-      </w:pPr>
-      <w:r>
-        <w:t xml:space="preserve">ASSOCIAÇÃO BRASILEIRA DE NORMAS TÉCNICAS. </w:t>
-      </w:r>
-      <w:r>
-        <w:rPr>
-          <w:b/>
-        </w:rPr>
-        <w:t>NBR 14724</w:t>
-      </w:r>
-      <w:r>
-        <w:rPr>
-          <w:b/>
-        </w:rPr>
-        <w:t xml:space="preserve">: </w:t>
-      </w:r>
-      <w:r>
-        <w:t>Informação e documentação — Trabalhos</w:t>
-      </w:r>
-      <w:r>
-        <w:t xml:space="preserve"> </w:t>
-      </w:r>
-      <w:r>
-        <w:t>acadêmicos — Apresentação</w:t>
-      </w:r>
-      <w:r>
-        <w:t>. Rio de Janeiro, 2005. 9.p.</w:t>
-      </w:r>
-    </w:p>
-    <w:p>
-      <w:pPr>
-        <w:pStyle w:val="RefBib"/>
-      </w:pPr>
-    </w:p>
-    <w:p>
-      <w:pPr>
-        <w:pStyle w:val="RefBib"/>
-      </w:pPr>
-      <w:r>
-        <w:t xml:space="preserve">___________ </w:t>
-      </w:r>
-      <w:r>
-        <w:rPr>
-          <w:b/>
-        </w:rPr>
-        <w:t>NBR 6023</w:t>
-      </w:r>
-      <w:r>
-        <w:t>: informação e documentação: referências: elaboração. Rio de Janeiro, 2002. 24 p.</w:t>
-      </w:r>
-    </w:p>
-    <w:p>
-      <w:pPr>
-        <w:pStyle w:val="RefBib"/>
-      </w:pPr>
-    </w:p>
-    <w:p>
-      <w:pPr>
-        <w:pStyle w:val="RefBib"/>
-      </w:pPr>
-      <w:r>
-        <w:t xml:space="preserve">___________ </w:t>
-      </w:r>
-      <w:r>
-        <w:rPr>
-          <w:b/>
-        </w:rPr>
-        <w:t>NBR 10520</w:t>
-      </w:r>
-      <w:r>
-        <w:rPr>
-          <w:b/>
-        </w:rPr>
-        <w:t xml:space="preserve">: </w:t>
-      </w:r>
-      <w:r>
-        <w:t>e documentação: citações em documentos. Rio de Janeiro, 2002. 7 p.</w:t>
-      </w:r>
-    </w:p>
-    <w:p>
-      <w:pPr>
-        <w:pStyle w:val="RefBib"/>
-      </w:pPr>
-    </w:p>
-    <w:p>
-      <w:pPr>
-        <w:pStyle w:val="RefBib"/>
-      </w:pPr>
-      <w:r>
-        <w:t xml:space="preserve">___________ </w:t>
-      </w:r>
-      <w:r>
-        <w:rPr>
-          <w:b/>
-        </w:rPr>
-        <w:t>NBR 6024</w:t>
-      </w:r>
-      <w:r>
-        <w:t>: numeração progressiva das seções de um documento. Rio de Janeiro, 2003. 3 p.</w:t>
-      </w:r>
-    </w:p>
-    <w:p>
-      <w:pPr>
-        <w:pStyle w:val="RefBib"/>
-      </w:pPr>
-    </w:p>
-    <w:p>
-      <w:pPr>
-        <w:pStyle w:val="RefBib"/>
-      </w:pPr>
-      <w:r>
-        <w:t>Exemplo no caso de Livro</w:t>
-      </w:r>
-    </w:p>
-    <w:p>
-      <w:pPr>
-        <w:pStyle w:val="RefBib"/>
-      </w:pPr>
-      <w:r>
-        <w:t xml:space="preserve">CERVO, Amado </w:t>
-      </w:r>
-      <w:proofErr w:type="spellStart"/>
-      <w:r>
-        <w:t>Luis</w:t>
-      </w:r>
-      <w:proofErr w:type="spellEnd"/>
-      <w:r>
-        <w:t xml:space="preserve">; BERVIAN, Pedro Alcino; SILVA, Roberto. </w:t>
-      </w:r>
-      <w:r>
-        <w:rPr>
-          <w:b/>
-        </w:rPr>
-        <w:t>Metodologia Científica</w:t>
-      </w:r>
-      <w:r>
-        <w:t>. 6. ed. São Paulo: Prentice Hall, 2007.</w:t>
-      </w:r>
-    </w:p>
-    <w:p>
-      <w:pPr>
-        <w:pStyle w:val="RefBib"/>
-      </w:pPr>
-    </w:p>
-    <w:p>
-      <w:pPr>
-        <w:pStyle w:val="RefBib"/>
-      </w:pPr>
-      <w:r>
-        <w:t xml:space="preserve">GOMES, L. V. N. </w:t>
-      </w:r>
-      <w:r>
-        <w:rPr>
-          <w:b/>
-          <w:bCs/>
-        </w:rPr>
-        <w:t xml:space="preserve">Desenhando: </w:t>
-      </w:r>
-      <w:r>
-        <w:t xml:space="preserve">um panorama dos sistemas gráficos. Santa Maria: </w:t>
-      </w:r>
-      <w:proofErr w:type="spellStart"/>
-      <w:r>
-        <w:t>Ed.UFSM</w:t>
-      </w:r>
-      <w:proofErr w:type="spellEnd"/>
-      <w:r>
-        <w:t>, 1998.</w:t>
-      </w:r>
-    </w:p>
-    <w:p>
-      <w:pPr>
-        <w:pStyle w:val="RefBib"/>
-      </w:pPr>
-    </w:p>
-    <w:p>
-      <w:pPr>
-        <w:pStyle w:val="RefBib"/>
-      </w:pPr>
-      <w:r>
-        <w:t>Exemplo no caso de Capítulo de Livro</w:t>
-      </w:r>
-    </w:p>
-    <w:p>
-      <w:pPr>
-        <w:pStyle w:val="RefBib"/>
-      </w:pPr>
-      <w:proofErr w:type="gramStart"/>
-      <w:r>
-        <w:rPr>
-          <w:lang w:val="en-US"/>
-        </w:rPr>
-        <w:t>WILLIAMS, J. W. Flow measurement.</w:t>
-      </w:r>
-      <w:proofErr w:type="gramEnd"/>
-      <w:r>
-        <w:rPr>
-          <w:lang w:val="en-US"/>
-        </w:rPr>
-        <w:t xml:space="preserve"> In: ROUSE, H. (org.). </w:t>
-      </w:r>
-      <w:r>
-        <w:rPr>
-          <w:b/>
-          <w:bCs/>
-          <w:lang w:val="en-US"/>
-        </w:rPr>
-        <w:t>Engineering hydraulic</w:t>
-      </w:r>
-      <w:r>
-        <w:rPr>
-          <w:lang w:val="en-US"/>
-        </w:rPr>
-        <w:t xml:space="preserve">s. </w:t>
-      </w:r>
-      <w:r>
-        <w:t xml:space="preserve">New York: John </w:t>
-      </w:r>
-      <w:proofErr w:type="spellStart"/>
-      <w:r>
-        <w:t>Wiley</w:t>
-      </w:r>
-      <w:proofErr w:type="spellEnd"/>
-      <w:r>
-        <w:t xml:space="preserve"> &amp; Sons, 1950. p. 229-309.</w:t>
-      </w:r>
-    </w:p>
-    <w:p>
-      <w:pPr>
-        <w:pStyle w:val="RefBib"/>
-      </w:pPr>
-    </w:p>
-    <w:p>
-      <w:pPr>
-        <w:pStyle w:val="RefBib"/>
-      </w:pPr>
-      <w:r>
-        <w:t>Exemplo no caso artigo em periódico</w:t>
-      </w:r>
-    </w:p>
-    <w:p>
-      <w:pPr>
-        <w:pStyle w:val="RefBib"/>
-      </w:pPr>
-      <w:r>
-        <w:rPr>
-          <w:lang w:val="en-US"/>
-        </w:rPr>
-        <w:t>ABRAMOF, P. G.</w:t>
-      </w:r>
-      <w:r>
-        <w:rPr>
-          <w:lang w:val="en-US"/>
-        </w:rPr>
-        <w:t>,</w:t>
-      </w:r>
-      <w:r>
-        <w:rPr>
-          <w:lang w:val="en-US"/>
-        </w:rPr>
-        <w:t xml:space="preserve"> MIRANDA, C. R. B.</w:t>
-      </w:r>
-      <w:r>
-        <w:rPr>
-          <w:lang w:val="en-US"/>
-        </w:rPr>
-        <w:t>,</w:t>
-      </w:r>
-      <w:r>
-        <w:rPr>
-          <w:lang w:val="en-US"/>
-        </w:rPr>
-        <w:t xml:space="preserve"> BELOTO, A. F</w:t>
-      </w:r>
-      <w:proofErr w:type="gramStart"/>
-      <w:r>
-        <w:rPr>
-          <w:lang w:val="en-US"/>
-        </w:rPr>
-        <w:t>. ;</w:t>
-      </w:r>
-      <w:proofErr w:type="gramEnd"/>
-      <w:r>
-        <w:rPr>
-          <w:lang w:val="en-US"/>
-        </w:rPr>
-        <w:t xml:space="preserve"> UETA, A.Y.</w:t>
-      </w:r>
-      <w:r>
-        <w:rPr>
-          <w:lang w:val="en-US"/>
-        </w:rPr>
-        <w:t>,</w:t>
-      </w:r>
-      <w:r>
-        <w:rPr>
-          <w:lang w:val="en-US"/>
-        </w:rPr>
-        <w:t xml:space="preserve"> FERREIRA, N. G. </w:t>
-      </w:r>
-      <w:proofErr w:type="gramStart"/>
-      <w:r>
-        <w:rPr>
-          <w:lang w:val="en-US"/>
-        </w:rPr>
-        <w:t xml:space="preserve">An investigation of natural oxidation process on stain-etched </w:t>
-      </w:r>
-      <w:proofErr w:type="spellStart"/>
-      <w:r>
-        <w:rPr>
-          <w:lang w:val="en-US"/>
-        </w:rPr>
-        <w:t>nanoporous</w:t>
-      </w:r>
-      <w:proofErr w:type="spellEnd"/>
-      <w:r>
-        <w:rPr>
-          <w:lang w:val="en-US"/>
-        </w:rPr>
-        <w:t xml:space="preserve"> silicon by micro-Raman spectroscopy.</w:t>
-      </w:r>
-      <w:proofErr w:type="gramEnd"/>
-      <w:r>
-        <w:rPr>
-          <w:lang w:val="en-US"/>
-        </w:rPr>
-        <w:t xml:space="preserve"> </w:t>
-      </w:r>
-      <w:proofErr w:type="spellStart"/>
-      <w:r>
-        <w:rPr>
-          <w:b/>
-        </w:rPr>
-        <w:t>Applied</w:t>
-      </w:r>
-      <w:proofErr w:type="spellEnd"/>
-      <w:r>
-        <w:rPr>
-          <w:b/>
-        </w:rPr>
-        <w:t xml:space="preserve"> </w:t>
-      </w:r>
-      <w:proofErr w:type="spellStart"/>
-      <w:r>
-        <w:rPr>
-          <w:b/>
-        </w:rPr>
-        <w:t>Surface</w:t>
-      </w:r>
-      <w:proofErr w:type="spellEnd"/>
-      <w:r>
-        <w:rPr>
-          <w:b/>
-        </w:rPr>
-        <w:t xml:space="preserve"> Science</w:t>
-      </w:r>
-      <w:r>
-        <w:t>, v. 253, p. p. 7065-7068, 2007.</w:t>
-      </w:r>
-    </w:p>
-    <w:p>
-      <w:pPr>
-        <w:pStyle w:val="RefBib"/>
-      </w:pPr>
-    </w:p>
-    <w:p>
-      <w:pPr>
-        <w:pStyle w:val="RefBib"/>
-      </w:pPr>
-      <w:r>
-        <w:t>Exemplo no caso de monografia, dissertação e tese</w:t>
-      </w:r>
-    </w:p>
-    <w:p>
-      <w:pPr>
-        <w:pStyle w:val="RefBib"/>
-      </w:pPr>
-      <w:r>
-        <w:lastRenderedPageBreak/>
-        <w:t xml:space="preserve">MIRANDA, R. B. </w:t>
-      </w:r>
-      <w:r>
-        <w:t xml:space="preserve">Filmes de diamante </w:t>
-      </w:r>
-      <w:proofErr w:type="spellStart"/>
-      <w:r>
-        <w:t>nanocristalino</w:t>
-      </w:r>
-      <w:proofErr w:type="spellEnd"/>
-      <w:r>
-        <w:t xml:space="preserve"> infiltrados em substratos de silício poroso através das técnicas CVD/CVI. 2009. Tese (Doutorado em Engenharia e Tecnologia Espaciais) - Instituto Nacional de Pesquisas Espaciais</w:t>
-      </w:r>
-      <w:r>
-        <w:t>.</w:t>
-      </w:r>
-    </w:p>
-    <w:p>
-      <w:pPr>
-        <w:pStyle w:val="RefBib"/>
-      </w:pPr>
-    </w:p>
-    <w:p>
-      <w:pPr>
-        <w:pStyle w:val="RefBib"/>
-      </w:pPr>
-      <w:r>
-        <w:t>Exemplo no caso de artigo de jornal</w:t>
-      </w:r>
-    </w:p>
-    <w:p>
-      <w:pPr>
-        <w:pStyle w:val="RefBib"/>
-      </w:pPr>
-      <w:r>
-        <w:t xml:space="preserve">MOREIRA, T. Debate sobre software livre chega ao celular. </w:t>
-      </w:r>
-      <w:r>
-        <w:rPr>
-          <w:b/>
-          <w:bCs/>
-        </w:rPr>
-        <w:t>Valor Econômic</w:t>
-      </w:r>
-      <w:r>
-        <w:t>o, São Paulo, 04 out. 2004. p. B4.</w:t>
-      </w:r>
-    </w:p>
-    <w:p>
-      <w:pPr>
-        <w:pStyle w:val="RefBib"/>
-      </w:pPr>
-    </w:p>
-    <w:p>
-      <w:pPr>
-        <w:pStyle w:val="RefBib"/>
-      </w:pPr>
-      <w:r>
-        <w:t>Exemplo no caso de trabalho em evento</w:t>
-      </w:r>
-    </w:p>
-    <w:p>
-      <w:pPr>
-        <w:pStyle w:val="RefBib"/>
-      </w:pPr>
-      <w:r>
-        <w:t>ABRAMOF, P. G.</w:t>
-      </w:r>
-      <w:r>
-        <w:t>,</w:t>
-      </w:r>
-      <w:r>
-        <w:t xml:space="preserve"> MOTA A.C. Exame de desempenho dos estudantes: uma </w:t>
-      </w:r>
-      <w:proofErr w:type="spellStart"/>
-      <w:r>
-        <w:t>porposta</w:t>
-      </w:r>
-      <w:proofErr w:type="spellEnd"/>
-      <w:r>
-        <w:t xml:space="preserve"> de avaliação na educação em engenharia. In: XXXV CONGRESSO BRASILEIRO DE EDUCAÇÃO EM ENGENHARIA, Curitiba. Anais do XXXV Congresso Brasileiro de Educação em Engenharia, 2007</w:t>
-      </w:r>
-      <w:r>
-        <w:t>.</w:t>
-      </w:r>
-    </w:p>
-    <w:p>
-      <w:pPr>
-        <w:pStyle w:val="RefBib"/>
-      </w:pPr>
-    </w:p>
-    <w:p>
-      <w:pPr>
-        <w:pStyle w:val="RefBib"/>
-      </w:pPr>
-      <w:r>
-        <w:t>Exemplo de documento disponível na internet</w:t>
-      </w:r>
-    </w:p>
-    <w:p>
-      <w:pPr>
-        <w:pStyle w:val="RefBib"/>
-      </w:pPr>
-      <w:r>
-        <w:t xml:space="preserve">BRASIL, 2002. Conselho Nacional de Educação, Parecer CNE/CES 1362/2001 – </w:t>
-      </w:r>
-      <w:r>
-        <w:rPr>
-          <w:b/>
-        </w:rPr>
-        <w:t>Diretrizes Curriculares Nacionais dos Cursos de Engenharia</w:t>
-      </w:r>
-      <w:r>
-        <w:t>. Despacho do Ministro em 22/02/2002, publicado no DOU de 25 de fevereiro de 2002, Seção 1, p 17. Disponível em: &lt;htlm://portal.mec.gov.br/cne/arquivos/pdf/CES 1/2002&gt;</w:t>
-      </w:r>
-      <w:r>
-        <w:t xml:space="preserve"> </w:t>
-      </w:r>
-      <w:r>
-        <w:t>Acesso em 1</w:t>
-      </w:r>
-      <w:r>
-        <w:t>6 junho</w:t>
-      </w:r>
-      <w:r>
-        <w:t xml:space="preserve"> 2008</w:t>
-      </w:r>
-    </w:p>
-    <w:p>
-      <w:pPr>
-        <w:pStyle w:val="RefBib"/>
-      </w:pPr>
-    </w:p>
-    <w:p/>
-    <w:p/>
-    <w:p/>
-    <w:p>
-      <w:pPr>
-        <w:pStyle w:val="GLOSSRIO"/>
-      </w:pPr>
-      <w:r>
-        <w:lastRenderedPageBreak/>
-        <w:t>GLOSSÁRIO</w:t>
-      </w:r>
-      <w:r>
-        <w:t xml:space="preserve"> (est</w:t>
-      </w:r>
-      <w:r>
-        <w:t>i</w:t>
-      </w:r>
-      <w:r>
-        <w:t>lo GLOSS</w:t>
-      </w:r>
-      <w:r>
-        <w:t>A</w:t>
-      </w:r>
-      <w:r>
-        <w:t>RIO)</w:t>
-      </w:r>
-    </w:p>
-    <w:p>
-      <w:pPr>
-        <w:ind w:firstLine="0"/>
-      </w:pPr>
-      <w:r>
-        <w:t>Área - conjunto de conteúdos (grupos temáticos comuns) que compõem os diferentes campos do saber.</w:t>
-      </w:r>
-    </w:p>
-    <w:p>
-      <w:pPr>
-        <w:ind w:firstLine="0"/>
-      </w:pPr>
-    </w:p>
-    <w:p>
-      <w:pPr>
-        <w:ind w:firstLine="0"/>
-      </w:pPr>
-    </w:p>
-    <w:p>
-      <w:pPr>
-        <w:pStyle w:val="APENDICE"/>
-      </w:pPr>
-      <w:bookmarkStart w:id="260" w:name="_Toc156710940"/>
-      <w:bookmarkStart w:id="261" w:name="_Toc156712249"/>
-      <w:bookmarkStart w:id="262" w:name="_Toc167274016"/>
-      <w:bookmarkStart w:id="263" w:name="_Toc167274183"/>
-      <w:bookmarkStart w:id="264" w:name="_Toc167274311"/>
-      <w:bookmarkStart w:id="265" w:name="_Toc198716030"/>
-      <w:bookmarkStart w:id="266" w:name="_Toc198716146"/>
-      <w:bookmarkStart w:id="267" w:name="_Toc221345538"/>
-      <w:bookmarkStart w:id="268" w:name="_Toc222801070"/>
-      <w:bookmarkStart w:id="269" w:name="_Toc232224859"/>
-      <w:bookmarkStart w:id="270" w:name="_Toc232225038"/>
-      <w:bookmarkStart w:id="271" w:name="_Toc172532280"/>
-      <w:r>
-        <w:lastRenderedPageBreak/>
-        <w:t>APÊNDICE</w:t>
-      </w:r>
-      <w:bookmarkStart w:id="272" w:name="_Toc144805849"/>
-      <w:bookmarkStart w:id="273" w:name="_Toc149724149"/>
-      <w:bookmarkStart w:id="274" w:name="_Toc149724337"/>
-      <w:bookmarkStart w:id="275" w:name="_Toc150052736"/>
-      <w:bookmarkStart w:id="276" w:name="_Toc150053227"/>
-      <w:bookmarkStart w:id="277" w:name="_Toc150053994"/>
-      <w:bookmarkStart w:id="278" w:name="_Toc150054450"/>
-      <w:bookmarkStart w:id="279" w:name="_Toc150054653"/>
-      <w:bookmarkStart w:id="280" w:name="_Toc150054867"/>
-      <w:bookmarkStart w:id="281" w:name="_Toc151433552"/>
-      <w:bookmarkStart w:id="282" w:name="_Toc151434323"/>
-      <w:bookmarkStart w:id="283" w:name="_Toc156011591"/>
-      <w:bookmarkStart w:id="284" w:name="_Toc156278440"/>
-      <w:bookmarkStart w:id="285" w:name="_Toc156710941"/>
-      <w:bookmarkStart w:id="286" w:name="_Toc156712250"/>
       <w:bookmarkEnd w:id="233"/>
       <w:bookmarkEnd w:id="234"/>
       <w:bookmarkEnd w:id="235"/>
@@ -9866,26 +9846,26 @@
       <w:bookmarkEnd w:id="242"/>
       <w:bookmarkEnd w:id="243"/>
       <w:bookmarkEnd w:id="244"/>
-      <w:bookmarkEnd w:id="245"/>
-      <w:bookmarkEnd w:id="246"/>
-      <w:bookmarkEnd w:id="247"/>
+      <w:bookmarkEnd w:id="257"/>
+      <w:bookmarkEnd w:id="258"/>
+      <w:r>
+        <w:t xml:space="preserve"> </w:t>
+      </w:r>
+      <w:r>
+        <w:t>A</w:t>
+      </w:r>
+      <w:bookmarkEnd w:id="259"/>
       <w:bookmarkEnd w:id="260"/>
       <w:bookmarkEnd w:id="261"/>
-      <w:r>
-        <w:t xml:space="preserve"> </w:t>
-      </w:r>
-      <w:r>
-        <w:t>A</w:t>
-      </w:r>
       <w:bookmarkEnd w:id="262"/>
       <w:bookmarkEnd w:id="263"/>
       <w:bookmarkEnd w:id="264"/>
       <w:bookmarkEnd w:id="265"/>
       <w:bookmarkEnd w:id="266"/>
       <w:bookmarkEnd w:id="267"/>
-      <w:bookmarkEnd w:id="268"/>
       <w:bookmarkEnd w:id="269"/>
       <w:bookmarkEnd w:id="270"/>
+      <w:bookmarkEnd w:id="271"/>
       <w:bookmarkEnd w:id="272"/>
       <w:bookmarkEnd w:id="273"/>
       <w:bookmarkEnd w:id="274"/>
@@ -9898,32 +9878,29 @@
       <w:bookmarkEnd w:id="281"/>
       <w:bookmarkEnd w:id="282"/>
       <w:bookmarkEnd w:id="283"/>
+      <w:r>
+        <w:t xml:space="preserve"> (estilo AP</w:t>
+      </w:r>
+      <w:r>
+        <w:t>Ê</w:t>
+      </w:r>
+      <w:r>
+        <w:t>NDICE)</w:t>
+      </w:r>
+      <w:bookmarkEnd w:id="268"/>
+    </w:p>
+    <w:p>
+      <w:bookmarkStart w:id="284" w:name="_Toc144805850"/>
+      <w:r>
+        <w:t>Elemento opcional. O(s) a</w:t>
+      </w:r>
+      <w:r>
+        <w:t>pêndice</w:t>
+      </w:r>
+      <w:r>
+        <w:t>(s) são identificados por letras maiúsculas consecutivas e pelos respectivos títulos</w:t>
+      </w:r>
       <w:bookmarkEnd w:id="284"/>
-      <w:bookmarkEnd w:id="285"/>
-      <w:bookmarkEnd w:id="286"/>
-      <w:r>
-        <w:t xml:space="preserve"> (estilo AP</w:t>
-      </w:r>
-      <w:r>
-        <w:t>Ê</w:t>
-      </w:r>
-      <w:r>
-        <w:t>NDICE)</w:t>
-      </w:r>
-      <w:bookmarkEnd w:id="271"/>
-    </w:p>
-    <w:p>
-      <w:bookmarkStart w:id="287" w:name="_Toc144805850"/>
-      <w:r>
-        <w:t>Elemento opcional. O(s) a</w:t>
-      </w:r>
-      <w:r>
-        <w:t>pêndice</w:t>
-      </w:r>
-      <w:r>
-        <w:t>(s) são identificados por letras maiúsculas consecutivas e pelos respectivos títulos</w:t>
-      </w:r>
-      <w:bookmarkEnd w:id="287"/>
       <w:r>
         <w:t xml:space="preserve"> e contem textos explicativos que não fazem parte do texto da monografia mas que foi elaborado pelo autor,.</w:t>
       </w:r>
@@ -9964,25 +9941,25 @@
       <w:pPr>
         <w:jc w:val="center"/>
       </w:pPr>
-      <w:bookmarkStart w:id="288" w:name="_Toc144630257"/>
+      <w:bookmarkStart w:id="285" w:name="_Toc144630257"/>
       <w:r>
         <w:pict w14:anchorId="4F119D27">
           <v:shape id="_x0000_i1035" type="#_x0000_t75" style="width:188.2pt;height:101.95pt">
-            <v:imagedata r:id="rId24" o:title=""/>
+            <v:imagedata r:id="rId25" o:title=""/>
           </v:shape>
         </w:pict>
       </w:r>
-      <w:bookmarkEnd w:id="288"/>
+      <w:bookmarkEnd w:id="285"/>
     </w:p>
     <w:p>
       <w:pPr>
         <w:pStyle w:val="FIGURA"/>
       </w:pPr>
-      <w:bookmarkStart w:id="289" w:name="_Toc151436951"/>
-      <w:bookmarkStart w:id="290" w:name="_Toc144691057"/>
-      <w:bookmarkStart w:id="291" w:name="_Toc167274184"/>
-      <w:bookmarkStart w:id="292" w:name="_Toc227052345"/>
-      <w:bookmarkStart w:id="293" w:name="_Toc294361524"/>
+      <w:bookmarkStart w:id="286" w:name="_Toc151436951"/>
+      <w:bookmarkStart w:id="287" w:name="_Toc144691057"/>
+      <w:bookmarkStart w:id="288" w:name="_Toc167274184"/>
+      <w:bookmarkStart w:id="289" w:name="_Toc227052345"/>
+      <w:bookmarkStart w:id="290" w:name="_Toc294361524"/>
       <w:r>
         <w:t xml:space="preserve">Figura </w:t>
       </w:r>
@@ -10009,20 +9986,20 @@
       <w:r>
         <w:t>Diagrama de funcionamento</w:t>
       </w:r>
+      <w:bookmarkEnd w:id="286"/>
+      <w:bookmarkEnd w:id="287"/>
+      <w:bookmarkEnd w:id="288"/>
       <w:bookmarkEnd w:id="289"/>
+      <w:r>
+        <w:t>.</w:t>
+      </w:r>
       <w:bookmarkEnd w:id="290"/>
-      <w:bookmarkEnd w:id="291"/>
-      <w:bookmarkEnd w:id="292"/>
-      <w:r>
-        <w:t>.</w:t>
-      </w:r>
-      <w:bookmarkEnd w:id="293"/>
     </w:p>
     <w:p>
       <w:pPr>
         <w:pStyle w:val="fontedefigura"/>
       </w:pPr>
-      <w:bookmarkStart w:id="294" w:name="_Toc144691060"/>
+      <w:bookmarkStart w:id="291" w:name="_Toc144691060"/>
       <w:r>
         <w:t xml:space="preserve">Fonte </w:t>
       </w:r>
@@ -10045,7 +10022,7 @@
     <w:p/>
     <w:p/>
     <w:p/>
-    <w:bookmarkEnd w:id="294"/>
+    <w:bookmarkEnd w:id="291"/>
     <w:p/>
     <w:p/>
     <w:p>
@@ -10055,7 +10032,7 @@
         </w:rPr>
         <w:pict w14:anchorId="71C6B16A">
           <v:shape id="_x0000_s1055" type="#_x0000_t75" style="position:absolute;left:0;text-align:left;margin-left:0;margin-top:-45pt;width:288.2pt;height:233.2pt;z-index:251657728;mso-position-horizontal:center" o:bordertopcolor="this" o:borderleftcolor="this" o:borderbottomcolor="this" o:borderrightcolor="this" stroked="t" strokeweight=".5pt">
-            <v:imagedata r:id="rId25" o:title="figcont"/>
+            <v:imagedata r:id="rId26" o:title="figcont"/>
           </v:shape>
         </w:pict>
       </w:r>
@@ -10077,9 +10054,9 @@
       <w:pPr>
         <w:ind w:firstLine="0"/>
       </w:pPr>
-      <w:bookmarkStart w:id="295" w:name="_Toc151436954"/>
-      <w:bookmarkStart w:id="296" w:name="_Toc167274187"/>
-      <w:bookmarkStart w:id="297" w:name="_Toc227052354"/>
+      <w:bookmarkStart w:id="292" w:name="_Toc151436954"/>
+      <w:bookmarkStart w:id="293" w:name="_Toc167274187"/>
+      <w:bookmarkStart w:id="294" w:name="_Toc227052354"/>
     </w:p>
     <w:p>
       <w:pPr>
@@ -10088,7 +10065,7 @@
           <w:rFonts w:cs="Times New Roman"/>
         </w:rPr>
       </w:pPr>
-      <w:bookmarkStart w:id="298" w:name="_Toc294361525"/>
+      <w:bookmarkStart w:id="295" w:name="_Toc294361525"/>
       <w:r>
         <w:rPr>
           <w:rFonts w:cs="Times New Roman"/>
@@ -10125,10 +10102,10 @@
         </w:rPr>
         <w:t>Como apresentar uma figura longa</w:t>
       </w:r>
+      <w:bookmarkEnd w:id="292"/>
+      <w:bookmarkEnd w:id="293"/>
+      <w:bookmarkEnd w:id="294"/>
       <w:bookmarkEnd w:id="295"/>
-      <w:bookmarkEnd w:id="296"/>
-      <w:bookmarkEnd w:id="297"/>
-      <w:bookmarkEnd w:id="298"/>
     </w:p>
     <w:p/>
     <w:p/>
@@ -10151,7 +10128,7 @@
         </w:rPr>
         <w:pict w14:anchorId="6E911DF3">
           <v:shape id="_x0000_i1036" type="#_x0000_t75" style="width:196.05pt;height:109.05pt">
-            <v:imagedata r:id="rId26" o:title="figura1"/>
+            <v:imagedata r:id="rId27" o:title="figura1"/>
           </v:shape>
         </w:pict>
       </w:r>
@@ -10160,11 +10137,11 @@
       <w:pPr>
         <w:pStyle w:val="FIGURA"/>
       </w:pPr>
-      <w:bookmarkStart w:id="299" w:name="_Toc151436952"/>
-      <w:bookmarkStart w:id="300" w:name="_Toc167274185"/>
-      <w:bookmarkStart w:id="301" w:name="_Toc227052346"/>
-      <w:bookmarkStart w:id="302" w:name="_Toc294361526"/>
-      <w:bookmarkStart w:id="303" w:name="_Toc144691058"/>
+      <w:bookmarkStart w:id="296" w:name="_Toc151436952"/>
+      <w:bookmarkStart w:id="297" w:name="_Toc167274185"/>
+      <w:bookmarkStart w:id="298" w:name="_Toc227052346"/>
+      <w:bookmarkStart w:id="299" w:name="_Toc294361526"/>
+      <w:bookmarkStart w:id="300" w:name="_Toc144691058"/>
       <w:r>
         <w:rPr>
           <w:rFonts w:cs="Times New Roman"/>
@@ -10183,33 +10160,33 @@
         </w:rPr>
         <w:t xml:space="preserve"> - Movimento realocar tarefa</w:t>
       </w:r>
+      <w:bookmarkEnd w:id="296"/>
+      <w:bookmarkEnd w:id="297"/>
+      <w:bookmarkEnd w:id="298"/>
+      <w:r>
+        <w:rPr>
+          <w:rFonts w:cs="Times New Roman"/>
+        </w:rPr>
+        <w:t>.</w:t>
+      </w:r>
       <w:bookmarkEnd w:id="299"/>
+      <w:r>
+        <w:rPr>
+          <w:rFonts w:cs="Times New Roman"/>
+        </w:rPr>
+        <w:t xml:space="preserve"> </w:t>
+      </w:r>
       <w:bookmarkEnd w:id="300"/>
+    </w:p>
+    <w:p>
+      <w:pPr>
+        <w:pStyle w:val="fontedefigura"/>
+      </w:pPr>
+      <w:bookmarkStart w:id="301" w:name="_Toc144691059"/>
+      <w:r>
+        <w:t>Fonte: Adaptada de Mauri (2003, p. 17</w:t>
+      </w:r>
       <w:bookmarkEnd w:id="301"/>
-      <w:r>
-        <w:rPr>
-          <w:rFonts w:cs="Times New Roman"/>
-        </w:rPr>
-        <w:t>.</w:t>
-      </w:r>
-      <w:bookmarkEnd w:id="302"/>
-      <w:r>
-        <w:rPr>
-          <w:rFonts w:cs="Times New Roman"/>
-        </w:rPr>
-        <w:t xml:space="preserve"> </w:t>
-      </w:r>
-      <w:bookmarkEnd w:id="303"/>
-    </w:p>
-    <w:p>
-      <w:pPr>
-        <w:pStyle w:val="fontedefigura"/>
-      </w:pPr>
-      <w:bookmarkStart w:id="304" w:name="_Toc144691059"/>
-      <w:r>
-        <w:t>Fonte: Adaptada de Mauri (2003, p. 17</w:t>
-      </w:r>
-      <w:bookmarkEnd w:id="304"/>
       <w:r>
         <w:t>).</w:t>
       </w:r>
@@ -10231,36 +10208,39 @@
           <w:rFonts w:cs="Times New Roman"/>
         </w:rPr>
       </w:pPr>
-      <w:bookmarkStart w:id="305" w:name="_Toc144609691"/>
-      <w:bookmarkStart w:id="306" w:name="_Toc144614351"/>
-      <w:bookmarkStart w:id="307" w:name="_Toc144614598"/>
-      <w:bookmarkStart w:id="308" w:name="_Toc144630262"/>
-      <w:bookmarkStart w:id="309" w:name="_Toc144691065"/>
-      <w:bookmarkStart w:id="310" w:name="_Toc144691529"/>
-      <w:bookmarkStart w:id="311" w:name="_Toc144692280"/>
-      <w:bookmarkStart w:id="312" w:name="_Toc144805854"/>
-      <w:bookmarkStart w:id="313" w:name="_Toc149724155"/>
-      <w:bookmarkStart w:id="314" w:name="_Toc149724343"/>
-      <w:bookmarkStart w:id="315" w:name="_Toc150052742"/>
-      <w:bookmarkStart w:id="316" w:name="_Toc150053230"/>
-      <w:bookmarkStart w:id="317" w:name="_Toc150054000"/>
-      <w:bookmarkStart w:id="318" w:name="_Toc150054453"/>
-      <w:bookmarkStart w:id="319" w:name="_Toc150054659"/>
-      <w:bookmarkStart w:id="320" w:name="_Toc150054873"/>
-      <w:bookmarkStart w:id="321" w:name="_Toc151433565"/>
-      <w:bookmarkStart w:id="322" w:name="_Toc151434334"/>
-      <w:bookmarkStart w:id="323" w:name="_Toc156710950"/>
-      <w:bookmarkStart w:id="324" w:name="_Toc156712259"/>
-      <w:bookmarkStart w:id="325" w:name="_Toc167274023"/>
-      <w:bookmarkStart w:id="326" w:name="_Toc167274193"/>
-      <w:bookmarkStart w:id="327" w:name="_Toc167274318"/>
-      <w:bookmarkStart w:id="328" w:name="_Toc198716037"/>
-      <w:bookmarkStart w:id="329" w:name="_Toc198716153"/>
-      <w:bookmarkStart w:id="330" w:name="_Toc221345545"/>
-      <w:bookmarkStart w:id="331" w:name="_Toc222801077"/>
-      <w:bookmarkStart w:id="332" w:name="_Toc232224868"/>
-      <w:bookmarkStart w:id="333" w:name="_Toc232225047"/>
-      <w:bookmarkStart w:id="334" w:name="_Toc172532281"/>
+      <w:bookmarkStart w:id="302" w:name="_Toc144609691"/>
+      <w:bookmarkStart w:id="303" w:name="_Toc144614351"/>
+      <w:bookmarkStart w:id="304" w:name="_Toc144614598"/>
+      <w:bookmarkStart w:id="305" w:name="_Toc144630262"/>
+      <w:bookmarkStart w:id="306" w:name="_Toc144691065"/>
+      <w:bookmarkStart w:id="307" w:name="_Toc144691529"/>
+      <w:bookmarkStart w:id="308" w:name="_Toc144692280"/>
+      <w:bookmarkStart w:id="309" w:name="_Toc144805854"/>
+      <w:bookmarkStart w:id="310" w:name="_Toc149724155"/>
+      <w:bookmarkStart w:id="311" w:name="_Toc149724343"/>
+      <w:bookmarkStart w:id="312" w:name="_Toc150052742"/>
+      <w:bookmarkStart w:id="313" w:name="_Toc150053230"/>
+      <w:bookmarkStart w:id="314" w:name="_Toc150054000"/>
+      <w:bookmarkStart w:id="315" w:name="_Toc150054453"/>
+      <w:bookmarkStart w:id="316" w:name="_Toc150054659"/>
+      <w:bookmarkStart w:id="317" w:name="_Toc150054873"/>
+      <w:bookmarkStart w:id="318" w:name="_Toc151433565"/>
+      <w:bookmarkStart w:id="319" w:name="_Toc151434334"/>
+      <w:bookmarkStart w:id="320" w:name="_Toc156710950"/>
+      <w:bookmarkStart w:id="321" w:name="_Toc156712259"/>
+      <w:bookmarkStart w:id="322" w:name="_Toc167274023"/>
+      <w:bookmarkStart w:id="323" w:name="_Toc167274193"/>
+      <w:bookmarkStart w:id="324" w:name="_Toc167274318"/>
+      <w:bookmarkStart w:id="325" w:name="_Toc198716037"/>
+      <w:bookmarkStart w:id="326" w:name="_Toc198716153"/>
+      <w:bookmarkStart w:id="327" w:name="_Toc221345545"/>
+      <w:bookmarkStart w:id="328" w:name="_Toc222801077"/>
+      <w:bookmarkStart w:id="329" w:name="_Toc232224868"/>
+      <w:bookmarkStart w:id="330" w:name="_Toc232225047"/>
+      <w:bookmarkStart w:id="331" w:name="_Toc172532281"/>
+      <w:bookmarkEnd w:id="245"/>
+      <w:bookmarkEnd w:id="246"/>
+      <w:bookmarkEnd w:id="247"/>
       <w:bookmarkEnd w:id="248"/>
       <w:bookmarkEnd w:id="249"/>
       <w:bookmarkEnd w:id="250"/>
@@ -10270,9 +10250,6 @@
       <w:bookmarkEnd w:id="254"/>
       <w:bookmarkEnd w:id="255"/>
       <w:bookmarkEnd w:id="256"/>
-      <w:bookmarkEnd w:id="257"/>
-      <w:bookmarkEnd w:id="258"/>
-      <w:bookmarkEnd w:id="259"/>
       <w:r>
         <w:rPr>
           <w:rFonts w:cs="Times New Roman"/>
@@ -10298,7 +10275,10 @@
         </w:rPr>
         <w:t>A</w:t>
       </w:r>
-      <w:bookmarkStart w:id="335" w:name="_Toc144609692"/>
+      <w:bookmarkStart w:id="332" w:name="_Toc144609692"/>
+      <w:bookmarkEnd w:id="302"/>
+      <w:bookmarkEnd w:id="303"/>
+      <w:bookmarkEnd w:id="304"/>
       <w:bookmarkEnd w:id="305"/>
       <w:bookmarkEnd w:id="306"/>
       <w:bookmarkEnd w:id="307"/>
@@ -10316,51 +10296,51 @@
       <w:bookmarkEnd w:id="319"/>
       <w:bookmarkEnd w:id="320"/>
       <w:bookmarkEnd w:id="321"/>
+      <w:r>
+        <w:rPr>
+          <w:rFonts w:cs="Times New Roman"/>
+        </w:rPr>
+        <w:t xml:space="preserve"> </w:t>
+      </w:r>
+      <w:bookmarkStart w:id="333" w:name="_Toc144805855"/>
+      <w:bookmarkStart w:id="334" w:name="_Toc149724156"/>
+      <w:bookmarkStart w:id="335" w:name="_Toc149724344"/>
+      <w:bookmarkStart w:id="336" w:name="_Toc150052743"/>
+      <w:bookmarkStart w:id="337" w:name="_Toc150053231"/>
+      <w:bookmarkStart w:id="338" w:name="_Toc150054001"/>
+      <w:bookmarkStart w:id="339" w:name="_Toc150054454"/>
+      <w:bookmarkStart w:id="340" w:name="_Toc150054660"/>
+      <w:bookmarkStart w:id="341" w:name="_Toc150054874"/>
+      <w:bookmarkStart w:id="342" w:name="_Toc151433566"/>
+      <w:bookmarkStart w:id="343" w:name="_Toc151434335"/>
+      <w:bookmarkStart w:id="344" w:name="_Toc156278450"/>
+      <w:bookmarkStart w:id="345" w:name="_Toc156710951"/>
+      <w:bookmarkStart w:id="346" w:name="_Toc156712260"/>
+      <w:bookmarkEnd w:id="332"/>
+      <w:r>
+        <w:rPr>
+          <w:rFonts w:cs="Times New Roman"/>
+        </w:rPr>
+        <w:t xml:space="preserve">- </w:t>
+      </w:r>
+      <w:r>
+        <w:rPr>
+          <w:rFonts w:cs="Times New Roman"/>
+        </w:rPr>
+        <w:t>ABREVIATURA DOS MESES</w:t>
+      </w:r>
       <w:bookmarkEnd w:id="322"/>
       <w:bookmarkEnd w:id="323"/>
       <w:bookmarkEnd w:id="324"/>
-      <w:r>
-        <w:rPr>
-          <w:rFonts w:cs="Times New Roman"/>
-        </w:rPr>
-        <w:t xml:space="preserve"> </w:t>
-      </w:r>
-      <w:bookmarkStart w:id="336" w:name="_Toc144805855"/>
-      <w:bookmarkStart w:id="337" w:name="_Toc149724156"/>
-      <w:bookmarkStart w:id="338" w:name="_Toc149724344"/>
-      <w:bookmarkStart w:id="339" w:name="_Toc150052743"/>
-      <w:bookmarkStart w:id="340" w:name="_Toc150053231"/>
-      <w:bookmarkStart w:id="341" w:name="_Toc150054001"/>
-      <w:bookmarkStart w:id="342" w:name="_Toc150054454"/>
-      <w:bookmarkStart w:id="343" w:name="_Toc150054660"/>
-      <w:bookmarkStart w:id="344" w:name="_Toc150054874"/>
-      <w:bookmarkStart w:id="345" w:name="_Toc151433566"/>
-      <w:bookmarkStart w:id="346" w:name="_Toc151434335"/>
-      <w:bookmarkStart w:id="347" w:name="_Toc156278450"/>
-      <w:bookmarkStart w:id="348" w:name="_Toc156710951"/>
-      <w:bookmarkStart w:id="349" w:name="_Toc156712260"/>
-      <w:bookmarkEnd w:id="335"/>
-      <w:r>
-        <w:rPr>
-          <w:rFonts w:cs="Times New Roman"/>
-        </w:rPr>
-        <w:t xml:space="preserve">- </w:t>
-      </w:r>
-      <w:r>
-        <w:rPr>
-          <w:rFonts w:cs="Times New Roman"/>
-        </w:rPr>
-        <w:t>ABREVIATURA DOS MESES</w:t>
-      </w:r>
       <w:bookmarkEnd w:id="325"/>
       <w:bookmarkEnd w:id="326"/>
       <w:bookmarkEnd w:id="327"/>
       <w:bookmarkEnd w:id="328"/>
       <w:bookmarkEnd w:id="329"/>
       <w:bookmarkEnd w:id="330"/>
-      <w:bookmarkEnd w:id="331"/>
-      <w:bookmarkEnd w:id="332"/>
       <w:bookmarkEnd w:id="333"/>
+      <w:bookmarkEnd w:id="334"/>
+      <w:bookmarkEnd w:id="335"/>
       <w:bookmarkEnd w:id="336"/>
       <w:bookmarkEnd w:id="337"/>
       <w:bookmarkEnd w:id="338"/>
@@ -10372,65 +10352,62 @@
       <w:bookmarkEnd w:id="344"/>
       <w:bookmarkEnd w:id="345"/>
       <w:bookmarkEnd w:id="346"/>
+      <w:r>
+        <w:rPr>
+          <w:rFonts w:cs="Times New Roman"/>
+        </w:rPr>
+        <w:t xml:space="preserve"> (estilo ANEXO)</w:t>
+      </w:r>
+      <w:bookmarkEnd w:id="331"/>
+    </w:p>
+    <w:p>
+      <w:r>
+        <w:t>Nos anexos são apresentados textos, mapas tabelas ou figuras que não foram criados pelo autor. São e</w:t>
+      </w:r>
+      <w:r>
+        <w:t>lemento</w:t>
+      </w:r>
+      <w:r>
+        <w:t>s</w:t>
+      </w:r>
+      <w:r>
+        <w:t xml:space="preserve"> opciona</w:t>
+      </w:r>
+      <w:r>
+        <w:t>is, que s</w:t>
+      </w:r>
+      <w:r>
+        <w:t>ão identificados por meio de letras maiúsculas consecutivas, travessão e pelos respectivos títulos. Vinculados ao trabalho para esclarecimento ou documentação</w:t>
+      </w:r>
+      <w:r>
+        <w:t>,</w:t>
+      </w:r>
+      <w:r>
+        <w:t xml:space="preserve"> nem sempre da mesma autoria.</w:t>
+      </w:r>
+      <w:r>
+        <w:t xml:space="preserve"> A numeração de tabelas e figuras leva em consideração a </w:t>
+      </w:r>
+      <w:r>
+        <w:t>sequ</w:t>
+      </w:r>
+      <w:r>
+        <w:t>ê</w:t>
+      </w:r>
+      <w:r>
+        <w:t>ncia de ocorrência no texto. Veja exemplo da Tabela 1.</w:t>
+      </w:r>
+    </w:p>
+    <w:p/>
+    <w:p>
+      <w:pPr>
+        <w:pStyle w:val="TABELA0"/>
+      </w:pPr>
+      <w:bookmarkStart w:id="347" w:name="_Toc238012855"/>
+      <w:r>
+        <w:t>Tabela 1- Abreviaturas</w:t>
+      </w:r>
       <w:bookmarkEnd w:id="347"/>
-      <w:bookmarkEnd w:id="348"/>
-      <w:bookmarkEnd w:id="349"/>
-      <w:r>
-        <w:rPr>
-          <w:rFonts w:cs="Times New Roman"/>
-        </w:rPr>
-        <w:t xml:space="preserve"> (estilo ANEXO)</w:t>
-      </w:r>
-      <w:bookmarkEnd w:id="334"/>
-    </w:p>
-    <w:p>
-      <w:r>
-        <w:t>Nos anexos são apresentados textos, mapas tabelas ou figuras que não foram criados pelo autor. São e</w:t>
-      </w:r>
-      <w:r>
-        <w:t>lemento</w:t>
-      </w:r>
-      <w:r>
-        <w:t>s</w:t>
-      </w:r>
-      <w:r>
-        <w:t xml:space="preserve"> opciona</w:t>
-      </w:r>
-      <w:r>
-        <w:t>is, que s</w:t>
-      </w:r>
-      <w:r>
-        <w:t>ão identificados por meio de letras maiúsculas consecutivas, travessão e pelos respectivos títulos. Vinculados ao trabalho para esclarecimento ou documentação</w:t>
-      </w:r>
-      <w:r>
-        <w:t>,</w:t>
-      </w:r>
-      <w:r>
-        <w:t xml:space="preserve"> nem sempre da mesma autoria.</w:t>
-      </w:r>
-      <w:r>
-        <w:t xml:space="preserve"> A numeração de tabelas e figuras leva em consideração a </w:t>
-      </w:r>
-      <w:r>
-        <w:t>sequ</w:t>
-      </w:r>
-      <w:r>
-        <w:t>ê</w:t>
-      </w:r>
-      <w:r>
-        <w:t>ncia de ocorrência no texto. Veja exemplo da Tabela 1.</w:t>
-      </w:r>
-    </w:p>
-    <w:p/>
-    <w:p>
-      <w:pPr>
-        <w:pStyle w:val="TABELA0"/>
-      </w:pPr>
-      <w:bookmarkStart w:id="350" w:name="_Toc238012855"/>
-      <w:r>
-        <w:t>Tabela 1- Abreviaturas</w:t>
-      </w:r>
-      <w:bookmarkEnd w:id="350"/>
       <w:r>
         <w:t xml:space="preserve"> </w:t>
       </w:r>
@@ -12488,17 +12465,20 @@
           <w:lang w:val="de-DE"/>
         </w:rPr>
       </w:pPr>
-      <w:bookmarkStart w:id="351" w:name="_Toc149724159"/>
-      <w:bookmarkStart w:id="352" w:name="_Toc149724347"/>
-      <w:bookmarkStart w:id="353" w:name="_Toc150052746"/>
-      <w:bookmarkStart w:id="354" w:name="_Toc150053232"/>
-      <w:bookmarkStart w:id="355" w:name="_Toc150054004"/>
-      <w:bookmarkStart w:id="356" w:name="_Toc150054455"/>
-      <w:bookmarkStart w:id="357" w:name="_Toc150054663"/>
-      <w:bookmarkStart w:id="358" w:name="_Toc150054877"/>
-      <w:bookmarkStart w:id="359" w:name="_Toc151433569"/>
-      <w:bookmarkStart w:id="360" w:name="_Toc151434338"/>
-      <w:bookmarkStart w:id="361" w:name="_Toc144805856"/>
+      <w:bookmarkStart w:id="348" w:name="_Toc149724159"/>
+      <w:bookmarkStart w:id="349" w:name="_Toc149724347"/>
+      <w:bookmarkStart w:id="350" w:name="_Toc150052746"/>
+      <w:bookmarkStart w:id="351" w:name="_Toc150053232"/>
+      <w:bookmarkStart w:id="352" w:name="_Toc150054004"/>
+      <w:bookmarkStart w:id="353" w:name="_Toc150054455"/>
+      <w:bookmarkStart w:id="354" w:name="_Toc150054663"/>
+      <w:bookmarkStart w:id="355" w:name="_Toc150054877"/>
+      <w:bookmarkStart w:id="356" w:name="_Toc151433569"/>
+      <w:bookmarkStart w:id="357" w:name="_Toc151434338"/>
+      <w:bookmarkStart w:id="358" w:name="_Toc144805856"/>
+      <w:bookmarkEnd w:id="348"/>
+      <w:bookmarkEnd w:id="349"/>
+      <w:bookmarkEnd w:id="350"/>
       <w:bookmarkEnd w:id="351"/>
       <w:bookmarkEnd w:id="352"/>
       <w:bookmarkEnd w:id="353"/>
@@ -12507,13 +12487,10 @@
       <w:bookmarkEnd w:id="356"/>
       <w:bookmarkEnd w:id="357"/>
       <w:bookmarkEnd w:id="358"/>
-      <w:bookmarkEnd w:id="359"/>
-      <w:bookmarkEnd w:id="360"/>
-      <w:bookmarkEnd w:id="361"/>
     </w:p>
     <w:sectPr>
-      <w:headerReference w:type="even" r:id="rId27"/>
-      <w:footerReference w:type="default" r:id="rId28"/>
+      <w:headerReference w:type="even" r:id="rId28"/>
+      <w:footerReference w:type="default" r:id="rId29"/>
       <w:pgSz w:w="11907" w:h="16840" w:code="9"/>
       <w:pgMar w:top="1701" w:right="1134" w:bottom="1134" w:left="1701" w:header="709" w:footer="1418" w:gutter="0"/>
       <w:cols w:space="708"/>
@@ -12652,7 +12629,7 @@
         <w:rStyle w:val="PageNumber"/>
         <w:noProof/>
       </w:rPr>
-      <w:t>27</w:t>
+      <w:t>29</w:t>
     </w:r>
     <w:r>
       <w:rPr>
@@ -12783,7 +12760,7 @@
         <v:path o:extrusionok="f" gradientshapeok="t" o:connecttype="rect"/>
         <o:lock v:ext="edit" aspectratio="t"/>
       </v:shapetype>
-      <v:shape id="_x0000_i1030" type="#_x0000_t75" style="width:9.25pt;height:9.25pt" o:bullet="t">
+      <v:shape id="_x0000_i1031" type="#_x0000_t75" style="width:9.25pt;height:9.25pt" o:bullet="t">
         <v:imagedata r:id="rId1" o:title="BD15135_"/>
       </v:shape>
     </w:pict>
@@ -14092,6 +14069,119 @@
     </w:lvl>
   </w:abstractNum>
   <w:abstractNum w:abstractNumId="19">
+    <w:nsid w:val="22DF0DD9"/>
+    <w:multiLevelType w:val="hybridMultilevel"/>
+    <w:tmpl w:val="D0F864C8"/>
+    <w:lvl w:ilvl="0" w:tplc="04090001">
+      <w:start w:val="1"/>
+      <w:numFmt w:val="bullet"/>
+      <w:lvlText w:val=""/>
+      <w:lvlJc w:val="left"/>
+      <w:pPr>
+        <w:ind w:left="1429" w:hanging="360"/>
+      </w:pPr>
+      <w:rPr>
+        <w:rFonts w:ascii="Symbol" w:hAnsi="Symbol" w:hint="default"/>
+      </w:rPr>
+    </w:lvl>
+    <w:lvl w:ilvl="1" w:tplc="04090003" w:tentative="1">
+      <w:start w:val="1"/>
+      <w:numFmt w:val="bullet"/>
+      <w:lvlText w:val="o"/>
+      <w:lvlJc w:val="left"/>
+      <w:pPr>
+        <w:ind w:left="2149" w:hanging="360"/>
+      </w:pPr>
+      <w:rPr>
+        <w:rFonts w:ascii="Courier New" w:hAnsi="Courier New" w:hint="default"/>
+      </w:rPr>
+    </w:lvl>
+    <w:lvl w:ilvl="2" w:tplc="04090005" w:tentative="1">
+      <w:start w:val="1"/>
+      <w:numFmt w:val="bullet"/>
+      <w:lvlText w:val=""/>
+      <w:lvlJc w:val="left"/>
+      <w:pPr>
+        <w:ind w:left="2869" w:hanging="360"/>
+      </w:pPr>
+      <w:rPr>
+        <w:rFonts w:ascii="Wingdings" w:hAnsi="Wingdings" w:hint="default"/>
+      </w:rPr>
+    </w:lvl>
+    <w:lvl w:ilvl="3" w:tplc="04090001" w:tentative="1">
+      <w:start w:val="1"/>
+      <w:numFmt w:val="bullet"/>
+      <w:lvlText w:val=""/>
+      <w:lvlJc w:val="left"/>
+      <w:pPr>
+        <w:ind w:left="3589" w:hanging="360"/>
+      </w:pPr>
+      <w:rPr>
+        <w:rFonts w:ascii="Symbol" w:hAnsi="Symbol" w:hint="default"/>
+      </w:rPr>
+    </w:lvl>
+    <w:lvl w:ilvl="4" w:tplc="04090003" w:tentative="1">
+      <w:start w:val="1"/>
+      <w:numFmt w:val="bullet"/>
+      <w:lvlText w:val="o"/>
+      <w:lvlJc w:val="left"/>
+      <w:pPr>
+        <w:ind w:left="4309" w:hanging="360"/>
+      </w:pPr>
+      <w:rPr>
+        <w:rFonts w:ascii="Courier New" w:hAnsi="Courier New" w:hint="default"/>
+      </w:rPr>
+    </w:lvl>
+    <w:lvl w:ilvl="5" w:tplc="04090005" w:tentative="1">
+      <w:start w:val="1"/>
+      <w:numFmt w:val="bullet"/>
+      <w:lvlText w:val=""/>
+      <w:lvlJc w:val="left"/>
+      <w:pPr>
+        <w:ind w:left="5029" w:hanging="360"/>
+      </w:pPr>
+      <w:rPr>
+        <w:rFonts w:ascii="Wingdings" w:hAnsi="Wingdings" w:hint="default"/>
+      </w:rPr>
+    </w:lvl>
+    <w:lvl w:ilvl="6" w:tplc="04090001" w:tentative="1">
+      <w:start w:val="1"/>
+      <w:numFmt w:val="bullet"/>
+      <w:lvlText w:val=""/>
+      <w:lvlJc w:val="left"/>
+      <w:pPr>
+        <w:ind w:left="5749" w:hanging="360"/>
+      </w:pPr>
+      <w:rPr>
+        <w:rFonts w:ascii="Symbol" w:hAnsi="Symbol" w:hint="default"/>
+      </w:rPr>
+    </w:lvl>
+    <w:lvl w:ilvl="7" w:tplc="04090003" w:tentative="1">
+      <w:start w:val="1"/>
+      <w:numFmt w:val="bullet"/>
+      <w:lvlText w:val="o"/>
+      <w:lvlJc w:val="left"/>
+      <w:pPr>
+        <w:ind w:left="6469" w:hanging="360"/>
+      </w:pPr>
+      <w:rPr>
+        <w:rFonts w:ascii="Courier New" w:hAnsi="Courier New" w:hint="default"/>
+      </w:rPr>
+    </w:lvl>
+    <w:lvl w:ilvl="8" w:tplc="04090005" w:tentative="1">
+      <w:start w:val="1"/>
+      <w:numFmt w:val="bullet"/>
+      <w:lvlText w:val=""/>
+      <w:lvlJc w:val="left"/>
+      <w:pPr>
+        <w:ind w:left="7189" w:hanging="360"/>
+      </w:pPr>
+      <w:rPr>
+        <w:rFonts w:ascii="Wingdings" w:hAnsi="Wingdings" w:hint="default"/>
+      </w:rPr>
+    </w:lvl>
+  </w:abstractNum>
+  <w:abstractNum w:abstractNumId="20">
     <w:nsid w:val="232F7037"/>
     <w:multiLevelType w:val="hybridMultilevel"/>
     <w:tmpl w:val="6228FE58"/>
@@ -14204,7 +14294,7 @@
       </w:rPr>
     </w:lvl>
   </w:abstractNum>
-  <w:abstractNum w:abstractNumId="20">
+  <w:abstractNum w:abstractNumId="21">
     <w:nsid w:val="27E113A6"/>
     <w:multiLevelType w:val="hybridMultilevel"/>
     <w:tmpl w:val="08F4F462"/>
@@ -14317,7 +14407,7 @@
       </w:rPr>
     </w:lvl>
   </w:abstractNum>
-  <w:abstractNum w:abstractNumId="21">
+  <w:abstractNum w:abstractNumId="22">
     <w:nsid w:val="2EE67397"/>
     <w:multiLevelType w:val="hybridMultilevel"/>
     <w:tmpl w:val="5EB47CAC"/>
@@ -14457,7 +14547,7 @@
       </w:rPr>
     </w:lvl>
   </w:abstractNum>
-  <w:abstractNum w:abstractNumId="22">
+  <w:abstractNum w:abstractNumId="23">
     <w:nsid w:val="30F72F72"/>
     <w:multiLevelType w:val="multilevel"/>
     <w:tmpl w:val="0416001F"/>
@@ -14571,7 +14661,120 @@
       </w:pPr>
     </w:lvl>
   </w:abstractNum>
-  <w:abstractNum w:abstractNumId="23">
+  <w:abstractNum w:abstractNumId="24">
+    <w:nsid w:val="41046B7B"/>
+    <w:multiLevelType w:val="hybridMultilevel"/>
+    <w:tmpl w:val="1294F9B2"/>
+    <w:lvl w:ilvl="0" w:tplc="04090001">
+      <w:start w:val="1"/>
+      <w:numFmt w:val="bullet"/>
+      <w:lvlText w:val=""/>
+      <w:lvlJc w:val="left"/>
+      <w:pPr>
+        <w:ind w:left="1429" w:hanging="360"/>
+      </w:pPr>
+      <w:rPr>
+        <w:rFonts w:ascii="Symbol" w:hAnsi="Symbol" w:hint="default"/>
+      </w:rPr>
+    </w:lvl>
+    <w:lvl w:ilvl="1" w:tplc="04090003" w:tentative="1">
+      <w:start w:val="1"/>
+      <w:numFmt w:val="bullet"/>
+      <w:lvlText w:val="o"/>
+      <w:lvlJc w:val="left"/>
+      <w:pPr>
+        <w:ind w:left="2149" w:hanging="360"/>
+      </w:pPr>
+      <w:rPr>
+        <w:rFonts w:ascii="Courier New" w:hAnsi="Courier New" w:hint="default"/>
+      </w:rPr>
+    </w:lvl>
+    <w:lvl w:ilvl="2" w:tplc="04090005" w:tentative="1">
+      <w:start w:val="1"/>
+      <w:numFmt w:val="bullet"/>
+      <w:lvlText w:val=""/>
+      <w:lvlJc w:val="left"/>
+      <w:pPr>
+        <w:ind w:left="2869" w:hanging="360"/>
+      </w:pPr>
+      <w:rPr>
+        <w:rFonts w:ascii="Wingdings" w:hAnsi="Wingdings" w:hint="default"/>
+      </w:rPr>
+    </w:lvl>
+    <w:lvl w:ilvl="3" w:tplc="04090001" w:tentative="1">
+      <w:start w:val="1"/>
+      <w:numFmt w:val="bullet"/>
+      <w:lvlText w:val=""/>
+      <w:lvlJc w:val="left"/>
+      <w:pPr>
+        <w:ind w:left="3589" w:hanging="360"/>
+      </w:pPr>
+      <w:rPr>
+        <w:rFonts w:ascii="Symbol" w:hAnsi="Symbol" w:hint="default"/>
+      </w:rPr>
+    </w:lvl>
+    <w:lvl w:ilvl="4" w:tplc="04090003" w:tentative="1">
+      <w:start w:val="1"/>
+      <w:numFmt w:val="bullet"/>
+      <w:lvlText w:val="o"/>
+      <w:lvlJc w:val="left"/>
+      <w:pPr>
+        <w:ind w:left="4309" w:hanging="360"/>
+      </w:pPr>
+      <w:rPr>
+        <w:rFonts w:ascii="Courier New" w:hAnsi="Courier New" w:hint="default"/>
+      </w:rPr>
+    </w:lvl>
+    <w:lvl w:ilvl="5" w:tplc="04090005" w:tentative="1">
+      <w:start w:val="1"/>
+      <w:numFmt w:val="bullet"/>
+      <w:lvlText w:val=""/>
+      <w:lvlJc w:val="left"/>
+      <w:pPr>
+        <w:ind w:left="5029" w:hanging="360"/>
+      </w:pPr>
+      <w:rPr>
+        <w:rFonts w:ascii="Wingdings" w:hAnsi="Wingdings" w:hint="default"/>
+      </w:rPr>
+    </w:lvl>
+    <w:lvl w:ilvl="6" w:tplc="04090001" w:tentative="1">
+      <w:start w:val="1"/>
+      <w:numFmt w:val="bullet"/>
+      <w:lvlText w:val=""/>
+      <w:lvlJc w:val="left"/>
+      <w:pPr>
+        <w:ind w:left="5749" w:hanging="360"/>
+      </w:pPr>
+      <w:rPr>
+        <w:rFonts w:ascii="Symbol" w:hAnsi="Symbol" w:hint="default"/>
+      </w:rPr>
+    </w:lvl>
+    <w:lvl w:ilvl="7" w:tplc="04090003" w:tentative="1">
+      <w:start w:val="1"/>
+      <w:numFmt w:val="bullet"/>
+      <w:lvlText w:val="o"/>
+      <w:lvlJc w:val="left"/>
+      <w:pPr>
+        <w:ind w:left="6469" w:hanging="360"/>
+      </w:pPr>
+      <w:rPr>
+        <w:rFonts w:ascii="Courier New" w:hAnsi="Courier New" w:hint="default"/>
+      </w:rPr>
+    </w:lvl>
+    <w:lvl w:ilvl="8" w:tplc="04090005" w:tentative="1">
+      <w:start w:val="1"/>
+      <w:numFmt w:val="bullet"/>
+      <w:lvlText w:val=""/>
+      <w:lvlJc w:val="left"/>
+      <w:pPr>
+        <w:ind w:left="7189" w:hanging="360"/>
+      </w:pPr>
+      <w:rPr>
+        <w:rFonts w:ascii="Wingdings" w:hAnsi="Wingdings" w:hint="default"/>
+      </w:rPr>
+    </w:lvl>
+  </w:abstractNum>
+  <w:abstractNum w:abstractNumId="25">
     <w:nsid w:val="42A16A30"/>
     <w:multiLevelType w:val="hybridMultilevel"/>
     <w:tmpl w:val="F9EC59EE"/>
@@ -14684,7 +14887,7 @@
       </w:rPr>
     </w:lvl>
   </w:abstractNum>
-  <w:abstractNum w:abstractNumId="24">
+  <w:abstractNum w:abstractNumId="26">
     <w:nsid w:val="47346B38"/>
     <w:multiLevelType w:val="hybridMultilevel"/>
     <w:tmpl w:val="17102D3A"/>
@@ -14797,7 +15000,7 @@
       </w:rPr>
     </w:lvl>
   </w:abstractNum>
-  <w:abstractNum w:abstractNumId="25">
+  <w:abstractNum w:abstractNumId="27">
     <w:nsid w:val="521A7E1D"/>
     <w:multiLevelType w:val="hybridMultilevel"/>
     <w:tmpl w:val="E40C2E6A"/>
@@ -14910,7 +15113,7 @@
       </w:rPr>
     </w:lvl>
   </w:abstractNum>
-  <w:abstractNum w:abstractNumId="26">
+  <w:abstractNum w:abstractNumId="28">
     <w:nsid w:val="5AFC4774"/>
     <w:multiLevelType w:val="multilevel"/>
     <w:tmpl w:val="E6CCCCE8"/>
@@ -15050,7 +15253,7 @@
       </w:rPr>
     </w:lvl>
   </w:abstractNum>
-  <w:abstractNum w:abstractNumId="27">
+  <w:abstractNum w:abstractNumId="29">
     <w:nsid w:val="5C1B367A"/>
     <w:multiLevelType w:val="hybridMultilevel"/>
     <w:tmpl w:val="5A1678F4"/>
@@ -15163,7 +15366,120 @@
       </w:rPr>
     </w:lvl>
   </w:abstractNum>
-  <w:abstractNum w:abstractNumId="28">
+  <w:abstractNum w:abstractNumId="30">
+    <w:nsid w:val="5D507D7A"/>
+    <w:multiLevelType w:val="hybridMultilevel"/>
+    <w:tmpl w:val="177AF130"/>
+    <w:lvl w:ilvl="0" w:tplc="04090001">
+      <w:start w:val="1"/>
+      <w:numFmt w:val="bullet"/>
+      <w:lvlText w:val=""/>
+      <w:lvlJc w:val="left"/>
+      <w:pPr>
+        <w:ind w:left="1429" w:hanging="360"/>
+      </w:pPr>
+      <w:rPr>
+        <w:rFonts w:ascii="Symbol" w:hAnsi="Symbol" w:hint="default"/>
+      </w:rPr>
+    </w:lvl>
+    <w:lvl w:ilvl="1" w:tplc="04090003" w:tentative="1">
+      <w:start w:val="1"/>
+      <w:numFmt w:val="bullet"/>
+      <w:lvlText w:val="o"/>
+      <w:lvlJc w:val="left"/>
+      <w:pPr>
+        <w:ind w:left="2149" w:hanging="360"/>
+      </w:pPr>
+      <w:rPr>
+        <w:rFonts w:ascii="Courier New" w:hAnsi="Courier New" w:hint="default"/>
+      </w:rPr>
+    </w:lvl>
+    <w:lvl w:ilvl="2" w:tplc="04090005" w:tentative="1">
+      <w:start w:val="1"/>
+      <w:numFmt w:val="bullet"/>
+      <w:lvlText w:val=""/>
+      <w:lvlJc w:val="left"/>
+      <w:pPr>
+        <w:ind w:left="2869" w:hanging="360"/>
+      </w:pPr>
+      <w:rPr>
+        <w:rFonts w:ascii="Wingdings" w:hAnsi="Wingdings" w:hint="default"/>
+      </w:rPr>
+    </w:lvl>
+    <w:lvl w:ilvl="3" w:tplc="04090001" w:tentative="1">
+      <w:start w:val="1"/>
+      <w:numFmt w:val="bullet"/>
+      <w:lvlText w:val=""/>
+      <w:lvlJc w:val="left"/>
+      <w:pPr>
+        <w:ind w:left="3589" w:hanging="360"/>
+      </w:pPr>
+      <w:rPr>
+        <w:rFonts w:ascii="Symbol" w:hAnsi="Symbol" w:hint="default"/>
+      </w:rPr>
+    </w:lvl>
+    <w:lvl w:ilvl="4" w:tplc="04090003" w:tentative="1">
+      <w:start w:val="1"/>
+      <w:numFmt w:val="bullet"/>
+      <w:lvlText w:val="o"/>
+      <w:lvlJc w:val="left"/>
+      <w:pPr>
+        <w:ind w:left="4309" w:hanging="360"/>
+      </w:pPr>
+      <w:rPr>
+        <w:rFonts w:ascii="Courier New" w:hAnsi="Courier New" w:hint="default"/>
+      </w:rPr>
+    </w:lvl>
+    <w:lvl w:ilvl="5" w:tplc="04090005" w:tentative="1">
+      <w:start w:val="1"/>
+      <w:numFmt w:val="bullet"/>
+      <w:lvlText w:val=""/>
+      <w:lvlJc w:val="left"/>
+      <w:pPr>
+        <w:ind w:left="5029" w:hanging="360"/>
+      </w:pPr>
+      <w:rPr>
+        <w:rFonts w:ascii="Wingdings" w:hAnsi="Wingdings" w:hint="default"/>
+      </w:rPr>
+    </w:lvl>
+    <w:lvl w:ilvl="6" w:tplc="04090001" w:tentative="1">
+      <w:start w:val="1"/>
+      <w:numFmt w:val="bullet"/>
+      <w:lvlText w:val=""/>
+      <w:lvlJc w:val="left"/>
+      <w:pPr>
+        <w:ind w:left="5749" w:hanging="360"/>
+      </w:pPr>
+      <w:rPr>
+        <w:rFonts w:ascii="Symbol" w:hAnsi="Symbol" w:hint="default"/>
+      </w:rPr>
+    </w:lvl>
+    <w:lvl w:ilvl="7" w:tplc="04090003" w:tentative="1">
+      <w:start w:val="1"/>
+      <w:numFmt w:val="bullet"/>
+      <w:lvlText w:val="o"/>
+      <w:lvlJc w:val="left"/>
+      <w:pPr>
+        <w:ind w:left="6469" w:hanging="360"/>
+      </w:pPr>
+      <w:rPr>
+        <w:rFonts w:ascii="Courier New" w:hAnsi="Courier New" w:hint="default"/>
+      </w:rPr>
+    </w:lvl>
+    <w:lvl w:ilvl="8" w:tplc="04090005" w:tentative="1">
+      <w:start w:val="1"/>
+      <w:numFmt w:val="bullet"/>
+      <w:lvlText w:val=""/>
+      <w:lvlJc w:val="left"/>
+      <w:pPr>
+        <w:ind w:left="7189" w:hanging="360"/>
+      </w:pPr>
+      <w:rPr>
+        <w:rFonts w:ascii="Wingdings" w:hAnsi="Wingdings" w:hint="default"/>
+      </w:rPr>
+    </w:lvl>
+  </w:abstractNum>
+  <w:abstractNum w:abstractNumId="31">
     <w:nsid w:val="61DC7D77"/>
     <w:multiLevelType w:val="hybridMultilevel"/>
     <w:tmpl w:val="B4B621EE"/>
@@ -15279,7 +15595,7 @@
       </w:pPr>
     </w:lvl>
   </w:abstractNum>
-  <w:abstractNum w:abstractNumId="29">
+  <w:abstractNum w:abstractNumId="32">
     <w:nsid w:val="6C997DD1"/>
     <w:multiLevelType w:val="multilevel"/>
     <w:tmpl w:val="1F9E5C06"/>
@@ -15438,7 +15754,7 @@
       </w:rPr>
     </w:lvl>
   </w:abstractNum>
-  <w:abstractNum w:abstractNumId="30">
+  <w:abstractNum w:abstractNumId="33">
     <w:nsid w:val="6F2A6BBA"/>
     <w:multiLevelType w:val="hybridMultilevel"/>
     <w:tmpl w:val="F786680A"/>
@@ -15551,7 +15867,7 @@
       </w:rPr>
     </w:lvl>
   </w:abstractNum>
-  <w:abstractNum w:abstractNumId="31">
+  <w:abstractNum w:abstractNumId="34">
     <w:nsid w:val="72A15E98"/>
     <w:multiLevelType w:val="hybridMultilevel"/>
     <w:tmpl w:val="932451C6"/>
@@ -15664,7 +15980,7 @@
       </w:rPr>
     </w:lvl>
   </w:abstractNum>
-  <w:abstractNum w:abstractNumId="32">
+  <w:abstractNum w:abstractNumId="35">
     <w:nsid w:val="78884497"/>
     <w:multiLevelType w:val="hybridMultilevel"/>
     <w:tmpl w:val="1F0C99F8"/>
@@ -15777,7 +16093,7 @@
       </w:rPr>
     </w:lvl>
   </w:abstractNum>
-  <w:abstractNum w:abstractNumId="33">
+  <w:abstractNum w:abstractNumId="36">
     <w:nsid w:val="78EE1D67"/>
     <w:multiLevelType w:val="hybridMultilevel"/>
     <w:tmpl w:val="53B83148"/>
@@ -15890,7 +16206,7 @@
       </w:rPr>
     </w:lvl>
   </w:abstractNum>
-  <w:abstractNum w:abstractNumId="34">
+  <w:abstractNum w:abstractNumId="37">
     <w:nsid w:val="79754A7B"/>
     <w:multiLevelType w:val="hybridMultilevel"/>
     <w:tmpl w:val="7DA6C466"/>
@@ -16006,7 +16322,7 @@
       </w:pPr>
     </w:lvl>
   </w:abstractNum>
-  <w:abstractNum w:abstractNumId="35">
+  <w:abstractNum w:abstractNumId="38">
     <w:nsid w:val="7BB651D0"/>
     <w:multiLevelType w:val="hybridMultilevel"/>
     <w:tmpl w:val="DF6A67B4"/>
@@ -16142,7 +16458,7 @@
       </w:pPr>
     </w:lvl>
   </w:abstractNum>
-  <w:abstractNum w:abstractNumId="36">
+  <w:abstractNum w:abstractNumId="39">
     <w:nsid w:val="7C6B6E56"/>
     <w:multiLevelType w:val="hybridMultilevel"/>
     <w:tmpl w:val="528AE9CC"/>
@@ -16255,7 +16571,7 @@
       </w:rPr>
     </w:lvl>
   </w:abstractNum>
-  <w:abstractNum w:abstractNumId="37">
+  <w:abstractNum w:abstractNumId="40">
     <w:nsid w:val="7DBF6980"/>
     <w:multiLevelType w:val="hybridMultilevel"/>
     <w:tmpl w:val="1D40A09C"/>
@@ -16368,7 +16684,7 @@
       </w:rPr>
     </w:lvl>
   </w:abstractNum>
-  <w:abstractNum w:abstractNumId="38">
+  <w:abstractNum w:abstractNumId="41">
     <w:nsid w:val="7EB94990"/>
     <w:multiLevelType w:val="hybridMultilevel"/>
     <w:tmpl w:val="A3A2091C"/>
@@ -16482,37 +16798,37 @@
     </w:lvl>
   </w:abstractNum>
   <w:num w:numId="1">
-    <w:abstractNumId w:val="22"/>
+    <w:abstractNumId w:val="23"/>
   </w:num>
   <w:num w:numId="2">
     <w:abstractNumId w:val="17"/>
   </w:num>
   <w:num w:numId="3">
-    <w:abstractNumId w:val="35"/>
+    <w:abstractNumId w:val="38"/>
   </w:num>
   <w:num w:numId="4">
     <w:abstractNumId w:val="12"/>
   </w:num>
   <w:num w:numId="5">
-    <w:abstractNumId w:val="35"/>
+    <w:abstractNumId w:val="38"/>
     <w:lvlOverride w:ilvl="0">
       <w:startOverride w:val="1"/>
     </w:lvlOverride>
   </w:num>
   <w:num w:numId="6">
-    <w:abstractNumId w:val="35"/>
+    <w:abstractNumId w:val="38"/>
     <w:lvlOverride w:ilvl="0">
       <w:startOverride w:val="1"/>
     </w:lvlOverride>
   </w:num>
   <w:num w:numId="7">
-    <w:abstractNumId w:val="29"/>
+    <w:abstractNumId w:val="32"/>
   </w:num>
   <w:num w:numId="8">
-    <w:abstractNumId w:val="28"/>
+    <w:abstractNumId w:val="31"/>
   </w:num>
   <w:num w:numId="9">
-    <w:abstractNumId w:val="34"/>
+    <w:abstractNumId w:val="37"/>
   </w:num>
   <w:num w:numId="10">
     <w:abstractNumId w:val="9"/>
@@ -16545,25 +16861,25 @@
     <w:abstractNumId w:val="6"/>
   </w:num>
   <w:num w:numId="20">
-    <w:abstractNumId w:val="26"/>
+    <w:abstractNumId w:val="28"/>
   </w:num>
   <w:num w:numId="21">
-    <w:abstractNumId w:val="21"/>
+    <w:abstractNumId w:val="22"/>
   </w:num>
   <w:num w:numId="22">
-    <w:abstractNumId w:val="38"/>
+    <w:abstractNumId w:val="41"/>
   </w:num>
   <w:num w:numId="23">
     <w:abstractNumId w:val="16"/>
   </w:num>
   <w:num w:numId="24">
-    <w:abstractNumId w:val="24"/>
+    <w:abstractNumId w:val="26"/>
   </w:num>
   <w:num w:numId="25">
-    <w:abstractNumId w:val="36"/>
+    <w:abstractNumId w:val="39"/>
   </w:num>
   <w:num w:numId="26">
-    <w:abstractNumId w:val="30"/>
+    <w:abstractNumId w:val="33"/>
   </w:num>
   <w:num w:numId="27">
     <w:abstractNumId w:val="13"/>
@@ -16575,28 +16891,28 @@
     <w:abstractNumId w:val="15"/>
   </w:num>
   <w:num w:numId="30">
-    <w:abstractNumId w:val="23"/>
+    <w:abstractNumId w:val="25"/>
   </w:num>
   <w:num w:numId="31">
-    <w:abstractNumId w:val="31"/>
+    <w:abstractNumId w:val="34"/>
   </w:num>
   <w:num w:numId="32">
-    <w:abstractNumId w:val="37"/>
+    <w:abstractNumId w:val="40"/>
   </w:num>
   <w:num w:numId="33">
-    <w:abstractNumId w:val="19"/>
+    <w:abstractNumId w:val="20"/>
   </w:num>
   <w:num w:numId="34">
-    <w:abstractNumId w:val="32"/>
+    <w:abstractNumId w:val="35"/>
   </w:num>
   <w:num w:numId="35">
-    <w:abstractNumId w:val="27"/>
+    <w:abstractNumId w:val="29"/>
   </w:num>
   <w:num w:numId="36">
-    <w:abstractNumId w:val="33"/>
+    <w:abstractNumId w:val="36"/>
   </w:num>
   <w:num w:numId="37">
-    <w:abstractNumId w:val="25"/>
+    <w:abstractNumId w:val="27"/>
   </w:num>
   <w:num w:numId="38">
     <w:abstractNumId w:val="18"/>
@@ -16608,7 +16924,16 @@
     <w:abstractNumId w:val="11"/>
   </w:num>
   <w:num w:numId="41">
-    <w:abstractNumId w:val="20"/>
+    <w:abstractNumId w:val="21"/>
+  </w:num>
+  <w:num w:numId="42">
+    <w:abstractNumId w:val="24"/>
+  </w:num>
+  <w:num w:numId="43">
+    <w:abstractNumId w:val="19"/>
+  </w:num>
+  <w:num w:numId="44">
+    <w:abstractNumId w:val="30"/>
   </w:num>
   <w:numIdMacAtCleanup w:val="7"/>
 </w:numbering>
@@ -18753,13 +19078,32 @@
     <b:Title>Lean Software Development: An Agile Toolkit</b:Title>
     <b:Publisher>Addison-Wesley Professional</b:Publisher>
     <b:Year>2003</b:Year>
+    <b:RefOrder>23</b:RefOrder>
+  </b:Source>
+  <b:Source>
+    <b:Tag>Ste09</b:Tag>
+    <b:SourceType>Book</b:SourceType>
+    <b:Guid>{953C90ED-AFFD-C34B-800E-359864C892C0}</b:Guid>
+    <b:Author>
+      <b:Author>
+        <b:NameList>
+          <b:Person>
+            <b:Last>Freeman</b:Last>
+            <b:First>Steve</b:First>
+          </b:Person>
+        </b:NameList>
+      </b:Author>
+    </b:Author>
+    <b:Title>Growing Object-Oriented Software, Guided by Tests</b:Title>
+    <b:Publisher>Addison-Wesley Professional</b:Publisher>
+    <b:Year>2009</b:Year>
     <b:RefOrder>1</b:RefOrder>
   </b:Source>
 </b:Sources>
 </file>
 
 <file path=customXml/itemProps1.xml><?xml version="1.0" encoding="utf-8"?>
-<ds:datastoreItem xmlns:ds="http://schemas.openxmlformats.org/officeDocument/2006/customXml" ds:itemID="{C9575770-322D-B640-9B44-EC0E602C8541}">
+<ds:datastoreItem xmlns:ds="http://schemas.openxmlformats.org/officeDocument/2006/customXml" ds:itemID="{97BF25AF-2B5C-A04E-859E-369C48B45CDC}">
   <ds:schemaRefs>
     <ds:schemaRef ds:uri="http://schemas.openxmlformats.org/officeDocument/2006/bibliography"/>
   </ds:schemaRefs>

</xml_diff>

<commit_message>
texto sobre tdd finalizado
</commit_message>
<xml_diff>
--- a/monografia_JP.docx
+++ b/monografia_JP.docx
@@ -346,23 +346,7 @@
         <w:t xml:space="preserve"> pelo</w:t>
       </w:r>
       <w:r>
-        <w:t xml:space="preserve"> Prof. </w:t>
-      </w:r>
-      <w:proofErr w:type="spellStart"/>
-      <w:r>
-        <w:t>Edizon</w:t>
-      </w:r>
-      <w:proofErr w:type="spellEnd"/>
-      <w:r>
-        <w:t xml:space="preserve"> </w:t>
-      </w:r>
-      <w:proofErr w:type="spellStart"/>
-      <w:r>
-        <w:t>Basseto</w:t>
-      </w:r>
-      <w:proofErr w:type="spellEnd"/>
-      <w:r>
-        <w:t xml:space="preserve"> Júnior</w:t>
+        <w:t xml:space="preserve"> Prof. Edizon Basseto Júnior</w:t>
       </w:r>
       <w:r>
         <w:t>.</w:t>
@@ -564,23 +548,7 @@
         <w:t xml:space="preserve">                                         </w:t>
       </w:r>
       <w:r>
-        <w:t xml:space="preserve">                                                                </w:t>
-      </w:r>
-      <w:proofErr w:type="spellStart"/>
-      <w:r>
-        <w:t>Edizon</w:t>
-      </w:r>
-      <w:proofErr w:type="spellEnd"/>
-      <w:r>
-        <w:t xml:space="preserve"> </w:t>
-      </w:r>
-      <w:proofErr w:type="spellStart"/>
-      <w:r>
-        <w:t>Basseto</w:t>
-      </w:r>
-      <w:proofErr w:type="spellEnd"/>
-      <w:r>
-        <w:t xml:space="preserve"> Júnior</w:t>
+        <w:t xml:space="preserve">                                                                Edizon Basseto Júnior</w:t>
       </w:r>
     </w:p>
     <w:p>
@@ -770,21 +738,8 @@
         <w:t xml:space="preserve"> </w:t>
       </w:r>
       <w:r>
-        <w:t xml:space="preserve">Ana Cláudia </w:t>
-      </w:r>
-      <w:proofErr w:type="spellStart"/>
-      <w:r>
-        <w:t>Narumi</w:t>
-      </w:r>
-      <w:proofErr w:type="spellEnd"/>
-      <w:r>
-        <w:t xml:space="preserve"> </w:t>
-      </w:r>
-      <w:proofErr w:type="spellStart"/>
-      <w:r>
-        <w:t>Kameda</w:t>
-      </w:r>
-      <w:proofErr w:type="spellEnd"/>
+        <w:t>Ana Cláudia Narumi Kameda</w:t>
+      </w:r>
       <w:r>
         <w:t xml:space="preserve"> e aos familiares, que me apoiaram na elaboração deste projeto. Gostaria de exprimir os mais sinceros agradecimentos e aqui reconhecer a sua importante contribuição.</w:t>
       </w:r>
@@ -796,21 +751,8 @@
       <w:r>
         <w:t xml:space="preserve">Aos meus amigos de classe, pelo apoio incondicional e pela grande amizade que têm dedicado e que nunca pouparam esforços para me ajudar. Aos professores, em especial ao professor </w:t>
       </w:r>
-      <w:proofErr w:type="spellStart"/>
-      <w:r>
-        <w:t>Edizon</w:t>
-      </w:r>
-      <w:proofErr w:type="spellEnd"/>
-      <w:r>
-        <w:t xml:space="preserve"> </w:t>
-      </w:r>
-      <w:proofErr w:type="spellStart"/>
-      <w:r>
-        <w:t>Basseto</w:t>
-      </w:r>
-      <w:proofErr w:type="spellEnd"/>
-      <w:r>
-        <w:t xml:space="preserve"> Júnior</w:t>
+      <w:r>
+        <w:t>Edizon Basseto Júnior</w:t>
       </w:r>
       <w:r>
         <w:t xml:space="preserve"> pela disponibilidade e força de vontade de orientar, sendo os educadores da ETEP Faculdades os que sempre me incentivaram.</w:t>
@@ -877,15 +819,7 @@
       <w:bookmarkStart w:id="21" w:name="_Toc143669252"/>
       <w:bookmarkEnd w:id="13"/>
       <w:r>
-        <w:t xml:space="preserve">Com a popularização de dispositivos móveis como os </w:t>
-      </w:r>
-      <w:proofErr w:type="spellStart"/>
-      <w:r>
-        <w:t>tablets</w:t>
-      </w:r>
-      <w:proofErr w:type="spellEnd"/>
-      <w:r>
-        <w:t>, surge a possibilidade de automatização dos processos existentes com a utilização destes dispositivos. Em um restaurante</w:t>
+        <w:t>Com a popularização de dispositivos móveis como os tablets, surge a possibilidade de automatização dos processos existentes com a utilização destes dispositivos. Em um restaurante</w:t>
       </w:r>
       <w:r>
         <w:t>, por exemplo,</w:t>
@@ -903,23 +837,7 @@
         <w:t xml:space="preserve"> é necessária uma nova impressão dos mesmos, sem contar o tempo que o processo de atualização pode tomar.</w:t>
       </w:r>
       <w:r>
-        <w:t xml:space="preserve"> Neste caso a utilização de </w:t>
-      </w:r>
-      <w:proofErr w:type="spellStart"/>
-      <w:r>
-        <w:t>tablets</w:t>
-      </w:r>
-      <w:proofErr w:type="spellEnd"/>
-      <w:r>
-        <w:t xml:space="preserve"> no lugar de cardápios pode ser uma solução para reduzir o custo e tempo para atualização dos cardápios, além da vantagem relativa ao custo e tempo, existe outra vantagem que esta relacionada à modernização no atendimento, o cliente do restaurante poderá utilizar os serviços disponíveis pelo </w:t>
-      </w:r>
-      <w:proofErr w:type="spellStart"/>
-      <w:r>
-        <w:t>tablet</w:t>
-      </w:r>
-      <w:proofErr w:type="spellEnd"/>
-      <w:r>
-        <w:t xml:space="preserve"> enquanto espera seu prato ficar pronto.</w:t>
+        <w:t xml:space="preserve"> Neste caso a utilização de tablets no lugar de cardápios pode ser uma solução para reduzir o custo e tempo para atualização dos cardápios, além da vantagem relativa ao custo e tempo, existe outra vantagem que esta relacionada à modernização no atendimento, o cliente do restaurante poderá utilizar os serviços disponíveis pelo tablet enquanto espera seu prato ficar pronto.</w:t>
       </w:r>
       <w:r>
         <w:t xml:space="preserve"> Para </w:t>
@@ -931,56 +849,19 @@
         <w:t>, este trabalho aborda a construção de uma aplicação que ficará na Web, sendo responsável por todo o gerenciamento dos dados do restaurante</w:t>
       </w:r>
       <w:r>
-        <w:t xml:space="preserve">, aplicação que será desenvolvida utilizando-se de um framework para desenvolvimento Web chamado </w:t>
-      </w:r>
-      <w:proofErr w:type="spellStart"/>
-      <w:r>
-        <w:t>Rails</w:t>
-      </w:r>
-      <w:proofErr w:type="spellEnd"/>
-      <w:r>
-        <w:t xml:space="preserve">. Outro módulo a ser desenvolvido será um aplicativo feito para </w:t>
-      </w:r>
-      <w:proofErr w:type="spellStart"/>
-      <w:r>
-        <w:t>tablets</w:t>
-      </w:r>
-      <w:proofErr w:type="spellEnd"/>
-      <w:r>
-        <w:t xml:space="preserve"> que rodam o sistema operacional </w:t>
-      </w:r>
-      <w:proofErr w:type="spellStart"/>
-      <w:r>
-        <w:t>Android</w:t>
-      </w:r>
-      <w:proofErr w:type="spellEnd"/>
-      <w:r>
-        <w:t>, este módulo será a interface do catálogo com o usuário final, este módulo será responsável por buscar os dados cadastrados no servidor Web e mostrá-los para os clientes do restaurante</w:t>
-      </w:r>
-      <w:r>
-        <w:t xml:space="preserve">, este software que será feito para rodar no </w:t>
-      </w:r>
-      <w:proofErr w:type="spellStart"/>
-      <w:r>
-        <w:t>tablets</w:t>
-      </w:r>
-      <w:proofErr w:type="spellEnd"/>
-      <w:r>
-        <w:t xml:space="preserve"> será escrito em Java</w:t>
+        <w:t>, aplicação que será desenvolvida utilizando-se de um framework para desenvolvimento Web chamado Rails</w:t>
+      </w:r>
+      <w:r>
+        <w:t>. Outro módulo a ser desenvolvido será um aplicativo feito para tablets que rodam o sistema operacional Android, este módulo será a interface do catálogo com o usuário final, este módulo será responsável por buscar os dados cadastrados no servidor Web e mostrá-los para os clientes do restaurante</w:t>
+      </w:r>
+      <w:r>
+        <w:t>, este software que será feito para rodar no tablets será escrito em Java</w:t>
       </w:r>
       <w:r>
         <w:t>.</w:t>
       </w:r>
       <w:r>
-        <w:t xml:space="preserve"> Além de propor a utilização de </w:t>
-      </w:r>
-      <w:proofErr w:type="spellStart"/>
-      <w:r>
-        <w:t>tablets</w:t>
-      </w:r>
-      <w:proofErr w:type="spellEnd"/>
-      <w:r>
-        <w:t xml:space="preserve"> para este problema este trabalho também aborda a vantagem de utilizar </w:t>
+        <w:t xml:space="preserve"> Além de propor a utilização de tablets para este problema este trabalho também aborda a vantagem de utilizar </w:t>
       </w:r>
       <w:r>
         <w:t xml:space="preserve">TDD e </w:t>
@@ -1051,28 +932,30 @@
         </w:rPr>
         <w:t xml:space="preserve">; </w:t>
       </w:r>
-      <w:proofErr w:type="spellStart"/>
       <w:r>
         <w:rPr>
           <w:i/>
         </w:rPr>
-        <w:t>Ruby</w:t>
-      </w:r>
-      <w:proofErr w:type="spellEnd"/>
+        <w:t xml:space="preserve">Ruby; </w:t>
+      </w:r>
       <w:r>
         <w:rPr>
           <w:i/>
         </w:rPr>
+        <w:t>Rails</w:t>
+      </w:r>
+      <w:r>
+        <w:rPr>
+          <w:i/>
+        </w:rPr>
         <w:t xml:space="preserve">; </w:t>
       </w:r>
-      <w:proofErr w:type="spellStart"/>
       <w:r>
         <w:rPr>
           <w:i/>
         </w:rPr>
-        <w:t>Rails</w:t>
-      </w:r>
-      <w:proofErr w:type="spellEnd"/>
+        <w:t>Java</w:t>
+      </w:r>
       <w:r>
         <w:rPr>
           <w:i/>
@@ -1083,7 +966,7 @@
         <w:rPr>
           <w:i/>
         </w:rPr>
-        <w:t>Java</w:t>
+        <w:t>Tablet</w:t>
       </w:r>
       <w:r>
         <w:rPr>
@@ -1095,27 +978,7 @@
         <w:rPr>
           <w:i/>
         </w:rPr>
-        <w:t>Tablet</w:t>
-      </w:r>
-      <w:r>
-        <w:rPr>
-          <w:i/>
-        </w:rPr>
-        <w:t xml:space="preserve">; </w:t>
-      </w:r>
-      <w:proofErr w:type="spellStart"/>
-      <w:r>
-        <w:rPr>
-          <w:i/>
-        </w:rPr>
-        <w:t>Android</w:t>
-      </w:r>
-      <w:proofErr w:type="spellEnd"/>
-      <w:r>
-        <w:rPr>
-          <w:i/>
-        </w:rPr>
-        <w:t>;</w:t>
+        <w:t>Android;</w:t>
       </w:r>
       <w:r>
         <w:rPr>
@@ -3440,13 +3303,8 @@
         <w:t xml:space="preserve">f </w:t>
       </w:r>
       <w:r>
-        <w:t xml:space="preserve">- Vetor das Forças Aplicadas e </w:t>
-      </w:r>
-      <w:proofErr w:type="spellStart"/>
-      <w:r>
-        <w:t>Giroscópicas</w:t>
-      </w:r>
-      <w:proofErr w:type="spellEnd"/>
+        <w:t>- Vetor das Forças Aplicadas e Giroscópicas</w:t>
+      </w:r>
     </w:p>
     <w:p>
       <w:r>
@@ -3588,28 +3446,12 @@
     </w:p>
     <w:p>
       <w:r>
-        <w:t xml:space="preserve">Uma monografia é um instrumento de difusão de conhecimentos direcionado a um público específico e sua estrutura é orientada pela NBR 14724 – Informação e documentação — Trabalhos acadêmicos — Apresentação da Associação Brasileira de Normas Técnicas (ABNT, 2005). As monografias tal como os demais trabalhos científicos e acadêmicos estão estruturados em elementos </w:t>
-      </w:r>
-      <w:proofErr w:type="spellStart"/>
-      <w:r>
-        <w:t>pré</w:t>
-      </w:r>
-      <w:proofErr w:type="spellEnd"/>
-      <w:r>
-        <w:t>-textuais, textuais e pós-textuais.</w:t>
-      </w:r>
-    </w:p>
-    <w:p>
-      <w:r>
-        <w:t xml:space="preserve">Os elementos </w:t>
-      </w:r>
-      <w:proofErr w:type="spellStart"/>
-      <w:r>
-        <w:t>pré</w:t>
-      </w:r>
-      <w:proofErr w:type="spellEnd"/>
-      <w:r>
-        <w:t>-textuais são aqueles que contem os dados de identificação: título, autoria, agradecimento, resumo, sumario, índices de figuras</w:t>
+        <w:t>Uma monografia é um instrumento de difusão de conhecimentos direcionado a um público específico e sua estrutura é orientada pela NBR 14724 – Informação e documentação — Trabalhos acadêmicos — Apresentação da Associação Brasileira de Normas Técnicas (ABNT, 2005). As monografias tal como os demais trabalhos científicos e acadêmicos estão estruturados em elementos pré-textuais, textuais e pós-textuais.</w:t>
+      </w:r>
+    </w:p>
+    <w:p>
+      <w:r>
+        <w:t>Os elementos pré-textuais são aqueles que contem os dados de identificação: título, autoria, agradecimento, resumo, sumario, índices de figuras</w:t>
       </w:r>
       <w:r>
         <w:t xml:space="preserve"> e de</w:t>
@@ -3638,15 +3480,7 @@
         <w:t xml:space="preserve">no resumo seja ressaltado </w:t>
       </w:r>
       <w:r>
-        <w:t xml:space="preserve">claramente qual o objetivo, a metodologia, os resultados e as conclusões do trabalho. O resumo deve ser composto de uma </w:t>
-      </w:r>
-      <w:proofErr w:type="spellStart"/>
-      <w:r>
-        <w:t>seqüência</w:t>
-      </w:r>
-      <w:proofErr w:type="spellEnd"/>
-      <w:r>
-        <w:t xml:space="preserve"> de frases concisas, afirmativas sem enumeração de tópicos. Recomenda-se ainda que seja composto por um único parágrafo, com atenção especial para a primeira frase que deve explicitar claramente o tema principal do documento.</w:t>
+        <w:t>claramente qual o objetivo, a metodologia, os resultados e as conclusões do trabalho. O resumo deve ser composto de uma seqüência de frases concisas, afirmativas sem enumeração de tópicos. Recomenda-se ainda que seja composto por um único parágrafo, com atenção especial para a primeira frase que deve explicitar claramente o tema principal do documento.</w:t>
       </w:r>
     </w:p>
     <w:p>
@@ -3840,15 +3674,7 @@
     <w:p>
       <w:r>
         <w:lastRenderedPageBreak/>
-        <w:t xml:space="preserve">Os elementos pós-textuais são compostos de Referências, Glossários, Apêndices e Anexos. Destinam-se a esclarecer ou complementar o texto, sem, contudo, fazer parte deste. As referências devem seguir as normas da NBR 6023 (ABNT, 2002). Na seção desse modelo são apresentados exemplos de formatação de referências em diversas situações: livros, artigos, documentos oficiais. Os apêndices são textos ou documentos elaborados pelo próprio autor que servem para fundamentar, comprovar ou ilustrar o trabalho. Porém, por serem extensos e para não quebrar a </w:t>
-      </w:r>
-      <w:proofErr w:type="spellStart"/>
-      <w:r>
-        <w:t>seqüência</w:t>
-      </w:r>
-      <w:proofErr w:type="spellEnd"/>
-      <w:r>
-        <w:t xml:space="preserve"> lógica de exposição do texto, não foram incluídos no corpo do trabalho. Já os anexos são materiais (textos, documentos, figuras, tab</w:t>
+        <w:t>Os elementos pós-textuais são compostos de Referências, Glossários, Apêndices e Anexos. Destinam-se a esclarecer ou complementar o texto, sem, contudo, fazer parte deste. As referências devem seguir as normas da NBR 6023 (ABNT, 2002). Na seção desse modelo são apresentados exemplos de formatação de referências em diversas situações: livros, artigos, documentos oficiais. Os apêndices são textos ou documentos elaborados pelo próprio autor que servem para fundamentar, comprovar ou ilustrar o trabalho. Porém, por serem extensos e para não quebrar a seqüência lógica de exposição do texto, não foram incluídos no corpo do trabalho. Já os anexos são materiais (textos, documentos, figuras, tab</w:t>
       </w:r>
       <w:r>
         <w:t>elas, formulários</w:t>
@@ -4729,34 +4555,14 @@
     </w:p>
     <w:p>
       <w:r>
-        <w:t xml:space="preserve">A linguagem de programação </w:t>
-      </w:r>
-      <w:proofErr w:type="spellStart"/>
-      <w:r>
-        <w:t>R</w:t>
-      </w:r>
-      <w:r>
-        <w:t>uby</w:t>
-      </w:r>
-      <w:proofErr w:type="spellEnd"/>
-      <w:r>
-        <w:t xml:space="preserve"> foi criada por </w:t>
-      </w:r>
-      <w:proofErr w:type="spellStart"/>
-      <w:r>
-        <w:t>Yuki</w:t>
-      </w:r>
-      <w:proofErr w:type="spellEnd"/>
+        <w:t>A linguagem de programação R</w:t>
+      </w:r>
+      <w:r>
+        <w:t>uby foi criada por Yuki</w:t>
+      </w:r>
       <w:r>
         <w:tab/>
-      </w:r>
-      <w:proofErr w:type="spellStart"/>
-      <w:r>
-        <w:t>hiro</w:t>
-      </w:r>
-      <w:proofErr w:type="spellEnd"/>
-      <w:r>
-        <w:t xml:space="preserve"> Mats</w:t>
+        <w:t>hiro Mats</w:t>
       </w:r>
       <w:r>
         <w:t>umoto, no Japão, no ano de 1995, desde então vem se tornando uma linguagem robusta o suficiente para ser utilizada em sistemas de qualquer natureza</w:t>
@@ -4780,24 +4586,11 @@
       </w:r>
     </w:p>
     <w:p>
-      <w:proofErr w:type="spellStart"/>
-      <w:r>
-        <w:t>Ruby</w:t>
-      </w:r>
-      <w:proofErr w:type="spellEnd"/>
-      <w:r>
-        <w:t xml:space="preserve"> é uma linguagem de programação totalmente orientada a objetos</w:t>
-      </w:r>
-      <w:r>
-        <w:t xml:space="preserve">, já que tudo em </w:t>
-      </w:r>
-      <w:proofErr w:type="spellStart"/>
-      <w:r>
-        <w:t>Ruby</w:t>
-      </w:r>
-      <w:proofErr w:type="spellEnd"/>
-      <w:r>
-        <w:t xml:space="preserve"> é um objeto, sem exceções.</w:t>
+      <w:r>
+        <w:t>Ruby é uma linguagem de programação totalmente orientada a objetos</w:t>
+      </w:r>
+      <w:r>
+        <w:t>, já que tudo em Ruby é um objeto, sem exceções.</w:t>
       </w:r>
       <w:r>
         <w:t xml:space="preserve"> </w:t>
@@ -4805,13 +4598,8 @@
     </w:p>
     <w:p>
       <w:r>
-        <w:t xml:space="preserve">Muitas linguagens de programação incorporaram aspectos de programação orientada a objetos, mas poucas conseguem ser totalmente orientadas a objetos assim como </w:t>
-      </w:r>
-      <w:proofErr w:type="spellStart"/>
-      <w:r>
-        <w:t>Ruby</w:t>
-      </w:r>
-      <w:proofErr w:type="spellEnd"/>
+        <w:t>Muitas linguagens de programação incorporaram aspectos de programação orientada a objetos, mas poucas conseguem ser totalmente orientadas a objetos assim como Ruby</w:t>
+      </w:r>
       <w:r>
         <w:rPr>
           <w:noProof/>
@@ -4835,31 +4623,7 @@
         <w:t>Como exemplo pode-se citar a linguagem de programação Java, ela é classificada como uma linguagem de programação orientada a objetos, mas existem representações de tipos primitivos</w:t>
       </w:r>
       <w:r>
-        <w:t xml:space="preserve"> (</w:t>
-      </w:r>
-      <w:proofErr w:type="spellStart"/>
-      <w:r>
-        <w:t>integer</w:t>
-      </w:r>
-      <w:proofErr w:type="spellEnd"/>
-      <w:r>
-        <w:t xml:space="preserve">, </w:t>
-      </w:r>
-      <w:proofErr w:type="spellStart"/>
-      <w:r>
-        <w:t>double</w:t>
-      </w:r>
-      <w:proofErr w:type="spellEnd"/>
-      <w:r>
-        <w:t xml:space="preserve">, byte, char, </w:t>
-      </w:r>
-      <w:proofErr w:type="spellStart"/>
-      <w:r>
-        <w:t>etc</w:t>
-      </w:r>
-      <w:proofErr w:type="spellEnd"/>
-      <w:r>
-        <w:t>)</w:t>
+        <w:t xml:space="preserve"> (integer, double, byte, char, etc)</w:t>
       </w:r>
       <w:r>
         <w:t xml:space="preserve"> em Java, ou seja, esses tipos primitivos não são objetos, sendo assim Java não é uma linguagem totalmente orientada a objetos</w:t>
@@ -4885,23 +4649,7 @@
         <w:t xml:space="preserve">. </w:t>
       </w:r>
       <w:r>
-        <w:t xml:space="preserve">Em </w:t>
-      </w:r>
-      <w:proofErr w:type="spellStart"/>
-      <w:r>
-        <w:t>Ruby</w:t>
-      </w:r>
-      <w:proofErr w:type="spellEnd"/>
-      <w:r>
-        <w:t xml:space="preserve"> até os inteiros são objetos da classe </w:t>
-      </w:r>
-      <w:proofErr w:type="spellStart"/>
-      <w:r>
-        <w:t>FixNum</w:t>
-      </w:r>
-      <w:proofErr w:type="spellEnd"/>
-      <w:r>
-        <w:t>.</w:t>
+        <w:t>Em Ruby até os inteiros são objetos da classe FixNum.</w:t>
       </w:r>
     </w:p>
     <w:p>
@@ -4916,27 +4664,11 @@
         <w:t>(MATSUMOTO, 2001)</w:t>
       </w:r>
       <w:r>
-        <w:t xml:space="preserve">, quando a linguagem </w:t>
-      </w:r>
-      <w:proofErr w:type="spellStart"/>
-      <w:r>
-        <w:t>Ruby</w:t>
-      </w:r>
-      <w:proofErr w:type="spellEnd"/>
-      <w:r>
-        <w:t xml:space="preserve"> foi desenvolvida o principal foco de seu criador era gerar uma linguagem que pudesse aumentar a produtividade </w:t>
+        <w:t xml:space="preserve">, quando a linguagem Ruby foi desenvolvida o principal foco de seu criador era gerar uma linguagem que pudesse aumentar a produtividade </w:t>
       </w:r>
       <w:r>
         <w:lastRenderedPageBreak/>
-        <w:t xml:space="preserve">dos desenvolvedores de forma fácil, com base nessa necessidade do criador da linguagem, </w:t>
-      </w:r>
-      <w:proofErr w:type="spellStart"/>
-      <w:r>
-        <w:t>Ruby</w:t>
-      </w:r>
-      <w:proofErr w:type="spellEnd"/>
-      <w:r>
-        <w:t xml:space="preserve"> adquiriu algumas características, descritas abaixo</w:t>
+        <w:t>dos desenvolvedores de forma fácil, com base nessa necessidade do criador da linguagem, Ruby adquiriu algumas características, descritas abaixo</w:t>
       </w:r>
       <w:r>
         <w:rPr>
@@ -4970,15 +4702,7 @@
         <w:t>Programaçã</w:t>
       </w:r>
       <w:r>
-        <w:t xml:space="preserve">o Interativa: </w:t>
-      </w:r>
-      <w:proofErr w:type="spellStart"/>
-      <w:r>
-        <w:t>Ruby</w:t>
-      </w:r>
-      <w:proofErr w:type="spellEnd"/>
-      <w:r>
-        <w:t xml:space="preserve"> é uma linguagem de script, ou seja, não é necessário compilar o código. Existe um interpretador para facilitar o desenvolvimento.</w:t>
+        <w:t>o Interativa: Ruby é uma linguagem de script, ou seja, não é necessário compilar o código. Existe um interpretador para facilitar o desenvolvimento.</w:t>
       </w:r>
     </w:p>
     <w:p>
@@ -4992,15 +4716,7 @@
         <w:t xml:space="preserve"> Programação Dinâmica:</w:t>
       </w:r>
       <w:r>
-        <w:t xml:space="preserve"> Praticamente tudo que é feito em </w:t>
-      </w:r>
-      <w:proofErr w:type="spellStart"/>
-      <w:r>
-        <w:t>Ruby</w:t>
-      </w:r>
-      <w:proofErr w:type="spellEnd"/>
-      <w:r>
-        <w:t xml:space="preserve"> é feito em tempo de execução. Os tipos das variáveis, expressões, classes e definições de métodos são determinados em tempo de execução. Uma característica interessante é a possibilidade de alteração de suas classes em tempo de execução de maneira totalmente dinâ</w:t>
+        <w:t xml:space="preserve"> Praticamente tudo que é feito em Ruby é feito em tempo de execução. Os tipos das variáveis, expressões, classes e definições de métodos são determinados em tempo de execução. Uma característica interessante é a possibilidade de alteração de suas classes em tempo de execução de maneira totalmente dinâ</w:t>
       </w:r>
       <w:r>
         <w:t>mica, garantindo grande flexibilidade no desenvolvimento.</w:t>
@@ -5020,15 +4736,7 @@
         <w:t xml:space="preserve"> </w:t>
       </w:r>
       <w:r>
-        <w:t xml:space="preserve">A sintaxe da linguagem </w:t>
-      </w:r>
-      <w:proofErr w:type="spellStart"/>
-      <w:r>
-        <w:t>Ruby</w:t>
-      </w:r>
-      <w:proofErr w:type="spellEnd"/>
-      <w:r>
-        <w:t xml:space="preserve"> é muito parecida com a sintaxe de linguagens renomadas, como por exemplo, Java, Perl, Python, C/C++,  essa característica ajuda na disseminação da linguagem.</w:t>
+        <w:t>A sintaxe da linguagem Ruby é muito parecida com a sintaxe de linguagens renomadas, como por exemplo, Java, Perl, Python, C/C++,  essa característica ajuda na disseminação da linguagem.</w:t>
       </w:r>
     </w:p>
     <w:p>
@@ -5042,45 +4750,13 @@
         <w:t xml:space="preserve"> Bibliotecas de classes:</w:t>
       </w:r>
       <w:r>
-        <w:t xml:space="preserve"> </w:t>
-      </w:r>
-      <w:proofErr w:type="spellStart"/>
-      <w:r>
-        <w:t>Ruby</w:t>
-      </w:r>
-      <w:proofErr w:type="spellEnd"/>
-      <w:r>
-        <w:t xml:space="preserve"> possui uma grande quantidade de bibliotecas que</w:t>
+        <w:t xml:space="preserve"> Ruby possui uma grande quantidade de bibliotecas que</w:t>
       </w:r>
       <w:r>
         <w:t xml:space="preserve"> já vem com a distribuição padrão e</w:t>
       </w:r>
       <w:r>
-        <w:t xml:space="preserve"> cobrem um vasto domínio de necessidades, começando pelos tipos básicos (</w:t>
-      </w:r>
-      <w:proofErr w:type="spellStart"/>
-      <w:r>
-        <w:t>strings</w:t>
-      </w:r>
-      <w:proofErr w:type="spellEnd"/>
-      <w:r>
-        <w:t xml:space="preserve">, </w:t>
-      </w:r>
-      <w:proofErr w:type="spellStart"/>
-      <w:r>
-        <w:t>arrays</w:t>
-      </w:r>
-      <w:proofErr w:type="spellEnd"/>
-      <w:r>
-        <w:t xml:space="preserve">, </w:t>
-      </w:r>
-      <w:proofErr w:type="spellStart"/>
-      <w:r>
-        <w:t>hashes</w:t>
-      </w:r>
-      <w:proofErr w:type="spellEnd"/>
-      <w:r>
-        <w:t>) e indo até tópicos mais avançados, como programação para recursos de rede e threads</w:t>
+        <w:t xml:space="preserve"> cobrem um vasto domínio de necessidades, começando pelos tipos básicos (strings, arrays, hashes) e indo até tópicos mais avançados, como programação para recursos de rede e threads</w:t>
       </w:r>
       <w:r>
         <w:t>. Mesmo possuindo</w:t>
@@ -5100,31 +4776,7 @@
         <w:t xml:space="preserve"> Portabilidade:</w:t>
       </w:r>
       <w:r>
-        <w:t xml:space="preserve"> Programas escritos em </w:t>
-      </w:r>
-      <w:proofErr w:type="spellStart"/>
-      <w:r>
-        <w:t>Ruby</w:t>
-      </w:r>
-      <w:proofErr w:type="spellEnd"/>
-      <w:r>
-        <w:t xml:space="preserve"> podem ser rodados em qualquer ambiente computacional que possua um interpretador </w:t>
-      </w:r>
-      <w:proofErr w:type="spellStart"/>
-      <w:r>
-        <w:t>Ruby</w:t>
-      </w:r>
-      <w:proofErr w:type="spellEnd"/>
-      <w:r>
-        <w:t xml:space="preserve">, ou seja, é possível criar programas </w:t>
-      </w:r>
-      <w:proofErr w:type="spellStart"/>
-      <w:r>
-        <w:t>Ruby</w:t>
-      </w:r>
-      <w:proofErr w:type="spellEnd"/>
-      <w:r>
-        <w:t xml:space="preserve"> em um plataforma e migrá-los para outra sem a necessidade de nenhuma modificação.</w:t>
+        <w:t xml:space="preserve"> Programas escritos em Ruby podem ser rodados em qualquer ambiente computacional que possua um interpretador Ruby, ou seja, é possível criar programas Ruby em um plataforma e migrá-los para outra sem a necessidade de nenhuma modificação.</w:t>
       </w:r>
     </w:p>
     <w:p>
@@ -5139,23 +4791,7 @@
     </w:p>
     <w:p>
       <w:r>
-        <w:t xml:space="preserve">Em 1979, </w:t>
-      </w:r>
-      <w:proofErr w:type="spellStart"/>
-      <w:r>
-        <w:t>Trygve</w:t>
-      </w:r>
-      <w:proofErr w:type="spellEnd"/>
-      <w:r>
-        <w:t xml:space="preserve"> </w:t>
-      </w:r>
-      <w:proofErr w:type="spellStart"/>
-      <w:r>
-        <w:t>Reenskaug</w:t>
-      </w:r>
-      <w:proofErr w:type="spellEnd"/>
-      <w:r>
-        <w:t xml:space="preserve"> desenvolveu um padrão arquitetural </w:t>
+        <w:t xml:space="preserve">Em 1979, Trygve Reenskaug desenvolveu um padrão arquitetural </w:t>
       </w:r>
       <w:r>
         <w:t xml:space="preserve">para desenvolvimento de aplicativos, padrão </w:t>
@@ -5250,40 +4886,11 @@
       <w:bookmarkEnd w:id="129"/>
     </w:p>
     <w:p>
-      <w:proofErr w:type="spellStart"/>
-      <w:r>
-        <w:t>Rails</w:t>
-      </w:r>
-      <w:proofErr w:type="spellEnd"/>
-      <w:r>
-        <w:t xml:space="preserve"> é um framework para desenvolvimento de aplicações para web escrito em </w:t>
-      </w:r>
-      <w:proofErr w:type="spellStart"/>
-      <w:r>
-        <w:t>Ruby</w:t>
-      </w:r>
-      <w:proofErr w:type="spellEnd"/>
-      <w:r>
-        <w:t xml:space="preserve">. </w:t>
-      </w:r>
-      <w:r>
-        <w:t xml:space="preserve">Criado por David </w:t>
-      </w:r>
-      <w:proofErr w:type="spellStart"/>
-      <w:r>
-        <w:t>Heinemeier</w:t>
-      </w:r>
-      <w:proofErr w:type="spellEnd"/>
-      <w:r>
-        <w:t xml:space="preserve"> </w:t>
-      </w:r>
-      <w:proofErr w:type="spellStart"/>
-      <w:r>
-        <w:t>Hansson</w:t>
-      </w:r>
-      <w:proofErr w:type="spellEnd"/>
-      <w:r>
-        <w:t xml:space="preserve">, tem como seu principal objetivo </w:t>
+      <w:r>
+        <w:t xml:space="preserve">Rails é um framework para desenvolvimento de aplicações para web escrito em Ruby. </w:t>
+      </w:r>
+      <w:r>
+        <w:t xml:space="preserve">Criado por David Heinemeier Hansson, tem como seu principal objetivo </w:t>
       </w:r>
       <w:r>
         <w:t>facilitar o desenvolvimento de aplicações para web, levando em consideração alguns aspectos que os desenvolvedores precisam conhecer para começar a desenvolver uma aplicação</w:t>
@@ -5308,15 +4915,7 @@
     </w:p>
     <w:p>
       <w:r>
-        <w:t xml:space="preserve">Os principais conceitos utilizados na criação do </w:t>
-      </w:r>
-      <w:proofErr w:type="spellStart"/>
-      <w:r>
-        <w:t>Rails</w:t>
-      </w:r>
-      <w:proofErr w:type="spellEnd"/>
-      <w:r>
-        <w:t xml:space="preserve"> foram:</w:t>
+        <w:t>Os principais conceitos utilizados na criação do Rails foram:</w:t>
       </w:r>
     </w:p>
     <w:p>
@@ -5327,15 +4926,7 @@
         </w:numPr>
       </w:pPr>
       <w:r>
-        <w:t xml:space="preserve"> Convenção ao invés de configuração: Principal fundamento do framework, para tudo no </w:t>
-      </w:r>
-      <w:proofErr w:type="spellStart"/>
-      <w:r>
-        <w:t>Rails</w:t>
-      </w:r>
-      <w:proofErr w:type="spellEnd"/>
-      <w:r>
-        <w:t xml:space="preserve"> existe uma convenção, como por exemplo:</w:t>
+        <w:t xml:space="preserve"> Convenção ao invés de configuração: Principal fundamento do framework, para tudo no Rails existe uma convenção, como por exemplo:</w:t>
       </w:r>
     </w:p>
     <w:p>
@@ -5412,31 +5003,7 @@
         <w:t xml:space="preserve"> Grande facilidade para reu</w:t>
       </w:r>
       <w:r>
-        <w:t xml:space="preserve">so de código através de </w:t>
-      </w:r>
-      <w:proofErr w:type="spellStart"/>
-      <w:r>
-        <w:t>plugins</w:t>
-      </w:r>
-      <w:proofErr w:type="spellEnd"/>
-      <w:r>
-        <w:t xml:space="preserve">. Alguns do </w:t>
-      </w:r>
-      <w:proofErr w:type="spellStart"/>
-      <w:r>
-        <w:t>plugins</w:t>
-      </w:r>
-      <w:proofErr w:type="spellEnd"/>
-      <w:r>
-        <w:t xml:space="preserve"> mais populares para o desenvolvimento </w:t>
-      </w:r>
-      <w:proofErr w:type="spellStart"/>
-      <w:r>
-        <w:t>Rails</w:t>
-      </w:r>
-      <w:proofErr w:type="spellEnd"/>
-      <w:r>
-        <w:t xml:space="preserve"> são:</w:t>
+        <w:t>so de código através de plugins. Alguns do plugins mais populares para o desenvolvimento Rails são:</w:t>
       </w:r>
     </w:p>
     <w:p>
@@ -5448,15 +5015,7 @@
       </w:pPr>
       <w:r>
         <w:lastRenderedPageBreak/>
-        <w:t xml:space="preserve"> </w:t>
-      </w:r>
-      <w:proofErr w:type="spellStart"/>
-      <w:r>
-        <w:t>Devise</w:t>
-      </w:r>
-      <w:proofErr w:type="spellEnd"/>
-      <w:r>
-        <w:t>: É capaz de criar uma estrutura completa para autenticação de usuários;</w:t>
+        <w:t xml:space="preserve"> Devise: É capaz de criar uma estrutura completa para autenticação de usuários;</w:t>
       </w:r>
     </w:p>
     <w:p>
@@ -5467,15 +5026,7 @@
         </w:numPr>
       </w:pPr>
       <w:r>
-        <w:t xml:space="preserve"> Will </w:t>
-      </w:r>
-      <w:proofErr w:type="spellStart"/>
-      <w:r>
-        <w:t>Paginate</w:t>
-      </w:r>
-      <w:proofErr w:type="spellEnd"/>
-      <w:r>
-        <w:t>: Serve para paginar os itens nas listagens;</w:t>
+        <w:t xml:space="preserve"> Will Paginate: Serve para paginar os itens nas listagens;</w:t>
       </w:r>
     </w:p>
     <w:p>
@@ -5486,15 +5037,7 @@
         </w:numPr>
       </w:pPr>
       <w:r>
-        <w:t xml:space="preserve"> </w:t>
-      </w:r>
-      <w:proofErr w:type="spellStart"/>
-      <w:r>
-        <w:t>PaperClip</w:t>
-      </w:r>
-      <w:proofErr w:type="spellEnd"/>
-      <w:r>
-        <w:t>: Serve para controlar upload de arquivos;</w:t>
+        <w:t xml:space="preserve"> PaperClip: Serve para controlar upload de arquivos;</w:t>
       </w:r>
     </w:p>
     <w:p>
@@ -5504,15 +5047,7 @@
     </w:p>
     <w:p>
       <w:r>
-        <w:t xml:space="preserve">A estrutura interna do </w:t>
-      </w:r>
-      <w:proofErr w:type="spellStart"/>
-      <w:r>
-        <w:t>Rails</w:t>
-      </w:r>
-      <w:proofErr w:type="spellEnd"/>
-      <w:r>
-        <w:t xml:space="preserve"> é divida nos seguintes componentes</w:t>
+        <w:t>A estrutura interna do Rails é divida nos seguintes componentes</w:t>
       </w:r>
       <w:r>
         <w:rPr>
@@ -5540,39 +5075,10 @@
         </w:numPr>
       </w:pPr>
       <w:r>
-        <w:t xml:space="preserve"> </w:t>
-      </w:r>
-      <w:proofErr w:type="spellStart"/>
-      <w:r>
-        <w:t>Action</w:t>
-      </w:r>
-      <w:proofErr w:type="spellEnd"/>
-      <w:r>
-        <w:t xml:space="preserve"> </w:t>
-      </w:r>
-      <w:proofErr w:type="spellStart"/>
-      <w:r>
-        <w:t>Controller</w:t>
-      </w:r>
-      <w:proofErr w:type="spellEnd"/>
-      <w:r>
-        <w:t xml:space="preserve">: Cuida do gerenciamento dos controles das aplicações. Processa as requisições HTTP, extrai os parâmetros e faz o encaminhamento para a ação desejada. Outros serviços provenientes do </w:t>
-      </w:r>
-      <w:proofErr w:type="spellStart"/>
-      <w:r>
-        <w:t>Action</w:t>
-      </w:r>
-      <w:proofErr w:type="spellEnd"/>
-      <w:r>
-        <w:t xml:space="preserve"> </w:t>
-      </w:r>
-      <w:proofErr w:type="spellStart"/>
-      <w:r>
-        <w:t>Controller</w:t>
-      </w:r>
-      <w:proofErr w:type="spellEnd"/>
-      <w:r>
-        <w:t xml:space="preserve"> são:</w:t>
+        <w:t xml:space="preserve"> Action Controller</w:t>
+      </w:r>
+      <w:r>
+        <w:t>: Cuida do gerenciamento dos controles das aplicações. Processa as requisições HTTP, extrai os parâmetros e faz o encaminhamento para a ação desejada. Outros serviços provenientes do Action Controller são:</w:t>
       </w:r>
     </w:p>
     <w:p>
@@ -5594,23 +5100,7 @@
         </w:numPr>
       </w:pPr>
       <w:r>
-        <w:t xml:space="preserve"> </w:t>
-      </w:r>
-      <w:proofErr w:type="spellStart"/>
-      <w:r>
-        <w:t>Renderização</w:t>
-      </w:r>
-      <w:proofErr w:type="spellEnd"/>
-      <w:r>
-        <w:t xml:space="preserve"> de </w:t>
-      </w:r>
-      <w:proofErr w:type="spellStart"/>
-      <w:r>
-        <w:t>templates</w:t>
-      </w:r>
-      <w:proofErr w:type="spellEnd"/>
-      <w:r>
-        <w:t>;</w:t>
+        <w:t xml:space="preserve"> Renderização de templates;</w:t>
       </w:r>
     </w:p>
     <w:p>
@@ -5632,21 +5122,8 @@
         </w:numPr>
       </w:pPr>
       <w:r>
-        <w:t xml:space="preserve"> </w:t>
-      </w:r>
-      <w:proofErr w:type="spellStart"/>
-      <w:r>
-        <w:t>Action</w:t>
-      </w:r>
-      <w:proofErr w:type="spellEnd"/>
-      <w:r>
-        <w:t xml:space="preserve"> </w:t>
-      </w:r>
-      <w:proofErr w:type="spellStart"/>
-      <w:r>
-        <w:t>Dispatch</w:t>
-      </w:r>
-      <w:proofErr w:type="spellEnd"/>
+        <w:t xml:space="preserve"> Action Dispatch</w:t>
+      </w:r>
       <w:r>
         <w:t xml:space="preserve">: </w:t>
       </w:r>
@@ -5665,55 +5142,10 @@
         </w:numPr>
       </w:pPr>
       <w:r>
-        <w:t xml:space="preserve"> </w:t>
-      </w:r>
-      <w:proofErr w:type="spellStart"/>
-      <w:r>
-        <w:t>Action</w:t>
-      </w:r>
-      <w:proofErr w:type="spellEnd"/>
-      <w:r>
-        <w:t xml:space="preserve"> </w:t>
-      </w:r>
-      <w:proofErr w:type="spellStart"/>
-      <w:r>
-        <w:t>View</w:t>
-      </w:r>
-      <w:proofErr w:type="spellEnd"/>
-      <w:r>
-        <w:t xml:space="preserve">: É responsável pela geração das respostas para as requisições feitas, por padrão </w:t>
-      </w:r>
-      <w:proofErr w:type="spellStart"/>
-      <w:r>
-        <w:t>Rails</w:t>
-      </w:r>
-      <w:proofErr w:type="spellEnd"/>
-      <w:r>
-        <w:t xml:space="preserve"> tem suporte a </w:t>
-      </w:r>
-      <w:proofErr w:type="spellStart"/>
-      <w:r>
-        <w:t>html</w:t>
-      </w:r>
-      <w:proofErr w:type="spellEnd"/>
-      <w:r>
-        <w:t xml:space="preserve">, </w:t>
-      </w:r>
-      <w:proofErr w:type="spellStart"/>
-      <w:r>
-        <w:t>xml</w:t>
-      </w:r>
-      <w:proofErr w:type="spellEnd"/>
-      <w:r>
-        <w:t xml:space="preserve"> e </w:t>
-      </w:r>
-      <w:proofErr w:type="spellStart"/>
-      <w:r>
-        <w:t>json</w:t>
-      </w:r>
-      <w:proofErr w:type="spellEnd"/>
-      <w:r>
-        <w:t>.</w:t>
+        <w:t xml:space="preserve"> Action View</w:t>
+      </w:r>
+      <w:r>
+        <w:t>: É responsável pela geração das respostas para as requisições feitas, por padrão Rails tem suporte a html, xml e json.</w:t>
       </w:r>
     </w:p>
     <w:p>
@@ -5724,15 +5156,7 @@
         </w:numPr>
       </w:pPr>
       <w:r>
-        <w:t xml:space="preserve"> </w:t>
-      </w:r>
-      <w:proofErr w:type="spellStart"/>
-      <w:r>
-        <w:t>Action</w:t>
-      </w:r>
-      <w:proofErr w:type="spellEnd"/>
-      <w:r>
-        <w:t xml:space="preserve"> Mailer</w:t>
+        <w:t xml:space="preserve"> Action Mailer</w:t>
       </w:r>
       <w:r>
         <w:t xml:space="preserve">: </w:t>
@@ -5752,15 +5176,7 @@
         <w:t xml:space="preserve"> Active Record</w:t>
       </w:r>
       <w:r>
-        <w:t xml:space="preserve">: É a base para os modelos nas aplicações </w:t>
-      </w:r>
-      <w:proofErr w:type="spellStart"/>
-      <w:r>
-        <w:t>Rails</w:t>
-      </w:r>
-      <w:proofErr w:type="spellEnd"/>
-      <w:r>
-        <w:t>. Algumas de suas características são:</w:t>
+        <w:t>: É a base para os modelos nas aplicações Rails. Algumas de suas características são:</w:t>
       </w:r>
     </w:p>
     <w:p>
@@ -5804,11 +5220,7 @@
         </w:numPr>
       </w:pPr>
       <w:r>
-        <w:t xml:space="preserve"> Active </w:t>
-      </w:r>
-      <w:proofErr w:type="spellStart"/>
-      <w:r>
-        <w:t>Sup</w:t>
+        <w:t xml:space="preserve"> Active Sup</w:t>
       </w:r>
       <w:r>
         <w:t>p</w:t>
@@ -5816,20 +5228,14 @@
       <w:r>
         <w:t>ort</w:t>
       </w:r>
-      <w:proofErr w:type="spellEnd"/>
       <w:r>
         <w:t xml:space="preserve">: </w:t>
       </w:r>
       <w:r>
         <w:t xml:space="preserve">Classes utilitárias usadas por todo o framework </w:t>
       </w:r>
-      <w:proofErr w:type="spellStart"/>
-      <w:r>
-        <w:t>Rails</w:t>
-      </w:r>
-      <w:proofErr w:type="spellEnd"/>
-      <w:r>
-        <w:t>.</w:t>
+      <w:r>
+        <w:t>Rails.</w:t>
       </w:r>
       <w:r>
         <w:t xml:space="preserve"> </w:t>
@@ -5855,7 +5261,6 @@
       <w:bookmarkEnd w:id="130"/>
     </w:p>
     <w:p>
-      <w:proofErr w:type="gramStart"/>
       <w:r>
         <w:rPr>
           <w:noProof/>
@@ -5921,7 +5326,6 @@
       <w:r>
         <w:t>.</w:t>
       </w:r>
-      <w:proofErr w:type="gramEnd"/>
     </w:p>
     <w:p>
       <w:r>
@@ -6002,15 +5406,7 @@
     </w:p>
     <w:p>
       <w:r>
-        <w:t xml:space="preserve">Java Micro </w:t>
-      </w:r>
-      <w:proofErr w:type="spellStart"/>
-      <w:r>
-        <w:t>Edition</w:t>
-      </w:r>
-      <w:proofErr w:type="spellEnd"/>
-      <w:r>
-        <w:t xml:space="preserve"> (</w:t>
+        <w:t>Java Micro Edition (</w:t>
       </w:r>
       <w:r>
         <w:rPr>
@@ -6083,15 +5479,7 @@
         </w:numPr>
       </w:pPr>
       <w:r>
-        <w:t xml:space="preserve"> </w:t>
-      </w:r>
-      <w:proofErr w:type="spellStart"/>
-      <w:r>
-        <w:t>Tablets</w:t>
-      </w:r>
-      <w:proofErr w:type="spellEnd"/>
-      <w:r>
-        <w:t>;</w:t>
+        <w:t xml:space="preserve"> Tablets;</w:t>
       </w:r>
     </w:p>
     <w:p>
@@ -6145,15 +5533,7 @@
     </w:p>
     <w:p>
       <w:r>
-        <w:t xml:space="preserve">O desenvolvimento para IPhone é feito utilizando uma linguagem de programação chamada </w:t>
-      </w:r>
-      <w:proofErr w:type="spellStart"/>
-      <w:r>
-        <w:t>Objetctive</w:t>
-      </w:r>
-      <w:proofErr w:type="spellEnd"/>
-      <w:r>
-        <w:t>-C e ferramentas feitas para rodarem apenas em máquinas Apple, ou seja, o desenvolvimento é mais restrito</w:t>
+        <w:t>O desenvolvimento para IPhone é feito utilizando uma linguagem de programação chamada Objetctive-C e ferramentas feitas para rodarem apenas em máquinas Apple, ou seja, o desenvolvimento é mais restrito</w:t>
       </w:r>
       <w:r>
         <w:t>,</w:t>
@@ -6198,15 +5578,7 @@
         </w:numPr>
       </w:pPr>
       <w:r>
-        <w:t xml:space="preserve"> </w:t>
-      </w:r>
-      <w:proofErr w:type="spellStart"/>
-      <w:r>
-        <w:t>XCode</w:t>
-      </w:r>
-      <w:proofErr w:type="spellEnd"/>
-      <w:r>
-        <w:t xml:space="preserve">: </w:t>
+        <w:t xml:space="preserve"> XCode: </w:t>
       </w:r>
       <w:r>
         <w:t xml:space="preserve">Ferramenta para </w:t>
@@ -6233,15 +5605,7 @@
         </w:numPr>
       </w:pPr>
       <w:r>
-        <w:t xml:space="preserve"> Interface </w:t>
-      </w:r>
-      <w:proofErr w:type="spellStart"/>
-      <w:r>
-        <w:t>Builder</w:t>
-      </w:r>
-      <w:proofErr w:type="spellEnd"/>
-      <w:r>
-        <w:t>:</w:t>
+        <w:t xml:space="preserve"> Interface Builder:</w:t>
       </w:r>
       <w:r>
         <w:t xml:space="preserve"> Ferramenta para a criação das interfaces visuais da aplicação, você pode arrastar e soltar os componentes para criar suas interfaces visuais, facilitando muito o desenvolvimento.</w:t>
@@ -6255,15 +5619,7 @@
         </w:numPr>
       </w:pPr>
       <w:r>
-        <w:t xml:space="preserve"> </w:t>
-      </w:r>
-      <w:proofErr w:type="spellStart"/>
-      <w:r>
-        <w:t>Instruments</w:t>
-      </w:r>
-      <w:proofErr w:type="spellEnd"/>
-      <w:r>
-        <w:t>:</w:t>
+        <w:t xml:space="preserve"> Instruments:</w:t>
       </w:r>
       <w:r>
         <w:t xml:space="preserve"> Ferramenta utilizada para a coleta de dados de aplicações e otimização das mesmas.</w:t>
@@ -6295,37 +5651,13 @@
     </w:p>
     <w:p>
       <w:r>
-        <w:t xml:space="preserve">A plataforma </w:t>
-      </w:r>
-      <w:proofErr w:type="spellStart"/>
-      <w:r>
-        <w:t>Android</w:t>
-      </w:r>
-      <w:proofErr w:type="spellEnd"/>
-      <w:r>
-        <w:t xml:space="preserve"> foi criada sobre </w:t>
-      </w:r>
-      <w:r>
-        <w:t xml:space="preserve">o </w:t>
-      </w:r>
-      <w:proofErr w:type="spellStart"/>
-      <w:r>
-        <w:t>kernel</w:t>
-      </w:r>
-      <w:proofErr w:type="spellEnd"/>
-      <w:r>
-        <w:t xml:space="preserve"> do Linux, ou seja, foi criada baseada num sistema operacional sólido e estável. </w:t>
-      </w:r>
-      <w:r>
-        <w:t xml:space="preserve">O </w:t>
-      </w:r>
-      <w:proofErr w:type="spellStart"/>
-      <w:r>
-        <w:t>Android</w:t>
-      </w:r>
-      <w:proofErr w:type="spellEnd"/>
-      <w:r>
-        <w:t xml:space="preserve"> tem sua arquitetura de sistema como é mostrado na figura a seguir</w:t>
+        <w:t xml:space="preserve">A plataforma Android foi criada sobre </w:t>
+      </w:r>
+      <w:r>
+        <w:t xml:space="preserve">o kernel do Linux, ou seja, foi criada baseada num sistema operacional sólido e estável. </w:t>
+      </w:r>
+      <w:r>
+        <w:t>O Android tem sua arquitetura de sistema como é mostrado na figura a seguir</w:t>
       </w:r>
       <w:r>
         <w:t xml:space="preserve"> </w:t>
@@ -6359,34 +5691,16 @@
         <w:pStyle w:val="FIGURA"/>
       </w:pPr>
       <w:r>
-        <w:t xml:space="preserve">Figura 2.1 - Arquitetura do </w:t>
-      </w:r>
-      <w:proofErr w:type="spellStart"/>
-      <w:r>
-        <w:t>Android</w:t>
-      </w:r>
-      <w:proofErr w:type="spellEnd"/>
+        <w:t>Figura 2.1 - Arquitetura do Android</w:t>
+      </w:r>
     </w:p>
     <w:p/>
     <w:p>
       <w:r>
-        <w:t xml:space="preserve">Internamente o </w:t>
-      </w:r>
-      <w:proofErr w:type="spellStart"/>
-      <w:r>
-        <w:t>Android</w:t>
-      </w:r>
-      <w:proofErr w:type="spellEnd"/>
-      <w:r>
-        <w:t xml:space="preserve"> utiliza-se de vários recursos do </w:t>
-      </w:r>
-      <w:proofErr w:type="spellStart"/>
-      <w:r>
-        <w:t>kernel</w:t>
-      </w:r>
-      <w:proofErr w:type="spellEnd"/>
-      <w:r>
-        <w:t xml:space="preserve"> do </w:t>
+        <w:t xml:space="preserve">Internamente o Android utiliza-se de vários recursos do </w:t>
+      </w:r>
+      <w:r>
+        <w:t xml:space="preserve">kernel do </w:t>
       </w:r>
       <w:r>
         <w:t>Linux:</w:t>
@@ -6461,15 +5775,7 @@
     </w:p>
     <w:p>
       <w:r>
-        <w:t xml:space="preserve">A próxima camada acima do </w:t>
-      </w:r>
-      <w:proofErr w:type="spellStart"/>
-      <w:r>
-        <w:t>kernel</w:t>
-      </w:r>
-      <w:proofErr w:type="spellEnd"/>
-      <w:r>
-        <w:t xml:space="preserve"> é composta pelas bibliotecas nativas do sistema, essas bibliotecas são responsáveis por realizar operações básicas para</w:t>
+        <w:t>A próxima camada acima do kernel é composta pelas bibliotecas nativas do sistema, essas bibliotecas são responsáveis por realizar operações básicas para</w:t>
       </w:r>
       <w:r>
         <w:t xml:space="preserve"> as camadas superiores. Alguns exemplos de componentes presentes na camada de bibliotecas são mostrados a seguir:</w:t>
@@ -6483,15 +5789,7 @@
         </w:numPr>
       </w:pPr>
       <w:r>
-        <w:t xml:space="preserve"> </w:t>
-      </w:r>
-      <w:proofErr w:type="spellStart"/>
-      <w:r>
-        <w:t>Surface</w:t>
-      </w:r>
-      <w:proofErr w:type="spellEnd"/>
-      <w:r>
-        <w:t xml:space="preserve"> Manager:</w:t>
+        <w:t xml:space="preserve"> Surface Manager:</w:t>
       </w:r>
       <w:r>
         <w:t xml:space="preserve"> </w:t>
@@ -6514,23 +5812,7 @@
         <w:t xml:space="preserve"> </w:t>
       </w:r>
       <w:r>
-        <w:t xml:space="preserve">Motor de </w:t>
-      </w:r>
-      <w:proofErr w:type="spellStart"/>
-      <w:r>
-        <w:t>renderização</w:t>
-      </w:r>
-      <w:proofErr w:type="spellEnd"/>
-      <w:r>
-        <w:t xml:space="preserve"> capaz de gerar gráficos em 2D e 3D em uma única interface visual. É possível utilizar recursos para </w:t>
-      </w:r>
-      <w:proofErr w:type="spellStart"/>
-      <w:r>
-        <w:t>renderização</w:t>
-      </w:r>
-      <w:proofErr w:type="spellEnd"/>
-      <w:r>
-        <w:t xml:space="preserve"> 3D caso o telefone utilizado seja compatível, possibilitando a execução de jogos com gráficos mais refinados.</w:t>
+        <w:t>Motor de renderização capaz de gerar gráficos em 2D e 3D em uma única interface visual. É possível utilizar recursos para renderização 3D caso o telefone utilizado seja compatível, possibilitando a execução de jogos com gráficos mais refinados.</w:t>
       </w:r>
     </w:p>
     <w:p>
@@ -6541,15 +5823,7 @@
         </w:numPr>
       </w:pPr>
       <w:r>
-        <w:t xml:space="preserve"> </w:t>
-      </w:r>
-      <w:proofErr w:type="spellStart"/>
-      <w:r>
-        <w:t>Codecs</w:t>
-      </w:r>
-      <w:proofErr w:type="spellEnd"/>
-      <w:r>
-        <w:t xml:space="preserve"> para vídeos e áudio:</w:t>
+        <w:t xml:space="preserve"> Codecs para vídeos e áudio:</w:t>
       </w:r>
       <w:r>
         <w:t xml:space="preserve"> São responsáveis por interpretar arquivos de áudio e vídeo em diversos formatos, alguns dois mais conhecidos são: AAC, AVC (H.264), H.263, MP3 e MPEG-4.</w:t>
@@ -6566,15 +5840,7 @@
         <w:t xml:space="preserve"> Banco de dados interno:</w:t>
       </w:r>
       <w:r>
-        <w:t xml:space="preserve"> Banco de dados </w:t>
-      </w:r>
-      <w:proofErr w:type="spellStart"/>
-      <w:r>
-        <w:t>SQLite</w:t>
-      </w:r>
-      <w:proofErr w:type="spellEnd"/>
-      <w:r>
-        <w:t xml:space="preserve"> embutido, utilizado para armazenamento persistente de dados.</w:t>
+        <w:t xml:space="preserve"> Banco de dados SQLite embutido, utilizado para armazenamento persistente de dados.</w:t>
       </w:r>
     </w:p>
     <w:p>
@@ -6588,29 +5854,8 @@
         <w:t xml:space="preserve"> Mecanismo para exibição de conteúdo HTML:</w:t>
       </w:r>
       <w:r>
-        <w:t xml:space="preserve"> Para garantir um bom desempenho na exibição de páginas HTML, o </w:t>
-      </w:r>
-      <w:proofErr w:type="spellStart"/>
-      <w:r>
-        <w:t>Android</w:t>
-      </w:r>
-      <w:proofErr w:type="spellEnd"/>
-      <w:r>
-        <w:t xml:space="preserve"> usa uma biblioteca chamada </w:t>
-      </w:r>
-      <w:proofErr w:type="spellStart"/>
-      <w:r>
-        <w:t>WebKit</w:t>
-      </w:r>
-      <w:proofErr w:type="spellEnd"/>
-      <w:r>
-        <w:t xml:space="preserve">, mesma biblioteca utilizada no browser </w:t>
-      </w:r>
-      <w:proofErr w:type="spellStart"/>
-      <w:r>
-        <w:t>GoogleChrome</w:t>
-      </w:r>
-      <w:proofErr w:type="spellEnd"/>
+        <w:t xml:space="preserve"> Para garantir um bom desempenho na exibição de páginas HTML, o Android usa uma biblioteca chamada WebKit, mesma biblioteca utilizada no browser GoogleChrome</w:t>
+      </w:r>
       <w:r>
         <w:t>, Safari, IPhone e celulares Nokia da linha S60</w:t>
       </w:r>
@@ -6620,34 +5865,10 @@
     </w:p>
     <w:p>
       <w:r>
-        <w:t xml:space="preserve">Juntamente com a camada de bibliotecas existe a camada responsável pela execução do </w:t>
-      </w:r>
-      <w:proofErr w:type="spellStart"/>
-      <w:r>
-        <w:t>Android</w:t>
-      </w:r>
-      <w:proofErr w:type="spellEnd"/>
-      <w:r>
-        <w:t xml:space="preserve">, essa camada é composta por uma máquina virtual Java chamada </w:t>
-      </w:r>
-      <w:proofErr w:type="spellStart"/>
-      <w:r>
-        <w:t>Dalvik</w:t>
-      </w:r>
-      <w:proofErr w:type="spellEnd"/>
-      <w:r>
-        <w:t>, desenvolvida pela Google e otimizada para dispositivos móveis.</w:t>
-      </w:r>
-      <w:r>
-        <w:t xml:space="preserve"> Todo o código escrito para </w:t>
-      </w:r>
-      <w:proofErr w:type="spellStart"/>
-      <w:r>
-        <w:t>Android</w:t>
-      </w:r>
-      <w:proofErr w:type="spellEnd"/>
-      <w:r>
-        <w:t xml:space="preserve"> é feito em Java.</w:t>
+        <w:t>Juntamente com a camada de bibliotecas existe a camada responsável pela execução do Android, essa camada é composta por uma máquina virtual Java chamada Dalvik, desenvolvida pela Google e otimizada para dispositivos móveis.</w:t>
+      </w:r>
+      <w:r>
+        <w:t xml:space="preserve"> Todo o código escrito para Android é feito em Java.</w:t>
       </w:r>
     </w:p>
     <w:p>
@@ -6766,31 +5987,7 @@
     </w:p>
     <w:p>
       <w:r>
-        <w:t xml:space="preserve">A última camada na arquitetura de aplicações </w:t>
-      </w:r>
-      <w:proofErr w:type="spellStart"/>
-      <w:r>
-        <w:t>Android</w:t>
-      </w:r>
-      <w:proofErr w:type="spellEnd"/>
-      <w:r>
-        <w:t xml:space="preserve"> é a camada dos aplicativos que rodam no </w:t>
-      </w:r>
-      <w:proofErr w:type="spellStart"/>
-      <w:r>
-        <w:t>Android</w:t>
-      </w:r>
-      <w:proofErr w:type="spellEnd"/>
-      <w:r>
-        <w:t xml:space="preserve">. Essa é a camada pela qual o usuário vai interagir com o sistema, enviando eventos e requisições para os aplicativos. Alguns dos aplicativos que já vem instalados por num sistema </w:t>
-      </w:r>
-      <w:proofErr w:type="spellStart"/>
-      <w:r>
-        <w:t>Android</w:t>
-      </w:r>
-      <w:proofErr w:type="spellEnd"/>
-      <w:r>
-        <w:t xml:space="preserve"> são:</w:t>
+        <w:t>A última camada na arquitetura de aplicações Android é a camada dos aplicativos que rodam no Android. Essa é a camada pela qual o usuário vai interagir com o sistema, enviando eventos e requisições para os aplicativos. Alguns dos aplicativos que já vem instalados por num sistema Android são:</w:t>
       </w:r>
     </w:p>
     <w:p>
@@ -6812,15 +6009,7 @@
         </w:numPr>
       </w:pPr>
       <w:r>
-        <w:t xml:space="preserve"> Leitor de </w:t>
-      </w:r>
-      <w:proofErr w:type="spellStart"/>
-      <w:r>
-        <w:t>email</w:t>
-      </w:r>
-      <w:proofErr w:type="spellEnd"/>
-      <w:r>
-        <w:t>;</w:t>
+        <w:t xml:space="preserve"> Leitor de email;</w:t>
       </w:r>
     </w:p>
     <w:p>
@@ -6850,23 +6039,7 @@
     </w:p>
     <w:p>
       <w:r>
-        <w:t xml:space="preserve">Através de um aplicativos chamado </w:t>
-      </w:r>
-      <w:proofErr w:type="spellStart"/>
-      <w:r>
-        <w:t>Android</w:t>
-      </w:r>
-      <w:proofErr w:type="spellEnd"/>
-      <w:r>
-        <w:t xml:space="preserve"> Market é possível instalar dezenas de outros aplicativos no </w:t>
-      </w:r>
-      <w:proofErr w:type="spellStart"/>
-      <w:r>
-        <w:t>Android</w:t>
-      </w:r>
-      <w:proofErr w:type="spellEnd"/>
-      <w:r>
-        <w:t>.</w:t>
+        <w:t>Através de um aplicativos chamado Android Market é possível instalar dezenas de outros aplicativos no Android.</w:t>
       </w:r>
     </w:p>
     <w:p>
@@ -6903,15 +6076,7 @@
       </w:r>
       <w:r>
         <w:lastRenderedPageBreak/>
-        <w:t xml:space="preserve">necessidade </w:t>
-      </w:r>
-      <w:proofErr w:type="spellStart"/>
-      <w:r>
-        <w:t>Royce</w:t>
-      </w:r>
-      <w:proofErr w:type="spellEnd"/>
-      <w:r>
-        <w:t xml:space="preserve"> desenvolveu uma metodologia linear para desenvolvimento de software</w:t>
+        <w:t>necessidade Royce desenvolveu uma metodologia linear para desenvolvimento de software</w:t>
       </w:r>
       <w:r>
         <w:rPr>
@@ -7066,61 +6231,32 @@
       <w:bookmarkEnd w:id="136"/>
     </w:p>
     <w:p>
-      <w:proofErr w:type="spellStart"/>
-      <w:r>
-        <w:t>Rational</w:t>
-      </w:r>
-      <w:proofErr w:type="spellEnd"/>
+      <w:r>
+        <w:t>Rational Unified Process (</w:t>
+      </w:r>
+      <w:r>
+        <w:rPr>
+          <w:b/>
+        </w:rPr>
+        <w:t>RUP</w:t>
+      </w:r>
+      <w:r>
+        <w:t>)</w:t>
+      </w:r>
       <w:r>
         <w:t xml:space="preserve"> </w:t>
       </w:r>
-      <w:proofErr w:type="spellStart"/>
-      <w:r>
-        <w:t>Unified</w:t>
-      </w:r>
-      <w:proofErr w:type="spellEnd"/>
-      <w:r>
-        <w:t xml:space="preserve"> </w:t>
-      </w:r>
-      <w:proofErr w:type="spellStart"/>
-      <w:r>
-        <w:t>Process</w:t>
-      </w:r>
-      <w:proofErr w:type="spellEnd"/>
-      <w:r>
-        <w:t xml:space="preserve"> (</w:t>
+      <w:r>
+        <w:t>é a versão do Processo Unificado (</w:t>
       </w:r>
       <w:r>
         <w:rPr>
           <w:b/>
         </w:rPr>
-        <w:t>RUP</w:t>
-      </w:r>
-      <w:r>
-        <w:t>)</w:t>
-      </w:r>
-      <w:r>
-        <w:t xml:space="preserve"> </w:t>
-      </w:r>
-      <w:r>
-        <w:t>é a versão do Processo Unificado (</w:t>
-      </w:r>
-      <w:r>
-        <w:rPr>
-          <w:b/>
-        </w:rPr>
         <w:t>UP</w:t>
       </w:r>
       <w:r>
-        <w:t xml:space="preserve">), para desenvolvimento de software, criada pela </w:t>
-      </w:r>
-      <w:proofErr w:type="spellStart"/>
-      <w:r>
-        <w:t>Rational</w:t>
-      </w:r>
-      <w:proofErr w:type="spellEnd"/>
-      <w:r>
-        <w:t xml:space="preserve"> Corporation</w:t>
+        <w:t>), para desenvolvimento de software, criada pela Rational Corporation</w:t>
       </w:r>
       <w:r>
         <w:rPr>
@@ -7145,15 +6281,7 @@
         <w:t>Por muito tempo RUP foi largamente utilizado em grandes aplicações, assim ganhou a fama de que era um processo pesado.</w:t>
       </w:r>
       <w:r>
-        <w:t xml:space="preserve"> Com a crescente utilização de metodologias ágeis para desenvolvimento de software, a </w:t>
-      </w:r>
-      <w:proofErr w:type="spellStart"/>
-      <w:r>
-        <w:t>Rational</w:t>
-      </w:r>
-      <w:proofErr w:type="spellEnd"/>
-      <w:r>
-        <w:t xml:space="preserve"> Corporation tem seus esforços voltados para mostrar que o RUP é um processo adaptável e flexível</w:t>
+        <w:t xml:space="preserve"> Com a crescente utilização de metodologias ágeis para desenvolvimento de software, a Rational Corporation tem seus esforços voltados para mostrar que o RUP é um processo adaptável e flexível</w:t>
       </w:r>
       <w:r>
         <w:rPr>
@@ -7286,15 +6414,7 @@
     </w:p>
     <w:p>
       <w:r>
-        <w:t xml:space="preserve">Com base em sua experiência com </w:t>
-      </w:r>
-      <w:proofErr w:type="spellStart"/>
-      <w:r>
-        <w:t>SmallTalk</w:t>
-      </w:r>
-      <w:proofErr w:type="spellEnd"/>
-      <w:r>
-        <w:t>, em 1996 Beck publicou seu livro sobre técnicas para programação</w:t>
+        <w:t>Com base em sua experiência com SmallTalk, em 1996 Beck publicou seu livro sobre técnicas para programação</w:t>
       </w:r>
       <w:r>
         <w:rPr>
@@ -7320,15 +6440,7 @@
         <w:t xml:space="preserve"> e ainda não possuía resultados.</w:t>
       </w:r>
       <w:r>
-        <w:t xml:space="preserve"> Com a participação de Martin Fowler e Ron </w:t>
-      </w:r>
-      <w:proofErr w:type="spellStart"/>
-      <w:r>
-        <w:t>Jeffries</w:t>
-      </w:r>
-      <w:proofErr w:type="spellEnd"/>
-      <w:r>
-        <w:t>, Beck conseguiu alta produtividade para a equipe e eles conseguiram entregar um sistema de excelente qualidade começando do zero e gastando menos tempo do que foi gasto nas tentativas anteriores.</w:t>
+        <w:t xml:space="preserve"> Com a participação de Martin Fowler e Ron Jeffries, Beck conseguiu alta produtividade para a equipe e eles conseguiram entregar um sistema de excelente qualidade começando do zero e gastando menos tempo do que foi gasto nas tentativas anteriores.</w:t>
       </w:r>
     </w:p>
     <w:p>
@@ -7568,61 +6680,13 @@
     </w:p>
     <w:p>
       <w:r>
-        <w:t xml:space="preserve">Na década de 40 a Toyota ainda era uma pequena empresa, que percebeu a possibilidade de crescimento se conseguisse produzir veículos baratos e com qualidade. </w:t>
-      </w:r>
-      <w:proofErr w:type="spellStart"/>
-      <w:r>
-        <w:t>Taiichi</w:t>
-      </w:r>
-      <w:proofErr w:type="spellEnd"/>
-      <w:r>
-        <w:t xml:space="preserve"> </w:t>
-      </w:r>
-      <w:proofErr w:type="spellStart"/>
-      <w:r>
-        <w:t>Ohno</w:t>
-      </w:r>
-      <w:proofErr w:type="spellEnd"/>
-      <w:r>
-        <w:t xml:space="preserve"> e </w:t>
-      </w:r>
-      <w:proofErr w:type="spellStart"/>
-      <w:r>
-        <w:t>Shigeo</w:t>
-      </w:r>
-      <w:proofErr w:type="spellEnd"/>
-      <w:r>
-        <w:t xml:space="preserve"> </w:t>
-      </w:r>
-      <w:proofErr w:type="spellStart"/>
-      <w:r>
-        <w:t>Shingo</w:t>
-      </w:r>
-      <w:proofErr w:type="spellEnd"/>
-      <w:r>
-        <w:t xml:space="preserve"> receberam o desafio para reduzir os custos na linha de produção da Toyota, para atingir o objetivo proposto, eles propuseram a eliminação de todo desperdício presente desde a fabricação até a entrega do produto. </w:t>
-      </w:r>
-      <w:r>
-        <w:t xml:space="preserve">As mudanças para redução de custo foram base para o início do pensamento </w:t>
-      </w:r>
-      <w:proofErr w:type="spellStart"/>
-      <w:r>
-        <w:t>Lean</w:t>
-      </w:r>
-      <w:proofErr w:type="spellEnd"/>
-      <w:r>
-        <w:t>.</w:t>
-      </w:r>
-      <w:r>
-        <w:t xml:space="preserve"> Os princípios elementares para a cultura </w:t>
-      </w:r>
-      <w:proofErr w:type="spellStart"/>
-      <w:r>
-        <w:t>Lean</w:t>
-      </w:r>
-      <w:proofErr w:type="spellEnd"/>
-      <w:r>
-        <w:t xml:space="preserve"> utilizada pela Toyota eram</w:t>
+        <w:t xml:space="preserve">Na década de 40 a Toyota ainda era uma pequena empresa, que percebeu a possibilidade de crescimento se conseguisse produzir veículos baratos e com qualidade. Taiichi Ohno e Shigeo Shingo receberam o desafio para reduzir os custos na linha de produção da Toyota, para atingir o objetivo proposto, eles propuseram a eliminação de todo desperdício presente desde a fabricação até a entrega do produto. </w:t>
+      </w:r>
+      <w:r>
+        <w:t>As mudanças para redução de custo foram base para o início do pensamento Lean.</w:t>
+      </w:r>
+      <w:r>
+        <w:t xml:space="preserve"> Os princípios elementares para a cultura Lean utilizada pela Toyota eram</w:t>
       </w:r>
       <w:r>
         <w:rPr>
@@ -7661,23 +6725,7 @@
         </w:numPr>
       </w:pPr>
       <w:r>
-        <w:t xml:space="preserve"> Stop </w:t>
-      </w:r>
-      <w:proofErr w:type="spellStart"/>
-      <w:r>
-        <w:t>the</w:t>
-      </w:r>
-      <w:proofErr w:type="spellEnd"/>
-      <w:r>
-        <w:t xml:space="preserve"> </w:t>
-      </w:r>
-      <w:proofErr w:type="spellStart"/>
-      <w:r>
-        <w:t>line</w:t>
-      </w:r>
-      <w:proofErr w:type="spellEnd"/>
-      <w:r>
-        <w:t xml:space="preserve">: </w:t>
+        <w:t xml:space="preserve"> Stop the line: </w:t>
       </w:r>
       <w:r>
         <w:t>uma parada na linha de produção era forçada se um defeito fosse encontrado, evitando a produção de produtos com erros. A linha de produção só retomava o funcionamento normal quando o defeito fosse eliminado.</w:t>
@@ -7690,15 +6738,7 @@
     </w:p>
     <w:p>
       <w:r>
-        <w:t xml:space="preserve">Os princípios </w:t>
-      </w:r>
-      <w:proofErr w:type="spellStart"/>
-      <w:r>
-        <w:t>Lean</w:t>
-      </w:r>
-      <w:proofErr w:type="spellEnd"/>
-      <w:r>
-        <w:t xml:space="preserve"> são voltados para a redução de custos e podem ser aplicados no desenvolvimento de qualquer tipo de produto. Alguns princípios podem surgir dependendo do contexto do produto a ser desenvolvido, no desenvolvimento de software podemos destacar os seguintes princípios</w:t>
+        <w:t>Os princípios Lean são voltados para a redução de custos e podem ser aplicados no desenvolvimento de qualquer tipo de produto. Alguns princípios podem surgir dependendo do contexto do produto a ser desenvolvido, no desenvolvimento de software podemos destacar os seguintes princípios</w:t>
       </w:r>
       <w:r>
         <w:t xml:space="preserve"> elementares</w:t>
@@ -7735,15 +6775,7 @@
         <w:t xml:space="preserve"> </w:t>
       </w:r>
       <w:r>
-        <w:t xml:space="preserve">de acordo com o criado do pensamento </w:t>
-      </w:r>
-      <w:proofErr w:type="spellStart"/>
-      <w:r>
-        <w:t>Lean</w:t>
-      </w:r>
-      <w:proofErr w:type="spellEnd"/>
-      <w:r>
-        <w:t>, desperdício é tudo aquilo que não acrescenta valor ao produto na percepção do cliente. Alguns tipos de desperdícios que devem ser evitados durante o desenvolvimento de software são listados abaixo:</w:t>
+        <w:t>de acordo com o criado do pensamento Lean, desperdício é tudo aquilo que não acrescenta valor ao produto na percepção do cliente. Alguns tipos de desperdícios que devem ser evitados durante o desenvolvimento de software são listados abaixo:</w:t>
       </w:r>
     </w:p>
     <w:p>
@@ -7922,7 +6954,7 @@
     </w:p>
     <w:p>
       <w:r>
-        <w:t>De acordo com</w:t>
+        <w:t>Segundo</w:t>
       </w:r>
       <w:r>
         <w:rPr>
@@ -7931,6 +6963,8 @@
         </w:rPr>
         <w:t xml:space="preserve"> </w:t>
       </w:r>
+      <w:bookmarkStart w:id="140" w:name="_GoBack"/>
+      <w:bookmarkEnd w:id="140"/>
       <w:r>
         <w:rPr>
           <w:noProof/>
@@ -8134,10 +7168,7 @@
         <w:t xml:space="preserve"> Ajuda a saber quando a funcionalidade está terminada, evitando a criação de partes de código desnecessárias para a funcionalidade em questão.</w:t>
       </w:r>
     </w:p>
-    <w:p>
-      <w:bookmarkStart w:id="140" w:name="_GoBack"/>
-      <w:bookmarkEnd w:id="140"/>
-    </w:p>
+    <w:p/>
     <w:p/>
     <w:p>
       <w:pPr>
@@ -8242,15 +7273,7 @@
         <w:t>Times New Roman</w:t>
       </w:r>
       <w:r>
-        <w:t xml:space="preserve"> tamanho 12 </w:t>
-      </w:r>
-      <w:proofErr w:type="spellStart"/>
-      <w:r>
-        <w:t>pt</w:t>
-      </w:r>
-      <w:proofErr w:type="spellEnd"/>
-      <w:r>
-        <w:t xml:space="preserve"> em todo o documento, espaçamento simples e alinhamento justificado com tabulação de 1,25 na primeira linha do parágrafo. É recomendável que tenha no máximo 50 páginas sem contar os possíveis anexos e apêndices. </w:t>
+        <w:t xml:space="preserve"> tamanho 12 pt em todo o documento, espaçamento simples e alinhamento justificado com tabulação de 1,25 na primeira linha do parágrafo. É recomendável que tenha no máximo 50 páginas sem contar os possíveis anexos e apêndices. </w:t>
       </w:r>
     </w:p>
     <w:p>
@@ -8267,29 +7290,13 @@
         <w:t>a</w:t>
       </w:r>
       <w:r>
-        <w:t xml:space="preserve"> figura deve seguir a numeração da </w:t>
-      </w:r>
-      <w:proofErr w:type="spellStart"/>
-      <w:r>
-        <w:t>seqüência</w:t>
-      </w:r>
-      <w:proofErr w:type="spellEnd"/>
-      <w:r>
-        <w:t xml:space="preserve"> de apresentação da seguinte forma: o primeiro numeral deve corresponder ao cap</w:t>
+        <w:t xml:space="preserve"> figura deve seguir a numeração da seqüência de apresentação da seguinte forma: o primeiro numeral deve corresponder ao cap</w:t>
       </w:r>
       <w:r>
         <w:t>í</w:t>
       </w:r>
       <w:r>
-        <w:t xml:space="preserve">tulo e o segundo para a </w:t>
-      </w:r>
-      <w:proofErr w:type="spellStart"/>
-      <w:r>
-        <w:t>seqüência</w:t>
-      </w:r>
-      <w:proofErr w:type="spellEnd"/>
-      <w:r>
-        <w:t xml:space="preserve"> de apresentação no texto. Sua refer</w:t>
+        <w:t>tulo e o segundo para a seqüência de apresentação no texto. Sua refer</w:t>
       </w:r>
       <w:r>
         <w:t>ê</w:t>
@@ -8373,15 +7380,7 @@
     </w:p>
     <w:p>
       <w:r>
-        <w:t xml:space="preserve">As tabelas são elementos demonstrativos de síntese que apresentam informações tratadas estatisticamente. Elas deverão ter numeração </w:t>
-      </w:r>
-      <w:proofErr w:type="spellStart"/>
-      <w:r>
-        <w:t>seqüencial</w:t>
-      </w:r>
-      <w:proofErr w:type="spellEnd"/>
-      <w:r>
-        <w:t xml:space="preserve"> em algarismos arábicos precedidos da palavra Tabela. Os títulos das tabelas deverão ser inseridos na parte superior das mesmas, após hífen que separa o título da respectiva identificação tabular, com letra em tamanho menor do que a utilizada no texto. Não se colocará ponto final nos títulos de tabelas. A Tabela </w:t>
+        <w:t xml:space="preserve">As tabelas são elementos demonstrativos de síntese que apresentam informações tratadas estatisticamente. Elas deverão ter numeração seqüencial em algarismos arábicos precedidos da palavra Tabela. Os títulos das tabelas deverão ser inseridos na parte superior das mesmas, após hífen que separa o título da respectiva identificação tabular, com letra em tamanho menor do que a utilizada no texto. Não se colocará ponto final nos títulos de tabelas. A Tabela </w:t>
       </w:r>
       <w:r>
         <w:t>3</w:t>
@@ -8680,15 +7679,7 @@
     </w:p>
     <w:p>
       <w:r>
-        <w:t xml:space="preserve">As equações podem ser inseridas através do MICROSOFT EQUATION. A numeração da equação segue o mesmo critério para figuras e tabelas. O primeiro numeral corresponde ao capitulo que está inserida e o segundo numeral corresponde a </w:t>
-      </w:r>
-      <w:proofErr w:type="spellStart"/>
-      <w:r>
-        <w:t>seqüência</w:t>
-      </w:r>
-      <w:proofErr w:type="spellEnd"/>
-      <w:r>
-        <w:t xml:space="preserve"> de ocorrência no texto. Veja exemplo para a eq. 3.1.</w:t>
+        <w:t>As equações podem ser inseridas através do MICROSOFT EQUATION. A numeração da equação segue o mesmo critério para figuras e tabelas. O primeiro numeral corresponde ao capitulo que está inserida e o segundo numeral corresponde a seqüência de ocorrência no texto. Veja exemplo para a eq. 3.1.</w:t>
       </w:r>
     </w:p>
     <w:p>
@@ -8707,7 +7698,7 @@
           <v:shape id="_x0000_i1033" type="#_x0000_t75" style="width:178.2pt;height:37.8pt" o:ole="" fillcolor="window">
             <v:imagedata r:id="rId20" o:title=""/>
           </v:shape>
-          <o:OLEObject Type="Embed" ProgID="Equation.3" ShapeID="_x0000_i1033" DrawAspect="Content" ObjectID="_1247494154" r:id="rId21">
+          <o:OLEObject Type="Embed" ProgID="Equation.3" ShapeID="_x0000_i1033" DrawAspect="Content" ObjectID="_1247496278" r:id="rId21">
             <o:FieldCodes>\* Upper \* Upper \* Caps</o:FieldCodes>
           </o:OLEObject>
         </w:object>
@@ -8725,23 +7716,7 @@
     <w:p/>
     <w:p>
       <w:r>
-        <w:t xml:space="preserve">A próxima fórmula deve apresentar numeração na </w:t>
-      </w:r>
-      <w:proofErr w:type="spellStart"/>
-      <w:r>
-        <w:t>seqüência</w:t>
-      </w:r>
-      <w:proofErr w:type="spellEnd"/>
-      <w:r>
-        <w:t xml:space="preserve"> com o primeiro numeral correspondendo ao capítulo e o segundo a </w:t>
-      </w:r>
-      <w:proofErr w:type="spellStart"/>
-      <w:r>
-        <w:t>seqüência</w:t>
-      </w:r>
-      <w:proofErr w:type="spellEnd"/>
-      <w:r>
-        <w:t xml:space="preserve"> no texto como pode ser vista na eq. 3.2.</w:t>
+        <w:t>A próxima fórmula deve apresentar numeração na seqüência com o primeiro numeral correspondendo ao capítulo e o segundo a seqüência no texto como pode ser vista na eq. 3.2.</w:t>
       </w:r>
     </w:p>
     <w:p>
@@ -8760,7 +7735,7 @@
           <v:shape id="_x0000_i1034" type="#_x0000_t75" style="width:134.75pt;height:37.8pt" o:ole="" fillcolor="window">
             <v:imagedata r:id="rId22" o:title=""/>
           </v:shape>
-          <o:OLEObject Type="Embed" ProgID="Equation.3" ShapeID="_x0000_i1034" DrawAspect="Content" ObjectID="_1247494155" r:id="rId23">
+          <o:OLEObject Type="Embed" ProgID="Equation.3" ShapeID="_x0000_i1034" DrawAspect="Content" ObjectID="_1247496279" r:id="rId23">
             <o:FieldCodes>\* Upper \* Upper \* Caps</o:FieldCodes>
           </o:OLEObject>
         </w:object>
@@ -8868,29 +7843,13 @@
         <w:t>ê</w:t>
       </w:r>
       <w:r>
-        <w:t xml:space="preserve">ncia. A estilo de formatação disponível para referências bibliográficas é </w:t>
-      </w:r>
-      <w:proofErr w:type="spellStart"/>
-      <w:r>
-        <w:t>RefBib</w:t>
-      </w:r>
-      <w:proofErr w:type="spellEnd"/>
-      <w:r>
-        <w:t>. Deixe uma linha de espaço entre uma refer</w:t>
+        <w:t>ncia. A estilo de formatação disponível para referências bibliográficas é RefBib. Deixe uma linha de espaço entre uma refer</w:t>
       </w:r>
       <w:r>
         <w:t>ê</w:t>
       </w:r>
       <w:r>
-        <w:t xml:space="preserve">ncia e a </w:t>
-      </w:r>
-      <w:proofErr w:type="spellStart"/>
-      <w:r>
-        <w:t>subseqüente</w:t>
-      </w:r>
-      <w:proofErr w:type="spellEnd"/>
-      <w:r>
-        <w:t xml:space="preserve"> para melhor distribuição na p</w:t>
+        <w:t>ncia e a subseqüente para melhor distribuição na p</w:t>
       </w:r>
       <w:r>
         <w:t>á</w:t>
@@ -9358,15 +8317,7 @@
         <w:pStyle w:val="RefBib"/>
       </w:pPr>
       <w:r>
-        <w:t xml:space="preserve">CERVO, Amado </w:t>
-      </w:r>
-      <w:proofErr w:type="spellStart"/>
-      <w:r>
-        <w:t>Luis</w:t>
-      </w:r>
-      <w:proofErr w:type="spellEnd"/>
-      <w:r>
-        <w:t xml:space="preserve">; BERVIAN, Pedro Alcino; SILVA, Roberto. </w:t>
+        <w:t xml:space="preserve">CERVO, Amado Luis; BERVIAN, Pedro Alcino; SILVA, Roberto. </w:t>
       </w:r>
       <w:r>
         <w:rPr>
@@ -9398,15 +8349,7 @@
         <w:t xml:space="preserve">Desenhando: </w:t>
       </w:r>
       <w:r>
-        <w:t xml:space="preserve">um panorama dos sistemas gráficos. Santa Maria: </w:t>
-      </w:r>
-      <w:proofErr w:type="spellStart"/>
-      <w:r>
-        <w:t>Ed.UFSM</w:t>
-      </w:r>
-      <w:proofErr w:type="spellEnd"/>
-      <w:r>
-        <w:t>, 1998.</w:t>
+        <w:t>um panorama dos sistemas gráficos. Santa Maria: Ed.UFSM, 1998.</w:t>
       </w:r>
     </w:p>
     <w:p>
@@ -9426,19 +8369,11 @@
       <w:pPr>
         <w:pStyle w:val="RefBib"/>
       </w:pPr>
-      <w:proofErr w:type="gramStart"/>
       <w:r>
         <w:rPr>
           <w:lang w:val="en-US"/>
         </w:rPr>
-        <w:t>WILLIAMS, J. W. Flow measurement.</w:t>
-      </w:r>
-      <w:proofErr w:type="gramEnd"/>
-      <w:r>
-        <w:rPr>
-          <w:lang w:val="en-US"/>
-        </w:rPr>
-        <w:t xml:space="preserve"> In: ROUSE, H. (org.). </w:t>
+        <w:t xml:space="preserve">WILLIAMS, J. W. Flow measurement. In: ROUSE, H. (org.). </w:t>
       </w:r>
       <w:r>
         <w:rPr>
@@ -9455,15 +8390,7 @@
         <w:t xml:space="preserve">s. </w:t>
       </w:r>
       <w:r>
-        <w:t xml:space="preserve">New York: John </w:t>
-      </w:r>
-      <w:proofErr w:type="spellStart"/>
-      <w:r>
-        <w:t>Wiley</w:t>
-      </w:r>
-      <w:proofErr w:type="spellEnd"/>
-      <w:r>
-        <w:t xml:space="preserve"> &amp; Sons, 1950. p. 229-309.</w:t>
+        <w:t>New York: John Wiley &amp; Sons, 1950. p. 229-309.</w:t>
       </w:r>
     </w:p>
     <w:p>
@@ -9511,89 +8438,25 @@
         <w:rPr>
           <w:lang w:val="en-US"/>
         </w:rPr>
-        <w:t xml:space="preserve"> BELOTO, A. F</w:t>
-      </w:r>
-      <w:proofErr w:type="gramStart"/>
+        <w:t xml:space="preserve"> BELOTO, A. F. ; UETA, A.Y.</w:t>
+      </w:r>
       <w:r>
         <w:rPr>
           <w:lang w:val="en-US"/>
         </w:rPr>
-        <w:t>. ;</w:t>
-      </w:r>
-      <w:proofErr w:type="gramEnd"/>
+        <w:t>,</w:t>
+      </w:r>
       <w:r>
         <w:rPr>
           <w:lang w:val="en-US"/>
         </w:rPr>
-        <w:t xml:space="preserve"> UETA, A.Y.</w:t>
-      </w:r>
-      <w:r>
-        <w:rPr>
-          <w:lang w:val="en-US"/>
-        </w:rPr>
-        <w:t>,</w:t>
-      </w:r>
-      <w:r>
-        <w:rPr>
-          <w:lang w:val="en-US"/>
-        </w:rPr>
-        <w:t xml:space="preserve"> FERREIRA, N. G. </w:t>
-      </w:r>
-      <w:proofErr w:type="gramStart"/>
-      <w:r>
-        <w:rPr>
-          <w:lang w:val="en-US"/>
-        </w:rPr>
-        <w:t xml:space="preserve">An investigation of natural oxidation process on stain-etched </w:t>
-      </w:r>
-      <w:proofErr w:type="spellStart"/>
-      <w:r>
-        <w:rPr>
-          <w:lang w:val="en-US"/>
-        </w:rPr>
-        <w:t>nanoporous</w:t>
-      </w:r>
-      <w:proofErr w:type="spellEnd"/>
-      <w:r>
-        <w:rPr>
-          <w:lang w:val="en-US"/>
-        </w:rPr>
-        <w:t xml:space="preserve"> silicon by micro-Raman spectroscopy.</w:t>
-      </w:r>
-      <w:proofErr w:type="gramEnd"/>
-      <w:r>
-        <w:rPr>
-          <w:lang w:val="en-US"/>
-        </w:rPr>
-        <w:t xml:space="preserve"> </w:t>
-      </w:r>
-      <w:proofErr w:type="spellStart"/>
+        <w:t xml:space="preserve"> FERREIRA, N. G. An investigation of natural oxidation process on stain-etched nanoporous silicon by micro-Raman spectroscopy. </w:t>
+      </w:r>
       <w:r>
         <w:rPr>
           <w:b/>
         </w:rPr>
-        <w:t>Applied</w:t>
-      </w:r>
-      <w:proofErr w:type="spellEnd"/>
-      <w:r>
-        <w:rPr>
-          <w:b/>
-        </w:rPr>
-        <w:t xml:space="preserve"> </w:t>
-      </w:r>
-      <w:proofErr w:type="spellStart"/>
-      <w:r>
-        <w:rPr>
-          <w:b/>
-        </w:rPr>
-        <w:t>Surface</w:t>
-      </w:r>
-      <w:proofErr w:type="spellEnd"/>
-      <w:r>
-        <w:rPr>
-          <w:b/>
-        </w:rPr>
-        <w:t xml:space="preserve"> Science</w:t>
+        <w:t>Applied Surface Science</w:t>
       </w:r>
       <w:r>
         <w:t>, v. 253, p. p. 7065-7068, 2007.</w:t>
@@ -9621,15 +8484,7 @@
         <w:t xml:space="preserve">MIRANDA, R. B. </w:t>
       </w:r>
       <w:r>
-        <w:t xml:space="preserve">Filmes de diamante </w:t>
-      </w:r>
-      <w:proofErr w:type="spellStart"/>
-      <w:r>
-        <w:t>nanocristalino</w:t>
-      </w:r>
-      <w:proofErr w:type="spellEnd"/>
-      <w:r>
-        <w:t xml:space="preserve"> infiltrados em substratos de silício poroso através das técnicas CVD/CVI. 2009. Tese (Doutorado em Engenharia e Tecnologia Espaciais) - Instituto Nacional de Pesquisas Espaciais</w:t>
+        <w:t>Filmes de diamante nanocristalino infiltrados em substratos de silício poroso através das técnicas CVD/CVI. 2009. Tese (Doutorado em Engenharia e Tecnologia Espaciais) - Instituto Nacional de Pesquisas Espaciais</w:t>
       </w:r>
       <w:r>
         <w:t>.</w:t>
@@ -9690,15 +8545,7 @@
         <w:t>,</w:t>
       </w:r>
       <w:r>
-        <w:t xml:space="preserve"> MOTA A.C. Exame de desempenho dos estudantes: uma </w:t>
-      </w:r>
-      <w:proofErr w:type="spellStart"/>
-      <w:r>
-        <w:t>porposta</w:t>
-      </w:r>
-      <w:proofErr w:type="spellEnd"/>
-      <w:r>
-        <w:t xml:space="preserve"> de avaliação na educação em engenharia. In: XXXV CONGRESSO BRASILEIRO DE EDUCAÇÃO EM ENGENHARIA, Curitiba. Anais do XXXV Congresso Brasileiro de Educação em Engenharia, 2007</w:t>
+        <w:t xml:space="preserve"> MOTA A.C. Exame de desempenho dos estudantes: uma porposta de avaliação na educação em engenharia. In: XXXV CONGRESSO BRASILEIRO DE EDUCAÇÃO EM ENGENHARIA, Curitiba. Anais do XXXV Congresso Brasileiro de Educação em Engenharia, 2007</w:t>
       </w:r>
       <w:r>
         <w:t>.</w:t>
@@ -10004,15 +8851,7 @@
         <w:t xml:space="preserve">Fonte </w:t>
       </w:r>
       <w:r>
-        <w:t xml:space="preserve">Adaptada de </w:t>
-      </w:r>
-      <w:proofErr w:type="spellStart"/>
-      <w:r>
-        <w:t>Tourrilhes</w:t>
-      </w:r>
-      <w:proofErr w:type="spellEnd"/>
-      <w:r>
-        <w:t xml:space="preserve"> (2001</w:t>
+        <w:t>Adaptada de Tourrilhes (2001</w:t>
       </w:r>
       <w:r>
         <w:t>)</w:t>
@@ -10823,37 +9662,12 @@
                 <w:szCs w:val="18"/>
               </w:rPr>
             </w:pPr>
-            <w:proofErr w:type="spellStart"/>
             <w:r>
               <w:rPr>
                 <w:sz w:val="18"/>
                 <w:szCs w:val="18"/>
               </w:rPr>
-              <w:t>enero</w:t>
-            </w:r>
-            <w:proofErr w:type="spellEnd"/>
-            <w:r>
-              <w:rPr>
-                <w:sz w:val="18"/>
-                <w:szCs w:val="18"/>
-              </w:rPr>
-              <w:t xml:space="preserve"> = </w:t>
-            </w:r>
-            <w:proofErr w:type="spellStart"/>
-            <w:r>
-              <w:rPr>
-                <w:sz w:val="18"/>
-                <w:szCs w:val="18"/>
-              </w:rPr>
-              <w:t>ene</w:t>
-            </w:r>
-            <w:proofErr w:type="spellEnd"/>
-            <w:r>
-              <w:rPr>
-                <w:sz w:val="18"/>
-                <w:szCs w:val="18"/>
-              </w:rPr>
-              <w:t xml:space="preserve"> </w:t>
+              <w:t xml:space="preserve">enero = ene </w:t>
             </w:r>
           </w:p>
           <w:p>
@@ -10863,31 +9677,13 @@
                 <w:szCs w:val="18"/>
               </w:rPr>
             </w:pPr>
-            <w:proofErr w:type="spellStart"/>
             <w:r>
               <w:rPr>
                 <w:sz w:val="18"/>
                 <w:szCs w:val="18"/>
               </w:rPr>
-              <w:t>febrero</w:t>
+              <w:t>febrero = feb</w:t>
             </w:r>
-            <w:proofErr w:type="spellEnd"/>
-            <w:r>
-              <w:rPr>
-                <w:sz w:val="18"/>
-                <w:szCs w:val="18"/>
-              </w:rPr>
-              <w:t xml:space="preserve"> = </w:t>
-            </w:r>
-            <w:proofErr w:type="spellStart"/>
-            <w:r>
-              <w:rPr>
-                <w:sz w:val="18"/>
-                <w:szCs w:val="18"/>
-              </w:rPr>
-              <w:t>feb</w:t>
-            </w:r>
-            <w:proofErr w:type="spellEnd"/>
           </w:p>
           <w:p>
             <w:pPr>
@@ -10896,21 +9692,12 @@
                 <w:szCs w:val="18"/>
               </w:rPr>
             </w:pPr>
-            <w:proofErr w:type="spellStart"/>
             <w:r>
               <w:rPr>
                 <w:sz w:val="18"/>
                 <w:szCs w:val="18"/>
               </w:rPr>
-              <w:t>marzo</w:t>
-            </w:r>
-            <w:proofErr w:type="spellEnd"/>
-            <w:r>
-              <w:rPr>
-                <w:sz w:val="18"/>
-                <w:szCs w:val="18"/>
-              </w:rPr>
-              <w:t xml:space="preserve"> = mar. </w:t>
+              <w:t xml:space="preserve">marzo = mar. </w:t>
             </w:r>
           </w:p>
           <w:p>
@@ -10935,85 +9722,12 @@
                 <w:szCs w:val="18"/>
               </w:rPr>
             </w:pPr>
-            <w:proofErr w:type="spellStart"/>
             <w:r>
               <w:rPr>
                 <w:sz w:val="18"/>
                 <w:szCs w:val="18"/>
               </w:rPr>
-              <w:t>mayo</w:t>
-            </w:r>
-            <w:proofErr w:type="spellEnd"/>
-            <w:r>
-              <w:rPr>
-                <w:sz w:val="18"/>
-                <w:szCs w:val="18"/>
-              </w:rPr>
-              <w:t xml:space="preserve"> = </w:t>
-            </w:r>
-            <w:proofErr w:type="spellStart"/>
-            <w:r>
-              <w:rPr>
-                <w:sz w:val="18"/>
-                <w:szCs w:val="18"/>
-              </w:rPr>
-              <w:t>mayo</w:t>
-            </w:r>
-            <w:proofErr w:type="spellEnd"/>
-            <w:r>
-              <w:rPr>
-                <w:sz w:val="18"/>
-                <w:szCs w:val="18"/>
-              </w:rPr>
-              <w:t xml:space="preserve"> </w:t>
-            </w:r>
-          </w:p>
-          <w:p>
-            <w:pPr>
-              <w:rPr>
-                <w:sz w:val="18"/>
-                <w:szCs w:val="18"/>
-              </w:rPr>
-            </w:pPr>
-            <w:proofErr w:type="spellStart"/>
-            <w:r>
-              <w:rPr>
-                <w:sz w:val="18"/>
-                <w:szCs w:val="18"/>
-              </w:rPr>
-              <w:t>junio</w:t>
-            </w:r>
-            <w:proofErr w:type="spellEnd"/>
-            <w:r>
-              <w:rPr>
-                <w:sz w:val="18"/>
-                <w:szCs w:val="18"/>
-              </w:rPr>
-              <w:t xml:space="preserve"> = jun.</w:t>
-            </w:r>
-          </w:p>
-          <w:p>
-            <w:pPr>
-              <w:rPr>
-                <w:sz w:val="18"/>
-                <w:szCs w:val="18"/>
-              </w:rPr>
-            </w:pPr>
-            <w:proofErr w:type="spellStart"/>
-            <w:r>
-              <w:rPr>
-                <w:sz w:val="18"/>
-                <w:szCs w:val="18"/>
-              </w:rPr>
-              <w:t>julio</w:t>
-            </w:r>
-            <w:proofErr w:type="spellEnd"/>
-            <w:r>
-              <w:rPr>
-                <w:sz w:val="18"/>
-                <w:szCs w:val="18"/>
-              </w:rPr>
-              <w:t xml:space="preserve"> = jul. </w:t>
+              <w:t xml:space="preserve">mayo = mayo </w:t>
             </w:r>
           </w:p>
           <w:p>
@@ -11028,23 +9742,37 @@
                 <w:sz w:val="18"/>
                 <w:szCs w:val="18"/>
               </w:rPr>
-              <w:t xml:space="preserve">agosto = ago. </w:t>
+              <w:t>junio = jun.</w:t>
             </w:r>
-            <w:proofErr w:type="spellStart"/>
+          </w:p>
+          <w:p>
+            <w:pPr>
+              <w:rPr>
+                <w:sz w:val="18"/>
+                <w:szCs w:val="18"/>
+              </w:rPr>
+            </w:pPr>
             <w:r>
               <w:rPr>
                 <w:sz w:val="18"/>
                 <w:szCs w:val="18"/>
               </w:rPr>
-              <w:t>septiembre</w:t>
+              <w:t xml:space="preserve">julio = jul. </w:t>
             </w:r>
-            <w:proofErr w:type="spellEnd"/>
+          </w:p>
+          <w:p>
+            <w:pPr>
+              <w:rPr>
+                <w:sz w:val="18"/>
+                <w:szCs w:val="18"/>
+              </w:rPr>
+            </w:pPr>
             <w:r>
               <w:rPr>
                 <w:sz w:val="18"/>
                 <w:szCs w:val="18"/>
               </w:rPr>
-              <w:t xml:space="preserve"> = sep.</w:t>
+              <w:t>agosto = ago. septiembre = sep.</w:t>
             </w:r>
           </w:p>
           <w:p>
@@ -11055,23 +9783,13 @@
                 <w:lang w:val="fr-FR"/>
               </w:rPr>
             </w:pPr>
-            <w:proofErr w:type="spellStart"/>
             <w:r>
               <w:rPr>
                 <w:sz w:val="18"/>
                 <w:szCs w:val="18"/>
                 <w:lang w:val="fr-FR"/>
               </w:rPr>
-              <w:t>octubre</w:t>
-            </w:r>
-            <w:proofErr w:type="spellEnd"/>
-            <w:r>
-              <w:rPr>
-                <w:sz w:val="18"/>
-                <w:szCs w:val="18"/>
-                <w:lang w:val="fr-FR"/>
-              </w:rPr>
-              <w:t xml:space="preserve"> = oct. </w:t>
+              <w:t xml:space="preserve">octubre = oct. </w:t>
             </w:r>
           </w:p>
           <w:p>
@@ -11083,59 +9801,13 @@
                 <w:lang w:val="fr-FR"/>
               </w:rPr>
             </w:pPr>
-            <w:proofErr w:type="spellStart"/>
             <w:r>
               <w:rPr>
                 <w:sz w:val="18"/>
                 <w:szCs w:val="18"/>
                 <w:lang w:val="fr-FR"/>
               </w:rPr>
-              <w:t>noviembre</w:t>
-            </w:r>
-            <w:proofErr w:type="spellEnd"/>
-            <w:r>
-              <w:rPr>
-                <w:sz w:val="18"/>
-                <w:szCs w:val="18"/>
-                <w:lang w:val="fr-FR"/>
-              </w:rPr>
-              <w:t xml:space="preserve"> =nov. </w:t>
-            </w:r>
-            <w:proofErr w:type="spellStart"/>
-            <w:r>
-              <w:rPr>
-                <w:sz w:val="18"/>
-                <w:szCs w:val="18"/>
-                <w:lang w:val="fr-FR"/>
-              </w:rPr>
-              <w:t>diciembre</w:t>
-            </w:r>
-            <w:proofErr w:type="spellEnd"/>
-            <w:r>
-              <w:rPr>
-                <w:sz w:val="18"/>
-                <w:szCs w:val="18"/>
-                <w:lang w:val="fr-FR"/>
-              </w:rPr>
-              <w:t xml:space="preserve"> = </w:t>
-            </w:r>
-            <w:proofErr w:type="spellStart"/>
-            <w:r>
-              <w:rPr>
-                <w:sz w:val="18"/>
-                <w:szCs w:val="18"/>
-                <w:lang w:val="fr-FR"/>
-              </w:rPr>
-              <w:t>dic</w:t>
-            </w:r>
-            <w:proofErr w:type="spellEnd"/>
-            <w:r>
-              <w:rPr>
-                <w:sz w:val="18"/>
-                <w:szCs w:val="18"/>
-                <w:lang w:val="fr-FR"/>
-              </w:rPr>
-              <w:t>.</w:t>
+              <w:t>noviembre =nov. diciembre = dic.</w:t>
             </w:r>
           </w:p>
         </w:tc>
@@ -11164,21 +9836,12 @@
                 <w:szCs w:val="18"/>
               </w:rPr>
             </w:pPr>
-            <w:proofErr w:type="spellStart"/>
             <w:r>
               <w:rPr>
                 <w:sz w:val="18"/>
                 <w:szCs w:val="18"/>
               </w:rPr>
-              <w:t>gennaio</w:t>
-            </w:r>
-            <w:proofErr w:type="spellEnd"/>
-            <w:r>
-              <w:rPr>
-                <w:sz w:val="18"/>
-                <w:szCs w:val="18"/>
-              </w:rPr>
-              <w:t xml:space="preserve"> = gen.</w:t>
+              <w:t>gennaio = gen.</w:t>
             </w:r>
           </w:p>
           <w:p>
@@ -11188,37 +9851,12 @@
                 <w:szCs w:val="18"/>
               </w:rPr>
             </w:pPr>
-            <w:proofErr w:type="spellStart"/>
             <w:r>
               <w:rPr>
                 <w:sz w:val="18"/>
                 <w:szCs w:val="18"/>
               </w:rPr>
-              <w:t>febbraio</w:t>
-            </w:r>
-            <w:proofErr w:type="spellEnd"/>
-            <w:r>
-              <w:rPr>
-                <w:sz w:val="18"/>
-                <w:szCs w:val="18"/>
-              </w:rPr>
-              <w:t xml:space="preserve"> = </w:t>
-            </w:r>
-            <w:proofErr w:type="spellStart"/>
-            <w:r>
-              <w:rPr>
-                <w:sz w:val="18"/>
-                <w:szCs w:val="18"/>
-              </w:rPr>
-              <w:t>feb</w:t>
-            </w:r>
-            <w:proofErr w:type="spellEnd"/>
-            <w:r>
-              <w:rPr>
-                <w:sz w:val="18"/>
-                <w:szCs w:val="18"/>
-              </w:rPr>
-              <w:t>.</w:t>
+              <w:t>febbraio = feb.</w:t>
             </w:r>
           </w:p>
           <w:p>
@@ -11228,21 +9866,12 @@
                 <w:szCs w:val="18"/>
               </w:rPr>
             </w:pPr>
-            <w:proofErr w:type="spellStart"/>
             <w:r>
               <w:rPr>
                 <w:sz w:val="18"/>
                 <w:szCs w:val="18"/>
               </w:rPr>
-              <w:t>marzo</w:t>
-            </w:r>
-            <w:proofErr w:type="spellEnd"/>
-            <w:r>
-              <w:rPr>
-                <w:sz w:val="18"/>
-                <w:szCs w:val="18"/>
-              </w:rPr>
-              <w:t xml:space="preserve"> = mar. </w:t>
+              <w:t xml:space="preserve">marzo = mar. </w:t>
             </w:r>
           </w:p>
           <w:p>
@@ -11252,37 +9881,12 @@
                 <w:szCs w:val="18"/>
               </w:rPr>
             </w:pPr>
-            <w:proofErr w:type="spellStart"/>
             <w:r>
               <w:rPr>
                 <w:sz w:val="18"/>
                 <w:szCs w:val="18"/>
               </w:rPr>
-              <w:t>aprile</w:t>
-            </w:r>
-            <w:proofErr w:type="spellEnd"/>
-            <w:r>
-              <w:rPr>
-                <w:sz w:val="18"/>
-                <w:szCs w:val="18"/>
-              </w:rPr>
-              <w:t xml:space="preserve"> = </w:t>
-            </w:r>
-            <w:proofErr w:type="spellStart"/>
-            <w:r>
-              <w:rPr>
-                <w:sz w:val="18"/>
-                <w:szCs w:val="18"/>
-              </w:rPr>
-              <w:t>apr</w:t>
-            </w:r>
-            <w:proofErr w:type="spellEnd"/>
-            <w:r>
-              <w:rPr>
-                <w:sz w:val="18"/>
-                <w:szCs w:val="18"/>
-              </w:rPr>
-              <w:t xml:space="preserve">. </w:t>
+              <w:t xml:space="preserve">aprile = apr. </w:t>
             </w:r>
           </w:p>
           <w:p>
@@ -11292,53 +9896,12 @@
                 <w:szCs w:val="18"/>
               </w:rPr>
             </w:pPr>
-            <w:proofErr w:type="spellStart"/>
             <w:r>
               <w:rPr>
                 <w:sz w:val="18"/>
                 <w:szCs w:val="18"/>
               </w:rPr>
-              <w:t>maggio</w:t>
-            </w:r>
-            <w:proofErr w:type="spellEnd"/>
-            <w:r>
-              <w:rPr>
-                <w:sz w:val="18"/>
-                <w:szCs w:val="18"/>
-              </w:rPr>
-              <w:t xml:space="preserve"> = mag. </w:t>
-            </w:r>
-            <w:proofErr w:type="spellStart"/>
-            <w:r>
-              <w:rPr>
-                <w:sz w:val="18"/>
-                <w:szCs w:val="18"/>
-              </w:rPr>
-              <w:t>giugno</w:t>
-            </w:r>
-            <w:proofErr w:type="spellEnd"/>
-            <w:r>
-              <w:rPr>
-                <w:sz w:val="18"/>
-                <w:szCs w:val="18"/>
-              </w:rPr>
-              <w:t xml:space="preserve"> = </w:t>
-            </w:r>
-            <w:proofErr w:type="spellStart"/>
-            <w:r>
-              <w:rPr>
-                <w:sz w:val="18"/>
-                <w:szCs w:val="18"/>
-              </w:rPr>
-              <w:t>giu</w:t>
-            </w:r>
-            <w:proofErr w:type="spellEnd"/>
-            <w:r>
-              <w:rPr>
-                <w:sz w:val="18"/>
-                <w:szCs w:val="18"/>
-              </w:rPr>
-              <w:t xml:space="preserve">. </w:t>
+              <w:t xml:space="preserve">maggio = mag. giugno = giu. </w:t>
             </w:r>
           </w:p>
           <w:p>
@@ -11348,21 +9911,12 @@
                 <w:szCs w:val="18"/>
               </w:rPr>
             </w:pPr>
-            <w:proofErr w:type="spellStart"/>
             <w:r>
               <w:rPr>
                 <w:sz w:val="18"/>
                 <w:szCs w:val="18"/>
               </w:rPr>
-              <w:t>luglio</w:t>
-            </w:r>
-            <w:proofErr w:type="spellEnd"/>
-            <w:r>
-              <w:rPr>
-                <w:sz w:val="18"/>
-                <w:szCs w:val="18"/>
-              </w:rPr>
-              <w:t xml:space="preserve"> = lug. </w:t>
+              <w:t xml:space="preserve">luglio = lug. </w:t>
             </w:r>
           </w:p>
           <w:p>
@@ -11374,159 +9928,13 @@
                 <w:lang w:val="en-US"/>
               </w:rPr>
             </w:pPr>
-            <w:proofErr w:type="spellStart"/>
-            <w:proofErr w:type="gramStart"/>
             <w:r>
               <w:rPr>
                 <w:sz w:val="18"/>
                 <w:szCs w:val="18"/>
                 <w:lang w:val="en-US"/>
               </w:rPr>
-              <w:t>agosto</w:t>
-            </w:r>
-            <w:proofErr w:type="spellEnd"/>
-            <w:proofErr w:type="gramEnd"/>
-            <w:r>
-              <w:rPr>
-                <w:sz w:val="18"/>
-                <w:szCs w:val="18"/>
-                <w:lang w:val="en-US"/>
-              </w:rPr>
-              <w:t xml:space="preserve"> = ago. </w:t>
-            </w:r>
-            <w:proofErr w:type="spellStart"/>
-            <w:proofErr w:type="gramStart"/>
-            <w:r>
-              <w:rPr>
-                <w:sz w:val="18"/>
-                <w:szCs w:val="18"/>
-                <w:lang w:val="en-US"/>
-              </w:rPr>
-              <w:t>settembre</w:t>
-            </w:r>
-            <w:proofErr w:type="spellEnd"/>
-            <w:proofErr w:type="gramEnd"/>
-            <w:r>
-              <w:rPr>
-                <w:sz w:val="18"/>
-                <w:szCs w:val="18"/>
-                <w:lang w:val="en-US"/>
-              </w:rPr>
-              <w:t xml:space="preserve"> = set. </w:t>
-            </w:r>
-            <w:proofErr w:type="spellStart"/>
-            <w:proofErr w:type="gramStart"/>
-            <w:r>
-              <w:rPr>
-                <w:sz w:val="18"/>
-                <w:szCs w:val="18"/>
-                <w:lang w:val="en-US"/>
-              </w:rPr>
-              <w:t>ottobre</w:t>
-            </w:r>
-            <w:proofErr w:type="spellEnd"/>
-            <w:proofErr w:type="gramEnd"/>
-            <w:r>
-              <w:rPr>
-                <w:sz w:val="18"/>
-                <w:szCs w:val="18"/>
-                <w:lang w:val="en-US"/>
-              </w:rPr>
-              <w:t xml:space="preserve"> = </w:t>
-            </w:r>
-            <w:proofErr w:type="spellStart"/>
-            <w:r>
-              <w:rPr>
-                <w:sz w:val="18"/>
-                <w:szCs w:val="18"/>
-                <w:lang w:val="en-US"/>
-              </w:rPr>
-              <w:t>ott</w:t>
-            </w:r>
-            <w:proofErr w:type="spellEnd"/>
-            <w:r>
-              <w:rPr>
-                <w:sz w:val="18"/>
-                <w:szCs w:val="18"/>
-                <w:lang w:val="en-US"/>
-              </w:rPr>
-              <w:t xml:space="preserve">. </w:t>
-            </w:r>
-            <w:proofErr w:type="spellStart"/>
-            <w:proofErr w:type="gramStart"/>
-            <w:r>
-              <w:rPr>
-                <w:sz w:val="18"/>
-                <w:szCs w:val="18"/>
-                <w:lang w:val="en-US"/>
-              </w:rPr>
-              <w:t>novembre</w:t>
-            </w:r>
-            <w:proofErr w:type="spellEnd"/>
-            <w:proofErr w:type="gramEnd"/>
-            <w:r>
-              <w:rPr>
-                <w:sz w:val="18"/>
-                <w:szCs w:val="18"/>
-                <w:lang w:val="en-US"/>
-              </w:rPr>
-              <w:t xml:space="preserve"> = </w:t>
-            </w:r>
-            <w:proofErr w:type="spellStart"/>
-            <w:r>
-              <w:rPr>
-                <w:sz w:val="18"/>
-                <w:szCs w:val="18"/>
-                <w:lang w:val="en-US"/>
-              </w:rPr>
-              <w:t>nov.</w:t>
-            </w:r>
-            <w:proofErr w:type="spellEnd"/>
-            <w:r>
-              <w:rPr>
-                <w:sz w:val="18"/>
-                <w:szCs w:val="18"/>
-                <w:lang w:val="en-US"/>
-              </w:rPr>
-              <w:t xml:space="preserve"> </w:t>
-            </w:r>
-            <w:proofErr w:type="spellStart"/>
-            <w:proofErr w:type="gramStart"/>
-            <w:r>
-              <w:rPr>
-                <w:sz w:val="18"/>
-                <w:szCs w:val="18"/>
-                <w:lang w:val="en-US"/>
-              </w:rPr>
-              <w:t>dicembre</w:t>
-            </w:r>
-            <w:proofErr w:type="spellEnd"/>
-            <w:proofErr w:type="gramEnd"/>
-            <w:r>
-              <w:rPr>
-                <w:sz w:val="18"/>
-                <w:szCs w:val="18"/>
-                <w:lang w:val="en-US"/>
-              </w:rPr>
-              <w:t xml:space="preserve"> = </w:t>
-            </w:r>
-            <w:proofErr w:type="spellStart"/>
-            <w:r>
-              <w:rPr>
-                <w:sz w:val="18"/>
-                <w:szCs w:val="18"/>
-                <w:lang w:val="en-US"/>
-              </w:rPr>
-              <w:t>dic</w:t>
-            </w:r>
-            <w:proofErr w:type="spellEnd"/>
-            <w:r>
-              <w:rPr>
-                <w:sz w:val="18"/>
-                <w:szCs w:val="18"/>
-                <w:lang w:val="en-US"/>
-              </w:rPr>
-              <w:t>.</w:t>
+              <w:t>agosto = ago. settembre = set. ottobre = ott. novembre = nov. dicembre = dic.</w:t>
             </w:r>
           </w:p>
         </w:tc>
@@ -11611,7 +10019,6 @@
                 <w:lang w:val="en-US"/>
               </w:rPr>
             </w:pPr>
-            <w:proofErr w:type="spellStart"/>
             <w:r>
               <w:rPr>
                 <w:b/>
@@ -11621,7 +10028,6 @@
               </w:rPr>
               <w:t>Inglês</w:t>
             </w:r>
-            <w:proofErr w:type="spellEnd"/>
           </w:p>
         </w:tc>
         <w:tc>
@@ -11644,7 +10050,6 @@
                 <w:lang w:val="en-US"/>
               </w:rPr>
             </w:pPr>
-            <w:proofErr w:type="spellStart"/>
             <w:r>
               <w:rPr>
                 <w:b/>
@@ -11654,7 +10059,6 @@
               </w:rPr>
               <w:t>Alemão</w:t>
             </w:r>
-            <w:proofErr w:type="spellEnd"/>
           </w:p>
         </w:tc>
       </w:tr>
@@ -11875,36 +10279,14 @@
                 <w:lang w:val="en-US"/>
               </w:rPr>
             </w:pPr>
-            <w:proofErr w:type="spellStart"/>
-            <w:proofErr w:type="gramStart"/>
             <w:r>
               <w:rPr>
                 <w:sz w:val="18"/>
                 <w:szCs w:val="18"/>
                 <w:lang w:val="en-US"/>
               </w:rPr>
-              <w:t>novembre</w:t>
+              <w:t>novembre = nov.</w:t>
             </w:r>
-            <w:proofErr w:type="spellEnd"/>
-            <w:proofErr w:type="gramEnd"/>
-            <w:r>
-              <w:rPr>
-                <w:sz w:val="18"/>
-                <w:szCs w:val="18"/>
-                <w:lang w:val="en-US"/>
-              </w:rPr>
-              <w:t xml:space="preserve"> = </w:t>
-            </w:r>
-            <w:proofErr w:type="spellStart"/>
-            <w:r>
-              <w:rPr>
-                <w:sz w:val="18"/>
-                <w:szCs w:val="18"/>
-                <w:lang w:val="en-US"/>
-              </w:rPr>
-              <w:t>nov.</w:t>
-            </w:r>
-            <w:proofErr w:type="spellEnd"/>
           </w:p>
           <w:p>
             <w:pPr>
@@ -11916,37 +10298,12 @@
                 <w:szCs w:val="18"/>
               </w:rPr>
             </w:pPr>
-            <w:proofErr w:type="spellStart"/>
             <w:r>
               <w:rPr>
                 <w:sz w:val="18"/>
                 <w:szCs w:val="18"/>
               </w:rPr>
-              <w:t>décembre</w:t>
-            </w:r>
-            <w:proofErr w:type="spellEnd"/>
-            <w:r>
-              <w:rPr>
-                <w:sz w:val="18"/>
-                <w:szCs w:val="18"/>
-              </w:rPr>
-              <w:t xml:space="preserve"> = </w:t>
-            </w:r>
-            <w:proofErr w:type="spellStart"/>
-            <w:r>
-              <w:rPr>
-                <w:sz w:val="18"/>
-                <w:szCs w:val="18"/>
-              </w:rPr>
-              <w:t>déc</w:t>
-            </w:r>
-            <w:proofErr w:type="spellEnd"/>
-            <w:r>
-              <w:rPr>
-                <w:sz w:val="18"/>
-                <w:szCs w:val="18"/>
-              </w:rPr>
-              <w:t>.</w:t>
+              <w:t>décembre = déc.</w:t>
             </w:r>
           </w:p>
           <w:p>
@@ -12629,7 +10986,7 @@
         <w:rStyle w:val="PageNumber"/>
         <w:noProof/>
       </w:rPr>
-      <w:t>29</w:t>
+      <w:t>28</w:t>
     </w:r>
     <w:r>
       <w:rPr>
@@ -19103,7 +17460,7 @@
 </file>
 
 <file path=customXml/itemProps1.xml><?xml version="1.0" encoding="utf-8"?>
-<ds:datastoreItem xmlns:ds="http://schemas.openxmlformats.org/officeDocument/2006/customXml" ds:itemID="{97BF25AF-2B5C-A04E-859E-369C48B45CDC}">
+<ds:datastoreItem xmlns:ds="http://schemas.openxmlformats.org/officeDocument/2006/customXml" ds:itemID="{27F7D35A-E214-074E-9F0B-4640DE7C4C0E}">
   <ds:schemaRefs>
     <ds:schemaRef ds:uri="http://schemas.openxmlformats.org/officeDocument/2006/bibliography"/>
   </ds:schemaRefs>

</xml_diff>

<commit_message>
Alteracao nos textos sobre testes de unidade e testes de integracao
</commit_message>
<xml_diff>
--- a/monografia_JP.docx
+++ b/monografia_JP.docx
@@ -178,7 +178,16 @@
         <w:fldChar w:fldCharType="separate"/>
       </w:r>
       <w:r>
-        <w:pict w14:anchorId="314F28AC">
+        <w:fldChar w:fldCharType="begin"/>
+      </w:r>
+      <w:r>
+        <w:instrText xml:space="preserve"> INCLUDEPICTURE  "http://www.cdt.br/logo_menor.jpg" \* MERGEFORMATINET </w:instrText>
+      </w:r>
+      <w:r>
+        <w:fldChar w:fldCharType="separate"/>
+      </w:r>
+      <w:r>
+        <w:pict w14:anchorId="4108FA50">
           <v:shape id="_x0000_i1026" type="#_x0000_t75" alt="" style="width:52.05pt;height:56.3pt">
             <v:imagedata r:id="rId9" r:href="rId10"/>
           </v:shape>
@@ -241,6 +250,9 @@
       <w:r>
         <w:fldChar w:fldCharType="end"/>
       </w:r>
+      <w:r>
+        <w:fldChar w:fldCharType="end"/>
+      </w:r>
     </w:p>
     <w:p>
       <w:pPr>
@@ -346,7 +358,23 @@
         <w:t xml:space="preserve"> pelo</w:t>
       </w:r>
       <w:r>
-        <w:t xml:space="preserve"> Prof. Edizon Basseto Júnior</w:t>
+        <w:t xml:space="preserve"> Prof. </w:t>
+      </w:r>
+      <w:proofErr w:type="spellStart"/>
+      <w:r>
+        <w:t>Edizon</w:t>
+      </w:r>
+      <w:proofErr w:type="spellEnd"/>
+      <w:r>
+        <w:t xml:space="preserve"> </w:t>
+      </w:r>
+      <w:proofErr w:type="spellStart"/>
+      <w:r>
+        <w:t>Basseto</w:t>
+      </w:r>
+      <w:proofErr w:type="spellEnd"/>
+      <w:r>
+        <w:t xml:space="preserve"> Júnior</w:t>
       </w:r>
       <w:r>
         <w:t>.</w:t>
@@ -548,7 +576,23 @@
         <w:t xml:space="preserve">                                         </w:t>
       </w:r>
       <w:r>
-        <w:t xml:space="preserve">                                                                Edizon Basseto Júnior</w:t>
+        <w:t xml:space="preserve">                                                                </w:t>
+      </w:r>
+      <w:proofErr w:type="spellStart"/>
+      <w:r>
+        <w:t>Edizon</w:t>
+      </w:r>
+      <w:proofErr w:type="spellEnd"/>
+      <w:r>
+        <w:t xml:space="preserve"> </w:t>
+      </w:r>
+      <w:proofErr w:type="spellStart"/>
+      <w:r>
+        <w:t>Basseto</w:t>
+      </w:r>
+      <w:proofErr w:type="spellEnd"/>
+      <w:r>
+        <w:t xml:space="preserve"> Júnior</w:t>
       </w:r>
     </w:p>
     <w:p>
@@ -738,8 +782,21 @@
         <w:t xml:space="preserve"> </w:t>
       </w:r>
       <w:r>
-        <w:t>Ana Cláudia Narumi Kameda</w:t>
-      </w:r>
+        <w:t xml:space="preserve">Ana Cláudia </w:t>
+      </w:r>
+      <w:proofErr w:type="spellStart"/>
+      <w:r>
+        <w:t>Narumi</w:t>
+      </w:r>
+      <w:proofErr w:type="spellEnd"/>
+      <w:r>
+        <w:t xml:space="preserve"> </w:t>
+      </w:r>
+      <w:proofErr w:type="spellStart"/>
+      <w:r>
+        <w:t>Kameda</w:t>
+      </w:r>
+      <w:proofErr w:type="spellEnd"/>
       <w:r>
         <w:t xml:space="preserve"> e aos familiares, que me apoiaram na elaboração deste projeto. Gostaria de exprimir os mais sinceros agradecimentos e aqui reconhecer a sua importante contribuição.</w:t>
       </w:r>
@@ -751,8 +808,21 @@
       <w:r>
         <w:t xml:space="preserve">Aos meus amigos de classe, pelo apoio incondicional e pela grande amizade que têm dedicado e que nunca pouparam esforços para me ajudar. Aos professores, em especial ao professor </w:t>
       </w:r>
-      <w:r>
-        <w:t>Edizon Basseto Júnior</w:t>
+      <w:proofErr w:type="spellStart"/>
+      <w:r>
+        <w:t>Edizon</w:t>
+      </w:r>
+      <w:proofErr w:type="spellEnd"/>
+      <w:r>
+        <w:t xml:space="preserve"> </w:t>
+      </w:r>
+      <w:proofErr w:type="spellStart"/>
+      <w:r>
+        <w:t>Basseto</w:t>
+      </w:r>
+      <w:proofErr w:type="spellEnd"/>
+      <w:r>
+        <w:t xml:space="preserve"> Júnior</w:t>
       </w:r>
       <w:r>
         <w:t xml:space="preserve"> pela disponibilidade e força de vontade de orientar, sendo os educadores da ETEP Faculdades os que sempre me incentivaram.</w:t>
@@ -819,7 +889,15 @@
       <w:bookmarkStart w:id="21" w:name="_Toc143669252"/>
       <w:bookmarkEnd w:id="13"/>
       <w:r>
-        <w:t>Com a popularização de dispositivos móveis como os tablets, surge a possibilidade de automatização dos processos existentes com a utilização destes dispositivos. Em um restaurante</w:t>
+        <w:t xml:space="preserve">Com a popularização de dispositivos móveis como os </w:t>
+      </w:r>
+      <w:proofErr w:type="spellStart"/>
+      <w:r>
+        <w:t>tablets</w:t>
+      </w:r>
+      <w:proofErr w:type="spellEnd"/>
+      <w:r>
+        <w:t>, surge a possibilidade de automatização dos processos existentes com a utilização destes dispositivos. Em um restaurante</w:t>
       </w:r>
       <w:r>
         <w:t>, por exemplo,</w:t>
@@ -837,7 +915,23 @@
         <w:t xml:space="preserve"> é necessária uma nova impressão dos mesmos, sem contar o tempo que o processo de atualização pode tomar.</w:t>
       </w:r>
       <w:r>
-        <w:t xml:space="preserve"> Neste caso a utilização de tablets no lugar de cardápios pode ser uma solução para reduzir o custo e tempo para atualização dos cardápios, além da vantagem relativa ao custo e tempo, existe outra vantagem que esta relacionada à modernização no atendimento, o cliente do restaurante poderá utilizar os serviços disponíveis pelo tablet enquanto espera seu prato ficar pronto.</w:t>
+        <w:t xml:space="preserve"> Neste caso a utilização de </w:t>
+      </w:r>
+      <w:proofErr w:type="spellStart"/>
+      <w:r>
+        <w:t>tablets</w:t>
+      </w:r>
+      <w:proofErr w:type="spellEnd"/>
+      <w:r>
+        <w:t xml:space="preserve"> no lugar de cardápios pode ser uma solução para reduzir o custo e tempo para atualização dos cardápios, além da vantagem relativa ao custo e tempo, existe outra vantagem que esta relacionada à modernização no atendimento, o cliente do restaurante poderá utilizar os serviços disponíveis pelo </w:t>
+      </w:r>
+      <w:proofErr w:type="spellStart"/>
+      <w:r>
+        <w:t>tablet</w:t>
+      </w:r>
+      <w:proofErr w:type="spellEnd"/>
+      <w:r>
+        <w:t xml:space="preserve"> enquanto espera seu prato ficar pronto.</w:t>
       </w:r>
       <w:r>
         <w:t xml:space="preserve"> Para </w:t>
@@ -849,19 +943,56 @@
         <w:t>, este trabalho aborda a construção de uma aplicação que ficará na Web, sendo responsável por todo o gerenciamento dos dados do restaurante</w:t>
       </w:r>
       <w:r>
-        <w:t>, aplicação que será desenvolvida utilizando-se de um framework para desenvolvimento Web chamado Rails</w:t>
-      </w:r>
-      <w:r>
-        <w:t>. Outro módulo a ser desenvolvido será um aplicativo feito para tablets que rodam o sistema operacional Android, este módulo será a interface do catálogo com o usuário final, este módulo será responsável por buscar os dados cadastrados no servidor Web e mostrá-los para os clientes do restaurante</w:t>
-      </w:r>
-      <w:r>
-        <w:t>, este software que será feito para rodar no tablets será escrito em Java</w:t>
+        <w:t xml:space="preserve">, aplicação que será desenvolvida utilizando-se de um framework para desenvolvimento Web chamado </w:t>
+      </w:r>
+      <w:proofErr w:type="spellStart"/>
+      <w:r>
+        <w:t>Rails</w:t>
+      </w:r>
+      <w:proofErr w:type="spellEnd"/>
+      <w:r>
+        <w:t xml:space="preserve">. Outro módulo a ser desenvolvido será um aplicativo feito para </w:t>
+      </w:r>
+      <w:proofErr w:type="spellStart"/>
+      <w:r>
+        <w:t>tablets</w:t>
+      </w:r>
+      <w:proofErr w:type="spellEnd"/>
+      <w:r>
+        <w:t xml:space="preserve"> que rodam o sistema operacional </w:t>
+      </w:r>
+      <w:proofErr w:type="spellStart"/>
+      <w:r>
+        <w:t>Android</w:t>
+      </w:r>
+      <w:proofErr w:type="spellEnd"/>
+      <w:r>
+        <w:t>, este módulo será a interface do catálogo com o usuário final, este módulo será responsável por buscar os dados cadastrados no servidor Web e mostrá-los para os clientes do restaurante</w:t>
+      </w:r>
+      <w:r>
+        <w:t xml:space="preserve">, este software que será feito para rodar no </w:t>
+      </w:r>
+      <w:proofErr w:type="spellStart"/>
+      <w:r>
+        <w:t>tablets</w:t>
+      </w:r>
+      <w:proofErr w:type="spellEnd"/>
+      <w:r>
+        <w:t xml:space="preserve"> será escrito em Java</w:t>
       </w:r>
       <w:r>
         <w:t>.</w:t>
       </w:r>
       <w:r>
-        <w:t xml:space="preserve"> Além de propor a utilização de tablets para este problema este trabalho também aborda a vantagem de utilizar </w:t>
+        <w:t xml:space="preserve"> Além de propor a utilização de </w:t>
+      </w:r>
+      <w:proofErr w:type="spellStart"/>
+      <w:r>
+        <w:t>tablets</w:t>
+      </w:r>
+      <w:proofErr w:type="spellEnd"/>
+      <w:r>
+        <w:t xml:space="preserve"> para este problema este trabalho também aborda a vantagem de utilizar </w:t>
       </w:r>
       <w:r>
         <w:t xml:space="preserve">TDD e </w:t>
@@ -932,18 +1063,28 @@
         </w:rPr>
         <w:t xml:space="preserve">; </w:t>
       </w:r>
+      <w:proofErr w:type="spellStart"/>
       <w:r>
         <w:rPr>
           <w:i/>
         </w:rPr>
-        <w:t xml:space="preserve">Ruby; </w:t>
-      </w:r>
+        <w:t>Ruby</w:t>
+      </w:r>
+      <w:proofErr w:type="spellEnd"/>
       <w:r>
         <w:rPr>
           <w:i/>
         </w:rPr>
+        <w:t xml:space="preserve">; </w:t>
+      </w:r>
+      <w:proofErr w:type="spellStart"/>
+      <w:r>
+        <w:rPr>
+          <w:i/>
+        </w:rPr>
         <w:t>Rails</w:t>
       </w:r>
+      <w:proofErr w:type="spellEnd"/>
       <w:r>
         <w:rPr>
           <w:i/>
@@ -974,11 +1115,19 @@
         </w:rPr>
         <w:t xml:space="preserve">; </w:t>
       </w:r>
+      <w:proofErr w:type="spellStart"/>
       <w:r>
         <w:rPr>
           <w:i/>
         </w:rPr>
-        <w:t>Android;</w:t>
+        <w:t>Android</w:t>
+      </w:r>
+      <w:proofErr w:type="spellEnd"/>
+      <w:r>
+        <w:rPr>
+          <w:i/>
+        </w:rPr>
+        <w:t>;</w:t>
       </w:r>
       <w:r>
         <w:rPr>
@@ -1067,6 +1216,8 @@
       <w:r>
         <w:fldChar w:fldCharType="separate"/>
       </w:r>
+      <w:bookmarkStart w:id="23" w:name="_GoBack"/>
+      <w:bookmarkEnd w:id="23"/>
       <w:r>
         <w:t>LISTA DE FIGURAS</w:t>
       </w:r>
@@ -1077,7 +1228,7 @@
         <w:fldChar w:fldCharType="begin"/>
       </w:r>
       <w:r>
-        <w:instrText xml:space="preserve"> PAGEREF _Toc172532246 \h </w:instrText>
+        <w:instrText xml:space="preserve"> PAGEREF _Toc174026041 \h </w:instrText>
       </w:r>
       <w:r>
         <w:fldChar w:fldCharType="separate"/>
@@ -1108,7 +1259,7 @@
         <w:fldChar w:fldCharType="begin"/>
       </w:r>
       <w:r>
-        <w:instrText xml:space="preserve"> PAGEREF _Toc172532247 \h </w:instrText>
+        <w:instrText xml:space="preserve"> PAGEREF _Toc174026042 \h </w:instrText>
       </w:r>
       <w:r>
         <w:fldChar w:fldCharType="separate"/>
@@ -1139,7 +1290,7 @@
         <w:fldChar w:fldCharType="begin"/>
       </w:r>
       <w:r>
-        <w:instrText xml:space="preserve"> PAGEREF _Toc172532248 \h </w:instrText>
+        <w:instrText xml:space="preserve"> PAGEREF _Toc174026043 \h </w:instrText>
       </w:r>
       <w:r>
         <w:fldChar w:fldCharType="separate"/>
@@ -1185,7 +1336,7 @@
         <w:fldChar w:fldCharType="begin"/>
       </w:r>
       <w:r>
-        <w:instrText xml:space="preserve"> PAGEREF _Toc172532249 \h </w:instrText>
+        <w:instrText xml:space="preserve"> PAGEREF _Toc174026044 \h </w:instrText>
       </w:r>
       <w:r>
         <w:fldChar w:fldCharType="separate"/>
@@ -1228,7 +1379,7 @@
         <w:fldChar w:fldCharType="begin"/>
       </w:r>
       <w:r>
-        <w:instrText xml:space="preserve"> PAGEREF _Toc172532250 \h </w:instrText>
+        <w:instrText xml:space="preserve"> PAGEREF _Toc174026045 \h </w:instrText>
       </w:r>
       <w:r>
         <w:fldChar w:fldCharType="separate"/>
@@ -1271,7 +1422,7 @@
         <w:fldChar w:fldCharType="begin"/>
       </w:r>
       <w:r>
-        <w:instrText xml:space="preserve"> PAGEREF _Toc172532251 \h </w:instrText>
+        <w:instrText xml:space="preserve"> PAGEREF _Toc174026046 \h </w:instrText>
       </w:r>
       <w:r>
         <w:fldChar w:fldCharType="separate"/>
@@ -1317,7 +1468,7 @@
         <w:fldChar w:fldCharType="begin"/>
       </w:r>
       <w:r>
-        <w:instrText xml:space="preserve"> PAGEREF _Toc172532252 \h </w:instrText>
+        <w:instrText xml:space="preserve"> PAGEREF _Toc174026047 \h </w:instrText>
       </w:r>
       <w:r>
         <w:fldChar w:fldCharType="separate"/>
@@ -1360,7 +1511,7 @@
         <w:fldChar w:fldCharType="begin"/>
       </w:r>
       <w:r>
-        <w:instrText xml:space="preserve"> PAGEREF _Toc172532253 \h </w:instrText>
+        <w:instrText xml:space="preserve"> PAGEREF _Toc174026048 \h </w:instrText>
       </w:r>
       <w:r>
         <w:fldChar w:fldCharType="separate"/>
@@ -1403,7 +1554,7 @@
         <w:fldChar w:fldCharType="begin"/>
       </w:r>
       <w:r>
-        <w:instrText xml:space="preserve"> PAGEREF _Toc172532254 \h </w:instrText>
+        <w:instrText xml:space="preserve"> PAGEREF _Toc174026049 \h </w:instrText>
       </w:r>
       <w:r>
         <w:fldChar w:fldCharType="separate"/>
@@ -1446,7 +1597,7 @@
         <w:fldChar w:fldCharType="begin"/>
       </w:r>
       <w:r>
-        <w:instrText xml:space="preserve"> PAGEREF _Toc172532255 \h </w:instrText>
+        <w:instrText xml:space="preserve"> PAGEREF _Toc174026050 \h </w:instrText>
       </w:r>
       <w:r>
         <w:fldChar w:fldCharType="separate"/>
@@ -1489,7 +1640,7 @@
         <w:fldChar w:fldCharType="begin"/>
       </w:r>
       <w:r>
-        <w:instrText xml:space="preserve"> PAGEREF _Toc172532256 \h </w:instrText>
+        <w:instrText xml:space="preserve"> PAGEREF _Toc174026051 \h </w:instrText>
       </w:r>
       <w:r>
         <w:fldChar w:fldCharType="separate"/>
@@ -1535,13 +1686,13 @@
         <w:fldChar w:fldCharType="begin"/>
       </w:r>
       <w:r>
-        <w:instrText xml:space="preserve"> PAGEREF _Toc172532257 \h </w:instrText>
+        <w:instrText xml:space="preserve"> PAGEREF _Toc174026052 \h </w:instrText>
       </w:r>
       <w:r>
         <w:fldChar w:fldCharType="separate"/>
       </w:r>
       <w:r>
-        <w:t>16</w:t>
+        <w:t>17</w:t>
       </w:r>
       <w:r>
         <w:fldChar w:fldCharType="end"/>
@@ -1578,13 +1729,13 @@
         <w:fldChar w:fldCharType="begin"/>
       </w:r>
       <w:r>
-        <w:instrText xml:space="preserve"> PAGEREF _Toc172532258 \h </w:instrText>
+        <w:instrText xml:space="preserve"> PAGEREF _Toc174026053 \h </w:instrText>
       </w:r>
       <w:r>
         <w:fldChar w:fldCharType="separate"/>
       </w:r>
       <w:r>
-        <w:t>17</w:t>
+        <w:t>18</w:t>
       </w:r>
       <w:r>
         <w:fldChar w:fldCharType="end"/>
@@ -1621,7 +1772,7 @@
         <w:fldChar w:fldCharType="begin"/>
       </w:r>
       <w:r>
-        <w:instrText xml:space="preserve"> PAGEREF _Toc172532259 \h </w:instrText>
+        <w:instrText xml:space="preserve"> PAGEREF _Toc174026054 \h </w:instrText>
       </w:r>
       <w:r>
         <w:fldChar w:fldCharType="separate"/>
@@ -1664,13 +1815,13 @@
         <w:fldChar w:fldCharType="begin"/>
       </w:r>
       <w:r>
-        <w:instrText xml:space="preserve"> PAGEREF _Toc172532260 \h </w:instrText>
+        <w:instrText xml:space="preserve"> PAGEREF _Toc174026055 \h </w:instrText>
       </w:r>
       <w:r>
         <w:fldChar w:fldCharType="separate"/>
       </w:r>
       <w:r>
-        <w:t>19</w:t>
+        <w:t>20</w:t>
       </w:r>
       <w:r>
         <w:fldChar w:fldCharType="end"/>
@@ -1707,7 +1858,7 @@
         <w:fldChar w:fldCharType="begin"/>
       </w:r>
       <w:r>
-        <w:instrText xml:space="preserve"> PAGEREF _Toc172532261 \h </w:instrText>
+        <w:instrText xml:space="preserve"> PAGEREF _Toc174026056 \h </w:instrText>
       </w:r>
       <w:r>
         <w:fldChar w:fldCharType="separate"/>
@@ -1750,13 +1901,13 @@
         <w:fldChar w:fldCharType="begin"/>
       </w:r>
       <w:r>
-        <w:instrText xml:space="preserve"> PAGEREF _Toc172532262 \h </w:instrText>
+        <w:instrText xml:space="preserve"> PAGEREF _Toc174026057 \h </w:instrText>
       </w:r>
       <w:r>
         <w:fldChar w:fldCharType="separate"/>
       </w:r>
       <w:r>
-        <w:t>20</w:t>
+        <w:t>21</w:t>
       </w:r>
       <w:r>
         <w:fldChar w:fldCharType="end"/>
@@ -1793,7 +1944,7 @@
         <w:fldChar w:fldCharType="begin"/>
       </w:r>
       <w:r>
-        <w:instrText xml:space="preserve"> PAGEREF _Toc172532263 \h </w:instrText>
+        <w:instrText xml:space="preserve"> PAGEREF _Toc174026058 \h </w:instrText>
       </w:r>
       <w:r>
         <w:fldChar w:fldCharType="separate"/>
@@ -1836,13 +1987,13 @@
         <w:fldChar w:fldCharType="begin"/>
       </w:r>
       <w:r>
-        <w:instrText xml:space="preserve"> PAGEREF _Toc172532264 \h </w:instrText>
+        <w:instrText xml:space="preserve"> PAGEREF _Toc174026059 \h </w:instrText>
       </w:r>
       <w:r>
         <w:fldChar w:fldCharType="separate"/>
       </w:r>
       <w:r>
-        <w:t>23</w:t>
+        <w:t>24</w:t>
       </w:r>
       <w:r>
         <w:fldChar w:fldCharType="end"/>
@@ -1879,13 +2030,13 @@
         <w:fldChar w:fldCharType="begin"/>
       </w:r>
       <w:r>
-        <w:instrText xml:space="preserve"> PAGEREF _Toc172532265 \h </w:instrText>
+        <w:instrText xml:space="preserve"> PAGEREF _Toc174026060 \h </w:instrText>
       </w:r>
       <w:r>
         <w:fldChar w:fldCharType="separate"/>
       </w:r>
       <w:r>
-        <w:t>23</w:t>
+        <w:t>24</w:t>
       </w:r>
       <w:r>
         <w:fldChar w:fldCharType="end"/>
@@ -1922,13 +2073,13 @@
         <w:fldChar w:fldCharType="begin"/>
       </w:r>
       <w:r>
-        <w:instrText xml:space="preserve"> PAGEREF _Toc172532266 \h </w:instrText>
+        <w:instrText xml:space="preserve"> PAGEREF _Toc174026061 \h </w:instrText>
       </w:r>
       <w:r>
         <w:fldChar w:fldCharType="separate"/>
       </w:r>
       <w:r>
-        <w:t>24</w:t>
+        <w:t>25</w:t>
       </w:r>
       <w:r>
         <w:fldChar w:fldCharType="end"/>
@@ -1956,7 +2107,7 @@
         <w:tab/>
       </w:r>
       <w:r>
-        <w:t>XP</w:t>
+        <w:t>PROGRAMAÇÃO EXTREMA - XP</w:t>
       </w:r>
       <w:r>
         <w:tab/>
@@ -1965,13 +2116,13 @@
         <w:fldChar w:fldCharType="begin"/>
       </w:r>
       <w:r>
-        <w:instrText xml:space="preserve"> PAGEREF _Toc172532267 \h </w:instrText>
+        <w:instrText xml:space="preserve"> PAGEREF _Toc174026062 \h </w:instrText>
       </w:r>
       <w:r>
         <w:fldChar w:fldCharType="separate"/>
       </w:r>
       <w:r>
-        <w:t>25</w:t>
+        <w:t>26</w:t>
       </w:r>
       <w:r>
         <w:fldChar w:fldCharType="end"/>
@@ -2008,13 +2159,13 @@
         <w:fldChar w:fldCharType="begin"/>
       </w:r>
       <w:r>
-        <w:instrText xml:space="preserve"> PAGEREF _Toc172532268 \h </w:instrText>
+        <w:instrText xml:space="preserve"> PAGEREF _Toc174026063 \h </w:instrText>
       </w:r>
       <w:r>
         <w:fldChar w:fldCharType="separate"/>
       </w:r>
       <w:r>
-        <w:t>25</w:t>
+        <w:t>27</w:t>
       </w:r>
       <w:r>
         <w:fldChar w:fldCharType="end"/>
@@ -2051,13 +2202,13 @@
         <w:fldChar w:fldCharType="begin"/>
       </w:r>
       <w:r>
-        <w:instrText xml:space="preserve"> PAGEREF _Toc172532269 \h </w:instrText>
+        <w:instrText xml:space="preserve"> PAGEREF _Toc174026064 \h </w:instrText>
       </w:r>
       <w:r>
         <w:fldChar w:fldCharType="separate"/>
       </w:r>
       <w:r>
-        <w:t>25</w:t>
+        <w:t>29</w:t>
       </w:r>
       <w:r>
         <w:fldChar w:fldCharType="end"/>
@@ -2097,13 +2248,13 @@
         <w:fldChar w:fldCharType="begin"/>
       </w:r>
       <w:r>
-        <w:instrText xml:space="preserve"> PAGEREF _Toc172532270 \h </w:instrText>
+        <w:instrText xml:space="preserve"> PAGEREF _Toc174026065 \h </w:instrText>
       </w:r>
       <w:r>
         <w:fldChar w:fldCharType="separate"/>
       </w:r>
       <w:r>
-        <w:t>27</w:t>
+        <w:t>31</w:t>
       </w:r>
       <w:r>
         <w:fldChar w:fldCharType="end"/>
@@ -2140,13 +2291,13 @@
         <w:fldChar w:fldCharType="begin"/>
       </w:r>
       <w:r>
-        <w:instrText xml:space="preserve"> PAGEREF _Toc172532271 \h </w:instrText>
+        <w:instrText xml:space="preserve"> PAGEREF _Toc174026066 \h </w:instrText>
       </w:r>
       <w:r>
         <w:fldChar w:fldCharType="separate"/>
       </w:r>
       <w:r>
-        <w:t>27</w:t>
+        <w:t>31</w:t>
       </w:r>
       <w:r>
         <w:fldChar w:fldCharType="end"/>
@@ -2183,13 +2334,13 @@
         <w:fldChar w:fldCharType="begin"/>
       </w:r>
       <w:r>
-        <w:instrText xml:space="preserve"> PAGEREF _Toc172532272 \h </w:instrText>
+        <w:instrText xml:space="preserve"> PAGEREF _Toc174026067 \h </w:instrText>
       </w:r>
       <w:r>
         <w:fldChar w:fldCharType="separate"/>
       </w:r>
       <w:r>
-        <w:t>27</w:t>
+        <w:t>31</w:t>
       </w:r>
       <w:r>
         <w:fldChar w:fldCharType="end"/>
@@ -2227,13 +2378,13 @@
         <w:fldChar w:fldCharType="begin"/>
       </w:r>
       <w:r>
-        <w:instrText xml:space="preserve"> PAGEREF _Toc172532273 \h </w:instrText>
+        <w:instrText xml:space="preserve"> PAGEREF _Toc174026068 \h </w:instrText>
       </w:r>
       <w:r>
         <w:fldChar w:fldCharType="separate"/>
       </w:r>
       <w:r>
-        <w:t>27</w:t>
+        <w:t>31</w:t>
       </w:r>
       <w:r>
         <w:fldChar w:fldCharType="end"/>
@@ -2270,13 +2421,13 @@
         <w:fldChar w:fldCharType="begin"/>
       </w:r>
       <w:r>
-        <w:instrText xml:space="preserve"> PAGEREF _Toc172532274 \h </w:instrText>
+        <w:instrText xml:space="preserve"> PAGEREF _Toc174026069 \h </w:instrText>
       </w:r>
       <w:r>
         <w:fldChar w:fldCharType="separate"/>
       </w:r>
       <w:r>
-        <w:t>27</w:t>
+        <w:t>31</w:t>
       </w:r>
       <w:r>
         <w:fldChar w:fldCharType="end"/>
@@ -2313,13 +2464,13 @@
         <w:fldChar w:fldCharType="begin"/>
       </w:r>
       <w:r>
-        <w:instrText xml:space="preserve"> PAGEREF _Toc172532275 \h </w:instrText>
+        <w:instrText xml:space="preserve"> PAGEREF _Toc174026070 \h </w:instrText>
       </w:r>
       <w:r>
         <w:fldChar w:fldCharType="separate"/>
       </w:r>
       <w:r>
-        <w:t>28</w:t>
+        <w:t>32</w:t>
       </w:r>
       <w:r>
         <w:fldChar w:fldCharType="end"/>
@@ -2356,13 +2507,13 @@
         <w:fldChar w:fldCharType="begin"/>
       </w:r>
       <w:r>
-        <w:instrText xml:space="preserve"> PAGEREF _Toc172532276 \h </w:instrText>
+        <w:instrText xml:space="preserve"> PAGEREF _Toc174026071 \h </w:instrText>
       </w:r>
       <w:r>
         <w:fldChar w:fldCharType="separate"/>
       </w:r>
       <w:r>
-        <w:t>29</w:t>
+        <w:t>33</w:t>
       </w:r>
       <w:r>
         <w:fldChar w:fldCharType="end"/>
@@ -2399,13 +2550,13 @@
         <w:fldChar w:fldCharType="begin"/>
       </w:r>
       <w:r>
-        <w:instrText xml:space="preserve"> PAGEREF _Toc172532277 \h </w:instrText>
+        <w:instrText xml:space="preserve"> PAGEREF _Toc174026072 \h </w:instrText>
       </w:r>
       <w:r>
         <w:fldChar w:fldCharType="separate"/>
       </w:r>
       <w:r>
-        <w:t>30</w:t>
+        <w:t>34</w:t>
       </w:r>
       <w:r>
         <w:fldChar w:fldCharType="end"/>
@@ -2445,13 +2596,13 @@
         <w:fldChar w:fldCharType="begin"/>
       </w:r>
       <w:r>
-        <w:instrText xml:space="preserve"> PAGEREF _Toc172532278 \h </w:instrText>
+        <w:instrText xml:space="preserve"> PAGEREF _Toc174026073 \h </w:instrText>
       </w:r>
       <w:r>
         <w:fldChar w:fldCharType="separate"/>
       </w:r>
       <w:r>
-        <w:t>31</w:t>
+        <w:t>35</w:t>
       </w:r>
       <w:r>
         <w:fldChar w:fldCharType="end"/>
@@ -2491,13 +2642,13 @@
         <w:fldChar w:fldCharType="begin"/>
       </w:r>
       <w:r>
-        <w:instrText xml:space="preserve"> PAGEREF _Toc172532279 \h </w:instrText>
+        <w:instrText xml:space="preserve"> PAGEREF _Toc174026074 \h </w:instrText>
       </w:r>
       <w:r>
         <w:fldChar w:fldCharType="separate"/>
       </w:r>
       <w:r>
-        <w:t>32</w:t>
+        <w:t>36</w:t>
       </w:r>
       <w:r>
         <w:fldChar w:fldCharType="end"/>
@@ -2522,13 +2673,13 @@
         <w:fldChar w:fldCharType="begin"/>
       </w:r>
       <w:r>
-        <w:instrText xml:space="preserve"> PAGEREF _Toc172532280 \h </w:instrText>
+        <w:instrText xml:space="preserve"> PAGEREF _Toc174026075 \h </w:instrText>
       </w:r>
       <w:r>
         <w:fldChar w:fldCharType="separate"/>
       </w:r>
       <w:r>
-        <w:t>36</w:t>
+        <w:t>40</w:t>
       </w:r>
       <w:r>
         <w:fldChar w:fldCharType="end"/>
@@ -2556,13 +2707,13 @@
         <w:fldChar w:fldCharType="begin"/>
       </w:r>
       <w:r>
-        <w:instrText xml:space="preserve"> PAGEREF _Toc172532281 \h </w:instrText>
+        <w:instrText xml:space="preserve"> PAGEREF _Toc174026076 \h </w:instrText>
       </w:r>
       <w:r>
         <w:fldChar w:fldCharType="separate"/>
       </w:r>
       <w:r>
-        <w:t>38</w:t>
+        <w:t>42</w:t>
       </w:r>
       <w:r>
         <w:fldChar w:fldCharType="end"/>
@@ -2622,40 +2773,40 @@
       <w:pPr>
         <w:pStyle w:val="PRE-TEXTO1"/>
       </w:pPr>
-      <w:bookmarkStart w:id="23" w:name="_Toc144003428"/>
-      <w:bookmarkStart w:id="24" w:name="_Toc144004088"/>
-      <w:bookmarkStart w:id="25" w:name="_Toc144004142"/>
-      <w:bookmarkStart w:id="26" w:name="_Toc144004591"/>
-      <w:bookmarkStart w:id="27" w:name="_Toc144288077"/>
-      <w:bookmarkStart w:id="28" w:name="_Toc144288578"/>
-      <w:bookmarkStart w:id="29" w:name="_Toc144609674"/>
-      <w:bookmarkStart w:id="30" w:name="_Toc144614331"/>
-      <w:bookmarkStart w:id="31" w:name="_Toc144614579"/>
-      <w:bookmarkStart w:id="32" w:name="_Toc144627058"/>
-      <w:bookmarkStart w:id="33" w:name="_Toc144630237"/>
-      <w:bookmarkStart w:id="34" w:name="_Toc144691034"/>
-      <w:bookmarkStart w:id="35" w:name="_Toc144691505"/>
-      <w:bookmarkStart w:id="36" w:name="_Toc144692256"/>
-      <w:bookmarkStart w:id="37" w:name="_Toc144805828"/>
-      <w:bookmarkStart w:id="38" w:name="_Toc144807449"/>
-      <w:bookmarkStart w:id="39" w:name="_Toc149724134"/>
-      <w:bookmarkStart w:id="40" w:name="_Toc149724319"/>
-      <w:bookmarkStart w:id="41" w:name="_Toc150052725"/>
-      <w:bookmarkStart w:id="42" w:name="_Toc150053216"/>
-      <w:bookmarkStart w:id="43" w:name="_Toc150053983"/>
-      <w:bookmarkStart w:id="44" w:name="_Toc150054432"/>
-      <w:bookmarkStart w:id="45" w:name="_Toc150054635"/>
-      <w:bookmarkStart w:id="46" w:name="_Toc150054850"/>
-      <w:bookmarkStart w:id="47" w:name="_Toc151433545"/>
-      <w:bookmarkStart w:id="48" w:name="_Toc151434316"/>
-      <w:bookmarkStart w:id="49" w:name="_Toc156710924"/>
-      <w:bookmarkStart w:id="50" w:name="_Toc156712233"/>
-      <w:bookmarkStart w:id="51" w:name="_Toc198716132"/>
-      <w:bookmarkStart w:id="52" w:name="_Toc221345525"/>
-      <w:bookmarkStart w:id="53" w:name="_Toc222801055"/>
-      <w:bookmarkStart w:id="54" w:name="_Toc232224844"/>
-      <w:bookmarkStart w:id="55" w:name="_Toc232225023"/>
-      <w:bookmarkStart w:id="56" w:name="_Toc172532246"/>
+      <w:bookmarkStart w:id="24" w:name="_Toc144003428"/>
+      <w:bookmarkStart w:id="25" w:name="_Toc144004088"/>
+      <w:bookmarkStart w:id="26" w:name="_Toc144004142"/>
+      <w:bookmarkStart w:id="27" w:name="_Toc144004591"/>
+      <w:bookmarkStart w:id="28" w:name="_Toc144288077"/>
+      <w:bookmarkStart w:id="29" w:name="_Toc144288578"/>
+      <w:bookmarkStart w:id="30" w:name="_Toc144609674"/>
+      <w:bookmarkStart w:id="31" w:name="_Toc144614331"/>
+      <w:bookmarkStart w:id="32" w:name="_Toc144614579"/>
+      <w:bookmarkStart w:id="33" w:name="_Toc144627058"/>
+      <w:bookmarkStart w:id="34" w:name="_Toc144630237"/>
+      <w:bookmarkStart w:id="35" w:name="_Toc144691034"/>
+      <w:bookmarkStart w:id="36" w:name="_Toc144691505"/>
+      <w:bookmarkStart w:id="37" w:name="_Toc144692256"/>
+      <w:bookmarkStart w:id="38" w:name="_Toc144805828"/>
+      <w:bookmarkStart w:id="39" w:name="_Toc144807449"/>
+      <w:bookmarkStart w:id="40" w:name="_Toc149724134"/>
+      <w:bookmarkStart w:id="41" w:name="_Toc149724319"/>
+      <w:bookmarkStart w:id="42" w:name="_Toc150052725"/>
+      <w:bookmarkStart w:id="43" w:name="_Toc150053216"/>
+      <w:bookmarkStart w:id="44" w:name="_Toc150053983"/>
+      <w:bookmarkStart w:id="45" w:name="_Toc150054432"/>
+      <w:bookmarkStart w:id="46" w:name="_Toc150054635"/>
+      <w:bookmarkStart w:id="47" w:name="_Toc150054850"/>
+      <w:bookmarkStart w:id="48" w:name="_Toc151433545"/>
+      <w:bookmarkStart w:id="49" w:name="_Toc151434316"/>
+      <w:bookmarkStart w:id="50" w:name="_Toc156710924"/>
+      <w:bookmarkStart w:id="51" w:name="_Toc156712233"/>
+      <w:bookmarkStart w:id="52" w:name="_Toc198716132"/>
+      <w:bookmarkStart w:id="53" w:name="_Toc221345525"/>
+      <w:bookmarkStart w:id="54" w:name="_Toc222801055"/>
+      <w:bookmarkStart w:id="55" w:name="_Toc232224844"/>
+      <w:bookmarkStart w:id="56" w:name="_Toc232225023"/>
+      <w:bookmarkStart w:id="57" w:name="_Toc174026041"/>
       <w:r>
         <w:lastRenderedPageBreak/>
         <w:t>LI</w:t>
@@ -2664,7 +2815,6 @@
         <w:t>STA DE FIGURAS</w:t>
       </w:r>
       <w:bookmarkEnd w:id="21"/>
-      <w:bookmarkEnd w:id="23"/>
       <w:bookmarkEnd w:id="24"/>
       <w:bookmarkEnd w:id="25"/>
       <w:bookmarkEnd w:id="26"/>
@@ -2698,6 +2848,7 @@
       <w:bookmarkEnd w:id="54"/>
       <w:bookmarkEnd w:id="55"/>
       <w:bookmarkEnd w:id="56"/>
+      <w:bookmarkEnd w:id="57"/>
     </w:p>
     <w:p>
       <w:pPr>
@@ -3057,19 +3208,18 @@
       <w:pPr>
         <w:pStyle w:val="PRE-TEXTO1"/>
       </w:pPr>
-      <w:bookmarkStart w:id="57" w:name="_Toc156710925"/>
-      <w:bookmarkStart w:id="58" w:name="_Toc156712234"/>
-      <w:bookmarkStart w:id="59" w:name="_Toc198716133"/>
-      <w:bookmarkStart w:id="60" w:name="_Toc221345526"/>
-      <w:bookmarkStart w:id="61" w:name="_Toc222801056"/>
-      <w:bookmarkStart w:id="62" w:name="_Toc232224845"/>
-      <w:bookmarkStart w:id="63" w:name="_Toc232225024"/>
-      <w:bookmarkStart w:id="64" w:name="_Toc172532247"/>
+      <w:bookmarkStart w:id="58" w:name="_Toc156710925"/>
+      <w:bookmarkStart w:id="59" w:name="_Toc156712234"/>
+      <w:bookmarkStart w:id="60" w:name="_Toc198716133"/>
+      <w:bookmarkStart w:id="61" w:name="_Toc221345526"/>
+      <w:bookmarkStart w:id="62" w:name="_Toc222801056"/>
+      <w:bookmarkStart w:id="63" w:name="_Toc232224845"/>
+      <w:bookmarkStart w:id="64" w:name="_Toc232225024"/>
+      <w:bookmarkStart w:id="65" w:name="_Toc174026042"/>
       <w:r>
         <w:lastRenderedPageBreak/>
         <w:t>LISTA DE TABELAS</w:t>
       </w:r>
-      <w:bookmarkEnd w:id="57"/>
       <w:bookmarkEnd w:id="58"/>
       <w:bookmarkEnd w:id="59"/>
       <w:bookmarkEnd w:id="60"/>
@@ -3077,6 +3227,7 @@
       <w:bookmarkEnd w:id="62"/>
       <w:bookmarkEnd w:id="63"/>
       <w:bookmarkEnd w:id="64"/>
+      <w:bookmarkEnd w:id="65"/>
     </w:p>
     <w:p>
       <w:pPr>
@@ -3250,14 +3401,13 @@
       <w:pPr>
         <w:pStyle w:val="PRE-TEXTO1"/>
       </w:pPr>
-      <w:bookmarkStart w:id="65" w:name="_Toc156710927"/>
-      <w:bookmarkStart w:id="66" w:name="_Toc156712236"/>
-      <w:bookmarkStart w:id="67" w:name="_Toc198716135"/>
-      <w:bookmarkStart w:id="68" w:name="_Toc221345528"/>
-      <w:bookmarkStart w:id="69" w:name="_Toc222801058"/>
-      <w:bookmarkStart w:id="70" w:name="_Toc232224847"/>
-      <w:bookmarkStart w:id="71" w:name="_Toc232225026"/>
-      <w:bookmarkStart w:id="72" w:name="_Toc172532248"/>
+      <w:bookmarkStart w:id="66" w:name="_Toc156710927"/>
+      <w:bookmarkStart w:id="67" w:name="_Toc156712236"/>
+      <w:bookmarkStart w:id="68" w:name="_Toc198716135"/>
+      <w:bookmarkStart w:id="69" w:name="_Toc221345528"/>
+      <w:bookmarkStart w:id="70" w:name="_Toc222801058"/>
+      <w:bookmarkStart w:id="71" w:name="_Toc232224847"/>
+      <w:bookmarkStart w:id="72" w:name="_Toc232225026"/>
       <w:bookmarkStart w:id="73" w:name="_Toc144288080"/>
       <w:bookmarkStart w:id="74" w:name="_Toc144288581"/>
       <w:bookmarkStart w:id="75" w:name="_Toc144609677"/>
@@ -3280,11 +3430,11 @@
       <w:bookmarkStart w:id="92" w:name="_Toc150054853"/>
       <w:bookmarkStart w:id="93" w:name="_Toc151433548"/>
       <w:bookmarkStart w:id="94" w:name="_Toc151434319"/>
+      <w:bookmarkStart w:id="95" w:name="_Toc174026043"/>
       <w:r>
         <w:lastRenderedPageBreak/>
         <w:t>LISTA DE SÍMBOLOS</w:t>
       </w:r>
-      <w:bookmarkEnd w:id="65"/>
       <w:bookmarkEnd w:id="66"/>
       <w:bookmarkEnd w:id="67"/>
       <w:bookmarkEnd w:id="68"/>
@@ -3292,6 +3442,7 @@
       <w:bookmarkEnd w:id="70"/>
       <w:bookmarkEnd w:id="71"/>
       <w:bookmarkEnd w:id="72"/>
+      <w:bookmarkEnd w:id="95"/>
     </w:p>
     <w:p/>
     <w:p>
@@ -3303,8 +3454,13 @@
         <w:t xml:space="preserve">f </w:t>
       </w:r>
       <w:r>
-        <w:t>- Vetor das Forças Aplicadas e Giroscópicas</w:t>
-      </w:r>
+        <w:t xml:space="preserve">- Vetor das Forças Aplicadas e </w:t>
+      </w:r>
+      <w:proofErr w:type="spellStart"/>
+      <w:r>
+        <w:t>Giroscópicas</w:t>
+      </w:r>
+      <w:proofErr w:type="spellEnd"/>
     </w:p>
     <w:p>
       <w:r>
@@ -3374,36 +3530,35 @@
       <w:pPr>
         <w:pStyle w:val="Heading1"/>
       </w:pPr>
-      <w:bookmarkStart w:id="95" w:name="_Toc144805832"/>
-      <w:bookmarkStart w:id="96" w:name="_Toc144807453"/>
-      <w:bookmarkStart w:id="97" w:name="_Toc144811464"/>
-      <w:bookmarkStart w:id="98" w:name="_Toc144812009"/>
-      <w:bookmarkStart w:id="99" w:name="_Toc144812352"/>
-      <w:bookmarkStart w:id="100" w:name="_Ref148840979"/>
-      <w:bookmarkStart w:id="101" w:name="_Toc149724323"/>
-      <w:bookmarkStart w:id="102" w:name="_Toc150052729"/>
-      <w:bookmarkStart w:id="103" w:name="_Toc150053220"/>
-      <w:bookmarkStart w:id="104" w:name="_Toc150053987"/>
-      <w:bookmarkStart w:id="105" w:name="_Toc150054436"/>
-      <w:bookmarkStart w:id="106" w:name="_Toc150054639"/>
-      <w:bookmarkStart w:id="107" w:name="_Toc150054854"/>
-      <w:bookmarkStart w:id="108" w:name="_Toc156710928"/>
-      <w:bookmarkStart w:id="109" w:name="_Toc156712237"/>
-      <w:bookmarkStart w:id="110" w:name="_Toc167274005"/>
-      <w:bookmarkStart w:id="111" w:name="_Toc167274171"/>
-      <w:bookmarkStart w:id="112" w:name="_Toc167274300"/>
-      <w:bookmarkStart w:id="113" w:name="_Toc198716019"/>
-      <w:bookmarkStart w:id="114" w:name="_Toc198716136"/>
-      <w:bookmarkStart w:id="115" w:name="_Toc221345529"/>
-      <w:bookmarkStart w:id="116" w:name="_Toc222801059"/>
-      <w:bookmarkStart w:id="117" w:name="_Toc232224848"/>
-      <w:bookmarkStart w:id="118" w:name="_Toc232225027"/>
-      <w:bookmarkStart w:id="119" w:name="_Toc172532249"/>
+      <w:bookmarkStart w:id="96" w:name="_Toc144805832"/>
+      <w:bookmarkStart w:id="97" w:name="_Toc144807453"/>
+      <w:bookmarkStart w:id="98" w:name="_Toc144811464"/>
+      <w:bookmarkStart w:id="99" w:name="_Toc144812009"/>
+      <w:bookmarkStart w:id="100" w:name="_Toc144812352"/>
+      <w:bookmarkStart w:id="101" w:name="_Ref148840979"/>
+      <w:bookmarkStart w:id="102" w:name="_Toc149724323"/>
+      <w:bookmarkStart w:id="103" w:name="_Toc150052729"/>
+      <w:bookmarkStart w:id="104" w:name="_Toc150053220"/>
+      <w:bookmarkStart w:id="105" w:name="_Toc150053987"/>
+      <w:bookmarkStart w:id="106" w:name="_Toc150054436"/>
+      <w:bookmarkStart w:id="107" w:name="_Toc150054639"/>
+      <w:bookmarkStart w:id="108" w:name="_Toc150054854"/>
+      <w:bookmarkStart w:id="109" w:name="_Toc156710928"/>
+      <w:bookmarkStart w:id="110" w:name="_Toc156712237"/>
+      <w:bookmarkStart w:id="111" w:name="_Toc167274005"/>
+      <w:bookmarkStart w:id="112" w:name="_Toc167274171"/>
+      <w:bookmarkStart w:id="113" w:name="_Toc167274300"/>
+      <w:bookmarkStart w:id="114" w:name="_Toc198716019"/>
+      <w:bookmarkStart w:id="115" w:name="_Toc198716136"/>
+      <w:bookmarkStart w:id="116" w:name="_Toc221345529"/>
+      <w:bookmarkStart w:id="117" w:name="_Toc222801059"/>
+      <w:bookmarkStart w:id="118" w:name="_Toc232224848"/>
+      <w:bookmarkStart w:id="119" w:name="_Toc232225027"/>
+      <w:bookmarkStart w:id="120" w:name="_Toc174026044"/>
       <w:r>
         <w:lastRenderedPageBreak/>
         <w:t>INTRODUÇÃO</w:t>
       </w:r>
-      <w:bookmarkEnd w:id="95"/>
       <w:bookmarkEnd w:id="96"/>
       <w:bookmarkEnd w:id="97"/>
       <w:bookmarkEnd w:id="98"/>
@@ -3427,6 +3582,7 @@
       <w:bookmarkEnd w:id="116"/>
       <w:bookmarkEnd w:id="117"/>
       <w:bookmarkEnd w:id="118"/>
+      <w:bookmarkEnd w:id="119"/>
       <w:r>
         <w:t xml:space="preserve"> (</w:t>
       </w:r>
@@ -3442,16 +3598,32 @@
       <w:r>
         <w:t>tulo 1)</w:t>
       </w:r>
-      <w:bookmarkEnd w:id="119"/>
-    </w:p>
-    <w:p>
-      <w:r>
-        <w:t>Uma monografia é um instrumento de difusão de conhecimentos direcionado a um público específico e sua estrutura é orientada pela NBR 14724 – Informação e documentação — Trabalhos acadêmicos — Apresentação da Associação Brasileira de Normas Técnicas (ABNT, 2005). As monografias tal como os demais trabalhos científicos e acadêmicos estão estruturados em elementos pré-textuais, textuais e pós-textuais.</w:t>
-      </w:r>
-    </w:p>
-    <w:p>
-      <w:r>
-        <w:t>Os elementos pré-textuais são aqueles que contem os dados de identificação: título, autoria, agradecimento, resumo, sumario, índices de figuras</w:t>
+      <w:bookmarkEnd w:id="120"/>
+    </w:p>
+    <w:p>
+      <w:r>
+        <w:t xml:space="preserve">Uma monografia é um instrumento de difusão de conhecimentos direcionado a um público específico e sua estrutura é orientada pela NBR 14724 – Informação e documentação — Trabalhos acadêmicos — Apresentação da Associação Brasileira de Normas Técnicas (ABNT, 2005). As monografias tal como os demais trabalhos científicos e acadêmicos estão estruturados em elementos </w:t>
+      </w:r>
+      <w:proofErr w:type="spellStart"/>
+      <w:r>
+        <w:t>pré</w:t>
+      </w:r>
+      <w:proofErr w:type="spellEnd"/>
+      <w:r>
+        <w:t>-textuais, textuais e pós-textuais.</w:t>
+      </w:r>
+    </w:p>
+    <w:p>
+      <w:r>
+        <w:t xml:space="preserve">Os elementos </w:t>
+      </w:r>
+      <w:proofErr w:type="spellStart"/>
+      <w:r>
+        <w:t>pré</w:t>
+      </w:r>
+      <w:proofErr w:type="spellEnd"/>
+      <w:r>
+        <w:t>-textuais são aqueles que contem os dados de identificação: título, autoria, agradecimento, resumo, sumario, índices de figuras</w:t>
       </w:r>
       <w:r>
         <w:t xml:space="preserve"> e de</w:t>
@@ -3480,7 +3652,15 @@
         <w:t xml:space="preserve">no resumo seja ressaltado </w:t>
       </w:r>
       <w:r>
-        <w:t>claramente qual o objetivo, a metodologia, os resultados e as conclusões do trabalho. O resumo deve ser composto de uma seqüência de frases concisas, afirmativas sem enumeração de tópicos. Recomenda-se ainda que seja composto por um único parágrafo, com atenção especial para a primeira frase que deve explicitar claramente o tema principal do documento.</w:t>
+        <w:t xml:space="preserve">claramente qual o objetivo, a metodologia, os resultados e as conclusões do trabalho. O resumo deve ser composto de uma </w:t>
+      </w:r>
+      <w:proofErr w:type="spellStart"/>
+      <w:r>
+        <w:t>seqüência</w:t>
+      </w:r>
+      <w:proofErr w:type="spellEnd"/>
+      <w:r>
+        <w:t xml:space="preserve"> de frases concisas, afirmativas sem enumeração de tópicos. Recomenda-se ainda que seja composto por um único parágrafo, com atenção especial para a primeira frase que deve explicitar claramente o tema principal do documento.</w:t>
       </w:r>
     </w:p>
     <w:p>
@@ -3674,7 +3854,15 @@
     <w:p>
       <w:r>
         <w:lastRenderedPageBreak/>
-        <w:t>Os elementos pós-textuais são compostos de Referências, Glossários, Apêndices e Anexos. Destinam-se a esclarecer ou complementar o texto, sem, contudo, fazer parte deste. As referências devem seguir as normas da NBR 6023 (ABNT, 2002). Na seção desse modelo são apresentados exemplos de formatação de referências em diversas situações: livros, artigos, documentos oficiais. Os apêndices são textos ou documentos elaborados pelo próprio autor que servem para fundamentar, comprovar ou ilustrar o trabalho. Porém, por serem extensos e para não quebrar a seqüência lógica de exposição do texto, não foram incluídos no corpo do trabalho. Já os anexos são materiais (textos, documentos, figuras, tab</w:t>
+        <w:t xml:space="preserve">Os elementos pós-textuais são compostos de Referências, Glossários, Apêndices e Anexos. Destinam-se a esclarecer ou complementar o texto, sem, contudo, fazer parte deste. As referências devem seguir as normas da NBR 6023 (ABNT, 2002). Na seção desse modelo são apresentados exemplos de formatação de referências em diversas situações: livros, artigos, documentos oficiais. Os apêndices são textos ou documentos elaborados pelo próprio autor que servem para fundamentar, comprovar ou ilustrar o trabalho. Porém, por serem extensos e para não quebrar a </w:t>
+      </w:r>
+      <w:proofErr w:type="spellStart"/>
+      <w:r>
+        <w:t>seqüência</w:t>
+      </w:r>
+      <w:proofErr w:type="spellEnd"/>
+      <w:r>
+        <w:t xml:space="preserve"> lógica de exposição do texto, não foram incluídos no corpo do trabalho. Já os anexos são materiais (textos, documentos, figuras, tab</w:t>
       </w:r>
       <w:r>
         <w:t>elas, formulários</w:t>
@@ -3690,7 +3878,7 @@
       <w:pPr>
         <w:pStyle w:val="Heading2"/>
       </w:pPr>
-      <w:bookmarkStart w:id="120" w:name="_Toc172532250"/>
+      <w:bookmarkStart w:id="121" w:name="_Toc174026045"/>
       <w:r>
         <w:t>OBJETIVO DO TRABALHO</w:t>
       </w:r>
@@ -3709,7 +3897,7 @@
       <w:r>
         <w:t>tulo 2)</w:t>
       </w:r>
-      <w:bookmarkEnd w:id="120"/>
+      <w:bookmarkEnd w:id="121"/>
     </w:p>
     <w:p>
       <w:r>
@@ -3757,7 +3945,7 @@
       <w:pPr>
         <w:pStyle w:val="Heading2"/>
       </w:pPr>
-      <w:bookmarkStart w:id="121" w:name="_Toc172532251"/>
+      <w:bookmarkStart w:id="122" w:name="_Toc174026046"/>
       <w:r>
         <w:t>JUSTIFICATIVA</w:t>
       </w:r>
@@ -3776,7 +3964,7 @@
       <w:r>
         <w:t>tulo 2)</w:t>
       </w:r>
-      <w:bookmarkEnd w:id="121"/>
+      <w:bookmarkEnd w:id="122"/>
     </w:p>
     <w:p>
       <w:r>
@@ -3788,7 +3976,7 @@
       <w:pPr>
         <w:pStyle w:val="Heading1"/>
       </w:pPr>
-      <w:bookmarkStart w:id="122" w:name="_Toc172532252"/>
+      <w:bookmarkStart w:id="123" w:name="_Toc174026047"/>
       <w:r>
         <w:lastRenderedPageBreak/>
         <w:t>FUNDAMENTAÇÃO TE</w:t>
@@ -3799,17 +3987,17 @@
       <w:r>
         <w:t>RICA</w:t>
       </w:r>
-      <w:bookmarkEnd w:id="122"/>
+      <w:bookmarkEnd w:id="123"/>
     </w:p>
     <w:p>
       <w:pPr>
         <w:pStyle w:val="Heading2"/>
       </w:pPr>
-      <w:bookmarkStart w:id="123" w:name="_Toc172532253"/>
+      <w:bookmarkStart w:id="124" w:name="_Toc174026048"/>
       <w:r>
         <w:t>TESTES DE SOFTWARE</w:t>
       </w:r>
-      <w:bookmarkEnd w:id="123"/>
+      <w:bookmarkEnd w:id="124"/>
     </w:p>
     <w:p>
       <w:r>
@@ -4186,11 +4374,11 @@
       <w:pPr>
         <w:pStyle w:val="Heading3"/>
       </w:pPr>
-      <w:bookmarkStart w:id="124" w:name="_Toc172532254"/>
+      <w:bookmarkStart w:id="125" w:name="_Toc174026049"/>
       <w:r>
         <w:t>TESTES DE UNIDADE</w:t>
       </w:r>
-      <w:bookmarkEnd w:id="124"/>
+      <w:bookmarkEnd w:id="125"/>
     </w:p>
     <w:p>
       <w:r>
@@ -4235,119 +4423,79 @@
       </w:r>
     </w:p>
     <w:p>
-      <w:r>
-        <w:t xml:space="preserve">Segundo </w:t>
-      </w:r>
-      <w:r>
+      <w:pPr>
         <w:rPr>
           <w:noProof/>
           <w:lang w:val="en-US"/>
         </w:rPr>
-        <w:t>(MCGREGOR, 2001)</w:t>
+      </w:pPr>
+      <w:r>
+        <w:t xml:space="preserve">Segundo </w:t>
       </w:r>
       <w:r>
         <w:rPr>
           <w:noProof/>
           <w:lang w:val="en-US"/>
         </w:rPr>
-        <w:t xml:space="preserve">, o tempo gasto com correção de problemas no sistema </w:t>
+        <w:t>(MCGREGOR, 2001)</w:t>
       </w:r>
       <w:r>
         <w:rPr>
           <w:noProof/>
           <w:lang w:val="en-US"/>
         </w:rPr>
-        <w:t xml:space="preserve">é reduzido drásticamente, já que as unidade </w:t>
+        <w:t xml:space="preserve">, o tempo gasto com correção de problemas no sistema </w:t>
       </w:r>
       <w:r>
         <w:rPr>
           <w:noProof/>
           <w:lang w:val="en-US"/>
         </w:rPr>
-        <w:t>são</w:t>
+        <w:t xml:space="preserve">é reduzido drásticamente, já que as unidade </w:t>
       </w:r>
       <w:r>
         <w:rPr>
           <w:noProof/>
           <w:lang w:val="en-US"/>
         </w:rPr>
-        <w:t xml:space="preserve"> </w:t>
+        <w:t>são</w:t>
       </w:r>
       <w:r>
         <w:rPr>
           <w:noProof/>
           <w:lang w:val="en-US"/>
         </w:rPr>
-        <w:t xml:space="preserve">coesas e </w:t>
+        <w:t xml:space="preserve"> </w:t>
       </w:r>
       <w:r>
         <w:rPr>
           <w:noProof/>
           <w:lang w:val="en-US"/>
         </w:rPr>
-        <w:t>testadas corretamente</w:t>
+        <w:t xml:space="preserve">coesas e </w:t>
       </w:r>
       <w:r>
         <w:rPr>
           <w:noProof/>
           <w:lang w:val="en-US"/>
         </w:rPr>
-        <w:t>.</w:t>
-      </w:r>
-    </w:p>
-    <w:p>
-      <w:pPr>
-        <w:pStyle w:val="Heading3"/>
-      </w:pPr>
-      <w:bookmarkStart w:id="125" w:name="_Toc172532255"/>
-      <w:r>
-        <w:t>TESTES DE INTEGRAÇÃO</w:t>
-      </w:r>
-      <w:bookmarkEnd w:id="125"/>
-    </w:p>
-    <w:p>
-      <w:r>
-        <w:t xml:space="preserve">Um sistema orientado a objetos é composto por um conjunto de objetos que colaboram entre si para atingir um objetivo. O modo com que estes objetos interagem </w:t>
-      </w:r>
-      <w:r>
-        <w:t>entre si determina</w:t>
-      </w:r>
-      <w:r>
-        <w:t xml:space="preserve"> o resultado do sistema</w:t>
+        <w:t>testadas corretamente</w:t>
       </w:r>
       <w:r>
         <w:rPr>
           <w:noProof/>
           <w:lang w:val="en-US"/>
         </w:rPr>
-        <w:t xml:space="preserve"> </w:t>
-      </w:r>
+        <w:t>.</w:t>
+      </w:r>
+    </w:p>
+    <w:p>
       <w:r>
         <w:rPr>
           <w:noProof/>
           <w:lang w:val="en-US"/>
         </w:rPr>
-        <w:t>(MCGREGOR, 2001)</w:t>
-      </w:r>
-      <w:r>
-        <w:t>.</w:t>
-      </w:r>
-      <w:r>
-        <w:t xml:space="preserve"> </w:t>
-      </w:r>
-    </w:p>
-    <w:p>
-      <w:r>
-        <w:t xml:space="preserve">Um exemplo seria o caso de um sistema em que todas as unidades </w:t>
-      </w:r>
-      <w:r>
-        <w:t xml:space="preserve">tem o comportamento correto quando isoladas, mas quando </w:t>
-      </w:r>
-      <w:r>
-        <w:t>colocadas para interagirem</w:t>
-      </w:r>
-      <w:r>
-        <w:t xml:space="preserve"> entre si o objetivo do sistema não é atingido, ou seja, existe um problema de integração entre as unidades</w:t>
+        <w:t>Pode-se perceber uma grande redução no tempo gasto com correção de defeitos no sistema em que os testes unitários são adotados. Outra vantagem é a melhoria no design do sistema, ou seja, os componentes do sistema deve ser coesos e estar desacoplados uns dos outros para que seja possível a criação de testes de unidade</w:t>
       </w:r>
       <w:r>
         <w:rPr>
@@ -4361,61 +4509,35 @@
           <w:noProof/>
           <w:lang w:val="en-US"/>
         </w:rPr>
-        <w:t>(MCGREGOR, 2001)</w:t>
-      </w:r>
-      <w:r>
-        <w:t>.</w:t>
-      </w:r>
-    </w:p>
-    <w:p>
-      <w:r>
-        <w:t xml:space="preserve">Segundo </w:t>
+        <w:t>(HUNT, 2003)</w:t>
       </w:r>
       <w:r>
         <w:rPr>
           <w:noProof/>
           <w:lang w:val="en-US"/>
         </w:rPr>
-        <w:t>(MCGREGOR, 2001)</w:t>
-      </w:r>
-      <w:r>
-        <w:t xml:space="preserve"> o</w:t>
-      </w:r>
-      <w:r>
-        <w:t xml:space="preserve"> principal objeto de um teste de integração é garantir que as mensagens enviadas de um objeto para outro sejam executadas de maneira correta. </w:t>
-      </w:r>
-    </w:p>
-    <w:p>
-      <w:r>
-        <w:t>Antes de realizar testes de integração deve-se garantir que as unidades participantes do teste estão cobertas por testes de unidade.</w:t>
-      </w:r>
-    </w:p>
-    <w:p>
-      <w:pPr>
-        <w:pStyle w:val="Heading2"/>
-      </w:pPr>
-      <w:bookmarkStart w:id="126" w:name="_Toc172532256"/>
-      <w:r>
-        <w:lastRenderedPageBreak/>
-        <w:t>TESTES AUTOMATIZADOS</w:t>
+        <w:t>.</w:t>
+      </w:r>
+    </w:p>
+    <w:p>
+      <w:pPr>
+        <w:pStyle w:val="Heading3"/>
+      </w:pPr>
+      <w:bookmarkStart w:id="126" w:name="_Toc174026050"/>
+      <w:r>
+        <w:t>TESTES DE INTEGRAÇÃO</w:t>
       </w:r>
       <w:bookmarkEnd w:id="126"/>
     </w:p>
     <w:p>
       <w:r>
-        <w:t xml:space="preserve">Executar uma bateria de testes manuais a cada iteração do sistema se torna inviável à medida que o </w:t>
-      </w:r>
-      <w:r>
-        <w:t>software</w:t>
-      </w:r>
-      <w:r>
-        <w:t xml:space="preserve"> cresce</w:t>
-      </w:r>
-      <w:r>
-        <w:rPr>
-          <w:noProof/>
-        </w:rPr>
-        <w:t xml:space="preserve"> </w:t>
+        <w:t xml:space="preserve">Um sistema orientado a objetos é composto por um conjunto de objetos que colaboram entre si para atingir um objetivo. O modo com que estes objetos interagem </w:t>
+      </w:r>
+      <w:r>
+        <w:t>entre si determina</w:t>
+      </w:r>
+      <w:r>
+        <w:t xml:space="preserve"> o resultado do sistema</w:t>
       </w:r>
       <w:r>
         <w:rPr>
@@ -4429,33 +4551,27 @@
           <w:noProof/>
           <w:lang w:val="en-US"/>
         </w:rPr>
-        <w:t>(GUERRA, 2005)</w:t>
-      </w:r>
-      <w:r>
-        <w:t>, com o intuído de contornar este problema surgiu o conceito de automação de testes.</w:t>
-      </w:r>
-    </w:p>
-    <w:p>
-      <w:r>
-        <w:t xml:space="preserve">Automatizar o processo de testes aumenta a confiabilidade do software a ser desenvolvido e garante maior agilidade no ciclo de desenvolvimento, </w:t>
-      </w:r>
-      <w:r>
-        <w:t>já que</w:t>
-      </w:r>
-      <w:r>
-        <w:t xml:space="preserve"> os testes de regressão podem ser </w:t>
-      </w:r>
-      <w:r>
-        <w:t>executados</w:t>
-      </w:r>
-      <w:r>
-        <w:t xml:space="preserve"> a cada iteração do ciclo de desenvolvimento</w:t>
-      </w:r>
-      <w:r>
-        <w:rPr>
-          <w:noProof/>
-        </w:rPr>
+        <w:t>(MCGREGOR, 2001)</w:t>
+      </w:r>
+      <w:r>
+        <w:t>.</w:t>
+      </w:r>
+      <w:r>
         <w:t xml:space="preserve"> </w:t>
+      </w:r>
+    </w:p>
+    <w:p>
+      <w:r>
+        <w:t xml:space="preserve">Um exemplo seria o caso de um sistema em que todas as unidades </w:t>
+      </w:r>
+      <w:r>
+        <w:t xml:space="preserve">tem o comportamento correto quando isoladas, mas quando </w:t>
+      </w:r>
+      <w:r>
+        <w:t>colocadas para interagirem</w:t>
+      </w:r>
+      <w:r>
+        <w:t xml:space="preserve"> entre si o objetivo do sistema não é atingido, ou seja, existe um problema de integração entre as unidades</w:t>
       </w:r>
       <w:r>
         <w:rPr>
@@ -4469,42 +4585,140 @@
           <w:noProof/>
           <w:lang w:val="en-US"/>
         </w:rPr>
-        <w:t>(DUSTIN, 2002)</w:t>
+        <w:t>(MCGREGOR, 2001)</w:t>
       </w:r>
       <w:r>
         <w:t>.</w:t>
       </w:r>
-      <w:r>
-        <w:t xml:space="preserve"> </w:t>
-      </w:r>
-    </w:p>
-    <w:p>
-      <w:r>
-        <w:t>Com a execução d</w:t>
-      </w:r>
-      <w:r>
-        <w:t xml:space="preserve">os testes de regressão de maneira automatizada podemos saber rapidamente se </w:t>
-      </w:r>
-      <w:r>
-        <w:t>qualquer uma das modificações efetuadas causou</w:t>
-      </w:r>
-      <w:r>
-        <w:t xml:space="preserve"> algum impacto indesejado</w:t>
-      </w:r>
-      <w:r>
-        <w:t xml:space="preserve"> em outras partes do software</w:t>
-      </w:r>
-      <w:r>
-        <w:rPr>
-          <w:noProof/>
-        </w:rPr>
-        <w:t xml:space="preserve"> </w:t>
+    </w:p>
+    <w:p>
+      <w:r>
+        <w:t xml:space="preserve">Segundo </w:t>
       </w:r>
       <w:r>
         <w:rPr>
           <w:noProof/>
           <w:lang w:val="en-US"/>
         </w:rPr>
+        <w:t>(MCGREGOR, 2001)</w:t>
+      </w:r>
+      <w:r>
+        <w:t xml:space="preserve"> o</w:t>
+      </w:r>
+      <w:r>
+        <w:t xml:space="preserve"> principal objet</w:t>
+      </w:r>
+      <w:r>
+        <w:t>iv</w:t>
+      </w:r>
+      <w:r>
+        <w:t xml:space="preserve">o de um teste de integração é garantir que as mensagens enviadas de um objeto para outro sejam executadas de maneira correta. </w:t>
+      </w:r>
+    </w:p>
+    <w:p>
+      <w:r>
+        <w:lastRenderedPageBreak/>
+        <w:t>Antes de realizar testes de integração deve-se garantir que as unidades participantes do teste estão cobertas por testes de unidade.</w:t>
+      </w:r>
+    </w:p>
+    <w:p>
+      <w:r>
+        <w:t>A segurança para fazer uma atualização em um sistema aumenta a medida que a cobertura de testes de integração aumenta, ou seja, os testes de integração ajudam a garantir que as funcionalidades do sistema estão funcionando corretamente.</w:t>
+      </w:r>
+      <w:r>
+        <w:t xml:space="preserve"> </w:t>
+      </w:r>
+    </w:p>
+    <w:p>
+      <w:r>
+        <w:t>Uma outra vantagem dos testes de integração é a garantia de que uma alteração não danificou alguma funcionalidade que estava correta.</w:t>
+      </w:r>
+    </w:p>
+    <w:p>
+      <w:pPr>
+        <w:pStyle w:val="Heading2"/>
+      </w:pPr>
+      <w:bookmarkStart w:id="127" w:name="_Toc174026051"/>
+      <w:r>
+        <w:t>TESTES AUTOMATIZADOS</w:t>
+      </w:r>
+      <w:bookmarkEnd w:id="127"/>
+    </w:p>
+    <w:p>
+      <w:r>
+        <w:t xml:space="preserve">Os testes são parte importante do desenvolvimento de um sistema, normalmente </w:t>
+      </w:r>
+      <w:r>
+        <w:t>eles</w:t>
+      </w:r>
+      <w:r>
+        <w:t xml:space="preserve"> são </w:t>
+      </w:r>
+      <w:r>
+        <w:t xml:space="preserve">executados </w:t>
+      </w:r>
+      <w:r>
+        <w:t>de forma funcional, ou seja, dependem</w:t>
+      </w:r>
+      <w:r>
+        <w:t xml:space="preserve"> da</w:t>
+      </w:r>
+      <w:r>
+        <w:t xml:space="preserve"> interação humana para serem realizados</w:t>
+      </w:r>
+      <w:r>
+        <w:t xml:space="preserve">, </w:t>
+      </w:r>
+      <w:r>
+        <w:t>a execução d</w:t>
+      </w:r>
+      <w:r>
+        <w:t xml:space="preserve">os testes desta maneira </w:t>
+      </w:r>
+      <w:r>
+        <w:t>é muito custosa</w:t>
+      </w:r>
+      <w:r>
+        <w:t xml:space="preserve">, já que consome muito tempo </w:t>
+      </w:r>
+      <w:r>
+        <w:t>durante su</w:t>
+      </w:r>
+      <w:r>
+        <w:t>a execução.</w:t>
+      </w:r>
+    </w:p>
+    <w:p>
+      <w:r>
+        <w:t>Uma alternativa para reduzir os custos dos testes de software é a automatização</w:t>
+      </w:r>
+      <w:r>
+        <w:t xml:space="preserve"> da execução dos mesmos</w:t>
+      </w:r>
+      <w:r>
+        <w:t xml:space="preserve">, de forma que não seja necessária a interação </w:t>
+      </w:r>
+      <w:r>
+        <w:t>humana em nenhuma parte deste processo</w:t>
+      </w:r>
+      <w:r>
+        <w:t>.</w:t>
+      </w:r>
+    </w:p>
+    <w:p>
+      <w:r>
+        <w:t xml:space="preserve">Executar uma bateria de testes manuais a cada iteração do sistema se torna inviável à medida que o </w:t>
+      </w:r>
+      <w:r>
+        <w:t>software</w:t>
+      </w:r>
+      <w:r>
+        <w:t xml:space="preserve"> cresce</w:t>
+      </w:r>
+      <w:r>
+        <w:rPr>
+          <w:noProof/>
+        </w:rPr>
         <w:t xml:space="preserve"> </w:t>
       </w:r>
       <w:r>
@@ -4512,6 +4726,96 @@
           <w:noProof/>
           <w:lang w:val="en-US"/>
         </w:rPr>
+        <w:t xml:space="preserve"> </w:t>
+      </w:r>
+      <w:r>
+        <w:rPr>
+          <w:noProof/>
+          <w:lang w:val="en-US"/>
+        </w:rPr>
+        <w:t>(GUERRA, 2005)</w:t>
+      </w:r>
+      <w:r>
+        <w:t>, com o intuído de contornar este problema surgiu o conceito de automação de testes.</w:t>
+      </w:r>
+    </w:p>
+    <w:p>
+      <w:r>
+        <w:t xml:space="preserve">Automatizar o processo de testes aumenta a confiabilidade do software a ser desenvolvido e garante maior agilidade no ciclo de desenvolvimento, </w:t>
+      </w:r>
+      <w:r>
+        <w:t>já que</w:t>
+      </w:r>
+      <w:r>
+        <w:t xml:space="preserve"> os testes de regressão podem ser </w:t>
+      </w:r>
+      <w:r>
+        <w:t>executados</w:t>
+      </w:r>
+      <w:r>
+        <w:t xml:space="preserve"> a cada iteração do ciclo de desenvolvimento</w:t>
+      </w:r>
+      <w:r>
+        <w:rPr>
+          <w:noProof/>
+        </w:rPr>
+        <w:t xml:space="preserve"> </w:t>
+      </w:r>
+      <w:r>
+        <w:rPr>
+          <w:noProof/>
+          <w:lang w:val="en-US"/>
+        </w:rPr>
+        <w:t xml:space="preserve"> </w:t>
+      </w:r>
+      <w:r>
+        <w:rPr>
+          <w:noProof/>
+          <w:lang w:val="en-US"/>
+        </w:rPr>
+        <w:t>(DUSTIN, 2002)</w:t>
+      </w:r>
+      <w:r>
+        <w:t>.</w:t>
+      </w:r>
+      <w:r>
+        <w:t xml:space="preserve"> </w:t>
+      </w:r>
+    </w:p>
+    <w:p>
+      <w:r>
+        <w:t>Com a execução d</w:t>
+      </w:r>
+      <w:r>
+        <w:t xml:space="preserve">os testes de regressão de maneira automatizada podemos saber rapidamente se </w:t>
+      </w:r>
+      <w:r>
+        <w:t>qualquer uma das modificações efetuadas causou</w:t>
+      </w:r>
+      <w:r>
+        <w:t xml:space="preserve"> algum impacto indesejado</w:t>
+      </w:r>
+      <w:r>
+        <w:t xml:space="preserve"> em outras partes do software</w:t>
+      </w:r>
+      <w:r>
+        <w:rPr>
+          <w:noProof/>
+        </w:rPr>
+        <w:t xml:space="preserve"> </w:t>
+      </w:r>
+      <w:r>
+        <w:rPr>
+          <w:noProof/>
+          <w:lang w:val="en-US"/>
+        </w:rPr>
+        <w:t xml:space="preserve"> </w:t>
+      </w:r>
+      <w:r>
+        <w:rPr>
+          <w:noProof/>
+          <w:lang w:val="en-US"/>
+        </w:rPr>
         <w:t>(DUSTIN, 2002)</w:t>
       </w:r>
       <w:r>
@@ -4547,22 +4851,43 @@
           <w:lang w:val="en-US"/>
         </w:rPr>
       </w:pPr>
-      <w:bookmarkStart w:id="127" w:name="_Toc172532257"/>
-      <w:r>
+      <w:bookmarkStart w:id="128" w:name="_Toc174026052"/>
+      <w:r>
+        <w:lastRenderedPageBreak/>
         <w:t>LINGUAGEM DE PROGRAMAÇÃO RUBY</w:t>
       </w:r>
-      <w:bookmarkEnd w:id="127"/>
-    </w:p>
-    <w:p>
-      <w:r>
-        <w:t>A linguagem de programação R</w:t>
-      </w:r>
-      <w:r>
-        <w:t>uby foi criada por Yuki</w:t>
-      </w:r>
+      <w:bookmarkEnd w:id="128"/>
+    </w:p>
+    <w:p>
+      <w:r>
+        <w:t xml:space="preserve">A linguagem de programação </w:t>
+      </w:r>
+      <w:proofErr w:type="spellStart"/>
+      <w:r>
+        <w:t>R</w:t>
+      </w:r>
+      <w:r>
+        <w:t>uby</w:t>
+      </w:r>
+      <w:proofErr w:type="spellEnd"/>
+      <w:r>
+        <w:t xml:space="preserve"> foi criada por </w:t>
+      </w:r>
+      <w:proofErr w:type="spellStart"/>
+      <w:r>
+        <w:t>Yuki</w:t>
+      </w:r>
+      <w:proofErr w:type="spellEnd"/>
       <w:r>
         <w:tab/>
-        <w:t>hiro Mats</w:t>
+      </w:r>
+      <w:proofErr w:type="spellStart"/>
+      <w:r>
+        <w:t>hiro</w:t>
+      </w:r>
+      <w:proofErr w:type="spellEnd"/>
+      <w:r>
+        <w:t xml:space="preserve"> Mats</w:t>
       </w:r>
       <w:r>
         <w:t>umoto, no Japão, no ano de 1995, desde então vem se tornando uma linguagem robusta o suficiente para ser utilizada em sistemas de qualquer natureza</w:t>
@@ -4586,11 +4911,24 @@
       </w:r>
     </w:p>
     <w:p>
-      <w:r>
-        <w:t>Ruby é uma linguagem de programação totalmente orientada a objetos</w:t>
-      </w:r>
-      <w:r>
-        <w:t>, já que tudo em Ruby é um objeto, sem exceções.</w:t>
+      <w:proofErr w:type="spellStart"/>
+      <w:r>
+        <w:t>Ruby</w:t>
+      </w:r>
+      <w:proofErr w:type="spellEnd"/>
+      <w:r>
+        <w:t xml:space="preserve"> é uma linguagem de programação totalmente orientada a objetos</w:t>
+      </w:r>
+      <w:r>
+        <w:t xml:space="preserve">, já que tudo em </w:t>
+      </w:r>
+      <w:proofErr w:type="spellStart"/>
+      <w:r>
+        <w:t>Ruby</w:t>
+      </w:r>
+      <w:proofErr w:type="spellEnd"/>
+      <w:r>
+        <w:t xml:space="preserve"> é um objeto, sem exceções.</w:t>
       </w:r>
       <w:r>
         <w:t xml:space="preserve"> </w:t>
@@ -4598,8 +4936,13 @@
     </w:p>
     <w:p>
       <w:r>
-        <w:t>Muitas linguagens de programação incorporaram aspectos de programação orientada a objetos, mas poucas conseguem ser totalmente orientadas a objetos assim como Ruby</w:t>
-      </w:r>
+        <w:t xml:space="preserve">Muitas linguagens de programação incorporaram aspectos de programação orientada a objetos, mas poucas conseguem ser totalmente orientadas a objetos assim como </w:t>
+      </w:r>
+      <w:proofErr w:type="spellStart"/>
+      <w:r>
+        <w:t>Ruby</w:t>
+      </w:r>
+      <w:proofErr w:type="spellEnd"/>
       <w:r>
         <w:rPr>
           <w:noProof/>
@@ -4623,7 +4966,31 @@
         <w:t>Como exemplo pode-se citar a linguagem de programação Java, ela é classificada como uma linguagem de programação orientada a objetos, mas existem representações de tipos primitivos</w:t>
       </w:r>
       <w:r>
-        <w:t xml:space="preserve"> (integer, double, byte, char, etc)</w:t>
+        <w:t xml:space="preserve"> (</w:t>
+      </w:r>
+      <w:proofErr w:type="spellStart"/>
+      <w:r>
+        <w:t>integer</w:t>
+      </w:r>
+      <w:proofErr w:type="spellEnd"/>
+      <w:r>
+        <w:t xml:space="preserve">, </w:t>
+      </w:r>
+      <w:proofErr w:type="spellStart"/>
+      <w:r>
+        <w:t>double</w:t>
+      </w:r>
+      <w:proofErr w:type="spellEnd"/>
+      <w:r>
+        <w:t xml:space="preserve">, byte, char, </w:t>
+      </w:r>
+      <w:proofErr w:type="spellStart"/>
+      <w:r>
+        <w:t>etc</w:t>
+      </w:r>
+      <w:proofErr w:type="spellEnd"/>
+      <w:r>
+        <w:t>)</w:t>
       </w:r>
       <w:r>
         <w:t xml:space="preserve"> em Java, ou seja, esses tipos primitivos não são objetos, sendo assim Java não é uma linguagem totalmente orientada a objetos</w:t>
@@ -4649,7 +5016,23 @@
         <w:t xml:space="preserve">. </w:t>
       </w:r>
       <w:r>
-        <w:t>Em Ruby até os inteiros são objetos da classe FixNum.</w:t>
+        <w:t xml:space="preserve">Em </w:t>
+      </w:r>
+      <w:proofErr w:type="spellStart"/>
+      <w:r>
+        <w:t>Ruby</w:t>
+      </w:r>
+      <w:proofErr w:type="spellEnd"/>
+      <w:r>
+        <w:t xml:space="preserve"> até os inteiros são objetos da classe </w:t>
+      </w:r>
+      <w:proofErr w:type="spellStart"/>
+      <w:r>
+        <w:t>FixNum</w:t>
+      </w:r>
+      <w:proofErr w:type="spellEnd"/>
+      <w:r>
+        <w:t>.</w:t>
       </w:r>
     </w:p>
     <w:p>
@@ -4664,11 +5047,23 @@
         <w:t>(MATSUMOTO, 2001)</w:t>
       </w:r>
       <w:r>
-        <w:t xml:space="preserve">, quando a linguagem Ruby foi desenvolvida o principal foco de seu criador era gerar uma linguagem que pudesse aumentar a produtividade </w:t>
-      </w:r>
-      <w:r>
-        <w:lastRenderedPageBreak/>
-        <w:t>dos desenvolvedores de forma fácil, com base nessa necessidade do criador da linguagem, Ruby adquiriu algumas características, descritas abaixo</w:t>
+        <w:t xml:space="preserve">, quando a linguagem </w:t>
+      </w:r>
+      <w:proofErr w:type="spellStart"/>
+      <w:r>
+        <w:t>Ruby</w:t>
+      </w:r>
+      <w:proofErr w:type="spellEnd"/>
+      <w:r>
+        <w:t xml:space="preserve"> foi desenvolvida o principal foco de seu criador era gerar uma linguagem que pudesse aumentar a produtividade dos desenvolvedores de forma fácil, com base nessa necessidade do criador da linguagem, </w:t>
+      </w:r>
+      <w:proofErr w:type="spellStart"/>
+      <w:r>
+        <w:t>Ruby</w:t>
+      </w:r>
+      <w:proofErr w:type="spellEnd"/>
+      <w:r>
+        <w:t xml:space="preserve"> adquiriu algumas características, descritas abaixo</w:t>
       </w:r>
       <w:r>
         <w:rPr>
@@ -4702,7 +5097,15 @@
         <w:t>Programaçã</w:t>
       </w:r>
       <w:r>
-        <w:t>o Interativa: Ruby é uma linguagem de script, ou seja, não é necessário compilar o código. Existe um interpretador para facilitar o desenvolvimento.</w:t>
+        <w:t xml:space="preserve">o Interativa: </w:t>
+      </w:r>
+      <w:proofErr w:type="spellStart"/>
+      <w:r>
+        <w:t>Ruby</w:t>
+      </w:r>
+      <w:proofErr w:type="spellEnd"/>
+      <w:r>
+        <w:t xml:space="preserve"> é uma linguagem de script, ou seja, não é necessário compilar o código. Existe um interpretador para facilitar o desenvolvimento.</w:t>
       </w:r>
     </w:p>
     <w:p>
@@ -4716,7 +5119,15 @@
         <w:t xml:space="preserve"> Programação Dinâmica:</w:t>
       </w:r>
       <w:r>
-        <w:t xml:space="preserve"> Praticamente tudo que é feito em Ruby é feito em tempo de execução. Os tipos das variáveis, expressões, classes e definições de métodos são determinados em tempo de execução. Uma característica interessante é a possibilidade de alteração de suas classes em tempo de execução de maneira totalmente dinâ</w:t>
+        <w:t xml:space="preserve"> Praticamente tudo que é feito em </w:t>
+      </w:r>
+      <w:proofErr w:type="spellStart"/>
+      <w:r>
+        <w:t>Ruby</w:t>
+      </w:r>
+      <w:proofErr w:type="spellEnd"/>
+      <w:r>
+        <w:t xml:space="preserve"> é feito em tempo de execução. Os tipos das variáveis, expressões, classes e definições de métodos são determinados em tempo de execução. Uma característica interessante é a possibilidade de alteração de suas classes em tempo de execução de maneira totalmente dinâ</w:t>
       </w:r>
       <w:r>
         <w:t>mica, garantindo grande flexibilidade no desenvolvimento.</w:t>
@@ -4736,7 +5147,15 @@
         <w:t xml:space="preserve"> </w:t>
       </w:r>
       <w:r>
-        <w:t>A sintaxe da linguagem Ruby é muito parecida com a sintaxe de linguagens renomadas, como por exemplo, Java, Perl, Python, C/C++,  essa característica ajuda na disseminação da linguagem.</w:t>
+        <w:t xml:space="preserve">A sintaxe da linguagem </w:t>
+      </w:r>
+      <w:proofErr w:type="spellStart"/>
+      <w:r>
+        <w:t>Ruby</w:t>
+      </w:r>
+      <w:proofErr w:type="spellEnd"/>
+      <w:r>
+        <w:t xml:space="preserve"> é muito parecida com a sintaxe de linguagens renomadas, como por exemplo, Java, Perl, Python, C/C++,  essa característica ajuda na disseminação da linguagem.</w:t>
       </w:r>
     </w:p>
     <w:p>
@@ -4750,13 +5169,49 @@
         <w:t xml:space="preserve"> Bibliotecas de classes:</w:t>
       </w:r>
       <w:r>
-        <w:t xml:space="preserve"> Ruby possui uma grande quantidade de bibliotecas que</w:t>
+        <w:t xml:space="preserve"> </w:t>
+      </w:r>
+      <w:proofErr w:type="spellStart"/>
+      <w:r>
+        <w:t>Ruby</w:t>
+      </w:r>
+      <w:proofErr w:type="spellEnd"/>
+      <w:r>
+        <w:t xml:space="preserve"> possui uma grande quantidade de bibliotecas que</w:t>
       </w:r>
       <w:r>
         <w:t xml:space="preserve"> já vem com a distribuição padrão e</w:t>
       </w:r>
       <w:r>
-        <w:t xml:space="preserve"> cobrem um vasto domínio de necessidades, começando pelos tipos básicos (strings, arrays, hashes) e indo até tópicos mais avançados, como programação para recursos de rede e threads</w:t>
+        <w:t xml:space="preserve"> cobrem um vasto domínio de necessidades, </w:t>
+      </w:r>
+      <w:r>
+        <w:lastRenderedPageBreak/>
+        <w:t>começando pelos tipos básicos (</w:t>
+      </w:r>
+      <w:proofErr w:type="spellStart"/>
+      <w:r>
+        <w:t>strings</w:t>
+      </w:r>
+      <w:proofErr w:type="spellEnd"/>
+      <w:r>
+        <w:t xml:space="preserve">, </w:t>
+      </w:r>
+      <w:proofErr w:type="spellStart"/>
+      <w:r>
+        <w:t>arrays</w:t>
+      </w:r>
+      <w:proofErr w:type="spellEnd"/>
+      <w:r>
+        <w:t xml:space="preserve">, </w:t>
+      </w:r>
+      <w:proofErr w:type="spellStart"/>
+      <w:r>
+        <w:t>hashes</w:t>
+      </w:r>
+      <w:proofErr w:type="spellEnd"/>
+      <w:r>
+        <w:t>) e indo até tópicos mais avançados, como programação para recursos de rede e threads</w:t>
       </w:r>
       <w:r>
         <w:t>. Mesmo possuindo</w:t>
@@ -4776,22 +5231,62 @@
         <w:t xml:space="preserve"> Portabilidade:</w:t>
       </w:r>
       <w:r>
-        <w:t xml:space="preserve"> Programas escritos em Ruby podem ser rodados em qualquer ambiente computacional que possua um interpretador Ruby, ou seja, é possível criar programas Ruby em um plataforma e migrá-los para outra sem a necessidade de nenhuma modificação.</w:t>
+        <w:t xml:space="preserve"> Programas escritos em </w:t>
+      </w:r>
+      <w:proofErr w:type="spellStart"/>
+      <w:r>
+        <w:t>Ruby</w:t>
+      </w:r>
+      <w:proofErr w:type="spellEnd"/>
+      <w:r>
+        <w:t xml:space="preserve"> podem ser rodados em qualquer ambiente computacional que possua um interpretador </w:t>
+      </w:r>
+      <w:proofErr w:type="spellStart"/>
+      <w:r>
+        <w:t>Ruby</w:t>
+      </w:r>
+      <w:proofErr w:type="spellEnd"/>
+      <w:r>
+        <w:t xml:space="preserve">, ou seja, é possível criar programas </w:t>
+      </w:r>
+      <w:proofErr w:type="spellStart"/>
+      <w:r>
+        <w:t>Ruby</w:t>
+      </w:r>
+      <w:proofErr w:type="spellEnd"/>
+      <w:r>
+        <w:t xml:space="preserve"> em um plataforma e migrá-los para outra sem a necessidade de nenhuma modificação.</w:t>
       </w:r>
     </w:p>
     <w:p>
       <w:pPr>
         <w:pStyle w:val="Heading2"/>
       </w:pPr>
-      <w:bookmarkStart w:id="128" w:name="_Toc172532258"/>
+      <w:bookmarkStart w:id="129" w:name="_Toc174026053"/>
       <w:r>
         <w:t>PADRÃO ARQUITETURAL MVC</w:t>
       </w:r>
-      <w:bookmarkEnd w:id="128"/>
-    </w:p>
-    <w:p>
-      <w:r>
-        <w:t xml:space="preserve">Em 1979, Trygve Reenskaug desenvolveu um padrão arquitetural </w:t>
+      <w:bookmarkEnd w:id="129"/>
+    </w:p>
+    <w:p>
+      <w:r>
+        <w:t xml:space="preserve">Em 1979, </w:t>
+      </w:r>
+      <w:proofErr w:type="spellStart"/>
+      <w:r>
+        <w:t>Trygve</w:t>
+      </w:r>
+      <w:proofErr w:type="spellEnd"/>
+      <w:r>
+        <w:t xml:space="preserve"> </w:t>
+      </w:r>
+      <w:proofErr w:type="spellStart"/>
+      <w:r>
+        <w:t>Reenskaug</w:t>
+      </w:r>
+      <w:proofErr w:type="spellEnd"/>
+      <w:r>
+        <w:t xml:space="preserve"> desenvolveu um padrão arquitetural </w:t>
       </w:r>
       <w:r>
         <w:t xml:space="preserve">para desenvolvimento de aplicativos, padrão </w:t>
@@ -4806,7 +5301,12 @@
         <w:t>(MVC)</w:t>
       </w:r>
       <w:r>
-        <w:t>. Como o próprio nome sugere esse padrão arquitetural divide a arquitetura das aplicações em 3 camadas básicas</w:t>
+        <w:t xml:space="preserve">. </w:t>
+      </w:r>
+    </w:p>
+    <w:p>
+      <w:r>
+        <w:t>Como o próprio nome sugere esse padrão arquitetural divide a arquitetura das aplicações em 3 camadas básicas</w:t>
       </w:r>
       <w:r>
         <w:rPr>
@@ -4837,11 +5337,7 @@
         <w:t xml:space="preserve"> Modelo:</w:t>
       </w:r>
       <w:r>
-        <w:t xml:space="preserve"> O modelo é responsável por representar os estados dos objetos da aplicação. O estado dos objetos pode ser considerado transiente, quando o </w:t>
-      </w:r>
-      <w:r>
-        <w:lastRenderedPageBreak/>
-        <w:t>estado é mantido apenas por algumas interações, ou persistente, quando o estado é grava em um mecanismo de persistência, como os banco de dados.</w:t>
+        <w:t xml:space="preserve"> O modelo é responsável por representar os estados dos objetos da aplicação. O estado dos objetos pode ser considerado transiente, quando o estado é mantido apenas por algumas interações, ou persistente, quando o estado é grava em um mecanismo de persistência, como os banco de dados.</w:t>
       </w:r>
       <w:r>
         <w:t xml:space="preserve"> O modelo é muito mais que apenas dados, ele assegura algumas regras de negócios relacionadas com os dados representados por ele.</w:t>
@@ -4879,21 +5375,54 @@
       <w:pPr>
         <w:pStyle w:val="Heading2"/>
       </w:pPr>
-      <w:bookmarkStart w:id="129" w:name="_Toc172532259"/>
+      <w:bookmarkStart w:id="130" w:name="_Toc174026054"/>
       <w:r>
         <w:t>FRAMEWORK DE DESENVOLVIMENTO RAILS</w:t>
       </w:r>
-      <w:bookmarkEnd w:id="129"/>
-    </w:p>
-    <w:p>
-      <w:r>
-        <w:t xml:space="preserve">Rails é um framework para desenvolvimento de aplicações para web escrito em Ruby. </w:t>
-      </w:r>
-      <w:r>
-        <w:t xml:space="preserve">Criado por David Heinemeier Hansson, tem como seu principal objetivo </w:t>
-      </w:r>
-      <w:r>
-        <w:t>facilitar o desenvolvimento de aplicações para web, levando em consideração alguns aspectos que os desenvolvedores precisam conhecer para começar a desenvolver uma aplicação</w:t>
+      <w:bookmarkEnd w:id="130"/>
+    </w:p>
+    <w:p>
+      <w:proofErr w:type="spellStart"/>
+      <w:r>
+        <w:t>Rails</w:t>
+      </w:r>
+      <w:proofErr w:type="spellEnd"/>
+      <w:r>
+        <w:t xml:space="preserve"> é um framework para desenvolvimento de aplicações para web escrito em </w:t>
+      </w:r>
+      <w:proofErr w:type="spellStart"/>
+      <w:r>
+        <w:t>Ruby</w:t>
+      </w:r>
+      <w:proofErr w:type="spellEnd"/>
+      <w:r>
+        <w:t xml:space="preserve">. </w:t>
+      </w:r>
+      <w:r>
+        <w:t xml:space="preserve">Criado por David </w:t>
+      </w:r>
+      <w:proofErr w:type="spellStart"/>
+      <w:r>
+        <w:t>Heinemeier</w:t>
+      </w:r>
+      <w:proofErr w:type="spellEnd"/>
+      <w:r>
+        <w:t xml:space="preserve"> </w:t>
+      </w:r>
+      <w:proofErr w:type="spellStart"/>
+      <w:r>
+        <w:t>Hansson</w:t>
+      </w:r>
+      <w:proofErr w:type="spellEnd"/>
+      <w:r>
+        <w:t xml:space="preserve">, tem como seu principal objetivo </w:t>
+      </w:r>
+      <w:r>
+        <w:t xml:space="preserve">facilitar o desenvolvimento de aplicações para web, levando em consideração alguns aspectos que os </w:t>
+      </w:r>
+      <w:r>
+        <w:lastRenderedPageBreak/>
+        <w:t>desenvolvedores precisam conhecer para começar a desenvolver uma aplicação</w:t>
       </w:r>
       <w:r>
         <w:rPr>
@@ -4915,7 +5444,15 @@
     </w:p>
     <w:p>
       <w:r>
-        <w:t>Os principais conceitos utilizados na criação do Rails foram:</w:t>
+        <w:t xml:space="preserve">Os principais conceitos utilizados na criação do </w:t>
+      </w:r>
+      <w:proofErr w:type="spellStart"/>
+      <w:r>
+        <w:t>Rails</w:t>
+      </w:r>
+      <w:proofErr w:type="spellEnd"/>
+      <w:r>
+        <w:t xml:space="preserve"> foram:</w:t>
       </w:r>
     </w:p>
     <w:p>
@@ -4926,7 +5463,15 @@
         </w:numPr>
       </w:pPr>
       <w:r>
-        <w:t xml:space="preserve"> Convenção ao invés de configuração: Principal fundamento do framework, para tudo no Rails existe uma convenção, como por exemplo:</w:t>
+        <w:t xml:space="preserve"> Convenção ao invés de configuração: Principal fundamento do framework, para tudo no </w:t>
+      </w:r>
+      <w:proofErr w:type="spellStart"/>
+      <w:r>
+        <w:t>Rails</w:t>
+      </w:r>
+      <w:proofErr w:type="spellEnd"/>
+      <w:r>
+        <w:t xml:space="preserve"> existe uma convenção, como por exemplo:</w:t>
       </w:r>
     </w:p>
     <w:p>
@@ -5003,7 +5548,31 @@
         <w:t xml:space="preserve"> Grande facilidade para reu</w:t>
       </w:r>
       <w:r>
-        <w:t>so de código através de plugins. Alguns do plugins mais populares para o desenvolvimento Rails são:</w:t>
+        <w:t xml:space="preserve">so de código através de </w:t>
+      </w:r>
+      <w:proofErr w:type="spellStart"/>
+      <w:r>
+        <w:t>plugins</w:t>
+      </w:r>
+      <w:proofErr w:type="spellEnd"/>
+      <w:r>
+        <w:t xml:space="preserve">. Alguns do </w:t>
+      </w:r>
+      <w:proofErr w:type="spellStart"/>
+      <w:r>
+        <w:t>plugins</w:t>
+      </w:r>
+      <w:proofErr w:type="spellEnd"/>
+      <w:r>
+        <w:t xml:space="preserve"> mais populares para o desenvolvimento </w:t>
+      </w:r>
+      <w:proofErr w:type="spellStart"/>
+      <w:r>
+        <w:t>Rails</w:t>
+      </w:r>
+      <w:proofErr w:type="spellEnd"/>
+      <w:r>
+        <w:t xml:space="preserve"> são:</w:t>
       </w:r>
     </w:p>
     <w:p>
@@ -5014,8 +5583,15 @@
         </w:numPr>
       </w:pPr>
       <w:r>
-        <w:lastRenderedPageBreak/>
-        <w:t xml:space="preserve"> Devise: É capaz de criar uma estrutura completa para autenticação de usuários;</w:t>
+        <w:t xml:space="preserve"> </w:t>
+      </w:r>
+      <w:proofErr w:type="spellStart"/>
+      <w:r>
+        <w:t>Devise</w:t>
+      </w:r>
+      <w:proofErr w:type="spellEnd"/>
+      <w:r>
+        <w:t>: É capaz de criar uma estrutura completa para autenticação de usuários;</w:t>
       </w:r>
     </w:p>
     <w:p>
@@ -5026,7 +5602,15 @@
         </w:numPr>
       </w:pPr>
       <w:r>
-        <w:t xml:space="preserve"> Will Paginate: Serve para paginar os itens nas listagens;</w:t>
+        <w:t xml:space="preserve"> Will </w:t>
+      </w:r>
+      <w:proofErr w:type="spellStart"/>
+      <w:r>
+        <w:t>Paginate</w:t>
+      </w:r>
+      <w:proofErr w:type="spellEnd"/>
+      <w:r>
+        <w:t>: Serve para paginar os itens nas listagens;</w:t>
       </w:r>
     </w:p>
     <w:p>
@@ -5037,7 +5621,15 @@
         </w:numPr>
       </w:pPr>
       <w:r>
-        <w:t xml:space="preserve"> PaperClip: Serve para controlar upload de arquivos;</w:t>
+        <w:t xml:space="preserve"> </w:t>
+      </w:r>
+      <w:proofErr w:type="spellStart"/>
+      <w:r>
+        <w:t>PaperClip</w:t>
+      </w:r>
+      <w:proofErr w:type="spellEnd"/>
+      <w:r>
+        <w:t>: Serve para controlar upload de arquivos;</w:t>
       </w:r>
     </w:p>
     <w:p>
@@ -5047,7 +5639,15 @@
     </w:p>
     <w:p>
       <w:r>
-        <w:t>A estrutura interna do Rails é divida nos seguintes componentes</w:t>
+        <w:t xml:space="preserve">A estrutura interna do </w:t>
+      </w:r>
+      <w:proofErr w:type="spellStart"/>
+      <w:r>
+        <w:t>Rails</w:t>
+      </w:r>
+      <w:proofErr w:type="spellEnd"/>
+      <w:r>
+        <w:t xml:space="preserve"> é divida nos seguintes componentes</w:t>
       </w:r>
       <w:r>
         <w:rPr>
@@ -5075,10 +5675,39 @@
         </w:numPr>
       </w:pPr>
       <w:r>
-        <w:t xml:space="preserve"> Action Controller</w:t>
-      </w:r>
-      <w:r>
-        <w:t>: Cuida do gerenciamento dos controles das aplicações. Processa as requisições HTTP, extrai os parâmetros e faz o encaminhamento para a ação desejada. Outros serviços provenientes do Action Controller são:</w:t>
+        <w:t xml:space="preserve"> </w:t>
+      </w:r>
+      <w:proofErr w:type="spellStart"/>
+      <w:r>
+        <w:t>Action</w:t>
+      </w:r>
+      <w:proofErr w:type="spellEnd"/>
+      <w:r>
+        <w:t xml:space="preserve"> </w:t>
+      </w:r>
+      <w:proofErr w:type="spellStart"/>
+      <w:r>
+        <w:t>Controller</w:t>
+      </w:r>
+      <w:proofErr w:type="spellEnd"/>
+      <w:r>
+        <w:t xml:space="preserve">: Cuida do gerenciamento dos controles das aplicações. Processa as requisições HTTP, extrai os parâmetros e faz o encaminhamento para a ação desejada. Outros serviços provenientes do </w:t>
+      </w:r>
+      <w:proofErr w:type="spellStart"/>
+      <w:r>
+        <w:t>Action</w:t>
+      </w:r>
+      <w:proofErr w:type="spellEnd"/>
+      <w:r>
+        <w:t xml:space="preserve"> </w:t>
+      </w:r>
+      <w:proofErr w:type="spellStart"/>
+      <w:r>
+        <w:t>Controller</w:t>
+      </w:r>
+      <w:proofErr w:type="spellEnd"/>
+      <w:r>
+        <w:t xml:space="preserve"> são:</w:t>
       </w:r>
     </w:p>
     <w:p>
@@ -5100,7 +5729,23 @@
         </w:numPr>
       </w:pPr>
       <w:r>
-        <w:t xml:space="preserve"> Renderização de templates;</w:t>
+        <w:t xml:space="preserve"> </w:t>
+      </w:r>
+      <w:proofErr w:type="spellStart"/>
+      <w:r>
+        <w:t>Renderização</w:t>
+      </w:r>
+      <w:proofErr w:type="spellEnd"/>
+      <w:r>
+        <w:t xml:space="preserve"> de </w:t>
+      </w:r>
+      <w:proofErr w:type="spellStart"/>
+      <w:r>
+        <w:t>templates</w:t>
+      </w:r>
+      <w:proofErr w:type="spellEnd"/>
+      <w:r>
+        <w:t>;</w:t>
       </w:r>
     </w:p>
     <w:p>
@@ -5122,8 +5767,21 @@
         </w:numPr>
       </w:pPr>
       <w:r>
-        <w:t xml:space="preserve"> Action Dispatch</w:t>
-      </w:r>
+        <w:t xml:space="preserve"> </w:t>
+      </w:r>
+      <w:proofErr w:type="spellStart"/>
+      <w:r>
+        <w:t>Action</w:t>
+      </w:r>
+      <w:proofErr w:type="spellEnd"/>
+      <w:r>
+        <w:t xml:space="preserve"> </w:t>
+      </w:r>
+      <w:proofErr w:type="spellStart"/>
+      <w:r>
+        <w:t>Dispatch</w:t>
+      </w:r>
+      <w:proofErr w:type="spellEnd"/>
       <w:r>
         <w:t xml:space="preserve">: </w:t>
       </w:r>
@@ -5142,10 +5800,56 @@
         </w:numPr>
       </w:pPr>
       <w:r>
-        <w:t xml:space="preserve"> Action View</w:t>
-      </w:r>
-      <w:r>
-        <w:t>: É responsável pela geração das respostas para as requisições feitas, por padrão Rails tem suporte a html, xml e json.</w:t>
+        <w:lastRenderedPageBreak/>
+        <w:t xml:space="preserve"> </w:t>
+      </w:r>
+      <w:proofErr w:type="spellStart"/>
+      <w:r>
+        <w:t>Action</w:t>
+      </w:r>
+      <w:proofErr w:type="spellEnd"/>
+      <w:r>
+        <w:t xml:space="preserve"> </w:t>
+      </w:r>
+      <w:proofErr w:type="spellStart"/>
+      <w:r>
+        <w:t>View</w:t>
+      </w:r>
+      <w:proofErr w:type="spellEnd"/>
+      <w:r>
+        <w:t xml:space="preserve">: É responsável pela geração das respostas para as requisições feitas, por padrão </w:t>
+      </w:r>
+      <w:proofErr w:type="spellStart"/>
+      <w:r>
+        <w:t>Rails</w:t>
+      </w:r>
+      <w:proofErr w:type="spellEnd"/>
+      <w:r>
+        <w:t xml:space="preserve"> tem suporte a </w:t>
+      </w:r>
+      <w:proofErr w:type="spellStart"/>
+      <w:r>
+        <w:t>html</w:t>
+      </w:r>
+      <w:proofErr w:type="spellEnd"/>
+      <w:r>
+        <w:t xml:space="preserve">, </w:t>
+      </w:r>
+      <w:proofErr w:type="spellStart"/>
+      <w:r>
+        <w:t>xml</w:t>
+      </w:r>
+      <w:proofErr w:type="spellEnd"/>
+      <w:r>
+        <w:t xml:space="preserve"> e </w:t>
+      </w:r>
+      <w:proofErr w:type="spellStart"/>
+      <w:r>
+        <w:t>json</w:t>
+      </w:r>
+      <w:proofErr w:type="spellEnd"/>
+      <w:r>
+        <w:t>.</w:t>
       </w:r>
     </w:p>
     <w:p>
@@ -5156,7 +5860,15 @@
         </w:numPr>
       </w:pPr>
       <w:r>
-        <w:t xml:space="preserve"> Action Mailer</w:t>
+        <w:t xml:space="preserve"> </w:t>
+      </w:r>
+      <w:proofErr w:type="spellStart"/>
+      <w:r>
+        <w:t>Action</w:t>
+      </w:r>
+      <w:proofErr w:type="spellEnd"/>
+      <w:r>
+        <w:t xml:space="preserve"> Mailer</w:t>
       </w:r>
       <w:r>
         <w:t xml:space="preserve">: </w:t>
@@ -5176,7 +5888,15 @@
         <w:t xml:space="preserve"> Active Record</w:t>
       </w:r>
       <w:r>
-        <w:t>: É a base para os modelos nas aplicações Rails. Algumas de suas características são:</w:t>
+        <w:t xml:space="preserve">: É a base para os modelos nas aplicações </w:t>
+      </w:r>
+      <w:proofErr w:type="spellStart"/>
+      <w:r>
+        <w:t>Rails</w:t>
+      </w:r>
+      <w:proofErr w:type="spellEnd"/>
+      <w:r>
+        <w:t>. Algumas de suas características são:</w:t>
       </w:r>
     </w:p>
     <w:p>
@@ -5220,7 +5940,11 @@
         </w:numPr>
       </w:pPr>
       <w:r>
-        <w:t xml:space="preserve"> Active Sup</w:t>
+        <w:t xml:space="preserve"> Active </w:t>
+      </w:r>
+      <w:proofErr w:type="spellStart"/>
+      <w:r>
+        <w:t>Sup</w:t>
       </w:r>
       <w:r>
         <w:t>p</w:t>
@@ -5228,14 +5952,20 @@
       <w:r>
         <w:t>ort</w:t>
       </w:r>
+      <w:proofErr w:type="spellEnd"/>
       <w:r>
         <w:t xml:space="preserve">: </w:t>
       </w:r>
       <w:r>
         <w:t xml:space="preserve">Classes utilitárias usadas por todo o framework </w:t>
       </w:r>
-      <w:r>
-        <w:t>Rails.</w:t>
+      <w:proofErr w:type="spellStart"/>
+      <w:r>
+        <w:t>Rails</w:t>
+      </w:r>
+      <w:proofErr w:type="spellEnd"/>
+      <w:r>
+        <w:t>.</w:t>
       </w:r>
       <w:r>
         <w:t xml:space="preserve"> </w:t>
@@ -5245,7 +5975,7 @@
       <w:pPr>
         <w:pStyle w:val="Heading2"/>
       </w:pPr>
-      <w:bookmarkStart w:id="130" w:name="_Toc172532260"/>
+      <w:bookmarkStart w:id="131" w:name="_Toc174026055"/>
       <w:r>
         <w:t xml:space="preserve">DESENVOLVIMENTO </w:t>
       </w:r>
@@ -5258,7 +5988,7 @@
       <w:r>
         <w:t>ÓVEIS</w:t>
       </w:r>
-      <w:bookmarkEnd w:id="130"/>
+      <w:bookmarkEnd w:id="131"/>
     </w:p>
     <w:p>
       <w:r>
@@ -5309,7 +6039,19 @@
         <w:t xml:space="preserve"> </w:t>
       </w:r>
       <w:r>
-        <w:t>uma das maiores invenções da humanidade, ele revolucionou as comunicações, possibilitando que pessoas</w:t>
+        <w:t xml:space="preserve">uma das maiores invenções da humanidade, ele revolucionou as comunicações, </w:t>
+      </w:r>
+      <w:r>
+        <w:t xml:space="preserve">permitindo </w:t>
+      </w:r>
+      <w:r>
+        <w:t xml:space="preserve">que </w:t>
+      </w:r>
+      <w:r>
+        <w:t xml:space="preserve">as </w:t>
+      </w:r>
+      <w:r>
+        <w:t>pessoas</w:t>
       </w:r>
       <w:r>
         <w:t xml:space="preserve">, mesmo distantes, </w:t>
@@ -5364,7 +6106,6 @@
     </w:p>
     <w:p>
       <w:r>
-        <w:lastRenderedPageBreak/>
         <w:t>Graças a evolução do hardware para dispositivos móveis é possível</w:t>
       </w:r>
       <w:r>
@@ -5395,18 +6136,26 @@
       <w:pPr>
         <w:pStyle w:val="Heading3"/>
       </w:pPr>
-      <w:bookmarkStart w:id="131" w:name="_Toc172532261"/>
+      <w:bookmarkStart w:id="132" w:name="_Toc174026056"/>
       <w:r>
         <w:t>J2</w:t>
       </w:r>
       <w:r>
         <w:t>ME</w:t>
       </w:r>
-      <w:bookmarkEnd w:id="131"/>
-    </w:p>
-    <w:p>
-      <w:r>
-        <w:t>Java Micro Edition (</w:t>
+      <w:bookmarkEnd w:id="132"/>
+    </w:p>
+    <w:p>
+      <w:r>
+        <w:t xml:space="preserve">Java Micro </w:t>
+      </w:r>
+      <w:proofErr w:type="spellStart"/>
+      <w:r>
+        <w:t>Edition</w:t>
+      </w:r>
+      <w:proofErr w:type="spellEnd"/>
+      <w:r>
+        <w:t xml:space="preserve"> (</w:t>
       </w:r>
       <w:r>
         <w:rPr>
@@ -5479,7 +6228,16 @@
         </w:numPr>
       </w:pPr>
       <w:r>
-        <w:t xml:space="preserve"> Tablets;</w:t>
+        <w:lastRenderedPageBreak/>
+        <w:t xml:space="preserve"> </w:t>
+      </w:r>
+      <w:proofErr w:type="spellStart"/>
+      <w:r>
+        <w:t>Tablets</w:t>
+      </w:r>
+      <w:proofErr w:type="spellEnd"/>
+      <w:r>
+        <w:t>;</w:t>
       </w:r>
     </w:p>
     <w:p>
@@ -5520,11 +6278,11 @@
       <w:pPr>
         <w:pStyle w:val="Heading3"/>
       </w:pPr>
-      <w:bookmarkStart w:id="132" w:name="_Toc172532262"/>
+      <w:bookmarkStart w:id="133" w:name="_Toc174026057"/>
       <w:r>
         <w:t>IPHONE</w:t>
       </w:r>
-      <w:bookmarkEnd w:id="132"/>
+      <w:bookmarkEnd w:id="133"/>
     </w:p>
     <w:p>
       <w:r>
@@ -5533,7 +6291,15 @@
     </w:p>
     <w:p>
       <w:r>
-        <w:t>O desenvolvimento para IPhone é feito utilizando uma linguagem de programação chamada Objetctive-C e ferramentas feitas para rodarem apenas em máquinas Apple, ou seja, o desenvolvimento é mais restrito</w:t>
+        <w:t xml:space="preserve">O desenvolvimento para IPhone é feito utilizando uma linguagem de programação chamada </w:t>
+      </w:r>
+      <w:proofErr w:type="spellStart"/>
+      <w:r>
+        <w:t>Objetctive</w:t>
+      </w:r>
+      <w:proofErr w:type="spellEnd"/>
+      <w:r>
+        <w:t>-C e ferramentas feitas para rodarem apenas em máquinas Apple, ou seja, o desenvolvimento é mais restrito</w:t>
       </w:r>
       <w:r>
         <w:t>,</w:t>
@@ -5578,7 +6344,15 @@
         </w:numPr>
       </w:pPr>
       <w:r>
-        <w:t xml:space="preserve"> XCode: </w:t>
+        <w:t xml:space="preserve"> </w:t>
+      </w:r>
+      <w:proofErr w:type="spellStart"/>
+      <w:r>
+        <w:t>XCode</w:t>
+      </w:r>
+      <w:proofErr w:type="spellEnd"/>
+      <w:r>
+        <w:t xml:space="preserve">: </w:t>
       </w:r>
       <w:r>
         <w:t xml:space="preserve">Ferramenta para </w:t>
@@ -5590,11 +6364,7 @@
         <w:t xml:space="preserve"> edição de </w:t>
       </w:r>
       <w:r>
-        <w:t xml:space="preserve">código para IPhone, com ele é possível navegar pelos diretórios do aplicativo, editar o código e depurar o código. É um ambiente de desenvolvimento completo e se integra </w:t>
-      </w:r>
-      <w:r>
-        <w:lastRenderedPageBreak/>
-        <w:t>completamente com os outros componentes necessários para o desenvolvimento de aplicativos para IPhone.</w:t>
+        <w:t>código para IPhone, com ele é possível navegar pelos diretórios do aplicativo, editar o código e depurar o código. É um ambiente de desenvolvimento completo e se integra completamente com os outros componentes necessários para o desenvolvimento de aplicativos para IPhone.</w:t>
       </w:r>
     </w:p>
     <w:p>
@@ -5605,7 +6375,15 @@
         </w:numPr>
       </w:pPr>
       <w:r>
-        <w:t xml:space="preserve"> Interface Builder:</w:t>
+        <w:t xml:space="preserve"> Interface </w:t>
+      </w:r>
+      <w:proofErr w:type="spellStart"/>
+      <w:r>
+        <w:t>Builder</w:t>
+      </w:r>
+      <w:proofErr w:type="spellEnd"/>
+      <w:r>
+        <w:t>:</w:t>
       </w:r>
       <w:r>
         <w:t xml:space="preserve"> Ferramenta para a criação das interfaces visuais da aplicação, você pode arrastar e soltar os componentes para criar suas interfaces visuais, facilitando muito o desenvolvimento.</w:t>
@@ -5619,7 +6397,15 @@
         </w:numPr>
       </w:pPr>
       <w:r>
-        <w:t xml:space="preserve"> Instruments:</w:t>
+        <w:t xml:space="preserve"> </w:t>
+      </w:r>
+      <w:proofErr w:type="spellStart"/>
+      <w:r>
+        <w:t>Instruments</w:t>
+      </w:r>
+      <w:proofErr w:type="spellEnd"/>
+      <w:r>
+        <w:t>:</w:t>
       </w:r>
       <w:r>
         <w:t xml:space="preserve"> Ferramenta utilizada para a coleta de dados de aplicações e otimização das mesmas.</w:t>
@@ -5643,21 +6429,45 @@
       <w:pPr>
         <w:pStyle w:val="Heading3"/>
       </w:pPr>
-      <w:bookmarkStart w:id="133" w:name="_Toc172532263"/>
+      <w:bookmarkStart w:id="134" w:name="_Toc174026058"/>
       <w:r>
         <w:t>ANDROID</w:t>
       </w:r>
-      <w:bookmarkEnd w:id="133"/>
-    </w:p>
-    <w:p>
-      <w:r>
-        <w:t xml:space="preserve">A plataforma Android foi criada sobre </w:t>
-      </w:r>
-      <w:r>
-        <w:t xml:space="preserve">o kernel do Linux, ou seja, foi criada baseada num sistema operacional sólido e estável. </w:t>
-      </w:r>
-      <w:r>
-        <w:t>O Android tem sua arquitetura de sistema como é mostrado na figura a seguir</w:t>
+      <w:bookmarkEnd w:id="134"/>
+    </w:p>
+    <w:p>
+      <w:r>
+        <w:t xml:space="preserve">A plataforma </w:t>
+      </w:r>
+      <w:proofErr w:type="spellStart"/>
+      <w:r>
+        <w:t>Android</w:t>
+      </w:r>
+      <w:proofErr w:type="spellEnd"/>
+      <w:r>
+        <w:t xml:space="preserve"> foi criada sobre </w:t>
+      </w:r>
+      <w:r>
+        <w:t xml:space="preserve">o </w:t>
+      </w:r>
+      <w:proofErr w:type="spellStart"/>
+      <w:r>
+        <w:t>kernel</w:t>
+      </w:r>
+      <w:proofErr w:type="spellEnd"/>
+      <w:r>
+        <w:t xml:space="preserve"> do Linux, ou seja, foi criada baseada num sistema operacional sólido e estável. </w:t>
+      </w:r>
+      <w:r>
+        <w:t xml:space="preserve">O </w:t>
+      </w:r>
+      <w:proofErr w:type="spellStart"/>
+      <w:r>
+        <w:t>Android</w:t>
+      </w:r>
+      <w:proofErr w:type="spellEnd"/>
+      <w:r>
+        <w:t xml:space="preserve"> tem sua arquitetura de sistema como é mostrado na figura a seguir</w:t>
       </w:r>
       <w:r>
         <w:t xml:space="preserve"> </w:t>
@@ -5679,7 +6489,7 @@
         <w:pStyle w:val="FIGURA"/>
       </w:pPr>
       <w:r>
-        <w:pict w14:anchorId="44D81D02">
+        <w:pict w14:anchorId="1077999F">
           <v:shape id="_x0000_i1027" type="#_x0000_t75" style="width:344.3pt;height:233.8pt">
             <v:imagedata r:id="rId13" o:title=""/>
           </v:shape>
@@ -5691,16 +6501,34 @@
         <w:pStyle w:val="FIGURA"/>
       </w:pPr>
       <w:r>
-        <w:t>Figura 2.1 - Arquitetura do Android</w:t>
-      </w:r>
+        <w:t xml:space="preserve">Figura 2.1 - Arquitetura do </w:t>
+      </w:r>
+      <w:proofErr w:type="spellStart"/>
+      <w:r>
+        <w:t>Android</w:t>
+      </w:r>
+      <w:proofErr w:type="spellEnd"/>
     </w:p>
     <w:p/>
     <w:p>
       <w:r>
-        <w:t xml:space="preserve">Internamente o Android utiliza-se de vários recursos do </w:t>
-      </w:r>
-      <w:r>
-        <w:t xml:space="preserve">kernel do </w:t>
+        <w:t xml:space="preserve">Internamente o </w:t>
+      </w:r>
+      <w:proofErr w:type="spellStart"/>
+      <w:r>
+        <w:t>Android</w:t>
+      </w:r>
+      <w:proofErr w:type="spellEnd"/>
+      <w:r>
+        <w:t xml:space="preserve"> utiliza-se de vários recursos do </w:t>
+      </w:r>
+      <w:proofErr w:type="spellStart"/>
+      <w:r>
+        <w:t>kernel</w:t>
+      </w:r>
+      <w:proofErr w:type="spellEnd"/>
+      <w:r>
+        <w:t xml:space="preserve"> do </w:t>
       </w:r>
       <w:r>
         <w:t>Linux:</w:t>
@@ -5725,7 +6553,6 @@
         </w:numPr>
       </w:pPr>
       <w:r>
-        <w:lastRenderedPageBreak/>
         <w:t xml:space="preserve"> Gerenciamento de processos;</w:t>
       </w:r>
     </w:p>
@@ -5775,7 +6602,15 @@
     </w:p>
     <w:p>
       <w:r>
-        <w:t>A próxima camada acima do kernel é composta pelas bibliotecas nativas do sistema, essas bibliotecas são responsáveis por realizar operações básicas para</w:t>
+        <w:t xml:space="preserve">A próxima camada acima do </w:t>
+      </w:r>
+      <w:proofErr w:type="spellStart"/>
+      <w:r>
+        <w:t>kernel</w:t>
+      </w:r>
+      <w:proofErr w:type="spellEnd"/>
+      <w:r>
+        <w:t xml:space="preserve"> é composta pelas bibliotecas nativas do sistema, essas bibliotecas são responsáveis por realizar operações básicas para</w:t>
       </w:r>
       <w:r>
         <w:t xml:space="preserve"> as camadas superiores. Alguns exemplos de componentes presentes na camada de bibliotecas são mostrados a seguir:</w:t>
@@ -5789,7 +6624,15 @@
         </w:numPr>
       </w:pPr>
       <w:r>
-        <w:t xml:space="preserve"> Surface Manager:</w:t>
+        <w:t xml:space="preserve"> </w:t>
+      </w:r>
+      <w:proofErr w:type="spellStart"/>
+      <w:r>
+        <w:t>Surface</w:t>
+      </w:r>
+      <w:proofErr w:type="spellEnd"/>
+      <w:r>
+        <w:t xml:space="preserve"> Manager:</w:t>
       </w:r>
       <w:r>
         <w:t xml:space="preserve"> </w:t>
@@ -5812,7 +6655,23 @@
         <w:t xml:space="preserve"> </w:t>
       </w:r>
       <w:r>
-        <w:t>Motor de renderização capaz de gerar gráficos em 2D e 3D em uma única interface visual. É possível utilizar recursos para renderização 3D caso o telefone utilizado seja compatível, possibilitando a execução de jogos com gráficos mais refinados.</w:t>
+        <w:t xml:space="preserve">Motor de </w:t>
+      </w:r>
+      <w:proofErr w:type="spellStart"/>
+      <w:r>
+        <w:t>renderização</w:t>
+      </w:r>
+      <w:proofErr w:type="spellEnd"/>
+      <w:r>
+        <w:t xml:space="preserve"> capaz de gerar gráficos em 2D e 3D em uma única interface visual. É possível utilizar recursos para </w:t>
+      </w:r>
+      <w:proofErr w:type="spellStart"/>
+      <w:r>
+        <w:t>renderização</w:t>
+      </w:r>
+      <w:proofErr w:type="spellEnd"/>
+      <w:r>
+        <w:t xml:space="preserve"> 3D caso o telefone utilizado seja compatível, possibilitando a execução de jogos com gráficos mais refinados.</w:t>
       </w:r>
     </w:p>
     <w:p>
@@ -5823,7 +6682,16 @@
         </w:numPr>
       </w:pPr>
       <w:r>
-        <w:t xml:space="preserve"> Codecs para vídeos e áudio:</w:t>
+        <w:lastRenderedPageBreak/>
+        <w:t xml:space="preserve"> </w:t>
+      </w:r>
+      <w:proofErr w:type="spellStart"/>
+      <w:r>
+        <w:t>Codecs</w:t>
+      </w:r>
+      <w:proofErr w:type="spellEnd"/>
+      <w:r>
+        <w:t xml:space="preserve"> para vídeos e áudio:</w:t>
       </w:r>
       <w:r>
         <w:t xml:space="preserve"> São responsáveis por interpretar arquivos de áudio e vídeo em diversos formatos, alguns dois mais conhecidos são: AAC, AVC (H.264), H.263, MP3 e MPEG-4.</w:t>
@@ -5840,7 +6708,15 @@
         <w:t xml:space="preserve"> Banco de dados interno:</w:t>
       </w:r>
       <w:r>
-        <w:t xml:space="preserve"> Banco de dados SQLite embutido, utilizado para armazenamento persistente de dados.</w:t>
+        <w:t xml:space="preserve"> Banco de dados </w:t>
+      </w:r>
+      <w:proofErr w:type="spellStart"/>
+      <w:r>
+        <w:t>SQLite</w:t>
+      </w:r>
+      <w:proofErr w:type="spellEnd"/>
+      <w:r>
+        <w:t xml:space="preserve"> embutido, utilizado para armazenamento persistente de dados.</w:t>
       </w:r>
     </w:p>
     <w:p>
@@ -5854,8 +6730,29 @@
         <w:t xml:space="preserve"> Mecanismo para exibição de conteúdo HTML:</w:t>
       </w:r>
       <w:r>
-        <w:t xml:space="preserve"> Para garantir um bom desempenho na exibição de páginas HTML, o Android usa uma biblioteca chamada WebKit, mesma biblioteca utilizada no browser GoogleChrome</w:t>
-      </w:r>
+        <w:t xml:space="preserve"> Para garantir um bom desempenho na exibição de páginas HTML, o </w:t>
+      </w:r>
+      <w:proofErr w:type="spellStart"/>
+      <w:r>
+        <w:t>Android</w:t>
+      </w:r>
+      <w:proofErr w:type="spellEnd"/>
+      <w:r>
+        <w:t xml:space="preserve"> usa uma biblioteca chamada </w:t>
+      </w:r>
+      <w:proofErr w:type="spellStart"/>
+      <w:r>
+        <w:t>WebKit</w:t>
+      </w:r>
+      <w:proofErr w:type="spellEnd"/>
+      <w:r>
+        <w:t xml:space="preserve">, mesma biblioteca utilizada no browser </w:t>
+      </w:r>
+      <w:proofErr w:type="spellStart"/>
+      <w:r>
+        <w:t>GoogleChrome</w:t>
+      </w:r>
+      <w:proofErr w:type="spellEnd"/>
       <w:r>
         <w:t>, Safari, IPhone e celulares Nokia da linha S60</w:t>
       </w:r>
@@ -5865,10 +6762,34 @@
     </w:p>
     <w:p>
       <w:r>
-        <w:t>Juntamente com a camada de bibliotecas existe a camada responsável pela execução do Android, essa camada é composta por uma máquina virtual Java chamada Dalvik, desenvolvida pela Google e otimizada para dispositivos móveis.</w:t>
-      </w:r>
-      <w:r>
-        <w:t xml:space="preserve"> Todo o código escrito para Android é feito em Java.</w:t>
+        <w:t xml:space="preserve">Juntamente com a camada de bibliotecas existe a camada responsável pela execução do </w:t>
+      </w:r>
+      <w:proofErr w:type="spellStart"/>
+      <w:r>
+        <w:t>Android</w:t>
+      </w:r>
+      <w:proofErr w:type="spellEnd"/>
+      <w:r>
+        <w:t xml:space="preserve">, essa camada é composta por uma máquina virtual Java chamada </w:t>
+      </w:r>
+      <w:proofErr w:type="spellStart"/>
+      <w:r>
+        <w:t>Dalvik</w:t>
+      </w:r>
+      <w:proofErr w:type="spellEnd"/>
+      <w:r>
+        <w:t>, desenvolvida pela Google e otimizada para dispositivos móveis.</w:t>
+      </w:r>
+      <w:r>
+        <w:t xml:space="preserve"> Todo o código escrito para </w:t>
+      </w:r>
+      <w:proofErr w:type="spellStart"/>
+      <w:r>
+        <w:t>Android</w:t>
+      </w:r>
+      <w:proofErr w:type="spellEnd"/>
+      <w:r>
+        <w:t xml:space="preserve"> é feito em Java.</w:t>
       </w:r>
     </w:p>
     <w:p>
@@ -5889,7 +6810,6 @@
         </w:numPr>
       </w:pPr>
       <w:r>
-        <w:lastRenderedPageBreak/>
         <w:t xml:space="preserve"> </w:t>
       </w:r>
       <w:r>
@@ -5987,7 +6907,35 @@
     </w:p>
     <w:p>
       <w:r>
-        <w:t>A última camada na arquitetura de aplicações Android é a camada dos aplicativos que rodam no Android. Essa é a camada pela qual o usuário vai interagir com o sistema, enviando eventos e requisições para os aplicativos. Alguns dos aplicativos que já vem instalados por num sistema Android são:</w:t>
+        <w:t xml:space="preserve">A última camada na arquitetura de aplicações </w:t>
+      </w:r>
+      <w:proofErr w:type="spellStart"/>
+      <w:r>
+        <w:t>Android</w:t>
+      </w:r>
+      <w:proofErr w:type="spellEnd"/>
+      <w:r>
+        <w:t xml:space="preserve"> é a camada dos aplicativos que rodam no </w:t>
+      </w:r>
+      <w:proofErr w:type="spellStart"/>
+      <w:r>
+        <w:t>Android</w:t>
+      </w:r>
+      <w:proofErr w:type="spellEnd"/>
+      <w:r>
+        <w:t xml:space="preserve">. Essa é a camada pela qual o usuário vai interagir com o sistema, enviando </w:t>
+      </w:r>
+      <w:r>
+        <w:lastRenderedPageBreak/>
+        <w:t xml:space="preserve">eventos e requisições para os aplicativos. Alguns dos aplicativos que já vem instalados por num sistema </w:t>
+      </w:r>
+      <w:proofErr w:type="spellStart"/>
+      <w:r>
+        <w:t>Android</w:t>
+      </w:r>
+      <w:proofErr w:type="spellEnd"/>
+      <w:r>
+        <w:t xml:space="preserve"> são:</w:t>
       </w:r>
     </w:p>
     <w:p>
@@ -6009,7 +6957,15 @@
         </w:numPr>
       </w:pPr>
       <w:r>
-        <w:t xml:space="preserve"> Leitor de email;</w:t>
+        <w:t xml:space="preserve"> Leitor de </w:t>
+      </w:r>
+      <w:proofErr w:type="spellStart"/>
+      <w:r>
+        <w:t>email</w:t>
+      </w:r>
+      <w:proofErr w:type="spellEnd"/>
+      <w:r>
+        <w:t>;</w:t>
       </w:r>
     </w:p>
     <w:p>
@@ -6039,18 +6995,34 @@
     </w:p>
     <w:p>
       <w:r>
-        <w:t>Através de um aplicativos chamado Android Market é possível instalar dezenas de outros aplicativos no Android.</w:t>
+        <w:t xml:space="preserve">Através de um aplicativos chamado </w:t>
+      </w:r>
+      <w:proofErr w:type="spellStart"/>
+      <w:r>
+        <w:t>Android</w:t>
+      </w:r>
+      <w:proofErr w:type="spellEnd"/>
+      <w:r>
+        <w:t xml:space="preserve"> Market é possível instalar dezenas de outros aplicativos no </w:t>
+      </w:r>
+      <w:proofErr w:type="spellStart"/>
+      <w:r>
+        <w:t>Android</w:t>
+      </w:r>
+      <w:proofErr w:type="spellEnd"/>
+      <w:r>
+        <w:t>.</w:t>
       </w:r>
     </w:p>
     <w:p>
       <w:pPr>
         <w:pStyle w:val="Heading2"/>
       </w:pPr>
-      <w:bookmarkStart w:id="134" w:name="_Toc172532264"/>
+      <w:bookmarkStart w:id="135" w:name="_Toc174026059"/>
       <w:r>
         <w:t>METODOLOGIAS DE DESENVOLVIMENTO DE SOFTWARE</w:t>
       </w:r>
-      <w:bookmarkEnd w:id="134"/>
+      <w:bookmarkEnd w:id="135"/>
     </w:p>
     <w:p>
       <w:r>
@@ -6061,22 +7033,26 @@
       <w:pPr>
         <w:pStyle w:val="Heading3"/>
       </w:pPr>
-      <w:bookmarkStart w:id="135" w:name="_Toc172532265"/>
+      <w:bookmarkStart w:id="136" w:name="_Toc174026060"/>
       <w:r>
         <w:t>CASCATA</w:t>
       </w:r>
-      <w:bookmarkEnd w:id="135"/>
+      <w:bookmarkEnd w:id="136"/>
     </w:p>
     <w:p>
       <w:r>
         <w:t>Foi a primeira metodologia para desenvolvimento de software amplamente utilizada pelas empresas</w:t>
       </w:r>
       <w:r>
-        <w:t xml:space="preserve">. Por volta de 1970 a indústria de software descobriu que o processo de desenvolvimento de software precisava ter uma organização maior, com base nesta </w:t>
-      </w:r>
-      <w:r>
-        <w:lastRenderedPageBreak/>
-        <w:t>necessidade Royce desenvolveu uma metodologia linear para desenvolvimento de software</w:t>
+        <w:t xml:space="preserve">. Por volta de 1970 a indústria de software descobriu que o processo de desenvolvimento de software precisava ter uma organização maior, com base nesta necessidade </w:t>
+      </w:r>
+      <w:proofErr w:type="spellStart"/>
+      <w:r>
+        <w:t>Royce</w:t>
+      </w:r>
+      <w:proofErr w:type="spellEnd"/>
+      <w:r>
+        <w:t xml:space="preserve"> desenvolveu uma metodologia linear para desenvolvimento de software</w:t>
       </w:r>
       <w:r>
         <w:rPr>
@@ -6180,6 +7156,7 @@
         </w:numPr>
       </w:pPr>
       <w:r>
+        <w:lastRenderedPageBreak/>
         <w:t xml:space="preserve"> Geração de Código:</w:t>
       </w:r>
       <w:r>
@@ -6224,15 +7201,36 @@
       <w:pPr>
         <w:pStyle w:val="Heading3"/>
       </w:pPr>
-      <w:bookmarkStart w:id="136" w:name="_Toc172532266"/>
+      <w:bookmarkStart w:id="137" w:name="_Toc174026061"/>
       <w:r>
         <w:t>RUP</w:t>
       </w:r>
-      <w:bookmarkEnd w:id="136"/>
-    </w:p>
-    <w:p>
-      <w:r>
-        <w:t>Rational Unified Process (</w:t>
+      <w:bookmarkEnd w:id="137"/>
+    </w:p>
+    <w:p>
+      <w:proofErr w:type="spellStart"/>
+      <w:r>
+        <w:t>Rational</w:t>
+      </w:r>
+      <w:proofErr w:type="spellEnd"/>
+      <w:r>
+        <w:t xml:space="preserve"> </w:t>
+      </w:r>
+      <w:proofErr w:type="spellStart"/>
+      <w:r>
+        <w:t>Unified</w:t>
+      </w:r>
+      <w:proofErr w:type="spellEnd"/>
+      <w:r>
+        <w:t xml:space="preserve"> </w:t>
+      </w:r>
+      <w:proofErr w:type="spellStart"/>
+      <w:r>
+        <w:t>Process</w:t>
+      </w:r>
+      <w:proofErr w:type="spellEnd"/>
+      <w:r>
+        <w:t xml:space="preserve"> (</w:t>
       </w:r>
       <w:r>
         <w:rPr>
@@ -6256,7 +7254,15 @@
         <w:t>UP</w:t>
       </w:r>
       <w:r>
-        <w:t>), para desenvolvimento de software, criada pela Rational Corporation</w:t>
+        <w:t xml:space="preserve">), para desenvolvimento de software, criada pela </w:t>
+      </w:r>
+      <w:proofErr w:type="spellStart"/>
+      <w:r>
+        <w:t>Rational</w:t>
+      </w:r>
+      <w:proofErr w:type="spellEnd"/>
+      <w:r>
+        <w:t xml:space="preserve"> Corporation</w:t>
       </w:r>
       <w:r>
         <w:rPr>
@@ -6281,7 +7287,15 @@
         <w:t>Por muito tempo RUP foi largamente utilizado em grandes aplicações, assim ganhou a fama de que era um processo pesado.</w:t>
       </w:r>
       <w:r>
-        <w:t xml:space="preserve"> Com a crescente utilização de metodologias ágeis para desenvolvimento de software, a Rational Corporation tem seus esforços voltados para mostrar que o RUP é um processo adaptável e flexível</w:t>
+        <w:t xml:space="preserve"> Com a crescente utilização de metodologias ágeis para desenvolvimento de software, a </w:t>
+      </w:r>
+      <w:proofErr w:type="spellStart"/>
+      <w:r>
+        <w:t>Rational</w:t>
+      </w:r>
+      <w:proofErr w:type="spellEnd"/>
+      <w:r>
+        <w:t xml:space="preserve"> Corporation tem seus esforços voltados para mostrar que o RUP é um processo adaptável e flexível</w:t>
       </w:r>
       <w:r>
         <w:rPr>
@@ -6337,7 +7351,6 @@
         </w:numPr>
       </w:pPr>
       <w:r>
-        <w:lastRenderedPageBreak/>
         <w:t xml:space="preserve"> Elaboração:</w:t>
       </w:r>
       <w:r>
@@ -6386,8 +7399,9 @@
       <w:pPr>
         <w:pStyle w:val="Heading3"/>
       </w:pPr>
-      <w:bookmarkStart w:id="137" w:name="_Toc172532267"/>
-      <w:r>
+      <w:bookmarkStart w:id="138" w:name="_Toc174026062"/>
+      <w:r>
+        <w:lastRenderedPageBreak/>
         <w:t>PROGRAMAÇÃO EXTREMA</w:t>
       </w:r>
       <w:r>
@@ -6396,7 +7410,7 @@
       <w:r>
         <w:t>XP</w:t>
       </w:r>
-      <w:bookmarkEnd w:id="137"/>
+      <w:bookmarkEnd w:id="138"/>
     </w:p>
     <w:p>
       <w:r>
@@ -6414,7 +7428,15 @@
     </w:p>
     <w:p>
       <w:r>
-        <w:t>Com base em sua experiência com SmallTalk, em 1996 Beck publicou seu livro sobre técnicas para programação</w:t>
+        <w:t xml:space="preserve">Com base em sua experiência com </w:t>
+      </w:r>
+      <w:proofErr w:type="spellStart"/>
+      <w:r>
+        <w:t>SmallTalk</w:t>
+      </w:r>
+      <w:proofErr w:type="spellEnd"/>
+      <w:r>
+        <w:t>, em 1996 Beck publicou seu livro sobre técnicas para programação</w:t>
       </w:r>
       <w:r>
         <w:rPr>
@@ -6440,7 +7462,15 @@
         <w:t xml:space="preserve"> e ainda não possuía resultados.</w:t>
       </w:r>
       <w:r>
-        <w:t xml:space="preserve"> Com a participação de Martin Fowler e Ron Jeffries, Beck conseguiu alta produtividade para a equipe e eles conseguiram entregar um sistema de excelente qualidade começando do zero e gastando menos tempo do que foi gasto nas tentativas anteriores.</w:t>
+        <w:t xml:space="preserve"> Com a participação de Martin Fowler e Ron </w:t>
+      </w:r>
+      <w:proofErr w:type="spellStart"/>
+      <w:r>
+        <w:t>Jeffries</w:t>
+      </w:r>
+      <w:proofErr w:type="spellEnd"/>
+      <w:r>
+        <w:t>, Beck conseguiu alta produtividade para a equipe e eles conseguiram entregar um sistema de excelente qualidade começando do zero e gastando menos tempo do que foi gasto nas tentativas anteriores.</w:t>
       </w:r>
     </w:p>
     <w:p>
@@ -6587,6 +7617,7 @@
         </w:numPr>
       </w:pPr>
       <w:r>
+        <w:lastRenderedPageBreak/>
         <w:t xml:space="preserve"> Comunicação: </w:t>
       </w:r>
       <w:r>
@@ -6671,22 +7702,69 @@
       <w:pPr>
         <w:pStyle w:val="Heading3"/>
       </w:pPr>
-      <w:bookmarkStart w:id="138" w:name="_Toc172532268"/>
-      <w:r>
-        <w:lastRenderedPageBreak/>
+      <w:bookmarkStart w:id="139" w:name="_Toc174026063"/>
+      <w:r>
         <w:t>LEAN</w:t>
       </w:r>
-      <w:bookmarkEnd w:id="138"/>
-    </w:p>
-    <w:p>
-      <w:r>
-        <w:t xml:space="preserve">Na década de 40 a Toyota ainda era uma pequena empresa, que percebeu a possibilidade de crescimento se conseguisse produzir veículos baratos e com qualidade. Taiichi Ohno e Shigeo Shingo receberam o desafio para reduzir os custos na linha de produção da Toyota, para atingir o objetivo proposto, eles propuseram a eliminação de todo desperdício presente desde a fabricação até a entrega do produto. </w:t>
-      </w:r>
-      <w:r>
-        <w:t>As mudanças para redução de custo foram base para o início do pensamento Lean.</w:t>
-      </w:r>
-      <w:r>
-        <w:t xml:space="preserve"> Os princípios elementares para a cultura Lean utilizada pela Toyota eram</w:t>
+      <w:bookmarkEnd w:id="139"/>
+    </w:p>
+    <w:p>
+      <w:r>
+        <w:t xml:space="preserve">Na década de 40 a Toyota ainda era uma pequena empresa, que percebeu a possibilidade de crescimento se conseguisse produzir veículos baratos e com qualidade. </w:t>
+      </w:r>
+      <w:proofErr w:type="spellStart"/>
+      <w:r>
+        <w:t>Taiichi</w:t>
+      </w:r>
+      <w:proofErr w:type="spellEnd"/>
+      <w:r>
+        <w:t xml:space="preserve"> </w:t>
+      </w:r>
+      <w:proofErr w:type="spellStart"/>
+      <w:r>
+        <w:t>Ohno</w:t>
+      </w:r>
+      <w:proofErr w:type="spellEnd"/>
+      <w:r>
+        <w:t xml:space="preserve"> e </w:t>
+      </w:r>
+      <w:proofErr w:type="spellStart"/>
+      <w:r>
+        <w:t>Shigeo</w:t>
+      </w:r>
+      <w:proofErr w:type="spellEnd"/>
+      <w:r>
+        <w:t xml:space="preserve"> </w:t>
+      </w:r>
+      <w:proofErr w:type="spellStart"/>
+      <w:r>
+        <w:t>Shingo</w:t>
+      </w:r>
+      <w:proofErr w:type="spellEnd"/>
+      <w:r>
+        <w:t xml:space="preserve"> receberam o desafio para reduzir os custos na linha de produção da Toyota, para atingir o objetivo proposto, eles propuseram a eliminação de todo desperdício presente desde a fabricação até a entrega do produto. </w:t>
+      </w:r>
+      <w:r>
+        <w:t xml:space="preserve">As mudanças para redução de custo foram base para o início do pensamento </w:t>
+      </w:r>
+      <w:proofErr w:type="spellStart"/>
+      <w:r>
+        <w:t>Lean</w:t>
+      </w:r>
+      <w:proofErr w:type="spellEnd"/>
+      <w:r>
+        <w:t>.</w:t>
+      </w:r>
+      <w:r>
+        <w:t xml:space="preserve"> Os princípios elementares para a cultura </w:t>
+      </w:r>
+      <w:proofErr w:type="spellStart"/>
+      <w:r>
+        <w:t>Lean</w:t>
+      </w:r>
+      <w:proofErr w:type="spellEnd"/>
+      <w:r>
+        <w:t xml:space="preserve"> utilizada pela Toyota eram</w:t>
       </w:r>
       <w:r>
         <w:rPr>
@@ -6714,6 +7792,7 @@
         </w:numPr>
       </w:pPr>
       <w:r>
+        <w:lastRenderedPageBreak/>
         <w:t xml:space="preserve"> Just in Time: Eliminou a necessidade de estocar itens para a produção, eliminado custos e problemas de armazenamento.</w:t>
       </w:r>
     </w:p>
@@ -6725,7 +7804,23 @@
         </w:numPr>
       </w:pPr>
       <w:r>
-        <w:t xml:space="preserve"> Stop the line: </w:t>
+        <w:t xml:space="preserve"> Stop </w:t>
+      </w:r>
+      <w:proofErr w:type="spellStart"/>
+      <w:r>
+        <w:t>the</w:t>
+      </w:r>
+      <w:proofErr w:type="spellEnd"/>
+      <w:r>
+        <w:t xml:space="preserve"> </w:t>
+      </w:r>
+      <w:proofErr w:type="spellStart"/>
+      <w:r>
+        <w:t>line</w:t>
+      </w:r>
+      <w:proofErr w:type="spellEnd"/>
+      <w:r>
+        <w:t xml:space="preserve">: </w:t>
       </w:r>
       <w:r>
         <w:t>uma parada na linha de produção era forçada se um defeito fosse encontrado, evitando a produção de produtos com erros. A linha de produção só retomava o funcionamento normal quando o defeito fosse eliminado.</w:t>
@@ -6738,7 +7833,15 @@
     </w:p>
     <w:p>
       <w:r>
-        <w:t>Os princípios Lean são voltados para a redução de custos e podem ser aplicados no desenvolvimento de qualquer tipo de produto. Alguns princípios podem surgir dependendo do contexto do produto a ser desenvolvido, no desenvolvimento de software podemos destacar os seguintes princípios</w:t>
+        <w:t xml:space="preserve">Os princípios </w:t>
+      </w:r>
+      <w:proofErr w:type="spellStart"/>
+      <w:r>
+        <w:t>Lean</w:t>
+      </w:r>
+      <w:proofErr w:type="spellEnd"/>
+      <w:r>
+        <w:t xml:space="preserve"> são voltados para a redução de custos e podem ser aplicados no desenvolvimento de qualquer tipo de produto. Alguns princípios podem surgir dependendo do contexto do produto a ser desenvolvido, no desenvolvimento de software podemos destacar os seguintes princípios</w:t>
       </w:r>
       <w:r>
         <w:t xml:space="preserve"> elementares</w:t>
@@ -6775,7 +7878,15 @@
         <w:t xml:space="preserve"> </w:t>
       </w:r>
       <w:r>
-        <w:t>de acordo com o criado do pensamento Lean, desperdício é tudo aquilo que não acrescenta valor ao produto na percepção do cliente. Alguns tipos de desperdícios que devem ser evitados durante o desenvolvimento de software são listados abaixo:</w:t>
+        <w:t xml:space="preserve">de acordo com o criado do pensamento </w:t>
+      </w:r>
+      <w:proofErr w:type="spellStart"/>
+      <w:r>
+        <w:t>Lean</w:t>
+      </w:r>
+      <w:proofErr w:type="spellEnd"/>
+      <w:r>
+        <w:t>, desperdício é tudo aquilo que não acrescenta valor ao produto na percepção do cliente. Alguns tipos de desperdícios que devem ser evitados durante o desenvolvimento de software são listados abaixo:</w:t>
       </w:r>
     </w:p>
     <w:p>
@@ -6853,7 +7964,6 @@
         </w:numPr>
       </w:pPr>
       <w:r>
-        <w:lastRenderedPageBreak/>
         <w:t xml:space="preserve"> </w:t>
       </w:r>
       <w:r>
@@ -6899,6 +8009,7 @@
         </w:numPr>
       </w:pPr>
       <w:r>
+        <w:lastRenderedPageBreak/>
         <w:t xml:space="preserve"> Entregue rápido:</w:t>
       </w:r>
       <w:r>
@@ -6946,11 +8057,11 @@
       <w:pPr>
         <w:pStyle w:val="Heading3"/>
       </w:pPr>
-      <w:bookmarkStart w:id="139" w:name="_Toc172532269"/>
+      <w:bookmarkStart w:id="140" w:name="_Toc174026064"/>
       <w:r>
         <w:t>TDD</w:t>
       </w:r>
-      <w:bookmarkEnd w:id="139"/>
+      <w:bookmarkEnd w:id="140"/>
     </w:p>
     <w:p>
       <w:r>
@@ -6963,8 +8074,6 @@
         </w:rPr>
         <w:t xml:space="preserve"> </w:t>
       </w:r>
-      <w:bookmarkStart w:id="140" w:name="_GoBack"/>
-      <w:bookmarkEnd w:id="140"/>
       <w:r>
         <w:rPr>
           <w:noProof/>
@@ -7042,7 +8151,6 @@
     </w:p>
     <w:p>
       <w:r>
-        <w:lastRenderedPageBreak/>
         <w:t>Este ciclo deve ser repetido a cada mudança que for feita no sistema. A figura a seguir representa o ciclo descrito anteriormente.</w:t>
       </w:r>
     </w:p>
@@ -7051,8 +8159,8 @@
         <w:jc w:val="center"/>
       </w:pPr>
       <w:r>
-        <w:pict w14:anchorId="254127D2">
-          <v:shape id="_x0000_i1059" type="#_x0000_t75" style="width:156.85pt;height:119.05pt">
+        <w:pict w14:anchorId="574D11F9">
+          <v:shape id="_x0000_i1028" type="#_x0000_t75" style="width:156.85pt;height:119.05pt">
             <v:imagedata r:id="rId14" o:title=""/>
           </v:shape>
         </w:pict>
@@ -7063,6 +8171,7 @@
         <w:pStyle w:val="FIGURA"/>
       </w:pPr>
       <w:r>
+        <w:lastRenderedPageBreak/>
         <w:t>Figura 2.2 – Ciclo básico para TDD</w:t>
       </w:r>
     </w:p>
@@ -7174,7 +8283,7 @@
       <w:pPr>
         <w:pStyle w:val="Heading1"/>
       </w:pPr>
-      <w:bookmarkStart w:id="141" w:name="_Toc172532270"/>
+      <w:bookmarkStart w:id="141" w:name="_Toc174026065"/>
       <w:r>
         <w:lastRenderedPageBreak/>
         <w:t>METODOLOGIA</w:t>
@@ -7208,7 +8317,7 @@
       <w:pPr>
         <w:pStyle w:val="Heading2"/>
       </w:pPr>
-      <w:bookmarkStart w:id="142" w:name="_Toc172532271"/>
+      <w:bookmarkStart w:id="142" w:name="_Toc174026066"/>
       <w:r>
         <w:t>ESCOLHA DAS TECNOLOGIAS</w:t>
       </w:r>
@@ -7218,7 +8327,7 @@
       <w:pPr>
         <w:pStyle w:val="Heading3"/>
       </w:pPr>
-      <w:bookmarkStart w:id="143" w:name="_Toc172532272"/>
+      <w:bookmarkStart w:id="143" w:name="_Toc174026067"/>
       <w:r>
         <w:t>FERRAMENTAS PARA AUTOMATIZAÇÃO DE TESTES COM RAILS</w:t>
       </w:r>
@@ -7228,7 +8337,7 @@
       <w:pPr>
         <w:pStyle w:val="Heading3"/>
       </w:pPr>
-      <w:bookmarkStart w:id="144" w:name="_Toc172532273"/>
+      <w:bookmarkStart w:id="144" w:name="_Toc174026068"/>
       <w:r>
         <w:t>FERRAMENTAS PARA AUTOMATIZAÇÃO DE TESTES NO ANDROID</w:t>
       </w:r>
@@ -7238,7 +8347,7 @@
       <w:pPr>
         <w:pStyle w:val="Heading3"/>
       </w:pPr>
-      <w:bookmarkStart w:id="145" w:name="_Toc172532274"/>
+      <w:bookmarkStart w:id="145" w:name="_Toc174026069"/>
       <w:r>
         <w:t>FORMATAÇÃO DA P</w:t>
       </w:r>
@@ -7273,7 +8382,15 @@
         <w:t>Times New Roman</w:t>
       </w:r>
       <w:r>
-        <w:t xml:space="preserve"> tamanho 12 pt em todo o documento, espaçamento simples e alinhamento justificado com tabulação de 1,25 na primeira linha do parágrafo. É recomendável que tenha no máximo 50 páginas sem contar os possíveis anexos e apêndices. </w:t>
+        <w:t xml:space="preserve"> tamanho 12 </w:t>
+      </w:r>
+      <w:proofErr w:type="spellStart"/>
+      <w:r>
+        <w:t>pt</w:t>
+      </w:r>
+      <w:proofErr w:type="spellEnd"/>
+      <w:r>
+        <w:t xml:space="preserve"> em todo o documento, espaçamento simples e alinhamento justificado com tabulação de 1,25 na primeira linha do parágrafo. É recomendável que tenha no máximo 50 páginas sem contar os possíveis anexos e apêndices. </w:t>
       </w:r>
     </w:p>
     <w:p>
@@ -7290,13 +8407,29 @@
         <w:t>a</w:t>
       </w:r>
       <w:r>
-        <w:t xml:space="preserve"> figura deve seguir a numeração da seqüência de apresentação da seguinte forma: o primeiro numeral deve corresponder ao cap</w:t>
+        <w:t xml:space="preserve"> figura deve seguir a numeração da </w:t>
+      </w:r>
+      <w:proofErr w:type="spellStart"/>
+      <w:r>
+        <w:t>seqüência</w:t>
+      </w:r>
+      <w:proofErr w:type="spellEnd"/>
+      <w:r>
+        <w:t xml:space="preserve"> de apresentação da seguinte forma: o primeiro numeral deve corresponder ao cap</w:t>
       </w:r>
       <w:r>
         <w:t>í</w:t>
       </w:r>
       <w:r>
-        <w:t>tulo e o segundo para a seqüência de apresentação no texto. Sua refer</w:t>
+        <w:t xml:space="preserve">tulo e o segundo para a </w:t>
+      </w:r>
+      <w:proofErr w:type="spellStart"/>
+      <w:r>
+        <w:t>seqüência</w:t>
+      </w:r>
+      <w:proofErr w:type="spellEnd"/>
+      <w:r>
+        <w:t xml:space="preserve"> de apresentação no texto. Sua refer</w:t>
       </w:r>
       <w:r>
         <w:t>ê</w:t>
@@ -7331,8 +8464,8 @@
       </w:pPr>
       <w:r>
         <w:lastRenderedPageBreak/>
-        <w:pict w14:anchorId="31DDBD5B">
-          <v:shape id="_x0000_i1028" type="#_x0000_t75" style="width:474.05pt;height:154.7pt">
+        <w:pict w14:anchorId="42B7538D">
+          <v:shape id="_x0000_i1029" type="#_x0000_t75" style="width:474.05pt;height:154.7pt">
             <v:imagedata r:id="rId15" o:title="" croptop="2485f" cropbottom="34612f" cropright="1034f"/>
           </v:shape>
         </w:pict>
@@ -7358,7 +8491,7 @@
       <w:pPr>
         <w:pStyle w:val="Heading3"/>
       </w:pPr>
-      <w:bookmarkStart w:id="147" w:name="_Toc172532275"/>
+      <w:bookmarkStart w:id="147" w:name="_Toc174026070"/>
       <w:r>
         <w:t>FIGURAS E TABELAS</w:t>
       </w:r>
@@ -7380,7 +8513,15 @@
     </w:p>
     <w:p>
       <w:r>
-        <w:t xml:space="preserve">As tabelas são elementos demonstrativos de síntese que apresentam informações tratadas estatisticamente. Elas deverão ter numeração seqüencial em algarismos arábicos precedidos da palavra Tabela. Os títulos das tabelas deverão ser inseridos na parte superior das mesmas, após hífen que separa o título da respectiva identificação tabular, com letra em tamanho menor do que a utilizada no texto. Não se colocará ponto final nos títulos de tabelas. A Tabela </w:t>
+        <w:t xml:space="preserve">As tabelas são elementos demonstrativos de síntese que apresentam informações tratadas estatisticamente. Elas deverão ter numeração </w:t>
+      </w:r>
+      <w:proofErr w:type="spellStart"/>
+      <w:r>
+        <w:t>seqüencial</w:t>
+      </w:r>
+      <w:proofErr w:type="spellEnd"/>
+      <w:r>
+        <w:t xml:space="preserve"> em algarismos arábicos precedidos da palavra Tabela. Os títulos das tabelas deverão ser inseridos na parte superior das mesmas, após hífen que separa o título da respectiva identificação tabular, com letra em tamanho menor do que a utilizada no texto. Não se colocará ponto final nos títulos de tabelas. A Tabela </w:t>
       </w:r>
       <w:r>
         <w:t>3</w:t>
@@ -7446,8 +8587,8 @@
               <w:rPr>
                 <w:szCs w:val="24"/>
               </w:rPr>
-              <w:pict w14:anchorId="22B6078E">
-                <v:shape id="_x0000_i1029" type="#_x0000_t75" style="width:17.8pt;height:17.1pt">
+              <w:pict w14:anchorId="0E0D16C0">
+                <v:shape id="_x0000_i1030" type="#_x0000_t75" style="width:17.8pt;height:17.1pt">
                   <v:imagedata r:id="rId16" o:title="" croptop="14684f" cropright="35109f"/>
                 </v:shape>
               </w:pict>
@@ -7493,8 +8634,8 @@
                 <w:szCs w:val="24"/>
               </w:rPr>
               <w:lastRenderedPageBreak/>
-              <w:pict w14:anchorId="3C4C8E9B">
-                <v:shape id="_x0000_i1030" type="#_x0000_t75" style="width:17.8pt;height:17.1pt" o:bullet="t">
+              <w:pict w14:anchorId="272E8504">
+                <v:shape id="_x0000_i1031" type="#_x0000_t75" style="width:17.8pt;height:17.1pt" o:bullet="t">
                   <v:imagedata r:id="rId17" o:title="" croptop="3688f" cropbottom="59991f" cropleft="30474f" cropright="33574f"/>
                 </v:shape>
               </w:pict>
@@ -7553,8 +8694,8 @@
               <w:rPr>
                 <w:szCs w:val="24"/>
               </w:rPr>
-              <w:pict w14:anchorId="600796BD">
-                <v:shape id="_x0000_i1031" type="#_x0000_t75" style="width:17.8pt;height:17.1pt">
+              <w:pict w14:anchorId="3EB1A5F2">
+                <v:shape id="_x0000_i1032" type="#_x0000_t75" style="width:17.8pt;height:17.1pt">
                   <v:imagedata r:id="rId18" o:title="" croptop="14684f" cropright="35109f"/>
                 </v:shape>
               </w:pict>
@@ -7599,8 +8740,8 @@
               <w:rPr>
                 <w:szCs w:val="24"/>
               </w:rPr>
-              <w:pict w14:anchorId="1E2EC6F9">
-                <v:shape id="_x0000_i1032" type="#_x0000_t75" style="width:17.8pt;height:17.1pt" o:bullet="t">
+              <w:pict w14:anchorId="4038174C">
+                <v:shape id="_x0000_i1033" type="#_x0000_t75" style="width:17.8pt;height:17.1pt" o:bullet="t">
                   <v:imagedata r:id="rId19" o:title="" croptop="3688f" cropbottom="59991f" cropleft="30474f" cropright="33574f"/>
                 </v:shape>
               </w:pict>
@@ -7656,7 +8797,7 @@
       <w:pPr>
         <w:pStyle w:val="Heading3"/>
       </w:pPr>
-      <w:bookmarkStart w:id="150" w:name="_Toc172532276"/>
+      <w:bookmarkStart w:id="150" w:name="_Toc174026071"/>
       <w:r>
         <w:t>EQUAÇÕES E UNIDADES (</w:t>
       </w:r>
@@ -7679,7 +8820,15 @@
     </w:p>
     <w:p>
       <w:r>
-        <w:t>As equações podem ser inseridas através do MICROSOFT EQUATION. A numeração da equação segue o mesmo critério para figuras e tabelas. O primeiro numeral corresponde ao capitulo que está inserida e o segundo numeral corresponde a seqüência de ocorrência no texto. Veja exemplo para a eq. 3.1.</w:t>
+        <w:t xml:space="preserve">As equações podem ser inseridas através do MICROSOFT EQUATION. A numeração da equação segue o mesmo critério para figuras e tabelas. O primeiro numeral corresponde ao capitulo que está inserida e o segundo numeral corresponde a </w:t>
+      </w:r>
+      <w:proofErr w:type="spellStart"/>
+      <w:r>
+        <w:t>seqüência</w:t>
+      </w:r>
+      <w:proofErr w:type="spellEnd"/>
+      <w:r>
+        <w:t xml:space="preserve"> de ocorrência no texto. Veja exemplo para a eq. 3.1.</w:t>
       </w:r>
     </w:p>
     <w:p>
@@ -7694,11 +8843,11 @@
         <w:rPr>
           <w:position w:val="-32"/>
         </w:rPr>
-        <w:object w:dxaOrig="3560" w:dyaOrig="760" w14:anchorId="03941108">
-          <v:shape id="_x0000_i1033" type="#_x0000_t75" style="width:178.2pt;height:37.8pt" o:ole="" fillcolor="window">
+        <w:object w:dxaOrig="3560" w:dyaOrig="760" w14:anchorId="42E2850B">
+          <v:shape id="_x0000_i1034" type="#_x0000_t75" style="width:178.2pt;height:37.8pt" o:ole="" fillcolor="window">
             <v:imagedata r:id="rId20" o:title=""/>
           </v:shape>
-          <o:OLEObject Type="Embed" ProgID="Equation.3" ShapeID="_x0000_i1033" DrawAspect="Content" ObjectID="_1247496278" r:id="rId21">
+          <o:OLEObject Type="Embed" ProgID="Equation.3" ShapeID="_x0000_i1034" DrawAspect="Content" ObjectID="_1247767903" r:id="rId21">
             <o:FieldCodes>\* Upper \* Upper \* Caps</o:FieldCodes>
           </o:OLEObject>
         </w:object>
@@ -7716,7 +8865,23 @@
     <w:p/>
     <w:p>
       <w:r>
-        <w:t>A próxima fórmula deve apresentar numeração na seqüência com o primeiro numeral correspondendo ao capítulo e o segundo a seqüência no texto como pode ser vista na eq. 3.2.</w:t>
+        <w:t xml:space="preserve">A próxima fórmula deve apresentar numeração na </w:t>
+      </w:r>
+      <w:proofErr w:type="spellStart"/>
+      <w:r>
+        <w:t>seqüência</w:t>
+      </w:r>
+      <w:proofErr w:type="spellEnd"/>
+      <w:r>
+        <w:t xml:space="preserve"> com o primeiro numeral correspondendo ao capítulo e o segundo a </w:t>
+      </w:r>
+      <w:proofErr w:type="spellStart"/>
+      <w:r>
+        <w:t>seqüência</w:t>
+      </w:r>
+      <w:proofErr w:type="spellEnd"/>
+      <w:r>
+        <w:t xml:space="preserve"> no texto como pode ser vista na eq. 3.2.</w:t>
       </w:r>
     </w:p>
     <w:p>
@@ -7731,11 +8896,11 @@
         <w:rPr>
           <w:position w:val="-32"/>
         </w:rPr>
-        <w:object w:dxaOrig="2700" w:dyaOrig="760" w14:anchorId="625E19D3">
-          <v:shape id="_x0000_i1034" type="#_x0000_t75" style="width:134.75pt;height:37.8pt" o:ole="" fillcolor="window">
+        <w:object w:dxaOrig="2700" w:dyaOrig="760" w14:anchorId="0716C6F3">
+          <v:shape id="_x0000_i1035" type="#_x0000_t75" style="width:134.75pt;height:37.8pt" o:ole="" fillcolor="window">
             <v:imagedata r:id="rId22" o:title=""/>
           </v:shape>
-          <o:OLEObject Type="Embed" ProgID="Equation.3" ShapeID="_x0000_i1034" DrawAspect="Content" ObjectID="_1247496279" r:id="rId23">
+          <o:OLEObject Type="Embed" ProgID="Equation.3" ShapeID="_x0000_i1035" DrawAspect="Content" ObjectID="_1247767904" r:id="rId23">
             <o:FieldCodes>\* Upper \* Upper \* Caps</o:FieldCodes>
           </o:OLEObject>
         </w:object>
@@ -7754,7 +8919,7 @@
       <w:pPr>
         <w:pStyle w:val="Heading3"/>
       </w:pPr>
-      <w:bookmarkStart w:id="151" w:name="_Toc172532277"/>
+      <w:bookmarkStart w:id="151" w:name="_Toc174026072"/>
       <w:r>
         <w:t>AS REFER</w:t>
       </w:r>
@@ -7843,13 +9008,29 @@
         <w:t>ê</w:t>
       </w:r>
       <w:r>
-        <w:t>ncia. A estilo de formatação disponível para referências bibliográficas é RefBib. Deixe uma linha de espaço entre uma refer</w:t>
+        <w:t xml:space="preserve">ncia. A estilo de formatação disponível para referências bibliográficas é </w:t>
+      </w:r>
+      <w:proofErr w:type="spellStart"/>
+      <w:r>
+        <w:t>RefBib</w:t>
+      </w:r>
+      <w:proofErr w:type="spellEnd"/>
+      <w:r>
+        <w:t>. Deixe uma linha de espaço entre uma refer</w:t>
       </w:r>
       <w:r>
         <w:t>ê</w:t>
       </w:r>
       <w:r>
-        <w:t>ncia e a subseqüente para melhor distribuição na p</w:t>
+        <w:t xml:space="preserve">ncia e a </w:t>
+      </w:r>
+      <w:proofErr w:type="spellStart"/>
+      <w:r>
+        <w:t>subseqüente</w:t>
+      </w:r>
+      <w:proofErr w:type="spellEnd"/>
+      <w:r>
+        <w:t xml:space="preserve"> para melhor distribuição na p</w:t>
       </w:r>
       <w:r>
         <w:t>á</w:t>
@@ -7863,7 +9044,7 @@
       <w:pPr>
         <w:pStyle w:val="Heading1"/>
       </w:pPr>
-      <w:bookmarkStart w:id="152" w:name="_Toc172532278"/>
+      <w:bookmarkStart w:id="152" w:name="_Toc174026073"/>
       <w:r>
         <w:lastRenderedPageBreak/>
         <w:t>RESULTADOS (</w:t>
@@ -7960,7 +9141,7 @@
       <w:bookmarkStart w:id="188" w:name="_Toc222801067"/>
       <w:bookmarkStart w:id="189" w:name="_Toc232224856"/>
       <w:bookmarkStart w:id="190" w:name="_Toc232225035"/>
-      <w:bookmarkStart w:id="191" w:name="_Toc172532279"/>
+      <w:bookmarkStart w:id="191" w:name="_Toc174026074"/>
       <w:r>
         <w:lastRenderedPageBreak/>
         <w:t>CONCLUSÃO</w:t>
@@ -8317,7 +9498,15 @@
         <w:pStyle w:val="RefBib"/>
       </w:pPr>
       <w:r>
-        <w:t xml:space="preserve">CERVO, Amado Luis; BERVIAN, Pedro Alcino; SILVA, Roberto. </w:t>
+        <w:t xml:space="preserve">CERVO, Amado </w:t>
+      </w:r>
+      <w:proofErr w:type="spellStart"/>
+      <w:r>
+        <w:t>Luis</w:t>
+      </w:r>
+      <w:proofErr w:type="spellEnd"/>
+      <w:r>
+        <w:t xml:space="preserve">; BERVIAN, Pedro Alcino; SILVA, Roberto. </w:t>
       </w:r>
       <w:r>
         <w:rPr>
@@ -8349,7 +9538,15 @@
         <w:t xml:space="preserve">Desenhando: </w:t>
       </w:r>
       <w:r>
-        <w:t>um panorama dos sistemas gráficos. Santa Maria: Ed.UFSM, 1998.</w:t>
+        <w:t xml:space="preserve">um panorama dos sistemas gráficos. Santa Maria: </w:t>
+      </w:r>
+      <w:proofErr w:type="spellStart"/>
+      <w:r>
+        <w:t>Ed.UFSM</w:t>
+      </w:r>
+      <w:proofErr w:type="spellEnd"/>
+      <w:r>
+        <w:t>, 1998.</w:t>
       </w:r>
     </w:p>
     <w:p>
@@ -8369,11 +9566,19 @@
       <w:pPr>
         <w:pStyle w:val="RefBib"/>
       </w:pPr>
+      <w:proofErr w:type="gramStart"/>
       <w:r>
         <w:rPr>
           <w:lang w:val="en-US"/>
         </w:rPr>
-        <w:t xml:space="preserve">WILLIAMS, J. W. Flow measurement. In: ROUSE, H. (org.). </w:t>
+        <w:t>WILLIAMS, J. W. Flow measurement.</w:t>
+      </w:r>
+      <w:proofErr w:type="gramEnd"/>
+      <w:r>
+        <w:rPr>
+          <w:lang w:val="en-US"/>
+        </w:rPr>
+        <w:t xml:space="preserve"> In: ROUSE, H. (org.). </w:t>
       </w:r>
       <w:r>
         <w:rPr>
@@ -8390,7 +9595,15 @@
         <w:t xml:space="preserve">s. </w:t>
       </w:r>
       <w:r>
-        <w:t>New York: John Wiley &amp; Sons, 1950. p. 229-309.</w:t>
+        <w:t xml:space="preserve">New York: John </w:t>
+      </w:r>
+      <w:proofErr w:type="spellStart"/>
+      <w:r>
+        <w:t>Wiley</w:t>
+      </w:r>
+      <w:proofErr w:type="spellEnd"/>
+      <w:r>
+        <w:t xml:space="preserve"> &amp; Sons, 1950. p. 229-309.</w:t>
       </w:r>
     </w:p>
     <w:p>
@@ -8438,25 +9651,89 @@
         <w:rPr>
           <w:lang w:val="en-US"/>
         </w:rPr>
-        <w:t xml:space="preserve"> BELOTO, A. F. ; UETA, A.Y.</w:t>
-      </w:r>
+        <w:t xml:space="preserve"> BELOTO, A. F</w:t>
+      </w:r>
+      <w:proofErr w:type="gramStart"/>
       <w:r>
         <w:rPr>
           <w:lang w:val="en-US"/>
         </w:rPr>
+        <w:t>. ;</w:t>
+      </w:r>
+      <w:proofErr w:type="gramEnd"/>
+      <w:r>
+        <w:rPr>
+          <w:lang w:val="en-US"/>
+        </w:rPr>
+        <w:t xml:space="preserve"> UETA, A.Y.</w:t>
+      </w:r>
+      <w:r>
+        <w:rPr>
+          <w:lang w:val="en-US"/>
+        </w:rPr>
         <w:t>,</w:t>
       </w:r>
       <w:r>
         <w:rPr>
           <w:lang w:val="en-US"/>
         </w:rPr>
-        <w:t xml:space="preserve"> FERREIRA, N. G. An investigation of natural oxidation process on stain-etched nanoporous silicon by micro-Raman spectroscopy. </w:t>
-      </w:r>
+        <w:t xml:space="preserve"> FERREIRA, N. G. </w:t>
+      </w:r>
+      <w:proofErr w:type="gramStart"/>
+      <w:r>
+        <w:rPr>
+          <w:lang w:val="en-US"/>
+        </w:rPr>
+        <w:t xml:space="preserve">An investigation of natural oxidation process on stain-etched </w:t>
+      </w:r>
+      <w:proofErr w:type="spellStart"/>
+      <w:r>
+        <w:rPr>
+          <w:lang w:val="en-US"/>
+        </w:rPr>
+        <w:t>nanoporous</w:t>
+      </w:r>
+      <w:proofErr w:type="spellEnd"/>
+      <w:r>
+        <w:rPr>
+          <w:lang w:val="en-US"/>
+        </w:rPr>
+        <w:t xml:space="preserve"> silicon by micro-Raman spectroscopy.</w:t>
+      </w:r>
+      <w:proofErr w:type="gramEnd"/>
+      <w:r>
+        <w:rPr>
+          <w:lang w:val="en-US"/>
+        </w:rPr>
+        <w:t xml:space="preserve"> </w:t>
+      </w:r>
+      <w:proofErr w:type="spellStart"/>
       <w:r>
         <w:rPr>
           <w:b/>
         </w:rPr>
-        <w:t>Applied Surface Science</w:t>
+        <w:t>Applied</w:t>
+      </w:r>
+      <w:proofErr w:type="spellEnd"/>
+      <w:r>
+        <w:rPr>
+          <w:b/>
+        </w:rPr>
+        <w:t xml:space="preserve"> </w:t>
+      </w:r>
+      <w:proofErr w:type="spellStart"/>
+      <w:r>
+        <w:rPr>
+          <w:b/>
+        </w:rPr>
+        <w:t>Surface</w:t>
+      </w:r>
+      <w:proofErr w:type="spellEnd"/>
+      <w:r>
+        <w:rPr>
+          <w:b/>
+        </w:rPr>
+        <w:t xml:space="preserve"> Science</w:t>
       </w:r>
       <w:r>
         <w:t>, v. 253, p. p. 7065-7068, 2007.</w:t>
@@ -8484,7 +9761,15 @@
         <w:t xml:space="preserve">MIRANDA, R. B. </w:t>
       </w:r>
       <w:r>
-        <w:t>Filmes de diamante nanocristalino infiltrados em substratos de silício poroso através das técnicas CVD/CVI. 2009. Tese (Doutorado em Engenharia e Tecnologia Espaciais) - Instituto Nacional de Pesquisas Espaciais</w:t>
+        <w:t xml:space="preserve">Filmes de diamante </w:t>
+      </w:r>
+      <w:proofErr w:type="spellStart"/>
+      <w:r>
+        <w:t>nanocristalino</w:t>
+      </w:r>
+      <w:proofErr w:type="spellEnd"/>
+      <w:r>
+        <w:t xml:space="preserve"> infiltrados em substratos de silício poroso através das técnicas CVD/CVI. 2009. Tese (Doutorado em Engenharia e Tecnologia Espaciais) - Instituto Nacional de Pesquisas Espaciais</w:t>
       </w:r>
       <w:r>
         <w:t>.</w:t>
@@ -8545,7 +9830,15 @@
         <w:t>,</w:t>
       </w:r>
       <w:r>
-        <w:t xml:space="preserve"> MOTA A.C. Exame de desempenho dos estudantes: uma porposta de avaliação na educação em engenharia. In: XXXV CONGRESSO BRASILEIRO DE EDUCAÇÃO EM ENGENHARIA, Curitiba. Anais do XXXV Congresso Brasileiro de Educação em Engenharia, 2007</w:t>
+        <w:t xml:space="preserve"> MOTA A.C. Exame de desempenho dos estudantes: uma </w:t>
+      </w:r>
+      <w:proofErr w:type="spellStart"/>
+      <w:r>
+        <w:t>porposta</w:t>
+      </w:r>
+      <w:proofErr w:type="spellEnd"/>
+      <w:r>
+        <w:t xml:space="preserve"> de avaliação na educação em engenharia. In: XXXV CONGRESSO BRASILEIRO DE EDUCAÇÃO EM ENGENHARIA, Curitiba. Anais do XXXV Congresso Brasileiro de Educação em Engenharia, 2007</w:t>
       </w:r>
       <w:r>
         <w:t>.</w:t>
@@ -8658,7 +9951,7 @@
       <w:bookmarkStart w:id="265" w:name="_Toc222801070"/>
       <w:bookmarkStart w:id="266" w:name="_Toc232224859"/>
       <w:bookmarkStart w:id="267" w:name="_Toc232225038"/>
-      <w:bookmarkStart w:id="268" w:name="_Toc172532280"/>
+      <w:bookmarkStart w:id="268" w:name="_Toc174026075"/>
       <w:r>
         <w:lastRenderedPageBreak/>
         <w:t>APÊNDICE</w:t>
@@ -8790,8 +10083,8 @@
       </w:pPr>
       <w:bookmarkStart w:id="285" w:name="_Toc144630257"/>
       <w:r>
-        <w:pict w14:anchorId="4F119D27">
-          <v:shape id="_x0000_i1035" type="#_x0000_t75" style="width:188.2pt;height:101.95pt">
+        <w:pict w14:anchorId="0FDB047D">
+          <v:shape id="_x0000_i1036" type="#_x0000_t75" style="width:188.2pt;height:101.95pt">
             <v:imagedata r:id="rId25" o:title=""/>
           </v:shape>
         </w:pict>
@@ -8851,7 +10144,15 @@
         <w:t xml:space="preserve">Fonte </w:t>
       </w:r>
       <w:r>
-        <w:t>Adaptada de Tourrilhes (2001</w:t>
+        <w:t xml:space="preserve">Adaptada de </w:t>
+      </w:r>
+      <w:proofErr w:type="spellStart"/>
+      <w:r>
+        <w:t>Tourrilhes</w:t>
+      </w:r>
+      <w:proofErr w:type="spellEnd"/>
+      <w:r>
+        <w:t xml:space="preserve"> (2001</w:t>
       </w:r>
       <w:r>
         <w:t>)</w:t>
@@ -8869,7 +10170,7 @@
         <w:rPr>
           <w:noProof/>
         </w:rPr>
-        <w:pict w14:anchorId="71C6B16A">
+        <w:pict w14:anchorId="6047E954">
           <v:shape id="_x0000_s1055" type="#_x0000_t75" style="position:absolute;left:0;text-align:left;margin-left:0;margin-top:-45pt;width:288.2pt;height:233.2pt;z-index:251657728;mso-position-horizontal:center" o:bordertopcolor="this" o:borderleftcolor="this" o:borderbottomcolor="this" o:borderrightcolor="this" stroked="t" strokeweight=".5pt">
             <v:imagedata r:id="rId26" o:title="figcont"/>
           </v:shape>
@@ -8965,8 +10266,8 @@
           <w:sz w:val="20"/>
           <w:szCs w:val="20"/>
         </w:rPr>
-        <w:pict w14:anchorId="6E911DF3">
-          <v:shape id="_x0000_i1036" type="#_x0000_t75" style="width:196.05pt;height:109.05pt">
+        <w:pict w14:anchorId="41CF2504">
+          <v:shape id="_x0000_i1037" type="#_x0000_t75" style="width:196.05pt;height:109.05pt">
             <v:imagedata r:id="rId27" o:title="figura1"/>
           </v:shape>
         </w:pict>
@@ -9076,7 +10377,7 @@
       <w:bookmarkStart w:id="328" w:name="_Toc222801077"/>
       <w:bookmarkStart w:id="329" w:name="_Toc232224868"/>
       <w:bookmarkStart w:id="330" w:name="_Toc232225047"/>
-      <w:bookmarkStart w:id="331" w:name="_Toc172532281"/>
+      <w:bookmarkStart w:id="331" w:name="_Toc174026076"/>
       <w:bookmarkEnd w:id="245"/>
       <w:bookmarkEnd w:id="246"/>
       <w:bookmarkEnd w:id="247"/>
@@ -9662,12 +10963,37 @@
                 <w:szCs w:val="18"/>
               </w:rPr>
             </w:pPr>
+            <w:proofErr w:type="spellStart"/>
             <w:r>
               <w:rPr>
                 <w:sz w:val="18"/>
                 <w:szCs w:val="18"/>
               </w:rPr>
-              <w:t xml:space="preserve">enero = ene </w:t>
+              <w:t>enero</w:t>
+            </w:r>
+            <w:proofErr w:type="spellEnd"/>
+            <w:r>
+              <w:rPr>
+                <w:sz w:val="18"/>
+                <w:szCs w:val="18"/>
+              </w:rPr>
+              <w:t xml:space="preserve"> = </w:t>
+            </w:r>
+            <w:proofErr w:type="spellStart"/>
+            <w:r>
+              <w:rPr>
+                <w:sz w:val="18"/>
+                <w:szCs w:val="18"/>
+              </w:rPr>
+              <w:t>ene</w:t>
+            </w:r>
+            <w:proofErr w:type="spellEnd"/>
+            <w:r>
+              <w:rPr>
+                <w:sz w:val="18"/>
+                <w:szCs w:val="18"/>
+              </w:rPr>
+              <w:t xml:space="preserve"> </w:t>
             </w:r>
           </w:p>
           <w:p>
@@ -9677,13 +11003,31 @@
                 <w:szCs w:val="18"/>
               </w:rPr>
             </w:pPr>
+            <w:proofErr w:type="spellStart"/>
             <w:r>
               <w:rPr>
                 <w:sz w:val="18"/>
                 <w:szCs w:val="18"/>
               </w:rPr>
-              <w:t>febrero = feb</w:t>
+              <w:t>febrero</w:t>
             </w:r>
+            <w:proofErr w:type="spellEnd"/>
+            <w:r>
+              <w:rPr>
+                <w:sz w:val="18"/>
+                <w:szCs w:val="18"/>
+              </w:rPr>
+              <w:t xml:space="preserve"> = </w:t>
+            </w:r>
+            <w:proofErr w:type="spellStart"/>
+            <w:r>
+              <w:rPr>
+                <w:sz w:val="18"/>
+                <w:szCs w:val="18"/>
+              </w:rPr>
+              <w:t>feb</w:t>
+            </w:r>
+            <w:proofErr w:type="spellEnd"/>
           </w:p>
           <w:p>
             <w:pPr>
@@ -9692,12 +11036,21 @@
                 <w:szCs w:val="18"/>
               </w:rPr>
             </w:pPr>
+            <w:proofErr w:type="spellStart"/>
             <w:r>
               <w:rPr>
                 <w:sz w:val="18"/>
                 <w:szCs w:val="18"/>
               </w:rPr>
-              <w:t xml:space="preserve">marzo = mar. </w:t>
+              <w:t>marzo</w:t>
+            </w:r>
+            <w:proofErr w:type="spellEnd"/>
+            <w:r>
+              <w:rPr>
+                <w:sz w:val="18"/>
+                <w:szCs w:val="18"/>
+              </w:rPr>
+              <w:t xml:space="preserve"> = mar. </w:t>
             </w:r>
           </w:p>
           <w:p>
@@ -9722,12 +11075,37 @@
                 <w:szCs w:val="18"/>
               </w:rPr>
             </w:pPr>
+            <w:proofErr w:type="spellStart"/>
             <w:r>
               <w:rPr>
                 <w:sz w:val="18"/>
                 <w:szCs w:val="18"/>
               </w:rPr>
-              <w:t xml:space="preserve">mayo = mayo </w:t>
+              <w:t>mayo</w:t>
+            </w:r>
+            <w:proofErr w:type="spellEnd"/>
+            <w:r>
+              <w:rPr>
+                <w:sz w:val="18"/>
+                <w:szCs w:val="18"/>
+              </w:rPr>
+              <w:t xml:space="preserve"> = </w:t>
+            </w:r>
+            <w:proofErr w:type="spellStart"/>
+            <w:r>
+              <w:rPr>
+                <w:sz w:val="18"/>
+                <w:szCs w:val="18"/>
+              </w:rPr>
+              <w:t>mayo</w:t>
+            </w:r>
+            <w:proofErr w:type="spellEnd"/>
+            <w:r>
+              <w:rPr>
+                <w:sz w:val="18"/>
+                <w:szCs w:val="18"/>
+              </w:rPr>
+              <w:t xml:space="preserve"> </w:t>
             </w:r>
           </w:p>
           <w:p>
@@ -9737,12 +11115,21 @@
                 <w:szCs w:val="18"/>
               </w:rPr>
             </w:pPr>
+            <w:proofErr w:type="spellStart"/>
             <w:r>
               <w:rPr>
                 <w:sz w:val="18"/>
                 <w:szCs w:val="18"/>
               </w:rPr>
-              <w:t>junio = jun.</w:t>
+              <w:t>junio</w:t>
+            </w:r>
+            <w:proofErr w:type="spellEnd"/>
+            <w:r>
+              <w:rPr>
+                <w:sz w:val="18"/>
+                <w:szCs w:val="18"/>
+              </w:rPr>
+              <w:t xml:space="preserve"> = jun.</w:t>
             </w:r>
           </w:p>
           <w:p>
@@ -9752,12 +11139,21 @@
                 <w:szCs w:val="18"/>
               </w:rPr>
             </w:pPr>
+            <w:proofErr w:type="spellStart"/>
             <w:r>
               <w:rPr>
                 <w:sz w:val="18"/>
                 <w:szCs w:val="18"/>
               </w:rPr>
-              <w:t xml:space="preserve">julio = jul. </w:t>
+              <w:t>julio</w:t>
+            </w:r>
+            <w:proofErr w:type="spellEnd"/>
+            <w:r>
+              <w:rPr>
+                <w:sz w:val="18"/>
+                <w:szCs w:val="18"/>
+              </w:rPr>
+              <w:t xml:space="preserve"> = jul. </w:t>
             </w:r>
           </w:p>
           <w:p>
@@ -9772,7 +11168,23 @@
                 <w:sz w:val="18"/>
                 <w:szCs w:val="18"/>
               </w:rPr>
-              <w:t>agosto = ago. septiembre = sep.</w:t>
+              <w:t xml:space="preserve">agosto = ago. </w:t>
+            </w:r>
+            <w:proofErr w:type="spellStart"/>
+            <w:r>
+              <w:rPr>
+                <w:sz w:val="18"/>
+                <w:szCs w:val="18"/>
+              </w:rPr>
+              <w:t>septiembre</w:t>
+            </w:r>
+            <w:proofErr w:type="spellEnd"/>
+            <w:r>
+              <w:rPr>
+                <w:sz w:val="18"/>
+                <w:szCs w:val="18"/>
+              </w:rPr>
+              <w:t xml:space="preserve"> = sep.</w:t>
             </w:r>
           </w:p>
           <w:p>
@@ -9783,13 +11195,23 @@
                 <w:lang w:val="fr-FR"/>
               </w:rPr>
             </w:pPr>
+            <w:proofErr w:type="spellStart"/>
             <w:r>
               <w:rPr>
                 <w:sz w:val="18"/>
                 <w:szCs w:val="18"/>
                 <w:lang w:val="fr-FR"/>
               </w:rPr>
-              <w:t xml:space="preserve">octubre = oct. </w:t>
+              <w:t>octubre</w:t>
+            </w:r>
+            <w:proofErr w:type="spellEnd"/>
+            <w:r>
+              <w:rPr>
+                <w:sz w:val="18"/>
+                <w:szCs w:val="18"/>
+                <w:lang w:val="fr-FR"/>
+              </w:rPr>
+              <w:t xml:space="preserve"> = oct. </w:t>
             </w:r>
           </w:p>
           <w:p>
@@ -9801,13 +11223,59 @@
                 <w:lang w:val="fr-FR"/>
               </w:rPr>
             </w:pPr>
+            <w:proofErr w:type="spellStart"/>
             <w:r>
               <w:rPr>
                 <w:sz w:val="18"/>
                 <w:szCs w:val="18"/>
                 <w:lang w:val="fr-FR"/>
               </w:rPr>
-              <w:t>noviembre =nov. diciembre = dic.</w:t>
+              <w:t>noviembre</w:t>
+            </w:r>
+            <w:proofErr w:type="spellEnd"/>
+            <w:r>
+              <w:rPr>
+                <w:sz w:val="18"/>
+                <w:szCs w:val="18"/>
+                <w:lang w:val="fr-FR"/>
+              </w:rPr>
+              <w:t xml:space="preserve"> =nov. </w:t>
+            </w:r>
+            <w:proofErr w:type="spellStart"/>
+            <w:r>
+              <w:rPr>
+                <w:sz w:val="18"/>
+                <w:szCs w:val="18"/>
+                <w:lang w:val="fr-FR"/>
+              </w:rPr>
+              <w:t>diciembre</w:t>
+            </w:r>
+            <w:proofErr w:type="spellEnd"/>
+            <w:r>
+              <w:rPr>
+                <w:sz w:val="18"/>
+                <w:szCs w:val="18"/>
+                <w:lang w:val="fr-FR"/>
+              </w:rPr>
+              <w:t xml:space="preserve"> = </w:t>
+            </w:r>
+            <w:proofErr w:type="spellStart"/>
+            <w:r>
+              <w:rPr>
+                <w:sz w:val="18"/>
+                <w:szCs w:val="18"/>
+                <w:lang w:val="fr-FR"/>
+              </w:rPr>
+              <w:t>dic</w:t>
+            </w:r>
+            <w:proofErr w:type="spellEnd"/>
+            <w:r>
+              <w:rPr>
+                <w:sz w:val="18"/>
+                <w:szCs w:val="18"/>
+                <w:lang w:val="fr-FR"/>
+              </w:rPr>
+              <w:t>.</w:t>
             </w:r>
           </w:p>
         </w:tc>
@@ -9836,12 +11304,21 @@
                 <w:szCs w:val="18"/>
               </w:rPr>
             </w:pPr>
+            <w:proofErr w:type="spellStart"/>
             <w:r>
               <w:rPr>
                 <w:sz w:val="18"/>
                 <w:szCs w:val="18"/>
               </w:rPr>
-              <w:t>gennaio = gen.</w:t>
+              <w:t>gennaio</w:t>
+            </w:r>
+            <w:proofErr w:type="spellEnd"/>
+            <w:r>
+              <w:rPr>
+                <w:sz w:val="18"/>
+                <w:szCs w:val="18"/>
+              </w:rPr>
+              <w:t xml:space="preserve"> = gen.</w:t>
             </w:r>
           </w:p>
           <w:p>
@@ -9851,12 +11328,37 @@
                 <w:szCs w:val="18"/>
               </w:rPr>
             </w:pPr>
+            <w:proofErr w:type="spellStart"/>
             <w:r>
               <w:rPr>
                 <w:sz w:val="18"/>
                 <w:szCs w:val="18"/>
               </w:rPr>
-              <w:t>febbraio = feb.</w:t>
+              <w:t>febbraio</w:t>
+            </w:r>
+            <w:proofErr w:type="spellEnd"/>
+            <w:r>
+              <w:rPr>
+                <w:sz w:val="18"/>
+                <w:szCs w:val="18"/>
+              </w:rPr>
+              <w:t xml:space="preserve"> = </w:t>
+            </w:r>
+            <w:proofErr w:type="spellStart"/>
+            <w:r>
+              <w:rPr>
+                <w:sz w:val="18"/>
+                <w:szCs w:val="18"/>
+              </w:rPr>
+              <w:t>feb</w:t>
+            </w:r>
+            <w:proofErr w:type="spellEnd"/>
+            <w:r>
+              <w:rPr>
+                <w:sz w:val="18"/>
+                <w:szCs w:val="18"/>
+              </w:rPr>
+              <w:t>.</w:t>
             </w:r>
           </w:p>
           <w:p>
@@ -9866,12 +11368,21 @@
                 <w:szCs w:val="18"/>
               </w:rPr>
             </w:pPr>
+            <w:proofErr w:type="spellStart"/>
             <w:r>
               <w:rPr>
                 <w:sz w:val="18"/>
                 <w:szCs w:val="18"/>
               </w:rPr>
-              <w:t xml:space="preserve">marzo = mar. </w:t>
+              <w:t>marzo</w:t>
+            </w:r>
+            <w:proofErr w:type="spellEnd"/>
+            <w:r>
+              <w:rPr>
+                <w:sz w:val="18"/>
+                <w:szCs w:val="18"/>
+              </w:rPr>
+              <w:t xml:space="preserve"> = mar. </w:t>
             </w:r>
           </w:p>
           <w:p>
@@ -9881,12 +11392,37 @@
                 <w:szCs w:val="18"/>
               </w:rPr>
             </w:pPr>
+            <w:proofErr w:type="spellStart"/>
             <w:r>
               <w:rPr>
                 <w:sz w:val="18"/>
                 <w:szCs w:val="18"/>
               </w:rPr>
-              <w:t xml:space="preserve">aprile = apr. </w:t>
+              <w:t>aprile</w:t>
+            </w:r>
+            <w:proofErr w:type="spellEnd"/>
+            <w:r>
+              <w:rPr>
+                <w:sz w:val="18"/>
+                <w:szCs w:val="18"/>
+              </w:rPr>
+              <w:t xml:space="preserve"> = </w:t>
+            </w:r>
+            <w:proofErr w:type="spellStart"/>
+            <w:r>
+              <w:rPr>
+                <w:sz w:val="18"/>
+                <w:szCs w:val="18"/>
+              </w:rPr>
+              <w:t>apr</w:t>
+            </w:r>
+            <w:proofErr w:type="spellEnd"/>
+            <w:r>
+              <w:rPr>
+                <w:sz w:val="18"/>
+                <w:szCs w:val="18"/>
+              </w:rPr>
+              <w:t xml:space="preserve">. </w:t>
             </w:r>
           </w:p>
           <w:p>
@@ -9896,12 +11432,53 @@
                 <w:szCs w:val="18"/>
               </w:rPr>
             </w:pPr>
+            <w:proofErr w:type="spellStart"/>
             <w:r>
               <w:rPr>
                 <w:sz w:val="18"/>
                 <w:szCs w:val="18"/>
               </w:rPr>
-              <w:t xml:space="preserve">maggio = mag. giugno = giu. </w:t>
+              <w:t>maggio</w:t>
+            </w:r>
+            <w:proofErr w:type="spellEnd"/>
+            <w:r>
+              <w:rPr>
+                <w:sz w:val="18"/>
+                <w:szCs w:val="18"/>
+              </w:rPr>
+              <w:t xml:space="preserve"> = mag. </w:t>
+            </w:r>
+            <w:proofErr w:type="spellStart"/>
+            <w:r>
+              <w:rPr>
+                <w:sz w:val="18"/>
+                <w:szCs w:val="18"/>
+              </w:rPr>
+              <w:t>giugno</w:t>
+            </w:r>
+            <w:proofErr w:type="spellEnd"/>
+            <w:r>
+              <w:rPr>
+                <w:sz w:val="18"/>
+                <w:szCs w:val="18"/>
+              </w:rPr>
+              <w:t xml:space="preserve"> = </w:t>
+            </w:r>
+            <w:proofErr w:type="spellStart"/>
+            <w:r>
+              <w:rPr>
+                <w:sz w:val="18"/>
+                <w:szCs w:val="18"/>
+              </w:rPr>
+              <w:t>giu</w:t>
+            </w:r>
+            <w:proofErr w:type="spellEnd"/>
+            <w:r>
+              <w:rPr>
+                <w:sz w:val="18"/>
+                <w:szCs w:val="18"/>
+              </w:rPr>
+              <w:t xml:space="preserve">. </w:t>
             </w:r>
           </w:p>
           <w:p>
@@ -9911,12 +11488,21 @@
                 <w:szCs w:val="18"/>
               </w:rPr>
             </w:pPr>
+            <w:proofErr w:type="spellStart"/>
             <w:r>
               <w:rPr>
                 <w:sz w:val="18"/>
                 <w:szCs w:val="18"/>
               </w:rPr>
-              <w:t xml:space="preserve">luglio = lug. </w:t>
+              <w:t>luglio</w:t>
+            </w:r>
+            <w:proofErr w:type="spellEnd"/>
+            <w:r>
+              <w:rPr>
+                <w:sz w:val="18"/>
+                <w:szCs w:val="18"/>
+              </w:rPr>
+              <w:t xml:space="preserve"> = lug. </w:t>
             </w:r>
           </w:p>
           <w:p>
@@ -9928,13 +11514,159 @@
                 <w:lang w:val="en-US"/>
               </w:rPr>
             </w:pPr>
+            <w:proofErr w:type="spellStart"/>
+            <w:proofErr w:type="gramStart"/>
             <w:r>
               <w:rPr>
                 <w:sz w:val="18"/>
                 <w:szCs w:val="18"/>
                 <w:lang w:val="en-US"/>
               </w:rPr>
-              <w:t>agosto = ago. settembre = set. ottobre = ott. novembre = nov. dicembre = dic.</w:t>
+              <w:t>agosto</w:t>
+            </w:r>
+            <w:proofErr w:type="spellEnd"/>
+            <w:proofErr w:type="gramEnd"/>
+            <w:r>
+              <w:rPr>
+                <w:sz w:val="18"/>
+                <w:szCs w:val="18"/>
+                <w:lang w:val="en-US"/>
+              </w:rPr>
+              <w:t xml:space="preserve"> = ago. </w:t>
+            </w:r>
+            <w:proofErr w:type="spellStart"/>
+            <w:proofErr w:type="gramStart"/>
+            <w:r>
+              <w:rPr>
+                <w:sz w:val="18"/>
+                <w:szCs w:val="18"/>
+                <w:lang w:val="en-US"/>
+              </w:rPr>
+              <w:t>settembre</w:t>
+            </w:r>
+            <w:proofErr w:type="spellEnd"/>
+            <w:proofErr w:type="gramEnd"/>
+            <w:r>
+              <w:rPr>
+                <w:sz w:val="18"/>
+                <w:szCs w:val="18"/>
+                <w:lang w:val="en-US"/>
+              </w:rPr>
+              <w:t xml:space="preserve"> = set. </w:t>
+            </w:r>
+            <w:proofErr w:type="spellStart"/>
+            <w:proofErr w:type="gramStart"/>
+            <w:r>
+              <w:rPr>
+                <w:sz w:val="18"/>
+                <w:szCs w:val="18"/>
+                <w:lang w:val="en-US"/>
+              </w:rPr>
+              <w:t>ottobre</w:t>
+            </w:r>
+            <w:proofErr w:type="spellEnd"/>
+            <w:proofErr w:type="gramEnd"/>
+            <w:r>
+              <w:rPr>
+                <w:sz w:val="18"/>
+                <w:szCs w:val="18"/>
+                <w:lang w:val="en-US"/>
+              </w:rPr>
+              <w:t xml:space="preserve"> = </w:t>
+            </w:r>
+            <w:proofErr w:type="spellStart"/>
+            <w:r>
+              <w:rPr>
+                <w:sz w:val="18"/>
+                <w:szCs w:val="18"/>
+                <w:lang w:val="en-US"/>
+              </w:rPr>
+              <w:t>ott</w:t>
+            </w:r>
+            <w:proofErr w:type="spellEnd"/>
+            <w:r>
+              <w:rPr>
+                <w:sz w:val="18"/>
+                <w:szCs w:val="18"/>
+                <w:lang w:val="en-US"/>
+              </w:rPr>
+              <w:t xml:space="preserve">. </w:t>
+            </w:r>
+            <w:proofErr w:type="spellStart"/>
+            <w:proofErr w:type="gramStart"/>
+            <w:r>
+              <w:rPr>
+                <w:sz w:val="18"/>
+                <w:szCs w:val="18"/>
+                <w:lang w:val="en-US"/>
+              </w:rPr>
+              <w:t>novembre</w:t>
+            </w:r>
+            <w:proofErr w:type="spellEnd"/>
+            <w:proofErr w:type="gramEnd"/>
+            <w:r>
+              <w:rPr>
+                <w:sz w:val="18"/>
+                <w:szCs w:val="18"/>
+                <w:lang w:val="en-US"/>
+              </w:rPr>
+              <w:t xml:space="preserve"> = </w:t>
+            </w:r>
+            <w:proofErr w:type="spellStart"/>
+            <w:r>
+              <w:rPr>
+                <w:sz w:val="18"/>
+                <w:szCs w:val="18"/>
+                <w:lang w:val="en-US"/>
+              </w:rPr>
+              <w:t>nov.</w:t>
+            </w:r>
+            <w:proofErr w:type="spellEnd"/>
+            <w:r>
+              <w:rPr>
+                <w:sz w:val="18"/>
+                <w:szCs w:val="18"/>
+                <w:lang w:val="en-US"/>
+              </w:rPr>
+              <w:t xml:space="preserve"> </w:t>
+            </w:r>
+            <w:proofErr w:type="spellStart"/>
+            <w:proofErr w:type="gramStart"/>
+            <w:r>
+              <w:rPr>
+                <w:sz w:val="18"/>
+                <w:szCs w:val="18"/>
+                <w:lang w:val="en-US"/>
+              </w:rPr>
+              <w:t>dicembre</w:t>
+            </w:r>
+            <w:proofErr w:type="spellEnd"/>
+            <w:proofErr w:type="gramEnd"/>
+            <w:r>
+              <w:rPr>
+                <w:sz w:val="18"/>
+                <w:szCs w:val="18"/>
+                <w:lang w:val="en-US"/>
+              </w:rPr>
+              <w:t xml:space="preserve"> = </w:t>
+            </w:r>
+            <w:proofErr w:type="spellStart"/>
+            <w:r>
+              <w:rPr>
+                <w:sz w:val="18"/>
+                <w:szCs w:val="18"/>
+                <w:lang w:val="en-US"/>
+              </w:rPr>
+              <w:t>dic</w:t>
+            </w:r>
+            <w:proofErr w:type="spellEnd"/>
+            <w:r>
+              <w:rPr>
+                <w:sz w:val="18"/>
+                <w:szCs w:val="18"/>
+                <w:lang w:val="en-US"/>
+              </w:rPr>
+              <w:t>.</w:t>
             </w:r>
           </w:p>
         </w:tc>
@@ -10019,6 +11751,7 @@
                 <w:lang w:val="en-US"/>
               </w:rPr>
             </w:pPr>
+            <w:proofErr w:type="spellStart"/>
             <w:r>
               <w:rPr>
                 <w:b/>
@@ -10028,6 +11761,7 @@
               </w:rPr>
               <w:t>Inglês</w:t>
             </w:r>
+            <w:proofErr w:type="spellEnd"/>
           </w:p>
         </w:tc>
         <w:tc>
@@ -10050,6 +11784,7 @@
                 <w:lang w:val="en-US"/>
               </w:rPr>
             </w:pPr>
+            <w:proofErr w:type="spellStart"/>
             <w:r>
               <w:rPr>
                 <w:b/>
@@ -10059,6 +11794,7 @@
               </w:rPr>
               <w:t>Alemão</w:t>
             </w:r>
+            <w:proofErr w:type="spellEnd"/>
           </w:p>
         </w:tc>
       </w:tr>
@@ -10279,14 +12015,36 @@
                 <w:lang w:val="en-US"/>
               </w:rPr>
             </w:pPr>
+            <w:proofErr w:type="spellStart"/>
+            <w:proofErr w:type="gramStart"/>
             <w:r>
               <w:rPr>
                 <w:sz w:val="18"/>
                 <w:szCs w:val="18"/>
                 <w:lang w:val="en-US"/>
               </w:rPr>
-              <w:t>novembre = nov.</w:t>
+              <w:t>novembre</w:t>
             </w:r>
+            <w:proofErr w:type="spellEnd"/>
+            <w:proofErr w:type="gramEnd"/>
+            <w:r>
+              <w:rPr>
+                <w:sz w:val="18"/>
+                <w:szCs w:val="18"/>
+                <w:lang w:val="en-US"/>
+              </w:rPr>
+              <w:t xml:space="preserve"> = </w:t>
+            </w:r>
+            <w:proofErr w:type="spellStart"/>
+            <w:r>
+              <w:rPr>
+                <w:sz w:val="18"/>
+                <w:szCs w:val="18"/>
+                <w:lang w:val="en-US"/>
+              </w:rPr>
+              <w:t>nov.</w:t>
+            </w:r>
+            <w:proofErr w:type="spellEnd"/>
           </w:p>
           <w:p>
             <w:pPr>
@@ -10298,12 +12056,37 @@
                 <w:szCs w:val="18"/>
               </w:rPr>
             </w:pPr>
+            <w:proofErr w:type="spellStart"/>
             <w:r>
               <w:rPr>
                 <w:sz w:val="18"/>
                 <w:szCs w:val="18"/>
               </w:rPr>
-              <w:t>décembre = déc.</w:t>
+              <w:t>décembre</w:t>
+            </w:r>
+            <w:proofErr w:type="spellEnd"/>
+            <w:r>
+              <w:rPr>
+                <w:sz w:val="18"/>
+                <w:szCs w:val="18"/>
+              </w:rPr>
+              <w:t xml:space="preserve"> = </w:t>
+            </w:r>
+            <w:proofErr w:type="spellStart"/>
+            <w:r>
+              <w:rPr>
+                <w:sz w:val="18"/>
+                <w:szCs w:val="18"/>
+              </w:rPr>
+              <w:t>déc</w:t>
+            </w:r>
+            <w:proofErr w:type="spellEnd"/>
+            <w:r>
+              <w:rPr>
+                <w:sz w:val="18"/>
+                <w:szCs w:val="18"/>
+              </w:rPr>
+              <w:t>.</w:t>
             </w:r>
           </w:p>
           <w:p>
@@ -10986,7 +12769,7 @@
         <w:rStyle w:val="PageNumber"/>
         <w:noProof/>
       </w:rPr>
-      <w:t>28</w:t>
+      <w:t>6</w:t>
     </w:r>
     <w:r>
       <w:rPr>
@@ -11117,7 +12900,7 @@
         <v:path o:extrusionok="f" gradientshapeok="t" o:connecttype="rect"/>
         <o:lock v:ext="edit" aspectratio="t"/>
       </v:shapetype>
-      <v:shape id="_x0000_i1031" type="#_x0000_t75" style="width:9.25pt;height:9.25pt" o:bullet="t">
+      <v:shape id="_x0000_i1029" type="#_x0000_t75" style="width:9.25pt;height:9.25pt" o:bullet="t">
         <v:imagedata r:id="rId1" o:title="BD15135_"/>
       </v:shape>
     </w:pict>
@@ -17454,13 +19237,32 @@
     <b:Title>Growing Object-Oriented Software, Guided by Tests</b:Title>
     <b:Publisher>Addison-Wesley Professional</b:Publisher>
     <b:Year>2009</b:Year>
+    <b:RefOrder>24</b:RefOrder>
+  </b:Source>
+  <b:Source>
+    <b:Tag>And03</b:Tag>
+    <b:SourceType>Book</b:SourceType>
+    <b:Guid>{6BB78DA3-9DB1-5C4D-B544-8E49E09F1F8B}</b:Guid>
+    <b:Author>
+      <b:Author>
+        <b:NameList>
+          <b:Person>
+            <b:Last>Hunt</b:Last>
+            <b:First>Andy</b:First>
+          </b:Person>
+        </b:NameList>
+      </b:Author>
+    </b:Author>
+    <b:Title>Pragmatic Unit Testing in Java with JUnit</b:Title>
+    <b:Publisher>The Pragmatic Programmers</b:Publisher>
+    <b:Year>2003</b:Year>
     <b:RefOrder>1</b:RefOrder>
   </b:Source>
 </b:Sources>
 </file>
 
 <file path=customXml/itemProps1.xml><?xml version="1.0" encoding="utf-8"?>
-<ds:datastoreItem xmlns:ds="http://schemas.openxmlformats.org/officeDocument/2006/customXml" ds:itemID="{27F7D35A-E214-074E-9F0B-4640DE7C4C0E}">
+<ds:datastoreItem xmlns:ds="http://schemas.openxmlformats.org/officeDocument/2006/customXml" ds:itemID="{31E04C8F-357F-F34C-9243-2057557BFCD0}">
   <ds:schemaRefs>
     <ds:schemaRef ds:uri="http://schemas.openxmlformats.org/officeDocument/2006/bibliography"/>
   </ds:schemaRefs>

</xml_diff>

<commit_message>
Correcao das figuras, titulos e italico nos termos em idioma estrangeiro
</commit_message>
<xml_diff>
--- a/monografia_JP.docx
+++ b/monografia_JP.docx
@@ -187,11 +187,41 @@
         <w:fldChar w:fldCharType="separate"/>
       </w:r>
       <w:r>
-        <w:pict w14:anchorId="4108FA50">
+        <w:fldChar w:fldCharType="begin"/>
+      </w:r>
+      <w:r>
+        <w:instrText xml:space="preserve"> INCLUDEPICTURE  "http://www.cdt.br/logo_menor.jpg" \* MERGEFORMATINET </w:instrText>
+      </w:r>
+      <w:r>
+        <w:fldChar w:fldCharType="separate"/>
+      </w:r>
+      <w:r>
+        <w:fldChar w:fldCharType="begin"/>
+      </w:r>
+      <w:r>
+        <w:instrText xml:space="preserve"> </w:instrText>
+      </w:r>
+      <w:r>
+        <w:instrText>INCLUDEPICTURE  "http://www.cdt.br/logo_menor.jpg" \* MERGEFORMATINET</w:instrText>
+      </w:r>
+      <w:r>
+        <w:instrText xml:space="preserve"> </w:instrText>
+      </w:r>
+      <w:r>
+        <w:fldChar w:fldCharType="separate"/>
+      </w:r>
+      <w:r>
+        <w:pict w14:anchorId="3FE31CBA">
           <v:shape id="_x0000_i1026" type="#_x0000_t75" alt="" style="width:52.05pt;height:56.3pt">
             <v:imagedata r:id="rId9" r:href="rId10"/>
           </v:shape>
         </w:pict>
+      </w:r>
+      <w:r>
+        <w:fldChar w:fldCharType="end"/>
+      </w:r>
+      <w:r>
+        <w:fldChar w:fldCharType="end"/>
       </w:r>
       <w:r>
         <w:fldChar w:fldCharType="end"/>
@@ -893,6 +923,9 @@
       </w:r>
       <w:proofErr w:type="spellStart"/>
       <w:r>
+        <w:rPr>
+          <w:i/>
+        </w:rPr>
         <w:t>tablets</w:t>
       </w:r>
       <w:proofErr w:type="spellEnd"/>
@@ -919,6 +952,9 @@
       </w:r>
       <w:proofErr w:type="spellStart"/>
       <w:r>
+        <w:rPr>
+          <w:i/>
+        </w:rPr>
         <w:t>tablets</w:t>
       </w:r>
       <w:proofErr w:type="spellEnd"/>
@@ -927,6 +963,9 @@
       </w:r>
       <w:proofErr w:type="spellStart"/>
       <w:r>
+        <w:rPr>
+          <w:i/>
+        </w:rPr>
         <w:t>tablet</w:t>
       </w:r>
       <w:proofErr w:type="spellEnd"/>
@@ -955,6 +994,9 @@
       </w:r>
       <w:proofErr w:type="spellStart"/>
       <w:r>
+        <w:rPr>
+          <w:i/>
+        </w:rPr>
         <w:t>tablets</w:t>
       </w:r>
       <w:proofErr w:type="spellEnd"/>
@@ -974,6 +1016,9 @@
       </w:r>
       <w:proofErr w:type="spellStart"/>
       <w:r>
+        <w:rPr>
+          <w:i/>
+        </w:rPr>
         <w:t>tablets</w:t>
       </w:r>
       <w:proofErr w:type="spellEnd"/>
@@ -1216,8 +1261,6 @@
       <w:r>
         <w:fldChar w:fldCharType="separate"/>
       </w:r>
-      <w:bookmarkStart w:id="23" w:name="_GoBack"/>
-      <w:bookmarkEnd w:id="23"/>
       <w:r>
         <w:t>LISTA DE FIGURAS</w:t>
       </w:r>
@@ -2773,40 +2816,40 @@
       <w:pPr>
         <w:pStyle w:val="PRE-TEXTO1"/>
       </w:pPr>
-      <w:bookmarkStart w:id="24" w:name="_Toc144003428"/>
-      <w:bookmarkStart w:id="25" w:name="_Toc144004088"/>
-      <w:bookmarkStart w:id="26" w:name="_Toc144004142"/>
-      <w:bookmarkStart w:id="27" w:name="_Toc144004591"/>
-      <w:bookmarkStart w:id="28" w:name="_Toc144288077"/>
-      <w:bookmarkStart w:id="29" w:name="_Toc144288578"/>
-      <w:bookmarkStart w:id="30" w:name="_Toc144609674"/>
-      <w:bookmarkStart w:id="31" w:name="_Toc144614331"/>
-      <w:bookmarkStart w:id="32" w:name="_Toc144614579"/>
-      <w:bookmarkStart w:id="33" w:name="_Toc144627058"/>
-      <w:bookmarkStart w:id="34" w:name="_Toc144630237"/>
-      <w:bookmarkStart w:id="35" w:name="_Toc144691034"/>
-      <w:bookmarkStart w:id="36" w:name="_Toc144691505"/>
-      <w:bookmarkStart w:id="37" w:name="_Toc144692256"/>
-      <w:bookmarkStart w:id="38" w:name="_Toc144805828"/>
-      <w:bookmarkStart w:id="39" w:name="_Toc144807449"/>
-      <w:bookmarkStart w:id="40" w:name="_Toc149724134"/>
-      <w:bookmarkStart w:id="41" w:name="_Toc149724319"/>
-      <w:bookmarkStart w:id="42" w:name="_Toc150052725"/>
-      <w:bookmarkStart w:id="43" w:name="_Toc150053216"/>
-      <w:bookmarkStart w:id="44" w:name="_Toc150053983"/>
-      <w:bookmarkStart w:id="45" w:name="_Toc150054432"/>
-      <w:bookmarkStart w:id="46" w:name="_Toc150054635"/>
-      <w:bookmarkStart w:id="47" w:name="_Toc150054850"/>
-      <w:bookmarkStart w:id="48" w:name="_Toc151433545"/>
-      <w:bookmarkStart w:id="49" w:name="_Toc151434316"/>
-      <w:bookmarkStart w:id="50" w:name="_Toc156710924"/>
-      <w:bookmarkStart w:id="51" w:name="_Toc156712233"/>
-      <w:bookmarkStart w:id="52" w:name="_Toc198716132"/>
-      <w:bookmarkStart w:id="53" w:name="_Toc221345525"/>
-      <w:bookmarkStart w:id="54" w:name="_Toc222801055"/>
-      <w:bookmarkStart w:id="55" w:name="_Toc232224844"/>
-      <w:bookmarkStart w:id="56" w:name="_Toc232225023"/>
-      <w:bookmarkStart w:id="57" w:name="_Toc174026041"/>
+      <w:bookmarkStart w:id="23" w:name="_Toc144003428"/>
+      <w:bookmarkStart w:id="24" w:name="_Toc144004088"/>
+      <w:bookmarkStart w:id="25" w:name="_Toc144004142"/>
+      <w:bookmarkStart w:id="26" w:name="_Toc144004591"/>
+      <w:bookmarkStart w:id="27" w:name="_Toc144288077"/>
+      <w:bookmarkStart w:id="28" w:name="_Toc144288578"/>
+      <w:bookmarkStart w:id="29" w:name="_Toc144609674"/>
+      <w:bookmarkStart w:id="30" w:name="_Toc144614331"/>
+      <w:bookmarkStart w:id="31" w:name="_Toc144614579"/>
+      <w:bookmarkStart w:id="32" w:name="_Toc144627058"/>
+      <w:bookmarkStart w:id="33" w:name="_Toc144630237"/>
+      <w:bookmarkStart w:id="34" w:name="_Toc144691034"/>
+      <w:bookmarkStart w:id="35" w:name="_Toc144691505"/>
+      <w:bookmarkStart w:id="36" w:name="_Toc144692256"/>
+      <w:bookmarkStart w:id="37" w:name="_Toc144805828"/>
+      <w:bookmarkStart w:id="38" w:name="_Toc144807449"/>
+      <w:bookmarkStart w:id="39" w:name="_Toc149724134"/>
+      <w:bookmarkStart w:id="40" w:name="_Toc149724319"/>
+      <w:bookmarkStart w:id="41" w:name="_Toc150052725"/>
+      <w:bookmarkStart w:id="42" w:name="_Toc150053216"/>
+      <w:bookmarkStart w:id="43" w:name="_Toc150053983"/>
+      <w:bookmarkStart w:id="44" w:name="_Toc150054432"/>
+      <w:bookmarkStart w:id="45" w:name="_Toc150054635"/>
+      <w:bookmarkStart w:id="46" w:name="_Toc150054850"/>
+      <w:bookmarkStart w:id="47" w:name="_Toc151433545"/>
+      <w:bookmarkStart w:id="48" w:name="_Toc151434316"/>
+      <w:bookmarkStart w:id="49" w:name="_Toc156710924"/>
+      <w:bookmarkStart w:id="50" w:name="_Toc156712233"/>
+      <w:bookmarkStart w:id="51" w:name="_Toc198716132"/>
+      <w:bookmarkStart w:id="52" w:name="_Toc221345525"/>
+      <w:bookmarkStart w:id="53" w:name="_Toc222801055"/>
+      <w:bookmarkStart w:id="54" w:name="_Toc232224844"/>
+      <w:bookmarkStart w:id="55" w:name="_Toc232225023"/>
+      <w:bookmarkStart w:id="56" w:name="_Toc174026041"/>
       <w:r>
         <w:lastRenderedPageBreak/>
         <w:t>LI</w:t>
@@ -2815,6 +2858,7 @@
         <w:t>STA DE FIGURAS</w:t>
       </w:r>
       <w:bookmarkEnd w:id="21"/>
+      <w:bookmarkEnd w:id="23"/>
       <w:bookmarkEnd w:id="24"/>
       <w:bookmarkEnd w:id="25"/>
       <w:bookmarkEnd w:id="26"/>
@@ -2848,7 +2892,6 @@
       <w:bookmarkEnd w:id="54"/>
       <w:bookmarkEnd w:id="55"/>
       <w:bookmarkEnd w:id="56"/>
-      <w:bookmarkEnd w:id="57"/>
     </w:p>
     <w:p>
       <w:pPr>
@@ -2931,7 +2974,7 @@
           <w:rPr>
             <w:webHidden/>
           </w:rPr>
-          <w:t>28</w:t>
+          <w:t>32</w:t>
         </w:r>
         <w:r>
           <w:rPr>
@@ -2991,7 +3034,7 @@
           <w:rPr>
             <w:webHidden/>
           </w:rPr>
-          <w:t>36</w:t>
+          <w:t>40</w:t>
         </w:r>
         <w:r>
           <w:rPr>
@@ -3052,7 +3095,7 @@
           <w:rPr>
             <w:webHidden/>
           </w:rPr>
-          <w:t>37</w:t>
+          <w:t>41</w:t>
         </w:r>
         <w:r>
           <w:rPr>
@@ -3113,7 +3156,7 @@
           <w:rPr>
             <w:webHidden/>
           </w:rPr>
-          <w:t>37</w:t>
+          <w:t>41</w:t>
         </w:r>
         <w:r>
           <w:rPr>
@@ -3208,18 +3251,19 @@
       <w:pPr>
         <w:pStyle w:val="PRE-TEXTO1"/>
       </w:pPr>
-      <w:bookmarkStart w:id="58" w:name="_Toc156710925"/>
-      <w:bookmarkStart w:id="59" w:name="_Toc156712234"/>
-      <w:bookmarkStart w:id="60" w:name="_Toc198716133"/>
-      <w:bookmarkStart w:id="61" w:name="_Toc221345526"/>
-      <w:bookmarkStart w:id="62" w:name="_Toc222801056"/>
-      <w:bookmarkStart w:id="63" w:name="_Toc232224845"/>
-      <w:bookmarkStart w:id="64" w:name="_Toc232225024"/>
-      <w:bookmarkStart w:id="65" w:name="_Toc174026042"/>
+      <w:bookmarkStart w:id="57" w:name="_Toc156710925"/>
+      <w:bookmarkStart w:id="58" w:name="_Toc156712234"/>
+      <w:bookmarkStart w:id="59" w:name="_Toc198716133"/>
+      <w:bookmarkStart w:id="60" w:name="_Toc221345526"/>
+      <w:bookmarkStart w:id="61" w:name="_Toc222801056"/>
+      <w:bookmarkStart w:id="62" w:name="_Toc232224845"/>
+      <w:bookmarkStart w:id="63" w:name="_Toc232225024"/>
+      <w:bookmarkStart w:id="64" w:name="_Toc174026042"/>
       <w:r>
         <w:lastRenderedPageBreak/>
         <w:t>LISTA DE TABELAS</w:t>
       </w:r>
+      <w:bookmarkEnd w:id="57"/>
       <w:bookmarkEnd w:id="58"/>
       <w:bookmarkEnd w:id="59"/>
       <w:bookmarkEnd w:id="60"/>
@@ -3227,7 +3271,6 @@
       <w:bookmarkEnd w:id="62"/>
       <w:bookmarkEnd w:id="63"/>
       <w:bookmarkEnd w:id="64"/>
-      <w:bookmarkEnd w:id="65"/>
     </w:p>
     <w:p>
       <w:pPr>
@@ -3314,7 +3357,7 @@
           <w:rPr>
             <w:webHidden/>
           </w:rPr>
-          <w:t>3</w:t>
+          <w:t>32</w:t>
         </w:r>
         <w:r>
           <w:rPr>
@@ -3374,7 +3417,7 @@
           <w:rPr>
             <w:webHidden/>
           </w:rPr>
-          <w:t>3</w:t>
+          <w:t>42</w:t>
         </w:r>
         <w:r>
           <w:rPr>
@@ -3401,13 +3444,14 @@
       <w:pPr>
         <w:pStyle w:val="PRE-TEXTO1"/>
       </w:pPr>
-      <w:bookmarkStart w:id="66" w:name="_Toc156710927"/>
-      <w:bookmarkStart w:id="67" w:name="_Toc156712236"/>
-      <w:bookmarkStart w:id="68" w:name="_Toc198716135"/>
-      <w:bookmarkStart w:id="69" w:name="_Toc221345528"/>
-      <w:bookmarkStart w:id="70" w:name="_Toc222801058"/>
-      <w:bookmarkStart w:id="71" w:name="_Toc232224847"/>
-      <w:bookmarkStart w:id="72" w:name="_Toc232225026"/>
+      <w:bookmarkStart w:id="65" w:name="_Toc156710927"/>
+      <w:bookmarkStart w:id="66" w:name="_Toc156712236"/>
+      <w:bookmarkStart w:id="67" w:name="_Toc198716135"/>
+      <w:bookmarkStart w:id="68" w:name="_Toc221345528"/>
+      <w:bookmarkStart w:id="69" w:name="_Toc222801058"/>
+      <w:bookmarkStart w:id="70" w:name="_Toc232224847"/>
+      <w:bookmarkStart w:id="71" w:name="_Toc232225026"/>
+      <w:bookmarkStart w:id="72" w:name="_Toc174026043"/>
       <w:bookmarkStart w:id="73" w:name="_Toc144288080"/>
       <w:bookmarkStart w:id="74" w:name="_Toc144288581"/>
       <w:bookmarkStart w:id="75" w:name="_Toc144609677"/>
@@ -3430,11 +3474,11 @@
       <w:bookmarkStart w:id="92" w:name="_Toc150054853"/>
       <w:bookmarkStart w:id="93" w:name="_Toc151433548"/>
       <w:bookmarkStart w:id="94" w:name="_Toc151434319"/>
-      <w:bookmarkStart w:id="95" w:name="_Toc174026043"/>
       <w:r>
         <w:lastRenderedPageBreak/>
         <w:t>LISTA DE SÍMBOLOS</w:t>
       </w:r>
+      <w:bookmarkEnd w:id="65"/>
       <w:bookmarkEnd w:id="66"/>
       <w:bookmarkEnd w:id="67"/>
       <w:bookmarkEnd w:id="68"/>
@@ -3442,7 +3486,6 @@
       <w:bookmarkEnd w:id="70"/>
       <w:bookmarkEnd w:id="71"/>
       <w:bookmarkEnd w:id="72"/>
-      <w:bookmarkEnd w:id="95"/>
     </w:p>
     <w:p/>
     <w:p>
@@ -3530,35 +3573,36 @@
       <w:pPr>
         <w:pStyle w:val="Heading1"/>
       </w:pPr>
-      <w:bookmarkStart w:id="96" w:name="_Toc144805832"/>
-      <w:bookmarkStart w:id="97" w:name="_Toc144807453"/>
-      <w:bookmarkStart w:id="98" w:name="_Toc144811464"/>
-      <w:bookmarkStart w:id="99" w:name="_Toc144812009"/>
-      <w:bookmarkStart w:id="100" w:name="_Toc144812352"/>
-      <w:bookmarkStart w:id="101" w:name="_Ref148840979"/>
-      <w:bookmarkStart w:id="102" w:name="_Toc149724323"/>
-      <w:bookmarkStart w:id="103" w:name="_Toc150052729"/>
-      <w:bookmarkStart w:id="104" w:name="_Toc150053220"/>
-      <w:bookmarkStart w:id="105" w:name="_Toc150053987"/>
-      <w:bookmarkStart w:id="106" w:name="_Toc150054436"/>
-      <w:bookmarkStart w:id="107" w:name="_Toc150054639"/>
-      <w:bookmarkStart w:id="108" w:name="_Toc150054854"/>
-      <w:bookmarkStart w:id="109" w:name="_Toc156710928"/>
-      <w:bookmarkStart w:id="110" w:name="_Toc156712237"/>
-      <w:bookmarkStart w:id="111" w:name="_Toc167274005"/>
-      <w:bookmarkStart w:id="112" w:name="_Toc167274171"/>
-      <w:bookmarkStart w:id="113" w:name="_Toc167274300"/>
-      <w:bookmarkStart w:id="114" w:name="_Toc198716019"/>
-      <w:bookmarkStart w:id="115" w:name="_Toc198716136"/>
-      <w:bookmarkStart w:id="116" w:name="_Toc221345529"/>
-      <w:bookmarkStart w:id="117" w:name="_Toc222801059"/>
-      <w:bookmarkStart w:id="118" w:name="_Toc232224848"/>
-      <w:bookmarkStart w:id="119" w:name="_Toc232225027"/>
-      <w:bookmarkStart w:id="120" w:name="_Toc174026044"/>
+      <w:bookmarkStart w:id="95" w:name="_Toc144805832"/>
+      <w:bookmarkStart w:id="96" w:name="_Toc144807453"/>
+      <w:bookmarkStart w:id="97" w:name="_Toc144811464"/>
+      <w:bookmarkStart w:id="98" w:name="_Toc144812009"/>
+      <w:bookmarkStart w:id="99" w:name="_Toc144812352"/>
+      <w:bookmarkStart w:id="100" w:name="_Ref148840979"/>
+      <w:bookmarkStart w:id="101" w:name="_Toc149724323"/>
+      <w:bookmarkStart w:id="102" w:name="_Toc150052729"/>
+      <w:bookmarkStart w:id="103" w:name="_Toc150053220"/>
+      <w:bookmarkStart w:id="104" w:name="_Toc150053987"/>
+      <w:bookmarkStart w:id="105" w:name="_Toc150054436"/>
+      <w:bookmarkStart w:id="106" w:name="_Toc150054639"/>
+      <w:bookmarkStart w:id="107" w:name="_Toc150054854"/>
+      <w:bookmarkStart w:id="108" w:name="_Toc156710928"/>
+      <w:bookmarkStart w:id="109" w:name="_Toc156712237"/>
+      <w:bookmarkStart w:id="110" w:name="_Toc167274005"/>
+      <w:bookmarkStart w:id="111" w:name="_Toc167274171"/>
+      <w:bookmarkStart w:id="112" w:name="_Toc167274300"/>
+      <w:bookmarkStart w:id="113" w:name="_Toc198716019"/>
+      <w:bookmarkStart w:id="114" w:name="_Toc198716136"/>
+      <w:bookmarkStart w:id="115" w:name="_Toc221345529"/>
+      <w:bookmarkStart w:id="116" w:name="_Toc222801059"/>
+      <w:bookmarkStart w:id="117" w:name="_Toc232224848"/>
+      <w:bookmarkStart w:id="118" w:name="_Toc232225027"/>
+      <w:bookmarkStart w:id="119" w:name="_Toc174026044"/>
       <w:r>
         <w:lastRenderedPageBreak/>
         <w:t>INTRODUÇÃO</w:t>
       </w:r>
+      <w:bookmarkEnd w:id="95"/>
       <w:bookmarkEnd w:id="96"/>
       <w:bookmarkEnd w:id="97"/>
       <w:bookmarkEnd w:id="98"/>
@@ -3582,23 +3626,22 @@
       <w:bookmarkEnd w:id="116"/>
       <w:bookmarkEnd w:id="117"/>
       <w:bookmarkEnd w:id="118"/>
+      <w:r>
+        <w:t xml:space="preserve"> (</w:t>
+      </w:r>
+      <w:r>
+        <w:t xml:space="preserve">estilo </w:t>
+      </w:r>
+      <w:r>
+        <w:t>T</w:t>
+      </w:r>
+      <w:r>
+        <w:t>í</w:t>
+      </w:r>
+      <w:r>
+        <w:t>tulo 1)</w:t>
+      </w:r>
       <w:bookmarkEnd w:id="119"/>
-      <w:r>
-        <w:t xml:space="preserve"> (</w:t>
-      </w:r>
-      <w:r>
-        <w:t xml:space="preserve">estilo </w:t>
-      </w:r>
-      <w:r>
-        <w:t>T</w:t>
-      </w:r>
-      <w:r>
-        <w:t>í</w:t>
-      </w:r>
-      <w:r>
-        <w:t>tulo 1)</w:t>
-      </w:r>
-      <w:bookmarkEnd w:id="120"/>
     </w:p>
     <w:p>
       <w:r>
@@ -3878,7 +3921,7 @@
       <w:pPr>
         <w:pStyle w:val="Heading2"/>
       </w:pPr>
-      <w:bookmarkStart w:id="121" w:name="_Toc174026045"/>
+      <w:bookmarkStart w:id="120" w:name="_Toc174026045"/>
       <w:r>
         <w:t>OBJETIVO DO TRABALHO</w:t>
       </w:r>
@@ -3897,77 +3940,77 @@
       <w:r>
         <w:t>tulo 2)</w:t>
       </w:r>
+      <w:bookmarkEnd w:id="120"/>
+    </w:p>
+    <w:p>
+      <w:r>
+        <w:t>Os objetivos devem traduzir as ações que serão realizadas pelo pesquisador para</w:t>
+      </w:r>
+      <w:r>
+        <w:t xml:space="preserve"> atingir seus fi</w:t>
+      </w:r>
+      <w:r>
+        <w:t xml:space="preserve">ns. </w:t>
+      </w:r>
+      <w:r>
+        <w:t xml:space="preserve">Eles podem ser apresentados em </w:t>
+      </w:r>
+      <w:r>
+        <w:t>dois níveis:</w:t>
+      </w:r>
+    </w:p>
+    <w:p>
+      <w:r>
+        <w:t>a) objetivo geral que deverá explicitar de modo claro e preciso a grande</w:t>
+      </w:r>
+      <w:r>
+        <w:t xml:space="preserve"> </w:t>
+      </w:r>
+      <w:r>
+        <w:t>ação do estudo proposto;</w:t>
+      </w:r>
+    </w:p>
+    <w:p>
+      <w:r>
+        <w:t>b) objetivos específi</w:t>
+      </w:r>
+      <w:r>
+        <w:t>cos que apresentam ações a serem desenvolvidas para</w:t>
+      </w:r>
+      <w:r>
+        <w:t xml:space="preserve"> </w:t>
+      </w:r>
+      <w:r>
+        <w:t>alcançar o objetivo geral.</w:t>
+      </w:r>
+    </w:p>
+    <w:p>
+      <w:pPr>
+        <w:pStyle w:val="Heading2"/>
+      </w:pPr>
+      <w:bookmarkStart w:id="121" w:name="_Toc174026046"/>
+      <w:r>
+        <w:t>JUSTIFICATIVA</w:t>
+      </w:r>
+      <w:r>
+        <w:t xml:space="preserve"> (</w:t>
+      </w:r>
+      <w:r>
+        <w:t xml:space="preserve">estilo </w:t>
+      </w:r>
+      <w:r>
+        <w:t>T</w:t>
+      </w:r>
+      <w:r>
+        <w:t>í</w:t>
+      </w:r>
+      <w:r>
+        <w:t>tulo 2)</w:t>
+      </w:r>
       <w:bookmarkEnd w:id="121"/>
     </w:p>
     <w:p>
       <w:r>
-        <w:t>Os objetivos devem traduzir as ações que serão realizadas pelo pesquisador para</w:t>
-      </w:r>
-      <w:r>
-        <w:t xml:space="preserve"> atingir seus fi</w:t>
-      </w:r>
-      <w:r>
-        <w:t xml:space="preserve">ns. </w:t>
-      </w:r>
-      <w:r>
-        <w:t xml:space="preserve">Eles podem ser apresentados em </w:t>
-      </w:r>
-      <w:r>
-        <w:t>dois níveis:</w:t>
-      </w:r>
-    </w:p>
-    <w:p>
-      <w:r>
-        <w:t>a) objetivo geral que deverá explicitar de modo claro e preciso a grande</w:t>
-      </w:r>
-      <w:r>
-        <w:t xml:space="preserve"> </w:t>
-      </w:r>
-      <w:r>
-        <w:t>ação do estudo proposto;</w:t>
-      </w:r>
-    </w:p>
-    <w:p>
-      <w:r>
-        <w:t>b) objetivos específi</w:t>
-      </w:r>
-      <w:r>
-        <w:t>cos que apresentam ações a serem desenvolvidas para</w:t>
-      </w:r>
-      <w:r>
-        <w:t xml:space="preserve"> </w:t>
-      </w:r>
-      <w:r>
-        <w:t>alcançar o objetivo geral.</w:t>
-      </w:r>
-    </w:p>
-    <w:p>
-      <w:pPr>
-        <w:pStyle w:val="Heading2"/>
-      </w:pPr>
-      <w:bookmarkStart w:id="122" w:name="_Toc174026046"/>
-      <w:r>
-        <w:t>JUSTIFICATIVA</w:t>
-      </w:r>
-      <w:r>
-        <w:t xml:space="preserve"> (</w:t>
-      </w:r>
-      <w:r>
-        <w:t xml:space="preserve">estilo </w:t>
-      </w:r>
-      <w:r>
-        <w:t>T</w:t>
-      </w:r>
-      <w:r>
-        <w:t>í</w:t>
-      </w:r>
-      <w:r>
-        <w:t>tulo 2)</w:t>
-      </w:r>
-      <w:bookmarkEnd w:id="122"/>
-    </w:p>
-    <w:p>
-      <w:r>
         <w:t>A justificativa consiste de uma exposição sobre as razões que motivaram a realização da pesquisa como: o interesse pessoal ou institucional na investigação do tema; a importância teórica e prática do tema da pesquisa; a relevância social; e a oportunidade econômica.</w:t>
       </w:r>
     </w:p>
@@ -3976,7 +4019,7 @@
       <w:pPr>
         <w:pStyle w:val="Heading1"/>
       </w:pPr>
-      <w:bookmarkStart w:id="123" w:name="_Toc174026047"/>
+      <w:bookmarkStart w:id="122" w:name="_Toc174026047"/>
       <w:r>
         <w:lastRenderedPageBreak/>
         <w:t>FUNDAMENTAÇÃO TE</w:t>
@@ -3987,17 +4030,17 @@
       <w:r>
         <w:t>RICA</w:t>
       </w:r>
+      <w:bookmarkEnd w:id="122"/>
+    </w:p>
+    <w:p>
+      <w:pPr>
+        <w:pStyle w:val="Heading2"/>
+      </w:pPr>
+      <w:bookmarkStart w:id="123" w:name="_Toc174026048"/>
+      <w:r>
+        <w:t>TESTES DE SOFTWARE</w:t>
+      </w:r>
       <w:bookmarkEnd w:id="123"/>
-    </w:p>
-    <w:p>
-      <w:pPr>
-        <w:pStyle w:val="Heading2"/>
-      </w:pPr>
-      <w:bookmarkStart w:id="124" w:name="_Toc174026048"/>
-      <w:r>
-        <w:t>TESTES DE SOFTWARE</w:t>
-      </w:r>
-      <w:bookmarkEnd w:id="124"/>
     </w:p>
     <w:p>
       <w:r>
@@ -4374,11 +4417,11 @@
       <w:pPr>
         <w:pStyle w:val="Heading3"/>
       </w:pPr>
-      <w:bookmarkStart w:id="125" w:name="_Toc174026049"/>
+      <w:bookmarkStart w:id="124" w:name="_Toc174026049"/>
       <w:r>
         <w:t>TESTES DE UNIDADE</w:t>
       </w:r>
-      <w:bookmarkEnd w:id="125"/>
+      <w:bookmarkEnd w:id="124"/>
     </w:p>
     <w:p>
       <w:r>
@@ -4523,11 +4566,11 @@
       <w:pPr>
         <w:pStyle w:val="Heading3"/>
       </w:pPr>
-      <w:bookmarkStart w:id="126" w:name="_Toc174026050"/>
+      <w:bookmarkStart w:id="125" w:name="_Toc174026050"/>
       <w:r>
         <w:t>TESTES DE INTEGRAÇÃO</w:t>
       </w:r>
-      <w:bookmarkEnd w:id="126"/>
+      <w:bookmarkEnd w:id="125"/>
     </w:p>
     <w:p>
       <w:r>
@@ -4638,11 +4681,11 @@
       <w:pPr>
         <w:pStyle w:val="Heading2"/>
       </w:pPr>
-      <w:bookmarkStart w:id="127" w:name="_Toc174026051"/>
+      <w:bookmarkStart w:id="126" w:name="_Toc174026051"/>
       <w:r>
         <w:t>TESTES AUTOMATIZADOS</w:t>
       </w:r>
-      <w:bookmarkEnd w:id="127"/>
+      <w:bookmarkEnd w:id="126"/>
     </w:p>
     <w:p>
       <w:r>
@@ -4851,12 +4894,12 @@
           <w:lang w:val="en-US"/>
         </w:rPr>
       </w:pPr>
-      <w:bookmarkStart w:id="128" w:name="_Toc174026052"/>
+      <w:bookmarkStart w:id="127" w:name="_Toc174026052"/>
       <w:r>
         <w:lastRenderedPageBreak/>
         <w:t>LINGUAGEM DE PROGRAMAÇÃO RUBY</w:t>
       </w:r>
-      <w:bookmarkEnd w:id="128"/>
+      <w:bookmarkEnd w:id="127"/>
     </w:p>
     <w:p>
       <w:r>
@@ -5262,11 +5305,11 @@
       <w:pPr>
         <w:pStyle w:val="Heading2"/>
       </w:pPr>
-      <w:bookmarkStart w:id="129" w:name="_Toc174026053"/>
+      <w:bookmarkStart w:id="128" w:name="_Toc174026053"/>
       <w:r>
         <w:t>PADRÃO ARQUITETURAL MVC</w:t>
       </w:r>
-      <w:bookmarkEnd w:id="129"/>
+      <w:bookmarkEnd w:id="128"/>
     </w:p>
     <w:p>
       <w:r>
@@ -5375,11 +5418,11 @@
       <w:pPr>
         <w:pStyle w:val="Heading2"/>
       </w:pPr>
-      <w:bookmarkStart w:id="130" w:name="_Toc174026054"/>
+      <w:bookmarkStart w:id="129" w:name="_Toc174026054"/>
       <w:r>
         <w:t>FRAMEWORK DE DESENVOLVIMENTO RAILS</w:t>
       </w:r>
-      <w:bookmarkEnd w:id="130"/>
+      <w:bookmarkEnd w:id="129"/>
     </w:p>
     <w:p>
       <w:proofErr w:type="spellStart"/>
@@ -5552,6 +5595,9 @@
       </w:r>
       <w:proofErr w:type="spellStart"/>
       <w:r>
+        <w:rPr>
+          <w:i/>
+        </w:rPr>
         <w:t>plugins</w:t>
       </w:r>
       <w:proofErr w:type="spellEnd"/>
@@ -5560,6 +5606,9 @@
       </w:r>
       <w:proofErr w:type="spellStart"/>
       <w:r>
+        <w:rPr>
+          <w:i/>
+        </w:rPr>
         <w:t>plugins</w:t>
       </w:r>
       <w:proofErr w:type="spellEnd"/>
@@ -5679,14 +5728,23 @@
       </w:r>
       <w:proofErr w:type="spellStart"/>
       <w:r>
+        <w:rPr>
+          <w:i/>
+        </w:rPr>
         <w:t>Action</w:t>
       </w:r>
       <w:proofErr w:type="spellEnd"/>
       <w:r>
+        <w:rPr>
+          <w:i/>
+        </w:rPr>
         <w:t xml:space="preserve"> </w:t>
       </w:r>
       <w:proofErr w:type="spellStart"/>
       <w:r>
+        <w:rPr>
+          <w:i/>
+        </w:rPr>
         <w:t>Controller</w:t>
       </w:r>
       <w:proofErr w:type="spellEnd"/>
@@ -5695,14 +5753,23 @@
       </w:r>
       <w:proofErr w:type="spellStart"/>
       <w:r>
+        <w:rPr>
+          <w:i/>
+        </w:rPr>
         <w:t>Action</w:t>
       </w:r>
       <w:proofErr w:type="spellEnd"/>
       <w:r>
+        <w:rPr>
+          <w:i/>
+        </w:rPr>
         <w:t xml:space="preserve"> </w:t>
       </w:r>
       <w:proofErr w:type="spellStart"/>
       <w:r>
+        <w:rPr>
+          <w:i/>
+        </w:rPr>
         <w:t>Controller</w:t>
       </w:r>
       <w:proofErr w:type="spellEnd"/>
@@ -5771,14 +5838,23 @@
       </w:r>
       <w:proofErr w:type="spellStart"/>
       <w:r>
+        <w:rPr>
+          <w:i/>
+        </w:rPr>
         <w:t>Action</w:t>
       </w:r>
       <w:proofErr w:type="spellEnd"/>
       <w:r>
+        <w:rPr>
+          <w:i/>
+        </w:rPr>
         <w:t xml:space="preserve"> </w:t>
       </w:r>
       <w:proofErr w:type="spellStart"/>
       <w:r>
+        <w:rPr>
+          <w:i/>
+        </w:rPr>
         <w:t>Dispatch</w:t>
       </w:r>
       <w:proofErr w:type="spellEnd"/>
@@ -5805,14 +5881,23 @@
       </w:r>
       <w:proofErr w:type="spellStart"/>
       <w:r>
+        <w:rPr>
+          <w:i/>
+        </w:rPr>
         <w:t>Action</w:t>
       </w:r>
       <w:proofErr w:type="spellEnd"/>
       <w:r>
+        <w:rPr>
+          <w:i/>
+        </w:rPr>
         <w:t xml:space="preserve"> </w:t>
       </w:r>
       <w:proofErr w:type="spellStart"/>
       <w:r>
+        <w:rPr>
+          <w:i/>
+        </w:rPr>
         <w:t>View</w:t>
       </w:r>
       <w:proofErr w:type="spellEnd"/>
@@ -5864,10 +5949,16 @@
       </w:r>
       <w:proofErr w:type="spellStart"/>
       <w:r>
+        <w:rPr>
+          <w:i/>
+        </w:rPr>
         <w:t>Action</w:t>
       </w:r>
       <w:proofErr w:type="spellEnd"/>
       <w:r>
+        <w:rPr>
+          <w:i/>
+        </w:rPr>
         <w:t xml:space="preserve"> Mailer</w:t>
       </w:r>
       <w:r>
@@ -5885,7 +5976,13 @@
         </w:numPr>
       </w:pPr>
       <w:r>
-        <w:t xml:space="preserve"> Active Record</w:t>
+        <w:t xml:space="preserve"> </w:t>
+      </w:r>
+      <w:r>
+        <w:rPr>
+          <w:i/>
+        </w:rPr>
+        <w:t>Active Record</w:t>
       </w:r>
       <w:r>
         <w:t xml:space="preserve">: É a base para os modelos nas aplicações </w:t>
@@ -5940,16 +6037,31 @@
         </w:numPr>
       </w:pPr>
       <w:r>
-        <w:t xml:space="preserve"> Active </w:t>
+        <w:t xml:space="preserve"> </w:t>
+      </w:r>
+      <w:r>
+        <w:rPr>
+          <w:i/>
+        </w:rPr>
+        <w:t xml:space="preserve">Active </w:t>
       </w:r>
       <w:proofErr w:type="spellStart"/>
       <w:r>
+        <w:rPr>
+          <w:i/>
+        </w:rPr>
         <w:t>Sup</w:t>
       </w:r>
       <w:r>
+        <w:rPr>
+          <w:i/>
+        </w:rPr>
         <w:t>p</w:t>
       </w:r>
       <w:r>
+        <w:rPr>
+          <w:i/>
+        </w:rPr>
         <w:t>ort</w:t>
       </w:r>
       <w:proofErr w:type="spellEnd"/>
@@ -5975,7 +6087,7 @@
       <w:pPr>
         <w:pStyle w:val="Heading2"/>
       </w:pPr>
-      <w:bookmarkStart w:id="131" w:name="_Toc174026055"/>
+      <w:bookmarkStart w:id="130" w:name="_Toc174026055"/>
       <w:r>
         <w:t xml:space="preserve">DESENVOLVIMENTO </w:t>
       </w:r>
@@ -5988,7 +6100,7 @@
       <w:r>
         <w:t>ÓVEIS</w:t>
       </w:r>
-      <w:bookmarkEnd w:id="131"/>
+      <w:bookmarkEnd w:id="130"/>
     </w:p>
     <w:p>
       <w:r>
@@ -6136,14 +6248,17 @@
       <w:pPr>
         <w:pStyle w:val="Heading3"/>
       </w:pPr>
-      <w:bookmarkStart w:id="132" w:name="_Toc174026056"/>
-      <w:r>
-        <w:t>J2</w:t>
+      <w:bookmarkStart w:id="131" w:name="_Toc174026056"/>
+      <w:r>
+        <w:t>JAVA MICRO EDITION (J2</w:t>
       </w:r>
       <w:r>
         <w:t>ME</w:t>
       </w:r>
-      <w:bookmarkEnd w:id="132"/>
+      <w:bookmarkEnd w:id="131"/>
+      <w:r>
+        <w:t>)</w:t>
+      </w:r>
     </w:p>
     <w:p>
       <w:r>
@@ -6278,11 +6393,11 @@
       <w:pPr>
         <w:pStyle w:val="Heading3"/>
       </w:pPr>
-      <w:bookmarkStart w:id="133" w:name="_Toc174026057"/>
+      <w:bookmarkStart w:id="132" w:name="_Toc174026057"/>
       <w:r>
         <w:t>IPHONE</w:t>
       </w:r>
-      <w:bookmarkEnd w:id="133"/>
+      <w:bookmarkEnd w:id="132"/>
     </w:p>
     <w:p>
       <w:r>
@@ -6375,10 +6490,19 @@
         </w:numPr>
       </w:pPr>
       <w:r>
-        <w:t xml:space="preserve"> Interface </w:t>
+        <w:t xml:space="preserve"> </w:t>
+      </w:r>
+      <w:r>
+        <w:rPr>
+          <w:i/>
+        </w:rPr>
+        <w:t xml:space="preserve">Interface </w:t>
       </w:r>
       <w:proofErr w:type="spellStart"/>
       <w:r>
+        <w:rPr>
+          <w:i/>
+        </w:rPr>
         <w:t>Builder</w:t>
       </w:r>
       <w:proofErr w:type="spellEnd"/>
@@ -6401,6 +6525,9 @@
       </w:r>
       <w:proofErr w:type="spellStart"/>
       <w:r>
+        <w:rPr>
+          <w:i/>
+        </w:rPr>
         <w:t>Instruments</w:t>
       </w:r>
       <w:proofErr w:type="spellEnd"/>
@@ -6419,7 +6546,16 @@
         </w:numPr>
       </w:pPr>
       <w:r>
-        <w:t xml:space="preserve"> IPhone Simulator:</w:t>
+        <w:t xml:space="preserve"> IPhone </w:t>
+      </w:r>
+      <w:r>
+        <w:rPr>
+          <w:i/>
+        </w:rPr>
+        <w:t>Simulator</w:t>
+      </w:r>
+      <w:r>
+        <w:t>:</w:t>
       </w:r>
       <w:r>
         <w:t xml:space="preserve"> Simulador para testar o aplicativo a ser desenvolvido sem a necessidade de ter um IPhone em mãos para efetuar os testes, reduzindo o tempo de desenvolvimento.</w:t>
@@ -6429,11 +6565,11 @@
       <w:pPr>
         <w:pStyle w:val="Heading3"/>
       </w:pPr>
-      <w:bookmarkStart w:id="134" w:name="_Toc174026058"/>
+      <w:bookmarkStart w:id="133" w:name="_Toc174026058"/>
       <w:r>
         <w:t>ANDROID</w:t>
       </w:r>
-      <w:bookmarkEnd w:id="134"/>
+      <w:bookmarkEnd w:id="133"/>
     </w:p>
     <w:p>
       <w:r>
@@ -6452,6 +6588,9 @@
       </w:r>
       <w:proofErr w:type="spellStart"/>
       <w:r>
+        <w:rPr>
+          <w:i/>
+        </w:rPr>
         <w:t>kernel</w:t>
       </w:r>
       <w:proofErr w:type="spellEnd"/>
@@ -6489,9 +6628,9 @@
         <w:pStyle w:val="FIGURA"/>
       </w:pPr>
       <w:r>
-        <w:pict w14:anchorId="1077999F">
-          <v:shape id="_x0000_i1027" type="#_x0000_t75" style="width:344.3pt;height:233.8pt">
-            <v:imagedata r:id="rId13" o:title=""/>
+        <w:pict w14:anchorId="5B6F78E5">
+          <v:shape id="_x0000_i1044" type="#_x0000_t75" style="width:396.35pt;height:268.05pt">
+            <v:imagedata r:id="rId13" o:title="arquiteturaAndroid.png"/>
           </v:shape>
         </w:pict>
       </w:r>
@@ -6509,7 +6648,10 @@
       </w:r>
       <w:proofErr w:type="spellEnd"/>
     </w:p>
-    <w:p/>
+    <w:p>
+      <w:bookmarkStart w:id="134" w:name="_GoBack"/>
+      <w:bookmarkEnd w:id="134"/>
+    </w:p>
     <w:p>
       <w:r>
         <w:t xml:space="preserve">Internamente o </w:t>
@@ -6524,6 +6666,9 @@
       </w:r>
       <w:proofErr w:type="spellStart"/>
       <w:r>
+        <w:rPr>
+          <w:i/>
+        </w:rPr>
         <w:t>kernel</w:t>
       </w:r>
       <w:proofErr w:type="spellEnd"/>
@@ -6606,6 +6751,9 @@
       </w:r>
       <w:proofErr w:type="spellStart"/>
       <w:r>
+        <w:rPr>
+          <w:i/>
+        </w:rPr>
         <w:t>kernel</w:t>
       </w:r>
       <w:proofErr w:type="spellEnd"/>
@@ -6628,11 +6776,20 @@
       </w:r>
       <w:proofErr w:type="spellStart"/>
       <w:r>
+        <w:rPr>
+          <w:i/>
+        </w:rPr>
         <w:t>Surface</w:t>
       </w:r>
       <w:proofErr w:type="spellEnd"/>
       <w:r>
-        <w:t xml:space="preserve"> Manager:</w:t>
+        <w:rPr>
+          <w:i/>
+        </w:rPr>
+        <w:t xml:space="preserve"> Manager</w:t>
+      </w:r>
+      <w:r>
+        <w:t>:</w:t>
       </w:r>
       <w:r>
         <w:t xml:space="preserve"> </w:t>
@@ -6671,7 +6828,11 @@
       </w:r>
       <w:proofErr w:type="spellEnd"/>
       <w:r>
-        <w:t xml:space="preserve"> 3D caso o telefone utilizado seja compatível, possibilitando a execução de jogos com gráficos mais refinados.</w:t>
+        <w:t xml:space="preserve"> </w:t>
+      </w:r>
+      <w:r>
+        <w:lastRenderedPageBreak/>
+        <w:t>3D caso o telefone utilizado seja compatível, possibilitando a execução de jogos com gráficos mais refinados.</w:t>
       </w:r>
     </w:p>
     <w:p>
@@ -6682,11 +6843,13 @@
         </w:numPr>
       </w:pPr>
       <w:r>
-        <w:lastRenderedPageBreak/>
         <w:t xml:space="preserve"> </w:t>
       </w:r>
       <w:proofErr w:type="spellStart"/>
       <w:r>
+        <w:rPr>
+          <w:i/>
+        </w:rPr>
         <w:t>Codecs</w:t>
       </w:r>
       <w:proofErr w:type="spellEnd"/>
@@ -6907,6 +7070,7 @@
     </w:p>
     <w:p>
       <w:r>
+        <w:lastRenderedPageBreak/>
         <w:t xml:space="preserve">A última camada na arquitetura de aplicações </w:t>
       </w:r>
       <w:proofErr w:type="spellStart"/>
@@ -6923,11 +7087,7 @@
       </w:r>
       <w:proofErr w:type="spellEnd"/>
       <w:r>
-        <w:t xml:space="preserve">. Essa é a camada pela qual o usuário vai interagir com o sistema, enviando </w:t>
-      </w:r>
-      <w:r>
-        <w:lastRenderedPageBreak/>
-        <w:t xml:space="preserve">eventos e requisições para os aplicativos. Alguns dos aplicativos que já vem instalados por num sistema </w:t>
+        <w:t xml:space="preserve">. Essa é a camada pela qual o usuário vai interagir com o sistema, enviando eventos e requisições para os aplicativos. Alguns dos aplicativos que já vem instalados por num sistema </w:t>
       </w:r>
       <w:proofErr w:type="spellStart"/>
       <w:r>
@@ -7139,7 +7299,11 @@
         <w:t xml:space="preserve"> Projeto:</w:t>
       </w:r>
       <w:r>
-        <w:t xml:space="preserve"> Nesta etapa são tomadas decisões de arquitetura e modelagem respeitando os requisitos levantados nas fases anteriores. O resultado é um documento que representa detalhadamente como cada parte </w:t>
+        <w:t xml:space="preserve"> Nesta etapa são tomadas decisões de arquitetura e modelagem respeitando os requisitos levantados nas fases anteriores. O resultado é um </w:t>
+      </w:r>
+      <w:r>
+        <w:lastRenderedPageBreak/>
+        <w:t xml:space="preserve">documento que representa detalhadamente como cada parte </w:t>
       </w:r>
       <w:r>
         <w:t xml:space="preserve">do sistema </w:t>
@@ -7156,7 +7320,6 @@
         </w:numPr>
       </w:pPr>
       <w:r>
-        <w:lastRenderedPageBreak/>
         <w:t xml:space="preserve"> Geração de Código:</w:t>
       </w:r>
       <w:r>
@@ -7203,9 +7366,15 @@
       </w:pPr>
       <w:bookmarkStart w:id="137" w:name="_Toc174026061"/>
       <w:r>
+        <w:t>RATIONAL UNIFIED PROCESS (</w:t>
+      </w:r>
+      <w:r>
         <w:t>RUP</w:t>
       </w:r>
       <w:bookmarkEnd w:id="137"/>
+      <w:r>
+        <w:t>)</w:t>
+      </w:r>
     </w:p>
     <w:p>
       <w:proofErr w:type="spellStart"/>
@@ -7405,12 +7574,15 @@
         <w:t>PROGRAMAÇÃO EXTREMA</w:t>
       </w:r>
       <w:r>
-        <w:t xml:space="preserve"> - </w:t>
+        <w:t xml:space="preserve"> (</w:t>
       </w:r>
       <w:r>
         <w:t>XP</w:t>
       </w:r>
       <w:bookmarkEnd w:id="138"/>
+      <w:r>
+        <w:t>)</w:t>
+      </w:r>
     </w:p>
     <w:p>
       <w:r>
@@ -7422,6 +7594,23 @@
         </w:rPr>
         <w:t>(XP)</w:t>
       </w:r>
+      <w:r>
+        <w:t xml:space="preserve">, também conhecida como </w:t>
+      </w:r>
+      <w:r>
+        <w:rPr>
+          <w:i/>
+        </w:rPr>
+        <w:t xml:space="preserve">Extreme </w:t>
+      </w:r>
+      <w:proofErr w:type="spellStart"/>
+      <w:r>
+        <w:rPr>
+          <w:i/>
+        </w:rPr>
+        <w:t>Programming</w:t>
+      </w:r>
+      <w:proofErr w:type="spellEnd"/>
       <w:r>
         <w:t>.</w:t>
       </w:r>
@@ -7672,7 +7861,16 @@
         </w:numPr>
       </w:pPr>
       <w:r>
-        <w:t xml:space="preserve"> Feedback: </w:t>
+        <w:t xml:space="preserve"> </w:t>
+      </w:r>
+      <w:r>
+        <w:rPr>
+          <w:i/>
+        </w:rPr>
+        <w:t>Feedback</w:t>
+      </w:r>
+      <w:r>
+        <w:t xml:space="preserve">: </w:t>
       </w:r>
       <w:r>
         <w:t>deve ser constante entre os participantes de um projeto para compartilhar soluções e problemas, aumentando o nível de entendimento de todos sobre o projeto.</w:t>
@@ -7793,7 +7991,16 @@
       </w:pPr>
       <w:r>
         <w:lastRenderedPageBreak/>
-        <w:t xml:space="preserve"> Just in Time: Eliminou a necessidade de estocar itens para a produção, eliminado custos e problemas de armazenamento.</w:t>
+        <w:t xml:space="preserve"> </w:t>
+      </w:r>
+      <w:r>
+        <w:rPr>
+          <w:i/>
+        </w:rPr>
+        <w:t>Just in Time</w:t>
+      </w:r>
+      <w:r>
+        <w:t>: Eliminou a necessidade de estocar itens para a produção, eliminado custos e problemas de armazenamento.</w:t>
       </w:r>
     </w:p>
     <w:p>
@@ -7804,18 +8011,33 @@
         </w:numPr>
       </w:pPr>
       <w:r>
-        <w:t xml:space="preserve"> Stop </w:t>
+        <w:t xml:space="preserve"> </w:t>
+      </w:r>
+      <w:r>
+        <w:rPr>
+          <w:i/>
+        </w:rPr>
+        <w:t xml:space="preserve">Stop </w:t>
       </w:r>
       <w:proofErr w:type="spellStart"/>
       <w:r>
+        <w:rPr>
+          <w:i/>
+        </w:rPr>
         <w:t>the</w:t>
       </w:r>
       <w:proofErr w:type="spellEnd"/>
       <w:r>
+        <w:rPr>
+          <w:i/>
+        </w:rPr>
         <w:t xml:space="preserve"> </w:t>
       </w:r>
       <w:proofErr w:type="spellStart"/>
       <w:r>
+        <w:rPr>
+          <w:i/>
+        </w:rPr>
         <w:t>line</w:t>
       </w:r>
       <w:proofErr w:type="spellEnd"/>
@@ -8059,9 +8281,15 @@
       </w:pPr>
       <w:bookmarkStart w:id="140" w:name="_Toc174026064"/>
       <w:r>
+        <w:t>TEST DRIVEN DEVELOPMENT (</w:t>
+      </w:r>
+      <w:r>
         <w:t>TDD</w:t>
       </w:r>
       <w:bookmarkEnd w:id="140"/>
+      <w:r>
+        <w:t>)</w:t>
+      </w:r>
     </w:p>
     <w:p>
       <w:r>
@@ -8156,12 +8384,13 @@
     </w:p>
     <w:p>
       <w:pPr>
-        <w:jc w:val="center"/>
-      </w:pPr>
-      <w:r>
-        <w:pict w14:anchorId="574D11F9">
-          <v:shape id="_x0000_i1028" type="#_x0000_t75" style="width:156.85pt;height:119.05pt">
-            <v:imagedata r:id="rId14" o:title=""/>
+        <w:pStyle w:val="FIGURA"/>
+      </w:pPr>
+      <w:r>
+        <w:lastRenderedPageBreak/>
+        <w:pict w14:anchorId="3DCDB9A5">
+          <v:shape id="_x0000_i1038" type="#_x0000_t75" style="width:280.15pt;height:212.45pt">
+            <v:imagedata r:id="rId14" o:title="cicloTDD.png"/>
           </v:shape>
         </w:pict>
       </w:r>
@@ -8171,7 +8400,6 @@
         <w:pStyle w:val="FIGURA"/>
       </w:pPr>
       <w:r>
-        <w:lastRenderedPageBreak/>
         <w:t>Figura 2.2 – Ciclo básico para TDD</w:t>
       </w:r>
     </w:p>
@@ -8464,7 +8692,7 @@
       </w:pPr>
       <w:r>
         <w:lastRenderedPageBreak/>
-        <w:pict w14:anchorId="42B7538D">
+        <w:pict w14:anchorId="1857BCF2">
           <v:shape id="_x0000_i1029" type="#_x0000_t75" style="width:474.05pt;height:154.7pt">
             <v:imagedata r:id="rId15" o:title="" croptop="2485f" cropbottom="34612f" cropright="1034f"/>
           </v:shape>
@@ -8587,7 +8815,7 @@
               <w:rPr>
                 <w:szCs w:val="24"/>
               </w:rPr>
-              <w:pict w14:anchorId="0E0D16C0">
+              <w:pict w14:anchorId="78F846C2">
                 <v:shape id="_x0000_i1030" type="#_x0000_t75" style="width:17.8pt;height:17.1pt">
                   <v:imagedata r:id="rId16" o:title="" croptop="14684f" cropright="35109f"/>
                 </v:shape>
@@ -8634,7 +8862,7 @@
                 <w:szCs w:val="24"/>
               </w:rPr>
               <w:lastRenderedPageBreak/>
-              <w:pict w14:anchorId="272E8504">
+              <w:pict w14:anchorId="67BF7F2E">
                 <v:shape id="_x0000_i1031" type="#_x0000_t75" style="width:17.8pt;height:17.1pt" o:bullet="t">
                   <v:imagedata r:id="rId17" o:title="" croptop="3688f" cropbottom="59991f" cropleft="30474f" cropright="33574f"/>
                 </v:shape>
@@ -8694,7 +8922,7 @@
               <w:rPr>
                 <w:szCs w:val="24"/>
               </w:rPr>
-              <w:pict w14:anchorId="3EB1A5F2">
+              <w:pict w14:anchorId="387EE78C">
                 <v:shape id="_x0000_i1032" type="#_x0000_t75" style="width:17.8pt;height:17.1pt">
                   <v:imagedata r:id="rId18" o:title="" croptop="14684f" cropright="35109f"/>
                 </v:shape>
@@ -8740,7 +8968,7 @@
               <w:rPr>
                 <w:szCs w:val="24"/>
               </w:rPr>
-              <w:pict w14:anchorId="4038174C">
+              <w:pict w14:anchorId="7785A58C">
                 <v:shape id="_x0000_i1033" type="#_x0000_t75" style="width:17.8pt;height:17.1pt" o:bullet="t">
                   <v:imagedata r:id="rId19" o:title="" croptop="3688f" cropbottom="59991f" cropleft="30474f" cropright="33574f"/>
                 </v:shape>
@@ -8843,11 +9071,11 @@
         <w:rPr>
           <w:position w:val="-32"/>
         </w:rPr>
-        <w:object w:dxaOrig="3560" w:dyaOrig="760" w14:anchorId="42E2850B">
+        <w:object w:dxaOrig="3560" w:dyaOrig="760" w14:anchorId="5D2CD4D5">
           <v:shape id="_x0000_i1034" type="#_x0000_t75" style="width:178.2pt;height:37.8pt" o:ole="" fillcolor="window">
             <v:imagedata r:id="rId20" o:title=""/>
           </v:shape>
-          <o:OLEObject Type="Embed" ProgID="Equation.3" ShapeID="_x0000_i1034" DrawAspect="Content" ObjectID="_1247767903" r:id="rId21">
+          <o:OLEObject Type="Embed" ProgID="Equation.3" ShapeID="_x0000_i1034" DrawAspect="Content" ObjectID="_1248627393" r:id="rId21">
             <o:FieldCodes>\* Upper \* Upper \* Caps</o:FieldCodes>
           </o:OLEObject>
         </w:object>
@@ -8896,11 +9124,11 @@
         <w:rPr>
           <w:position w:val="-32"/>
         </w:rPr>
-        <w:object w:dxaOrig="2700" w:dyaOrig="760" w14:anchorId="0716C6F3">
+        <w:object w:dxaOrig="2700" w:dyaOrig="760" w14:anchorId="1BEDDBA7">
           <v:shape id="_x0000_i1035" type="#_x0000_t75" style="width:134.75pt;height:37.8pt" o:ole="" fillcolor="window">
             <v:imagedata r:id="rId22" o:title=""/>
           </v:shape>
-          <o:OLEObject Type="Embed" ProgID="Equation.3" ShapeID="_x0000_i1035" DrawAspect="Content" ObjectID="_1247767904" r:id="rId23">
+          <o:OLEObject Type="Embed" ProgID="Equation.3" ShapeID="_x0000_i1035" DrawAspect="Content" ObjectID="_1248627394" r:id="rId23">
             <o:FieldCodes>\* Upper \* Upper \* Caps</o:FieldCodes>
           </o:OLEObject>
         </w:object>
@@ -10083,7 +10311,7 @@
       </w:pPr>
       <w:bookmarkStart w:id="285" w:name="_Toc144630257"/>
       <w:r>
-        <w:pict w14:anchorId="0FDB047D">
+        <w:pict w14:anchorId="0F105B34">
           <v:shape id="_x0000_i1036" type="#_x0000_t75" style="width:188.2pt;height:101.95pt">
             <v:imagedata r:id="rId25" o:title=""/>
           </v:shape>
@@ -10170,7 +10398,7 @@
         <w:rPr>
           <w:noProof/>
         </w:rPr>
-        <w:pict w14:anchorId="6047E954">
+        <w:pict w14:anchorId="0187A2F3">
           <v:shape id="_x0000_s1055" type="#_x0000_t75" style="position:absolute;left:0;text-align:left;margin-left:0;margin-top:-45pt;width:288.2pt;height:233.2pt;z-index:251657728;mso-position-horizontal:center" o:bordertopcolor="this" o:borderleftcolor="this" o:borderbottomcolor="this" o:borderrightcolor="this" stroked="t" strokeweight=".5pt">
             <v:imagedata r:id="rId26" o:title="figcont"/>
           </v:shape>
@@ -10266,7 +10494,7 @@
           <w:sz w:val="20"/>
           <w:szCs w:val="20"/>
         </w:rPr>
-        <w:pict w14:anchorId="41CF2504">
+        <w:pict w14:anchorId="4B82FB93">
           <v:shape id="_x0000_i1037" type="#_x0000_t75" style="width:196.05pt;height:109.05pt">
             <v:imagedata r:id="rId27" o:title="figura1"/>
           </v:shape>
@@ -12769,7 +12997,7 @@
         <w:rStyle w:val="PageNumber"/>
         <w:noProof/>
       </w:rPr>
-      <w:t>6</w:t>
+      <w:t>23</w:t>
     </w:r>
     <w:r>
       <w:rPr>
@@ -12814,7 +13042,7 @@
         <w:rStyle w:val="PageNumber"/>
         <w:noProof/>
       </w:rPr>
-      <w:t>42</w:t>
+      <w:t>43</w:t>
     </w:r>
     <w:r>
       <w:rPr>
@@ -12900,7 +13128,7 @@
         <v:path o:extrusionok="f" gradientshapeok="t" o:connecttype="rect"/>
         <o:lock v:ext="edit" aspectratio="t"/>
       </v:shapetype>
-      <v:shape id="_x0000_i1029" type="#_x0000_t75" style="width:9.25pt;height:9.25pt" o:bullet="t">
+      <v:shape id="_x0000_i1026" type="#_x0000_t75" style="width:9.25pt;height:9.25pt" o:bullet="t">
         <v:imagedata r:id="rId1" o:title="BD15135_"/>
       </v:shape>
     </w:pict>
@@ -19262,7 +19490,7 @@
 </file>
 
 <file path=customXml/itemProps1.xml><?xml version="1.0" encoding="utf-8"?>
-<ds:datastoreItem xmlns:ds="http://schemas.openxmlformats.org/officeDocument/2006/customXml" ds:itemID="{31E04C8F-357F-F34C-9243-2057557BFCD0}">
+<ds:datastoreItem xmlns:ds="http://schemas.openxmlformats.org/officeDocument/2006/customXml" ds:itemID="{B138A86C-BE73-AB4D-8BA4-A36C8227CF8D}">
   <ds:schemaRefs>
     <ds:schemaRef ds:uri="http://schemas.openxmlformats.org/officeDocument/2006/bibliography"/>
   </ds:schemaRefs>

</xml_diff>

<commit_message>
Ajuste de referencia das figuras
</commit_message>
<xml_diff>
--- a/monografia_JP.docx
+++ b/monografia_JP.docx
@@ -214,11 +214,41 @@
         <w:fldChar w:fldCharType="separate"/>
       </w:r>
       <w:r>
-        <w:pict w14:anchorId="7D94AEE8">
+        <w:fldChar w:fldCharType="begin"/>
+      </w:r>
+      <w:r>
+        <w:instrText xml:space="preserve"> INCLUDEPICTURE  "http://www.cdt.br/logo_menor.jpg" \* MERGEFORMATINET </w:instrText>
+      </w:r>
+      <w:r>
+        <w:fldChar w:fldCharType="separate"/>
+      </w:r>
+      <w:r>
+        <w:fldChar w:fldCharType="begin"/>
+      </w:r>
+      <w:r>
+        <w:instrText xml:space="preserve"> </w:instrText>
+      </w:r>
+      <w:r>
+        <w:instrText>INCLUDEPICTURE  "http://www.cdt.br/logo_menor.jpg" \* MERGEFORMATINET</w:instrText>
+      </w:r>
+      <w:r>
+        <w:instrText xml:space="preserve"> </w:instrText>
+      </w:r>
+      <w:r>
+        <w:fldChar w:fldCharType="separate"/>
+      </w:r>
+      <w:r>
+        <w:pict w14:anchorId="5B006E88">
           <v:shape id="_x0000_i1026" type="#_x0000_t75" alt="" style="width:52.05pt;height:56.3pt">
             <v:imagedata r:id="rId9" r:href="rId10"/>
           </v:shape>
         </w:pict>
+      </w:r>
+      <w:r>
+        <w:fldChar w:fldCharType="end"/>
+      </w:r>
+      <w:r>
+        <w:fldChar w:fldCharType="end"/>
       </w:r>
       <w:r>
         <w:fldChar w:fldCharType="end"/>
@@ -1267,8 +1297,6 @@
       <w:r>
         <w:fldChar w:fldCharType="separate"/>
       </w:r>
-      <w:bookmarkStart w:id="23" w:name="_GoBack"/>
-      <w:bookmarkEnd w:id="23"/>
       <w:r>
         <w:t>LISTA DE FIGURAS</w:t>
       </w:r>
@@ -2867,40 +2895,40 @@
       <w:pPr>
         <w:pStyle w:val="PRE-TEXTO1"/>
       </w:pPr>
-      <w:bookmarkStart w:id="24" w:name="_Toc144003428"/>
-      <w:bookmarkStart w:id="25" w:name="_Toc144004088"/>
-      <w:bookmarkStart w:id="26" w:name="_Toc144004142"/>
-      <w:bookmarkStart w:id="27" w:name="_Toc144004591"/>
-      <w:bookmarkStart w:id="28" w:name="_Toc144288077"/>
-      <w:bookmarkStart w:id="29" w:name="_Toc144288578"/>
-      <w:bookmarkStart w:id="30" w:name="_Toc144609674"/>
-      <w:bookmarkStart w:id="31" w:name="_Toc144614331"/>
-      <w:bookmarkStart w:id="32" w:name="_Toc144614579"/>
-      <w:bookmarkStart w:id="33" w:name="_Toc144627058"/>
-      <w:bookmarkStart w:id="34" w:name="_Toc144630237"/>
-      <w:bookmarkStart w:id="35" w:name="_Toc144691034"/>
-      <w:bookmarkStart w:id="36" w:name="_Toc144691505"/>
-      <w:bookmarkStart w:id="37" w:name="_Toc144692256"/>
-      <w:bookmarkStart w:id="38" w:name="_Toc144805828"/>
-      <w:bookmarkStart w:id="39" w:name="_Toc144807449"/>
-      <w:bookmarkStart w:id="40" w:name="_Toc149724134"/>
-      <w:bookmarkStart w:id="41" w:name="_Toc149724319"/>
-      <w:bookmarkStart w:id="42" w:name="_Toc150052725"/>
-      <w:bookmarkStart w:id="43" w:name="_Toc150053216"/>
-      <w:bookmarkStart w:id="44" w:name="_Toc150053983"/>
-      <w:bookmarkStart w:id="45" w:name="_Toc150054432"/>
-      <w:bookmarkStart w:id="46" w:name="_Toc150054635"/>
-      <w:bookmarkStart w:id="47" w:name="_Toc150054850"/>
-      <w:bookmarkStart w:id="48" w:name="_Toc151433545"/>
-      <w:bookmarkStart w:id="49" w:name="_Toc151434316"/>
-      <w:bookmarkStart w:id="50" w:name="_Toc156710924"/>
-      <w:bookmarkStart w:id="51" w:name="_Toc156712233"/>
-      <w:bookmarkStart w:id="52" w:name="_Toc198716132"/>
-      <w:bookmarkStart w:id="53" w:name="_Toc221345525"/>
-      <w:bookmarkStart w:id="54" w:name="_Toc222801055"/>
-      <w:bookmarkStart w:id="55" w:name="_Toc232224844"/>
-      <w:bookmarkStart w:id="56" w:name="_Toc232225023"/>
-      <w:bookmarkStart w:id="57" w:name="_Toc175053953"/>
+      <w:bookmarkStart w:id="23" w:name="_Toc144003428"/>
+      <w:bookmarkStart w:id="24" w:name="_Toc144004088"/>
+      <w:bookmarkStart w:id="25" w:name="_Toc144004142"/>
+      <w:bookmarkStart w:id="26" w:name="_Toc144004591"/>
+      <w:bookmarkStart w:id="27" w:name="_Toc144288077"/>
+      <w:bookmarkStart w:id="28" w:name="_Toc144288578"/>
+      <w:bookmarkStart w:id="29" w:name="_Toc144609674"/>
+      <w:bookmarkStart w:id="30" w:name="_Toc144614331"/>
+      <w:bookmarkStart w:id="31" w:name="_Toc144614579"/>
+      <w:bookmarkStart w:id="32" w:name="_Toc144627058"/>
+      <w:bookmarkStart w:id="33" w:name="_Toc144630237"/>
+      <w:bookmarkStart w:id="34" w:name="_Toc144691034"/>
+      <w:bookmarkStart w:id="35" w:name="_Toc144691505"/>
+      <w:bookmarkStart w:id="36" w:name="_Toc144692256"/>
+      <w:bookmarkStart w:id="37" w:name="_Toc144805828"/>
+      <w:bookmarkStart w:id="38" w:name="_Toc144807449"/>
+      <w:bookmarkStart w:id="39" w:name="_Toc149724134"/>
+      <w:bookmarkStart w:id="40" w:name="_Toc149724319"/>
+      <w:bookmarkStart w:id="41" w:name="_Toc150052725"/>
+      <w:bookmarkStart w:id="42" w:name="_Toc150053216"/>
+      <w:bookmarkStart w:id="43" w:name="_Toc150053983"/>
+      <w:bookmarkStart w:id="44" w:name="_Toc150054432"/>
+      <w:bookmarkStart w:id="45" w:name="_Toc150054635"/>
+      <w:bookmarkStart w:id="46" w:name="_Toc150054850"/>
+      <w:bookmarkStart w:id="47" w:name="_Toc151433545"/>
+      <w:bookmarkStart w:id="48" w:name="_Toc151434316"/>
+      <w:bookmarkStart w:id="49" w:name="_Toc156710924"/>
+      <w:bookmarkStart w:id="50" w:name="_Toc156712233"/>
+      <w:bookmarkStart w:id="51" w:name="_Toc198716132"/>
+      <w:bookmarkStart w:id="52" w:name="_Toc221345525"/>
+      <w:bookmarkStart w:id="53" w:name="_Toc222801055"/>
+      <w:bookmarkStart w:id="54" w:name="_Toc232224844"/>
+      <w:bookmarkStart w:id="55" w:name="_Toc232225023"/>
+      <w:bookmarkStart w:id="56" w:name="_Toc175053953"/>
       <w:r>
         <w:lastRenderedPageBreak/>
         <w:t>LI</w:t>
@@ -2909,6 +2937,7 @@
         <w:t>STA DE FIGURAS</w:t>
       </w:r>
       <w:bookmarkEnd w:id="21"/>
+      <w:bookmarkEnd w:id="23"/>
       <w:bookmarkEnd w:id="24"/>
       <w:bookmarkEnd w:id="25"/>
       <w:bookmarkEnd w:id="26"/>
@@ -2942,7 +2971,6 @@
       <w:bookmarkEnd w:id="54"/>
       <w:bookmarkEnd w:id="55"/>
       <w:bookmarkEnd w:id="56"/>
-      <w:bookmarkEnd w:id="57"/>
     </w:p>
     <w:p>
       <w:pPr>
@@ -3302,18 +3330,19 @@
       <w:pPr>
         <w:pStyle w:val="PRE-TEXTO1"/>
       </w:pPr>
-      <w:bookmarkStart w:id="58" w:name="_Toc156710925"/>
-      <w:bookmarkStart w:id="59" w:name="_Toc156712234"/>
-      <w:bookmarkStart w:id="60" w:name="_Toc198716133"/>
-      <w:bookmarkStart w:id="61" w:name="_Toc221345526"/>
-      <w:bookmarkStart w:id="62" w:name="_Toc222801056"/>
-      <w:bookmarkStart w:id="63" w:name="_Toc232224845"/>
-      <w:bookmarkStart w:id="64" w:name="_Toc232225024"/>
-      <w:bookmarkStart w:id="65" w:name="_Toc175053954"/>
+      <w:bookmarkStart w:id="57" w:name="_Toc156710925"/>
+      <w:bookmarkStart w:id="58" w:name="_Toc156712234"/>
+      <w:bookmarkStart w:id="59" w:name="_Toc198716133"/>
+      <w:bookmarkStart w:id="60" w:name="_Toc221345526"/>
+      <w:bookmarkStart w:id="61" w:name="_Toc222801056"/>
+      <w:bookmarkStart w:id="62" w:name="_Toc232224845"/>
+      <w:bookmarkStart w:id="63" w:name="_Toc232225024"/>
+      <w:bookmarkStart w:id="64" w:name="_Toc175053954"/>
       <w:r>
         <w:lastRenderedPageBreak/>
         <w:t>LISTA DE TABELAS</w:t>
       </w:r>
+      <w:bookmarkEnd w:id="57"/>
       <w:bookmarkEnd w:id="58"/>
       <w:bookmarkEnd w:id="59"/>
       <w:bookmarkEnd w:id="60"/>
@@ -3321,7 +3350,6 @@
       <w:bookmarkEnd w:id="62"/>
       <w:bookmarkEnd w:id="63"/>
       <w:bookmarkEnd w:id="64"/>
-      <w:bookmarkEnd w:id="65"/>
     </w:p>
     <w:p>
       <w:pPr>
@@ -3495,13 +3523,14 @@
       <w:pPr>
         <w:pStyle w:val="PRE-TEXTO1"/>
       </w:pPr>
-      <w:bookmarkStart w:id="66" w:name="_Toc156710927"/>
-      <w:bookmarkStart w:id="67" w:name="_Toc156712236"/>
-      <w:bookmarkStart w:id="68" w:name="_Toc198716135"/>
-      <w:bookmarkStart w:id="69" w:name="_Toc221345528"/>
-      <w:bookmarkStart w:id="70" w:name="_Toc222801058"/>
-      <w:bookmarkStart w:id="71" w:name="_Toc232224847"/>
-      <w:bookmarkStart w:id="72" w:name="_Toc232225026"/>
+      <w:bookmarkStart w:id="65" w:name="_Toc156710927"/>
+      <w:bookmarkStart w:id="66" w:name="_Toc156712236"/>
+      <w:bookmarkStart w:id="67" w:name="_Toc198716135"/>
+      <w:bookmarkStart w:id="68" w:name="_Toc221345528"/>
+      <w:bookmarkStart w:id="69" w:name="_Toc222801058"/>
+      <w:bookmarkStart w:id="70" w:name="_Toc232224847"/>
+      <w:bookmarkStart w:id="71" w:name="_Toc232225026"/>
+      <w:bookmarkStart w:id="72" w:name="_Toc175053955"/>
       <w:bookmarkStart w:id="73" w:name="_Toc144288080"/>
       <w:bookmarkStart w:id="74" w:name="_Toc144288581"/>
       <w:bookmarkStart w:id="75" w:name="_Toc144609677"/>
@@ -3524,11 +3553,11 @@
       <w:bookmarkStart w:id="92" w:name="_Toc150054853"/>
       <w:bookmarkStart w:id="93" w:name="_Toc151433548"/>
       <w:bookmarkStart w:id="94" w:name="_Toc151434319"/>
-      <w:bookmarkStart w:id="95" w:name="_Toc175053955"/>
       <w:r>
         <w:lastRenderedPageBreak/>
         <w:t>LISTA DE SÍMBOLOS</w:t>
       </w:r>
+      <w:bookmarkEnd w:id="65"/>
       <w:bookmarkEnd w:id="66"/>
       <w:bookmarkEnd w:id="67"/>
       <w:bookmarkEnd w:id="68"/>
@@ -3536,7 +3565,6 @@
       <w:bookmarkEnd w:id="70"/>
       <w:bookmarkEnd w:id="71"/>
       <w:bookmarkEnd w:id="72"/>
-      <w:bookmarkEnd w:id="95"/>
     </w:p>
     <w:p/>
     <w:p>
@@ -3624,35 +3652,36 @@
       <w:pPr>
         <w:pStyle w:val="Heading1"/>
       </w:pPr>
-      <w:bookmarkStart w:id="96" w:name="_Toc144805832"/>
-      <w:bookmarkStart w:id="97" w:name="_Toc144807453"/>
-      <w:bookmarkStart w:id="98" w:name="_Toc144811464"/>
-      <w:bookmarkStart w:id="99" w:name="_Toc144812009"/>
-      <w:bookmarkStart w:id="100" w:name="_Toc144812352"/>
-      <w:bookmarkStart w:id="101" w:name="_Ref148840979"/>
-      <w:bookmarkStart w:id="102" w:name="_Toc149724323"/>
-      <w:bookmarkStart w:id="103" w:name="_Toc150052729"/>
-      <w:bookmarkStart w:id="104" w:name="_Toc150053220"/>
-      <w:bookmarkStart w:id="105" w:name="_Toc150053987"/>
-      <w:bookmarkStart w:id="106" w:name="_Toc150054436"/>
-      <w:bookmarkStart w:id="107" w:name="_Toc150054639"/>
-      <w:bookmarkStart w:id="108" w:name="_Toc150054854"/>
-      <w:bookmarkStart w:id="109" w:name="_Toc156710928"/>
-      <w:bookmarkStart w:id="110" w:name="_Toc156712237"/>
-      <w:bookmarkStart w:id="111" w:name="_Toc167274005"/>
-      <w:bookmarkStart w:id="112" w:name="_Toc167274171"/>
-      <w:bookmarkStart w:id="113" w:name="_Toc167274300"/>
-      <w:bookmarkStart w:id="114" w:name="_Toc198716019"/>
-      <w:bookmarkStart w:id="115" w:name="_Toc198716136"/>
-      <w:bookmarkStart w:id="116" w:name="_Toc221345529"/>
-      <w:bookmarkStart w:id="117" w:name="_Toc222801059"/>
-      <w:bookmarkStart w:id="118" w:name="_Toc232224848"/>
-      <w:bookmarkStart w:id="119" w:name="_Toc232225027"/>
-      <w:bookmarkStart w:id="120" w:name="_Toc175053956"/>
+      <w:bookmarkStart w:id="95" w:name="_Toc144805832"/>
+      <w:bookmarkStart w:id="96" w:name="_Toc144807453"/>
+      <w:bookmarkStart w:id="97" w:name="_Toc144811464"/>
+      <w:bookmarkStart w:id="98" w:name="_Toc144812009"/>
+      <w:bookmarkStart w:id="99" w:name="_Toc144812352"/>
+      <w:bookmarkStart w:id="100" w:name="_Ref148840979"/>
+      <w:bookmarkStart w:id="101" w:name="_Toc149724323"/>
+      <w:bookmarkStart w:id="102" w:name="_Toc150052729"/>
+      <w:bookmarkStart w:id="103" w:name="_Toc150053220"/>
+      <w:bookmarkStart w:id="104" w:name="_Toc150053987"/>
+      <w:bookmarkStart w:id="105" w:name="_Toc150054436"/>
+      <w:bookmarkStart w:id="106" w:name="_Toc150054639"/>
+      <w:bookmarkStart w:id="107" w:name="_Toc150054854"/>
+      <w:bookmarkStart w:id="108" w:name="_Toc156710928"/>
+      <w:bookmarkStart w:id="109" w:name="_Toc156712237"/>
+      <w:bookmarkStart w:id="110" w:name="_Toc167274005"/>
+      <w:bookmarkStart w:id="111" w:name="_Toc167274171"/>
+      <w:bookmarkStart w:id="112" w:name="_Toc167274300"/>
+      <w:bookmarkStart w:id="113" w:name="_Toc198716019"/>
+      <w:bookmarkStart w:id="114" w:name="_Toc198716136"/>
+      <w:bookmarkStart w:id="115" w:name="_Toc221345529"/>
+      <w:bookmarkStart w:id="116" w:name="_Toc222801059"/>
+      <w:bookmarkStart w:id="117" w:name="_Toc232224848"/>
+      <w:bookmarkStart w:id="118" w:name="_Toc232225027"/>
+      <w:bookmarkStart w:id="119" w:name="_Toc175053956"/>
       <w:r>
         <w:lastRenderedPageBreak/>
         <w:t>INTRODUÇÃO</w:t>
       </w:r>
+      <w:bookmarkEnd w:id="95"/>
       <w:bookmarkEnd w:id="96"/>
       <w:bookmarkEnd w:id="97"/>
       <w:bookmarkEnd w:id="98"/>
@@ -3677,7 +3706,6 @@
       <w:bookmarkEnd w:id="117"/>
       <w:bookmarkEnd w:id="118"/>
       <w:bookmarkEnd w:id="119"/>
-      <w:bookmarkEnd w:id="120"/>
     </w:p>
     <w:p>
       <w:r>
@@ -4154,11 +4182,11 @@
       <w:pPr>
         <w:pStyle w:val="Heading2"/>
       </w:pPr>
-      <w:bookmarkStart w:id="121" w:name="_Toc175053957"/>
+      <w:bookmarkStart w:id="120" w:name="_Toc175053957"/>
       <w:r>
         <w:t>ESTUDO DE CASO</w:t>
       </w:r>
-      <w:bookmarkEnd w:id="121"/>
+      <w:bookmarkEnd w:id="120"/>
     </w:p>
     <w:p>
       <w:r>
@@ -4324,45 +4352,45 @@
       <w:pPr>
         <w:pStyle w:val="Heading2"/>
       </w:pPr>
-      <w:bookmarkStart w:id="122" w:name="_Toc175053958"/>
+      <w:bookmarkStart w:id="121" w:name="_Toc175053958"/>
       <w:r>
         <w:lastRenderedPageBreak/>
         <w:t>OBJETIVO DO TRABALHO</w:t>
       </w:r>
+      <w:bookmarkEnd w:id="121"/>
+    </w:p>
+    <w:p>
+      <w:r>
+        <w:t>O</w:t>
+      </w:r>
+      <w:r>
+        <w:t xml:space="preserve"> primeiro objetivo do trabalho é propor uma metodologia para desenvolvimento de software utilizando uma abordagem baseada em testes automatizados, mostrando ferramentas para testes e vantagens do uso de testes no desenvolvimento de software.</w:t>
+      </w:r>
+    </w:p>
+    <w:p>
+      <w:r>
+        <w:t>O segundo objetivo do trabalho é mostrar a integração de sistemas web com sistemas desenvolvidos para dispositivos móveis.</w:t>
+      </w:r>
+    </w:p>
+    <w:p>
+      <w:pPr>
+        <w:pStyle w:val="Heading2"/>
+      </w:pPr>
+      <w:bookmarkStart w:id="122" w:name="_Toc175053959"/>
+      <w:r>
+        <w:t>JUSTIFICATIVA</w:t>
+      </w:r>
       <w:bookmarkEnd w:id="122"/>
     </w:p>
     <w:p>
       <w:r>
-        <w:t>O</w:t>
-      </w:r>
-      <w:r>
-        <w:t xml:space="preserve"> primeiro objetivo do trabalho é propor uma metodologia para desenvolvimento de software utilizando uma abordagem baseada em testes automatizados, mostrando ferramentas para testes e vantagens do uso de testes no desenvolvimento de software.</w:t>
-      </w:r>
-    </w:p>
-    <w:p>
-      <w:r>
-        <w:t>O segundo objetivo do trabalho é mostrar a integração de sistemas web com sistemas desenvolvidos para dispositivos móveis.</w:t>
-      </w:r>
-    </w:p>
-    <w:p>
-      <w:pPr>
-        <w:pStyle w:val="Heading2"/>
-      </w:pPr>
-      <w:bookmarkStart w:id="123" w:name="_Toc175053959"/>
-      <w:r>
-        <w:t>JUSTIFICATIVA</w:t>
-      </w:r>
+        <w:t xml:space="preserve">Este tema foi escolhido pela necessidade de aumento de qualidade que existe durante o desenvolvimento de software e também pelo a possibilidade de estudar o desenvolvimento para dispositivos móveis, que está em </w:t>
+      </w:r>
+      <w:r>
+        <w:t>ascensão</w:t>
+      </w:r>
+      <w:bookmarkStart w:id="123" w:name="_GoBack"/>
       <w:bookmarkEnd w:id="123"/>
-    </w:p>
-    <w:p>
-      <w:r>
-        <w:t xml:space="preserve">Este tema foi escolhido pela necessidade de aumento de qualidade que existe durante o desenvolvimento de software e também pelo a possibilidade de estudar o desenvolvimento para dispositivos móveis, que está em </w:t>
-      </w:r>
-      <w:proofErr w:type="spellStart"/>
-      <w:r>
-        <w:t>ascenção</w:t>
-      </w:r>
-      <w:proofErr w:type="spellEnd"/>
       <w:r>
         <w:t>.</w:t>
       </w:r>
@@ -6959,17 +6987,10 @@
       </w:r>
       <w:proofErr w:type="spellEnd"/>
       <w:r>
-        <w:t xml:space="preserve"> tem sua arquitetura de sistema como é mostrado na figura a seguir</w:t>
-      </w:r>
-      <w:r>
-        <w:t xml:space="preserve"> </w:t>
-      </w:r>
-      <w:r>
-        <w:rPr>
-          <w:noProof/>
-          <w:lang w:val="en-US"/>
-        </w:rPr>
-        <w:t>(BURNETTE, 2010)</w:t>
+        <w:t xml:space="preserve"> tem sua arquitetura de sistema como é mostrado na </w:t>
+      </w:r>
+      <w:r>
+        <w:t>FIGURA 2.1</w:t>
       </w:r>
       <w:r>
         <w:t>:</w:t>
@@ -6981,7 +7002,7 @@
         <w:pStyle w:val="FIGURA"/>
       </w:pPr>
       <w:r>
-        <w:pict w14:anchorId="4C070858">
+        <w:pict w14:anchorId="3A9D3D16">
           <v:shape id="_x0000_i1027" type="#_x0000_t75" style="width:397.05pt;height:268.05pt">
             <v:imagedata r:id="rId13" o:title="arquiteturaAndroid"/>
           </v:shape>
@@ -7000,6 +7021,23 @@
         <w:t>Android</w:t>
       </w:r>
       <w:proofErr w:type="spellEnd"/>
+      <w:r>
+        <w:t xml:space="preserve">. FONTE </w:t>
+      </w:r>
+      <w:r>
+        <w:rPr>
+          <w:noProof/>
+          <w:lang w:val="en-US"/>
+        </w:rPr>
+        <w:t xml:space="preserve"> </w:t>
+      </w:r>
+      <w:r>
+        <w:rPr>
+          <w:noProof/>
+          <w:lang w:val="en-US"/>
+        </w:rPr>
+        <w:t>(BURNETTE, 2010)</w:t>
+      </w:r>
     </w:p>
     <w:p/>
     <w:p>
@@ -8729,7 +8767,13 @@
     </w:p>
     <w:p>
       <w:r>
-        <w:t>Este ciclo deve ser repetido a cada mudança que for feita no sistema. A figura a seguir representa o ciclo descrito anteriormente.</w:t>
+        <w:t xml:space="preserve">Este ciclo deve ser repetido a cada mudança que for feita no sistema. A </w:t>
+      </w:r>
+      <w:r>
+        <w:t>FIGURA 2.2</w:t>
+      </w:r>
+      <w:r>
+        <w:t xml:space="preserve"> representa o ciclo descrito anteriormente.</w:t>
       </w:r>
     </w:p>
     <w:p>
@@ -8738,7 +8782,7 @@
       </w:pPr>
       <w:r>
         <w:lastRenderedPageBreak/>
-        <w:pict w14:anchorId="44D800CB">
+        <w:pict w14:anchorId="3D3D3B20">
           <v:shape id="_x0000_i1028" type="#_x0000_t75" style="width:280.15pt;height:211.7pt">
             <v:imagedata r:id="rId14" o:title="cicloTDD"/>
           </v:shape>
@@ -8752,6 +8796,23 @@
       <w:r>
         <w:t>Figura 2.2 – Ciclo básico para TDD</w:t>
       </w:r>
+      <w:r>
+        <w:t xml:space="preserve">. FONTE </w:t>
+      </w:r>
+      <w:r>
+        <w:rPr>
+          <w:noProof/>
+          <w:lang w:val="en-US"/>
+        </w:rPr>
+        <w:t xml:space="preserve"> </w:t>
+      </w:r>
+      <w:r>
+        <w:rPr>
+          <w:noProof/>
+          <w:lang w:val="en-US"/>
+        </w:rPr>
+        <w:t>(FREEMAN, 2009)</w:t>
+      </w:r>
     </w:p>
     <w:p>
       <w:r>
@@ -9042,7 +9103,7 @@
       </w:pPr>
       <w:r>
         <w:lastRenderedPageBreak/>
-        <w:pict w14:anchorId="2DA34A02">
+        <w:pict w14:anchorId="71121510">
           <v:shape id="_x0000_i1029" type="#_x0000_t75" style="width:474.05pt;height:154.7pt">
             <v:imagedata r:id="rId15" o:title="" croptop="2485f" cropbottom="34612f" cropright="1034f"/>
           </v:shape>
@@ -9165,7 +9226,7 @@
               <w:rPr>
                 <w:szCs w:val="24"/>
               </w:rPr>
-              <w:pict w14:anchorId="6C5AF588">
+              <w:pict w14:anchorId="5DBEE9DE">
                 <v:shape id="_x0000_i1030" type="#_x0000_t75" style="width:17.8pt;height:17.1pt">
                   <v:imagedata r:id="rId16" o:title="" croptop="14684f" cropright="35109f"/>
                 </v:shape>
@@ -9212,7 +9273,7 @@
                 <w:szCs w:val="24"/>
               </w:rPr>
               <w:lastRenderedPageBreak/>
-              <w:pict w14:anchorId="788A5531">
+              <w:pict w14:anchorId="001EC896">
                 <v:shape id="_x0000_i1031" type="#_x0000_t75" style="width:17.8pt;height:17.1pt" o:bullet="t">
                   <v:imagedata r:id="rId17" o:title="" croptop="3688f" cropbottom="59991f" cropleft="30474f" cropright="33574f"/>
                 </v:shape>
@@ -9272,7 +9333,7 @@
               <w:rPr>
                 <w:szCs w:val="24"/>
               </w:rPr>
-              <w:pict w14:anchorId="6DF3437E">
+              <w:pict w14:anchorId="3801DB4A">
                 <v:shape id="_x0000_i1032" type="#_x0000_t75" style="width:17.8pt;height:17.1pt">
                   <v:imagedata r:id="rId18" o:title="" croptop="14684f" cropright="35109f"/>
                 </v:shape>
@@ -9318,7 +9379,7 @@
               <w:rPr>
                 <w:szCs w:val="24"/>
               </w:rPr>
-              <w:pict w14:anchorId="28711B02">
+              <w:pict w14:anchorId="3A467396">
                 <v:shape id="_x0000_i1033" type="#_x0000_t75" style="width:17.8pt;height:17.1pt" o:bullet="t">
                   <v:imagedata r:id="rId19" o:title="" croptop="3688f" cropbottom="59991f" cropleft="30474f" cropright="33574f"/>
                 </v:shape>
@@ -9421,11 +9482,11 @@
         <w:rPr>
           <w:position w:val="-32"/>
         </w:rPr>
-        <w:object w:dxaOrig="3560" w:dyaOrig="760" w14:anchorId="1625D44D">
+        <w:object w:dxaOrig="3560" w:dyaOrig="760" w14:anchorId="3BCD1137">
           <v:shape id="_x0000_i1034" type="#_x0000_t75" style="width:178.2pt;height:37.8pt" o:ole="" fillcolor="window">
             <v:imagedata r:id="rId20" o:title=""/>
           </v:shape>
-          <o:OLEObject Type="Embed" ProgID="Equation.3" ShapeID="_x0000_i1034" DrawAspect="Content" ObjectID="_1248795825" r:id="rId21">
+          <o:OLEObject Type="Embed" ProgID="Equation.3" ShapeID="_x0000_i1034" DrawAspect="Content" ObjectID="_1249052902" r:id="rId21">
             <o:FieldCodes>\* Upper \* Upper \* Caps</o:FieldCodes>
           </o:OLEObject>
         </w:object>
@@ -9474,11 +9535,11 @@
         <w:rPr>
           <w:position w:val="-32"/>
         </w:rPr>
-        <w:object w:dxaOrig="2700" w:dyaOrig="760" w14:anchorId="444E46C5">
+        <w:object w:dxaOrig="2700" w:dyaOrig="760" w14:anchorId="451A4F02">
           <v:shape id="_x0000_i1035" type="#_x0000_t75" style="width:134.75pt;height:37.8pt" o:ole="" fillcolor="window">
             <v:imagedata r:id="rId22" o:title=""/>
           </v:shape>
-          <o:OLEObject Type="Embed" ProgID="Equation.3" ShapeID="_x0000_i1035" DrawAspect="Content" ObjectID="_1248795826" r:id="rId23">
+          <o:OLEObject Type="Embed" ProgID="Equation.3" ShapeID="_x0000_i1035" DrawAspect="Content" ObjectID="_1249052903" r:id="rId23">
             <o:FieldCodes>\* Upper \* Upper \* Caps</o:FieldCodes>
           </o:OLEObject>
         </w:object>
@@ -10661,7 +10722,7 @@
       </w:pPr>
       <w:bookmarkStart w:id="286" w:name="_Toc144630257"/>
       <w:r>
-        <w:pict w14:anchorId="09FDC145">
+        <w:pict w14:anchorId="1D55EC60">
           <v:shape id="_x0000_i1036" type="#_x0000_t75" style="width:188.2pt;height:101.95pt">
             <v:imagedata r:id="rId25" o:title=""/>
           </v:shape>
@@ -10748,7 +10809,7 @@
         <w:rPr>
           <w:noProof/>
         </w:rPr>
-        <w:pict w14:anchorId="66EC3567">
+        <w:pict w14:anchorId="0459E0E4">
           <v:shape id="_x0000_s1055" type="#_x0000_t75" style="position:absolute;left:0;text-align:left;margin-left:0;margin-top:-45pt;width:288.2pt;height:233.2pt;z-index:251657728;mso-position-horizontal:center" o:bordertopcolor="this" o:borderleftcolor="this" o:borderbottomcolor="this" o:borderrightcolor="this" stroked="t" strokeweight=".5pt">
             <v:imagedata r:id="rId26" o:title="figcont"/>
           </v:shape>
@@ -10844,7 +10905,7 @@
           <w:sz w:val="20"/>
           <w:szCs w:val="20"/>
         </w:rPr>
-        <w:pict w14:anchorId="0EC9993F">
+        <w:pict w14:anchorId="07153F48">
           <v:shape id="_x0000_i1037" type="#_x0000_t75" style="width:196.05pt;height:109.05pt">
             <v:imagedata r:id="rId27" o:title="figura1"/>
           </v:shape>
@@ -13347,7 +13408,7 @@
         <w:rStyle w:val="PageNumber"/>
         <w:noProof/>
       </w:rPr>
-      <w:t>6</w:t>
+      <w:t>13</w:t>
     </w:r>
     <w:r>
       <w:rPr>
@@ -13392,7 +13453,7 @@
         <w:rStyle w:val="PageNumber"/>
         <w:noProof/>
       </w:rPr>
-      <w:t>42</w:t>
+      <w:t>43</w:t>
     </w:r>
     <w:r>
       <w:rPr>
@@ -13478,7 +13539,7 @@
         <v:path o:extrusionok="f" gradientshapeok="t" o:connecttype="rect"/>
         <o:lock v:ext="edit" aspectratio="t"/>
       </v:shapetype>
-      <v:shape id="_x0000_i1033" type="#_x0000_t75" style="width:9.25pt;height:9.25pt" o:bullet="t">
+      <v:shape id="_x0000_i1026" type="#_x0000_t75" style="width:9.25pt;height:9.25pt" o:bullet="t">
         <v:imagedata r:id="rId1" o:title="BD15135_"/>
       </v:shape>
     </w:pict>
@@ -19630,7 +19691,7 @@
     <b:Title>Hello, Android: Introducing Google's Mobile Development Platform</b:Title>
     <b:Publisher>Pragmatic Bookshelf</b:Publisher>
     <b:Year>2010</b:Year>
-    <b:RefOrder>14</b:RefOrder>
+    <b:RefOrder>1</b:RefOrder>
   </b:Source>
   <b:Source>
     <b:Tag>Jim10</b:Tag>
@@ -19649,7 +19710,7 @@
     <b:Title>REST in Practice: Hypermedia and Systems Architecture</b:Title>
     <b:Publisher>O'Reilly Media</b:Publisher>
     <b:Year>2010</b:Year>
-    <b:RefOrder>15</b:RefOrder>
+    <b:RefOrder>14</b:RefOrder>
   </b:Source>
   <b:Source>
     <b:Tag>Roy70</b:Tag>
@@ -19668,7 +19729,7 @@
         </b:NameList>
       </b:Author>
     </b:Author>
-    <b:RefOrder>16</b:RefOrder>
+    <b:RefOrder>15</b:RefOrder>
   </b:Source>
   <b:Source>
     <b:Tag>Rog09</b:Tag>
@@ -19687,7 +19748,7 @@
     </b:Author>
     <b:Title>Software Engineering: A Practitioner's Approach</b:Title>
     <b:Year>2009</b:Year>
-    <b:RefOrder>17</b:RefOrder>
+    <b:RefOrder>16</b:RefOrder>
   </b:Source>
   <b:Source>
     <b:Tag>Iva99</b:Tag>
@@ -19706,7 +19767,7 @@
         </b:NameList>
       </b:Author>
     </b:Author>
-    <b:RefOrder>18</b:RefOrder>
+    <b:RefOrder>17</b:RefOrder>
   </b:Source>
   <b:Source>
     <b:Tag>Gar03</b:Tag>
@@ -19724,7 +19785,7 @@
         </b:NameList>
       </b:Author>
     </b:Author>
-    <b:RefOrder>19</b:RefOrder>
+    <b:RefOrder>18</b:RefOrder>
   </b:Source>
   <b:Source>
     <b:Tag>Ken96</b:Tag>
@@ -19743,7 +19804,7 @@
     <b:Title>Smalltalk Best Practice Patterns</b:Title>
     <b:Publisher>Prentice Hall</b:Publisher>
     <b:Year>1996</b:Year>
-    <b:RefOrder>20</b:RefOrder>
+    <b:RefOrder>19</b:RefOrder>
   </b:Source>
   <b:Source>
     <b:Tag>Ken99</b:Tag>
@@ -19762,7 +19823,7 @@
     <b:Title>Extreme Programming Explained: Embrace Change</b:Title>
     <b:Publisher>Addison-Wesley Professional</b:Publisher>
     <b:Year>1999</b:Year>
-    <b:RefOrder>21</b:RefOrder>
+    <b:RefOrder>20</b:RefOrder>
   </b:Source>
   <b:Source>
     <b:Tag>Tai88</b:Tag>
@@ -19781,7 +19842,7 @@
     <b:Title>Toyota Production System: Beyond Large-Scale Production</b:Title>
     <b:Publisher>Productivity Press</b:Publisher>
     <b:Year>1988</b:Year>
-    <b:RefOrder>22</b:RefOrder>
+    <b:RefOrder>21</b:RefOrder>
   </b:Source>
   <b:Source>
     <b:Tag>Mar03</b:Tag>
@@ -19800,7 +19861,7 @@
     <b:Title>Lean Software Development: An Agile Toolkit</b:Title>
     <b:Publisher>Addison-Wesley Professional</b:Publisher>
     <b:Year>2003</b:Year>
-    <b:RefOrder>23</b:RefOrder>
+    <b:RefOrder>22</b:RefOrder>
   </b:Source>
   <b:Source>
     <b:Tag>Ste09</b:Tag>
@@ -19819,7 +19880,7 @@
     <b:Title>Growing Object-Oriented Software, Guided by Tests</b:Title>
     <b:Publisher>Addison-Wesley Professional</b:Publisher>
     <b:Year>2009</b:Year>
-    <b:RefOrder>1</b:RefOrder>
+    <b:RefOrder>23</b:RefOrder>
   </b:Source>
   <b:Source>
     <b:Tag>And03</b:Tag>
@@ -19844,7 +19905,7 @@
 </file>
 
 <file path=customXml/itemProps1.xml><?xml version="1.0" encoding="utf-8"?>
-<ds:datastoreItem xmlns:ds="http://schemas.openxmlformats.org/officeDocument/2006/customXml" ds:itemID="{61D74CF0-2AEF-D147-8C54-BD579033D0BA}">
+<ds:datastoreItem xmlns:ds="http://schemas.openxmlformats.org/officeDocument/2006/customXml" ds:itemID="{6C1AD05C-8E88-2448-B263-746FE18B3777}">
   <ds:schemaRefs>
     <ds:schemaRef ds:uri="http://schemas.openxmlformats.org/officeDocument/2006/bibliography"/>
   </ds:schemaRefs>

</xml_diff>

<commit_message>
Ajustes metodologia, finalizacao desenvolvimento mobile????
</commit_message>
<xml_diff>
--- a/monografia_JP.docx
+++ b/monografia_JP.docx
@@ -6,6 +6,15 @@
       <w:pPr>
         <w:pStyle w:val="EstiloTrabalhoCentralizado"/>
       </w:pPr>
+      <w:r>
+        <w:fldChar w:fldCharType="begin"/>
+      </w:r>
+      <w:r>
+        <w:instrText xml:space="preserve"> INCLUDEPICTURE  "http://www.cdt.br/logo_menor.jpg" \* MERGEFORMATINET </w:instrText>
+      </w:r>
+      <w:r>
+        <w:fldChar w:fldCharType="separate"/>
+      </w:r>
       <w:r>
         <w:fldChar w:fldCharType="begin"/>
       </w:r>
@@ -270,10 +279,13 @@
             <v:path o:extrusionok="f" gradientshapeok="t" o:connecttype="rect"/>
             <o:lock v:ext="edit" aspectratio="t"/>
           </v:shapetype>
-          <v:shape id="_x0000_i1026" type="#_x0000_t75" alt="" style="width:52.05pt;height:56.3pt">
+          <v:shape id="_x0000_i1025" type="#_x0000_t75" alt="" style="width:52.05pt;height:56.3pt">
             <v:imagedata r:id="rId9" r:href="rId10"/>
           </v:shape>
         </w:pict>
+      </w:r>
+      <w:r>
+        <w:fldChar w:fldCharType="end"/>
       </w:r>
       <w:r>
         <w:fldChar w:fldCharType="end"/>
@@ -1334,6 +1346,8 @@
       <w:r>
         <w:fldChar w:fldCharType="separate"/>
       </w:r>
+      <w:bookmarkStart w:id="23" w:name="_GoBack"/>
+      <w:bookmarkEnd w:id="23"/>
       <w:r>
         <w:t>LISTA DE FIGURAS</w:t>
       </w:r>
@@ -1344,7 +1358,7 @@
         <w:fldChar w:fldCharType="begin"/>
       </w:r>
       <w:r>
-        <w:instrText xml:space="preserve"> PAGEREF _Toc176864726 \h </w:instrText>
+        <w:instrText xml:space="preserve"> PAGEREF _Toc176879783 \h </w:instrText>
       </w:r>
       <w:r>
         <w:fldChar w:fldCharType="separate"/>
@@ -1375,7 +1389,7 @@
         <w:fldChar w:fldCharType="begin"/>
       </w:r>
       <w:r>
-        <w:instrText xml:space="preserve"> PAGEREF _Toc176864727 \h </w:instrText>
+        <w:instrText xml:space="preserve"> PAGEREF _Toc176879784 \h </w:instrText>
       </w:r>
       <w:r>
         <w:fldChar w:fldCharType="separate"/>
@@ -1406,7 +1420,7 @@
         <w:fldChar w:fldCharType="begin"/>
       </w:r>
       <w:r>
-        <w:instrText xml:space="preserve"> PAGEREF _Toc176864728 \h </w:instrText>
+        <w:instrText xml:space="preserve"> PAGEREF _Toc176879785 \h </w:instrText>
       </w:r>
       <w:r>
         <w:fldChar w:fldCharType="separate"/>
@@ -1452,7 +1466,7 @@
         <w:fldChar w:fldCharType="begin"/>
       </w:r>
       <w:r>
-        <w:instrText xml:space="preserve"> PAGEREF _Toc176864729 \h </w:instrText>
+        <w:instrText xml:space="preserve"> PAGEREF _Toc176879786 \h </w:instrText>
       </w:r>
       <w:r>
         <w:fldChar w:fldCharType="separate"/>
@@ -1495,7 +1509,7 @@
         <w:fldChar w:fldCharType="begin"/>
       </w:r>
       <w:r>
-        <w:instrText xml:space="preserve"> PAGEREF _Toc176864730 \h </w:instrText>
+        <w:instrText xml:space="preserve"> PAGEREF _Toc176879787 \h </w:instrText>
       </w:r>
       <w:r>
         <w:fldChar w:fldCharType="separate"/>
@@ -1538,7 +1552,7 @@
         <w:fldChar w:fldCharType="begin"/>
       </w:r>
       <w:r>
-        <w:instrText xml:space="preserve"> PAGEREF _Toc176864731 \h </w:instrText>
+        <w:instrText xml:space="preserve"> PAGEREF _Toc176879788 \h </w:instrText>
       </w:r>
       <w:r>
         <w:fldChar w:fldCharType="separate"/>
@@ -1581,7 +1595,7 @@
         <w:fldChar w:fldCharType="begin"/>
       </w:r>
       <w:r>
-        <w:instrText xml:space="preserve"> PAGEREF _Toc176864732 \h </w:instrText>
+        <w:instrText xml:space="preserve"> PAGEREF _Toc176879789 \h </w:instrText>
       </w:r>
       <w:r>
         <w:fldChar w:fldCharType="separate"/>
@@ -1627,7 +1641,7 @@
         <w:fldChar w:fldCharType="begin"/>
       </w:r>
       <w:r>
-        <w:instrText xml:space="preserve"> PAGEREF _Toc176864733 \h </w:instrText>
+        <w:instrText xml:space="preserve"> PAGEREF _Toc176879790 \h </w:instrText>
       </w:r>
       <w:r>
         <w:fldChar w:fldCharType="separate"/>
@@ -1670,7 +1684,7 @@
         <w:fldChar w:fldCharType="begin"/>
       </w:r>
       <w:r>
-        <w:instrText xml:space="preserve"> PAGEREF _Toc176864734 \h </w:instrText>
+        <w:instrText xml:space="preserve"> PAGEREF _Toc176879791 \h </w:instrText>
       </w:r>
       <w:r>
         <w:fldChar w:fldCharType="separate"/>
@@ -1713,7 +1727,7 @@
         <w:fldChar w:fldCharType="begin"/>
       </w:r>
       <w:r>
-        <w:instrText xml:space="preserve"> PAGEREF _Toc176864735 \h </w:instrText>
+        <w:instrText xml:space="preserve"> PAGEREF _Toc176879792 \h </w:instrText>
       </w:r>
       <w:r>
         <w:fldChar w:fldCharType="separate"/>
@@ -1756,7 +1770,7 @@
         <w:fldChar w:fldCharType="begin"/>
       </w:r>
       <w:r>
-        <w:instrText xml:space="preserve"> PAGEREF _Toc176864736 \h </w:instrText>
+        <w:instrText xml:space="preserve"> PAGEREF _Toc176879793 \h </w:instrText>
       </w:r>
       <w:r>
         <w:fldChar w:fldCharType="separate"/>
@@ -1799,7 +1813,7 @@
         <w:fldChar w:fldCharType="begin"/>
       </w:r>
       <w:r>
-        <w:instrText xml:space="preserve"> PAGEREF _Toc176864737 \h </w:instrText>
+        <w:instrText xml:space="preserve"> PAGEREF _Toc176879794 \h </w:instrText>
       </w:r>
       <w:r>
         <w:fldChar w:fldCharType="separate"/>
@@ -1845,7 +1859,7 @@
         <w:fldChar w:fldCharType="begin"/>
       </w:r>
       <w:r>
-        <w:instrText xml:space="preserve"> PAGEREF _Toc176864738 \h </w:instrText>
+        <w:instrText xml:space="preserve"> PAGEREF _Toc176879795 \h </w:instrText>
       </w:r>
       <w:r>
         <w:fldChar w:fldCharType="separate"/>
@@ -1888,7 +1902,7 @@
         <w:fldChar w:fldCharType="begin"/>
       </w:r>
       <w:r>
-        <w:instrText xml:space="preserve"> PAGEREF _Toc176864739 \h </w:instrText>
+        <w:instrText xml:space="preserve"> PAGEREF _Toc176879796 \h </w:instrText>
       </w:r>
       <w:r>
         <w:fldChar w:fldCharType="separate"/>
@@ -1931,7 +1945,7 @@
         <w:fldChar w:fldCharType="begin"/>
       </w:r>
       <w:r>
-        <w:instrText xml:space="preserve"> PAGEREF _Toc176864740 \h </w:instrText>
+        <w:instrText xml:space="preserve"> PAGEREF _Toc176879797 \h </w:instrText>
       </w:r>
       <w:r>
         <w:fldChar w:fldCharType="separate"/>
@@ -1974,7 +1988,7 @@
         <w:fldChar w:fldCharType="begin"/>
       </w:r>
       <w:r>
-        <w:instrText xml:space="preserve"> PAGEREF _Toc176864741 \h </w:instrText>
+        <w:instrText xml:space="preserve"> PAGEREF _Toc176879798 \h </w:instrText>
       </w:r>
       <w:r>
         <w:fldChar w:fldCharType="separate"/>
@@ -2017,7 +2031,7 @@
         <w:fldChar w:fldCharType="begin"/>
       </w:r>
       <w:r>
-        <w:instrText xml:space="preserve"> PAGEREF _Toc176864742 \h </w:instrText>
+        <w:instrText xml:space="preserve"> PAGEREF _Toc176879799 \h </w:instrText>
       </w:r>
       <w:r>
         <w:fldChar w:fldCharType="separate"/>
@@ -2060,7 +2074,7 @@
         <w:fldChar w:fldCharType="begin"/>
       </w:r>
       <w:r>
-        <w:instrText xml:space="preserve"> PAGEREF _Toc176864743 \h </w:instrText>
+        <w:instrText xml:space="preserve"> PAGEREF _Toc176879800 \h </w:instrText>
       </w:r>
       <w:r>
         <w:fldChar w:fldCharType="separate"/>
@@ -2103,7 +2117,7 @@
         <w:fldChar w:fldCharType="begin"/>
       </w:r>
       <w:r>
-        <w:instrText xml:space="preserve"> PAGEREF _Toc176864744 \h </w:instrText>
+        <w:instrText xml:space="preserve"> PAGEREF _Toc176879801 \h </w:instrText>
       </w:r>
       <w:r>
         <w:fldChar w:fldCharType="separate"/>
@@ -2146,7 +2160,7 @@
         <w:fldChar w:fldCharType="begin"/>
       </w:r>
       <w:r>
-        <w:instrText xml:space="preserve"> PAGEREF _Toc176864745 \h </w:instrText>
+        <w:instrText xml:space="preserve"> PAGEREF _Toc176879802 \h </w:instrText>
       </w:r>
       <w:r>
         <w:fldChar w:fldCharType="separate"/>
@@ -2189,7 +2203,7 @@
         <w:fldChar w:fldCharType="begin"/>
       </w:r>
       <w:r>
-        <w:instrText xml:space="preserve"> PAGEREF _Toc176864746 \h </w:instrText>
+        <w:instrText xml:space="preserve"> PAGEREF _Toc176879803 \h </w:instrText>
       </w:r>
       <w:r>
         <w:fldChar w:fldCharType="separate"/>
@@ -2232,7 +2246,7 @@
         <w:fldChar w:fldCharType="begin"/>
       </w:r>
       <w:r>
-        <w:instrText xml:space="preserve"> PAGEREF _Toc176864747 \h </w:instrText>
+        <w:instrText xml:space="preserve"> PAGEREF _Toc176879804 \h </w:instrText>
       </w:r>
       <w:r>
         <w:fldChar w:fldCharType="separate"/>
@@ -2275,7 +2289,7 @@
         <w:fldChar w:fldCharType="begin"/>
       </w:r>
       <w:r>
-        <w:instrText xml:space="preserve"> PAGEREF _Toc176864748 \h </w:instrText>
+        <w:instrText xml:space="preserve"> PAGEREF _Toc176879805 \h </w:instrText>
       </w:r>
       <w:r>
         <w:fldChar w:fldCharType="separate"/>
@@ -2318,7 +2332,7 @@
         <w:fldChar w:fldCharType="begin"/>
       </w:r>
       <w:r>
-        <w:instrText xml:space="preserve"> PAGEREF _Toc176864749 \h </w:instrText>
+        <w:instrText xml:space="preserve"> PAGEREF _Toc176879806 \h </w:instrText>
       </w:r>
       <w:r>
         <w:fldChar w:fldCharType="separate"/>
@@ -2361,7 +2375,7 @@
         <w:fldChar w:fldCharType="begin"/>
       </w:r>
       <w:r>
-        <w:instrText xml:space="preserve"> PAGEREF _Toc176864750 \h </w:instrText>
+        <w:instrText xml:space="preserve"> PAGEREF _Toc176879807 \h </w:instrText>
       </w:r>
       <w:r>
         <w:fldChar w:fldCharType="separate"/>
@@ -2407,7 +2421,7 @@
         <w:fldChar w:fldCharType="begin"/>
       </w:r>
       <w:r>
-        <w:instrText xml:space="preserve"> PAGEREF _Toc176864751 \h </w:instrText>
+        <w:instrText xml:space="preserve"> PAGEREF _Toc176879808 \h </w:instrText>
       </w:r>
       <w:r>
         <w:fldChar w:fldCharType="separate"/>
@@ -2450,13 +2464,13 @@
         <w:fldChar w:fldCharType="begin"/>
       </w:r>
       <w:r>
-        <w:instrText xml:space="preserve"> PAGEREF _Toc176864752 \h </w:instrText>
+        <w:instrText xml:space="preserve"> PAGEREF _Toc176879809 \h </w:instrText>
       </w:r>
       <w:r>
         <w:fldChar w:fldCharType="separate"/>
       </w:r>
       <w:r>
-        <w:t>31</w:t>
+        <w:t>32</w:t>
       </w:r>
       <w:r>
         <w:fldChar w:fldCharType="end"/>
@@ -2485,7 +2499,7 @@
         <w:tab/>
       </w:r>
       <w:r>
-        <w:t>FERRAMENTAS E TECNOLOGIAS</w:t>
+        <w:t>DESENVOLVIMENTO DO SISTEMA WEB</w:t>
       </w:r>
       <w:r>
         <w:tab/>
@@ -2494,13 +2508,13 @@
         <w:fldChar w:fldCharType="begin"/>
       </w:r>
       <w:r>
-        <w:instrText xml:space="preserve"> PAGEREF _Toc176864753 \h </w:instrText>
+        <w:instrText xml:space="preserve"> PAGEREF _Toc176879810 \h </w:instrText>
       </w:r>
       <w:r>
         <w:fldChar w:fldCharType="separate"/>
       </w:r>
       <w:r>
-        <w:t>32</w:t>
+        <w:t>33</w:t>
       </w:r>
       <w:r>
         <w:fldChar w:fldCharType="end"/>
@@ -2528,7 +2542,7 @@
         <w:tab/>
       </w:r>
       <w:r>
-        <w:t>DESENVOLVIMENTO WEB</w:t>
+        <w:t>TECNOLOGIAS UTILIZADAS</w:t>
       </w:r>
       <w:r>
         <w:tab/>
@@ -2537,13 +2551,13 @@
         <w:fldChar w:fldCharType="begin"/>
       </w:r>
       <w:r>
-        <w:instrText xml:space="preserve"> PAGEREF _Toc176864754 \h </w:instrText>
+        <w:instrText xml:space="preserve"> PAGEREF _Toc176879811 \h </w:instrText>
       </w:r>
       <w:r>
         <w:fldChar w:fldCharType="separate"/>
       </w:r>
       <w:r>
-        <w:t>32</w:t>
+        <w:t>34</w:t>
       </w:r>
       <w:r>
         <w:fldChar w:fldCharType="end"/>
@@ -2571,7 +2585,7 @@
         <w:tab/>
       </w:r>
       <w:r>
-        <w:t>DESENVOLVIMENTO MOBILE</w:t>
+        <w:t>DESENVOLVIMENTO</w:t>
       </w:r>
       <w:r>
         <w:tab/>
@@ -2580,99 +2594,13 @@
         <w:fldChar w:fldCharType="begin"/>
       </w:r>
       <w:r>
-        <w:instrText xml:space="preserve"> PAGEREF _Toc176864755 \h </w:instrText>
+        <w:instrText xml:space="preserve"> PAGEREF _Toc176879812 \h </w:instrText>
       </w:r>
       <w:r>
         <w:fldChar w:fldCharType="separate"/>
       </w:r>
       <w:r>
-        <w:t>33</w:t>
-      </w:r>
-      <w:r>
-        <w:fldChar w:fldCharType="end"/>
-      </w:r>
-    </w:p>
-    <w:p>
-      <w:pPr>
-        <w:pStyle w:val="TOC2"/>
-        <w:tabs>
-          <w:tab w:val="left" w:pos="720"/>
-        </w:tabs>
-        <w:rPr>
-          <w:rFonts w:asciiTheme="minorHAnsi" w:eastAsiaTheme="minorEastAsia" w:hAnsiTheme="minorHAnsi" w:cstheme="minorBidi"/>
-          <w:lang w:val="en-US" w:eastAsia="ja-JP"/>
-        </w:rPr>
-      </w:pPr>
-      <w:r>
-        <w:t>3.2.3</w:t>
-      </w:r>
-      <w:r>
-        <w:rPr>
-          <w:rFonts w:asciiTheme="minorHAnsi" w:eastAsiaTheme="minorEastAsia" w:hAnsiTheme="minorHAnsi" w:cstheme="minorBidi"/>
-          <w:lang w:val="en-US" w:eastAsia="ja-JP"/>
-        </w:rPr>
-        <w:tab/>
-      </w:r>
-      <w:r>
-        <w:t>FERRAMENTAS PARA AUTOMATIZAÇÃO DE TESTES COM RAILS</w:t>
-      </w:r>
-      <w:r>
-        <w:tab/>
-      </w:r>
-      <w:r>
-        <w:fldChar w:fldCharType="begin"/>
-      </w:r>
-      <w:r>
-        <w:instrText xml:space="preserve"> PAGEREF _Toc176864756 \h </w:instrText>
-      </w:r>
-      <w:r>
-        <w:fldChar w:fldCharType="separate"/>
-      </w:r>
-      <w:r>
-        <w:t>33</w:t>
-      </w:r>
-      <w:r>
-        <w:fldChar w:fldCharType="end"/>
-      </w:r>
-    </w:p>
-    <w:p>
-      <w:pPr>
-        <w:pStyle w:val="TOC2"/>
-        <w:tabs>
-          <w:tab w:val="left" w:pos="720"/>
-        </w:tabs>
-        <w:rPr>
-          <w:rFonts w:asciiTheme="minorHAnsi" w:eastAsiaTheme="minorEastAsia" w:hAnsiTheme="minorHAnsi" w:cstheme="minorBidi"/>
-          <w:lang w:val="en-US" w:eastAsia="ja-JP"/>
-        </w:rPr>
-      </w:pPr>
-      <w:r>
-        <w:t>3.2.4</w:t>
-      </w:r>
-      <w:r>
-        <w:rPr>
-          <w:rFonts w:asciiTheme="minorHAnsi" w:eastAsiaTheme="minorEastAsia" w:hAnsiTheme="minorHAnsi" w:cstheme="minorBidi"/>
-          <w:lang w:val="en-US" w:eastAsia="ja-JP"/>
-        </w:rPr>
-        <w:tab/>
-      </w:r>
-      <w:r>
-        <w:t>FERRAMENTAS PARA AUTOMATIZAÇÃO DE TESTES NO ANDROID</w:t>
-      </w:r>
-      <w:r>
-        <w:tab/>
-      </w:r>
-      <w:r>
-        <w:fldChar w:fldCharType="begin"/>
-      </w:r>
-      <w:r>
-        <w:instrText xml:space="preserve"> PAGEREF _Toc176864757 \h </w:instrText>
-      </w:r>
-      <w:r>
-        <w:fldChar w:fldCharType="separate"/>
-      </w:r>
-      <w:r>
-        <w:t>33</w:t>
+        <w:t>36</w:t>
       </w:r>
       <w:r>
         <w:fldChar w:fldCharType="end"/>
@@ -2712,13 +2640,13 @@
         <w:fldChar w:fldCharType="begin"/>
       </w:r>
       <w:r>
-        <w:instrText xml:space="preserve"> PAGEREF _Toc176864758 \h </w:instrText>
+        <w:instrText xml:space="preserve"> PAGEREF _Toc176879813 \h </w:instrText>
       </w:r>
       <w:r>
         <w:fldChar w:fldCharType="separate"/>
       </w:r>
       <w:r>
-        <w:t>34</w:t>
+        <w:t>37</w:t>
       </w:r>
       <w:r>
         <w:fldChar w:fldCharType="end"/>
@@ -2758,13 +2686,13 @@
         <w:fldChar w:fldCharType="begin"/>
       </w:r>
       <w:r>
-        <w:instrText xml:space="preserve"> PAGEREF _Toc176864759 \h </w:instrText>
+        <w:instrText xml:space="preserve"> PAGEREF _Toc176879814 \h </w:instrText>
       </w:r>
       <w:r>
         <w:fldChar w:fldCharType="separate"/>
       </w:r>
       <w:r>
-        <w:t>35</w:t>
+        <w:t>38</w:t>
       </w:r>
       <w:r>
         <w:fldChar w:fldCharType="end"/>
@@ -2789,13 +2717,13 @@
         <w:fldChar w:fldCharType="begin"/>
       </w:r>
       <w:r>
-        <w:instrText xml:space="preserve"> PAGEREF _Toc176864760 \h </w:instrText>
+        <w:instrText xml:space="preserve"> PAGEREF _Toc176879815 \h </w:instrText>
       </w:r>
       <w:r>
         <w:fldChar w:fldCharType="separate"/>
       </w:r>
       <w:r>
-        <w:t>39</w:t>
+        <w:t>42</w:t>
       </w:r>
       <w:r>
         <w:fldChar w:fldCharType="end"/>
@@ -2823,13 +2751,13 @@
         <w:fldChar w:fldCharType="begin"/>
       </w:r>
       <w:r>
-        <w:instrText xml:space="preserve"> PAGEREF _Toc176864761 \h </w:instrText>
+        <w:instrText xml:space="preserve"> PAGEREF _Toc176879816 \h </w:instrText>
       </w:r>
       <w:r>
         <w:fldChar w:fldCharType="separate"/>
       </w:r>
       <w:r>
-        <w:t>41</w:t>
+        <w:t>44</w:t>
       </w:r>
       <w:r>
         <w:fldChar w:fldCharType="end"/>
@@ -2889,40 +2817,40 @@
       <w:pPr>
         <w:pStyle w:val="PRE-TEXTO1"/>
       </w:pPr>
-      <w:bookmarkStart w:id="23" w:name="_Toc144003428"/>
-      <w:bookmarkStart w:id="24" w:name="_Toc144004088"/>
-      <w:bookmarkStart w:id="25" w:name="_Toc144004142"/>
-      <w:bookmarkStart w:id="26" w:name="_Toc144004591"/>
-      <w:bookmarkStart w:id="27" w:name="_Toc144288077"/>
-      <w:bookmarkStart w:id="28" w:name="_Toc144288578"/>
-      <w:bookmarkStart w:id="29" w:name="_Toc144609674"/>
-      <w:bookmarkStart w:id="30" w:name="_Toc144614331"/>
-      <w:bookmarkStart w:id="31" w:name="_Toc144614579"/>
-      <w:bookmarkStart w:id="32" w:name="_Toc144627058"/>
-      <w:bookmarkStart w:id="33" w:name="_Toc144630237"/>
-      <w:bookmarkStart w:id="34" w:name="_Toc144691034"/>
-      <w:bookmarkStart w:id="35" w:name="_Toc144691505"/>
-      <w:bookmarkStart w:id="36" w:name="_Toc144692256"/>
-      <w:bookmarkStart w:id="37" w:name="_Toc144805828"/>
-      <w:bookmarkStart w:id="38" w:name="_Toc144807449"/>
-      <w:bookmarkStart w:id="39" w:name="_Toc149724134"/>
-      <w:bookmarkStart w:id="40" w:name="_Toc149724319"/>
-      <w:bookmarkStart w:id="41" w:name="_Toc150052725"/>
-      <w:bookmarkStart w:id="42" w:name="_Toc150053216"/>
-      <w:bookmarkStart w:id="43" w:name="_Toc150053983"/>
-      <w:bookmarkStart w:id="44" w:name="_Toc150054432"/>
-      <w:bookmarkStart w:id="45" w:name="_Toc150054635"/>
-      <w:bookmarkStart w:id="46" w:name="_Toc150054850"/>
-      <w:bookmarkStart w:id="47" w:name="_Toc151433545"/>
-      <w:bookmarkStart w:id="48" w:name="_Toc151434316"/>
-      <w:bookmarkStart w:id="49" w:name="_Toc156710924"/>
-      <w:bookmarkStart w:id="50" w:name="_Toc156712233"/>
-      <w:bookmarkStart w:id="51" w:name="_Toc198716132"/>
-      <w:bookmarkStart w:id="52" w:name="_Toc221345525"/>
-      <w:bookmarkStart w:id="53" w:name="_Toc222801055"/>
-      <w:bookmarkStart w:id="54" w:name="_Toc232224844"/>
-      <w:bookmarkStart w:id="55" w:name="_Toc232225023"/>
-      <w:bookmarkStart w:id="56" w:name="_Toc176864726"/>
+      <w:bookmarkStart w:id="24" w:name="_Toc144003428"/>
+      <w:bookmarkStart w:id="25" w:name="_Toc144004088"/>
+      <w:bookmarkStart w:id="26" w:name="_Toc144004142"/>
+      <w:bookmarkStart w:id="27" w:name="_Toc144004591"/>
+      <w:bookmarkStart w:id="28" w:name="_Toc144288077"/>
+      <w:bookmarkStart w:id="29" w:name="_Toc144288578"/>
+      <w:bookmarkStart w:id="30" w:name="_Toc144609674"/>
+      <w:bookmarkStart w:id="31" w:name="_Toc144614331"/>
+      <w:bookmarkStart w:id="32" w:name="_Toc144614579"/>
+      <w:bookmarkStart w:id="33" w:name="_Toc144627058"/>
+      <w:bookmarkStart w:id="34" w:name="_Toc144630237"/>
+      <w:bookmarkStart w:id="35" w:name="_Toc144691034"/>
+      <w:bookmarkStart w:id="36" w:name="_Toc144691505"/>
+      <w:bookmarkStart w:id="37" w:name="_Toc144692256"/>
+      <w:bookmarkStart w:id="38" w:name="_Toc144805828"/>
+      <w:bookmarkStart w:id="39" w:name="_Toc144807449"/>
+      <w:bookmarkStart w:id="40" w:name="_Toc149724134"/>
+      <w:bookmarkStart w:id="41" w:name="_Toc149724319"/>
+      <w:bookmarkStart w:id="42" w:name="_Toc150052725"/>
+      <w:bookmarkStart w:id="43" w:name="_Toc150053216"/>
+      <w:bookmarkStart w:id="44" w:name="_Toc150053983"/>
+      <w:bookmarkStart w:id="45" w:name="_Toc150054432"/>
+      <w:bookmarkStart w:id="46" w:name="_Toc150054635"/>
+      <w:bookmarkStart w:id="47" w:name="_Toc150054850"/>
+      <w:bookmarkStart w:id="48" w:name="_Toc151433545"/>
+      <w:bookmarkStart w:id="49" w:name="_Toc151434316"/>
+      <w:bookmarkStart w:id="50" w:name="_Toc156710924"/>
+      <w:bookmarkStart w:id="51" w:name="_Toc156712233"/>
+      <w:bookmarkStart w:id="52" w:name="_Toc198716132"/>
+      <w:bookmarkStart w:id="53" w:name="_Toc221345525"/>
+      <w:bookmarkStart w:id="54" w:name="_Toc222801055"/>
+      <w:bookmarkStart w:id="55" w:name="_Toc232224844"/>
+      <w:bookmarkStart w:id="56" w:name="_Toc232225023"/>
+      <w:bookmarkStart w:id="57" w:name="_Toc176879783"/>
       <w:r>
         <w:lastRenderedPageBreak/>
         <w:t>LI</w:t>
@@ -2931,7 +2859,6 @@
         <w:t>STA DE FIGURAS</w:t>
       </w:r>
       <w:bookmarkEnd w:id="21"/>
-      <w:bookmarkEnd w:id="23"/>
       <w:bookmarkEnd w:id="24"/>
       <w:bookmarkEnd w:id="25"/>
       <w:bookmarkEnd w:id="26"/>
@@ -2965,6 +2892,7 @@
       <w:bookmarkEnd w:id="54"/>
       <w:bookmarkEnd w:id="55"/>
       <w:bookmarkEnd w:id="56"/>
+      <w:bookmarkEnd w:id="57"/>
     </w:p>
     <w:p>
       <w:pPr>
@@ -3324,19 +3252,18 @@
       <w:pPr>
         <w:pStyle w:val="PRE-TEXTO1"/>
       </w:pPr>
-      <w:bookmarkStart w:id="57" w:name="_Toc156710925"/>
-      <w:bookmarkStart w:id="58" w:name="_Toc156712234"/>
-      <w:bookmarkStart w:id="59" w:name="_Toc198716133"/>
-      <w:bookmarkStart w:id="60" w:name="_Toc221345526"/>
-      <w:bookmarkStart w:id="61" w:name="_Toc222801056"/>
-      <w:bookmarkStart w:id="62" w:name="_Toc232224845"/>
-      <w:bookmarkStart w:id="63" w:name="_Toc232225024"/>
-      <w:bookmarkStart w:id="64" w:name="_Toc176864727"/>
+      <w:bookmarkStart w:id="58" w:name="_Toc156710925"/>
+      <w:bookmarkStart w:id="59" w:name="_Toc156712234"/>
+      <w:bookmarkStart w:id="60" w:name="_Toc198716133"/>
+      <w:bookmarkStart w:id="61" w:name="_Toc221345526"/>
+      <w:bookmarkStart w:id="62" w:name="_Toc222801056"/>
+      <w:bookmarkStart w:id="63" w:name="_Toc232224845"/>
+      <w:bookmarkStart w:id="64" w:name="_Toc232225024"/>
+      <w:bookmarkStart w:id="65" w:name="_Toc176879784"/>
       <w:r>
         <w:lastRenderedPageBreak/>
         <w:t>LISTA DE TABELAS</w:t>
       </w:r>
-      <w:bookmarkEnd w:id="57"/>
       <w:bookmarkEnd w:id="58"/>
       <w:bookmarkEnd w:id="59"/>
       <w:bookmarkEnd w:id="60"/>
@@ -3344,6 +3271,7 @@
       <w:bookmarkEnd w:id="62"/>
       <w:bookmarkEnd w:id="63"/>
       <w:bookmarkEnd w:id="64"/>
+      <w:bookmarkEnd w:id="65"/>
     </w:p>
     <w:p>
       <w:pPr>
@@ -3517,48 +3445,48 @@
       <w:pPr>
         <w:pStyle w:val="PRE-TEXTO1"/>
       </w:pPr>
-      <w:bookmarkStart w:id="65" w:name="_Toc156710927"/>
-      <w:bookmarkStart w:id="66" w:name="_Toc156712236"/>
-      <w:bookmarkStart w:id="67" w:name="_Toc198716135"/>
-      <w:bookmarkStart w:id="68" w:name="_Toc221345528"/>
-      <w:bookmarkStart w:id="69" w:name="_Toc222801058"/>
-      <w:bookmarkStart w:id="70" w:name="_Toc232224847"/>
-      <w:bookmarkStart w:id="71" w:name="_Toc232225026"/>
-      <w:bookmarkStart w:id="72" w:name="_Toc144288080"/>
-      <w:bookmarkStart w:id="73" w:name="_Toc144288581"/>
-      <w:bookmarkStart w:id="74" w:name="_Toc144609677"/>
-      <w:bookmarkStart w:id="75" w:name="_Toc144614334"/>
-      <w:bookmarkStart w:id="76" w:name="_Toc144614582"/>
-      <w:bookmarkStart w:id="77" w:name="_Toc144627061"/>
-      <w:bookmarkStart w:id="78" w:name="_Toc144630240"/>
-      <w:bookmarkStart w:id="79" w:name="_Toc144691037"/>
-      <w:bookmarkStart w:id="80" w:name="_Toc144691508"/>
-      <w:bookmarkStart w:id="81" w:name="_Toc144692259"/>
-      <w:bookmarkStart w:id="82" w:name="_Toc144805831"/>
-      <w:bookmarkStart w:id="83" w:name="_Toc144807452"/>
-      <w:bookmarkStart w:id="84" w:name="_Toc149724137"/>
-      <w:bookmarkStart w:id="85" w:name="_Toc149724322"/>
-      <w:bookmarkStart w:id="86" w:name="_Toc150052728"/>
-      <w:bookmarkStart w:id="87" w:name="_Toc150053219"/>
-      <w:bookmarkStart w:id="88" w:name="_Toc150053986"/>
-      <w:bookmarkStart w:id="89" w:name="_Toc150054435"/>
-      <w:bookmarkStart w:id="90" w:name="_Toc150054638"/>
-      <w:bookmarkStart w:id="91" w:name="_Toc150054853"/>
-      <w:bookmarkStart w:id="92" w:name="_Toc151433548"/>
-      <w:bookmarkStart w:id="93" w:name="_Toc151434319"/>
-      <w:bookmarkStart w:id="94" w:name="_Toc176864728"/>
+      <w:bookmarkStart w:id="66" w:name="_Toc156710927"/>
+      <w:bookmarkStart w:id="67" w:name="_Toc156712236"/>
+      <w:bookmarkStart w:id="68" w:name="_Toc198716135"/>
+      <w:bookmarkStart w:id="69" w:name="_Toc221345528"/>
+      <w:bookmarkStart w:id="70" w:name="_Toc222801058"/>
+      <w:bookmarkStart w:id="71" w:name="_Toc232224847"/>
+      <w:bookmarkStart w:id="72" w:name="_Toc232225026"/>
+      <w:bookmarkStart w:id="73" w:name="_Toc144288080"/>
+      <w:bookmarkStart w:id="74" w:name="_Toc144288581"/>
+      <w:bookmarkStart w:id="75" w:name="_Toc144609677"/>
+      <w:bookmarkStart w:id="76" w:name="_Toc144614334"/>
+      <w:bookmarkStart w:id="77" w:name="_Toc144614582"/>
+      <w:bookmarkStart w:id="78" w:name="_Toc144627061"/>
+      <w:bookmarkStart w:id="79" w:name="_Toc144630240"/>
+      <w:bookmarkStart w:id="80" w:name="_Toc144691037"/>
+      <w:bookmarkStart w:id="81" w:name="_Toc144691508"/>
+      <w:bookmarkStart w:id="82" w:name="_Toc144692259"/>
+      <w:bookmarkStart w:id="83" w:name="_Toc144805831"/>
+      <w:bookmarkStart w:id="84" w:name="_Toc144807452"/>
+      <w:bookmarkStart w:id="85" w:name="_Toc149724137"/>
+      <w:bookmarkStart w:id="86" w:name="_Toc149724322"/>
+      <w:bookmarkStart w:id="87" w:name="_Toc150052728"/>
+      <w:bookmarkStart w:id="88" w:name="_Toc150053219"/>
+      <w:bookmarkStart w:id="89" w:name="_Toc150053986"/>
+      <w:bookmarkStart w:id="90" w:name="_Toc150054435"/>
+      <w:bookmarkStart w:id="91" w:name="_Toc150054638"/>
+      <w:bookmarkStart w:id="92" w:name="_Toc150054853"/>
+      <w:bookmarkStart w:id="93" w:name="_Toc151433548"/>
+      <w:bookmarkStart w:id="94" w:name="_Toc151434319"/>
+      <w:bookmarkStart w:id="95" w:name="_Toc176879785"/>
       <w:r>
         <w:lastRenderedPageBreak/>
         <w:t>LISTA DE SÍMBOLOS</w:t>
       </w:r>
-      <w:bookmarkEnd w:id="65"/>
       <w:bookmarkEnd w:id="66"/>
       <w:bookmarkEnd w:id="67"/>
       <w:bookmarkEnd w:id="68"/>
       <w:bookmarkEnd w:id="69"/>
       <w:bookmarkEnd w:id="70"/>
       <w:bookmarkEnd w:id="71"/>
-      <w:bookmarkEnd w:id="94"/>
+      <w:bookmarkEnd w:id="72"/>
+      <w:bookmarkEnd w:id="95"/>
     </w:p>
     <w:p/>
     <w:p>
@@ -3590,7 +3518,6 @@
         <w:t>- Energia Cinética</w:t>
       </w:r>
     </w:p>
-    <w:bookmarkEnd w:id="72"/>
     <w:bookmarkEnd w:id="73"/>
     <w:bookmarkEnd w:id="74"/>
     <w:bookmarkEnd w:id="75"/>
@@ -3612,6 +3539,7 @@
     <w:bookmarkEnd w:id="91"/>
     <w:bookmarkEnd w:id="92"/>
     <w:bookmarkEnd w:id="93"/>
+    <w:bookmarkEnd w:id="94"/>
     <w:p>
       <w:pPr>
         <w:ind w:firstLine="0"/>
@@ -3646,36 +3574,35 @@
       <w:pPr>
         <w:pStyle w:val="Heading1"/>
       </w:pPr>
-      <w:bookmarkStart w:id="95" w:name="_Toc144805832"/>
-      <w:bookmarkStart w:id="96" w:name="_Toc144807453"/>
-      <w:bookmarkStart w:id="97" w:name="_Toc144811464"/>
-      <w:bookmarkStart w:id="98" w:name="_Toc144812009"/>
-      <w:bookmarkStart w:id="99" w:name="_Toc144812352"/>
-      <w:bookmarkStart w:id="100" w:name="_Ref148840979"/>
-      <w:bookmarkStart w:id="101" w:name="_Toc149724323"/>
-      <w:bookmarkStart w:id="102" w:name="_Toc150052729"/>
-      <w:bookmarkStart w:id="103" w:name="_Toc150053220"/>
-      <w:bookmarkStart w:id="104" w:name="_Toc150053987"/>
-      <w:bookmarkStart w:id="105" w:name="_Toc150054436"/>
-      <w:bookmarkStart w:id="106" w:name="_Toc150054639"/>
-      <w:bookmarkStart w:id="107" w:name="_Toc150054854"/>
-      <w:bookmarkStart w:id="108" w:name="_Toc156710928"/>
-      <w:bookmarkStart w:id="109" w:name="_Toc156712237"/>
-      <w:bookmarkStart w:id="110" w:name="_Toc167274005"/>
-      <w:bookmarkStart w:id="111" w:name="_Toc167274171"/>
-      <w:bookmarkStart w:id="112" w:name="_Toc167274300"/>
-      <w:bookmarkStart w:id="113" w:name="_Toc198716019"/>
-      <w:bookmarkStart w:id="114" w:name="_Toc198716136"/>
-      <w:bookmarkStart w:id="115" w:name="_Toc221345529"/>
-      <w:bookmarkStart w:id="116" w:name="_Toc222801059"/>
-      <w:bookmarkStart w:id="117" w:name="_Toc232224848"/>
-      <w:bookmarkStart w:id="118" w:name="_Toc232225027"/>
-      <w:bookmarkStart w:id="119" w:name="_Toc176864729"/>
+      <w:bookmarkStart w:id="96" w:name="_Toc144805832"/>
+      <w:bookmarkStart w:id="97" w:name="_Toc144807453"/>
+      <w:bookmarkStart w:id="98" w:name="_Toc144811464"/>
+      <w:bookmarkStart w:id="99" w:name="_Toc144812009"/>
+      <w:bookmarkStart w:id="100" w:name="_Toc144812352"/>
+      <w:bookmarkStart w:id="101" w:name="_Ref148840979"/>
+      <w:bookmarkStart w:id="102" w:name="_Toc149724323"/>
+      <w:bookmarkStart w:id="103" w:name="_Toc150052729"/>
+      <w:bookmarkStart w:id="104" w:name="_Toc150053220"/>
+      <w:bookmarkStart w:id="105" w:name="_Toc150053987"/>
+      <w:bookmarkStart w:id="106" w:name="_Toc150054436"/>
+      <w:bookmarkStart w:id="107" w:name="_Toc150054639"/>
+      <w:bookmarkStart w:id="108" w:name="_Toc150054854"/>
+      <w:bookmarkStart w:id="109" w:name="_Toc156710928"/>
+      <w:bookmarkStart w:id="110" w:name="_Toc156712237"/>
+      <w:bookmarkStart w:id="111" w:name="_Toc167274005"/>
+      <w:bookmarkStart w:id="112" w:name="_Toc167274171"/>
+      <w:bookmarkStart w:id="113" w:name="_Toc167274300"/>
+      <w:bookmarkStart w:id="114" w:name="_Toc198716019"/>
+      <w:bookmarkStart w:id="115" w:name="_Toc198716136"/>
+      <w:bookmarkStart w:id="116" w:name="_Toc221345529"/>
+      <w:bookmarkStart w:id="117" w:name="_Toc222801059"/>
+      <w:bookmarkStart w:id="118" w:name="_Toc232224848"/>
+      <w:bookmarkStart w:id="119" w:name="_Toc232225027"/>
+      <w:bookmarkStart w:id="120" w:name="_Toc176879786"/>
       <w:r>
         <w:lastRenderedPageBreak/>
         <w:t>INTRODUÇÃO</w:t>
       </w:r>
-      <w:bookmarkEnd w:id="95"/>
       <w:bookmarkEnd w:id="96"/>
       <w:bookmarkEnd w:id="97"/>
       <w:bookmarkEnd w:id="98"/>
@@ -3700,6 +3627,7 @@
       <w:bookmarkEnd w:id="117"/>
       <w:bookmarkEnd w:id="118"/>
       <w:bookmarkEnd w:id="119"/>
+      <w:bookmarkEnd w:id="120"/>
     </w:p>
     <w:p>
       <w:r>
@@ -4176,11 +4104,11 @@
       <w:pPr>
         <w:pStyle w:val="Heading2"/>
       </w:pPr>
-      <w:bookmarkStart w:id="120" w:name="_Toc176864730"/>
+      <w:bookmarkStart w:id="121" w:name="_Toc176879787"/>
       <w:r>
         <w:t>ESTUDO DE CASO</w:t>
       </w:r>
-      <w:bookmarkEnd w:id="120"/>
+      <w:bookmarkEnd w:id="121"/>
     </w:p>
     <w:p>
       <w:r>
@@ -4346,12 +4274,12 @@
       <w:pPr>
         <w:pStyle w:val="Heading2"/>
       </w:pPr>
-      <w:bookmarkStart w:id="121" w:name="_Toc176864731"/>
+      <w:bookmarkStart w:id="122" w:name="_Toc176879788"/>
       <w:r>
         <w:lastRenderedPageBreak/>
         <w:t>OBJETIVO DO TRABALHO</w:t>
       </w:r>
-      <w:bookmarkEnd w:id="121"/>
+      <w:bookmarkEnd w:id="122"/>
     </w:p>
     <w:p>
       <w:r>
@@ -4370,11 +4298,11 @@
       <w:pPr>
         <w:pStyle w:val="Heading2"/>
       </w:pPr>
-      <w:bookmarkStart w:id="122" w:name="_Toc176864732"/>
+      <w:bookmarkStart w:id="123" w:name="_Toc176879789"/>
       <w:r>
         <w:t>JUSTIFICATIVA</w:t>
       </w:r>
-      <w:bookmarkEnd w:id="122"/>
+      <w:bookmarkEnd w:id="123"/>
     </w:p>
     <w:p>
       <w:r>
@@ -4392,7 +4320,7 @@
       <w:pPr>
         <w:pStyle w:val="Heading1"/>
       </w:pPr>
-      <w:bookmarkStart w:id="123" w:name="_Toc176864733"/>
+      <w:bookmarkStart w:id="124" w:name="_Toc176879790"/>
       <w:r>
         <w:lastRenderedPageBreak/>
         <w:t>FUNDAMENTAÇÃO TE</w:t>
@@ -4403,17 +4331,17 @@
       <w:r>
         <w:t>RICA</w:t>
       </w:r>
-      <w:bookmarkEnd w:id="123"/>
+      <w:bookmarkEnd w:id="124"/>
     </w:p>
     <w:p>
       <w:pPr>
         <w:pStyle w:val="Heading2"/>
       </w:pPr>
-      <w:bookmarkStart w:id="124" w:name="_Toc176864734"/>
+      <w:bookmarkStart w:id="125" w:name="_Toc176879791"/>
       <w:r>
         <w:t>TESTES DE SOFTWARE</w:t>
       </w:r>
-      <w:bookmarkEnd w:id="124"/>
+      <w:bookmarkEnd w:id="125"/>
     </w:p>
     <w:p>
       <w:r>
@@ -4790,11 +4718,11 @@
       <w:pPr>
         <w:pStyle w:val="Heading3"/>
       </w:pPr>
-      <w:bookmarkStart w:id="125" w:name="_Toc176864735"/>
+      <w:bookmarkStart w:id="126" w:name="_Toc176879792"/>
       <w:r>
         <w:t>TESTES DE UNIDADE</w:t>
       </w:r>
-      <w:bookmarkEnd w:id="125"/>
+      <w:bookmarkEnd w:id="126"/>
     </w:p>
     <w:p>
       <w:r>
@@ -4939,11 +4867,11 @@
       <w:pPr>
         <w:pStyle w:val="Heading3"/>
       </w:pPr>
-      <w:bookmarkStart w:id="126" w:name="_Toc176864736"/>
+      <w:bookmarkStart w:id="127" w:name="_Toc176879793"/>
       <w:r>
         <w:t>TESTES DE INTEGRAÇÃO</w:t>
       </w:r>
-      <w:bookmarkEnd w:id="126"/>
+      <w:bookmarkEnd w:id="127"/>
     </w:p>
     <w:p>
       <w:r>
@@ -5054,11 +4982,11 @@
       <w:pPr>
         <w:pStyle w:val="Heading2"/>
       </w:pPr>
-      <w:bookmarkStart w:id="127" w:name="_Toc176864737"/>
+      <w:bookmarkStart w:id="128" w:name="_Toc176879794"/>
       <w:r>
         <w:t>TESTES AUTOMATIZADOS</w:t>
       </w:r>
-      <w:bookmarkEnd w:id="127"/>
+      <w:bookmarkEnd w:id="128"/>
     </w:p>
     <w:p>
       <w:r>
@@ -5267,12 +5195,12 @@
           <w:lang w:val="en-US"/>
         </w:rPr>
       </w:pPr>
-      <w:bookmarkStart w:id="128" w:name="_Toc176864738"/>
+      <w:bookmarkStart w:id="129" w:name="_Toc176879795"/>
       <w:r>
         <w:lastRenderedPageBreak/>
         <w:t>LINGUAGEM DE PROGRAMAÇÃO RUBY</w:t>
       </w:r>
-      <w:bookmarkEnd w:id="128"/>
+      <w:bookmarkEnd w:id="129"/>
     </w:p>
     <w:p>
       <w:r>
@@ -5678,11 +5606,11 @@
       <w:pPr>
         <w:pStyle w:val="Heading2"/>
       </w:pPr>
-      <w:bookmarkStart w:id="129" w:name="_Toc176864739"/>
+      <w:bookmarkStart w:id="130" w:name="_Toc176879796"/>
       <w:r>
         <w:t>PADRÃO ARQUITETURAL MVC</w:t>
       </w:r>
-      <w:bookmarkEnd w:id="129"/>
+      <w:bookmarkEnd w:id="130"/>
     </w:p>
     <w:p>
       <w:r>
@@ -5791,11 +5719,11 @@
       <w:pPr>
         <w:pStyle w:val="Heading2"/>
       </w:pPr>
-      <w:bookmarkStart w:id="130" w:name="_Toc176864740"/>
+      <w:bookmarkStart w:id="131" w:name="_Toc176879797"/>
       <w:r>
         <w:t>FRAMEWORK DE DESENVOLVIMENTO RAILS</w:t>
       </w:r>
-      <w:bookmarkEnd w:id="130"/>
+      <w:bookmarkEnd w:id="131"/>
     </w:p>
     <w:p>
       <w:proofErr w:type="spellStart"/>
@@ -6460,7 +6388,7 @@
       <w:pPr>
         <w:pStyle w:val="Heading2"/>
       </w:pPr>
-      <w:bookmarkStart w:id="131" w:name="_Toc176864741"/>
+      <w:bookmarkStart w:id="132" w:name="_Toc176879798"/>
       <w:r>
         <w:t xml:space="preserve">DESENVOLVIMENTO </w:t>
       </w:r>
@@ -6473,7 +6401,7 @@
       <w:r>
         <w:t>ÓVEIS</w:t>
       </w:r>
-      <w:bookmarkEnd w:id="131"/>
+      <w:bookmarkEnd w:id="132"/>
     </w:p>
     <w:p>
       <w:r>
@@ -6621,7 +6549,7 @@
       <w:pPr>
         <w:pStyle w:val="Heading3"/>
       </w:pPr>
-      <w:bookmarkStart w:id="132" w:name="_Toc176864742"/>
+      <w:bookmarkStart w:id="133" w:name="_Toc176879799"/>
       <w:r>
         <w:t>JAVA MICRO EDITION (J2</w:t>
       </w:r>
@@ -6631,7 +6559,7 @@
       <w:r>
         <w:t>)</w:t>
       </w:r>
-      <w:bookmarkEnd w:id="132"/>
+      <w:bookmarkEnd w:id="133"/>
     </w:p>
     <w:p>
       <w:r>
@@ -6766,11 +6694,11 @@
       <w:pPr>
         <w:pStyle w:val="Heading3"/>
       </w:pPr>
-      <w:bookmarkStart w:id="133" w:name="_Toc176864743"/>
+      <w:bookmarkStart w:id="134" w:name="_Toc176879800"/>
       <w:r>
         <w:t>IPHONE</w:t>
       </w:r>
-      <w:bookmarkEnd w:id="133"/>
+      <w:bookmarkEnd w:id="134"/>
     </w:p>
     <w:p>
       <w:r>
@@ -6938,11 +6866,11 @@
       <w:pPr>
         <w:pStyle w:val="Heading3"/>
       </w:pPr>
-      <w:bookmarkStart w:id="134" w:name="_Toc176864744"/>
+      <w:bookmarkStart w:id="135" w:name="_Toc176879801"/>
       <w:r>
         <w:t>ANDROID</w:t>
       </w:r>
-      <w:bookmarkEnd w:id="134"/>
+      <w:bookmarkEnd w:id="135"/>
     </w:p>
     <w:p>
       <w:r>
@@ -6995,7 +6923,7 @@
       </w:pPr>
       <w:r>
         <w:pict w14:anchorId="4D9CFA84">
-          <v:shape id="_x0000_i1027" type="#_x0000_t75" style="width:397.05pt;height:268.05pt">
+          <v:shape id="_x0000_i1026" type="#_x0000_t75" style="width:397.05pt;height:268.05pt">
             <v:imagedata r:id="rId13" o:title="arquiteturaAndroid"/>
           </v:shape>
         </w:pict>
@@ -7558,11 +7486,11 @@
       <w:pPr>
         <w:pStyle w:val="Heading2"/>
       </w:pPr>
-      <w:bookmarkStart w:id="135" w:name="_Toc176864745"/>
+      <w:bookmarkStart w:id="136" w:name="_Toc176879802"/>
       <w:r>
         <w:t>METODOLOGIAS DE DESENVOLVIMENTO DE SOFTWARE</w:t>
       </w:r>
-      <w:bookmarkEnd w:id="135"/>
+      <w:bookmarkEnd w:id="136"/>
     </w:p>
     <w:p>
       <w:r>
@@ -7573,11 +7501,11 @@
       <w:pPr>
         <w:pStyle w:val="Heading3"/>
       </w:pPr>
-      <w:bookmarkStart w:id="136" w:name="_Toc176864746"/>
+      <w:bookmarkStart w:id="137" w:name="_Toc176879803"/>
       <w:r>
         <w:t>CASCATA</w:t>
       </w:r>
-      <w:bookmarkEnd w:id="136"/>
+      <w:bookmarkEnd w:id="137"/>
     </w:p>
     <w:p>
       <w:r>
@@ -7744,7 +7672,7 @@
       <w:pPr>
         <w:pStyle w:val="Heading3"/>
       </w:pPr>
-      <w:bookmarkStart w:id="137" w:name="_Toc176864747"/>
+      <w:bookmarkStart w:id="138" w:name="_Toc176879804"/>
       <w:r>
         <w:t>RATIONAL UNIFIED PROCESS (</w:t>
       </w:r>
@@ -7754,7 +7682,7 @@
       <w:r>
         <w:t>)</w:t>
       </w:r>
-      <w:bookmarkEnd w:id="137"/>
+      <w:bookmarkEnd w:id="138"/>
     </w:p>
     <w:p>
       <w:proofErr w:type="spellStart"/>
@@ -7948,7 +7876,7 @@
       <w:pPr>
         <w:pStyle w:val="Heading3"/>
       </w:pPr>
-      <w:bookmarkStart w:id="138" w:name="_Toc176864748"/>
+      <w:bookmarkStart w:id="139" w:name="_Toc176879805"/>
       <w:r>
         <w:lastRenderedPageBreak/>
         <w:t>PROGRAMAÇÃO EXTREMA</w:t>
@@ -7962,7 +7890,7 @@
       <w:r>
         <w:t>)</w:t>
       </w:r>
-      <w:bookmarkEnd w:id="138"/>
+      <w:bookmarkEnd w:id="139"/>
     </w:p>
     <w:p>
       <w:r>
@@ -8280,11 +8208,11 @@
       <w:pPr>
         <w:pStyle w:val="Heading3"/>
       </w:pPr>
-      <w:bookmarkStart w:id="139" w:name="_Toc176864749"/>
+      <w:bookmarkStart w:id="140" w:name="_Toc176879806"/>
       <w:r>
         <w:t>LEAN</w:t>
       </w:r>
-      <w:bookmarkEnd w:id="139"/>
+      <w:bookmarkEnd w:id="140"/>
     </w:p>
     <w:p>
       <w:r>
@@ -8659,7 +8587,7 @@
       <w:pPr>
         <w:pStyle w:val="Heading3"/>
       </w:pPr>
-      <w:bookmarkStart w:id="140" w:name="_Toc176864750"/>
+      <w:bookmarkStart w:id="141" w:name="_Toc176879807"/>
       <w:r>
         <w:t>TEST DRIVEN DEVELOPMENT (</w:t>
       </w:r>
@@ -8669,7 +8597,7 @@
       <w:r>
         <w:t>)</w:t>
       </w:r>
-      <w:bookmarkEnd w:id="140"/>
+      <w:bookmarkEnd w:id="141"/>
     </w:p>
     <w:p>
       <w:r>
@@ -8775,7 +8703,7 @@
       <w:r>
         <w:lastRenderedPageBreak/>
         <w:pict w14:anchorId="1A437931">
-          <v:shape id="_x0000_i1028" type="#_x0000_t75" style="width:280.15pt;height:211.7pt">
+          <v:shape id="_x0000_i1027" type="#_x0000_t75" style="width:280.15pt;height:211.7pt">
             <v:imagedata r:id="rId14" o:title="cicloTDD"/>
           </v:shape>
         </w:pict>
@@ -8914,12 +8842,12 @@
       <w:pPr>
         <w:pStyle w:val="Heading1"/>
       </w:pPr>
-      <w:bookmarkStart w:id="141" w:name="_Toc176864751"/>
+      <w:bookmarkStart w:id="142" w:name="_Toc176879808"/>
       <w:r>
         <w:lastRenderedPageBreak/>
         <w:t>METODOLOGIA</w:t>
       </w:r>
-      <w:bookmarkEnd w:id="141"/>
+      <w:bookmarkEnd w:id="142"/>
     </w:p>
     <w:p>
       <w:r>
@@ -8944,7 +8872,7 @@
         <w:t xml:space="preserve"> o sistema foi desenvolvido, as ferramentas escolhidas </w:t>
       </w:r>
       <w:r>
-        <w:t>e o estudo de caso será detalhado</w:t>
+        <w:t>e mais detalhes sobre o estudo</w:t>
       </w:r>
       <w:r>
         <w:t>.</w:t>
@@ -8952,7 +8880,19 @@
     </w:p>
     <w:p>
       <w:r>
-        <w:t xml:space="preserve">Como estudo de caso foi desenvolvido um sistema de catálogo digital que possibilita que o usuário cadastre seus itens e, em seguida, possa visualizá-los em um </w:t>
+        <w:t xml:space="preserve">Como estudo de caso foi desenvolvido um sistema de catálogo digital que possibilita </w:t>
+      </w:r>
+      <w:r>
+        <w:t>ao usuário cadastrar</w:t>
+      </w:r>
+      <w:r>
+        <w:t xml:space="preserve"> seus itens e, em seguida, </w:t>
+      </w:r>
+      <w:r>
+        <w:t xml:space="preserve">visualizar os mesmos </w:t>
+      </w:r>
+      <w:r>
+        <w:t xml:space="preserve">em um </w:t>
       </w:r>
       <w:r>
         <w:t xml:space="preserve">dispositivo móvel, celular ou </w:t>
@@ -8968,7 +8908,13 @@
     </w:p>
     <w:p>
       <w:r>
-        <w:t>Catálogo digital é um termo muito amplo que pode ser utilizado em diversas áreas, como:</w:t>
+        <w:t>Catálogo digital é um termo muito amplo qu</w:t>
+      </w:r>
+      <w:r>
+        <w:t>e pode ser utilizado em diversos contextos</w:t>
+      </w:r>
+      <w:r>
+        <w:t>, como:</w:t>
       </w:r>
     </w:p>
     <w:p>
@@ -9017,7 +8963,19 @@
     </w:p>
     <w:p>
       <w:r>
-        <w:t>Pode-se ver que existem inúmeras aplicações para este tipo de aplicação, este trabalho abordará a situação em que o catálogo digital será utilizado por um restaurante.</w:t>
+        <w:t>Pode-se ver que existem inúmeras aplicações para este tipo de a</w:t>
+      </w:r>
+      <w:r>
+        <w:t>plicação, este trabalho aborda</w:t>
+      </w:r>
+      <w:r>
+        <w:t xml:space="preserve"> a situação em que o catálogo digital </w:t>
+      </w:r>
+      <w:r>
+        <w:t>é</w:t>
+      </w:r>
+      <w:r>
+        <w:t xml:space="preserve"> utilizado por um restaurante.</w:t>
       </w:r>
     </w:p>
     <w:p>
@@ -9040,7 +8998,10 @@
         <w:t xml:space="preserve">em dois blocos básicos, </w:t>
       </w:r>
       <w:r>
-        <w:t xml:space="preserve">segundo a </w:t>
+        <w:t>de acordo com</w:t>
+      </w:r>
+      <w:r>
+        <w:t xml:space="preserve"> a </w:t>
       </w:r>
       <w:r>
         <w:t>FIGURA 3.1:</w:t>
@@ -9049,7 +9010,7 @@
     <w:p>
       <w:r>
         <w:pict w14:anchorId="298CFB1C">
-          <v:shape id="_x0000_i1029" type="#_x0000_t75" style="width:390.65pt;height:88.4pt">
+          <v:shape id="_x0000_i1028" type="#_x0000_t75" style="width:390.65pt;height:88.4pt">
             <v:imagedata r:id="rId15" o:title="Diagrama em blocos"/>
           </v:shape>
         </w:pict>
@@ -9154,14 +9115,22 @@
       </w:r>
     </w:p>
     <w:p>
+      <w:r>
+        <w:t>O sistema mobile se comunica com o sistema Web através de requisiçõ</w:t>
+      </w:r>
+      <w:r>
+        <w:t>es HTTP para sincronizar os dados cadastrados no sistema.</w:t>
+      </w:r>
+    </w:p>
+    <w:p>
       <w:pPr>
         <w:pStyle w:val="Heading2"/>
       </w:pPr>
-      <w:bookmarkStart w:id="142" w:name="_Toc176864752"/>
+      <w:bookmarkStart w:id="143" w:name="_Toc176879809"/>
       <w:r>
         <w:t>METODOLOGIA UTILIZADA NO DESENVOLVIMENTO</w:t>
       </w:r>
-      <w:bookmarkEnd w:id="142"/>
+      <w:bookmarkEnd w:id="143"/>
     </w:p>
     <w:p>
       <w:r>
@@ -9232,7 +9201,19 @@
         </w:numPr>
       </w:pPr>
       <w:r>
-        <w:t xml:space="preserve"> Elimine o desperdício: Este item tem como foco evitar a geração de defeitos no software, já que esses defeitos geram um desperdício muito grande quando são corrigidos. Deve-se favorecer o trabalho preventivo neste caso.</w:t>
+        <w:t xml:space="preserve"> Elimine o desperdício: Este item tem como foco evitar a geração de defeitos no software, já que defeitos geram um desperdício muito grande quando são corrigidos. </w:t>
+      </w:r>
+      <w:r>
+        <w:t>Neste caso d</w:t>
+      </w:r>
+      <w:r>
+        <w:t xml:space="preserve">eve-se favorecer o trabalho preventivo </w:t>
+      </w:r>
+      <w:r>
+        <w:t>utilizando uma abordagem amparada em testes automatizados</w:t>
+      </w:r>
+      <w:r>
+        <w:t>.</w:t>
       </w:r>
     </w:p>
     <w:p>
@@ -9257,7 +9238,25 @@
         </w:numPr>
       </w:pPr>
       <w:r>
-        <w:t xml:space="preserve"> Adicione Segurança: Este item está relacionado com a segurança que se deve ter ao desenvolver algum software, um item muito importante para aumentar a segurança durante o desenvolvimento é a automatização dos testes desenvolvidos.</w:t>
+        <w:t xml:space="preserve"> Adicione Segurança: Este item está relacionado com a segurança que se deve ter ao </w:t>
+      </w:r>
+      <w:r>
+        <w:t xml:space="preserve">realizar modificações durante o desenvolvimento do </w:t>
+      </w:r>
+      <w:r>
+        <w:t xml:space="preserve">software, um item </w:t>
+      </w:r>
+      <w:r>
+        <w:t xml:space="preserve">imprescindível para </w:t>
+      </w:r>
+      <w:r>
+        <w:t xml:space="preserve">aumentar a segurança durante o desenvolvimento é a </w:t>
+      </w:r>
+      <w:r>
+        <w:t xml:space="preserve">execução automatizada </w:t>
+      </w:r>
+      <w:r>
+        <w:t>dos testes desenvolvidos.</w:t>
       </w:r>
     </w:p>
     <w:p>
@@ -9381,6 +9380,9 @@
         <w:t>feedback</w:t>
       </w:r>
       <w:r>
+        <w:t xml:space="preserve"> e consequentemente com o aumento da segurança para os desenvolvedores</w:t>
+      </w:r>
+      <w:r>
         <w:t>;</w:t>
       </w:r>
     </w:p>
@@ -9395,7 +9397,13 @@
         </w:rPr>
       </w:pPr>
       <w:r>
-        <w:t xml:space="preserve"> Faz com que o código se criado da forma mais simples possível, evitando </w:t>
+        <w:t xml:space="preserve"> Faz com que o código se</w:t>
+      </w:r>
+      <w:r>
+        <w:t>ja</w:t>
+      </w:r>
+      <w:r>
+        <w:t xml:space="preserve"> criado da forma mais simples possível, evitando </w:t>
       </w:r>
       <w:r>
         <w:t>a criação de código desnecessário</w:t>
@@ -9412,6 +9420,7 @@
         </w:numPr>
       </w:pPr>
       <w:r>
+        <w:lastRenderedPageBreak/>
         <w:t xml:space="preserve"> </w:t>
       </w:r>
       <w:proofErr w:type="spellStart"/>
@@ -9434,11 +9443,13 @@
       </w:r>
       <w:proofErr w:type="spellEnd"/>
       <w:r>
-        <w:t xml:space="preserve"> é mudar código existente, o ideal é executar os testes do código modificado e verificar se o que foi alterado não causou impacto e tudo </w:t>
-      </w:r>
-      <w:r>
-        <w:lastRenderedPageBreak/>
-        <w:t xml:space="preserve">continua funcionando corretamente. Para se usar </w:t>
+        <w:t xml:space="preserve"> é </w:t>
+      </w:r>
+      <w:r>
+        <w:t xml:space="preserve">o ato de </w:t>
+      </w:r>
+      <w:r>
+        <w:t xml:space="preserve">mudar código existente, o ideal é executar os testes do código modificado e verificar se o que foi alterado não causou impacto e tudo continua funcionando corretamente. Para se usar </w:t>
       </w:r>
       <w:proofErr w:type="spellStart"/>
       <w:r>
@@ -9477,6 +9488,9 @@
       </w:r>
       <w:proofErr w:type="spellEnd"/>
       <w:r>
+        <w:t xml:space="preserve"> para garantir a segurança durante o desenvolvimento</w:t>
+      </w:r>
+      <w:r>
         <w:t>.</w:t>
       </w:r>
     </w:p>
@@ -9484,9 +9498,11 @@
       <w:pPr>
         <w:pStyle w:val="Heading2"/>
       </w:pPr>
+      <w:bookmarkStart w:id="144" w:name="_Toc176879810"/>
       <w:r>
         <w:t>DESENVOLVIMENTO DO SISTEMA WEB</w:t>
       </w:r>
+      <w:bookmarkEnd w:id="144"/>
     </w:p>
     <w:p>
       <w:r>
@@ -9496,7 +9512,7 @@
     <w:p>
       <w:r>
         <w:pict w14:anchorId="20760255">
-          <v:shape id="_x0000_i1037" type="#_x0000_t75" style="width:378.55pt;height:298.7pt">
+          <v:shape id="_x0000_i1029" type="#_x0000_t75" style="width:378.55pt;height:298.7pt">
             <v:imagedata r:id="rId16" o:title=""/>
           </v:shape>
         </w:pict>
@@ -9512,7 +9528,13 @@
     </w:p>
     <w:p>
       <w:r>
-        <w:t>O caso de uso “Gerenciar usuários” comtempla todas as funcionalidades relacionadas com os usuários do sistema, como as listadas a seguir:</w:t>
+        <w:t xml:space="preserve">O caso de uso “Gerenciar usuários” comtempla todas as funcionalidades relacionadas </w:t>
+      </w:r>
+      <w:r>
+        <w:t>a</w:t>
+      </w:r>
+      <w:r>
+        <w:t>os usuários do sistema, listadas a seguir:</w:t>
       </w:r>
     </w:p>
     <w:p>
@@ -9568,6 +9590,7 @@
     </w:p>
     <w:p>
       <w:r>
+        <w:lastRenderedPageBreak/>
         <w:t xml:space="preserve">Assim que o Administrador do Restaurante </w:t>
       </w:r>
       <w:r>
@@ -9621,7 +9644,6 @@
         </w:numPr>
       </w:pPr>
       <w:r>
-        <w:lastRenderedPageBreak/>
         <w:t xml:space="preserve"> Visualizar todas as categorias cadastradas;</w:t>
       </w:r>
     </w:p>
@@ -9676,234 +9698,608 @@
     </w:p>
     <w:p>
       <w:r>
-        <w:t xml:space="preserve">O último caso de uso relacionado com o sistema Web é o caso de uso “Fazer </w:t>
+        <w:t>O último caso de uso relacionado com o sistema W</w:t>
+      </w:r>
+      <w:r>
+        <w:t>eb é o caso de uso “Fazer Downl</w:t>
+      </w:r>
+      <w:r>
+        <w:t>o</w:t>
+      </w:r>
+      <w:r>
+        <w:t>a</w:t>
+      </w:r>
+      <w:r>
+        <w:t>d do Aplicativo Mobile”, que consiste basicamente em disponibilizar um executável para ser instalado no dispositivo móvel que será utilizado como catálogo.</w:t>
+      </w:r>
+    </w:p>
+    <w:p>
+      <w:pPr>
+        <w:pStyle w:val="Heading3"/>
+      </w:pPr>
+      <w:bookmarkStart w:id="145" w:name="_Toc176879811"/>
+      <w:r>
+        <w:t>TECNOLOGIAS UTILIZADAS</w:t>
+      </w:r>
+      <w:bookmarkEnd w:id="145"/>
+    </w:p>
+    <w:p>
+      <w:r>
+        <w:t xml:space="preserve">O Sistema Web foi desenvolvido em </w:t>
       </w:r>
       <w:proofErr w:type="spellStart"/>
       <w:r>
-        <w:t>Downlaod</w:t>
+        <w:t>Ruby</w:t>
       </w:r>
       <w:proofErr w:type="spellEnd"/>
       <w:r>
-        <w:t xml:space="preserve"> do Aplicativo Mobile”, que consiste basicamente em disponibilizar um executável para ser instalado no dispositivo móvel que será utilizado como catálogo.</w:t>
-      </w:r>
+        <w:t xml:space="preserve">, utilizando </w:t>
+      </w:r>
+      <w:proofErr w:type="spellStart"/>
+      <w:r>
+        <w:t>Rails</w:t>
+      </w:r>
+      <w:proofErr w:type="spellEnd"/>
+      <w:r>
+        <w:t xml:space="preserve"> como framework MVC. A escolha dessa combinação foi motivada pela facilidade e velocidade que ela dá ao desenvolvimento de aplicações guiadas por testes, já que existem muitos </w:t>
+      </w:r>
+      <w:proofErr w:type="spellStart"/>
+      <w:r>
+        <w:t>plugins</w:t>
+      </w:r>
+      <w:proofErr w:type="spellEnd"/>
+      <w:r>
+        <w:t xml:space="preserve"> e extensões construídas em </w:t>
+      </w:r>
+      <w:proofErr w:type="spellStart"/>
+      <w:r>
+        <w:t>Ruby</w:t>
+      </w:r>
+      <w:proofErr w:type="spellEnd"/>
+      <w:r>
+        <w:t xml:space="preserve"> para facilitar o desenvolvimento de aplicações </w:t>
+      </w:r>
+      <w:r>
+        <w:t>que usam</w:t>
+      </w:r>
+      <w:r>
+        <w:t xml:space="preserve"> </w:t>
+      </w:r>
+      <w:r>
+        <w:t>práticas</w:t>
+      </w:r>
+      <w:r>
+        <w:t xml:space="preserve"> como o </w:t>
+      </w:r>
+      <w:r>
+        <w:rPr>
+          <w:i/>
+        </w:rPr>
+        <w:t xml:space="preserve">Test </w:t>
+      </w:r>
+      <w:proofErr w:type="spellStart"/>
+      <w:r>
+        <w:rPr>
+          <w:i/>
+        </w:rPr>
+        <w:t>Driven</w:t>
+      </w:r>
+      <w:proofErr w:type="spellEnd"/>
+      <w:r>
+        <w:rPr>
+          <w:i/>
+        </w:rPr>
+        <w:t xml:space="preserve"> </w:t>
+      </w:r>
+      <w:proofErr w:type="spellStart"/>
+      <w:r>
+        <w:rPr>
+          <w:i/>
+        </w:rPr>
+        <w:t>Development</w:t>
+      </w:r>
+      <w:proofErr w:type="spellEnd"/>
+      <w:r>
+        <w:t>.</w:t>
+      </w:r>
+    </w:p>
+    <w:p>
+      <w:r>
+        <w:t>Uma ferramenta cham</w:t>
+      </w:r>
+      <w:r>
+        <w:t>a</w:t>
+      </w:r>
+      <w:r>
+        <w:t xml:space="preserve">da </w:t>
+      </w:r>
+      <w:proofErr w:type="spellStart"/>
+      <w:r>
+        <w:t>RSpec</w:t>
+      </w:r>
+      <w:proofErr w:type="spellEnd"/>
+      <w:r>
+        <w:t xml:space="preserve"> foi utilizada</w:t>
+      </w:r>
+      <w:r>
+        <w:t xml:space="preserve"> para contribuir com a legibilidade do código de teste. O </w:t>
+      </w:r>
+      <w:proofErr w:type="spellStart"/>
+      <w:r>
+        <w:t>RSpec</w:t>
+      </w:r>
+      <w:proofErr w:type="spellEnd"/>
+      <w:r>
+        <w:t xml:space="preserve"> é um </w:t>
+      </w:r>
+      <w:proofErr w:type="spellStart"/>
+      <w:r>
+        <w:t>plugin</w:t>
+      </w:r>
+      <w:proofErr w:type="spellEnd"/>
+      <w:r>
+        <w:t xml:space="preserve"> para </w:t>
+      </w:r>
+      <w:proofErr w:type="spellStart"/>
+      <w:r>
+        <w:t>Rails</w:t>
+      </w:r>
+      <w:proofErr w:type="spellEnd"/>
+      <w:r>
+        <w:t xml:space="preserve"> que provê muito</w:t>
+      </w:r>
+      <w:r>
+        <w:t>s facilitadores para serem usado</w:t>
+      </w:r>
+      <w:r>
+        <w:t xml:space="preserve">s na criação de testes de unidade e de integração. </w:t>
+      </w:r>
+    </w:p>
+    <w:p>
+      <w:r>
+        <w:t xml:space="preserve">Além da legibilidade e facilidade do uso do </w:t>
+      </w:r>
+      <w:proofErr w:type="spellStart"/>
+      <w:r>
+        <w:t>RSpec</w:t>
+      </w:r>
+      <w:proofErr w:type="spellEnd"/>
+      <w:r>
+        <w:t xml:space="preserve">, quando ele é utilizado podemos construir um conjunto de testes e executá-lo de maneira automatizada com </w:t>
+      </w:r>
+      <w:r>
+        <w:t>o uso de uma</w:t>
+      </w:r>
+      <w:r>
+        <w:t xml:space="preserve"> ferramenta cham</w:t>
+      </w:r>
+      <w:r>
+        <w:t>a</w:t>
+      </w:r>
+      <w:r>
+        <w:t xml:space="preserve">da </w:t>
+      </w:r>
+      <w:proofErr w:type="spellStart"/>
+      <w:r>
+        <w:t>Autotest</w:t>
+      </w:r>
+      <w:proofErr w:type="spellEnd"/>
+      <w:r>
+        <w:t xml:space="preserve">, que é capaz de detectar mudanças no código e </w:t>
+      </w:r>
+      <w:r>
+        <w:t>iniciar a execução d</w:t>
+      </w:r>
+      <w:r>
+        <w:t>os testes relacionados com o código que foi modificado.</w:t>
+      </w:r>
+      <w:r>
+        <w:t xml:space="preserve"> Além de executar os testes relacionados com o código que foi modificado, periodicamente o </w:t>
+      </w:r>
+      <w:proofErr w:type="spellStart"/>
+      <w:r>
+        <w:t>Autotest</w:t>
+      </w:r>
+      <w:proofErr w:type="spellEnd"/>
+      <w:r>
+        <w:t xml:space="preserve"> dispara a </w:t>
+      </w:r>
+      <w:r>
+        <w:lastRenderedPageBreak/>
+        <w:t>execução de todos os testes do sistema, garantindo a qualidade do código</w:t>
+      </w:r>
+      <w:r>
+        <w:t xml:space="preserve"> por completo, não se limitando apenas ao código que foi alterado</w:t>
+      </w:r>
+      <w:r>
+        <w:t>.</w:t>
+      </w:r>
+    </w:p>
+    <w:p>
+      <w:r>
+        <w:t xml:space="preserve">Combinando o </w:t>
+      </w:r>
+      <w:proofErr w:type="spellStart"/>
+      <w:r>
+        <w:t>RSpec</w:t>
+      </w:r>
+      <w:proofErr w:type="spellEnd"/>
+      <w:r>
+        <w:t xml:space="preserve"> com o </w:t>
+      </w:r>
+      <w:proofErr w:type="spellStart"/>
+      <w:r>
+        <w:t>Autotest</w:t>
+      </w:r>
+      <w:proofErr w:type="spellEnd"/>
+      <w:r>
+        <w:t xml:space="preserve"> podemos garantir que nossos testes estão bem escritos, legíveis e que estão sendo executados continuamente.</w:t>
+      </w:r>
+      <w:r>
+        <w:tab/>
+      </w:r>
+    </w:p>
+    <w:p>
+      <w:r>
+        <w:t xml:space="preserve">Além </w:t>
+      </w:r>
+      <w:proofErr w:type="spellStart"/>
+      <w:r>
+        <w:t>plugins</w:t>
+      </w:r>
+      <w:proofErr w:type="spellEnd"/>
+      <w:r>
+        <w:t xml:space="preserve"> destinados para uso em códigos de teste, existem </w:t>
+      </w:r>
+      <w:proofErr w:type="spellStart"/>
+      <w:r>
+        <w:t>plugins</w:t>
+      </w:r>
+      <w:proofErr w:type="spellEnd"/>
+      <w:r>
+        <w:t xml:space="preserve"> para facilitar o desenvolvimento de funcionalidade rotineiras, como por exemplo:</w:t>
+      </w:r>
+    </w:p>
+    <w:p>
+      <w:pPr>
+        <w:numPr>
+          <w:ilvl w:val="0"/>
+          <w:numId w:val="32"/>
+        </w:numPr>
+      </w:pPr>
+      <w:r>
+        <w:t xml:space="preserve"> </w:t>
+      </w:r>
+      <w:proofErr w:type="spellStart"/>
+      <w:r>
+        <w:t>Devise</w:t>
+      </w:r>
+      <w:proofErr w:type="spellEnd"/>
+      <w:r>
+        <w:t xml:space="preserve">: </w:t>
+      </w:r>
+      <w:proofErr w:type="spellStart"/>
+      <w:r>
+        <w:t>Plugin</w:t>
+      </w:r>
+      <w:proofErr w:type="spellEnd"/>
+      <w:r>
+        <w:t xml:space="preserve"> criado por um brasileiro, chamado José Valim. Esse </w:t>
+      </w:r>
+      <w:proofErr w:type="spellStart"/>
+      <w:r>
+        <w:t>plugin</w:t>
+      </w:r>
+      <w:proofErr w:type="spellEnd"/>
+      <w:r>
+        <w:t xml:space="preserve"> é destinado ao controle do fluxo de autenticação de usuários nas aplicações. Além do controle do processo de autenticação ele também é capaz de criar várias funcionalidades de maneira simples, entre elas:</w:t>
+      </w:r>
+    </w:p>
+    <w:p>
+      <w:pPr>
+        <w:numPr>
+          <w:ilvl w:val="1"/>
+          <w:numId w:val="32"/>
+        </w:numPr>
+      </w:pPr>
+      <w:r>
+        <w:t xml:space="preserve"> Enviar e-mails de confirmação durante a criação de um novo usuário no sistema;</w:t>
+      </w:r>
+    </w:p>
+    <w:p>
+      <w:pPr>
+        <w:numPr>
+          <w:ilvl w:val="1"/>
+          <w:numId w:val="32"/>
+        </w:numPr>
+      </w:pPr>
+      <w:r>
+        <w:t xml:space="preserve"> Habilitar rotinas para travar o acesso de um usuário ao sistema, podendo levar em consideração o número de tentativas sem sucesso.</w:t>
+      </w:r>
+    </w:p>
+    <w:p>
+      <w:pPr>
+        <w:numPr>
+          <w:ilvl w:val="1"/>
+          <w:numId w:val="32"/>
+        </w:numPr>
+      </w:pPr>
+      <w:r>
+        <w:t xml:space="preserve"> Habilitar rotinas para reenviar a senha para os usuários em caso de perda.</w:t>
+      </w:r>
+    </w:p>
+    <w:p>
+      <w:pPr>
+        <w:numPr>
+          <w:ilvl w:val="0"/>
+          <w:numId w:val="32"/>
+        </w:numPr>
+      </w:pPr>
+      <w:r>
+        <w:t xml:space="preserve"> </w:t>
+      </w:r>
+      <w:proofErr w:type="spellStart"/>
+      <w:r>
+        <w:t>PaperClip</w:t>
+      </w:r>
+      <w:proofErr w:type="spellEnd"/>
+      <w:r>
+        <w:t xml:space="preserve">: </w:t>
+      </w:r>
+      <w:proofErr w:type="spellStart"/>
+      <w:r>
+        <w:t>Plugin</w:t>
+      </w:r>
+      <w:proofErr w:type="spellEnd"/>
+      <w:r>
+        <w:t xml:space="preserve"> criado pela empresa</w:t>
+      </w:r>
+      <w:r>
+        <w:t xml:space="preserve"> </w:t>
+      </w:r>
+      <w:proofErr w:type="spellStart"/>
+      <w:r>
+        <w:t>Thoughtbot</w:t>
+      </w:r>
+      <w:proofErr w:type="spellEnd"/>
+      <w:r>
+        <w:t xml:space="preserve">. O </w:t>
+      </w:r>
+      <w:proofErr w:type="spellStart"/>
+      <w:r>
+        <w:t>PaperClip</w:t>
+      </w:r>
+      <w:proofErr w:type="spellEnd"/>
+      <w:r>
+        <w:t xml:space="preserve"> é um </w:t>
+      </w:r>
+      <w:proofErr w:type="spellStart"/>
+      <w:r>
+        <w:t>plugin</w:t>
+      </w:r>
+      <w:proofErr w:type="spellEnd"/>
+      <w:r>
+        <w:t xml:space="preserve"> criado para resolver o problema de upload de imagens. Além de tratar o processo de upload de imagens, ele possui algumas funcionalidades interessantes:</w:t>
+      </w:r>
+    </w:p>
+    <w:p>
+      <w:pPr>
+        <w:numPr>
+          <w:ilvl w:val="1"/>
+          <w:numId w:val="32"/>
+        </w:numPr>
+      </w:pPr>
+      <w:r>
+        <w:t xml:space="preserve"> Define tamanhos de imagem que devem ser aceitos;</w:t>
+      </w:r>
+    </w:p>
+    <w:p>
+      <w:pPr>
+        <w:numPr>
+          <w:ilvl w:val="1"/>
+          <w:numId w:val="32"/>
+        </w:numPr>
+      </w:pPr>
+      <w:r>
+        <w:t xml:space="preserve"> </w:t>
+      </w:r>
+      <w:r>
+        <w:t>Redimensiona automaticamente as imagens, evitando a codificação de algoritmos para isso.</w:t>
+      </w:r>
+    </w:p>
+    <w:p>
+      <w:pPr>
+        <w:numPr>
+          <w:ilvl w:val="1"/>
+          <w:numId w:val="32"/>
+        </w:numPr>
+      </w:pPr>
+      <w:r>
+        <w:t xml:space="preserve"> Pode ser plugado em serviços de armazenamento de arquivos, como o s3 AWS da </w:t>
+      </w:r>
+      <w:proofErr w:type="spellStart"/>
+      <w:r>
+        <w:t>Amazon</w:t>
+      </w:r>
+      <w:proofErr w:type="spellEnd"/>
+      <w:r>
+        <w:t>.</w:t>
+      </w:r>
+    </w:p>
+    <w:p>
+      <w:pPr>
+        <w:numPr>
+          <w:ilvl w:val="0"/>
+          <w:numId w:val="32"/>
+        </w:numPr>
+      </w:pPr>
+      <w:r>
+        <w:t xml:space="preserve"> Will </w:t>
+      </w:r>
+      <w:proofErr w:type="spellStart"/>
+      <w:r>
+        <w:t>Paginate</w:t>
+      </w:r>
+      <w:proofErr w:type="spellEnd"/>
+      <w:r>
+        <w:t xml:space="preserve">: </w:t>
+      </w:r>
+      <w:proofErr w:type="spellStart"/>
+      <w:r>
+        <w:t>Plugin</w:t>
+      </w:r>
+      <w:proofErr w:type="spellEnd"/>
+      <w:r>
+        <w:t xml:space="preserve"> especializado na preparação de registros para serem paginados na camada de visualização. Possui interface fluente para facilitar a manipulação dos resultados.</w:t>
+      </w:r>
+    </w:p>
+    <w:p>
+      <w:pPr>
+        <w:ind w:firstLine="0"/>
+      </w:pPr>
     </w:p>
     <w:p>
       <w:pPr>
         <w:pStyle w:val="Heading3"/>
       </w:pPr>
-      <w:r>
-        <w:t>TECNOLOGIAS UTILIZADAS</w:t>
-      </w:r>
-    </w:p>
-    <w:p>
-      <w:r>
-        <w:t xml:space="preserve">O Sistema Web foi desenvolvido em </w:t>
-      </w:r>
-      <w:r>
-        <w:t>a</w:t>
-      </w:r>
-      <w:r>
-        <w:t xml:space="preserve">, utilizando </w:t>
-      </w:r>
-      <w:proofErr w:type="spellStart"/>
-      <w:r>
-        <w:t>Rails</w:t>
-      </w:r>
-      <w:proofErr w:type="spellEnd"/>
-      <w:r>
-        <w:t xml:space="preserve"> como framework MVC. A escolha dessa combinação foi motivada pela facilidade e velocidade que ela dá ao desenvolvimento de aplicações guiadas por testes, já que existem muitos </w:t>
-      </w:r>
-      <w:proofErr w:type="spellStart"/>
-      <w:r>
-        <w:t>plugins</w:t>
-      </w:r>
-      <w:proofErr w:type="spellEnd"/>
-      <w:r>
-        <w:t xml:space="preserve"> e extensões construídas em </w:t>
-      </w:r>
-      <w:proofErr w:type="spellStart"/>
-      <w:r>
-        <w:t>Ruby</w:t>
-      </w:r>
-      <w:proofErr w:type="spellEnd"/>
-      <w:r>
-        <w:t xml:space="preserve"> para facilitar o desenvolvimento de aplicações </w:t>
-      </w:r>
-      <w:r>
-        <w:t>que usam</w:t>
-      </w:r>
-      <w:r>
-        <w:t xml:space="preserve"> conceitos como o </w:t>
-      </w:r>
-      <w:r>
-        <w:rPr>
-          <w:i/>
-        </w:rPr>
-        <w:t xml:space="preserve">Test </w:t>
-      </w:r>
-      <w:proofErr w:type="spellStart"/>
-      <w:r>
-        <w:rPr>
-          <w:i/>
-        </w:rPr>
-        <w:t>Driven</w:t>
-      </w:r>
-      <w:proofErr w:type="spellEnd"/>
-      <w:r>
-        <w:rPr>
-          <w:i/>
-        </w:rPr>
-        <w:t xml:space="preserve"> </w:t>
-      </w:r>
-      <w:proofErr w:type="spellStart"/>
-      <w:r>
-        <w:rPr>
-          <w:i/>
-        </w:rPr>
-        <w:t>Development</w:t>
-      </w:r>
-      <w:proofErr w:type="spellEnd"/>
-      <w:r>
-        <w:t>.</w:t>
-      </w:r>
-    </w:p>
-    <w:p>
-      <w:r>
-        <w:t>Uma ferramenta cham</w:t>
-      </w:r>
-      <w:r>
-        <w:t>a</w:t>
-      </w:r>
-      <w:r>
-        <w:t xml:space="preserve">da </w:t>
-      </w:r>
-      <w:proofErr w:type="spellStart"/>
-      <w:r>
-        <w:t>RSpec</w:t>
-      </w:r>
-      <w:proofErr w:type="spellEnd"/>
-      <w:r>
-        <w:t xml:space="preserve"> foi utilizada</w:t>
-      </w:r>
-      <w:r>
-        <w:t xml:space="preserve"> para contribuir com a legibilidade do código de teste. O </w:t>
-      </w:r>
-      <w:proofErr w:type="spellStart"/>
-      <w:r>
-        <w:t>RSpec</w:t>
-      </w:r>
-      <w:proofErr w:type="spellEnd"/>
-      <w:r>
-        <w:t xml:space="preserve"> é um </w:t>
-      </w:r>
-      <w:proofErr w:type="spellStart"/>
-      <w:r>
-        <w:t>plugin</w:t>
-      </w:r>
-      <w:proofErr w:type="spellEnd"/>
-      <w:r>
-        <w:t xml:space="preserve"> para </w:t>
-      </w:r>
-      <w:proofErr w:type="spellStart"/>
-      <w:r>
-        <w:t>Rails</w:t>
-      </w:r>
-      <w:proofErr w:type="spellEnd"/>
-      <w:r>
-        <w:t xml:space="preserve"> que provê muitos facilitadores para serem usadas na criação de testes de unidade e de integração. </w:t>
-      </w:r>
-    </w:p>
-    <w:p>
-      <w:r>
-        <w:t xml:space="preserve">Além da legibilidade e facilidade do uso do </w:t>
-      </w:r>
-      <w:proofErr w:type="spellStart"/>
-      <w:r>
-        <w:t>RSpec</w:t>
-      </w:r>
-      <w:proofErr w:type="spellEnd"/>
-      <w:r>
-        <w:t xml:space="preserve">, quando ele é utilizado podemos construir um conjunto de testes e executá-lo de maneira automatizada com um ferramenta </w:t>
-      </w:r>
-      <w:proofErr w:type="spellStart"/>
-      <w:r>
-        <w:t>chamda</w:t>
-      </w:r>
-      <w:proofErr w:type="spellEnd"/>
-      <w:r>
-        <w:t xml:space="preserve"> </w:t>
-      </w:r>
-      <w:proofErr w:type="spellStart"/>
-      <w:r>
-        <w:t>Autotest</w:t>
-      </w:r>
-      <w:proofErr w:type="spellEnd"/>
-      <w:r>
-        <w:t>, que é capaz de detectar mudanças no código e executar os testes relacionados com o código que foi modificado.</w:t>
-      </w:r>
-      <w:r>
-        <w:t xml:space="preserve"> Além de executar os testes relacionados com o código que foi modificado, periodicamente o </w:t>
-      </w:r>
-      <w:proofErr w:type="spellStart"/>
-      <w:r>
-        <w:t>Autotest</w:t>
-      </w:r>
-      <w:proofErr w:type="spellEnd"/>
-      <w:r>
-        <w:t xml:space="preserve"> dispara a execução de todos os testes do sistema, garantindo a qualidade do código.</w:t>
-      </w:r>
-    </w:p>
-    <w:p>
-      <w:r>
-        <w:t xml:space="preserve">Combinando o </w:t>
-      </w:r>
-      <w:proofErr w:type="spellStart"/>
-      <w:r>
-        <w:t>RSpec</w:t>
-      </w:r>
-      <w:proofErr w:type="spellEnd"/>
-      <w:r>
-        <w:t xml:space="preserve"> com o </w:t>
-      </w:r>
-      <w:proofErr w:type="spellStart"/>
-      <w:r>
-        <w:t>Autotest</w:t>
-      </w:r>
-      <w:proofErr w:type="spellEnd"/>
-      <w:r>
-        <w:t xml:space="preserve"> podemos garantir que nossos testes estão bem escritos, legíveis e que estão sendo executados continuamente.</w:t>
-      </w:r>
-      <w:r>
-        <w:tab/>
-      </w:r>
-      <w:bookmarkStart w:id="143" w:name="_GoBack"/>
-      <w:bookmarkEnd w:id="143"/>
-    </w:p>
-    <w:p>
-      <w:pPr>
-        <w:pStyle w:val="Heading3"/>
-      </w:pPr>
-      <w:bookmarkStart w:id="144" w:name="_Toc176864756"/>
-      <w:r>
-        <w:t>FERRAMENTAS PARA AUTOMATIZAÇÃO DE TESTES COM RAILS</w:t>
-      </w:r>
-      <w:bookmarkEnd w:id="144"/>
-    </w:p>
-    <w:p>
-      <w:pPr>
-        <w:pStyle w:val="Heading3"/>
-      </w:pPr>
-      <w:bookmarkStart w:id="145" w:name="_Toc176864757"/>
-      <w:r>
-        <w:t>FERRAMENTAS PARA AUTOMATIZAÇÃO DE TESTES NO ANDROID</w:t>
-      </w:r>
-      <w:bookmarkEnd w:id="145"/>
+      <w:bookmarkStart w:id="146" w:name="_Toc176879812"/>
+      <w:r>
+        <w:lastRenderedPageBreak/>
+        <w:t>DESENVOLVIMENTO</w:t>
+      </w:r>
+      <w:bookmarkEnd w:id="146"/>
+    </w:p>
+    <w:p>
+      <w:r>
+        <w:t>Foram levantadas quais funcionalidades seriam desenvolvidas, depois de ter as atividades em mãos elas foram priorizadas de acordo com as dependências existentes entre elas.</w:t>
+      </w:r>
+    </w:p>
+    <w:p>
+      <w:r>
+        <w:t>As primeiras funcionalidades que foram desenvolvidas foram as relacionadas com o gerenciamento de categorias.</w:t>
+      </w:r>
+    </w:p>
+    <w:p>
+      <w:r>
+        <w:t>Antes de iniciar o desenvolvimento alguns testes de aceitação foram criados para garantir que o resultado do desenvolvimento fosse realmente o que era necessário. Exemplos:</w:t>
+      </w:r>
+    </w:p>
+    <w:p>
+      <w:pPr>
+        <w:numPr>
+          <w:ilvl w:val="0"/>
+          <w:numId w:val="34"/>
+        </w:numPr>
+      </w:pPr>
+      <w:r>
+        <w:t xml:space="preserve"> A tela de cadastro e edição de categoria devem conter uma caixa de texto para entrar com o nome da categoria.</w:t>
+      </w:r>
+    </w:p>
+    <w:p>
+      <w:pPr>
+        <w:numPr>
+          <w:ilvl w:val="0"/>
+          <w:numId w:val="34"/>
+        </w:numPr>
+      </w:pPr>
+      <w:r>
+        <w:t xml:space="preserve"> Quando uma categoria for cadastrada o usuário deve ser redirecionado para a tela de listagem de categorias.</w:t>
+      </w:r>
+    </w:p>
+    <w:p>
+      <w:pPr>
+        <w:numPr>
+          <w:ilvl w:val="0"/>
+          <w:numId w:val="34"/>
+        </w:numPr>
+      </w:pPr>
+      <w:r>
+        <w:t xml:space="preserve"> A partir da tela de listagem de categorias deve-se ter acesso</w:t>
+      </w:r>
+      <w:r>
+        <w:t xml:space="preserve"> aos links para edição e exclusão das categorias.</w:t>
+      </w:r>
+    </w:p>
+    <w:p>
+      <w:pPr>
+        <w:numPr>
+          <w:ilvl w:val="0"/>
+          <w:numId w:val="34"/>
+        </w:numPr>
+      </w:pPr>
+      <w:r>
+        <w:t xml:space="preserve"> O modelo de Categoria deve ser validado exigindo a presença do nome da categoria antes de qualquer inserção ou alteração.</w:t>
+      </w:r>
+    </w:p>
+    <w:p>
+      <w:pPr>
+        <w:numPr>
+          <w:ilvl w:val="0"/>
+          <w:numId w:val="34"/>
+        </w:numPr>
+      </w:pPr>
+      <w:r>
+        <w:t xml:space="preserve"> Não devem existir categorias repetidas para um usuário.</w:t>
+      </w:r>
+    </w:p>
+    <w:p>
+      <w:r>
+        <w:t>Depois de definidos os testes de aceitação deve-se iniciar o desenvolvimento. Como este sistema é baseado em testes, deve-se criar o teste referente a cada parte do sistema para validar gradativamente a evolução do sistema.</w:t>
+      </w:r>
+    </w:p>
+    <w:p>
+      <w:r>
+        <w:t xml:space="preserve">Neste caso foram criados os seguintes testes: </w:t>
+      </w:r>
+    </w:p>
+    <w:p>
+      <w:pPr>
+        <w:numPr>
+          <w:ilvl w:val="0"/>
+          <w:numId w:val="35"/>
+        </w:numPr>
+      </w:pPr>
+      <w:r>
+        <w:t xml:space="preserve"> Testes para validar se as telas estavam de acordo com o que foi especificado;</w:t>
+      </w:r>
+    </w:p>
+    <w:p>
+      <w:pPr>
+        <w:numPr>
+          <w:ilvl w:val="0"/>
+          <w:numId w:val="35"/>
+        </w:numPr>
+      </w:pPr>
+      <w:r>
+        <w:t xml:space="preserve"> Testes para validar se o modelo estava com as validações corretas;</w:t>
+      </w:r>
+    </w:p>
+    <w:p>
+      <w:pPr>
+        <w:numPr>
+          <w:ilvl w:val="0"/>
+          <w:numId w:val="35"/>
+        </w:numPr>
+      </w:pPr>
+      <w:r>
+        <w:t xml:space="preserve"> Testes para validar se o controlador estava fazendo seu papel e redirecionando as requisições para os locais corretos;</w:t>
+      </w:r>
+    </w:p>
+    <w:p>
+      <w:r>
+        <w:t>Podemos ver que conseguimos cobrir todas as camadas com testes, garantindo que todo o fluxo está coberto pelos testes.</w:t>
+      </w:r>
+    </w:p>
+    <w:p>
+      <w:r>
+        <w:t>De forma análoga foram desenvolvidas as funcionalidades relacionadas aos itens, usuários e download do executável para o dispositivo móvel.</w:t>
+      </w:r>
     </w:p>
     <w:p>
       <w:pPr>
         <w:pStyle w:val="Heading1"/>
       </w:pPr>
-      <w:bookmarkStart w:id="146" w:name="_Toc176864758"/>
+      <w:bookmarkStart w:id="147" w:name="_Toc176879813"/>
       <w:r>
         <w:lastRenderedPageBreak/>
         <w:t>RESULTADOS (</w:t>
@@ -9920,15 +10316,15 @@
       <w:r>
         <w:t>tulo 1)</w:t>
       </w:r>
-      <w:bookmarkStart w:id="147" w:name="_Toc144288083"/>
-      <w:bookmarkStart w:id="148" w:name="_Toc144614336"/>
-      <w:bookmarkStart w:id="149" w:name="_Toc144614584"/>
-      <w:bookmarkStart w:id="150" w:name="_Toc144627063"/>
-      <w:bookmarkStart w:id="151" w:name="_Toc144630242"/>
-      <w:bookmarkStart w:id="152" w:name="_Toc144691039"/>
-      <w:bookmarkStart w:id="153" w:name="_Toc144691510"/>
-      <w:bookmarkStart w:id="154" w:name="_Toc144692261"/>
-      <w:bookmarkEnd w:id="146"/>
+      <w:bookmarkStart w:id="148" w:name="_Toc144288083"/>
+      <w:bookmarkStart w:id="149" w:name="_Toc144614336"/>
+      <w:bookmarkStart w:id="150" w:name="_Toc144614584"/>
+      <w:bookmarkStart w:id="151" w:name="_Toc144627063"/>
+      <w:bookmarkStart w:id="152" w:name="_Toc144630242"/>
+      <w:bookmarkStart w:id="153" w:name="_Toc144691039"/>
+      <w:bookmarkStart w:id="154" w:name="_Toc144691510"/>
+      <w:bookmarkStart w:id="155" w:name="_Toc144692261"/>
+      <w:bookmarkEnd w:id="147"/>
     </w:p>
     <w:p>
       <w:r>
@@ -9947,7 +10343,6 @@
         <w:t>e os previstos pela teoria e/ou a partir de outras experiências conhecidas. Anomalias e discrepâncias devem ser exploradas e explicadas em termos físicos e matemáticos. As explicações devem se basear nos gráficos e nas tabelas apresentadas nas seções anteriores. Por fim, é nessa seção que os resultados serão resumidos e discutidos. Maiores detalhes devem ser colocados em apêndice.</w:t>
       </w:r>
     </w:p>
-    <w:bookmarkEnd w:id="147"/>
     <w:bookmarkEnd w:id="148"/>
     <w:bookmarkEnd w:id="149"/>
     <w:bookmarkEnd w:id="150"/>
@@ -9955,6 +10350,7 @@
     <w:bookmarkEnd w:id="152"/>
     <w:bookmarkEnd w:id="153"/>
     <w:bookmarkEnd w:id="154"/>
+    <w:bookmarkEnd w:id="155"/>
     <w:p/>
     <w:p/>
     <w:p/>
@@ -9970,42 +10366,41 @@
       <w:pPr>
         <w:pStyle w:val="Heading1"/>
       </w:pPr>
-      <w:bookmarkStart w:id="155" w:name="_Toc144614347"/>
-      <w:bookmarkStart w:id="156" w:name="_Toc144614594"/>
-      <w:bookmarkStart w:id="157" w:name="_Toc144627073"/>
-      <w:bookmarkStart w:id="158" w:name="_Toc144630252"/>
-      <w:bookmarkStart w:id="159" w:name="_Toc144691052"/>
-      <w:bookmarkStart w:id="160" w:name="_Toc144691520"/>
-      <w:bookmarkStart w:id="161" w:name="_Toc144692271"/>
-      <w:bookmarkStart w:id="162" w:name="_Toc144805843"/>
-      <w:bookmarkStart w:id="163" w:name="_Toc144807464"/>
-      <w:bookmarkStart w:id="164" w:name="_Toc144811475"/>
-      <w:bookmarkStart w:id="165" w:name="_Toc144812020"/>
-      <w:bookmarkStart w:id="166" w:name="_Toc144812363"/>
-      <w:bookmarkStart w:id="167" w:name="_Toc149724332"/>
-      <w:bookmarkStart w:id="168" w:name="_Toc150052731"/>
-      <w:bookmarkStart w:id="169" w:name="_Toc150053222"/>
-      <w:bookmarkStart w:id="170" w:name="_Toc150053989"/>
-      <w:bookmarkStart w:id="171" w:name="_Toc150054445"/>
-      <w:bookmarkStart w:id="172" w:name="_Toc150054648"/>
-      <w:bookmarkStart w:id="173" w:name="_Toc150054863"/>
-      <w:bookmarkStart w:id="174" w:name="_Toc156710937"/>
-      <w:bookmarkStart w:id="175" w:name="_Toc156712246"/>
-      <w:bookmarkStart w:id="176" w:name="_Toc167274013"/>
-      <w:bookmarkStart w:id="177" w:name="_Toc167274180"/>
-      <w:bookmarkStart w:id="178" w:name="_Toc167274308"/>
-      <w:bookmarkStart w:id="179" w:name="_Toc198716027"/>
-      <w:bookmarkStart w:id="180" w:name="_Toc198716144"/>
-      <w:bookmarkStart w:id="181" w:name="_Toc221345537"/>
-      <w:bookmarkStart w:id="182" w:name="_Toc222801067"/>
-      <w:bookmarkStart w:id="183" w:name="_Toc232224856"/>
-      <w:bookmarkStart w:id="184" w:name="_Toc232225035"/>
-      <w:bookmarkStart w:id="185" w:name="_Toc176864759"/>
+      <w:bookmarkStart w:id="156" w:name="_Toc144614347"/>
+      <w:bookmarkStart w:id="157" w:name="_Toc144614594"/>
+      <w:bookmarkStart w:id="158" w:name="_Toc144627073"/>
+      <w:bookmarkStart w:id="159" w:name="_Toc144630252"/>
+      <w:bookmarkStart w:id="160" w:name="_Toc144691052"/>
+      <w:bookmarkStart w:id="161" w:name="_Toc144691520"/>
+      <w:bookmarkStart w:id="162" w:name="_Toc144692271"/>
+      <w:bookmarkStart w:id="163" w:name="_Toc144805843"/>
+      <w:bookmarkStart w:id="164" w:name="_Toc144807464"/>
+      <w:bookmarkStart w:id="165" w:name="_Toc144811475"/>
+      <w:bookmarkStart w:id="166" w:name="_Toc144812020"/>
+      <w:bookmarkStart w:id="167" w:name="_Toc144812363"/>
+      <w:bookmarkStart w:id="168" w:name="_Toc149724332"/>
+      <w:bookmarkStart w:id="169" w:name="_Toc150052731"/>
+      <w:bookmarkStart w:id="170" w:name="_Toc150053222"/>
+      <w:bookmarkStart w:id="171" w:name="_Toc150053989"/>
+      <w:bookmarkStart w:id="172" w:name="_Toc150054445"/>
+      <w:bookmarkStart w:id="173" w:name="_Toc150054648"/>
+      <w:bookmarkStart w:id="174" w:name="_Toc150054863"/>
+      <w:bookmarkStart w:id="175" w:name="_Toc156710937"/>
+      <w:bookmarkStart w:id="176" w:name="_Toc156712246"/>
+      <w:bookmarkStart w:id="177" w:name="_Toc167274013"/>
+      <w:bookmarkStart w:id="178" w:name="_Toc167274180"/>
+      <w:bookmarkStart w:id="179" w:name="_Toc167274308"/>
+      <w:bookmarkStart w:id="180" w:name="_Toc198716027"/>
+      <w:bookmarkStart w:id="181" w:name="_Toc198716144"/>
+      <w:bookmarkStart w:id="182" w:name="_Toc221345537"/>
+      <w:bookmarkStart w:id="183" w:name="_Toc222801067"/>
+      <w:bookmarkStart w:id="184" w:name="_Toc232224856"/>
+      <w:bookmarkStart w:id="185" w:name="_Toc232225035"/>
+      <w:bookmarkStart w:id="186" w:name="_Toc176879814"/>
       <w:r>
         <w:lastRenderedPageBreak/>
         <w:t>CONCLUSÃO</w:t>
       </w:r>
-      <w:bookmarkEnd w:id="155"/>
       <w:bookmarkEnd w:id="156"/>
       <w:bookmarkEnd w:id="157"/>
       <w:bookmarkEnd w:id="158"/>
@@ -10035,10 +10430,11 @@
       <w:bookmarkEnd w:id="182"/>
       <w:bookmarkEnd w:id="183"/>
       <w:bookmarkEnd w:id="184"/>
+      <w:bookmarkEnd w:id="185"/>
       <w:r>
         <w:t xml:space="preserve"> (estilo Título 1)</w:t>
       </w:r>
-      <w:bookmarkEnd w:id="185"/>
+      <w:bookmarkEnd w:id="186"/>
     </w:p>
     <w:p>
       <w:r>
@@ -10102,50 +10498,50 @@
           <w:docGrid w:linePitch="360"/>
         </w:sectPr>
       </w:pPr>
-      <w:bookmarkStart w:id="186" w:name="_REFERÊNCIAS_BIBLIOGRÁFICAS"/>
-      <w:bookmarkStart w:id="187" w:name="_Toc143669284"/>
-      <w:bookmarkStart w:id="188" w:name="_Toc144003460"/>
-      <w:bookmarkStart w:id="189" w:name="_Toc144004110"/>
-      <w:bookmarkStart w:id="190" w:name="_Toc144004164"/>
-      <w:bookmarkStart w:id="191" w:name="_Toc144004613"/>
-      <w:bookmarkStart w:id="192" w:name="_Toc144288100"/>
-      <w:bookmarkStart w:id="193" w:name="_Toc144288597"/>
-      <w:bookmarkStart w:id="194" w:name="_Toc144609689"/>
-      <w:bookmarkStart w:id="195" w:name="_Toc144614348"/>
-      <w:bookmarkStart w:id="196" w:name="_Toc144614595"/>
-      <w:bookmarkStart w:id="197" w:name="_Toc144627074"/>
-      <w:bookmarkStart w:id="198" w:name="_Toc144630253"/>
-      <w:bookmarkStart w:id="199" w:name="_Toc144691053"/>
-      <w:bookmarkStart w:id="200" w:name="_Toc144691521"/>
-      <w:bookmarkStart w:id="201" w:name="_Toc144692272"/>
-      <w:bookmarkStart w:id="202" w:name="_Toc144805844"/>
-      <w:bookmarkStart w:id="203" w:name="_Toc149724145"/>
-      <w:bookmarkStart w:id="204" w:name="_Toc149724333"/>
-      <w:bookmarkStart w:id="205" w:name="_Toc150052732"/>
-      <w:bookmarkStart w:id="206" w:name="_Toc150053223"/>
-      <w:bookmarkStart w:id="207" w:name="_Toc150053990"/>
-      <w:bookmarkStart w:id="208" w:name="_Toc150054446"/>
-      <w:bookmarkStart w:id="209" w:name="_Toc150054649"/>
-      <w:bookmarkStart w:id="210" w:name="_Toc150054864"/>
-      <w:bookmarkStart w:id="211" w:name="_Toc151433549"/>
-      <w:bookmarkStart w:id="212" w:name="_Toc151434320"/>
-      <w:bookmarkEnd w:id="186"/>
+      <w:bookmarkStart w:id="187" w:name="_REFERÊNCIAS_BIBLIOGRÁFICAS"/>
+      <w:bookmarkStart w:id="188" w:name="_Toc143669284"/>
+      <w:bookmarkStart w:id="189" w:name="_Toc144003460"/>
+      <w:bookmarkStart w:id="190" w:name="_Toc144004110"/>
+      <w:bookmarkStart w:id="191" w:name="_Toc144004164"/>
+      <w:bookmarkStart w:id="192" w:name="_Toc144004613"/>
+      <w:bookmarkStart w:id="193" w:name="_Toc144288100"/>
+      <w:bookmarkStart w:id="194" w:name="_Toc144288597"/>
+      <w:bookmarkStart w:id="195" w:name="_Toc144609689"/>
+      <w:bookmarkStart w:id="196" w:name="_Toc144614348"/>
+      <w:bookmarkStart w:id="197" w:name="_Toc144614595"/>
+      <w:bookmarkStart w:id="198" w:name="_Toc144627074"/>
+      <w:bookmarkStart w:id="199" w:name="_Toc144630253"/>
+      <w:bookmarkStart w:id="200" w:name="_Toc144691053"/>
+      <w:bookmarkStart w:id="201" w:name="_Toc144691521"/>
+      <w:bookmarkStart w:id="202" w:name="_Toc144692272"/>
+      <w:bookmarkStart w:id="203" w:name="_Toc144805844"/>
+      <w:bookmarkStart w:id="204" w:name="_Toc149724145"/>
+      <w:bookmarkStart w:id="205" w:name="_Toc149724333"/>
+      <w:bookmarkStart w:id="206" w:name="_Toc150052732"/>
+      <w:bookmarkStart w:id="207" w:name="_Toc150053223"/>
+      <w:bookmarkStart w:id="208" w:name="_Toc150053990"/>
+      <w:bookmarkStart w:id="209" w:name="_Toc150054446"/>
+      <w:bookmarkStart w:id="210" w:name="_Toc150054649"/>
+      <w:bookmarkStart w:id="211" w:name="_Toc150054864"/>
+      <w:bookmarkStart w:id="212" w:name="_Toc151433549"/>
+      <w:bookmarkStart w:id="213" w:name="_Toc151434320"/>
+      <w:bookmarkEnd w:id="187"/>
     </w:p>
     <w:p>
       <w:pPr>
         <w:pStyle w:val="REFERNCIA"/>
       </w:pPr>
-      <w:bookmarkStart w:id="213" w:name="_Toc152395091"/>
-      <w:bookmarkStart w:id="214" w:name="_Toc156710938"/>
-      <w:bookmarkStart w:id="215" w:name="_Toc156712247"/>
-      <w:bookmarkStart w:id="216" w:name="_Toc167274014"/>
-      <w:bookmarkStart w:id="217" w:name="_Toc167274181"/>
-      <w:bookmarkStart w:id="218" w:name="_Toc167274309"/>
-      <w:bookmarkStart w:id="219" w:name="_Toc198716028"/>
-      <w:bookmarkStart w:id="220" w:name="_Toc198716145"/>
-      <w:bookmarkStart w:id="221" w:name="_Toc222801068"/>
-      <w:bookmarkStart w:id="222" w:name="_Toc232224857"/>
-      <w:bookmarkStart w:id="223" w:name="_Toc232225036"/>
+      <w:bookmarkStart w:id="214" w:name="_Toc152395091"/>
+      <w:bookmarkStart w:id="215" w:name="_Toc156710938"/>
+      <w:bookmarkStart w:id="216" w:name="_Toc156712247"/>
+      <w:bookmarkStart w:id="217" w:name="_Toc167274014"/>
+      <w:bookmarkStart w:id="218" w:name="_Toc167274181"/>
+      <w:bookmarkStart w:id="219" w:name="_Toc167274309"/>
+      <w:bookmarkStart w:id="220" w:name="_Toc198716028"/>
+      <w:bookmarkStart w:id="221" w:name="_Toc198716145"/>
+      <w:bookmarkStart w:id="222" w:name="_Toc222801068"/>
+      <w:bookmarkStart w:id="223" w:name="_Toc232224857"/>
+      <w:bookmarkStart w:id="224" w:name="_Toc232225036"/>
       <w:r>
         <w:lastRenderedPageBreak/>
         <w:t>R</w:t>
@@ -10153,7 +10549,6 @@
       <w:r>
         <w:t>EFERÊNCIAS</w:t>
       </w:r>
-      <w:bookmarkEnd w:id="187"/>
       <w:bookmarkEnd w:id="188"/>
       <w:bookmarkEnd w:id="189"/>
       <w:bookmarkEnd w:id="190"/>
@@ -10190,6 +10585,7 @@
       <w:bookmarkEnd w:id="221"/>
       <w:bookmarkEnd w:id="222"/>
       <w:bookmarkEnd w:id="223"/>
+      <w:bookmarkEnd w:id="224"/>
       <w:r>
         <w:t xml:space="preserve"> (estilo REFER</w:t>
       </w:r>
@@ -10204,33 +10600,33 @@
       <w:pPr>
         <w:pStyle w:val="RefBib"/>
       </w:pPr>
-      <w:bookmarkStart w:id="224" w:name="_Toc144630254"/>
-      <w:bookmarkStart w:id="225" w:name="_Toc144691054"/>
-      <w:bookmarkStart w:id="226" w:name="_Toc144691522"/>
-      <w:bookmarkStart w:id="227" w:name="_Toc144692273"/>
-      <w:bookmarkStart w:id="228" w:name="_Toc144805848"/>
-      <w:bookmarkStart w:id="229" w:name="_Toc149724148"/>
-      <w:bookmarkStart w:id="230" w:name="_Toc149724336"/>
-      <w:bookmarkStart w:id="231" w:name="_Toc150052735"/>
-      <w:bookmarkStart w:id="232" w:name="_Toc150053226"/>
-      <w:bookmarkStart w:id="233" w:name="_Toc150053993"/>
-      <w:bookmarkStart w:id="234" w:name="_Toc150054449"/>
-      <w:bookmarkStart w:id="235" w:name="_Toc150054652"/>
-      <w:bookmarkStart w:id="236" w:name="_Toc150054866"/>
-      <w:bookmarkStart w:id="237" w:name="_Toc151433551"/>
-      <w:bookmarkStart w:id="238" w:name="_Toc151434322"/>
-      <w:bookmarkStart w:id="239" w:name="_Toc143669286"/>
-      <w:bookmarkStart w:id="240" w:name="_Toc144003462"/>
-      <w:bookmarkStart w:id="241" w:name="_Toc144004112"/>
-      <w:bookmarkStart w:id="242" w:name="_Toc144004166"/>
-      <w:bookmarkStart w:id="243" w:name="_Toc144004615"/>
-      <w:bookmarkStart w:id="244" w:name="_Toc144288102"/>
-      <w:bookmarkStart w:id="245" w:name="_Toc144288599"/>
-      <w:bookmarkStart w:id="246" w:name="_Toc144544687"/>
-      <w:bookmarkStart w:id="247" w:name="_Toc144545423"/>
-      <w:bookmarkStart w:id="248" w:name="_Toc144609690"/>
-      <w:bookmarkStart w:id="249" w:name="_Toc144614349"/>
-      <w:bookmarkStart w:id="250" w:name="_Toc144614596"/>
+      <w:bookmarkStart w:id="225" w:name="_Toc144630254"/>
+      <w:bookmarkStart w:id="226" w:name="_Toc144691054"/>
+      <w:bookmarkStart w:id="227" w:name="_Toc144691522"/>
+      <w:bookmarkStart w:id="228" w:name="_Toc144692273"/>
+      <w:bookmarkStart w:id="229" w:name="_Toc144805848"/>
+      <w:bookmarkStart w:id="230" w:name="_Toc149724148"/>
+      <w:bookmarkStart w:id="231" w:name="_Toc149724336"/>
+      <w:bookmarkStart w:id="232" w:name="_Toc150052735"/>
+      <w:bookmarkStart w:id="233" w:name="_Toc150053226"/>
+      <w:bookmarkStart w:id="234" w:name="_Toc150053993"/>
+      <w:bookmarkStart w:id="235" w:name="_Toc150054449"/>
+      <w:bookmarkStart w:id="236" w:name="_Toc150054652"/>
+      <w:bookmarkStart w:id="237" w:name="_Toc150054866"/>
+      <w:bookmarkStart w:id="238" w:name="_Toc151433551"/>
+      <w:bookmarkStart w:id="239" w:name="_Toc151434322"/>
+      <w:bookmarkStart w:id="240" w:name="_Toc143669286"/>
+      <w:bookmarkStart w:id="241" w:name="_Toc144003462"/>
+      <w:bookmarkStart w:id="242" w:name="_Toc144004112"/>
+      <w:bookmarkStart w:id="243" w:name="_Toc144004166"/>
+      <w:bookmarkStart w:id="244" w:name="_Toc144004615"/>
+      <w:bookmarkStart w:id="245" w:name="_Toc144288102"/>
+      <w:bookmarkStart w:id="246" w:name="_Toc144288599"/>
+      <w:bookmarkStart w:id="247" w:name="_Toc144544687"/>
+      <w:bookmarkStart w:id="248" w:name="_Toc144545423"/>
+      <w:bookmarkStart w:id="249" w:name="_Toc144609690"/>
+      <w:bookmarkStart w:id="250" w:name="_Toc144614349"/>
+      <w:bookmarkStart w:id="251" w:name="_Toc144614596"/>
       <w:r>
         <w:t>Exemplo no caso de Normas</w:t>
       </w:r>
@@ -10799,38 +11195,37 @@
       <w:pPr>
         <w:pStyle w:val="APENDICE"/>
       </w:pPr>
-      <w:bookmarkStart w:id="251" w:name="_Toc156710940"/>
-      <w:bookmarkStart w:id="252" w:name="_Toc156712249"/>
-      <w:bookmarkStart w:id="253" w:name="_Toc167274016"/>
-      <w:bookmarkStart w:id="254" w:name="_Toc167274183"/>
-      <w:bookmarkStart w:id="255" w:name="_Toc167274311"/>
-      <w:bookmarkStart w:id="256" w:name="_Toc198716030"/>
-      <w:bookmarkStart w:id="257" w:name="_Toc198716146"/>
-      <w:bookmarkStart w:id="258" w:name="_Toc221345538"/>
-      <w:bookmarkStart w:id="259" w:name="_Toc222801070"/>
-      <w:bookmarkStart w:id="260" w:name="_Toc232224859"/>
-      <w:bookmarkStart w:id="261" w:name="_Toc232225038"/>
-      <w:bookmarkStart w:id="262" w:name="_Toc176864760"/>
+      <w:bookmarkStart w:id="252" w:name="_Toc156710940"/>
+      <w:bookmarkStart w:id="253" w:name="_Toc156712249"/>
+      <w:bookmarkStart w:id="254" w:name="_Toc167274016"/>
+      <w:bookmarkStart w:id="255" w:name="_Toc167274183"/>
+      <w:bookmarkStart w:id="256" w:name="_Toc167274311"/>
+      <w:bookmarkStart w:id="257" w:name="_Toc198716030"/>
+      <w:bookmarkStart w:id="258" w:name="_Toc198716146"/>
+      <w:bookmarkStart w:id="259" w:name="_Toc221345538"/>
+      <w:bookmarkStart w:id="260" w:name="_Toc222801070"/>
+      <w:bookmarkStart w:id="261" w:name="_Toc232224859"/>
+      <w:bookmarkStart w:id="262" w:name="_Toc232225038"/>
+      <w:bookmarkStart w:id="263" w:name="_Toc176879815"/>
       <w:r>
         <w:lastRenderedPageBreak/>
         <w:t>APÊNDICE</w:t>
       </w:r>
-      <w:bookmarkStart w:id="263" w:name="_Toc144805849"/>
-      <w:bookmarkStart w:id="264" w:name="_Toc149724149"/>
-      <w:bookmarkStart w:id="265" w:name="_Toc149724337"/>
-      <w:bookmarkStart w:id="266" w:name="_Toc150052736"/>
-      <w:bookmarkStart w:id="267" w:name="_Toc150053227"/>
-      <w:bookmarkStart w:id="268" w:name="_Toc150053994"/>
-      <w:bookmarkStart w:id="269" w:name="_Toc150054450"/>
-      <w:bookmarkStart w:id="270" w:name="_Toc150054653"/>
-      <w:bookmarkStart w:id="271" w:name="_Toc150054867"/>
-      <w:bookmarkStart w:id="272" w:name="_Toc151433552"/>
-      <w:bookmarkStart w:id="273" w:name="_Toc151434323"/>
-      <w:bookmarkStart w:id="274" w:name="_Toc156011591"/>
-      <w:bookmarkStart w:id="275" w:name="_Toc156278440"/>
-      <w:bookmarkStart w:id="276" w:name="_Toc156710941"/>
-      <w:bookmarkStart w:id="277" w:name="_Toc156712250"/>
-      <w:bookmarkEnd w:id="224"/>
+      <w:bookmarkStart w:id="264" w:name="_Toc144805849"/>
+      <w:bookmarkStart w:id="265" w:name="_Toc149724149"/>
+      <w:bookmarkStart w:id="266" w:name="_Toc149724337"/>
+      <w:bookmarkStart w:id="267" w:name="_Toc150052736"/>
+      <w:bookmarkStart w:id="268" w:name="_Toc150053227"/>
+      <w:bookmarkStart w:id="269" w:name="_Toc150053994"/>
+      <w:bookmarkStart w:id="270" w:name="_Toc150054450"/>
+      <w:bookmarkStart w:id="271" w:name="_Toc150054653"/>
+      <w:bookmarkStart w:id="272" w:name="_Toc150054867"/>
+      <w:bookmarkStart w:id="273" w:name="_Toc151433552"/>
+      <w:bookmarkStart w:id="274" w:name="_Toc151434323"/>
+      <w:bookmarkStart w:id="275" w:name="_Toc156011591"/>
+      <w:bookmarkStart w:id="276" w:name="_Toc156278440"/>
+      <w:bookmarkStart w:id="277" w:name="_Toc156710941"/>
+      <w:bookmarkStart w:id="278" w:name="_Toc156712250"/>
       <w:bookmarkEnd w:id="225"/>
       <w:bookmarkEnd w:id="226"/>
       <w:bookmarkEnd w:id="227"/>
@@ -10845,15 +11240,15 @@
       <w:bookmarkEnd w:id="236"/>
       <w:bookmarkEnd w:id="237"/>
       <w:bookmarkEnd w:id="238"/>
-      <w:bookmarkEnd w:id="251"/>
+      <w:bookmarkEnd w:id="239"/>
       <w:bookmarkEnd w:id="252"/>
+      <w:bookmarkEnd w:id="253"/>
       <w:r>
         <w:t xml:space="preserve"> </w:t>
       </w:r>
       <w:r>
         <w:t>A</w:t>
       </w:r>
-      <w:bookmarkEnd w:id="253"/>
       <w:bookmarkEnd w:id="254"/>
       <w:bookmarkEnd w:id="255"/>
       <w:bookmarkEnd w:id="256"/>
@@ -10862,7 +11257,7 @@
       <w:bookmarkEnd w:id="259"/>
       <w:bookmarkEnd w:id="260"/>
       <w:bookmarkEnd w:id="261"/>
-      <w:bookmarkEnd w:id="263"/>
+      <w:bookmarkEnd w:id="262"/>
       <w:bookmarkEnd w:id="264"/>
       <w:bookmarkEnd w:id="265"/>
       <w:bookmarkEnd w:id="266"/>
@@ -10877,6 +11272,7 @@
       <w:bookmarkEnd w:id="275"/>
       <w:bookmarkEnd w:id="276"/>
       <w:bookmarkEnd w:id="277"/>
+      <w:bookmarkEnd w:id="278"/>
       <w:r>
         <w:t xml:space="preserve"> (estilo AP</w:t>
       </w:r>
@@ -10886,10 +11282,10 @@
       <w:r>
         <w:t>NDICE)</w:t>
       </w:r>
-      <w:bookmarkEnd w:id="262"/>
-    </w:p>
-    <w:p>
-      <w:bookmarkStart w:id="278" w:name="_Toc144805850"/>
+      <w:bookmarkEnd w:id="263"/>
+    </w:p>
+    <w:p>
+      <w:bookmarkStart w:id="279" w:name="_Toc144805850"/>
       <w:r>
         <w:t>Elemento opcional. O(s) a</w:t>
       </w:r>
@@ -10899,7 +11295,7 @@
       <w:r>
         <w:t>(s) são identificados por letras maiúsculas consecutivas e pelos respectivos títulos</w:t>
       </w:r>
-      <w:bookmarkEnd w:id="278"/>
+      <w:bookmarkEnd w:id="279"/>
       <w:r>
         <w:t xml:space="preserve"> e contem textos explicativos que não fazem parte do texto da monografia mas que foi elaborado pelo autor,.</w:t>
       </w:r>
@@ -10940,7 +11336,7 @@
       <w:pPr>
         <w:jc w:val="center"/>
       </w:pPr>
-      <w:bookmarkStart w:id="279" w:name="_Toc144630257"/>
+      <w:bookmarkStart w:id="280" w:name="_Toc144630257"/>
       <w:r>
         <w:pict w14:anchorId="208A1E64">
           <v:shape id="_x0000_i1030" type="#_x0000_t75" style="width:188.2pt;height:101.95pt">
@@ -10948,17 +11344,17 @@
           </v:shape>
         </w:pict>
       </w:r>
-      <w:bookmarkEnd w:id="279"/>
+      <w:bookmarkEnd w:id="280"/>
     </w:p>
     <w:p>
       <w:pPr>
         <w:pStyle w:val="FIGURA"/>
       </w:pPr>
-      <w:bookmarkStart w:id="280" w:name="_Toc151436951"/>
-      <w:bookmarkStart w:id="281" w:name="_Toc144691057"/>
-      <w:bookmarkStart w:id="282" w:name="_Toc167274184"/>
-      <w:bookmarkStart w:id="283" w:name="_Toc227052345"/>
-      <w:bookmarkStart w:id="284" w:name="_Toc294361524"/>
+      <w:bookmarkStart w:id="281" w:name="_Toc151436951"/>
+      <w:bookmarkStart w:id="282" w:name="_Toc144691057"/>
+      <w:bookmarkStart w:id="283" w:name="_Toc167274184"/>
+      <w:bookmarkStart w:id="284" w:name="_Toc227052345"/>
+      <w:bookmarkStart w:id="285" w:name="_Toc294361524"/>
       <w:r>
         <w:t xml:space="preserve">Figura </w:t>
       </w:r>
@@ -10985,20 +11381,20 @@
       <w:r>
         <w:t>Diagrama de funcionamento</w:t>
       </w:r>
-      <w:bookmarkEnd w:id="280"/>
       <w:bookmarkEnd w:id="281"/>
       <w:bookmarkEnd w:id="282"/>
       <w:bookmarkEnd w:id="283"/>
+      <w:bookmarkEnd w:id="284"/>
       <w:r>
         <w:t>.</w:t>
       </w:r>
-      <w:bookmarkEnd w:id="284"/>
+      <w:bookmarkEnd w:id="285"/>
     </w:p>
     <w:p>
       <w:pPr>
         <w:pStyle w:val="fontedefigura"/>
       </w:pPr>
-      <w:bookmarkStart w:id="285" w:name="_Toc144691060"/>
+      <w:bookmarkStart w:id="286" w:name="_Toc144691060"/>
       <w:r>
         <w:t xml:space="preserve">Fonte </w:t>
       </w:r>
@@ -11021,7 +11417,7 @@
     <w:p/>
     <w:p/>
     <w:p/>
-    <w:bookmarkEnd w:id="285"/>
+    <w:bookmarkEnd w:id="286"/>
     <w:p/>
     <w:p/>
     <w:p>
@@ -11053,9 +11449,9 @@
       <w:pPr>
         <w:ind w:firstLine="0"/>
       </w:pPr>
-      <w:bookmarkStart w:id="286" w:name="_Toc151436954"/>
-      <w:bookmarkStart w:id="287" w:name="_Toc167274187"/>
-      <w:bookmarkStart w:id="288" w:name="_Toc227052354"/>
+      <w:bookmarkStart w:id="287" w:name="_Toc151436954"/>
+      <w:bookmarkStart w:id="288" w:name="_Toc167274187"/>
+      <w:bookmarkStart w:id="289" w:name="_Toc227052354"/>
     </w:p>
     <w:p>
       <w:pPr>
@@ -11064,7 +11460,7 @@
           <w:rFonts w:cs="Times New Roman"/>
         </w:rPr>
       </w:pPr>
-      <w:bookmarkStart w:id="289" w:name="_Toc294361525"/>
+      <w:bookmarkStart w:id="290" w:name="_Toc294361525"/>
       <w:r>
         <w:rPr>
           <w:rFonts w:cs="Times New Roman"/>
@@ -11101,10 +11497,10 @@
         </w:rPr>
         <w:t>Como apresentar uma figura longa</w:t>
       </w:r>
-      <w:bookmarkEnd w:id="286"/>
       <w:bookmarkEnd w:id="287"/>
       <w:bookmarkEnd w:id="288"/>
       <w:bookmarkEnd w:id="289"/>
+      <w:bookmarkEnd w:id="290"/>
     </w:p>
     <w:p/>
     <w:p/>
@@ -11136,11 +11532,11 @@
       <w:pPr>
         <w:pStyle w:val="FIGURA"/>
       </w:pPr>
-      <w:bookmarkStart w:id="290" w:name="_Toc151436952"/>
-      <w:bookmarkStart w:id="291" w:name="_Toc167274185"/>
-      <w:bookmarkStart w:id="292" w:name="_Toc227052346"/>
-      <w:bookmarkStart w:id="293" w:name="_Toc294361526"/>
-      <w:bookmarkStart w:id="294" w:name="_Toc144691058"/>
+      <w:bookmarkStart w:id="291" w:name="_Toc151436952"/>
+      <w:bookmarkStart w:id="292" w:name="_Toc167274185"/>
+      <w:bookmarkStart w:id="293" w:name="_Toc227052346"/>
+      <w:bookmarkStart w:id="294" w:name="_Toc294361526"/>
+      <w:bookmarkStart w:id="295" w:name="_Toc144691058"/>
       <w:r>
         <w:rPr>
           <w:rFonts w:cs="Times New Roman"/>
@@ -11159,33 +11555,33 @@
         </w:rPr>
         <w:t xml:space="preserve"> - Movimento realocar tarefa</w:t>
       </w:r>
-      <w:bookmarkEnd w:id="290"/>
       <w:bookmarkEnd w:id="291"/>
       <w:bookmarkEnd w:id="292"/>
+      <w:bookmarkEnd w:id="293"/>
       <w:r>
         <w:rPr>
           <w:rFonts w:cs="Times New Roman"/>
         </w:rPr>
         <w:t>.</w:t>
       </w:r>
-      <w:bookmarkEnd w:id="293"/>
+      <w:bookmarkEnd w:id="294"/>
       <w:r>
         <w:rPr>
           <w:rFonts w:cs="Times New Roman"/>
         </w:rPr>
         <w:t xml:space="preserve"> </w:t>
       </w:r>
-      <w:bookmarkEnd w:id="294"/>
+      <w:bookmarkEnd w:id="295"/>
     </w:p>
     <w:p>
       <w:pPr>
         <w:pStyle w:val="fontedefigura"/>
       </w:pPr>
-      <w:bookmarkStart w:id="295" w:name="_Toc144691059"/>
+      <w:bookmarkStart w:id="296" w:name="_Toc144691059"/>
       <w:r>
         <w:t>Fonte: Adaptada de Mauri (2003, p. 17</w:t>
       </w:r>
-      <w:bookmarkEnd w:id="295"/>
+      <w:bookmarkEnd w:id="296"/>
       <w:r>
         <w:t>).</w:t>
       </w:r>
@@ -11207,37 +11603,36 @@
           <w:rFonts w:cs="Times New Roman"/>
         </w:rPr>
       </w:pPr>
-      <w:bookmarkStart w:id="296" w:name="_Toc144609691"/>
-      <w:bookmarkStart w:id="297" w:name="_Toc144614351"/>
-      <w:bookmarkStart w:id="298" w:name="_Toc144614598"/>
-      <w:bookmarkStart w:id="299" w:name="_Toc144630262"/>
-      <w:bookmarkStart w:id="300" w:name="_Toc144691065"/>
-      <w:bookmarkStart w:id="301" w:name="_Toc144691529"/>
-      <w:bookmarkStart w:id="302" w:name="_Toc144692280"/>
-      <w:bookmarkStart w:id="303" w:name="_Toc144805854"/>
-      <w:bookmarkStart w:id="304" w:name="_Toc149724155"/>
-      <w:bookmarkStart w:id="305" w:name="_Toc149724343"/>
-      <w:bookmarkStart w:id="306" w:name="_Toc150052742"/>
-      <w:bookmarkStart w:id="307" w:name="_Toc150053230"/>
-      <w:bookmarkStart w:id="308" w:name="_Toc150054000"/>
-      <w:bookmarkStart w:id="309" w:name="_Toc150054453"/>
-      <w:bookmarkStart w:id="310" w:name="_Toc150054659"/>
-      <w:bookmarkStart w:id="311" w:name="_Toc150054873"/>
-      <w:bookmarkStart w:id="312" w:name="_Toc151433565"/>
-      <w:bookmarkStart w:id="313" w:name="_Toc151434334"/>
-      <w:bookmarkStart w:id="314" w:name="_Toc156710950"/>
-      <w:bookmarkStart w:id="315" w:name="_Toc156712259"/>
-      <w:bookmarkStart w:id="316" w:name="_Toc167274023"/>
-      <w:bookmarkStart w:id="317" w:name="_Toc167274193"/>
-      <w:bookmarkStart w:id="318" w:name="_Toc167274318"/>
-      <w:bookmarkStart w:id="319" w:name="_Toc198716037"/>
-      <w:bookmarkStart w:id="320" w:name="_Toc198716153"/>
-      <w:bookmarkStart w:id="321" w:name="_Toc221345545"/>
-      <w:bookmarkStart w:id="322" w:name="_Toc222801077"/>
-      <w:bookmarkStart w:id="323" w:name="_Toc232224868"/>
-      <w:bookmarkStart w:id="324" w:name="_Toc232225047"/>
-      <w:bookmarkStart w:id="325" w:name="_Toc176864761"/>
-      <w:bookmarkEnd w:id="239"/>
+      <w:bookmarkStart w:id="297" w:name="_Toc144609691"/>
+      <w:bookmarkStart w:id="298" w:name="_Toc144614351"/>
+      <w:bookmarkStart w:id="299" w:name="_Toc144614598"/>
+      <w:bookmarkStart w:id="300" w:name="_Toc144630262"/>
+      <w:bookmarkStart w:id="301" w:name="_Toc144691065"/>
+      <w:bookmarkStart w:id="302" w:name="_Toc144691529"/>
+      <w:bookmarkStart w:id="303" w:name="_Toc144692280"/>
+      <w:bookmarkStart w:id="304" w:name="_Toc144805854"/>
+      <w:bookmarkStart w:id="305" w:name="_Toc149724155"/>
+      <w:bookmarkStart w:id="306" w:name="_Toc149724343"/>
+      <w:bookmarkStart w:id="307" w:name="_Toc150052742"/>
+      <w:bookmarkStart w:id="308" w:name="_Toc150053230"/>
+      <w:bookmarkStart w:id="309" w:name="_Toc150054000"/>
+      <w:bookmarkStart w:id="310" w:name="_Toc150054453"/>
+      <w:bookmarkStart w:id="311" w:name="_Toc150054659"/>
+      <w:bookmarkStart w:id="312" w:name="_Toc150054873"/>
+      <w:bookmarkStart w:id="313" w:name="_Toc151433565"/>
+      <w:bookmarkStart w:id="314" w:name="_Toc151434334"/>
+      <w:bookmarkStart w:id="315" w:name="_Toc156710950"/>
+      <w:bookmarkStart w:id="316" w:name="_Toc156712259"/>
+      <w:bookmarkStart w:id="317" w:name="_Toc167274023"/>
+      <w:bookmarkStart w:id="318" w:name="_Toc167274193"/>
+      <w:bookmarkStart w:id="319" w:name="_Toc167274318"/>
+      <w:bookmarkStart w:id="320" w:name="_Toc198716037"/>
+      <w:bookmarkStart w:id="321" w:name="_Toc198716153"/>
+      <w:bookmarkStart w:id="322" w:name="_Toc221345545"/>
+      <w:bookmarkStart w:id="323" w:name="_Toc222801077"/>
+      <w:bookmarkStart w:id="324" w:name="_Toc232224868"/>
+      <w:bookmarkStart w:id="325" w:name="_Toc232225047"/>
+      <w:bookmarkStart w:id="326" w:name="_Toc176879816"/>
       <w:bookmarkEnd w:id="240"/>
       <w:bookmarkEnd w:id="241"/>
       <w:bookmarkEnd w:id="242"/>
@@ -11249,6 +11644,7 @@
       <w:bookmarkEnd w:id="248"/>
       <w:bookmarkEnd w:id="249"/>
       <w:bookmarkEnd w:id="250"/>
+      <w:bookmarkEnd w:id="251"/>
       <w:r>
         <w:rPr>
           <w:rFonts w:cs="Times New Roman"/>
@@ -11274,8 +11670,7 @@
         </w:rPr>
         <w:t>A</w:t>
       </w:r>
-      <w:bookmarkStart w:id="326" w:name="_Toc144609692"/>
-      <w:bookmarkEnd w:id="296"/>
+      <w:bookmarkStart w:id="327" w:name="_Toc144609692"/>
       <w:bookmarkEnd w:id="297"/>
       <w:bookmarkEnd w:id="298"/>
       <w:bookmarkEnd w:id="299"/>
@@ -11295,27 +11690,28 @@
       <w:bookmarkEnd w:id="313"/>
       <w:bookmarkEnd w:id="314"/>
       <w:bookmarkEnd w:id="315"/>
+      <w:bookmarkEnd w:id="316"/>
       <w:r>
         <w:rPr>
           <w:rFonts w:cs="Times New Roman"/>
         </w:rPr>
         <w:t xml:space="preserve"> </w:t>
       </w:r>
-      <w:bookmarkStart w:id="327" w:name="_Toc144805855"/>
-      <w:bookmarkStart w:id="328" w:name="_Toc149724156"/>
-      <w:bookmarkStart w:id="329" w:name="_Toc149724344"/>
-      <w:bookmarkStart w:id="330" w:name="_Toc150052743"/>
-      <w:bookmarkStart w:id="331" w:name="_Toc150053231"/>
-      <w:bookmarkStart w:id="332" w:name="_Toc150054001"/>
-      <w:bookmarkStart w:id="333" w:name="_Toc150054454"/>
-      <w:bookmarkStart w:id="334" w:name="_Toc150054660"/>
-      <w:bookmarkStart w:id="335" w:name="_Toc150054874"/>
-      <w:bookmarkStart w:id="336" w:name="_Toc151433566"/>
-      <w:bookmarkStart w:id="337" w:name="_Toc151434335"/>
-      <w:bookmarkStart w:id="338" w:name="_Toc156278450"/>
-      <w:bookmarkStart w:id="339" w:name="_Toc156710951"/>
-      <w:bookmarkStart w:id="340" w:name="_Toc156712260"/>
-      <w:bookmarkEnd w:id="326"/>
+      <w:bookmarkStart w:id="328" w:name="_Toc144805855"/>
+      <w:bookmarkStart w:id="329" w:name="_Toc149724156"/>
+      <w:bookmarkStart w:id="330" w:name="_Toc149724344"/>
+      <w:bookmarkStart w:id="331" w:name="_Toc150052743"/>
+      <w:bookmarkStart w:id="332" w:name="_Toc150053231"/>
+      <w:bookmarkStart w:id="333" w:name="_Toc150054001"/>
+      <w:bookmarkStart w:id="334" w:name="_Toc150054454"/>
+      <w:bookmarkStart w:id="335" w:name="_Toc150054660"/>
+      <w:bookmarkStart w:id="336" w:name="_Toc150054874"/>
+      <w:bookmarkStart w:id="337" w:name="_Toc151433566"/>
+      <w:bookmarkStart w:id="338" w:name="_Toc151434335"/>
+      <w:bookmarkStart w:id="339" w:name="_Toc156278450"/>
+      <w:bookmarkStart w:id="340" w:name="_Toc156710951"/>
+      <w:bookmarkStart w:id="341" w:name="_Toc156712260"/>
+      <w:bookmarkEnd w:id="327"/>
       <w:r>
         <w:rPr>
           <w:rFonts w:cs="Times New Roman"/>
@@ -11328,7 +11724,6 @@
         </w:rPr>
         <w:t>ABREVIATURA DOS MESES</w:t>
       </w:r>
-      <w:bookmarkEnd w:id="316"/>
       <w:bookmarkEnd w:id="317"/>
       <w:bookmarkEnd w:id="318"/>
       <w:bookmarkEnd w:id="319"/>
@@ -11337,7 +11732,7 @@
       <w:bookmarkEnd w:id="322"/>
       <w:bookmarkEnd w:id="323"/>
       <w:bookmarkEnd w:id="324"/>
-      <w:bookmarkEnd w:id="327"/>
+      <w:bookmarkEnd w:id="325"/>
       <w:bookmarkEnd w:id="328"/>
       <w:bookmarkEnd w:id="329"/>
       <w:bookmarkEnd w:id="330"/>
@@ -11351,13 +11746,14 @@
       <w:bookmarkEnd w:id="338"/>
       <w:bookmarkEnd w:id="339"/>
       <w:bookmarkEnd w:id="340"/>
+      <w:bookmarkEnd w:id="341"/>
       <w:r>
         <w:rPr>
           <w:rFonts w:cs="Times New Roman"/>
         </w:rPr>
         <w:t xml:space="preserve"> (estilo ANEXO)</w:t>
       </w:r>
-      <w:bookmarkEnd w:id="325"/>
+      <w:bookmarkEnd w:id="326"/>
     </w:p>
     <w:p>
       <w:r>
@@ -11402,11 +11798,11 @@
       <w:pPr>
         <w:pStyle w:val="TABELA0"/>
       </w:pPr>
-      <w:bookmarkStart w:id="341" w:name="_Toc238012855"/>
+      <w:bookmarkStart w:id="342" w:name="_Toc238012855"/>
       <w:r>
         <w:t>Tabela 1- Abreviaturas</w:t>
       </w:r>
-      <w:bookmarkEnd w:id="341"/>
+      <w:bookmarkEnd w:id="342"/>
       <w:r>
         <w:t xml:space="preserve"> </w:t>
       </w:r>
@@ -13464,18 +13860,17 @@
           <w:lang w:val="de-DE"/>
         </w:rPr>
       </w:pPr>
-      <w:bookmarkStart w:id="342" w:name="_Toc149724159"/>
-      <w:bookmarkStart w:id="343" w:name="_Toc149724347"/>
-      <w:bookmarkStart w:id="344" w:name="_Toc150052746"/>
-      <w:bookmarkStart w:id="345" w:name="_Toc150053232"/>
-      <w:bookmarkStart w:id="346" w:name="_Toc150054004"/>
-      <w:bookmarkStart w:id="347" w:name="_Toc150054455"/>
-      <w:bookmarkStart w:id="348" w:name="_Toc150054663"/>
-      <w:bookmarkStart w:id="349" w:name="_Toc150054877"/>
-      <w:bookmarkStart w:id="350" w:name="_Toc151433569"/>
-      <w:bookmarkStart w:id="351" w:name="_Toc151434338"/>
-      <w:bookmarkStart w:id="352" w:name="_Toc144805856"/>
-      <w:bookmarkEnd w:id="342"/>
+      <w:bookmarkStart w:id="343" w:name="_Toc149724159"/>
+      <w:bookmarkStart w:id="344" w:name="_Toc149724347"/>
+      <w:bookmarkStart w:id="345" w:name="_Toc150052746"/>
+      <w:bookmarkStart w:id="346" w:name="_Toc150053232"/>
+      <w:bookmarkStart w:id="347" w:name="_Toc150054004"/>
+      <w:bookmarkStart w:id="348" w:name="_Toc150054455"/>
+      <w:bookmarkStart w:id="349" w:name="_Toc150054663"/>
+      <w:bookmarkStart w:id="350" w:name="_Toc150054877"/>
+      <w:bookmarkStart w:id="351" w:name="_Toc151433569"/>
+      <w:bookmarkStart w:id="352" w:name="_Toc151434338"/>
+      <w:bookmarkStart w:id="353" w:name="_Toc144805856"/>
       <w:bookmarkEnd w:id="343"/>
       <w:bookmarkEnd w:id="344"/>
       <w:bookmarkEnd w:id="345"/>
@@ -13486,6 +13881,7 @@
       <w:bookmarkEnd w:id="350"/>
       <w:bookmarkEnd w:id="351"/>
       <w:bookmarkEnd w:id="352"/>
+      <w:bookmarkEnd w:id="353"/>
     </w:p>
     <w:sectPr>
       <w:headerReference w:type="even" r:id="rId21"/>
@@ -13628,7 +14024,7 @@
         <w:rStyle w:val="PageNumber"/>
         <w:noProof/>
       </w:rPr>
-      <w:t>34</w:t>
+      <w:t>6</w:t>
     </w:r>
     <w:r>
       <w:rPr>
@@ -13673,7 +14069,7 @@
         <w:rStyle w:val="PageNumber"/>
         <w:noProof/>
       </w:rPr>
-      <w:t>43</w:t>
+      <w:t>44</w:t>
     </w:r>
     <w:r>
       <w:rPr>
@@ -14078,6 +14474,232 @@
     </w:lvl>
   </w:abstractNum>
   <w:abstractNum w:abstractNumId="3">
+    <w:nsid w:val="06DC4762"/>
+    <w:multiLevelType w:val="hybridMultilevel"/>
+    <w:tmpl w:val="61B48B9E"/>
+    <w:lvl w:ilvl="0" w:tplc="04090001">
+      <w:start w:val="1"/>
+      <w:numFmt w:val="bullet"/>
+      <w:lvlText w:val=""/>
+      <w:lvlJc w:val="left"/>
+      <w:pPr>
+        <w:ind w:left="1429" w:hanging="360"/>
+      </w:pPr>
+      <w:rPr>
+        <w:rFonts w:ascii="Symbol" w:hAnsi="Symbol" w:hint="default"/>
+      </w:rPr>
+    </w:lvl>
+    <w:lvl w:ilvl="1" w:tplc="04090003" w:tentative="1">
+      <w:start w:val="1"/>
+      <w:numFmt w:val="bullet"/>
+      <w:lvlText w:val="o"/>
+      <w:lvlJc w:val="left"/>
+      <w:pPr>
+        <w:ind w:left="2149" w:hanging="360"/>
+      </w:pPr>
+      <w:rPr>
+        <w:rFonts w:ascii="Courier New" w:hAnsi="Courier New" w:hint="default"/>
+      </w:rPr>
+    </w:lvl>
+    <w:lvl w:ilvl="2" w:tplc="04090005" w:tentative="1">
+      <w:start w:val="1"/>
+      <w:numFmt w:val="bullet"/>
+      <w:lvlText w:val=""/>
+      <w:lvlJc w:val="left"/>
+      <w:pPr>
+        <w:ind w:left="2869" w:hanging="360"/>
+      </w:pPr>
+      <w:rPr>
+        <w:rFonts w:ascii="Wingdings" w:hAnsi="Wingdings" w:hint="default"/>
+      </w:rPr>
+    </w:lvl>
+    <w:lvl w:ilvl="3" w:tplc="04090001" w:tentative="1">
+      <w:start w:val="1"/>
+      <w:numFmt w:val="bullet"/>
+      <w:lvlText w:val=""/>
+      <w:lvlJc w:val="left"/>
+      <w:pPr>
+        <w:ind w:left="3589" w:hanging="360"/>
+      </w:pPr>
+      <w:rPr>
+        <w:rFonts w:ascii="Symbol" w:hAnsi="Symbol" w:hint="default"/>
+      </w:rPr>
+    </w:lvl>
+    <w:lvl w:ilvl="4" w:tplc="04090003" w:tentative="1">
+      <w:start w:val="1"/>
+      <w:numFmt w:val="bullet"/>
+      <w:lvlText w:val="o"/>
+      <w:lvlJc w:val="left"/>
+      <w:pPr>
+        <w:ind w:left="4309" w:hanging="360"/>
+      </w:pPr>
+      <w:rPr>
+        <w:rFonts w:ascii="Courier New" w:hAnsi="Courier New" w:hint="default"/>
+      </w:rPr>
+    </w:lvl>
+    <w:lvl w:ilvl="5" w:tplc="04090005" w:tentative="1">
+      <w:start w:val="1"/>
+      <w:numFmt w:val="bullet"/>
+      <w:lvlText w:val=""/>
+      <w:lvlJc w:val="left"/>
+      <w:pPr>
+        <w:ind w:left="5029" w:hanging="360"/>
+      </w:pPr>
+      <w:rPr>
+        <w:rFonts w:ascii="Wingdings" w:hAnsi="Wingdings" w:hint="default"/>
+      </w:rPr>
+    </w:lvl>
+    <w:lvl w:ilvl="6" w:tplc="04090001" w:tentative="1">
+      <w:start w:val="1"/>
+      <w:numFmt w:val="bullet"/>
+      <w:lvlText w:val=""/>
+      <w:lvlJc w:val="left"/>
+      <w:pPr>
+        <w:ind w:left="5749" w:hanging="360"/>
+      </w:pPr>
+      <w:rPr>
+        <w:rFonts w:ascii="Symbol" w:hAnsi="Symbol" w:hint="default"/>
+      </w:rPr>
+    </w:lvl>
+    <w:lvl w:ilvl="7" w:tplc="04090003" w:tentative="1">
+      <w:start w:val="1"/>
+      <w:numFmt w:val="bullet"/>
+      <w:lvlText w:val="o"/>
+      <w:lvlJc w:val="left"/>
+      <w:pPr>
+        <w:ind w:left="6469" w:hanging="360"/>
+      </w:pPr>
+      <w:rPr>
+        <w:rFonts w:ascii="Courier New" w:hAnsi="Courier New" w:hint="default"/>
+      </w:rPr>
+    </w:lvl>
+    <w:lvl w:ilvl="8" w:tplc="04090005" w:tentative="1">
+      <w:start w:val="1"/>
+      <w:numFmt w:val="bullet"/>
+      <w:lvlText w:val=""/>
+      <w:lvlJc w:val="left"/>
+      <w:pPr>
+        <w:ind w:left="7189" w:hanging="360"/>
+      </w:pPr>
+      <w:rPr>
+        <w:rFonts w:ascii="Wingdings" w:hAnsi="Wingdings" w:hint="default"/>
+      </w:rPr>
+    </w:lvl>
+  </w:abstractNum>
+  <w:abstractNum w:abstractNumId="4">
+    <w:nsid w:val="0FCB237F"/>
+    <w:multiLevelType w:val="hybridMultilevel"/>
+    <w:tmpl w:val="E2382DC6"/>
+    <w:lvl w:ilvl="0" w:tplc="04090001">
+      <w:start w:val="1"/>
+      <w:numFmt w:val="bullet"/>
+      <w:lvlText w:val=""/>
+      <w:lvlJc w:val="left"/>
+      <w:pPr>
+        <w:ind w:left="1429" w:hanging="360"/>
+      </w:pPr>
+      <w:rPr>
+        <w:rFonts w:ascii="Symbol" w:hAnsi="Symbol" w:hint="default"/>
+      </w:rPr>
+    </w:lvl>
+    <w:lvl w:ilvl="1" w:tplc="04090003" w:tentative="1">
+      <w:start w:val="1"/>
+      <w:numFmt w:val="bullet"/>
+      <w:lvlText w:val="o"/>
+      <w:lvlJc w:val="left"/>
+      <w:pPr>
+        <w:ind w:left="2149" w:hanging="360"/>
+      </w:pPr>
+      <w:rPr>
+        <w:rFonts w:ascii="Courier New" w:hAnsi="Courier New" w:hint="default"/>
+      </w:rPr>
+    </w:lvl>
+    <w:lvl w:ilvl="2" w:tplc="04090005" w:tentative="1">
+      <w:start w:val="1"/>
+      <w:numFmt w:val="bullet"/>
+      <w:lvlText w:val=""/>
+      <w:lvlJc w:val="left"/>
+      <w:pPr>
+        <w:ind w:left="2869" w:hanging="360"/>
+      </w:pPr>
+      <w:rPr>
+        <w:rFonts w:ascii="Wingdings" w:hAnsi="Wingdings" w:hint="default"/>
+      </w:rPr>
+    </w:lvl>
+    <w:lvl w:ilvl="3" w:tplc="04090001" w:tentative="1">
+      <w:start w:val="1"/>
+      <w:numFmt w:val="bullet"/>
+      <w:lvlText w:val=""/>
+      <w:lvlJc w:val="left"/>
+      <w:pPr>
+        <w:ind w:left="3589" w:hanging="360"/>
+      </w:pPr>
+      <w:rPr>
+        <w:rFonts w:ascii="Symbol" w:hAnsi="Symbol" w:hint="default"/>
+      </w:rPr>
+    </w:lvl>
+    <w:lvl w:ilvl="4" w:tplc="04090003" w:tentative="1">
+      <w:start w:val="1"/>
+      <w:numFmt w:val="bullet"/>
+      <w:lvlText w:val="o"/>
+      <w:lvlJc w:val="left"/>
+      <w:pPr>
+        <w:ind w:left="4309" w:hanging="360"/>
+      </w:pPr>
+      <w:rPr>
+        <w:rFonts w:ascii="Courier New" w:hAnsi="Courier New" w:hint="default"/>
+      </w:rPr>
+    </w:lvl>
+    <w:lvl w:ilvl="5" w:tplc="04090005" w:tentative="1">
+      <w:start w:val="1"/>
+      <w:numFmt w:val="bullet"/>
+      <w:lvlText w:val=""/>
+      <w:lvlJc w:val="left"/>
+      <w:pPr>
+        <w:ind w:left="5029" w:hanging="360"/>
+      </w:pPr>
+      <w:rPr>
+        <w:rFonts w:ascii="Wingdings" w:hAnsi="Wingdings" w:hint="default"/>
+      </w:rPr>
+    </w:lvl>
+    <w:lvl w:ilvl="6" w:tplc="04090001" w:tentative="1">
+      <w:start w:val="1"/>
+      <w:numFmt w:val="bullet"/>
+      <w:lvlText w:val=""/>
+      <w:lvlJc w:val="left"/>
+      <w:pPr>
+        <w:ind w:left="5749" w:hanging="360"/>
+      </w:pPr>
+      <w:rPr>
+        <w:rFonts w:ascii="Symbol" w:hAnsi="Symbol" w:hint="default"/>
+      </w:rPr>
+    </w:lvl>
+    <w:lvl w:ilvl="7" w:tplc="04090003" w:tentative="1">
+      <w:start w:val="1"/>
+      <w:numFmt w:val="bullet"/>
+      <w:lvlText w:val="o"/>
+      <w:lvlJc w:val="left"/>
+      <w:pPr>
+        <w:ind w:left="6469" w:hanging="360"/>
+      </w:pPr>
+      <w:rPr>
+        <w:rFonts w:ascii="Courier New" w:hAnsi="Courier New" w:hint="default"/>
+      </w:rPr>
+    </w:lvl>
+    <w:lvl w:ilvl="8" w:tplc="04090005" w:tentative="1">
+      <w:start w:val="1"/>
+      <w:numFmt w:val="bullet"/>
+      <w:lvlText w:val=""/>
+      <w:lvlJc w:val="left"/>
+      <w:pPr>
+        <w:ind w:left="7189" w:hanging="360"/>
+      </w:pPr>
+      <w:rPr>
+        <w:rFonts w:ascii="Wingdings" w:hAnsi="Wingdings" w:hint="default"/>
+      </w:rPr>
+    </w:lvl>
+  </w:abstractNum>
+  <w:abstractNum w:abstractNumId="5">
     <w:nsid w:val="10DA2779"/>
     <w:multiLevelType w:val="hybridMultilevel"/>
     <w:tmpl w:val="65840D96"/>
@@ -14190,7 +14812,7 @@
       </w:rPr>
     </w:lvl>
   </w:abstractNum>
-  <w:abstractNum w:abstractNumId="4">
+  <w:abstractNum w:abstractNumId="6">
     <w:nsid w:val="123816E8"/>
     <w:multiLevelType w:val="hybridMultilevel"/>
     <w:tmpl w:val="F3D4BD8E"/>
@@ -14303,7 +14925,7 @@
       </w:rPr>
     </w:lvl>
   </w:abstractNum>
-  <w:abstractNum w:abstractNumId="5">
+  <w:abstractNum w:abstractNumId="7">
     <w:nsid w:val="1AC65738"/>
     <w:multiLevelType w:val="multilevel"/>
     <w:tmpl w:val="FC2E1AFC"/>
@@ -14452,7 +15074,7 @@
       </w:rPr>
     </w:lvl>
   </w:abstractNum>
-  <w:abstractNum w:abstractNumId="6">
+  <w:abstractNum w:abstractNumId="8">
     <w:nsid w:val="1D395D5F"/>
     <w:multiLevelType w:val="hybridMultilevel"/>
     <w:tmpl w:val="9A38E714"/>
@@ -14565,7 +15187,7 @@
       </w:rPr>
     </w:lvl>
   </w:abstractNum>
-  <w:abstractNum w:abstractNumId="7">
+  <w:abstractNum w:abstractNumId="9">
     <w:nsid w:val="22DF0DD9"/>
     <w:multiLevelType w:val="hybridMultilevel"/>
     <w:tmpl w:val="D0F864C8"/>
@@ -14678,7 +15300,7 @@
       </w:rPr>
     </w:lvl>
   </w:abstractNum>
-  <w:abstractNum w:abstractNumId="8">
+  <w:abstractNum w:abstractNumId="10">
     <w:nsid w:val="232F7037"/>
     <w:multiLevelType w:val="hybridMultilevel"/>
     <w:tmpl w:val="6228FE58"/>
@@ -14791,7 +15413,7 @@
       </w:rPr>
     </w:lvl>
   </w:abstractNum>
-  <w:abstractNum w:abstractNumId="9">
+  <w:abstractNum w:abstractNumId="11">
     <w:nsid w:val="26C63CD5"/>
     <w:multiLevelType w:val="hybridMultilevel"/>
     <w:tmpl w:val="DAD6C9F4"/>
@@ -14904,7 +15526,7 @@
       </w:rPr>
     </w:lvl>
   </w:abstractNum>
-  <w:abstractNum w:abstractNumId="10">
+  <w:abstractNum w:abstractNumId="12">
     <w:nsid w:val="27E113A6"/>
     <w:multiLevelType w:val="hybridMultilevel"/>
     <w:tmpl w:val="08F4F462"/>
@@ -15017,7 +15639,120 @@
       </w:rPr>
     </w:lvl>
   </w:abstractNum>
-  <w:abstractNum w:abstractNumId="11">
+  <w:abstractNum w:abstractNumId="13">
+    <w:nsid w:val="2D1B318A"/>
+    <w:multiLevelType w:val="hybridMultilevel"/>
+    <w:tmpl w:val="6170724C"/>
+    <w:lvl w:ilvl="0" w:tplc="04090001">
+      <w:start w:val="1"/>
+      <w:numFmt w:val="bullet"/>
+      <w:lvlText w:val=""/>
+      <w:lvlJc w:val="left"/>
+      <w:pPr>
+        <w:ind w:left="1429" w:hanging="360"/>
+      </w:pPr>
+      <w:rPr>
+        <w:rFonts w:ascii="Symbol" w:hAnsi="Symbol" w:hint="default"/>
+      </w:rPr>
+    </w:lvl>
+    <w:lvl w:ilvl="1" w:tplc="04090003">
+      <w:start w:val="1"/>
+      <w:numFmt w:val="bullet"/>
+      <w:lvlText w:val="o"/>
+      <w:lvlJc w:val="left"/>
+      <w:pPr>
+        <w:ind w:left="2149" w:hanging="360"/>
+      </w:pPr>
+      <w:rPr>
+        <w:rFonts w:ascii="Courier New" w:hAnsi="Courier New" w:hint="default"/>
+      </w:rPr>
+    </w:lvl>
+    <w:lvl w:ilvl="2" w:tplc="04090005" w:tentative="1">
+      <w:start w:val="1"/>
+      <w:numFmt w:val="bullet"/>
+      <w:lvlText w:val=""/>
+      <w:lvlJc w:val="left"/>
+      <w:pPr>
+        <w:ind w:left="2869" w:hanging="360"/>
+      </w:pPr>
+      <w:rPr>
+        <w:rFonts w:ascii="Wingdings" w:hAnsi="Wingdings" w:hint="default"/>
+      </w:rPr>
+    </w:lvl>
+    <w:lvl w:ilvl="3" w:tplc="04090001" w:tentative="1">
+      <w:start w:val="1"/>
+      <w:numFmt w:val="bullet"/>
+      <w:lvlText w:val=""/>
+      <w:lvlJc w:val="left"/>
+      <w:pPr>
+        <w:ind w:left="3589" w:hanging="360"/>
+      </w:pPr>
+      <w:rPr>
+        <w:rFonts w:ascii="Symbol" w:hAnsi="Symbol" w:hint="default"/>
+      </w:rPr>
+    </w:lvl>
+    <w:lvl w:ilvl="4" w:tplc="04090003" w:tentative="1">
+      <w:start w:val="1"/>
+      <w:numFmt w:val="bullet"/>
+      <w:lvlText w:val="o"/>
+      <w:lvlJc w:val="left"/>
+      <w:pPr>
+        <w:ind w:left="4309" w:hanging="360"/>
+      </w:pPr>
+      <w:rPr>
+        <w:rFonts w:ascii="Courier New" w:hAnsi="Courier New" w:hint="default"/>
+      </w:rPr>
+    </w:lvl>
+    <w:lvl w:ilvl="5" w:tplc="04090005" w:tentative="1">
+      <w:start w:val="1"/>
+      <w:numFmt w:val="bullet"/>
+      <w:lvlText w:val=""/>
+      <w:lvlJc w:val="left"/>
+      <w:pPr>
+        <w:ind w:left="5029" w:hanging="360"/>
+      </w:pPr>
+      <w:rPr>
+        <w:rFonts w:ascii="Wingdings" w:hAnsi="Wingdings" w:hint="default"/>
+      </w:rPr>
+    </w:lvl>
+    <w:lvl w:ilvl="6" w:tplc="04090001" w:tentative="1">
+      <w:start w:val="1"/>
+      <w:numFmt w:val="bullet"/>
+      <w:lvlText w:val=""/>
+      <w:lvlJc w:val="left"/>
+      <w:pPr>
+        <w:ind w:left="5749" w:hanging="360"/>
+      </w:pPr>
+      <w:rPr>
+        <w:rFonts w:ascii="Symbol" w:hAnsi="Symbol" w:hint="default"/>
+      </w:rPr>
+    </w:lvl>
+    <w:lvl w:ilvl="7" w:tplc="04090003" w:tentative="1">
+      <w:start w:val="1"/>
+      <w:numFmt w:val="bullet"/>
+      <w:lvlText w:val="o"/>
+      <w:lvlJc w:val="left"/>
+      <w:pPr>
+        <w:ind w:left="6469" w:hanging="360"/>
+      </w:pPr>
+      <w:rPr>
+        <w:rFonts w:ascii="Courier New" w:hAnsi="Courier New" w:hint="default"/>
+      </w:rPr>
+    </w:lvl>
+    <w:lvl w:ilvl="8" w:tplc="04090005" w:tentative="1">
+      <w:start w:val="1"/>
+      <w:numFmt w:val="bullet"/>
+      <w:lvlText w:val=""/>
+      <w:lvlJc w:val="left"/>
+      <w:pPr>
+        <w:ind w:left="7189" w:hanging="360"/>
+      </w:pPr>
+      <w:rPr>
+        <w:rFonts w:ascii="Wingdings" w:hAnsi="Wingdings" w:hint="default"/>
+      </w:rPr>
+    </w:lvl>
+  </w:abstractNum>
+  <w:abstractNum w:abstractNumId="14">
     <w:nsid w:val="2D3217EC"/>
     <w:multiLevelType w:val="hybridMultilevel"/>
     <w:tmpl w:val="C0A8843A"/>
@@ -15130,7 +15865,7 @@
       </w:rPr>
     </w:lvl>
   </w:abstractNum>
-  <w:abstractNum w:abstractNumId="12">
+  <w:abstractNum w:abstractNumId="15">
     <w:nsid w:val="30F72F72"/>
     <w:multiLevelType w:val="multilevel"/>
     <w:tmpl w:val="0416001F"/>
@@ -15244,7 +15979,7 @@
       </w:pPr>
     </w:lvl>
   </w:abstractNum>
-  <w:abstractNum w:abstractNumId="13">
+  <w:abstractNum w:abstractNumId="16">
     <w:nsid w:val="3A6D29F2"/>
     <w:multiLevelType w:val="hybridMultilevel"/>
     <w:tmpl w:val="C54C9B70"/>
@@ -15357,7 +16092,7 @@
       </w:rPr>
     </w:lvl>
   </w:abstractNum>
-  <w:abstractNum w:abstractNumId="14">
+  <w:abstractNum w:abstractNumId="17">
     <w:nsid w:val="40860C25"/>
     <w:multiLevelType w:val="hybridMultilevel"/>
     <w:tmpl w:val="3F12F528"/>
@@ -15470,7 +16205,7 @@
       </w:rPr>
     </w:lvl>
   </w:abstractNum>
-  <w:abstractNum w:abstractNumId="15">
+  <w:abstractNum w:abstractNumId="18">
     <w:nsid w:val="41046B7B"/>
     <w:multiLevelType w:val="hybridMultilevel"/>
     <w:tmpl w:val="1294F9B2"/>
@@ -15583,7 +16318,7 @@
       </w:rPr>
     </w:lvl>
   </w:abstractNum>
-  <w:abstractNum w:abstractNumId="16">
+  <w:abstractNum w:abstractNumId="19">
     <w:nsid w:val="42A16A30"/>
     <w:multiLevelType w:val="hybridMultilevel"/>
     <w:tmpl w:val="F9EC59EE"/>
@@ -15696,7 +16431,7 @@
       </w:rPr>
     </w:lvl>
   </w:abstractNum>
-  <w:abstractNum w:abstractNumId="17">
+  <w:abstractNum w:abstractNumId="20">
     <w:nsid w:val="47346B38"/>
     <w:multiLevelType w:val="hybridMultilevel"/>
     <w:tmpl w:val="17102D3A"/>
@@ -15809,7 +16544,120 @@
       </w:rPr>
     </w:lvl>
   </w:abstractNum>
-  <w:abstractNum w:abstractNumId="18">
+  <w:abstractNum w:abstractNumId="21">
+    <w:nsid w:val="50BD2C49"/>
+    <w:multiLevelType w:val="hybridMultilevel"/>
+    <w:tmpl w:val="422055C4"/>
+    <w:lvl w:ilvl="0" w:tplc="04090001">
+      <w:start w:val="1"/>
+      <w:numFmt w:val="bullet"/>
+      <w:lvlText w:val=""/>
+      <w:lvlJc w:val="left"/>
+      <w:pPr>
+        <w:ind w:left="1429" w:hanging="360"/>
+      </w:pPr>
+      <w:rPr>
+        <w:rFonts w:ascii="Symbol" w:hAnsi="Symbol" w:hint="default"/>
+      </w:rPr>
+    </w:lvl>
+    <w:lvl w:ilvl="1" w:tplc="04090003" w:tentative="1">
+      <w:start w:val="1"/>
+      <w:numFmt w:val="bullet"/>
+      <w:lvlText w:val="o"/>
+      <w:lvlJc w:val="left"/>
+      <w:pPr>
+        <w:ind w:left="2149" w:hanging="360"/>
+      </w:pPr>
+      <w:rPr>
+        <w:rFonts w:ascii="Courier New" w:hAnsi="Courier New" w:hint="default"/>
+      </w:rPr>
+    </w:lvl>
+    <w:lvl w:ilvl="2" w:tplc="04090005" w:tentative="1">
+      <w:start w:val="1"/>
+      <w:numFmt w:val="bullet"/>
+      <w:lvlText w:val=""/>
+      <w:lvlJc w:val="left"/>
+      <w:pPr>
+        <w:ind w:left="2869" w:hanging="360"/>
+      </w:pPr>
+      <w:rPr>
+        <w:rFonts w:ascii="Wingdings" w:hAnsi="Wingdings" w:hint="default"/>
+      </w:rPr>
+    </w:lvl>
+    <w:lvl w:ilvl="3" w:tplc="04090001" w:tentative="1">
+      <w:start w:val="1"/>
+      <w:numFmt w:val="bullet"/>
+      <w:lvlText w:val=""/>
+      <w:lvlJc w:val="left"/>
+      <w:pPr>
+        <w:ind w:left="3589" w:hanging="360"/>
+      </w:pPr>
+      <w:rPr>
+        <w:rFonts w:ascii="Symbol" w:hAnsi="Symbol" w:hint="default"/>
+      </w:rPr>
+    </w:lvl>
+    <w:lvl w:ilvl="4" w:tplc="04090003" w:tentative="1">
+      <w:start w:val="1"/>
+      <w:numFmt w:val="bullet"/>
+      <w:lvlText w:val="o"/>
+      <w:lvlJc w:val="left"/>
+      <w:pPr>
+        <w:ind w:left="4309" w:hanging="360"/>
+      </w:pPr>
+      <w:rPr>
+        <w:rFonts w:ascii="Courier New" w:hAnsi="Courier New" w:hint="default"/>
+      </w:rPr>
+    </w:lvl>
+    <w:lvl w:ilvl="5" w:tplc="04090005" w:tentative="1">
+      <w:start w:val="1"/>
+      <w:numFmt w:val="bullet"/>
+      <w:lvlText w:val=""/>
+      <w:lvlJc w:val="left"/>
+      <w:pPr>
+        <w:ind w:left="5029" w:hanging="360"/>
+      </w:pPr>
+      <w:rPr>
+        <w:rFonts w:ascii="Wingdings" w:hAnsi="Wingdings" w:hint="default"/>
+      </w:rPr>
+    </w:lvl>
+    <w:lvl w:ilvl="6" w:tplc="04090001" w:tentative="1">
+      <w:start w:val="1"/>
+      <w:numFmt w:val="bullet"/>
+      <w:lvlText w:val=""/>
+      <w:lvlJc w:val="left"/>
+      <w:pPr>
+        <w:ind w:left="5749" w:hanging="360"/>
+      </w:pPr>
+      <w:rPr>
+        <w:rFonts w:ascii="Symbol" w:hAnsi="Symbol" w:hint="default"/>
+      </w:rPr>
+    </w:lvl>
+    <w:lvl w:ilvl="7" w:tplc="04090003" w:tentative="1">
+      <w:start w:val="1"/>
+      <w:numFmt w:val="bullet"/>
+      <w:lvlText w:val="o"/>
+      <w:lvlJc w:val="left"/>
+      <w:pPr>
+        <w:ind w:left="6469" w:hanging="360"/>
+      </w:pPr>
+      <w:rPr>
+        <w:rFonts w:ascii="Courier New" w:hAnsi="Courier New" w:hint="default"/>
+      </w:rPr>
+    </w:lvl>
+    <w:lvl w:ilvl="8" w:tplc="04090005" w:tentative="1">
+      <w:start w:val="1"/>
+      <w:numFmt w:val="bullet"/>
+      <w:lvlText w:val=""/>
+      <w:lvlJc w:val="left"/>
+      <w:pPr>
+        <w:ind w:left="7189" w:hanging="360"/>
+      </w:pPr>
+      <w:rPr>
+        <w:rFonts w:ascii="Wingdings" w:hAnsi="Wingdings" w:hint="default"/>
+      </w:rPr>
+    </w:lvl>
+  </w:abstractNum>
+  <w:abstractNum w:abstractNumId="22">
     <w:nsid w:val="521A7E1D"/>
     <w:multiLevelType w:val="hybridMultilevel"/>
     <w:tmpl w:val="E40C2E6A"/>
@@ -15922,7 +16770,7 @@
       </w:rPr>
     </w:lvl>
   </w:abstractNum>
-  <w:abstractNum w:abstractNumId="19">
+  <w:abstractNum w:abstractNumId="23">
     <w:nsid w:val="5C1B367A"/>
     <w:multiLevelType w:val="hybridMultilevel"/>
     <w:tmpl w:val="5A1678F4"/>
@@ -16035,7 +16883,7 @@
       </w:rPr>
     </w:lvl>
   </w:abstractNum>
-  <w:abstractNum w:abstractNumId="20">
+  <w:abstractNum w:abstractNumId="24">
     <w:nsid w:val="5D507D7A"/>
     <w:multiLevelType w:val="hybridMultilevel"/>
     <w:tmpl w:val="177AF130"/>
@@ -16148,7 +16996,7 @@
       </w:rPr>
     </w:lvl>
   </w:abstractNum>
-  <w:abstractNum w:abstractNumId="21">
+  <w:abstractNum w:abstractNumId="25">
     <w:nsid w:val="5EE94901"/>
     <w:multiLevelType w:val="hybridMultilevel"/>
     <w:tmpl w:val="FE409CEE"/>
@@ -16261,7 +17109,7 @@
       </w:rPr>
     </w:lvl>
   </w:abstractNum>
-  <w:abstractNum w:abstractNumId="22">
+  <w:abstractNum w:abstractNumId="26">
     <w:nsid w:val="66441CFC"/>
     <w:multiLevelType w:val="hybridMultilevel"/>
     <w:tmpl w:val="49406C28"/>
@@ -16374,7 +17222,7 @@
       </w:rPr>
     </w:lvl>
   </w:abstractNum>
-  <w:abstractNum w:abstractNumId="23">
+  <w:abstractNum w:abstractNumId="27">
     <w:nsid w:val="6F2A6BBA"/>
     <w:multiLevelType w:val="hybridMultilevel"/>
     <w:tmpl w:val="F786680A"/>
@@ -16487,7 +17335,7 @@
       </w:rPr>
     </w:lvl>
   </w:abstractNum>
-  <w:abstractNum w:abstractNumId="24">
+  <w:abstractNum w:abstractNumId="28">
     <w:nsid w:val="72A15E98"/>
     <w:multiLevelType w:val="hybridMultilevel"/>
     <w:tmpl w:val="932451C6"/>
@@ -16600,7 +17448,7 @@
       </w:rPr>
     </w:lvl>
   </w:abstractNum>
-  <w:abstractNum w:abstractNumId="25">
+  <w:abstractNum w:abstractNumId="29">
     <w:nsid w:val="78884497"/>
     <w:multiLevelType w:val="hybridMultilevel"/>
     <w:tmpl w:val="1F0C99F8"/>
@@ -16713,7 +17561,7 @@
       </w:rPr>
     </w:lvl>
   </w:abstractNum>
-  <w:abstractNum w:abstractNumId="26">
+  <w:abstractNum w:abstractNumId="30">
     <w:nsid w:val="78EE1D67"/>
     <w:multiLevelType w:val="hybridMultilevel"/>
     <w:tmpl w:val="53B83148"/>
@@ -16826,7 +17674,7 @@
       </w:rPr>
     </w:lvl>
   </w:abstractNum>
-  <w:abstractNum w:abstractNumId="27">
+  <w:abstractNum w:abstractNumId="31">
     <w:nsid w:val="7BB651D0"/>
     <w:multiLevelType w:val="hybridMultilevel"/>
     <w:tmpl w:val="DF6A67B4"/>
@@ -16962,7 +17810,7 @@
       </w:pPr>
     </w:lvl>
   </w:abstractNum>
-  <w:abstractNum w:abstractNumId="28">
+  <w:abstractNum w:abstractNumId="32">
     <w:nsid w:val="7C6B6E56"/>
     <w:multiLevelType w:val="hybridMultilevel"/>
     <w:tmpl w:val="528AE9CC"/>
@@ -17075,7 +17923,7 @@
       </w:rPr>
     </w:lvl>
   </w:abstractNum>
-  <w:abstractNum w:abstractNumId="29">
+  <w:abstractNum w:abstractNumId="33">
     <w:nsid w:val="7DBF6980"/>
     <w:multiLevelType w:val="hybridMultilevel"/>
     <w:tmpl w:val="1D40A09C"/>
@@ -17188,7 +18036,7 @@
       </w:rPr>
     </w:lvl>
   </w:abstractNum>
-  <w:abstractNum w:abstractNumId="30">
+  <w:abstractNum w:abstractNumId="34">
     <w:nsid w:val="7E821A9B"/>
     <w:multiLevelType w:val="hybridMultilevel"/>
     <w:tmpl w:val="CAF46DF2"/>
@@ -17302,55 +18150,55 @@
     </w:lvl>
   </w:abstractNum>
   <w:num w:numId="1">
-    <w:abstractNumId w:val="12"/>
+    <w:abstractNumId w:val="15"/>
   </w:num>
   <w:num w:numId="2">
+    <w:abstractNumId w:val="7"/>
+  </w:num>
+  <w:num w:numId="3">
+    <w:abstractNumId w:val="31"/>
+  </w:num>
+  <w:num w:numId="4">
+    <w:abstractNumId w:val="20"/>
+  </w:num>
+  <w:num w:numId="5">
+    <w:abstractNumId w:val="32"/>
+  </w:num>
+  <w:num w:numId="6">
+    <w:abstractNumId w:val="27"/>
+  </w:num>
+  <w:num w:numId="7">
     <w:abstractNumId w:val="5"/>
   </w:num>
-  <w:num w:numId="3">
-    <w:abstractNumId w:val="27"/>
+  <w:num w:numId="8">
+    <w:abstractNumId w:val="6"/>
   </w:num>
-  <w:num w:numId="4">
-    <w:abstractNumId w:val="17"/>
+  <w:num w:numId="9">
+    <w:abstractNumId w:val="19"/>
   </w:num>
-  <w:num w:numId="5">
+  <w:num w:numId="10">
     <w:abstractNumId w:val="28"/>
   </w:num>
-  <w:num w:numId="6">
+  <w:num w:numId="11">
+    <w:abstractNumId w:val="33"/>
+  </w:num>
+  <w:num w:numId="12">
+    <w:abstractNumId w:val="10"/>
+  </w:num>
+  <w:num w:numId="13">
+    <w:abstractNumId w:val="29"/>
+  </w:num>
+  <w:num w:numId="14">
     <w:abstractNumId w:val="23"/>
   </w:num>
-  <w:num w:numId="7">
-    <w:abstractNumId w:val="3"/>
-  </w:num>
-  <w:num w:numId="8">
-    <w:abstractNumId w:val="4"/>
-  </w:num>
-  <w:num w:numId="9">
-    <w:abstractNumId w:val="16"/>
-  </w:num>
-  <w:num w:numId="10">
-    <w:abstractNumId w:val="24"/>
-  </w:num>
-  <w:num w:numId="11">
-    <w:abstractNumId w:val="29"/>
-  </w:num>
-  <w:num w:numId="12">
-    <w:abstractNumId w:val="8"/>
-  </w:num>
-  <w:num w:numId="13">
-    <w:abstractNumId w:val="25"/>
-  </w:num>
-  <w:num w:numId="14">
-    <w:abstractNumId w:val="19"/>
-  </w:num>
   <w:num w:numId="15">
-    <w:abstractNumId w:val="26"/>
+    <w:abstractNumId w:val="30"/>
   </w:num>
   <w:num w:numId="16">
-    <w:abstractNumId w:val="18"/>
+    <w:abstractNumId w:val="22"/>
   </w:num>
   <w:num w:numId="17">
-    <w:abstractNumId w:val="6"/>
+    <w:abstractNumId w:val="8"/>
   </w:num>
   <w:num w:numId="18">
     <w:abstractNumId w:val="0"/>
@@ -17359,40 +18207,52 @@
     <w:abstractNumId w:val="2"/>
   </w:num>
   <w:num w:numId="20">
-    <w:abstractNumId w:val="10"/>
+    <w:abstractNumId w:val="12"/>
   </w:num>
   <w:num w:numId="21">
-    <w:abstractNumId w:val="15"/>
+    <w:abstractNumId w:val="18"/>
   </w:num>
   <w:num w:numId="22">
-    <w:abstractNumId w:val="7"/>
+    <w:abstractNumId w:val="9"/>
   </w:num>
   <w:num w:numId="23">
-    <w:abstractNumId w:val="20"/>
+    <w:abstractNumId w:val="24"/>
   </w:num>
   <w:num w:numId="24">
-    <w:abstractNumId w:val="30"/>
+    <w:abstractNumId w:val="34"/>
   </w:num>
   <w:num w:numId="25">
+    <w:abstractNumId w:val="14"/>
+  </w:num>
+  <w:num w:numId="26">
     <w:abstractNumId w:val="11"/>
   </w:num>
-  <w:num w:numId="26">
-    <w:abstractNumId w:val="9"/>
-  </w:num>
   <w:num w:numId="27">
-    <w:abstractNumId w:val="22"/>
+    <w:abstractNumId w:val="26"/>
   </w:num>
   <w:num w:numId="28">
-    <w:abstractNumId w:val="21"/>
+    <w:abstractNumId w:val="25"/>
   </w:num>
   <w:num w:numId="29">
-    <w:abstractNumId w:val="14"/>
+    <w:abstractNumId w:val="17"/>
   </w:num>
   <w:num w:numId="30">
     <w:abstractNumId w:val="1"/>
   </w:num>
   <w:num w:numId="31">
+    <w:abstractNumId w:val="16"/>
+  </w:num>
+  <w:num w:numId="32">
     <w:abstractNumId w:val="13"/>
+  </w:num>
+  <w:num w:numId="33">
+    <w:abstractNumId w:val="21"/>
+  </w:num>
+  <w:num w:numId="34">
+    <w:abstractNumId w:val="4"/>
+  </w:num>
+  <w:num w:numId="35">
+    <w:abstractNumId w:val="3"/>
   </w:num>
   <w:numIdMacAtCleanup w:val="28"/>
 </w:numbering>
@@ -19585,7 +20445,7 @@
 </file>
 
 <file path=customXml/itemProps1.xml><?xml version="1.0" encoding="utf-8"?>
-<ds:datastoreItem xmlns:ds="http://schemas.openxmlformats.org/officeDocument/2006/customXml" ds:itemID="{1EB5E8FB-ACBE-AC49-ACB6-1BBA6E66947C}">
+<ds:datastoreItem xmlns:ds="http://schemas.openxmlformats.org/officeDocument/2006/customXml" ds:itemID="{210F8F13-B150-5C46-A6C3-E6123D73B27E}">
   <ds:schemaRefs>
     <ds:schemaRef ds:uri="http://schemas.openxmlformats.org/officeDocument/2006/bibliography"/>
   </ds:schemaRefs>

</xml_diff>

<commit_message>
Referencias adicionadas a introducao
</commit_message>
<xml_diff>
--- a/monografia_JP.docx
+++ b/monografia_JP.docx
@@ -288,7 +288,7 @@
             <v:path o:extrusionok="f" gradientshapeok="t" o:connecttype="rect"/>
             <o:lock v:ext="edit" aspectratio="t"/>
           </v:shapetype>
-          <v:shape id="_x0000_i1025" type="#_x0000_t75" alt="" style="width:52.05pt;height:56.3pt">
+          <v:shape id="_x0000_i1025" type="#_x0000_t75" alt="" style="width:52.25pt;height:56.3pt">
             <v:imagedata r:id="rId9" r:href="rId10"/>
           </v:shape>
         </w:pict>
@@ -1109,8 +1109,6 @@
         </w:rPr>
         <w:t xml:space="preserve"> </w:t>
       </w:r>
-      <w:bookmarkStart w:id="22" w:name="_GoBack"/>
-      <w:bookmarkEnd w:id="22"/>
       <w:proofErr w:type="spellStart"/>
       <w:r>
         <w:rPr>
@@ -1223,7 +1221,7 @@
           <w:u w:val="single"/>
         </w:rPr>
       </w:pPr>
-      <w:bookmarkStart w:id="23" w:name="_Toc144288686"/>
+      <w:bookmarkStart w:id="22" w:name="_Toc144288686"/>
       <w:r>
         <w:rPr>
           <w:b/>
@@ -1231,7 +1229,7 @@
         </w:rPr>
         <w:t>Pág.</w:t>
       </w:r>
-      <w:bookmarkEnd w:id="23"/>
+      <w:bookmarkEnd w:id="22"/>
       <w:r>
         <w:rPr>
           <w:b/>
@@ -1278,7 +1276,7 @@
         <w:fldChar w:fldCharType="begin"/>
       </w:r>
       <w:r>
-        <w:instrText xml:space="preserve"> PAGEREF _Toc176879783 \h </w:instrText>
+        <w:instrText xml:space="preserve"> PAGEREF _Toc177125983 \h </w:instrText>
       </w:r>
       <w:r>
         <w:fldChar w:fldCharType="separate"/>
@@ -1309,7 +1307,7 @@
         <w:fldChar w:fldCharType="begin"/>
       </w:r>
       <w:r>
-        <w:instrText xml:space="preserve"> PAGEREF _Toc176879784 \h </w:instrText>
+        <w:instrText xml:space="preserve"> PAGEREF _Toc177125984 \h </w:instrText>
       </w:r>
       <w:r>
         <w:fldChar w:fldCharType="separate"/>
@@ -1340,7 +1338,7 @@
         <w:fldChar w:fldCharType="begin"/>
       </w:r>
       <w:r>
-        <w:instrText xml:space="preserve"> PAGEREF _Toc176879785 \h </w:instrText>
+        <w:instrText xml:space="preserve"> PAGEREF _Toc177125985 \h </w:instrText>
       </w:r>
       <w:r>
         <w:fldChar w:fldCharType="separate"/>
@@ -1386,7 +1384,7 @@
         <w:fldChar w:fldCharType="begin"/>
       </w:r>
       <w:r>
-        <w:instrText xml:space="preserve"> PAGEREF _Toc176879786 \h </w:instrText>
+        <w:instrText xml:space="preserve"> PAGEREF _Toc177125986 \h </w:instrText>
       </w:r>
       <w:r>
         <w:fldChar w:fldCharType="separate"/>
@@ -1429,7 +1427,7 @@
         <w:fldChar w:fldCharType="begin"/>
       </w:r>
       <w:r>
-        <w:instrText xml:space="preserve"> PAGEREF _Toc176879787 \h </w:instrText>
+        <w:instrText xml:space="preserve"> PAGEREF _Toc177125987 \h </w:instrText>
       </w:r>
       <w:r>
         <w:fldChar w:fldCharType="separate"/>
@@ -1472,7 +1470,7 @@
         <w:fldChar w:fldCharType="begin"/>
       </w:r>
       <w:r>
-        <w:instrText xml:space="preserve"> PAGEREF _Toc176879788 \h </w:instrText>
+        <w:instrText xml:space="preserve"> PAGEREF _Toc177125988 \h </w:instrText>
       </w:r>
       <w:r>
         <w:fldChar w:fldCharType="separate"/>
@@ -1515,7 +1513,7 @@
         <w:fldChar w:fldCharType="begin"/>
       </w:r>
       <w:r>
-        <w:instrText xml:space="preserve"> PAGEREF _Toc176879789 \h </w:instrText>
+        <w:instrText xml:space="preserve"> PAGEREF _Toc177125989 \h </w:instrText>
       </w:r>
       <w:r>
         <w:fldChar w:fldCharType="separate"/>
@@ -1561,7 +1559,7 @@
         <w:fldChar w:fldCharType="begin"/>
       </w:r>
       <w:r>
-        <w:instrText xml:space="preserve"> PAGEREF _Toc176879790 \h </w:instrText>
+        <w:instrText xml:space="preserve"> PAGEREF _Toc177125990 \h </w:instrText>
       </w:r>
       <w:r>
         <w:fldChar w:fldCharType="separate"/>
@@ -1604,7 +1602,7 @@
         <w:fldChar w:fldCharType="begin"/>
       </w:r>
       <w:r>
-        <w:instrText xml:space="preserve"> PAGEREF _Toc176879791 \h </w:instrText>
+        <w:instrText xml:space="preserve"> PAGEREF _Toc177125991 \h </w:instrText>
       </w:r>
       <w:r>
         <w:fldChar w:fldCharType="separate"/>
@@ -1647,7 +1645,7 @@
         <w:fldChar w:fldCharType="begin"/>
       </w:r>
       <w:r>
-        <w:instrText xml:space="preserve"> PAGEREF _Toc176879792 \h </w:instrText>
+        <w:instrText xml:space="preserve"> PAGEREF _Toc177125992 \h </w:instrText>
       </w:r>
       <w:r>
         <w:fldChar w:fldCharType="separate"/>
@@ -1690,7 +1688,7 @@
         <w:fldChar w:fldCharType="begin"/>
       </w:r>
       <w:r>
-        <w:instrText xml:space="preserve"> PAGEREF _Toc176879793 \h </w:instrText>
+        <w:instrText xml:space="preserve"> PAGEREF _Toc177125993 \h </w:instrText>
       </w:r>
       <w:r>
         <w:fldChar w:fldCharType="separate"/>
@@ -1733,7 +1731,7 @@
         <w:fldChar w:fldCharType="begin"/>
       </w:r>
       <w:r>
-        <w:instrText xml:space="preserve"> PAGEREF _Toc176879794 \h </w:instrText>
+        <w:instrText xml:space="preserve"> PAGEREF _Toc177125994 \h </w:instrText>
       </w:r>
       <w:r>
         <w:fldChar w:fldCharType="separate"/>
@@ -1779,7 +1777,7 @@
         <w:fldChar w:fldCharType="begin"/>
       </w:r>
       <w:r>
-        <w:instrText xml:space="preserve"> PAGEREF _Toc176879795 \h </w:instrText>
+        <w:instrText xml:space="preserve"> PAGEREF _Toc177125995 \h </w:instrText>
       </w:r>
       <w:r>
         <w:fldChar w:fldCharType="separate"/>
@@ -1822,7 +1820,7 @@
         <w:fldChar w:fldCharType="begin"/>
       </w:r>
       <w:r>
-        <w:instrText xml:space="preserve"> PAGEREF _Toc176879796 \h </w:instrText>
+        <w:instrText xml:space="preserve"> PAGEREF _Toc177125996 \h </w:instrText>
       </w:r>
       <w:r>
         <w:fldChar w:fldCharType="separate"/>
@@ -1865,7 +1863,7 @@
         <w:fldChar w:fldCharType="begin"/>
       </w:r>
       <w:r>
-        <w:instrText xml:space="preserve"> PAGEREF _Toc176879797 \h </w:instrText>
+        <w:instrText xml:space="preserve"> PAGEREF _Toc177125997 \h </w:instrText>
       </w:r>
       <w:r>
         <w:fldChar w:fldCharType="separate"/>
@@ -1908,7 +1906,7 @@
         <w:fldChar w:fldCharType="begin"/>
       </w:r>
       <w:r>
-        <w:instrText xml:space="preserve"> PAGEREF _Toc176879798 \h </w:instrText>
+        <w:instrText xml:space="preserve"> PAGEREF _Toc177125998 \h </w:instrText>
       </w:r>
       <w:r>
         <w:fldChar w:fldCharType="separate"/>
@@ -1951,7 +1949,7 @@
         <w:fldChar w:fldCharType="begin"/>
       </w:r>
       <w:r>
-        <w:instrText xml:space="preserve"> PAGEREF _Toc176879799 \h </w:instrText>
+        <w:instrText xml:space="preserve"> PAGEREF _Toc177125999 \h </w:instrText>
       </w:r>
       <w:r>
         <w:fldChar w:fldCharType="separate"/>
@@ -1994,7 +1992,7 @@
         <w:fldChar w:fldCharType="begin"/>
       </w:r>
       <w:r>
-        <w:instrText xml:space="preserve"> PAGEREF _Toc176879800 \h </w:instrText>
+        <w:instrText xml:space="preserve"> PAGEREF _Toc177126000 \h </w:instrText>
       </w:r>
       <w:r>
         <w:fldChar w:fldCharType="separate"/>
@@ -2037,7 +2035,7 @@
         <w:fldChar w:fldCharType="begin"/>
       </w:r>
       <w:r>
-        <w:instrText xml:space="preserve"> PAGEREF _Toc176879801 \h </w:instrText>
+        <w:instrText xml:space="preserve"> PAGEREF _Toc177126001 \h </w:instrText>
       </w:r>
       <w:r>
         <w:fldChar w:fldCharType="separate"/>
@@ -2080,7 +2078,7 @@
         <w:fldChar w:fldCharType="begin"/>
       </w:r>
       <w:r>
-        <w:instrText xml:space="preserve"> PAGEREF _Toc176879802 \h </w:instrText>
+        <w:instrText xml:space="preserve"> PAGEREF _Toc177126002 \h </w:instrText>
       </w:r>
       <w:r>
         <w:fldChar w:fldCharType="separate"/>
@@ -2123,7 +2121,7 @@
         <w:fldChar w:fldCharType="begin"/>
       </w:r>
       <w:r>
-        <w:instrText xml:space="preserve"> PAGEREF _Toc176879803 \h </w:instrText>
+        <w:instrText xml:space="preserve"> PAGEREF _Toc177126003 \h </w:instrText>
       </w:r>
       <w:r>
         <w:fldChar w:fldCharType="separate"/>
@@ -2166,7 +2164,7 @@
         <w:fldChar w:fldCharType="begin"/>
       </w:r>
       <w:r>
-        <w:instrText xml:space="preserve"> PAGEREF _Toc176879804 \h </w:instrText>
+        <w:instrText xml:space="preserve"> PAGEREF _Toc177126004 \h </w:instrText>
       </w:r>
       <w:r>
         <w:fldChar w:fldCharType="separate"/>
@@ -2209,7 +2207,7 @@
         <w:fldChar w:fldCharType="begin"/>
       </w:r>
       <w:r>
-        <w:instrText xml:space="preserve"> PAGEREF _Toc176879805 \h </w:instrText>
+        <w:instrText xml:space="preserve"> PAGEREF _Toc177126005 \h </w:instrText>
       </w:r>
       <w:r>
         <w:fldChar w:fldCharType="separate"/>
@@ -2252,7 +2250,7 @@
         <w:fldChar w:fldCharType="begin"/>
       </w:r>
       <w:r>
-        <w:instrText xml:space="preserve"> PAGEREF _Toc176879806 \h </w:instrText>
+        <w:instrText xml:space="preserve"> PAGEREF _Toc177126006 \h </w:instrText>
       </w:r>
       <w:r>
         <w:fldChar w:fldCharType="separate"/>
@@ -2295,7 +2293,7 @@
         <w:fldChar w:fldCharType="begin"/>
       </w:r>
       <w:r>
-        <w:instrText xml:space="preserve"> PAGEREF _Toc176879807 \h </w:instrText>
+        <w:instrText xml:space="preserve"> PAGEREF _Toc177126007 \h </w:instrText>
       </w:r>
       <w:r>
         <w:fldChar w:fldCharType="separate"/>
@@ -2341,7 +2339,7 @@
         <w:fldChar w:fldCharType="begin"/>
       </w:r>
       <w:r>
-        <w:instrText xml:space="preserve"> PAGEREF _Toc176879808 \h </w:instrText>
+        <w:instrText xml:space="preserve"> PAGEREF _Toc177126008 \h </w:instrText>
       </w:r>
       <w:r>
         <w:fldChar w:fldCharType="separate"/>
@@ -2384,7 +2382,7 @@
         <w:fldChar w:fldCharType="begin"/>
       </w:r>
       <w:r>
-        <w:instrText xml:space="preserve"> PAGEREF _Toc176879809 \h </w:instrText>
+        <w:instrText xml:space="preserve"> PAGEREF _Toc177126009 \h </w:instrText>
       </w:r>
       <w:r>
         <w:fldChar w:fldCharType="separate"/>
@@ -2428,7 +2426,7 @@
         <w:fldChar w:fldCharType="begin"/>
       </w:r>
       <w:r>
-        <w:instrText xml:space="preserve"> PAGEREF _Toc176879810 \h </w:instrText>
+        <w:instrText xml:space="preserve"> PAGEREF _Toc177126010 \h </w:instrText>
       </w:r>
       <w:r>
         <w:fldChar w:fldCharType="separate"/>
@@ -2471,7 +2469,7 @@
         <w:fldChar w:fldCharType="begin"/>
       </w:r>
       <w:r>
-        <w:instrText xml:space="preserve"> PAGEREF _Toc176879811 \h </w:instrText>
+        <w:instrText xml:space="preserve"> PAGEREF _Toc177126011 \h </w:instrText>
       </w:r>
       <w:r>
         <w:fldChar w:fldCharType="separate"/>
@@ -2514,7 +2512,7 @@
         <w:fldChar w:fldCharType="begin"/>
       </w:r>
       <w:r>
-        <w:instrText xml:space="preserve"> PAGEREF _Toc176879812 \h </w:instrText>
+        <w:instrText xml:space="preserve"> PAGEREF _Toc177126012 \h </w:instrText>
       </w:r>
       <w:r>
         <w:fldChar w:fldCharType="separate"/>
@@ -2560,7 +2558,7 @@
         <w:fldChar w:fldCharType="begin"/>
       </w:r>
       <w:r>
-        <w:instrText xml:space="preserve"> PAGEREF _Toc176879813 \h </w:instrText>
+        <w:instrText xml:space="preserve"> PAGEREF _Toc177126013 \h </w:instrText>
       </w:r>
       <w:r>
         <w:fldChar w:fldCharType="separate"/>
@@ -2606,7 +2604,7 @@
         <w:fldChar w:fldCharType="begin"/>
       </w:r>
       <w:r>
-        <w:instrText xml:space="preserve"> PAGEREF _Toc176879814 \h </w:instrText>
+        <w:instrText xml:space="preserve"> PAGEREF _Toc177126014 \h </w:instrText>
       </w:r>
       <w:r>
         <w:fldChar w:fldCharType="separate"/>
@@ -2637,7 +2635,7 @@
         <w:fldChar w:fldCharType="begin"/>
       </w:r>
       <w:r>
-        <w:instrText xml:space="preserve"> PAGEREF _Toc176879815 \h </w:instrText>
+        <w:instrText xml:space="preserve"> PAGEREF _Toc177126015 \h </w:instrText>
       </w:r>
       <w:r>
         <w:fldChar w:fldCharType="separate"/>
@@ -2671,7 +2669,7 @@
         <w:fldChar w:fldCharType="begin"/>
       </w:r>
       <w:r>
-        <w:instrText xml:space="preserve"> PAGEREF _Toc176879816 \h </w:instrText>
+        <w:instrText xml:space="preserve"> PAGEREF _Toc177126016 \h </w:instrText>
       </w:r>
       <w:r>
         <w:fldChar w:fldCharType="separate"/>
@@ -2737,40 +2735,40 @@
       <w:pPr>
         <w:pStyle w:val="PRE-TEXTO1"/>
       </w:pPr>
-      <w:bookmarkStart w:id="24" w:name="_Toc144003428"/>
-      <w:bookmarkStart w:id="25" w:name="_Toc144004088"/>
-      <w:bookmarkStart w:id="26" w:name="_Toc144004142"/>
-      <w:bookmarkStart w:id="27" w:name="_Toc144004591"/>
-      <w:bookmarkStart w:id="28" w:name="_Toc144288077"/>
-      <w:bookmarkStart w:id="29" w:name="_Toc144288578"/>
-      <w:bookmarkStart w:id="30" w:name="_Toc144609674"/>
-      <w:bookmarkStart w:id="31" w:name="_Toc144614331"/>
-      <w:bookmarkStart w:id="32" w:name="_Toc144614579"/>
-      <w:bookmarkStart w:id="33" w:name="_Toc144627058"/>
-      <w:bookmarkStart w:id="34" w:name="_Toc144630237"/>
-      <w:bookmarkStart w:id="35" w:name="_Toc144691034"/>
-      <w:bookmarkStart w:id="36" w:name="_Toc144691505"/>
-      <w:bookmarkStart w:id="37" w:name="_Toc144692256"/>
-      <w:bookmarkStart w:id="38" w:name="_Toc144805828"/>
-      <w:bookmarkStart w:id="39" w:name="_Toc144807449"/>
-      <w:bookmarkStart w:id="40" w:name="_Toc149724134"/>
-      <w:bookmarkStart w:id="41" w:name="_Toc149724319"/>
-      <w:bookmarkStart w:id="42" w:name="_Toc150052725"/>
-      <w:bookmarkStart w:id="43" w:name="_Toc150053216"/>
-      <w:bookmarkStart w:id="44" w:name="_Toc150053983"/>
-      <w:bookmarkStart w:id="45" w:name="_Toc150054432"/>
-      <w:bookmarkStart w:id="46" w:name="_Toc150054635"/>
-      <w:bookmarkStart w:id="47" w:name="_Toc150054850"/>
-      <w:bookmarkStart w:id="48" w:name="_Toc151433545"/>
-      <w:bookmarkStart w:id="49" w:name="_Toc151434316"/>
-      <w:bookmarkStart w:id="50" w:name="_Toc156710924"/>
-      <w:bookmarkStart w:id="51" w:name="_Toc156712233"/>
-      <w:bookmarkStart w:id="52" w:name="_Toc198716132"/>
-      <w:bookmarkStart w:id="53" w:name="_Toc221345525"/>
-      <w:bookmarkStart w:id="54" w:name="_Toc222801055"/>
-      <w:bookmarkStart w:id="55" w:name="_Toc232224844"/>
-      <w:bookmarkStart w:id="56" w:name="_Toc232225023"/>
-      <w:bookmarkStart w:id="57" w:name="_Toc176879783"/>
+      <w:bookmarkStart w:id="23" w:name="_Toc144003428"/>
+      <w:bookmarkStart w:id="24" w:name="_Toc144004088"/>
+      <w:bookmarkStart w:id="25" w:name="_Toc144004142"/>
+      <w:bookmarkStart w:id="26" w:name="_Toc144004591"/>
+      <w:bookmarkStart w:id="27" w:name="_Toc144288077"/>
+      <w:bookmarkStart w:id="28" w:name="_Toc144288578"/>
+      <w:bookmarkStart w:id="29" w:name="_Toc144609674"/>
+      <w:bookmarkStart w:id="30" w:name="_Toc144614331"/>
+      <w:bookmarkStart w:id="31" w:name="_Toc144614579"/>
+      <w:bookmarkStart w:id="32" w:name="_Toc144627058"/>
+      <w:bookmarkStart w:id="33" w:name="_Toc144630237"/>
+      <w:bookmarkStart w:id="34" w:name="_Toc144691034"/>
+      <w:bookmarkStart w:id="35" w:name="_Toc144691505"/>
+      <w:bookmarkStart w:id="36" w:name="_Toc144692256"/>
+      <w:bookmarkStart w:id="37" w:name="_Toc144805828"/>
+      <w:bookmarkStart w:id="38" w:name="_Toc144807449"/>
+      <w:bookmarkStart w:id="39" w:name="_Toc149724134"/>
+      <w:bookmarkStart w:id="40" w:name="_Toc149724319"/>
+      <w:bookmarkStart w:id="41" w:name="_Toc150052725"/>
+      <w:bookmarkStart w:id="42" w:name="_Toc150053216"/>
+      <w:bookmarkStart w:id="43" w:name="_Toc150053983"/>
+      <w:bookmarkStart w:id="44" w:name="_Toc150054432"/>
+      <w:bookmarkStart w:id="45" w:name="_Toc150054635"/>
+      <w:bookmarkStart w:id="46" w:name="_Toc150054850"/>
+      <w:bookmarkStart w:id="47" w:name="_Toc151433545"/>
+      <w:bookmarkStart w:id="48" w:name="_Toc151434316"/>
+      <w:bookmarkStart w:id="49" w:name="_Toc156710924"/>
+      <w:bookmarkStart w:id="50" w:name="_Toc156712233"/>
+      <w:bookmarkStart w:id="51" w:name="_Toc198716132"/>
+      <w:bookmarkStart w:id="52" w:name="_Toc221345525"/>
+      <w:bookmarkStart w:id="53" w:name="_Toc222801055"/>
+      <w:bookmarkStart w:id="54" w:name="_Toc232224844"/>
+      <w:bookmarkStart w:id="55" w:name="_Toc232225023"/>
+      <w:bookmarkStart w:id="56" w:name="_Toc177125983"/>
       <w:r>
         <w:lastRenderedPageBreak/>
         <w:t>LI</w:t>
@@ -2779,6 +2777,7 @@
         <w:t>STA DE FIGURAS</w:t>
       </w:r>
       <w:bookmarkEnd w:id="21"/>
+      <w:bookmarkEnd w:id="23"/>
       <w:bookmarkEnd w:id="24"/>
       <w:bookmarkEnd w:id="25"/>
       <w:bookmarkEnd w:id="26"/>
@@ -2812,7 +2811,6 @@
       <w:bookmarkEnd w:id="54"/>
       <w:bookmarkEnd w:id="55"/>
       <w:bookmarkEnd w:id="56"/>
-      <w:bookmarkEnd w:id="57"/>
     </w:p>
     <w:p>
       <w:pPr>
@@ -3172,18 +3170,19 @@
       <w:pPr>
         <w:pStyle w:val="PRE-TEXTO1"/>
       </w:pPr>
-      <w:bookmarkStart w:id="58" w:name="_Toc156710925"/>
-      <w:bookmarkStart w:id="59" w:name="_Toc156712234"/>
-      <w:bookmarkStart w:id="60" w:name="_Toc198716133"/>
-      <w:bookmarkStart w:id="61" w:name="_Toc221345526"/>
-      <w:bookmarkStart w:id="62" w:name="_Toc222801056"/>
-      <w:bookmarkStart w:id="63" w:name="_Toc232224845"/>
-      <w:bookmarkStart w:id="64" w:name="_Toc232225024"/>
-      <w:bookmarkStart w:id="65" w:name="_Toc176879784"/>
+      <w:bookmarkStart w:id="57" w:name="_Toc156710925"/>
+      <w:bookmarkStart w:id="58" w:name="_Toc156712234"/>
+      <w:bookmarkStart w:id="59" w:name="_Toc198716133"/>
+      <w:bookmarkStart w:id="60" w:name="_Toc221345526"/>
+      <w:bookmarkStart w:id="61" w:name="_Toc222801056"/>
+      <w:bookmarkStart w:id="62" w:name="_Toc232224845"/>
+      <w:bookmarkStart w:id="63" w:name="_Toc232225024"/>
+      <w:bookmarkStart w:id="64" w:name="_Toc177125984"/>
       <w:r>
         <w:lastRenderedPageBreak/>
         <w:t>LISTA DE TABELAS</w:t>
       </w:r>
+      <w:bookmarkEnd w:id="57"/>
       <w:bookmarkEnd w:id="58"/>
       <w:bookmarkEnd w:id="59"/>
       <w:bookmarkEnd w:id="60"/>
@@ -3191,7 +3190,6 @@
       <w:bookmarkEnd w:id="62"/>
       <w:bookmarkEnd w:id="63"/>
       <w:bookmarkEnd w:id="64"/>
-      <w:bookmarkEnd w:id="65"/>
     </w:p>
     <w:p>
       <w:pPr>
@@ -3365,48 +3363,48 @@
       <w:pPr>
         <w:pStyle w:val="PRE-TEXTO1"/>
       </w:pPr>
-      <w:bookmarkStart w:id="66" w:name="_Toc156710927"/>
-      <w:bookmarkStart w:id="67" w:name="_Toc156712236"/>
-      <w:bookmarkStart w:id="68" w:name="_Toc198716135"/>
-      <w:bookmarkStart w:id="69" w:name="_Toc221345528"/>
-      <w:bookmarkStart w:id="70" w:name="_Toc222801058"/>
-      <w:bookmarkStart w:id="71" w:name="_Toc232224847"/>
-      <w:bookmarkStart w:id="72" w:name="_Toc232225026"/>
-      <w:bookmarkStart w:id="73" w:name="_Toc176879785"/>
-      <w:bookmarkStart w:id="74" w:name="_Toc144288080"/>
-      <w:bookmarkStart w:id="75" w:name="_Toc144288581"/>
-      <w:bookmarkStart w:id="76" w:name="_Toc144609677"/>
-      <w:bookmarkStart w:id="77" w:name="_Toc144614334"/>
-      <w:bookmarkStart w:id="78" w:name="_Toc144614582"/>
-      <w:bookmarkStart w:id="79" w:name="_Toc144627061"/>
-      <w:bookmarkStart w:id="80" w:name="_Toc144630240"/>
-      <w:bookmarkStart w:id="81" w:name="_Toc144691037"/>
-      <w:bookmarkStart w:id="82" w:name="_Toc144691508"/>
-      <w:bookmarkStart w:id="83" w:name="_Toc144692259"/>
-      <w:bookmarkStart w:id="84" w:name="_Toc144805831"/>
-      <w:bookmarkStart w:id="85" w:name="_Toc144807452"/>
-      <w:bookmarkStart w:id="86" w:name="_Toc149724137"/>
-      <w:bookmarkStart w:id="87" w:name="_Toc149724322"/>
-      <w:bookmarkStart w:id="88" w:name="_Toc150052728"/>
-      <w:bookmarkStart w:id="89" w:name="_Toc150053219"/>
-      <w:bookmarkStart w:id="90" w:name="_Toc150053986"/>
-      <w:bookmarkStart w:id="91" w:name="_Toc150054435"/>
-      <w:bookmarkStart w:id="92" w:name="_Toc150054638"/>
-      <w:bookmarkStart w:id="93" w:name="_Toc150054853"/>
-      <w:bookmarkStart w:id="94" w:name="_Toc151433548"/>
-      <w:bookmarkStart w:id="95" w:name="_Toc151434319"/>
+      <w:bookmarkStart w:id="65" w:name="_Toc156710927"/>
+      <w:bookmarkStart w:id="66" w:name="_Toc156712236"/>
+      <w:bookmarkStart w:id="67" w:name="_Toc198716135"/>
+      <w:bookmarkStart w:id="68" w:name="_Toc221345528"/>
+      <w:bookmarkStart w:id="69" w:name="_Toc222801058"/>
+      <w:bookmarkStart w:id="70" w:name="_Toc232224847"/>
+      <w:bookmarkStart w:id="71" w:name="_Toc232225026"/>
+      <w:bookmarkStart w:id="72" w:name="_Toc144288080"/>
+      <w:bookmarkStart w:id="73" w:name="_Toc144288581"/>
+      <w:bookmarkStart w:id="74" w:name="_Toc144609677"/>
+      <w:bookmarkStart w:id="75" w:name="_Toc144614334"/>
+      <w:bookmarkStart w:id="76" w:name="_Toc144614582"/>
+      <w:bookmarkStart w:id="77" w:name="_Toc144627061"/>
+      <w:bookmarkStart w:id="78" w:name="_Toc144630240"/>
+      <w:bookmarkStart w:id="79" w:name="_Toc144691037"/>
+      <w:bookmarkStart w:id="80" w:name="_Toc144691508"/>
+      <w:bookmarkStart w:id="81" w:name="_Toc144692259"/>
+      <w:bookmarkStart w:id="82" w:name="_Toc144805831"/>
+      <w:bookmarkStart w:id="83" w:name="_Toc144807452"/>
+      <w:bookmarkStart w:id="84" w:name="_Toc149724137"/>
+      <w:bookmarkStart w:id="85" w:name="_Toc149724322"/>
+      <w:bookmarkStart w:id="86" w:name="_Toc150052728"/>
+      <w:bookmarkStart w:id="87" w:name="_Toc150053219"/>
+      <w:bookmarkStart w:id="88" w:name="_Toc150053986"/>
+      <w:bookmarkStart w:id="89" w:name="_Toc150054435"/>
+      <w:bookmarkStart w:id="90" w:name="_Toc150054638"/>
+      <w:bookmarkStart w:id="91" w:name="_Toc150054853"/>
+      <w:bookmarkStart w:id="92" w:name="_Toc151433548"/>
+      <w:bookmarkStart w:id="93" w:name="_Toc151434319"/>
+      <w:bookmarkStart w:id="94" w:name="_Toc177125985"/>
       <w:r>
         <w:lastRenderedPageBreak/>
         <w:t>LISTA DE SÍMBOLOS</w:t>
       </w:r>
+      <w:bookmarkEnd w:id="65"/>
       <w:bookmarkEnd w:id="66"/>
       <w:bookmarkEnd w:id="67"/>
       <w:bookmarkEnd w:id="68"/>
       <w:bookmarkEnd w:id="69"/>
       <w:bookmarkEnd w:id="70"/>
       <w:bookmarkEnd w:id="71"/>
-      <w:bookmarkEnd w:id="72"/>
-      <w:bookmarkEnd w:id="73"/>
+      <w:bookmarkEnd w:id="94"/>
     </w:p>
     <w:p/>
     <w:p>
@@ -3438,6 +3436,8 @@
         <w:t>- Energia Cinética</w:t>
       </w:r>
     </w:p>
+    <w:bookmarkEnd w:id="72"/>
+    <w:bookmarkEnd w:id="73"/>
     <w:bookmarkEnd w:id="74"/>
     <w:bookmarkEnd w:id="75"/>
     <w:bookmarkEnd w:id="76"/>
@@ -3458,8 +3458,6 @@
     <w:bookmarkEnd w:id="91"/>
     <w:bookmarkEnd w:id="92"/>
     <w:bookmarkEnd w:id="93"/>
-    <w:bookmarkEnd w:id="94"/>
-    <w:bookmarkEnd w:id="95"/>
     <w:p>
       <w:pPr>
         <w:ind w:firstLine="0"/>
@@ -3494,35 +3492,36 @@
       <w:pPr>
         <w:pStyle w:val="Heading1"/>
       </w:pPr>
-      <w:bookmarkStart w:id="96" w:name="_Toc144805832"/>
-      <w:bookmarkStart w:id="97" w:name="_Toc144807453"/>
-      <w:bookmarkStart w:id="98" w:name="_Toc144811464"/>
-      <w:bookmarkStart w:id="99" w:name="_Toc144812009"/>
-      <w:bookmarkStart w:id="100" w:name="_Toc144812352"/>
-      <w:bookmarkStart w:id="101" w:name="_Ref148840979"/>
-      <w:bookmarkStart w:id="102" w:name="_Toc149724323"/>
-      <w:bookmarkStart w:id="103" w:name="_Toc150052729"/>
-      <w:bookmarkStart w:id="104" w:name="_Toc150053220"/>
-      <w:bookmarkStart w:id="105" w:name="_Toc150053987"/>
-      <w:bookmarkStart w:id="106" w:name="_Toc150054436"/>
-      <w:bookmarkStart w:id="107" w:name="_Toc150054639"/>
-      <w:bookmarkStart w:id="108" w:name="_Toc150054854"/>
-      <w:bookmarkStart w:id="109" w:name="_Toc156710928"/>
-      <w:bookmarkStart w:id="110" w:name="_Toc156712237"/>
-      <w:bookmarkStart w:id="111" w:name="_Toc167274005"/>
-      <w:bookmarkStart w:id="112" w:name="_Toc167274171"/>
-      <w:bookmarkStart w:id="113" w:name="_Toc167274300"/>
-      <w:bookmarkStart w:id="114" w:name="_Toc198716019"/>
-      <w:bookmarkStart w:id="115" w:name="_Toc198716136"/>
-      <w:bookmarkStart w:id="116" w:name="_Toc221345529"/>
-      <w:bookmarkStart w:id="117" w:name="_Toc222801059"/>
-      <w:bookmarkStart w:id="118" w:name="_Toc232224848"/>
-      <w:bookmarkStart w:id="119" w:name="_Toc232225027"/>
-      <w:bookmarkStart w:id="120" w:name="_Toc176879786"/>
+      <w:bookmarkStart w:id="95" w:name="_Toc144805832"/>
+      <w:bookmarkStart w:id="96" w:name="_Toc144807453"/>
+      <w:bookmarkStart w:id="97" w:name="_Toc144811464"/>
+      <w:bookmarkStart w:id="98" w:name="_Toc144812009"/>
+      <w:bookmarkStart w:id="99" w:name="_Toc144812352"/>
+      <w:bookmarkStart w:id="100" w:name="_Ref148840979"/>
+      <w:bookmarkStart w:id="101" w:name="_Toc149724323"/>
+      <w:bookmarkStart w:id="102" w:name="_Toc150052729"/>
+      <w:bookmarkStart w:id="103" w:name="_Toc150053220"/>
+      <w:bookmarkStart w:id="104" w:name="_Toc150053987"/>
+      <w:bookmarkStart w:id="105" w:name="_Toc150054436"/>
+      <w:bookmarkStart w:id="106" w:name="_Toc150054639"/>
+      <w:bookmarkStart w:id="107" w:name="_Toc150054854"/>
+      <w:bookmarkStart w:id="108" w:name="_Toc156710928"/>
+      <w:bookmarkStart w:id="109" w:name="_Toc156712237"/>
+      <w:bookmarkStart w:id="110" w:name="_Toc167274005"/>
+      <w:bookmarkStart w:id="111" w:name="_Toc167274171"/>
+      <w:bookmarkStart w:id="112" w:name="_Toc167274300"/>
+      <w:bookmarkStart w:id="113" w:name="_Toc198716019"/>
+      <w:bookmarkStart w:id="114" w:name="_Toc198716136"/>
+      <w:bookmarkStart w:id="115" w:name="_Toc221345529"/>
+      <w:bookmarkStart w:id="116" w:name="_Toc222801059"/>
+      <w:bookmarkStart w:id="117" w:name="_Toc232224848"/>
+      <w:bookmarkStart w:id="118" w:name="_Toc232225027"/>
+      <w:bookmarkStart w:id="119" w:name="_Toc177125986"/>
       <w:r>
         <w:lastRenderedPageBreak/>
         <w:t>INTRODUÇÃO</w:t>
       </w:r>
+      <w:bookmarkEnd w:id="95"/>
       <w:bookmarkEnd w:id="96"/>
       <w:bookmarkEnd w:id="97"/>
       <w:bookmarkEnd w:id="98"/>
@@ -3547,7 +3546,6 @@
       <w:bookmarkEnd w:id="117"/>
       <w:bookmarkEnd w:id="118"/>
       <w:bookmarkEnd w:id="119"/>
-      <w:bookmarkEnd w:id="120"/>
     </w:p>
     <w:p>
       <w:r>
@@ -3611,313 +3609,7 @@
         <w:t xml:space="preserve">e otimizar </w:t>
       </w:r>
       <w:r>
-        <w:t>a produção da empresa.</w:t>
-      </w:r>
-    </w:p>
-    <w:p>
-      <w:r>
-        <w:t xml:space="preserve">O modelo utilizado na Toyota </w:t>
-      </w:r>
-      <w:r>
-        <w:t>se tornou</w:t>
-      </w:r>
-      <w:r>
-        <w:t xml:space="preserve"> um sucesso, foi adaptado e adotado em muitos outros segmentos, virando referência quando se </w:t>
-      </w:r>
-      <w:r>
-        <w:t>fala</w:t>
-      </w:r>
-      <w:r>
-        <w:t xml:space="preserve"> </w:t>
-      </w:r>
-      <w:r>
-        <w:t>em</w:t>
-      </w:r>
-      <w:r>
-        <w:t xml:space="preserve"> redução de custos e </w:t>
-      </w:r>
-      <w:r>
-        <w:t xml:space="preserve">em </w:t>
-      </w:r>
-      <w:r>
-        <w:t>otimização da produção.</w:t>
-      </w:r>
-    </w:p>
-    <w:p>
-      <w:r>
-        <w:t xml:space="preserve">Em 2003, </w:t>
-      </w:r>
-      <w:r>
-        <w:t xml:space="preserve">Mary </w:t>
-      </w:r>
-      <w:proofErr w:type="spellStart"/>
-      <w:r>
-        <w:t>Poppendieck</w:t>
-      </w:r>
-      <w:proofErr w:type="spellEnd"/>
-      <w:r>
-        <w:t xml:space="preserve"> escreveu o livro </w:t>
-      </w:r>
-      <w:proofErr w:type="spellStart"/>
-      <w:r>
-        <w:rPr>
-          <w:i/>
-        </w:rPr>
-        <w:t>Lean</w:t>
-      </w:r>
-      <w:proofErr w:type="spellEnd"/>
-      <w:r>
-        <w:rPr>
-          <w:i/>
-        </w:rPr>
-        <w:t xml:space="preserve"> Software </w:t>
-      </w:r>
-      <w:proofErr w:type="spellStart"/>
-      <w:r>
-        <w:rPr>
-          <w:i/>
-        </w:rPr>
-        <w:t>Development</w:t>
-      </w:r>
-      <w:proofErr w:type="spellEnd"/>
-      <w:r>
-        <w:rPr>
-          <w:i/>
-        </w:rPr>
-        <w:t xml:space="preserve">: </w:t>
-      </w:r>
-      <w:proofErr w:type="spellStart"/>
-      <w:r>
-        <w:rPr>
-          <w:i/>
-        </w:rPr>
-        <w:t>An</w:t>
-      </w:r>
-      <w:proofErr w:type="spellEnd"/>
-      <w:r>
-        <w:rPr>
-          <w:i/>
-        </w:rPr>
-        <w:t xml:space="preserve"> </w:t>
-      </w:r>
-      <w:proofErr w:type="spellStart"/>
-      <w:r>
-        <w:rPr>
-          <w:i/>
-        </w:rPr>
-        <w:t>Agile</w:t>
-      </w:r>
-      <w:proofErr w:type="spellEnd"/>
-      <w:r>
-        <w:rPr>
-          <w:i/>
-        </w:rPr>
-        <w:t xml:space="preserve"> Toolkit</w:t>
-      </w:r>
-      <w:r>
-        <w:t xml:space="preserve"> que mostra como o pensamento </w:t>
-      </w:r>
-      <w:proofErr w:type="spellStart"/>
-      <w:r>
-        <w:rPr>
-          <w:i/>
-        </w:rPr>
-        <w:t>Lean</w:t>
-      </w:r>
-      <w:proofErr w:type="spellEnd"/>
-      <w:r>
-        <w:t xml:space="preserve"> pode ser adaptado para o desenvolvimento de software. Este livro pode ser considerado um marco para as empresas que desenvolvem software, pois com base nele muitas empresas puderam conhecer e aplicar os princípios do pensamento </w:t>
-      </w:r>
-      <w:proofErr w:type="spellStart"/>
-      <w:r>
-        <w:rPr>
-          <w:i/>
-        </w:rPr>
-        <w:t>Lean</w:t>
-      </w:r>
-      <w:proofErr w:type="spellEnd"/>
-      <w:r>
-        <w:t xml:space="preserve"> e assim conseguiram aumentar seus desempenhos.</w:t>
-      </w:r>
-    </w:p>
-    <w:p>
-      <w:pPr>
-        <w:rPr>
-          <w:i/>
-        </w:rPr>
-      </w:pPr>
-      <w:r>
-        <w:t xml:space="preserve">Como um dos principais pilares do pensamento </w:t>
-      </w:r>
-      <w:proofErr w:type="spellStart"/>
-      <w:r>
-        <w:rPr>
-          <w:i/>
-        </w:rPr>
-        <w:t>Lean</w:t>
-      </w:r>
-      <w:proofErr w:type="spellEnd"/>
-      <w:r>
-        <w:t xml:space="preserve"> temos a redução de desperdício, essa redução de desperdício pode ser alcançada com a adoção de algumas práticas de </w:t>
-      </w:r>
-      <w:r>
-        <w:rPr>
-          <w:i/>
-        </w:rPr>
-        <w:t xml:space="preserve">Extreme </w:t>
-      </w:r>
-      <w:proofErr w:type="spellStart"/>
-      <w:r>
-        <w:rPr>
-          <w:i/>
-        </w:rPr>
-        <w:t>Programming</w:t>
-      </w:r>
-      <w:proofErr w:type="spellEnd"/>
-      <w:r>
-        <w:rPr>
-          <w:i/>
-        </w:rPr>
-        <w:t>.</w:t>
-      </w:r>
-    </w:p>
-    <w:p>
-      <w:r>
-        <w:rPr>
-          <w:i/>
-        </w:rPr>
-        <w:t xml:space="preserve">Extreme </w:t>
-      </w:r>
-      <w:proofErr w:type="spellStart"/>
-      <w:r>
-        <w:rPr>
-          <w:i/>
-        </w:rPr>
-        <w:t>Programming</w:t>
-      </w:r>
-      <w:proofErr w:type="spellEnd"/>
-      <w:r>
-        <w:t xml:space="preserve"> comtempla uma série de práticas para o sucesso no desenvolvimento de um software, uma dessas prá</w:t>
-      </w:r>
-      <w:r>
-        <w:t>ticas é</w:t>
-      </w:r>
-      <w:r>
-        <w:t xml:space="preserve"> fazer com que o </w:t>
-      </w:r>
-      <w:r>
-        <w:rPr>
-          <w:i/>
-        </w:rPr>
-        <w:t>feedback</w:t>
-      </w:r>
-      <w:r>
-        <w:t xml:space="preserve"> do sistema seja rápido. </w:t>
-      </w:r>
-    </w:p>
-    <w:p>
-      <w:r>
-        <w:t xml:space="preserve">Para conseguirmos ter o </w:t>
-      </w:r>
-      <w:r>
-        <w:rPr>
-          <w:i/>
-        </w:rPr>
-        <w:t>feedback</w:t>
-      </w:r>
-      <w:r>
-        <w:t xml:space="preserve"> suficientemente veloz podemos utilizar uma prática conhecida como </w:t>
-      </w:r>
-      <w:r>
-        <w:rPr>
-          <w:i/>
-        </w:rPr>
-        <w:t xml:space="preserve">Test </w:t>
-      </w:r>
-      <w:proofErr w:type="spellStart"/>
-      <w:r>
-        <w:rPr>
-          <w:i/>
-        </w:rPr>
-        <w:t>Driven</w:t>
-      </w:r>
-      <w:proofErr w:type="spellEnd"/>
-      <w:r>
-        <w:rPr>
-          <w:i/>
-        </w:rPr>
-        <w:t xml:space="preserve"> </w:t>
-      </w:r>
-      <w:proofErr w:type="spellStart"/>
-      <w:r>
-        <w:rPr>
-          <w:i/>
-        </w:rPr>
-        <w:t>Development</w:t>
-      </w:r>
-      <w:proofErr w:type="spellEnd"/>
-      <w:r>
-        <w:t xml:space="preserve"> (</w:t>
-      </w:r>
-      <w:r>
-        <w:rPr>
-          <w:b/>
-        </w:rPr>
-        <w:t>TDD</w:t>
-      </w:r>
-      <w:r>
-        <w:t>)</w:t>
-      </w:r>
-      <w:r>
-        <w:t>, que diz que os testes para uma determinada funcionalidade do software devem ser criados antes mesmo do desenvolvimento da mesma</w:t>
-      </w:r>
-      <w:r>
-        <w:t>, assim podemos ter resultados</w:t>
-      </w:r>
-      <w:r>
-        <w:t xml:space="preserve"> praticamente</w:t>
-      </w:r>
-      <w:r>
-        <w:t xml:space="preserve"> imediatos a respeito do que foi implementado para atender</w:t>
-      </w:r>
-      <w:r>
-        <w:t xml:space="preserve"> à funcionalidade em questão.</w:t>
-      </w:r>
-    </w:p>
-    <w:p>
-      <w:r>
-        <w:t xml:space="preserve">Cada vez mais o mercado de desenvolvimento de software está valorizando práticas presentes no </w:t>
-      </w:r>
-      <w:r>
-        <w:rPr>
-          <w:i/>
-        </w:rPr>
-        <w:t xml:space="preserve">Extreme </w:t>
-      </w:r>
-      <w:proofErr w:type="spellStart"/>
-      <w:r>
-        <w:rPr>
-          <w:i/>
-        </w:rPr>
-        <w:t>Programming</w:t>
-      </w:r>
-      <w:proofErr w:type="spellEnd"/>
-      <w:r>
-        <w:t>, alguns dos principais motivos para essa valorização são a qualidade do resultado e a redução de custos durante o desenvolvimento.</w:t>
-      </w:r>
-    </w:p>
-    <w:p>
-      <w:r>
-        <w:t xml:space="preserve">Quando pensamos em </w:t>
-      </w:r>
-      <w:r>
-        <w:rPr>
-          <w:b/>
-        </w:rPr>
-        <w:t>TDD</w:t>
-      </w:r>
-      <w:r>
-        <w:t xml:space="preserve"> logo pensamos em criar testes antes de desenvolver e isso nos dá a impressão que estamos aumentando o ciclo de desenvolvimento e vamos gastar mais tempo, segundo </w:t>
+        <w:t>a produção da empresa</w:t>
       </w:r>
       <w:r>
         <w:rPr>
@@ -3931,6 +3623,388 @@
           <w:noProof/>
           <w:lang w:val="en-US"/>
         </w:rPr>
+        <w:t>(OHNO, 1988)</w:t>
+      </w:r>
+      <w:r>
+        <w:t>.</w:t>
+      </w:r>
+    </w:p>
+    <w:p>
+      <w:r>
+        <w:t xml:space="preserve">O modelo utilizado na Toyota </w:t>
+      </w:r>
+      <w:r>
+        <w:t>se tornou</w:t>
+      </w:r>
+      <w:r>
+        <w:t xml:space="preserve"> um sucesso, foi adaptado e adotado em muitos outros segmentos, virando referência quando se </w:t>
+      </w:r>
+      <w:r>
+        <w:t>fala</w:t>
+      </w:r>
+      <w:r>
+        <w:t xml:space="preserve"> </w:t>
+      </w:r>
+      <w:r>
+        <w:t>em</w:t>
+      </w:r>
+      <w:r>
+        <w:t xml:space="preserve"> redução de custos e </w:t>
+      </w:r>
+      <w:r>
+        <w:t xml:space="preserve">em </w:t>
+      </w:r>
+      <w:r>
+        <w:t>otimização da produção</w:t>
+      </w:r>
+      <w:r>
+        <w:rPr>
+          <w:noProof/>
+          <w:lang w:val="en-US"/>
+        </w:rPr>
+        <w:t xml:space="preserve"> </w:t>
+      </w:r>
+      <w:r>
+        <w:rPr>
+          <w:noProof/>
+          <w:lang w:val="en-US"/>
+        </w:rPr>
+        <w:t>(OHNO, 1988)</w:t>
+      </w:r>
+      <w:r>
+        <w:t>.</w:t>
+      </w:r>
+    </w:p>
+    <w:p>
+      <w:r>
+        <w:t xml:space="preserve">Em 2003, </w:t>
+      </w:r>
+      <w:r>
+        <w:t xml:space="preserve">Mary </w:t>
+      </w:r>
+      <w:proofErr w:type="spellStart"/>
+      <w:r>
+        <w:t>Poppendieck</w:t>
+      </w:r>
+      <w:proofErr w:type="spellEnd"/>
+      <w:r>
+        <w:t xml:space="preserve"> escreveu o livro </w:t>
+      </w:r>
+      <w:proofErr w:type="spellStart"/>
+      <w:r>
+        <w:rPr>
+          <w:i/>
+        </w:rPr>
+        <w:t>Lean</w:t>
+      </w:r>
+      <w:proofErr w:type="spellEnd"/>
+      <w:r>
+        <w:rPr>
+          <w:i/>
+        </w:rPr>
+        <w:t xml:space="preserve"> Software </w:t>
+      </w:r>
+      <w:proofErr w:type="spellStart"/>
+      <w:r>
+        <w:rPr>
+          <w:i/>
+        </w:rPr>
+        <w:t>Development</w:t>
+      </w:r>
+      <w:proofErr w:type="spellEnd"/>
+      <w:r>
+        <w:rPr>
+          <w:i/>
+        </w:rPr>
+        <w:t xml:space="preserve">: </w:t>
+      </w:r>
+      <w:proofErr w:type="spellStart"/>
+      <w:r>
+        <w:rPr>
+          <w:i/>
+        </w:rPr>
+        <w:t>An</w:t>
+      </w:r>
+      <w:proofErr w:type="spellEnd"/>
+      <w:r>
+        <w:rPr>
+          <w:i/>
+        </w:rPr>
+        <w:t xml:space="preserve"> </w:t>
+      </w:r>
+      <w:proofErr w:type="spellStart"/>
+      <w:r>
+        <w:rPr>
+          <w:i/>
+        </w:rPr>
+        <w:t>Agile</w:t>
+      </w:r>
+      <w:proofErr w:type="spellEnd"/>
+      <w:r>
+        <w:rPr>
+          <w:i/>
+        </w:rPr>
+        <w:t xml:space="preserve"> Toolkit</w:t>
+      </w:r>
+      <w:r>
+        <w:t xml:space="preserve"> que mostra como o pensamento </w:t>
+      </w:r>
+      <w:proofErr w:type="spellStart"/>
+      <w:r>
+        <w:rPr>
+          <w:i/>
+        </w:rPr>
+        <w:t>Lean</w:t>
+      </w:r>
+      <w:proofErr w:type="spellEnd"/>
+      <w:r>
+        <w:t xml:space="preserve"> pode ser adaptado para o desenvolvimento de software. Este livro pode ser considerado um marco para as empresas que desenvolvem software, pois com base nele muitas empresas puderam conhecer e aplicar os princípios do pensamento </w:t>
+      </w:r>
+      <w:proofErr w:type="spellStart"/>
+      <w:r>
+        <w:rPr>
+          <w:i/>
+        </w:rPr>
+        <w:t>Lean</w:t>
+      </w:r>
+      <w:proofErr w:type="spellEnd"/>
+      <w:r>
+        <w:t xml:space="preserve"> e assim conseguiram aumentar seus desempenhos</w:t>
+      </w:r>
+      <w:r>
+        <w:rPr>
+          <w:noProof/>
+          <w:lang w:val="en-US"/>
+        </w:rPr>
+        <w:t xml:space="preserve"> </w:t>
+      </w:r>
+      <w:r>
+        <w:rPr>
+          <w:noProof/>
+          <w:lang w:val="en-US"/>
+        </w:rPr>
+        <w:t>(POPPENDIECK, 2003)</w:t>
+      </w:r>
+      <w:r>
+        <w:t>.</w:t>
+      </w:r>
+    </w:p>
+    <w:p>
+      <w:pPr>
+        <w:rPr>
+          <w:i/>
+        </w:rPr>
+      </w:pPr>
+      <w:r>
+        <w:t xml:space="preserve">Como um dos principais pilares do pensamento </w:t>
+      </w:r>
+      <w:proofErr w:type="spellStart"/>
+      <w:r>
+        <w:rPr>
+          <w:i/>
+        </w:rPr>
+        <w:t>Lean</w:t>
+      </w:r>
+      <w:proofErr w:type="spellEnd"/>
+      <w:r>
+        <w:t xml:space="preserve"> temos a redução de desperdício, essa redução de desperdício pode ser alcançada com a adoção de algumas práticas de </w:t>
+      </w:r>
+      <w:r>
+        <w:rPr>
+          <w:i/>
+        </w:rPr>
+        <w:t xml:space="preserve">Extreme </w:t>
+      </w:r>
+      <w:proofErr w:type="spellStart"/>
+      <w:r>
+        <w:rPr>
+          <w:i/>
+        </w:rPr>
+        <w:t>Programming</w:t>
+      </w:r>
+      <w:proofErr w:type="spellEnd"/>
+      <w:r>
+        <w:rPr>
+          <w:i/>
+          <w:noProof/>
+          <w:lang w:val="en-US"/>
+        </w:rPr>
+        <w:t xml:space="preserve"> </w:t>
+      </w:r>
+      <w:r>
+        <w:rPr>
+          <w:noProof/>
+          <w:lang w:val="en-US"/>
+        </w:rPr>
+        <w:t>(POPPENDIECK, 2003)</w:t>
+      </w:r>
+      <w:r>
+        <w:rPr>
+          <w:i/>
+        </w:rPr>
+        <w:t>.</w:t>
+      </w:r>
+    </w:p>
+    <w:p>
+      <w:r>
+        <w:rPr>
+          <w:i/>
+        </w:rPr>
+        <w:t xml:space="preserve">Extreme </w:t>
+      </w:r>
+      <w:proofErr w:type="spellStart"/>
+      <w:r>
+        <w:rPr>
+          <w:i/>
+        </w:rPr>
+        <w:t>Programming</w:t>
+      </w:r>
+      <w:proofErr w:type="spellEnd"/>
+      <w:r>
+        <w:t xml:space="preserve"> comtempla uma série de práticas para o sucesso no desenvolvimento de um software, uma dessas prá</w:t>
+      </w:r>
+      <w:r>
+        <w:t>ticas é</w:t>
+      </w:r>
+      <w:r>
+        <w:t xml:space="preserve"> fazer com que o </w:t>
+      </w:r>
+      <w:r>
+        <w:rPr>
+          <w:i/>
+        </w:rPr>
+        <w:t>feedback</w:t>
+      </w:r>
+      <w:r>
+        <w:t xml:space="preserve"> do sistema seja rápido. </w:t>
+      </w:r>
+    </w:p>
+    <w:p>
+      <w:r>
+        <w:t xml:space="preserve">Para conseguirmos ter o </w:t>
+      </w:r>
+      <w:r>
+        <w:rPr>
+          <w:i/>
+        </w:rPr>
+        <w:t>feedback</w:t>
+      </w:r>
+      <w:r>
+        <w:t xml:space="preserve"> suficientemente veloz podemos utilizar uma prática conhecida como </w:t>
+      </w:r>
+      <w:r>
+        <w:rPr>
+          <w:i/>
+        </w:rPr>
+        <w:t xml:space="preserve">Test </w:t>
+      </w:r>
+      <w:proofErr w:type="spellStart"/>
+      <w:r>
+        <w:rPr>
+          <w:i/>
+        </w:rPr>
+        <w:t>Driven</w:t>
+      </w:r>
+      <w:proofErr w:type="spellEnd"/>
+      <w:r>
+        <w:rPr>
+          <w:i/>
+        </w:rPr>
+        <w:t xml:space="preserve"> </w:t>
+      </w:r>
+      <w:proofErr w:type="spellStart"/>
+      <w:r>
+        <w:rPr>
+          <w:i/>
+        </w:rPr>
+        <w:t>Development</w:t>
+      </w:r>
+      <w:proofErr w:type="spellEnd"/>
+      <w:r>
+        <w:t xml:space="preserve"> (</w:t>
+      </w:r>
+      <w:r>
+        <w:rPr>
+          <w:b/>
+        </w:rPr>
+        <w:t>TDD</w:t>
+      </w:r>
+      <w:r>
+        <w:t>)</w:t>
+      </w:r>
+      <w:r>
+        <w:t>, que diz que os testes para uma determinada funcionalidade do software devem ser criados antes mesmo do desenvolvimento da mesma</w:t>
+      </w:r>
+      <w:r>
+        <w:t>, assim podemos ter resultados</w:t>
+      </w:r>
+      <w:r>
+        <w:t xml:space="preserve"> praticamente</w:t>
+      </w:r>
+      <w:r>
+        <w:t xml:space="preserve"> imediatos a respeito do que foi implementado para atender</w:t>
+      </w:r>
+      <w:r>
+        <w:t xml:space="preserve"> à funcionalidade em questão</w:t>
+      </w:r>
+      <w:r>
+        <w:rPr>
+          <w:noProof/>
+          <w:lang w:val="en-US"/>
+        </w:rPr>
+        <w:t xml:space="preserve"> </w:t>
+      </w:r>
+      <w:r>
+        <w:rPr>
+          <w:noProof/>
+          <w:lang w:val="en-US"/>
+        </w:rPr>
+        <w:t>(FREEMAN, 2009)</w:t>
+      </w:r>
+      <w:r>
+        <w:t>.</w:t>
+      </w:r>
+    </w:p>
+    <w:p>
+      <w:r>
+        <w:t xml:space="preserve">Cada vez mais o mercado de desenvolvimento de software está valorizando práticas presentes no </w:t>
+      </w:r>
+      <w:r>
+        <w:rPr>
+          <w:i/>
+        </w:rPr>
+        <w:t xml:space="preserve">Extreme </w:t>
+      </w:r>
+      <w:proofErr w:type="spellStart"/>
+      <w:r>
+        <w:rPr>
+          <w:i/>
+        </w:rPr>
+        <w:t>Programming</w:t>
+      </w:r>
+      <w:proofErr w:type="spellEnd"/>
+      <w:r>
+        <w:t>, alguns dos principais motivos para essa valorização são a qualidade do resultado e a redução de custos durante o desenvolvimento.</w:t>
+      </w:r>
+    </w:p>
+    <w:p>
+      <w:r>
+        <w:t xml:space="preserve">Quando pensamos em </w:t>
+      </w:r>
+      <w:r>
+        <w:rPr>
+          <w:b/>
+        </w:rPr>
+        <w:t>TDD</w:t>
+      </w:r>
+      <w:r>
+        <w:t xml:space="preserve"> logo pensamos em criar testes antes de desenvolver e isso nos dá a impressão que estamos aumentando o ciclo de desenvolvimento e vamos gastar mais tempo, segundo </w:t>
+      </w:r>
+      <w:r>
+        <w:rPr>
+          <w:noProof/>
+          <w:lang w:val="en-US"/>
+        </w:rPr>
         <w:t>(FREEMAN, 2009)</w:t>
       </w:r>
       <w:r>
@@ -3961,7 +4035,26 @@
         <w:t>TDD</w:t>
       </w:r>
       <w:r>
-        <w:t xml:space="preserve"> é a possibilidade de agrupar os testes gerados por todas as funcionalidades já implementadas e executá-los em conjunto, garantindo que nenhuma funcionalidade existente foi afetada por novas implementações.</w:t>
+        <w:t xml:space="preserve"> é a possibilidade de agrupar os testes gerados por todas as funcionalidades já implementadas e executá-los em conjunto, garantindo que nenhuma funcionalidade existente foi afetada por novas implementações</w:t>
+      </w:r>
+      <w:r>
+        <w:rPr>
+          <w:noProof/>
+          <w:lang w:val="en-US"/>
+        </w:rPr>
+        <w:t xml:space="preserve"> </w:t>
+      </w:r>
+      <w:r>
+        <w:rPr>
+          <w:noProof/>
+          <w:lang w:val="en-US"/>
+        </w:rPr>
+        <w:t>(FREEMAN, 2009)</w:t>
+      </w:r>
+      <w:bookmarkStart w:id="120" w:name="_GoBack"/>
+      <w:bookmarkEnd w:id="120"/>
+      <w:r>
+        <w:t>.</w:t>
       </w:r>
     </w:p>
     <w:p>
@@ -4024,7 +4117,7 @@
       <w:pPr>
         <w:pStyle w:val="Heading2"/>
       </w:pPr>
-      <w:bookmarkStart w:id="121" w:name="_Toc176879787"/>
+      <w:bookmarkStart w:id="121" w:name="_Toc177125987"/>
       <w:r>
         <w:t>ESTUDO DE CASO</w:t>
       </w:r>
@@ -4194,7 +4287,7 @@
       <w:pPr>
         <w:pStyle w:val="Heading2"/>
       </w:pPr>
-      <w:bookmarkStart w:id="122" w:name="_Toc176879788"/>
+      <w:bookmarkStart w:id="122" w:name="_Toc177125988"/>
       <w:r>
         <w:lastRenderedPageBreak/>
         <w:t>OBJETIVO DO TRABALHO</w:t>
@@ -4218,7 +4311,7 @@
       <w:pPr>
         <w:pStyle w:val="Heading2"/>
       </w:pPr>
-      <w:bookmarkStart w:id="123" w:name="_Toc176879789"/>
+      <w:bookmarkStart w:id="123" w:name="_Toc177125989"/>
       <w:r>
         <w:t>JUSTIFICATIVA</w:t>
       </w:r>
@@ -4240,7 +4333,7 @@
       <w:pPr>
         <w:pStyle w:val="Heading1"/>
       </w:pPr>
-      <w:bookmarkStart w:id="124" w:name="_Toc176879790"/>
+      <w:bookmarkStart w:id="124" w:name="_Toc177125990"/>
       <w:r>
         <w:lastRenderedPageBreak/>
         <w:t>FUNDAMENTAÇÃO TE</w:t>
@@ -4257,7 +4350,7 @@
       <w:pPr>
         <w:pStyle w:val="Heading2"/>
       </w:pPr>
-      <w:bookmarkStart w:id="125" w:name="_Toc176879791"/>
+      <w:bookmarkStart w:id="125" w:name="_Toc177125991"/>
       <w:r>
         <w:t>TESTES DE SOFTWARE</w:t>
       </w:r>
@@ -4638,7 +4731,7 @@
       <w:pPr>
         <w:pStyle w:val="Heading3"/>
       </w:pPr>
-      <w:bookmarkStart w:id="126" w:name="_Toc176879792"/>
+      <w:bookmarkStart w:id="126" w:name="_Toc177125992"/>
       <w:r>
         <w:t>TESTES DE UNIDADE</w:t>
       </w:r>
@@ -4787,7 +4880,7 @@
       <w:pPr>
         <w:pStyle w:val="Heading3"/>
       </w:pPr>
-      <w:bookmarkStart w:id="127" w:name="_Toc176879793"/>
+      <w:bookmarkStart w:id="127" w:name="_Toc177125993"/>
       <w:r>
         <w:t>TESTES DE INTEGRAÇÃO</w:t>
       </w:r>
@@ -4902,7 +4995,7 @@
       <w:pPr>
         <w:pStyle w:val="Heading2"/>
       </w:pPr>
-      <w:bookmarkStart w:id="128" w:name="_Toc176879794"/>
+      <w:bookmarkStart w:id="128" w:name="_Toc177125994"/>
       <w:r>
         <w:t>TESTES AUTOMATIZADOS</w:t>
       </w:r>
@@ -5115,7 +5208,7 @@
           <w:lang w:val="en-US"/>
         </w:rPr>
       </w:pPr>
-      <w:bookmarkStart w:id="129" w:name="_Toc176879795"/>
+      <w:bookmarkStart w:id="129" w:name="_Toc177125995"/>
       <w:r>
         <w:lastRenderedPageBreak/>
         <w:t>LINGUAGEM DE PROGRAMAÇÃO RUBY</w:t>
@@ -5526,7 +5619,7 @@
       <w:pPr>
         <w:pStyle w:val="Heading2"/>
       </w:pPr>
-      <w:bookmarkStart w:id="130" w:name="_Toc176879796"/>
+      <w:bookmarkStart w:id="130" w:name="_Toc177125996"/>
       <w:r>
         <w:t>PADRÃO ARQUITETURAL MVC</w:t>
       </w:r>
@@ -5639,7 +5732,7 @@
       <w:pPr>
         <w:pStyle w:val="Heading2"/>
       </w:pPr>
-      <w:bookmarkStart w:id="131" w:name="_Toc176879797"/>
+      <w:bookmarkStart w:id="131" w:name="_Toc177125997"/>
       <w:r>
         <w:t>FRAMEWORK DE DESENVOLVIMENTO RAILS</w:t>
       </w:r>
@@ -6308,7 +6401,7 @@
       <w:pPr>
         <w:pStyle w:val="Heading2"/>
       </w:pPr>
-      <w:bookmarkStart w:id="132" w:name="_Toc176879798"/>
+      <w:bookmarkStart w:id="132" w:name="_Toc177125998"/>
       <w:r>
         <w:t xml:space="preserve">DESENVOLVIMENTO </w:t>
       </w:r>
@@ -6469,7 +6562,7 @@
       <w:pPr>
         <w:pStyle w:val="Heading3"/>
       </w:pPr>
-      <w:bookmarkStart w:id="133" w:name="_Toc176879799"/>
+      <w:bookmarkStart w:id="133" w:name="_Toc177125999"/>
       <w:r>
         <w:t>JAVA MICRO EDITION (J2</w:t>
       </w:r>
@@ -6614,7 +6707,7 @@
       <w:pPr>
         <w:pStyle w:val="Heading3"/>
       </w:pPr>
-      <w:bookmarkStart w:id="134" w:name="_Toc176879800"/>
+      <w:bookmarkStart w:id="134" w:name="_Toc177126000"/>
       <w:r>
         <w:t>IPHONE</w:t>
       </w:r>
@@ -6786,7 +6879,7 @@
       <w:pPr>
         <w:pStyle w:val="Heading3"/>
       </w:pPr>
-      <w:bookmarkStart w:id="135" w:name="_Toc176879801"/>
+      <w:bookmarkStart w:id="135" w:name="_Toc177126001"/>
       <w:r>
         <w:t>ANDROID</w:t>
       </w:r>
@@ -6843,7 +6936,7 @@
       </w:pPr>
       <w:r>
         <w:pict w14:anchorId="4D9CFA84">
-          <v:shape id="_x0000_i1026" type="#_x0000_t75" style="width:397.05pt;height:268.05pt">
+          <v:shape id="_x0000_i1026" type="#_x0000_t75" style="width:397.15pt;height:268.25pt">
             <v:imagedata r:id="rId13" o:title="arquiteturaAndroid"/>
           </v:shape>
         </w:pict>
@@ -7406,7 +7499,7 @@
       <w:pPr>
         <w:pStyle w:val="Heading2"/>
       </w:pPr>
-      <w:bookmarkStart w:id="136" w:name="_Toc176879802"/>
+      <w:bookmarkStart w:id="136" w:name="_Toc177126002"/>
       <w:r>
         <w:t>METODOLOGIAS DE DESENVOLVIMENTO DE SOFTWARE</w:t>
       </w:r>
@@ -7421,7 +7514,7 @@
       <w:pPr>
         <w:pStyle w:val="Heading3"/>
       </w:pPr>
-      <w:bookmarkStart w:id="137" w:name="_Toc176879803"/>
+      <w:bookmarkStart w:id="137" w:name="_Toc177126003"/>
       <w:r>
         <w:t>CASCATA</w:t>
       </w:r>
@@ -7592,7 +7685,7 @@
       <w:pPr>
         <w:pStyle w:val="Heading3"/>
       </w:pPr>
-      <w:bookmarkStart w:id="138" w:name="_Toc176879804"/>
+      <w:bookmarkStart w:id="138" w:name="_Toc177126004"/>
       <w:r>
         <w:t>RATIONAL UNIFIED PROCESS (</w:t>
       </w:r>
@@ -7796,7 +7889,7 @@
       <w:pPr>
         <w:pStyle w:val="Heading3"/>
       </w:pPr>
-      <w:bookmarkStart w:id="139" w:name="_Toc176879805"/>
+      <w:bookmarkStart w:id="139" w:name="_Toc177126005"/>
       <w:r>
         <w:lastRenderedPageBreak/>
         <w:t>PROGRAMAÇÃO EXTREMA</w:t>
@@ -8128,7 +8221,7 @@
       <w:pPr>
         <w:pStyle w:val="Heading3"/>
       </w:pPr>
-      <w:bookmarkStart w:id="140" w:name="_Toc176879806"/>
+      <w:bookmarkStart w:id="140" w:name="_Toc177126006"/>
       <w:r>
         <w:t>LEAN</w:t>
       </w:r>
@@ -8507,7 +8600,7 @@
       <w:pPr>
         <w:pStyle w:val="Heading3"/>
       </w:pPr>
-      <w:bookmarkStart w:id="141" w:name="_Toc176879807"/>
+      <w:bookmarkStart w:id="141" w:name="_Toc177126007"/>
       <w:r>
         <w:t>TEST DRIVEN DEVELOPMENT (</w:t>
       </w:r>
@@ -8623,7 +8716,7 @@
       <w:r>
         <w:lastRenderedPageBreak/>
         <w:pict w14:anchorId="1A437931">
-          <v:shape id="_x0000_i1027" type="#_x0000_t75" style="width:280.15pt;height:211.7pt">
+          <v:shape id="_x0000_i1027" type="#_x0000_t75" style="width:279.85pt;height:211.95pt">
             <v:imagedata r:id="rId14" o:title="cicloTDD"/>
           </v:shape>
         </w:pict>
@@ -8762,7 +8855,7 @@
       <w:pPr>
         <w:pStyle w:val="Heading1"/>
       </w:pPr>
-      <w:bookmarkStart w:id="142" w:name="_Toc176879808"/>
+      <w:bookmarkStart w:id="142" w:name="_Toc177126008"/>
       <w:r>
         <w:lastRenderedPageBreak/>
         <w:t>METODOLOGIA</w:t>
@@ -8930,7 +9023,7 @@
     <w:p>
       <w:r>
         <w:pict w14:anchorId="298CFB1C">
-          <v:shape id="_x0000_i1028" type="#_x0000_t75" style="width:390.65pt;height:88.4pt">
+          <v:shape id="_x0000_i1028" type="#_x0000_t75" style="width:390.75pt;height:88.25pt">
             <v:imagedata r:id="rId15" o:title="Diagrama em blocos"/>
           </v:shape>
         </w:pict>
@@ -9046,7 +9139,7 @@
       <w:pPr>
         <w:pStyle w:val="Heading2"/>
       </w:pPr>
-      <w:bookmarkStart w:id="143" w:name="_Toc176879809"/>
+      <w:bookmarkStart w:id="143" w:name="_Toc177126009"/>
       <w:r>
         <w:t>METODOLOGIA UTILIZADA NO DESENVOLVIMENTO</w:t>
       </w:r>
@@ -9418,7 +9511,7 @@
       <w:pPr>
         <w:pStyle w:val="Heading2"/>
       </w:pPr>
-      <w:bookmarkStart w:id="144" w:name="_Toc176879810"/>
+      <w:bookmarkStart w:id="144" w:name="_Toc177126010"/>
       <w:r>
         <w:t>DESENVOLVIMENTO DO SISTEMA WEB</w:t>
       </w:r>
@@ -9432,7 +9525,7 @@
     <w:p>
       <w:r>
         <w:pict w14:anchorId="20760255">
-          <v:shape id="_x0000_i1029" type="#_x0000_t75" style="width:378.55pt;height:298.7pt">
+          <v:shape id="_x0000_i1029" type="#_x0000_t75" style="width:378.6pt;height:298.45pt">
             <v:imagedata r:id="rId16" o:title=""/>
           </v:shape>
         </w:pict>
@@ -9637,7 +9730,7 @@
       <w:pPr>
         <w:pStyle w:val="Heading3"/>
       </w:pPr>
-      <w:bookmarkStart w:id="145" w:name="_Toc176879811"/>
+      <w:bookmarkStart w:id="145" w:name="_Toc177126011"/>
       <w:r>
         <w:t>TECNOLOGIAS UTILIZADAS</w:t>
       </w:r>
@@ -10082,7 +10175,7 @@
       <w:pPr>
         <w:pStyle w:val="Heading3"/>
       </w:pPr>
-      <w:bookmarkStart w:id="146" w:name="_Toc176879812"/>
+      <w:bookmarkStart w:id="146" w:name="_Toc177126012"/>
       <w:r>
         <w:lastRenderedPageBreak/>
         <w:t>DESENVOLVIMENTO</w:t>
@@ -10219,7 +10312,7 @@
       <w:pPr>
         <w:pStyle w:val="Heading1"/>
       </w:pPr>
-      <w:bookmarkStart w:id="147" w:name="_Toc176879813"/>
+      <w:bookmarkStart w:id="147" w:name="_Toc177126013"/>
       <w:r>
         <w:lastRenderedPageBreak/>
         <w:t>RESULTADOS (</w:t>
@@ -10316,7 +10409,7 @@
       <w:bookmarkStart w:id="183" w:name="_Toc222801067"/>
       <w:bookmarkStart w:id="184" w:name="_Toc232224856"/>
       <w:bookmarkStart w:id="185" w:name="_Toc232225035"/>
-      <w:bookmarkStart w:id="186" w:name="_Toc176879814"/>
+      <w:bookmarkStart w:id="186" w:name="_Toc177126014"/>
       <w:r>
         <w:lastRenderedPageBreak/>
         <w:t>CONCLUSÃO</w:t>
@@ -11126,7 +11219,7 @@
       <w:bookmarkStart w:id="260" w:name="_Toc222801070"/>
       <w:bookmarkStart w:id="261" w:name="_Toc232224859"/>
       <w:bookmarkStart w:id="262" w:name="_Toc232225038"/>
-      <w:bookmarkStart w:id="263" w:name="_Toc176879815"/>
+      <w:bookmarkStart w:id="263" w:name="_Toc177126015"/>
       <w:r>
         <w:lastRenderedPageBreak/>
         <w:t>APÊNDICE</w:t>
@@ -11259,7 +11352,7 @@
       <w:bookmarkStart w:id="280" w:name="_Toc144630257"/>
       <w:r>
         <w:pict w14:anchorId="208A1E64">
-          <v:shape id="_x0000_i1030" type="#_x0000_t75" style="width:188.2pt;height:101.95pt">
+          <v:shape id="_x0000_i1030" type="#_x0000_t75" style="width:188.15pt;height:102.2pt">
             <v:imagedata r:id="rId18" o:title=""/>
           </v:shape>
         </w:pict>
@@ -11442,7 +11535,7 @@
           <w:szCs w:val="20"/>
         </w:rPr>
         <w:pict w14:anchorId="791916FE">
-          <v:shape id="_x0000_i1031" type="#_x0000_t75" style="width:196.05pt;height:109.05pt">
+          <v:shape id="_x0000_i1031" type="#_x0000_t75" style="width:196.25pt;height:109.15pt">
             <v:imagedata r:id="rId20" o:title="figura1"/>
           </v:shape>
         </w:pict>
@@ -11552,7 +11645,7 @@
       <w:bookmarkStart w:id="323" w:name="_Toc222801077"/>
       <w:bookmarkStart w:id="324" w:name="_Toc232224868"/>
       <w:bookmarkStart w:id="325" w:name="_Toc232225047"/>
-      <w:bookmarkStart w:id="326" w:name="_Toc176879816"/>
+      <w:bookmarkStart w:id="326" w:name="_Toc177126016"/>
       <w:bookmarkEnd w:id="240"/>
       <w:bookmarkEnd w:id="241"/>
       <w:bookmarkEnd w:id="242"/>
@@ -13944,7 +14037,7 @@
         <w:rStyle w:val="PageNumber"/>
         <w:noProof/>
       </w:rPr>
-      <w:t>5</w:t>
+      <w:t>12</w:t>
     </w:r>
     <w:r>
       <w:rPr>
@@ -13989,7 +14082,7 @@
         <w:rStyle w:val="PageNumber"/>
         <w:noProof/>
       </w:rPr>
-      <w:t>45</w:t>
+      <w:t>44</w:t>
     </w:r>
     <w:r>
       <w:rPr>
@@ -20151,7 +20244,7 @@
     <b:Title>Hello, Android: Introducing Google's Mobile Development Platform</b:Title>
     <b:Publisher>Pragmatic Bookshelf</b:Publisher>
     <b:Year>2010</b:Year>
-    <b:RefOrder>1</b:RefOrder>
+    <b:RefOrder>14</b:RefOrder>
   </b:Source>
   <b:Source>
     <b:Tag>Jim10</b:Tag>
@@ -20170,7 +20263,7 @@
     <b:Title>REST in Practice: Hypermedia and Systems Architecture</b:Title>
     <b:Publisher>O'Reilly Media</b:Publisher>
     <b:Year>2010</b:Year>
-    <b:RefOrder>14</b:RefOrder>
+    <b:RefOrder>15</b:RefOrder>
   </b:Source>
   <b:Source>
     <b:Tag>Roy70</b:Tag>
@@ -20189,7 +20282,7 @@
         </b:NameList>
       </b:Author>
     </b:Author>
-    <b:RefOrder>15</b:RefOrder>
+    <b:RefOrder>16</b:RefOrder>
   </b:Source>
   <b:Source>
     <b:Tag>Rog09</b:Tag>
@@ -20208,7 +20301,7 @@
     </b:Author>
     <b:Title>Software Engineering: A Practitioner's Approach</b:Title>
     <b:Year>2009</b:Year>
-    <b:RefOrder>16</b:RefOrder>
+    <b:RefOrder>17</b:RefOrder>
   </b:Source>
   <b:Source>
     <b:Tag>Iva99</b:Tag>
@@ -20227,7 +20320,7 @@
         </b:NameList>
       </b:Author>
     </b:Author>
-    <b:RefOrder>17</b:RefOrder>
+    <b:RefOrder>18</b:RefOrder>
   </b:Source>
   <b:Source>
     <b:Tag>Gar03</b:Tag>
@@ -20245,7 +20338,7 @@
         </b:NameList>
       </b:Author>
     </b:Author>
-    <b:RefOrder>18</b:RefOrder>
+    <b:RefOrder>19</b:RefOrder>
   </b:Source>
   <b:Source>
     <b:Tag>Ken96</b:Tag>
@@ -20264,7 +20357,7 @@
     <b:Title>Smalltalk Best Practice Patterns</b:Title>
     <b:Publisher>Prentice Hall</b:Publisher>
     <b:Year>1996</b:Year>
-    <b:RefOrder>19</b:RefOrder>
+    <b:RefOrder>20</b:RefOrder>
   </b:Source>
   <b:Source>
     <b:Tag>Ken99</b:Tag>
@@ -20283,7 +20376,7 @@
     <b:Title>Extreme Programming Explained: Embrace Change</b:Title>
     <b:Publisher>Addison-Wesley Professional</b:Publisher>
     <b:Year>1999</b:Year>
-    <b:RefOrder>20</b:RefOrder>
+    <b:RefOrder>21</b:RefOrder>
   </b:Source>
   <b:Source>
     <b:Tag>Tai88</b:Tag>
@@ -20302,7 +20395,7 @@
     <b:Title>Toyota Production System: Beyond Large-Scale Production</b:Title>
     <b:Publisher>Productivity Press</b:Publisher>
     <b:Year>1988</b:Year>
-    <b:RefOrder>21</b:RefOrder>
+    <b:RefOrder>22</b:RefOrder>
   </b:Source>
   <b:Source>
     <b:Tag>Mar03</b:Tag>
@@ -20321,7 +20414,7 @@
     <b:Title>Lean Software Development: An Agile Toolkit</b:Title>
     <b:Publisher>Addison-Wesley Professional</b:Publisher>
     <b:Year>2003</b:Year>
-    <b:RefOrder>22</b:RefOrder>
+    <b:RefOrder>23</b:RefOrder>
   </b:Source>
   <b:Source>
     <b:Tag>Ste09</b:Tag>
@@ -20340,7 +20433,7 @@
     <b:Title>Growing Object-Oriented Software, Guided by Tests</b:Title>
     <b:Publisher>Addison-Wesley Professional</b:Publisher>
     <b:Year>2009</b:Year>
-    <b:RefOrder>23</b:RefOrder>
+    <b:RefOrder>1</b:RefOrder>
   </b:Source>
   <b:Source>
     <b:Tag>And03</b:Tag>
@@ -20365,7 +20458,7 @@
 </file>
 
 <file path=customXml/itemProps1.xml><?xml version="1.0" encoding="utf-8"?>
-<ds:datastoreItem xmlns:ds="http://schemas.openxmlformats.org/officeDocument/2006/customXml" ds:itemID="{BF04346F-B221-C04E-B211-8D90CD9BBC0A}">
+<ds:datastoreItem xmlns:ds="http://schemas.openxmlformats.org/officeDocument/2006/customXml" ds:itemID="{80C54159-DE0B-4C41-9D2D-D764DA07CD59}">
   <ds:schemaRefs>
     <ds:schemaRef ds:uri="http://schemas.openxmlformats.org/officeDocument/2006/bibliography"/>
   </ds:schemaRefs>

</xml_diff>

<commit_message>
Link entre introducao e estudo de caso
</commit_message>
<xml_diff>
--- a/monografia_JP.docx
+++ b/monografia_JP.docx
@@ -485,23 +485,7 @@
         <w:t xml:space="preserve"> pelo</w:t>
       </w:r>
       <w:r>
-        <w:t xml:space="preserve"> Prof. </w:t>
-      </w:r>
-      <w:proofErr w:type="spellStart"/>
-      <w:r>
-        <w:t>Edizon</w:t>
-      </w:r>
-      <w:proofErr w:type="spellEnd"/>
-      <w:r>
-        <w:t xml:space="preserve"> </w:t>
-      </w:r>
-      <w:proofErr w:type="spellStart"/>
-      <w:r>
-        <w:t>Basseto</w:t>
-      </w:r>
-      <w:proofErr w:type="spellEnd"/>
-      <w:r>
-        <w:t xml:space="preserve"> Júnior</w:t>
+        <w:t xml:space="preserve"> Prof. Edizon Basseto Júnior</w:t>
       </w:r>
       <w:r>
         <w:t>.</w:t>
@@ -703,23 +687,7 @@
         <w:t xml:space="preserve">                                         </w:t>
       </w:r>
       <w:r>
-        <w:t xml:space="preserve">                                                                </w:t>
-      </w:r>
-      <w:proofErr w:type="spellStart"/>
-      <w:r>
-        <w:t>Edizon</w:t>
-      </w:r>
-      <w:proofErr w:type="spellEnd"/>
-      <w:r>
-        <w:t xml:space="preserve"> </w:t>
-      </w:r>
-      <w:proofErr w:type="spellStart"/>
-      <w:r>
-        <w:t>Basseto</w:t>
-      </w:r>
-      <w:proofErr w:type="spellEnd"/>
-      <w:r>
-        <w:t xml:space="preserve"> Júnior</w:t>
+        <w:t xml:space="preserve">                                                                Edizon Basseto Júnior</w:t>
       </w:r>
     </w:p>
     <w:p>
@@ -909,21 +877,8 @@
         <w:t xml:space="preserve"> </w:t>
       </w:r>
       <w:r>
-        <w:t xml:space="preserve">Ana Cláudia </w:t>
-      </w:r>
-      <w:proofErr w:type="spellStart"/>
-      <w:r>
-        <w:t>Narumi</w:t>
-      </w:r>
-      <w:proofErr w:type="spellEnd"/>
-      <w:r>
-        <w:t xml:space="preserve"> </w:t>
-      </w:r>
-      <w:proofErr w:type="spellStart"/>
-      <w:r>
-        <w:t>Kameda</w:t>
-      </w:r>
-      <w:proofErr w:type="spellEnd"/>
+        <w:t>Ana Cláudia Narumi Kameda</w:t>
+      </w:r>
       <w:r>
         <w:t xml:space="preserve"> e aos familiares, que me apoiaram na elaboração deste projeto. Gostaria de exprimir os mais sinceros agradecimentos e aqui reconhecer a sua importante contribuição.</w:t>
       </w:r>
@@ -935,21 +890,8 @@
       <w:r>
         <w:t xml:space="preserve">Aos meus amigos de classe, pelo apoio incondicional e pela grande amizade que têm dedicado e que nunca pouparam esforços para me ajudar. Aos professores, em especial ao professor </w:t>
       </w:r>
-      <w:proofErr w:type="spellStart"/>
-      <w:r>
-        <w:t>Edizon</w:t>
-      </w:r>
-      <w:proofErr w:type="spellEnd"/>
-      <w:r>
-        <w:t xml:space="preserve"> </w:t>
-      </w:r>
-      <w:proofErr w:type="spellStart"/>
-      <w:r>
-        <w:t>Basseto</w:t>
-      </w:r>
-      <w:proofErr w:type="spellEnd"/>
-      <w:r>
-        <w:t xml:space="preserve"> Júnior</w:t>
+      <w:r>
+        <w:t>Edizon Basseto Júnior</w:t>
       </w:r>
       <w:r>
         <w:t xml:space="preserve"> pela disponibilidade e força de vontade de orientar, sendo os educadores da ETEP Faculdades os que sempre me incentivaram.</w:t>
@@ -1024,14 +966,12 @@
       <w:r>
         <w:t xml:space="preserve">. Para atingir tal objetivo foram criadas práticas para otimização do processo de desenvolvimento de software, tendo como objetivo a redução de custos e aumento da qualidade do produto final. Este trabalho mostra uma maneira de combinar princípios ágeis de desenvolvimento de software de modo a se obter uma melhoria no processo de desenvolvimento de software. O trabalho utiliza como base o pensamento </w:t>
       </w:r>
-      <w:proofErr w:type="spellStart"/>
       <w:r>
         <w:rPr>
           <w:i/>
         </w:rPr>
         <w:t>Lean</w:t>
       </w:r>
-      <w:proofErr w:type="spellEnd"/>
       <w:r>
         <w:t xml:space="preserve"> e práticas de </w:t>
       </w:r>
@@ -1039,47 +979,17 @@
         <w:rPr>
           <w:i/>
         </w:rPr>
-        <w:t xml:space="preserve">Extreme </w:t>
-      </w:r>
-      <w:proofErr w:type="spellStart"/>
+        <w:t>Extreme Programming</w:t>
+      </w:r>
+      <w:r>
+        <w:t xml:space="preserve"> como o </w:t>
+      </w:r>
       <w:r>
         <w:rPr>
           <w:i/>
         </w:rPr>
-        <w:t>Programming</w:t>
-      </w:r>
-      <w:proofErr w:type="spellEnd"/>
-      <w:r>
-        <w:t xml:space="preserve"> como o </w:t>
-      </w:r>
-      <w:r>
-        <w:rPr>
-          <w:i/>
-        </w:rPr>
-        <w:t xml:space="preserve">Test </w:t>
-      </w:r>
-      <w:proofErr w:type="spellStart"/>
-      <w:r>
-        <w:rPr>
-          <w:i/>
-        </w:rPr>
-        <w:t>Driven</w:t>
-      </w:r>
-      <w:proofErr w:type="spellEnd"/>
-      <w:r>
-        <w:rPr>
-          <w:i/>
-        </w:rPr>
-        <w:t xml:space="preserve"> </w:t>
-      </w:r>
-      <w:proofErr w:type="spellStart"/>
-      <w:r>
-        <w:rPr>
-          <w:i/>
-        </w:rPr>
-        <w:t>Development</w:t>
-      </w:r>
-      <w:proofErr w:type="spellEnd"/>
+        <w:t>Test Driven Development</w:t>
+      </w:r>
       <w:r>
         <w:t>.</w:t>
       </w:r>
@@ -1109,81 +1019,29 @@
         </w:rPr>
         <w:t xml:space="preserve"> </w:t>
       </w:r>
-      <w:proofErr w:type="spellStart"/>
       <w:r>
         <w:rPr>
           <w:i/>
         </w:rPr>
         <w:t>Lean</w:t>
       </w:r>
-      <w:proofErr w:type="spellEnd"/>
       <w:r>
         <w:rPr>
           <w:i/>
         </w:rPr>
-        <w:t xml:space="preserve"> </w:t>
-      </w:r>
-      <w:proofErr w:type="spellStart"/>
+        <w:t xml:space="preserve"> Thinking</w:t>
+      </w:r>
       <w:r>
         <w:rPr>
           <w:i/>
         </w:rPr>
-        <w:t>Thinking</w:t>
-      </w:r>
-      <w:proofErr w:type="spellEnd"/>
+        <w:t>;</w:t>
+      </w:r>
       <w:r>
         <w:rPr>
           <w:i/>
         </w:rPr>
-        <w:t>;</w:t>
-      </w:r>
-      <w:r>
-        <w:rPr>
-          <w:i/>
-        </w:rPr>
-        <w:t xml:space="preserve"> Extreme </w:t>
-      </w:r>
-      <w:proofErr w:type="spellStart"/>
-      <w:r>
-        <w:rPr>
-          <w:i/>
-        </w:rPr>
-        <w:t>Programming</w:t>
-      </w:r>
-      <w:proofErr w:type="spellEnd"/>
-      <w:r>
-        <w:rPr>
-          <w:i/>
-        </w:rPr>
-        <w:t xml:space="preserve">; Test </w:t>
-      </w:r>
-      <w:proofErr w:type="spellStart"/>
-      <w:r>
-        <w:rPr>
-          <w:i/>
-        </w:rPr>
-        <w:t>Driven</w:t>
-      </w:r>
-      <w:proofErr w:type="spellEnd"/>
-      <w:r>
-        <w:rPr>
-          <w:i/>
-        </w:rPr>
-        <w:t xml:space="preserve"> </w:t>
-      </w:r>
-      <w:proofErr w:type="spellStart"/>
-      <w:r>
-        <w:rPr>
-          <w:i/>
-        </w:rPr>
-        <w:t>Development</w:t>
-      </w:r>
-      <w:proofErr w:type="spellEnd"/>
-      <w:r>
-        <w:rPr>
-          <w:i/>
-        </w:rPr>
-        <w:t>;</w:t>
+        <w:t xml:space="preserve"> Extreme Programming; Test Driven Development;</w:t>
       </w:r>
     </w:p>
     <w:p>
@@ -3416,13 +3274,8 @@
         <w:t xml:space="preserve">f </w:t>
       </w:r>
       <w:r>
-        <w:t xml:space="preserve">- Vetor das Forças Aplicadas e </w:t>
-      </w:r>
-      <w:proofErr w:type="spellStart"/>
-      <w:r>
-        <w:t>Giroscópicas</w:t>
-      </w:r>
-      <w:proofErr w:type="spellEnd"/>
+        <w:t>- Vetor das Forças Aplicadas e Giroscópicas</w:t>
+      </w:r>
     </w:p>
     <w:p>
       <w:r>
@@ -3551,57 +3404,21 @@
       <w:r>
         <w:t xml:space="preserve">A Toyota foi berço para o surgimento do pensamento </w:t>
       </w:r>
-      <w:proofErr w:type="spellStart"/>
       <w:r>
         <w:rPr>
           <w:i/>
         </w:rPr>
         <w:t>Lean</w:t>
       </w:r>
-      <w:proofErr w:type="spellEnd"/>
-      <w:r>
-        <w:t xml:space="preserve">. Logo após a segunda guerra mundial, o Japão estava destruído e as empresas, precisando se reerguer, tinham uma produtividade muito baixa e uma grande falta de recursos para produção, pensando nisso que </w:t>
-      </w:r>
-      <w:proofErr w:type="spellStart"/>
-      <w:r>
-        <w:t>Taiichi</w:t>
-      </w:r>
-      <w:proofErr w:type="spellEnd"/>
-      <w:r>
-        <w:t xml:space="preserve"> </w:t>
-      </w:r>
-      <w:proofErr w:type="spellStart"/>
-      <w:r>
-        <w:t>Ohno</w:t>
-      </w:r>
-      <w:proofErr w:type="spellEnd"/>
-      <w:r>
-        <w:t xml:space="preserve"> e </w:t>
-      </w:r>
-      <w:proofErr w:type="spellStart"/>
-      <w:r>
-        <w:t>Shigeo</w:t>
-      </w:r>
-      <w:proofErr w:type="spellEnd"/>
-      <w:r>
-        <w:t xml:space="preserve"> </w:t>
-      </w:r>
-      <w:proofErr w:type="spellStart"/>
-      <w:r>
-        <w:t>Shingo</w:t>
-      </w:r>
-      <w:proofErr w:type="spellEnd"/>
-      <w:r>
-        <w:t xml:space="preserve"> desenvolveram o pensamento </w:t>
-      </w:r>
-      <w:proofErr w:type="spellStart"/>
+      <w:r>
+        <w:t xml:space="preserve">. Logo após a segunda guerra mundial, o Japão estava destruído e as empresas, precisando se reerguer, tinham uma produtividade muito baixa e uma grande falta de recursos para produção, pensando nisso que Taiichi Ohno e Shigeo Shingo desenvolveram o pensamento </w:t>
+      </w:r>
       <w:r>
         <w:rPr>
           <w:i/>
         </w:rPr>
         <w:t>Lean</w:t>
       </w:r>
-      <w:proofErr w:type="spellEnd"/>
       <w:r>
         <w:t xml:space="preserve">, justamente para aumentar </w:t>
       </w:r>
@@ -3680,94 +3497,35 @@
         <w:t xml:space="preserve">Em 2003, </w:t>
       </w:r>
       <w:r>
-        <w:t xml:space="preserve">Mary </w:t>
-      </w:r>
-      <w:proofErr w:type="spellStart"/>
-      <w:r>
-        <w:t>Poppendieck</w:t>
-      </w:r>
-      <w:proofErr w:type="spellEnd"/>
+        <w:t>Mary Poppendieck</w:t>
+      </w:r>
       <w:r>
         <w:t xml:space="preserve"> escreveu o livro </w:t>
       </w:r>
-      <w:proofErr w:type="spellStart"/>
       <w:r>
         <w:rPr>
           <w:i/>
         </w:rPr>
+        <w:t>Lean Software Development: An Agile Toolkit</w:t>
+      </w:r>
+      <w:r>
+        <w:t xml:space="preserve"> que mostra como o pensamento </w:t>
+      </w:r>
+      <w:r>
+        <w:rPr>
+          <w:i/>
+        </w:rPr>
         <w:t>Lean</w:t>
       </w:r>
-      <w:proofErr w:type="spellEnd"/>
+      <w:r>
+        <w:t xml:space="preserve"> pode ser adaptado para o desenvolvimento de software. Este livro pode ser considerado um marco para as empresas que desenvolvem software, pois com base nele muitas empresas puderam conhecer e aplicar os princípios do pensamento </w:t>
+      </w:r>
       <w:r>
         <w:rPr>
           <w:i/>
         </w:rPr>
-        <w:t xml:space="preserve"> Software </w:t>
-      </w:r>
-      <w:proofErr w:type="spellStart"/>
-      <w:r>
-        <w:rPr>
-          <w:i/>
-        </w:rPr>
-        <w:t>Development</w:t>
-      </w:r>
-      <w:proofErr w:type="spellEnd"/>
-      <w:r>
-        <w:rPr>
-          <w:i/>
-        </w:rPr>
-        <w:t xml:space="preserve">: </w:t>
-      </w:r>
-      <w:proofErr w:type="spellStart"/>
-      <w:r>
-        <w:rPr>
-          <w:i/>
-        </w:rPr>
-        <w:t>An</w:t>
-      </w:r>
-      <w:proofErr w:type="spellEnd"/>
-      <w:r>
-        <w:rPr>
-          <w:i/>
-        </w:rPr>
-        <w:t xml:space="preserve"> </w:t>
-      </w:r>
-      <w:proofErr w:type="spellStart"/>
-      <w:r>
-        <w:rPr>
-          <w:i/>
-        </w:rPr>
-        <w:t>Agile</w:t>
-      </w:r>
-      <w:proofErr w:type="spellEnd"/>
-      <w:r>
-        <w:rPr>
-          <w:i/>
-        </w:rPr>
-        <w:t xml:space="preserve"> Toolkit</w:t>
-      </w:r>
-      <w:r>
-        <w:t xml:space="preserve"> que mostra como o pensamento </w:t>
-      </w:r>
-      <w:proofErr w:type="spellStart"/>
-      <w:r>
-        <w:rPr>
-          <w:i/>
-        </w:rPr>
         <w:t>Lean</w:t>
       </w:r>
-      <w:proofErr w:type="spellEnd"/>
-      <w:r>
-        <w:t xml:space="preserve"> pode ser adaptado para o desenvolvimento de software. Este livro pode ser considerado um marco para as empresas que desenvolvem software, pois com base nele muitas empresas puderam conhecer e aplicar os princípios do pensamento </w:t>
-      </w:r>
-      <w:proofErr w:type="spellStart"/>
-      <w:r>
-        <w:rPr>
-          <w:i/>
-        </w:rPr>
-        <w:t>Lean</w:t>
-      </w:r>
-      <w:proofErr w:type="spellEnd"/>
       <w:r>
         <w:t xml:space="preserve"> e assim conseguiram aumentar seus desempenhos</w:t>
       </w:r>
@@ -3798,14 +3556,12 @@
       <w:r>
         <w:t xml:space="preserve">Como um dos principais pilares do pensamento </w:t>
       </w:r>
-      <w:proofErr w:type="spellStart"/>
       <w:r>
         <w:rPr>
           <w:i/>
         </w:rPr>
         <w:t>Lean</w:t>
       </w:r>
-      <w:proofErr w:type="spellEnd"/>
       <w:r>
         <w:t xml:space="preserve"> temos a redução de desperdício, essa redução de desperdício pode ser alcançada com a adoção de algumas práticas de </w:t>
       </w:r>
@@ -3813,16 +3569,8 @@
         <w:rPr>
           <w:i/>
         </w:rPr>
-        <w:t xml:space="preserve">Extreme </w:t>
-      </w:r>
-      <w:proofErr w:type="spellStart"/>
-      <w:r>
-        <w:rPr>
-          <w:i/>
-        </w:rPr>
-        <w:t>Programming</w:t>
-      </w:r>
-      <w:proofErr w:type="spellEnd"/>
+        <w:t>Extreme Programming</w:t>
+      </w:r>
       <w:r>
         <w:rPr>
           <w:i/>
@@ -3850,24 +3598,30 @@
         <w:rPr>
           <w:i/>
         </w:rPr>
-        <w:t xml:space="preserve">Extreme </w:t>
-      </w:r>
-      <w:proofErr w:type="spellStart"/>
+        <w:t>Extreme Programming</w:t>
+      </w:r>
+      <w:r>
+        <w:t xml:space="preserve"> comtempla uma série de práticas para o sucesso no desenvolvimento de um software, uma dessas prá</w:t>
+      </w:r>
+      <w:r>
+        <w:t>ticas é</w:t>
+      </w:r>
+      <w:r>
+        <w:t xml:space="preserve"> fazer com que o </w:t>
+      </w:r>
       <w:r>
         <w:rPr>
           <w:i/>
         </w:rPr>
-        <w:t>Programming</w:t>
-      </w:r>
-      <w:proofErr w:type="spellEnd"/>
-      <w:r>
-        <w:t xml:space="preserve"> comtempla uma série de práticas para o sucesso no desenvolvimento de um software, uma dessas prá</w:t>
-      </w:r>
-      <w:r>
-        <w:t>ticas é</w:t>
-      </w:r>
-      <w:r>
-        <w:t xml:space="preserve"> fazer com que o </w:t>
+        <w:t>feedback</w:t>
+      </w:r>
+      <w:r>
+        <w:t xml:space="preserve"> do sistema seja rápido. </w:t>
+      </w:r>
+    </w:p>
+    <w:p>
+      <w:r>
+        <w:t xml:space="preserve">Para conseguirmos ter o </w:t>
       </w:r>
       <w:r>
         <w:rPr>
@@ -3876,50 +3630,14 @@
         <w:t>feedback</w:t>
       </w:r>
       <w:r>
-        <w:t xml:space="preserve"> do sistema seja rápido. </w:t>
-      </w:r>
-    </w:p>
-    <w:p>
-      <w:r>
-        <w:t xml:space="preserve">Para conseguirmos ter o </w:t>
+        <w:t xml:space="preserve"> suficientemente veloz podemos utilizar uma prática conhecida como </w:t>
       </w:r>
       <w:r>
         <w:rPr>
           <w:i/>
         </w:rPr>
-        <w:t>feedback</w:t>
-      </w:r>
-      <w:r>
-        <w:t xml:space="preserve"> suficientemente veloz podemos utilizar uma prática conhecida como </w:t>
-      </w:r>
-      <w:r>
-        <w:rPr>
-          <w:i/>
-        </w:rPr>
-        <w:t xml:space="preserve">Test </w:t>
-      </w:r>
-      <w:proofErr w:type="spellStart"/>
-      <w:r>
-        <w:rPr>
-          <w:i/>
-        </w:rPr>
-        <w:t>Driven</w:t>
-      </w:r>
-      <w:proofErr w:type="spellEnd"/>
-      <w:r>
-        <w:rPr>
-          <w:i/>
-        </w:rPr>
-        <w:t xml:space="preserve"> </w:t>
-      </w:r>
-      <w:proofErr w:type="spellStart"/>
-      <w:r>
-        <w:rPr>
-          <w:i/>
-        </w:rPr>
-        <w:t>Development</w:t>
-      </w:r>
-      <w:proofErr w:type="spellEnd"/>
+        <w:t>Test Driven Development</w:t>
+      </w:r>
       <w:r>
         <w:t xml:space="preserve"> (</w:t>
       </w:r>
@@ -3973,16 +3691,8 @@
         <w:rPr>
           <w:i/>
         </w:rPr>
-        <w:t xml:space="preserve">Extreme </w:t>
-      </w:r>
-      <w:proofErr w:type="spellStart"/>
-      <w:r>
-        <w:rPr>
-          <w:i/>
-        </w:rPr>
-        <w:t>Programming</w:t>
-      </w:r>
-      <w:proofErr w:type="spellEnd"/>
+        <w:t>Extreme Programming</w:t>
+      </w:r>
       <w:r>
         <w:t>, alguns dos principais motivos para essa valorização são a qualidade do resultado e a redução de custos durante o desenvolvimento.</w:t>
       </w:r>
@@ -4051,6 +3761,90 @@
         </w:rPr>
         <w:t>(FREEMAN, 2009)</w:t>
       </w:r>
+      <w:r>
+        <w:t>.</w:t>
+      </w:r>
+    </w:p>
+    <w:p>
+      <w:r>
+        <w:t xml:space="preserve">Este trabalho tem como objetivo mostrar o uso de </w:t>
+      </w:r>
+      <w:r>
+        <w:rPr>
+          <w:b/>
+        </w:rPr>
+        <w:t>TDD</w:t>
+      </w:r>
+      <w:r>
+        <w:t xml:space="preserve"> aplicado em sistema de exemplo, onde poderemos observar as vantagens e a velocidade de feedback proporcionada por essa metodologia de desenvolvimento.</w:t>
+      </w:r>
+    </w:p>
+    <w:p>
+      <w:r>
+        <w:t xml:space="preserve">Mais informações sobre o pensamento </w:t>
+      </w:r>
+      <w:r>
+        <w:rPr>
+          <w:i/>
+        </w:rPr>
+        <w:t>Lean</w:t>
+      </w:r>
+      <w:r>
+        <w:t xml:space="preserve">, </w:t>
+      </w:r>
+      <w:r>
+        <w:rPr>
+          <w:i/>
+        </w:rPr>
+        <w:t>Extreme Programming</w:t>
+      </w:r>
+      <w:r>
+        <w:t xml:space="preserve"> e </w:t>
+      </w:r>
+      <w:r>
+        <w:rPr>
+          <w:b/>
+        </w:rPr>
+        <w:t>TDD</w:t>
+      </w:r>
+      <w:r>
+        <w:t xml:space="preserve"> serão apresentadas nos próximos capítulos.</w:t>
+      </w:r>
+    </w:p>
+    <w:p>
+      <w:r>
+        <w:t xml:space="preserve">Para tornar mais claro os benefícios do uso do pensamento </w:t>
+      </w:r>
+      <w:r>
+        <w:rPr>
+          <w:i/>
+        </w:rPr>
+        <w:t>Lean</w:t>
+      </w:r>
+      <w:r>
+        <w:t xml:space="preserve"> e de práticas de </w:t>
+      </w:r>
+      <w:r>
+        <w:rPr>
+          <w:i/>
+        </w:rPr>
+        <w:t>Extreme Programming</w:t>
+      </w:r>
+      <w:r>
+        <w:t xml:space="preserve"> </w:t>
+      </w:r>
+      <w:r>
+        <w:t xml:space="preserve">para o desenvolvimento de software, </w:t>
+      </w:r>
+      <w:r>
+        <w:t>será utilizado um estudo de caso</w:t>
+      </w:r>
+      <w:r>
+        <w:t xml:space="preserve">, que será explicado com mais detalhes </w:t>
+      </w:r>
+      <w:r>
+        <w:t>no próximo item deste trabalho</w:t>
+      </w:r>
       <w:bookmarkStart w:id="120" w:name="_GoBack"/>
       <w:bookmarkEnd w:id="120"/>
       <w:r>
@@ -4058,238 +3852,162 @@
       </w:r>
     </w:p>
     <w:p>
-      <w:r>
-        <w:t xml:space="preserve">Este trabalho tem como objetivo mostrar o uso de </w:t>
-      </w:r>
-      <w:r>
-        <w:rPr>
-          <w:b/>
-        </w:rPr>
-        <w:t>TDD</w:t>
-      </w:r>
-      <w:r>
-        <w:t xml:space="preserve"> aplicado em sistema de exemplo, onde poderemos observar as vantagens e a velocidade de feedback proporcionada por essa metodologia de desenvolvimento.</w:t>
-      </w:r>
-    </w:p>
-    <w:p>
-      <w:r>
-        <w:t xml:space="preserve">Mais informações sobre o pensamento </w:t>
-      </w:r>
-      <w:proofErr w:type="spellStart"/>
+      <w:pPr>
+        <w:pStyle w:val="Heading2"/>
+      </w:pPr>
+      <w:bookmarkStart w:id="121" w:name="_Toc177125987"/>
+      <w:r>
+        <w:t>ESTUDO DE CASO</w:t>
+      </w:r>
+      <w:bookmarkEnd w:id="121"/>
+    </w:p>
+    <w:p>
+      <w:r>
+        <w:t xml:space="preserve">Cada dia que passa as empresas de tecnologia estão investindo mais em tecnologias móveis. </w:t>
+      </w:r>
+    </w:p>
+    <w:p>
+      <w:r>
+        <w:t xml:space="preserve">Recentemente os </w:t>
+      </w:r>
       <w:r>
         <w:rPr>
           <w:i/>
         </w:rPr>
-        <w:t>Lean</w:t>
-      </w:r>
-      <w:proofErr w:type="spellEnd"/>
-      <w:r>
-        <w:t xml:space="preserve">, </w:t>
+        <w:t>tablets</w:t>
+      </w:r>
+      <w:r>
+        <w:t xml:space="preserve"> tem ganharam um lugar de destaque entre os dispositivos móveis. Os </w:t>
       </w:r>
       <w:r>
         <w:rPr>
           <w:i/>
         </w:rPr>
-        <w:t xml:space="preserve">Extreme </w:t>
-      </w:r>
-      <w:proofErr w:type="spellStart"/>
+        <w:t>table</w:t>
+      </w:r>
       <w:r>
         <w:rPr>
           <w:i/>
         </w:rPr>
-        <w:t>Programming</w:t>
-      </w:r>
-      <w:proofErr w:type="spellEnd"/>
-      <w:r>
-        <w:t xml:space="preserve"> e </w:t>
-      </w:r>
-      <w:r>
-        <w:rPr>
-          <w:b/>
-        </w:rPr>
-        <w:t>TDD</w:t>
-      </w:r>
-      <w:r>
-        <w:t xml:space="preserve"> serão apresentadas nos próximos capítulos.</w:t>
+        <w:t>ts</w:t>
+      </w:r>
+      <w:r>
+        <w:t xml:space="preserve"> mais modernos são praticamente computadores, fazem tudo que um computador convencional faz, apenas com uma diferença: são bem menores.</w:t>
+      </w:r>
+    </w:p>
+    <w:p>
+      <w:r>
+        <w:t xml:space="preserve">Inicialmente os </w:t>
+      </w:r>
+      <w:r>
+        <w:rPr>
+          <w:i/>
+        </w:rPr>
+        <w:t>tablets</w:t>
+      </w:r>
+      <w:r>
+        <w:t xml:space="preserve"> eram muito caros, impossibilitando a adoção pelo público. Com o passar do tempo o custo benefício dos aparelhos cresceu muito, fato que</w:t>
+      </w:r>
+      <w:r>
+        <w:t xml:space="preserve"> aumentou as vendas e criou muitas oportunidades de negócio.</w:t>
+      </w:r>
+    </w:p>
+    <w:p>
+      <w:r>
+        <w:t>Hoje existem várias empresas que são especialistas em desenvolvimento de software para dispositivos móveis, devido a grande demanda das empresas consumidoras destes aplicativos.</w:t>
+      </w:r>
+    </w:p>
+    <w:p>
+      <w:r>
+        <w:t>Este trabalho utilizará como estudo de caso um sistema de catálogo digital que tem seu funcionamento descrito abaixo.</w:t>
+      </w:r>
+    </w:p>
+    <w:p>
+      <w:r>
+        <w:t>A primeira parte do projeto</w:t>
+      </w:r>
+      <w:r>
+        <w:t xml:space="preserve"> é composta por um sistema web capaz de armazenar os dados do cliente. Depois que o cliente fizer o cadastro de seus dados ele poderá</w:t>
+      </w:r>
+      <w:r>
+        <w:t xml:space="preserve"> visualizá-los </w:t>
+      </w:r>
+      <w:r>
+        <w:t xml:space="preserve">em </w:t>
+      </w:r>
+      <w:r>
+        <w:rPr>
+          <w:i/>
+        </w:rPr>
+        <w:t>tablets</w:t>
+      </w:r>
+      <w:r>
+        <w:t xml:space="preserve">. Os </w:t>
+      </w:r>
+      <w:r>
+        <w:rPr>
+          <w:i/>
+        </w:rPr>
+        <w:t>tablets</w:t>
+      </w:r>
+      <w:r>
+        <w:t xml:space="preserve"> serão capaz</w:t>
+      </w:r>
+      <w:r>
+        <w:t>es</w:t>
+      </w:r>
+      <w:r>
+        <w:t xml:space="preserve"> de sincronizar seus dados com os dados cadastrados no sistema web.</w:t>
+      </w:r>
+    </w:p>
+    <w:p>
+      <w:r>
+        <w:lastRenderedPageBreak/>
+        <w:t xml:space="preserve">Um exemplo </w:t>
+      </w:r>
+      <w:r>
+        <w:t>de</w:t>
+      </w:r>
+      <w:r>
+        <w:t xml:space="preserve"> </w:t>
+      </w:r>
+      <w:r>
+        <w:t>aplicação d</w:t>
+      </w:r>
+      <w:r>
+        <w:t>este projeto</w:t>
+      </w:r>
+      <w:r>
+        <w:t xml:space="preserve"> poderia ser um restaurante, onde os </w:t>
+      </w:r>
+      <w:r>
+        <w:rPr>
+          <w:i/>
+        </w:rPr>
+        <w:t>tablets</w:t>
+      </w:r>
+      <w:r>
+        <w:t xml:space="preserve"> podem ser usados como cardápios. E através dos dados que foram cadastrados no sistema web</w:t>
+      </w:r>
+      <w:r>
+        <w:t xml:space="preserve"> os </w:t>
+      </w:r>
+      <w:r>
+        <w:rPr>
+          <w:i/>
+        </w:rPr>
+        <w:t xml:space="preserve">tablets </w:t>
+      </w:r>
+      <w:r>
+        <w:t>seriam alimentados, reduzindo o custo e o tempo para a atualização dos cardápios.</w:t>
       </w:r>
     </w:p>
     <w:p>
       <w:pPr>
         <w:pStyle w:val="Heading2"/>
       </w:pPr>
-      <w:bookmarkStart w:id="121" w:name="_Toc177125987"/>
-      <w:r>
-        <w:t>ESTUDO DE CASO</w:t>
-      </w:r>
-      <w:bookmarkEnd w:id="121"/>
-    </w:p>
-    <w:p>
-      <w:r>
-        <w:t xml:space="preserve">Cada dia que passa as empresas de tecnologia estão investindo mais em tecnologias móveis. </w:t>
-      </w:r>
-    </w:p>
-    <w:p>
-      <w:r>
-        <w:t xml:space="preserve">Recentemente os </w:t>
-      </w:r>
-      <w:proofErr w:type="spellStart"/>
-      <w:r>
-        <w:rPr>
-          <w:i/>
-        </w:rPr>
-        <w:t>tablets</w:t>
-      </w:r>
-      <w:proofErr w:type="spellEnd"/>
-      <w:r>
-        <w:t xml:space="preserve"> tem ganharam um lugar de destaque entre os dispositivos móveis. Os </w:t>
-      </w:r>
-      <w:proofErr w:type="spellStart"/>
-      <w:r>
-        <w:rPr>
-          <w:i/>
-        </w:rPr>
-        <w:t>table</w:t>
-      </w:r>
-      <w:r>
-        <w:rPr>
-          <w:i/>
-        </w:rPr>
-        <w:t>ts</w:t>
-      </w:r>
-      <w:proofErr w:type="spellEnd"/>
-      <w:r>
-        <w:t xml:space="preserve"> mais modernos são praticamente computadores, fazem tudo que um computador convencional faz, apenas com uma diferença: são bem menores.</w:t>
-      </w:r>
-    </w:p>
-    <w:p>
-      <w:r>
-        <w:t xml:space="preserve">Inicialmente os </w:t>
-      </w:r>
-      <w:proofErr w:type="spellStart"/>
-      <w:r>
-        <w:rPr>
-          <w:i/>
-        </w:rPr>
-        <w:t>tablets</w:t>
-      </w:r>
-      <w:proofErr w:type="spellEnd"/>
-      <w:r>
-        <w:t xml:space="preserve"> eram muito caros, impossibilitando a adoção pelo público. Com o passar do tempo o custo benefício dos aparelhos cresceu muito, fato que</w:t>
-      </w:r>
-      <w:r>
-        <w:t xml:space="preserve"> aumentou as vendas e criou muitas oportunidades de negócio.</w:t>
-      </w:r>
-    </w:p>
-    <w:p>
-      <w:r>
-        <w:t>Hoje existem várias empresas que são especialistas em desenvolvimento de software para dispositivos móveis, devido a grande demanda das empresas consumidoras destes aplicativos.</w:t>
-      </w:r>
-    </w:p>
-    <w:p>
-      <w:r>
-        <w:t>Este trabalho utilizará como estudo de caso um sistema de catálogo digital que tem seu funcionamento descrito abaixo.</w:t>
-      </w:r>
-    </w:p>
-    <w:p>
-      <w:r>
-        <w:t>A primeira parte do projeto</w:t>
-      </w:r>
-      <w:r>
-        <w:t xml:space="preserve"> é composta por um sistema web capaz de armazenar os dados do cliente. Depois que o cliente fizer o cadastro de seus dados ele poderá</w:t>
-      </w:r>
-      <w:r>
-        <w:t xml:space="preserve"> visualizá-los </w:t>
-      </w:r>
-      <w:r>
-        <w:t xml:space="preserve">em </w:t>
-      </w:r>
-      <w:proofErr w:type="spellStart"/>
-      <w:r>
-        <w:rPr>
-          <w:i/>
-        </w:rPr>
-        <w:t>tablets</w:t>
-      </w:r>
-      <w:proofErr w:type="spellEnd"/>
-      <w:r>
-        <w:t xml:space="preserve">. Os </w:t>
-      </w:r>
-      <w:proofErr w:type="spellStart"/>
-      <w:r>
-        <w:rPr>
-          <w:i/>
-        </w:rPr>
-        <w:t>tablets</w:t>
-      </w:r>
-      <w:proofErr w:type="spellEnd"/>
-      <w:r>
-        <w:t xml:space="preserve"> serão capaz</w:t>
-      </w:r>
-      <w:r>
-        <w:t>es</w:t>
-      </w:r>
-      <w:r>
-        <w:t xml:space="preserve"> de sincronizar seus dados com os dados cadastrados no sistema web.</w:t>
-      </w:r>
-    </w:p>
-    <w:p>
-      <w:r>
-        <w:t xml:space="preserve">Um exemplo </w:t>
-      </w:r>
-      <w:r>
-        <w:t>de</w:t>
-      </w:r>
-      <w:r>
-        <w:t xml:space="preserve"> </w:t>
-      </w:r>
-      <w:r>
-        <w:t>aplicação d</w:t>
-      </w:r>
-      <w:r>
-        <w:t>este projeto</w:t>
-      </w:r>
-      <w:r>
-        <w:t xml:space="preserve"> poderia ser um restaurante, onde os </w:t>
-      </w:r>
-      <w:proofErr w:type="spellStart"/>
-      <w:r>
-        <w:rPr>
-          <w:i/>
-        </w:rPr>
-        <w:t>tablets</w:t>
-      </w:r>
-      <w:proofErr w:type="spellEnd"/>
-      <w:r>
-        <w:t xml:space="preserve"> podem ser usados como cardápios. E através dos dados que foram cadastrados no sistema web</w:t>
-      </w:r>
-      <w:r>
-        <w:t xml:space="preserve"> os </w:t>
-      </w:r>
-      <w:proofErr w:type="spellStart"/>
-      <w:r>
-        <w:rPr>
-          <w:i/>
-        </w:rPr>
-        <w:t>tablets</w:t>
-      </w:r>
-      <w:proofErr w:type="spellEnd"/>
-      <w:r>
-        <w:rPr>
-          <w:i/>
-        </w:rPr>
-        <w:t xml:space="preserve"> </w:t>
-      </w:r>
-      <w:r>
-        <w:t>seriam alimentados, reduzindo o custo e o tempo para a atualização dos cardápios.</w:t>
-      </w:r>
-    </w:p>
-    <w:p>
-      <w:pPr>
-        <w:pStyle w:val="Heading2"/>
-      </w:pPr>
       <w:bookmarkStart w:id="122" w:name="_Toc177125988"/>
       <w:r>
-        <w:lastRenderedPageBreak/>
         <w:t>OBJETIVO DO TRABALHO</w:t>
       </w:r>
       <w:bookmarkEnd w:id="122"/>
@@ -5217,34 +4935,14 @@
     </w:p>
     <w:p>
       <w:r>
-        <w:t xml:space="preserve">A linguagem de programação </w:t>
-      </w:r>
-      <w:proofErr w:type="spellStart"/>
-      <w:r>
-        <w:t>R</w:t>
-      </w:r>
-      <w:r>
-        <w:t>uby</w:t>
-      </w:r>
-      <w:proofErr w:type="spellEnd"/>
-      <w:r>
-        <w:t xml:space="preserve"> foi criada por </w:t>
-      </w:r>
-      <w:proofErr w:type="spellStart"/>
-      <w:r>
-        <w:t>Yuki</w:t>
-      </w:r>
-      <w:proofErr w:type="spellEnd"/>
+        <w:t>A linguagem de programação R</w:t>
+      </w:r>
+      <w:r>
+        <w:t>uby foi criada por Yuki</w:t>
+      </w:r>
       <w:r>
         <w:tab/>
-      </w:r>
-      <w:proofErr w:type="spellStart"/>
-      <w:r>
-        <w:t>hiro</w:t>
-      </w:r>
-      <w:proofErr w:type="spellEnd"/>
-      <w:r>
-        <w:t xml:space="preserve"> Mats</w:t>
+        <w:t>hiro Mats</w:t>
       </w:r>
       <w:r>
         <w:t>umoto, no Japão, no ano de 1995, desde então vem se tornando uma linguagem robusta o suficiente para ser utilizada em sistemas de qualquer natureza</w:t>
@@ -5268,24 +4966,11 @@
       </w:r>
     </w:p>
     <w:p>
-      <w:proofErr w:type="spellStart"/>
-      <w:r>
-        <w:t>Ruby</w:t>
-      </w:r>
-      <w:proofErr w:type="spellEnd"/>
-      <w:r>
-        <w:t xml:space="preserve"> é uma linguagem de programação totalmente orientada a objetos</w:t>
-      </w:r>
-      <w:r>
-        <w:t xml:space="preserve">, já que tudo em </w:t>
-      </w:r>
-      <w:proofErr w:type="spellStart"/>
-      <w:r>
-        <w:t>Ruby</w:t>
-      </w:r>
-      <w:proofErr w:type="spellEnd"/>
-      <w:r>
-        <w:t xml:space="preserve"> é um objeto, sem exceções.</w:t>
+      <w:r>
+        <w:t>Ruby é uma linguagem de programação totalmente orientada a objetos</w:t>
+      </w:r>
+      <w:r>
+        <w:t>, já que tudo em Ruby é um objeto, sem exceções.</w:t>
       </w:r>
       <w:r>
         <w:t xml:space="preserve"> </w:t>
@@ -5293,13 +4978,8 @@
     </w:p>
     <w:p>
       <w:r>
-        <w:t xml:space="preserve">Muitas linguagens de programação incorporaram aspectos de programação orientada a objetos, mas poucas conseguem ser totalmente orientadas a objetos assim como </w:t>
-      </w:r>
-      <w:proofErr w:type="spellStart"/>
-      <w:r>
-        <w:t>Ruby</w:t>
-      </w:r>
-      <w:proofErr w:type="spellEnd"/>
+        <w:t>Muitas linguagens de programação incorporaram aspectos de programação orientada a objetos, mas poucas conseguem ser totalmente orientadas a objetos assim como Ruby</w:t>
+      </w:r>
       <w:r>
         <w:rPr>
           <w:noProof/>
@@ -5323,31 +5003,7 @@
         <w:t>Como exemplo pode-se citar a linguagem de programação Java, ela é classificada como uma linguagem de programação orientada a objetos, mas existem representações de tipos primitivos</w:t>
       </w:r>
       <w:r>
-        <w:t xml:space="preserve"> (</w:t>
-      </w:r>
-      <w:proofErr w:type="spellStart"/>
-      <w:r>
-        <w:t>integer</w:t>
-      </w:r>
-      <w:proofErr w:type="spellEnd"/>
-      <w:r>
-        <w:t xml:space="preserve">, </w:t>
-      </w:r>
-      <w:proofErr w:type="spellStart"/>
-      <w:r>
-        <w:t>double</w:t>
-      </w:r>
-      <w:proofErr w:type="spellEnd"/>
-      <w:r>
-        <w:t xml:space="preserve">, byte, char, </w:t>
-      </w:r>
-      <w:proofErr w:type="spellStart"/>
-      <w:r>
-        <w:t>etc</w:t>
-      </w:r>
-      <w:proofErr w:type="spellEnd"/>
-      <w:r>
-        <w:t>)</w:t>
+        <w:t xml:space="preserve"> (integer, double, byte, char, etc)</w:t>
       </w:r>
       <w:r>
         <w:t xml:space="preserve"> em Java, ou seja, esses tipos primitivos não são objetos, sendo assim Java não é uma linguagem totalmente orientada a objetos</w:t>
@@ -5373,23 +5029,7 @@
         <w:t xml:space="preserve">. </w:t>
       </w:r>
       <w:r>
-        <w:t xml:space="preserve">Em </w:t>
-      </w:r>
-      <w:proofErr w:type="spellStart"/>
-      <w:r>
-        <w:t>Ruby</w:t>
-      </w:r>
-      <w:proofErr w:type="spellEnd"/>
-      <w:r>
-        <w:t xml:space="preserve"> até os inteiros são objetos da classe </w:t>
-      </w:r>
-      <w:proofErr w:type="spellStart"/>
-      <w:r>
-        <w:t>FixNum</w:t>
-      </w:r>
-      <w:proofErr w:type="spellEnd"/>
-      <w:r>
-        <w:t>.</w:t>
+        <w:t>Em Ruby até os inteiros são objetos da classe FixNum.</w:t>
       </w:r>
     </w:p>
     <w:p>
@@ -5404,23 +5044,7 @@
         <w:t>(MATSUMOTO, 2001)</w:t>
       </w:r>
       <w:r>
-        <w:t xml:space="preserve">, quando a linguagem </w:t>
-      </w:r>
-      <w:proofErr w:type="spellStart"/>
-      <w:r>
-        <w:t>Ruby</w:t>
-      </w:r>
-      <w:proofErr w:type="spellEnd"/>
-      <w:r>
-        <w:t xml:space="preserve"> foi desenvolvida o principal foco de seu criador era gerar uma linguagem que pudesse aumentar a produtividade dos desenvolvedores de forma fácil, com base nessa necessidade do criador da linguagem, </w:t>
-      </w:r>
-      <w:proofErr w:type="spellStart"/>
-      <w:r>
-        <w:t>Ruby</w:t>
-      </w:r>
-      <w:proofErr w:type="spellEnd"/>
-      <w:r>
-        <w:t xml:space="preserve"> adquiriu algumas características, descritas abaixo</w:t>
+        <w:t>, quando a linguagem Ruby foi desenvolvida o principal foco de seu criador era gerar uma linguagem que pudesse aumentar a produtividade dos desenvolvedores de forma fácil, com base nessa necessidade do criador da linguagem, Ruby adquiriu algumas características, descritas abaixo</w:t>
       </w:r>
       <w:r>
         <w:rPr>
@@ -5454,15 +5078,7 @@
         <w:t>Programaçã</w:t>
       </w:r>
       <w:r>
-        <w:t xml:space="preserve">o Interativa: </w:t>
-      </w:r>
-      <w:proofErr w:type="spellStart"/>
-      <w:r>
-        <w:t>Ruby</w:t>
-      </w:r>
-      <w:proofErr w:type="spellEnd"/>
-      <w:r>
-        <w:t xml:space="preserve"> é uma linguagem de script, ou seja, não é necessário compilar o código. Existe um interpretador para facilitar o desenvolvimento.</w:t>
+        <w:t>o Interativa: Ruby é uma linguagem de script, ou seja, não é necessário compilar o código. Existe um interpretador para facilitar o desenvolvimento.</w:t>
       </w:r>
     </w:p>
     <w:p>
@@ -5476,15 +5092,7 @@
         <w:t xml:space="preserve"> Programação Dinâmica:</w:t>
       </w:r>
       <w:r>
-        <w:t xml:space="preserve"> Praticamente tudo que é feito em </w:t>
-      </w:r>
-      <w:proofErr w:type="spellStart"/>
-      <w:r>
-        <w:t>Ruby</w:t>
-      </w:r>
-      <w:proofErr w:type="spellEnd"/>
-      <w:r>
-        <w:t xml:space="preserve"> é feito em tempo de execução. Os tipos das variáveis, expressões, classes e definições de métodos são determinados em tempo de execução. Uma característica interessante é a possibilidade de alteração de suas classes em tempo de execução de maneira totalmente dinâ</w:t>
+        <w:t xml:space="preserve"> Praticamente tudo que é feito em Ruby é feito em tempo de execução. Os tipos das variáveis, expressões, classes e definições de métodos são determinados em tempo de execução. Uma característica interessante é a possibilidade de alteração de suas classes em tempo de execução de maneira totalmente dinâ</w:t>
       </w:r>
       <w:r>
         <w:t>mica, garantindo grande flexibilidade no desenvolvimento.</w:t>
@@ -5504,15 +5112,7 @@
         <w:t xml:space="preserve"> </w:t>
       </w:r>
       <w:r>
-        <w:t xml:space="preserve">A sintaxe da linguagem </w:t>
-      </w:r>
-      <w:proofErr w:type="spellStart"/>
-      <w:r>
-        <w:t>Ruby</w:t>
-      </w:r>
-      <w:proofErr w:type="spellEnd"/>
-      <w:r>
-        <w:t xml:space="preserve"> é muito parecida com a sintaxe de linguagens renomadas, como por exemplo, Java, Perl, Python, C/C++,  essa característica ajuda na disseminação da linguagem.</w:t>
+        <w:t>A sintaxe da linguagem Ruby é muito parecida com a sintaxe de linguagens renomadas, como por exemplo, Java, Perl, Python, C/C++,  essa característica ajuda na disseminação da linguagem.</w:t>
       </w:r>
     </w:p>
     <w:p>
@@ -5526,15 +5126,7 @@
         <w:t xml:space="preserve"> Bibliotecas de classes:</w:t>
       </w:r>
       <w:r>
-        <w:t xml:space="preserve"> </w:t>
-      </w:r>
-      <w:proofErr w:type="spellStart"/>
-      <w:r>
-        <w:t>Ruby</w:t>
-      </w:r>
-      <w:proofErr w:type="spellEnd"/>
-      <w:r>
-        <w:t xml:space="preserve"> possui uma grande quantidade de bibliotecas que</w:t>
+        <w:t xml:space="preserve"> Ruby possui uma grande quantidade de bibliotecas que</w:t>
       </w:r>
       <w:r>
         <w:t xml:space="preserve"> já vem com a distribuição padrão e</w:t>
@@ -5544,31 +5136,7 @@
       </w:r>
       <w:r>
         <w:lastRenderedPageBreak/>
-        <w:t>começando pelos tipos básicos (</w:t>
-      </w:r>
-      <w:proofErr w:type="spellStart"/>
-      <w:r>
-        <w:t>strings</w:t>
-      </w:r>
-      <w:proofErr w:type="spellEnd"/>
-      <w:r>
-        <w:t xml:space="preserve">, </w:t>
-      </w:r>
-      <w:proofErr w:type="spellStart"/>
-      <w:r>
-        <w:t>arrays</w:t>
-      </w:r>
-      <w:proofErr w:type="spellEnd"/>
-      <w:r>
-        <w:t xml:space="preserve">, </w:t>
-      </w:r>
-      <w:proofErr w:type="spellStart"/>
-      <w:r>
-        <w:t>hashes</w:t>
-      </w:r>
-      <w:proofErr w:type="spellEnd"/>
-      <w:r>
-        <w:t>) e indo até tópicos mais avançados, como programação para recursos de rede e threads</w:t>
+        <w:t>começando pelos tipos básicos (strings, arrays, hashes) e indo até tópicos mais avançados, como programação para recursos de rede e threads</w:t>
       </w:r>
       <w:r>
         <w:t>. Mesmo possuindo</w:t>
@@ -5588,31 +5156,7 @@
         <w:t xml:space="preserve"> Portabilidade:</w:t>
       </w:r>
       <w:r>
-        <w:t xml:space="preserve"> Programas escritos em </w:t>
-      </w:r>
-      <w:proofErr w:type="spellStart"/>
-      <w:r>
-        <w:t>Ruby</w:t>
-      </w:r>
-      <w:proofErr w:type="spellEnd"/>
-      <w:r>
-        <w:t xml:space="preserve"> podem ser rodados em qualquer ambiente computacional que possua um interpretador </w:t>
-      </w:r>
-      <w:proofErr w:type="spellStart"/>
-      <w:r>
-        <w:t>Ruby</w:t>
-      </w:r>
-      <w:proofErr w:type="spellEnd"/>
-      <w:r>
-        <w:t xml:space="preserve">, ou seja, é possível criar programas </w:t>
-      </w:r>
-      <w:proofErr w:type="spellStart"/>
-      <w:r>
-        <w:t>Ruby</w:t>
-      </w:r>
-      <w:proofErr w:type="spellEnd"/>
-      <w:r>
-        <w:t xml:space="preserve"> em um plataforma e migrá-los para outra sem a necessidade de nenhuma modificação.</w:t>
+        <w:t xml:space="preserve"> Programas escritos em Ruby podem ser rodados em qualquer ambiente computacional que possua um interpretador Ruby, ou seja, é possível criar programas Ruby em um plataforma e migrá-los para outra sem a necessidade de nenhuma modificação.</w:t>
       </w:r>
     </w:p>
     <w:p>
@@ -5627,23 +5171,7 @@
     </w:p>
     <w:p>
       <w:r>
-        <w:t xml:space="preserve">Em 1979, </w:t>
-      </w:r>
-      <w:proofErr w:type="spellStart"/>
-      <w:r>
-        <w:t>Trygve</w:t>
-      </w:r>
-      <w:proofErr w:type="spellEnd"/>
-      <w:r>
-        <w:t xml:space="preserve"> </w:t>
-      </w:r>
-      <w:proofErr w:type="spellStart"/>
-      <w:r>
-        <w:t>Reenskaug</w:t>
-      </w:r>
-      <w:proofErr w:type="spellEnd"/>
-      <w:r>
-        <w:t xml:space="preserve"> desenvolveu um padrão arquitetural </w:t>
+        <w:t xml:space="preserve">Em 1979, Trygve Reenskaug desenvolveu um padrão arquitetural </w:t>
       </w:r>
       <w:r>
         <w:t xml:space="preserve">para desenvolvimento de aplicativos, padrão </w:t>
@@ -5739,40 +5267,11 @@
       <w:bookmarkEnd w:id="131"/>
     </w:p>
     <w:p>
-      <w:proofErr w:type="spellStart"/>
-      <w:r>
-        <w:t>Rails</w:t>
-      </w:r>
-      <w:proofErr w:type="spellEnd"/>
-      <w:r>
-        <w:t xml:space="preserve"> é um framework para desenvolvimento de aplicações para web escrito em </w:t>
-      </w:r>
-      <w:proofErr w:type="spellStart"/>
-      <w:r>
-        <w:t>Ruby</w:t>
-      </w:r>
-      <w:proofErr w:type="spellEnd"/>
-      <w:r>
-        <w:t xml:space="preserve">. </w:t>
-      </w:r>
-      <w:r>
-        <w:t xml:space="preserve">Criado por David </w:t>
-      </w:r>
-      <w:proofErr w:type="spellStart"/>
-      <w:r>
-        <w:t>Heinemeier</w:t>
-      </w:r>
-      <w:proofErr w:type="spellEnd"/>
-      <w:r>
-        <w:t xml:space="preserve"> </w:t>
-      </w:r>
-      <w:proofErr w:type="spellStart"/>
-      <w:r>
-        <w:t>Hansson</w:t>
-      </w:r>
-      <w:proofErr w:type="spellEnd"/>
-      <w:r>
-        <w:t xml:space="preserve">, tem como seu principal objetivo </w:t>
+      <w:r>
+        <w:t xml:space="preserve">Rails é um framework para desenvolvimento de aplicações para web escrito em Ruby. </w:t>
+      </w:r>
+      <w:r>
+        <w:t xml:space="preserve">Criado por David Heinemeier Hansson, tem como seu principal objetivo </w:t>
       </w:r>
       <w:r>
         <w:t xml:space="preserve">facilitar o desenvolvimento de aplicações para web, levando em consideração alguns aspectos que os </w:t>
@@ -5801,15 +5300,7 @@
     </w:p>
     <w:p>
       <w:r>
-        <w:t xml:space="preserve">Os principais conceitos utilizados na criação do </w:t>
-      </w:r>
-      <w:proofErr w:type="spellStart"/>
-      <w:r>
-        <w:t>Rails</w:t>
-      </w:r>
-      <w:proofErr w:type="spellEnd"/>
-      <w:r>
-        <w:t xml:space="preserve"> foram:</w:t>
+        <w:t>Os principais conceitos utilizados na criação do Rails foram:</w:t>
       </w:r>
     </w:p>
     <w:p>
@@ -5820,15 +5311,7 @@
         </w:numPr>
       </w:pPr>
       <w:r>
-        <w:t xml:space="preserve"> Convenção ao invés de configuração: Principal fundamento do framework, para tudo no </w:t>
-      </w:r>
-      <w:proofErr w:type="spellStart"/>
-      <w:r>
-        <w:t>Rails</w:t>
-      </w:r>
-      <w:proofErr w:type="spellEnd"/>
-      <w:r>
-        <w:t xml:space="preserve"> existe uma convenção, como por exemplo:</w:t>
+        <w:t xml:space="preserve"> Convenção ao invés de configuração: Principal fundamento do framework, para tudo no Rails existe uma convenção, como por exemplo:</w:t>
       </w:r>
     </w:p>
     <w:p>
@@ -5907,35 +5390,23 @@
       <w:r>
         <w:t xml:space="preserve">so de código através de </w:t>
       </w:r>
-      <w:proofErr w:type="spellStart"/>
       <w:r>
         <w:rPr>
           <w:i/>
         </w:rPr>
         <w:t>plugins</w:t>
       </w:r>
-      <w:proofErr w:type="spellEnd"/>
       <w:r>
         <w:t xml:space="preserve">. Alguns do </w:t>
       </w:r>
-      <w:proofErr w:type="spellStart"/>
       <w:r>
         <w:rPr>
           <w:i/>
         </w:rPr>
         <w:t>plugins</w:t>
       </w:r>
-      <w:proofErr w:type="spellEnd"/>
-      <w:r>
-        <w:t xml:space="preserve"> mais populares para o desenvolvimento </w:t>
-      </w:r>
-      <w:proofErr w:type="spellStart"/>
-      <w:r>
-        <w:t>Rails</w:t>
-      </w:r>
-      <w:proofErr w:type="spellEnd"/>
-      <w:r>
-        <w:t xml:space="preserve"> são:</w:t>
+      <w:r>
+        <w:t xml:space="preserve"> mais populares para o desenvolvimento Rails são:</w:t>
       </w:r>
     </w:p>
     <w:p>
@@ -5946,15 +5417,7 @@
         </w:numPr>
       </w:pPr>
       <w:r>
-        <w:t xml:space="preserve"> </w:t>
-      </w:r>
-      <w:proofErr w:type="spellStart"/>
-      <w:r>
-        <w:t>Devise</w:t>
-      </w:r>
-      <w:proofErr w:type="spellEnd"/>
-      <w:r>
-        <w:t>: É capaz de criar uma estrutura completa para autenticação de usuários;</w:t>
+        <w:t xml:space="preserve"> Devise: É capaz de criar uma estrutura completa para autenticação de usuários;</w:t>
       </w:r>
     </w:p>
     <w:p>
@@ -5965,15 +5428,7 @@
         </w:numPr>
       </w:pPr>
       <w:r>
-        <w:t xml:space="preserve"> Will </w:t>
-      </w:r>
-      <w:proofErr w:type="spellStart"/>
-      <w:r>
-        <w:t>Paginate</w:t>
-      </w:r>
-      <w:proofErr w:type="spellEnd"/>
-      <w:r>
-        <w:t>: Serve para paginar os itens nas listagens;</w:t>
+        <w:t xml:space="preserve"> Will Paginate: Serve para paginar os itens nas listagens;</w:t>
       </w:r>
     </w:p>
     <w:p>
@@ -5984,15 +5439,7 @@
         </w:numPr>
       </w:pPr>
       <w:r>
-        <w:t xml:space="preserve"> </w:t>
-      </w:r>
-      <w:proofErr w:type="spellStart"/>
-      <w:r>
-        <w:t>PaperClip</w:t>
-      </w:r>
-      <w:proofErr w:type="spellEnd"/>
-      <w:r>
-        <w:t>: Serve para controlar upload de arquivos;</w:t>
+        <w:t xml:space="preserve"> PaperClip: Serve para controlar upload de arquivos;</w:t>
       </w:r>
     </w:p>
     <w:p>
@@ -6002,15 +5449,7 @@
     </w:p>
     <w:p>
       <w:r>
-        <w:t xml:space="preserve">A estrutura interna do </w:t>
-      </w:r>
-      <w:proofErr w:type="spellStart"/>
-      <w:r>
-        <w:t>Rails</w:t>
-      </w:r>
-      <w:proofErr w:type="spellEnd"/>
-      <w:r>
-        <w:t xml:space="preserve"> é divida nos seguintes componentes</w:t>
+        <w:t>A estrutura interna do Rails é divida nos seguintes componentes</w:t>
       </w:r>
       <w:r>
         <w:rPr>
@@ -6040,53 +5479,21 @@
       <w:r>
         <w:t xml:space="preserve"> </w:t>
       </w:r>
-      <w:proofErr w:type="spellStart"/>
       <w:r>
         <w:rPr>
           <w:i/>
         </w:rPr>
-        <w:t>Action</w:t>
-      </w:r>
-      <w:proofErr w:type="spellEnd"/>
+        <w:t>Action Controller</w:t>
+      </w:r>
+      <w:r>
+        <w:t xml:space="preserve">: Cuida do gerenciamento dos controles das aplicações. Processa as requisições HTTP, extrai os parâmetros e faz o encaminhamento para a ação desejada. Outros serviços provenientes do </w:t>
+      </w:r>
       <w:r>
         <w:rPr>
           <w:i/>
         </w:rPr>
-        <w:t xml:space="preserve"> </w:t>
-      </w:r>
-      <w:proofErr w:type="spellStart"/>
-      <w:r>
-        <w:rPr>
-          <w:i/>
-        </w:rPr>
-        <w:t>Controller</w:t>
-      </w:r>
-      <w:proofErr w:type="spellEnd"/>
-      <w:r>
-        <w:t xml:space="preserve">: Cuida do gerenciamento dos controles das aplicações. Processa as requisições HTTP, extrai os parâmetros e faz o encaminhamento para a ação desejada. Outros serviços provenientes do </w:t>
-      </w:r>
-      <w:proofErr w:type="spellStart"/>
-      <w:r>
-        <w:rPr>
-          <w:i/>
-        </w:rPr>
-        <w:t>Action</w:t>
-      </w:r>
-      <w:proofErr w:type="spellEnd"/>
-      <w:r>
-        <w:rPr>
-          <w:i/>
-        </w:rPr>
-        <w:t xml:space="preserve"> </w:t>
-      </w:r>
-      <w:proofErr w:type="spellStart"/>
-      <w:r>
-        <w:rPr>
-          <w:i/>
-        </w:rPr>
-        <w:t>Controller</w:t>
-      </w:r>
-      <w:proofErr w:type="spellEnd"/>
+        <w:t>Action Controller</w:t>
+      </w:r>
       <w:r>
         <w:t xml:space="preserve"> são:</w:t>
       </w:r>
@@ -6110,23 +5517,7 @@
         </w:numPr>
       </w:pPr>
       <w:r>
-        <w:t xml:space="preserve"> </w:t>
-      </w:r>
-      <w:proofErr w:type="spellStart"/>
-      <w:r>
-        <w:t>Renderização</w:t>
-      </w:r>
-      <w:proofErr w:type="spellEnd"/>
-      <w:r>
-        <w:t xml:space="preserve"> de </w:t>
-      </w:r>
-      <w:proofErr w:type="spellStart"/>
-      <w:r>
-        <w:t>templates</w:t>
-      </w:r>
-      <w:proofErr w:type="spellEnd"/>
-      <w:r>
-        <w:t>;</w:t>
+        <w:t xml:space="preserve"> Renderização de templates;</w:t>
       </w:r>
     </w:p>
     <w:p>
@@ -6150,28 +5541,12 @@
       <w:r>
         <w:t xml:space="preserve"> </w:t>
       </w:r>
-      <w:proofErr w:type="spellStart"/>
       <w:r>
         <w:rPr>
           <w:i/>
         </w:rPr>
-        <w:t>Action</w:t>
-      </w:r>
-      <w:proofErr w:type="spellEnd"/>
-      <w:r>
-        <w:rPr>
-          <w:i/>
-        </w:rPr>
-        <w:t xml:space="preserve"> </w:t>
-      </w:r>
-      <w:proofErr w:type="spellStart"/>
-      <w:r>
-        <w:rPr>
-          <w:i/>
-        </w:rPr>
-        <w:t>Dispatch</w:t>
-      </w:r>
-      <w:proofErr w:type="spellEnd"/>
+        <w:t>Action Dispatch</w:t>
+      </w:r>
       <w:r>
         <w:t xml:space="preserve">: </w:t>
       </w:r>
@@ -6193,62 +5568,14 @@
         <w:lastRenderedPageBreak/>
         <w:t xml:space="preserve"> </w:t>
       </w:r>
-      <w:proofErr w:type="spellStart"/>
       <w:r>
         <w:rPr>
           <w:i/>
         </w:rPr>
-        <w:t>Action</w:t>
-      </w:r>
-      <w:proofErr w:type="spellEnd"/>
-      <w:r>
-        <w:rPr>
-          <w:i/>
-        </w:rPr>
-        <w:t xml:space="preserve"> </w:t>
-      </w:r>
-      <w:proofErr w:type="spellStart"/>
-      <w:r>
-        <w:rPr>
-          <w:i/>
-        </w:rPr>
-        <w:t>View</w:t>
-      </w:r>
-      <w:proofErr w:type="spellEnd"/>
-      <w:r>
-        <w:t xml:space="preserve">: É responsável pela geração das respostas para as requisições feitas, por padrão </w:t>
-      </w:r>
-      <w:proofErr w:type="spellStart"/>
-      <w:r>
-        <w:t>Rails</w:t>
-      </w:r>
-      <w:proofErr w:type="spellEnd"/>
-      <w:r>
-        <w:t xml:space="preserve"> tem suporte a </w:t>
-      </w:r>
-      <w:proofErr w:type="spellStart"/>
-      <w:r>
-        <w:t>html</w:t>
-      </w:r>
-      <w:proofErr w:type="spellEnd"/>
-      <w:r>
-        <w:t xml:space="preserve">, </w:t>
-      </w:r>
-      <w:proofErr w:type="spellStart"/>
-      <w:r>
-        <w:t>xml</w:t>
-      </w:r>
-      <w:proofErr w:type="spellEnd"/>
-      <w:r>
-        <w:t xml:space="preserve"> e </w:t>
-      </w:r>
-      <w:proofErr w:type="spellStart"/>
-      <w:r>
-        <w:t>json</w:t>
-      </w:r>
-      <w:proofErr w:type="spellEnd"/>
-      <w:r>
-        <w:t>.</w:t>
+        <w:t>Action View</w:t>
+      </w:r>
+      <w:r>
+        <w:t>: É responsável pela geração das respostas para as requisições feitas, por padrão Rails tem suporte a html, xml e json.</w:t>
       </w:r>
     </w:p>
     <w:p>
@@ -6261,19 +5588,11 @@
       <w:r>
         <w:t xml:space="preserve"> </w:t>
       </w:r>
-      <w:proofErr w:type="spellStart"/>
       <w:r>
         <w:rPr>
           <w:i/>
         </w:rPr>
-        <w:t>Action</w:t>
-      </w:r>
-      <w:proofErr w:type="spellEnd"/>
-      <w:r>
-        <w:rPr>
-          <w:i/>
-        </w:rPr>
-        <w:t xml:space="preserve"> Mailer</w:t>
+        <w:t>Action Mailer</w:t>
       </w:r>
       <w:r>
         <w:t xml:space="preserve">: </w:t>
@@ -6299,15 +5618,7 @@
         <w:t>Active Record</w:t>
       </w:r>
       <w:r>
-        <w:t xml:space="preserve">: É a base para os modelos nas aplicações </w:t>
-      </w:r>
-      <w:proofErr w:type="spellStart"/>
-      <w:r>
-        <w:t>Rails</w:t>
-      </w:r>
-      <w:proofErr w:type="spellEnd"/>
-      <w:r>
-        <w:t>. Algumas de suas características são:</w:t>
+        <w:t>: É a base para os modelos nas aplicações Rails. Algumas de suas características são:</w:t>
       </w:r>
     </w:p>
     <w:p>
@@ -6357,41 +5668,28 @@
         <w:rPr>
           <w:i/>
         </w:rPr>
-        <w:t xml:space="preserve">Active </w:t>
-      </w:r>
-      <w:proofErr w:type="spellStart"/>
+        <w:t>Active Sup</w:t>
+      </w:r>
       <w:r>
         <w:rPr>
           <w:i/>
         </w:rPr>
-        <w:t>Sup</w:t>
+        <w:t>p</w:t>
       </w:r>
       <w:r>
         <w:rPr>
           <w:i/>
         </w:rPr>
-        <w:t>p</w:t>
-      </w:r>
-      <w:r>
-        <w:rPr>
-          <w:i/>
-        </w:rPr>
         <w:t>ort</w:t>
       </w:r>
-      <w:proofErr w:type="spellEnd"/>
       <w:r>
         <w:t xml:space="preserve">: </w:t>
       </w:r>
       <w:r>
         <w:t xml:space="preserve">Classes utilitárias usadas por todo o framework </w:t>
       </w:r>
-      <w:proofErr w:type="spellStart"/>
-      <w:r>
-        <w:t>Rails</w:t>
-      </w:r>
-      <w:proofErr w:type="spellEnd"/>
-      <w:r>
-        <w:t>.</w:t>
+      <w:r>
+        <w:t>Rails.</w:t>
       </w:r>
       <w:r>
         <w:t xml:space="preserve"> </w:t>
@@ -6576,15 +5874,7 @@
     </w:p>
     <w:p>
       <w:r>
-        <w:t xml:space="preserve">Java Micro </w:t>
-      </w:r>
-      <w:proofErr w:type="spellStart"/>
-      <w:r>
-        <w:t>Edition</w:t>
-      </w:r>
-      <w:proofErr w:type="spellEnd"/>
-      <w:r>
-        <w:t xml:space="preserve"> (</w:t>
+        <w:t>Java Micro Edition (</w:t>
       </w:r>
       <w:r>
         <w:rPr>
@@ -6658,15 +5948,7 @@
       </w:pPr>
       <w:r>
         <w:lastRenderedPageBreak/>
-        <w:t xml:space="preserve"> </w:t>
-      </w:r>
-      <w:proofErr w:type="spellStart"/>
-      <w:r>
-        <w:t>Tablets</w:t>
-      </w:r>
-      <w:proofErr w:type="spellEnd"/>
-      <w:r>
-        <w:t>;</w:t>
+        <w:t xml:space="preserve"> Tablets;</w:t>
       </w:r>
     </w:p>
     <w:p>
@@ -6720,15 +6002,7 @@
     </w:p>
     <w:p>
       <w:r>
-        <w:t xml:space="preserve">O desenvolvimento para IPhone é feito utilizando uma linguagem de programação chamada </w:t>
-      </w:r>
-      <w:proofErr w:type="spellStart"/>
-      <w:r>
-        <w:t>Objetctive</w:t>
-      </w:r>
-      <w:proofErr w:type="spellEnd"/>
-      <w:r>
-        <w:t>-C e ferramentas feitas para rodarem apenas em máquinas Apple, ou seja, o desenvolvimento é mais restrito</w:t>
+        <w:t>O desenvolvimento para IPhone é feito utilizando uma linguagem de programação chamada Objetctive-C e ferramentas feitas para rodarem apenas em máquinas Apple, ou seja, o desenvolvimento é mais restrito</w:t>
       </w:r>
       <w:r>
         <w:t>,</w:t>
@@ -6773,15 +6047,7 @@
         </w:numPr>
       </w:pPr>
       <w:r>
-        <w:t xml:space="preserve"> </w:t>
-      </w:r>
-      <w:proofErr w:type="spellStart"/>
-      <w:r>
-        <w:t>XCode</w:t>
-      </w:r>
-      <w:proofErr w:type="spellEnd"/>
-      <w:r>
-        <w:t xml:space="preserve">: </w:t>
+        <w:t xml:space="preserve"> XCode: </w:t>
       </w:r>
       <w:r>
         <w:t xml:space="preserve">Ferramenta para </w:t>
@@ -6810,16 +6076,8 @@
         <w:rPr>
           <w:i/>
         </w:rPr>
-        <w:t xml:space="preserve">Interface </w:t>
-      </w:r>
-      <w:proofErr w:type="spellStart"/>
-      <w:r>
-        <w:rPr>
-          <w:i/>
-        </w:rPr>
-        <w:t>Builder</w:t>
-      </w:r>
-      <w:proofErr w:type="spellEnd"/>
+        <w:t>Interface Builder</w:t>
+      </w:r>
       <w:r>
         <w:t>:</w:t>
       </w:r>
@@ -6837,14 +6095,12 @@
       <w:r>
         <w:t xml:space="preserve"> </w:t>
       </w:r>
-      <w:proofErr w:type="spellStart"/>
       <w:r>
         <w:rPr>
           <w:i/>
         </w:rPr>
         <w:t>Instruments</w:t>
       </w:r>
-      <w:proofErr w:type="spellEnd"/>
       <w:r>
         <w:t>:</w:t>
       </w:r>
@@ -6887,40 +6143,22 @@
     </w:p>
     <w:p>
       <w:r>
-        <w:t xml:space="preserve">A plataforma </w:t>
-      </w:r>
-      <w:proofErr w:type="spellStart"/>
-      <w:r>
-        <w:t>Android</w:t>
-      </w:r>
-      <w:proofErr w:type="spellEnd"/>
-      <w:r>
-        <w:t xml:space="preserve"> foi criada sobre </w:t>
+        <w:t xml:space="preserve">A plataforma Android foi criada sobre </w:t>
       </w:r>
       <w:r>
         <w:t xml:space="preserve">o </w:t>
       </w:r>
-      <w:proofErr w:type="spellStart"/>
       <w:r>
         <w:rPr>
           <w:i/>
         </w:rPr>
         <w:t>kernel</w:t>
       </w:r>
-      <w:proofErr w:type="spellEnd"/>
       <w:r>
         <w:t xml:space="preserve"> do Linux, ou seja, foi criada baseada num sistema operacional sólido e estável. </w:t>
       </w:r>
       <w:r>
-        <w:t xml:space="preserve">O </w:t>
-      </w:r>
-      <w:proofErr w:type="spellStart"/>
-      <w:r>
-        <w:t>Android</w:t>
-      </w:r>
-      <w:proofErr w:type="spellEnd"/>
-      <w:r>
-        <w:t xml:space="preserve"> tem sua arquitetura de sistema como é mostrado na </w:t>
+        <w:t xml:space="preserve">O Android tem sua arquitetura de sistema como é mostrado na </w:t>
       </w:r>
       <w:r>
         <w:t>FIGURA 2.1</w:t>
@@ -6947,13 +6185,8 @@
         <w:pStyle w:val="FIGURA"/>
       </w:pPr>
       <w:r>
-        <w:t xml:space="preserve">Figura 2.1 - Arquitetura do </w:t>
-      </w:r>
-      <w:proofErr w:type="spellStart"/>
-      <w:r>
-        <w:t>Android</w:t>
-      </w:r>
-      <w:proofErr w:type="spellEnd"/>
+        <w:t>Figura 2.1 - Arquitetura do Android</w:t>
+      </w:r>
       <w:r>
         <w:t xml:space="preserve">. FONTE </w:t>
       </w:r>
@@ -6975,24 +6208,14 @@
     <w:p/>
     <w:p>
       <w:r>
-        <w:t xml:space="preserve">Internamente o </w:t>
-      </w:r>
-      <w:proofErr w:type="spellStart"/>
-      <w:r>
-        <w:t>Android</w:t>
-      </w:r>
-      <w:proofErr w:type="spellEnd"/>
-      <w:r>
-        <w:t xml:space="preserve"> utiliza-se de vários recursos do </w:t>
-      </w:r>
-      <w:proofErr w:type="spellStart"/>
+        <w:t xml:space="preserve">Internamente o Android utiliza-se de vários recursos do </w:t>
+      </w:r>
       <w:r>
         <w:rPr>
           <w:i/>
         </w:rPr>
         <w:t>kernel</w:t>
       </w:r>
-      <w:proofErr w:type="spellEnd"/>
       <w:r>
         <w:t xml:space="preserve"> do </w:t>
       </w:r>
@@ -7070,14 +6293,12 @@
       <w:r>
         <w:t xml:space="preserve">A próxima camada acima do </w:t>
       </w:r>
-      <w:proofErr w:type="spellStart"/>
       <w:r>
         <w:rPr>
           <w:i/>
         </w:rPr>
         <w:t>kernel</w:t>
       </w:r>
-      <w:proofErr w:type="spellEnd"/>
       <w:r>
         <w:t xml:space="preserve"> é composta pelas bibliotecas nativas do sistema, essas bibliotecas são responsáveis por realizar operações básicas para</w:t>
       </w:r>
@@ -7095,19 +6316,11 @@
       <w:r>
         <w:t xml:space="preserve"> </w:t>
       </w:r>
-      <w:proofErr w:type="spellStart"/>
       <w:r>
         <w:rPr>
           <w:i/>
         </w:rPr>
-        <w:t>Surface</w:t>
-      </w:r>
-      <w:proofErr w:type="spellEnd"/>
-      <w:r>
-        <w:rPr>
-          <w:i/>
-        </w:rPr>
-        <w:t xml:space="preserve"> Manager</w:t>
+        <w:t>Surface Manager</w:t>
       </w:r>
       <w:r>
         <w:t>:</w:t>
@@ -7133,23 +6346,7 @@
         <w:t xml:space="preserve"> </w:t>
       </w:r>
       <w:r>
-        <w:t xml:space="preserve">Motor de </w:t>
-      </w:r>
-      <w:proofErr w:type="spellStart"/>
-      <w:r>
-        <w:t>renderização</w:t>
-      </w:r>
-      <w:proofErr w:type="spellEnd"/>
-      <w:r>
-        <w:t xml:space="preserve"> capaz de gerar gráficos em 2D e 3D em uma única interface visual. É possível utilizar recursos para </w:t>
-      </w:r>
-      <w:proofErr w:type="spellStart"/>
-      <w:r>
-        <w:t>renderização</w:t>
-      </w:r>
-      <w:proofErr w:type="spellEnd"/>
-      <w:r>
-        <w:t xml:space="preserve"> </w:t>
+        <w:t xml:space="preserve">Motor de renderização capaz de gerar gráficos em 2D e 3D em uma única interface visual. É possível utilizar recursos para renderização </w:t>
       </w:r>
       <w:r>
         <w:lastRenderedPageBreak/>
@@ -7166,14 +6363,12 @@
       <w:r>
         <w:t xml:space="preserve"> </w:t>
       </w:r>
-      <w:proofErr w:type="spellStart"/>
       <w:r>
         <w:rPr>
           <w:i/>
         </w:rPr>
         <w:t>Codecs</w:t>
       </w:r>
-      <w:proofErr w:type="spellEnd"/>
       <w:r>
         <w:t xml:space="preserve"> para vídeos e áudio:</w:t>
       </w:r>
@@ -7192,15 +6387,7 @@
         <w:t xml:space="preserve"> Banco de dados interno:</w:t>
       </w:r>
       <w:r>
-        <w:t xml:space="preserve"> Banco de dados </w:t>
-      </w:r>
-      <w:proofErr w:type="spellStart"/>
-      <w:r>
-        <w:t>SQLite</w:t>
-      </w:r>
-      <w:proofErr w:type="spellEnd"/>
-      <w:r>
-        <w:t xml:space="preserve"> embutido, utilizado para armazenamento persistente de dados.</w:t>
+        <w:t xml:space="preserve"> Banco de dados SQLite embutido, utilizado para armazenamento persistente de dados.</w:t>
       </w:r>
     </w:p>
     <w:p>
@@ -7214,29 +6401,8 @@
         <w:t xml:space="preserve"> Mecanismo para exibição de conteúdo HTML:</w:t>
       </w:r>
       <w:r>
-        <w:t xml:space="preserve"> Para garantir um bom desempenho na exibição de páginas HTML, o </w:t>
-      </w:r>
-      <w:proofErr w:type="spellStart"/>
-      <w:r>
-        <w:t>Android</w:t>
-      </w:r>
-      <w:proofErr w:type="spellEnd"/>
-      <w:r>
-        <w:t xml:space="preserve"> usa uma biblioteca chamada </w:t>
-      </w:r>
-      <w:proofErr w:type="spellStart"/>
-      <w:r>
-        <w:t>WebKit</w:t>
-      </w:r>
-      <w:proofErr w:type="spellEnd"/>
-      <w:r>
-        <w:t xml:space="preserve">, mesma biblioteca utilizada no browser </w:t>
-      </w:r>
-      <w:proofErr w:type="spellStart"/>
-      <w:r>
-        <w:t>GoogleChrome</w:t>
-      </w:r>
-      <w:proofErr w:type="spellEnd"/>
+        <w:t xml:space="preserve"> Para garantir um bom desempenho na exibição de páginas HTML, o Android usa uma biblioteca chamada WebKit, mesma biblioteca utilizada no browser GoogleChrome</w:t>
+      </w:r>
       <w:r>
         <w:t>, Safari, IPhone e celulares Nokia da linha S60</w:t>
       </w:r>
@@ -7246,34 +6412,10 @@
     </w:p>
     <w:p>
       <w:r>
-        <w:t xml:space="preserve">Juntamente com a camada de bibliotecas existe a camada responsável pela execução do </w:t>
-      </w:r>
-      <w:proofErr w:type="spellStart"/>
-      <w:r>
-        <w:t>Android</w:t>
-      </w:r>
-      <w:proofErr w:type="spellEnd"/>
-      <w:r>
-        <w:t xml:space="preserve">, essa camada é composta por uma máquina virtual Java chamada </w:t>
-      </w:r>
-      <w:proofErr w:type="spellStart"/>
-      <w:r>
-        <w:t>Dalvik</w:t>
-      </w:r>
-      <w:proofErr w:type="spellEnd"/>
-      <w:r>
-        <w:t>, desenvolvida pela Google e otimizada para dispositivos móveis.</w:t>
-      </w:r>
-      <w:r>
-        <w:t xml:space="preserve"> Todo o código escrito para </w:t>
-      </w:r>
-      <w:proofErr w:type="spellStart"/>
-      <w:r>
-        <w:t>Android</w:t>
-      </w:r>
-      <w:proofErr w:type="spellEnd"/>
-      <w:r>
-        <w:t xml:space="preserve"> é feito em Java.</w:t>
+        <w:t>Juntamente com a camada de bibliotecas existe a camada responsável pela execução do Android, essa camada é composta por uma máquina virtual Java chamada Dalvik, desenvolvida pela Google e otimizada para dispositivos móveis.</w:t>
+      </w:r>
+      <w:r>
+        <w:t xml:space="preserve"> Todo o código escrito para Android é feito em Java.</w:t>
       </w:r>
     </w:p>
     <w:p>
@@ -7392,31 +6534,7 @@
     <w:p>
       <w:r>
         <w:lastRenderedPageBreak/>
-        <w:t xml:space="preserve">A última camada na arquitetura de aplicações </w:t>
-      </w:r>
-      <w:proofErr w:type="spellStart"/>
-      <w:r>
-        <w:t>Android</w:t>
-      </w:r>
-      <w:proofErr w:type="spellEnd"/>
-      <w:r>
-        <w:t xml:space="preserve"> é a camada dos aplicativos que rodam no </w:t>
-      </w:r>
-      <w:proofErr w:type="spellStart"/>
-      <w:r>
-        <w:t>Android</w:t>
-      </w:r>
-      <w:proofErr w:type="spellEnd"/>
-      <w:r>
-        <w:t xml:space="preserve">. Essa é a camada pela qual o usuário vai interagir com o sistema, enviando eventos e requisições para os aplicativos. Alguns dos aplicativos que já vem instalados por num sistema </w:t>
-      </w:r>
-      <w:proofErr w:type="spellStart"/>
-      <w:r>
-        <w:t>Android</w:t>
-      </w:r>
-      <w:proofErr w:type="spellEnd"/>
-      <w:r>
-        <w:t xml:space="preserve"> são:</w:t>
+        <w:t>A última camada na arquitetura de aplicações Android é a camada dos aplicativos que rodam no Android. Essa é a camada pela qual o usuário vai interagir com o sistema, enviando eventos e requisições para os aplicativos. Alguns dos aplicativos que já vem instalados por num sistema Android são:</w:t>
       </w:r>
     </w:p>
     <w:p>
@@ -7438,15 +6556,7 @@
         </w:numPr>
       </w:pPr>
       <w:r>
-        <w:t xml:space="preserve"> Leitor de </w:t>
-      </w:r>
-      <w:proofErr w:type="spellStart"/>
-      <w:r>
-        <w:t>email</w:t>
-      </w:r>
-      <w:proofErr w:type="spellEnd"/>
-      <w:r>
-        <w:t>;</w:t>
+        <w:t xml:space="preserve"> Leitor de email;</w:t>
       </w:r>
     </w:p>
     <w:p>
@@ -7476,23 +6586,7 @@
     </w:p>
     <w:p>
       <w:r>
-        <w:t xml:space="preserve">Através de um aplicativos chamado </w:t>
-      </w:r>
-      <w:proofErr w:type="spellStart"/>
-      <w:r>
-        <w:t>Android</w:t>
-      </w:r>
-      <w:proofErr w:type="spellEnd"/>
-      <w:r>
-        <w:t xml:space="preserve"> Market é possível instalar dezenas de outros aplicativos no </w:t>
-      </w:r>
-      <w:proofErr w:type="spellStart"/>
-      <w:r>
-        <w:t>Android</w:t>
-      </w:r>
-      <w:proofErr w:type="spellEnd"/>
-      <w:r>
-        <w:t>.</w:t>
+        <w:t>Através de um aplicativos chamado Android Market é possível instalar dezenas de outros aplicativos no Android.</w:t>
       </w:r>
     </w:p>
     <w:p>
@@ -7525,15 +6619,7 @@
         <w:t>Foi a primeira metodologia para desenvolvimento de software amplamente utilizada pelas empresas</w:t>
       </w:r>
       <w:r>
-        <w:t xml:space="preserve">. Por volta de 1970 a indústria de software descobriu que o processo de desenvolvimento de software precisava ter uma organização maior, com base nesta necessidade </w:t>
-      </w:r>
-      <w:proofErr w:type="spellStart"/>
-      <w:r>
-        <w:t>Royce</w:t>
-      </w:r>
-      <w:proofErr w:type="spellEnd"/>
-      <w:r>
-        <w:t xml:space="preserve"> desenvolveu uma metodologia linear para desenvolvimento de software</w:t>
+        <w:t>. Por volta de 1970 a indústria de software descobriu que o processo de desenvolvimento de software precisava ter uma organização maior, com base nesta necessidade Royce desenvolveu uma metodologia linear para desenvolvimento de software</w:t>
       </w:r>
       <w:r>
         <w:rPr>
@@ -7698,61 +6784,32 @@
       <w:bookmarkEnd w:id="138"/>
     </w:p>
     <w:p>
-      <w:proofErr w:type="spellStart"/>
-      <w:r>
-        <w:t>Rational</w:t>
-      </w:r>
-      <w:proofErr w:type="spellEnd"/>
+      <w:r>
+        <w:t>Rational Unified Process (</w:t>
+      </w:r>
+      <w:r>
+        <w:rPr>
+          <w:b/>
+        </w:rPr>
+        <w:t>RUP</w:t>
+      </w:r>
+      <w:r>
+        <w:t>)</w:t>
+      </w:r>
       <w:r>
         <w:t xml:space="preserve"> </w:t>
       </w:r>
-      <w:proofErr w:type="spellStart"/>
-      <w:r>
-        <w:t>Unified</w:t>
-      </w:r>
-      <w:proofErr w:type="spellEnd"/>
-      <w:r>
-        <w:t xml:space="preserve"> </w:t>
-      </w:r>
-      <w:proofErr w:type="spellStart"/>
-      <w:r>
-        <w:t>Process</w:t>
-      </w:r>
-      <w:proofErr w:type="spellEnd"/>
-      <w:r>
-        <w:t xml:space="preserve"> (</w:t>
+      <w:r>
+        <w:t>é a versão do Processo Unificado (</w:t>
       </w:r>
       <w:r>
         <w:rPr>
           <w:b/>
         </w:rPr>
-        <w:t>RUP</w:t>
-      </w:r>
-      <w:r>
-        <w:t>)</w:t>
-      </w:r>
-      <w:r>
-        <w:t xml:space="preserve"> </w:t>
-      </w:r>
-      <w:r>
-        <w:t>é a versão do Processo Unificado (</w:t>
-      </w:r>
-      <w:r>
-        <w:rPr>
-          <w:b/>
-        </w:rPr>
         <w:t>UP</w:t>
       </w:r>
       <w:r>
-        <w:t xml:space="preserve">), para desenvolvimento de software, criada pela </w:t>
-      </w:r>
-      <w:proofErr w:type="spellStart"/>
-      <w:r>
-        <w:t>Rational</w:t>
-      </w:r>
-      <w:proofErr w:type="spellEnd"/>
-      <w:r>
-        <w:t xml:space="preserve"> Corporation</w:t>
+        <w:t>), para desenvolvimento de software, criada pela Rational Corporation</w:t>
       </w:r>
       <w:r>
         <w:rPr>
@@ -7777,15 +6834,7 @@
         <w:t>Por muito tempo RUP foi largamente utilizado em grandes aplicações, assim ganhou a fama de que era um processo pesado.</w:t>
       </w:r>
       <w:r>
-        <w:t xml:space="preserve"> Com a crescente utilização de metodologias ágeis para desenvolvimento de software, a </w:t>
-      </w:r>
-      <w:proofErr w:type="spellStart"/>
-      <w:r>
-        <w:t>Rational</w:t>
-      </w:r>
-      <w:proofErr w:type="spellEnd"/>
-      <w:r>
-        <w:t xml:space="preserve"> Corporation tem seus esforços voltados para mostrar que o RUP é um processo adaptável e flexível</w:t>
+        <w:t xml:space="preserve"> Com a crescente utilização de metodologias ágeis para desenvolvimento de software, a Rational Corporation tem seus esforços voltados para mostrar que o RUP é um processo adaptável e flexível</w:t>
       </w:r>
       <w:r>
         <w:rPr>
@@ -7922,31 +6971,15 @@
         <w:rPr>
           <w:i/>
         </w:rPr>
-        <w:t xml:space="preserve">Extreme </w:t>
-      </w:r>
-      <w:proofErr w:type="spellStart"/>
-      <w:r>
-        <w:rPr>
-          <w:i/>
-        </w:rPr>
-        <w:t>Programming</w:t>
-      </w:r>
-      <w:proofErr w:type="spellEnd"/>
+        <w:t>Extreme Programming</w:t>
+      </w:r>
       <w:r>
         <w:t>.</w:t>
       </w:r>
     </w:p>
     <w:p>
       <w:r>
-        <w:t xml:space="preserve">Com base em sua experiência com </w:t>
-      </w:r>
-      <w:proofErr w:type="spellStart"/>
-      <w:r>
-        <w:t>SmallTalk</w:t>
-      </w:r>
-      <w:proofErr w:type="spellEnd"/>
-      <w:r>
-        <w:t>, em 1996 Beck publicou seu livro sobre técnicas para programação</w:t>
+        <w:t>Com base em sua experiência com SmallTalk, em 1996 Beck publicou seu livro sobre técnicas para programação</w:t>
       </w:r>
       <w:r>
         <w:rPr>
@@ -7972,15 +7005,7 @@
         <w:t xml:space="preserve"> e ainda não possuía resultados.</w:t>
       </w:r>
       <w:r>
-        <w:t xml:space="preserve"> Com a participação de Martin Fowler e Ron </w:t>
-      </w:r>
-      <w:proofErr w:type="spellStart"/>
-      <w:r>
-        <w:t>Jeffries</w:t>
-      </w:r>
-      <w:proofErr w:type="spellEnd"/>
-      <w:r>
-        <w:t>, Beck conseguiu alta produtividade para a equipe e eles conseguiram entregar um sistema de excelente qualidade começando do zero e gastando menos tempo do que foi gasto nas tentativas anteriores.</w:t>
+        <w:t xml:space="preserve"> Com a participação de Martin Fowler e Ron Jeffries, Beck conseguiu alta produtividade para a equipe e eles conseguiram entregar um sistema de excelente qualidade começando do zero e gastando menos tempo do que foi gasto nas tentativas anteriores.</w:t>
       </w:r>
     </w:p>
     <w:p>
@@ -8229,61 +7254,13 @@
     </w:p>
     <w:p>
       <w:r>
-        <w:t xml:space="preserve">Na década de 40 a Toyota ainda era uma pequena empresa, que percebeu a possibilidade de crescimento se conseguisse produzir veículos baratos e com qualidade. </w:t>
-      </w:r>
-      <w:proofErr w:type="spellStart"/>
-      <w:r>
-        <w:t>Taiichi</w:t>
-      </w:r>
-      <w:proofErr w:type="spellEnd"/>
-      <w:r>
-        <w:t xml:space="preserve"> </w:t>
-      </w:r>
-      <w:proofErr w:type="spellStart"/>
-      <w:r>
-        <w:t>Ohno</w:t>
-      </w:r>
-      <w:proofErr w:type="spellEnd"/>
-      <w:r>
-        <w:t xml:space="preserve"> e </w:t>
-      </w:r>
-      <w:proofErr w:type="spellStart"/>
-      <w:r>
-        <w:t>Shigeo</w:t>
-      </w:r>
-      <w:proofErr w:type="spellEnd"/>
-      <w:r>
-        <w:t xml:space="preserve"> </w:t>
-      </w:r>
-      <w:proofErr w:type="spellStart"/>
-      <w:r>
-        <w:t>Shingo</w:t>
-      </w:r>
-      <w:proofErr w:type="spellEnd"/>
-      <w:r>
-        <w:t xml:space="preserve"> receberam o desafio para reduzir os custos na linha de produção da Toyota, para atingir o objetivo proposto, eles propuseram a eliminação de todo desperdício presente desde a fabricação até a entrega do produto. </w:t>
-      </w:r>
-      <w:r>
-        <w:t xml:space="preserve">As mudanças para redução de custo foram base para o início do pensamento </w:t>
-      </w:r>
-      <w:proofErr w:type="spellStart"/>
-      <w:r>
-        <w:t>Lean</w:t>
-      </w:r>
-      <w:proofErr w:type="spellEnd"/>
-      <w:r>
-        <w:t>.</w:t>
-      </w:r>
-      <w:r>
-        <w:t xml:space="preserve"> Os princípios elementares para a cultura </w:t>
-      </w:r>
-      <w:proofErr w:type="spellStart"/>
-      <w:r>
-        <w:t>Lean</w:t>
-      </w:r>
-      <w:proofErr w:type="spellEnd"/>
-      <w:r>
-        <w:t xml:space="preserve"> utilizada pela Toyota eram</w:t>
+        <w:t xml:space="preserve">Na década de 40 a Toyota ainda era uma pequena empresa, que percebeu a possibilidade de crescimento se conseguisse produzir veículos baratos e com qualidade. Taiichi Ohno e Shigeo Shingo receberam o desafio para reduzir os custos na linha de produção da Toyota, para atingir o objetivo proposto, eles propuseram a eliminação de todo desperdício presente desde a fabricação até a entrega do produto. </w:t>
+      </w:r>
+      <w:r>
+        <w:t>As mudanças para redução de custo foram base para o início do pensamento Lean.</w:t>
+      </w:r>
+      <w:r>
+        <w:t xml:space="preserve"> Os princípios elementares para a cultura Lean utilizada pela Toyota eram</w:t>
       </w:r>
       <w:r>
         <w:rPr>
@@ -8338,30 +7315,8 @@
         <w:rPr>
           <w:i/>
         </w:rPr>
-        <w:t xml:space="preserve">Stop </w:t>
-      </w:r>
-      <w:proofErr w:type="spellStart"/>
-      <w:r>
-        <w:rPr>
-          <w:i/>
-        </w:rPr>
-        <w:t>the</w:t>
-      </w:r>
-      <w:proofErr w:type="spellEnd"/>
-      <w:r>
-        <w:rPr>
-          <w:i/>
-        </w:rPr>
-        <w:t xml:space="preserve"> </w:t>
-      </w:r>
-      <w:proofErr w:type="spellStart"/>
-      <w:r>
-        <w:rPr>
-          <w:i/>
-        </w:rPr>
-        <w:t>line</w:t>
-      </w:r>
-      <w:proofErr w:type="spellEnd"/>
+        <w:t>Stop the line</w:t>
+      </w:r>
       <w:r>
         <w:t xml:space="preserve">: </w:t>
       </w:r>
@@ -8376,15 +7331,7 @@
     </w:p>
     <w:p>
       <w:r>
-        <w:t xml:space="preserve">Os princípios </w:t>
-      </w:r>
-      <w:proofErr w:type="spellStart"/>
-      <w:r>
-        <w:t>Lean</w:t>
-      </w:r>
-      <w:proofErr w:type="spellEnd"/>
-      <w:r>
-        <w:t xml:space="preserve"> são voltados para a redução de custos e podem ser aplicados no desenvolvimento de qualquer tipo de produto. Alguns princípios podem surgir dependendo do contexto do produto a ser desenvolvido, no desenvolvimento de software podemos destacar os seguintes princípios</w:t>
+        <w:t>Os princípios Lean são voltados para a redução de custos e podem ser aplicados no desenvolvimento de qualquer tipo de produto. Alguns princípios podem surgir dependendo do contexto do produto a ser desenvolvido, no desenvolvimento de software podemos destacar os seguintes princípios</w:t>
       </w:r>
       <w:r>
         <w:t xml:space="preserve"> elementares</w:t>
@@ -8421,15 +7368,7 @@
         <w:t xml:space="preserve"> </w:t>
       </w:r>
       <w:r>
-        <w:t xml:space="preserve">de acordo com o criado do pensamento </w:t>
-      </w:r>
-      <w:proofErr w:type="spellStart"/>
-      <w:r>
-        <w:t>Lean</w:t>
-      </w:r>
-      <w:proofErr w:type="spellEnd"/>
-      <w:r>
-        <w:t>, desperdício é tudo aquilo que não acrescenta valor ao produto na percepção do cliente. Alguns tipos de desperdícios que devem ser evitados durante o desenvolvimento de software são listados abaixo:</w:t>
+        <w:t>de acordo com o criado do pensamento Lean, desperdício é tudo aquilo que não acrescenta valor ao produto na percepção do cliente. Alguns tipos de desperdícios que devem ser evitados durante o desenvolvimento de software são listados abaixo:</w:t>
       </w:r>
     </w:p>
     <w:p>
@@ -8908,13 +7847,8 @@
         <w:t xml:space="preserve">em um </w:t>
       </w:r>
       <w:r>
-        <w:t xml:space="preserve">dispositivo móvel, celular ou </w:t>
-      </w:r>
-      <w:proofErr w:type="spellStart"/>
-      <w:r>
-        <w:t>tablet</w:t>
-      </w:r>
-      <w:proofErr w:type="spellEnd"/>
+        <w:t>dispositivo móvel, celular ou tablet</w:t>
+      </w:r>
       <w:r>
         <w:t>.</w:t>
       </w:r>
@@ -9152,14 +8086,12 @@
       <w:r>
         <w:t xml:space="preserve"> uma união dos princípios do pensamento </w:t>
       </w:r>
-      <w:proofErr w:type="spellStart"/>
       <w:r>
         <w:rPr>
           <w:i/>
         </w:rPr>
         <w:t>Lean</w:t>
       </w:r>
-      <w:proofErr w:type="spellEnd"/>
       <w:r>
         <w:rPr>
           <w:i/>
@@ -9173,35 +8105,25 @@
         <w:rPr>
           <w:i/>
         </w:rPr>
-        <w:t xml:space="preserve">Extreme </w:t>
-      </w:r>
-      <w:proofErr w:type="spellStart"/>
+        <w:t>Extreme Programming</w:t>
+      </w:r>
       <w:r>
         <w:rPr>
           <w:i/>
         </w:rPr>
-        <w:t>Programming</w:t>
-      </w:r>
-      <w:proofErr w:type="spellEnd"/>
+        <w:t>.</w:t>
+      </w:r>
+    </w:p>
+    <w:p>
+      <w:r>
+        <w:t xml:space="preserve">Alguns dos princípios do pensamento </w:t>
+      </w:r>
       <w:r>
         <w:rPr>
           <w:i/>
         </w:rPr>
-        <w:t>.</w:t>
-      </w:r>
-    </w:p>
-    <w:p>
-      <w:r>
-        <w:t xml:space="preserve">Alguns dos princípios do pensamento </w:t>
-      </w:r>
-      <w:proofErr w:type="spellStart"/>
-      <w:r>
-        <w:rPr>
-          <w:i/>
-        </w:rPr>
         <w:t>Lean</w:t>
       </w:r>
-      <w:proofErr w:type="spellEnd"/>
       <w:r>
         <w:t xml:space="preserve"> que foram utilizados são:</w:t>
       </w:r>
@@ -9276,14 +8198,12 @@
       <w:r>
         <w:t xml:space="preserve">Além dos princípios </w:t>
       </w:r>
-      <w:proofErr w:type="spellStart"/>
       <w:r>
         <w:rPr>
           <w:i/>
         </w:rPr>
         <w:t>Lean</w:t>
       </w:r>
-      <w:proofErr w:type="spellEnd"/>
       <w:r>
         <w:t xml:space="preserve"> algumas práticas de </w:t>
       </w:r>
@@ -9291,16 +8211,8 @@
         <w:rPr>
           <w:i/>
         </w:rPr>
-        <w:t xml:space="preserve">Extreme </w:t>
-      </w:r>
-      <w:proofErr w:type="spellStart"/>
-      <w:r>
-        <w:rPr>
-          <w:i/>
-        </w:rPr>
-        <w:t>Programming</w:t>
-      </w:r>
-      <w:proofErr w:type="spellEnd"/>
+        <w:t>Extreme Programming</w:t>
+      </w:r>
       <w:r>
         <w:t xml:space="preserve"> também foram adotadas:</w:t>
       </w:r>
@@ -9322,30 +8234,8 @@
         <w:rPr>
           <w:i/>
         </w:rPr>
-        <w:t xml:space="preserve">Test </w:t>
-      </w:r>
-      <w:proofErr w:type="spellStart"/>
-      <w:r>
-        <w:rPr>
-          <w:i/>
-        </w:rPr>
-        <w:t>Driven</w:t>
-      </w:r>
-      <w:proofErr w:type="spellEnd"/>
-      <w:r>
-        <w:rPr>
-          <w:i/>
-        </w:rPr>
-        <w:t xml:space="preserve"> </w:t>
-      </w:r>
-      <w:proofErr w:type="spellStart"/>
-      <w:r>
-        <w:rPr>
-          <w:i/>
-        </w:rPr>
-        <w:t>Development</w:t>
-      </w:r>
-      <w:proofErr w:type="spellEnd"/>
+        <w:t>Test Driven Development</w:t>
+      </w:r>
       <w:r>
         <w:t>: Sem dúvida esta prática é a mais valiosa, pois:</w:t>
       </w:r>
@@ -9434,13 +8324,8 @@
       </w:pPr>
       <w:r>
         <w:lastRenderedPageBreak/>
-        <w:t xml:space="preserve"> </w:t>
-      </w:r>
-      <w:proofErr w:type="spellStart"/>
-      <w:r>
-        <w:t>Refatoração</w:t>
-      </w:r>
-      <w:proofErr w:type="spellEnd"/>
+        <w:t xml:space="preserve"> Refatoração</w:t>
+      </w:r>
       <w:r>
         <w:t xml:space="preserve">: </w:t>
       </w:r>
@@ -9448,58 +8333,20 @@
         <w:t xml:space="preserve">É uma prática bem interessante que ajuda a melhoria do </w:t>
       </w:r>
       <w:r>
-        <w:t xml:space="preserve">código existente. </w:t>
-      </w:r>
-      <w:proofErr w:type="spellStart"/>
-      <w:r>
-        <w:t>Refatorar</w:t>
-      </w:r>
-      <w:proofErr w:type="spellEnd"/>
-      <w:r>
-        <w:t xml:space="preserve"> é </w:t>
+        <w:t xml:space="preserve">código existente. Refatorar é </w:t>
       </w:r>
       <w:r>
         <w:t xml:space="preserve">o ato de </w:t>
       </w:r>
       <w:r>
-        <w:t xml:space="preserve">mudar código existente, o ideal é executar os testes do código modificado e verificar se o que foi alterado não causou impacto e tudo continua funcionando corretamente. Para se usar </w:t>
-      </w:r>
-      <w:proofErr w:type="spellStart"/>
-      <w:r>
-        <w:t>refatoração</w:t>
-      </w:r>
-      <w:proofErr w:type="spellEnd"/>
-      <w:r>
-        <w:t xml:space="preserve"> é recomendado o uso de </w:t>
+        <w:t xml:space="preserve">mudar código existente, o ideal é executar os testes do código modificado e verificar se o que foi alterado não causou impacto e tudo continua funcionando corretamente. Para se usar refatoração é recomendado o uso de </w:t>
       </w:r>
       <w:r>
         <w:rPr>
           <w:i/>
         </w:rPr>
-        <w:t xml:space="preserve">Test </w:t>
-      </w:r>
-      <w:proofErr w:type="spellStart"/>
-      <w:r>
-        <w:rPr>
-          <w:i/>
-        </w:rPr>
-        <w:t>Driven</w:t>
-      </w:r>
-      <w:proofErr w:type="spellEnd"/>
-      <w:r>
-        <w:rPr>
-          <w:i/>
-        </w:rPr>
-        <w:t xml:space="preserve"> </w:t>
-      </w:r>
-      <w:proofErr w:type="spellStart"/>
-      <w:r>
-        <w:rPr>
-          <w:i/>
-        </w:rPr>
-        <w:t>Development</w:t>
-      </w:r>
-      <w:proofErr w:type="spellEnd"/>
+        <w:t>Test Driven Development</w:t>
+      </w:r>
       <w:r>
         <w:t xml:space="preserve"> para garantir a segurança durante o desenvolvimento</w:t>
       </w:r>
@@ -9740,37 +8587,11 @@
       <w:r>
         <w:t xml:space="preserve">O Sistema Web foi desenvolvido em </w:t>
       </w:r>
-      <w:proofErr w:type="spellStart"/>
       <w:r>
         <w:t>Ruby</w:t>
       </w:r>
-      <w:proofErr w:type="spellEnd"/>
-      <w:r>
-        <w:t xml:space="preserve">, utilizando </w:t>
-      </w:r>
-      <w:proofErr w:type="spellStart"/>
-      <w:r>
-        <w:t>Rails</w:t>
-      </w:r>
-      <w:proofErr w:type="spellEnd"/>
-      <w:r>
-        <w:t xml:space="preserve"> como framework MVC. A escolha dessa combinação foi motivada pela facilidade e velocidade que ela dá ao desenvolvimento de aplicações guiadas por testes, já que existem muitos </w:t>
-      </w:r>
-      <w:proofErr w:type="spellStart"/>
-      <w:r>
-        <w:t>plugins</w:t>
-      </w:r>
-      <w:proofErr w:type="spellEnd"/>
-      <w:r>
-        <w:t xml:space="preserve"> e extensões construídas em </w:t>
-      </w:r>
-      <w:proofErr w:type="spellStart"/>
-      <w:r>
-        <w:t>Ruby</w:t>
-      </w:r>
-      <w:proofErr w:type="spellEnd"/>
-      <w:r>
-        <w:t xml:space="preserve"> para facilitar o desenvolvimento de aplicações </w:t>
+      <w:r>
+        <w:t xml:space="preserve">, utilizando Rails como framework MVC. A escolha dessa combinação foi motivada pela facilidade e velocidade que ela dá ao desenvolvimento de aplicações guiadas por testes, já que existem muitos plugins e extensões construídas em Ruby para facilitar o desenvolvimento de aplicações </w:t>
       </w:r>
       <w:r>
         <w:t>que usam</w:t>
@@ -9788,30 +8609,8 @@
         <w:rPr>
           <w:i/>
         </w:rPr>
-        <w:t xml:space="preserve">Test </w:t>
-      </w:r>
-      <w:proofErr w:type="spellStart"/>
-      <w:r>
-        <w:rPr>
-          <w:i/>
-        </w:rPr>
-        <w:t>Driven</w:t>
-      </w:r>
-      <w:proofErr w:type="spellEnd"/>
-      <w:r>
-        <w:rPr>
-          <w:i/>
-        </w:rPr>
-        <w:t xml:space="preserve"> </w:t>
-      </w:r>
-      <w:proofErr w:type="spellStart"/>
-      <w:r>
-        <w:rPr>
-          <w:i/>
-        </w:rPr>
-        <w:t>Development</w:t>
-      </w:r>
-      <w:proofErr w:type="spellEnd"/>
+        <w:t>Test Driven Development</w:t>
+      </w:r>
       <w:r>
         <w:t>.</w:t>
       </w:r>
@@ -9824,42 +8623,10 @@
         <w:t>a</w:t>
       </w:r>
       <w:r>
-        <w:t xml:space="preserve">da </w:t>
-      </w:r>
-      <w:proofErr w:type="spellStart"/>
-      <w:r>
-        <w:t>RSpec</w:t>
-      </w:r>
-      <w:proofErr w:type="spellEnd"/>
-      <w:r>
-        <w:t xml:space="preserve"> foi utilizada</w:t>
-      </w:r>
-      <w:r>
-        <w:t xml:space="preserve"> para contribuir com a legibilidade do código de teste. O </w:t>
-      </w:r>
-      <w:proofErr w:type="spellStart"/>
-      <w:r>
-        <w:t>RSpec</w:t>
-      </w:r>
-      <w:proofErr w:type="spellEnd"/>
-      <w:r>
-        <w:t xml:space="preserve"> é um </w:t>
-      </w:r>
-      <w:proofErr w:type="spellStart"/>
-      <w:r>
-        <w:t>plugin</w:t>
-      </w:r>
-      <w:proofErr w:type="spellEnd"/>
-      <w:r>
-        <w:t xml:space="preserve"> para </w:t>
-      </w:r>
-      <w:proofErr w:type="spellStart"/>
-      <w:r>
-        <w:t>Rails</w:t>
-      </w:r>
-      <w:proofErr w:type="spellEnd"/>
-      <w:r>
-        <w:t xml:space="preserve"> que provê muito</w:t>
+        <w:t>da RSpec foi utilizada</w:t>
+      </w:r>
+      <w:r>
+        <w:t xml:space="preserve"> para contribuir com a legibilidade do código de teste. O RSpec é um plugin para Rails que provê muito</w:t>
       </w:r>
       <w:r>
         <w:t>s facilitadores para serem usado</w:t>
@@ -9870,15 +8637,7 @@
     </w:p>
     <w:p>
       <w:r>
-        <w:t xml:space="preserve">Além da legibilidade e facilidade do uso do </w:t>
-      </w:r>
-      <w:proofErr w:type="spellStart"/>
-      <w:r>
-        <w:t>RSpec</w:t>
-      </w:r>
-      <w:proofErr w:type="spellEnd"/>
-      <w:r>
-        <w:t xml:space="preserve">, quando ele é utilizado podemos construir um conjunto de testes e executá-lo de maneira automatizada com </w:t>
+        <w:t xml:space="preserve">Além da legibilidade e facilidade do uso do RSpec, quando ele é utilizado podemos construir um conjunto de testes e executá-lo de maneira automatizada com </w:t>
       </w:r>
       <w:r>
         <w:t>o uso de uma</w:t>
@@ -9890,15 +8649,7 @@
         <w:t>a</w:t>
       </w:r>
       <w:r>
-        <w:t xml:space="preserve">da </w:t>
-      </w:r>
-      <w:proofErr w:type="spellStart"/>
-      <w:r>
-        <w:t>Autotest</w:t>
-      </w:r>
-      <w:proofErr w:type="spellEnd"/>
-      <w:r>
-        <w:t xml:space="preserve">, que é capaz de detectar mudanças no código e </w:t>
+        <w:t xml:space="preserve">da Autotest, que é capaz de detectar mudanças no código e </w:t>
       </w:r>
       <w:r>
         <w:t>iniciar a execução d</w:t>
@@ -9907,15 +8658,7 @@
         <w:t>os testes relacionados com o código que foi modificado.</w:t>
       </w:r>
       <w:r>
-        <w:t xml:space="preserve"> Além de executar os testes relacionados com o código que foi modificado, periodicamente o </w:t>
-      </w:r>
-      <w:proofErr w:type="spellStart"/>
-      <w:r>
-        <w:t>Autotest</w:t>
-      </w:r>
-      <w:proofErr w:type="spellEnd"/>
-      <w:r>
-        <w:t xml:space="preserve"> dispara a </w:t>
+        <w:t xml:space="preserve"> Além de executar os testes relacionados com o código que foi modificado, periodicamente o Autotest dispara a </w:t>
       </w:r>
       <w:r>
         <w:lastRenderedPageBreak/>
@@ -9930,23 +8673,7 @@
     </w:p>
     <w:p>
       <w:r>
-        <w:t xml:space="preserve">Combinando o </w:t>
-      </w:r>
-      <w:proofErr w:type="spellStart"/>
-      <w:r>
-        <w:t>RSpec</w:t>
-      </w:r>
-      <w:proofErr w:type="spellEnd"/>
-      <w:r>
-        <w:t xml:space="preserve"> com o </w:t>
-      </w:r>
-      <w:proofErr w:type="spellStart"/>
-      <w:r>
-        <w:t>Autotest</w:t>
-      </w:r>
-      <w:proofErr w:type="spellEnd"/>
-      <w:r>
-        <w:t xml:space="preserve"> podemos garantir que nossos testes estão bem escritos, legíveis e que estão sendo executados continuamente.</w:t>
+        <w:t>Combinando o RSpec com o Autotest podemos garantir que nossos testes estão bem escritos, legíveis e que estão sendo executados continuamente.</w:t>
       </w:r>
       <w:r>
         <w:tab/>
@@ -9954,23 +8681,7 @@
     </w:p>
     <w:p>
       <w:r>
-        <w:t xml:space="preserve">Além </w:t>
-      </w:r>
-      <w:proofErr w:type="spellStart"/>
-      <w:r>
-        <w:t>plugins</w:t>
-      </w:r>
-      <w:proofErr w:type="spellEnd"/>
-      <w:r>
-        <w:t xml:space="preserve"> destinados para uso em códigos de teste, existem </w:t>
-      </w:r>
-      <w:proofErr w:type="spellStart"/>
-      <w:r>
-        <w:t>plugins</w:t>
-      </w:r>
-      <w:proofErr w:type="spellEnd"/>
-      <w:r>
-        <w:t xml:space="preserve"> para facilitar o desenvolvimento de funcionalidade rotineiras, como por exemplo:</w:t>
+        <w:t>Além plugins destinados para uso em códigos de teste, existem plugins para facilitar o desenvolvimento de funcionalidade rotineiras, como por exemplo:</w:t>
       </w:r>
     </w:p>
     <w:p>
@@ -9981,31 +8692,7 @@
         </w:numPr>
       </w:pPr>
       <w:r>
-        <w:t xml:space="preserve"> </w:t>
-      </w:r>
-      <w:proofErr w:type="spellStart"/>
-      <w:r>
-        <w:t>Devise</w:t>
-      </w:r>
-      <w:proofErr w:type="spellEnd"/>
-      <w:r>
-        <w:t xml:space="preserve">: </w:t>
-      </w:r>
-      <w:proofErr w:type="spellStart"/>
-      <w:r>
-        <w:t>Plugin</w:t>
-      </w:r>
-      <w:proofErr w:type="spellEnd"/>
-      <w:r>
-        <w:t xml:space="preserve"> criado por um brasileiro, chamado José Valim. Esse </w:t>
-      </w:r>
-      <w:proofErr w:type="spellStart"/>
-      <w:r>
-        <w:t>plugin</w:t>
-      </w:r>
-      <w:proofErr w:type="spellEnd"/>
-      <w:r>
-        <w:t xml:space="preserve"> é destinado ao controle do fluxo de autenticação de usuários nas aplicações. Além do controle do processo de autenticação ele também é capaz de criar várias funcionalidades de maneira simples, entre elas:</w:t>
+        <w:t xml:space="preserve"> Devise: Plugin criado por um brasileiro, chamado José Valim. Esse plugin é destinado ao controle do fluxo de autenticação de usuários nas aplicações. Além do controle do processo de autenticação ele também é capaz de criar várias funcionalidades de maneira simples, entre elas:</w:t>
       </w:r>
     </w:p>
     <w:p>
@@ -10049,50 +8736,10 @@
         </w:numPr>
       </w:pPr>
       <w:r>
-        <w:t xml:space="preserve"> </w:t>
-      </w:r>
-      <w:proofErr w:type="spellStart"/>
-      <w:r>
-        <w:t>PaperClip</w:t>
-      </w:r>
-      <w:proofErr w:type="spellEnd"/>
-      <w:r>
-        <w:t xml:space="preserve">: </w:t>
-      </w:r>
-      <w:proofErr w:type="spellStart"/>
-      <w:r>
-        <w:t>Plugin</w:t>
-      </w:r>
-      <w:proofErr w:type="spellEnd"/>
-      <w:r>
-        <w:t xml:space="preserve"> criado pela empresa</w:t>
-      </w:r>
-      <w:r>
-        <w:t xml:space="preserve"> </w:t>
-      </w:r>
-      <w:proofErr w:type="spellStart"/>
-      <w:r>
-        <w:t>Thoughtbot</w:t>
-      </w:r>
-      <w:proofErr w:type="spellEnd"/>
-      <w:r>
-        <w:t xml:space="preserve">. O </w:t>
-      </w:r>
-      <w:proofErr w:type="spellStart"/>
-      <w:r>
-        <w:t>PaperClip</w:t>
-      </w:r>
-      <w:proofErr w:type="spellEnd"/>
-      <w:r>
-        <w:t xml:space="preserve"> é um </w:t>
-      </w:r>
-      <w:proofErr w:type="spellStart"/>
-      <w:r>
-        <w:t>plugin</w:t>
-      </w:r>
-      <w:proofErr w:type="spellEnd"/>
-      <w:r>
-        <w:t xml:space="preserve"> criado para resolver o problema de upload de imagens. Além de tratar o processo de upload de imagens, ele possui algumas funcionalidades interessantes:</w:t>
+        <w:t xml:space="preserve"> PaperClip: Plugin criado pela empresa</w:t>
+      </w:r>
+      <w:r>
+        <w:t xml:space="preserve"> Thoughtbot. O PaperClip é um plugin criado para resolver o problema de upload de imagens. Além de tratar o processo de upload de imagens, ele possui algumas funcionalidades interessantes:</w:t>
       </w:r>
     </w:p>
     <w:p>
@@ -10128,15 +8775,7 @@
         </w:numPr>
       </w:pPr>
       <w:r>
-        <w:t xml:space="preserve"> Pode ser plugado em serviços de armazenamento de arquivos, como o s3 AWS da </w:t>
-      </w:r>
-      <w:proofErr w:type="spellStart"/>
-      <w:r>
-        <w:t>Amazon</w:t>
-      </w:r>
-      <w:proofErr w:type="spellEnd"/>
-      <w:r>
-        <w:t>.</w:t>
+        <w:t xml:space="preserve"> Pode ser plugado em serviços de armazenamento de arquivos, como o s3 AWS da Amazon.</w:t>
       </w:r>
     </w:p>
     <w:p>
@@ -10147,23 +8786,7 @@
         </w:numPr>
       </w:pPr>
       <w:r>
-        <w:t xml:space="preserve"> Will </w:t>
-      </w:r>
-      <w:proofErr w:type="spellStart"/>
-      <w:r>
-        <w:t>Paginate</w:t>
-      </w:r>
-      <w:proofErr w:type="spellEnd"/>
-      <w:r>
-        <w:t xml:space="preserve">: </w:t>
-      </w:r>
-      <w:proofErr w:type="spellStart"/>
-      <w:r>
-        <w:t>Plugin</w:t>
-      </w:r>
-      <w:proofErr w:type="spellEnd"/>
-      <w:r>
-        <w:t xml:space="preserve"> especializado na preparação de registros para serem paginados na camada de visualização. Possui interface fluente para facilitar a manipulação dos resultados.</w:t>
+        <w:t xml:space="preserve"> Will Paginate: Plugin especializado na preparação de registros para serem paginados na camada de visualização. Possui interface fluente para facilitar a manipulação dos resultados.</w:t>
       </w:r>
     </w:p>
     <w:p>
@@ -10766,15 +9389,7 @@
         <w:pStyle w:val="RefBib"/>
       </w:pPr>
       <w:r>
-        <w:t xml:space="preserve">CERVO, Amado </w:t>
-      </w:r>
-      <w:proofErr w:type="spellStart"/>
-      <w:r>
-        <w:t>Luis</w:t>
-      </w:r>
-      <w:proofErr w:type="spellEnd"/>
-      <w:r>
-        <w:t xml:space="preserve">; BERVIAN, Pedro Alcino; SILVA, Roberto. </w:t>
+        <w:t xml:space="preserve">CERVO, Amado Luis; BERVIAN, Pedro Alcino; SILVA, Roberto. </w:t>
       </w:r>
       <w:r>
         <w:rPr>
@@ -10806,15 +9421,7 @@
         <w:t xml:space="preserve">Desenhando: </w:t>
       </w:r>
       <w:r>
-        <w:t xml:space="preserve">um panorama dos sistemas gráficos. Santa Maria: </w:t>
-      </w:r>
-      <w:proofErr w:type="spellStart"/>
-      <w:r>
-        <w:t>Ed.UFSM</w:t>
-      </w:r>
-      <w:proofErr w:type="spellEnd"/>
-      <w:r>
-        <w:t>, 1998.</w:t>
+        <w:t>um panorama dos sistemas gráficos. Santa Maria: Ed.UFSM, 1998.</w:t>
       </w:r>
     </w:p>
     <w:p>
@@ -10834,19 +9441,11 @@
       <w:pPr>
         <w:pStyle w:val="RefBib"/>
       </w:pPr>
-      <w:proofErr w:type="gramStart"/>
       <w:r>
         <w:rPr>
           <w:lang w:val="en-US"/>
         </w:rPr>
-        <w:t>WILLIAMS, J. W. Flow measurement.</w:t>
-      </w:r>
-      <w:proofErr w:type="gramEnd"/>
-      <w:r>
-        <w:rPr>
-          <w:lang w:val="en-US"/>
-        </w:rPr>
-        <w:t xml:space="preserve"> In: ROUSE, H. (org.). </w:t>
+        <w:t xml:space="preserve">WILLIAMS, J. W. Flow measurement. In: ROUSE, H. (org.). </w:t>
       </w:r>
       <w:r>
         <w:rPr>
@@ -10863,15 +9462,7 @@
         <w:t xml:space="preserve">s. </w:t>
       </w:r>
       <w:r>
-        <w:t xml:space="preserve">New York: John </w:t>
-      </w:r>
-      <w:proofErr w:type="spellStart"/>
-      <w:r>
-        <w:t>Wiley</w:t>
-      </w:r>
-      <w:proofErr w:type="spellEnd"/>
-      <w:r>
-        <w:t xml:space="preserve"> &amp; Sons, 1950. p. 229-309.</w:t>
+        <w:t>New York: John Wiley &amp; Sons, 1950. p. 229-309.</w:t>
       </w:r>
     </w:p>
     <w:p>
@@ -10919,89 +9510,25 @@
         <w:rPr>
           <w:lang w:val="en-US"/>
         </w:rPr>
-        <w:t xml:space="preserve"> BELOTO, A. F</w:t>
-      </w:r>
-      <w:proofErr w:type="gramStart"/>
+        <w:t xml:space="preserve"> BELOTO, A. F. ; UETA, A.Y.</w:t>
+      </w:r>
       <w:r>
         <w:rPr>
           <w:lang w:val="en-US"/>
         </w:rPr>
-        <w:t>. ;</w:t>
-      </w:r>
-      <w:proofErr w:type="gramEnd"/>
+        <w:t>,</w:t>
+      </w:r>
       <w:r>
         <w:rPr>
           <w:lang w:val="en-US"/>
         </w:rPr>
-        <w:t xml:space="preserve"> UETA, A.Y.</w:t>
-      </w:r>
-      <w:r>
-        <w:rPr>
-          <w:lang w:val="en-US"/>
-        </w:rPr>
-        <w:t>,</w:t>
-      </w:r>
-      <w:r>
-        <w:rPr>
-          <w:lang w:val="en-US"/>
-        </w:rPr>
-        <w:t xml:space="preserve"> FERREIRA, N. G. </w:t>
-      </w:r>
-      <w:proofErr w:type="gramStart"/>
-      <w:r>
-        <w:rPr>
-          <w:lang w:val="en-US"/>
-        </w:rPr>
-        <w:t xml:space="preserve">An investigation of natural oxidation process on stain-etched </w:t>
-      </w:r>
-      <w:proofErr w:type="spellStart"/>
-      <w:r>
-        <w:rPr>
-          <w:lang w:val="en-US"/>
-        </w:rPr>
-        <w:t>nanoporous</w:t>
-      </w:r>
-      <w:proofErr w:type="spellEnd"/>
-      <w:r>
-        <w:rPr>
-          <w:lang w:val="en-US"/>
-        </w:rPr>
-        <w:t xml:space="preserve"> silicon by micro-Raman spectroscopy.</w:t>
-      </w:r>
-      <w:proofErr w:type="gramEnd"/>
-      <w:r>
-        <w:rPr>
-          <w:lang w:val="en-US"/>
-        </w:rPr>
-        <w:t xml:space="preserve"> </w:t>
-      </w:r>
-      <w:proofErr w:type="spellStart"/>
+        <w:t xml:space="preserve"> FERREIRA, N. G. An investigation of natural oxidation process on stain-etched nanoporous silicon by micro-Raman spectroscopy. </w:t>
+      </w:r>
       <w:r>
         <w:rPr>
           <w:b/>
         </w:rPr>
-        <w:t>Applied</w:t>
-      </w:r>
-      <w:proofErr w:type="spellEnd"/>
-      <w:r>
-        <w:rPr>
-          <w:b/>
-        </w:rPr>
-        <w:t xml:space="preserve"> </w:t>
-      </w:r>
-      <w:proofErr w:type="spellStart"/>
-      <w:r>
-        <w:rPr>
-          <w:b/>
-        </w:rPr>
-        <w:t>Surface</w:t>
-      </w:r>
-      <w:proofErr w:type="spellEnd"/>
-      <w:r>
-        <w:rPr>
-          <w:b/>
-        </w:rPr>
-        <w:t xml:space="preserve"> Science</w:t>
+        <w:t>Applied Surface Science</w:t>
       </w:r>
       <w:r>
         <w:t>, v. 253, p. p. 7065-7068, 2007.</w:t>
@@ -11029,15 +9556,7 @@
         <w:t xml:space="preserve">MIRANDA, R. B. </w:t>
       </w:r>
       <w:r>
-        <w:t xml:space="preserve">Filmes de diamante </w:t>
-      </w:r>
-      <w:proofErr w:type="spellStart"/>
-      <w:r>
-        <w:t>nanocristalino</w:t>
-      </w:r>
-      <w:proofErr w:type="spellEnd"/>
-      <w:r>
-        <w:t xml:space="preserve"> infiltrados em substratos de silício poroso através das técnicas CVD/CVI. 2009. Tese (Doutorado em Engenharia e Tecnologia Espaciais) - Instituto Nacional de Pesquisas Espaciais</w:t>
+        <w:t>Filmes de diamante nanocristalino infiltrados em substratos de silício poroso através das técnicas CVD/CVI. 2009. Tese (Doutorado em Engenharia e Tecnologia Espaciais) - Instituto Nacional de Pesquisas Espaciais</w:t>
       </w:r>
       <w:r>
         <w:t>.</w:t>
@@ -11098,15 +9617,7 @@
         <w:t>,</w:t>
       </w:r>
       <w:r>
-        <w:t xml:space="preserve"> MOTA A.C. Exame de desempenho dos estudantes: uma </w:t>
-      </w:r>
-      <w:proofErr w:type="spellStart"/>
-      <w:r>
-        <w:t>porposta</w:t>
-      </w:r>
-      <w:proofErr w:type="spellEnd"/>
-      <w:r>
-        <w:t xml:space="preserve"> de avaliação na educação em engenharia. In: XXXV CONGRESSO BRASILEIRO DE EDUCAÇÃO EM ENGENHARIA, Curitiba. Anais do XXXV Congresso Brasileiro de Educação em Engenharia, 2007</w:t>
+        <w:t xml:space="preserve"> MOTA A.C. Exame de desempenho dos estudantes: uma porposta de avaliação na educação em engenharia. In: XXXV CONGRESSO BRASILEIRO DE EDUCAÇÃO EM ENGENHARIA, Curitiba. Anais do XXXV Congresso Brasileiro de Educação em Engenharia, 2007</w:t>
       </w:r>
       <w:r>
         <w:t>.</w:t>
@@ -11412,15 +9923,7 @@
         <w:t xml:space="preserve">Fonte </w:t>
       </w:r>
       <w:r>
-        <w:t xml:space="preserve">Adaptada de </w:t>
-      </w:r>
-      <w:proofErr w:type="spellStart"/>
-      <w:r>
-        <w:t>Tourrilhes</w:t>
-      </w:r>
-      <w:proofErr w:type="spellEnd"/>
-      <w:r>
-        <w:t xml:space="preserve"> (2001</w:t>
+        <w:t>Adaptada de Tourrilhes (2001</w:t>
       </w:r>
       <w:r>
         <w:t>)</w:t>
@@ -12231,37 +10734,12 @@
                 <w:szCs w:val="18"/>
               </w:rPr>
             </w:pPr>
-            <w:proofErr w:type="spellStart"/>
             <w:r>
               <w:rPr>
                 <w:sz w:val="18"/>
                 <w:szCs w:val="18"/>
               </w:rPr>
-              <w:t>enero</w:t>
-            </w:r>
-            <w:proofErr w:type="spellEnd"/>
-            <w:r>
-              <w:rPr>
-                <w:sz w:val="18"/>
-                <w:szCs w:val="18"/>
-              </w:rPr>
-              <w:t xml:space="preserve"> = </w:t>
-            </w:r>
-            <w:proofErr w:type="spellStart"/>
-            <w:r>
-              <w:rPr>
-                <w:sz w:val="18"/>
-                <w:szCs w:val="18"/>
-              </w:rPr>
-              <w:t>ene</w:t>
-            </w:r>
-            <w:proofErr w:type="spellEnd"/>
-            <w:r>
-              <w:rPr>
-                <w:sz w:val="18"/>
-                <w:szCs w:val="18"/>
-              </w:rPr>
-              <w:t xml:space="preserve"> </w:t>
+              <w:t xml:space="preserve">enero = ene </w:t>
             </w:r>
           </w:p>
           <w:p>
@@ -12271,31 +10749,13 @@
                 <w:szCs w:val="18"/>
               </w:rPr>
             </w:pPr>
-            <w:proofErr w:type="spellStart"/>
             <w:r>
               <w:rPr>
                 <w:sz w:val="18"/>
                 <w:szCs w:val="18"/>
               </w:rPr>
-              <w:t>febrero</w:t>
+              <w:t>febrero = feb</w:t>
             </w:r>
-            <w:proofErr w:type="spellEnd"/>
-            <w:r>
-              <w:rPr>
-                <w:sz w:val="18"/>
-                <w:szCs w:val="18"/>
-              </w:rPr>
-              <w:t xml:space="preserve"> = </w:t>
-            </w:r>
-            <w:proofErr w:type="spellStart"/>
-            <w:r>
-              <w:rPr>
-                <w:sz w:val="18"/>
-                <w:szCs w:val="18"/>
-              </w:rPr>
-              <w:t>feb</w:t>
-            </w:r>
-            <w:proofErr w:type="spellEnd"/>
           </w:p>
           <w:p>
             <w:pPr>
@@ -12304,21 +10764,12 @@
                 <w:szCs w:val="18"/>
               </w:rPr>
             </w:pPr>
-            <w:proofErr w:type="spellStart"/>
             <w:r>
               <w:rPr>
                 <w:sz w:val="18"/>
                 <w:szCs w:val="18"/>
               </w:rPr>
-              <w:t>marzo</w:t>
-            </w:r>
-            <w:proofErr w:type="spellEnd"/>
-            <w:r>
-              <w:rPr>
-                <w:sz w:val="18"/>
-                <w:szCs w:val="18"/>
-              </w:rPr>
-              <w:t xml:space="preserve"> = mar. </w:t>
+              <w:t xml:space="preserve">marzo = mar. </w:t>
             </w:r>
           </w:p>
           <w:p>
@@ -12343,85 +10794,12 @@
                 <w:szCs w:val="18"/>
               </w:rPr>
             </w:pPr>
-            <w:proofErr w:type="spellStart"/>
             <w:r>
               <w:rPr>
                 <w:sz w:val="18"/>
                 <w:szCs w:val="18"/>
               </w:rPr>
-              <w:t>mayo</w:t>
-            </w:r>
-            <w:proofErr w:type="spellEnd"/>
-            <w:r>
-              <w:rPr>
-                <w:sz w:val="18"/>
-                <w:szCs w:val="18"/>
-              </w:rPr>
-              <w:t xml:space="preserve"> = </w:t>
-            </w:r>
-            <w:proofErr w:type="spellStart"/>
-            <w:r>
-              <w:rPr>
-                <w:sz w:val="18"/>
-                <w:szCs w:val="18"/>
-              </w:rPr>
-              <w:t>mayo</w:t>
-            </w:r>
-            <w:proofErr w:type="spellEnd"/>
-            <w:r>
-              <w:rPr>
-                <w:sz w:val="18"/>
-                <w:szCs w:val="18"/>
-              </w:rPr>
-              <w:t xml:space="preserve"> </w:t>
-            </w:r>
-          </w:p>
-          <w:p>
-            <w:pPr>
-              <w:rPr>
-                <w:sz w:val="18"/>
-                <w:szCs w:val="18"/>
-              </w:rPr>
-            </w:pPr>
-            <w:proofErr w:type="spellStart"/>
-            <w:r>
-              <w:rPr>
-                <w:sz w:val="18"/>
-                <w:szCs w:val="18"/>
-              </w:rPr>
-              <w:t>junio</w:t>
-            </w:r>
-            <w:proofErr w:type="spellEnd"/>
-            <w:r>
-              <w:rPr>
-                <w:sz w:val="18"/>
-                <w:szCs w:val="18"/>
-              </w:rPr>
-              <w:t xml:space="preserve"> = jun.</w:t>
-            </w:r>
-          </w:p>
-          <w:p>
-            <w:pPr>
-              <w:rPr>
-                <w:sz w:val="18"/>
-                <w:szCs w:val="18"/>
-              </w:rPr>
-            </w:pPr>
-            <w:proofErr w:type="spellStart"/>
-            <w:r>
-              <w:rPr>
-                <w:sz w:val="18"/>
-                <w:szCs w:val="18"/>
-              </w:rPr>
-              <w:t>julio</w:t>
-            </w:r>
-            <w:proofErr w:type="spellEnd"/>
-            <w:r>
-              <w:rPr>
-                <w:sz w:val="18"/>
-                <w:szCs w:val="18"/>
-              </w:rPr>
-              <w:t xml:space="preserve"> = jul. </w:t>
+              <w:t xml:space="preserve">mayo = mayo </w:t>
             </w:r>
           </w:p>
           <w:p>
@@ -12436,23 +10814,37 @@
                 <w:sz w:val="18"/>
                 <w:szCs w:val="18"/>
               </w:rPr>
-              <w:t xml:space="preserve">agosto = ago. </w:t>
+              <w:t>junio = jun.</w:t>
             </w:r>
-            <w:proofErr w:type="spellStart"/>
+          </w:p>
+          <w:p>
+            <w:pPr>
+              <w:rPr>
+                <w:sz w:val="18"/>
+                <w:szCs w:val="18"/>
+              </w:rPr>
+            </w:pPr>
             <w:r>
               <w:rPr>
                 <w:sz w:val="18"/>
                 <w:szCs w:val="18"/>
               </w:rPr>
-              <w:t>septiembre</w:t>
+              <w:t xml:space="preserve">julio = jul. </w:t>
             </w:r>
-            <w:proofErr w:type="spellEnd"/>
+          </w:p>
+          <w:p>
+            <w:pPr>
+              <w:rPr>
+                <w:sz w:val="18"/>
+                <w:szCs w:val="18"/>
+              </w:rPr>
+            </w:pPr>
             <w:r>
               <w:rPr>
                 <w:sz w:val="18"/>
                 <w:szCs w:val="18"/>
               </w:rPr>
-              <w:t xml:space="preserve"> = sep.</w:t>
+              <w:t>agosto = ago. septiembre = sep.</w:t>
             </w:r>
           </w:p>
           <w:p>
@@ -12463,23 +10855,13 @@
                 <w:lang w:val="fr-FR"/>
               </w:rPr>
             </w:pPr>
-            <w:proofErr w:type="spellStart"/>
             <w:r>
               <w:rPr>
                 <w:sz w:val="18"/>
                 <w:szCs w:val="18"/>
                 <w:lang w:val="fr-FR"/>
               </w:rPr>
-              <w:t>octubre</w:t>
-            </w:r>
-            <w:proofErr w:type="spellEnd"/>
-            <w:r>
-              <w:rPr>
-                <w:sz w:val="18"/>
-                <w:szCs w:val="18"/>
-                <w:lang w:val="fr-FR"/>
-              </w:rPr>
-              <w:t xml:space="preserve"> = oct. </w:t>
+              <w:t xml:space="preserve">octubre = oct. </w:t>
             </w:r>
           </w:p>
           <w:p>
@@ -12491,59 +10873,13 @@
                 <w:lang w:val="fr-FR"/>
               </w:rPr>
             </w:pPr>
-            <w:proofErr w:type="spellStart"/>
             <w:r>
               <w:rPr>
                 <w:sz w:val="18"/>
                 <w:szCs w:val="18"/>
                 <w:lang w:val="fr-FR"/>
               </w:rPr>
-              <w:t>noviembre</w:t>
-            </w:r>
-            <w:proofErr w:type="spellEnd"/>
-            <w:r>
-              <w:rPr>
-                <w:sz w:val="18"/>
-                <w:szCs w:val="18"/>
-                <w:lang w:val="fr-FR"/>
-              </w:rPr>
-              <w:t xml:space="preserve"> =nov. </w:t>
-            </w:r>
-            <w:proofErr w:type="spellStart"/>
-            <w:r>
-              <w:rPr>
-                <w:sz w:val="18"/>
-                <w:szCs w:val="18"/>
-                <w:lang w:val="fr-FR"/>
-              </w:rPr>
-              <w:t>diciembre</w:t>
-            </w:r>
-            <w:proofErr w:type="spellEnd"/>
-            <w:r>
-              <w:rPr>
-                <w:sz w:val="18"/>
-                <w:szCs w:val="18"/>
-                <w:lang w:val="fr-FR"/>
-              </w:rPr>
-              <w:t xml:space="preserve"> = </w:t>
-            </w:r>
-            <w:proofErr w:type="spellStart"/>
-            <w:r>
-              <w:rPr>
-                <w:sz w:val="18"/>
-                <w:szCs w:val="18"/>
-                <w:lang w:val="fr-FR"/>
-              </w:rPr>
-              <w:t>dic</w:t>
-            </w:r>
-            <w:proofErr w:type="spellEnd"/>
-            <w:r>
-              <w:rPr>
-                <w:sz w:val="18"/>
-                <w:szCs w:val="18"/>
-                <w:lang w:val="fr-FR"/>
-              </w:rPr>
-              <w:t>.</w:t>
+              <w:t>noviembre =nov. diciembre = dic.</w:t>
             </w:r>
           </w:p>
         </w:tc>
@@ -12572,21 +10908,12 @@
                 <w:szCs w:val="18"/>
               </w:rPr>
             </w:pPr>
-            <w:proofErr w:type="spellStart"/>
             <w:r>
               <w:rPr>
                 <w:sz w:val="18"/>
                 <w:szCs w:val="18"/>
               </w:rPr>
-              <w:t>gennaio</w:t>
-            </w:r>
-            <w:proofErr w:type="spellEnd"/>
-            <w:r>
-              <w:rPr>
-                <w:sz w:val="18"/>
-                <w:szCs w:val="18"/>
-              </w:rPr>
-              <w:t xml:space="preserve"> = gen.</w:t>
+              <w:t>gennaio = gen.</w:t>
             </w:r>
           </w:p>
           <w:p>
@@ -12596,37 +10923,12 @@
                 <w:szCs w:val="18"/>
               </w:rPr>
             </w:pPr>
-            <w:proofErr w:type="spellStart"/>
             <w:r>
               <w:rPr>
                 <w:sz w:val="18"/>
                 <w:szCs w:val="18"/>
               </w:rPr>
-              <w:t>febbraio</w:t>
-            </w:r>
-            <w:proofErr w:type="spellEnd"/>
-            <w:r>
-              <w:rPr>
-                <w:sz w:val="18"/>
-                <w:szCs w:val="18"/>
-              </w:rPr>
-              <w:t xml:space="preserve"> = </w:t>
-            </w:r>
-            <w:proofErr w:type="spellStart"/>
-            <w:r>
-              <w:rPr>
-                <w:sz w:val="18"/>
-                <w:szCs w:val="18"/>
-              </w:rPr>
-              <w:t>feb</w:t>
-            </w:r>
-            <w:proofErr w:type="spellEnd"/>
-            <w:r>
-              <w:rPr>
-                <w:sz w:val="18"/>
-                <w:szCs w:val="18"/>
-              </w:rPr>
-              <w:t>.</w:t>
+              <w:t>febbraio = feb.</w:t>
             </w:r>
           </w:p>
           <w:p>
@@ -12636,21 +10938,12 @@
                 <w:szCs w:val="18"/>
               </w:rPr>
             </w:pPr>
-            <w:proofErr w:type="spellStart"/>
             <w:r>
               <w:rPr>
                 <w:sz w:val="18"/>
                 <w:szCs w:val="18"/>
               </w:rPr>
-              <w:t>marzo</w:t>
-            </w:r>
-            <w:proofErr w:type="spellEnd"/>
-            <w:r>
-              <w:rPr>
-                <w:sz w:val="18"/>
-                <w:szCs w:val="18"/>
-              </w:rPr>
-              <w:t xml:space="preserve"> = mar. </w:t>
+              <w:t xml:space="preserve">marzo = mar. </w:t>
             </w:r>
           </w:p>
           <w:p>
@@ -12660,37 +10953,12 @@
                 <w:szCs w:val="18"/>
               </w:rPr>
             </w:pPr>
-            <w:proofErr w:type="spellStart"/>
             <w:r>
               <w:rPr>
                 <w:sz w:val="18"/>
                 <w:szCs w:val="18"/>
               </w:rPr>
-              <w:t>aprile</w:t>
-            </w:r>
-            <w:proofErr w:type="spellEnd"/>
-            <w:r>
-              <w:rPr>
-                <w:sz w:val="18"/>
-                <w:szCs w:val="18"/>
-              </w:rPr>
-              <w:t xml:space="preserve"> = </w:t>
-            </w:r>
-            <w:proofErr w:type="spellStart"/>
-            <w:r>
-              <w:rPr>
-                <w:sz w:val="18"/>
-                <w:szCs w:val="18"/>
-              </w:rPr>
-              <w:t>apr</w:t>
-            </w:r>
-            <w:proofErr w:type="spellEnd"/>
-            <w:r>
-              <w:rPr>
-                <w:sz w:val="18"/>
-                <w:szCs w:val="18"/>
-              </w:rPr>
-              <w:t xml:space="preserve">. </w:t>
+              <w:t xml:space="preserve">aprile = apr. </w:t>
             </w:r>
           </w:p>
           <w:p>
@@ -12700,53 +10968,12 @@
                 <w:szCs w:val="18"/>
               </w:rPr>
             </w:pPr>
-            <w:proofErr w:type="spellStart"/>
             <w:r>
               <w:rPr>
                 <w:sz w:val="18"/>
                 <w:szCs w:val="18"/>
               </w:rPr>
-              <w:t>maggio</w:t>
-            </w:r>
-            <w:proofErr w:type="spellEnd"/>
-            <w:r>
-              <w:rPr>
-                <w:sz w:val="18"/>
-                <w:szCs w:val="18"/>
-              </w:rPr>
-              <w:t xml:space="preserve"> = mag. </w:t>
-            </w:r>
-            <w:proofErr w:type="spellStart"/>
-            <w:r>
-              <w:rPr>
-                <w:sz w:val="18"/>
-                <w:szCs w:val="18"/>
-              </w:rPr>
-              <w:t>giugno</w:t>
-            </w:r>
-            <w:proofErr w:type="spellEnd"/>
-            <w:r>
-              <w:rPr>
-                <w:sz w:val="18"/>
-                <w:szCs w:val="18"/>
-              </w:rPr>
-              <w:t xml:space="preserve"> = </w:t>
-            </w:r>
-            <w:proofErr w:type="spellStart"/>
-            <w:r>
-              <w:rPr>
-                <w:sz w:val="18"/>
-                <w:szCs w:val="18"/>
-              </w:rPr>
-              <w:t>giu</w:t>
-            </w:r>
-            <w:proofErr w:type="spellEnd"/>
-            <w:r>
-              <w:rPr>
-                <w:sz w:val="18"/>
-                <w:szCs w:val="18"/>
-              </w:rPr>
-              <w:t xml:space="preserve">. </w:t>
+              <w:t xml:space="preserve">maggio = mag. giugno = giu. </w:t>
             </w:r>
           </w:p>
           <w:p>
@@ -12756,21 +10983,12 @@
                 <w:szCs w:val="18"/>
               </w:rPr>
             </w:pPr>
-            <w:proofErr w:type="spellStart"/>
             <w:r>
               <w:rPr>
                 <w:sz w:val="18"/>
                 <w:szCs w:val="18"/>
               </w:rPr>
-              <w:t>luglio</w:t>
-            </w:r>
-            <w:proofErr w:type="spellEnd"/>
-            <w:r>
-              <w:rPr>
-                <w:sz w:val="18"/>
-                <w:szCs w:val="18"/>
-              </w:rPr>
-              <w:t xml:space="preserve"> = lug. </w:t>
+              <w:t xml:space="preserve">luglio = lug. </w:t>
             </w:r>
           </w:p>
           <w:p>
@@ -12782,159 +11000,13 @@
                 <w:lang w:val="en-US"/>
               </w:rPr>
             </w:pPr>
-            <w:proofErr w:type="spellStart"/>
-            <w:proofErr w:type="gramStart"/>
             <w:r>
               <w:rPr>
                 <w:sz w:val="18"/>
                 <w:szCs w:val="18"/>
                 <w:lang w:val="en-US"/>
               </w:rPr>
-              <w:t>agosto</w:t>
-            </w:r>
-            <w:proofErr w:type="spellEnd"/>
-            <w:proofErr w:type="gramEnd"/>
-            <w:r>
-              <w:rPr>
-                <w:sz w:val="18"/>
-                <w:szCs w:val="18"/>
-                <w:lang w:val="en-US"/>
-              </w:rPr>
-              <w:t xml:space="preserve"> = ago. </w:t>
-            </w:r>
-            <w:proofErr w:type="spellStart"/>
-            <w:proofErr w:type="gramStart"/>
-            <w:r>
-              <w:rPr>
-                <w:sz w:val="18"/>
-                <w:szCs w:val="18"/>
-                <w:lang w:val="en-US"/>
-              </w:rPr>
-              <w:t>settembre</w:t>
-            </w:r>
-            <w:proofErr w:type="spellEnd"/>
-            <w:proofErr w:type="gramEnd"/>
-            <w:r>
-              <w:rPr>
-                <w:sz w:val="18"/>
-                <w:szCs w:val="18"/>
-                <w:lang w:val="en-US"/>
-              </w:rPr>
-              <w:t xml:space="preserve"> = set. </w:t>
-            </w:r>
-            <w:proofErr w:type="spellStart"/>
-            <w:proofErr w:type="gramStart"/>
-            <w:r>
-              <w:rPr>
-                <w:sz w:val="18"/>
-                <w:szCs w:val="18"/>
-                <w:lang w:val="en-US"/>
-              </w:rPr>
-              <w:t>ottobre</w:t>
-            </w:r>
-            <w:proofErr w:type="spellEnd"/>
-            <w:proofErr w:type="gramEnd"/>
-            <w:r>
-              <w:rPr>
-                <w:sz w:val="18"/>
-                <w:szCs w:val="18"/>
-                <w:lang w:val="en-US"/>
-              </w:rPr>
-              <w:t xml:space="preserve"> = </w:t>
-            </w:r>
-            <w:proofErr w:type="spellStart"/>
-            <w:r>
-              <w:rPr>
-                <w:sz w:val="18"/>
-                <w:szCs w:val="18"/>
-                <w:lang w:val="en-US"/>
-              </w:rPr>
-              <w:t>ott</w:t>
-            </w:r>
-            <w:proofErr w:type="spellEnd"/>
-            <w:r>
-              <w:rPr>
-                <w:sz w:val="18"/>
-                <w:szCs w:val="18"/>
-                <w:lang w:val="en-US"/>
-              </w:rPr>
-              <w:t xml:space="preserve">. </w:t>
-            </w:r>
-            <w:proofErr w:type="spellStart"/>
-            <w:proofErr w:type="gramStart"/>
-            <w:r>
-              <w:rPr>
-                <w:sz w:val="18"/>
-                <w:szCs w:val="18"/>
-                <w:lang w:val="en-US"/>
-              </w:rPr>
-              <w:t>novembre</w:t>
-            </w:r>
-            <w:proofErr w:type="spellEnd"/>
-            <w:proofErr w:type="gramEnd"/>
-            <w:r>
-              <w:rPr>
-                <w:sz w:val="18"/>
-                <w:szCs w:val="18"/>
-                <w:lang w:val="en-US"/>
-              </w:rPr>
-              <w:t xml:space="preserve"> = </w:t>
-            </w:r>
-            <w:proofErr w:type="spellStart"/>
-            <w:r>
-              <w:rPr>
-                <w:sz w:val="18"/>
-                <w:szCs w:val="18"/>
-                <w:lang w:val="en-US"/>
-              </w:rPr>
-              <w:t>nov.</w:t>
-            </w:r>
-            <w:proofErr w:type="spellEnd"/>
-            <w:r>
-              <w:rPr>
-                <w:sz w:val="18"/>
-                <w:szCs w:val="18"/>
-                <w:lang w:val="en-US"/>
-              </w:rPr>
-              <w:t xml:space="preserve"> </w:t>
-            </w:r>
-            <w:proofErr w:type="spellStart"/>
-            <w:proofErr w:type="gramStart"/>
-            <w:r>
-              <w:rPr>
-                <w:sz w:val="18"/>
-                <w:szCs w:val="18"/>
-                <w:lang w:val="en-US"/>
-              </w:rPr>
-              <w:t>dicembre</w:t>
-            </w:r>
-            <w:proofErr w:type="spellEnd"/>
-            <w:proofErr w:type="gramEnd"/>
-            <w:r>
-              <w:rPr>
-                <w:sz w:val="18"/>
-                <w:szCs w:val="18"/>
-                <w:lang w:val="en-US"/>
-              </w:rPr>
-              <w:t xml:space="preserve"> = </w:t>
-            </w:r>
-            <w:proofErr w:type="spellStart"/>
-            <w:r>
-              <w:rPr>
-                <w:sz w:val="18"/>
-                <w:szCs w:val="18"/>
-                <w:lang w:val="en-US"/>
-              </w:rPr>
-              <w:t>dic</w:t>
-            </w:r>
-            <w:proofErr w:type="spellEnd"/>
-            <w:r>
-              <w:rPr>
-                <w:sz w:val="18"/>
-                <w:szCs w:val="18"/>
-                <w:lang w:val="en-US"/>
-              </w:rPr>
-              <w:t>.</w:t>
+              <w:t>agosto = ago. settembre = set. ottobre = ott. novembre = nov. dicembre = dic.</w:t>
             </w:r>
           </w:p>
         </w:tc>
@@ -13019,7 +11091,6 @@
                 <w:lang w:val="en-US"/>
               </w:rPr>
             </w:pPr>
-            <w:proofErr w:type="spellStart"/>
             <w:r>
               <w:rPr>
                 <w:b/>
@@ -13029,7 +11100,6 @@
               </w:rPr>
               <w:t>Inglês</w:t>
             </w:r>
-            <w:proofErr w:type="spellEnd"/>
           </w:p>
         </w:tc>
         <w:tc>
@@ -13052,7 +11122,6 @@
                 <w:lang w:val="en-US"/>
               </w:rPr>
             </w:pPr>
-            <w:proofErr w:type="spellStart"/>
             <w:r>
               <w:rPr>
                 <w:b/>
@@ -13062,7 +11131,6 @@
               </w:rPr>
               <w:t>Alemão</w:t>
             </w:r>
-            <w:proofErr w:type="spellEnd"/>
           </w:p>
         </w:tc>
       </w:tr>
@@ -13283,36 +11351,14 @@
                 <w:lang w:val="en-US"/>
               </w:rPr>
             </w:pPr>
-            <w:proofErr w:type="spellStart"/>
-            <w:proofErr w:type="gramStart"/>
             <w:r>
               <w:rPr>
                 <w:sz w:val="18"/>
                 <w:szCs w:val="18"/>
                 <w:lang w:val="en-US"/>
               </w:rPr>
-              <w:t>novembre</w:t>
+              <w:t>novembre = nov.</w:t>
             </w:r>
-            <w:proofErr w:type="spellEnd"/>
-            <w:proofErr w:type="gramEnd"/>
-            <w:r>
-              <w:rPr>
-                <w:sz w:val="18"/>
-                <w:szCs w:val="18"/>
-                <w:lang w:val="en-US"/>
-              </w:rPr>
-              <w:t xml:space="preserve"> = </w:t>
-            </w:r>
-            <w:proofErr w:type="spellStart"/>
-            <w:r>
-              <w:rPr>
-                <w:sz w:val="18"/>
-                <w:szCs w:val="18"/>
-                <w:lang w:val="en-US"/>
-              </w:rPr>
-              <w:t>nov.</w:t>
-            </w:r>
-            <w:proofErr w:type="spellEnd"/>
           </w:p>
           <w:p>
             <w:pPr>
@@ -13324,37 +11370,12 @@
                 <w:szCs w:val="18"/>
               </w:rPr>
             </w:pPr>
-            <w:proofErr w:type="spellStart"/>
             <w:r>
               <w:rPr>
                 <w:sz w:val="18"/>
                 <w:szCs w:val="18"/>
               </w:rPr>
-              <w:t>décembre</w:t>
-            </w:r>
-            <w:proofErr w:type="spellEnd"/>
-            <w:r>
-              <w:rPr>
-                <w:sz w:val="18"/>
-                <w:szCs w:val="18"/>
-              </w:rPr>
-              <w:t xml:space="preserve"> = </w:t>
-            </w:r>
-            <w:proofErr w:type="spellStart"/>
-            <w:r>
-              <w:rPr>
-                <w:sz w:val="18"/>
-                <w:szCs w:val="18"/>
-              </w:rPr>
-              <w:t>déc</w:t>
-            </w:r>
-            <w:proofErr w:type="spellEnd"/>
-            <w:r>
-              <w:rPr>
-                <w:sz w:val="18"/>
-                <w:szCs w:val="18"/>
-              </w:rPr>
-              <w:t>.</w:t>
+              <w:t>décembre = déc.</w:t>
             </w:r>
           </w:p>
           <w:p>
@@ -14082,7 +12103,7 @@
         <w:rStyle w:val="PageNumber"/>
         <w:noProof/>
       </w:rPr>
-      <w:t>44</w:t>
+      <w:t>45</w:t>
     </w:r>
     <w:r>
       <w:rPr>
@@ -20458,7 +18479,7 @@
 </file>
 
 <file path=customXml/itemProps1.xml><?xml version="1.0" encoding="utf-8"?>
-<ds:datastoreItem xmlns:ds="http://schemas.openxmlformats.org/officeDocument/2006/customXml" ds:itemID="{80C54159-DE0B-4C41-9D2D-D764DA07CD59}">
+<ds:datastoreItem xmlns:ds="http://schemas.openxmlformats.org/officeDocument/2006/customXml" ds:itemID="{F01A33BA-8100-8242-8053-6E2F45D9D5B8}">
   <ds:schemaRefs>
     <ds:schemaRef ds:uri="http://schemas.openxmlformats.org/officeDocument/2006/bibliography"/>
   </ds:schemaRefs>

</xml_diff>

<commit_message>
Pequenos ajustes nos textos
</commit_message>
<xml_diff>
--- a/monografia_JP.docx
+++ b/monografia_JP.docx
@@ -263,6 +263,21 @@
       </w:r>
       <w:r>
         <w:instrText xml:space="preserve"> INCLUDEPICTURE  "http://www.cdt.br/logo_menor.jpg" \* MERGEFORMATINET </w:instrText>
+      </w:r>
+      <w:r>
+        <w:fldChar w:fldCharType="separate"/>
+      </w:r>
+      <w:r>
+        <w:fldChar w:fldCharType="begin"/>
+      </w:r>
+      <w:r>
+        <w:instrText xml:space="preserve"> </w:instrText>
+      </w:r>
+      <w:r>
+        <w:instrText>INCLUDEPICTURE  "http://www.cdt.br/logo_menor.jpg" \* MERGEFORMATINET</w:instrText>
+      </w:r>
+      <w:r>
+        <w:instrText xml:space="preserve"> </w:instrText>
       </w:r>
       <w:r>
         <w:fldChar w:fldCharType="separate"/>
@@ -292,6 +307,9 @@
             <v:imagedata r:id="rId9" r:href="rId10"/>
           </v:shape>
         </w:pict>
+      </w:r>
+      <w:r>
+        <w:fldChar w:fldCharType="end"/>
       </w:r>
       <w:r>
         <w:fldChar w:fldCharType="end"/>
@@ -3228,29 +3246,29 @@
       <w:bookmarkStart w:id="69" w:name="_Toc222801058"/>
       <w:bookmarkStart w:id="70" w:name="_Toc232224847"/>
       <w:bookmarkStart w:id="71" w:name="_Toc232225026"/>
-      <w:bookmarkStart w:id="72" w:name="_Toc144288080"/>
-      <w:bookmarkStart w:id="73" w:name="_Toc144288581"/>
-      <w:bookmarkStart w:id="74" w:name="_Toc144609677"/>
-      <w:bookmarkStart w:id="75" w:name="_Toc144614334"/>
-      <w:bookmarkStart w:id="76" w:name="_Toc144614582"/>
-      <w:bookmarkStart w:id="77" w:name="_Toc144627061"/>
-      <w:bookmarkStart w:id="78" w:name="_Toc144630240"/>
-      <w:bookmarkStart w:id="79" w:name="_Toc144691037"/>
-      <w:bookmarkStart w:id="80" w:name="_Toc144691508"/>
-      <w:bookmarkStart w:id="81" w:name="_Toc144692259"/>
-      <w:bookmarkStart w:id="82" w:name="_Toc144805831"/>
-      <w:bookmarkStart w:id="83" w:name="_Toc144807452"/>
-      <w:bookmarkStart w:id="84" w:name="_Toc149724137"/>
-      <w:bookmarkStart w:id="85" w:name="_Toc149724322"/>
-      <w:bookmarkStart w:id="86" w:name="_Toc150052728"/>
-      <w:bookmarkStart w:id="87" w:name="_Toc150053219"/>
-      <w:bookmarkStart w:id="88" w:name="_Toc150053986"/>
-      <w:bookmarkStart w:id="89" w:name="_Toc150054435"/>
-      <w:bookmarkStart w:id="90" w:name="_Toc150054638"/>
-      <w:bookmarkStart w:id="91" w:name="_Toc150054853"/>
-      <w:bookmarkStart w:id="92" w:name="_Toc151433548"/>
-      <w:bookmarkStart w:id="93" w:name="_Toc151434319"/>
-      <w:bookmarkStart w:id="94" w:name="_Toc177125985"/>
+      <w:bookmarkStart w:id="72" w:name="_Toc177125985"/>
+      <w:bookmarkStart w:id="73" w:name="_Toc144288080"/>
+      <w:bookmarkStart w:id="74" w:name="_Toc144288581"/>
+      <w:bookmarkStart w:id="75" w:name="_Toc144609677"/>
+      <w:bookmarkStart w:id="76" w:name="_Toc144614334"/>
+      <w:bookmarkStart w:id="77" w:name="_Toc144614582"/>
+      <w:bookmarkStart w:id="78" w:name="_Toc144627061"/>
+      <w:bookmarkStart w:id="79" w:name="_Toc144630240"/>
+      <w:bookmarkStart w:id="80" w:name="_Toc144691037"/>
+      <w:bookmarkStart w:id="81" w:name="_Toc144691508"/>
+      <w:bookmarkStart w:id="82" w:name="_Toc144692259"/>
+      <w:bookmarkStart w:id="83" w:name="_Toc144805831"/>
+      <w:bookmarkStart w:id="84" w:name="_Toc144807452"/>
+      <w:bookmarkStart w:id="85" w:name="_Toc149724137"/>
+      <w:bookmarkStart w:id="86" w:name="_Toc149724322"/>
+      <w:bookmarkStart w:id="87" w:name="_Toc150052728"/>
+      <w:bookmarkStart w:id="88" w:name="_Toc150053219"/>
+      <w:bookmarkStart w:id="89" w:name="_Toc150053986"/>
+      <w:bookmarkStart w:id="90" w:name="_Toc150054435"/>
+      <w:bookmarkStart w:id="91" w:name="_Toc150054638"/>
+      <w:bookmarkStart w:id="92" w:name="_Toc150054853"/>
+      <w:bookmarkStart w:id="93" w:name="_Toc151433548"/>
+      <w:bookmarkStart w:id="94" w:name="_Toc151434319"/>
       <w:r>
         <w:lastRenderedPageBreak/>
         <w:t>LISTA DE SÍMBOLOS</w:t>
@@ -3262,7 +3280,7 @@
       <w:bookmarkEnd w:id="69"/>
       <w:bookmarkEnd w:id="70"/>
       <w:bookmarkEnd w:id="71"/>
-      <w:bookmarkEnd w:id="94"/>
+      <w:bookmarkEnd w:id="72"/>
     </w:p>
     <w:p/>
     <w:p>
@@ -3289,7 +3307,6 @@
         <w:t>- Energia Cinética</w:t>
       </w:r>
     </w:p>
-    <w:bookmarkEnd w:id="72"/>
     <w:bookmarkEnd w:id="73"/>
     <w:bookmarkEnd w:id="74"/>
     <w:bookmarkEnd w:id="75"/>
@@ -3311,6 +3328,7 @@
     <w:bookmarkEnd w:id="91"/>
     <w:bookmarkEnd w:id="92"/>
     <w:bookmarkEnd w:id="93"/>
+    <w:bookmarkEnd w:id="94"/>
     <w:p>
       <w:pPr>
         <w:ind w:firstLine="0"/>
@@ -4060,8 +4078,6 @@
       <w:r>
         <w:t xml:space="preserve"> </w:t>
       </w:r>
-      <w:bookmarkStart w:id="123" w:name="_GoBack"/>
-      <w:bookmarkEnd w:id="123"/>
       <w:r>
         <w:t>em 2008 o mercado de desenvolvimento de software global movimentou cerca de  1,23 trilhões de dólares, com um crescimento médio de 3% ao ano. Apesar desta grande movimentação financeira em torno de projetos de software, as empresas investem pouco na qualidade de seus produtos. Qualquer otimização gerada neste processo de desenvolvimento pode ser vista como economia.</w:t>
       </w:r>
@@ -4071,7 +4087,7 @@
       <w:pPr>
         <w:pStyle w:val="Heading1"/>
       </w:pPr>
-      <w:bookmarkStart w:id="124" w:name="_Toc177125990"/>
+      <w:bookmarkStart w:id="123" w:name="_Toc177125990"/>
       <w:r>
         <w:lastRenderedPageBreak/>
         <w:t>FUNDAMENTAÇÃO TE</w:t>
@@ -4082,17 +4098,17 @@
       <w:r>
         <w:t>RICA</w:t>
       </w:r>
+      <w:bookmarkEnd w:id="123"/>
+    </w:p>
+    <w:p>
+      <w:pPr>
+        <w:pStyle w:val="Heading2"/>
+      </w:pPr>
+      <w:bookmarkStart w:id="124" w:name="_Toc177125991"/>
+      <w:r>
+        <w:t>TESTES DE SOFTWARE</w:t>
+      </w:r>
       <w:bookmarkEnd w:id="124"/>
-    </w:p>
-    <w:p>
-      <w:pPr>
-        <w:pStyle w:val="Heading2"/>
-      </w:pPr>
-      <w:bookmarkStart w:id="125" w:name="_Toc177125991"/>
-      <w:r>
-        <w:t>TESTES DE SOFTWARE</w:t>
-      </w:r>
-      <w:bookmarkEnd w:id="125"/>
     </w:p>
     <w:p>
       <w:r>
@@ -4469,11 +4485,11 @@
       <w:pPr>
         <w:pStyle w:val="Heading3"/>
       </w:pPr>
-      <w:bookmarkStart w:id="126" w:name="_Toc177125992"/>
+      <w:bookmarkStart w:id="125" w:name="_Toc177125992"/>
       <w:r>
         <w:t>TESTES DE UNIDADE</w:t>
       </w:r>
-      <w:bookmarkEnd w:id="126"/>
+      <w:bookmarkEnd w:id="125"/>
     </w:p>
     <w:p>
       <w:r>
@@ -4618,11 +4634,11 @@
       <w:pPr>
         <w:pStyle w:val="Heading3"/>
       </w:pPr>
-      <w:bookmarkStart w:id="127" w:name="_Toc177125993"/>
+      <w:bookmarkStart w:id="126" w:name="_Toc177125993"/>
       <w:r>
         <w:t>TESTES DE INTEGRAÇÃO</w:t>
       </w:r>
-      <w:bookmarkEnd w:id="127"/>
+      <w:bookmarkEnd w:id="126"/>
     </w:p>
     <w:p>
       <w:r>
@@ -4733,11 +4749,11 @@
       <w:pPr>
         <w:pStyle w:val="Heading2"/>
       </w:pPr>
-      <w:bookmarkStart w:id="128" w:name="_Toc177125994"/>
+      <w:bookmarkStart w:id="127" w:name="_Toc177125994"/>
       <w:r>
         <w:t>TESTES AUTOMATIZADOS</w:t>
       </w:r>
-      <w:bookmarkEnd w:id="128"/>
+      <w:bookmarkEnd w:id="127"/>
     </w:p>
     <w:p>
       <w:r>
@@ -4946,12 +4962,12 @@
           <w:lang w:val="en-US"/>
         </w:rPr>
       </w:pPr>
-      <w:bookmarkStart w:id="129" w:name="_Toc177125995"/>
+      <w:bookmarkStart w:id="128" w:name="_Toc177125995"/>
       <w:r>
         <w:lastRenderedPageBreak/>
         <w:t>LINGUAGEM DE PROGRAMAÇÃO RUBY</w:t>
       </w:r>
-      <w:bookmarkEnd w:id="129"/>
+      <w:bookmarkEnd w:id="128"/>
     </w:p>
     <w:p>
       <w:r>
@@ -5183,11 +5199,11 @@
       <w:pPr>
         <w:pStyle w:val="Heading2"/>
       </w:pPr>
-      <w:bookmarkStart w:id="130" w:name="_Toc177125996"/>
+      <w:bookmarkStart w:id="129" w:name="_Toc177125996"/>
       <w:r>
         <w:t>PADRÃO ARQUITETURAL MVC</w:t>
       </w:r>
-      <w:bookmarkEnd w:id="130"/>
+      <w:bookmarkEnd w:id="129"/>
     </w:p>
     <w:p>
       <w:r>
@@ -5280,11 +5296,11 @@
       <w:pPr>
         <w:pStyle w:val="Heading2"/>
       </w:pPr>
-      <w:bookmarkStart w:id="131" w:name="_Toc177125997"/>
+      <w:bookmarkStart w:id="130" w:name="_Toc177125997"/>
       <w:r>
         <w:t>FRAMEWORK DE DESENVOLVIMENTO RAILS</w:t>
       </w:r>
-      <w:bookmarkEnd w:id="131"/>
+      <w:bookmarkEnd w:id="130"/>
     </w:p>
     <w:p>
       <w:r>
@@ -5719,7 +5735,7 @@
       <w:pPr>
         <w:pStyle w:val="Heading2"/>
       </w:pPr>
-      <w:bookmarkStart w:id="132" w:name="_Toc177125998"/>
+      <w:bookmarkStart w:id="131" w:name="_Toc177125998"/>
       <w:r>
         <w:t xml:space="preserve">DESENVOLVIMENTO </w:t>
       </w:r>
@@ -5732,7 +5748,7 @@
       <w:r>
         <w:t>ÓVEIS</w:t>
       </w:r>
-      <w:bookmarkEnd w:id="132"/>
+      <w:bookmarkEnd w:id="131"/>
     </w:p>
     <w:p>
       <w:r>
@@ -5880,7 +5896,7 @@
       <w:pPr>
         <w:pStyle w:val="Heading3"/>
       </w:pPr>
-      <w:bookmarkStart w:id="133" w:name="_Toc177125999"/>
+      <w:bookmarkStart w:id="132" w:name="_Toc177125999"/>
       <w:r>
         <w:t>JAVA MICRO EDITION (J2</w:t>
       </w:r>
@@ -5890,7 +5906,7 @@
       <w:r>
         <w:t>)</w:t>
       </w:r>
-      <w:bookmarkEnd w:id="133"/>
+      <w:bookmarkEnd w:id="132"/>
     </w:p>
     <w:p>
       <w:r>
@@ -6009,11 +6025,11 @@
       <w:pPr>
         <w:pStyle w:val="Heading3"/>
       </w:pPr>
-      <w:bookmarkStart w:id="134" w:name="_Toc177126000"/>
+      <w:bookmarkStart w:id="133" w:name="_Toc177126000"/>
       <w:r>
         <w:t>IPHONE</w:t>
       </w:r>
-      <w:bookmarkEnd w:id="134"/>
+      <w:bookmarkEnd w:id="133"/>
     </w:p>
     <w:p>
       <w:r>
@@ -6155,11 +6171,11 @@
       <w:pPr>
         <w:pStyle w:val="Heading3"/>
       </w:pPr>
-      <w:bookmarkStart w:id="135" w:name="_Toc177126001"/>
+      <w:bookmarkStart w:id="134" w:name="_Toc177126001"/>
       <w:r>
         <w:t>ANDROID</w:t>
       </w:r>
-      <w:bookmarkEnd w:id="135"/>
+      <w:bookmarkEnd w:id="134"/>
     </w:p>
     <w:p>
       <w:r>
@@ -6613,26 +6629,26 @@
       <w:pPr>
         <w:pStyle w:val="Heading2"/>
       </w:pPr>
-      <w:bookmarkStart w:id="136" w:name="_Toc177126002"/>
+      <w:bookmarkStart w:id="135" w:name="_Toc177126002"/>
       <w:r>
         <w:t>METODOLOGIAS DE DESENVOLVIMENTO DE SOFTWARE</w:t>
       </w:r>
+      <w:bookmarkEnd w:id="135"/>
+    </w:p>
+    <w:p>
+      <w:r>
+        <w:t>Nesta etapa serão apresentadas algumas metodologias de desenvolvimento mais conhecidas.</w:t>
+      </w:r>
+    </w:p>
+    <w:p>
+      <w:pPr>
+        <w:pStyle w:val="Heading3"/>
+      </w:pPr>
+      <w:bookmarkStart w:id="136" w:name="_Toc177126003"/>
+      <w:r>
+        <w:t>CASCATA</w:t>
+      </w:r>
       <w:bookmarkEnd w:id="136"/>
-    </w:p>
-    <w:p>
-      <w:r>
-        <w:t>Nesta etapa serão apresentadas algumas metodologias de desenvolvimento mais conhecidas.</w:t>
-      </w:r>
-    </w:p>
-    <w:p>
-      <w:pPr>
-        <w:pStyle w:val="Heading3"/>
-      </w:pPr>
-      <w:bookmarkStart w:id="137" w:name="_Toc177126003"/>
-      <w:r>
-        <w:t>CASCATA</w:t>
-      </w:r>
-      <w:bookmarkEnd w:id="137"/>
     </w:p>
     <w:p>
       <w:r>
@@ -6791,7 +6807,7 @@
       <w:pPr>
         <w:pStyle w:val="Heading3"/>
       </w:pPr>
-      <w:bookmarkStart w:id="138" w:name="_Toc177126004"/>
+      <w:bookmarkStart w:id="137" w:name="_Toc177126004"/>
       <w:r>
         <w:t>RATIONAL UNIFIED PROCESS (</w:t>
       </w:r>
@@ -6801,7 +6817,7 @@
       <w:r>
         <w:t>)</w:t>
       </w:r>
-      <w:bookmarkEnd w:id="138"/>
+      <w:bookmarkEnd w:id="137"/>
     </w:p>
     <w:p>
       <w:r>
@@ -6958,7 +6974,7 @@
       <w:pPr>
         <w:pStyle w:val="Heading3"/>
       </w:pPr>
-      <w:bookmarkStart w:id="139" w:name="_Toc177126005"/>
+      <w:bookmarkStart w:id="138" w:name="_Toc177126005"/>
       <w:r>
         <w:lastRenderedPageBreak/>
         <w:t>PROGRAMAÇÃO EXTREMA</w:t>
@@ -6972,7 +6988,7 @@
       <w:r>
         <w:t>)</w:t>
       </w:r>
-      <w:bookmarkEnd w:id="139"/>
+      <w:bookmarkEnd w:id="138"/>
     </w:p>
     <w:p>
       <w:r>
@@ -7266,21 +7282,39 @@
       <w:pPr>
         <w:pStyle w:val="Heading3"/>
       </w:pPr>
-      <w:bookmarkStart w:id="140" w:name="_Toc177126006"/>
+      <w:bookmarkStart w:id="139" w:name="_Toc177126006"/>
       <w:r>
         <w:t>LEAN</w:t>
       </w:r>
-      <w:bookmarkEnd w:id="140"/>
+      <w:bookmarkEnd w:id="139"/>
     </w:p>
     <w:p>
       <w:r>
         <w:t xml:space="preserve">Na década de 40 a Toyota ainda era uma pequena empresa, que percebeu a possibilidade de crescimento se conseguisse produzir veículos baratos e com qualidade. Taiichi Ohno e Shigeo Shingo receberam o desafio para reduzir os custos na linha de produção da Toyota, para atingir o objetivo proposto, eles propuseram a eliminação de todo desperdício presente desde a fabricação até a entrega do produto. </w:t>
       </w:r>
       <w:r>
-        <w:t>As mudanças para redução de custo foram base para o início do pensamento Lean.</w:t>
-      </w:r>
-      <w:r>
-        <w:t xml:space="preserve"> Os princípios elementares para a cultura Lean utilizada pela Toyota eram</w:t>
+        <w:t xml:space="preserve">As mudanças para redução de custo foram base para o início do pensamento </w:t>
+      </w:r>
+      <w:r>
+        <w:rPr>
+          <w:i/>
+        </w:rPr>
+        <w:t>Lean</w:t>
+      </w:r>
+      <w:r>
+        <w:t>.</w:t>
+      </w:r>
+      <w:r>
+        <w:t xml:space="preserve"> Os princípios elementares para a cultura </w:t>
+      </w:r>
+      <w:r>
+        <w:rPr>
+          <w:i/>
+        </w:rPr>
+        <w:t>Lean</w:t>
+      </w:r>
+      <w:r>
+        <w:t xml:space="preserve"> utilizada pela Toyota eram</w:t>
       </w:r>
       <w:r>
         <w:rPr>
@@ -7559,7 +7593,7 @@
       <w:pPr>
         <w:pStyle w:val="Heading3"/>
       </w:pPr>
-      <w:bookmarkStart w:id="141" w:name="_Toc177126007"/>
+      <w:bookmarkStart w:id="140" w:name="_Toc177126007"/>
       <w:r>
         <w:t>TEST DRIVEN DEVELOPMENT (</w:t>
       </w:r>
@@ -7569,7 +7603,7 @@
       <w:r>
         <w:t>)</w:t>
       </w:r>
-      <w:bookmarkEnd w:id="141"/>
+      <w:bookmarkEnd w:id="140"/>
     </w:p>
     <w:p>
       <w:r>
@@ -7814,12 +7848,12 @@
       <w:pPr>
         <w:pStyle w:val="Heading1"/>
       </w:pPr>
-      <w:bookmarkStart w:id="142" w:name="_Toc177126008"/>
+      <w:bookmarkStart w:id="141" w:name="_Toc177126008"/>
       <w:r>
         <w:lastRenderedPageBreak/>
         <w:t>METODOLOGIA</w:t>
       </w:r>
-      <w:bookmarkEnd w:id="142"/>
+      <w:bookmarkEnd w:id="141"/>
     </w:p>
     <w:p>
       <w:r>
@@ -8093,11 +8127,11 @@
       <w:pPr>
         <w:pStyle w:val="Heading2"/>
       </w:pPr>
-      <w:bookmarkStart w:id="143" w:name="_Toc177126009"/>
+      <w:bookmarkStart w:id="142" w:name="_Toc177126009"/>
       <w:r>
         <w:t>METODOLOGIA UTILIZADA NO DESENVOLVIMENTO</w:t>
       </w:r>
-      <w:bookmarkEnd w:id="143"/>
+      <w:bookmarkEnd w:id="142"/>
     </w:p>
     <w:p>
       <w:r>
@@ -8378,11 +8412,11 @@
       <w:pPr>
         <w:pStyle w:val="Heading2"/>
       </w:pPr>
-      <w:bookmarkStart w:id="144" w:name="_Toc177126010"/>
+      <w:bookmarkStart w:id="143" w:name="_Toc177126010"/>
       <w:r>
         <w:t>DESENVOLVIMENTO DO SISTEMA WEB</w:t>
       </w:r>
-      <w:bookmarkEnd w:id="144"/>
+      <w:bookmarkEnd w:id="143"/>
     </w:p>
     <w:p>
       <w:r>
@@ -8597,11 +8631,11 @@
       <w:pPr>
         <w:pStyle w:val="Heading3"/>
       </w:pPr>
-      <w:bookmarkStart w:id="145" w:name="_Toc177126011"/>
+      <w:bookmarkStart w:id="144" w:name="_Toc177126011"/>
       <w:r>
         <w:t>TECNOLOGIAS UTILIZADAS</w:t>
       </w:r>
-      <w:bookmarkEnd w:id="145"/>
+      <w:bookmarkEnd w:id="144"/>
     </w:p>
     <w:p>
       <w:r>
@@ -8675,14 +8709,32 @@
         <w:t>iniciar a execução d</w:t>
       </w:r>
       <w:r>
-        <w:t>os testes relacionados com o código que foi modificado.</w:t>
-      </w:r>
-      <w:r>
-        <w:t xml:space="preserve"> Além de executar os testes relacionados com o código que foi modificado, periodicamente o Autotest dispara a </w:t>
+        <w:t xml:space="preserve">os testes relacionados </w:t>
+      </w:r>
+      <w:r>
+        <w:t>a</w:t>
+      </w:r>
+      <w:r>
+        <w:t>o código que foi modificado.</w:t>
+      </w:r>
+      <w:r>
+        <w:t xml:space="preserve"> Além de executar os testes relacionados </w:t>
+      </w:r>
+      <w:r>
+        <w:t>a</w:t>
+      </w:r>
+      <w:r>
+        <w:t>o código que foi modificado, periodicamente</w:t>
+      </w:r>
+      <w:r>
+        <w:t>,</w:t>
+      </w:r>
+      <w:r>
+        <w:t xml:space="preserve"> o Autotest dispara a execução de </w:t>
       </w:r>
       <w:r>
         <w:lastRenderedPageBreak/>
-        <w:t>execução de todos os testes do sistema, garantindo a qualidade do código</w:t>
+        <w:t>todos os testes do sistema, garantindo a qualidade do código</w:t>
       </w:r>
       <w:r>
         <w:t xml:space="preserve"> por completo, não se limitando apenas ao código que foi alterado</w:t>
@@ -8701,7 +8753,19 @@
     </w:p>
     <w:p>
       <w:r>
-        <w:t>Além plugins destinados para uso em códigos de teste, existem plugins para facilitar o desenvolvimento de funcionalidade rotineiras, como por exemplo:</w:t>
+        <w:t xml:space="preserve">Além </w:t>
+      </w:r>
+      <w:r>
+        <w:t xml:space="preserve">dos </w:t>
+      </w:r>
+      <w:r>
+        <w:t xml:space="preserve">plugins destinados para uso </w:t>
+      </w:r>
+      <w:r>
+        <w:t>durante o desenvolvimento dos testes</w:t>
+      </w:r>
+      <w:r>
+        <w:t>, existem plugins para facilitar o desenvolvimento de funcionalidade rotineiras, como por exemplo:</w:t>
       </w:r>
     </w:p>
     <w:p>
@@ -8784,7 +8848,13 @@
         <w:t xml:space="preserve"> </w:t>
       </w:r>
       <w:r>
-        <w:t>Redimensiona automaticamente as imagens, evitando a codificação de algoritmos para isso.</w:t>
+        <w:t xml:space="preserve">Redimensiona automaticamente as imagens, evitando a codificação de algoritmos para </w:t>
+      </w:r>
+      <w:r>
+        <w:t>gerar miniaturas das imagens</w:t>
+      </w:r>
+      <w:r>
+        <w:t>.</w:t>
       </w:r>
     </w:p>
     <w:p>
@@ -8818,12 +8888,12 @@
       <w:pPr>
         <w:pStyle w:val="Heading3"/>
       </w:pPr>
-      <w:bookmarkStart w:id="146" w:name="_Toc177126012"/>
+      <w:bookmarkStart w:id="145" w:name="_Toc177126012"/>
       <w:r>
         <w:lastRenderedPageBreak/>
         <w:t>DESENVOLVIMENTO</w:t>
       </w:r>
-      <w:bookmarkEnd w:id="146"/>
+      <w:bookmarkEnd w:id="145"/>
     </w:p>
     <w:p>
       <w:r>
@@ -8837,7 +8907,13 @@
     </w:p>
     <w:p>
       <w:r>
-        <w:t>Antes de iniciar o desenvolvimento alguns testes de aceitação foram criados para garantir que o resultado do desenvolvimento fosse realmente o que era necessário. Exemplos:</w:t>
+        <w:t xml:space="preserve">Antes de iniciar o desenvolvimento alguns testes de aceitação foram criados para garantir que o resultado do desenvolvimento </w:t>
+      </w:r>
+      <w:r>
+        <w:t>pudesse atender os requisitos iniciais, evitando desenvolver funcionalidades desnecessárias</w:t>
+      </w:r>
+      <w:r>
+        <w:t>. Exemplos:</w:t>
       </w:r>
     </w:p>
     <w:p>
@@ -8943,7 +9019,15 @@
     </w:p>
     <w:p>
       <w:r>
-        <w:t>Podemos ver que conseguimos cobrir todas as camadas com testes, garantindo que todo o fluxo está coberto pelos testes.</w:t>
+        <w:t xml:space="preserve">Podemos ver que conseguimos cobrir todas as camadas com testes, garantindo que todo o fluxo está coberto </w:t>
+      </w:r>
+      <w:r>
+        <w:t>por</w:t>
+      </w:r>
+      <w:bookmarkStart w:id="146" w:name="_GoBack"/>
+      <w:bookmarkEnd w:id="146"/>
+      <w:r>
+        <w:t xml:space="preserve"> testes.</w:t>
       </w:r>
     </w:p>
     <w:p>
@@ -9908,14 +9992,27 @@
       <w:r>
         <w:t>.</w:t>
       </w:r>
-      <w:fldSimple w:instr=" SEQ A. \* ARABIC ">
-        <w:r>
-          <w:rPr>
-            <w:noProof/>
-          </w:rPr>
-          <w:t>1</w:t>
-        </w:r>
-      </w:fldSimple>
+      <w:r>
+        <w:fldChar w:fldCharType="begin"/>
+      </w:r>
+      <w:r>
+        <w:instrText xml:space="preserve"> SEQ A. \* ARABIC </w:instrText>
+      </w:r>
+      <w:r>
+        <w:fldChar w:fldCharType="separate"/>
+      </w:r>
+      <w:r>
+        <w:rPr>
+          <w:noProof/>
+        </w:rPr>
+        <w:t>1</w:t>
+      </w:r>
+      <w:r>
+        <w:rPr>
+          <w:noProof/>
+        </w:rPr>
+        <w:fldChar w:fldCharType="end"/>
+      </w:r>
       <w:r>
         <w:t xml:space="preserve"> -</w:t>
       </w:r>
@@ -12078,7 +12175,7 @@
         <w:rStyle w:val="PageNumber"/>
         <w:noProof/>
       </w:rPr>
-      <w:t>13</w:t>
+      <w:t>36</w:t>
     </w:r>
     <w:r>
       <w:rPr>
@@ -18521,7 +18618,7 @@
 </file>
 
 <file path=customXml/itemProps1.xml><?xml version="1.0" encoding="utf-8"?>
-<ds:datastoreItem xmlns:ds="http://schemas.openxmlformats.org/officeDocument/2006/customXml" ds:itemID="{8C92767D-75E6-CB41-A0AA-D9C6361C5C9A}">
+<ds:datastoreItem xmlns:ds="http://schemas.openxmlformats.org/officeDocument/2006/customXml" ds:itemID="{8321DE77-8D42-C64B-8513-9D345FF2719E}">
   <ds:schemaRefs>
     <ds:schemaRef ds:uri="http://schemas.openxmlformats.org/officeDocument/2006/bibliography"/>
   </ds:schemaRefs>

</xml_diff>

<commit_message>
Descricao dos casos de uso do sistema mobile finalizada
</commit_message>
<xml_diff>
--- a/monografia_JP.docx
+++ b/monografia_JP.docx
@@ -280,16 +280,7 @@
         <w:fldChar w:fldCharType="begin"/>
       </w:r>
       <w:r>
-        <w:instrText xml:space="preserve"> </w:instrText>
-      </w:r>
-      <w:r>
-        <w:instrText>INCLUDEPICTURE  "http://www.cdt.br/logo_menor.jpg" \* MERGE</w:instrText>
-      </w:r>
-      <w:r>
-        <w:instrText>FORMATINET</w:instrText>
-      </w:r>
-      <w:r>
-        <w:instrText xml:space="preserve"> </w:instrText>
+        <w:instrText xml:space="preserve"> INCLUDEPICTURE  "http://www.cdt.br/logo_menor.jpg" \* MERGEFORMATINET </w:instrText>
       </w:r>
       <w:r>
         <w:fldChar w:fldCharType="separate"/>
@@ -518,23 +509,7 @@
         <w:t xml:space="preserve"> pelo</w:t>
       </w:r>
       <w:r>
-        <w:t xml:space="preserve"> Prof. </w:t>
-      </w:r>
-      <w:proofErr w:type="spellStart"/>
-      <w:r>
-        <w:t>Edizon</w:t>
-      </w:r>
-      <w:proofErr w:type="spellEnd"/>
-      <w:r>
-        <w:t xml:space="preserve"> </w:t>
-      </w:r>
-      <w:proofErr w:type="spellStart"/>
-      <w:r>
-        <w:t>Basseto</w:t>
-      </w:r>
-      <w:proofErr w:type="spellEnd"/>
-      <w:r>
-        <w:t xml:space="preserve"> Júnior</w:t>
+        <w:t xml:space="preserve"> Prof. Edizon Basseto Júnior</w:t>
       </w:r>
       <w:r>
         <w:t>.</w:t>
@@ -736,23 +711,7 @@
         <w:t xml:space="preserve">                                         </w:t>
       </w:r>
       <w:r>
-        <w:t xml:space="preserve">                                                                </w:t>
-      </w:r>
-      <w:proofErr w:type="spellStart"/>
-      <w:r>
-        <w:t>Edizon</w:t>
-      </w:r>
-      <w:proofErr w:type="spellEnd"/>
-      <w:r>
-        <w:t xml:space="preserve"> </w:t>
-      </w:r>
-      <w:proofErr w:type="spellStart"/>
-      <w:r>
-        <w:t>Basseto</w:t>
-      </w:r>
-      <w:proofErr w:type="spellEnd"/>
-      <w:r>
-        <w:t xml:space="preserve"> Júnior</w:t>
+        <w:t xml:space="preserve">                                                                Edizon Basseto Júnior</w:t>
       </w:r>
     </w:p>
     <w:p>
@@ -942,21 +901,8 @@
         <w:t xml:space="preserve"> </w:t>
       </w:r>
       <w:r>
-        <w:t xml:space="preserve">Ana Cláudia </w:t>
-      </w:r>
-      <w:proofErr w:type="spellStart"/>
-      <w:r>
-        <w:t>Narumi</w:t>
-      </w:r>
-      <w:proofErr w:type="spellEnd"/>
-      <w:r>
-        <w:t xml:space="preserve"> </w:t>
-      </w:r>
-      <w:proofErr w:type="spellStart"/>
-      <w:r>
-        <w:t>Kameda</w:t>
-      </w:r>
-      <w:proofErr w:type="spellEnd"/>
+        <w:t>Ana Cláudia Narumi Kameda</w:t>
+      </w:r>
       <w:r>
         <w:t xml:space="preserve"> e aos familiares, que me apoiaram na elaboração deste projeto. Gostaria de exprimir os mais sinceros agradecimentos e aqui reconhecer a sua importante contribuição.</w:t>
       </w:r>
@@ -968,21 +914,8 @@
       <w:r>
         <w:t xml:space="preserve">Aos meus amigos de classe, pelo apoio incondicional e pela grande amizade que têm dedicado e que nunca pouparam esforços para me ajudar. Aos professores, em especial ao professor </w:t>
       </w:r>
-      <w:proofErr w:type="spellStart"/>
-      <w:r>
-        <w:t>Edizon</w:t>
-      </w:r>
-      <w:proofErr w:type="spellEnd"/>
-      <w:r>
-        <w:t xml:space="preserve"> </w:t>
-      </w:r>
-      <w:proofErr w:type="spellStart"/>
-      <w:r>
-        <w:t>Basseto</w:t>
-      </w:r>
-      <w:proofErr w:type="spellEnd"/>
-      <w:r>
-        <w:t xml:space="preserve"> Júnior</w:t>
+      <w:r>
+        <w:t>Edizon Basseto Júnior</w:t>
       </w:r>
       <w:r>
         <w:t xml:space="preserve"> pela disponibilidade e força de vontade de orientar, sendo os educadores da ETEP Faculdades os que sempre me incentivaram.</w:t>
@@ -1057,14 +990,12 @@
       <w:r>
         <w:t xml:space="preserve">. Para atingir tal objetivo foram criadas práticas para otimização do processo de desenvolvimento de software, tendo como objetivo a redução de custos e aumento da qualidade do produto final. Este trabalho mostra uma maneira de combinar princípios ágeis de desenvolvimento de software de modo a se obter uma melhoria no processo de desenvolvimento de software. O trabalho utiliza como base o pensamento </w:t>
       </w:r>
-      <w:proofErr w:type="spellStart"/>
       <w:r>
         <w:rPr>
           <w:i/>
         </w:rPr>
         <w:t>Lean</w:t>
       </w:r>
-      <w:proofErr w:type="spellEnd"/>
       <w:r>
         <w:t xml:space="preserve"> e práticas de </w:t>
       </w:r>
@@ -1072,47 +1003,17 @@
         <w:rPr>
           <w:i/>
         </w:rPr>
-        <w:t xml:space="preserve">Extreme </w:t>
-      </w:r>
-      <w:proofErr w:type="spellStart"/>
+        <w:t>Extreme Programming</w:t>
+      </w:r>
+      <w:r>
+        <w:t xml:space="preserve"> como o </w:t>
+      </w:r>
       <w:r>
         <w:rPr>
           <w:i/>
         </w:rPr>
-        <w:t>Programming</w:t>
-      </w:r>
-      <w:proofErr w:type="spellEnd"/>
-      <w:r>
-        <w:t xml:space="preserve"> como o </w:t>
-      </w:r>
-      <w:r>
-        <w:rPr>
-          <w:i/>
-        </w:rPr>
-        <w:t xml:space="preserve">Test </w:t>
-      </w:r>
-      <w:proofErr w:type="spellStart"/>
-      <w:r>
-        <w:rPr>
-          <w:i/>
-        </w:rPr>
-        <w:t>Driven</w:t>
-      </w:r>
-      <w:proofErr w:type="spellEnd"/>
-      <w:r>
-        <w:rPr>
-          <w:i/>
-        </w:rPr>
-        <w:t xml:space="preserve"> </w:t>
-      </w:r>
-      <w:proofErr w:type="spellStart"/>
-      <w:r>
-        <w:rPr>
-          <w:i/>
-        </w:rPr>
-        <w:t>Development</w:t>
-      </w:r>
-      <w:proofErr w:type="spellEnd"/>
+        <w:t>Test Driven Development</w:t>
+      </w:r>
       <w:r>
         <w:t>.</w:t>
       </w:r>
@@ -1142,81 +1043,29 @@
         </w:rPr>
         <w:t xml:space="preserve"> </w:t>
       </w:r>
-      <w:proofErr w:type="spellStart"/>
       <w:r>
         <w:rPr>
           <w:i/>
         </w:rPr>
         <w:t>Lean</w:t>
       </w:r>
-      <w:proofErr w:type="spellEnd"/>
       <w:r>
         <w:rPr>
           <w:i/>
         </w:rPr>
-        <w:t xml:space="preserve"> </w:t>
-      </w:r>
-      <w:proofErr w:type="spellStart"/>
+        <w:t xml:space="preserve"> Thinking</w:t>
+      </w:r>
       <w:r>
         <w:rPr>
           <w:i/>
         </w:rPr>
-        <w:t>Thinking</w:t>
-      </w:r>
-      <w:proofErr w:type="spellEnd"/>
+        <w:t>;</w:t>
+      </w:r>
       <w:r>
         <w:rPr>
           <w:i/>
         </w:rPr>
-        <w:t>;</w:t>
-      </w:r>
-      <w:r>
-        <w:rPr>
-          <w:i/>
-        </w:rPr>
-        <w:t xml:space="preserve"> Extreme </w:t>
-      </w:r>
-      <w:proofErr w:type="spellStart"/>
-      <w:r>
-        <w:rPr>
-          <w:i/>
-        </w:rPr>
-        <w:t>Programming</w:t>
-      </w:r>
-      <w:proofErr w:type="spellEnd"/>
-      <w:r>
-        <w:rPr>
-          <w:i/>
-        </w:rPr>
-        <w:t xml:space="preserve">; Test </w:t>
-      </w:r>
-      <w:proofErr w:type="spellStart"/>
-      <w:r>
-        <w:rPr>
-          <w:i/>
-        </w:rPr>
-        <w:t>Driven</w:t>
-      </w:r>
-      <w:proofErr w:type="spellEnd"/>
-      <w:r>
-        <w:rPr>
-          <w:i/>
-        </w:rPr>
-        <w:t xml:space="preserve"> </w:t>
-      </w:r>
-      <w:proofErr w:type="spellStart"/>
-      <w:r>
-        <w:rPr>
-          <w:i/>
-        </w:rPr>
-        <w:t>Development</w:t>
-      </w:r>
-      <w:proofErr w:type="spellEnd"/>
-      <w:r>
-        <w:rPr>
-          <w:i/>
-        </w:rPr>
-        <w:t>;</w:t>
+        <w:t xml:space="preserve"> Extreme Programming; Test Driven Development;</w:t>
       </w:r>
     </w:p>
     <w:p>
@@ -1299,8 +1148,6 @@
       <w:r>
         <w:fldChar w:fldCharType="separate"/>
       </w:r>
-      <w:bookmarkStart w:id="23" w:name="_GoBack"/>
-      <w:bookmarkEnd w:id="23"/>
       <w:r>
         <w:t>LISTA DE FIGURAS</w:t>
       </w:r>
@@ -2899,40 +2746,40 @@
       <w:pPr>
         <w:pStyle w:val="PRE-TEXTO1"/>
       </w:pPr>
-      <w:bookmarkStart w:id="24" w:name="_Toc144003428"/>
-      <w:bookmarkStart w:id="25" w:name="_Toc144004088"/>
-      <w:bookmarkStart w:id="26" w:name="_Toc144004142"/>
-      <w:bookmarkStart w:id="27" w:name="_Toc144004591"/>
-      <w:bookmarkStart w:id="28" w:name="_Toc144288077"/>
-      <w:bookmarkStart w:id="29" w:name="_Toc144288578"/>
-      <w:bookmarkStart w:id="30" w:name="_Toc144609674"/>
-      <w:bookmarkStart w:id="31" w:name="_Toc144614331"/>
-      <w:bookmarkStart w:id="32" w:name="_Toc144614579"/>
-      <w:bookmarkStart w:id="33" w:name="_Toc144627058"/>
-      <w:bookmarkStart w:id="34" w:name="_Toc144630237"/>
-      <w:bookmarkStart w:id="35" w:name="_Toc144691034"/>
-      <w:bookmarkStart w:id="36" w:name="_Toc144691505"/>
-      <w:bookmarkStart w:id="37" w:name="_Toc144692256"/>
-      <w:bookmarkStart w:id="38" w:name="_Toc144805828"/>
-      <w:bookmarkStart w:id="39" w:name="_Toc144807449"/>
-      <w:bookmarkStart w:id="40" w:name="_Toc149724134"/>
-      <w:bookmarkStart w:id="41" w:name="_Toc149724319"/>
-      <w:bookmarkStart w:id="42" w:name="_Toc150052725"/>
-      <w:bookmarkStart w:id="43" w:name="_Toc150053216"/>
-      <w:bookmarkStart w:id="44" w:name="_Toc150053983"/>
-      <w:bookmarkStart w:id="45" w:name="_Toc150054432"/>
-      <w:bookmarkStart w:id="46" w:name="_Toc150054635"/>
-      <w:bookmarkStart w:id="47" w:name="_Toc150054850"/>
-      <w:bookmarkStart w:id="48" w:name="_Toc151433545"/>
-      <w:bookmarkStart w:id="49" w:name="_Toc151434316"/>
-      <w:bookmarkStart w:id="50" w:name="_Toc156710924"/>
-      <w:bookmarkStart w:id="51" w:name="_Toc156712233"/>
-      <w:bookmarkStart w:id="52" w:name="_Toc198716132"/>
-      <w:bookmarkStart w:id="53" w:name="_Toc221345525"/>
-      <w:bookmarkStart w:id="54" w:name="_Toc222801055"/>
-      <w:bookmarkStart w:id="55" w:name="_Toc232224844"/>
-      <w:bookmarkStart w:id="56" w:name="_Toc232225023"/>
-      <w:bookmarkStart w:id="57" w:name="_Toc178691178"/>
+      <w:bookmarkStart w:id="23" w:name="_Toc144003428"/>
+      <w:bookmarkStart w:id="24" w:name="_Toc144004088"/>
+      <w:bookmarkStart w:id="25" w:name="_Toc144004142"/>
+      <w:bookmarkStart w:id="26" w:name="_Toc144004591"/>
+      <w:bookmarkStart w:id="27" w:name="_Toc144288077"/>
+      <w:bookmarkStart w:id="28" w:name="_Toc144288578"/>
+      <w:bookmarkStart w:id="29" w:name="_Toc144609674"/>
+      <w:bookmarkStart w:id="30" w:name="_Toc144614331"/>
+      <w:bookmarkStart w:id="31" w:name="_Toc144614579"/>
+      <w:bookmarkStart w:id="32" w:name="_Toc144627058"/>
+      <w:bookmarkStart w:id="33" w:name="_Toc144630237"/>
+      <w:bookmarkStart w:id="34" w:name="_Toc144691034"/>
+      <w:bookmarkStart w:id="35" w:name="_Toc144691505"/>
+      <w:bookmarkStart w:id="36" w:name="_Toc144692256"/>
+      <w:bookmarkStart w:id="37" w:name="_Toc144805828"/>
+      <w:bookmarkStart w:id="38" w:name="_Toc144807449"/>
+      <w:bookmarkStart w:id="39" w:name="_Toc149724134"/>
+      <w:bookmarkStart w:id="40" w:name="_Toc149724319"/>
+      <w:bookmarkStart w:id="41" w:name="_Toc150052725"/>
+      <w:bookmarkStart w:id="42" w:name="_Toc150053216"/>
+      <w:bookmarkStart w:id="43" w:name="_Toc150053983"/>
+      <w:bookmarkStart w:id="44" w:name="_Toc150054432"/>
+      <w:bookmarkStart w:id="45" w:name="_Toc150054635"/>
+      <w:bookmarkStart w:id="46" w:name="_Toc150054850"/>
+      <w:bookmarkStart w:id="47" w:name="_Toc151433545"/>
+      <w:bookmarkStart w:id="48" w:name="_Toc151434316"/>
+      <w:bookmarkStart w:id="49" w:name="_Toc156710924"/>
+      <w:bookmarkStart w:id="50" w:name="_Toc156712233"/>
+      <w:bookmarkStart w:id="51" w:name="_Toc198716132"/>
+      <w:bookmarkStart w:id="52" w:name="_Toc221345525"/>
+      <w:bookmarkStart w:id="53" w:name="_Toc222801055"/>
+      <w:bookmarkStart w:id="54" w:name="_Toc232224844"/>
+      <w:bookmarkStart w:id="55" w:name="_Toc232225023"/>
+      <w:bookmarkStart w:id="56" w:name="_Toc178691178"/>
       <w:r>
         <w:lastRenderedPageBreak/>
         <w:t>LI</w:t>
@@ -2941,6 +2788,7 @@
         <w:t>STA DE FIGURAS</w:t>
       </w:r>
       <w:bookmarkEnd w:id="21"/>
+      <w:bookmarkEnd w:id="23"/>
       <w:bookmarkEnd w:id="24"/>
       <w:bookmarkEnd w:id="25"/>
       <w:bookmarkEnd w:id="26"/>
@@ -2974,7 +2822,6 @@
       <w:bookmarkEnd w:id="54"/>
       <w:bookmarkEnd w:id="55"/>
       <w:bookmarkEnd w:id="56"/>
-      <w:bookmarkEnd w:id="57"/>
     </w:p>
     <w:p>
       <w:pPr>
@@ -3334,18 +3181,19 @@
       <w:pPr>
         <w:pStyle w:val="PRE-TEXTO1"/>
       </w:pPr>
-      <w:bookmarkStart w:id="58" w:name="_Toc156710925"/>
-      <w:bookmarkStart w:id="59" w:name="_Toc156712234"/>
-      <w:bookmarkStart w:id="60" w:name="_Toc198716133"/>
-      <w:bookmarkStart w:id="61" w:name="_Toc221345526"/>
-      <w:bookmarkStart w:id="62" w:name="_Toc222801056"/>
-      <w:bookmarkStart w:id="63" w:name="_Toc232224845"/>
-      <w:bookmarkStart w:id="64" w:name="_Toc232225024"/>
-      <w:bookmarkStart w:id="65" w:name="_Toc178691179"/>
+      <w:bookmarkStart w:id="57" w:name="_Toc156710925"/>
+      <w:bookmarkStart w:id="58" w:name="_Toc156712234"/>
+      <w:bookmarkStart w:id="59" w:name="_Toc198716133"/>
+      <w:bookmarkStart w:id="60" w:name="_Toc221345526"/>
+      <w:bookmarkStart w:id="61" w:name="_Toc222801056"/>
+      <w:bookmarkStart w:id="62" w:name="_Toc232224845"/>
+      <w:bookmarkStart w:id="63" w:name="_Toc232225024"/>
+      <w:bookmarkStart w:id="64" w:name="_Toc178691179"/>
       <w:r>
         <w:lastRenderedPageBreak/>
         <w:t>LISTA DE TABELAS</w:t>
       </w:r>
+      <w:bookmarkEnd w:id="57"/>
       <w:bookmarkEnd w:id="58"/>
       <w:bookmarkEnd w:id="59"/>
       <w:bookmarkEnd w:id="60"/>
@@ -3353,7 +3201,6 @@
       <w:bookmarkEnd w:id="62"/>
       <w:bookmarkEnd w:id="63"/>
       <w:bookmarkEnd w:id="64"/>
-      <w:bookmarkEnd w:id="65"/>
     </w:p>
     <w:p>
       <w:pPr>
@@ -3527,48 +3374,48 @@
       <w:pPr>
         <w:pStyle w:val="PRE-TEXTO1"/>
       </w:pPr>
-      <w:bookmarkStart w:id="66" w:name="_Toc156710927"/>
-      <w:bookmarkStart w:id="67" w:name="_Toc156712236"/>
-      <w:bookmarkStart w:id="68" w:name="_Toc198716135"/>
-      <w:bookmarkStart w:id="69" w:name="_Toc221345528"/>
-      <w:bookmarkStart w:id="70" w:name="_Toc222801058"/>
-      <w:bookmarkStart w:id="71" w:name="_Toc232224847"/>
-      <w:bookmarkStart w:id="72" w:name="_Toc232225026"/>
-      <w:bookmarkStart w:id="73" w:name="_Toc144288080"/>
-      <w:bookmarkStart w:id="74" w:name="_Toc144288581"/>
-      <w:bookmarkStart w:id="75" w:name="_Toc144609677"/>
-      <w:bookmarkStart w:id="76" w:name="_Toc144614334"/>
-      <w:bookmarkStart w:id="77" w:name="_Toc144614582"/>
-      <w:bookmarkStart w:id="78" w:name="_Toc144627061"/>
-      <w:bookmarkStart w:id="79" w:name="_Toc144630240"/>
-      <w:bookmarkStart w:id="80" w:name="_Toc144691037"/>
-      <w:bookmarkStart w:id="81" w:name="_Toc144691508"/>
-      <w:bookmarkStart w:id="82" w:name="_Toc144692259"/>
-      <w:bookmarkStart w:id="83" w:name="_Toc144805831"/>
-      <w:bookmarkStart w:id="84" w:name="_Toc144807452"/>
-      <w:bookmarkStart w:id="85" w:name="_Toc149724137"/>
-      <w:bookmarkStart w:id="86" w:name="_Toc149724322"/>
-      <w:bookmarkStart w:id="87" w:name="_Toc150052728"/>
-      <w:bookmarkStart w:id="88" w:name="_Toc150053219"/>
-      <w:bookmarkStart w:id="89" w:name="_Toc150053986"/>
-      <w:bookmarkStart w:id="90" w:name="_Toc150054435"/>
-      <w:bookmarkStart w:id="91" w:name="_Toc150054638"/>
-      <w:bookmarkStart w:id="92" w:name="_Toc150054853"/>
-      <w:bookmarkStart w:id="93" w:name="_Toc151433548"/>
-      <w:bookmarkStart w:id="94" w:name="_Toc151434319"/>
-      <w:bookmarkStart w:id="95" w:name="_Toc178691180"/>
+      <w:bookmarkStart w:id="65" w:name="_Toc156710927"/>
+      <w:bookmarkStart w:id="66" w:name="_Toc156712236"/>
+      <w:bookmarkStart w:id="67" w:name="_Toc198716135"/>
+      <w:bookmarkStart w:id="68" w:name="_Toc221345528"/>
+      <w:bookmarkStart w:id="69" w:name="_Toc222801058"/>
+      <w:bookmarkStart w:id="70" w:name="_Toc232224847"/>
+      <w:bookmarkStart w:id="71" w:name="_Toc232225026"/>
+      <w:bookmarkStart w:id="72" w:name="_Toc144288080"/>
+      <w:bookmarkStart w:id="73" w:name="_Toc144288581"/>
+      <w:bookmarkStart w:id="74" w:name="_Toc144609677"/>
+      <w:bookmarkStart w:id="75" w:name="_Toc144614334"/>
+      <w:bookmarkStart w:id="76" w:name="_Toc144614582"/>
+      <w:bookmarkStart w:id="77" w:name="_Toc144627061"/>
+      <w:bookmarkStart w:id="78" w:name="_Toc144630240"/>
+      <w:bookmarkStart w:id="79" w:name="_Toc144691037"/>
+      <w:bookmarkStart w:id="80" w:name="_Toc144691508"/>
+      <w:bookmarkStart w:id="81" w:name="_Toc144692259"/>
+      <w:bookmarkStart w:id="82" w:name="_Toc144805831"/>
+      <w:bookmarkStart w:id="83" w:name="_Toc144807452"/>
+      <w:bookmarkStart w:id="84" w:name="_Toc149724137"/>
+      <w:bookmarkStart w:id="85" w:name="_Toc149724322"/>
+      <w:bookmarkStart w:id="86" w:name="_Toc150052728"/>
+      <w:bookmarkStart w:id="87" w:name="_Toc150053219"/>
+      <w:bookmarkStart w:id="88" w:name="_Toc150053986"/>
+      <w:bookmarkStart w:id="89" w:name="_Toc150054435"/>
+      <w:bookmarkStart w:id="90" w:name="_Toc150054638"/>
+      <w:bookmarkStart w:id="91" w:name="_Toc150054853"/>
+      <w:bookmarkStart w:id="92" w:name="_Toc151433548"/>
+      <w:bookmarkStart w:id="93" w:name="_Toc151434319"/>
+      <w:bookmarkStart w:id="94" w:name="_Toc178691180"/>
       <w:r>
         <w:lastRenderedPageBreak/>
         <w:t>LISTA DE SÍMBOLOS</w:t>
       </w:r>
+      <w:bookmarkEnd w:id="65"/>
       <w:bookmarkEnd w:id="66"/>
       <w:bookmarkEnd w:id="67"/>
       <w:bookmarkEnd w:id="68"/>
       <w:bookmarkEnd w:id="69"/>
       <w:bookmarkEnd w:id="70"/>
       <w:bookmarkEnd w:id="71"/>
-      <w:bookmarkEnd w:id="72"/>
-      <w:bookmarkEnd w:id="95"/>
+      <w:bookmarkEnd w:id="94"/>
     </w:p>
     <w:p/>
     <w:p>
@@ -3580,13 +3427,8 @@
         <w:t xml:space="preserve">f </w:t>
       </w:r>
       <w:r>
-        <w:t xml:space="preserve">- Vetor das Forças Aplicadas e </w:t>
-      </w:r>
-      <w:proofErr w:type="spellStart"/>
-      <w:r>
-        <w:t>Giroscópicas</w:t>
-      </w:r>
-      <w:proofErr w:type="spellEnd"/>
+        <w:t>- Vetor das Forças Aplicadas e Giroscópicas</w:t>
+      </w:r>
     </w:p>
     <w:p>
       <w:r>
@@ -3600,6 +3442,7 @@
         <w:t>- Energia Cinética</w:t>
       </w:r>
     </w:p>
+    <w:bookmarkEnd w:id="72"/>
     <w:bookmarkEnd w:id="73"/>
     <w:bookmarkEnd w:id="74"/>
     <w:bookmarkEnd w:id="75"/>
@@ -3621,7 +3464,6 @@
     <w:bookmarkEnd w:id="91"/>
     <w:bookmarkEnd w:id="92"/>
     <w:bookmarkEnd w:id="93"/>
-    <w:bookmarkEnd w:id="94"/>
     <w:p>
       <w:pPr>
         <w:ind w:firstLine="0"/>
@@ -3656,35 +3498,36 @@
       <w:pPr>
         <w:pStyle w:val="Heading1"/>
       </w:pPr>
-      <w:bookmarkStart w:id="96" w:name="_Toc144805832"/>
-      <w:bookmarkStart w:id="97" w:name="_Toc144807453"/>
-      <w:bookmarkStart w:id="98" w:name="_Toc144811464"/>
-      <w:bookmarkStart w:id="99" w:name="_Toc144812009"/>
-      <w:bookmarkStart w:id="100" w:name="_Toc144812352"/>
-      <w:bookmarkStart w:id="101" w:name="_Ref148840979"/>
-      <w:bookmarkStart w:id="102" w:name="_Toc149724323"/>
-      <w:bookmarkStart w:id="103" w:name="_Toc150052729"/>
-      <w:bookmarkStart w:id="104" w:name="_Toc150053220"/>
-      <w:bookmarkStart w:id="105" w:name="_Toc150053987"/>
-      <w:bookmarkStart w:id="106" w:name="_Toc150054436"/>
-      <w:bookmarkStart w:id="107" w:name="_Toc150054639"/>
-      <w:bookmarkStart w:id="108" w:name="_Toc150054854"/>
-      <w:bookmarkStart w:id="109" w:name="_Toc156710928"/>
-      <w:bookmarkStart w:id="110" w:name="_Toc156712237"/>
-      <w:bookmarkStart w:id="111" w:name="_Toc167274005"/>
-      <w:bookmarkStart w:id="112" w:name="_Toc167274171"/>
-      <w:bookmarkStart w:id="113" w:name="_Toc167274300"/>
-      <w:bookmarkStart w:id="114" w:name="_Toc198716019"/>
-      <w:bookmarkStart w:id="115" w:name="_Toc198716136"/>
-      <w:bookmarkStart w:id="116" w:name="_Toc221345529"/>
-      <w:bookmarkStart w:id="117" w:name="_Toc222801059"/>
-      <w:bookmarkStart w:id="118" w:name="_Toc232224848"/>
-      <w:bookmarkStart w:id="119" w:name="_Toc232225027"/>
-      <w:bookmarkStart w:id="120" w:name="_Toc178691181"/>
+      <w:bookmarkStart w:id="95" w:name="_Toc144805832"/>
+      <w:bookmarkStart w:id="96" w:name="_Toc144807453"/>
+      <w:bookmarkStart w:id="97" w:name="_Toc144811464"/>
+      <w:bookmarkStart w:id="98" w:name="_Toc144812009"/>
+      <w:bookmarkStart w:id="99" w:name="_Toc144812352"/>
+      <w:bookmarkStart w:id="100" w:name="_Ref148840979"/>
+      <w:bookmarkStart w:id="101" w:name="_Toc149724323"/>
+      <w:bookmarkStart w:id="102" w:name="_Toc150052729"/>
+      <w:bookmarkStart w:id="103" w:name="_Toc150053220"/>
+      <w:bookmarkStart w:id="104" w:name="_Toc150053987"/>
+      <w:bookmarkStart w:id="105" w:name="_Toc150054436"/>
+      <w:bookmarkStart w:id="106" w:name="_Toc150054639"/>
+      <w:bookmarkStart w:id="107" w:name="_Toc150054854"/>
+      <w:bookmarkStart w:id="108" w:name="_Toc156710928"/>
+      <w:bookmarkStart w:id="109" w:name="_Toc156712237"/>
+      <w:bookmarkStart w:id="110" w:name="_Toc167274005"/>
+      <w:bookmarkStart w:id="111" w:name="_Toc167274171"/>
+      <w:bookmarkStart w:id="112" w:name="_Toc167274300"/>
+      <w:bookmarkStart w:id="113" w:name="_Toc198716019"/>
+      <w:bookmarkStart w:id="114" w:name="_Toc198716136"/>
+      <w:bookmarkStart w:id="115" w:name="_Toc221345529"/>
+      <w:bookmarkStart w:id="116" w:name="_Toc222801059"/>
+      <w:bookmarkStart w:id="117" w:name="_Toc232224848"/>
+      <w:bookmarkStart w:id="118" w:name="_Toc232225027"/>
+      <w:bookmarkStart w:id="119" w:name="_Toc178691181"/>
       <w:r>
         <w:lastRenderedPageBreak/>
         <w:t>INTRODUÇÃO</w:t>
       </w:r>
+      <w:bookmarkEnd w:id="95"/>
       <w:bookmarkEnd w:id="96"/>
       <w:bookmarkEnd w:id="97"/>
       <w:bookmarkEnd w:id="98"/>
@@ -3709,63 +3552,26 @@
       <w:bookmarkEnd w:id="117"/>
       <w:bookmarkEnd w:id="118"/>
       <w:bookmarkEnd w:id="119"/>
-      <w:bookmarkEnd w:id="120"/>
     </w:p>
     <w:p>
       <w:r>
         <w:t xml:space="preserve">A Toyota foi berço para o surgimento do pensamento </w:t>
       </w:r>
-      <w:proofErr w:type="spellStart"/>
       <w:r>
         <w:rPr>
           <w:i/>
         </w:rPr>
         <w:t>Lean</w:t>
       </w:r>
-      <w:proofErr w:type="spellEnd"/>
-      <w:r>
-        <w:t xml:space="preserve">. Logo após a segunda guerra mundial, o Japão estava destruído e as empresas, precisando se reerguer, tinham uma produtividade muito baixa e uma grande falta de recursos para produção, pensando nisso que </w:t>
-      </w:r>
-      <w:proofErr w:type="spellStart"/>
-      <w:r>
-        <w:t>Taiichi</w:t>
-      </w:r>
-      <w:proofErr w:type="spellEnd"/>
-      <w:r>
-        <w:t xml:space="preserve"> </w:t>
-      </w:r>
-      <w:proofErr w:type="spellStart"/>
-      <w:r>
-        <w:t>Ohno</w:t>
-      </w:r>
-      <w:proofErr w:type="spellEnd"/>
-      <w:r>
-        <w:t xml:space="preserve"> e </w:t>
-      </w:r>
-      <w:proofErr w:type="spellStart"/>
-      <w:r>
-        <w:t>Shigeo</w:t>
-      </w:r>
-      <w:proofErr w:type="spellEnd"/>
-      <w:r>
-        <w:t xml:space="preserve"> </w:t>
-      </w:r>
-      <w:proofErr w:type="spellStart"/>
-      <w:r>
-        <w:t>Shingo</w:t>
-      </w:r>
-      <w:proofErr w:type="spellEnd"/>
-      <w:r>
-        <w:t xml:space="preserve"> desenvolveram o pensamento </w:t>
-      </w:r>
-      <w:proofErr w:type="spellStart"/>
+      <w:r>
+        <w:t xml:space="preserve">. Logo após a segunda guerra mundial, o Japão estava destruído e as empresas, precisando se reerguer, tinham uma produtividade muito baixa e uma grande falta de recursos para produção, pensando nisso que Taiichi Ohno e Shigeo Shingo desenvolveram o pensamento </w:t>
+      </w:r>
       <w:r>
         <w:rPr>
           <w:i/>
         </w:rPr>
         <w:t>Lean</w:t>
       </w:r>
-      <w:proofErr w:type="spellEnd"/>
       <w:r>
         <w:t xml:space="preserve">, justamente para aumentar </w:t>
       </w:r>
@@ -3844,94 +3650,35 @@
         <w:t xml:space="preserve">Em 2003, </w:t>
       </w:r>
       <w:r>
-        <w:t xml:space="preserve">Mary </w:t>
-      </w:r>
-      <w:proofErr w:type="spellStart"/>
-      <w:r>
-        <w:t>Poppendieck</w:t>
-      </w:r>
-      <w:proofErr w:type="spellEnd"/>
+        <w:t>Mary Poppendieck</w:t>
+      </w:r>
       <w:r>
         <w:t xml:space="preserve"> escreveu o livro </w:t>
       </w:r>
-      <w:proofErr w:type="spellStart"/>
       <w:r>
         <w:rPr>
           <w:i/>
         </w:rPr>
+        <w:t>Lean Software Development: An Agile Toolkit</w:t>
+      </w:r>
+      <w:r>
+        <w:t xml:space="preserve"> que mostra como o pensamento </w:t>
+      </w:r>
+      <w:r>
+        <w:rPr>
+          <w:i/>
+        </w:rPr>
         <w:t>Lean</w:t>
       </w:r>
-      <w:proofErr w:type="spellEnd"/>
+      <w:r>
+        <w:t xml:space="preserve"> pode ser adaptado para o desenvolvimento de software. Este livro pode ser considerado um marco para as empresas que desenvolvem software, pois com base nele muitas empresas puderam conhecer e aplicar os princípios do pensamento </w:t>
+      </w:r>
       <w:r>
         <w:rPr>
           <w:i/>
         </w:rPr>
-        <w:t xml:space="preserve"> Software </w:t>
-      </w:r>
-      <w:proofErr w:type="spellStart"/>
-      <w:r>
-        <w:rPr>
-          <w:i/>
-        </w:rPr>
-        <w:t>Development</w:t>
-      </w:r>
-      <w:proofErr w:type="spellEnd"/>
-      <w:r>
-        <w:rPr>
-          <w:i/>
-        </w:rPr>
-        <w:t xml:space="preserve">: </w:t>
-      </w:r>
-      <w:proofErr w:type="spellStart"/>
-      <w:r>
-        <w:rPr>
-          <w:i/>
-        </w:rPr>
-        <w:t>An</w:t>
-      </w:r>
-      <w:proofErr w:type="spellEnd"/>
-      <w:r>
-        <w:rPr>
-          <w:i/>
-        </w:rPr>
-        <w:t xml:space="preserve"> </w:t>
-      </w:r>
-      <w:proofErr w:type="spellStart"/>
-      <w:r>
-        <w:rPr>
-          <w:i/>
-        </w:rPr>
-        <w:t>Agile</w:t>
-      </w:r>
-      <w:proofErr w:type="spellEnd"/>
-      <w:r>
-        <w:rPr>
-          <w:i/>
-        </w:rPr>
-        <w:t xml:space="preserve"> Toolkit</w:t>
-      </w:r>
-      <w:r>
-        <w:t xml:space="preserve"> que mostra como o pensamento </w:t>
-      </w:r>
-      <w:proofErr w:type="spellStart"/>
-      <w:r>
-        <w:rPr>
-          <w:i/>
-        </w:rPr>
         <w:t>Lean</w:t>
       </w:r>
-      <w:proofErr w:type="spellEnd"/>
-      <w:r>
-        <w:t xml:space="preserve"> pode ser adaptado para o desenvolvimento de software. Este livro pode ser considerado um marco para as empresas que desenvolvem software, pois com base nele muitas empresas puderam conhecer e aplicar os princípios do pensamento </w:t>
-      </w:r>
-      <w:proofErr w:type="spellStart"/>
-      <w:r>
-        <w:rPr>
-          <w:i/>
-        </w:rPr>
-        <w:t>Lean</w:t>
-      </w:r>
-      <w:proofErr w:type="spellEnd"/>
       <w:r>
         <w:t xml:space="preserve"> e assim conseguiram aumentar seus desempenhos</w:t>
       </w:r>
@@ -3962,14 +3709,12 @@
       <w:r>
         <w:t xml:space="preserve">Como um dos principais pilares do pensamento </w:t>
       </w:r>
-      <w:proofErr w:type="spellStart"/>
       <w:r>
         <w:rPr>
           <w:i/>
         </w:rPr>
         <w:t>Lean</w:t>
       </w:r>
-      <w:proofErr w:type="spellEnd"/>
       <w:r>
         <w:t xml:space="preserve"> temos a redução de desperdício, essa redução de desperdício pode ser alcançada com a adoção de algumas práticas de </w:t>
       </w:r>
@@ -3977,16 +3722,8 @@
         <w:rPr>
           <w:i/>
         </w:rPr>
-        <w:t xml:space="preserve">Extreme </w:t>
-      </w:r>
-      <w:proofErr w:type="spellStart"/>
-      <w:r>
-        <w:rPr>
-          <w:i/>
-        </w:rPr>
-        <w:t>Programming</w:t>
-      </w:r>
-      <w:proofErr w:type="spellEnd"/>
+        <w:t>Extreme Programming</w:t>
+      </w:r>
       <w:r>
         <w:rPr>
           <w:i/>
@@ -4014,24 +3751,30 @@
         <w:rPr>
           <w:i/>
         </w:rPr>
-        <w:t xml:space="preserve">Extreme </w:t>
-      </w:r>
-      <w:proofErr w:type="spellStart"/>
+        <w:t>Extreme Programming</w:t>
+      </w:r>
+      <w:r>
+        <w:t xml:space="preserve"> comtempla uma série de práticas para o sucesso no desenvolvimento de um software, uma dessas prá</w:t>
+      </w:r>
+      <w:r>
+        <w:t>ticas é</w:t>
+      </w:r>
+      <w:r>
+        <w:t xml:space="preserve"> fazer com que o </w:t>
+      </w:r>
       <w:r>
         <w:rPr>
           <w:i/>
         </w:rPr>
-        <w:t>Programming</w:t>
-      </w:r>
-      <w:proofErr w:type="spellEnd"/>
-      <w:r>
-        <w:t xml:space="preserve"> comtempla uma série de práticas para o sucesso no desenvolvimento de um software, uma dessas prá</w:t>
-      </w:r>
-      <w:r>
-        <w:t>ticas é</w:t>
-      </w:r>
-      <w:r>
-        <w:t xml:space="preserve"> fazer com que o </w:t>
+        <w:t>feedback</w:t>
+      </w:r>
+      <w:r>
+        <w:t xml:space="preserve"> do sistema seja rápido. </w:t>
+      </w:r>
+    </w:p>
+    <w:p>
+      <w:r>
+        <w:t xml:space="preserve">Para conseguirmos ter o </w:t>
       </w:r>
       <w:r>
         <w:rPr>
@@ -4040,50 +3783,14 @@
         <w:t>feedback</w:t>
       </w:r>
       <w:r>
-        <w:t xml:space="preserve"> do sistema seja rápido. </w:t>
-      </w:r>
-    </w:p>
-    <w:p>
-      <w:r>
-        <w:t xml:space="preserve">Para conseguirmos ter o </w:t>
+        <w:t xml:space="preserve"> suficientemente veloz podemos utilizar uma prática conhecida como </w:t>
       </w:r>
       <w:r>
         <w:rPr>
           <w:i/>
         </w:rPr>
-        <w:t>feedback</w:t>
-      </w:r>
-      <w:r>
-        <w:t xml:space="preserve"> suficientemente veloz podemos utilizar uma prática conhecida como </w:t>
-      </w:r>
-      <w:r>
-        <w:rPr>
-          <w:i/>
-        </w:rPr>
-        <w:t xml:space="preserve">Test </w:t>
-      </w:r>
-      <w:proofErr w:type="spellStart"/>
-      <w:r>
-        <w:rPr>
-          <w:i/>
-        </w:rPr>
-        <w:t>Driven</w:t>
-      </w:r>
-      <w:proofErr w:type="spellEnd"/>
-      <w:r>
-        <w:rPr>
-          <w:i/>
-        </w:rPr>
-        <w:t xml:space="preserve"> </w:t>
-      </w:r>
-      <w:proofErr w:type="spellStart"/>
-      <w:r>
-        <w:rPr>
-          <w:i/>
-        </w:rPr>
-        <w:t>Development</w:t>
-      </w:r>
-      <w:proofErr w:type="spellEnd"/>
+        <w:t>Test Driven Development</w:t>
+      </w:r>
       <w:r>
         <w:t xml:space="preserve"> (</w:t>
       </w:r>
@@ -4137,16 +3844,8 @@
         <w:rPr>
           <w:i/>
         </w:rPr>
-        <w:t xml:space="preserve">Extreme </w:t>
-      </w:r>
-      <w:proofErr w:type="spellStart"/>
-      <w:r>
-        <w:rPr>
-          <w:i/>
-        </w:rPr>
-        <w:t>Programming</w:t>
-      </w:r>
-      <w:proofErr w:type="spellEnd"/>
+        <w:t>Extreme Programming</w:t>
+      </w:r>
       <w:r>
         <w:t>, alguns dos principais motivos para essa valorização são a qualidade do resultado e a redução de custos durante o desenvolvimento.</w:t>
       </w:r>
@@ -4237,14 +3936,12 @@
       <w:r>
         <w:t xml:space="preserve">Mais informações sobre o pensamento </w:t>
       </w:r>
-      <w:proofErr w:type="spellStart"/>
       <w:r>
         <w:rPr>
           <w:i/>
         </w:rPr>
         <w:t>Lean</w:t>
       </w:r>
-      <w:proofErr w:type="spellEnd"/>
       <w:r>
         <w:t xml:space="preserve">, </w:t>
       </w:r>
@@ -4252,186 +3949,158 @@
         <w:rPr>
           <w:i/>
         </w:rPr>
-        <w:t xml:space="preserve">Extreme </w:t>
-      </w:r>
-      <w:proofErr w:type="spellStart"/>
+        <w:t>Extreme Programming</w:t>
+      </w:r>
+      <w:r>
+        <w:t xml:space="preserve"> e </w:t>
+      </w:r>
+      <w:r>
+        <w:rPr>
+          <w:b/>
+        </w:rPr>
+        <w:t>TDD</w:t>
+      </w:r>
+      <w:r>
+        <w:t xml:space="preserve"> serão apresentadas nos próximos capítulos.</w:t>
+      </w:r>
+    </w:p>
+    <w:p>
+      <w:r>
+        <w:t xml:space="preserve">Para tornar mais claro os benefícios do uso do pensamento </w:t>
+      </w:r>
       <w:r>
         <w:rPr>
           <w:i/>
         </w:rPr>
-        <w:t>Programming</w:t>
-      </w:r>
-      <w:proofErr w:type="spellEnd"/>
-      <w:r>
-        <w:t xml:space="preserve"> e </w:t>
-      </w:r>
-      <w:r>
-        <w:rPr>
-          <w:b/>
-        </w:rPr>
-        <w:t>TDD</w:t>
-      </w:r>
-      <w:r>
-        <w:t xml:space="preserve"> serão apresentadas nos próximos capítulos.</w:t>
-      </w:r>
-    </w:p>
-    <w:p>
-      <w:r>
-        <w:t xml:space="preserve">Para tornar mais claro os benefícios do uso do pensamento </w:t>
-      </w:r>
-      <w:proofErr w:type="spellStart"/>
+        <w:t>Lean</w:t>
+      </w:r>
+      <w:r>
+        <w:t xml:space="preserve"> e de práticas de </w:t>
+      </w:r>
       <w:r>
         <w:rPr>
           <w:i/>
         </w:rPr>
-        <w:t>Lean</w:t>
-      </w:r>
-      <w:proofErr w:type="spellEnd"/>
-      <w:r>
-        <w:t xml:space="preserve"> e de práticas de </w:t>
+        <w:t>Extreme Programming</w:t>
+      </w:r>
+      <w:r>
+        <w:t xml:space="preserve"> </w:t>
+      </w:r>
+      <w:r>
+        <w:t xml:space="preserve">para o desenvolvimento de software, </w:t>
+      </w:r>
+      <w:r>
+        <w:t>será utilizado um estudo de caso</w:t>
+      </w:r>
+      <w:r>
+        <w:t xml:space="preserve">, que será explicado com mais detalhes </w:t>
+      </w:r>
+      <w:r>
+        <w:t>no próximo item deste trabalho</w:t>
+      </w:r>
+      <w:r>
+        <w:t>.</w:t>
+      </w:r>
+    </w:p>
+    <w:p>
+      <w:pPr>
+        <w:pStyle w:val="Heading2"/>
+      </w:pPr>
+      <w:bookmarkStart w:id="120" w:name="_Toc178691182"/>
+      <w:r>
+        <w:t>ESTUDO DE CASO</w:t>
+      </w:r>
+      <w:bookmarkEnd w:id="120"/>
+    </w:p>
+    <w:p>
+      <w:r>
+        <w:t xml:space="preserve">Cada dia que passa as empresas de tecnologia estão investindo mais em tecnologias móveis. </w:t>
+      </w:r>
+    </w:p>
+    <w:p>
+      <w:r>
+        <w:t xml:space="preserve">Recentemente os </w:t>
       </w:r>
       <w:r>
         <w:rPr>
           <w:i/>
         </w:rPr>
-        <w:t xml:space="preserve">Extreme </w:t>
-      </w:r>
-      <w:proofErr w:type="spellStart"/>
+        <w:t>tablets</w:t>
+      </w:r>
+      <w:r>
+        <w:t xml:space="preserve"> tem ganharam um lugar de destaque entre os dispositivos móveis. Os </w:t>
+      </w:r>
       <w:r>
         <w:rPr>
           <w:i/>
         </w:rPr>
-        <w:t>Programming</w:t>
-      </w:r>
-      <w:proofErr w:type="spellEnd"/>
-      <w:r>
-        <w:t xml:space="preserve"> </w:t>
-      </w:r>
-      <w:r>
-        <w:t xml:space="preserve">para o desenvolvimento de software, </w:t>
-      </w:r>
-      <w:r>
-        <w:t>será utilizado um estudo de caso</w:t>
-      </w:r>
-      <w:r>
-        <w:t xml:space="preserve">, que será explicado com mais detalhes </w:t>
-      </w:r>
-      <w:r>
-        <w:t>no próximo item deste trabalho</w:t>
-      </w:r>
-      <w:r>
-        <w:t>.</w:t>
-      </w:r>
-    </w:p>
-    <w:p>
-      <w:pPr>
-        <w:pStyle w:val="Heading2"/>
-      </w:pPr>
-      <w:bookmarkStart w:id="121" w:name="_Toc178691182"/>
-      <w:r>
-        <w:t>ESTUDO DE CASO</w:t>
-      </w:r>
-      <w:bookmarkEnd w:id="121"/>
-    </w:p>
-    <w:p>
-      <w:r>
-        <w:t xml:space="preserve">Cada dia que passa as empresas de tecnologia estão investindo mais em tecnologias móveis. </w:t>
-      </w:r>
-    </w:p>
-    <w:p>
-      <w:r>
-        <w:t xml:space="preserve">Recentemente os </w:t>
-      </w:r>
-      <w:proofErr w:type="spellStart"/>
+        <w:t>table</w:t>
+      </w:r>
       <w:r>
         <w:rPr>
           <w:i/>
         </w:rPr>
+        <w:t>ts</w:t>
+      </w:r>
+      <w:r>
+        <w:t xml:space="preserve"> mais modernos são praticamente computadores, fazem tudo que um computador convencional faz, apenas com uma diferença: são bem menores.</w:t>
+      </w:r>
+    </w:p>
+    <w:p>
+      <w:r>
+        <w:t xml:space="preserve">Inicialmente os </w:t>
+      </w:r>
+      <w:r>
+        <w:rPr>
+          <w:i/>
+        </w:rPr>
         <w:t>tablets</w:t>
       </w:r>
-      <w:proofErr w:type="spellEnd"/>
-      <w:r>
-        <w:t xml:space="preserve"> tem ganharam um lugar de destaque entre os dispositivos móveis. Os </w:t>
-      </w:r>
-      <w:proofErr w:type="spellStart"/>
+      <w:r>
+        <w:t xml:space="preserve"> eram muito caros, impossibilitando a adoção pelo público. Com o passar do tempo o custo benefício dos aparelhos cresceu muito, fato que</w:t>
+      </w:r>
+      <w:r>
+        <w:t xml:space="preserve"> aumentou as vendas e criou muitas oportunidades de negócio.</w:t>
+      </w:r>
+    </w:p>
+    <w:p>
+      <w:r>
+        <w:t>Hoje existem várias empresas que são especialistas em desenvolvimento de software para dispositivos móveis, devido a grande demanda das empresas consumidoras destes aplicativos.</w:t>
+      </w:r>
+    </w:p>
+    <w:p>
+      <w:r>
+        <w:t>Este trabalho utilizará como estudo de caso um sistema de catálogo digital que tem seu funcionamento descrito abaixo.</w:t>
+      </w:r>
+    </w:p>
+    <w:p>
+      <w:r>
+        <w:t>A primeira parte do projeto</w:t>
+      </w:r>
+      <w:r>
+        <w:t xml:space="preserve"> é composta por um sistema web capaz de armazenar os dados do cliente. Depois que o cliente fizer o cadastro de seus dados ele poderá</w:t>
+      </w:r>
+      <w:r>
+        <w:t xml:space="preserve"> visualizá-los </w:t>
+      </w:r>
+      <w:r>
+        <w:t xml:space="preserve">em </w:t>
+      </w:r>
       <w:r>
         <w:rPr>
           <w:i/>
         </w:rPr>
-        <w:t>table</w:t>
+        <w:t>tablets</w:t>
+      </w:r>
+      <w:r>
+        <w:t xml:space="preserve">. Os </w:t>
       </w:r>
       <w:r>
         <w:rPr>
           <w:i/>
         </w:rPr>
-        <w:t>ts</w:t>
-      </w:r>
-      <w:proofErr w:type="spellEnd"/>
-      <w:r>
-        <w:t xml:space="preserve"> mais modernos são praticamente computadores, fazem tudo que um computador convencional faz, apenas com uma diferença: são bem menores.</w:t>
-      </w:r>
-    </w:p>
-    <w:p>
-      <w:r>
-        <w:t xml:space="preserve">Inicialmente os </w:t>
-      </w:r>
-      <w:proofErr w:type="spellStart"/>
-      <w:r>
-        <w:rPr>
-          <w:i/>
-        </w:rPr>
         <w:t>tablets</w:t>
       </w:r>
-      <w:proofErr w:type="spellEnd"/>
-      <w:r>
-        <w:t xml:space="preserve"> eram muito caros, impossibilitando a adoção pelo público. Com o passar do tempo o custo benefício dos aparelhos cresceu muito, fato que</w:t>
-      </w:r>
-      <w:r>
-        <w:t xml:space="preserve"> aumentou as vendas e criou muitas oportunidades de negócio.</w:t>
-      </w:r>
-    </w:p>
-    <w:p>
-      <w:r>
-        <w:t>Hoje existem várias empresas que são especialistas em desenvolvimento de software para dispositivos móveis, devido a grande demanda das empresas consumidoras destes aplicativos.</w:t>
-      </w:r>
-    </w:p>
-    <w:p>
-      <w:r>
-        <w:t>Este trabalho utilizará como estudo de caso um sistema de catálogo digital que tem seu funcionamento descrito abaixo.</w:t>
-      </w:r>
-    </w:p>
-    <w:p>
-      <w:r>
-        <w:t>A primeira parte do projeto</w:t>
-      </w:r>
-      <w:r>
-        <w:t xml:space="preserve"> é composta por um sistema web capaz de armazenar os dados do cliente. Depois que o cliente fizer o cadastro de seus dados ele poderá</w:t>
-      </w:r>
-      <w:r>
-        <w:t xml:space="preserve"> visualizá-los </w:t>
-      </w:r>
-      <w:r>
-        <w:t xml:space="preserve">em </w:t>
-      </w:r>
-      <w:proofErr w:type="spellStart"/>
-      <w:r>
-        <w:rPr>
-          <w:i/>
-        </w:rPr>
-        <w:t>tablets</w:t>
-      </w:r>
-      <w:proofErr w:type="spellEnd"/>
-      <w:r>
-        <w:t xml:space="preserve">. Os </w:t>
-      </w:r>
-      <w:proofErr w:type="spellStart"/>
-      <w:r>
-        <w:rPr>
-          <w:i/>
-        </w:rPr>
-        <w:t>tablets</w:t>
-      </w:r>
-      <w:proofErr w:type="spellEnd"/>
       <w:r>
         <w:t xml:space="preserve"> serão capaz</w:t>
       </w:r>
@@ -4462,33 +4131,23 @@
       <w:r>
         <w:t xml:space="preserve"> poderia ser um restaurante, onde os </w:t>
       </w:r>
-      <w:proofErr w:type="spellStart"/>
       <w:r>
         <w:rPr>
           <w:i/>
         </w:rPr>
         <w:t>tablets</w:t>
       </w:r>
-      <w:proofErr w:type="spellEnd"/>
       <w:r>
         <w:t xml:space="preserve"> podem ser usados como cardápios. E através dos dados que foram cadastrados no sistema web</w:t>
       </w:r>
       <w:r>
         <w:t xml:space="preserve"> os </w:t>
       </w:r>
-      <w:proofErr w:type="spellStart"/>
       <w:r>
         <w:rPr>
           <w:i/>
         </w:rPr>
-        <w:t>tablets</w:t>
-      </w:r>
-      <w:proofErr w:type="spellEnd"/>
-      <w:r>
-        <w:rPr>
-          <w:i/>
-        </w:rPr>
-        <w:t xml:space="preserve"> </w:t>
+        <w:t xml:space="preserve">tablets </w:t>
       </w:r>
       <w:r>
         <w:t>seriam alimentados, reduzindo o custo e o tempo para a atualização dos cardápios.</w:t>
@@ -4498,34 +4157,34 @@
       <w:pPr>
         <w:pStyle w:val="Heading2"/>
       </w:pPr>
-      <w:bookmarkStart w:id="122" w:name="_Toc178691183"/>
+      <w:bookmarkStart w:id="121" w:name="_Toc178691183"/>
       <w:r>
         <w:t>OBJETIVO DO TRABALHO</w:t>
       </w:r>
+      <w:bookmarkEnd w:id="121"/>
+    </w:p>
+    <w:p>
+      <w:r>
+        <w:t>O</w:t>
+      </w:r>
+      <w:r>
+        <w:t xml:space="preserve"> primeiro objetivo do trabalho é propor uma metodologia para desenvolvimento de software utilizando uma abordagem baseada em testes automatizados, mostrando ferramentas para testes e vantagens do uso de testes no desenvolvimento de software.</w:t>
+      </w:r>
+    </w:p>
+    <w:p>
+      <w:r>
+        <w:t>O segundo objetivo do trabalho é mostrar a integração de sistemas web com sistemas desenvolvidos para dispositivos móveis.</w:t>
+      </w:r>
+    </w:p>
+    <w:p>
+      <w:pPr>
+        <w:pStyle w:val="Heading2"/>
+      </w:pPr>
+      <w:bookmarkStart w:id="122" w:name="_Toc178691184"/>
+      <w:r>
+        <w:t>JUSTIFICATIVA</w:t>
+      </w:r>
       <w:bookmarkEnd w:id="122"/>
-    </w:p>
-    <w:p>
-      <w:r>
-        <w:t>O</w:t>
-      </w:r>
-      <w:r>
-        <w:t xml:space="preserve"> primeiro objetivo do trabalho é propor uma metodologia para desenvolvimento de software utilizando uma abordagem baseada em testes automatizados, mostrando ferramentas para testes e vantagens do uso de testes no desenvolvimento de software.</w:t>
-      </w:r>
-    </w:p>
-    <w:p>
-      <w:r>
-        <w:t>O segundo objetivo do trabalho é mostrar a integração de sistemas web com sistemas desenvolvidos para dispositivos móveis.</w:t>
-      </w:r>
-    </w:p>
-    <w:p>
-      <w:pPr>
-        <w:pStyle w:val="Heading2"/>
-      </w:pPr>
-      <w:bookmarkStart w:id="123" w:name="_Toc178691184"/>
-      <w:r>
-        <w:t>JUSTIFICATIVA</w:t>
-      </w:r>
-      <w:bookmarkEnd w:id="123"/>
     </w:p>
     <w:p>
       <w:r>
@@ -4563,7 +4222,7 @@
       <w:pPr>
         <w:pStyle w:val="Heading1"/>
       </w:pPr>
-      <w:bookmarkStart w:id="124" w:name="_Toc178691185"/>
+      <w:bookmarkStart w:id="123" w:name="_Toc178691185"/>
       <w:r>
         <w:lastRenderedPageBreak/>
         <w:t>FUNDAMENTAÇÃO TE</w:t>
@@ -4574,17 +4233,17 @@
       <w:r>
         <w:t>RICA</w:t>
       </w:r>
+      <w:bookmarkEnd w:id="123"/>
+    </w:p>
+    <w:p>
+      <w:pPr>
+        <w:pStyle w:val="Heading2"/>
+      </w:pPr>
+      <w:bookmarkStart w:id="124" w:name="_Toc178691186"/>
+      <w:r>
+        <w:t>TESTES DE SOFTWARE</w:t>
+      </w:r>
       <w:bookmarkEnd w:id="124"/>
-    </w:p>
-    <w:p>
-      <w:pPr>
-        <w:pStyle w:val="Heading2"/>
-      </w:pPr>
-      <w:bookmarkStart w:id="125" w:name="_Toc178691186"/>
-      <w:r>
-        <w:t>TESTES DE SOFTWARE</w:t>
-      </w:r>
-      <w:bookmarkEnd w:id="125"/>
     </w:p>
     <w:p>
       <w:r>
@@ -4961,11 +4620,11 @@
       <w:pPr>
         <w:pStyle w:val="Heading3"/>
       </w:pPr>
-      <w:bookmarkStart w:id="126" w:name="_Toc178691187"/>
+      <w:bookmarkStart w:id="125" w:name="_Toc178691187"/>
       <w:r>
         <w:t>TESTES DE UNIDADE</w:t>
       </w:r>
-      <w:bookmarkEnd w:id="126"/>
+      <w:bookmarkEnd w:id="125"/>
     </w:p>
     <w:p>
       <w:r>
@@ -5110,11 +4769,11 @@
       <w:pPr>
         <w:pStyle w:val="Heading3"/>
       </w:pPr>
-      <w:bookmarkStart w:id="127" w:name="_Toc178691188"/>
+      <w:bookmarkStart w:id="126" w:name="_Toc178691188"/>
       <w:r>
         <w:t>TESTES DE INTEGRAÇÃO</w:t>
       </w:r>
-      <w:bookmarkEnd w:id="127"/>
+      <w:bookmarkEnd w:id="126"/>
     </w:p>
     <w:p>
       <w:r>
@@ -5225,11 +4884,11 @@
       <w:pPr>
         <w:pStyle w:val="Heading2"/>
       </w:pPr>
-      <w:bookmarkStart w:id="128" w:name="_Toc178691189"/>
+      <w:bookmarkStart w:id="127" w:name="_Toc178691189"/>
       <w:r>
         <w:t>TESTES AUTOMATIZADOS</w:t>
       </w:r>
-      <w:bookmarkEnd w:id="128"/>
+      <w:bookmarkEnd w:id="127"/>
     </w:p>
     <w:p>
       <w:r>
@@ -5438,43 +5097,23 @@
           <w:lang w:val="en-US"/>
         </w:rPr>
       </w:pPr>
-      <w:bookmarkStart w:id="129" w:name="_Toc178691190"/>
+      <w:bookmarkStart w:id="128" w:name="_Toc178691190"/>
       <w:r>
         <w:lastRenderedPageBreak/>
         <w:t>LINGUAGEM DE PROGRAMAÇÃO RUBY</w:t>
       </w:r>
-      <w:bookmarkEnd w:id="129"/>
-    </w:p>
-    <w:p>
-      <w:r>
-        <w:t xml:space="preserve">A linguagem de programação </w:t>
-      </w:r>
-      <w:proofErr w:type="spellStart"/>
-      <w:r>
-        <w:t>R</w:t>
-      </w:r>
-      <w:r>
-        <w:t>uby</w:t>
-      </w:r>
-      <w:proofErr w:type="spellEnd"/>
-      <w:r>
-        <w:t xml:space="preserve"> foi criada por </w:t>
-      </w:r>
-      <w:proofErr w:type="spellStart"/>
-      <w:r>
-        <w:t>Yuki</w:t>
-      </w:r>
-      <w:proofErr w:type="spellEnd"/>
+      <w:bookmarkEnd w:id="128"/>
+    </w:p>
+    <w:p>
+      <w:r>
+        <w:t>A linguagem de programação R</w:t>
+      </w:r>
+      <w:r>
+        <w:t>uby foi criada por Yuki</w:t>
+      </w:r>
       <w:r>
         <w:tab/>
-      </w:r>
-      <w:proofErr w:type="spellStart"/>
-      <w:r>
-        <w:t>hiro</w:t>
-      </w:r>
-      <w:proofErr w:type="spellEnd"/>
-      <w:r>
-        <w:t xml:space="preserve"> Mats</w:t>
+        <w:t>hiro Mats</w:t>
       </w:r>
       <w:r>
         <w:t>umoto, no Japão, no ano de 1995, desde então vem se tornando uma linguagem robusta o suficiente para ser utilizada em sistemas de qualquer natureza</w:t>
@@ -5498,24 +5137,11 @@
       </w:r>
     </w:p>
     <w:p>
-      <w:proofErr w:type="spellStart"/>
-      <w:r>
-        <w:t>Ruby</w:t>
-      </w:r>
-      <w:proofErr w:type="spellEnd"/>
-      <w:r>
-        <w:t xml:space="preserve"> é uma linguagem de programação totalmente orientada a objetos</w:t>
-      </w:r>
-      <w:r>
-        <w:t xml:space="preserve">, já que tudo em </w:t>
-      </w:r>
-      <w:proofErr w:type="spellStart"/>
-      <w:r>
-        <w:t>Ruby</w:t>
-      </w:r>
-      <w:proofErr w:type="spellEnd"/>
-      <w:r>
-        <w:t xml:space="preserve"> é um objeto, sem exceções.</w:t>
+      <w:r>
+        <w:t>Ruby é uma linguagem de programação totalmente orientada a objetos</w:t>
+      </w:r>
+      <w:r>
+        <w:t>, já que tudo em Ruby é um objeto, sem exceções.</w:t>
       </w:r>
       <w:r>
         <w:t xml:space="preserve"> </w:t>
@@ -5523,13 +5149,8 @@
     </w:p>
     <w:p>
       <w:r>
-        <w:t xml:space="preserve">Muitas linguagens de programação incorporaram aspectos de programação orientada a objetos, mas poucas conseguem ser totalmente orientadas a objetos assim como </w:t>
-      </w:r>
-      <w:proofErr w:type="spellStart"/>
-      <w:r>
-        <w:t>Ruby</w:t>
-      </w:r>
-      <w:proofErr w:type="spellEnd"/>
+        <w:t>Muitas linguagens de programação incorporaram aspectos de programação orientada a objetos, mas poucas conseguem ser totalmente orientadas a objetos assim como Ruby</w:t>
+      </w:r>
       <w:r>
         <w:rPr>
           <w:noProof/>
@@ -5553,31 +5174,7 @@
         <w:t>Como exemplo pode-se citar a linguagem de programação Java, ela é classificada como uma linguagem de programação orientada a objetos, mas existem representações de tipos primitivos</w:t>
       </w:r>
       <w:r>
-        <w:t xml:space="preserve"> (</w:t>
-      </w:r>
-      <w:proofErr w:type="spellStart"/>
-      <w:r>
-        <w:t>integer</w:t>
-      </w:r>
-      <w:proofErr w:type="spellEnd"/>
-      <w:r>
-        <w:t xml:space="preserve">, </w:t>
-      </w:r>
-      <w:proofErr w:type="spellStart"/>
-      <w:r>
-        <w:t>double</w:t>
-      </w:r>
-      <w:proofErr w:type="spellEnd"/>
-      <w:r>
-        <w:t xml:space="preserve">, byte, char, </w:t>
-      </w:r>
-      <w:proofErr w:type="spellStart"/>
-      <w:r>
-        <w:t>etc</w:t>
-      </w:r>
-      <w:proofErr w:type="spellEnd"/>
-      <w:r>
-        <w:t>)</w:t>
+        <w:t xml:space="preserve"> (integer, double, byte, char, etc)</w:t>
       </w:r>
       <w:r>
         <w:t xml:space="preserve"> em Java, ou seja, esses tipos primitivos não são objetos, sendo assim Java não é uma linguagem totalmente orientada a objetos</w:t>
@@ -5603,23 +5200,7 @@
         <w:t xml:space="preserve">. </w:t>
       </w:r>
       <w:r>
-        <w:t xml:space="preserve">Em </w:t>
-      </w:r>
-      <w:proofErr w:type="spellStart"/>
-      <w:r>
-        <w:t>Ruby</w:t>
-      </w:r>
-      <w:proofErr w:type="spellEnd"/>
-      <w:r>
-        <w:t xml:space="preserve"> até os inteiros são objetos da classe </w:t>
-      </w:r>
-      <w:proofErr w:type="spellStart"/>
-      <w:r>
-        <w:t>FixNum</w:t>
-      </w:r>
-      <w:proofErr w:type="spellEnd"/>
-      <w:r>
-        <w:t>.</w:t>
+        <w:t>Em Ruby até os inteiros são objetos da classe FixNum.</w:t>
       </w:r>
     </w:p>
     <w:p>
@@ -5634,23 +5215,7 @@
         <w:t>(MATSUMOTO, 2001)</w:t>
       </w:r>
       <w:r>
-        <w:t xml:space="preserve">, quando a linguagem </w:t>
-      </w:r>
-      <w:proofErr w:type="spellStart"/>
-      <w:r>
-        <w:t>Ruby</w:t>
-      </w:r>
-      <w:proofErr w:type="spellEnd"/>
-      <w:r>
-        <w:t xml:space="preserve"> foi desenvolvida o principal foco de seu criador era gerar uma linguagem que pudesse aumentar a produtividade dos desenvolvedores de forma fácil, com base nessa necessidade do criador da linguagem, </w:t>
-      </w:r>
-      <w:proofErr w:type="spellStart"/>
-      <w:r>
-        <w:t>Ruby</w:t>
-      </w:r>
-      <w:proofErr w:type="spellEnd"/>
-      <w:r>
-        <w:t xml:space="preserve"> adquiriu algumas características, descritas abaixo</w:t>
+        <w:t>, quando a linguagem Ruby foi desenvolvida o principal foco de seu criador era gerar uma linguagem que pudesse aumentar a produtividade dos desenvolvedores de forma fácil, com base nessa necessidade do criador da linguagem, Ruby adquiriu algumas características, descritas abaixo</w:t>
       </w:r>
       <w:r>
         <w:rPr>
@@ -5684,15 +5249,7 @@
         <w:t>Programaçã</w:t>
       </w:r>
       <w:r>
-        <w:t xml:space="preserve">o Interativa: </w:t>
-      </w:r>
-      <w:proofErr w:type="spellStart"/>
-      <w:r>
-        <w:t>Ruby</w:t>
-      </w:r>
-      <w:proofErr w:type="spellEnd"/>
-      <w:r>
-        <w:t xml:space="preserve"> é uma linguagem de script, ou seja, não é necessário compilar o código. Existe um interpretador para facilitar o desenvolvimento.</w:t>
+        <w:t>o Interativa: Ruby é uma linguagem de script, ou seja, não é necessário compilar o código. Existe um interpretador para facilitar o desenvolvimento.</w:t>
       </w:r>
     </w:p>
     <w:p>
@@ -5706,15 +5263,7 @@
         <w:t xml:space="preserve"> Programação Dinâmica:</w:t>
       </w:r>
       <w:r>
-        <w:t xml:space="preserve"> Praticamente tudo que é feito em </w:t>
-      </w:r>
-      <w:proofErr w:type="spellStart"/>
-      <w:r>
-        <w:t>Ruby</w:t>
-      </w:r>
-      <w:proofErr w:type="spellEnd"/>
-      <w:r>
-        <w:t xml:space="preserve"> é feito em tempo de execução. Os tipos das variáveis, expressões, classes e definições de métodos são determinados em tempo de execução. Uma característica interessante é a possibilidade de alteração de suas classes em tempo de execução de maneira totalmente dinâ</w:t>
+        <w:t xml:space="preserve"> Praticamente tudo que é feito em Ruby é feito em tempo de execução. Os tipos das variáveis, expressões, classes e definições de métodos são determinados em tempo de execução. Uma característica interessante é a possibilidade de alteração de suas classes em tempo de execução de maneira totalmente dinâ</w:t>
       </w:r>
       <w:r>
         <w:t>mica, garantindo grande flexibilidade no desenvolvimento.</w:t>
@@ -5734,15 +5283,7 @@
         <w:t xml:space="preserve"> </w:t>
       </w:r>
       <w:r>
-        <w:t xml:space="preserve">A sintaxe da linguagem </w:t>
-      </w:r>
-      <w:proofErr w:type="spellStart"/>
-      <w:r>
-        <w:t>Ruby</w:t>
-      </w:r>
-      <w:proofErr w:type="spellEnd"/>
-      <w:r>
-        <w:t xml:space="preserve"> é muito parecida com a sintaxe de linguagens renomadas, como por exemplo, Java, Perl, Python, C/C++,  essa característica ajuda na disseminação da linguagem.</w:t>
+        <w:t>A sintaxe da linguagem Ruby é muito parecida com a sintaxe de linguagens renomadas, como por exemplo, Java, Perl, Python, C/C++,  essa característica ajuda na disseminação da linguagem.</w:t>
       </w:r>
     </w:p>
     <w:p>
@@ -5756,15 +5297,7 @@
         <w:t xml:space="preserve"> Bibliotecas de classes:</w:t>
       </w:r>
       <w:r>
-        <w:t xml:space="preserve"> </w:t>
-      </w:r>
-      <w:proofErr w:type="spellStart"/>
-      <w:r>
-        <w:t>Ruby</w:t>
-      </w:r>
-      <w:proofErr w:type="spellEnd"/>
-      <w:r>
-        <w:t xml:space="preserve"> possui uma grande quantidade de bibliotecas que</w:t>
+        <w:t xml:space="preserve"> Ruby possui uma grande quantidade de bibliotecas que</w:t>
       </w:r>
       <w:r>
         <w:t xml:space="preserve"> já vem com a distribuição padrão e</w:t>
@@ -5774,31 +5307,7 @@
       </w:r>
       <w:r>
         <w:lastRenderedPageBreak/>
-        <w:t>começando pelos tipos básicos (</w:t>
-      </w:r>
-      <w:proofErr w:type="spellStart"/>
-      <w:r>
-        <w:t>strings</w:t>
-      </w:r>
-      <w:proofErr w:type="spellEnd"/>
-      <w:r>
-        <w:t xml:space="preserve">, </w:t>
-      </w:r>
-      <w:proofErr w:type="spellStart"/>
-      <w:r>
-        <w:t>arrays</w:t>
-      </w:r>
-      <w:proofErr w:type="spellEnd"/>
-      <w:r>
-        <w:t xml:space="preserve">, </w:t>
-      </w:r>
-      <w:proofErr w:type="spellStart"/>
-      <w:r>
-        <w:t>hashes</w:t>
-      </w:r>
-      <w:proofErr w:type="spellEnd"/>
-      <w:r>
-        <w:t>) e indo até tópicos mais avançados, como programação para recursos de rede e threads</w:t>
+        <w:t>começando pelos tipos básicos (strings, arrays, hashes) e indo até tópicos mais avançados, como programação para recursos de rede e threads</w:t>
       </w:r>
       <w:r>
         <w:t>. Mesmo possuindo</w:t>
@@ -5818,62 +5327,22 @@
         <w:t xml:space="preserve"> Portabilidade:</w:t>
       </w:r>
       <w:r>
-        <w:t xml:space="preserve"> Programas escritos em </w:t>
-      </w:r>
-      <w:proofErr w:type="spellStart"/>
-      <w:r>
-        <w:t>Ruby</w:t>
-      </w:r>
-      <w:proofErr w:type="spellEnd"/>
-      <w:r>
-        <w:t xml:space="preserve"> podem ser rodados em qualquer ambiente computacional que possua um interpretador </w:t>
-      </w:r>
-      <w:proofErr w:type="spellStart"/>
-      <w:r>
-        <w:t>Ruby</w:t>
-      </w:r>
-      <w:proofErr w:type="spellEnd"/>
-      <w:r>
-        <w:t xml:space="preserve">, ou seja, é possível criar programas </w:t>
-      </w:r>
-      <w:proofErr w:type="spellStart"/>
-      <w:r>
-        <w:t>Ruby</w:t>
-      </w:r>
-      <w:proofErr w:type="spellEnd"/>
-      <w:r>
-        <w:t xml:space="preserve"> em um plataforma e migrá-los para outra sem a necessidade de nenhuma modificação.</w:t>
+        <w:t xml:space="preserve"> Programas escritos em Ruby podem ser rodados em qualquer ambiente computacional que possua um interpretador Ruby, ou seja, é possível criar programas Ruby em um plataforma e migrá-los para outra sem a necessidade de nenhuma modificação.</w:t>
       </w:r>
     </w:p>
     <w:p>
       <w:pPr>
         <w:pStyle w:val="Heading2"/>
       </w:pPr>
-      <w:bookmarkStart w:id="130" w:name="_Toc178691191"/>
+      <w:bookmarkStart w:id="129" w:name="_Toc178691191"/>
       <w:r>
         <w:t>PADRÃO ARQUITETURAL MVC</w:t>
       </w:r>
-      <w:bookmarkEnd w:id="130"/>
-    </w:p>
-    <w:p>
-      <w:r>
-        <w:t xml:space="preserve">Em 1979, </w:t>
-      </w:r>
-      <w:proofErr w:type="spellStart"/>
-      <w:r>
-        <w:t>Trygve</w:t>
-      </w:r>
-      <w:proofErr w:type="spellEnd"/>
-      <w:r>
-        <w:t xml:space="preserve"> </w:t>
-      </w:r>
-      <w:proofErr w:type="spellStart"/>
-      <w:r>
-        <w:t>Reenskaug</w:t>
-      </w:r>
-      <w:proofErr w:type="spellEnd"/>
-      <w:r>
-        <w:t xml:space="preserve"> desenvolveu um padrão arquitetural </w:t>
+      <w:bookmarkEnd w:id="129"/>
+    </w:p>
+    <w:p>
+      <w:r>
+        <w:t xml:space="preserve">Em 1979, Trygve Reenskaug desenvolveu um padrão arquitetural </w:t>
       </w:r>
       <w:r>
         <w:t xml:space="preserve">para desenvolvimento de aplicativos, padrão </w:t>
@@ -5962,47 +5431,18 @@
       <w:pPr>
         <w:pStyle w:val="Heading2"/>
       </w:pPr>
-      <w:bookmarkStart w:id="131" w:name="_Toc178691192"/>
+      <w:bookmarkStart w:id="130" w:name="_Toc178691192"/>
       <w:r>
         <w:t>FRAMEWORK DE DESENVOLVIMENTO RAILS</w:t>
       </w:r>
-      <w:bookmarkEnd w:id="131"/>
-    </w:p>
-    <w:p>
-      <w:proofErr w:type="spellStart"/>
-      <w:r>
-        <w:t>Rails</w:t>
-      </w:r>
-      <w:proofErr w:type="spellEnd"/>
-      <w:r>
-        <w:t xml:space="preserve"> é um framework para desenvolvimento de aplicações para web escrito em </w:t>
-      </w:r>
-      <w:proofErr w:type="spellStart"/>
-      <w:r>
-        <w:t>Ruby</w:t>
-      </w:r>
-      <w:proofErr w:type="spellEnd"/>
-      <w:r>
-        <w:t xml:space="preserve">. </w:t>
-      </w:r>
-      <w:r>
-        <w:t xml:space="preserve">Criado por David </w:t>
-      </w:r>
-      <w:proofErr w:type="spellStart"/>
-      <w:r>
-        <w:t>Heinemeier</w:t>
-      </w:r>
-      <w:proofErr w:type="spellEnd"/>
-      <w:r>
-        <w:t xml:space="preserve"> </w:t>
-      </w:r>
-      <w:proofErr w:type="spellStart"/>
-      <w:r>
-        <w:t>Hansson</w:t>
-      </w:r>
-      <w:proofErr w:type="spellEnd"/>
-      <w:r>
-        <w:t xml:space="preserve">, tem como seu principal objetivo </w:t>
+      <w:bookmarkEnd w:id="130"/>
+    </w:p>
+    <w:p>
+      <w:r>
+        <w:t xml:space="preserve">Rails é um framework para desenvolvimento de aplicações para web escrito em Ruby. </w:t>
+      </w:r>
+      <w:r>
+        <w:t xml:space="preserve">Criado por David Heinemeier Hansson, tem como seu principal objetivo </w:t>
       </w:r>
       <w:r>
         <w:t xml:space="preserve">facilitar o desenvolvimento de aplicações para web, levando em consideração alguns aspectos que os </w:t>
@@ -6031,15 +5471,7 @@
     </w:p>
     <w:p>
       <w:r>
-        <w:t xml:space="preserve">Os principais conceitos utilizados na criação do </w:t>
-      </w:r>
-      <w:proofErr w:type="spellStart"/>
-      <w:r>
-        <w:t>Rails</w:t>
-      </w:r>
-      <w:proofErr w:type="spellEnd"/>
-      <w:r>
-        <w:t xml:space="preserve"> foram:</w:t>
+        <w:t>Os principais conceitos utilizados na criação do Rails foram:</w:t>
       </w:r>
     </w:p>
     <w:p>
@@ -6050,15 +5482,7 @@
         </w:numPr>
       </w:pPr>
       <w:r>
-        <w:t xml:space="preserve"> Convenção ao invés de configuração: Principal fundamento do framework, para tudo no </w:t>
-      </w:r>
-      <w:proofErr w:type="spellStart"/>
-      <w:r>
-        <w:t>Rails</w:t>
-      </w:r>
-      <w:proofErr w:type="spellEnd"/>
-      <w:r>
-        <w:t xml:space="preserve"> existe uma convenção, como por exemplo:</w:t>
+        <w:t xml:space="preserve"> Convenção ao invés de configuração: Principal fundamento do framework, para tudo no Rails existe uma convenção, como por exemplo:</w:t>
       </w:r>
     </w:p>
     <w:p>
@@ -6137,35 +5561,23 @@
       <w:r>
         <w:t xml:space="preserve">so de código através de </w:t>
       </w:r>
-      <w:proofErr w:type="spellStart"/>
       <w:r>
         <w:rPr>
           <w:i/>
         </w:rPr>
         <w:t>plugins</w:t>
       </w:r>
-      <w:proofErr w:type="spellEnd"/>
       <w:r>
         <w:t xml:space="preserve">. Alguns do </w:t>
       </w:r>
-      <w:proofErr w:type="spellStart"/>
       <w:r>
         <w:rPr>
           <w:i/>
         </w:rPr>
         <w:t>plugins</w:t>
       </w:r>
-      <w:proofErr w:type="spellEnd"/>
-      <w:r>
-        <w:t xml:space="preserve"> mais populares para o desenvolvimento </w:t>
-      </w:r>
-      <w:proofErr w:type="spellStart"/>
-      <w:r>
-        <w:t>Rails</w:t>
-      </w:r>
-      <w:proofErr w:type="spellEnd"/>
-      <w:r>
-        <w:t xml:space="preserve"> são:</w:t>
+      <w:r>
+        <w:t xml:space="preserve"> mais populares para o desenvolvimento Rails são:</w:t>
       </w:r>
     </w:p>
     <w:p>
@@ -6176,15 +5588,7 @@
         </w:numPr>
       </w:pPr>
       <w:r>
-        <w:t xml:space="preserve"> </w:t>
-      </w:r>
-      <w:proofErr w:type="spellStart"/>
-      <w:r>
-        <w:t>Devise</w:t>
-      </w:r>
-      <w:proofErr w:type="spellEnd"/>
-      <w:r>
-        <w:t>: É capaz de criar uma estrutura completa para autenticação de usuários;</w:t>
+        <w:t xml:space="preserve"> Devise: É capaz de criar uma estrutura completa para autenticação de usuários;</w:t>
       </w:r>
     </w:p>
     <w:p>
@@ -6195,15 +5599,7 @@
         </w:numPr>
       </w:pPr>
       <w:r>
-        <w:t xml:space="preserve"> Will </w:t>
-      </w:r>
-      <w:proofErr w:type="spellStart"/>
-      <w:r>
-        <w:t>Paginate</w:t>
-      </w:r>
-      <w:proofErr w:type="spellEnd"/>
-      <w:r>
-        <w:t>: Serve para paginar os itens nas listagens;</w:t>
+        <w:t xml:space="preserve"> Will Paginate: Serve para paginar os itens nas listagens;</w:t>
       </w:r>
     </w:p>
     <w:p>
@@ -6214,15 +5610,7 @@
         </w:numPr>
       </w:pPr>
       <w:r>
-        <w:t xml:space="preserve"> </w:t>
-      </w:r>
-      <w:proofErr w:type="spellStart"/>
-      <w:r>
-        <w:t>PaperClip</w:t>
-      </w:r>
-      <w:proofErr w:type="spellEnd"/>
-      <w:r>
-        <w:t>: Serve para controlar upload de arquivos;</w:t>
+        <w:t xml:space="preserve"> PaperClip: Serve para controlar upload de arquivos;</w:t>
       </w:r>
     </w:p>
     <w:p>
@@ -6232,15 +5620,7 @@
     </w:p>
     <w:p>
       <w:r>
-        <w:t xml:space="preserve">A estrutura interna do </w:t>
-      </w:r>
-      <w:proofErr w:type="spellStart"/>
-      <w:r>
-        <w:t>Rails</w:t>
-      </w:r>
-      <w:proofErr w:type="spellEnd"/>
-      <w:r>
-        <w:t xml:space="preserve"> é divida nos seguintes componentes</w:t>
+        <w:t>A estrutura interna do Rails é divida nos seguintes componentes</w:t>
       </w:r>
       <w:r>
         <w:rPr>
@@ -6270,53 +5650,21 @@
       <w:r>
         <w:t xml:space="preserve"> </w:t>
       </w:r>
-      <w:proofErr w:type="spellStart"/>
       <w:r>
         <w:rPr>
           <w:i/>
         </w:rPr>
-        <w:t>Action</w:t>
-      </w:r>
-      <w:proofErr w:type="spellEnd"/>
+        <w:t>Action Controller</w:t>
+      </w:r>
+      <w:r>
+        <w:t xml:space="preserve">: Cuida do gerenciamento dos controles das aplicações. Processa as requisições HTTP, extrai os parâmetros e faz o encaminhamento para a ação desejada. Outros serviços provenientes do </w:t>
+      </w:r>
       <w:r>
         <w:rPr>
           <w:i/>
         </w:rPr>
-        <w:t xml:space="preserve"> </w:t>
-      </w:r>
-      <w:proofErr w:type="spellStart"/>
-      <w:r>
-        <w:rPr>
-          <w:i/>
-        </w:rPr>
-        <w:t>Controller</w:t>
-      </w:r>
-      <w:proofErr w:type="spellEnd"/>
-      <w:r>
-        <w:t xml:space="preserve">: Cuida do gerenciamento dos controles das aplicações. Processa as requisições HTTP, extrai os parâmetros e faz o encaminhamento para a ação desejada. Outros serviços provenientes do </w:t>
-      </w:r>
-      <w:proofErr w:type="spellStart"/>
-      <w:r>
-        <w:rPr>
-          <w:i/>
-        </w:rPr>
-        <w:t>Action</w:t>
-      </w:r>
-      <w:proofErr w:type="spellEnd"/>
-      <w:r>
-        <w:rPr>
-          <w:i/>
-        </w:rPr>
-        <w:t xml:space="preserve"> </w:t>
-      </w:r>
-      <w:proofErr w:type="spellStart"/>
-      <w:r>
-        <w:rPr>
-          <w:i/>
-        </w:rPr>
-        <w:t>Controller</w:t>
-      </w:r>
-      <w:proofErr w:type="spellEnd"/>
+        <w:t>Action Controller</w:t>
+      </w:r>
       <w:r>
         <w:t xml:space="preserve"> são:</w:t>
       </w:r>
@@ -6340,23 +5688,7 @@
         </w:numPr>
       </w:pPr>
       <w:r>
-        <w:t xml:space="preserve"> </w:t>
-      </w:r>
-      <w:proofErr w:type="spellStart"/>
-      <w:r>
-        <w:t>Renderização</w:t>
-      </w:r>
-      <w:proofErr w:type="spellEnd"/>
-      <w:r>
-        <w:t xml:space="preserve"> de </w:t>
-      </w:r>
-      <w:proofErr w:type="spellStart"/>
-      <w:r>
-        <w:t>templates</w:t>
-      </w:r>
-      <w:proofErr w:type="spellEnd"/>
-      <w:r>
-        <w:t>;</w:t>
+        <w:t xml:space="preserve"> Renderização de templates;</w:t>
       </w:r>
     </w:p>
     <w:p>
@@ -6380,28 +5712,12 @@
       <w:r>
         <w:t xml:space="preserve"> </w:t>
       </w:r>
-      <w:proofErr w:type="spellStart"/>
       <w:r>
         <w:rPr>
           <w:i/>
         </w:rPr>
-        <w:t>Action</w:t>
-      </w:r>
-      <w:proofErr w:type="spellEnd"/>
-      <w:r>
-        <w:rPr>
-          <w:i/>
-        </w:rPr>
-        <w:t xml:space="preserve"> </w:t>
-      </w:r>
-      <w:proofErr w:type="spellStart"/>
-      <w:r>
-        <w:rPr>
-          <w:i/>
-        </w:rPr>
-        <w:t>Dispatch</w:t>
-      </w:r>
-      <w:proofErr w:type="spellEnd"/>
+        <w:t>Action Dispatch</w:t>
+      </w:r>
       <w:r>
         <w:t xml:space="preserve">: </w:t>
       </w:r>
@@ -6423,62 +5739,14 @@
         <w:lastRenderedPageBreak/>
         <w:t xml:space="preserve"> </w:t>
       </w:r>
-      <w:proofErr w:type="spellStart"/>
       <w:r>
         <w:rPr>
           <w:i/>
         </w:rPr>
-        <w:t>Action</w:t>
-      </w:r>
-      <w:proofErr w:type="spellEnd"/>
-      <w:r>
-        <w:rPr>
-          <w:i/>
-        </w:rPr>
-        <w:t xml:space="preserve"> </w:t>
-      </w:r>
-      <w:proofErr w:type="spellStart"/>
-      <w:r>
-        <w:rPr>
-          <w:i/>
-        </w:rPr>
-        <w:t>View</w:t>
-      </w:r>
-      <w:proofErr w:type="spellEnd"/>
-      <w:r>
-        <w:t xml:space="preserve">: É responsável pela geração das respostas para as requisições feitas, por padrão </w:t>
-      </w:r>
-      <w:proofErr w:type="spellStart"/>
-      <w:r>
-        <w:t>Rails</w:t>
-      </w:r>
-      <w:proofErr w:type="spellEnd"/>
-      <w:r>
-        <w:t xml:space="preserve"> tem suporte a </w:t>
-      </w:r>
-      <w:proofErr w:type="spellStart"/>
-      <w:r>
-        <w:t>html</w:t>
-      </w:r>
-      <w:proofErr w:type="spellEnd"/>
-      <w:r>
-        <w:t xml:space="preserve">, </w:t>
-      </w:r>
-      <w:proofErr w:type="spellStart"/>
-      <w:r>
-        <w:t>xml</w:t>
-      </w:r>
-      <w:proofErr w:type="spellEnd"/>
-      <w:r>
-        <w:t xml:space="preserve"> e </w:t>
-      </w:r>
-      <w:proofErr w:type="spellStart"/>
-      <w:r>
-        <w:t>json</w:t>
-      </w:r>
-      <w:proofErr w:type="spellEnd"/>
-      <w:r>
-        <w:t>.</w:t>
+        <w:t>Action View</w:t>
+      </w:r>
+      <w:r>
+        <w:t>: É responsável pela geração das respostas para as requisições feitas, por padrão Rails tem suporte a html, xml e json.</w:t>
       </w:r>
     </w:p>
     <w:p>
@@ -6491,19 +5759,11 @@
       <w:r>
         <w:t xml:space="preserve"> </w:t>
       </w:r>
-      <w:proofErr w:type="spellStart"/>
       <w:r>
         <w:rPr>
           <w:i/>
         </w:rPr>
-        <w:t>Action</w:t>
-      </w:r>
-      <w:proofErr w:type="spellEnd"/>
-      <w:r>
-        <w:rPr>
-          <w:i/>
-        </w:rPr>
-        <w:t xml:space="preserve"> Mailer</w:t>
+        <w:t>Action Mailer</w:t>
       </w:r>
       <w:r>
         <w:t xml:space="preserve">: </w:t>
@@ -6529,15 +5789,7 @@
         <w:t>Active Record</w:t>
       </w:r>
       <w:r>
-        <w:t xml:space="preserve">: É a base para os modelos nas aplicações </w:t>
-      </w:r>
-      <w:proofErr w:type="spellStart"/>
-      <w:r>
-        <w:t>Rails</w:t>
-      </w:r>
-      <w:proofErr w:type="spellEnd"/>
-      <w:r>
-        <w:t>. Algumas de suas características são:</w:t>
+        <w:t>: É a base para os modelos nas aplicações Rails. Algumas de suas características são:</w:t>
       </w:r>
     </w:p>
     <w:p>
@@ -6587,41 +5839,28 @@
         <w:rPr>
           <w:i/>
         </w:rPr>
-        <w:t xml:space="preserve">Active </w:t>
-      </w:r>
-      <w:proofErr w:type="spellStart"/>
+        <w:t>Active Sup</w:t>
+      </w:r>
       <w:r>
         <w:rPr>
           <w:i/>
         </w:rPr>
-        <w:t>Sup</w:t>
+        <w:t>p</w:t>
       </w:r>
       <w:r>
         <w:rPr>
           <w:i/>
         </w:rPr>
-        <w:t>p</w:t>
-      </w:r>
-      <w:r>
-        <w:rPr>
-          <w:i/>
-        </w:rPr>
         <w:t>ort</w:t>
       </w:r>
-      <w:proofErr w:type="spellEnd"/>
       <w:r>
         <w:t xml:space="preserve">: </w:t>
       </w:r>
       <w:r>
         <w:t xml:space="preserve">Classes utilitárias usadas por todo o framework </w:t>
       </w:r>
-      <w:proofErr w:type="spellStart"/>
-      <w:r>
-        <w:t>Rails</w:t>
-      </w:r>
-      <w:proofErr w:type="spellEnd"/>
-      <w:r>
-        <w:t>.</w:t>
+      <w:r>
+        <w:t>Rails.</w:t>
       </w:r>
       <w:r>
         <w:t xml:space="preserve"> </w:t>
@@ -6631,7 +5870,7 @@
       <w:pPr>
         <w:pStyle w:val="Heading2"/>
       </w:pPr>
-      <w:bookmarkStart w:id="132" w:name="_Toc178691193"/>
+      <w:bookmarkStart w:id="131" w:name="_Toc178691193"/>
       <w:r>
         <w:t xml:space="preserve">DESENVOLVIMENTO </w:t>
       </w:r>
@@ -6644,7 +5883,7 @@
       <w:r>
         <w:t>ÓVEIS</w:t>
       </w:r>
-      <w:bookmarkEnd w:id="132"/>
+      <w:bookmarkEnd w:id="131"/>
     </w:p>
     <w:p>
       <w:r>
@@ -6792,7 +6031,7 @@
       <w:pPr>
         <w:pStyle w:val="Heading3"/>
       </w:pPr>
-      <w:bookmarkStart w:id="133" w:name="_Toc178691194"/>
+      <w:bookmarkStart w:id="132" w:name="_Toc178691194"/>
       <w:r>
         <w:t>JAVA MICRO EDITION (J2</w:t>
       </w:r>
@@ -6802,19 +6041,11 @@
       <w:r>
         <w:t>)</w:t>
       </w:r>
-      <w:bookmarkEnd w:id="133"/>
-    </w:p>
-    <w:p>
-      <w:r>
-        <w:t xml:space="preserve">Java Micro </w:t>
-      </w:r>
-      <w:proofErr w:type="spellStart"/>
-      <w:r>
-        <w:t>Edition</w:t>
-      </w:r>
-      <w:proofErr w:type="spellEnd"/>
-      <w:r>
-        <w:t xml:space="preserve"> (</w:t>
+      <w:bookmarkEnd w:id="132"/>
+    </w:p>
+    <w:p>
+      <w:r>
+        <w:t>Java Micro Edition (</w:t>
       </w:r>
       <w:r>
         <w:rPr>
@@ -6888,15 +6119,7 @@
       </w:pPr>
       <w:r>
         <w:lastRenderedPageBreak/>
-        <w:t xml:space="preserve"> </w:t>
-      </w:r>
-      <w:proofErr w:type="spellStart"/>
-      <w:r>
-        <w:t>Tablets</w:t>
-      </w:r>
-      <w:proofErr w:type="spellEnd"/>
-      <w:r>
-        <w:t>;</w:t>
+        <w:t xml:space="preserve"> Tablets;</w:t>
       </w:r>
     </w:p>
     <w:p>
@@ -6937,11 +6160,11 @@
       <w:pPr>
         <w:pStyle w:val="Heading3"/>
       </w:pPr>
-      <w:bookmarkStart w:id="134" w:name="_Toc178691195"/>
+      <w:bookmarkStart w:id="133" w:name="_Toc178691195"/>
       <w:r>
         <w:t>IPHONE</w:t>
       </w:r>
-      <w:bookmarkEnd w:id="134"/>
+      <w:bookmarkEnd w:id="133"/>
     </w:p>
     <w:p>
       <w:r>
@@ -6950,15 +6173,7 @@
     </w:p>
     <w:p>
       <w:r>
-        <w:t xml:space="preserve">O desenvolvimento para IPhone é feito utilizando uma linguagem de programação chamada </w:t>
-      </w:r>
-      <w:proofErr w:type="spellStart"/>
-      <w:r>
-        <w:t>Objetctive</w:t>
-      </w:r>
-      <w:proofErr w:type="spellEnd"/>
-      <w:r>
-        <w:t>-C e ferramentas feitas para rodarem apenas em máquinas Apple, ou seja, o desenvolvimento é mais restrito</w:t>
+        <w:t>O desenvolvimento para IPhone é feito utilizando uma linguagem de programação chamada Objetctive-C e ferramentas feitas para rodarem apenas em máquinas Apple, ou seja, o desenvolvimento é mais restrito</w:t>
       </w:r>
       <w:r>
         <w:t>,</w:t>
@@ -7003,15 +6218,7 @@
         </w:numPr>
       </w:pPr>
       <w:r>
-        <w:t xml:space="preserve"> </w:t>
-      </w:r>
-      <w:proofErr w:type="spellStart"/>
-      <w:r>
-        <w:t>XCode</w:t>
-      </w:r>
-      <w:proofErr w:type="spellEnd"/>
-      <w:r>
-        <w:t xml:space="preserve">: </w:t>
+        <w:t xml:space="preserve"> XCode: </w:t>
       </w:r>
       <w:r>
         <w:t xml:space="preserve">Ferramenta para </w:t>
@@ -7040,16 +6247,8 @@
         <w:rPr>
           <w:i/>
         </w:rPr>
-        <w:t xml:space="preserve">Interface </w:t>
-      </w:r>
-      <w:proofErr w:type="spellStart"/>
-      <w:r>
-        <w:rPr>
-          <w:i/>
-        </w:rPr>
-        <w:t>Builder</w:t>
-      </w:r>
-      <w:proofErr w:type="spellEnd"/>
+        <w:t>Interface Builder</w:t>
+      </w:r>
       <w:r>
         <w:t>:</w:t>
       </w:r>
@@ -7067,14 +6266,12 @@
       <w:r>
         <w:t xml:space="preserve"> </w:t>
       </w:r>
-      <w:proofErr w:type="spellStart"/>
       <w:r>
         <w:rPr>
           <w:i/>
         </w:rPr>
         <w:t>Instruments</w:t>
       </w:r>
-      <w:proofErr w:type="spellEnd"/>
       <w:r>
         <w:t>:</w:t>
       </w:r>
@@ -7109,48 +6306,30 @@
       <w:pPr>
         <w:pStyle w:val="Heading3"/>
       </w:pPr>
-      <w:bookmarkStart w:id="135" w:name="_Toc178691196"/>
+      <w:bookmarkStart w:id="134" w:name="_Toc178691196"/>
       <w:r>
         <w:t>ANDROID</w:t>
       </w:r>
-      <w:bookmarkEnd w:id="135"/>
-    </w:p>
-    <w:p>
-      <w:r>
-        <w:t xml:space="preserve">A plataforma </w:t>
-      </w:r>
-      <w:proofErr w:type="spellStart"/>
-      <w:r>
-        <w:t>Android</w:t>
-      </w:r>
-      <w:proofErr w:type="spellEnd"/>
-      <w:r>
-        <w:t xml:space="preserve"> foi criada sobre </w:t>
+      <w:bookmarkEnd w:id="134"/>
+    </w:p>
+    <w:p>
+      <w:r>
+        <w:t xml:space="preserve">A plataforma Android foi criada sobre </w:t>
       </w:r>
       <w:r>
         <w:t xml:space="preserve">o </w:t>
       </w:r>
-      <w:proofErr w:type="spellStart"/>
       <w:r>
         <w:rPr>
           <w:i/>
         </w:rPr>
         <w:t>kernel</w:t>
       </w:r>
-      <w:proofErr w:type="spellEnd"/>
       <w:r>
         <w:t xml:space="preserve"> do Linux, ou seja, foi criada baseada num sistema operacional sólido e estável. </w:t>
       </w:r>
       <w:r>
-        <w:t xml:space="preserve">O </w:t>
-      </w:r>
-      <w:proofErr w:type="spellStart"/>
-      <w:r>
-        <w:t>Android</w:t>
-      </w:r>
-      <w:proofErr w:type="spellEnd"/>
-      <w:r>
-        <w:t xml:space="preserve"> tem sua arquitetura de sistema como é mostrado na </w:t>
+        <w:t xml:space="preserve">O Android tem sua arquitetura de sistema como é mostrado na </w:t>
       </w:r>
       <w:r>
         <w:t>FIGURA 2.1</w:t>
@@ -7177,13 +6356,8 @@
         <w:pStyle w:val="FIGURA"/>
       </w:pPr>
       <w:r>
-        <w:t xml:space="preserve">Figura 2.1 - Arquitetura do </w:t>
-      </w:r>
-      <w:proofErr w:type="spellStart"/>
-      <w:r>
-        <w:t>Android</w:t>
-      </w:r>
-      <w:proofErr w:type="spellEnd"/>
+        <w:t>Figura 2.1 - Arquitetura do Android</w:t>
+      </w:r>
       <w:r>
         <w:t xml:space="preserve">. FONTE </w:t>
       </w:r>
@@ -7205,24 +6379,14 @@
     <w:p/>
     <w:p>
       <w:r>
-        <w:t xml:space="preserve">Internamente o </w:t>
-      </w:r>
-      <w:proofErr w:type="spellStart"/>
-      <w:r>
-        <w:t>Android</w:t>
-      </w:r>
-      <w:proofErr w:type="spellEnd"/>
-      <w:r>
-        <w:t xml:space="preserve"> utiliza-se de vários recursos do </w:t>
-      </w:r>
-      <w:proofErr w:type="spellStart"/>
+        <w:t xml:space="preserve">Internamente o Android utiliza-se de vários recursos do </w:t>
+      </w:r>
       <w:r>
         <w:rPr>
           <w:i/>
         </w:rPr>
         <w:t>kernel</w:t>
       </w:r>
-      <w:proofErr w:type="spellEnd"/>
       <w:r>
         <w:t xml:space="preserve"> do </w:t>
       </w:r>
@@ -7300,14 +6464,12 @@
       <w:r>
         <w:t xml:space="preserve">A próxima camada acima do </w:t>
       </w:r>
-      <w:proofErr w:type="spellStart"/>
       <w:r>
         <w:rPr>
           <w:i/>
         </w:rPr>
         <w:t>kernel</w:t>
       </w:r>
-      <w:proofErr w:type="spellEnd"/>
       <w:r>
         <w:t xml:space="preserve"> é composta pelas bibliotecas nativas do sistema, essas bibliotecas são responsáveis por realizar operações básicas para</w:t>
       </w:r>
@@ -7325,19 +6487,11 @@
       <w:r>
         <w:t xml:space="preserve"> </w:t>
       </w:r>
-      <w:proofErr w:type="spellStart"/>
       <w:r>
         <w:rPr>
           <w:i/>
         </w:rPr>
-        <w:t>Surface</w:t>
-      </w:r>
-      <w:proofErr w:type="spellEnd"/>
-      <w:r>
-        <w:rPr>
-          <w:i/>
-        </w:rPr>
-        <w:t xml:space="preserve"> Manager</w:t>
+        <w:t>Surface Manager</w:t>
       </w:r>
       <w:r>
         <w:t>:</w:t>
@@ -7363,23 +6517,7 @@
         <w:t xml:space="preserve"> </w:t>
       </w:r>
       <w:r>
-        <w:t xml:space="preserve">Motor de </w:t>
-      </w:r>
-      <w:proofErr w:type="spellStart"/>
-      <w:r>
-        <w:t>renderização</w:t>
-      </w:r>
-      <w:proofErr w:type="spellEnd"/>
-      <w:r>
-        <w:t xml:space="preserve"> capaz de gerar gráficos em 2D e 3D em uma única interface visual. É possível utilizar recursos para </w:t>
-      </w:r>
-      <w:proofErr w:type="spellStart"/>
-      <w:r>
-        <w:t>renderização</w:t>
-      </w:r>
-      <w:proofErr w:type="spellEnd"/>
-      <w:r>
-        <w:t xml:space="preserve"> </w:t>
+        <w:t xml:space="preserve">Motor de renderização capaz de gerar gráficos em 2D e 3D em uma única interface visual. É possível utilizar recursos para renderização </w:t>
       </w:r>
       <w:r>
         <w:lastRenderedPageBreak/>
@@ -7396,14 +6534,12 @@
       <w:r>
         <w:t xml:space="preserve"> </w:t>
       </w:r>
-      <w:proofErr w:type="spellStart"/>
       <w:r>
         <w:rPr>
           <w:i/>
         </w:rPr>
         <w:t>Codecs</w:t>
       </w:r>
-      <w:proofErr w:type="spellEnd"/>
       <w:r>
         <w:t xml:space="preserve"> para vídeos e áudio:</w:t>
       </w:r>
@@ -7422,15 +6558,7 @@
         <w:t xml:space="preserve"> Banco de dados interno:</w:t>
       </w:r>
       <w:r>
-        <w:t xml:space="preserve"> Banco de dados </w:t>
-      </w:r>
-      <w:proofErr w:type="spellStart"/>
-      <w:r>
-        <w:t>SQLite</w:t>
-      </w:r>
-      <w:proofErr w:type="spellEnd"/>
-      <w:r>
-        <w:t xml:space="preserve"> embutido, utilizado para armazenamento persistente de dados.</w:t>
+        <w:t xml:space="preserve"> Banco de dados SQLite embutido, utilizado para armazenamento persistente de dados.</w:t>
       </w:r>
     </w:p>
     <w:p>
@@ -7444,29 +6572,8 @@
         <w:t xml:space="preserve"> Mecanismo para exibição de conteúdo HTML:</w:t>
       </w:r>
       <w:r>
-        <w:t xml:space="preserve"> Para garantir um bom desempenho na exibição de páginas HTML, o </w:t>
-      </w:r>
-      <w:proofErr w:type="spellStart"/>
-      <w:r>
-        <w:t>Android</w:t>
-      </w:r>
-      <w:proofErr w:type="spellEnd"/>
-      <w:r>
-        <w:t xml:space="preserve"> usa uma biblioteca chamada </w:t>
-      </w:r>
-      <w:proofErr w:type="spellStart"/>
-      <w:r>
-        <w:t>WebKit</w:t>
-      </w:r>
-      <w:proofErr w:type="spellEnd"/>
-      <w:r>
-        <w:t xml:space="preserve">, mesma biblioteca utilizada no browser </w:t>
-      </w:r>
-      <w:proofErr w:type="spellStart"/>
-      <w:r>
-        <w:t>GoogleChrome</w:t>
-      </w:r>
-      <w:proofErr w:type="spellEnd"/>
+        <w:t xml:space="preserve"> Para garantir um bom desempenho na exibição de páginas HTML, o Android usa uma biblioteca chamada WebKit, mesma biblioteca utilizada no browser GoogleChrome</w:t>
+      </w:r>
       <w:r>
         <w:t>, Safari, IPhone e celulares Nokia da linha S60</w:t>
       </w:r>
@@ -7476,34 +6583,10 @@
     </w:p>
     <w:p>
       <w:r>
-        <w:t xml:space="preserve">Juntamente com a camada de bibliotecas existe a camada responsável pela execução do </w:t>
-      </w:r>
-      <w:proofErr w:type="spellStart"/>
-      <w:r>
-        <w:t>Android</w:t>
-      </w:r>
-      <w:proofErr w:type="spellEnd"/>
-      <w:r>
-        <w:t xml:space="preserve">, essa camada é composta por uma máquina virtual Java chamada </w:t>
-      </w:r>
-      <w:proofErr w:type="spellStart"/>
-      <w:r>
-        <w:t>Dalvik</w:t>
-      </w:r>
-      <w:proofErr w:type="spellEnd"/>
-      <w:r>
-        <w:t>, desenvolvida pela Google e otimizada para dispositivos móveis.</w:t>
-      </w:r>
-      <w:r>
-        <w:t xml:space="preserve"> Todo o código escrito para </w:t>
-      </w:r>
-      <w:proofErr w:type="spellStart"/>
-      <w:r>
-        <w:t>Android</w:t>
-      </w:r>
-      <w:proofErr w:type="spellEnd"/>
-      <w:r>
-        <w:t xml:space="preserve"> é feito em Java.</w:t>
+        <w:t>Juntamente com a camada de bibliotecas existe a camada responsável pela execução do Android, essa camada é composta por uma máquina virtual Java chamada Dalvik, desenvolvida pela Google e otimizada para dispositivos móveis.</w:t>
+      </w:r>
+      <w:r>
+        <w:t xml:space="preserve"> Todo o código escrito para Android é feito em Java.</w:t>
       </w:r>
     </w:p>
     <w:p>
@@ -7622,31 +6705,7 @@
     <w:p>
       <w:r>
         <w:lastRenderedPageBreak/>
-        <w:t xml:space="preserve">A última camada na arquitetura de aplicações </w:t>
-      </w:r>
-      <w:proofErr w:type="spellStart"/>
-      <w:r>
-        <w:t>Android</w:t>
-      </w:r>
-      <w:proofErr w:type="spellEnd"/>
-      <w:r>
-        <w:t xml:space="preserve"> é a camada dos aplicativos que rodam no </w:t>
-      </w:r>
-      <w:proofErr w:type="spellStart"/>
-      <w:r>
-        <w:t>Android</w:t>
-      </w:r>
-      <w:proofErr w:type="spellEnd"/>
-      <w:r>
-        <w:t xml:space="preserve">. Essa é a camada pela qual o usuário vai interagir com o sistema, enviando eventos e requisições para os aplicativos. Alguns dos aplicativos que já vem instalados por num sistema </w:t>
-      </w:r>
-      <w:proofErr w:type="spellStart"/>
-      <w:r>
-        <w:t>Android</w:t>
-      </w:r>
-      <w:proofErr w:type="spellEnd"/>
-      <w:r>
-        <w:t xml:space="preserve"> são:</w:t>
+        <w:t>A última camada na arquitetura de aplicações Android é a camada dos aplicativos que rodam no Android. Essa é a camada pela qual o usuário vai interagir com o sistema, enviando eventos e requisições para os aplicativos. Alguns dos aplicativos que já vem instalados por num sistema Android são:</w:t>
       </w:r>
     </w:p>
     <w:p>
@@ -7668,15 +6727,7 @@
         </w:numPr>
       </w:pPr>
       <w:r>
-        <w:t xml:space="preserve"> Leitor de </w:t>
-      </w:r>
-      <w:proofErr w:type="spellStart"/>
-      <w:r>
-        <w:t>email</w:t>
-      </w:r>
-      <w:proofErr w:type="spellEnd"/>
-      <w:r>
-        <w:t>;</w:t>
+        <w:t xml:space="preserve"> Leitor de email;</w:t>
       </w:r>
     </w:p>
     <w:p>
@@ -7706,64 +6757,40 @@
     </w:p>
     <w:p>
       <w:r>
-        <w:t xml:space="preserve">Através de um aplicativos chamado </w:t>
-      </w:r>
-      <w:proofErr w:type="spellStart"/>
-      <w:r>
-        <w:t>Android</w:t>
-      </w:r>
-      <w:proofErr w:type="spellEnd"/>
-      <w:r>
-        <w:t xml:space="preserve"> Market é possível instalar dezenas de outros aplicativos no </w:t>
-      </w:r>
-      <w:proofErr w:type="spellStart"/>
-      <w:r>
-        <w:t>Android</w:t>
-      </w:r>
-      <w:proofErr w:type="spellEnd"/>
-      <w:r>
-        <w:t>.</w:t>
+        <w:t>Através de um aplicativos chamado Android Market é possível instalar dezenas de outros aplicativos no Android.</w:t>
       </w:r>
     </w:p>
     <w:p>
       <w:pPr>
         <w:pStyle w:val="Heading2"/>
       </w:pPr>
-      <w:bookmarkStart w:id="136" w:name="_Toc178691197"/>
+      <w:bookmarkStart w:id="135" w:name="_Toc178691197"/>
       <w:r>
         <w:t>METODOLOGIAS DE DESENVOLVIMENTO DE SOFTWARE</w:t>
       </w:r>
+      <w:bookmarkEnd w:id="135"/>
+    </w:p>
+    <w:p>
+      <w:r>
+        <w:t>Nesta etapa serão apresentadas algumas metodologias de desenvolvimento mais conhecidas.</w:t>
+      </w:r>
+    </w:p>
+    <w:p>
+      <w:pPr>
+        <w:pStyle w:val="Heading3"/>
+      </w:pPr>
+      <w:bookmarkStart w:id="136" w:name="_Toc178691198"/>
+      <w:r>
+        <w:t>CASCATA</w:t>
+      </w:r>
       <w:bookmarkEnd w:id="136"/>
     </w:p>
     <w:p>
       <w:r>
-        <w:t>Nesta etapa serão apresentadas algumas metodologias de desenvolvimento mais conhecidas.</w:t>
-      </w:r>
-    </w:p>
-    <w:p>
-      <w:pPr>
-        <w:pStyle w:val="Heading3"/>
-      </w:pPr>
-      <w:bookmarkStart w:id="137" w:name="_Toc178691198"/>
-      <w:r>
-        <w:t>CASCATA</w:t>
-      </w:r>
-      <w:bookmarkEnd w:id="137"/>
-    </w:p>
-    <w:p>
-      <w:r>
         <w:t>Foi a primeira metodologia para desenvolvimento de software amplamente utilizada pelas empresas</w:t>
       </w:r>
       <w:r>
-        <w:t xml:space="preserve">. Por volta de 1970 a indústria de software descobriu que o processo de desenvolvimento de software precisava ter uma organização maior, com base nesta necessidade </w:t>
-      </w:r>
-      <w:proofErr w:type="spellStart"/>
-      <w:r>
-        <w:t>Royce</w:t>
-      </w:r>
-      <w:proofErr w:type="spellEnd"/>
-      <w:r>
-        <w:t xml:space="preserve"> desenvolveu uma metodologia linear para desenvolvimento de software</w:t>
+        <w:t>. Por volta de 1970 a indústria de software descobriu que o processo de desenvolvimento de software precisava ter uma organização maior, com base nesta necessidade Royce desenvolveu uma metodologia linear para desenvolvimento de software</w:t>
       </w:r>
       <w:r>
         <w:rPr>
@@ -7915,7 +6942,7 @@
       <w:pPr>
         <w:pStyle w:val="Heading3"/>
       </w:pPr>
-      <w:bookmarkStart w:id="138" w:name="_Toc178691199"/>
+      <w:bookmarkStart w:id="137" w:name="_Toc178691199"/>
       <w:r>
         <w:t>RATIONAL UNIFIED PROCESS (</w:t>
       </w:r>
@@ -7925,64 +6952,35 @@
       <w:r>
         <w:t>)</w:t>
       </w:r>
-      <w:bookmarkEnd w:id="138"/>
-    </w:p>
-    <w:p>
-      <w:proofErr w:type="spellStart"/>
-      <w:r>
-        <w:t>Rational</w:t>
-      </w:r>
-      <w:proofErr w:type="spellEnd"/>
+      <w:bookmarkEnd w:id="137"/>
+    </w:p>
+    <w:p>
+      <w:r>
+        <w:t>Rational Unified Process (</w:t>
+      </w:r>
+      <w:r>
+        <w:rPr>
+          <w:b/>
+        </w:rPr>
+        <w:t>RUP</w:t>
+      </w:r>
+      <w:r>
+        <w:t>)</w:t>
+      </w:r>
       <w:r>
         <w:t xml:space="preserve"> </w:t>
       </w:r>
-      <w:proofErr w:type="spellStart"/>
-      <w:r>
-        <w:t>Unified</w:t>
-      </w:r>
-      <w:proofErr w:type="spellEnd"/>
-      <w:r>
-        <w:t xml:space="preserve"> </w:t>
-      </w:r>
-      <w:proofErr w:type="spellStart"/>
-      <w:r>
-        <w:t>Process</w:t>
-      </w:r>
-      <w:proofErr w:type="spellEnd"/>
-      <w:r>
-        <w:t xml:space="preserve"> (</w:t>
+      <w:r>
+        <w:t>é a versão do Processo Unificado (</w:t>
       </w:r>
       <w:r>
         <w:rPr>
           <w:b/>
         </w:rPr>
-        <w:t>RUP</w:t>
-      </w:r>
-      <w:r>
-        <w:t>)</w:t>
-      </w:r>
-      <w:r>
-        <w:t xml:space="preserve"> </w:t>
-      </w:r>
-      <w:r>
-        <w:t>é a versão do Processo Unificado (</w:t>
-      </w:r>
-      <w:r>
-        <w:rPr>
-          <w:b/>
-        </w:rPr>
         <w:t>UP</w:t>
       </w:r>
       <w:r>
-        <w:t xml:space="preserve">), para desenvolvimento de software, criada pela </w:t>
-      </w:r>
-      <w:proofErr w:type="spellStart"/>
-      <w:r>
-        <w:t>Rational</w:t>
-      </w:r>
-      <w:proofErr w:type="spellEnd"/>
-      <w:r>
-        <w:t xml:space="preserve"> Corporation</w:t>
+        <w:t>), para desenvolvimento de software, criada pela Rational Corporation</w:t>
       </w:r>
       <w:r>
         <w:rPr>
@@ -8007,15 +7005,7 @@
         <w:t>Por muito tempo RUP foi largamente utilizado em grandes aplicações, assim ganhou a fama de que era um processo pesado.</w:t>
       </w:r>
       <w:r>
-        <w:t xml:space="preserve"> Com a crescente utilização de metodologias ágeis para desenvolvimento de software, a </w:t>
-      </w:r>
-      <w:proofErr w:type="spellStart"/>
-      <w:r>
-        <w:t>Rational</w:t>
-      </w:r>
-      <w:proofErr w:type="spellEnd"/>
-      <w:r>
-        <w:t xml:space="preserve"> Corporation tem seus esforços voltados para mostrar que o RUP é um processo adaptável e flexível</w:t>
+        <w:t xml:space="preserve"> Com a crescente utilização de metodologias ágeis para desenvolvimento de software, a Rational Corporation tem seus esforços voltados para mostrar que o RUP é um processo adaptável e flexível</w:t>
       </w:r>
       <w:r>
         <w:rPr>
@@ -8119,7 +7109,7 @@
       <w:pPr>
         <w:pStyle w:val="Heading3"/>
       </w:pPr>
-      <w:bookmarkStart w:id="139" w:name="_Toc178691200"/>
+      <w:bookmarkStart w:id="138" w:name="_Toc178691200"/>
       <w:r>
         <w:lastRenderedPageBreak/>
         <w:t>PROGRAMAÇÃO EXTREMA</w:t>
@@ -8133,7 +7123,7 @@
       <w:r>
         <w:t>)</w:t>
       </w:r>
-      <w:bookmarkEnd w:id="139"/>
+      <w:bookmarkEnd w:id="138"/>
     </w:p>
     <w:p>
       <w:r>
@@ -8152,31 +7142,15 @@
         <w:rPr>
           <w:i/>
         </w:rPr>
-        <w:t xml:space="preserve">Extreme </w:t>
-      </w:r>
-      <w:proofErr w:type="spellStart"/>
-      <w:r>
-        <w:rPr>
-          <w:i/>
-        </w:rPr>
-        <w:t>Programming</w:t>
-      </w:r>
-      <w:proofErr w:type="spellEnd"/>
+        <w:t>Extreme Programming</w:t>
+      </w:r>
       <w:r>
         <w:t>.</w:t>
       </w:r>
     </w:p>
     <w:p>
       <w:r>
-        <w:t xml:space="preserve">Com base em sua experiência com </w:t>
-      </w:r>
-      <w:proofErr w:type="spellStart"/>
-      <w:r>
-        <w:t>SmallTalk</w:t>
-      </w:r>
-      <w:proofErr w:type="spellEnd"/>
-      <w:r>
-        <w:t>, em 1996 Beck publicou seu livro sobre técnicas para programação</w:t>
+        <w:t>Com base em sua experiência com SmallTalk, em 1996 Beck publicou seu livro sobre técnicas para programação</w:t>
       </w:r>
       <w:r>
         <w:rPr>
@@ -8202,15 +7176,7 @@
         <w:t xml:space="preserve"> e ainda não possuía resultados.</w:t>
       </w:r>
       <w:r>
-        <w:t xml:space="preserve"> Com a participação de Martin Fowler e Ron </w:t>
-      </w:r>
-      <w:proofErr w:type="spellStart"/>
-      <w:r>
-        <w:t>Jeffries</w:t>
-      </w:r>
-      <w:proofErr w:type="spellEnd"/>
-      <w:r>
-        <w:t>, Beck conseguiu alta produtividade para a equipe e eles conseguiram entregar um sistema de excelente qualidade começando do zero e gastando menos tempo do que foi gasto nas tentativas anteriores.</w:t>
+        <w:t xml:space="preserve"> Com a participação de Martin Fowler e Ron Jeffries, Beck conseguiu alta produtividade para a equipe e eles conseguiram entregar um sistema de excelente qualidade começando do zero e gastando menos tempo do que foi gasto nas tentativas anteriores.</w:t>
       </w:r>
     </w:p>
     <w:p>
@@ -8451,73 +7417,37 @@
       <w:pPr>
         <w:pStyle w:val="Heading3"/>
       </w:pPr>
-      <w:bookmarkStart w:id="140" w:name="_Toc178691201"/>
+      <w:bookmarkStart w:id="139" w:name="_Toc178691201"/>
       <w:r>
         <w:t>LEAN</w:t>
       </w:r>
-      <w:bookmarkEnd w:id="140"/>
-    </w:p>
-    <w:p>
-      <w:r>
-        <w:t xml:space="preserve">Na década de 40 a Toyota ainda era uma pequena empresa, que percebeu a possibilidade de crescimento se conseguisse produzir veículos baratos e com qualidade. </w:t>
-      </w:r>
-      <w:proofErr w:type="spellStart"/>
-      <w:r>
-        <w:t>Taiichi</w:t>
-      </w:r>
-      <w:proofErr w:type="spellEnd"/>
-      <w:r>
-        <w:t xml:space="preserve"> </w:t>
-      </w:r>
-      <w:proofErr w:type="spellStart"/>
-      <w:r>
-        <w:t>Ohno</w:t>
-      </w:r>
-      <w:proofErr w:type="spellEnd"/>
-      <w:r>
-        <w:t xml:space="preserve"> e </w:t>
-      </w:r>
-      <w:proofErr w:type="spellStart"/>
-      <w:r>
-        <w:t>Shigeo</w:t>
-      </w:r>
-      <w:proofErr w:type="spellEnd"/>
-      <w:r>
-        <w:t xml:space="preserve"> </w:t>
-      </w:r>
-      <w:proofErr w:type="spellStart"/>
-      <w:r>
-        <w:t>Shingo</w:t>
-      </w:r>
-      <w:proofErr w:type="spellEnd"/>
-      <w:r>
-        <w:t xml:space="preserve"> receberam o desafio para reduzir os custos na linha de produção da Toyota, para atingir o objetivo proposto, eles propuseram a eliminação de todo desperdício presente desde a fabricação até a entrega do produto. </w:t>
+      <w:bookmarkEnd w:id="139"/>
+    </w:p>
+    <w:p>
+      <w:r>
+        <w:t xml:space="preserve">Na década de 40 a Toyota ainda era uma pequena empresa, que percebeu a possibilidade de crescimento se conseguisse produzir veículos baratos e com qualidade. Taiichi Ohno e Shigeo Shingo receberam o desafio para reduzir os custos na linha de produção da Toyota, para atingir o objetivo proposto, eles propuseram a eliminação de todo desperdício presente desde a fabricação até a entrega do produto. </w:t>
       </w:r>
       <w:r>
         <w:t xml:space="preserve">As mudanças para redução de custo foram base para o início do pensamento </w:t>
       </w:r>
-      <w:proofErr w:type="spellStart"/>
       <w:r>
         <w:rPr>
           <w:i/>
         </w:rPr>
         <w:t>Lean</w:t>
       </w:r>
-      <w:proofErr w:type="spellEnd"/>
       <w:r>
         <w:t>.</w:t>
       </w:r>
       <w:r>
         <w:t xml:space="preserve"> Os princípios elementares para a cultura </w:t>
       </w:r>
-      <w:proofErr w:type="spellStart"/>
       <w:r>
         <w:rPr>
           <w:i/>
         </w:rPr>
         <w:t>Lean</w:t>
       </w:r>
-      <w:proofErr w:type="spellEnd"/>
       <w:r>
         <w:t xml:space="preserve"> utilizada pela Toyota eram</w:t>
       </w:r>
@@ -8574,30 +7504,8 @@
         <w:rPr>
           <w:i/>
         </w:rPr>
-        <w:t xml:space="preserve">Stop </w:t>
-      </w:r>
-      <w:proofErr w:type="spellStart"/>
-      <w:r>
-        <w:rPr>
-          <w:i/>
-        </w:rPr>
-        <w:t>the</w:t>
-      </w:r>
-      <w:proofErr w:type="spellEnd"/>
-      <w:r>
-        <w:rPr>
-          <w:i/>
-        </w:rPr>
-        <w:t xml:space="preserve"> </w:t>
-      </w:r>
-      <w:proofErr w:type="spellStart"/>
-      <w:r>
-        <w:rPr>
-          <w:i/>
-        </w:rPr>
-        <w:t>line</w:t>
-      </w:r>
-      <w:proofErr w:type="spellEnd"/>
+        <w:t>Stop the line</w:t>
+      </w:r>
       <w:r>
         <w:t xml:space="preserve">: </w:t>
       </w:r>
@@ -8612,15 +7520,7 @@
     </w:p>
     <w:p>
       <w:r>
-        <w:t xml:space="preserve">Os princípios </w:t>
-      </w:r>
-      <w:proofErr w:type="spellStart"/>
-      <w:r>
-        <w:t>Lean</w:t>
-      </w:r>
-      <w:proofErr w:type="spellEnd"/>
-      <w:r>
-        <w:t xml:space="preserve"> são voltados para a redução de custos e podem ser aplicados no desenvolvimento de qualquer tipo de produto. Alguns princípios podem surgir dependendo do contexto do produto a ser desenvolvido, no desenvolvimento de software podemos destacar os seguintes princípios</w:t>
+        <w:t>Os princípios Lean são voltados para a redução de custos e podem ser aplicados no desenvolvimento de qualquer tipo de produto. Alguns princípios podem surgir dependendo do contexto do produto a ser desenvolvido, no desenvolvimento de software podemos destacar os seguintes princípios</w:t>
       </w:r>
       <w:r>
         <w:t xml:space="preserve"> elementares</w:t>
@@ -8657,15 +7557,7 @@
         <w:t xml:space="preserve"> </w:t>
       </w:r>
       <w:r>
-        <w:t xml:space="preserve">de acordo com o criado do pensamento </w:t>
-      </w:r>
-      <w:proofErr w:type="spellStart"/>
-      <w:r>
-        <w:t>Lean</w:t>
-      </w:r>
-      <w:proofErr w:type="spellEnd"/>
-      <w:r>
-        <w:t>, desperdício é tudo aquilo que não acrescenta valor ao produto na percepção do cliente. Alguns tipos de desperdícios que devem ser evitados durante o desenvolvimento de software são listados abaixo:</w:t>
+        <w:t>de acordo com o criado do pensamento Lean, desperdício é tudo aquilo que não acrescenta valor ao produto na percepção do cliente. Alguns tipos de desperdícios que devem ser evitados durante o desenvolvimento de software são listados abaixo:</w:t>
       </w:r>
     </w:p>
     <w:p>
@@ -8836,7 +7728,7 @@
       <w:pPr>
         <w:pStyle w:val="Heading3"/>
       </w:pPr>
-      <w:bookmarkStart w:id="141" w:name="_Toc178691202"/>
+      <w:bookmarkStart w:id="140" w:name="_Toc178691202"/>
       <w:r>
         <w:t>TEST DRIVEN DEVELOPMENT (</w:t>
       </w:r>
@@ -8846,7 +7738,7 @@
       <w:r>
         <w:t>)</w:t>
       </w:r>
-      <w:bookmarkEnd w:id="141"/>
+      <w:bookmarkEnd w:id="140"/>
     </w:p>
     <w:p>
       <w:r>
@@ -9091,12 +7983,12 @@
       <w:pPr>
         <w:pStyle w:val="Heading1"/>
       </w:pPr>
-      <w:bookmarkStart w:id="142" w:name="_Toc178691203"/>
+      <w:bookmarkStart w:id="141" w:name="_Toc178691203"/>
       <w:r>
         <w:lastRenderedPageBreak/>
         <w:t>METODOLOGIA</w:t>
       </w:r>
-      <w:bookmarkEnd w:id="142"/>
+      <w:bookmarkEnd w:id="141"/>
     </w:p>
     <w:p>
       <w:r>
@@ -9144,13 +8036,8 @@
         <w:t xml:space="preserve">em um </w:t>
       </w:r>
       <w:r>
-        <w:t xml:space="preserve">dispositivo móvel, celular ou </w:t>
-      </w:r>
-      <w:proofErr w:type="spellStart"/>
-      <w:r>
-        <w:t>tablet</w:t>
-      </w:r>
-      <w:proofErr w:type="spellEnd"/>
+        <w:t>dispositivo móvel, celular ou tablet</w:t>
+      </w:r>
       <w:r>
         <w:t>.</w:t>
       </w:r>
@@ -9375,11 +8262,11 @@
       <w:pPr>
         <w:pStyle w:val="Heading2"/>
       </w:pPr>
-      <w:bookmarkStart w:id="143" w:name="_Toc178691204"/>
+      <w:bookmarkStart w:id="142" w:name="_Toc178691204"/>
       <w:r>
         <w:t>METODOLOGIA UTILIZADA NO DESENVOLVIMENTO</w:t>
       </w:r>
-      <w:bookmarkEnd w:id="143"/>
+      <w:bookmarkEnd w:id="142"/>
     </w:p>
     <w:p>
       <w:r>
@@ -9388,14 +8275,12 @@
       <w:r>
         <w:t xml:space="preserve"> uma união dos princípios do pensamento </w:t>
       </w:r>
-      <w:proofErr w:type="spellStart"/>
       <w:r>
         <w:rPr>
           <w:i/>
         </w:rPr>
         <w:t>Lean</w:t>
       </w:r>
-      <w:proofErr w:type="spellEnd"/>
       <w:r>
         <w:rPr>
           <w:i/>
@@ -9409,35 +8294,25 @@
         <w:rPr>
           <w:i/>
         </w:rPr>
-        <w:t xml:space="preserve">Extreme </w:t>
-      </w:r>
-      <w:proofErr w:type="spellStart"/>
+        <w:t>Extreme Programming</w:t>
+      </w:r>
       <w:r>
         <w:rPr>
           <w:i/>
         </w:rPr>
-        <w:t>Programming</w:t>
-      </w:r>
-      <w:proofErr w:type="spellEnd"/>
+        <w:t>.</w:t>
+      </w:r>
+    </w:p>
+    <w:p>
+      <w:r>
+        <w:t xml:space="preserve">Alguns dos princípios do pensamento </w:t>
+      </w:r>
       <w:r>
         <w:rPr>
           <w:i/>
         </w:rPr>
-        <w:t>.</w:t>
-      </w:r>
-    </w:p>
-    <w:p>
-      <w:r>
-        <w:t xml:space="preserve">Alguns dos princípios do pensamento </w:t>
-      </w:r>
-      <w:proofErr w:type="spellStart"/>
-      <w:r>
-        <w:rPr>
-          <w:i/>
-        </w:rPr>
         <w:t>Lean</w:t>
       </w:r>
-      <w:proofErr w:type="spellEnd"/>
       <w:r>
         <w:t xml:space="preserve"> que foram utilizados são:</w:t>
       </w:r>
@@ -9512,14 +8387,12 @@
       <w:r>
         <w:t xml:space="preserve">Além dos princípios </w:t>
       </w:r>
-      <w:proofErr w:type="spellStart"/>
       <w:r>
         <w:rPr>
           <w:i/>
         </w:rPr>
         <w:t>Lean</w:t>
       </w:r>
-      <w:proofErr w:type="spellEnd"/>
       <w:r>
         <w:t xml:space="preserve"> algumas práticas de </w:t>
       </w:r>
@@ -9527,16 +8400,8 @@
         <w:rPr>
           <w:i/>
         </w:rPr>
-        <w:t xml:space="preserve">Extreme </w:t>
-      </w:r>
-      <w:proofErr w:type="spellStart"/>
-      <w:r>
-        <w:rPr>
-          <w:i/>
-        </w:rPr>
-        <w:t>Programming</w:t>
-      </w:r>
-      <w:proofErr w:type="spellEnd"/>
+        <w:t>Extreme Programming</w:t>
+      </w:r>
       <w:r>
         <w:t xml:space="preserve"> também foram adotadas:</w:t>
       </w:r>
@@ -9558,30 +8423,8 @@
         <w:rPr>
           <w:i/>
         </w:rPr>
-        <w:t xml:space="preserve">Test </w:t>
-      </w:r>
-      <w:proofErr w:type="spellStart"/>
-      <w:r>
-        <w:rPr>
-          <w:i/>
-        </w:rPr>
-        <w:t>Driven</w:t>
-      </w:r>
-      <w:proofErr w:type="spellEnd"/>
-      <w:r>
-        <w:rPr>
-          <w:i/>
-        </w:rPr>
-        <w:t xml:space="preserve"> </w:t>
-      </w:r>
-      <w:proofErr w:type="spellStart"/>
-      <w:r>
-        <w:rPr>
-          <w:i/>
-        </w:rPr>
-        <w:t>Development</w:t>
-      </w:r>
-      <w:proofErr w:type="spellEnd"/>
+        <w:t>Test Driven Development</w:t>
+      </w:r>
       <w:r>
         <w:t>: Sem dúvida esta prática é a mais valiosa, pois:</w:t>
       </w:r>
@@ -9670,13 +8513,8 @@
       </w:pPr>
       <w:r>
         <w:lastRenderedPageBreak/>
-        <w:t xml:space="preserve"> </w:t>
-      </w:r>
-      <w:proofErr w:type="spellStart"/>
-      <w:r>
-        <w:t>Refatoração</w:t>
-      </w:r>
-      <w:proofErr w:type="spellEnd"/>
+        <w:t xml:space="preserve"> Refatoração</w:t>
+      </w:r>
       <w:r>
         <w:t xml:space="preserve">: </w:t>
       </w:r>
@@ -9684,58 +8522,20 @@
         <w:t xml:space="preserve">É uma prática bem interessante que ajuda a melhoria do </w:t>
       </w:r>
       <w:r>
-        <w:t xml:space="preserve">código existente. </w:t>
-      </w:r>
-      <w:proofErr w:type="spellStart"/>
-      <w:r>
-        <w:t>Refatorar</w:t>
-      </w:r>
-      <w:proofErr w:type="spellEnd"/>
-      <w:r>
-        <w:t xml:space="preserve"> é </w:t>
+        <w:t xml:space="preserve">código existente. Refatorar é </w:t>
       </w:r>
       <w:r>
         <w:t xml:space="preserve">o ato de </w:t>
       </w:r>
       <w:r>
-        <w:t xml:space="preserve">mudar código existente, o ideal é executar os testes do código modificado e verificar se o que foi alterado não causou impacto e tudo continua funcionando corretamente. Para se usar </w:t>
-      </w:r>
-      <w:proofErr w:type="spellStart"/>
-      <w:r>
-        <w:t>refatoração</w:t>
-      </w:r>
-      <w:proofErr w:type="spellEnd"/>
-      <w:r>
-        <w:t xml:space="preserve"> é recomendado o uso de </w:t>
+        <w:t xml:space="preserve">mudar código existente, o ideal é executar os testes do código modificado e verificar se o que foi alterado não causou impacto e tudo continua funcionando corretamente. Para se usar refatoração é recomendado o uso de </w:t>
       </w:r>
       <w:r>
         <w:rPr>
           <w:i/>
         </w:rPr>
-        <w:t xml:space="preserve">Test </w:t>
-      </w:r>
-      <w:proofErr w:type="spellStart"/>
-      <w:r>
-        <w:rPr>
-          <w:i/>
-        </w:rPr>
-        <w:t>Driven</w:t>
-      </w:r>
-      <w:proofErr w:type="spellEnd"/>
-      <w:r>
-        <w:rPr>
-          <w:i/>
-        </w:rPr>
-        <w:t xml:space="preserve"> </w:t>
-      </w:r>
-      <w:proofErr w:type="spellStart"/>
-      <w:r>
-        <w:rPr>
-          <w:i/>
-        </w:rPr>
-        <w:t>Development</w:t>
-      </w:r>
-      <w:proofErr w:type="spellEnd"/>
+        <w:t>Test Driven Development</w:t>
+      </w:r>
       <w:r>
         <w:t xml:space="preserve"> para garantir a segurança durante o desenvolvimento</w:t>
       </w:r>
@@ -9747,11 +8547,11 @@
       <w:pPr>
         <w:pStyle w:val="Heading2"/>
       </w:pPr>
-      <w:bookmarkStart w:id="144" w:name="_Toc178691205"/>
+      <w:bookmarkStart w:id="143" w:name="_Toc178691205"/>
       <w:r>
         <w:t>DESENVOLVIMENTO DO SISTEMA WEB</w:t>
       </w:r>
-      <w:bookmarkEnd w:id="144"/>
+      <w:bookmarkEnd w:id="143"/>
     </w:p>
     <w:p>
       <w:r>
@@ -9966,47 +8766,21 @@
       <w:pPr>
         <w:pStyle w:val="Heading3"/>
       </w:pPr>
-      <w:bookmarkStart w:id="145" w:name="_Toc178691206"/>
+      <w:bookmarkStart w:id="144" w:name="_Toc178691206"/>
       <w:r>
         <w:t>TECNOLOGIAS UTILIZADAS</w:t>
       </w:r>
-      <w:bookmarkEnd w:id="145"/>
+      <w:bookmarkEnd w:id="144"/>
     </w:p>
     <w:p>
       <w:r>
         <w:t xml:space="preserve">O Sistema Web foi desenvolvido em </w:t>
       </w:r>
-      <w:proofErr w:type="spellStart"/>
       <w:r>
         <w:t>Ruby</w:t>
       </w:r>
-      <w:proofErr w:type="spellEnd"/>
-      <w:r>
-        <w:t xml:space="preserve">, utilizando </w:t>
-      </w:r>
-      <w:proofErr w:type="spellStart"/>
-      <w:r>
-        <w:t>Rails</w:t>
-      </w:r>
-      <w:proofErr w:type="spellEnd"/>
-      <w:r>
-        <w:t xml:space="preserve"> como framework MVC. A escolha dessa combinação foi motivada pela facilidade e velocidade que ela dá ao desenvolvimento de aplicações guiadas por testes, já que existem muitos </w:t>
-      </w:r>
-      <w:proofErr w:type="spellStart"/>
-      <w:r>
-        <w:t>plugins</w:t>
-      </w:r>
-      <w:proofErr w:type="spellEnd"/>
-      <w:r>
-        <w:t xml:space="preserve"> e extensões construídas em </w:t>
-      </w:r>
-      <w:proofErr w:type="spellStart"/>
-      <w:r>
-        <w:t>Ruby</w:t>
-      </w:r>
-      <w:proofErr w:type="spellEnd"/>
-      <w:r>
-        <w:t xml:space="preserve"> para facilitar o desenvolvimento de aplicações </w:t>
+      <w:r>
+        <w:t xml:space="preserve">, utilizando Rails como framework MVC. A escolha dessa combinação foi motivada pela facilidade e velocidade que ela dá ao desenvolvimento de aplicações guiadas por testes, já que existem muitos plugins e extensões construídas em Ruby para facilitar o desenvolvimento de aplicações </w:t>
       </w:r>
       <w:r>
         <w:t>que usam</w:t>
@@ -10024,30 +8798,8 @@
         <w:rPr>
           <w:i/>
         </w:rPr>
-        <w:t xml:space="preserve">Test </w:t>
-      </w:r>
-      <w:proofErr w:type="spellStart"/>
-      <w:r>
-        <w:rPr>
-          <w:i/>
-        </w:rPr>
-        <w:t>Driven</w:t>
-      </w:r>
-      <w:proofErr w:type="spellEnd"/>
-      <w:r>
-        <w:rPr>
-          <w:i/>
-        </w:rPr>
-        <w:t xml:space="preserve"> </w:t>
-      </w:r>
-      <w:proofErr w:type="spellStart"/>
-      <w:r>
-        <w:rPr>
-          <w:i/>
-        </w:rPr>
-        <w:t>Development</w:t>
-      </w:r>
-      <w:proofErr w:type="spellEnd"/>
+        <w:t>Test Driven Development</w:t>
+      </w:r>
       <w:r>
         <w:t>.</w:t>
       </w:r>
@@ -10060,42 +8812,10 @@
         <w:t>a</w:t>
       </w:r>
       <w:r>
-        <w:t xml:space="preserve">da </w:t>
-      </w:r>
-      <w:proofErr w:type="spellStart"/>
-      <w:r>
-        <w:t>RSpec</w:t>
-      </w:r>
-      <w:proofErr w:type="spellEnd"/>
-      <w:r>
-        <w:t xml:space="preserve"> foi utilizada</w:t>
-      </w:r>
-      <w:r>
-        <w:t xml:space="preserve"> para contribuir com a legibilidade do código de teste. O </w:t>
-      </w:r>
-      <w:proofErr w:type="spellStart"/>
-      <w:r>
-        <w:t>RSpec</w:t>
-      </w:r>
-      <w:proofErr w:type="spellEnd"/>
-      <w:r>
-        <w:t xml:space="preserve"> é um </w:t>
-      </w:r>
-      <w:proofErr w:type="spellStart"/>
-      <w:r>
-        <w:t>plugin</w:t>
-      </w:r>
-      <w:proofErr w:type="spellEnd"/>
-      <w:r>
-        <w:t xml:space="preserve"> para </w:t>
-      </w:r>
-      <w:proofErr w:type="spellStart"/>
-      <w:r>
-        <w:t>Rails</w:t>
-      </w:r>
-      <w:proofErr w:type="spellEnd"/>
-      <w:r>
-        <w:t xml:space="preserve"> que provê muito</w:t>
+        <w:t>da RSpec foi utilizada</w:t>
+      </w:r>
+      <w:r>
+        <w:t xml:space="preserve"> para contribuir com a legibilidade do código de teste. O RSpec é um plugin para Rails que provê muito</w:t>
       </w:r>
       <w:r>
         <w:t>s facilitadores para serem usado</w:t>
@@ -10106,15 +8826,7 @@
     </w:p>
     <w:p>
       <w:r>
-        <w:t xml:space="preserve">Além da legibilidade e facilidade do uso do </w:t>
-      </w:r>
-      <w:proofErr w:type="spellStart"/>
-      <w:r>
-        <w:t>RSpec</w:t>
-      </w:r>
-      <w:proofErr w:type="spellEnd"/>
-      <w:r>
-        <w:t xml:space="preserve">, quando ele é utilizado podemos construir um conjunto de testes e executá-lo de maneira automatizada com </w:t>
+        <w:t xml:space="preserve">Além da legibilidade e facilidade do uso do RSpec, quando ele é utilizado podemos construir um conjunto de testes e executá-lo de maneira automatizada com </w:t>
       </w:r>
       <w:r>
         <w:t>o uso de uma</w:t>
@@ -10126,15 +8838,7 @@
         <w:t>a</w:t>
       </w:r>
       <w:r>
-        <w:t xml:space="preserve">da </w:t>
-      </w:r>
-      <w:proofErr w:type="spellStart"/>
-      <w:r>
-        <w:t>Autotest</w:t>
-      </w:r>
-      <w:proofErr w:type="spellEnd"/>
-      <w:r>
-        <w:t xml:space="preserve">, que é capaz de detectar mudanças no código e </w:t>
+        <w:t xml:space="preserve">da Autotest, que é capaz de detectar mudanças no código e </w:t>
       </w:r>
       <w:r>
         <w:t>iniciar a execução d</w:t>
@@ -10161,15 +8865,7 @@
         <w:t>,</w:t>
       </w:r>
       <w:r>
-        <w:t xml:space="preserve"> o </w:t>
-      </w:r>
-      <w:proofErr w:type="spellStart"/>
-      <w:r>
-        <w:t>Autotest</w:t>
-      </w:r>
-      <w:proofErr w:type="spellEnd"/>
-      <w:r>
-        <w:t xml:space="preserve"> dispara a execução de </w:t>
+        <w:t xml:space="preserve"> o Autotest dispara a execução de </w:t>
       </w:r>
       <w:r>
         <w:lastRenderedPageBreak/>
@@ -10184,23 +8880,7 @@
     </w:p>
     <w:p>
       <w:r>
-        <w:t xml:space="preserve">Combinando o </w:t>
-      </w:r>
-      <w:proofErr w:type="spellStart"/>
-      <w:r>
-        <w:t>RSpec</w:t>
-      </w:r>
-      <w:proofErr w:type="spellEnd"/>
-      <w:r>
-        <w:t xml:space="preserve"> com o </w:t>
-      </w:r>
-      <w:proofErr w:type="spellStart"/>
-      <w:r>
-        <w:t>Autotest</w:t>
-      </w:r>
-      <w:proofErr w:type="spellEnd"/>
-      <w:r>
-        <w:t xml:space="preserve"> podemos garantir que nossos testes estão bem escritos, legíveis e que estão sendo executados continuamente.</w:t>
+        <w:t>Combinando o RSpec com o Autotest podemos garantir que nossos testes estão bem escritos, legíveis e que estão sendo executados continuamente.</w:t>
       </w:r>
       <w:r>
         <w:tab/>
@@ -10213,27 +8893,14 @@
       <w:r>
         <w:t xml:space="preserve">dos </w:t>
       </w:r>
-      <w:proofErr w:type="spellStart"/>
-      <w:r>
-        <w:t>plugins</w:t>
-      </w:r>
-      <w:proofErr w:type="spellEnd"/>
-      <w:r>
-        <w:t xml:space="preserve"> destinados para uso </w:t>
+      <w:r>
+        <w:t xml:space="preserve">plugins destinados para uso </w:t>
       </w:r>
       <w:r>
         <w:t>durante o desenvolvimento dos testes</w:t>
       </w:r>
       <w:r>
-        <w:t xml:space="preserve">, existem </w:t>
-      </w:r>
-      <w:proofErr w:type="spellStart"/>
-      <w:r>
-        <w:t>plugins</w:t>
-      </w:r>
-      <w:proofErr w:type="spellEnd"/>
-      <w:r>
-        <w:t xml:space="preserve"> para facilitar o desenvolvimento de funcionalidade rotineiras, como por exemplo:</w:t>
+        <w:t>, existem plugins para facilitar o desenvolvimento de funcionalidade rotineiras, como por exemplo:</w:t>
       </w:r>
     </w:p>
     <w:p>
@@ -10244,31 +8911,7 @@
         </w:numPr>
       </w:pPr>
       <w:r>
-        <w:t xml:space="preserve"> </w:t>
-      </w:r>
-      <w:proofErr w:type="spellStart"/>
-      <w:r>
-        <w:t>Devise</w:t>
-      </w:r>
-      <w:proofErr w:type="spellEnd"/>
-      <w:r>
-        <w:t xml:space="preserve">: </w:t>
-      </w:r>
-      <w:proofErr w:type="spellStart"/>
-      <w:r>
-        <w:t>Plugin</w:t>
-      </w:r>
-      <w:proofErr w:type="spellEnd"/>
-      <w:r>
-        <w:t xml:space="preserve"> criado por um brasileiro, chamado José Valim. Esse </w:t>
-      </w:r>
-      <w:proofErr w:type="spellStart"/>
-      <w:r>
-        <w:t>plugin</w:t>
-      </w:r>
-      <w:proofErr w:type="spellEnd"/>
-      <w:r>
-        <w:t xml:space="preserve"> é destinado ao controle do fluxo de autenticação de usuários nas aplicações. Além do controle do processo de autenticação ele também é capaz de criar várias funcionalidades de maneira simples, entre elas:</w:t>
+        <w:t xml:space="preserve"> Devise: Plugin criado por um brasileiro, chamado José Valim. Esse plugin é destinado ao controle do fluxo de autenticação de usuários nas aplicações. Além do controle do processo de autenticação ele também é capaz de criar várias funcionalidades de maneira simples, entre elas:</w:t>
       </w:r>
     </w:p>
     <w:p>
@@ -10312,50 +8955,10 @@
         </w:numPr>
       </w:pPr>
       <w:r>
-        <w:t xml:space="preserve"> </w:t>
-      </w:r>
-      <w:proofErr w:type="spellStart"/>
-      <w:r>
-        <w:t>PaperClip</w:t>
-      </w:r>
-      <w:proofErr w:type="spellEnd"/>
-      <w:r>
-        <w:t xml:space="preserve">: </w:t>
-      </w:r>
-      <w:proofErr w:type="spellStart"/>
-      <w:r>
-        <w:t>Plugin</w:t>
-      </w:r>
-      <w:proofErr w:type="spellEnd"/>
-      <w:r>
-        <w:t xml:space="preserve"> criado pela empresa</w:t>
-      </w:r>
-      <w:r>
-        <w:t xml:space="preserve"> </w:t>
-      </w:r>
-      <w:proofErr w:type="spellStart"/>
-      <w:r>
-        <w:t>Thoughtbot</w:t>
-      </w:r>
-      <w:proofErr w:type="spellEnd"/>
-      <w:r>
-        <w:t xml:space="preserve">. O </w:t>
-      </w:r>
-      <w:proofErr w:type="spellStart"/>
-      <w:r>
-        <w:t>PaperClip</w:t>
-      </w:r>
-      <w:proofErr w:type="spellEnd"/>
-      <w:r>
-        <w:t xml:space="preserve"> é um </w:t>
-      </w:r>
-      <w:proofErr w:type="spellStart"/>
-      <w:r>
-        <w:t>plugin</w:t>
-      </w:r>
-      <w:proofErr w:type="spellEnd"/>
-      <w:r>
-        <w:t xml:space="preserve"> criado para resolver o problema de upload de imagens. Além de tratar o processo de upload de imagens, ele possui algumas funcionalidades interessantes:</w:t>
+        <w:t xml:space="preserve"> PaperClip: Plugin criado pela empresa</w:t>
+      </w:r>
+      <w:r>
+        <w:t xml:space="preserve"> Thoughtbot. O PaperClip é um plugin criado para resolver o problema de upload de imagens. Além de tratar o processo de upload de imagens, ele possui algumas funcionalidades interessantes:</w:t>
       </w:r>
     </w:p>
     <w:p>
@@ -10397,15 +9000,7 @@
         </w:numPr>
       </w:pPr>
       <w:r>
-        <w:t xml:space="preserve"> Pode ser plugado em serviços de armazenamento de arquivos, como o s3 AWS da </w:t>
-      </w:r>
-      <w:proofErr w:type="spellStart"/>
-      <w:r>
-        <w:t>Amazon</w:t>
-      </w:r>
-      <w:proofErr w:type="spellEnd"/>
-      <w:r>
-        <w:t>.</w:t>
+        <w:t xml:space="preserve"> Pode ser plugado em serviços de armazenamento de arquivos, como o s3 AWS da Amazon.</w:t>
       </w:r>
     </w:p>
     <w:p>
@@ -10416,23 +9011,7 @@
         </w:numPr>
       </w:pPr>
       <w:r>
-        <w:t xml:space="preserve"> Will </w:t>
-      </w:r>
-      <w:proofErr w:type="spellStart"/>
-      <w:r>
-        <w:t>Paginate</w:t>
-      </w:r>
-      <w:proofErr w:type="spellEnd"/>
-      <w:r>
-        <w:t xml:space="preserve">: </w:t>
-      </w:r>
-      <w:proofErr w:type="spellStart"/>
-      <w:r>
-        <w:t>Plugin</w:t>
-      </w:r>
-      <w:proofErr w:type="spellEnd"/>
-      <w:r>
-        <w:t xml:space="preserve"> especializado na preparação de registros para serem paginados na camada de visualização. Possui interface fluente para facilitar a manipulação dos resultados.</w:t>
+        <w:t xml:space="preserve"> Will Paginate: Plugin especializado na preparação de registros para serem paginados na camada de visualização. Possui interface fluente para facilitar a manipulação dos resultados.</w:t>
       </w:r>
     </w:p>
     <w:p>
@@ -10444,12 +9023,12 @@
       <w:pPr>
         <w:pStyle w:val="Heading3"/>
       </w:pPr>
-      <w:bookmarkStart w:id="146" w:name="_Toc178691207"/>
+      <w:bookmarkStart w:id="145" w:name="_Toc178691207"/>
       <w:r>
         <w:lastRenderedPageBreak/>
         <w:t>DESENVOLVIMENTO</w:t>
       </w:r>
-      <w:bookmarkEnd w:id="146"/>
+      <w:bookmarkEnd w:id="145"/>
     </w:p>
     <w:p>
       <w:r>
@@ -10594,21 +9173,98 @@
       <w:pPr>
         <w:pStyle w:val="Heading2"/>
       </w:pPr>
-      <w:bookmarkStart w:id="147" w:name="_Toc178691208"/>
+      <w:bookmarkStart w:id="146" w:name="_Toc178691208"/>
       <w:r>
         <w:lastRenderedPageBreak/>
         <w:t>DESENVOLVIMENTO DO SISTEMA MOBILE</w:t>
       </w:r>
+      <w:bookmarkEnd w:id="146"/>
+    </w:p>
+    <w:p>
+      <w:r>
+        <w:t xml:space="preserve">O sistema </w:t>
+      </w:r>
+      <w:r>
+        <w:t>mobile</w:t>
+      </w:r>
+      <w:r>
+        <w:t xml:space="preserve"> pode ser dividido nos seguintes casos de uso, </w:t>
+      </w:r>
+      <w:r>
+        <w:t xml:space="preserve">de acordo com </w:t>
+      </w:r>
+      <w:r>
+        <w:t>a FIGURA 3.3:</w:t>
+      </w:r>
+    </w:p>
+    <w:p>
+      <w:pPr>
+        <w:pStyle w:val="FIGURA"/>
+      </w:pPr>
+      <w:r>
+        <w:pict w14:anchorId="24878388">
+          <v:shape id="_x0000_i1038" type="#_x0000_t75" style="width:337.35pt;height:274.05pt">
+            <v:imagedata r:id="rId17" o:title=""/>
+          </v:shape>
+        </w:pict>
+      </w:r>
+    </w:p>
+    <w:p>
+      <w:pPr>
+        <w:pStyle w:val="FIGURA"/>
+      </w:pPr>
+      <w:r>
+        <w:t>Figura 3.3 – Diagrama de Casos de Uso do Sistema Mobile</w:t>
+      </w:r>
+    </w:p>
+    <w:p>
+      <w:r>
+        <w:t>O caso de uso “Configurar Sistema” será executado apenas pelo Garçom do Restaurante, este caso de uso comtempla a inserção dos dados para que o sistema mobile consiga se comunicar com o sistema web para buscar os dados cadastrados.</w:t>
+      </w:r>
+    </w:p>
+    <w:p>
+      <w:r>
+        <w:t>Depois de realizar a configuração básica do sistema, o usuário pode iniciar o processo de sincronização dos dados entre o dispositivo móvel e o servidor através do caso de uso “Sincronizar Cadastros”.</w:t>
+      </w:r>
+    </w:p>
+    <w:p>
+      <w:r>
+        <w:t>O último caso de uso, que po</w:t>
+      </w:r>
+      <w:r>
+        <w:t xml:space="preserve">ssui o nome “Visualizar Itens”, </w:t>
+      </w:r>
+      <w:r>
+        <w:t xml:space="preserve">possibilita que o usuário visualize </w:t>
+      </w:r>
+      <w:r>
+        <w:t xml:space="preserve">os itens que foram, previamente, </w:t>
+      </w:r>
+      <w:r>
+        <w:t>cadastrados no sistema web e si</w:t>
+      </w:r>
+      <w:r>
+        <w:t>ncronizados com o sistema mobile</w:t>
+      </w:r>
+      <w:r>
+        <w:t>.</w:t>
+      </w:r>
+    </w:p>
+    <w:p>
+      <w:pPr>
+        <w:pStyle w:val="Heading3"/>
+      </w:pPr>
+      <w:bookmarkStart w:id="147" w:name="_Toc178691209"/>
+      <w:r>
+        <w:t>TECNOLOGIAS UTILIZADAS</w:t>
+      </w:r>
       <w:bookmarkEnd w:id="147"/>
     </w:p>
     <w:p>
-      <w:pPr>
-        <w:pStyle w:val="Heading3"/>
-      </w:pPr>
-      <w:bookmarkStart w:id="148" w:name="_Toc178691209"/>
-      <w:r>
-        <w:t>TECNOLOGIAS UTILIZADAS</w:t>
-      </w:r>
+      <w:r>
+        <w:t>O sistema mobile foi desenvolvido utilizando a plataforma Android como base.</w:t>
+      </w:r>
+      <w:bookmarkStart w:id="148" w:name="_GoBack"/>
       <w:bookmarkEnd w:id="148"/>
     </w:p>
     <w:p>
@@ -10816,7 +9472,7 @@
     <w:p>
       <w:pPr>
         <w:sectPr>
-          <w:footerReference w:type="default" r:id="rId17"/>
+          <w:footerReference w:type="default" r:id="rId18"/>
           <w:pgSz w:w="11907" w:h="16840" w:code="9"/>
           <w:pgMar w:top="1701" w:right="1134" w:bottom="1134" w:left="1701" w:header="709" w:footer="1418" w:gutter="0"/>
           <w:pgNumType w:start="3"/>
@@ -11079,15 +9735,7 @@
         <w:pStyle w:val="RefBib"/>
       </w:pPr>
       <w:r>
-        <w:t xml:space="preserve">CERVO, Amado </w:t>
-      </w:r>
-      <w:proofErr w:type="spellStart"/>
-      <w:r>
-        <w:t>Luis</w:t>
-      </w:r>
-      <w:proofErr w:type="spellEnd"/>
-      <w:r>
-        <w:t xml:space="preserve">; BERVIAN, Pedro Alcino; SILVA, Roberto. </w:t>
+        <w:t xml:space="preserve">CERVO, Amado Luis; BERVIAN, Pedro Alcino; SILVA, Roberto. </w:t>
       </w:r>
       <w:r>
         <w:rPr>
@@ -11119,15 +9767,7 @@
         <w:t xml:space="preserve">Desenhando: </w:t>
       </w:r>
       <w:r>
-        <w:t xml:space="preserve">um panorama dos sistemas gráficos. Santa Maria: </w:t>
-      </w:r>
-      <w:proofErr w:type="spellStart"/>
-      <w:r>
-        <w:t>Ed.UFSM</w:t>
-      </w:r>
-      <w:proofErr w:type="spellEnd"/>
-      <w:r>
-        <w:t>, 1998.</w:t>
+        <w:t>um panorama dos sistemas gráficos. Santa Maria: Ed.UFSM, 1998.</w:t>
       </w:r>
     </w:p>
     <w:p>
@@ -11147,19 +9787,11 @@
       <w:pPr>
         <w:pStyle w:val="RefBib"/>
       </w:pPr>
-      <w:proofErr w:type="gramStart"/>
       <w:r>
         <w:rPr>
           <w:lang w:val="en-US"/>
         </w:rPr>
-        <w:t>WILLIAMS, J. W. Flow measurement.</w:t>
-      </w:r>
-      <w:proofErr w:type="gramEnd"/>
-      <w:r>
-        <w:rPr>
-          <w:lang w:val="en-US"/>
-        </w:rPr>
-        <w:t xml:space="preserve"> In: ROUSE, H. (org.). </w:t>
+        <w:t xml:space="preserve">WILLIAMS, J. W. Flow measurement. In: ROUSE, H. (org.). </w:t>
       </w:r>
       <w:r>
         <w:rPr>
@@ -11176,15 +9808,7 @@
         <w:t xml:space="preserve">s. </w:t>
       </w:r>
       <w:r>
-        <w:t xml:space="preserve">New York: John </w:t>
-      </w:r>
-      <w:proofErr w:type="spellStart"/>
-      <w:r>
-        <w:t>Wiley</w:t>
-      </w:r>
-      <w:proofErr w:type="spellEnd"/>
-      <w:r>
-        <w:t xml:space="preserve"> &amp; Sons, 1950. p. 229-309.</w:t>
+        <w:t>New York: John Wiley &amp; Sons, 1950. p. 229-309.</w:t>
       </w:r>
     </w:p>
     <w:p>
@@ -11232,89 +9856,25 @@
         <w:rPr>
           <w:lang w:val="en-US"/>
         </w:rPr>
-        <w:t xml:space="preserve"> BELOTO, A. F</w:t>
-      </w:r>
-      <w:proofErr w:type="gramStart"/>
+        <w:t xml:space="preserve"> BELOTO, A. F. ; UETA, A.Y.</w:t>
+      </w:r>
       <w:r>
         <w:rPr>
           <w:lang w:val="en-US"/>
         </w:rPr>
-        <w:t>. ;</w:t>
-      </w:r>
-      <w:proofErr w:type="gramEnd"/>
+        <w:t>,</w:t>
+      </w:r>
       <w:r>
         <w:rPr>
           <w:lang w:val="en-US"/>
         </w:rPr>
-        <w:t xml:space="preserve"> UETA, A.Y.</w:t>
-      </w:r>
-      <w:r>
-        <w:rPr>
-          <w:lang w:val="en-US"/>
-        </w:rPr>
-        <w:t>,</w:t>
-      </w:r>
-      <w:r>
-        <w:rPr>
-          <w:lang w:val="en-US"/>
-        </w:rPr>
-        <w:t xml:space="preserve"> FERREIRA, N. G. </w:t>
-      </w:r>
-      <w:proofErr w:type="gramStart"/>
-      <w:r>
-        <w:rPr>
-          <w:lang w:val="en-US"/>
-        </w:rPr>
-        <w:t xml:space="preserve">An investigation of natural oxidation process on stain-etched </w:t>
-      </w:r>
-      <w:proofErr w:type="spellStart"/>
-      <w:r>
-        <w:rPr>
-          <w:lang w:val="en-US"/>
-        </w:rPr>
-        <w:t>nanoporous</w:t>
-      </w:r>
-      <w:proofErr w:type="spellEnd"/>
-      <w:r>
-        <w:rPr>
-          <w:lang w:val="en-US"/>
-        </w:rPr>
-        <w:t xml:space="preserve"> silicon by micro-Raman spectroscopy.</w:t>
-      </w:r>
-      <w:proofErr w:type="gramEnd"/>
-      <w:r>
-        <w:rPr>
-          <w:lang w:val="en-US"/>
-        </w:rPr>
-        <w:t xml:space="preserve"> </w:t>
-      </w:r>
-      <w:proofErr w:type="spellStart"/>
+        <w:t xml:space="preserve"> FERREIRA, N. G. An investigation of natural oxidation process on stain-etched nanoporous silicon by micro-Raman spectroscopy. </w:t>
+      </w:r>
       <w:r>
         <w:rPr>
           <w:b/>
         </w:rPr>
-        <w:t>Applied</w:t>
-      </w:r>
-      <w:proofErr w:type="spellEnd"/>
-      <w:r>
-        <w:rPr>
-          <w:b/>
-        </w:rPr>
-        <w:t xml:space="preserve"> </w:t>
-      </w:r>
-      <w:proofErr w:type="spellStart"/>
-      <w:r>
-        <w:rPr>
-          <w:b/>
-        </w:rPr>
-        <w:t>Surface</w:t>
-      </w:r>
-      <w:proofErr w:type="spellEnd"/>
-      <w:r>
-        <w:rPr>
-          <w:b/>
-        </w:rPr>
-        <w:t xml:space="preserve"> Science</w:t>
+        <w:t>Applied Surface Science</w:t>
       </w:r>
       <w:r>
         <w:t>, v. 253, p. p. 7065-7068, 2007.</w:t>
@@ -11342,15 +9902,7 @@
         <w:t xml:space="preserve">MIRANDA, R. B. </w:t>
       </w:r>
       <w:r>
-        <w:t xml:space="preserve">Filmes de diamante </w:t>
-      </w:r>
-      <w:proofErr w:type="spellStart"/>
-      <w:r>
-        <w:t>nanocristalino</w:t>
-      </w:r>
-      <w:proofErr w:type="spellEnd"/>
-      <w:r>
-        <w:t xml:space="preserve"> infiltrados em substratos de silício poroso através das técnicas CVD/CVI. 2009. Tese (Doutorado em Engenharia e Tecnologia Espaciais) - Instituto Nacional de Pesquisas Espaciais</w:t>
+        <w:t>Filmes de diamante nanocristalino infiltrados em substratos de silício poroso através das técnicas CVD/CVI. 2009. Tese (Doutorado em Engenharia e Tecnologia Espaciais) - Instituto Nacional de Pesquisas Espaciais</w:t>
       </w:r>
       <w:r>
         <w:t>.</w:t>
@@ -11411,15 +9963,7 @@
         <w:t>,</w:t>
       </w:r>
       <w:r>
-        <w:t xml:space="preserve"> MOTA A.C. Exame de desempenho dos estudantes: uma </w:t>
-      </w:r>
-      <w:proofErr w:type="spellStart"/>
-      <w:r>
-        <w:t>porposta</w:t>
-      </w:r>
-      <w:proofErr w:type="spellEnd"/>
-      <w:r>
-        <w:t xml:space="preserve"> de avaliação na educação em engenharia. In: XXXV CONGRESSO BRASILEIRO DE EDUCAÇÃO EM ENGENHARIA, Curitiba. Anais do XXXV Congresso Brasileiro de Educação em Engenharia, 2007</w:t>
+        <w:t xml:space="preserve"> MOTA A.C. Exame de desempenho dos estudantes: uma porposta de avaliação na educação em engenharia. In: XXXV CONGRESSO BRASILEIRO DE EDUCAÇÃO EM ENGENHARIA, Curitiba. Anais do XXXV Congresso Brasileiro de Educação em Engenharia, 2007</w:t>
       </w:r>
       <w:r>
         <w:t>.</w:t>
@@ -11666,7 +10210,7 @@
       <w:r>
         <w:pict w14:anchorId="208A1E64">
           <v:shape id="_x0000_i1030" type="#_x0000_t75" style="width:188.15pt;height:102.2pt">
-            <v:imagedata r:id="rId18" o:title=""/>
+            <v:imagedata r:id="rId19" o:title=""/>
           </v:shape>
         </w:pict>
       </w:r>
@@ -11725,15 +10269,7 @@
         <w:t xml:space="preserve">Fonte </w:t>
       </w:r>
       <w:r>
-        <w:t xml:space="preserve">Adaptada de </w:t>
-      </w:r>
-      <w:proofErr w:type="spellStart"/>
-      <w:r>
-        <w:t>Tourrilhes</w:t>
-      </w:r>
-      <w:proofErr w:type="spellEnd"/>
-      <w:r>
-        <w:t xml:space="preserve"> (2001</w:t>
+        <w:t>Adaptada de Tourrilhes (2001</w:t>
       </w:r>
       <w:r>
         <w:t>)</w:t>
@@ -11753,7 +10289,7 @@
         </w:rPr>
         <w:pict w14:anchorId="6DBCA529">
           <v:shape id="_x0000_s1055" type="#_x0000_t75" style="position:absolute;left:0;text-align:left;margin-left:0;margin-top:-45pt;width:288.2pt;height:233.2pt;z-index:251657728;mso-position-horizontal:center" o:bordertopcolor="this" o:borderleftcolor="this" o:borderbottomcolor="this" o:borderrightcolor="this" stroked="t" strokeweight=".5pt">
-            <v:imagedata r:id="rId19" o:title="figcont"/>
+            <v:imagedata r:id="rId20" o:title="figcont"/>
           </v:shape>
         </w:pict>
       </w:r>
@@ -11849,7 +10385,7 @@
         </w:rPr>
         <w:pict w14:anchorId="791916FE">
           <v:shape id="_x0000_i1031" type="#_x0000_t75" style="width:196.25pt;height:109.15pt">
-            <v:imagedata r:id="rId20" o:title="figura1"/>
+            <v:imagedata r:id="rId21" o:title="figura1"/>
           </v:shape>
         </w:pict>
       </w:r>
@@ -12544,37 +11080,12 @@
                 <w:szCs w:val="18"/>
               </w:rPr>
             </w:pPr>
-            <w:proofErr w:type="spellStart"/>
             <w:r>
               <w:rPr>
                 <w:sz w:val="18"/>
                 <w:szCs w:val="18"/>
               </w:rPr>
-              <w:t>enero</w:t>
-            </w:r>
-            <w:proofErr w:type="spellEnd"/>
-            <w:r>
-              <w:rPr>
-                <w:sz w:val="18"/>
-                <w:szCs w:val="18"/>
-              </w:rPr>
-              <w:t xml:space="preserve"> = </w:t>
-            </w:r>
-            <w:proofErr w:type="spellStart"/>
-            <w:r>
-              <w:rPr>
-                <w:sz w:val="18"/>
-                <w:szCs w:val="18"/>
-              </w:rPr>
-              <w:t>ene</w:t>
-            </w:r>
-            <w:proofErr w:type="spellEnd"/>
-            <w:r>
-              <w:rPr>
-                <w:sz w:val="18"/>
-                <w:szCs w:val="18"/>
-              </w:rPr>
-              <w:t xml:space="preserve"> </w:t>
+              <w:t xml:space="preserve">enero = ene </w:t>
             </w:r>
           </w:p>
           <w:p>
@@ -12584,31 +11095,13 @@
                 <w:szCs w:val="18"/>
               </w:rPr>
             </w:pPr>
-            <w:proofErr w:type="spellStart"/>
             <w:r>
               <w:rPr>
                 <w:sz w:val="18"/>
                 <w:szCs w:val="18"/>
               </w:rPr>
-              <w:t>febrero</w:t>
+              <w:t>febrero = feb</w:t>
             </w:r>
-            <w:proofErr w:type="spellEnd"/>
-            <w:r>
-              <w:rPr>
-                <w:sz w:val="18"/>
-                <w:szCs w:val="18"/>
-              </w:rPr>
-              <w:t xml:space="preserve"> = </w:t>
-            </w:r>
-            <w:proofErr w:type="spellStart"/>
-            <w:r>
-              <w:rPr>
-                <w:sz w:val="18"/>
-                <w:szCs w:val="18"/>
-              </w:rPr>
-              <w:t>feb</w:t>
-            </w:r>
-            <w:proofErr w:type="spellEnd"/>
           </w:p>
           <w:p>
             <w:pPr>
@@ -12617,21 +11110,12 @@
                 <w:szCs w:val="18"/>
               </w:rPr>
             </w:pPr>
-            <w:proofErr w:type="spellStart"/>
             <w:r>
               <w:rPr>
                 <w:sz w:val="18"/>
                 <w:szCs w:val="18"/>
               </w:rPr>
-              <w:t>marzo</w:t>
-            </w:r>
-            <w:proofErr w:type="spellEnd"/>
-            <w:r>
-              <w:rPr>
-                <w:sz w:val="18"/>
-                <w:szCs w:val="18"/>
-              </w:rPr>
-              <w:t xml:space="preserve"> = mar. </w:t>
+              <w:t xml:space="preserve">marzo = mar. </w:t>
             </w:r>
           </w:p>
           <w:p>
@@ -12656,85 +11140,12 @@
                 <w:szCs w:val="18"/>
               </w:rPr>
             </w:pPr>
-            <w:proofErr w:type="spellStart"/>
             <w:r>
               <w:rPr>
                 <w:sz w:val="18"/>
                 <w:szCs w:val="18"/>
               </w:rPr>
-              <w:t>mayo</w:t>
-            </w:r>
-            <w:proofErr w:type="spellEnd"/>
-            <w:r>
-              <w:rPr>
-                <w:sz w:val="18"/>
-                <w:szCs w:val="18"/>
-              </w:rPr>
-              <w:t xml:space="preserve"> = </w:t>
-            </w:r>
-            <w:proofErr w:type="spellStart"/>
-            <w:r>
-              <w:rPr>
-                <w:sz w:val="18"/>
-                <w:szCs w:val="18"/>
-              </w:rPr>
-              <w:t>mayo</w:t>
-            </w:r>
-            <w:proofErr w:type="spellEnd"/>
-            <w:r>
-              <w:rPr>
-                <w:sz w:val="18"/>
-                <w:szCs w:val="18"/>
-              </w:rPr>
-              <w:t xml:space="preserve"> </w:t>
-            </w:r>
-          </w:p>
-          <w:p>
-            <w:pPr>
-              <w:rPr>
-                <w:sz w:val="18"/>
-                <w:szCs w:val="18"/>
-              </w:rPr>
-            </w:pPr>
-            <w:proofErr w:type="spellStart"/>
-            <w:r>
-              <w:rPr>
-                <w:sz w:val="18"/>
-                <w:szCs w:val="18"/>
-              </w:rPr>
-              <w:t>junio</w:t>
-            </w:r>
-            <w:proofErr w:type="spellEnd"/>
-            <w:r>
-              <w:rPr>
-                <w:sz w:val="18"/>
-                <w:szCs w:val="18"/>
-              </w:rPr>
-              <w:t xml:space="preserve"> = jun.</w:t>
-            </w:r>
-          </w:p>
-          <w:p>
-            <w:pPr>
-              <w:rPr>
-                <w:sz w:val="18"/>
-                <w:szCs w:val="18"/>
-              </w:rPr>
-            </w:pPr>
-            <w:proofErr w:type="spellStart"/>
-            <w:r>
-              <w:rPr>
-                <w:sz w:val="18"/>
-                <w:szCs w:val="18"/>
-              </w:rPr>
-              <w:t>julio</w:t>
-            </w:r>
-            <w:proofErr w:type="spellEnd"/>
-            <w:r>
-              <w:rPr>
-                <w:sz w:val="18"/>
-                <w:szCs w:val="18"/>
-              </w:rPr>
-              <w:t xml:space="preserve"> = jul. </w:t>
+              <w:t xml:space="preserve">mayo = mayo </w:t>
             </w:r>
           </w:p>
           <w:p>
@@ -12749,23 +11160,37 @@
                 <w:sz w:val="18"/>
                 <w:szCs w:val="18"/>
               </w:rPr>
-              <w:t xml:space="preserve">agosto = ago. </w:t>
+              <w:t>junio = jun.</w:t>
             </w:r>
-            <w:proofErr w:type="spellStart"/>
+          </w:p>
+          <w:p>
+            <w:pPr>
+              <w:rPr>
+                <w:sz w:val="18"/>
+                <w:szCs w:val="18"/>
+              </w:rPr>
+            </w:pPr>
             <w:r>
               <w:rPr>
                 <w:sz w:val="18"/>
                 <w:szCs w:val="18"/>
               </w:rPr>
-              <w:t>septiembre</w:t>
+              <w:t xml:space="preserve">julio = jul. </w:t>
             </w:r>
-            <w:proofErr w:type="spellEnd"/>
+          </w:p>
+          <w:p>
+            <w:pPr>
+              <w:rPr>
+                <w:sz w:val="18"/>
+                <w:szCs w:val="18"/>
+              </w:rPr>
+            </w:pPr>
             <w:r>
               <w:rPr>
                 <w:sz w:val="18"/>
                 <w:szCs w:val="18"/>
               </w:rPr>
-              <w:t xml:space="preserve"> = sep.</w:t>
+              <w:t>agosto = ago. septiembre = sep.</w:t>
             </w:r>
           </w:p>
           <w:p>
@@ -12776,23 +11201,13 @@
                 <w:lang w:val="fr-FR"/>
               </w:rPr>
             </w:pPr>
-            <w:proofErr w:type="spellStart"/>
             <w:r>
               <w:rPr>
                 <w:sz w:val="18"/>
                 <w:szCs w:val="18"/>
                 <w:lang w:val="fr-FR"/>
               </w:rPr>
-              <w:t>octubre</w:t>
-            </w:r>
-            <w:proofErr w:type="spellEnd"/>
-            <w:r>
-              <w:rPr>
-                <w:sz w:val="18"/>
-                <w:szCs w:val="18"/>
-                <w:lang w:val="fr-FR"/>
-              </w:rPr>
-              <w:t xml:space="preserve"> = oct. </w:t>
+              <w:t xml:space="preserve">octubre = oct. </w:t>
             </w:r>
           </w:p>
           <w:p>
@@ -12804,59 +11219,13 @@
                 <w:lang w:val="fr-FR"/>
               </w:rPr>
             </w:pPr>
-            <w:proofErr w:type="spellStart"/>
             <w:r>
               <w:rPr>
                 <w:sz w:val="18"/>
                 <w:szCs w:val="18"/>
                 <w:lang w:val="fr-FR"/>
               </w:rPr>
-              <w:t>noviembre</w:t>
-            </w:r>
-            <w:proofErr w:type="spellEnd"/>
-            <w:r>
-              <w:rPr>
-                <w:sz w:val="18"/>
-                <w:szCs w:val="18"/>
-                <w:lang w:val="fr-FR"/>
-              </w:rPr>
-              <w:t xml:space="preserve"> =nov. </w:t>
-            </w:r>
-            <w:proofErr w:type="spellStart"/>
-            <w:r>
-              <w:rPr>
-                <w:sz w:val="18"/>
-                <w:szCs w:val="18"/>
-                <w:lang w:val="fr-FR"/>
-              </w:rPr>
-              <w:t>diciembre</w:t>
-            </w:r>
-            <w:proofErr w:type="spellEnd"/>
-            <w:r>
-              <w:rPr>
-                <w:sz w:val="18"/>
-                <w:szCs w:val="18"/>
-                <w:lang w:val="fr-FR"/>
-              </w:rPr>
-              <w:t xml:space="preserve"> = </w:t>
-            </w:r>
-            <w:proofErr w:type="spellStart"/>
-            <w:r>
-              <w:rPr>
-                <w:sz w:val="18"/>
-                <w:szCs w:val="18"/>
-                <w:lang w:val="fr-FR"/>
-              </w:rPr>
-              <w:t>dic</w:t>
-            </w:r>
-            <w:proofErr w:type="spellEnd"/>
-            <w:r>
-              <w:rPr>
-                <w:sz w:val="18"/>
-                <w:szCs w:val="18"/>
-                <w:lang w:val="fr-FR"/>
-              </w:rPr>
-              <w:t>.</w:t>
+              <w:t>noviembre =nov. diciembre = dic.</w:t>
             </w:r>
           </w:p>
         </w:tc>
@@ -12885,21 +11254,12 @@
                 <w:szCs w:val="18"/>
               </w:rPr>
             </w:pPr>
-            <w:proofErr w:type="spellStart"/>
             <w:r>
               <w:rPr>
                 <w:sz w:val="18"/>
                 <w:szCs w:val="18"/>
               </w:rPr>
-              <w:t>gennaio</w:t>
-            </w:r>
-            <w:proofErr w:type="spellEnd"/>
-            <w:r>
-              <w:rPr>
-                <w:sz w:val="18"/>
-                <w:szCs w:val="18"/>
-              </w:rPr>
-              <w:t xml:space="preserve"> = gen.</w:t>
+              <w:t>gennaio = gen.</w:t>
             </w:r>
           </w:p>
           <w:p>
@@ -12909,37 +11269,12 @@
                 <w:szCs w:val="18"/>
               </w:rPr>
             </w:pPr>
-            <w:proofErr w:type="spellStart"/>
             <w:r>
               <w:rPr>
                 <w:sz w:val="18"/>
                 <w:szCs w:val="18"/>
               </w:rPr>
-              <w:t>febbraio</w:t>
-            </w:r>
-            <w:proofErr w:type="spellEnd"/>
-            <w:r>
-              <w:rPr>
-                <w:sz w:val="18"/>
-                <w:szCs w:val="18"/>
-              </w:rPr>
-              <w:t xml:space="preserve"> = </w:t>
-            </w:r>
-            <w:proofErr w:type="spellStart"/>
-            <w:r>
-              <w:rPr>
-                <w:sz w:val="18"/>
-                <w:szCs w:val="18"/>
-              </w:rPr>
-              <w:t>feb</w:t>
-            </w:r>
-            <w:proofErr w:type="spellEnd"/>
-            <w:r>
-              <w:rPr>
-                <w:sz w:val="18"/>
-                <w:szCs w:val="18"/>
-              </w:rPr>
-              <w:t>.</w:t>
+              <w:t>febbraio = feb.</w:t>
             </w:r>
           </w:p>
           <w:p>
@@ -12949,21 +11284,12 @@
                 <w:szCs w:val="18"/>
               </w:rPr>
             </w:pPr>
-            <w:proofErr w:type="spellStart"/>
             <w:r>
               <w:rPr>
                 <w:sz w:val="18"/>
                 <w:szCs w:val="18"/>
               </w:rPr>
-              <w:t>marzo</w:t>
-            </w:r>
-            <w:proofErr w:type="spellEnd"/>
-            <w:r>
-              <w:rPr>
-                <w:sz w:val="18"/>
-                <w:szCs w:val="18"/>
-              </w:rPr>
-              <w:t xml:space="preserve"> = mar. </w:t>
+              <w:t xml:space="preserve">marzo = mar. </w:t>
             </w:r>
           </w:p>
           <w:p>
@@ -12973,37 +11299,12 @@
                 <w:szCs w:val="18"/>
               </w:rPr>
             </w:pPr>
-            <w:proofErr w:type="spellStart"/>
             <w:r>
               <w:rPr>
                 <w:sz w:val="18"/>
                 <w:szCs w:val="18"/>
               </w:rPr>
-              <w:t>aprile</w:t>
-            </w:r>
-            <w:proofErr w:type="spellEnd"/>
-            <w:r>
-              <w:rPr>
-                <w:sz w:val="18"/>
-                <w:szCs w:val="18"/>
-              </w:rPr>
-              <w:t xml:space="preserve"> = </w:t>
-            </w:r>
-            <w:proofErr w:type="spellStart"/>
-            <w:r>
-              <w:rPr>
-                <w:sz w:val="18"/>
-                <w:szCs w:val="18"/>
-              </w:rPr>
-              <w:t>apr</w:t>
-            </w:r>
-            <w:proofErr w:type="spellEnd"/>
-            <w:r>
-              <w:rPr>
-                <w:sz w:val="18"/>
-                <w:szCs w:val="18"/>
-              </w:rPr>
-              <w:t xml:space="preserve">. </w:t>
+              <w:t xml:space="preserve">aprile = apr. </w:t>
             </w:r>
           </w:p>
           <w:p>
@@ -13013,53 +11314,12 @@
                 <w:szCs w:val="18"/>
               </w:rPr>
             </w:pPr>
-            <w:proofErr w:type="spellStart"/>
             <w:r>
               <w:rPr>
                 <w:sz w:val="18"/>
                 <w:szCs w:val="18"/>
               </w:rPr>
-              <w:t>maggio</w:t>
-            </w:r>
-            <w:proofErr w:type="spellEnd"/>
-            <w:r>
-              <w:rPr>
-                <w:sz w:val="18"/>
-                <w:szCs w:val="18"/>
-              </w:rPr>
-              <w:t xml:space="preserve"> = mag. </w:t>
-            </w:r>
-            <w:proofErr w:type="spellStart"/>
-            <w:r>
-              <w:rPr>
-                <w:sz w:val="18"/>
-                <w:szCs w:val="18"/>
-              </w:rPr>
-              <w:t>giugno</w:t>
-            </w:r>
-            <w:proofErr w:type="spellEnd"/>
-            <w:r>
-              <w:rPr>
-                <w:sz w:val="18"/>
-                <w:szCs w:val="18"/>
-              </w:rPr>
-              <w:t xml:space="preserve"> = </w:t>
-            </w:r>
-            <w:proofErr w:type="spellStart"/>
-            <w:r>
-              <w:rPr>
-                <w:sz w:val="18"/>
-                <w:szCs w:val="18"/>
-              </w:rPr>
-              <w:t>giu</w:t>
-            </w:r>
-            <w:proofErr w:type="spellEnd"/>
-            <w:r>
-              <w:rPr>
-                <w:sz w:val="18"/>
-                <w:szCs w:val="18"/>
-              </w:rPr>
-              <w:t xml:space="preserve">. </w:t>
+              <w:t xml:space="preserve">maggio = mag. giugno = giu. </w:t>
             </w:r>
           </w:p>
           <w:p>
@@ -13069,21 +11329,12 @@
                 <w:szCs w:val="18"/>
               </w:rPr>
             </w:pPr>
-            <w:proofErr w:type="spellStart"/>
             <w:r>
               <w:rPr>
                 <w:sz w:val="18"/>
                 <w:szCs w:val="18"/>
               </w:rPr>
-              <w:t>luglio</w:t>
-            </w:r>
-            <w:proofErr w:type="spellEnd"/>
-            <w:r>
-              <w:rPr>
-                <w:sz w:val="18"/>
-                <w:szCs w:val="18"/>
-              </w:rPr>
-              <w:t xml:space="preserve"> = lug. </w:t>
+              <w:t xml:space="preserve">luglio = lug. </w:t>
             </w:r>
           </w:p>
           <w:p>
@@ -13095,159 +11346,13 @@
                 <w:lang w:val="en-US"/>
               </w:rPr>
             </w:pPr>
-            <w:proofErr w:type="spellStart"/>
-            <w:proofErr w:type="gramStart"/>
             <w:r>
               <w:rPr>
                 <w:sz w:val="18"/>
                 <w:szCs w:val="18"/>
                 <w:lang w:val="en-US"/>
               </w:rPr>
-              <w:t>agosto</w:t>
-            </w:r>
-            <w:proofErr w:type="spellEnd"/>
-            <w:proofErr w:type="gramEnd"/>
-            <w:r>
-              <w:rPr>
-                <w:sz w:val="18"/>
-                <w:szCs w:val="18"/>
-                <w:lang w:val="en-US"/>
-              </w:rPr>
-              <w:t xml:space="preserve"> = ago. </w:t>
-            </w:r>
-            <w:proofErr w:type="spellStart"/>
-            <w:proofErr w:type="gramStart"/>
-            <w:r>
-              <w:rPr>
-                <w:sz w:val="18"/>
-                <w:szCs w:val="18"/>
-                <w:lang w:val="en-US"/>
-              </w:rPr>
-              <w:t>settembre</w:t>
-            </w:r>
-            <w:proofErr w:type="spellEnd"/>
-            <w:proofErr w:type="gramEnd"/>
-            <w:r>
-              <w:rPr>
-                <w:sz w:val="18"/>
-                <w:szCs w:val="18"/>
-                <w:lang w:val="en-US"/>
-              </w:rPr>
-              <w:t xml:space="preserve"> = set. </w:t>
-            </w:r>
-            <w:proofErr w:type="spellStart"/>
-            <w:proofErr w:type="gramStart"/>
-            <w:r>
-              <w:rPr>
-                <w:sz w:val="18"/>
-                <w:szCs w:val="18"/>
-                <w:lang w:val="en-US"/>
-              </w:rPr>
-              <w:t>ottobre</w:t>
-            </w:r>
-            <w:proofErr w:type="spellEnd"/>
-            <w:proofErr w:type="gramEnd"/>
-            <w:r>
-              <w:rPr>
-                <w:sz w:val="18"/>
-                <w:szCs w:val="18"/>
-                <w:lang w:val="en-US"/>
-              </w:rPr>
-              <w:t xml:space="preserve"> = </w:t>
-            </w:r>
-            <w:proofErr w:type="spellStart"/>
-            <w:r>
-              <w:rPr>
-                <w:sz w:val="18"/>
-                <w:szCs w:val="18"/>
-                <w:lang w:val="en-US"/>
-              </w:rPr>
-              <w:t>ott</w:t>
-            </w:r>
-            <w:proofErr w:type="spellEnd"/>
-            <w:r>
-              <w:rPr>
-                <w:sz w:val="18"/>
-                <w:szCs w:val="18"/>
-                <w:lang w:val="en-US"/>
-              </w:rPr>
-              <w:t xml:space="preserve">. </w:t>
-            </w:r>
-            <w:proofErr w:type="spellStart"/>
-            <w:proofErr w:type="gramStart"/>
-            <w:r>
-              <w:rPr>
-                <w:sz w:val="18"/>
-                <w:szCs w:val="18"/>
-                <w:lang w:val="en-US"/>
-              </w:rPr>
-              <w:t>novembre</w:t>
-            </w:r>
-            <w:proofErr w:type="spellEnd"/>
-            <w:proofErr w:type="gramEnd"/>
-            <w:r>
-              <w:rPr>
-                <w:sz w:val="18"/>
-                <w:szCs w:val="18"/>
-                <w:lang w:val="en-US"/>
-              </w:rPr>
-              <w:t xml:space="preserve"> = </w:t>
-            </w:r>
-            <w:proofErr w:type="spellStart"/>
-            <w:r>
-              <w:rPr>
-                <w:sz w:val="18"/>
-                <w:szCs w:val="18"/>
-                <w:lang w:val="en-US"/>
-              </w:rPr>
-              <w:t>nov.</w:t>
-            </w:r>
-            <w:proofErr w:type="spellEnd"/>
-            <w:r>
-              <w:rPr>
-                <w:sz w:val="18"/>
-                <w:szCs w:val="18"/>
-                <w:lang w:val="en-US"/>
-              </w:rPr>
-              <w:t xml:space="preserve"> </w:t>
-            </w:r>
-            <w:proofErr w:type="spellStart"/>
-            <w:proofErr w:type="gramStart"/>
-            <w:r>
-              <w:rPr>
-                <w:sz w:val="18"/>
-                <w:szCs w:val="18"/>
-                <w:lang w:val="en-US"/>
-              </w:rPr>
-              <w:t>dicembre</w:t>
-            </w:r>
-            <w:proofErr w:type="spellEnd"/>
-            <w:proofErr w:type="gramEnd"/>
-            <w:r>
-              <w:rPr>
-                <w:sz w:val="18"/>
-                <w:szCs w:val="18"/>
-                <w:lang w:val="en-US"/>
-              </w:rPr>
-              <w:t xml:space="preserve"> = </w:t>
-            </w:r>
-            <w:proofErr w:type="spellStart"/>
-            <w:r>
-              <w:rPr>
-                <w:sz w:val="18"/>
-                <w:szCs w:val="18"/>
-                <w:lang w:val="en-US"/>
-              </w:rPr>
-              <w:t>dic</w:t>
-            </w:r>
-            <w:proofErr w:type="spellEnd"/>
-            <w:r>
-              <w:rPr>
-                <w:sz w:val="18"/>
-                <w:szCs w:val="18"/>
-                <w:lang w:val="en-US"/>
-              </w:rPr>
-              <w:t>.</w:t>
+              <w:t>agosto = ago. settembre = set. ottobre = ott. novembre = nov. dicembre = dic.</w:t>
             </w:r>
           </w:p>
         </w:tc>
@@ -13332,7 +11437,6 @@
                 <w:lang w:val="en-US"/>
               </w:rPr>
             </w:pPr>
-            <w:proofErr w:type="spellStart"/>
             <w:r>
               <w:rPr>
                 <w:b/>
@@ -13342,7 +11446,6 @@
               </w:rPr>
               <w:t>Inglês</w:t>
             </w:r>
-            <w:proofErr w:type="spellEnd"/>
           </w:p>
         </w:tc>
         <w:tc>
@@ -13365,7 +11468,6 @@
                 <w:lang w:val="en-US"/>
               </w:rPr>
             </w:pPr>
-            <w:proofErr w:type="spellStart"/>
             <w:r>
               <w:rPr>
                 <w:b/>
@@ -13375,7 +11477,6 @@
               </w:rPr>
               <w:t>Alemão</w:t>
             </w:r>
-            <w:proofErr w:type="spellEnd"/>
           </w:p>
         </w:tc>
       </w:tr>
@@ -13596,36 +11697,14 @@
                 <w:lang w:val="en-US"/>
               </w:rPr>
             </w:pPr>
-            <w:proofErr w:type="spellStart"/>
-            <w:proofErr w:type="gramStart"/>
             <w:r>
               <w:rPr>
                 <w:sz w:val="18"/>
                 <w:szCs w:val="18"/>
                 <w:lang w:val="en-US"/>
               </w:rPr>
-              <w:t>novembre</w:t>
+              <w:t>novembre = nov.</w:t>
             </w:r>
-            <w:proofErr w:type="spellEnd"/>
-            <w:proofErr w:type="gramEnd"/>
-            <w:r>
-              <w:rPr>
-                <w:sz w:val="18"/>
-                <w:szCs w:val="18"/>
-                <w:lang w:val="en-US"/>
-              </w:rPr>
-              <w:t xml:space="preserve"> = </w:t>
-            </w:r>
-            <w:proofErr w:type="spellStart"/>
-            <w:r>
-              <w:rPr>
-                <w:sz w:val="18"/>
-                <w:szCs w:val="18"/>
-                <w:lang w:val="en-US"/>
-              </w:rPr>
-              <w:t>nov.</w:t>
-            </w:r>
-            <w:proofErr w:type="spellEnd"/>
           </w:p>
           <w:p>
             <w:pPr>
@@ -13637,37 +11716,12 @@
                 <w:szCs w:val="18"/>
               </w:rPr>
             </w:pPr>
-            <w:proofErr w:type="spellStart"/>
             <w:r>
               <w:rPr>
                 <w:sz w:val="18"/>
                 <w:szCs w:val="18"/>
               </w:rPr>
-              <w:t>décembre</w:t>
-            </w:r>
-            <w:proofErr w:type="spellEnd"/>
-            <w:r>
-              <w:rPr>
-                <w:sz w:val="18"/>
-                <w:szCs w:val="18"/>
-              </w:rPr>
-              <w:t xml:space="preserve"> = </w:t>
-            </w:r>
-            <w:proofErr w:type="spellStart"/>
-            <w:r>
-              <w:rPr>
-                <w:sz w:val="18"/>
-                <w:szCs w:val="18"/>
-              </w:rPr>
-              <w:t>déc</w:t>
-            </w:r>
-            <w:proofErr w:type="spellEnd"/>
-            <w:r>
-              <w:rPr>
-                <w:sz w:val="18"/>
-                <w:szCs w:val="18"/>
-              </w:rPr>
-              <w:t>.</w:t>
+              <w:t>décembre = déc.</w:t>
             </w:r>
           </w:p>
           <w:p>
@@ -14210,8 +12264,8 @@
       <w:bookmarkEnd w:id="356"/>
     </w:p>
     <w:sectPr>
-      <w:headerReference w:type="even" r:id="rId21"/>
-      <w:footerReference w:type="default" r:id="rId22"/>
+      <w:headerReference w:type="even" r:id="rId22"/>
+      <w:footerReference w:type="default" r:id="rId23"/>
       <w:pgSz w:w="11907" w:h="16840" w:code="9"/>
       <w:pgMar w:top="1701" w:right="1134" w:bottom="1134" w:left="1701" w:header="709" w:footer="1418" w:gutter="0"/>
       <w:cols w:space="708"/>
@@ -14350,7 +12404,7 @@
         <w:rStyle w:val="PageNumber"/>
         <w:noProof/>
       </w:rPr>
-      <w:t>7</w:t>
+      <w:t>38</w:t>
     </w:r>
     <w:r>
       <w:rPr>
@@ -14395,7 +12449,7 @@
         <w:rStyle w:val="PageNumber"/>
         <w:noProof/>
       </w:rPr>
-      <w:t>45</w:t>
+      <w:t>46</w:t>
     </w:r>
     <w:r>
       <w:rPr>
@@ -20793,7 +18847,7 @@
 </file>
 
 <file path=customXml/itemProps1.xml><?xml version="1.0" encoding="utf-8"?>
-<ds:datastoreItem xmlns:ds="http://schemas.openxmlformats.org/officeDocument/2006/customXml" ds:itemID="{6060056E-7927-4C4F-B17F-8BD7CA377520}">
+<ds:datastoreItem xmlns:ds="http://schemas.openxmlformats.org/officeDocument/2006/customXml" ds:itemID="{A4EDD620-D1B3-4444-94C7-B6D4331D5917}">
   <ds:schemaRefs>
     <ds:schemaRef ds:uri="http://schemas.openxmlformats.org/officeDocument/2006/bibliography"/>
   </ds:schemaRefs>

</xml_diff>

<commit_message>
Resultados de cobertura do sistema web
</commit_message>
<xml_diff>
--- a/monografia_JP.docx
+++ b/monografia_JP.docx
@@ -533,7 +533,23 @@
         <w:t xml:space="preserve"> pelo</w:t>
       </w:r>
       <w:r>
-        <w:t xml:space="preserve"> Prof. Edizon Basseto Júnior</w:t>
+        <w:t xml:space="preserve"> Prof. </w:t>
+      </w:r>
+      <w:proofErr w:type="spellStart"/>
+      <w:r>
+        <w:t>Edizon</w:t>
+      </w:r>
+      <w:proofErr w:type="spellEnd"/>
+      <w:r>
+        <w:t xml:space="preserve"> </w:t>
+      </w:r>
+      <w:proofErr w:type="spellStart"/>
+      <w:r>
+        <w:t>Basseto</w:t>
+      </w:r>
+      <w:proofErr w:type="spellEnd"/>
+      <w:r>
+        <w:t xml:space="preserve"> Júnior</w:t>
       </w:r>
       <w:r>
         <w:t>.</w:t>
@@ -735,7 +751,23 @@
         <w:t xml:space="preserve">                                         </w:t>
       </w:r>
       <w:r>
-        <w:t xml:space="preserve">                                                                Edizon Basseto Júnior</w:t>
+        <w:t xml:space="preserve">                                                                </w:t>
+      </w:r>
+      <w:proofErr w:type="spellStart"/>
+      <w:r>
+        <w:t>Edizon</w:t>
+      </w:r>
+      <w:proofErr w:type="spellEnd"/>
+      <w:r>
+        <w:t xml:space="preserve"> </w:t>
+      </w:r>
+      <w:proofErr w:type="spellStart"/>
+      <w:r>
+        <w:t>Basseto</w:t>
+      </w:r>
+      <w:proofErr w:type="spellEnd"/>
+      <w:r>
+        <w:t xml:space="preserve"> Júnior</w:t>
       </w:r>
     </w:p>
     <w:p>
@@ -925,8 +957,21 @@
         <w:t xml:space="preserve"> </w:t>
       </w:r>
       <w:r>
-        <w:t>Ana Cláudia Narumi Kameda</w:t>
-      </w:r>
+        <w:t xml:space="preserve">Ana Cláudia </w:t>
+      </w:r>
+      <w:proofErr w:type="spellStart"/>
+      <w:r>
+        <w:t>Narumi</w:t>
+      </w:r>
+      <w:proofErr w:type="spellEnd"/>
+      <w:r>
+        <w:t xml:space="preserve"> </w:t>
+      </w:r>
+      <w:proofErr w:type="spellStart"/>
+      <w:r>
+        <w:t>Kameda</w:t>
+      </w:r>
+      <w:proofErr w:type="spellEnd"/>
       <w:r>
         <w:t xml:space="preserve"> e aos familiares, que me apoiaram na elaboração deste projeto. Gostaria de exprimir os mais sinceros agradecimentos e aqui reconhecer a sua importante contribuição.</w:t>
       </w:r>
@@ -938,8 +983,21 @@
       <w:r>
         <w:t xml:space="preserve">Aos meus amigos de classe, pelo apoio incondicional e pela grande amizade que têm dedicado e que nunca pouparam esforços para me ajudar. Aos professores, em especial ao professor </w:t>
       </w:r>
-      <w:r>
-        <w:t>Edizon Basseto Júnior</w:t>
+      <w:proofErr w:type="spellStart"/>
+      <w:r>
+        <w:t>Edizon</w:t>
+      </w:r>
+      <w:proofErr w:type="spellEnd"/>
+      <w:r>
+        <w:t xml:space="preserve"> </w:t>
+      </w:r>
+      <w:proofErr w:type="spellStart"/>
+      <w:r>
+        <w:t>Basseto</w:t>
+      </w:r>
+      <w:proofErr w:type="spellEnd"/>
+      <w:r>
+        <w:t xml:space="preserve"> Júnior</w:t>
       </w:r>
       <w:r>
         <w:t xml:space="preserve"> pela disponibilidade e força de vontade de orientar, sendo os educadores da ETEP Faculdades os que sempre me incentivaram.</w:t>
@@ -1014,12 +1072,14 @@
       <w:r>
         <w:t xml:space="preserve">. Para atingir tal objetivo foram criadas práticas para otimização do processo de desenvolvimento de software, tendo como objetivo a redução de custos e aumento da qualidade do produto final. Este trabalho mostra uma maneira de combinar princípios ágeis de desenvolvimento de software de modo a se obter uma melhoria no processo de desenvolvimento de software. O trabalho utiliza como base o pensamento </w:t>
       </w:r>
+      <w:proofErr w:type="spellStart"/>
       <w:r>
         <w:rPr>
           <w:i/>
         </w:rPr>
         <w:t>Lean</w:t>
       </w:r>
+      <w:proofErr w:type="spellEnd"/>
       <w:r>
         <w:t xml:space="preserve"> e práticas de </w:t>
       </w:r>
@@ -1027,8 +1087,16 @@
         <w:rPr>
           <w:i/>
         </w:rPr>
-        <w:t>Extreme Programming</w:t>
-      </w:r>
+        <w:t xml:space="preserve">Extreme </w:t>
+      </w:r>
+      <w:proofErr w:type="spellStart"/>
+      <w:r>
+        <w:rPr>
+          <w:i/>
+        </w:rPr>
+        <w:t>Programming</w:t>
+      </w:r>
+      <w:proofErr w:type="spellEnd"/>
       <w:r>
         <w:t xml:space="preserve"> como o </w:t>
       </w:r>
@@ -1036,8 +1104,30 @@
         <w:rPr>
           <w:i/>
         </w:rPr>
-        <w:t>Test Driven Development</w:t>
-      </w:r>
+        <w:t xml:space="preserve">Test </w:t>
+      </w:r>
+      <w:proofErr w:type="spellStart"/>
+      <w:r>
+        <w:rPr>
+          <w:i/>
+        </w:rPr>
+        <w:t>Driven</w:t>
+      </w:r>
+      <w:proofErr w:type="spellEnd"/>
+      <w:r>
+        <w:rPr>
+          <w:i/>
+        </w:rPr>
+        <w:t xml:space="preserve"> </w:t>
+      </w:r>
+      <w:proofErr w:type="spellStart"/>
+      <w:r>
+        <w:rPr>
+          <w:i/>
+        </w:rPr>
+        <w:t>Development</w:t>
+      </w:r>
+      <w:proofErr w:type="spellEnd"/>
       <w:r>
         <w:t>.</w:t>
       </w:r>
@@ -1067,29 +1157,81 @@
         </w:rPr>
         <w:t xml:space="preserve"> </w:t>
       </w:r>
+      <w:proofErr w:type="spellStart"/>
       <w:r>
         <w:rPr>
           <w:i/>
         </w:rPr>
         <w:t>Lean</w:t>
       </w:r>
+      <w:proofErr w:type="spellEnd"/>
       <w:r>
         <w:rPr>
           <w:i/>
         </w:rPr>
-        <w:t xml:space="preserve"> Thinking</w:t>
-      </w:r>
+        <w:t xml:space="preserve"> </w:t>
+      </w:r>
+      <w:proofErr w:type="spellStart"/>
       <w:r>
         <w:rPr>
           <w:i/>
         </w:rPr>
+        <w:t>Thinking</w:t>
+      </w:r>
+      <w:proofErr w:type="spellEnd"/>
+      <w:r>
+        <w:rPr>
+          <w:i/>
+        </w:rPr>
         <w:t>;</w:t>
       </w:r>
       <w:r>
         <w:rPr>
           <w:i/>
         </w:rPr>
-        <w:t xml:space="preserve"> Extreme Programming; Test Driven Development;</w:t>
+        <w:t xml:space="preserve"> Extreme </w:t>
+      </w:r>
+      <w:proofErr w:type="spellStart"/>
+      <w:r>
+        <w:rPr>
+          <w:i/>
+        </w:rPr>
+        <w:t>Programming</w:t>
+      </w:r>
+      <w:proofErr w:type="spellEnd"/>
+      <w:r>
+        <w:rPr>
+          <w:i/>
+        </w:rPr>
+        <w:t xml:space="preserve">; Test </w:t>
+      </w:r>
+      <w:proofErr w:type="spellStart"/>
+      <w:r>
+        <w:rPr>
+          <w:i/>
+        </w:rPr>
+        <w:t>Driven</w:t>
+      </w:r>
+      <w:proofErr w:type="spellEnd"/>
+      <w:r>
+        <w:rPr>
+          <w:i/>
+        </w:rPr>
+        <w:t xml:space="preserve"> </w:t>
+      </w:r>
+      <w:proofErr w:type="spellStart"/>
+      <w:r>
+        <w:rPr>
+          <w:i/>
+        </w:rPr>
+        <w:t>Development</w:t>
+      </w:r>
+      <w:proofErr w:type="spellEnd"/>
+      <w:r>
+        <w:rPr>
+          <w:i/>
+        </w:rPr>
+        <w:t>;</w:t>
       </w:r>
     </w:p>
     <w:p>
@@ -3451,8 +3593,13 @@
         <w:t xml:space="preserve">f </w:t>
       </w:r>
       <w:r>
-        <w:t>- Vetor das Forças Aplicadas e Giroscópicas</w:t>
-      </w:r>
+        <w:t xml:space="preserve">- Vetor das Forças Aplicadas e </w:t>
+      </w:r>
+      <w:proofErr w:type="spellStart"/>
+      <w:r>
+        <w:t>Giroscópicas</w:t>
+      </w:r>
+      <w:proofErr w:type="spellEnd"/>
     </w:p>
     <w:p>
       <w:r>
@@ -3581,21 +3728,57 @@
       <w:r>
         <w:t xml:space="preserve">A Toyota foi berço para o surgimento do pensamento </w:t>
       </w:r>
+      <w:proofErr w:type="spellStart"/>
       <w:r>
         <w:rPr>
           <w:i/>
         </w:rPr>
         <w:t>Lean</w:t>
       </w:r>
-      <w:r>
-        <w:t xml:space="preserve">. Logo após a segunda guerra mundial, o Japão estava destruído e as empresas, precisando se reerguer, tinham uma produtividade muito baixa e uma grande falta de recursos para produção, pensando nisso que Taiichi Ohno e Shigeo Shingo desenvolveram o pensamento </w:t>
-      </w:r>
+      <w:proofErr w:type="spellEnd"/>
+      <w:r>
+        <w:t xml:space="preserve">. Logo após a segunda guerra mundial, o Japão estava destruído e as empresas, precisando se reerguer, tinham uma produtividade muito baixa e uma grande falta de recursos para produção, pensando nisso que </w:t>
+      </w:r>
+      <w:proofErr w:type="spellStart"/>
+      <w:r>
+        <w:t>Taiichi</w:t>
+      </w:r>
+      <w:proofErr w:type="spellEnd"/>
+      <w:r>
+        <w:t xml:space="preserve"> </w:t>
+      </w:r>
+      <w:proofErr w:type="spellStart"/>
+      <w:r>
+        <w:t>Ohno</w:t>
+      </w:r>
+      <w:proofErr w:type="spellEnd"/>
+      <w:r>
+        <w:t xml:space="preserve"> e </w:t>
+      </w:r>
+      <w:proofErr w:type="spellStart"/>
+      <w:r>
+        <w:t>Shigeo</w:t>
+      </w:r>
+      <w:proofErr w:type="spellEnd"/>
+      <w:r>
+        <w:t xml:space="preserve"> </w:t>
+      </w:r>
+      <w:proofErr w:type="spellStart"/>
+      <w:r>
+        <w:t>Shingo</w:t>
+      </w:r>
+      <w:proofErr w:type="spellEnd"/>
+      <w:r>
+        <w:t xml:space="preserve"> desenvolveram o pensamento </w:t>
+      </w:r>
+      <w:proofErr w:type="spellStart"/>
       <w:r>
         <w:rPr>
           <w:i/>
         </w:rPr>
         <w:t>Lean</w:t>
       </w:r>
+      <w:proofErr w:type="spellEnd"/>
       <w:r>
         <w:t xml:space="preserve">, justamente para aumentar </w:t>
       </w:r>
@@ -3674,35 +3857,94 @@
         <w:t xml:space="preserve">Em 2003, </w:t>
       </w:r>
       <w:r>
-        <w:t>Mary Poppendieck</w:t>
-      </w:r>
+        <w:t xml:space="preserve">Mary </w:t>
+      </w:r>
+      <w:proofErr w:type="spellStart"/>
+      <w:r>
+        <w:t>Poppendieck</w:t>
+      </w:r>
+      <w:proofErr w:type="spellEnd"/>
       <w:r>
         <w:t xml:space="preserve"> escreveu o livro </w:t>
       </w:r>
+      <w:proofErr w:type="spellStart"/>
       <w:r>
         <w:rPr>
           <w:i/>
         </w:rPr>
-        <w:t>Lean Software Development: An Agile Toolkit</w:t>
+        <w:t>Lean</w:t>
+      </w:r>
+      <w:proofErr w:type="spellEnd"/>
+      <w:r>
+        <w:rPr>
+          <w:i/>
+        </w:rPr>
+        <w:t xml:space="preserve"> Software </w:t>
+      </w:r>
+      <w:proofErr w:type="spellStart"/>
+      <w:r>
+        <w:rPr>
+          <w:i/>
+        </w:rPr>
+        <w:t>Development</w:t>
+      </w:r>
+      <w:proofErr w:type="spellEnd"/>
+      <w:r>
+        <w:rPr>
+          <w:i/>
+        </w:rPr>
+        <w:t xml:space="preserve">: </w:t>
+      </w:r>
+      <w:proofErr w:type="spellStart"/>
+      <w:r>
+        <w:rPr>
+          <w:i/>
+        </w:rPr>
+        <w:t>An</w:t>
+      </w:r>
+      <w:proofErr w:type="spellEnd"/>
+      <w:r>
+        <w:rPr>
+          <w:i/>
+        </w:rPr>
+        <w:t xml:space="preserve"> </w:t>
+      </w:r>
+      <w:proofErr w:type="spellStart"/>
+      <w:r>
+        <w:rPr>
+          <w:i/>
+        </w:rPr>
+        <w:t>Agile</w:t>
+      </w:r>
+      <w:proofErr w:type="spellEnd"/>
+      <w:r>
+        <w:rPr>
+          <w:i/>
+        </w:rPr>
+        <w:t xml:space="preserve"> Toolkit</w:t>
       </w:r>
       <w:r>
         <w:t xml:space="preserve"> que mostra como o pensamento </w:t>
       </w:r>
+      <w:proofErr w:type="spellStart"/>
       <w:r>
         <w:rPr>
           <w:i/>
         </w:rPr>
         <w:t>Lean</w:t>
       </w:r>
+      <w:proofErr w:type="spellEnd"/>
       <w:r>
         <w:t xml:space="preserve"> pode ser adaptado para o desenvolvimento de software. Este livro pode ser considerado um marco para as empresas que desenvolvem software, pois com base nele muitas empresas puderam conhecer e aplicar os princípios do pensamento </w:t>
       </w:r>
+      <w:proofErr w:type="spellStart"/>
       <w:r>
         <w:rPr>
           <w:i/>
         </w:rPr>
         <w:t>Lean</w:t>
       </w:r>
+      <w:proofErr w:type="spellEnd"/>
       <w:r>
         <w:t xml:space="preserve"> e assim conseguiram aumentar seus desempenhos</w:t>
       </w:r>
@@ -3733,12 +3975,14 @@
       <w:r>
         <w:t xml:space="preserve">Como um dos principais pilares do pensamento </w:t>
       </w:r>
+      <w:proofErr w:type="spellStart"/>
       <w:r>
         <w:rPr>
           <w:i/>
         </w:rPr>
         <w:t>Lean</w:t>
       </w:r>
+      <w:proofErr w:type="spellEnd"/>
       <w:r>
         <w:t xml:space="preserve"> temos a redução de desperdício, essa redução de desperdício pode ser alcançada com a adoção de algumas práticas de </w:t>
       </w:r>
@@ -3746,8 +3990,16 @@
         <w:rPr>
           <w:i/>
         </w:rPr>
-        <w:t>Extreme Programming</w:t>
-      </w:r>
+        <w:t xml:space="preserve">Extreme </w:t>
+      </w:r>
+      <w:proofErr w:type="spellStart"/>
+      <w:r>
+        <w:rPr>
+          <w:i/>
+        </w:rPr>
+        <w:t>Programming</w:t>
+      </w:r>
+      <w:proofErr w:type="spellEnd"/>
       <w:r>
         <w:rPr>
           <w:i/>
@@ -3775,8 +4027,16 @@
         <w:rPr>
           <w:i/>
         </w:rPr>
-        <w:t>Extreme Programming</w:t>
-      </w:r>
+        <w:t xml:space="preserve">Extreme </w:t>
+      </w:r>
+      <w:proofErr w:type="spellStart"/>
+      <w:r>
+        <w:rPr>
+          <w:i/>
+        </w:rPr>
+        <w:t>Programming</w:t>
+      </w:r>
+      <w:proofErr w:type="spellEnd"/>
       <w:r>
         <w:t xml:space="preserve"> comtempla uma série de práticas para o sucesso no desenvolvimento de um software, uma dessas prá</w:t>
       </w:r>
@@ -3813,8 +4073,30 @@
         <w:rPr>
           <w:i/>
         </w:rPr>
-        <w:t>Test Driven Development</w:t>
-      </w:r>
+        <w:t xml:space="preserve">Test </w:t>
+      </w:r>
+      <w:proofErr w:type="spellStart"/>
+      <w:r>
+        <w:rPr>
+          <w:i/>
+        </w:rPr>
+        <w:t>Driven</w:t>
+      </w:r>
+      <w:proofErr w:type="spellEnd"/>
+      <w:r>
+        <w:rPr>
+          <w:i/>
+        </w:rPr>
+        <w:t xml:space="preserve"> </w:t>
+      </w:r>
+      <w:proofErr w:type="spellStart"/>
+      <w:r>
+        <w:rPr>
+          <w:i/>
+        </w:rPr>
+        <w:t>Development</w:t>
+      </w:r>
+      <w:proofErr w:type="spellEnd"/>
       <w:r>
         <w:t xml:space="preserve"> (</w:t>
       </w:r>
@@ -3868,8 +4150,16 @@
         <w:rPr>
           <w:i/>
         </w:rPr>
-        <w:t>Extreme Programming</w:t>
-      </w:r>
+        <w:t xml:space="preserve">Extreme </w:t>
+      </w:r>
+      <w:proofErr w:type="spellStart"/>
+      <w:r>
+        <w:rPr>
+          <w:i/>
+        </w:rPr>
+        <w:t>Programming</w:t>
+      </w:r>
+      <w:proofErr w:type="spellEnd"/>
       <w:r>
         <w:t>, alguns dos principais motivos para essa valorização são a qualidade do resultado e a redução de custos durante o desenvolvimento.</w:t>
       </w:r>
@@ -3960,12 +4250,14 @@
       <w:r>
         <w:t xml:space="preserve">Mais informações sobre o pensamento </w:t>
       </w:r>
+      <w:proofErr w:type="spellStart"/>
       <w:r>
         <w:rPr>
           <w:i/>
         </w:rPr>
         <w:t>Lean</w:t>
       </w:r>
+      <w:proofErr w:type="spellEnd"/>
       <w:r>
         <w:t xml:space="preserve">, </w:t>
       </w:r>
@@ -3973,8 +4265,16 @@
         <w:rPr>
           <w:i/>
         </w:rPr>
-        <w:t>Extreme Programming</w:t>
-      </w:r>
+        <w:t xml:space="preserve">Extreme </w:t>
+      </w:r>
+      <w:proofErr w:type="spellStart"/>
+      <w:r>
+        <w:rPr>
+          <w:i/>
+        </w:rPr>
+        <w:t>Programming</w:t>
+      </w:r>
+      <w:proofErr w:type="spellEnd"/>
       <w:r>
         <w:t xml:space="preserve"> e </w:t>
       </w:r>
@@ -3992,12 +4292,14 @@
       <w:r>
         <w:t xml:space="preserve">Para tornar mais claro os benefícios do uso do pensamento </w:t>
       </w:r>
+      <w:proofErr w:type="spellStart"/>
       <w:r>
         <w:rPr>
           <w:i/>
         </w:rPr>
         <w:t>Lean</w:t>
       </w:r>
+      <w:proofErr w:type="spellEnd"/>
       <w:r>
         <w:t xml:space="preserve"> e de práticas de </w:t>
       </w:r>
@@ -4005,8 +4307,16 @@
         <w:rPr>
           <w:i/>
         </w:rPr>
-        <w:t>Extreme Programming</w:t>
-      </w:r>
+        <w:t xml:space="preserve">Extreme </w:t>
+      </w:r>
+      <w:proofErr w:type="spellStart"/>
+      <w:r>
+        <w:rPr>
+          <w:i/>
+        </w:rPr>
+        <w:t>Programming</w:t>
+      </w:r>
+      <w:proofErr w:type="spellEnd"/>
       <w:r>
         <w:t xml:space="preserve"> </w:t>
       </w:r>
@@ -4045,15 +4355,18 @@
       <w:r>
         <w:t xml:space="preserve">Recentemente os </w:t>
       </w:r>
+      <w:proofErr w:type="spellStart"/>
       <w:r>
         <w:rPr>
           <w:i/>
         </w:rPr>
         <w:t>tablets</w:t>
       </w:r>
+      <w:proofErr w:type="spellEnd"/>
       <w:r>
         <w:t xml:space="preserve"> tem ganharam um lugar de destaque entre os dispositivos móveis. Os </w:t>
       </w:r>
+      <w:proofErr w:type="spellStart"/>
       <w:r>
         <w:rPr>
           <w:i/>
@@ -4066,6 +4379,7 @@
         </w:rPr>
         <w:t>ts</w:t>
       </w:r>
+      <w:proofErr w:type="spellEnd"/>
       <w:r>
         <w:t xml:space="preserve"> mais modernos são praticamente computadores, fazem tudo que um computador convencional faz, apenas com uma diferença: são bem menores.</w:t>
       </w:r>
@@ -4074,12 +4388,14 @@
       <w:r>
         <w:t xml:space="preserve">Inicialmente os </w:t>
       </w:r>
+      <w:proofErr w:type="spellStart"/>
       <w:r>
         <w:rPr>
           <w:i/>
         </w:rPr>
         <w:t>tablets</w:t>
       </w:r>
+      <w:proofErr w:type="spellEnd"/>
       <w:r>
         <w:t xml:space="preserve"> eram muito caros, impossibilitando a adoção pelo público. Com o passar do tempo o custo benefício dos aparelhos cresceu muito, fato que</w:t>
       </w:r>
@@ -4110,21 +4426,25 @@
       <w:r>
         <w:t xml:space="preserve">em </w:t>
       </w:r>
+      <w:proofErr w:type="spellStart"/>
       <w:r>
         <w:rPr>
           <w:i/>
         </w:rPr>
         <w:t>tablets</w:t>
       </w:r>
+      <w:proofErr w:type="spellEnd"/>
       <w:r>
         <w:t xml:space="preserve">. Os </w:t>
       </w:r>
+      <w:proofErr w:type="spellStart"/>
       <w:r>
         <w:rPr>
           <w:i/>
         </w:rPr>
         <w:t>tablets</w:t>
       </w:r>
+      <w:proofErr w:type="spellEnd"/>
       <w:r>
         <w:t xml:space="preserve"> serão capaz</w:t>
       </w:r>
@@ -4155,23 +4475,33 @@
       <w:r>
         <w:t xml:space="preserve"> poderia ser um restaurante, onde os </w:t>
       </w:r>
+      <w:proofErr w:type="spellStart"/>
       <w:r>
         <w:rPr>
           <w:i/>
         </w:rPr>
         <w:t>tablets</w:t>
       </w:r>
+      <w:proofErr w:type="spellEnd"/>
       <w:r>
         <w:t xml:space="preserve"> podem ser usados como cardápios. E através dos dados que foram cadastrados no sistema web</w:t>
       </w:r>
       <w:r>
         <w:t xml:space="preserve"> os </w:t>
       </w:r>
+      <w:proofErr w:type="spellStart"/>
       <w:r>
         <w:rPr>
           <w:i/>
         </w:rPr>
-        <w:t xml:space="preserve">tablets </w:t>
+        <w:t>tablets</w:t>
+      </w:r>
+      <w:proofErr w:type="spellEnd"/>
+      <w:r>
+        <w:rPr>
+          <w:i/>
+        </w:rPr>
+        <w:t xml:space="preserve"> </w:t>
       </w:r>
       <w:r>
         <w:t>seriam alimentados, reduzindo o custo e o tempo para a atualização dos cardápios.</w:t>
@@ -5130,14 +5460,34 @@
     </w:p>
     <w:p>
       <w:r>
-        <w:t>A linguagem de programação R</w:t>
-      </w:r>
-      <w:r>
-        <w:t>uby foi criada por Yuki</w:t>
-      </w:r>
+        <w:t xml:space="preserve">A linguagem de programação </w:t>
+      </w:r>
+      <w:proofErr w:type="spellStart"/>
+      <w:r>
+        <w:t>R</w:t>
+      </w:r>
+      <w:r>
+        <w:t>uby</w:t>
+      </w:r>
+      <w:proofErr w:type="spellEnd"/>
+      <w:r>
+        <w:t xml:space="preserve"> foi criada por </w:t>
+      </w:r>
+      <w:proofErr w:type="spellStart"/>
+      <w:r>
+        <w:t>Yuki</w:t>
+      </w:r>
+      <w:proofErr w:type="spellEnd"/>
       <w:r>
         <w:tab/>
-        <w:t>hiro Mats</w:t>
+      </w:r>
+      <w:proofErr w:type="spellStart"/>
+      <w:r>
+        <w:t>hiro</w:t>
+      </w:r>
+      <w:proofErr w:type="spellEnd"/>
+      <w:r>
+        <w:t xml:space="preserve"> Mats</w:t>
       </w:r>
       <w:r>
         <w:t>umoto, no Japão, no ano de 1995, desde então vem se tornando uma linguagem robusta o suficiente para ser utilizada em sistemas de qualquer natureza</w:t>
@@ -5161,11 +5511,24 @@
       </w:r>
     </w:p>
     <w:p>
-      <w:r>
-        <w:t>Ruby é uma linguagem de programação totalmente orientada a objetos</w:t>
-      </w:r>
-      <w:r>
-        <w:t>, já que tudo em Ruby é um objeto, sem exceções.</w:t>
+      <w:proofErr w:type="spellStart"/>
+      <w:r>
+        <w:t>Ruby</w:t>
+      </w:r>
+      <w:proofErr w:type="spellEnd"/>
+      <w:r>
+        <w:t xml:space="preserve"> é uma linguagem de programação totalmente orientada a objetos</w:t>
+      </w:r>
+      <w:r>
+        <w:t xml:space="preserve">, já que tudo em </w:t>
+      </w:r>
+      <w:proofErr w:type="spellStart"/>
+      <w:r>
+        <w:t>Ruby</w:t>
+      </w:r>
+      <w:proofErr w:type="spellEnd"/>
+      <w:r>
+        <w:t xml:space="preserve"> é um objeto, sem exceções.</w:t>
       </w:r>
       <w:r>
         <w:t xml:space="preserve"> </w:t>
@@ -5173,8 +5536,13 @@
     </w:p>
     <w:p>
       <w:r>
-        <w:t>Muitas linguagens de programação incorporaram aspectos de programação orientada a objetos, mas poucas conseguem ser totalmente orientadas a objetos assim como Ruby</w:t>
-      </w:r>
+        <w:t xml:space="preserve">Muitas linguagens de programação incorporaram aspectos de programação orientada a objetos, mas poucas conseguem ser totalmente orientadas a objetos assim como </w:t>
+      </w:r>
+      <w:proofErr w:type="spellStart"/>
+      <w:r>
+        <w:t>Ruby</w:t>
+      </w:r>
+      <w:proofErr w:type="spellEnd"/>
       <w:r>
         <w:rPr>
           <w:noProof/>
@@ -5198,7 +5566,31 @@
         <w:t>Como exemplo pode-se citar a linguagem de programação Java, ela é classificada como uma linguagem de programação orientada a objetos, mas existem representações de tipos primitivos</w:t>
       </w:r>
       <w:r>
-        <w:t xml:space="preserve"> (integer, double, byte, char, etc)</w:t>
+        <w:t xml:space="preserve"> (</w:t>
+      </w:r>
+      <w:proofErr w:type="spellStart"/>
+      <w:r>
+        <w:t>integer</w:t>
+      </w:r>
+      <w:proofErr w:type="spellEnd"/>
+      <w:r>
+        <w:t xml:space="preserve">, </w:t>
+      </w:r>
+      <w:proofErr w:type="spellStart"/>
+      <w:r>
+        <w:t>double</w:t>
+      </w:r>
+      <w:proofErr w:type="spellEnd"/>
+      <w:r>
+        <w:t xml:space="preserve">, byte, char, </w:t>
+      </w:r>
+      <w:proofErr w:type="spellStart"/>
+      <w:r>
+        <w:t>etc</w:t>
+      </w:r>
+      <w:proofErr w:type="spellEnd"/>
+      <w:r>
+        <w:t>)</w:t>
       </w:r>
       <w:r>
         <w:t xml:space="preserve"> em Java, ou seja, esses tipos primitivos não são objetos, sendo assim Java não é uma linguagem totalmente orientada a objetos</w:t>
@@ -5224,7 +5616,23 @@
         <w:t xml:space="preserve">. </w:t>
       </w:r>
       <w:r>
-        <w:t>Em Ruby até os inteiros são objetos da classe FixNum.</w:t>
+        <w:t xml:space="preserve">Em </w:t>
+      </w:r>
+      <w:proofErr w:type="spellStart"/>
+      <w:r>
+        <w:t>Ruby</w:t>
+      </w:r>
+      <w:proofErr w:type="spellEnd"/>
+      <w:r>
+        <w:t xml:space="preserve"> até os inteiros são objetos da classe </w:t>
+      </w:r>
+      <w:proofErr w:type="spellStart"/>
+      <w:r>
+        <w:t>FixNum</w:t>
+      </w:r>
+      <w:proofErr w:type="spellEnd"/>
+      <w:r>
+        <w:t>.</w:t>
       </w:r>
     </w:p>
     <w:p>
@@ -5239,7 +5647,23 @@
         <w:t>(MATSUMOTO, 2001)</w:t>
       </w:r>
       <w:r>
-        <w:t>, quando a linguagem Ruby foi desenvolvida o principal foco de seu criador era gerar uma linguagem que pudesse aumentar a produtividade dos desenvolvedores de forma fácil, com base nessa necessidade do criador da linguagem, Ruby adquiriu algumas características, descritas abaixo</w:t>
+        <w:t xml:space="preserve">, quando a linguagem </w:t>
+      </w:r>
+      <w:proofErr w:type="spellStart"/>
+      <w:r>
+        <w:t>Ruby</w:t>
+      </w:r>
+      <w:proofErr w:type="spellEnd"/>
+      <w:r>
+        <w:t xml:space="preserve"> foi desenvolvida o principal foco de seu criador era gerar uma linguagem que pudesse aumentar a produtividade dos desenvolvedores de forma fácil, com base nessa necessidade do criador da linguagem, </w:t>
+      </w:r>
+      <w:proofErr w:type="spellStart"/>
+      <w:r>
+        <w:t>Ruby</w:t>
+      </w:r>
+      <w:proofErr w:type="spellEnd"/>
+      <w:r>
+        <w:t xml:space="preserve"> adquiriu algumas características, descritas abaixo</w:t>
       </w:r>
       <w:r>
         <w:rPr>
@@ -5273,7 +5697,15 @@
         <w:t>Programaçã</w:t>
       </w:r>
       <w:r>
-        <w:t>o Interativa: Ruby é uma linguagem de script, ou seja, não é necessário compilar o código. Existe um interpretador para facilitar o desenvolvimento.</w:t>
+        <w:t xml:space="preserve">o Interativa: </w:t>
+      </w:r>
+      <w:proofErr w:type="spellStart"/>
+      <w:r>
+        <w:t>Ruby</w:t>
+      </w:r>
+      <w:proofErr w:type="spellEnd"/>
+      <w:r>
+        <w:t xml:space="preserve"> é uma linguagem de script, ou seja, não é necessário compilar o código. Existe um interpretador para facilitar o desenvolvimento.</w:t>
       </w:r>
     </w:p>
     <w:p>
@@ -5287,7 +5719,15 @@
         <w:t xml:space="preserve"> Programação Dinâmica:</w:t>
       </w:r>
       <w:r>
-        <w:t xml:space="preserve"> Praticamente tudo que é feito em Ruby é feito em tempo de execução. Os tipos das variáveis, expressões, classes e definições de métodos são determinados em tempo de execução. Uma característica interessante é a possibilidade de alteração de suas classes em tempo de execução de maneira totalmente dinâ</w:t>
+        <w:t xml:space="preserve"> Praticamente tudo que é feito em </w:t>
+      </w:r>
+      <w:proofErr w:type="spellStart"/>
+      <w:r>
+        <w:t>Ruby</w:t>
+      </w:r>
+      <w:proofErr w:type="spellEnd"/>
+      <w:r>
+        <w:t xml:space="preserve"> é feito em tempo de execução. Os tipos das variáveis, expressões, classes e definições de métodos são determinados em tempo de execução. Uma característica interessante é a possibilidade de alteração de suas classes em tempo de execução de maneira totalmente dinâ</w:t>
       </w:r>
       <w:r>
         <w:t>mica, garantindo grande flexibilidade no desenvolvimento.</w:t>
@@ -5307,7 +5747,15 @@
         <w:t xml:space="preserve"> </w:t>
       </w:r>
       <w:r>
-        <w:t>A sintaxe da linguagem Ruby é muito parecida com a sintaxe de linguagens renomadas, como por exemplo, Java, Perl, Python, C/C++,  essa característica ajuda na disseminação da linguagem.</w:t>
+        <w:t xml:space="preserve">A sintaxe da linguagem </w:t>
+      </w:r>
+      <w:proofErr w:type="spellStart"/>
+      <w:r>
+        <w:t>Ruby</w:t>
+      </w:r>
+      <w:proofErr w:type="spellEnd"/>
+      <w:r>
+        <w:t xml:space="preserve"> é muito parecida com a sintaxe de linguagens renomadas, como por exemplo, Java, Perl, Python, C/C++,  essa característica ajuda na disseminação da linguagem.</w:t>
       </w:r>
     </w:p>
     <w:p>
@@ -5321,7 +5769,15 @@
         <w:t xml:space="preserve"> Bibliotecas de classes:</w:t>
       </w:r>
       <w:r>
-        <w:t xml:space="preserve"> Ruby possui uma grande quantidade de bibliotecas que</w:t>
+        <w:t xml:space="preserve"> </w:t>
+      </w:r>
+      <w:proofErr w:type="spellStart"/>
+      <w:r>
+        <w:t>Ruby</w:t>
+      </w:r>
+      <w:proofErr w:type="spellEnd"/>
+      <w:r>
+        <w:t xml:space="preserve"> possui uma grande quantidade de bibliotecas que</w:t>
       </w:r>
       <w:r>
         <w:t xml:space="preserve"> já vem com a distribuição padrão e</w:t>
@@ -5331,7 +5787,31 @@
       </w:r>
       <w:r>
         <w:lastRenderedPageBreak/>
-        <w:t>começando pelos tipos básicos (strings, arrays, hashes) e indo até tópicos mais avançados, como programação para recursos de rede e threads</w:t>
+        <w:t>começando pelos tipos básicos (</w:t>
+      </w:r>
+      <w:proofErr w:type="spellStart"/>
+      <w:r>
+        <w:t>strings</w:t>
+      </w:r>
+      <w:proofErr w:type="spellEnd"/>
+      <w:r>
+        <w:t xml:space="preserve">, </w:t>
+      </w:r>
+      <w:proofErr w:type="spellStart"/>
+      <w:r>
+        <w:t>arrays</w:t>
+      </w:r>
+      <w:proofErr w:type="spellEnd"/>
+      <w:r>
+        <w:t xml:space="preserve">, </w:t>
+      </w:r>
+      <w:proofErr w:type="spellStart"/>
+      <w:r>
+        <w:t>hashes</w:t>
+      </w:r>
+      <w:proofErr w:type="spellEnd"/>
+      <w:r>
+        <w:t>) e indo até tópicos mais avançados, como programação para recursos de rede e threads</w:t>
       </w:r>
       <w:r>
         <w:t>. Mesmo possuindo</w:t>
@@ -5351,7 +5831,31 @@
         <w:t xml:space="preserve"> Portabilidade:</w:t>
       </w:r>
       <w:r>
-        <w:t xml:space="preserve"> Programas escritos em Ruby podem ser rodados em qualquer ambiente computacional que possua um interpretador Ruby, ou seja, é possível criar programas Ruby em um plataforma e migrá-los para outra sem a necessidade de nenhuma modificação.</w:t>
+        <w:t xml:space="preserve"> Programas escritos em </w:t>
+      </w:r>
+      <w:proofErr w:type="spellStart"/>
+      <w:r>
+        <w:t>Ruby</w:t>
+      </w:r>
+      <w:proofErr w:type="spellEnd"/>
+      <w:r>
+        <w:t xml:space="preserve"> podem ser rodados em qualquer ambiente computacional que possua um interpretador </w:t>
+      </w:r>
+      <w:proofErr w:type="spellStart"/>
+      <w:r>
+        <w:t>Ruby</w:t>
+      </w:r>
+      <w:proofErr w:type="spellEnd"/>
+      <w:r>
+        <w:t xml:space="preserve">, ou seja, é possível criar programas </w:t>
+      </w:r>
+      <w:proofErr w:type="spellStart"/>
+      <w:r>
+        <w:t>Ruby</w:t>
+      </w:r>
+      <w:proofErr w:type="spellEnd"/>
+      <w:r>
+        <w:t xml:space="preserve"> em um plataforma e migrá-los para outra sem a necessidade de nenhuma modificação.</w:t>
       </w:r>
     </w:p>
     <w:p>
@@ -5366,7 +5870,23 @@
     </w:p>
     <w:p>
       <w:r>
-        <w:t xml:space="preserve">Em 1979, Trygve Reenskaug desenvolveu um padrão arquitetural </w:t>
+        <w:t xml:space="preserve">Em 1979, </w:t>
+      </w:r>
+      <w:proofErr w:type="spellStart"/>
+      <w:r>
+        <w:t>Trygve</w:t>
+      </w:r>
+      <w:proofErr w:type="spellEnd"/>
+      <w:r>
+        <w:t xml:space="preserve"> </w:t>
+      </w:r>
+      <w:proofErr w:type="spellStart"/>
+      <w:r>
+        <w:t>Reenskaug</w:t>
+      </w:r>
+      <w:proofErr w:type="spellEnd"/>
+      <w:r>
+        <w:t xml:space="preserve"> desenvolveu um padrão arquitetural </w:t>
       </w:r>
       <w:r>
         <w:t xml:space="preserve">para desenvolvimento de aplicativos, padrão </w:t>
@@ -5462,11 +5982,40 @@
       <w:bookmarkEnd w:id="130"/>
     </w:p>
     <w:p>
-      <w:r>
-        <w:t xml:space="preserve">Rails é um framework para desenvolvimento de aplicações para web escrito em Ruby. </w:t>
-      </w:r>
-      <w:r>
-        <w:t xml:space="preserve">Criado por David Heinemeier Hansson, tem como seu principal objetivo </w:t>
+      <w:proofErr w:type="spellStart"/>
+      <w:r>
+        <w:t>Rails</w:t>
+      </w:r>
+      <w:proofErr w:type="spellEnd"/>
+      <w:r>
+        <w:t xml:space="preserve"> é um framework para desenvolvimento de aplicações para web escrito em </w:t>
+      </w:r>
+      <w:proofErr w:type="spellStart"/>
+      <w:r>
+        <w:t>Ruby</w:t>
+      </w:r>
+      <w:proofErr w:type="spellEnd"/>
+      <w:r>
+        <w:t xml:space="preserve">. </w:t>
+      </w:r>
+      <w:r>
+        <w:t xml:space="preserve">Criado por David </w:t>
+      </w:r>
+      <w:proofErr w:type="spellStart"/>
+      <w:r>
+        <w:t>Heinemeier</w:t>
+      </w:r>
+      <w:proofErr w:type="spellEnd"/>
+      <w:r>
+        <w:t xml:space="preserve"> </w:t>
+      </w:r>
+      <w:proofErr w:type="spellStart"/>
+      <w:r>
+        <w:t>Hansson</w:t>
+      </w:r>
+      <w:proofErr w:type="spellEnd"/>
+      <w:r>
+        <w:t xml:space="preserve">, tem como seu principal objetivo </w:t>
       </w:r>
       <w:r>
         <w:t xml:space="preserve">facilitar o desenvolvimento de aplicações para web, levando em consideração alguns aspectos que os </w:t>
@@ -5495,7 +6044,15 @@
     </w:p>
     <w:p>
       <w:r>
-        <w:t>Os principais conceitos utilizados na criação do Rails foram:</w:t>
+        <w:t xml:space="preserve">Os principais conceitos utilizados na criação do </w:t>
+      </w:r>
+      <w:proofErr w:type="spellStart"/>
+      <w:r>
+        <w:t>Rails</w:t>
+      </w:r>
+      <w:proofErr w:type="spellEnd"/>
+      <w:r>
+        <w:t xml:space="preserve"> foram:</w:t>
       </w:r>
     </w:p>
     <w:p>
@@ -5506,7 +6063,15 @@
         </w:numPr>
       </w:pPr>
       <w:r>
-        <w:t xml:space="preserve"> Convenção ao invés de configuração: Principal fundamento do framework, para tudo no Rails existe uma convenção, como por exemplo:</w:t>
+        <w:t xml:space="preserve"> Convenção ao invés de configuração: Principal fundamento do framework, para tudo no </w:t>
+      </w:r>
+      <w:proofErr w:type="spellStart"/>
+      <w:r>
+        <w:t>Rails</w:t>
+      </w:r>
+      <w:proofErr w:type="spellEnd"/>
+      <w:r>
+        <w:t xml:space="preserve"> existe uma convenção, como por exemplo:</w:t>
       </w:r>
     </w:p>
     <w:p>
@@ -5585,23 +6150,35 @@
       <w:r>
         <w:t xml:space="preserve">so de código através de </w:t>
       </w:r>
+      <w:proofErr w:type="spellStart"/>
       <w:r>
         <w:rPr>
           <w:i/>
         </w:rPr>
         <w:t>plugins</w:t>
       </w:r>
+      <w:proofErr w:type="spellEnd"/>
       <w:r>
         <w:t xml:space="preserve">. Alguns do </w:t>
       </w:r>
+      <w:proofErr w:type="spellStart"/>
       <w:r>
         <w:rPr>
           <w:i/>
         </w:rPr>
         <w:t>plugins</w:t>
       </w:r>
-      <w:r>
-        <w:t xml:space="preserve"> mais populares para o desenvolvimento Rails são:</w:t>
+      <w:proofErr w:type="spellEnd"/>
+      <w:r>
+        <w:t xml:space="preserve"> mais populares para o desenvolvimento </w:t>
+      </w:r>
+      <w:proofErr w:type="spellStart"/>
+      <w:r>
+        <w:t>Rails</w:t>
+      </w:r>
+      <w:proofErr w:type="spellEnd"/>
+      <w:r>
+        <w:t xml:space="preserve"> são:</w:t>
       </w:r>
     </w:p>
     <w:p>
@@ -5612,7 +6189,15 @@
         </w:numPr>
       </w:pPr>
       <w:r>
-        <w:t xml:space="preserve"> Devise: É capaz de criar uma estrutura completa para autenticação de usuários;</w:t>
+        <w:t xml:space="preserve"> </w:t>
+      </w:r>
+      <w:proofErr w:type="spellStart"/>
+      <w:r>
+        <w:t>Devise</w:t>
+      </w:r>
+      <w:proofErr w:type="spellEnd"/>
+      <w:r>
+        <w:t>: É capaz de criar uma estrutura completa para autenticação de usuários;</w:t>
       </w:r>
     </w:p>
     <w:p>
@@ -5623,7 +6208,15 @@
         </w:numPr>
       </w:pPr>
       <w:r>
-        <w:t xml:space="preserve"> Will Paginate: Serve para paginar os itens nas listagens;</w:t>
+        <w:t xml:space="preserve"> Will </w:t>
+      </w:r>
+      <w:proofErr w:type="spellStart"/>
+      <w:r>
+        <w:t>Paginate</w:t>
+      </w:r>
+      <w:proofErr w:type="spellEnd"/>
+      <w:r>
+        <w:t>: Serve para paginar os itens nas listagens;</w:t>
       </w:r>
     </w:p>
     <w:p>
@@ -5634,7 +6227,15 @@
         </w:numPr>
       </w:pPr>
       <w:r>
-        <w:t xml:space="preserve"> PaperClip: Serve para controlar upload de arquivos;</w:t>
+        <w:t xml:space="preserve"> </w:t>
+      </w:r>
+      <w:proofErr w:type="spellStart"/>
+      <w:r>
+        <w:t>PaperClip</w:t>
+      </w:r>
+      <w:proofErr w:type="spellEnd"/>
+      <w:r>
+        <w:t>: Serve para controlar upload de arquivos;</w:t>
       </w:r>
     </w:p>
     <w:p>
@@ -5644,7 +6245,15 @@
     </w:p>
     <w:p>
       <w:r>
-        <w:t>A estrutura interna do Rails é divida nos seguintes componentes</w:t>
+        <w:t xml:space="preserve">A estrutura interna do </w:t>
+      </w:r>
+      <w:proofErr w:type="spellStart"/>
+      <w:r>
+        <w:t>Rails</w:t>
+      </w:r>
+      <w:proofErr w:type="spellEnd"/>
+      <w:r>
+        <w:t xml:space="preserve"> é divida nos seguintes componentes</w:t>
       </w:r>
       <w:r>
         <w:rPr>
@@ -5674,21 +6283,53 @@
       <w:r>
         <w:t xml:space="preserve"> </w:t>
       </w:r>
+      <w:proofErr w:type="spellStart"/>
       <w:r>
         <w:rPr>
           <w:i/>
         </w:rPr>
-        <w:t>Action Controller</w:t>
-      </w:r>
+        <w:t>Action</w:t>
+      </w:r>
+      <w:proofErr w:type="spellEnd"/>
+      <w:r>
+        <w:rPr>
+          <w:i/>
+        </w:rPr>
+        <w:t xml:space="preserve"> </w:t>
+      </w:r>
+      <w:proofErr w:type="spellStart"/>
+      <w:r>
+        <w:rPr>
+          <w:i/>
+        </w:rPr>
+        <w:t>Controller</w:t>
+      </w:r>
+      <w:proofErr w:type="spellEnd"/>
       <w:r>
         <w:t xml:space="preserve">: Cuida do gerenciamento dos controles das aplicações. Processa as requisições HTTP, extrai os parâmetros e faz o encaminhamento para a ação desejada. Outros serviços provenientes do </w:t>
       </w:r>
+      <w:proofErr w:type="spellStart"/>
       <w:r>
         <w:rPr>
           <w:i/>
         </w:rPr>
-        <w:t>Action Controller</w:t>
-      </w:r>
+        <w:t>Action</w:t>
+      </w:r>
+      <w:proofErr w:type="spellEnd"/>
+      <w:r>
+        <w:rPr>
+          <w:i/>
+        </w:rPr>
+        <w:t xml:space="preserve"> </w:t>
+      </w:r>
+      <w:proofErr w:type="spellStart"/>
+      <w:r>
+        <w:rPr>
+          <w:i/>
+        </w:rPr>
+        <w:t>Controller</w:t>
+      </w:r>
+      <w:proofErr w:type="spellEnd"/>
       <w:r>
         <w:t xml:space="preserve"> são:</w:t>
       </w:r>
@@ -5712,7 +6353,23 @@
         </w:numPr>
       </w:pPr>
       <w:r>
-        <w:t xml:space="preserve"> Renderização de templates;</w:t>
+        <w:t xml:space="preserve"> </w:t>
+      </w:r>
+      <w:proofErr w:type="spellStart"/>
+      <w:r>
+        <w:t>Renderização</w:t>
+      </w:r>
+      <w:proofErr w:type="spellEnd"/>
+      <w:r>
+        <w:t xml:space="preserve"> de </w:t>
+      </w:r>
+      <w:proofErr w:type="spellStart"/>
+      <w:r>
+        <w:t>templates</w:t>
+      </w:r>
+      <w:proofErr w:type="spellEnd"/>
+      <w:r>
+        <w:t>;</w:t>
       </w:r>
     </w:p>
     <w:p>
@@ -5736,12 +6393,28 @@
       <w:r>
         <w:t xml:space="preserve"> </w:t>
       </w:r>
+      <w:proofErr w:type="spellStart"/>
       <w:r>
         <w:rPr>
           <w:i/>
         </w:rPr>
-        <w:t>Action Dispatch</w:t>
-      </w:r>
+        <w:t>Action</w:t>
+      </w:r>
+      <w:proofErr w:type="spellEnd"/>
+      <w:r>
+        <w:rPr>
+          <w:i/>
+        </w:rPr>
+        <w:t xml:space="preserve"> </w:t>
+      </w:r>
+      <w:proofErr w:type="spellStart"/>
+      <w:r>
+        <w:rPr>
+          <w:i/>
+        </w:rPr>
+        <w:t>Dispatch</w:t>
+      </w:r>
+      <w:proofErr w:type="spellEnd"/>
       <w:r>
         <w:t xml:space="preserve">: </w:t>
       </w:r>
@@ -5763,14 +6436,62 @@
         <w:lastRenderedPageBreak/>
         <w:t xml:space="preserve"> </w:t>
       </w:r>
+      <w:proofErr w:type="spellStart"/>
       <w:r>
         <w:rPr>
           <w:i/>
         </w:rPr>
-        <w:t>Action View</w:t>
-      </w:r>
-      <w:r>
-        <w:t>: É responsável pela geração das respostas para as requisições feitas, por padrão Rails tem suporte a html, xml e json.</w:t>
+        <w:t>Action</w:t>
+      </w:r>
+      <w:proofErr w:type="spellEnd"/>
+      <w:r>
+        <w:rPr>
+          <w:i/>
+        </w:rPr>
+        <w:t xml:space="preserve"> </w:t>
+      </w:r>
+      <w:proofErr w:type="spellStart"/>
+      <w:r>
+        <w:rPr>
+          <w:i/>
+        </w:rPr>
+        <w:t>View</w:t>
+      </w:r>
+      <w:proofErr w:type="spellEnd"/>
+      <w:r>
+        <w:t xml:space="preserve">: É responsável pela geração das respostas para as requisições feitas, por padrão </w:t>
+      </w:r>
+      <w:proofErr w:type="spellStart"/>
+      <w:r>
+        <w:t>Rails</w:t>
+      </w:r>
+      <w:proofErr w:type="spellEnd"/>
+      <w:r>
+        <w:t xml:space="preserve"> tem suporte a </w:t>
+      </w:r>
+      <w:proofErr w:type="spellStart"/>
+      <w:r>
+        <w:t>html</w:t>
+      </w:r>
+      <w:proofErr w:type="spellEnd"/>
+      <w:r>
+        <w:t xml:space="preserve">, </w:t>
+      </w:r>
+      <w:proofErr w:type="spellStart"/>
+      <w:r>
+        <w:t>xml</w:t>
+      </w:r>
+      <w:proofErr w:type="spellEnd"/>
+      <w:r>
+        <w:t xml:space="preserve"> e </w:t>
+      </w:r>
+      <w:proofErr w:type="spellStart"/>
+      <w:r>
+        <w:t>json</w:t>
+      </w:r>
+      <w:proofErr w:type="spellEnd"/>
+      <w:r>
+        <w:t>.</w:t>
       </w:r>
     </w:p>
     <w:p>
@@ -5783,11 +6504,19 @@
       <w:r>
         <w:t xml:space="preserve"> </w:t>
       </w:r>
+      <w:proofErr w:type="spellStart"/>
       <w:r>
         <w:rPr>
           <w:i/>
         </w:rPr>
-        <w:t>Action Mailer</w:t>
+        <w:t>Action</w:t>
+      </w:r>
+      <w:proofErr w:type="spellEnd"/>
+      <w:r>
+        <w:rPr>
+          <w:i/>
+        </w:rPr>
+        <w:t xml:space="preserve"> Mailer</w:t>
       </w:r>
       <w:r>
         <w:t xml:space="preserve">: </w:t>
@@ -5813,7 +6542,15 @@
         <w:t>Active Record</w:t>
       </w:r>
       <w:r>
-        <w:t>: É a base para os modelos nas aplicações Rails. Algumas de suas características são:</w:t>
+        <w:t xml:space="preserve">: É a base para os modelos nas aplicações </w:t>
+      </w:r>
+      <w:proofErr w:type="spellStart"/>
+      <w:r>
+        <w:t>Rails</w:t>
+      </w:r>
+      <w:proofErr w:type="spellEnd"/>
+      <w:r>
+        <w:t>. Algumas de suas características são:</w:t>
       </w:r>
     </w:p>
     <w:p>
@@ -5863,12 +6600,19 @@
         <w:rPr>
           <w:i/>
         </w:rPr>
-        <w:t>Active Sup</w:t>
-      </w:r>
+        <w:t xml:space="preserve">Active </w:t>
+      </w:r>
+      <w:proofErr w:type="spellStart"/>
       <w:r>
         <w:rPr>
           <w:i/>
         </w:rPr>
+        <w:t>Sup</w:t>
+      </w:r>
+      <w:r>
+        <w:rPr>
+          <w:i/>
+        </w:rPr>
         <w:t>p</w:t>
       </w:r>
       <w:r>
@@ -5877,14 +6621,20 @@
         </w:rPr>
         <w:t>ort</w:t>
       </w:r>
+      <w:proofErr w:type="spellEnd"/>
       <w:r>
         <w:t xml:space="preserve">: </w:t>
       </w:r>
       <w:r>
         <w:t xml:space="preserve">Classes utilitárias usadas por todo o framework </w:t>
       </w:r>
-      <w:r>
-        <w:t>Rails.</w:t>
+      <w:proofErr w:type="spellStart"/>
+      <w:r>
+        <w:t>Rails</w:t>
+      </w:r>
+      <w:proofErr w:type="spellEnd"/>
+      <w:r>
+        <w:t>.</w:t>
       </w:r>
       <w:r>
         <w:t xml:space="preserve"> </w:t>
@@ -6069,7 +6819,15 @@
     </w:p>
     <w:p>
       <w:r>
-        <w:t>Java Micro Edition (</w:t>
+        <w:t xml:space="preserve">Java Micro </w:t>
+      </w:r>
+      <w:proofErr w:type="spellStart"/>
+      <w:r>
+        <w:t>Edition</w:t>
+      </w:r>
+      <w:proofErr w:type="spellEnd"/>
+      <w:r>
+        <w:t xml:space="preserve"> (</w:t>
       </w:r>
       <w:r>
         <w:rPr>
@@ -6143,7 +6901,15 @@
       </w:pPr>
       <w:r>
         <w:lastRenderedPageBreak/>
-        <w:t xml:space="preserve"> Tablets;</w:t>
+        <w:t xml:space="preserve"> </w:t>
+      </w:r>
+      <w:proofErr w:type="spellStart"/>
+      <w:r>
+        <w:t>Tablets</w:t>
+      </w:r>
+      <w:proofErr w:type="spellEnd"/>
+      <w:r>
+        <w:t>;</w:t>
       </w:r>
     </w:p>
     <w:p>
@@ -6197,7 +6963,15 @@
     </w:p>
     <w:p>
       <w:r>
-        <w:t>O desenvolvimento para IPhone é feito utilizando uma linguagem de programação chamada Objetctive-C e ferramentas feitas para rodarem apenas em máquinas Apple, ou seja, o desenvolvimento é mais restrito</w:t>
+        <w:t xml:space="preserve">O desenvolvimento para IPhone é feito utilizando uma linguagem de programação chamada </w:t>
+      </w:r>
+      <w:proofErr w:type="spellStart"/>
+      <w:r>
+        <w:t>Objetctive</w:t>
+      </w:r>
+      <w:proofErr w:type="spellEnd"/>
+      <w:r>
+        <w:t>-C e ferramentas feitas para rodarem apenas em máquinas Apple, ou seja, o desenvolvimento é mais restrito</w:t>
       </w:r>
       <w:r>
         <w:t>,</w:t>
@@ -6242,7 +7016,15 @@
         </w:numPr>
       </w:pPr>
       <w:r>
-        <w:t xml:space="preserve"> XCode: </w:t>
+        <w:t xml:space="preserve"> </w:t>
+      </w:r>
+      <w:proofErr w:type="spellStart"/>
+      <w:r>
+        <w:t>XCode</w:t>
+      </w:r>
+      <w:proofErr w:type="spellEnd"/>
+      <w:r>
+        <w:t xml:space="preserve">: </w:t>
       </w:r>
       <w:r>
         <w:t xml:space="preserve">Ferramenta para </w:t>
@@ -6271,8 +7053,16 @@
         <w:rPr>
           <w:i/>
         </w:rPr>
-        <w:t>Interface Builder</w:t>
-      </w:r>
+        <w:t xml:space="preserve">Interface </w:t>
+      </w:r>
+      <w:proofErr w:type="spellStart"/>
+      <w:r>
+        <w:rPr>
+          <w:i/>
+        </w:rPr>
+        <w:t>Builder</w:t>
+      </w:r>
+      <w:proofErr w:type="spellEnd"/>
       <w:r>
         <w:t>:</w:t>
       </w:r>
@@ -6290,12 +7080,14 @@
       <w:r>
         <w:t xml:space="preserve"> </w:t>
       </w:r>
+      <w:proofErr w:type="spellStart"/>
       <w:r>
         <w:rPr>
           <w:i/>
         </w:rPr>
         <w:t>Instruments</w:t>
       </w:r>
+      <w:proofErr w:type="spellEnd"/>
       <w:r>
         <w:t>:</w:t>
       </w:r>
@@ -6338,22 +7130,40 @@
     </w:p>
     <w:p>
       <w:r>
-        <w:t xml:space="preserve">A plataforma Android foi criada sobre </w:t>
+        <w:t xml:space="preserve">A plataforma </w:t>
+      </w:r>
+      <w:proofErr w:type="spellStart"/>
+      <w:r>
+        <w:t>Android</w:t>
+      </w:r>
+      <w:proofErr w:type="spellEnd"/>
+      <w:r>
+        <w:t xml:space="preserve"> foi criada sobre </w:t>
       </w:r>
       <w:r>
         <w:t xml:space="preserve">o </w:t>
       </w:r>
+      <w:proofErr w:type="spellStart"/>
       <w:r>
         <w:rPr>
           <w:i/>
         </w:rPr>
         <w:t>kernel</w:t>
       </w:r>
+      <w:proofErr w:type="spellEnd"/>
       <w:r>
         <w:t xml:space="preserve"> do Linux, ou seja, foi criada baseada num sistema operacional sólido e estável. </w:t>
       </w:r>
       <w:r>
-        <w:t xml:space="preserve">O Android tem sua arquitetura de sistema como é mostrado na </w:t>
+        <w:t xml:space="preserve">O </w:t>
+      </w:r>
+      <w:proofErr w:type="spellStart"/>
+      <w:r>
+        <w:t>Android</w:t>
+      </w:r>
+      <w:proofErr w:type="spellEnd"/>
+      <w:r>
+        <w:t xml:space="preserve"> tem sua arquitetura de sistema como é mostrado na </w:t>
       </w:r>
       <w:r>
         <w:t>FIGURA 2.1</w:t>
@@ -6380,8 +7190,13 @@
         <w:pStyle w:val="FIGURA"/>
       </w:pPr>
       <w:r>
-        <w:t>Figura 2.1 - Arquitetura do Android</w:t>
-      </w:r>
+        <w:t xml:space="preserve">Figura 2.1 - Arquitetura do </w:t>
+      </w:r>
+      <w:proofErr w:type="spellStart"/>
+      <w:r>
+        <w:t>Android</w:t>
+      </w:r>
+      <w:proofErr w:type="spellEnd"/>
       <w:r>
         <w:t xml:space="preserve">. FONTE </w:t>
       </w:r>
@@ -6403,14 +7218,24 @@
     <w:p/>
     <w:p>
       <w:r>
-        <w:t xml:space="preserve">Internamente o Android utiliza-se de vários recursos do </w:t>
-      </w:r>
+        <w:t xml:space="preserve">Internamente o </w:t>
+      </w:r>
+      <w:proofErr w:type="spellStart"/>
+      <w:r>
+        <w:t>Android</w:t>
+      </w:r>
+      <w:proofErr w:type="spellEnd"/>
+      <w:r>
+        <w:t xml:space="preserve"> utiliza-se de vários recursos do </w:t>
+      </w:r>
+      <w:proofErr w:type="spellStart"/>
       <w:r>
         <w:rPr>
           <w:i/>
         </w:rPr>
         <w:t>kernel</w:t>
       </w:r>
+      <w:proofErr w:type="spellEnd"/>
       <w:r>
         <w:t xml:space="preserve"> do </w:t>
       </w:r>
@@ -6488,12 +7313,14 @@
       <w:r>
         <w:t xml:space="preserve">A próxima camada acima do </w:t>
       </w:r>
+      <w:proofErr w:type="spellStart"/>
       <w:r>
         <w:rPr>
           <w:i/>
         </w:rPr>
         <w:t>kernel</w:t>
       </w:r>
+      <w:proofErr w:type="spellEnd"/>
       <w:r>
         <w:t xml:space="preserve"> é composta pelas bibliotecas nativas do sistema, essas bibliotecas são responsáveis por realizar operações básicas para</w:t>
       </w:r>
@@ -6511,11 +7338,19 @@
       <w:r>
         <w:t xml:space="preserve"> </w:t>
       </w:r>
+      <w:proofErr w:type="spellStart"/>
       <w:r>
         <w:rPr>
           <w:i/>
         </w:rPr>
-        <w:t>Surface Manager</w:t>
+        <w:t>Surface</w:t>
+      </w:r>
+      <w:proofErr w:type="spellEnd"/>
+      <w:r>
+        <w:rPr>
+          <w:i/>
+        </w:rPr>
+        <w:t xml:space="preserve"> Manager</w:t>
       </w:r>
       <w:r>
         <w:t>:</w:t>
@@ -6541,7 +7376,23 @@
         <w:t xml:space="preserve"> </w:t>
       </w:r>
       <w:r>
-        <w:t xml:space="preserve">Motor de renderização capaz de gerar gráficos em 2D e 3D em uma única interface visual. É possível utilizar recursos para renderização </w:t>
+        <w:t xml:space="preserve">Motor de </w:t>
+      </w:r>
+      <w:proofErr w:type="spellStart"/>
+      <w:r>
+        <w:t>renderização</w:t>
+      </w:r>
+      <w:proofErr w:type="spellEnd"/>
+      <w:r>
+        <w:t xml:space="preserve"> capaz de gerar gráficos em 2D e 3D em uma única interface visual. É possível utilizar recursos para </w:t>
+      </w:r>
+      <w:proofErr w:type="spellStart"/>
+      <w:r>
+        <w:t>renderização</w:t>
+      </w:r>
+      <w:proofErr w:type="spellEnd"/>
+      <w:r>
+        <w:t xml:space="preserve"> </w:t>
       </w:r>
       <w:r>
         <w:lastRenderedPageBreak/>
@@ -6558,12 +7409,14 @@
       <w:r>
         <w:t xml:space="preserve"> </w:t>
       </w:r>
+      <w:proofErr w:type="spellStart"/>
       <w:r>
         <w:rPr>
           <w:i/>
         </w:rPr>
         <w:t>Codecs</w:t>
       </w:r>
+      <w:proofErr w:type="spellEnd"/>
       <w:r>
         <w:t xml:space="preserve"> para vídeos e áudio:</w:t>
       </w:r>
@@ -6582,7 +7435,15 @@
         <w:t xml:space="preserve"> Banco de dados interno:</w:t>
       </w:r>
       <w:r>
-        <w:t xml:space="preserve"> Banco de dados SQLite embutido, utilizado para armazenamento persistente de dados.</w:t>
+        <w:t xml:space="preserve"> Banco de dados </w:t>
+      </w:r>
+      <w:proofErr w:type="spellStart"/>
+      <w:r>
+        <w:t>SQLite</w:t>
+      </w:r>
+      <w:proofErr w:type="spellEnd"/>
+      <w:r>
+        <w:t xml:space="preserve"> embutido, utilizado para armazenamento persistente de dados.</w:t>
       </w:r>
     </w:p>
     <w:p>
@@ -6596,8 +7457,29 @@
         <w:t xml:space="preserve"> Mecanismo para exibição de conteúdo HTML:</w:t>
       </w:r>
       <w:r>
-        <w:t xml:space="preserve"> Para garantir um bom desempenho na exibição de páginas HTML, o Android usa uma biblioteca chamada WebKit, mesma biblioteca utilizada no browser GoogleChrome</w:t>
-      </w:r>
+        <w:t xml:space="preserve"> Para garantir um bom desempenho na exibição de páginas HTML, o </w:t>
+      </w:r>
+      <w:proofErr w:type="spellStart"/>
+      <w:r>
+        <w:t>Android</w:t>
+      </w:r>
+      <w:proofErr w:type="spellEnd"/>
+      <w:r>
+        <w:t xml:space="preserve"> usa uma biblioteca chamada </w:t>
+      </w:r>
+      <w:proofErr w:type="spellStart"/>
+      <w:r>
+        <w:t>WebKit</w:t>
+      </w:r>
+      <w:proofErr w:type="spellEnd"/>
+      <w:r>
+        <w:t xml:space="preserve">, mesma biblioteca utilizada no browser </w:t>
+      </w:r>
+      <w:proofErr w:type="spellStart"/>
+      <w:r>
+        <w:t>GoogleChrome</w:t>
+      </w:r>
+      <w:proofErr w:type="spellEnd"/>
       <w:r>
         <w:t>, Safari, IPhone e celulares Nokia da linha S60</w:t>
       </w:r>
@@ -6607,10 +7489,34 @@
     </w:p>
     <w:p>
       <w:r>
-        <w:t>Juntamente com a camada de bibliotecas existe a camada responsável pela execução do Android, essa camada é composta por uma máquina virtual Java chamada Dalvik, desenvolvida pela Google e otimizada para dispositivos móveis.</w:t>
-      </w:r>
-      <w:r>
-        <w:t xml:space="preserve"> Todo o código escrito para Android é feito em Java.</w:t>
+        <w:t xml:space="preserve">Juntamente com a camada de bibliotecas existe a camada responsável pela execução do </w:t>
+      </w:r>
+      <w:proofErr w:type="spellStart"/>
+      <w:r>
+        <w:t>Android</w:t>
+      </w:r>
+      <w:proofErr w:type="spellEnd"/>
+      <w:r>
+        <w:t xml:space="preserve">, essa camada é composta por uma máquina virtual Java chamada </w:t>
+      </w:r>
+      <w:proofErr w:type="spellStart"/>
+      <w:r>
+        <w:t>Dalvik</w:t>
+      </w:r>
+      <w:proofErr w:type="spellEnd"/>
+      <w:r>
+        <w:t>, desenvolvida pela Google e otimizada para dispositivos móveis.</w:t>
+      </w:r>
+      <w:r>
+        <w:t xml:space="preserve"> Todo o código escrito para </w:t>
+      </w:r>
+      <w:proofErr w:type="spellStart"/>
+      <w:r>
+        <w:t>Android</w:t>
+      </w:r>
+      <w:proofErr w:type="spellEnd"/>
+      <w:r>
+        <w:t xml:space="preserve"> é feito em Java.</w:t>
       </w:r>
     </w:p>
     <w:p>
@@ -6729,7 +7635,31 @@
     <w:p>
       <w:r>
         <w:lastRenderedPageBreak/>
-        <w:t>A última camada na arquitetura de aplicações Android é a camada dos aplicativos que rodam no Android. Essa é a camada pela qual o usuário vai interagir com o sistema, enviando eventos e requisições para os aplicativos. Alguns dos aplicativos que já vem instalados por num sistema Android são:</w:t>
+        <w:t xml:space="preserve">A última camada na arquitetura de aplicações </w:t>
+      </w:r>
+      <w:proofErr w:type="spellStart"/>
+      <w:r>
+        <w:t>Android</w:t>
+      </w:r>
+      <w:proofErr w:type="spellEnd"/>
+      <w:r>
+        <w:t xml:space="preserve"> é a camada dos aplicativos que rodam no </w:t>
+      </w:r>
+      <w:proofErr w:type="spellStart"/>
+      <w:r>
+        <w:t>Android</w:t>
+      </w:r>
+      <w:proofErr w:type="spellEnd"/>
+      <w:r>
+        <w:t xml:space="preserve">. Essa é a camada pela qual o usuário vai interagir com o sistema, enviando eventos e requisições para os aplicativos. Alguns dos aplicativos que já vem instalados por num sistema </w:t>
+      </w:r>
+      <w:proofErr w:type="spellStart"/>
+      <w:r>
+        <w:t>Android</w:t>
+      </w:r>
+      <w:proofErr w:type="spellEnd"/>
+      <w:r>
+        <w:t xml:space="preserve"> são:</w:t>
       </w:r>
     </w:p>
     <w:p>
@@ -6751,7 +7681,15 @@
         </w:numPr>
       </w:pPr>
       <w:r>
-        <w:t xml:space="preserve"> Leitor de email;</w:t>
+        <w:t xml:space="preserve"> Leitor de </w:t>
+      </w:r>
+      <w:proofErr w:type="spellStart"/>
+      <w:r>
+        <w:t>email</w:t>
+      </w:r>
+      <w:proofErr w:type="spellEnd"/>
+      <w:r>
+        <w:t>;</w:t>
       </w:r>
     </w:p>
     <w:p>
@@ -6781,7 +7719,23 @@
     </w:p>
     <w:p>
       <w:r>
-        <w:t>Através de um aplicativos chamado Android Market é possível instalar dezenas de outros aplicativos no Android.</w:t>
+        <w:t xml:space="preserve">Através de um aplicativos chamado </w:t>
+      </w:r>
+      <w:proofErr w:type="spellStart"/>
+      <w:r>
+        <w:t>Android</w:t>
+      </w:r>
+      <w:proofErr w:type="spellEnd"/>
+      <w:r>
+        <w:t xml:space="preserve"> Market é possível instalar dezenas de outros aplicativos no </w:t>
+      </w:r>
+      <w:proofErr w:type="spellStart"/>
+      <w:r>
+        <w:t>Android</w:t>
+      </w:r>
+      <w:proofErr w:type="spellEnd"/>
+      <w:r>
+        <w:t>.</w:t>
       </w:r>
     </w:p>
     <w:p>
@@ -6814,7 +7768,15 @@
         <w:t>Foi a primeira metodologia para desenvolvimento de software amplamente utilizada pelas empresas</w:t>
       </w:r>
       <w:r>
-        <w:t>. Por volta de 1970 a indústria de software descobriu que o processo de desenvolvimento de software precisava ter uma organização maior, com base nesta necessidade Royce desenvolveu uma metodologia linear para desenvolvimento de software</w:t>
+        <w:t xml:space="preserve">. Por volta de 1970 a indústria de software descobriu que o processo de desenvolvimento de software precisava ter uma organização maior, com base nesta necessidade </w:t>
+      </w:r>
+      <w:proofErr w:type="spellStart"/>
+      <w:r>
+        <w:t>Royce</w:t>
+      </w:r>
+      <w:proofErr w:type="spellEnd"/>
+      <w:r>
+        <w:t xml:space="preserve"> desenvolveu uma metodologia linear para desenvolvimento de software</w:t>
       </w:r>
       <w:r>
         <w:rPr>
@@ -6979,8 +7941,29 @@
       <w:bookmarkEnd w:id="137"/>
     </w:p>
     <w:p>
-      <w:r>
-        <w:t>Rational Unified Process (</w:t>
+      <w:proofErr w:type="spellStart"/>
+      <w:r>
+        <w:t>Rational</w:t>
+      </w:r>
+      <w:proofErr w:type="spellEnd"/>
+      <w:r>
+        <w:t xml:space="preserve"> </w:t>
+      </w:r>
+      <w:proofErr w:type="spellStart"/>
+      <w:r>
+        <w:t>Unified</w:t>
+      </w:r>
+      <w:proofErr w:type="spellEnd"/>
+      <w:r>
+        <w:t xml:space="preserve"> </w:t>
+      </w:r>
+      <w:proofErr w:type="spellStart"/>
+      <w:r>
+        <w:t>Process</w:t>
+      </w:r>
+      <w:proofErr w:type="spellEnd"/>
+      <w:r>
+        <w:t xml:space="preserve"> (</w:t>
       </w:r>
       <w:r>
         <w:rPr>
@@ -7004,7 +7987,15 @@
         <w:t>UP</w:t>
       </w:r>
       <w:r>
-        <w:t>), para desenvolvimento de software, criada pela Rational Corporation</w:t>
+        <w:t xml:space="preserve">), para desenvolvimento de software, criada pela </w:t>
+      </w:r>
+      <w:proofErr w:type="spellStart"/>
+      <w:r>
+        <w:t>Rational</w:t>
+      </w:r>
+      <w:proofErr w:type="spellEnd"/>
+      <w:r>
+        <w:t xml:space="preserve"> Corporation</w:t>
       </w:r>
       <w:r>
         <w:rPr>
@@ -7029,7 +8020,15 @@
         <w:t>Por muito tempo RUP foi largamente utilizado em grandes aplicações, assim ganhou a fama de que era um processo pesado.</w:t>
       </w:r>
       <w:r>
-        <w:t xml:space="preserve"> Com a crescente utilização de metodologias ágeis para desenvolvimento de software, a Rational Corporation tem seus esforços voltados para mostrar que o RUP é um processo adaptável e flexível</w:t>
+        <w:t xml:space="preserve"> Com a crescente utilização de metodologias ágeis para desenvolvimento de software, a </w:t>
+      </w:r>
+      <w:proofErr w:type="spellStart"/>
+      <w:r>
+        <w:t>Rational</w:t>
+      </w:r>
+      <w:proofErr w:type="spellEnd"/>
+      <w:r>
+        <w:t xml:space="preserve"> Corporation tem seus esforços voltados para mostrar que o RUP é um processo adaptável e flexível</w:t>
       </w:r>
       <w:r>
         <w:rPr>
@@ -7166,15 +8165,31 @@
         <w:rPr>
           <w:i/>
         </w:rPr>
-        <w:t>Extreme Programming</w:t>
-      </w:r>
+        <w:t xml:space="preserve">Extreme </w:t>
+      </w:r>
+      <w:proofErr w:type="spellStart"/>
+      <w:r>
+        <w:rPr>
+          <w:i/>
+        </w:rPr>
+        <w:t>Programming</w:t>
+      </w:r>
+      <w:proofErr w:type="spellEnd"/>
       <w:r>
         <w:t>.</w:t>
       </w:r>
     </w:p>
     <w:p>
       <w:r>
-        <w:t>Com base em sua experiência com SmallTalk, em 1996 Beck publicou seu livro sobre técnicas para programação</w:t>
+        <w:t xml:space="preserve">Com base em sua experiência com </w:t>
+      </w:r>
+      <w:proofErr w:type="spellStart"/>
+      <w:r>
+        <w:t>SmallTalk</w:t>
+      </w:r>
+      <w:proofErr w:type="spellEnd"/>
+      <w:r>
+        <w:t>, em 1996 Beck publicou seu livro sobre técnicas para programação</w:t>
       </w:r>
       <w:r>
         <w:rPr>
@@ -7200,7 +8215,15 @@
         <w:t xml:space="preserve"> e ainda não possuía resultados.</w:t>
       </w:r>
       <w:r>
-        <w:t xml:space="preserve"> Com a participação de Martin Fowler e Ron Jeffries, Beck conseguiu alta produtividade para a equipe e eles conseguiram entregar um sistema de excelente qualidade começando do zero e gastando menos tempo do que foi gasto nas tentativas anteriores.</w:t>
+        <w:t xml:space="preserve"> Com a participação de Martin Fowler e Ron </w:t>
+      </w:r>
+      <w:proofErr w:type="spellStart"/>
+      <w:r>
+        <w:t>Jeffries</w:t>
+      </w:r>
+      <w:proofErr w:type="spellEnd"/>
+      <w:r>
+        <w:t>, Beck conseguiu alta produtividade para a equipe e eles conseguiram entregar um sistema de excelente qualidade começando do zero e gastando menos tempo do que foi gasto nas tentativas anteriores.</w:t>
       </w:r>
     </w:p>
     <w:p>
@@ -7449,29 +8472,65 @@
     </w:p>
     <w:p>
       <w:r>
-        <w:t xml:space="preserve">Na década de 40 a Toyota ainda era uma pequena empresa, que percebeu a possibilidade de crescimento se conseguisse produzir veículos baratos e com qualidade. Taiichi Ohno e Shigeo Shingo receberam o desafio para reduzir os custos na linha de produção da Toyota, para atingir o objetivo proposto, eles propuseram a eliminação de todo desperdício presente desde a fabricação até a entrega do produto. </w:t>
+        <w:t xml:space="preserve">Na década de 40 a Toyota ainda era uma pequena empresa, que percebeu a possibilidade de crescimento se conseguisse produzir veículos baratos e com qualidade. </w:t>
+      </w:r>
+      <w:proofErr w:type="spellStart"/>
+      <w:r>
+        <w:t>Taiichi</w:t>
+      </w:r>
+      <w:proofErr w:type="spellEnd"/>
+      <w:r>
+        <w:t xml:space="preserve"> </w:t>
+      </w:r>
+      <w:proofErr w:type="spellStart"/>
+      <w:r>
+        <w:t>Ohno</w:t>
+      </w:r>
+      <w:proofErr w:type="spellEnd"/>
+      <w:r>
+        <w:t xml:space="preserve"> e </w:t>
+      </w:r>
+      <w:proofErr w:type="spellStart"/>
+      <w:r>
+        <w:t>Shigeo</w:t>
+      </w:r>
+      <w:proofErr w:type="spellEnd"/>
+      <w:r>
+        <w:t xml:space="preserve"> </w:t>
+      </w:r>
+      <w:proofErr w:type="spellStart"/>
+      <w:r>
+        <w:t>Shingo</w:t>
+      </w:r>
+      <w:proofErr w:type="spellEnd"/>
+      <w:r>
+        <w:t xml:space="preserve"> receberam o desafio para reduzir os custos na linha de produção da Toyota, para atingir o objetivo proposto, eles propuseram a eliminação de todo desperdício presente desde a fabricação até a entrega do produto. </w:t>
       </w:r>
       <w:r>
         <w:t xml:space="preserve">As mudanças para redução de custo foram base para o início do pensamento </w:t>
       </w:r>
+      <w:proofErr w:type="spellStart"/>
       <w:r>
         <w:rPr>
           <w:i/>
         </w:rPr>
         <w:t>Lean</w:t>
       </w:r>
+      <w:proofErr w:type="spellEnd"/>
       <w:r>
         <w:t>.</w:t>
       </w:r>
       <w:r>
         <w:t xml:space="preserve"> Os princípios elementares para a cultura </w:t>
       </w:r>
+      <w:proofErr w:type="spellStart"/>
       <w:r>
         <w:rPr>
           <w:i/>
         </w:rPr>
         <w:t>Lean</w:t>
       </w:r>
+      <w:proofErr w:type="spellEnd"/>
       <w:r>
         <w:t xml:space="preserve"> utilizada pela Toyota eram</w:t>
       </w:r>
@@ -7528,8 +8587,30 @@
         <w:rPr>
           <w:i/>
         </w:rPr>
-        <w:t>Stop the line</w:t>
-      </w:r>
+        <w:t xml:space="preserve">Stop </w:t>
+      </w:r>
+      <w:proofErr w:type="spellStart"/>
+      <w:r>
+        <w:rPr>
+          <w:i/>
+        </w:rPr>
+        <w:t>the</w:t>
+      </w:r>
+      <w:proofErr w:type="spellEnd"/>
+      <w:r>
+        <w:rPr>
+          <w:i/>
+        </w:rPr>
+        <w:t xml:space="preserve"> </w:t>
+      </w:r>
+      <w:proofErr w:type="spellStart"/>
+      <w:r>
+        <w:rPr>
+          <w:i/>
+        </w:rPr>
+        <w:t>line</w:t>
+      </w:r>
+      <w:proofErr w:type="spellEnd"/>
       <w:r>
         <w:t xml:space="preserve">: </w:t>
       </w:r>
@@ -7544,7 +8625,15 @@
     </w:p>
     <w:p>
       <w:r>
-        <w:t>Os princípios Lean são voltados para a redução de custos e podem ser aplicados no desenvolvimento de qualquer tipo de produto. Alguns princípios podem surgir dependendo do contexto do produto a ser desenvolvido, no desenvolvimento de software podemos destacar os seguintes princípios</w:t>
+        <w:t xml:space="preserve">Os princípios </w:t>
+      </w:r>
+      <w:proofErr w:type="spellStart"/>
+      <w:r>
+        <w:t>Lean</w:t>
+      </w:r>
+      <w:proofErr w:type="spellEnd"/>
+      <w:r>
+        <w:t xml:space="preserve"> são voltados para a redução de custos e podem ser aplicados no desenvolvimento de qualquer tipo de produto. Alguns princípios podem surgir dependendo do contexto do produto a ser desenvolvido, no desenvolvimento de software podemos destacar os seguintes princípios</w:t>
       </w:r>
       <w:r>
         <w:t xml:space="preserve"> elementares</w:t>
@@ -7581,7 +8670,15 @@
         <w:t xml:space="preserve"> </w:t>
       </w:r>
       <w:r>
-        <w:t>de acordo com o criado do pensamento Lean, desperdício é tudo aquilo que não acrescenta valor ao produto na percepção do cliente. Alguns tipos de desperdícios que devem ser evitados durante o desenvolvimento de software são listados abaixo:</w:t>
+        <w:t xml:space="preserve">de acordo com o criado do pensamento </w:t>
+      </w:r>
+      <w:proofErr w:type="spellStart"/>
+      <w:r>
+        <w:t>Lean</w:t>
+      </w:r>
+      <w:proofErr w:type="spellEnd"/>
+      <w:r>
+        <w:t>, desperdício é tudo aquilo que não acrescenta valor ao produto na percepção do cliente. Alguns tipos de desperdícios que devem ser evitados durante o desenvolvimento de software são listados abaixo:</w:t>
       </w:r>
     </w:p>
     <w:p>
@@ -8060,8 +9157,13 @@
         <w:t xml:space="preserve">em um </w:t>
       </w:r>
       <w:r>
-        <w:t>dispositivo móvel, celular ou tablet</w:t>
-      </w:r>
+        <w:t xml:space="preserve">dispositivo móvel, celular ou </w:t>
+      </w:r>
+      <w:proofErr w:type="spellStart"/>
+      <w:r>
+        <w:t>tablet</w:t>
+      </w:r>
+      <w:proofErr w:type="spellEnd"/>
       <w:r>
         <w:t>.</w:t>
       </w:r>
@@ -8308,12 +9410,14 @@
       <w:r>
         <w:t xml:space="preserve"> uma união dos princípios do pensamento </w:t>
       </w:r>
+      <w:proofErr w:type="spellStart"/>
       <w:r>
         <w:rPr>
           <w:i/>
         </w:rPr>
         <w:t>Lean</w:t>
       </w:r>
+      <w:proofErr w:type="spellEnd"/>
       <w:r>
         <w:rPr>
           <w:i/>
@@ -8327,12 +9431,20 @@
         <w:rPr>
           <w:i/>
         </w:rPr>
-        <w:t>Extreme Programming</w:t>
-      </w:r>
+        <w:t xml:space="preserve">Extreme </w:t>
+      </w:r>
+      <w:proofErr w:type="spellStart"/>
       <w:r>
         <w:rPr>
           <w:i/>
         </w:rPr>
+        <w:t>Programming</w:t>
+      </w:r>
+      <w:proofErr w:type="spellEnd"/>
+      <w:r>
+        <w:rPr>
+          <w:i/>
+        </w:rPr>
         <w:t>.</w:t>
       </w:r>
     </w:p>
@@ -8340,12 +9452,14 @@
       <w:r>
         <w:t xml:space="preserve">Alguns dos princípios do pensamento </w:t>
       </w:r>
+      <w:proofErr w:type="spellStart"/>
       <w:r>
         <w:rPr>
           <w:i/>
         </w:rPr>
         <w:t>Lean</w:t>
       </w:r>
+      <w:proofErr w:type="spellEnd"/>
       <w:r>
         <w:t xml:space="preserve"> que foram utilizados são:</w:t>
       </w:r>
@@ -8420,12 +9534,14 @@
       <w:r>
         <w:t xml:space="preserve">Além dos princípios </w:t>
       </w:r>
+      <w:proofErr w:type="spellStart"/>
       <w:r>
         <w:rPr>
           <w:i/>
         </w:rPr>
         <w:t>Lean</w:t>
       </w:r>
+      <w:proofErr w:type="spellEnd"/>
       <w:r>
         <w:t xml:space="preserve"> algumas práticas de </w:t>
       </w:r>
@@ -8433,8 +9549,16 @@
         <w:rPr>
           <w:i/>
         </w:rPr>
-        <w:t>Extreme Programming</w:t>
-      </w:r>
+        <w:t xml:space="preserve">Extreme </w:t>
+      </w:r>
+      <w:proofErr w:type="spellStart"/>
+      <w:r>
+        <w:rPr>
+          <w:i/>
+        </w:rPr>
+        <w:t>Programming</w:t>
+      </w:r>
+      <w:proofErr w:type="spellEnd"/>
       <w:r>
         <w:t xml:space="preserve"> também foram adotadas:</w:t>
       </w:r>
@@ -8456,8 +9580,30 @@
         <w:rPr>
           <w:i/>
         </w:rPr>
-        <w:t>Test Driven Development</w:t>
-      </w:r>
+        <w:t xml:space="preserve">Test </w:t>
+      </w:r>
+      <w:proofErr w:type="spellStart"/>
+      <w:r>
+        <w:rPr>
+          <w:i/>
+        </w:rPr>
+        <w:t>Driven</w:t>
+      </w:r>
+      <w:proofErr w:type="spellEnd"/>
+      <w:r>
+        <w:rPr>
+          <w:i/>
+        </w:rPr>
+        <w:t xml:space="preserve"> </w:t>
+      </w:r>
+      <w:proofErr w:type="spellStart"/>
+      <w:r>
+        <w:rPr>
+          <w:i/>
+        </w:rPr>
+        <w:t>Development</w:t>
+      </w:r>
+      <w:proofErr w:type="spellEnd"/>
       <w:r>
         <w:t>: Sem dúvida esta prática é a mais valiosa, pois:</w:t>
       </w:r>
@@ -8546,8 +9692,13 @@
       </w:pPr>
       <w:r>
         <w:lastRenderedPageBreak/>
-        <w:t xml:space="preserve"> Refatoração</w:t>
-      </w:r>
+        <w:t xml:space="preserve"> </w:t>
+      </w:r>
+      <w:proofErr w:type="spellStart"/>
+      <w:r>
+        <w:t>Refatoração</w:t>
+      </w:r>
+      <w:proofErr w:type="spellEnd"/>
       <w:r>
         <w:t xml:space="preserve">: </w:t>
       </w:r>
@@ -8555,20 +9706,58 @@
         <w:t xml:space="preserve">É uma prática bem interessante que ajuda a melhoria do </w:t>
       </w:r>
       <w:r>
-        <w:t xml:space="preserve">código existente. Refatorar é </w:t>
+        <w:t xml:space="preserve">código existente. </w:t>
+      </w:r>
+      <w:proofErr w:type="spellStart"/>
+      <w:r>
+        <w:t>Refatorar</w:t>
+      </w:r>
+      <w:proofErr w:type="spellEnd"/>
+      <w:r>
+        <w:t xml:space="preserve"> é </w:t>
       </w:r>
       <w:r>
         <w:t xml:space="preserve">o ato de </w:t>
       </w:r>
       <w:r>
-        <w:t xml:space="preserve">mudar código existente, o ideal é executar os testes do código modificado e verificar se o que foi alterado não causou impacto e tudo continua funcionando corretamente. Para se usar refatoração é recomendado o uso de </w:t>
+        <w:t xml:space="preserve">mudar código existente, o ideal é executar os testes do código modificado e verificar se o que foi alterado não causou impacto e tudo continua funcionando corretamente. Para se usar </w:t>
+      </w:r>
+      <w:proofErr w:type="spellStart"/>
+      <w:r>
+        <w:t>refatoração</w:t>
+      </w:r>
+      <w:proofErr w:type="spellEnd"/>
+      <w:r>
+        <w:t xml:space="preserve"> é recomendado o uso de </w:t>
       </w:r>
       <w:r>
         <w:rPr>
           <w:i/>
         </w:rPr>
-        <w:t>Test Driven Development</w:t>
-      </w:r>
+        <w:t xml:space="preserve">Test </w:t>
+      </w:r>
+      <w:proofErr w:type="spellStart"/>
+      <w:r>
+        <w:rPr>
+          <w:i/>
+        </w:rPr>
+        <w:t>Driven</w:t>
+      </w:r>
+      <w:proofErr w:type="spellEnd"/>
+      <w:r>
+        <w:rPr>
+          <w:i/>
+        </w:rPr>
+        <w:t xml:space="preserve"> </w:t>
+      </w:r>
+      <w:proofErr w:type="spellStart"/>
+      <w:r>
+        <w:rPr>
+          <w:i/>
+        </w:rPr>
+        <w:t>Development</w:t>
+      </w:r>
+      <w:proofErr w:type="spellEnd"/>
       <w:r>
         <w:t xml:space="preserve"> para garantir a segurança durante o desenvolvimento</w:t>
       </w:r>
@@ -8809,11 +9998,37 @@
       <w:r>
         <w:t xml:space="preserve">O Sistema Web foi desenvolvido em </w:t>
       </w:r>
+      <w:proofErr w:type="spellStart"/>
       <w:r>
         <w:t>Ruby</w:t>
       </w:r>
-      <w:r>
-        <w:t xml:space="preserve">, utilizando Rails como framework MVC. A escolha dessa combinação foi motivada pela facilidade e velocidade que ela dá ao desenvolvimento de aplicações guiadas por testes, já que existem muitos plugins e extensões construídas em Ruby para facilitar o desenvolvimento de aplicações </w:t>
+      <w:proofErr w:type="spellEnd"/>
+      <w:r>
+        <w:t xml:space="preserve">, utilizando </w:t>
+      </w:r>
+      <w:proofErr w:type="spellStart"/>
+      <w:r>
+        <w:t>Rails</w:t>
+      </w:r>
+      <w:proofErr w:type="spellEnd"/>
+      <w:r>
+        <w:t xml:space="preserve"> como framework MVC. A escolha dessa combinação foi motivada pela facilidade e velocidade que ela dá ao desenvolvimento de aplicações guiadas por testes, já que existem muitos </w:t>
+      </w:r>
+      <w:proofErr w:type="spellStart"/>
+      <w:r>
+        <w:t>plugins</w:t>
+      </w:r>
+      <w:proofErr w:type="spellEnd"/>
+      <w:r>
+        <w:t xml:space="preserve"> e extensões construídas em </w:t>
+      </w:r>
+      <w:proofErr w:type="spellStart"/>
+      <w:r>
+        <w:t>Ruby</w:t>
+      </w:r>
+      <w:proofErr w:type="spellEnd"/>
+      <w:r>
+        <w:t xml:space="preserve"> para facilitar o desenvolvimento de aplicações </w:t>
       </w:r>
       <w:r>
         <w:t>que usam</w:t>
@@ -8831,8 +10046,30 @@
         <w:rPr>
           <w:i/>
         </w:rPr>
-        <w:t>Test Driven Development</w:t>
-      </w:r>
+        <w:t xml:space="preserve">Test </w:t>
+      </w:r>
+      <w:proofErr w:type="spellStart"/>
+      <w:r>
+        <w:rPr>
+          <w:i/>
+        </w:rPr>
+        <w:t>Driven</w:t>
+      </w:r>
+      <w:proofErr w:type="spellEnd"/>
+      <w:r>
+        <w:rPr>
+          <w:i/>
+        </w:rPr>
+        <w:t xml:space="preserve"> </w:t>
+      </w:r>
+      <w:proofErr w:type="spellStart"/>
+      <w:r>
+        <w:rPr>
+          <w:i/>
+        </w:rPr>
+        <w:t>Development</w:t>
+      </w:r>
+      <w:proofErr w:type="spellEnd"/>
       <w:r>
         <w:t>.</w:t>
       </w:r>
@@ -8845,10 +10082,42 @@
         <w:t>a</w:t>
       </w:r>
       <w:r>
-        <w:t>da RSpec foi utilizada</w:t>
-      </w:r>
-      <w:r>
-        <w:t xml:space="preserve"> para contribuir com a legibilidade do código de teste. O RSpec é um plugin para Rails que provê muito</w:t>
+        <w:t xml:space="preserve">da </w:t>
+      </w:r>
+      <w:proofErr w:type="spellStart"/>
+      <w:r>
+        <w:t>RSpec</w:t>
+      </w:r>
+      <w:proofErr w:type="spellEnd"/>
+      <w:r>
+        <w:t xml:space="preserve"> foi utilizada</w:t>
+      </w:r>
+      <w:r>
+        <w:t xml:space="preserve"> para contribuir com a legibilidade do código de teste. O </w:t>
+      </w:r>
+      <w:proofErr w:type="spellStart"/>
+      <w:r>
+        <w:t>RSpec</w:t>
+      </w:r>
+      <w:proofErr w:type="spellEnd"/>
+      <w:r>
+        <w:t xml:space="preserve"> é um </w:t>
+      </w:r>
+      <w:proofErr w:type="spellStart"/>
+      <w:r>
+        <w:t>plugin</w:t>
+      </w:r>
+      <w:proofErr w:type="spellEnd"/>
+      <w:r>
+        <w:t xml:space="preserve"> para </w:t>
+      </w:r>
+      <w:proofErr w:type="spellStart"/>
+      <w:r>
+        <w:t>Rails</w:t>
+      </w:r>
+      <w:proofErr w:type="spellEnd"/>
+      <w:r>
+        <w:t xml:space="preserve"> que provê muito</w:t>
       </w:r>
       <w:r>
         <w:t>s facilitadores para serem usado</w:t>
@@ -8859,7 +10128,15 @@
     </w:p>
     <w:p>
       <w:r>
-        <w:t>A FIGURA 3.3 exemplifica um trecho de um código de teste escrito usando RSpec:</w:t>
+        <w:t xml:space="preserve">A FIGURA 3.3 exemplifica um trecho de um código de teste escrito usando </w:t>
+      </w:r>
+      <w:proofErr w:type="spellStart"/>
+      <w:r>
+        <w:t>RSpec</w:t>
+      </w:r>
+      <w:proofErr w:type="spellEnd"/>
+      <w:r>
+        <w:t>:</w:t>
       </w:r>
     </w:p>
     <w:p>
@@ -8880,8 +10157,13 @@
         <w:pStyle w:val="FIGURA"/>
       </w:pPr>
       <w:r>
-        <w:t>Figura 3.3 – Trecho de um código escrito usando RSpec</w:t>
-      </w:r>
+        <w:t xml:space="preserve">Figura 3.3 – Trecho de um código escrito usando </w:t>
+      </w:r>
+      <w:proofErr w:type="spellStart"/>
+      <w:r>
+        <w:t>RSpec</w:t>
+      </w:r>
+      <w:proofErr w:type="spellEnd"/>
     </w:p>
     <w:p>
       <w:r>
@@ -8923,7 +10205,15 @@
     </w:p>
     <w:p>
       <w:r>
-        <w:t xml:space="preserve">Além da legibilidade e facilidade do uso do RSpec, quando ele é utilizado podemos construir um conjunto de testes e executá-lo de maneira automatizada com </w:t>
+        <w:t xml:space="preserve">Além da legibilidade e facilidade do uso do </w:t>
+      </w:r>
+      <w:proofErr w:type="spellStart"/>
+      <w:r>
+        <w:t>RSpec</w:t>
+      </w:r>
+      <w:proofErr w:type="spellEnd"/>
+      <w:r>
+        <w:t xml:space="preserve">, quando ele é utilizado podemos construir um conjunto de testes e executá-lo de maneira automatizada com </w:t>
       </w:r>
       <w:r>
         <w:t>o uso de uma</w:t>
@@ -8935,7 +10225,15 @@
         <w:t>a</w:t>
       </w:r>
       <w:r>
-        <w:t xml:space="preserve">da Autotest, que é capaz de detectar mudanças no código e </w:t>
+        <w:t xml:space="preserve">da </w:t>
+      </w:r>
+      <w:proofErr w:type="spellStart"/>
+      <w:r>
+        <w:t>Autotest</w:t>
+      </w:r>
+      <w:proofErr w:type="spellEnd"/>
+      <w:r>
+        <w:t xml:space="preserve">, que é capaz de detectar mudanças no código e </w:t>
       </w:r>
       <w:r>
         <w:t>iniciar a execução d</w:t>
@@ -8962,7 +10260,15 @@
         <w:t>,</w:t>
       </w:r>
       <w:r>
-        <w:t xml:space="preserve"> o Autotest dispara a execução de todos os testes do sistema, garantindo a qualidade do código</w:t>
+        <w:t xml:space="preserve"> o </w:t>
+      </w:r>
+      <w:proofErr w:type="spellStart"/>
+      <w:r>
+        <w:t>Autotest</w:t>
+      </w:r>
+      <w:proofErr w:type="spellEnd"/>
+      <w:r>
+        <w:t xml:space="preserve"> dispara a execução de todos os testes do sistema, garantindo a qualidade do código</w:t>
       </w:r>
       <w:r>
         <w:t xml:space="preserve"> por completo, não se limitando apenas ao código que foi alterado</w:t>
@@ -8973,7 +10279,15 @@
     </w:p>
     <w:p>
       <w:r>
-        <w:t>A FIGURA 3.4 exemplifica uma execução do Autotest:</w:t>
+        <w:t xml:space="preserve">A FIGURA 3.4 exemplifica uma execução do </w:t>
+      </w:r>
+      <w:proofErr w:type="spellStart"/>
+      <w:r>
+        <w:t>Autotest</w:t>
+      </w:r>
+      <w:proofErr w:type="spellEnd"/>
+      <w:r>
+        <w:t>:</w:t>
       </w:r>
     </w:p>
     <w:p/>
@@ -8995,8 +10309,13 @@
         <w:pStyle w:val="FIGURA"/>
       </w:pPr>
       <w:r>
-        <w:t>Figura 3.4 – Resultado da execução do Autotest</w:t>
-      </w:r>
+        <w:t xml:space="preserve">Figura 3.4 – Resultado da execução do </w:t>
+      </w:r>
+      <w:proofErr w:type="spellStart"/>
+      <w:r>
+        <w:t>Autotest</w:t>
+      </w:r>
+      <w:proofErr w:type="spellEnd"/>
     </w:p>
     <w:p>
       <w:r>
@@ -9038,7 +10357,23 @@
     </w:p>
     <w:p>
       <w:r>
-        <w:t>Combinando o RSpec com o Autotest podemos garantir que nossos testes estão bem escritos, legíveis e que estão sendo executados continuamente.</w:t>
+        <w:t xml:space="preserve">Combinando o </w:t>
+      </w:r>
+      <w:proofErr w:type="spellStart"/>
+      <w:r>
+        <w:t>RSpec</w:t>
+      </w:r>
+      <w:proofErr w:type="spellEnd"/>
+      <w:r>
+        <w:t xml:space="preserve"> com o </w:t>
+      </w:r>
+      <w:proofErr w:type="spellStart"/>
+      <w:r>
+        <w:t>Autotest</w:t>
+      </w:r>
+      <w:proofErr w:type="spellEnd"/>
+      <w:r>
+        <w:t xml:space="preserve"> podemos garantir que nossos testes estão bem escritos, legíveis e que estão sendo executados continuamente.</w:t>
       </w:r>
       <w:r>
         <w:tab/>
@@ -9051,14 +10386,27 @@
       <w:r>
         <w:t xml:space="preserve">dos </w:t>
       </w:r>
-      <w:r>
-        <w:t xml:space="preserve">plugins destinados para uso </w:t>
+      <w:proofErr w:type="spellStart"/>
+      <w:r>
+        <w:t>plugins</w:t>
+      </w:r>
+      <w:proofErr w:type="spellEnd"/>
+      <w:r>
+        <w:t xml:space="preserve"> destinados para uso </w:t>
       </w:r>
       <w:r>
         <w:t>durante o desenvolvimento dos testes</w:t>
       </w:r>
       <w:r>
-        <w:t>, existem plugins para facilitar o desenvolvimento de funcionalidade rotineiras, como por exemplo:</w:t>
+        <w:t xml:space="preserve">, existem </w:t>
+      </w:r>
+      <w:proofErr w:type="spellStart"/>
+      <w:r>
+        <w:t>plugins</w:t>
+      </w:r>
+      <w:proofErr w:type="spellEnd"/>
+      <w:r>
+        <w:t xml:space="preserve"> para facilitar o desenvolvimento de funcionalidade rotineiras, como por exemplo:</w:t>
       </w:r>
     </w:p>
     <w:p>
@@ -9069,7 +10417,31 @@
         </w:numPr>
       </w:pPr>
       <w:r>
-        <w:t xml:space="preserve"> Devise: Plugin criado por um brasileiro, chamado José Valim. Esse plugin é destinado ao controle do fluxo de autenticação de usuários nas aplicações. Além do controle do processo de autenticação ele também é capaz de criar várias funcionalidades de maneira simples, entre elas:</w:t>
+        <w:t xml:space="preserve"> </w:t>
+      </w:r>
+      <w:proofErr w:type="spellStart"/>
+      <w:r>
+        <w:t>Devise</w:t>
+      </w:r>
+      <w:proofErr w:type="spellEnd"/>
+      <w:r>
+        <w:t xml:space="preserve">: </w:t>
+      </w:r>
+      <w:proofErr w:type="spellStart"/>
+      <w:r>
+        <w:t>Plugin</w:t>
+      </w:r>
+      <w:proofErr w:type="spellEnd"/>
+      <w:r>
+        <w:t xml:space="preserve"> criado por um brasileiro, chamado José Valim. Esse </w:t>
+      </w:r>
+      <w:proofErr w:type="spellStart"/>
+      <w:r>
+        <w:t>plugin</w:t>
+      </w:r>
+      <w:proofErr w:type="spellEnd"/>
+      <w:r>
+        <w:t xml:space="preserve"> é destinado ao controle do fluxo de autenticação de usuários nas aplicações. Além do controle do processo de autenticação ele também é capaz de criar várias funcionalidades de maneira simples, entre elas:</w:t>
       </w:r>
     </w:p>
     <w:p>
@@ -9113,10 +10485,50 @@
         </w:numPr>
       </w:pPr>
       <w:r>
-        <w:t xml:space="preserve"> PaperClip: Plugin criado pela empresa</w:t>
-      </w:r>
-      <w:r>
-        <w:t xml:space="preserve"> Thoughtbot. O PaperClip é um plugin criado para resolver o problema de upload de imagens. Além de tratar o processo de upload de imagens, ele possui algumas funcionalidades interessantes:</w:t>
+        <w:t xml:space="preserve"> </w:t>
+      </w:r>
+      <w:proofErr w:type="spellStart"/>
+      <w:r>
+        <w:t>PaperClip</w:t>
+      </w:r>
+      <w:proofErr w:type="spellEnd"/>
+      <w:r>
+        <w:t xml:space="preserve">: </w:t>
+      </w:r>
+      <w:proofErr w:type="spellStart"/>
+      <w:r>
+        <w:t>Plugin</w:t>
+      </w:r>
+      <w:proofErr w:type="spellEnd"/>
+      <w:r>
+        <w:t xml:space="preserve"> criado pela empresa</w:t>
+      </w:r>
+      <w:r>
+        <w:t xml:space="preserve"> </w:t>
+      </w:r>
+      <w:proofErr w:type="spellStart"/>
+      <w:r>
+        <w:t>Thoughtbot</w:t>
+      </w:r>
+      <w:proofErr w:type="spellEnd"/>
+      <w:r>
+        <w:t xml:space="preserve">. O </w:t>
+      </w:r>
+      <w:proofErr w:type="spellStart"/>
+      <w:r>
+        <w:t>PaperClip</w:t>
+      </w:r>
+      <w:proofErr w:type="spellEnd"/>
+      <w:r>
+        <w:t xml:space="preserve"> é um </w:t>
+      </w:r>
+      <w:proofErr w:type="spellStart"/>
+      <w:r>
+        <w:t>plugin</w:t>
+      </w:r>
+      <w:proofErr w:type="spellEnd"/>
+      <w:r>
+        <w:t xml:space="preserve"> criado para resolver o problema de upload de imagens. Além de tratar o processo de upload de imagens, ele possui algumas funcionalidades interessantes:</w:t>
       </w:r>
     </w:p>
     <w:p>
@@ -9159,7 +10571,15 @@
       </w:pPr>
       <w:r>
         <w:lastRenderedPageBreak/>
-        <w:t xml:space="preserve"> Pode ser plugado em serviços de armazenamento de arquivos, como o s3 AWS da Amazon.</w:t>
+        <w:t xml:space="preserve"> Pode ser plugado em serviços de armazenamento de arquivos, como o s3 AWS da </w:t>
+      </w:r>
+      <w:proofErr w:type="spellStart"/>
+      <w:r>
+        <w:t>Amazon</w:t>
+      </w:r>
+      <w:proofErr w:type="spellEnd"/>
+      <w:r>
+        <w:t>.</w:t>
       </w:r>
     </w:p>
     <w:p>
@@ -9170,7 +10590,23 @@
         </w:numPr>
       </w:pPr>
       <w:r>
-        <w:t xml:space="preserve"> Will Paginate: Plugin especializado na preparação de registros para serem paginados na camada de visualização. Possui interface fluente para facilitar a manipulação dos resultados.</w:t>
+        <w:t xml:space="preserve"> Will </w:t>
+      </w:r>
+      <w:proofErr w:type="spellStart"/>
+      <w:r>
+        <w:t>Paginate</w:t>
+      </w:r>
+      <w:proofErr w:type="spellEnd"/>
+      <w:r>
+        <w:t xml:space="preserve">: </w:t>
+      </w:r>
+      <w:proofErr w:type="spellStart"/>
+      <w:r>
+        <w:t>Plugin</w:t>
+      </w:r>
+      <w:proofErr w:type="spellEnd"/>
+      <w:r>
+        <w:t xml:space="preserve"> especializado na preparação de registros para serem paginados na camada de visualização. Possui interface fluente para facilitar a manipulação dos resultados.</w:t>
       </w:r>
     </w:p>
     <w:p>
@@ -9433,10 +10869,26 @@
     </w:p>
     <w:p>
       <w:r>
-        <w:t>O sistema mobile foi desenvolvido utilizando a plataforma Android como base.</w:t>
-      </w:r>
-      <w:r>
-        <w:t xml:space="preserve"> A escolha da plataforma Android para o desenvolvimento do sistema mobile se deu pelos seguintes motivos:</w:t>
+        <w:t xml:space="preserve">O sistema mobile foi desenvolvido utilizando a plataforma </w:t>
+      </w:r>
+      <w:proofErr w:type="spellStart"/>
+      <w:r>
+        <w:t>Android</w:t>
+      </w:r>
+      <w:proofErr w:type="spellEnd"/>
+      <w:r>
+        <w:t xml:space="preserve"> como base.</w:t>
+      </w:r>
+      <w:r>
+        <w:t xml:space="preserve"> A escolha da plataforma </w:t>
+      </w:r>
+      <w:proofErr w:type="spellStart"/>
+      <w:r>
+        <w:t>Android</w:t>
+      </w:r>
+      <w:proofErr w:type="spellEnd"/>
+      <w:r>
+        <w:t xml:space="preserve"> para o desenvolvimento do sistema mobile se deu pelos seguintes motivos:</w:t>
       </w:r>
     </w:p>
     <w:p>
@@ -9494,7 +10946,15 @@
     </w:p>
     <w:p>
       <w:r>
-        <w:t>Um framework para mapeamento objeto relacional foi utilizado para facilitar a manipulação e persistência dos registros armazenados no banco de dados local do dispositivo móvel, framework chamado OrmLite.</w:t>
+        <w:t xml:space="preserve">Um framework para mapeamento objeto relacional foi utilizado para facilitar a manipulação e persistência dos registros armazenados no banco de dados local do dispositivo móvel, framework chamado </w:t>
+      </w:r>
+      <w:proofErr w:type="spellStart"/>
+      <w:r>
+        <w:t>OrmLite</w:t>
+      </w:r>
+      <w:proofErr w:type="spellEnd"/>
+      <w:r>
+        <w:t>.</w:t>
       </w:r>
     </w:p>
     <w:p>
@@ -9645,27 +11105,25 @@
       <w:r>
         <w:t xml:space="preserve"> Verificar se o detalhe de um item é exibido ao usuário.</w:t>
       </w:r>
-      <w:bookmarkStart w:id="149" w:name="_GoBack"/>
-      <w:bookmarkEnd w:id="149"/>
     </w:p>
     <w:p>
       <w:pPr>
         <w:pStyle w:val="Heading1"/>
       </w:pPr>
-      <w:bookmarkStart w:id="150" w:name="_Toc178691211"/>
+      <w:bookmarkStart w:id="149" w:name="_Toc178691211"/>
       <w:r>
         <w:lastRenderedPageBreak/>
         <w:t>RESULTADOS</w:t>
       </w:r>
-      <w:bookmarkStart w:id="151" w:name="_Toc144288083"/>
-      <w:bookmarkStart w:id="152" w:name="_Toc144614336"/>
-      <w:bookmarkStart w:id="153" w:name="_Toc144614584"/>
-      <w:bookmarkStart w:id="154" w:name="_Toc144627063"/>
-      <w:bookmarkStart w:id="155" w:name="_Toc144630242"/>
-      <w:bookmarkStart w:id="156" w:name="_Toc144691039"/>
-      <w:bookmarkStart w:id="157" w:name="_Toc144691510"/>
-      <w:bookmarkStart w:id="158" w:name="_Toc144692261"/>
-      <w:bookmarkEnd w:id="150"/>
+      <w:bookmarkStart w:id="150" w:name="_Toc144288083"/>
+      <w:bookmarkStart w:id="151" w:name="_Toc144614336"/>
+      <w:bookmarkStart w:id="152" w:name="_Toc144614584"/>
+      <w:bookmarkStart w:id="153" w:name="_Toc144627063"/>
+      <w:bookmarkStart w:id="154" w:name="_Toc144630242"/>
+      <w:bookmarkStart w:id="155" w:name="_Toc144691039"/>
+      <w:bookmarkStart w:id="156" w:name="_Toc144691510"/>
+      <w:bookmarkStart w:id="157" w:name="_Toc144692261"/>
+      <w:bookmarkEnd w:id="149"/>
     </w:p>
     <w:p>
       <w:r>
@@ -9682,7 +11140,132 @@
       <w:r>
         <w:t>Essas ferramentas que medem a cobertura dos testes</w:t>
       </w:r>
-    </w:p>
+      <w:r>
+        <w:t xml:space="preserve"> verificam as linhas de código que foram percorridas durante a execução dos testes</w:t>
+      </w:r>
+      <w:r>
+        <w:t xml:space="preserve"> e fazem o cálculo da porcentagem de código coberto por testes.</w:t>
+      </w:r>
+    </w:p>
+    <w:p>
+      <w:r>
+        <w:t>Foram utilizadas duas ferramentas para avaliar a cobertura de testes dos sistemas</w:t>
+      </w:r>
+      <w:r>
+        <w:t>, uma para o sistema web e outra para o sistema mobile</w:t>
+      </w:r>
+      <w:r>
+        <w:t xml:space="preserve">. </w:t>
+      </w:r>
+    </w:p>
+    <w:p>
+      <w:pPr>
+        <w:pStyle w:val="Heading2"/>
+      </w:pPr>
+      <w:r>
+        <w:t>SISTEMA WEB</w:t>
+      </w:r>
+    </w:p>
+    <w:p>
+      <w:r>
+        <w:t xml:space="preserve">Para o sistema Web foi utilizado um </w:t>
+      </w:r>
+      <w:proofErr w:type="spellStart"/>
+      <w:r>
+        <w:t>plugin</w:t>
+      </w:r>
+      <w:proofErr w:type="spellEnd"/>
+      <w:r>
+        <w:t xml:space="preserve"> de </w:t>
+      </w:r>
+      <w:proofErr w:type="spellStart"/>
+      <w:r>
+        <w:t>Ruby</w:t>
+      </w:r>
+      <w:proofErr w:type="spellEnd"/>
+      <w:r>
+        <w:t xml:space="preserve"> chamado de </w:t>
+      </w:r>
+      <w:proofErr w:type="spellStart"/>
+      <w:r>
+        <w:t>SimpleCov</w:t>
+      </w:r>
+      <w:proofErr w:type="spellEnd"/>
+      <w:r>
+        <w:t xml:space="preserve">, com o uso deste </w:t>
+      </w:r>
+      <w:proofErr w:type="spellStart"/>
+      <w:r>
+        <w:t>plugin</w:t>
+      </w:r>
+      <w:proofErr w:type="spellEnd"/>
+      <w:r>
+        <w:t xml:space="preserve"> é possível gerar o relatório de cobertura a cada execução da bateria de testes automaticamente.</w:t>
+      </w:r>
+      <w:r>
+        <w:t xml:space="preserve"> Um exemplo do relatório </w:t>
+      </w:r>
+      <w:r>
+        <w:t xml:space="preserve">de cobertura, obtido através do </w:t>
+      </w:r>
+      <w:proofErr w:type="spellStart"/>
+      <w:r>
+        <w:t>plugin</w:t>
+      </w:r>
+      <w:proofErr w:type="spellEnd"/>
+      <w:r>
+        <w:t xml:space="preserve"> </w:t>
+      </w:r>
+      <w:proofErr w:type="spellStart"/>
+      <w:r>
+        <w:t>SimpleCov</w:t>
+      </w:r>
+      <w:proofErr w:type="spellEnd"/>
+      <w:r>
+        <w:t xml:space="preserve">, </w:t>
+      </w:r>
+      <w:r>
+        <w:t>é mostrado na FIGURA 4.1:</w:t>
+      </w:r>
+    </w:p>
+    <w:p>
+      <w:pPr>
+        <w:pStyle w:val="FIGURA"/>
+      </w:pPr>
+      <w:r>
+        <w:pict w14:anchorId="22D4F1BE">
+          <v:shape id="_x0000_i1035" type="#_x0000_t75" style="width:453.45pt;height:255.45pt">
+            <v:imagedata r:id="rId20" o:title=""/>
+          </v:shape>
+        </w:pict>
+      </w:r>
+    </w:p>
+    <w:p>
+      <w:pPr>
+        <w:pStyle w:val="FIGURA"/>
+      </w:pPr>
+      <w:r>
+        <w:t>FIGURA 4.1 – Relatório de cobertura do sistema Web</w:t>
+      </w:r>
+    </w:p>
+    <w:p>
+      <w:r>
+        <w:t>Com base na FIGURA 4.1 pode-se ver que 90.48% das linhas de código estão cobertas por testes. Além disso pode-se ver detalhadamente a taxa de cobertura separada por arquivo e por categoria de arquivo.</w:t>
+      </w:r>
+    </w:p>
+    <w:p>
+      <w:pPr>
+        <w:pStyle w:val="Heading2"/>
+      </w:pPr>
+      <w:r>
+        <w:lastRenderedPageBreak/>
+        <w:t>SISTEMA MOBILE</w:t>
+      </w:r>
+      <w:bookmarkStart w:id="158" w:name="_GoBack"/>
+      <w:bookmarkEnd w:id="158"/>
+    </w:p>
+    <w:p/>
+    <w:bookmarkEnd w:id="150"/>
     <w:bookmarkEnd w:id="151"/>
     <w:bookmarkEnd w:id="152"/>
     <w:bookmarkEnd w:id="153"/>
@@ -9690,7 +11273,6 @@
     <w:bookmarkEnd w:id="155"/>
     <w:bookmarkEnd w:id="156"/>
     <w:bookmarkEnd w:id="157"/>
-    <w:bookmarkEnd w:id="158"/>
     <w:p/>
     <w:p/>
     <w:p/>
@@ -9830,7 +11412,7 @@
     <w:p>
       <w:pPr>
         <w:sectPr>
-          <w:footerReference w:type="default" r:id="rId20"/>
+          <w:footerReference w:type="default" r:id="rId21"/>
           <w:pgSz w:w="11907" w:h="16840" w:code="9"/>
           <w:pgMar w:top="1701" w:right="1134" w:bottom="1134" w:left="1701" w:header="709" w:footer="1418" w:gutter="0"/>
           <w:pgNumType w:start="3"/>
@@ -10093,7 +11675,15 @@
         <w:pStyle w:val="RefBib"/>
       </w:pPr>
       <w:r>
-        <w:t xml:space="preserve">CERVO, Amado Luis; BERVIAN, Pedro Alcino; SILVA, Roberto. </w:t>
+        <w:t xml:space="preserve">CERVO, Amado </w:t>
+      </w:r>
+      <w:proofErr w:type="spellStart"/>
+      <w:r>
+        <w:t>Luis</w:t>
+      </w:r>
+      <w:proofErr w:type="spellEnd"/>
+      <w:r>
+        <w:t xml:space="preserve">; BERVIAN, Pedro Alcino; SILVA, Roberto. </w:t>
       </w:r>
       <w:r>
         <w:rPr>
@@ -10125,7 +11715,15 @@
         <w:t xml:space="preserve">Desenhando: </w:t>
       </w:r>
       <w:r>
-        <w:t>um panorama dos sistemas gráficos. Santa Maria: Ed.UFSM, 1998.</w:t>
+        <w:t xml:space="preserve">um panorama dos sistemas gráficos. Santa Maria: </w:t>
+      </w:r>
+      <w:proofErr w:type="spellStart"/>
+      <w:r>
+        <w:t>Ed.UFSM</w:t>
+      </w:r>
+      <w:proofErr w:type="spellEnd"/>
+      <w:r>
+        <w:t>, 1998.</w:t>
       </w:r>
     </w:p>
     <w:p>
@@ -10145,11 +11743,19 @@
       <w:pPr>
         <w:pStyle w:val="RefBib"/>
       </w:pPr>
+      <w:proofErr w:type="gramStart"/>
       <w:r>
         <w:rPr>
           <w:lang w:val="en-US"/>
         </w:rPr>
-        <w:t xml:space="preserve">WILLIAMS, J. W. Flow measurement. In: ROUSE, H. (org.). </w:t>
+        <w:t>WILLIAMS, J. W. Flow measurement.</w:t>
+      </w:r>
+      <w:proofErr w:type="gramEnd"/>
+      <w:r>
+        <w:rPr>
+          <w:lang w:val="en-US"/>
+        </w:rPr>
+        <w:t xml:space="preserve"> In: ROUSE, H. (org.). </w:t>
       </w:r>
       <w:r>
         <w:rPr>
@@ -10166,7 +11772,15 @@
         <w:t xml:space="preserve">s. </w:t>
       </w:r>
       <w:r>
-        <w:t>New York: John Wiley &amp; Sons, 1950. p. 229-309.</w:t>
+        <w:t xml:space="preserve">New York: John </w:t>
+      </w:r>
+      <w:proofErr w:type="spellStart"/>
+      <w:r>
+        <w:t>Wiley</w:t>
+      </w:r>
+      <w:proofErr w:type="spellEnd"/>
+      <w:r>
+        <w:t xml:space="preserve"> &amp; Sons, 1950. p. 229-309.</w:t>
       </w:r>
     </w:p>
     <w:p>
@@ -10214,25 +11828,89 @@
         <w:rPr>
           <w:lang w:val="en-US"/>
         </w:rPr>
-        <w:t xml:space="preserve"> BELOTO, A. F. ; UETA, A.Y.</w:t>
-      </w:r>
+        <w:t xml:space="preserve"> BELOTO, A. F</w:t>
+      </w:r>
+      <w:proofErr w:type="gramStart"/>
       <w:r>
         <w:rPr>
           <w:lang w:val="en-US"/>
         </w:rPr>
+        <w:t>. ;</w:t>
+      </w:r>
+      <w:proofErr w:type="gramEnd"/>
+      <w:r>
+        <w:rPr>
+          <w:lang w:val="en-US"/>
+        </w:rPr>
+        <w:t xml:space="preserve"> UETA, A.Y.</w:t>
+      </w:r>
+      <w:r>
+        <w:rPr>
+          <w:lang w:val="en-US"/>
+        </w:rPr>
         <w:t>,</w:t>
       </w:r>
       <w:r>
         <w:rPr>
           <w:lang w:val="en-US"/>
         </w:rPr>
-        <w:t xml:space="preserve"> FERREIRA, N. G. An investigation of natural oxidation process on stain-etched nanoporous silicon by micro-Raman spectroscopy. </w:t>
-      </w:r>
+        <w:t xml:space="preserve"> FERREIRA, N. G. </w:t>
+      </w:r>
+      <w:proofErr w:type="gramStart"/>
+      <w:r>
+        <w:rPr>
+          <w:lang w:val="en-US"/>
+        </w:rPr>
+        <w:t xml:space="preserve">An investigation of natural oxidation process on stain-etched </w:t>
+      </w:r>
+      <w:proofErr w:type="spellStart"/>
+      <w:r>
+        <w:rPr>
+          <w:lang w:val="en-US"/>
+        </w:rPr>
+        <w:t>nanoporous</w:t>
+      </w:r>
+      <w:proofErr w:type="spellEnd"/>
+      <w:r>
+        <w:rPr>
+          <w:lang w:val="en-US"/>
+        </w:rPr>
+        <w:t xml:space="preserve"> silicon by micro-Raman spectroscopy.</w:t>
+      </w:r>
+      <w:proofErr w:type="gramEnd"/>
+      <w:r>
+        <w:rPr>
+          <w:lang w:val="en-US"/>
+        </w:rPr>
+        <w:t xml:space="preserve"> </w:t>
+      </w:r>
+      <w:proofErr w:type="spellStart"/>
       <w:r>
         <w:rPr>
           <w:b/>
         </w:rPr>
-        <w:t>Applied Surface Science</w:t>
+        <w:t>Applied</w:t>
+      </w:r>
+      <w:proofErr w:type="spellEnd"/>
+      <w:r>
+        <w:rPr>
+          <w:b/>
+        </w:rPr>
+        <w:t xml:space="preserve"> </w:t>
+      </w:r>
+      <w:proofErr w:type="spellStart"/>
+      <w:r>
+        <w:rPr>
+          <w:b/>
+        </w:rPr>
+        <w:t>Surface</w:t>
+      </w:r>
+      <w:proofErr w:type="spellEnd"/>
+      <w:r>
+        <w:rPr>
+          <w:b/>
+        </w:rPr>
+        <w:t xml:space="preserve"> Science</w:t>
       </w:r>
       <w:r>
         <w:t>, v. 253, p. p. 7065-7068, 2007.</w:t>
@@ -10260,7 +11938,15 @@
         <w:t xml:space="preserve">MIRANDA, R. B. </w:t>
       </w:r>
       <w:r>
-        <w:t>Filmes de diamante nanocristalino infiltrados em substratos de silício poroso através das técnicas CVD/CVI. 2009. Tese (Doutorado em Engenharia e Tecnologia Espaciais) - Instituto Nacional de Pesquisas Espaciais</w:t>
+        <w:t xml:space="preserve">Filmes de diamante </w:t>
+      </w:r>
+      <w:proofErr w:type="spellStart"/>
+      <w:r>
+        <w:t>nanocristalino</w:t>
+      </w:r>
+      <w:proofErr w:type="spellEnd"/>
+      <w:r>
+        <w:t xml:space="preserve"> infiltrados em substratos de silício poroso através das técnicas CVD/CVI. 2009. Tese (Doutorado em Engenharia e Tecnologia Espaciais) - Instituto Nacional de Pesquisas Espaciais</w:t>
       </w:r>
       <w:r>
         <w:t>.</w:t>
@@ -10321,7 +12007,15 @@
         <w:t>,</w:t>
       </w:r>
       <w:r>
-        <w:t xml:space="preserve"> MOTA A.C. Exame de desempenho dos estudantes: uma porposta de avaliação na educação em engenharia. In: XXXV CONGRESSO BRASILEIRO DE EDUCAÇÃO EM ENGENHARIA, Curitiba. Anais do XXXV Congresso Brasileiro de Educação em Engenharia, 2007</w:t>
+        <w:t xml:space="preserve"> MOTA A.C. Exame de desempenho dos estudantes: uma </w:t>
+      </w:r>
+      <w:proofErr w:type="spellStart"/>
+      <w:r>
+        <w:t>porposta</w:t>
+      </w:r>
+      <w:proofErr w:type="spellEnd"/>
+      <w:r>
+        <w:t xml:space="preserve"> de avaliação na educação em engenharia. In: XXXV CONGRESSO BRASILEIRO DE EDUCAÇÃO EM ENGENHARIA, Curitiba. Anais do XXXV Congresso Brasileiro de Educação em Engenharia, 2007</w:t>
       </w:r>
       <w:r>
         <w:t>.</w:t>
@@ -10568,7 +12262,7 @@
       <w:r>
         <w:pict w14:anchorId="208A1E64">
           <v:shape id="_x0000_i1033" type="#_x0000_t75" style="width:188.55pt;height:102pt">
-            <v:imagedata r:id="rId21" o:title=""/>
+            <v:imagedata r:id="rId22" o:title=""/>
           </v:shape>
         </w:pict>
       </w:r>
@@ -10627,7 +12321,15 @@
         <w:t xml:space="preserve">Fonte </w:t>
       </w:r>
       <w:r>
-        <w:t>Adaptada de Tourrilhes (2001</w:t>
+        <w:t xml:space="preserve">Adaptada de </w:t>
+      </w:r>
+      <w:proofErr w:type="spellStart"/>
+      <w:r>
+        <w:t>Tourrilhes</w:t>
+      </w:r>
+      <w:proofErr w:type="spellEnd"/>
+      <w:r>
+        <w:t xml:space="preserve"> (2001</w:t>
       </w:r>
       <w:r>
         <w:t>)</w:t>
@@ -10647,7 +12349,7 @@
         </w:rPr>
         <w:pict w14:anchorId="6DBCA529">
           <v:shape id="_x0000_s1055" type="#_x0000_t75" style="position:absolute;left:0;text-align:left;margin-left:0;margin-top:-45pt;width:288.2pt;height:233.2pt;z-index:251657728;mso-position-horizontal:center" o:bordertopcolor="this" o:borderleftcolor="this" o:borderbottomcolor="this" o:borderrightcolor="this" stroked="t" strokeweight=".5pt">
-            <v:imagedata r:id="rId22" o:title="figcont"/>
+            <v:imagedata r:id="rId23" o:title="figcont"/>
           </v:shape>
         </w:pict>
       </w:r>
@@ -10676,45 +12378,24 @@
     <w:p>
       <w:pPr>
         <w:pStyle w:val="FIGURA"/>
-        <w:rPr>
-          <w:rFonts w:cs="Times New Roman"/>
-        </w:rPr>
       </w:pPr>
       <w:bookmarkStart w:id="293" w:name="_Toc294361525"/>
       <w:r>
-        <w:rPr>
-          <w:rFonts w:cs="Times New Roman"/>
-        </w:rPr>
         <w:t>Figura A.</w:t>
       </w:r>
       <w:r>
-        <w:rPr>
-          <w:rFonts w:cs="Times New Roman"/>
-        </w:rPr>
         <w:t>2</w:t>
       </w:r>
       <w:r>
-        <w:rPr>
-          <w:rFonts w:cs="Times New Roman"/>
-        </w:rPr>
         <w:t xml:space="preserve"> </w:t>
       </w:r>
       <w:r>
-        <w:rPr>
-          <w:rFonts w:cs="Times New Roman"/>
-        </w:rPr>
         <w:t>-</w:t>
       </w:r>
       <w:r>
-        <w:rPr>
-          <w:rFonts w:cs="Times New Roman"/>
-        </w:rPr>
         <w:t xml:space="preserve"> </w:t>
       </w:r>
       <w:r>
-        <w:rPr>
-          <w:rFonts w:cs="Times New Roman"/>
-        </w:rPr>
         <w:t>Como apresentar uma figura longa</w:t>
       </w:r>
       <w:bookmarkEnd w:id="290"/>
@@ -10743,7 +12424,7 @@
         </w:rPr>
         <w:pict w14:anchorId="791916FE">
           <v:shape id="_x0000_i1034" type="#_x0000_t75" style="width:196.3pt;height:108.85pt">
-            <v:imagedata r:id="rId23" o:title="figura1"/>
+            <v:imagedata r:id="rId24" o:title="figura1"/>
           </v:shape>
         </w:pict>
       </w:r>
@@ -10758,37 +12439,22 @@
       <w:bookmarkStart w:id="297" w:name="_Toc294361526"/>
       <w:bookmarkStart w:id="298" w:name="_Toc144691058"/>
       <w:r>
-        <w:rPr>
-          <w:rFonts w:cs="Times New Roman"/>
-        </w:rPr>
         <w:t>Figura A.</w:t>
       </w:r>
       <w:r>
-        <w:rPr>
-          <w:rFonts w:cs="Times New Roman"/>
-        </w:rPr>
         <w:t>3</w:t>
       </w:r>
       <w:r>
-        <w:rPr>
-          <w:rFonts w:cs="Times New Roman"/>
-        </w:rPr>
         <w:t xml:space="preserve"> - Movimento realocar tarefa</w:t>
       </w:r>
       <w:bookmarkEnd w:id="294"/>
       <w:bookmarkEnd w:id="295"/>
       <w:bookmarkEnd w:id="296"/>
       <w:r>
-        <w:rPr>
-          <w:rFonts w:cs="Times New Roman"/>
-        </w:rPr>
         <w:t>.</w:t>
       </w:r>
       <w:bookmarkEnd w:id="297"/>
       <w:r>
-        <w:rPr>
-          <w:rFonts w:cs="Times New Roman"/>
-        </w:rPr>
         <w:t xml:space="preserve"> </w:t>
       </w:r>
       <w:bookmarkEnd w:id="298"/>
@@ -11438,12 +13104,37 @@
                 <w:szCs w:val="18"/>
               </w:rPr>
             </w:pPr>
+            <w:proofErr w:type="spellStart"/>
             <w:r>
               <w:rPr>
                 <w:sz w:val="18"/>
                 <w:szCs w:val="18"/>
               </w:rPr>
-              <w:t xml:space="preserve">enero = ene </w:t>
+              <w:t>enero</w:t>
+            </w:r>
+            <w:proofErr w:type="spellEnd"/>
+            <w:r>
+              <w:rPr>
+                <w:sz w:val="18"/>
+                <w:szCs w:val="18"/>
+              </w:rPr>
+              <w:t xml:space="preserve"> = </w:t>
+            </w:r>
+            <w:proofErr w:type="spellStart"/>
+            <w:r>
+              <w:rPr>
+                <w:sz w:val="18"/>
+                <w:szCs w:val="18"/>
+              </w:rPr>
+              <w:t>ene</w:t>
+            </w:r>
+            <w:proofErr w:type="spellEnd"/>
+            <w:r>
+              <w:rPr>
+                <w:sz w:val="18"/>
+                <w:szCs w:val="18"/>
+              </w:rPr>
+              <w:t xml:space="preserve"> </w:t>
             </w:r>
           </w:p>
           <w:p>
@@ -11453,13 +13144,31 @@
                 <w:szCs w:val="18"/>
               </w:rPr>
             </w:pPr>
+            <w:proofErr w:type="spellStart"/>
             <w:r>
               <w:rPr>
                 <w:sz w:val="18"/>
                 <w:szCs w:val="18"/>
               </w:rPr>
-              <w:t>febrero = feb</w:t>
+              <w:t>febrero</w:t>
             </w:r>
+            <w:proofErr w:type="spellEnd"/>
+            <w:r>
+              <w:rPr>
+                <w:sz w:val="18"/>
+                <w:szCs w:val="18"/>
+              </w:rPr>
+              <w:t xml:space="preserve"> = </w:t>
+            </w:r>
+            <w:proofErr w:type="spellStart"/>
+            <w:r>
+              <w:rPr>
+                <w:sz w:val="18"/>
+                <w:szCs w:val="18"/>
+              </w:rPr>
+              <w:t>feb</w:t>
+            </w:r>
+            <w:proofErr w:type="spellEnd"/>
           </w:p>
           <w:p>
             <w:pPr>
@@ -11468,12 +13177,21 @@
                 <w:szCs w:val="18"/>
               </w:rPr>
             </w:pPr>
+            <w:proofErr w:type="spellStart"/>
             <w:r>
               <w:rPr>
                 <w:sz w:val="18"/>
                 <w:szCs w:val="18"/>
               </w:rPr>
-              <w:t xml:space="preserve">marzo = mar. </w:t>
+              <w:t>marzo</w:t>
+            </w:r>
+            <w:proofErr w:type="spellEnd"/>
+            <w:r>
+              <w:rPr>
+                <w:sz w:val="18"/>
+                <w:szCs w:val="18"/>
+              </w:rPr>
+              <w:t xml:space="preserve"> = mar. </w:t>
             </w:r>
           </w:p>
           <w:p>
@@ -11498,12 +13216,85 @@
                 <w:szCs w:val="18"/>
               </w:rPr>
             </w:pPr>
+            <w:proofErr w:type="spellStart"/>
             <w:r>
               <w:rPr>
                 <w:sz w:val="18"/>
                 <w:szCs w:val="18"/>
               </w:rPr>
-              <w:t xml:space="preserve">mayo = mayo </w:t>
+              <w:t>mayo</w:t>
+            </w:r>
+            <w:proofErr w:type="spellEnd"/>
+            <w:r>
+              <w:rPr>
+                <w:sz w:val="18"/>
+                <w:szCs w:val="18"/>
+              </w:rPr>
+              <w:t xml:space="preserve"> = </w:t>
+            </w:r>
+            <w:proofErr w:type="spellStart"/>
+            <w:r>
+              <w:rPr>
+                <w:sz w:val="18"/>
+                <w:szCs w:val="18"/>
+              </w:rPr>
+              <w:t>mayo</w:t>
+            </w:r>
+            <w:proofErr w:type="spellEnd"/>
+            <w:r>
+              <w:rPr>
+                <w:sz w:val="18"/>
+                <w:szCs w:val="18"/>
+              </w:rPr>
+              <w:t xml:space="preserve"> </w:t>
+            </w:r>
+          </w:p>
+          <w:p>
+            <w:pPr>
+              <w:rPr>
+                <w:sz w:val="18"/>
+                <w:szCs w:val="18"/>
+              </w:rPr>
+            </w:pPr>
+            <w:proofErr w:type="spellStart"/>
+            <w:r>
+              <w:rPr>
+                <w:sz w:val="18"/>
+                <w:szCs w:val="18"/>
+              </w:rPr>
+              <w:t>junio</w:t>
+            </w:r>
+            <w:proofErr w:type="spellEnd"/>
+            <w:r>
+              <w:rPr>
+                <w:sz w:val="18"/>
+                <w:szCs w:val="18"/>
+              </w:rPr>
+              <w:t xml:space="preserve"> = jun.</w:t>
+            </w:r>
+          </w:p>
+          <w:p>
+            <w:pPr>
+              <w:rPr>
+                <w:sz w:val="18"/>
+                <w:szCs w:val="18"/>
+              </w:rPr>
+            </w:pPr>
+            <w:proofErr w:type="spellStart"/>
+            <w:r>
+              <w:rPr>
+                <w:sz w:val="18"/>
+                <w:szCs w:val="18"/>
+              </w:rPr>
+              <w:t>julio</w:t>
+            </w:r>
+            <w:proofErr w:type="spellEnd"/>
+            <w:r>
+              <w:rPr>
+                <w:sz w:val="18"/>
+                <w:szCs w:val="18"/>
+              </w:rPr>
+              <w:t xml:space="preserve"> = jul. </w:t>
             </w:r>
           </w:p>
           <w:p>
@@ -11518,37 +13309,23 @@
                 <w:sz w:val="18"/>
                 <w:szCs w:val="18"/>
               </w:rPr>
-              <w:t>junio = jun.</w:t>
+              <w:t xml:space="preserve">agosto = ago. </w:t>
             </w:r>
-          </w:p>
-          <w:p>
-            <w:pPr>
-              <w:rPr>
-                <w:sz w:val="18"/>
-                <w:szCs w:val="18"/>
-              </w:rPr>
-            </w:pPr>
+            <w:proofErr w:type="spellStart"/>
             <w:r>
               <w:rPr>
                 <w:sz w:val="18"/>
                 <w:szCs w:val="18"/>
               </w:rPr>
-              <w:t xml:space="preserve">julio = jul. </w:t>
+              <w:t>septiembre</w:t>
             </w:r>
-          </w:p>
-          <w:p>
-            <w:pPr>
-              <w:rPr>
-                <w:sz w:val="18"/>
-                <w:szCs w:val="18"/>
-              </w:rPr>
-            </w:pPr>
+            <w:proofErr w:type="spellEnd"/>
             <w:r>
               <w:rPr>
                 <w:sz w:val="18"/>
                 <w:szCs w:val="18"/>
               </w:rPr>
-              <w:t>agosto = ago. septiembre = sep.</w:t>
+              <w:t xml:space="preserve"> = sep.</w:t>
             </w:r>
           </w:p>
           <w:p>
@@ -11559,13 +13336,23 @@
                 <w:lang w:val="fr-FR"/>
               </w:rPr>
             </w:pPr>
+            <w:proofErr w:type="spellStart"/>
             <w:r>
               <w:rPr>
                 <w:sz w:val="18"/>
                 <w:szCs w:val="18"/>
                 <w:lang w:val="fr-FR"/>
               </w:rPr>
-              <w:t xml:space="preserve">octubre = oct. </w:t>
+              <w:t>octubre</w:t>
+            </w:r>
+            <w:proofErr w:type="spellEnd"/>
+            <w:r>
+              <w:rPr>
+                <w:sz w:val="18"/>
+                <w:szCs w:val="18"/>
+                <w:lang w:val="fr-FR"/>
+              </w:rPr>
+              <w:t xml:space="preserve"> = oct. </w:t>
             </w:r>
           </w:p>
           <w:p>
@@ -11577,13 +13364,59 @@
                 <w:lang w:val="fr-FR"/>
               </w:rPr>
             </w:pPr>
+            <w:proofErr w:type="spellStart"/>
             <w:r>
               <w:rPr>
                 <w:sz w:val="18"/>
                 <w:szCs w:val="18"/>
                 <w:lang w:val="fr-FR"/>
               </w:rPr>
-              <w:t>noviembre =nov. diciembre = dic.</w:t>
+              <w:t>noviembre</w:t>
+            </w:r>
+            <w:proofErr w:type="spellEnd"/>
+            <w:r>
+              <w:rPr>
+                <w:sz w:val="18"/>
+                <w:szCs w:val="18"/>
+                <w:lang w:val="fr-FR"/>
+              </w:rPr>
+              <w:t xml:space="preserve"> =nov. </w:t>
+            </w:r>
+            <w:proofErr w:type="spellStart"/>
+            <w:r>
+              <w:rPr>
+                <w:sz w:val="18"/>
+                <w:szCs w:val="18"/>
+                <w:lang w:val="fr-FR"/>
+              </w:rPr>
+              <w:t>diciembre</w:t>
+            </w:r>
+            <w:proofErr w:type="spellEnd"/>
+            <w:r>
+              <w:rPr>
+                <w:sz w:val="18"/>
+                <w:szCs w:val="18"/>
+                <w:lang w:val="fr-FR"/>
+              </w:rPr>
+              <w:t xml:space="preserve"> = </w:t>
+            </w:r>
+            <w:proofErr w:type="spellStart"/>
+            <w:r>
+              <w:rPr>
+                <w:sz w:val="18"/>
+                <w:szCs w:val="18"/>
+                <w:lang w:val="fr-FR"/>
+              </w:rPr>
+              <w:t>dic</w:t>
+            </w:r>
+            <w:proofErr w:type="spellEnd"/>
+            <w:r>
+              <w:rPr>
+                <w:sz w:val="18"/>
+                <w:szCs w:val="18"/>
+                <w:lang w:val="fr-FR"/>
+              </w:rPr>
+              <w:t>.</w:t>
             </w:r>
           </w:p>
         </w:tc>
@@ -11612,12 +13445,21 @@
                 <w:szCs w:val="18"/>
               </w:rPr>
             </w:pPr>
+            <w:proofErr w:type="spellStart"/>
             <w:r>
               <w:rPr>
                 <w:sz w:val="18"/>
                 <w:szCs w:val="18"/>
               </w:rPr>
-              <w:t>gennaio = gen.</w:t>
+              <w:t>gennaio</w:t>
+            </w:r>
+            <w:proofErr w:type="spellEnd"/>
+            <w:r>
+              <w:rPr>
+                <w:sz w:val="18"/>
+                <w:szCs w:val="18"/>
+              </w:rPr>
+              <w:t xml:space="preserve"> = gen.</w:t>
             </w:r>
           </w:p>
           <w:p>
@@ -11627,12 +13469,37 @@
                 <w:szCs w:val="18"/>
               </w:rPr>
             </w:pPr>
+            <w:proofErr w:type="spellStart"/>
             <w:r>
               <w:rPr>
                 <w:sz w:val="18"/>
                 <w:szCs w:val="18"/>
               </w:rPr>
-              <w:t>febbraio = feb.</w:t>
+              <w:t>febbraio</w:t>
+            </w:r>
+            <w:proofErr w:type="spellEnd"/>
+            <w:r>
+              <w:rPr>
+                <w:sz w:val="18"/>
+                <w:szCs w:val="18"/>
+              </w:rPr>
+              <w:t xml:space="preserve"> = </w:t>
+            </w:r>
+            <w:proofErr w:type="spellStart"/>
+            <w:r>
+              <w:rPr>
+                <w:sz w:val="18"/>
+                <w:szCs w:val="18"/>
+              </w:rPr>
+              <w:t>feb</w:t>
+            </w:r>
+            <w:proofErr w:type="spellEnd"/>
+            <w:r>
+              <w:rPr>
+                <w:sz w:val="18"/>
+                <w:szCs w:val="18"/>
+              </w:rPr>
+              <w:t>.</w:t>
             </w:r>
           </w:p>
           <w:p>
@@ -11642,12 +13509,21 @@
                 <w:szCs w:val="18"/>
               </w:rPr>
             </w:pPr>
+            <w:proofErr w:type="spellStart"/>
             <w:r>
               <w:rPr>
                 <w:sz w:val="18"/>
                 <w:szCs w:val="18"/>
               </w:rPr>
-              <w:t xml:space="preserve">marzo = mar. </w:t>
+              <w:t>marzo</w:t>
+            </w:r>
+            <w:proofErr w:type="spellEnd"/>
+            <w:r>
+              <w:rPr>
+                <w:sz w:val="18"/>
+                <w:szCs w:val="18"/>
+              </w:rPr>
+              <w:t xml:space="preserve"> = mar. </w:t>
             </w:r>
           </w:p>
           <w:p>
@@ -11657,12 +13533,37 @@
                 <w:szCs w:val="18"/>
               </w:rPr>
             </w:pPr>
+            <w:proofErr w:type="spellStart"/>
             <w:r>
               <w:rPr>
                 <w:sz w:val="18"/>
                 <w:szCs w:val="18"/>
               </w:rPr>
-              <w:t xml:space="preserve">aprile = apr. </w:t>
+              <w:t>aprile</w:t>
+            </w:r>
+            <w:proofErr w:type="spellEnd"/>
+            <w:r>
+              <w:rPr>
+                <w:sz w:val="18"/>
+                <w:szCs w:val="18"/>
+              </w:rPr>
+              <w:t xml:space="preserve"> = </w:t>
+            </w:r>
+            <w:proofErr w:type="spellStart"/>
+            <w:r>
+              <w:rPr>
+                <w:sz w:val="18"/>
+                <w:szCs w:val="18"/>
+              </w:rPr>
+              <w:t>apr</w:t>
+            </w:r>
+            <w:proofErr w:type="spellEnd"/>
+            <w:r>
+              <w:rPr>
+                <w:sz w:val="18"/>
+                <w:szCs w:val="18"/>
+              </w:rPr>
+              <w:t xml:space="preserve">. </w:t>
             </w:r>
           </w:p>
           <w:p>
@@ -11672,12 +13573,53 @@
                 <w:szCs w:val="18"/>
               </w:rPr>
             </w:pPr>
+            <w:proofErr w:type="spellStart"/>
             <w:r>
               <w:rPr>
                 <w:sz w:val="18"/>
                 <w:szCs w:val="18"/>
               </w:rPr>
-              <w:t xml:space="preserve">maggio = mag. giugno = giu. </w:t>
+              <w:t>maggio</w:t>
+            </w:r>
+            <w:proofErr w:type="spellEnd"/>
+            <w:r>
+              <w:rPr>
+                <w:sz w:val="18"/>
+                <w:szCs w:val="18"/>
+              </w:rPr>
+              <w:t xml:space="preserve"> = mag. </w:t>
+            </w:r>
+            <w:proofErr w:type="spellStart"/>
+            <w:r>
+              <w:rPr>
+                <w:sz w:val="18"/>
+                <w:szCs w:val="18"/>
+              </w:rPr>
+              <w:t>giugno</w:t>
+            </w:r>
+            <w:proofErr w:type="spellEnd"/>
+            <w:r>
+              <w:rPr>
+                <w:sz w:val="18"/>
+                <w:szCs w:val="18"/>
+              </w:rPr>
+              <w:t xml:space="preserve"> = </w:t>
+            </w:r>
+            <w:proofErr w:type="spellStart"/>
+            <w:r>
+              <w:rPr>
+                <w:sz w:val="18"/>
+                <w:szCs w:val="18"/>
+              </w:rPr>
+              <w:t>giu</w:t>
+            </w:r>
+            <w:proofErr w:type="spellEnd"/>
+            <w:r>
+              <w:rPr>
+                <w:sz w:val="18"/>
+                <w:szCs w:val="18"/>
+              </w:rPr>
+              <w:t xml:space="preserve">. </w:t>
             </w:r>
           </w:p>
           <w:p>
@@ -11687,12 +13629,21 @@
                 <w:szCs w:val="18"/>
               </w:rPr>
             </w:pPr>
+            <w:proofErr w:type="spellStart"/>
             <w:r>
               <w:rPr>
                 <w:sz w:val="18"/>
                 <w:szCs w:val="18"/>
               </w:rPr>
-              <w:t xml:space="preserve">luglio = lug. </w:t>
+              <w:t>luglio</w:t>
+            </w:r>
+            <w:proofErr w:type="spellEnd"/>
+            <w:r>
+              <w:rPr>
+                <w:sz w:val="18"/>
+                <w:szCs w:val="18"/>
+              </w:rPr>
+              <w:t xml:space="preserve"> = lug. </w:t>
             </w:r>
           </w:p>
           <w:p>
@@ -11704,13 +13655,159 @@
                 <w:lang w:val="en-US"/>
               </w:rPr>
             </w:pPr>
+            <w:proofErr w:type="spellStart"/>
+            <w:proofErr w:type="gramStart"/>
             <w:r>
               <w:rPr>
                 <w:sz w:val="18"/>
                 <w:szCs w:val="18"/>
                 <w:lang w:val="en-US"/>
               </w:rPr>
-              <w:t>agosto = ago. settembre = set. ottobre = ott. novembre = nov. dicembre = dic.</w:t>
+              <w:t>agosto</w:t>
+            </w:r>
+            <w:proofErr w:type="spellEnd"/>
+            <w:proofErr w:type="gramEnd"/>
+            <w:r>
+              <w:rPr>
+                <w:sz w:val="18"/>
+                <w:szCs w:val="18"/>
+                <w:lang w:val="en-US"/>
+              </w:rPr>
+              <w:t xml:space="preserve"> = ago. </w:t>
+            </w:r>
+            <w:proofErr w:type="spellStart"/>
+            <w:proofErr w:type="gramStart"/>
+            <w:r>
+              <w:rPr>
+                <w:sz w:val="18"/>
+                <w:szCs w:val="18"/>
+                <w:lang w:val="en-US"/>
+              </w:rPr>
+              <w:t>settembre</w:t>
+            </w:r>
+            <w:proofErr w:type="spellEnd"/>
+            <w:proofErr w:type="gramEnd"/>
+            <w:r>
+              <w:rPr>
+                <w:sz w:val="18"/>
+                <w:szCs w:val="18"/>
+                <w:lang w:val="en-US"/>
+              </w:rPr>
+              <w:t xml:space="preserve"> = set. </w:t>
+            </w:r>
+            <w:proofErr w:type="spellStart"/>
+            <w:proofErr w:type="gramStart"/>
+            <w:r>
+              <w:rPr>
+                <w:sz w:val="18"/>
+                <w:szCs w:val="18"/>
+                <w:lang w:val="en-US"/>
+              </w:rPr>
+              <w:t>ottobre</w:t>
+            </w:r>
+            <w:proofErr w:type="spellEnd"/>
+            <w:proofErr w:type="gramEnd"/>
+            <w:r>
+              <w:rPr>
+                <w:sz w:val="18"/>
+                <w:szCs w:val="18"/>
+                <w:lang w:val="en-US"/>
+              </w:rPr>
+              <w:t xml:space="preserve"> = </w:t>
+            </w:r>
+            <w:proofErr w:type="spellStart"/>
+            <w:r>
+              <w:rPr>
+                <w:sz w:val="18"/>
+                <w:szCs w:val="18"/>
+                <w:lang w:val="en-US"/>
+              </w:rPr>
+              <w:t>ott</w:t>
+            </w:r>
+            <w:proofErr w:type="spellEnd"/>
+            <w:r>
+              <w:rPr>
+                <w:sz w:val="18"/>
+                <w:szCs w:val="18"/>
+                <w:lang w:val="en-US"/>
+              </w:rPr>
+              <w:t xml:space="preserve">. </w:t>
+            </w:r>
+            <w:proofErr w:type="spellStart"/>
+            <w:proofErr w:type="gramStart"/>
+            <w:r>
+              <w:rPr>
+                <w:sz w:val="18"/>
+                <w:szCs w:val="18"/>
+                <w:lang w:val="en-US"/>
+              </w:rPr>
+              <w:t>novembre</w:t>
+            </w:r>
+            <w:proofErr w:type="spellEnd"/>
+            <w:proofErr w:type="gramEnd"/>
+            <w:r>
+              <w:rPr>
+                <w:sz w:val="18"/>
+                <w:szCs w:val="18"/>
+                <w:lang w:val="en-US"/>
+              </w:rPr>
+              <w:t xml:space="preserve"> = </w:t>
+            </w:r>
+            <w:proofErr w:type="spellStart"/>
+            <w:r>
+              <w:rPr>
+                <w:sz w:val="18"/>
+                <w:szCs w:val="18"/>
+                <w:lang w:val="en-US"/>
+              </w:rPr>
+              <w:t>nov.</w:t>
+            </w:r>
+            <w:proofErr w:type="spellEnd"/>
+            <w:r>
+              <w:rPr>
+                <w:sz w:val="18"/>
+                <w:szCs w:val="18"/>
+                <w:lang w:val="en-US"/>
+              </w:rPr>
+              <w:t xml:space="preserve"> </w:t>
+            </w:r>
+            <w:proofErr w:type="spellStart"/>
+            <w:proofErr w:type="gramStart"/>
+            <w:r>
+              <w:rPr>
+                <w:sz w:val="18"/>
+                <w:szCs w:val="18"/>
+                <w:lang w:val="en-US"/>
+              </w:rPr>
+              <w:t>dicembre</w:t>
+            </w:r>
+            <w:proofErr w:type="spellEnd"/>
+            <w:proofErr w:type="gramEnd"/>
+            <w:r>
+              <w:rPr>
+                <w:sz w:val="18"/>
+                <w:szCs w:val="18"/>
+                <w:lang w:val="en-US"/>
+              </w:rPr>
+              <w:t xml:space="preserve"> = </w:t>
+            </w:r>
+            <w:proofErr w:type="spellStart"/>
+            <w:r>
+              <w:rPr>
+                <w:sz w:val="18"/>
+                <w:szCs w:val="18"/>
+                <w:lang w:val="en-US"/>
+              </w:rPr>
+              <w:t>dic</w:t>
+            </w:r>
+            <w:proofErr w:type="spellEnd"/>
+            <w:r>
+              <w:rPr>
+                <w:sz w:val="18"/>
+                <w:szCs w:val="18"/>
+                <w:lang w:val="en-US"/>
+              </w:rPr>
+              <w:t>.</w:t>
             </w:r>
           </w:p>
         </w:tc>
@@ -11795,6 +13892,7 @@
                 <w:lang w:val="en-US"/>
               </w:rPr>
             </w:pPr>
+            <w:proofErr w:type="spellStart"/>
             <w:r>
               <w:rPr>
                 <w:b/>
@@ -11804,6 +13902,7 @@
               </w:rPr>
               <w:t>Inglês</w:t>
             </w:r>
+            <w:proofErr w:type="spellEnd"/>
           </w:p>
         </w:tc>
         <w:tc>
@@ -11826,6 +13925,7 @@
                 <w:lang w:val="en-US"/>
               </w:rPr>
             </w:pPr>
+            <w:proofErr w:type="spellStart"/>
             <w:r>
               <w:rPr>
                 <w:b/>
@@ -11835,6 +13935,7 @@
               </w:rPr>
               <w:t>Alemão</w:t>
             </w:r>
+            <w:proofErr w:type="spellEnd"/>
           </w:p>
         </w:tc>
       </w:tr>
@@ -12055,14 +14156,36 @@
                 <w:lang w:val="en-US"/>
               </w:rPr>
             </w:pPr>
+            <w:proofErr w:type="spellStart"/>
+            <w:proofErr w:type="gramStart"/>
             <w:r>
               <w:rPr>
                 <w:sz w:val="18"/>
                 <w:szCs w:val="18"/>
                 <w:lang w:val="en-US"/>
               </w:rPr>
-              <w:t>novembre = nov.</w:t>
+              <w:t>novembre</w:t>
             </w:r>
+            <w:proofErr w:type="spellEnd"/>
+            <w:proofErr w:type="gramEnd"/>
+            <w:r>
+              <w:rPr>
+                <w:sz w:val="18"/>
+                <w:szCs w:val="18"/>
+                <w:lang w:val="en-US"/>
+              </w:rPr>
+              <w:t xml:space="preserve"> = </w:t>
+            </w:r>
+            <w:proofErr w:type="spellStart"/>
+            <w:r>
+              <w:rPr>
+                <w:sz w:val="18"/>
+                <w:szCs w:val="18"/>
+                <w:lang w:val="en-US"/>
+              </w:rPr>
+              <w:t>nov.</w:t>
+            </w:r>
+            <w:proofErr w:type="spellEnd"/>
           </w:p>
           <w:p>
             <w:pPr>
@@ -12074,12 +14197,37 @@
                 <w:szCs w:val="18"/>
               </w:rPr>
             </w:pPr>
+            <w:proofErr w:type="spellStart"/>
             <w:r>
               <w:rPr>
                 <w:sz w:val="18"/>
                 <w:szCs w:val="18"/>
               </w:rPr>
-              <w:t>décembre = déc.</w:t>
+              <w:t>décembre</w:t>
+            </w:r>
+            <w:proofErr w:type="spellEnd"/>
+            <w:r>
+              <w:rPr>
+                <w:sz w:val="18"/>
+                <w:szCs w:val="18"/>
+              </w:rPr>
+              <w:t xml:space="preserve"> = </w:t>
+            </w:r>
+            <w:proofErr w:type="spellStart"/>
+            <w:r>
+              <w:rPr>
+                <w:sz w:val="18"/>
+                <w:szCs w:val="18"/>
+              </w:rPr>
+              <w:t>déc</w:t>
+            </w:r>
+            <w:proofErr w:type="spellEnd"/>
+            <w:r>
+              <w:rPr>
+                <w:sz w:val="18"/>
+                <w:szCs w:val="18"/>
+              </w:rPr>
+              <w:t>.</w:t>
             </w:r>
           </w:p>
           <w:p>
@@ -12622,8 +14770,8 @@
       <w:bookmarkEnd w:id="356"/>
     </w:p>
     <w:sectPr>
-      <w:headerReference w:type="even" r:id="rId24"/>
-      <w:footerReference w:type="default" r:id="rId25"/>
+      <w:headerReference w:type="even" r:id="rId25"/>
+      <w:footerReference w:type="default" r:id="rId26"/>
       <w:pgSz w:w="11907" w:h="16840" w:code="9"/>
       <w:pgMar w:top="1701" w:right="1134" w:bottom="1134" w:left="1701" w:header="709" w:footer="1418" w:gutter="0"/>
       <w:cols w:space="708"/>
@@ -12762,7 +14910,7 @@
         <w:rStyle w:val="PageNumber"/>
         <w:noProof/>
       </w:rPr>
-      <w:t>41</w:t>
+      <w:t>42</w:t>
     </w:r>
     <w:r>
       <w:rPr>
@@ -12807,7 +14955,7 @@
         <w:rStyle w:val="PageNumber"/>
         <w:noProof/>
       </w:rPr>
-      <w:t>49</w:t>
+      <w:t>50</w:t>
     </w:r>
     <w:r>
       <w:rPr>
@@ -18407,9 +20555,10 @@
     <w:next w:val="Normal"/>
     <w:link w:val="FIGURAChar"/>
     <w:autoRedefine/>
-    <w:rsid w:val="0094116B"/>
+    <w:rsid w:val="00934EB7"/>
     <w:pPr>
       <w:spacing w:after="120"/>
+      <w:ind w:firstLine="0"/>
       <w:jc w:val="center"/>
     </w:pPr>
     <w:rPr>
@@ -18449,7 +20598,7 @@
     <w:name w:val="FIGURA Char"/>
     <w:basedOn w:val="DefaultParagraphFont"/>
     <w:link w:val="FIGURA"/>
-    <w:rsid w:val="0094116B"/>
+    <w:rsid w:val="00934EB7"/>
     <w:rPr>
       <w:rFonts w:cs="Arial"/>
       <w:sz w:val="22"/>
@@ -19669,7 +21818,7 @@
 </file>
 
 <file path=customXml/itemProps1.xml><?xml version="1.0" encoding="utf-8"?>
-<ds:datastoreItem xmlns:ds="http://schemas.openxmlformats.org/officeDocument/2006/customXml" ds:itemID="{3B4F075C-F7C0-A94B-8F27-12881ACA5D99}">
+<ds:datastoreItem xmlns:ds="http://schemas.openxmlformats.org/officeDocument/2006/customXml" ds:itemID="{A9368007-B93B-714C-9CE3-4306E38D03B5}">
   <ds:schemaRefs>
     <ds:schemaRef ds:uri="http://schemas.openxmlformats.org/officeDocument/2006/bibliography"/>
   </ds:schemaRefs>

</xml_diff>

<commit_message>
Lista de figuras ok
</commit_message>
<xml_diff>
--- a/monografia_JP.docx
+++ b/monografia_JP.docx
@@ -3053,259 +3053,513 @@
     </w:p>
     <w:p>
       <w:pPr>
-        <w:ind w:firstLine="0"/>
-      </w:pPr>
-    </w:p>
-    <w:p>
-      <w:pPr>
-        <w:pStyle w:val="TOC1"/>
+        <w:pStyle w:val="TableofFigures"/>
+        <w:tabs>
+          <w:tab w:val="right" w:leader="dot" w:pos="9062"/>
+        </w:tabs>
         <w:rPr>
           <w:rFonts w:asciiTheme="minorHAnsi" w:eastAsiaTheme="minorEastAsia" w:hAnsiTheme="minorHAnsi" w:cstheme="minorBidi"/>
-          <w:b w:val="0"/>
-          <w:sz w:val="22"/>
-          <w:szCs w:val="22"/>
-        </w:rPr>
-      </w:pPr>
-      <w:r>
+          <w:noProof/>
+          <w:lang w:val="en-US" w:eastAsia="ja-JP"/>
+        </w:rPr>
+      </w:pPr>
+      <w:r>
+        <w:rPr>
+          <w:rFonts w:cs="Arial"/>
+          <w:noProof/>
+        </w:rPr>
         <w:fldChar w:fldCharType="begin"/>
       </w:r>
       <w:r>
-        <w:instrText xml:space="preserve"> TOC \h \z \t "FIGURA;1" </w:instrText>
-      </w:r>
-      <w:r>
+        <w:rPr>
+          <w:rFonts w:cs="Arial"/>
+          <w:noProof/>
+        </w:rPr>
+        <w:instrText xml:space="preserve"> TOC \t "FIGURA" \c "Figura" </w:instrText>
+      </w:r>
+      <w:r>
+        <w:rPr>
+          <w:rFonts w:cs="Arial"/>
+          <w:noProof/>
+        </w:rPr>
         <w:fldChar w:fldCharType="separate"/>
       </w:r>
-      <w:hyperlink w:anchor="_Toc294361523" w:history="1">
-        <w:r>
-          <w:rPr>
-            <w:rStyle w:val="Hyperlink"/>
-          </w:rPr>
-          <w:t>Figura 3.1 – Configuração de página em papel A4.</w:t>
-        </w:r>
-        <w:r>
-          <w:rPr>
-            <w:webHidden/>
-          </w:rPr>
-          <w:tab/>
-        </w:r>
-        <w:r>
-          <w:rPr>
-            <w:webHidden/>
-          </w:rPr>
-          <w:fldChar w:fldCharType="begin"/>
-        </w:r>
-        <w:r>
-          <w:rPr>
-            <w:webHidden/>
-          </w:rPr>
-          <w:instrText xml:space="preserve"> PAGEREF _Toc294361523 \h </w:instrText>
-        </w:r>
-        <w:r>
-          <w:rPr>
-            <w:webHidden/>
-          </w:rPr>
-        </w:r>
-        <w:r>
-          <w:rPr>
-            <w:webHidden/>
-          </w:rPr>
-          <w:fldChar w:fldCharType="separate"/>
-        </w:r>
-        <w:r>
-          <w:rPr>
-            <w:webHidden/>
-          </w:rPr>
-          <w:t>32</w:t>
-        </w:r>
-        <w:r>
-          <w:rPr>
-            <w:webHidden/>
-          </w:rPr>
-          <w:fldChar w:fldCharType="end"/>
-        </w:r>
-      </w:hyperlink>
-    </w:p>
-    <w:p>
-      <w:pPr>
-        <w:pStyle w:val="TOC1"/>
+      <w:bookmarkStart w:id="57" w:name="_GoBack"/>
+      <w:bookmarkEnd w:id="57"/>
+      <w:r>
+        <w:rPr>
+          <w:noProof/>
+        </w:rPr>
+        <w:t>Figura 2.1 - Arquitetura do Android. FONTE (BURNETTE, 2010)</w:t>
+      </w:r>
+      <w:r>
+        <w:rPr>
+          <w:noProof/>
+        </w:rPr>
+        <w:tab/>
+      </w:r>
+      <w:r>
+        <w:rPr>
+          <w:noProof/>
+        </w:rPr>
+        <w:fldChar w:fldCharType="begin"/>
+      </w:r>
+      <w:r>
+        <w:rPr>
+          <w:noProof/>
+        </w:rPr>
+        <w:instrText xml:space="preserve"> PAGEREF _Toc181365970 \h </w:instrText>
+      </w:r>
+      <w:r>
+        <w:rPr>
+          <w:noProof/>
+        </w:rPr>
+      </w:r>
+      <w:r>
+        <w:rPr>
+          <w:noProof/>
+        </w:rPr>
+        <w:fldChar w:fldCharType="separate"/>
+      </w:r>
+      <w:r>
+        <w:rPr>
+          <w:noProof/>
+        </w:rPr>
+        <w:t>22</w:t>
+      </w:r>
+      <w:r>
+        <w:rPr>
+          <w:noProof/>
+        </w:rPr>
+        <w:fldChar w:fldCharType="end"/>
+      </w:r>
+    </w:p>
+    <w:p>
+      <w:pPr>
+        <w:pStyle w:val="TableofFigures"/>
+        <w:tabs>
+          <w:tab w:val="right" w:leader="dot" w:pos="9062"/>
+        </w:tabs>
         <w:rPr>
           <w:rFonts w:asciiTheme="minorHAnsi" w:eastAsiaTheme="minorEastAsia" w:hAnsiTheme="minorHAnsi" w:cstheme="minorBidi"/>
-          <w:b w:val="0"/>
-          <w:sz w:val="22"/>
-          <w:szCs w:val="22"/>
-        </w:rPr>
-      </w:pPr>
-      <w:hyperlink w:anchor="_Toc294361524" w:history="1">
-        <w:r>
-          <w:rPr>
-            <w:rStyle w:val="Hyperlink"/>
-          </w:rPr>
-          <w:t>Figura A.1 - Diagrama de funcionamento.</w:t>
-        </w:r>
-        <w:r>
-          <w:rPr>
-            <w:webHidden/>
-          </w:rPr>
-          <w:tab/>
-        </w:r>
-        <w:r>
-          <w:rPr>
-            <w:webHidden/>
-          </w:rPr>
-          <w:fldChar w:fldCharType="begin"/>
-        </w:r>
-        <w:r>
-          <w:rPr>
-            <w:webHidden/>
-          </w:rPr>
-          <w:instrText xml:space="preserve"> PAGEREF _Toc294361524 \h </w:instrText>
-        </w:r>
-        <w:r>
-          <w:rPr>
-            <w:webHidden/>
-          </w:rPr>
-        </w:r>
-        <w:r>
-          <w:rPr>
-            <w:webHidden/>
-          </w:rPr>
-          <w:fldChar w:fldCharType="separate"/>
-        </w:r>
-        <w:r>
-          <w:rPr>
-            <w:webHidden/>
-          </w:rPr>
-          <w:t>40</w:t>
-        </w:r>
-        <w:r>
-          <w:rPr>
-            <w:webHidden/>
-          </w:rPr>
-          <w:fldChar w:fldCharType="end"/>
-        </w:r>
-      </w:hyperlink>
-    </w:p>
-    <w:p>
-      <w:pPr>
-        <w:pStyle w:val="TOC1"/>
+          <w:noProof/>
+          <w:lang w:val="en-US" w:eastAsia="ja-JP"/>
+        </w:rPr>
+      </w:pPr>
+      <w:r>
+        <w:rPr>
+          <w:noProof/>
+        </w:rPr>
+        <w:t xml:space="preserve">Figura 2.2 – Ciclo básico para TDD. FONTE </w:t>
+      </w:r>
+      <w:r>
+        <w:rPr>
+          <w:noProof/>
+          <w:lang w:val="en-US"/>
+        </w:rPr>
+        <w:t xml:space="preserve"> (FREEMAN, 2009)</w:t>
+      </w:r>
+      <w:r>
+        <w:rPr>
+          <w:noProof/>
+        </w:rPr>
+        <w:tab/>
+      </w:r>
+      <w:r>
+        <w:rPr>
+          <w:noProof/>
+        </w:rPr>
+        <w:fldChar w:fldCharType="begin"/>
+      </w:r>
+      <w:r>
+        <w:rPr>
+          <w:noProof/>
+        </w:rPr>
+        <w:instrText xml:space="preserve"> PAGEREF _Toc181365971 \h </w:instrText>
+      </w:r>
+      <w:r>
+        <w:rPr>
+          <w:noProof/>
+        </w:rPr>
+      </w:r>
+      <w:r>
+        <w:rPr>
+          <w:noProof/>
+        </w:rPr>
+        <w:fldChar w:fldCharType="separate"/>
+      </w:r>
+      <w:r>
+        <w:rPr>
+          <w:noProof/>
+        </w:rPr>
+        <w:t>30</w:t>
+      </w:r>
+      <w:r>
+        <w:rPr>
+          <w:noProof/>
+        </w:rPr>
+        <w:fldChar w:fldCharType="end"/>
+      </w:r>
+    </w:p>
+    <w:p>
+      <w:pPr>
+        <w:pStyle w:val="TableofFigures"/>
+        <w:tabs>
+          <w:tab w:val="right" w:leader="dot" w:pos="9062"/>
+        </w:tabs>
         <w:rPr>
           <w:rFonts w:asciiTheme="minorHAnsi" w:eastAsiaTheme="minorEastAsia" w:hAnsiTheme="minorHAnsi" w:cstheme="minorBidi"/>
-          <w:b w:val="0"/>
-          <w:sz w:val="22"/>
-          <w:szCs w:val="22"/>
-        </w:rPr>
-      </w:pPr>
-      <w:hyperlink w:anchor="_Toc294361525" w:history="1">
-        <w:r>
-          <w:rPr>
-            <w:rStyle w:val="Hyperlink"/>
-            <w:rFonts w:cs="Times New Roman"/>
-          </w:rPr>
-          <w:t>Figura A.2 - Como apresentar uma figura longa</w:t>
-        </w:r>
-        <w:r>
-          <w:rPr>
-            <w:webHidden/>
-          </w:rPr>
-          <w:tab/>
-        </w:r>
-        <w:r>
-          <w:rPr>
-            <w:webHidden/>
-          </w:rPr>
-          <w:fldChar w:fldCharType="begin"/>
-        </w:r>
-        <w:r>
-          <w:rPr>
-            <w:webHidden/>
-          </w:rPr>
-          <w:instrText xml:space="preserve"> PAGEREF _Toc294361525 \h </w:instrText>
-        </w:r>
-        <w:r>
-          <w:rPr>
-            <w:webHidden/>
-          </w:rPr>
-        </w:r>
-        <w:r>
-          <w:rPr>
-            <w:webHidden/>
-          </w:rPr>
-          <w:fldChar w:fldCharType="separate"/>
-        </w:r>
-        <w:r>
-          <w:rPr>
-            <w:webHidden/>
-          </w:rPr>
-          <w:t>41</w:t>
-        </w:r>
-        <w:r>
-          <w:rPr>
-            <w:webHidden/>
-          </w:rPr>
-          <w:fldChar w:fldCharType="end"/>
-        </w:r>
-      </w:hyperlink>
-    </w:p>
-    <w:p>
-      <w:pPr>
-        <w:pStyle w:val="TOC1"/>
+          <w:noProof/>
+          <w:lang w:val="en-US" w:eastAsia="ja-JP"/>
+        </w:rPr>
+      </w:pPr>
+      <w:r>
+        <w:rPr>
+          <w:noProof/>
+        </w:rPr>
+        <w:t>Figura 3.1 – Diagrama em blocos do sistema</w:t>
+      </w:r>
+      <w:r>
+        <w:rPr>
+          <w:noProof/>
+        </w:rPr>
+        <w:tab/>
+      </w:r>
+      <w:r>
+        <w:rPr>
+          <w:noProof/>
+        </w:rPr>
+        <w:fldChar w:fldCharType="begin"/>
+      </w:r>
+      <w:r>
+        <w:rPr>
+          <w:noProof/>
+        </w:rPr>
+        <w:instrText xml:space="preserve"> PAGEREF _Toc181365972 \h </w:instrText>
+      </w:r>
+      <w:r>
+        <w:rPr>
+          <w:noProof/>
+        </w:rPr>
+      </w:r>
+      <w:r>
+        <w:rPr>
+          <w:noProof/>
+        </w:rPr>
+        <w:fldChar w:fldCharType="separate"/>
+      </w:r>
+      <w:r>
+        <w:rPr>
+          <w:noProof/>
+        </w:rPr>
+        <w:t>31</w:t>
+      </w:r>
+      <w:r>
+        <w:rPr>
+          <w:noProof/>
+        </w:rPr>
+        <w:fldChar w:fldCharType="end"/>
+      </w:r>
+    </w:p>
+    <w:p>
+      <w:pPr>
+        <w:pStyle w:val="TableofFigures"/>
+        <w:tabs>
+          <w:tab w:val="right" w:leader="dot" w:pos="9062"/>
+        </w:tabs>
         <w:rPr>
           <w:rFonts w:asciiTheme="minorHAnsi" w:eastAsiaTheme="minorEastAsia" w:hAnsiTheme="minorHAnsi" w:cstheme="minorBidi"/>
-          <w:b w:val="0"/>
-          <w:sz w:val="22"/>
-          <w:szCs w:val="22"/>
-        </w:rPr>
-      </w:pPr>
-      <w:hyperlink w:anchor="_Toc294361526" w:history="1">
-        <w:r>
-          <w:rPr>
-            <w:rStyle w:val="Hyperlink"/>
-            <w:rFonts w:cs="Times New Roman"/>
-          </w:rPr>
-          <w:t>Figura A.3 - Movimento realocar tarefa.</w:t>
-        </w:r>
-        <w:r>
-          <w:rPr>
-            <w:webHidden/>
-          </w:rPr>
-          <w:tab/>
-        </w:r>
-        <w:r>
-          <w:rPr>
-            <w:webHidden/>
-          </w:rPr>
-          <w:fldChar w:fldCharType="begin"/>
-        </w:r>
-        <w:r>
-          <w:rPr>
-            <w:webHidden/>
-          </w:rPr>
-          <w:instrText xml:space="preserve"> PAGEREF _Toc294361526 \h </w:instrText>
-        </w:r>
-        <w:r>
-          <w:rPr>
-            <w:webHidden/>
-          </w:rPr>
-        </w:r>
-        <w:r>
-          <w:rPr>
-            <w:webHidden/>
-          </w:rPr>
-          <w:fldChar w:fldCharType="separate"/>
-        </w:r>
-        <w:r>
-          <w:rPr>
-            <w:webHidden/>
-          </w:rPr>
-          <w:t>41</w:t>
-        </w:r>
-        <w:r>
-          <w:rPr>
-            <w:webHidden/>
-          </w:rPr>
-          <w:fldChar w:fldCharType="end"/>
-        </w:r>
-      </w:hyperlink>
+          <w:noProof/>
+          <w:lang w:val="en-US" w:eastAsia="ja-JP"/>
+        </w:rPr>
+      </w:pPr>
+      <w:r>
+        <w:rPr>
+          <w:noProof/>
+        </w:rPr>
+        <w:t>Figura 3.2 – Diagrama de Casos de Uso do Sistema Web</w:t>
+      </w:r>
+      <w:r>
+        <w:rPr>
+          <w:noProof/>
+        </w:rPr>
+        <w:tab/>
+      </w:r>
+      <w:r>
+        <w:rPr>
+          <w:noProof/>
+        </w:rPr>
+        <w:fldChar w:fldCharType="begin"/>
+      </w:r>
+      <w:r>
+        <w:rPr>
+          <w:noProof/>
+        </w:rPr>
+        <w:instrText xml:space="preserve"> PAGEREF _Toc181365973 \h </w:instrText>
+      </w:r>
+      <w:r>
+        <w:rPr>
+          <w:noProof/>
+        </w:rPr>
+      </w:r>
+      <w:r>
+        <w:rPr>
+          <w:noProof/>
+        </w:rPr>
+        <w:fldChar w:fldCharType="separate"/>
+      </w:r>
+      <w:r>
+        <w:rPr>
+          <w:noProof/>
+        </w:rPr>
+        <w:t>33</w:t>
+      </w:r>
+      <w:r>
+        <w:rPr>
+          <w:noProof/>
+        </w:rPr>
+        <w:fldChar w:fldCharType="end"/>
+      </w:r>
+    </w:p>
+    <w:p>
+      <w:pPr>
+        <w:pStyle w:val="TableofFigures"/>
+        <w:tabs>
+          <w:tab w:val="right" w:leader="dot" w:pos="9062"/>
+        </w:tabs>
+        <w:rPr>
+          <w:rFonts w:asciiTheme="minorHAnsi" w:eastAsiaTheme="minorEastAsia" w:hAnsiTheme="minorHAnsi" w:cstheme="minorBidi"/>
+          <w:noProof/>
+          <w:lang w:val="en-US" w:eastAsia="ja-JP"/>
+        </w:rPr>
+      </w:pPr>
+      <w:r>
+        <w:rPr>
+          <w:noProof/>
+        </w:rPr>
+        <w:t>Figura 3.3 – Trecho de um código escrito usando RSpec</w:t>
+      </w:r>
+      <w:r>
+        <w:rPr>
+          <w:noProof/>
+        </w:rPr>
+        <w:tab/>
+      </w:r>
+      <w:r>
+        <w:rPr>
+          <w:noProof/>
+        </w:rPr>
+        <w:fldChar w:fldCharType="begin"/>
+      </w:r>
+      <w:r>
+        <w:rPr>
+          <w:noProof/>
+        </w:rPr>
+        <w:instrText xml:space="preserve"> PAGEREF _Toc181365974 \h </w:instrText>
+      </w:r>
+      <w:r>
+        <w:rPr>
+          <w:noProof/>
+        </w:rPr>
+      </w:r>
+      <w:r>
+        <w:rPr>
+          <w:noProof/>
+        </w:rPr>
+        <w:fldChar w:fldCharType="separate"/>
+      </w:r>
+      <w:r>
+        <w:rPr>
+          <w:noProof/>
+        </w:rPr>
+        <w:t>35</w:t>
+      </w:r>
+      <w:r>
+        <w:rPr>
+          <w:noProof/>
+        </w:rPr>
+        <w:fldChar w:fldCharType="end"/>
+      </w:r>
+    </w:p>
+    <w:p>
+      <w:pPr>
+        <w:pStyle w:val="TableofFigures"/>
+        <w:tabs>
+          <w:tab w:val="right" w:leader="dot" w:pos="9062"/>
+        </w:tabs>
+        <w:rPr>
+          <w:rFonts w:asciiTheme="minorHAnsi" w:eastAsiaTheme="minorEastAsia" w:hAnsiTheme="minorHAnsi" w:cstheme="minorBidi"/>
+          <w:noProof/>
+          <w:lang w:val="en-US" w:eastAsia="ja-JP"/>
+        </w:rPr>
+      </w:pPr>
+      <w:r>
+        <w:rPr>
+          <w:noProof/>
+        </w:rPr>
+        <w:t>Figura 3.4 – Resultado da execução do Autotest</w:t>
+      </w:r>
+      <w:r>
+        <w:rPr>
+          <w:noProof/>
+        </w:rPr>
+        <w:tab/>
+      </w:r>
+      <w:r>
+        <w:rPr>
+          <w:noProof/>
+        </w:rPr>
+        <w:fldChar w:fldCharType="begin"/>
+      </w:r>
+      <w:r>
+        <w:rPr>
+          <w:noProof/>
+        </w:rPr>
+        <w:instrText xml:space="preserve"> PAGEREF _Toc181365975 \h </w:instrText>
+      </w:r>
+      <w:r>
+        <w:rPr>
+          <w:noProof/>
+        </w:rPr>
+      </w:r>
+      <w:r>
+        <w:rPr>
+          <w:noProof/>
+        </w:rPr>
+        <w:fldChar w:fldCharType="separate"/>
+      </w:r>
+      <w:r>
+        <w:rPr>
+          <w:noProof/>
+        </w:rPr>
+        <w:t>36</w:t>
+      </w:r>
+      <w:r>
+        <w:rPr>
+          <w:noProof/>
+        </w:rPr>
+        <w:fldChar w:fldCharType="end"/>
+      </w:r>
+    </w:p>
+    <w:p>
+      <w:pPr>
+        <w:pStyle w:val="TableofFigures"/>
+        <w:tabs>
+          <w:tab w:val="right" w:leader="dot" w:pos="9062"/>
+        </w:tabs>
+        <w:rPr>
+          <w:rFonts w:asciiTheme="minorHAnsi" w:eastAsiaTheme="minorEastAsia" w:hAnsiTheme="minorHAnsi" w:cstheme="minorBidi"/>
+          <w:noProof/>
+          <w:lang w:val="en-US" w:eastAsia="ja-JP"/>
+        </w:rPr>
+      </w:pPr>
+      <w:r>
+        <w:rPr>
+          <w:noProof/>
+        </w:rPr>
+        <w:t>Figura 3.3 – Diagrama de Casos de Uso do Sistema Mobile</w:t>
+      </w:r>
+      <w:r>
+        <w:rPr>
+          <w:noProof/>
+        </w:rPr>
+        <w:tab/>
+      </w:r>
+      <w:r>
+        <w:rPr>
+          <w:noProof/>
+        </w:rPr>
+        <w:fldChar w:fldCharType="begin"/>
+      </w:r>
+      <w:r>
+        <w:rPr>
+          <w:noProof/>
+        </w:rPr>
+        <w:instrText xml:space="preserve"> PAGEREF _Toc181365976 \h </w:instrText>
+      </w:r>
+      <w:r>
+        <w:rPr>
+          <w:noProof/>
+        </w:rPr>
+      </w:r>
+      <w:r>
+        <w:rPr>
+          <w:noProof/>
+        </w:rPr>
+        <w:fldChar w:fldCharType="separate"/>
+      </w:r>
+      <w:r>
+        <w:rPr>
+          <w:noProof/>
+        </w:rPr>
+        <w:t>38</w:t>
+      </w:r>
+      <w:r>
+        <w:rPr>
+          <w:noProof/>
+        </w:rPr>
+        <w:fldChar w:fldCharType="end"/>
+      </w:r>
+    </w:p>
+    <w:p>
+      <w:pPr>
+        <w:pStyle w:val="TableofFigures"/>
+        <w:tabs>
+          <w:tab w:val="right" w:leader="dot" w:pos="9062"/>
+        </w:tabs>
+        <w:rPr>
+          <w:rFonts w:asciiTheme="minorHAnsi" w:eastAsiaTheme="minorEastAsia" w:hAnsiTheme="minorHAnsi" w:cstheme="minorBidi"/>
+          <w:noProof/>
+          <w:lang w:val="en-US" w:eastAsia="ja-JP"/>
+        </w:rPr>
+      </w:pPr>
+      <w:r>
+        <w:rPr>
+          <w:noProof/>
+        </w:rPr>
+        <w:t>Figura 4.1 – Relatório de cobertura do sistema Web</w:t>
+      </w:r>
+      <w:r>
+        <w:rPr>
+          <w:noProof/>
+        </w:rPr>
+        <w:tab/>
+      </w:r>
+      <w:r>
+        <w:rPr>
+          <w:noProof/>
+        </w:rPr>
+        <w:fldChar w:fldCharType="begin"/>
+      </w:r>
+      <w:r>
+        <w:rPr>
+          <w:noProof/>
+        </w:rPr>
+        <w:instrText xml:space="preserve"> PAGEREF _Toc181365977 \h </w:instrText>
+      </w:r>
+      <w:r>
+        <w:rPr>
+          <w:noProof/>
+        </w:rPr>
+      </w:r>
+      <w:r>
+        <w:rPr>
+          <w:noProof/>
+        </w:rPr>
+        <w:fldChar w:fldCharType="separate"/>
+      </w:r>
+      <w:r>
+        <w:rPr>
+          <w:noProof/>
+        </w:rPr>
+        <w:t>41</w:t>
+      </w:r>
+      <w:r>
+        <w:rPr>
+          <w:noProof/>
+        </w:rPr>
+        <w:fldChar w:fldCharType="end"/>
+      </w:r>
     </w:p>
     <w:p>
       <w:pPr>
@@ -3392,19 +3646,18 @@
       <w:pPr>
         <w:pStyle w:val="PRE-TEXTO1"/>
       </w:pPr>
-      <w:bookmarkStart w:id="57" w:name="_Toc156710925"/>
-      <w:bookmarkStart w:id="58" w:name="_Toc156712234"/>
-      <w:bookmarkStart w:id="59" w:name="_Toc198716133"/>
-      <w:bookmarkStart w:id="60" w:name="_Toc221345526"/>
-      <w:bookmarkStart w:id="61" w:name="_Toc222801056"/>
-      <w:bookmarkStart w:id="62" w:name="_Toc232224845"/>
-      <w:bookmarkStart w:id="63" w:name="_Toc232225024"/>
-      <w:bookmarkStart w:id="64" w:name="_Toc181364618"/>
+      <w:bookmarkStart w:id="58" w:name="_Toc156710925"/>
+      <w:bookmarkStart w:id="59" w:name="_Toc156712234"/>
+      <w:bookmarkStart w:id="60" w:name="_Toc198716133"/>
+      <w:bookmarkStart w:id="61" w:name="_Toc221345526"/>
+      <w:bookmarkStart w:id="62" w:name="_Toc222801056"/>
+      <w:bookmarkStart w:id="63" w:name="_Toc232224845"/>
+      <w:bookmarkStart w:id="64" w:name="_Toc232225024"/>
+      <w:bookmarkStart w:id="65" w:name="_Toc181364618"/>
       <w:r>
         <w:lastRenderedPageBreak/>
         <w:t>LISTA DE TABELAS</w:t>
       </w:r>
-      <w:bookmarkEnd w:id="57"/>
       <w:bookmarkEnd w:id="58"/>
       <w:bookmarkEnd w:id="59"/>
       <w:bookmarkEnd w:id="60"/>
@@ -3412,6 +3665,7 @@
       <w:bookmarkEnd w:id="62"/>
       <w:bookmarkEnd w:id="63"/>
       <w:bookmarkEnd w:id="64"/>
+      <w:bookmarkEnd w:id="65"/>
     </w:p>
     <w:p>
       <w:pPr>
@@ -3585,48 +3839,48 @@
       <w:pPr>
         <w:pStyle w:val="PRE-TEXTO1"/>
       </w:pPr>
-      <w:bookmarkStart w:id="65" w:name="_Toc156710927"/>
-      <w:bookmarkStart w:id="66" w:name="_Toc156712236"/>
-      <w:bookmarkStart w:id="67" w:name="_Toc198716135"/>
-      <w:bookmarkStart w:id="68" w:name="_Toc221345528"/>
-      <w:bookmarkStart w:id="69" w:name="_Toc222801058"/>
-      <w:bookmarkStart w:id="70" w:name="_Toc232224847"/>
-      <w:bookmarkStart w:id="71" w:name="_Toc232225026"/>
-      <w:bookmarkStart w:id="72" w:name="_Toc144288080"/>
-      <w:bookmarkStart w:id="73" w:name="_Toc144288581"/>
-      <w:bookmarkStart w:id="74" w:name="_Toc144609677"/>
-      <w:bookmarkStart w:id="75" w:name="_Toc144614334"/>
-      <w:bookmarkStart w:id="76" w:name="_Toc144614582"/>
-      <w:bookmarkStart w:id="77" w:name="_Toc144627061"/>
-      <w:bookmarkStart w:id="78" w:name="_Toc144630240"/>
-      <w:bookmarkStart w:id="79" w:name="_Toc144691037"/>
-      <w:bookmarkStart w:id="80" w:name="_Toc144691508"/>
-      <w:bookmarkStart w:id="81" w:name="_Toc144692259"/>
-      <w:bookmarkStart w:id="82" w:name="_Toc144805831"/>
-      <w:bookmarkStart w:id="83" w:name="_Toc144807452"/>
-      <w:bookmarkStart w:id="84" w:name="_Toc149724137"/>
-      <w:bookmarkStart w:id="85" w:name="_Toc149724322"/>
-      <w:bookmarkStart w:id="86" w:name="_Toc150052728"/>
-      <w:bookmarkStart w:id="87" w:name="_Toc150053219"/>
-      <w:bookmarkStart w:id="88" w:name="_Toc150053986"/>
-      <w:bookmarkStart w:id="89" w:name="_Toc150054435"/>
-      <w:bookmarkStart w:id="90" w:name="_Toc150054638"/>
-      <w:bookmarkStart w:id="91" w:name="_Toc150054853"/>
-      <w:bookmarkStart w:id="92" w:name="_Toc151433548"/>
-      <w:bookmarkStart w:id="93" w:name="_Toc151434319"/>
-      <w:bookmarkStart w:id="94" w:name="_Toc181364619"/>
+      <w:bookmarkStart w:id="66" w:name="_Toc156710927"/>
+      <w:bookmarkStart w:id="67" w:name="_Toc156712236"/>
+      <w:bookmarkStart w:id="68" w:name="_Toc198716135"/>
+      <w:bookmarkStart w:id="69" w:name="_Toc221345528"/>
+      <w:bookmarkStart w:id="70" w:name="_Toc222801058"/>
+      <w:bookmarkStart w:id="71" w:name="_Toc232224847"/>
+      <w:bookmarkStart w:id="72" w:name="_Toc232225026"/>
+      <w:bookmarkStart w:id="73" w:name="_Toc144288080"/>
+      <w:bookmarkStart w:id="74" w:name="_Toc144288581"/>
+      <w:bookmarkStart w:id="75" w:name="_Toc144609677"/>
+      <w:bookmarkStart w:id="76" w:name="_Toc144614334"/>
+      <w:bookmarkStart w:id="77" w:name="_Toc144614582"/>
+      <w:bookmarkStart w:id="78" w:name="_Toc144627061"/>
+      <w:bookmarkStart w:id="79" w:name="_Toc144630240"/>
+      <w:bookmarkStart w:id="80" w:name="_Toc144691037"/>
+      <w:bookmarkStart w:id="81" w:name="_Toc144691508"/>
+      <w:bookmarkStart w:id="82" w:name="_Toc144692259"/>
+      <w:bookmarkStart w:id="83" w:name="_Toc144805831"/>
+      <w:bookmarkStart w:id="84" w:name="_Toc144807452"/>
+      <w:bookmarkStart w:id="85" w:name="_Toc149724137"/>
+      <w:bookmarkStart w:id="86" w:name="_Toc149724322"/>
+      <w:bookmarkStart w:id="87" w:name="_Toc150052728"/>
+      <w:bookmarkStart w:id="88" w:name="_Toc150053219"/>
+      <w:bookmarkStart w:id="89" w:name="_Toc150053986"/>
+      <w:bookmarkStart w:id="90" w:name="_Toc150054435"/>
+      <w:bookmarkStart w:id="91" w:name="_Toc150054638"/>
+      <w:bookmarkStart w:id="92" w:name="_Toc150054853"/>
+      <w:bookmarkStart w:id="93" w:name="_Toc151433548"/>
+      <w:bookmarkStart w:id="94" w:name="_Toc151434319"/>
+      <w:bookmarkStart w:id="95" w:name="_Toc181364619"/>
       <w:r>
         <w:lastRenderedPageBreak/>
         <w:t>LISTA DE SÍMBOLOS</w:t>
       </w:r>
-      <w:bookmarkEnd w:id="65"/>
       <w:bookmarkEnd w:id="66"/>
       <w:bookmarkEnd w:id="67"/>
       <w:bookmarkEnd w:id="68"/>
       <w:bookmarkEnd w:id="69"/>
       <w:bookmarkEnd w:id="70"/>
       <w:bookmarkEnd w:id="71"/>
-      <w:bookmarkEnd w:id="94"/>
+      <w:bookmarkEnd w:id="72"/>
+      <w:bookmarkEnd w:id="95"/>
     </w:p>
     <w:p/>
     <w:p>
@@ -3658,7 +3912,6 @@
         <w:t>- Energia Cinética</w:t>
       </w:r>
     </w:p>
-    <w:bookmarkEnd w:id="72"/>
     <w:bookmarkEnd w:id="73"/>
     <w:bookmarkEnd w:id="74"/>
     <w:bookmarkEnd w:id="75"/>
@@ -3680,6 +3933,7 @@
     <w:bookmarkEnd w:id="91"/>
     <w:bookmarkEnd w:id="92"/>
     <w:bookmarkEnd w:id="93"/>
+    <w:bookmarkEnd w:id="94"/>
     <w:p>
       <w:pPr>
         <w:ind w:firstLine="0"/>
@@ -3714,36 +3968,35 @@
       <w:pPr>
         <w:pStyle w:val="Heading1"/>
       </w:pPr>
-      <w:bookmarkStart w:id="95" w:name="_Toc144805832"/>
-      <w:bookmarkStart w:id="96" w:name="_Toc144807453"/>
-      <w:bookmarkStart w:id="97" w:name="_Toc144811464"/>
-      <w:bookmarkStart w:id="98" w:name="_Toc144812009"/>
-      <w:bookmarkStart w:id="99" w:name="_Toc144812352"/>
-      <w:bookmarkStart w:id="100" w:name="_Ref148840979"/>
-      <w:bookmarkStart w:id="101" w:name="_Toc149724323"/>
-      <w:bookmarkStart w:id="102" w:name="_Toc150052729"/>
-      <w:bookmarkStart w:id="103" w:name="_Toc150053220"/>
-      <w:bookmarkStart w:id="104" w:name="_Toc150053987"/>
-      <w:bookmarkStart w:id="105" w:name="_Toc150054436"/>
-      <w:bookmarkStart w:id="106" w:name="_Toc150054639"/>
-      <w:bookmarkStart w:id="107" w:name="_Toc150054854"/>
-      <w:bookmarkStart w:id="108" w:name="_Toc156710928"/>
-      <w:bookmarkStart w:id="109" w:name="_Toc156712237"/>
-      <w:bookmarkStart w:id="110" w:name="_Toc167274005"/>
-      <w:bookmarkStart w:id="111" w:name="_Toc167274171"/>
-      <w:bookmarkStart w:id="112" w:name="_Toc167274300"/>
-      <w:bookmarkStart w:id="113" w:name="_Toc198716019"/>
-      <w:bookmarkStart w:id="114" w:name="_Toc198716136"/>
-      <w:bookmarkStart w:id="115" w:name="_Toc221345529"/>
-      <w:bookmarkStart w:id="116" w:name="_Toc222801059"/>
-      <w:bookmarkStart w:id="117" w:name="_Toc232224848"/>
-      <w:bookmarkStart w:id="118" w:name="_Toc232225027"/>
-      <w:bookmarkStart w:id="119" w:name="_Toc181364620"/>
+      <w:bookmarkStart w:id="96" w:name="_Toc144805832"/>
+      <w:bookmarkStart w:id="97" w:name="_Toc144807453"/>
+      <w:bookmarkStart w:id="98" w:name="_Toc144811464"/>
+      <w:bookmarkStart w:id="99" w:name="_Toc144812009"/>
+      <w:bookmarkStart w:id="100" w:name="_Toc144812352"/>
+      <w:bookmarkStart w:id="101" w:name="_Ref148840979"/>
+      <w:bookmarkStart w:id="102" w:name="_Toc149724323"/>
+      <w:bookmarkStart w:id="103" w:name="_Toc150052729"/>
+      <w:bookmarkStart w:id="104" w:name="_Toc150053220"/>
+      <w:bookmarkStart w:id="105" w:name="_Toc150053987"/>
+      <w:bookmarkStart w:id="106" w:name="_Toc150054436"/>
+      <w:bookmarkStart w:id="107" w:name="_Toc150054639"/>
+      <w:bookmarkStart w:id="108" w:name="_Toc150054854"/>
+      <w:bookmarkStart w:id="109" w:name="_Toc156710928"/>
+      <w:bookmarkStart w:id="110" w:name="_Toc156712237"/>
+      <w:bookmarkStart w:id="111" w:name="_Toc167274005"/>
+      <w:bookmarkStart w:id="112" w:name="_Toc167274171"/>
+      <w:bookmarkStart w:id="113" w:name="_Toc167274300"/>
+      <w:bookmarkStart w:id="114" w:name="_Toc198716019"/>
+      <w:bookmarkStart w:id="115" w:name="_Toc198716136"/>
+      <w:bookmarkStart w:id="116" w:name="_Toc221345529"/>
+      <w:bookmarkStart w:id="117" w:name="_Toc222801059"/>
+      <w:bookmarkStart w:id="118" w:name="_Toc232224848"/>
+      <w:bookmarkStart w:id="119" w:name="_Toc232225027"/>
+      <w:bookmarkStart w:id="120" w:name="_Toc181364620"/>
       <w:r>
         <w:lastRenderedPageBreak/>
         <w:t>INTRODUÇÃO</w:t>
       </w:r>
-      <w:bookmarkEnd w:id="95"/>
       <w:bookmarkEnd w:id="96"/>
       <w:bookmarkEnd w:id="97"/>
       <w:bookmarkEnd w:id="98"/>
@@ -3768,6 +4021,7 @@
       <w:bookmarkEnd w:id="117"/>
       <w:bookmarkEnd w:id="118"/>
       <w:bookmarkEnd w:id="119"/>
+      <w:bookmarkEnd w:id="120"/>
     </w:p>
     <w:p>
       <w:r>
@@ -4385,11 +4639,11 @@
       <w:pPr>
         <w:pStyle w:val="Heading2"/>
       </w:pPr>
-      <w:bookmarkStart w:id="120" w:name="_Toc181364621"/>
+      <w:bookmarkStart w:id="121" w:name="_Toc181364621"/>
       <w:r>
         <w:t>ESTUDO DE CASO</w:t>
       </w:r>
-      <w:bookmarkEnd w:id="120"/>
+      <w:bookmarkEnd w:id="121"/>
     </w:p>
     <w:p>
       <w:r>
@@ -4556,11 +4810,11 @@
       <w:pPr>
         <w:pStyle w:val="Heading2"/>
       </w:pPr>
-      <w:bookmarkStart w:id="121" w:name="_Toc181364622"/>
+      <w:bookmarkStart w:id="122" w:name="_Toc181364622"/>
       <w:r>
         <w:t>OBJETIVO DO TRABALHO</w:t>
       </w:r>
-      <w:bookmarkEnd w:id="121"/>
+      <w:bookmarkEnd w:id="122"/>
     </w:p>
     <w:p>
       <w:r>
@@ -4579,11 +4833,11 @@
       <w:pPr>
         <w:pStyle w:val="Heading2"/>
       </w:pPr>
-      <w:bookmarkStart w:id="122" w:name="_Toc181364623"/>
+      <w:bookmarkStart w:id="123" w:name="_Toc181364623"/>
       <w:r>
         <w:t>JUSTIFICATIVA</w:t>
       </w:r>
-      <w:bookmarkEnd w:id="122"/>
+      <w:bookmarkEnd w:id="123"/>
     </w:p>
     <w:p>
       <w:r>
@@ -4621,7 +4875,7 @@
       <w:pPr>
         <w:pStyle w:val="Heading1"/>
       </w:pPr>
-      <w:bookmarkStart w:id="123" w:name="_Toc181364624"/>
+      <w:bookmarkStart w:id="124" w:name="_Toc181364624"/>
       <w:r>
         <w:lastRenderedPageBreak/>
         <w:t>FUNDAMENTAÇÃO TE</w:t>
@@ -4632,17 +4886,17 @@
       <w:r>
         <w:t>RICA</w:t>
       </w:r>
-      <w:bookmarkEnd w:id="123"/>
+      <w:bookmarkEnd w:id="124"/>
     </w:p>
     <w:p>
       <w:pPr>
         <w:pStyle w:val="Heading2"/>
       </w:pPr>
-      <w:bookmarkStart w:id="124" w:name="_Toc181364625"/>
+      <w:bookmarkStart w:id="125" w:name="_Toc181364625"/>
       <w:r>
         <w:t>TESTES DE SOFTWARE</w:t>
       </w:r>
-      <w:bookmarkEnd w:id="124"/>
+      <w:bookmarkEnd w:id="125"/>
     </w:p>
     <w:p>
       <w:r>
@@ -5019,11 +5273,11 @@
       <w:pPr>
         <w:pStyle w:val="Heading3"/>
       </w:pPr>
-      <w:bookmarkStart w:id="125" w:name="_Toc181364626"/>
+      <w:bookmarkStart w:id="126" w:name="_Toc181364626"/>
       <w:r>
         <w:t>TESTES DE UNIDADE</w:t>
       </w:r>
-      <w:bookmarkEnd w:id="125"/>
+      <w:bookmarkEnd w:id="126"/>
     </w:p>
     <w:p>
       <w:r>
@@ -5168,11 +5422,11 @@
       <w:pPr>
         <w:pStyle w:val="Heading3"/>
       </w:pPr>
-      <w:bookmarkStart w:id="126" w:name="_Toc181364627"/>
+      <w:bookmarkStart w:id="127" w:name="_Toc181364627"/>
       <w:r>
         <w:t>TESTES DE INTEGRAÇÃO</w:t>
       </w:r>
-      <w:bookmarkEnd w:id="126"/>
+      <w:bookmarkEnd w:id="127"/>
     </w:p>
     <w:p>
       <w:r>
@@ -5283,11 +5537,11 @@
       <w:pPr>
         <w:pStyle w:val="Heading2"/>
       </w:pPr>
-      <w:bookmarkStart w:id="127" w:name="_Toc181364628"/>
+      <w:bookmarkStart w:id="128" w:name="_Toc181364628"/>
       <w:r>
         <w:t>TESTES AUTOMATIZADOS</w:t>
       </w:r>
-      <w:bookmarkEnd w:id="127"/>
+      <w:bookmarkEnd w:id="128"/>
     </w:p>
     <w:p>
       <w:r>
@@ -5496,12 +5750,12 @@
           <w:lang w:val="en-US"/>
         </w:rPr>
       </w:pPr>
-      <w:bookmarkStart w:id="128" w:name="_Toc181364629"/>
+      <w:bookmarkStart w:id="129" w:name="_Toc181364629"/>
       <w:r>
         <w:lastRenderedPageBreak/>
         <w:t>LINGUAGEM DE PROGRAMAÇÃO RUBY</w:t>
       </w:r>
-      <w:bookmarkEnd w:id="128"/>
+      <w:bookmarkEnd w:id="129"/>
     </w:p>
     <w:p>
       <w:r>
@@ -5907,11 +6161,11 @@
       <w:pPr>
         <w:pStyle w:val="Heading2"/>
       </w:pPr>
-      <w:bookmarkStart w:id="129" w:name="_Toc181364630"/>
+      <w:bookmarkStart w:id="130" w:name="_Toc181364630"/>
       <w:r>
         <w:t>PADRÃO ARQUITETURAL MVC</w:t>
       </w:r>
-      <w:bookmarkEnd w:id="129"/>
+      <w:bookmarkEnd w:id="130"/>
     </w:p>
     <w:p>
       <w:r>
@@ -6020,11 +6274,11 @@
       <w:pPr>
         <w:pStyle w:val="Heading2"/>
       </w:pPr>
-      <w:bookmarkStart w:id="130" w:name="_Toc181364631"/>
+      <w:bookmarkStart w:id="131" w:name="_Toc181364631"/>
       <w:r>
         <w:t>FRAMEWORK DE DESENVOLVIMENTO RAILS</w:t>
       </w:r>
-      <w:bookmarkEnd w:id="130"/>
+      <w:bookmarkEnd w:id="131"/>
     </w:p>
     <w:p>
       <w:proofErr w:type="spellStart"/>
@@ -6689,7 +6943,7 @@
       <w:pPr>
         <w:pStyle w:val="Heading2"/>
       </w:pPr>
-      <w:bookmarkStart w:id="131" w:name="_Toc181364632"/>
+      <w:bookmarkStart w:id="132" w:name="_Toc181364632"/>
       <w:r>
         <w:t xml:space="preserve">DESENVOLVIMENTO </w:t>
       </w:r>
@@ -6702,7 +6956,7 @@
       <w:r>
         <w:t>ÓVEIS</w:t>
       </w:r>
-      <w:bookmarkEnd w:id="131"/>
+      <w:bookmarkEnd w:id="132"/>
     </w:p>
     <w:p>
       <w:r>
@@ -6850,7 +7104,7 @@
       <w:pPr>
         <w:pStyle w:val="Heading3"/>
       </w:pPr>
-      <w:bookmarkStart w:id="132" w:name="_Toc181364633"/>
+      <w:bookmarkStart w:id="133" w:name="_Toc181364633"/>
       <w:r>
         <w:t>JAVA MICRO EDITION (J2</w:t>
       </w:r>
@@ -6860,7 +7114,7 @@
       <w:r>
         <w:t>)</w:t>
       </w:r>
-      <w:bookmarkEnd w:id="132"/>
+      <w:bookmarkEnd w:id=